<commit_message>
Added introduction to thesis
</commit_message>
<xml_diff>
--- a/thesis/BA2_Cross_Platform_WebRTC.docx
+++ b/thesis/BA2_Cross_Platform_WebRTC.docx
@@ -77,7 +77,23 @@
           <w:b/>
           <w:lang w:val="en-US"/>
         </w:rPr>
-        <w:t>of WebRTC in a cross-platform developed hybrid app</w:t>
+        <w:t xml:space="preserve">of </w:t>
+      </w:r>
+      <w:proofErr w:type="spellStart"/>
+      <w:r>
+        <w:rPr>
+          <w:b/>
+          <w:lang w:val="en-US"/>
+        </w:rPr>
+        <w:t>WebRTC</w:t>
+      </w:r>
+      <w:proofErr w:type="spellEnd"/>
+      <w:r>
+        <w:rPr>
+          <w:b/>
+          <w:lang w:val="en-US"/>
+        </w:rPr>
+        <w:t xml:space="preserve"> in a cross-platform developed hybrid app</w:t>
       </w:r>
     </w:p>
     <w:p>
@@ -174,6 +190,7 @@
         </w:rPr>
         <w:t xml:space="preserve">Bachelor’s degree program </w:t>
       </w:r>
+      <w:proofErr w:type="spellStart"/>
       <w:r>
         <w:rPr>
           <w:b/>
@@ -181,6 +198,7 @@
         </w:rPr>
         <w:t>Internettechnik</w:t>
       </w:r>
+      <w:proofErr w:type="spellEnd"/>
       <w:r>
         <w:rPr>
           <w:b/>
@@ -192,8 +210,16 @@
         <w:rPr>
           <w:lang w:val="en-US"/>
         </w:rPr>
-        <w:t>FH JOANNEUM (University of Applied Sciences), Kapfenberg</w:t>
-      </w:r>
+        <w:t xml:space="preserve">FH JOANNEUM (University of Applied Sciences), </w:t>
+      </w:r>
+      <w:proofErr w:type="spellStart"/>
+      <w:r>
+        <w:rPr>
+          <w:lang w:val="en-US"/>
+        </w:rPr>
+        <w:t>Kapfenberg</w:t>
+      </w:r>
+      <w:proofErr w:type="spellEnd"/>
     </w:p>
     <w:p>
       <w:pPr>
@@ -238,14 +264,36 @@
         <w:rPr>
           <w:lang w:val="en-US"/>
         </w:rPr>
-        <w:t xml:space="preserve">Dipl. Ing. </w:t>
-      </w:r>
-      <w:r>
-        <w:rPr>
-          <w:lang w:val="en-US"/>
-        </w:rPr>
-        <w:t>Johannes Feiner</w:t>
-      </w:r>
+        <w:t xml:space="preserve">Dipl. </w:t>
+      </w:r>
+      <w:proofErr w:type="spellStart"/>
+      <w:r>
+        <w:rPr>
+          <w:lang w:val="en-US"/>
+        </w:rPr>
+        <w:t>Ing</w:t>
+      </w:r>
+      <w:proofErr w:type="spellEnd"/>
+      <w:r>
+        <w:rPr>
+          <w:lang w:val="en-US"/>
+        </w:rPr>
+        <w:t xml:space="preserve">. </w:t>
+      </w:r>
+      <w:r>
+        <w:rPr>
+          <w:lang w:val="en-US"/>
+        </w:rPr>
+        <w:t xml:space="preserve">Johannes </w:t>
+      </w:r>
+      <w:proofErr w:type="spellStart"/>
+      <w:r>
+        <w:rPr>
+          <w:lang w:val="en-US"/>
+        </w:rPr>
+        <w:t>Feiner</w:t>
+      </w:r>
+      <w:proofErr w:type="spellEnd"/>
     </w:p>
     <w:p>
       <w:pPr>
@@ -282,8 +330,16 @@
         <w:rPr>
           <w:lang w:val="en-US"/>
         </w:rPr>
-        <w:t>Michael Stifter</w:t>
-      </w:r>
+        <w:t xml:space="preserve">Michael </w:t>
+      </w:r>
+      <w:proofErr w:type="spellStart"/>
+      <w:r>
+        <w:rPr>
+          <w:lang w:val="en-US"/>
+        </w:rPr>
+        <w:t>Stifter</w:t>
+      </w:r>
+      <w:proofErr w:type="spellEnd"/>
       <w:r>
         <w:rPr>
           <w:lang w:val="en-US"/>
@@ -436,7 +492,13 @@
         </w:rPr>
       </w:pPr>
     </w:p>
-    <w:p/>
+    <w:p>
+      <w:pPr>
+        <w:rPr>
+          <w:lang w:val="en-US"/>
+        </w:rPr>
+      </w:pPr>
+    </w:p>
     <w:p>
       <w:pPr>
         <w:tabs>
@@ -450,8 +512,16 @@
         <w:rPr>
           <w:lang w:val="en-US"/>
         </w:rPr>
-        <w:t>Michael Stifter</w:t>
-      </w:r>
+        <w:t xml:space="preserve">Michael </w:t>
+      </w:r>
+      <w:proofErr w:type="spellStart"/>
+      <w:r>
+        <w:rPr>
+          <w:lang w:val="en-US"/>
+        </w:rPr>
+        <w:t>Stifter</w:t>
+      </w:r>
+      <w:proofErr w:type="spellEnd"/>
       <w:r>
         <w:rPr>
           <w:lang w:val="en-US"/>
@@ -1171,12 +1241,371 @@
       </w:pPr>
       <w:bookmarkStart w:id="2" w:name="_Toc438987629"/>
       <w:bookmarkStart w:id="3" w:name="_Toc451611013"/>
+      <w:proofErr w:type="spellStart"/>
       <w:r>
         <w:lastRenderedPageBreak/>
         <w:t>Introduction</w:t>
       </w:r>
       <w:bookmarkEnd w:id="2"/>
       <w:bookmarkEnd w:id="3"/>
+      <w:proofErr w:type="spellEnd"/>
+    </w:p>
+    <w:p>
+      <w:pPr>
+        <w:rPr>
+          <w:lang w:val="en-US"/>
+        </w:rPr>
+      </w:pPr>
+      <w:r>
+        <w:rPr>
+          <w:lang w:val="en-US"/>
+        </w:rPr>
+        <w:t>Over the last years, Web Real Time Communication (</w:t>
+      </w:r>
+      <w:proofErr w:type="spellStart"/>
+      <w:r>
+        <w:rPr>
+          <w:lang w:val="en-US"/>
+        </w:rPr>
+        <w:t>WebRTC</w:t>
+      </w:r>
+      <w:proofErr w:type="spellEnd"/>
+      <w:r>
+        <w:rPr>
+          <w:lang w:val="en-US"/>
+        </w:rPr>
+        <w:t>) has seen a significant rise in popularity, especially in browser-based web applications. Its biggest disadvantage to date is the fact that not all web browser</w:t>
+      </w:r>
+      <w:r>
+        <w:rPr>
+          <w:lang w:val="en-US"/>
+        </w:rPr>
+        <w:t>s</w:t>
+      </w:r>
+      <w:r>
+        <w:rPr>
+          <w:lang w:val="en-US"/>
+        </w:rPr>
+        <w:t xml:space="preserve"> support </w:t>
+      </w:r>
+      <w:proofErr w:type="spellStart"/>
+      <w:r>
+        <w:rPr>
+          <w:lang w:val="en-US"/>
+        </w:rPr>
+        <w:t>WebRTC</w:t>
+      </w:r>
+      <w:proofErr w:type="spellEnd"/>
+      <w:r>
+        <w:rPr>
+          <w:lang w:val="en-US"/>
+        </w:rPr>
+        <w:t xml:space="preserve">, although the number of </w:t>
+      </w:r>
+      <w:r>
+        <w:rPr>
+          <w:lang w:val="en-US"/>
+        </w:rPr>
+        <w:t xml:space="preserve">supporting </w:t>
+      </w:r>
+      <w:r>
+        <w:rPr>
+          <w:lang w:val="en-US"/>
+        </w:rPr>
+        <w:t>browsers has been continuously rising for a few years now.</w:t>
+      </w:r>
+    </w:p>
+    <w:p>
+      <w:pPr>
+        <w:rPr>
+          <w:lang w:val="en-US"/>
+        </w:rPr>
+      </w:pPr>
+      <w:r>
+        <w:rPr>
+          <w:lang w:val="en-US"/>
+        </w:rPr>
+        <w:t xml:space="preserve">This poses a problem for developers who want to use </w:t>
+      </w:r>
+      <w:proofErr w:type="spellStart"/>
+      <w:r>
+        <w:rPr>
+          <w:lang w:val="en-US"/>
+        </w:rPr>
+        <w:t>WebRTC</w:t>
+      </w:r>
+      <w:proofErr w:type="spellEnd"/>
+      <w:r>
+        <w:rPr>
+          <w:lang w:val="en-US"/>
+        </w:rPr>
+        <w:t xml:space="preserve"> in applications today. While </w:t>
+      </w:r>
+      <w:r>
+        <w:rPr>
+          <w:lang w:val="en-US"/>
+        </w:rPr>
+        <w:t xml:space="preserve">nowadays </w:t>
+      </w:r>
+      <w:r>
+        <w:rPr>
+          <w:lang w:val="en-US"/>
+        </w:rPr>
+        <w:t>there are</w:t>
+      </w:r>
+      <w:r>
+        <w:rPr>
+          <w:lang w:val="en-US"/>
+        </w:rPr>
+        <w:t xml:space="preserve"> </w:t>
+      </w:r>
+      <w:r>
+        <w:rPr>
+          <w:lang w:val="en-US"/>
+        </w:rPr>
+        <w:t xml:space="preserve">few alternatives to web applications in terms of desktop devices, the situation is different for mobile devices. Native apps </w:t>
+      </w:r>
+      <w:r>
+        <w:rPr>
+          <w:lang w:val="en-US"/>
+        </w:rPr>
+        <w:t xml:space="preserve">have become massively popular and </w:t>
+      </w:r>
+      <w:r>
+        <w:rPr>
+          <w:lang w:val="en-US"/>
+        </w:rPr>
+        <w:t xml:space="preserve">deliver substantial advantages when it comes to user experience. </w:t>
+      </w:r>
+      <w:r>
+        <w:rPr>
+          <w:lang w:val="en-US"/>
+        </w:rPr>
+        <w:t>This stems from the fact that it is possible to integrate and access many components of the user’s device, such as the list of contacts, the calendar and various sensors into an application with ease.</w:t>
+      </w:r>
+      <w:r>
+        <w:rPr>
+          <w:lang w:val="en-US"/>
+        </w:rPr>
+        <w:t xml:space="preserve"> While it is possible to develop a native app that uses </w:t>
+      </w:r>
+      <w:proofErr w:type="spellStart"/>
+      <w:r>
+        <w:rPr>
+          <w:lang w:val="en-US"/>
+        </w:rPr>
+        <w:t>WebRTC</w:t>
+      </w:r>
+      <w:proofErr w:type="spellEnd"/>
+      <w:r>
+        <w:rPr>
+          <w:lang w:val="en-US"/>
+        </w:rPr>
+        <w:t>, it also increases the development effort considerably, since it is necessary to implement the same functionality on multiple platforms, such as Android, iOS and Windows Phone.</w:t>
+      </w:r>
+    </w:p>
+    <w:p>
+      <w:pPr>
+        <w:rPr>
+          <w:lang w:val="en-US"/>
+        </w:rPr>
+      </w:pPr>
+      <w:r>
+        <w:rPr>
+          <w:lang w:val="en-US"/>
+        </w:rPr>
+        <w:t xml:space="preserve">A solution to this problem could be the use of a suitable cross-platform development framework that facilitates the use of </w:t>
+      </w:r>
+      <w:proofErr w:type="spellStart"/>
+      <w:r>
+        <w:rPr>
+          <w:lang w:val="en-US"/>
+        </w:rPr>
+        <w:t>WebRTC</w:t>
+      </w:r>
+      <w:proofErr w:type="spellEnd"/>
+      <w:r>
+        <w:rPr>
+          <w:lang w:val="en-US"/>
+        </w:rPr>
+        <w:t xml:space="preserve">. For a cross-platform developed mobile app, it is not necessary to develop the same application once for each platform it should support, but rather only </w:t>
+      </w:r>
+      <w:r>
+        <w:rPr>
+          <w:lang w:val="en-US"/>
+        </w:rPr>
+        <w:t xml:space="preserve">once. The framework then generates a native app from the shared code base. However, since </w:t>
+      </w:r>
+      <w:proofErr w:type="spellStart"/>
+      <w:r>
+        <w:rPr>
+          <w:lang w:val="en-US"/>
+        </w:rPr>
+        <w:t>WebRTC</w:t>
+      </w:r>
+      <w:proofErr w:type="spellEnd"/>
+      <w:r>
+        <w:rPr>
+          <w:lang w:val="en-US"/>
+        </w:rPr>
+        <w:t xml:space="preserve"> is a technology that can be considered relatively new and is still under development, it is not guaranteed that cross-platform development frameworks fully support the latest version of </w:t>
+      </w:r>
+      <w:proofErr w:type="spellStart"/>
+      <w:r>
+        <w:rPr>
+          <w:lang w:val="en-US"/>
+        </w:rPr>
+        <w:t>WebRTC</w:t>
+      </w:r>
+      <w:proofErr w:type="spellEnd"/>
+      <w:r>
+        <w:rPr>
+          <w:lang w:val="en-US"/>
+        </w:rPr>
+        <w:t>.</w:t>
+      </w:r>
+    </w:p>
+    <w:p>
+      <w:pPr>
+        <w:rPr>
+          <w:lang w:val="en-US"/>
+        </w:rPr>
+      </w:pPr>
+      <w:r>
+        <w:rPr>
+          <w:lang w:val="en-US"/>
+        </w:rPr>
+        <w:t xml:space="preserve">This thesis takes a deeper look into popular cross-platform mobile development frameworks and examines them on their ability to support current versions of </w:t>
+      </w:r>
+      <w:proofErr w:type="spellStart"/>
+      <w:r>
+        <w:rPr>
+          <w:lang w:val="en-US"/>
+        </w:rPr>
+        <w:t>WebRTC</w:t>
+      </w:r>
+      <w:proofErr w:type="spellEnd"/>
+      <w:r>
+        <w:rPr>
+          <w:lang w:val="en-US"/>
+        </w:rPr>
+        <w:t xml:space="preserve">. To analyze this examination, a set of criteria is defined in order to find the most suitable frameworks to develop a cross-platform app that uses </w:t>
+      </w:r>
+      <w:proofErr w:type="spellStart"/>
+      <w:r>
+        <w:rPr>
+          <w:lang w:val="en-US"/>
+        </w:rPr>
+        <w:t>WebRTC</w:t>
+      </w:r>
+      <w:proofErr w:type="spellEnd"/>
+      <w:r>
+        <w:rPr>
+          <w:lang w:val="en-US"/>
+        </w:rPr>
+        <w:t>.</w:t>
+      </w:r>
+    </w:p>
+    <w:p>
+      <w:pPr>
+        <w:rPr>
+          <w:lang w:val="en-US"/>
+        </w:rPr>
+      </w:pPr>
+      <w:r>
+        <w:rPr>
+          <w:lang w:val="en-US"/>
+        </w:rPr>
+        <w:t xml:space="preserve">The thesis is structured as follows: The first part describes various ways of implementing a mobile app and highlights the advantages and disadvantages of each method in detail. The second part discusses the history and functionality of </w:t>
+      </w:r>
+      <w:proofErr w:type="spellStart"/>
+      <w:r>
+        <w:rPr>
+          <w:lang w:val="en-US"/>
+        </w:rPr>
+        <w:t>WebRTC</w:t>
+      </w:r>
+      <w:proofErr w:type="spellEnd"/>
+      <w:r>
+        <w:rPr>
+          <w:lang w:val="en-US"/>
+        </w:rPr>
+        <w:t xml:space="preserve">, together with its benefits and shortcomings. In a third step, </w:t>
+      </w:r>
+      <w:r>
+        <w:rPr>
+          <w:lang w:val="en-US"/>
+        </w:rPr>
+        <w:t xml:space="preserve">the possibilities of using </w:t>
+      </w:r>
+      <w:proofErr w:type="spellStart"/>
+      <w:r>
+        <w:rPr>
+          <w:lang w:val="en-US"/>
+        </w:rPr>
+        <w:t>WebRTC</w:t>
+      </w:r>
+      <w:proofErr w:type="spellEnd"/>
+      <w:r>
+        <w:rPr>
+          <w:lang w:val="en-US"/>
+        </w:rPr>
+        <w:t xml:space="preserve"> on mobile devices are addressed. Following that, the </w:t>
+      </w:r>
+      <w:r>
+        <w:rPr>
+          <w:lang w:val="en-US"/>
+        </w:rPr>
+        <w:lastRenderedPageBreak/>
+        <w:t>essential insights regarding the implementation of a reference app are pointed out.</w:t>
+      </w:r>
+      <w:r>
+        <w:rPr>
+          <w:lang w:val="en-US"/>
+        </w:rPr>
+        <w:t xml:space="preserve"> Chapter </w:t>
+      </w:r>
+      <w:r>
+        <w:rPr>
+          <w:lang w:val="en-US"/>
+        </w:rPr>
+        <w:fldChar w:fldCharType="begin"/>
+      </w:r>
+      <w:r>
+        <w:rPr>
+          <w:lang w:val="en-US"/>
+        </w:rPr>
+        <w:instrText xml:space="preserve"> REF _Ref451694732 \r \h </w:instrText>
+      </w:r>
+      <w:r>
+        <w:rPr>
+          <w:lang w:val="en-US"/>
+        </w:rPr>
+      </w:r>
+      <w:r>
+        <w:rPr>
+          <w:lang w:val="en-US"/>
+        </w:rPr>
+        <w:fldChar w:fldCharType="separate"/>
+      </w:r>
+      <w:r>
+        <w:rPr>
+          <w:lang w:val="en-US"/>
+        </w:rPr>
+        <w:t>5</w:t>
+      </w:r>
+      <w:r>
+        <w:rPr>
+          <w:lang w:val="en-US"/>
+        </w:rPr>
+        <w:fldChar w:fldCharType="end"/>
+      </w:r>
+      <w:r>
+        <w:rPr>
+          <w:lang w:val="en-US"/>
+        </w:rPr>
+        <w:t xml:space="preserve"> discusses the evaluation process and its results. The final section concludes the thesis by summarizing the essential findings and suggesting possibilities to expand the underlying work.</w:t>
+      </w:r>
     </w:p>
     <w:p>
       <w:pPr>
@@ -1186,15 +1615,6 @@
           <w:lang w:val="en-US"/>
         </w:rPr>
       </w:pPr>
-    </w:p>
-    <w:p>
-      <w:pPr>
-        <w:spacing w:line="276" w:lineRule="auto"/>
-        <w:jc w:val="left"/>
-        <w:rPr>
-          <w:lang w:val="en-US"/>
-        </w:rPr>
-      </w:pPr>
       <w:r>
         <w:rPr>
           <w:lang w:val="en-US"/>
@@ -1240,6 +1660,15 @@
         </w:rPr>
         <w:t xml:space="preserve"> development</w:t>
       </w:r>
+    </w:p>
+    <w:p>
+      <w:pPr>
+        <w:rPr>
+          <w:lang w:val="en-US"/>
+        </w:rPr>
+      </w:pPr>
+      <w:bookmarkStart w:id="4" w:name="_GoBack"/>
+      <w:bookmarkEnd w:id="4"/>
     </w:p>
     <w:p>
       <w:pPr>
@@ -1331,6 +1760,7 @@
           <w:lang w:val="en-US"/>
         </w:rPr>
       </w:pPr>
+      <w:proofErr w:type="spellStart"/>
       <w:proofErr w:type="gramStart"/>
       <w:r>
         <w:rPr>
@@ -1341,6 +1771,7 @@
         </w:rPr>
         <w:t>velop</w:t>
       </w:r>
+      <w:proofErr w:type="spellEnd"/>
       <w:proofErr w:type="gramEnd"/>
       <w:r>
         <w:rPr>
@@ -1349,7 +1780,47 @@
           <w:szCs w:val="18"/>
           <w:lang w:val="en-US"/>
         </w:rPr>
-        <w:t xml:space="preserve"> di_erent versions of their applications that are cus-</w:t>
+        <w:t xml:space="preserve"> </w:t>
+      </w:r>
+      <w:proofErr w:type="spellStart"/>
+      <w:r>
+        <w:rPr>
+          <w:rFonts w:ascii="CMR9" w:hAnsi="CMR9" w:cs="CMR9"/>
+          <w:sz w:val="18"/>
+          <w:szCs w:val="18"/>
+          <w:lang w:val="en-US"/>
+        </w:rPr>
+        <w:t>di_erent</w:t>
+      </w:r>
+      <w:proofErr w:type="spellEnd"/>
+      <w:r>
+        <w:rPr>
+          <w:rFonts w:ascii="CMR9" w:hAnsi="CMR9" w:cs="CMR9"/>
+          <w:sz w:val="18"/>
+          <w:szCs w:val="18"/>
+          <w:lang w:val="en-US"/>
+        </w:rPr>
+        <w:t xml:space="preserve"> versions of their applications that are </w:t>
+      </w:r>
+      <w:proofErr w:type="spellStart"/>
+      <w:r>
+        <w:rPr>
+          <w:rFonts w:ascii="CMR9" w:hAnsi="CMR9" w:cs="CMR9"/>
+          <w:sz w:val="18"/>
+          <w:szCs w:val="18"/>
+          <w:lang w:val="en-US"/>
+        </w:rPr>
+        <w:t>cus</w:t>
+      </w:r>
+      <w:proofErr w:type="spellEnd"/>
+      <w:r>
+        <w:rPr>
+          <w:rFonts w:ascii="CMR9" w:hAnsi="CMR9" w:cs="CMR9"/>
+          <w:sz w:val="18"/>
+          <w:szCs w:val="18"/>
+          <w:lang w:val="en-US"/>
+        </w:rPr>
+        <w:t>-</w:t>
       </w:r>
     </w:p>
     <w:p>
@@ -1366,6 +1837,7 @@
           <w:lang w:val="en-US"/>
         </w:rPr>
       </w:pPr>
+      <w:proofErr w:type="spellStart"/>
       <w:proofErr w:type="gramStart"/>
       <w:r>
         <w:rPr>
@@ -1376,6 +1848,7 @@
         </w:rPr>
         <w:t>tomized</w:t>
       </w:r>
+      <w:proofErr w:type="spellEnd"/>
       <w:proofErr w:type="gramEnd"/>
       <w:r>
         <w:rPr>
@@ -1384,8 +1857,39 @@
           <w:szCs w:val="18"/>
           <w:lang w:val="en-US"/>
         </w:rPr>
-        <w:t xml:space="preserve"> to suit the speci_c characteristics of the di_erent</w:t>
-      </w:r>
+        <w:t xml:space="preserve"> to suit the </w:t>
+      </w:r>
+      <w:proofErr w:type="spellStart"/>
+      <w:r>
+        <w:rPr>
+          <w:rFonts w:ascii="CMR9" w:hAnsi="CMR9" w:cs="CMR9"/>
+          <w:sz w:val="18"/>
+          <w:szCs w:val="18"/>
+          <w:lang w:val="en-US"/>
+        </w:rPr>
+        <w:t>speci_c</w:t>
+      </w:r>
+      <w:proofErr w:type="spellEnd"/>
+      <w:r>
+        <w:rPr>
+          <w:rFonts w:ascii="CMR9" w:hAnsi="CMR9" w:cs="CMR9"/>
+          <w:sz w:val="18"/>
+          <w:szCs w:val="18"/>
+          <w:lang w:val="en-US"/>
+        </w:rPr>
+        <w:t xml:space="preserve"> characteristics of the </w:t>
+      </w:r>
+      <w:proofErr w:type="spellStart"/>
+      <w:r>
+        <w:rPr>
+          <w:rFonts w:ascii="CMR9" w:hAnsi="CMR9" w:cs="CMR9"/>
+          <w:sz w:val="18"/>
+          <w:szCs w:val="18"/>
+          <w:lang w:val="en-US"/>
+        </w:rPr>
+        <w:t>di_erent</w:t>
+      </w:r>
+      <w:proofErr w:type="spellEnd"/>
     </w:p>
     <w:p>
       <w:pPr>
@@ -1419,7 +1923,27 @@
           <w:szCs w:val="18"/>
           <w:lang w:val="en-US"/>
         </w:rPr>
-        <w:t>, yet provide a consistent set of features and ser-</w:t>
+        <w:t xml:space="preserve">, yet provide a consistent set of features and </w:t>
+      </w:r>
+      <w:proofErr w:type="spellStart"/>
+      <w:r>
+        <w:rPr>
+          <w:rFonts w:ascii="CMR9" w:hAnsi="CMR9" w:cs="CMR9"/>
+          <w:sz w:val="18"/>
+          <w:szCs w:val="18"/>
+          <w:lang w:val="en-US"/>
+        </w:rPr>
+        <w:t>ser</w:t>
+      </w:r>
+      <w:proofErr w:type="spellEnd"/>
+      <w:r>
+        <w:rPr>
+          <w:rFonts w:ascii="CMR9" w:hAnsi="CMR9" w:cs="CMR9"/>
+          <w:sz w:val="18"/>
+          <w:szCs w:val="18"/>
+          <w:lang w:val="en-US"/>
+        </w:rPr>
+        <w:t>-</w:t>
       </w:r>
     </w:p>
     <w:p>
@@ -1431,6 +1955,7 @@
           <w:lang w:val="de-DE"/>
         </w:rPr>
       </w:pPr>
+      <w:proofErr w:type="spellStart"/>
       <w:r>
         <w:rPr>
           <w:rFonts w:ascii="CMR9" w:hAnsi="CMR9" w:cs="CMR9"/>
@@ -1438,8 +1963,9 @@
           <w:szCs w:val="18"/>
           <w:lang w:val="de-DE"/>
         </w:rPr>
-        <w:t>vices across all versions.</w:t>
-      </w:r>
+        <w:t>vices</w:t>
+      </w:r>
+      <w:proofErr w:type="spellEnd"/>
       <w:r>
         <w:rPr>
           <w:rFonts w:ascii="CMR9" w:hAnsi="CMR9" w:cs="CMR9"/>
@@ -1447,7 +1973,47 @@
           <w:szCs w:val="18"/>
           <w:lang w:val="de-DE"/>
         </w:rPr>
-        <w:t>]</w:t>
+        <w:t xml:space="preserve"> </w:t>
+      </w:r>
+      <w:proofErr w:type="spellStart"/>
+      <w:r>
+        <w:rPr>
+          <w:rFonts w:ascii="CMR9" w:hAnsi="CMR9" w:cs="CMR9"/>
+          <w:sz w:val="18"/>
+          <w:szCs w:val="18"/>
+          <w:lang w:val="de-DE"/>
+        </w:rPr>
+        <w:t>across</w:t>
+      </w:r>
+      <w:proofErr w:type="spellEnd"/>
+      <w:r>
+        <w:rPr>
+          <w:rFonts w:ascii="CMR9" w:hAnsi="CMR9" w:cs="CMR9"/>
+          <w:sz w:val="18"/>
+          <w:szCs w:val="18"/>
+          <w:lang w:val="de-DE"/>
+        </w:rPr>
+        <w:t xml:space="preserve"> all </w:t>
+      </w:r>
+      <w:proofErr w:type="spellStart"/>
+      <w:r>
+        <w:rPr>
+          <w:rFonts w:ascii="CMR9" w:hAnsi="CMR9" w:cs="CMR9"/>
+          <w:sz w:val="18"/>
+          <w:szCs w:val="18"/>
+          <w:lang w:val="de-DE"/>
+        </w:rPr>
+        <w:t>versions</w:t>
+      </w:r>
+      <w:proofErr w:type="spellEnd"/>
+      <w:r>
+        <w:rPr>
+          <w:rFonts w:ascii="CMR9" w:hAnsi="CMR9" w:cs="CMR9"/>
+          <w:sz w:val="18"/>
+          <w:szCs w:val="18"/>
+          <w:lang w:val="de-DE"/>
+        </w:rPr>
+        <w:t>.]</w:t>
       </w:r>
     </w:p>
     <w:p>
@@ -1651,8 +2217,6 @@
         </w:rPr>
         <w:t>PAPER-9</w:t>
       </w:r>
-      <w:bookmarkStart w:id="4" w:name="_GoBack"/>
-      <w:bookmarkEnd w:id="4"/>
     </w:p>
     <w:p>
       <w:pPr>
@@ -1762,7 +2326,21 @@
         <w:rPr>
           <w:lang w:val="en-US"/>
         </w:rPr>
-        <w:t>Apache Cordova (PhoneGap)</w:t>
+        <w:t>Apache Cordova (</w:t>
+      </w:r>
+      <w:proofErr w:type="spellStart"/>
+      <w:r>
+        <w:rPr>
+          <w:lang w:val="en-US"/>
+        </w:rPr>
+        <w:t>PhoneGap</w:t>
+      </w:r>
+      <w:proofErr w:type="spellEnd"/>
+      <w:r>
+        <w:rPr>
+          <w:lang w:val="en-US"/>
+        </w:rPr>
+        <w:t>)</w:t>
       </w:r>
     </w:p>
     <w:p>
@@ -1772,12 +2350,14 @@
           <w:lang w:val="en-US"/>
         </w:rPr>
       </w:pPr>
+      <w:proofErr w:type="spellStart"/>
       <w:r>
         <w:rPr>
           <w:lang w:val="en-US"/>
         </w:rPr>
         <w:t>Xamarin</w:t>
       </w:r>
+      <w:proofErr w:type="spellEnd"/>
     </w:p>
     <w:p>
       <w:pPr>
@@ -1829,6 +2409,7 @@
           <w:lang w:val="en-US"/>
         </w:rPr>
       </w:pPr>
+      <w:proofErr w:type="spellStart"/>
       <w:r>
         <w:rPr>
           <w:lang w:val="en-US"/>
@@ -1836,6 +2417,7 @@
         <w:lastRenderedPageBreak/>
         <w:t>WebRTC</w:t>
       </w:r>
+      <w:proofErr w:type="spellEnd"/>
     </w:p>
     <w:p>
       <w:pPr>
@@ -1903,6 +2485,7 @@
           <w:lang w:val="en-US"/>
         </w:rPr>
       </w:pPr>
+      <w:bookmarkStart w:id="5" w:name="_Ref451694732"/>
       <w:r>
         <w:rPr>
           <w:lang w:val="en-US"/>
@@ -1910,13 +2493,56 @@
         <w:lastRenderedPageBreak/>
         <w:t>Evaluation</w:t>
       </w:r>
-    </w:p>
-    <w:p>
-      <w:pPr>
-        <w:rPr>
-          <w:lang w:val="en-US"/>
-        </w:rPr>
-      </w:pPr>
+      <w:bookmarkEnd w:id="5"/>
+    </w:p>
+    <w:p>
+      <w:pPr>
+        <w:rPr>
+          <w:lang w:val="en-US"/>
+        </w:rPr>
+      </w:pPr>
+    </w:p>
+    <w:p>
+      <w:pPr>
+        <w:pStyle w:val="berschrift2"/>
+        <w:rPr>
+          <w:lang w:val="en-US"/>
+        </w:rPr>
+      </w:pPr>
+      <w:r>
+        <w:rPr>
+          <w:lang w:val="en-US"/>
+        </w:rPr>
+        <w:t>Setup</w:t>
+      </w:r>
+    </w:p>
+    <w:p>
+      <w:pPr>
+        <w:pStyle w:val="berschrift2"/>
+        <w:rPr>
+          <w:lang w:val="en-US"/>
+        </w:rPr>
+      </w:pPr>
+      <w:r>
+        <w:rPr>
+          <w:lang w:val="en-US"/>
+        </w:rPr>
+        <w:t>Method</w:t>
+      </w:r>
+    </w:p>
+    <w:p>
+      <w:pPr>
+        <w:pStyle w:val="berschrift2"/>
+        <w:rPr>
+          <w:lang w:val="en-US"/>
+        </w:rPr>
+      </w:pPr>
+      <w:r>
+        <w:rPr>
+          <w:lang w:val="en-US"/>
+        </w:rPr>
+        <w:t>Results</w:t>
+      </w:r>
     </w:p>
     <w:p>
       <w:pPr>
@@ -1935,28 +2561,6 @@
     </w:p>
     <w:p>
       <w:pPr>
-        <w:pStyle w:val="berschrift1"/>
-        <w:rPr>
-          <w:lang w:val="en-US"/>
-        </w:rPr>
-      </w:pPr>
-      <w:r>
-        <w:rPr>
-          <w:lang w:val="en-US"/>
-        </w:rPr>
-        <w:lastRenderedPageBreak/>
-        <w:t>Results</w:t>
-      </w:r>
-    </w:p>
-    <w:p>
-      <w:pPr>
-        <w:rPr>
-          <w:lang w:val="en-US"/>
-        </w:rPr>
-      </w:pPr>
-    </w:p>
-    <w:p>
-      <w:pPr>
         <w:spacing w:line="276" w:lineRule="auto"/>
         <w:jc w:val="left"/>
         <w:rPr>
@@ -1967,6 +2571,7 @@
         <w:rPr>
           <w:lang w:val="en-US"/>
         </w:rPr>
+        <w:lastRenderedPageBreak/>
         <w:br w:type="page"/>
       </w:r>
     </w:p>
@@ -2047,12 +2652,25 @@
       <w:pPr>
         <w:pStyle w:val="berschriftohneNummerierung"/>
       </w:pPr>
-      <w:bookmarkStart w:id="5" w:name="_Toc451611014"/>
+      <w:bookmarkStart w:id="6" w:name="_Toc451611014"/>
       <w:r>
         <w:lastRenderedPageBreak/>
-        <w:t>List of tables</w:t>
-      </w:r>
-      <w:bookmarkEnd w:id="5"/>
+        <w:t xml:space="preserve">List </w:t>
+      </w:r>
+      <w:proofErr w:type="spellStart"/>
+      <w:r>
+        <w:t>of</w:t>
+      </w:r>
+      <w:proofErr w:type="spellEnd"/>
+      <w:r>
+        <w:t xml:space="preserve"> </w:t>
+      </w:r>
+      <w:proofErr w:type="spellStart"/>
+      <w:r>
+        <w:t>tables</w:t>
+      </w:r>
+      <w:bookmarkEnd w:id="6"/>
+      <w:proofErr w:type="spellEnd"/>
     </w:p>
     <w:p>
       <w:pPr>
@@ -2062,27 +2680,17 @@
           <w:szCs w:val="28"/>
         </w:rPr>
       </w:pPr>
-      <w:r>
-        <w:fldChar w:fldCharType="begin"/>
-      </w:r>
-      <w:r>
-        <w:instrText xml:space="preserve"> TOC \h \z \c "Table" </w:instrText>
-      </w:r>
-      <w:r>
-        <w:fldChar w:fldCharType="separate"/>
-      </w:r>
-      <w:r>
-        <w:rPr>
-          <w:b/>
-          <w:bCs/>
-          <w:noProof/>
-          <w:lang w:val="de-DE"/>
-        </w:rPr>
-        <w:t>Es konnten keine Einträge für ein Abbildungsverzeichnis gefunden werden.</w:t>
-      </w:r>
-      <w:r>
-        <w:fldChar w:fldCharType="end"/>
-      </w:r>
+      <w:fldSimple w:instr=" TOC \h \z \c &quot;Table&quot; ">
+        <w:r>
+          <w:rPr>
+            <w:b/>
+            <w:bCs/>
+            <w:noProof/>
+            <w:lang w:val="de-DE"/>
+          </w:rPr>
+          <w:t>Es konnten keine Einträge für ein Abbildungsverzeichnis gefunden werden.</w:t>
+        </w:r>
+      </w:fldSimple>
       <w:r>
         <w:br w:type="page"/>
       </w:r>
@@ -2091,38 +2699,41 @@
       <w:pPr>
         <w:pStyle w:val="berschriftohneNummerierung"/>
       </w:pPr>
-      <w:bookmarkStart w:id="6" w:name="_Toc451611015"/>
+      <w:bookmarkStart w:id="7" w:name="_Toc451611015"/>
       <w:r>
         <w:lastRenderedPageBreak/>
-        <w:t>List of figures</w:t>
-      </w:r>
-      <w:bookmarkEnd w:id="6"/>
+        <w:t xml:space="preserve">List </w:t>
+      </w:r>
+      <w:proofErr w:type="spellStart"/>
+      <w:r>
+        <w:t>of</w:t>
+      </w:r>
+      <w:proofErr w:type="spellEnd"/>
+      <w:r>
+        <w:t xml:space="preserve"> </w:t>
+      </w:r>
+      <w:proofErr w:type="spellStart"/>
+      <w:r>
+        <w:t>figures</w:t>
+      </w:r>
+      <w:bookmarkEnd w:id="7"/>
+      <w:proofErr w:type="spellEnd"/>
     </w:p>
     <w:p>
       <w:pPr>
         <w:spacing w:line="276" w:lineRule="auto"/>
       </w:pPr>
-      <w:r>
-        <w:fldChar w:fldCharType="begin"/>
-      </w:r>
-      <w:r>
-        <w:instrText xml:space="preserve"> TOC \h \z \c "Figure" </w:instrText>
-      </w:r>
-      <w:r>
-        <w:fldChar w:fldCharType="separate"/>
-      </w:r>
-      <w:r>
-        <w:rPr>
-          <w:b/>
-          <w:bCs/>
-          <w:noProof/>
-          <w:lang w:val="de-DE"/>
-        </w:rPr>
-        <w:t>Es konnten keine Einträge für ein Abbildungsverzeichnis gefunden werden.</w:t>
-      </w:r>
-      <w:r>
-        <w:fldChar w:fldCharType="end"/>
-      </w:r>
+      <w:fldSimple w:instr=" TOC \h \z \c &quot;Figure&quot; ">
+        <w:r>
+          <w:rPr>
+            <w:b/>
+            <w:bCs/>
+            <w:noProof/>
+            <w:lang w:val="de-DE"/>
+          </w:rPr>
+          <w:t>Es konnten keine Einträge für ein Abbildungsverzeichnis gefunden werden.</w:t>
+        </w:r>
+      </w:fldSimple>
     </w:p>
     <w:p>
       <w:pPr>
@@ -2137,38 +2748,41 @@
       <w:pPr>
         <w:pStyle w:val="berschriftohneNummerierung"/>
       </w:pPr>
-      <w:bookmarkStart w:id="7" w:name="_Toc451611016"/>
+      <w:bookmarkStart w:id="8" w:name="_Toc451611016"/>
       <w:r>
         <w:lastRenderedPageBreak/>
-        <w:t>List of listings</w:t>
-      </w:r>
-      <w:bookmarkEnd w:id="7"/>
+        <w:t xml:space="preserve">List </w:t>
+      </w:r>
+      <w:proofErr w:type="spellStart"/>
+      <w:r>
+        <w:t>of</w:t>
+      </w:r>
+      <w:proofErr w:type="spellEnd"/>
+      <w:r>
+        <w:t xml:space="preserve"> </w:t>
+      </w:r>
+      <w:proofErr w:type="spellStart"/>
+      <w:r>
+        <w:t>listings</w:t>
+      </w:r>
+      <w:bookmarkEnd w:id="8"/>
+      <w:proofErr w:type="spellEnd"/>
     </w:p>
     <w:p>
       <w:pPr>
         <w:jc w:val="left"/>
       </w:pPr>
-      <w:r>
-        <w:fldChar w:fldCharType="begin"/>
-      </w:r>
-      <w:r>
-        <w:instrText xml:space="preserve"> TOC \h \z \c "Listing" </w:instrText>
-      </w:r>
-      <w:r>
-        <w:fldChar w:fldCharType="separate"/>
-      </w:r>
-      <w:r>
-        <w:rPr>
-          <w:b/>
-          <w:bCs/>
-          <w:noProof/>
-          <w:lang w:val="de-DE"/>
-        </w:rPr>
-        <w:t>Es konnten keine Einträge für ein Abbildungsverzeichnis gefunden werden.</w:t>
-      </w:r>
-      <w:r>
-        <w:fldChar w:fldCharType="end"/>
-      </w:r>
+      <w:fldSimple w:instr=" TOC \h \z \c &quot;Listing&quot; ">
+        <w:r>
+          <w:rPr>
+            <w:b/>
+            <w:bCs/>
+            <w:noProof/>
+            <w:lang w:val="de-DE"/>
+          </w:rPr>
+          <w:t>Es konnten keine Einträge für ein Abbildungsverzeichnis gefunden werden.</w:t>
+        </w:r>
+      </w:fldSimple>
       <w:r>
         <w:br w:type="page"/>
       </w:r>
@@ -2180,7 +2794,7 @@
           <w:lang w:val="en-US"/>
         </w:rPr>
       </w:pPr>
-      <w:bookmarkStart w:id="8" w:name="_Toc451611017"/>
+      <w:bookmarkStart w:id="9" w:name="_Toc451611017"/>
       <w:r>
         <w:rPr>
           <w:lang w:val="en-US"/>
@@ -2194,7 +2808,7 @@
         </w:rPr>
         <w:t>abbreviations</w:t>
       </w:r>
-      <w:bookmarkEnd w:id="8"/>
+      <w:bookmarkEnd w:id="9"/>
     </w:p>
     <w:p>
       <w:pPr>
@@ -2225,7 +2839,7 @@
           <w:lang w:val="en-US"/>
         </w:rPr>
       </w:pPr>
-      <w:bookmarkStart w:id="9" w:name="_Toc451611018"/>
+      <w:bookmarkStart w:id="10" w:name="_Toc451611018"/>
       <w:r>
         <w:rPr>
           <w:lang w:val="en-US"/>
@@ -2233,7 +2847,7 @@
         <w:lastRenderedPageBreak/>
         <w:t>Bibliography</w:t>
       </w:r>
-      <w:bookmarkEnd w:id="9"/>
+      <w:bookmarkEnd w:id="10"/>
     </w:p>
     <w:p>
       <w:pPr>
@@ -2311,7 +2925,7 @@
         <w:noProof/>
         <w:lang w:val="de-DE"/>
       </w:rPr>
-      <w:t>7</w:t>
+      <w:t>8</w:t>
     </w:r>
     <w:r>
       <w:fldChar w:fldCharType="end"/>
@@ -2355,12 +2969,14 @@
         <w:lang w:val="en-US"/>
       </w:rPr>
     </w:pPr>
+    <w:proofErr w:type="spellStart"/>
     <w:r>
       <w:rPr>
         <w:lang w:val="en-US"/>
       </w:rPr>
       <w:t>WebRTC</w:t>
     </w:r>
+    <w:proofErr w:type="spellEnd"/>
     <w:r>
       <w:rPr>
         <w:lang w:val="en-US"/>
@@ -4976,7 +5592,7 @@
 </file>
 
 <file path=customXml/itemProps1.xml><?xml version="1.0" encoding="utf-8"?>
-<ds:datastoreItem xmlns:ds="http://schemas.openxmlformats.org/officeDocument/2006/customXml" ds:itemID="{9FDC2E40-A95B-44B7-A30C-1237CF3E1544}">
+<ds:datastoreItem xmlns:ds="http://schemas.openxmlformats.org/officeDocument/2006/customXml" ds:itemID="{4627D83F-9149-40E7-A8BF-D1CB106B5932}">
   <ds:schemaRefs>
     <ds:schemaRef ds:uri="http://schemas.openxmlformats.org/officeDocument/2006/bibliography"/>
   </ds:schemaRefs>

</xml_diff>

<commit_message>
Started working on cross-platform app development part
</commit_message>
<xml_diff>
--- a/thesis/BA2_Cross_Platform_WebRTC.docx
+++ b/thesis/BA2_Cross_Platform_WebRTC.docx
@@ -1489,7 +1489,43 @@
         <w:rPr>
           <w:lang w:val="en-US"/>
         </w:rPr>
-        <w:t xml:space="preserve">. To analyze this examination, a set of criteria is defined in order to find the most suitable frameworks to develop a cross-platform app that uses </w:t>
+        <w:t>. To analyze this examination, a set of crit</w:t>
+      </w:r>
+      <w:r>
+        <w:rPr>
+          <w:lang w:val="en-US"/>
+        </w:rPr>
+        <w:t>eria is defined in order to identify</w:t>
+      </w:r>
+      <w:r>
+        <w:rPr>
+          <w:lang w:val="en-US"/>
+        </w:rPr>
+        <w:t xml:space="preserve"> suitable frameworks </w:t>
+      </w:r>
+      <w:r>
+        <w:rPr>
+          <w:lang w:val="en-US"/>
+        </w:rPr>
+        <w:t xml:space="preserve">for developing </w:t>
+      </w:r>
+      <w:r>
+        <w:rPr>
+          <w:lang w:val="en-US"/>
+        </w:rPr>
+        <w:t>cross-platform app</w:t>
+      </w:r>
+      <w:r>
+        <w:rPr>
+          <w:lang w:val="en-US"/>
+        </w:rPr>
+        <w:t>s that use</w:t>
+      </w:r>
+      <w:r>
+        <w:rPr>
+          <w:lang w:val="en-US"/>
+        </w:rPr>
+        <w:t xml:space="preserve"> </w:t>
       </w:r>
       <w:proofErr w:type="spellStart"/>
       <w:r>
@@ -1667,8 +1703,56 @@
           <w:lang w:val="en-US"/>
         </w:rPr>
       </w:pPr>
-      <w:bookmarkStart w:id="4" w:name="_GoBack"/>
-      <w:bookmarkEnd w:id="4"/>
+      <w:r>
+        <w:rPr>
+          <w:lang w:val="en-US"/>
+        </w:rPr>
+        <w:t xml:space="preserve">Beginning with the introduction of Apple’s iPhone back in 2007, mobile applications have become massively popular. Back then, it was self-evident to implement an app natively </w:t>
+      </w:r>
+      <w:r>
+        <w:rPr>
+          <w:lang w:val="en-US"/>
+        </w:rPr>
+        <w:t>on the one hand</w:t>
+      </w:r>
+      <w:r>
+        <w:rPr>
+          <w:lang w:val="en-US"/>
+        </w:rPr>
+        <w:t>, and on the other hand there were no other options to do so. However, the following years saw a substantially increasing number of popular mobile platforms, such as Android, Windows Phone and the aforementioned iOS. Since all these platforms use different programming languages, there was no possibility to reuse the programming code written for one platform, it had to be rewritten in the exact same way for all platforms that should be supported. Additionally, making changes to an app again meant going through all platforms and implementing the changes separately for each platform (cf. PAPER-1).</w:t>
+      </w:r>
+    </w:p>
+    <w:p>
+      <w:pPr>
+        <w:rPr>
+          <w:lang w:val="en-US"/>
+        </w:rPr>
+      </w:pPr>
+      <w:r>
+        <w:rPr>
+          <w:lang w:val="en-US"/>
+        </w:rPr>
+        <w:t>APIs, MDD?</w:t>
+      </w:r>
+    </w:p>
+    <w:p>
+      <w:pPr>
+        <w:rPr>
+          <w:lang w:val="en-US"/>
+        </w:rPr>
+      </w:pPr>
+      <w:r>
+        <w:rPr>
+          <w:lang w:val="en-US"/>
+        </w:rPr>
+        <w:t xml:space="preserve">Another solution to this problem is cross-platform mobile development. It enables developers to write code for an app only once and, subsequently, generate native applications for all desired platforms from that code base. In most cases, the code is written using web technologies, such as HTML5, JavaScript and CSS. </w:t>
+      </w:r>
+      <w:r>
+        <w:rPr>
+          <w:lang w:val="en-US"/>
+        </w:rPr>
+        <w:t>Incidentally, PAPER-2 points out, it was the original plan for apps for the iPhone to be written using these tools. In the end, however, Apple decided that third-party apps for their operating system have to be written natively in Objective-C, which was followed by Swift in 2014.</w:t>
+      </w:r>
     </w:p>
     <w:p>
       <w:pPr>
@@ -2083,6 +2167,93 @@
         <w:rPr>
           <w:lang w:val="en-US"/>
         </w:rPr>
+        <w:t xml:space="preserve">A </w:t>
+      </w:r>
+      <w:r>
+        <w:rPr>
+          <w:lang w:val="en-US"/>
+        </w:rPr>
+        <w:t>large</w:t>
+      </w:r>
+      <w:r>
+        <w:rPr>
+          <w:lang w:val="en-US"/>
+        </w:rPr>
+        <w:t xml:space="preserve"> difference between a native app and a cross-platform developed app is the fact that native apps are usually compiled, which in most cases results in faster </w:t>
+      </w:r>
+      <w:r>
+        <w:rPr>
+          <w:lang w:val="en-US"/>
+        </w:rPr>
+        <w:lastRenderedPageBreak/>
+        <w:t>execution times</w:t>
+      </w:r>
+      <w:r>
+        <w:rPr>
+          <w:lang w:val="en-US"/>
+        </w:rPr>
+        <w:t xml:space="preserve"> because the programming code is </w:t>
+      </w:r>
+      <w:r>
+        <w:rPr>
+          <w:lang w:val="en-US"/>
+        </w:rPr>
+        <w:t>translated</w:t>
+      </w:r>
+      <w:r>
+        <w:rPr>
+          <w:lang w:val="en-US"/>
+        </w:rPr>
+        <w:t xml:space="preserve"> into machine code before the execution of the program</w:t>
+      </w:r>
+      <w:r>
+        <w:rPr>
+          <w:lang w:val="en-US"/>
+        </w:rPr>
+        <w:t xml:space="preserve">. </w:t>
+      </w:r>
+      <w:r>
+        <w:rPr>
+          <w:lang w:val="en-US"/>
+        </w:rPr>
+        <w:t xml:space="preserve">Cross-platform developed apps, on the other hand, </w:t>
+      </w:r>
+      <w:r>
+        <w:rPr>
+          <w:lang w:val="en-US"/>
+        </w:rPr>
+        <w:t xml:space="preserve">mostly </w:t>
+      </w:r>
+      <w:r>
+        <w:rPr>
+          <w:lang w:val="en-US"/>
+        </w:rPr>
+        <w:t xml:space="preserve">use interpreted languages such as JavaScript, which executes its code instructions step-by-step </w:t>
+      </w:r>
+      <w:r>
+        <w:rPr>
+          <w:lang w:val="en-US"/>
+        </w:rPr>
+        <w:t>without compiling them first (cf. PAPER-2).</w:t>
+      </w:r>
+    </w:p>
+    <w:p>
+      <w:pPr>
+        <w:rPr>
+          <w:lang w:val="en-US"/>
+        </w:rPr>
+      </w:pPr>
+    </w:p>
+    <w:p>
+      <w:pPr>
+        <w:rPr>
+          <w:lang w:val="en-US"/>
+        </w:rPr>
+      </w:pPr>
+      <w:r>
+        <w:rPr>
+          <w:lang w:val="en-US"/>
+        </w:rPr>
         <w:t>PAPER-2</w:t>
       </w:r>
     </w:p>
@@ -2202,6 +2373,19 @@
         <w:rPr>
           <w:lang w:val="en-US"/>
         </w:rPr>
+        <w:t>PAPER-1 defines four different categories for cross-platform developed apps: Web, hybrid, interpreted and generated apps. All four approaches will be discussed in detail in this section.</w:t>
+      </w:r>
+    </w:p>
+    <w:p>
+      <w:pPr>
+        <w:rPr>
+          <w:lang w:val="en-US"/>
+        </w:rPr>
+      </w:pPr>
+      <w:r>
+        <w:rPr>
+          <w:lang w:val="en-US"/>
+        </w:rPr>
         <w:t>PAPER-1</w:t>
       </w:r>
     </w:p>
@@ -2229,8 +2413,86 @@
         <w:rPr>
           <w:lang w:val="en-US"/>
         </w:rPr>
+        <w:t>Web apps</w:t>
+      </w:r>
+    </w:p>
+    <w:p>
+      <w:pPr>
+        <w:rPr>
+          <w:lang w:val="en-US"/>
+        </w:rPr>
+      </w:pPr>
+      <w:r>
+        <w:rPr>
+          <w:lang w:val="en-US"/>
+        </w:rPr>
+        <w:t>Web apps are applications that run within a web browser. Typically, they use HTML5 and JavaScript. The advantage of web apps is that nowadays, almost any smart mobile device has a web browser installed, thus providing a broad</w:t>
+      </w:r>
+      <w:r>
+        <w:rPr>
+          <w:lang w:val="en-US"/>
+        </w:rPr>
+        <w:t xml:space="preserve"> range of dissemination</w:t>
+      </w:r>
+      <w:r>
+        <w:rPr>
+          <w:lang w:val="en-US"/>
+        </w:rPr>
+        <w:t>.</w:t>
+      </w:r>
+      <w:r>
+        <w:rPr>
+          <w:lang w:val="en-US"/>
+        </w:rPr>
+        <w:t xml:space="preserve"> One disadvantage of web apps is the limited access to the device’s sensors, file system and features like contact list and calendar. Native apps, on the other hand, can exploit the device’s full potential when it comes to these features.</w:t>
+      </w:r>
+    </w:p>
+    <w:p>
+      <w:pPr>
+        <w:rPr>
+          <w:lang w:val="en-US"/>
+        </w:rPr>
+      </w:pPr>
+      <w:r>
+        <w:rPr>
+          <w:lang w:val="en-US"/>
+        </w:rPr>
+        <w:t xml:space="preserve">Unlike native apps, web apps do not need to be physically installed on the device and, furthermore, also do not have to be upgraded when a new version is available. </w:t>
+      </w:r>
+      <w:r>
+        <w:rPr>
+          <w:lang w:val="en-US"/>
+        </w:rPr>
         <w:lastRenderedPageBreak/>
-        <w:t>Web apps</w:t>
+        <w:t>At the same time, this becomes a disadvantage when users are not connected to the internet. In this case, the web app is not accessible to the user (cf. PAPER-1). There are modern HTML5 technologies like the Application Cache (</w:t>
+      </w:r>
+      <w:proofErr w:type="spellStart"/>
+      <w:r>
+        <w:rPr>
+          <w:lang w:val="en-US"/>
+        </w:rPr>
+        <w:t>AppCache</w:t>
+      </w:r>
+      <w:proofErr w:type="spellEnd"/>
+      <w:r>
+        <w:rPr>
+          <w:lang w:val="en-US"/>
+        </w:rPr>
+        <w:t xml:space="preserve">) to eradicate this problem. </w:t>
+      </w:r>
+      <w:proofErr w:type="spellStart"/>
+      <w:r>
+        <w:rPr>
+          <w:lang w:val="en-US"/>
+        </w:rPr>
+        <w:t>AppCache</w:t>
+      </w:r>
+      <w:proofErr w:type="spellEnd"/>
+      <w:r>
+        <w:rPr>
+          <w:lang w:val="en-US"/>
+        </w:rPr>
+        <w:t xml:space="preserve"> allows developers to store programming logic and data on the user’s device. However, this technology requires substantial additional programming effort (cf. PAPER-3).</w:t>
       </w:r>
     </w:p>
     <w:p>
@@ -2249,6 +2511,31 @@
     </w:p>
     <w:p>
       <w:pPr>
+        <w:rPr>
+          <w:lang w:val="en-US"/>
+        </w:rPr>
+      </w:pPr>
+      <w:r>
+        <w:rPr>
+          <w:lang w:val="en-US"/>
+        </w:rPr>
+        <w:t>Hybrid apps are a combination of native apps and web apps. They are “primarily built using HTML5 and JavaScript, and a detailed knowledge of the target platform is not required” (PAPER-1).</w:t>
+      </w:r>
+      <w:r>
+        <w:rPr>
+          <w:lang w:val="en-US"/>
+        </w:rPr>
+        <w:t xml:space="preserve"> The essential difference to web apps is that they are running within a native app container. The code is still executed by a web browser, but can be bundled together with the application, thus removing the necessity of an active internet connection to download the programming logic. With hybrid apps, it is also possible to access the device’s special features through APIs provided by the cross-platform </w:t>
+      </w:r>
+      <w:r>
+        <w:rPr>
+          <w:lang w:val="en-US"/>
+        </w:rPr>
+        <w:t>development framework (cf. PAPER-1).</w:t>
+      </w:r>
+    </w:p>
+    <w:p>
+      <w:pPr>
         <w:pStyle w:val="berschrift3"/>
         <w:rPr>
           <w:lang w:val="en-US"/>
@@ -2263,6 +2550,31 @@
     </w:p>
     <w:p>
       <w:pPr>
+        <w:rPr>
+          <w:lang w:val="en-US"/>
+        </w:rPr>
+      </w:pPr>
+      <w:r>
+        <w:rPr>
+          <w:lang w:val="en-US"/>
+        </w:rPr>
+        <w:t>Interpreted apps use pre-defined commands during the development process to use native user interface components. This means that on the Android platform users will interact with typical Android-styled buttons, while on iOS users will interact with iOS-styled buttons, without any effort of the developer. Despite this advantage in user experience, the developer is completely dependent on the used framework. This could especially pose a problem when a new version of an operating system is released, because it is not clear if the app will automatically have access to new features or if all previously used components will look and behave the same way</w:t>
+      </w:r>
+      <w:r>
+        <w:rPr>
+          <w:lang w:val="en-US"/>
+        </w:rPr>
+        <w:t xml:space="preserve"> (PAPER-1)</w:t>
+      </w:r>
+      <w:r>
+        <w:rPr>
+          <w:lang w:val="en-US"/>
+        </w:rPr>
+        <w:t>.</w:t>
+      </w:r>
+    </w:p>
+    <w:p>
+      <w:pPr>
         <w:pStyle w:val="berschrift3"/>
         <w:rPr>
           <w:lang w:val="en-US"/>
@@ -2277,6 +2589,19 @@
     </w:p>
     <w:p>
       <w:pPr>
+        <w:rPr>
+          <w:lang w:val="en-US"/>
+        </w:rPr>
+      </w:pPr>
+      <w:r>
+        <w:rPr>
+          <w:lang w:val="en-US"/>
+        </w:rPr>
+        <w:t>This type of cross-platform developed apps use the code to generate native apps from it. They benefit from a high overall performance due to the use of compiled native code. One downside of generate apps is the increased build time that has to be carried out each time a change is made to the app (cf. PAPER-1).</w:t>
+      </w:r>
+    </w:p>
+    <w:p>
+      <w:pPr>
         <w:pStyle w:val="berschrift2"/>
         <w:rPr>
           <w:lang w:val="en-US"/>
@@ -2301,17 +2626,20 @@
         </w:rPr>
         <w:t>PAPER-4</w:t>
       </w:r>
-    </w:p>
-    <w:p>
-      <w:pPr>
-        <w:rPr>
-          <w:lang w:val="en-US"/>
-        </w:rPr>
-      </w:pPr>
-      <w:r>
-        <w:rPr>
-          <w:lang w:val="en-US"/>
-        </w:rPr>
+      <w:bookmarkStart w:id="4" w:name="_GoBack"/>
+      <w:bookmarkEnd w:id="4"/>
+    </w:p>
+    <w:p>
+      <w:pPr>
+        <w:rPr>
+          <w:lang w:val="en-US"/>
+        </w:rPr>
+      </w:pPr>
+      <w:r>
+        <w:rPr>
+          <w:lang w:val="en-US"/>
+        </w:rPr>
+        <w:lastRenderedPageBreak/>
         <w:t>Important criteria for choosing a framework</w:t>
       </w:r>
     </w:p>
@@ -2680,17 +3008,33 @@
           <w:szCs w:val="28"/>
         </w:rPr>
       </w:pPr>
-      <w:fldSimple w:instr=" TOC \h \z \c &quot;Table&quot; ">
-        <w:r>
-          <w:rPr>
-            <w:b/>
-            <w:bCs/>
-            <w:noProof/>
-            <w:lang w:val="de-DE"/>
-          </w:rPr>
-          <w:t>Es konnten keine Einträge für ein Abbildungsverzeichnis gefunden werden.</w:t>
-        </w:r>
-      </w:fldSimple>
+      <w:r>
+        <w:fldChar w:fldCharType="begin"/>
+      </w:r>
+      <w:r>
+        <w:instrText xml:space="preserve"> TOC \h \z \c "Table" </w:instrText>
+      </w:r>
+      <w:r>
+        <w:fldChar w:fldCharType="separate"/>
+      </w:r>
+      <w:r>
+        <w:rPr>
+          <w:b/>
+          <w:bCs/>
+          <w:noProof/>
+          <w:lang w:val="de-DE"/>
+        </w:rPr>
+        <w:t>Es konnten keine Einträge für ein Abbildungsverzeichnis gefunden werden.</w:t>
+      </w:r>
+      <w:r>
+        <w:rPr>
+          <w:b/>
+          <w:bCs/>
+          <w:noProof/>
+          <w:lang w:val="de-DE"/>
+        </w:rPr>
+        <w:fldChar w:fldCharType="end"/>
+      </w:r>
       <w:r>
         <w:br w:type="page"/>
       </w:r>
@@ -2723,17 +3067,33 @@
       <w:pPr>
         <w:spacing w:line="276" w:lineRule="auto"/>
       </w:pPr>
-      <w:fldSimple w:instr=" TOC \h \z \c &quot;Figure&quot; ">
-        <w:r>
-          <w:rPr>
-            <w:b/>
-            <w:bCs/>
-            <w:noProof/>
-            <w:lang w:val="de-DE"/>
-          </w:rPr>
-          <w:t>Es konnten keine Einträge für ein Abbildungsverzeichnis gefunden werden.</w:t>
-        </w:r>
-      </w:fldSimple>
+      <w:r>
+        <w:fldChar w:fldCharType="begin"/>
+      </w:r>
+      <w:r>
+        <w:instrText xml:space="preserve"> TOC \h \z \c "Figure" </w:instrText>
+      </w:r>
+      <w:r>
+        <w:fldChar w:fldCharType="separate"/>
+      </w:r>
+      <w:r>
+        <w:rPr>
+          <w:b/>
+          <w:bCs/>
+          <w:noProof/>
+          <w:lang w:val="de-DE"/>
+        </w:rPr>
+        <w:t>Es konnten keine Einträge für ein Abbildungsverzeichnis gefunden werden.</w:t>
+      </w:r>
+      <w:r>
+        <w:rPr>
+          <w:b/>
+          <w:bCs/>
+          <w:noProof/>
+          <w:lang w:val="de-DE"/>
+        </w:rPr>
+        <w:fldChar w:fldCharType="end"/>
+      </w:r>
     </w:p>
     <w:p>
       <w:pPr>
@@ -2772,17 +3132,33 @@
       <w:pPr>
         <w:jc w:val="left"/>
       </w:pPr>
-      <w:fldSimple w:instr=" TOC \h \z \c &quot;Listing&quot; ">
-        <w:r>
-          <w:rPr>
-            <w:b/>
-            <w:bCs/>
-            <w:noProof/>
-            <w:lang w:val="de-DE"/>
-          </w:rPr>
-          <w:t>Es konnten keine Einträge für ein Abbildungsverzeichnis gefunden werden.</w:t>
-        </w:r>
-      </w:fldSimple>
+      <w:r>
+        <w:fldChar w:fldCharType="begin"/>
+      </w:r>
+      <w:r>
+        <w:instrText xml:space="preserve"> TOC \h \z \c "Listing" </w:instrText>
+      </w:r>
+      <w:r>
+        <w:fldChar w:fldCharType="separate"/>
+      </w:r>
+      <w:r>
+        <w:rPr>
+          <w:b/>
+          <w:bCs/>
+          <w:noProof/>
+          <w:lang w:val="de-DE"/>
+        </w:rPr>
+        <w:t>Es konnten keine Einträge für ein Abbildungsverzeichnis gefunden werden.</w:t>
+      </w:r>
+      <w:r>
+        <w:rPr>
+          <w:b/>
+          <w:bCs/>
+          <w:noProof/>
+          <w:lang w:val="de-DE"/>
+        </w:rPr>
+        <w:fldChar w:fldCharType="end"/>
+      </w:r>
       <w:r>
         <w:br w:type="page"/>
       </w:r>
@@ -2925,7 +3301,7 @@
         <w:noProof/>
         <w:lang w:val="de-DE"/>
       </w:rPr>
-      <w:t>8</w:t>
+      <w:t>10</w:t>
     </w:r>
     <w:r>
       <w:fldChar w:fldCharType="end"/>
@@ -5592,7 +5968,7 @@
 </file>
 
 <file path=customXml/itemProps1.xml><?xml version="1.0" encoding="utf-8"?>
-<ds:datastoreItem xmlns:ds="http://schemas.openxmlformats.org/officeDocument/2006/customXml" ds:itemID="{4627D83F-9149-40E7-A8BF-D1CB106B5932}">
+<ds:datastoreItem xmlns:ds="http://schemas.openxmlformats.org/officeDocument/2006/customXml" ds:itemID="{C9B31CCF-9C5F-4AAE-B7E9-108EFE44298A}">
   <ds:schemaRefs>
     <ds:schemaRef ds:uri="http://schemas.openxmlformats.org/officeDocument/2006/bibliography"/>
   </ds:schemaRefs>

</xml_diff>

<commit_message>
Extended cross-platform mobile development frameworks part
</commit_message>
<xml_diff>
--- a/thesis/BA2_Cross_Platform_WebRTC.docx
+++ b/thesis/BA2_Cross_Platform_WebRTC.docx
@@ -598,7 +598,7 @@
       <w:r>
         <w:fldChar w:fldCharType="separate"/>
       </w:r>
-      <w:hyperlink w:anchor="_Toc451611011" w:history="1">
+      <w:hyperlink w:anchor="_Toc451798980" w:history="1">
         <w:r>
           <w:rPr>
             <w:rStyle w:val="Hyperlink"/>
@@ -626,7 +626,7 @@
             <w:noProof/>
             <w:webHidden/>
           </w:rPr>
-          <w:instrText xml:space="preserve"> PAGEREF _Toc451611011 \h </w:instrText>
+          <w:instrText xml:space="preserve"> PAGEREF _Toc451798980 \h </w:instrText>
         </w:r>
         <w:r>
           <w:rPr>
@@ -646,7 +646,7 @@
             <w:noProof/>
             <w:webHidden/>
           </w:rPr>
-          <w:t>4</w:t>
+          <w:t>5</w:t>
         </w:r>
         <w:r>
           <w:rPr>
@@ -669,7 +669,7 @@
           <w:lang w:val="de-DE" w:eastAsia="de-DE"/>
         </w:rPr>
       </w:pPr>
-      <w:hyperlink w:anchor="_Toc451611012" w:history="1">
+      <w:hyperlink w:anchor="_Toc451798981" w:history="1">
         <w:r>
           <w:rPr>
             <w:rStyle w:val="Hyperlink"/>
@@ -696,7 +696,7 @@
             <w:noProof/>
             <w:webHidden/>
           </w:rPr>
-          <w:instrText xml:space="preserve"> PAGEREF _Toc451611012 \h </w:instrText>
+          <w:instrText xml:space="preserve"> PAGEREF _Toc451798981 \h </w:instrText>
         </w:r>
         <w:r>
           <w:rPr>
@@ -716,7 +716,7 @@
             <w:noProof/>
             <w:webHidden/>
           </w:rPr>
-          <w:t>5</w:t>
+          <w:t>6</w:t>
         </w:r>
         <w:r>
           <w:rPr>
@@ -740,7 +740,7 @@
           <w:lang w:val="de-DE" w:eastAsia="de-DE"/>
         </w:rPr>
       </w:pPr>
-      <w:hyperlink w:anchor="_Toc451611013" w:history="1">
+      <w:hyperlink w:anchor="_Toc451798982" w:history="1">
         <w:r>
           <w:rPr>
             <w:rStyle w:val="Hyperlink"/>
@@ -782,7 +782,7 @@
             <w:noProof/>
             <w:webHidden/>
           </w:rPr>
-          <w:instrText xml:space="preserve"> PAGEREF _Toc451611013 \h </w:instrText>
+          <w:instrText xml:space="preserve"> PAGEREF _Toc451798982 \h </w:instrText>
         </w:r>
         <w:r>
           <w:rPr>
@@ -802,7 +802,2187 @@
             <w:noProof/>
             <w:webHidden/>
           </w:rPr>
+          <w:t>7</w:t>
+        </w:r>
+        <w:r>
+          <w:rPr>
+            <w:noProof/>
+            <w:webHidden/>
+          </w:rPr>
+          <w:fldChar w:fldCharType="end"/>
+        </w:r>
+      </w:hyperlink>
+    </w:p>
+    <w:p>
+      <w:pPr>
+        <w:pStyle w:val="Verzeichnis1"/>
+        <w:tabs>
+          <w:tab w:val="left" w:pos="440"/>
+          <w:tab w:val="right" w:leader="dot" w:pos="8210"/>
+        </w:tabs>
+        <w:rPr>
+          <w:rFonts w:asciiTheme="minorHAnsi" w:eastAsiaTheme="minorEastAsia" w:hAnsiTheme="minorHAnsi"/>
+          <w:noProof/>
+          <w:lang w:val="de-DE" w:eastAsia="de-DE"/>
+        </w:rPr>
+      </w:pPr>
+      <w:hyperlink w:anchor="_Toc451798983" w:history="1">
+        <w:r>
+          <w:rPr>
+            <w:rStyle w:val="Hyperlink"/>
+            <w:noProof/>
+            <w:lang w:val="en-US"/>
+          </w:rPr>
+          <w:t>2</w:t>
+        </w:r>
+        <w:r>
+          <w:rPr>
+            <w:rFonts w:asciiTheme="minorHAnsi" w:eastAsiaTheme="minorEastAsia" w:hAnsiTheme="minorHAnsi"/>
+            <w:noProof/>
+            <w:lang w:val="de-DE" w:eastAsia="de-DE"/>
+          </w:rPr>
+          <w:tab/>
+        </w:r>
+        <w:r>
+          <w:rPr>
+            <w:rStyle w:val="Hyperlink"/>
+            <w:noProof/>
+            <w:lang w:val="en-US"/>
+          </w:rPr>
+          <w:t>Cross-platform mobile development</w:t>
+        </w:r>
+        <w:r>
+          <w:rPr>
+            <w:noProof/>
+            <w:webHidden/>
+          </w:rPr>
+          <w:tab/>
+        </w:r>
+        <w:r>
+          <w:rPr>
+            <w:noProof/>
+            <w:webHidden/>
+          </w:rPr>
+          <w:fldChar w:fldCharType="begin"/>
+        </w:r>
+        <w:r>
+          <w:rPr>
+            <w:noProof/>
+            <w:webHidden/>
+          </w:rPr>
+          <w:instrText xml:space="preserve"> PAGEREF _Toc451798983 \h </w:instrText>
+        </w:r>
+        <w:r>
+          <w:rPr>
+            <w:noProof/>
+            <w:webHidden/>
+          </w:rPr>
+        </w:r>
+        <w:r>
+          <w:rPr>
+            <w:noProof/>
+            <w:webHidden/>
+          </w:rPr>
+          <w:fldChar w:fldCharType="separate"/>
+        </w:r>
+        <w:r>
+          <w:rPr>
+            <w:noProof/>
+            <w:webHidden/>
+          </w:rPr>
+          <w:t>9</w:t>
+        </w:r>
+        <w:r>
+          <w:rPr>
+            <w:noProof/>
+            <w:webHidden/>
+          </w:rPr>
+          <w:fldChar w:fldCharType="end"/>
+        </w:r>
+      </w:hyperlink>
+    </w:p>
+    <w:p>
+      <w:pPr>
+        <w:pStyle w:val="Verzeichnis2"/>
+        <w:tabs>
+          <w:tab w:val="left" w:pos="880"/>
+          <w:tab w:val="right" w:leader="dot" w:pos="8210"/>
+        </w:tabs>
+        <w:rPr>
+          <w:rFonts w:asciiTheme="minorHAnsi" w:eastAsiaTheme="minorEastAsia" w:hAnsiTheme="minorHAnsi"/>
+          <w:noProof/>
+          <w:lang w:val="de-DE" w:eastAsia="de-DE"/>
+        </w:rPr>
+      </w:pPr>
+      <w:hyperlink w:anchor="_Toc451798984" w:history="1">
+        <w:r>
+          <w:rPr>
+            <w:rStyle w:val="Hyperlink"/>
+            <w:noProof/>
+            <w:lang w:val="en-US"/>
+          </w:rPr>
+          <w:t>2.1</w:t>
+        </w:r>
+        <w:r>
+          <w:rPr>
+            <w:rFonts w:asciiTheme="minorHAnsi" w:eastAsiaTheme="minorEastAsia" w:hAnsiTheme="minorHAnsi"/>
+            <w:noProof/>
+            <w:lang w:val="de-DE" w:eastAsia="de-DE"/>
+          </w:rPr>
+          <w:tab/>
+        </w:r>
+        <w:r>
+          <w:rPr>
+            <w:rStyle w:val="Hyperlink"/>
+            <w:noProof/>
+            <w:lang w:val="en-US"/>
+          </w:rPr>
+          <w:t>Differences to native app development</w:t>
+        </w:r>
+        <w:r>
+          <w:rPr>
+            <w:noProof/>
+            <w:webHidden/>
+          </w:rPr>
+          <w:tab/>
+        </w:r>
+        <w:r>
+          <w:rPr>
+            <w:noProof/>
+            <w:webHidden/>
+          </w:rPr>
+          <w:fldChar w:fldCharType="begin"/>
+        </w:r>
+        <w:r>
+          <w:rPr>
+            <w:noProof/>
+            <w:webHidden/>
+          </w:rPr>
+          <w:instrText xml:space="preserve"> PAGEREF _Toc451798984 \h </w:instrText>
+        </w:r>
+        <w:r>
+          <w:rPr>
+            <w:noProof/>
+            <w:webHidden/>
+          </w:rPr>
+        </w:r>
+        <w:r>
+          <w:rPr>
+            <w:noProof/>
+            <w:webHidden/>
+          </w:rPr>
+          <w:fldChar w:fldCharType="separate"/>
+        </w:r>
+        <w:r>
+          <w:rPr>
+            <w:noProof/>
+            <w:webHidden/>
+          </w:rPr>
+          <w:t>9</w:t>
+        </w:r>
+        <w:r>
+          <w:rPr>
+            <w:noProof/>
+            <w:webHidden/>
+          </w:rPr>
+          <w:fldChar w:fldCharType="end"/>
+        </w:r>
+      </w:hyperlink>
+    </w:p>
+    <w:p>
+      <w:pPr>
+        <w:pStyle w:val="Verzeichnis2"/>
+        <w:tabs>
+          <w:tab w:val="left" w:pos="880"/>
+          <w:tab w:val="right" w:leader="dot" w:pos="8210"/>
+        </w:tabs>
+        <w:rPr>
+          <w:rFonts w:asciiTheme="minorHAnsi" w:eastAsiaTheme="minorEastAsia" w:hAnsiTheme="minorHAnsi"/>
+          <w:noProof/>
+          <w:lang w:val="de-DE" w:eastAsia="de-DE"/>
+        </w:rPr>
+      </w:pPr>
+      <w:hyperlink w:anchor="_Toc451798985" w:history="1">
+        <w:r>
+          <w:rPr>
+            <w:rStyle w:val="Hyperlink"/>
+            <w:noProof/>
+            <w:lang w:val="en-US"/>
+          </w:rPr>
+          <w:t>2.2</w:t>
+        </w:r>
+        <w:r>
+          <w:rPr>
+            <w:rFonts w:asciiTheme="minorHAnsi" w:eastAsiaTheme="minorEastAsia" w:hAnsiTheme="minorHAnsi"/>
+            <w:noProof/>
+            <w:lang w:val="de-DE" w:eastAsia="de-DE"/>
+          </w:rPr>
+          <w:tab/>
+        </w:r>
+        <w:r>
+          <w:rPr>
+            <w:rStyle w:val="Hyperlink"/>
+            <w:noProof/>
+            <w:lang w:val="en-US"/>
+          </w:rPr>
+          <w:t>Motivation</w:t>
+        </w:r>
+        <w:r>
+          <w:rPr>
+            <w:noProof/>
+            <w:webHidden/>
+          </w:rPr>
+          <w:tab/>
+        </w:r>
+        <w:r>
+          <w:rPr>
+            <w:noProof/>
+            <w:webHidden/>
+          </w:rPr>
+          <w:fldChar w:fldCharType="begin"/>
+        </w:r>
+        <w:r>
+          <w:rPr>
+            <w:noProof/>
+            <w:webHidden/>
+          </w:rPr>
+          <w:instrText xml:space="preserve"> PAGEREF _Toc451798985 \h </w:instrText>
+        </w:r>
+        <w:r>
+          <w:rPr>
+            <w:noProof/>
+            <w:webHidden/>
+          </w:rPr>
+        </w:r>
+        <w:r>
+          <w:rPr>
+            <w:noProof/>
+            <w:webHidden/>
+          </w:rPr>
+          <w:fldChar w:fldCharType="separate"/>
+        </w:r>
+        <w:r>
+          <w:rPr>
+            <w:noProof/>
+            <w:webHidden/>
+          </w:rPr>
+          <w:t>10</w:t>
+        </w:r>
+        <w:r>
+          <w:rPr>
+            <w:noProof/>
+            <w:webHidden/>
+          </w:rPr>
+          <w:fldChar w:fldCharType="end"/>
+        </w:r>
+      </w:hyperlink>
+    </w:p>
+    <w:p>
+      <w:pPr>
+        <w:pStyle w:val="Verzeichnis2"/>
+        <w:tabs>
+          <w:tab w:val="left" w:pos="880"/>
+          <w:tab w:val="right" w:leader="dot" w:pos="8210"/>
+        </w:tabs>
+        <w:rPr>
+          <w:rFonts w:asciiTheme="minorHAnsi" w:eastAsiaTheme="minorEastAsia" w:hAnsiTheme="minorHAnsi"/>
+          <w:noProof/>
+          <w:lang w:val="de-DE" w:eastAsia="de-DE"/>
+        </w:rPr>
+      </w:pPr>
+      <w:hyperlink w:anchor="_Toc451798986" w:history="1">
+        <w:r>
+          <w:rPr>
+            <w:rStyle w:val="Hyperlink"/>
+            <w:noProof/>
+            <w:lang w:val="en-US"/>
+          </w:rPr>
+          <w:t>2.3</w:t>
+        </w:r>
+        <w:r>
+          <w:rPr>
+            <w:rFonts w:asciiTheme="minorHAnsi" w:eastAsiaTheme="minorEastAsia" w:hAnsiTheme="minorHAnsi"/>
+            <w:noProof/>
+            <w:lang w:val="de-DE" w:eastAsia="de-DE"/>
+          </w:rPr>
+          <w:tab/>
+        </w:r>
+        <w:r>
+          <w:rPr>
+            <w:rStyle w:val="Hyperlink"/>
+            <w:noProof/>
+            <w:lang w:val="en-US"/>
+          </w:rPr>
+          <w:t>Approaches</w:t>
+        </w:r>
+        <w:r>
+          <w:rPr>
+            <w:noProof/>
+            <w:webHidden/>
+          </w:rPr>
+          <w:tab/>
+        </w:r>
+        <w:r>
+          <w:rPr>
+            <w:noProof/>
+            <w:webHidden/>
+          </w:rPr>
+          <w:fldChar w:fldCharType="begin"/>
+        </w:r>
+        <w:r>
+          <w:rPr>
+            <w:noProof/>
+            <w:webHidden/>
+          </w:rPr>
+          <w:instrText xml:space="preserve"> PAGEREF _Toc451798986 \h </w:instrText>
+        </w:r>
+        <w:r>
+          <w:rPr>
+            <w:noProof/>
+            <w:webHidden/>
+          </w:rPr>
+        </w:r>
+        <w:r>
+          <w:rPr>
+            <w:noProof/>
+            <w:webHidden/>
+          </w:rPr>
+          <w:fldChar w:fldCharType="separate"/>
+        </w:r>
+        <w:r>
+          <w:rPr>
+            <w:noProof/>
+            <w:webHidden/>
+          </w:rPr>
+          <w:t>10</w:t>
+        </w:r>
+        <w:r>
+          <w:rPr>
+            <w:noProof/>
+            <w:webHidden/>
+          </w:rPr>
+          <w:fldChar w:fldCharType="end"/>
+        </w:r>
+      </w:hyperlink>
+    </w:p>
+    <w:p>
+      <w:pPr>
+        <w:pStyle w:val="Verzeichnis3"/>
+        <w:tabs>
+          <w:tab w:val="left" w:pos="1320"/>
+          <w:tab w:val="right" w:leader="dot" w:pos="8210"/>
+        </w:tabs>
+        <w:rPr>
+          <w:noProof/>
+          <w:lang w:val="de-DE" w:eastAsia="de-DE"/>
+        </w:rPr>
+      </w:pPr>
+      <w:hyperlink w:anchor="_Toc451798987" w:history="1">
+        <w:r>
+          <w:rPr>
+            <w:rStyle w:val="Hyperlink"/>
+            <w:noProof/>
+            <w:lang w:val="en-US"/>
+          </w:rPr>
+          <w:t>2.3.1</w:t>
+        </w:r>
+        <w:r>
+          <w:rPr>
+            <w:noProof/>
+            <w:lang w:val="de-DE" w:eastAsia="de-DE"/>
+          </w:rPr>
+          <w:tab/>
+        </w:r>
+        <w:r>
+          <w:rPr>
+            <w:rStyle w:val="Hyperlink"/>
+            <w:noProof/>
+            <w:lang w:val="en-US"/>
+          </w:rPr>
+          <w:t>Web apps</w:t>
+        </w:r>
+        <w:r>
+          <w:rPr>
+            <w:noProof/>
+            <w:webHidden/>
+          </w:rPr>
+          <w:tab/>
+        </w:r>
+        <w:r>
+          <w:rPr>
+            <w:noProof/>
+            <w:webHidden/>
+          </w:rPr>
+          <w:fldChar w:fldCharType="begin"/>
+        </w:r>
+        <w:r>
+          <w:rPr>
+            <w:noProof/>
+            <w:webHidden/>
+          </w:rPr>
+          <w:instrText xml:space="preserve"> PAGEREF _Toc451798987 \h </w:instrText>
+        </w:r>
+        <w:r>
+          <w:rPr>
+            <w:noProof/>
+            <w:webHidden/>
+          </w:rPr>
+        </w:r>
+        <w:r>
+          <w:rPr>
+            <w:noProof/>
+            <w:webHidden/>
+          </w:rPr>
+          <w:fldChar w:fldCharType="separate"/>
+        </w:r>
+        <w:r>
+          <w:rPr>
+            <w:noProof/>
+            <w:webHidden/>
+          </w:rPr>
+          <w:t>10</w:t>
+        </w:r>
+        <w:r>
+          <w:rPr>
+            <w:noProof/>
+            <w:webHidden/>
+          </w:rPr>
+          <w:fldChar w:fldCharType="end"/>
+        </w:r>
+      </w:hyperlink>
+    </w:p>
+    <w:p>
+      <w:pPr>
+        <w:pStyle w:val="Verzeichnis3"/>
+        <w:tabs>
+          <w:tab w:val="left" w:pos="1320"/>
+          <w:tab w:val="right" w:leader="dot" w:pos="8210"/>
+        </w:tabs>
+        <w:rPr>
+          <w:noProof/>
+          <w:lang w:val="de-DE" w:eastAsia="de-DE"/>
+        </w:rPr>
+      </w:pPr>
+      <w:hyperlink w:anchor="_Toc451798988" w:history="1">
+        <w:r>
+          <w:rPr>
+            <w:rStyle w:val="Hyperlink"/>
+            <w:noProof/>
+            <w:lang w:val="en-US"/>
+          </w:rPr>
+          <w:t>2.3.2</w:t>
+        </w:r>
+        <w:r>
+          <w:rPr>
+            <w:noProof/>
+            <w:lang w:val="de-DE" w:eastAsia="de-DE"/>
+          </w:rPr>
+          <w:tab/>
+        </w:r>
+        <w:r>
+          <w:rPr>
+            <w:rStyle w:val="Hyperlink"/>
+            <w:noProof/>
+            <w:lang w:val="en-US"/>
+          </w:rPr>
+          <w:t>Hybrid apps</w:t>
+        </w:r>
+        <w:r>
+          <w:rPr>
+            <w:noProof/>
+            <w:webHidden/>
+          </w:rPr>
+          <w:tab/>
+        </w:r>
+        <w:r>
+          <w:rPr>
+            <w:noProof/>
+            <w:webHidden/>
+          </w:rPr>
+          <w:fldChar w:fldCharType="begin"/>
+        </w:r>
+        <w:r>
+          <w:rPr>
+            <w:noProof/>
+            <w:webHidden/>
+          </w:rPr>
+          <w:instrText xml:space="preserve"> PAGEREF _Toc451798988 \h </w:instrText>
+        </w:r>
+        <w:r>
+          <w:rPr>
+            <w:noProof/>
+            <w:webHidden/>
+          </w:rPr>
+        </w:r>
+        <w:r>
+          <w:rPr>
+            <w:noProof/>
+            <w:webHidden/>
+          </w:rPr>
+          <w:fldChar w:fldCharType="separate"/>
+        </w:r>
+        <w:r>
+          <w:rPr>
+            <w:noProof/>
+            <w:webHidden/>
+          </w:rPr>
+          <w:t>11</w:t>
+        </w:r>
+        <w:r>
+          <w:rPr>
+            <w:noProof/>
+            <w:webHidden/>
+          </w:rPr>
+          <w:fldChar w:fldCharType="end"/>
+        </w:r>
+      </w:hyperlink>
+    </w:p>
+    <w:p>
+      <w:pPr>
+        <w:pStyle w:val="Verzeichnis3"/>
+        <w:tabs>
+          <w:tab w:val="left" w:pos="1320"/>
+          <w:tab w:val="right" w:leader="dot" w:pos="8210"/>
+        </w:tabs>
+        <w:rPr>
+          <w:noProof/>
+          <w:lang w:val="de-DE" w:eastAsia="de-DE"/>
+        </w:rPr>
+      </w:pPr>
+      <w:hyperlink w:anchor="_Toc451798989" w:history="1">
+        <w:r>
+          <w:rPr>
+            <w:rStyle w:val="Hyperlink"/>
+            <w:noProof/>
+            <w:lang w:val="en-US"/>
+          </w:rPr>
+          <w:t>2.3.3</w:t>
+        </w:r>
+        <w:r>
+          <w:rPr>
+            <w:noProof/>
+            <w:lang w:val="de-DE" w:eastAsia="de-DE"/>
+          </w:rPr>
+          <w:tab/>
+        </w:r>
+        <w:r>
+          <w:rPr>
+            <w:rStyle w:val="Hyperlink"/>
+            <w:noProof/>
+            <w:lang w:val="en-US"/>
+          </w:rPr>
+          <w:t>Interpreted apps</w:t>
+        </w:r>
+        <w:r>
+          <w:rPr>
+            <w:noProof/>
+            <w:webHidden/>
+          </w:rPr>
+          <w:tab/>
+        </w:r>
+        <w:r>
+          <w:rPr>
+            <w:noProof/>
+            <w:webHidden/>
+          </w:rPr>
+          <w:fldChar w:fldCharType="begin"/>
+        </w:r>
+        <w:r>
+          <w:rPr>
+            <w:noProof/>
+            <w:webHidden/>
+          </w:rPr>
+          <w:instrText xml:space="preserve"> PAGEREF _Toc451798989 \h </w:instrText>
+        </w:r>
+        <w:r>
+          <w:rPr>
+            <w:noProof/>
+            <w:webHidden/>
+          </w:rPr>
+        </w:r>
+        <w:r>
+          <w:rPr>
+            <w:noProof/>
+            <w:webHidden/>
+          </w:rPr>
+          <w:fldChar w:fldCharType="separate"/>
+        </w:r>
+        <w:r>
+          <w:rPr>
+            <w:noProof/>
+            <w:webHidden/>
+          </w:rPr>
+          <w:t>11</w:t>
+        </w:r>
+        <w:r>
+          <w:rPr>
+            <w:noProof/>
+            <w:webHidden/>
+          </w:rPr>
+          <w:fldChar w:fldCharType="end"/>
+        </w:r>
+      </w:hyperlink>
+    </w:p>
+    <w:p>
+      <w:pPr>
+        <w:pStyle w:val="Verzeichnis3"/>
+        <w:tabs>
+          <w:tab w:val="left" w:pos="1320"/>
+          <w:tab w:val="right" w:leader="dot" w:pos="8210"/>
+        </w:tabs>
+        <w:rPr>
+          <w:noProof/>
+          <w:lang w:val="de-DE" w:eastAsia="de-DE"/>
+        </w:rPr>
+      </w:pPr>
+      <w:hyperlink w:anchor="_Toc451798990" w:history="1">
+        <w:r>
+          <w:rPr>
+            <w:rStyle w:val="Hyperlink"/>
+            <w:noProof/>
+            <w:lang w:val="en-US"/>
+          </w:rPr>
+          <w:t>2.3.4</w:t>
+        </w:r>
+        <w:r>
+          <w:rPr>
+            <w:noProof/>
+            <w:lang w:val="de-DE" w:eastAsia="de-DE"/>
+          </w:rPr>
+          <w:tab/>
+        </w:r>
+        <w:r>
+          <w:rPr>
+            <w:rStyle w:val="Hyperlink"/>
+            <w:noProof/>
+            <w:lang w:val="en-US"/>
+          </w:rPr>
+          <w:t>Generated apps</w:t>
+        </w:r>
+        <w:r>
+          <w:rPr>
+            <w:noProof/>
+            <w:webHidden/>
+          </w:rPr>
+          <w:tab/>
+        </w:r>
+        <w:r>
+          <w:rPr>
+            <w:noProof/>
+            <w:webHidden/>
+          </w:rPr>
+          <w:fldChar w:fldCharType="begin"/>
+        </w:r>
+        <w:r>
+          <w:rPr>
+            <w:noProof/>
+            <w:webHidden/>
+          </w:rPr>
+          <w:instrText xml:space="preserve"> PAGEREF _Toc451798990 \h </w:instrText>
+        </w:r>
+        <w:r>
+          <w:rPr>
+            <w:noProof/>
+            <w:webHidden/>
+          </w:rPr>
+        </w:r>
+        <w:r>
+          <w:rPr>
+            <w:noProof/>
+            <w:webHidden/>
+          </w:rPr>
+          <w:fldChar w:fldCharType="separate"/>
+        </w:r>
+        <w:r>
+          <w:rPr>
+            <w:noProof/>
+            <w:webHidden/>
+          </w:rPr>
+          <w:t>11</w:t>
+        </w:r>
+        <w:r>
+          <w:rPr>
+            <w:noProof/>
+            <w:webHidden/>
+          </w:rPr>
+          <w:fldChar w:fldCharType="end"/>
+        </w:r>
+      </w:hyperlink>
+    </w:p>
+    <w:p>
+      <w:pPr>
+        <w:pStyle w:val="Verzeichnis2"/>
+        <w:tabs>
+          <w:tab w:val="left" w:pos="880"/>
+          <w:tab w:val="right" w:leader="dot" w:pos="8210"/>
+        </w:tabs>
+        <w:rPr>
+          <w:rFonts w:asciiTheme="minorHAnsi" w:eastAsiaTheme="minorEastAsia" w:hAnsiTheme="minorHAnsi"/>
+          <w:noProof/>
+          <w:lang w:val="de-DE" w:eastAsia="de-DE"/>
+        </w:rPr>
+      </w:pPr>
+      <w:hyperlink w:anchor="_Toc451798991" w:history="1">
+        <w:r>
+          <w:rPr>
+            <w:rStyle w:val="Hyperlink"/>
+            <w:noProof/>
+            <w:lang w:val="en-US"/>
+          </w:rPr>
+          <w:t>2.4</w:t>
+        </w:r>
+        <w:r>
+          <w:rPr>
+            <w:rFonts w:asciiTheme="minorHAnsi" w:eastAsiaTheme="minorEastAsia" w:hAnsiTheme="minorHAnsi"/>
+            <w:noProof/>
+            <w:lang w:val="de-DE" w:eastAsia="de-DE"/>
+          </w:rPr>
+          <w:tab/>
+        </w:r>
+        <w:r>
+          <w:rPr>
+            <w:rStyle w:val="Hyperlink"/>
+            <w:noProof/>
+            <w:lang w:val="en-US"/>
+          </w:rPr>
+          <w:t>Cross-platform development frameworks</w:t>
+        </w:r>
+        <w:r>
+          <w:rPr>
+            <w:noProof/>
+            <w:webHidden/>
+          </w:rPr>
+          <w:tab/>
+        </w:r>
+        <w:r>
+          <w:rPr>
+            <w:noProof/>
+            <w:webHidden/>
+          </w:rPr>
+          <w:fldChar w:fldCharType="begin"/>
+        </w:r>
+        <w:r>
+          <w:rPr>
+            <w:noProof/>
+            <w:webHidden/>
+          </w:rPr>
+          <w:instrText xml:space="preserve"> PAGEREF _Toc451798991 \h </w:instrText>
+        </w:r>
+        <w:r>
+          <w:rPr>
+            <w:noProof/>
+            <w:webHidden/>
+          </w:rPr>
+        </w:r>
+        <w:r>
+          <w:rPr>
+            <w:noProof/>
+            <w:webHidden/>
+          </w:rPr>
+          <w:fldChar w:fldCharType="separate"/>
+        </w:r>
+        <w:r>
+          <w:rPr>
+            <w:noProof/>
+            <w:webHidden/>
+          </w:rPr>
+          <w:t>12</w:t>
+        </w:r>
+        <w:r>
+          <w:rPr>
+            <w:noProof/>
+            <w:webHidden/>
+          </w:rPr>
+          <w:fldChar w:fldCharType="end"/>
+        </w:r>
+      </w:hyperlink>
+    </w:p>
+    <w:p>
+      <w:pPr>
+        <w:pStyle w:val="Verzeichnis3"/>
+        <w:tabs>
+          <w:tab w:val="left" w:pos="1320"/>
+          <w:tab w:val="right" w:leader="dot" w:pos="8210"/>
+        </w:tabs>
+        <w:rPr>
+          <w:noProof/>
+          <w:lang w:val="de-DE" w:eastAsia="de-DE"/>
+        </w:rPr>
+      </w:pPr>
+      <w:hyperlink w:anchor="_Toc451798992" w:history="1">
+        <w:r>
+          <w:rPr>
+            <w:rStyle w:val="Hyperlink"/>
+            <w:noProof/>
+            <w:lang w:val="en-US"/>
+          </w:rPr>
+          <w:t>2.4.1</w:t>
+        </w:r>
+        <w:r>
+          <w:rPr>
+            <w:noProof/>
+            <w:lang w:val="de-DE" w:eastAsia="de-DE"/>
+          </w:rPr>
+          <w:tab/>
+        </w:r>
+        <w:r>
+          <w:rPr>
+            <w:rStyle w:val="Hyperlink"/>
+            <w:noProof/>
+            <w:lang w:val="en-US"/>
+          </w:rPr>
+          <w:t>Apache Cordova (PhoneGap)</w:t>
+        </w:r>
+        <w:r>
+          <w:rPr>
+            <w:noProof/>
+            <w:webHidden/>
+          </w:rPr>
+          <w:tab/>
+        </w:r>
+        <w:r>
+          <w:rPr>
+            <w:noProof/>
+            <w:webHidden/>
+          </w:rPr>
+          <w:fldChar w:fldCharType="begin"/>
+        </w:r>
+        <w:r>
+          <w:rPr>
+            <w:noProof/>
+            <w:webHidden/>
+          </w:rPr>
+          <w:instrText xml:space="preserve"> PAGEREF _Toc451798992 \h </w:instrText>
+        </w:r>
+        <w:r>
+          <w:rPr>
+            <w:noProof/>
+            <w:webHidden/>
+          </w:rPr>
+        </w:r>
+        <w:r>
+          <w:rPr>
+            <w:noProof/>
+            <w:webHidden/>
+          </w:rPr>
+          <w:fldChar w:fldCharType="separate"/>
+        </w:r>
+        <w:r>
+          <w:rPr>
+            <w:noProof/>
+            <w:webHidden/>
+          </w:rPr>
+          <w:t>12</w:t>
+        </w:r>
+        <w:r>
+          <w:rPr>
+            <w:noProof/>
+            <w:webHidden/>
+          </w:rPr>
+          <w:fldChar w:fldCharType="end"/>
+        </w:r>
+      </w:hyperlink>
+    </w:p>
+    <w:p>
+      <w:pPr>
+        <w:pStyle w:val="Verzeichnis3"/>
+        <w:tabs>
+          <w:tab w:val="left" w:pos="1320"/>
+          <w:tab w:val="right" w:leader="dot" w:pos="8210"/>
+        </w:tabs>
+        <w:rPr>
+          <w:noProof/>
+          <w:lang w:val="de-DE" w:eastAsia="de-DE"/>
+        </w:rPr>
+      </w:pPr>
+      <w:hyperlink w:anchor="_Toc451798993" w:history="1">
+        <w:r>
+          <w:rPr>
+            <w:rStyle w:val="Hyperlink"/>
+            <w:noProof/>
+            <w:lang w:val="en-US"/>
+          </w:rPr>
+          <w:t>2.4.2</w:t>
+        </w:r>
+        <w:r>
+          <w:rPr>
+            <w:noProof/>
+            <w:lang w:val="de-DE" w:eastAsia="de-DE"/>
+          </w:rPr>
+          <w:tab/>
+        </w:r>
+        <w:r>
+          <w:rPr>
+            <w:rStyle w:val="Hyperlink"/>
+            <w:noProof/>
+            <w:lang w:val="en-US"/>
+          </w:rPr>
+          <w:t>Xamarin</w:t>
+        </w:r>
+        <w:r>
+          <w:rPr>
+            <w:noProof/>
+            <w:webHidden/>
+          </w:rPr>
+          <w:tab/>
+        </w:r>
+        <w:r>
+          <w:rPr>
+            <w:noProof/>
+            <w:webHidden/>
+          </w:rPr>
+          <w:fldChar w:fldCharType="begin"/>
+        </w:r>
+        <w:r>
+          <w:rPr>
+            <w:noProof/>
+            <w:webHidden/>
+          </w:rPr>
+          <w:instrText xml:space="preserve"> PAGEREF _Toc451798993 \h </w:instrText>
+        </w:r>
+        <w:r>
+          <w:rPr>
+            <w:noProof/>
+            <w:webHidden/>
+          </w:rPr>
+        </w:r>
+        <w:r>
+          <w:rPr>
+            <w:noProof/>
+            <w:webHidden/>
+          </w:rPr>
+          <w:fldChar w:fldCharType="separate"/>
+        </w:r>
+        <w:r>
+          <w:rPr>
+            <w:noProof/>
+            <w:webHidden/>
+          </w:rPr>
+          <w:t>12</w:t>
+        </w:r>
+        <w:r>
+          <w:rPr>
+            <w:noProof/>
+            <w:webHidden/>
+          </w:rPr>
+          <w:fldChar w:fldCharType="end"/>
+        </w:r>
+      </w:hyperlink>
+    </w:p>
+    <w:p>
+      <w:pPr>
+        <w:pStyle w:val="Verzeichnis3"/>
+        <w:tabs>
+          <w:tab w:val="left" w:pos="1320"/>
+          <w:tab w:val="right" w:leader="dot" w:pos="8210"/>
+        </w:tabs>
+        <w:rPr>
+          <w:noProof/>
+          <w:lang w:val="de-DE" w:eastAsia="de-DE"/>
+        </w:rPr>
+      </w:pPr>
+      <w:hyperlink w:anchor="_Toc451798994" w:history="1">
+        <w:r>
+          <w:rPr>
+            <w:rStyle w:val="Hyperlink"/>
+            <w:noProof/>
+            <w:lang w:val="en-US"/>
+          </w:rPr>
+          <w:t>2.4.3</w:t>
+        </w:r>
+        <w:r>
+          <w:rPr>
+            <w:noProof/>
+            <w:lang w:val="de-DE" w:eastAsia="de-DE"/>
+          </w:rPr>
+          <w:tab/>
+        </w:r>
+        <w:r>
+          <w:rPr>
+            <w:rStyle w:val="Hyperlink"/>
+            <w:noProof/>
+            <w:lang w:val="en-US"/>
+          </w:rPr>
+          <w:t>Appcelerator Titanium</w:t>
+        </w:r>
+        <w:r>
+          <w:rPr>
+            <w:noProof/>
+            <w:webHidden/>
+          </w:rPr>
+          <w:tab/>
+        </w:r>
+        <w:r>
+          <w:rPr>
+            <w:noProof/>
+            <w:webHidden/>
+          </w:rPr>
+          <w:fldChar w:fldCharType="begin"/>
+        </w:r>
+        <w:r>
+          <w:rPr>
+            <w:noProof/>
+            <w:webHidden/>
+          </w:rPr>
+          <w:instrText xml:space="preserve"> PAGEREF _Toc451798994 \h </w:instrText>
+        </w:r>
+        <w:r>
+          <w:rPr>
+            <w:noProof/>
+            <w:webHidden/>
+          </w:rPr>
+        </w:r>
+        <w:r>
+          <w:rPr>
+            <w:noProof/>
+            <w:webHidden/>
+          </w:rPr>
+          <w:fldChar w:fldCharType="separate"/>
+        </w:r>
+        <w:r>
+          <w:rPr>
+            <w:noProof/>
+            <w:webHidden/>
+          </w:rPr>
+          <w:t>13</w:t>
+        </w:r>
+        <w:r>
+          <w:rPr>
+            <w:noProof/>
+            <w:webHidden/>
+          </w:rPr>
+          <w:fldChar w:fldCharType="end"/>
+        </w:r>
+      </w:hyperlink>
+    </w:p>
+    <w:p>
+      <w:pPr>
+        <w:pStyle w:val="Verzeichnis3"/>
+        <w:tabs>
+          <w:tab w:val="left" w:pos="1320"/>
+          <w:tab w:val="right" w:leader="dot" w:pos="8210"/>
+        </w:tabs>
+        <w:rPr>
+          <w:noProof/>
+          <w:lang w:val="de-DE" w:eastAsia="de-DE"/>
+        </w:rPr>
+      </w:pPr>
+      <w:hyperlink w:anchor="_Toc451798995" w:history="1">
+        <w:r>
+          <w:rPr>
+            <w:rStyle w:val="Hyperlink"/>
+            <w:noProof/>
+            <w:lang w:val="en-US"/>
+          </w:rPr>
+          <w:t>2.4.4</w:t>
+        </w:r>
+        <w:r>
+          <w:rPr>
+            <w:noProof/>
+            <w:lang w:val="de-DE" w:eastAsia="de-DE"/>
+          </w:rPr>
+          <w:tab/>
+        </w:r>
+        <w:r>
+          <w:rPr>
+            <w:rStyle w:val="Hyperlink"/>
+            <w:noProof/>
+            <w:lang w:val="en-US"/>
+          </w:rPr>
+          <w:t>Ionic</w:t>
+        </w:r>
+        <w:r>
+          <w:rPr>
+            <w:noProof/>
+            <w:webHidden/>
+          </w:rPr>
+          <w:tab/>
+        </w:r>
+        <w:r>
+          <w:rPr>
+            <w:noProof/>
+            <w:webHidden/>
+          </w:rPr>
+          <w:fldChar w:fldCharType="begin"/>
+        </w:r>
+        <w:r>
+          <w:rPr>
+            <w:noProof/>
+            <w:webHidden/>
+          </w:rPr>
+          <w:instrText xml:space="preserve"> PAGEREF _Toc451798995 \h </w:instrText>
+        </w:r>
+        <w:r>
+          <w:rPr>
+            <w:noProof/>
+            <w:webHidden/>
+          </w:rPr>
+        </w:r>
+        <w:r>
+          <w:rPr>
+            <w:noProof/>
+            <w:webHidden/>
+          </w:rPr>
+          <w:fldChar w:fldCharType="separate"/>
+        </w:r>
+        <w:r>
+          <w:rPr>
+            <w:noProof/>
+            <w:webHidden/>
+          </w:rPr>
+          <w:t>13</w:t>
+        </w:r>
+        <w:r>
+          <w:rPr>
+            <w:noProof/>
+            <w:webHidden/>
+          </w:rPr>
+          <w:fldChar w:fldCharType="end"/>
+        </w:r>
+      </w:hyperlink>
+    </w:p>
+    <w:p>
+      <w:pPr>
+        <w:pStyle w:val="Verzeichnis3"/>
+        <w:tabs>
+          <w:tab w:val="left" w:pos="1320"/>
+          <w:tab w:val="right" w:leader="dot" w:pos="8210"/>
+        </w:tabs>
+        <w:rPr>
+          <w:noProof/>
+          <w:lang w:val="de-DE" w:eastAsia="de-DE"/>
+        </w:rPr>
+      </w:pPr>
+      <w:hyperlink w:anchor="_Toc451798996" w:history="1">
+        <w:r>
+          <w:rPr>
+            <w:rStyle w:val="Hyperlink"/>
+            <w:noProof/>
+            <w:lang w:val="en-US"/>
+          </w:rPr>
+          <w:t>2.4.5</w:t>
+        </w:r>
+        <w:r>
+          <w:rPr>
+            <w:noProof/>
+            <w:lang w:val="de-DE" w:eastAsia="de-DE"/>
+          </w:rPr>
+          <w:tab/>
+        </w:r>
+        <w:r>
+          <w:rPr>
+            <w:rStyle w:val="Hyperlink"/>
+            <w:noProof/>
+            <w:lang w:val="en-US"/>
+          </w:rPr>
+          <w:t>Sencha Touch</w:t>
+        </w:r>
+        <w:r>
+          <w:rPr>
+            <w:noProof/>
+            <w:webHidden/>
+          </w:rPr>
+          <w:tab/>
+        </w:r>
+        <w:r>
+          <w:rPr>
+            <w:noProof/>
+            <w:webHidden/>
+          </w:rPr>
+          <w:fldChar w:fldCharType="begin"/>
+        </w:r>
+        <w:r>
+          <w:rPr>
+            <w:noProof/>
+            <w:webHidden/>
+          </w:rPr>
+          <w:instrText xml:space="preserve"> PAGEREF _Toc451798996 \h </w:instrText>
+        </w:r>
+        <w:r>
+          <w:rPr>
+            <w:noProof/>
+            <w:webHidden/>
+          </w:rPr>
+        </w:r>
+        <w:r>
+          <w:rPr>
+            <w:noProof/>
+            <w:webHidden/>
+          </w:rPr>
+          <w:fldChar w:fldCharType="separate"/>
+        </w:r>
+        <w:r>
+          <w:rPr>
+            <w:noProof/>
+            <w:webHidden/>
+          </w:rPr>
+          <w:t>13</w:t>
+        </w:r>
+        <w:r>
+          <w:rPr>
+            <w:noProof/>
+            <w:webHidden/>
+          </w:rPr>
+          <w:fldChar w:fldCharType="end"/>
+        </w:r>
+      </w:hyperlink>
+    </w:p>
+    <w:p>
+      <w:pPr>
+        <w:pStyle w:val="Verzeichnis3"/>
+        <w:tabs>
+          <w:tab w:val="left" w:pos="1320"/>
+          <w:tab w:val="right" w:leader="dot" w:pos="8210"/>
+        </w:tabs>
+        <w:rPr>
+          <w:noProof/>
+          <w:lang w:val="de-DE" w:eastAsia="de-DE"/>
+        </w:rPr>
+      </w:pPr>
+      <w:hyperlink w:anchor="_Toc451798997" w:history="1">
+        <w:r>
+          <w:rPr>
+            <w:rStyle w:val="Hyperlink"/>
+            <w:noProof/>
+            <w:lang w:val="en-US"/>
+          </w:rPr>
+          <w:t>2.4.6</w:t>
+        </w:r>
+        <w:r>
+          <w:rPr>
+            <w:noProof/>
+            <w:lang w:val="de-DE" w:eastAsia="de-DE"/>
+          </w:rPr>
+          <w:tab/>
+        </w:r>
+        <w:r>
+          <w:rPr>
+            <w:rStyle w:val="Hyperlink"/>
+            <w:noProof/>
+            <w:lang w:val="en-US"/>
+          </w:rPr>
+          <w:t>Other frameworks</w:t>
+        </w:r>
+        <w:r>
+          <w:rPr>
+            <w:noProof/>
+            <w:webHidden/>
+          </w:rPr>
+          <w:tab/>
+        </w:r>
+        <w:r>
+          <w:rPr>
+            <w:noProof/>
+            <w:webHidden/>
+          </w:rPr>
+          <w:fldChar w:fldCharType="begin"/>
+        </w:r>
+        <w:r>
+          <w:rPr>
+            <w:noProof/>
+            <w:webHidden/>
+          </w:rPr>
+          <w:instrText xml:space="preserve"> PAGEREF _Toc451798997 \h </w:instrText>
+        </w:r>
+        <w:r>
+          <w:rPr>
+            <w:noProof/>
+            <w:webHidden/>
+          </w:rPr>
+        </w:r>
+        <w:r>
+          <w:rPr>
+            <w:noProof/>
+            <w:webHidden/>
+          </w:rPr>
+          <w:fldChar w:fldCharType="separate"/>
+        </w:r>
+        <w:r>
+          <w:rPr>
+            <w:noProof/>
+            <w:webHidden/>
+          </w:rPr>
+          <w:t>14</w:t>
+        </w:r>
+        <w:r>
+          <w:rPr>
+            <w:noProof/>
+            <w:webHidden/>
+          </w:rPr>
+          <w:fldChar w:fldCharType="end"/>
+        </w:r>
+      </w:hyperlink>
+    </w:p>
+    <w:p>
+      <w:pPr>
+        <w:pStyle w:val="Verzeichnis1"/>
+        <w:tabs>
+          <w:tab w:val="left" w:pos="440"/>
+          <w:tab w:val="right" w:leader="dot" w:pos="8210"/>
+        </w:tabs>
+        <w:rPr>
+          <w:rFonts w:asciiTheme="minorHAnsi" w:eastAsiaTheme="minorEastAsia" w:hAnsiTheme="minorHAnsi"/>
+          <w:noProof/>
+          <w:lang w:val="de-DE" w:eastAsia="de-DE"/>
+        </w:rPr>
+      </w:pPr>
+      <w:hyperlink w:anchor="_Toc451798998" w:history="1">
+        <w:r>
+          <w:rPr>
+            <w:rStyle w:val="Hyperlink"/>
+            <w:noProof/>
+            <w:lang w:val="en-US"/>
+          </w:rPr>
+          <w:t>3</w:t>
+        </w:r>
+        <w:r>
+          <w:rPr>
+            <w:rFonts w:asciiTheme="minorHAnsi" w:eastAsiaTheme="minorEastAsia" w:hAnsiTheme="minorHAnsi"/>
+            <w:noProof/>
+            <w:lang w:val="de-DE" w:eastAsia="de-DE"/>
+          </w:rPr>
+          <w:tab/>
+        </w:r>
+        <w:r>
+          <w:rPr>
+            <w:rStyle w:val="Hyperlink"/>
+            <w:noProof/>
+            <w:lang w:val="en-US"/>
+          </w:rPr>
+          <w:t>WebRTC</w:t>
+        </w:r>
+        <w:r>
+          <w:rPr>
+            <w:noProof/>
+            <w:webHidden/>
+          </w:rPr>
+          <w:tab/>
+        </w:r>
+        <w:r>
+          <w:rPr>
+            <w:noProof/>
+            <w:webHidden/>
+          </w:rPr>
+          <w:fldChar w:fldCharType="begin"/>
+        </w:r>
+        <w:r>
+          <w:rPr>
+            <w:noProof/>
+            <w:webHidden/>
+          </w:rPr>
+          <w:instrText xml:space="preserve"> PAGEREF _Toc451798998 \h </w:instrText>
+        </w:r>
+        <w:r>
+          <w:rPr>
+            <w:noProof/>
+            <w:webHidden/>
+          </w:rPr>
+        </w:r>
+        <w:r>
+          <w:rPr>
+            <w:noProof/>
+            <w:webHidden/>
+          </w:rPr>
+          <w:fldChar w:fldCharType="separate"/>
+        </w:r>
+        <w:r>
+          <w:rPr>
+            <w:noProof/>
+            <w:webHidden/>
+          </w:rPr>
+          <w:t>15</w:t>
+        </w:r>
+        <w:r>
+          <w:rPr>
+            <w:noProof/>
+            <w:webHidden/>
+          </w:rPr>
+          <w:fldChar w:fldCharType="end"/>
+        </w:r>
+      </w:hyperlink>
+    </w:p>
+    <w:p>
+      <w:pPr>
+        <w:pStyle w:val="Verzeichnis1"/>
+        <w:tabs>
+          <w:tab w:val="left" w:pos="440"/>
+          <w:tab w:val="right" w:leader="dot" w:pos="8210"/>
+        </w:tabs>
+        <w:rPr>
+          <w:rFonts w:asciiTheme="minorHAnsi" w:eastAsiaTheme="minorEastAsia" w:hAnsiTheme="minorHAnsi"/>
+          <w:noProof/>
+          <w:lang w:val="de-DE" w:eastAsia="de-DE"/>
+        </w:rPr>
+      </w:pPr>
+      <w:hyperlink w:anchor="_Toc451798999" w:history="1">
+        <w:r>
+          <w:rPr>
+            <w:rStyle w:val="Hyperlink"/>
+            <w:noProof/>
+            <w:lang w:val="en-US"/>
+          </w:rPr>
+          <w:t>4</w:t>
+        </w:r>
+        <w:r>
+          <w:rPr>
+            <w:rFonts w:asciiTheme="minorHAnsi" w:eastAsiaTheme="minorEastAsia" w:hAnsiTheme="minorHAnsi"/>
+            <w:noProof/>
+            <w:lang w:val="de-DE" w:eastAsia="de-DE"/>
+          </w:rPr>
+          <w:tab/>
+        </w:r>
+        <w:r>
+          <w:rPr>
+            <w:rStyle w:val="Hyperlink"/>
+            <w:noProof/>
+            <w:lang w:val="en-US"/>
+          </w:rPr>
+          <w:t>Prototype development</w:t>
+        </w:r>
+        <w:r>
+          <w:rPr>
+            <w:noProof/>
+            <w:webHidden/>
+          </w:rPr>
+          <w:tab/>
+        </w:r>
+        <w:r>
+          <w:rPr>
+            <w:noProof/>
+            <w:webHidden/>
+          </w:rPr>
+          <w:fldChar w:fldCharType="begin"/>
+        </w:r>
+        <w:r>
+          <w:rPr>
+            <w:noProof/>
+            <w:webHidden/>
+          </w:rPr>
+          <w:instrText xml:space="preserve"> PAGEREF _Toc451798999 \h </w:instrText>
+        </w:r>
+        <w:r>
+          <w:rPr>
+            <w:noProof/>
+            <w:webHidden/>
+          </w:rPr>
+        </w:r>
+        <w:r>
+          <w:rPr>
+            <w:noProof/>
+            <w:webHidden/>
+          </w:rPr>
+          <w:fldChar w:fldCharType="separate"/>
+        </w:r>
+        <w:r>
+          <w:rPr>
+            <w:noProof/>
+            <w:webHidden/>
+          </w:rPr>
+          <w:t>16</w:t>
+        </w:r>
+        <w:r>
+          <w:rPr>
+            <w:noProof/>
+            <w:webHidden/>
+          </w:rPr>
+          <w:fldChar w:fldCharType="end"/>
+        </w:r>
+      </w:hyperlink>
+    </w:p>
+    <w:p>
+      <w:pPr>
+        <w:pStyle w:val="Verzeichnis1"/>
+        <w:tabs>
+          <w:tab w:val="left" w:pos="440"/>
+          <w:tab w:val="right" w:leader="dot" w:pos="8210"/>
+        </w:tabs>
+        <w:rPr>
+          <w:rFonts w:asciiTheme="minorHAnsi" w:eastAsiaTheme="minorEastAsia" w:hAnsiTheme="minorHAnsi"/>
+          <w:noProof/>
+          <w:lang w:val="de-DE" w:eastAsia="de-DE"/>
+        </w:rPr>
+      </w:pPr>
+      <w:hyperlink w:anchor="_Toc451799000" w:history="1">
+        <w:r>
+          <w:rPr>
+            <w:rStyle w:val="Hyperlink"/>
+            <w:noProof/>
+            <w:lang w:val="en-US"/>
+          </w:rPr>
+          <w:t>5</w:t>
+        </w:r>
+        <w:r>
+          <w:rPr>
+            <w:rFonts w:asciiTheme="minorHAnsi" w:eastAsiaTheme="minorEastAsia" w:hAnsiTheme="minorHAnsi"/>
+            <w:noProof/>
+            <w:lang w:val="de-DE" w:eastAsia="de-DE"/>
+          </w:rPr>
+          <w:tab/>
+        </w:r>
+        <w:r>
+          <w:rPr>
+            <w:rStyle w:val="Hyperlink"/>
+            <w:noProof/>
+            <w:lang w:val="en-US"/>
+          </w:rPr>
+          <w:t>Evaluation</w:t>
+        </w:r>
+        <w:r>
+          <w:rPr>
+            <w:noProof/>
+            <w:webHidden/>
+          </w:rPr>
+          <w:tab/>
+        </w:r>
+        <w:r>
+          <w:rPr>
+            <w:noProof/>
+            <w:webHidden/>
+          </w:rPr>
+          <w:fldChar w:fldCharType="begin"/>
+        </w:r>
+        <w:r>
+          <w:rPr>
+            <w:noProof/>
+            <w:webHidden/>
+          </w:rPr>
+          <w:instrText xml:space="preserve"> PAGEREF _Toc451799000 \h </w:instrText>
+        </w:r>
+        <w:r>
+          <w:rPr>
+            <w:noProof/>
+            <w:webHidden/>
+          </w:rPr>
+        </w:r>
+        <w:r>
+          <w:rPr>
+            <w:noProof/>
+            <w:webHidden/>
+          </w:rPr>
+          <w:fldChar w:fldCharType="separate"/>
+        </w:r>
+        <w:r>
+          <w:rPr>
+            <w:noProof/>
+            <w:webHidden/>
+          </w:rPr>
+          <w:t>17</w:t>
+        </w:r>
+        <w:r>
+          <w:rPr>
+            <w:noProof/>
+            <w:webHidden/>
+          </w:rPr>
+          <w:fldChar w:fldCharType="end"/>
+        </w:r>
+      </w:hyperlink>
+    </w:p>
+    <w:p>
+      <w:pPr>
+        <w:pStyle w:val="Verzeichnis2"/>
+        <w:tabs>
+          <w:tab w:val="left" w:pos="880"/>
+          <w:tab w:val="right" w:leader="dot" w:pos="8210"/>
+        </w:tabs>
+        <w:rPr>
+          <w:rFonts w:asciiTheme="minorHAnsi" w:eastAsiaTheme="minorEastAsia" w:hAnsiTheme="minorHAnsi"/>
+          <w:noProof/>
+          <w:lang w:val="de-DE" w:eastAsia="de-DE"/>
+        </w:rPr>
+      </w:pPr>
+      <w:hyperlink w:anchor="_Toc451799001" w:history="1">
+        <w:r>
+          <w:rPr>
+            <w:rStyle w:val="Hyperlink"/>
+            <w:noProof/>
+            <w:lang w:val="en-US"/>
+          </w:rPr>
+          <w:t>5.1</w:t>
+        </w:r>
+        <w:r>
+          <w:rPr>
+            <w:rFonts w:asciiTheme="minorHAnsi" w:eastAsiaTheme="minorEastAsia" w:hAnsiTheme="minorHAnsi"/>
+            <w:noProof/>
+            <w:lang w:val="de-DE" w:eastAsia="de-DE"/>
+          </w:rPr>
+          <w:tab/>
+        </w:r>
+        <w:r>
+          <w:rPr>
+            <w:rStyle w:val="Hyperlink"/>
+            <w:noProof/>
+            <w:lang w:val="en-US"/>
+          </w:rPr>
+          <w:t>Setup</w:t>
+        </w:r>
+        <w:r>
+          <w:rPr>
+            <w:noProof/>
+            <w:webHidden/>
+          </w:rPr>
+          <w:tab/>
+        </w:r>
+        <w:r>
+          <w:rPr>
+            <w:noProof/>
+            <w:webHidden/>
+          </w:rPr>
+          <w:fldChar w:fldCharType="begin"/>
+        </w:r>
+        <w:r>
+          <w:rPr>
+            <w:noProof/>
+            <w:webHidden/>
+          </w:rPr>
+          <w:instrText xml:space="preserve"> PAGEREF _Toc451799001 \h </w:instrText>
+        </w:r>
+        <w:r>
+          <w:rPr>
+            <w:noProof/>
+            <w:webHidden/>
+          </w:rPr>
+        </w:r>
+        <w:r>
+          <w:rPr>
+            <w:noProof/>
+            <w:webHidden/>
+          </w:rPr>
+          <w:fldChar w:fldCharType="separate"/>
+        </w:r>
+        <w:r>
+          <w:rPr>
+            <w:noProof/>
+            <w:webHidden/>
+          </w:rPr>
+          <w:t>17</w:t>
+        </w:r>
+        <w:r>
+          <w:rPr>
+            <w:noProof/>
+            <w:webHidden/>
+          </w:rPr>
+          <w:fldChar w:fldCharType="end"/>
+        </w:r>
+      </w:hyperlink>
+    </w:p>
+    <w:p>
+      <w:pPr>
+        <w:pStyle w:val="Verzeichnis2"/>
+        <w:tabs>
+          <w:tab w:val="left" w:pos="880"/>
+          <w:tab w:val="right" w:leader="dot" w:pos="8210"/>
+        </w:tabs>
+        <w:rPr>
+          <w:rFonts w:asciiTheme="minorHAnsi" w:eastAsiaTheme="minorEastAsia" w:hAnsiTheme="minorHAnsi"/>
+          <w:noProof/>
+          <w:lang w:val="de-DE" w:eastAsia="de-DE"/>
+        </w:rPr>
+      </w:pPr>
+      <w:hyperlink w:anchor="_Toc451799002" w:history="1">
+        <w:r>
+          <w:rPr>
+            <w:rStyle w:val="Hyperlink"/>
+            <w:noProof/>
+            <w:lang w:val="en-US"/>
+          </w:rPr>
+          <w:t>5.2</w:t>
+        </w:r>
+        <w:r>
+          <w:rPr>
+            <w:rFonts w:asciiTheme="minorHAnsi" w:eastAsiaTheme="minorEastAsia" w:hAnsiTheme="minorHAnsi"/>
+            <w:noProof/>
+            <w:lang w:val="de-DE" w:eastAsia="de-DE"/>
+          </w:rPr>
+          <w:tab/>
+        </w:r>
+        <w:r>
+          <w:rPr>
+            <w:rStyle w:val="Hyperlink"/>
+            <w:noProof/>
+            <w:lang w:val="en-US"/>
+          </w:rPr>
+          <w:t>Method</w:t>
+        </w:r>
+        <w:r>
+          <w:rPr>
+            <w:noProof/>
+            <w:webHidden/>
+          </w:rPr>
+          <w:tab/>
+        </w:r>
+        <w:r>
+          <w:rPr>
+            <w:noProof/>
+            <w:webHidden/>
+          </w:rPr>
+          <w:fldChar w:fldCharType="begin"/>
+        </w:r>
+        <w:r>
+          <w:rPr>
+            <w:noProof/>
+            <w:webHidden/>
+          </w:rPr>
+          <w:instrText xml:space="preserve"> PAGEREF _Toc451799002 \h </w:instrText>
+        </w:r>
+        <w:r>
+          <w:rPr>
+            <w:noProof/>
+            <w:webHidden/>
+          </w:rPr>
+        </w:r>
+        <w:r>
+          <w:rPr>
+            <w:noProof/>
+            <w:webHidden/>
+          </w:rPr>
+          <w:fldChar w:fldCharType="separate"/>
+        </w:r>
+        <w:r>
+          <w:rPr>
+            <w:noProof/>
+            <w:webHidden/>
+          </w:rPr>
+          <w:t>17</w:t>
+        </w:r>
+        <w:r>
+          <w:rPr>
+            <w:noProof/>
+            <w:webHidden/>
+          </w:rPr>
+          <w:fldChar w:fldCharType="end"/>
+        </w:r>
+      </w:hyperlink>
+    </w:p>
+    <w:p>
+      <w:pPr>
+        <w:pStyle w:val="Verzeichnis2"/>
+        <w:tabs>
+          <w:tab w:val="left" w:pos="880"/>
+          <w:tab w:val="right" w:leader="dot" w:pos="8210"/>
+        </w:tabs>
+        <w:rPr>
+          <w:rFonts w:asciiTheme="minorHAnsi" w:eastAsiaTheme="minorEastAsia" w:hAnsiTheme="minorHAnsi"/>
+          <w:noProof/>
+          <w:lang w:val="de-DE" w:eastAsia="de-DE"/>
+        </w:rPr>
+      </w:pPr>
+      <w:hyperlink w:anchor="_Toc451799003" w:history="1">
+        <w:r>
+          <w:rPr>
+            <w:rStyle w:val="Hyperlink"/>
+            <w:noProof/>
+            <w:lang w:val="en-US"/>
+          </w:rPr>
+          <w:t>5.3</w:t>
+        </w:r>
+        <w:r>
+          <w:rPr>
+            <w:rFonts w:asciiTheme="minorHAnsi" w:eastAsiaTheme="minorEastAsia" w:hAnsiTheme="minorHAnsi"/>
+            <w:noProof/>
+            <w:lang w:val="de-DE" w:eastAsia="de-DE"/>
+          </w:rPr>
+          <w:tab/>
+        </w:r>
+        <w:r>
+          <w:rPr>
+            <w:rStyle w:val="Hyperlink"/>
+            <w:noProof/>
+            <w:lang w:val="en-US"/>
+          </w:rPr>
+          <w:t>Results</w:t>
+        </w:r>
+        <w:r>
+          <w:rPr>
+            <w:noProof/>
+            <w:webHidden/>
+          </w:rPr>
+          <w:tab/>
+        </w:r>
+        <w:r>
+          <w:rPr>
+            <w:noProof/>
+            <w:webHidden/>
+          </w:rPr>
+          <w:fldChar w:fldCharType="begin"/>
+        </w:r>
+        <w:r>
+          <w:rPr>
+            <w:noProof/>
+            <w:webHidden/>
+          </w:rPr>
+          <w:instrText xml:space="preserve"> PAGEREF _Toc451799003 \h </w:instrText>
+        </w:r>
+        <w:r>
+          <w:rPr>
+            <w:noProof/>
+            <w:webHidden/>
+          </w:rPr>
+        </w:r>
+        <w:r>
+          <w:rPr>
+            <w:noProof/>
+            <w:webHidden/>
+          </w:rPr>
+          <w:fldChar w:fldCharType="separate"/>
+        </w:r>
+        <w:r>
+          <w:rPr>
+            <w:noProof/>
+            <w:webHidden/>
+          </w:rPr>
+          <w:t>17</w:t>
+        </w:r>
+        <w:r>
+          <w:rPr>
+            <w:noProof/>
+            <w:webHidden/>
+          </w:rPr>
+          <w:fldChar w:fldCharType="end"/>
+        </w:r>
+      </w:hyperlink>
+    </w:p>
+    <w:p>
+      <w:pPr>
+        <w:pStyle w:val="Verzeichnis1"/>
+        <w:tabs>
+          <w:tab w:val="left" w:pos="440"/>
+          <w:tab w:val="right" w:leader="dot" w:pos="8210"/>
+        </w:tabs>
+        <w:rPr>
+          <w:rFonts w:asciiTheme="minorHAnsi" w:eastAsiaTheme="minorEastAsia" w:hAnsiTheme="minorHAnsi"/>
+          <w:noProof/>
+          <w:lang w:val="de-DE" w:eastAsia="de-DE"/>
+        </w:rPr>
+      </w:pPr>
+      <w:hyperlink w:anchor="_Toc451799004" w:history="1">
+        <w:r>
+          <w:rPr>
+            <w:rStyle w:val="Hyperlink"/>
+            <w:noProof/>
+            <w:lang w:val="en-US"/>
+          </w:rPr>
           <w:t>6</w:t>
+        </w:r>
+        <w:r>
+          <w:rPr>
+            <w:rFonts w:asciiTheme="minorHAnsi" w:eastAsiaTheme="minorEastAsia" w:hAnsiTheme="minorHAnsi"/>
+            <w:noProof/>
+            <w:lang w:val="de-DE" w:eastAsia="de-DE"/>
+          </w:rPr>
+          <w:tab/>
+        </w:r>
+        <w:r>
+          <w:rPr>
+            <w:rStyle w:val="Hyperlink"/>
+            <w:noProof/>
+            <w:lang w:val="en-US"/>
+          </w:rPr>
+          <w:t>Outlook</w:t>
+        </w:r>
+        <w:r>
+          <w:rPr>
+            <w:noProof/>
+            <w:webHidden/>
+          </w:rPr>
+          <w:tab/>
+        </w:r>
+        <w:r>
+          <w:rPr>
+            <w:noProof/>
+            <w:webHidden/>
+          </w:rPr>
+          <w:fldChar w:fldCharType="begin"/>
+        </w:r>
+        <w:r>
+          <w:rPr>
+            <w:noProof/>
+            <w:webHidden/>
+          </w:rPr>
+          <w:instrText xml:space="preserve"> PAGEREF _Toc451799004 \h </w:instrText>
+        </w:r>
+        <w:r>
+          <w:rPr>
+            <w:noProof/>
+            <w:webHidden/>
+          </w:rPr>
+        </w:r>
+        <w:r>
+          <w:rPr>
+            <w:noProof/>
+            <w:webHidden/>
+          </w:rPr>
+          <w:fldChar w:fldCharType="separate"/>
+        </w:r>
+        <w:r>
+          <w:rPr>
+            <w:noProof/>
+            <w:webHidden/>
+          </w:rPr>
+          <w:t>18</w:t>
+        </w:r>
+        <w:r>
+          <w:rPr>
+            <w:noProof/>
+            <w:webHidden/>
+          </w:rPr>
+          <w:fldChar w:fldCharType="end"/>
+        </w:r>
+      </w:hyperlink>
+    </w:p>
+    <w:p>
+      <w:pPr>
+        <w:pStyle w:val="Verzeichnis2"/>
+        <w:tabs>
+          <w:tab w:val="left" w:pos="880"/>
+          <w:tab w:val="right" w:leader="dot" w:pos="8210"/>
+        </w:tabs>
+        <w:rPr>
+          <w:rFonts w:asciiTheme="minorHAnsi" w:eastAsiaTheme="minorEastAsia" w:hAnsiTheme="minorHAnsi"/>
+          <w:noProof/>
+          <w:lang w:val="de-DE" w:eastAsia="de-DE"/>
+        </w:rPr>
+      </w:pPr>
+      <w:hyperlink w:anchor="_Toc451799005" w:history="1">
+        <w:r>
+          <w:rPr>
+            <w:rStyle w:val="Hyperlink"/>
+            <w:noProof/>
+            <w:lang w:val="en-US"/>
+          </w:rPr>
+          <w:t>6.1</w:t>
+        </w:r>
+        <w:r>
+          <w:rPr>
+            <w:rFonts w:asciiTheme="minorHAnsi" w:eastAsiaTheme="minorEastAsia" w:hAnsiTheme="minorHAnsi"/>
+            <w:noProof/>
+            <w:lang w:val="de-DE" w:eastAsia="de-DE"/>
+          </w:rPr>
+          <w:tab/>
+        </w:r>
+        <w:r>
+          <w:rPr>
+            <w:rStyle w:val="Hyperlink"/>
+            <w:noProof/>
+            <w:lang w:val="en-US"/>
+          </w:rPr>
+          <w:t>User management and authentication</w:t>
+        </w:r>
+        <w:r>
+          <w:rPr>
+            <w:noProof/>
+            <w:webHidden/>
+          </w:rPr>
+          <w:tab/>
+        </w:r>
+        <w:r>
+          <w:rPr>
+            <w:noProof/>
+            <w:webHidden/>
+          </w:rPr>
+          <w:fldChar w:fldCharType="begin"/>
+        </w:r>
+        <w:r>
+          <w:rPr>
+            <w:noProof/>
+            <w:webHidden/>
+          </w:rPr>
+          <w:instrText xml:space="preserve"> PAGEREF _Toc451799005 \h </w:instrText>
+        </w:r>
+        <w:r>
+          <w:rPr>
+            <w:noProof/>
+            <w:webHidden/>
+          </w:rPr>
+        </w:r>
+        <w:r>
+          <w:rPr>
+            <w:noProof/>
+            <w:webHidden/>
+          </w:rPr>
+          <w:fldChar w:fldCharType="separate"/>
+        </w:r>
+        <w:r>
+          <w:rPr>
+            <w:noProof/>
+            <w:webHidden/>
+          </w:rPr>
+          <w:t>18</w:t>
+        </w:r>
+        <w:r>
+          <w:rPr>
+            <w:noProof/>
+            <w:webHidden/>
+          </w:rPr>
+          <w:fldChar w:fldCharType="end"/>
+        </w:r>
+      </w:hyperlink>
+    </w:p>
+    <w:p>
+      <w:pPr>
+        <w:pStyle w:val="Verzeichnis2"/>
+        <w:tabs>
+          <w:tab w:val="left" w:pos="880"/>
+          <w:tab w:val="right" w:leader="dot" w:pos="8210"/>
+        </w:tabs>
+        <w:rPr>
+          <w:rFonts w:asciiTheme="minorHAnsi" w:eastAsiaTheme="minorEastAsia" w:hAnsiTheme="minorHAnsi"/>
+          <w:noProof/>
+          <w:lang w:val="de-DE" w:eastAsia="de-DE"/>
+        </w:rPr>
+      </w:pPr>
+      <w:hyperlink w:anchor="_Toc451799006" w:history="1">
+        <w:r>
+          <w:rPr>
+            <w:rStyle w:val="Hyperlink"/>
+            <w:noProof/>
+            <w:lang w:val="en-US"/>
+          </w:rPr>
+          <w:t>6.2</w:t>
+        </w:r>
+        <w:r>
+          <w:rPr>
+            <w:rFonts w:asciiTheme="minorHAnsi" w:eastAsiaTheme="minorEastAsia" w:hAnsiTheme="minorHAnsi"/>
+            <w:noProof/>
+            <w:lang w:val="de-DE" w:eastAsia="de-DE"/>
+          </w:rPr>
+          <w:tab/>
+        </w:r>
+        <w:r>
+          <w:rPr>
+            <w:rStyle w:val="Hyperlink"/>
+            <w:noProof/>
+            <w:lang w:val="en-US"/>
+          </w:rPr>
+          <w:t>Multi-user sessions</w:t>
+        </w:r>
+        <w:r>
+          <w:rPr>
+            <w:noProof/>
+            <w:webHidden/>
+          </w:rPr>
+          <w:tab/>
+        </w:r>
+        <w:r>
+          <w:rPr>
+            <w:noProof/>
+            <w:webHidden/>
+          </w:rPr>
+          <w:fldChar w:fldCharType="begin"/>
+        </w:r>
+        <w:r>
+          <w:rPr>
+            <w:noProof/>
+            <w:webHidden/>
+          </w:rPr>
+          <w:instrText xml:space="preserve"> PAGEREF _Toc451799006 \h </w:instrText>
+        </w:r>
+        <w:r>
+          <w:rPr>
+            <w:noProof/>
+            <w:webHidden/>
+          </w:rPr>
+        </w:r>
+        <w:r>
+          <w:rPr>
+            <w:noProof/>
+            <w:webHidden/>
+          </w:rPr>
+          <w:fldChar w:fldCharType="separate"/>
+        </w:r>
+        <w:r>
+          <w:rPr>
+            <w:noProof/>
+            <w:webHidden/>
+          </w:rPr>
+          <w:t>18</w:t>
+        </w:r>
+        <w:r>
+          <w:rPr>
+            <w:noProof/>
+            <w:webHidden/>
+          </w:rPr>
+          <w:fldChar w:fldCharType="end"/>
+        </w:r>
+      </w:hyperlink>
+    </w:p>
+    <w:p>
+      <w:pPr>
+        <w:pStyle w:val="Verzeichnis1"/>
+        <w:tabs>
+          <w:tab w:val="left" w:pos="440"/>
+          <w:tab w:val="right" w:leader="dot" w:pos="8210"/>
+        </w:tabs>
+        <w:rPr>
+          <w:rFonts w:asciiTheme="minorHAnsi" w:eastAsiaTheme="minorEastAsia" w:hAnsiTheme="minorHAnsi"/>
+          <w:noProof/>
+          <w:lang w:val="de-DE" w:eastAsia="de-DE"/>
+        </w:rPr>
+      </w:pPr>
+      <w:hyperlink w:anchor="_Toc451799007" w:history="1">
+        <w:r>
+          <w:rPr>
+            <w:rStyle w:val="Hyperlink"/>
+            <w:noProof/>
+            <w:lang w:val="en-US"/>
+          </w:rPr>
+          <w:t>7</w:t>
+        </w:r>
+        <w:r>
+          <w:rPr>
+            <w:rFonts w:asciiTheme="minorHAnsi" w:eastAsiaTheme="minorEastAsia" w:hAnsiTheme="minorHAnsi"/>
+            <w:noProof/>
+            <w:lang w:val="de-DE" w:eastAsia="de-DE"/>
+          </w:rPr>
+          <w:tab/>
+        </w:r>
+        <w:r>
+          <w:rPr>
+            <w:rStyle w:val="Hyperlink"/>
+            <w:noProof/>
+            <w:lang w:val="en-US"/>
+          </w:rPr>
+          <w:t>Conclusion</w:t>
+        </w:r>
+        <w:r>
+          <w:rPr>
+            <w:noProof/>
+            <w:webHidden/>
+          </w:rPr>
+          <w:tab/>
+        </w:r>
+        <w:r>
+          <w:rPr>
+            <w:noProof/>
+            <w:webHidden/>
+          </w:rPr>
+          <w:fldChar w:fldCharType="begin"/>
+        </w:r>
+        <w:r>
+          <w:rPr>
+            <w:noProof/>
+            <w:webHidden/>
+          </w:rPr>
+          <w:instrText xml:space="preserve"> PAGEREF _Toc451799007 \h </w:instrText>
+        </w:r>
+        <w:r>
+          <w:rPr>
+            <w:noProof/>
+            <w:webHidden/>
+          </w:rPr>
+        </w:r>
+        <w:r>
+          <w:rPr>
+            <w:noProof/>
+            <w:webHidden/>
+          </w:rPr>
+          <w:fldChar w:fldCharType="separate"/>
+        </w:r>
+        <w:r>
+          <w:rPr>
+            <w:noProof/>
+            <w:webHidden/>
+          </w:rPr>
+          <w:t>20</w:t>
         </w:r>
         <w:r>
           <w:rPr>
@@ -825,11 +3005,12 @@
           <w:lang w:val="de-DE" w:eastAsia="de-DE"/>
         </w:rPr>
       </w:pPr>
-      <w:hyperlink w:anchor="_Toc451611014" w:history="1">
+      <w:hyperlink w:anchor="_Toc451799008" w:history="1">
         <w:r>
           <w:rPr>
             <w:rStyle w:val="Hyperlink"/>
             <w:noProof/>
+            <w:lang w:val="en-US"/>
           </w:rPr>
           <w:t>List of tables</w:t>
         </w:r>
@@ -852,7 +3033,7 @@
             <w:noProof/>
             <w:webHidden/>
           </w:rPr>
-          <w:instrText xml:space="preserve"> PAGEREF _Toc451611014 \h </w:instrText>
+          <w:instrText xml:space="preserve"> PAGEREF _Toc451799008 \h </w:instrText>
         </w:r>
         <w:r>
           <w:rPr>
@@ -872,7 +3053,7 @@
             <w:noProof/>
             <w:webHidden/>
           </w:rPr>
-          <w:t>7</w:t>
+          <w:t>21</w:t>
         </w:r>
         <w:r>
           <w:rPr>
@@ -895,7 +3076,7 @@
           <w:lang w:val="de-DE" w:eastAsia="de-DE"/>
         </w:rPr>
       </w:pPr>
-      <w:hyperlink w:anchor="_Toc451611015" w:history="1">
+      <w:hyperlink w:anchor="_Toc451799009" w:history="1">
         <w:r>
           <w:rPr>
             <w:rStyle w:val="Hyperlink"/>
@@ -922,7 +3103,7 @@
             <w:noProof/>
             <w:webHidden/>
           </w:rPr>
-          <w:instrText xml:space="preserve"> PAGEREF _Toc451611015 \h </w:instrText>
+          <w:instrText xml:space="preserve"> PAGEREF _Toc451799009 \h </w:instrText>
         </w:r>
         <w:r>
           <w:rPr>
@@ -942,7 +3123,7 @@
             <w:noProof/>
             <w:webHidden/>
           </w:rPr>
-          <w:t>8</w:t>
+          <w:t>22</w:t>
         </w:r>
         <w:r>
           <w:rPr>
@@ -965,7 +3146,7 @@
           <w:lang w:val="de-DE" w:eastAsia="de-DE"/>
         </w:rPr>
       </w:pPr>
-      <w:hyperlink w:anchor="_Toc451611016" w:history="1">
+      <w:hyperlink w:anchor="_Toc451799010" w:history="1">
         <w:r>
           <w:rPr>
             <w:rStyle w:val="Hyperlink"/>
@@ -992,7 +3173,7 @@
             <w:noProof/>
             <w:webHidden/>
           </w:rPr>
-          <w:instrText xml:space="preserve"> PAGEREF _Toc451611016 \h </w:instrText>
+          <w:instrText xml:space="preserve"> PAGEREF _Toc451799010 \h </w:instrText>
         </w:r>
         <w:r>
           <w:rPr>
@@ -1012,7 +3193,7 @@
             <w:noProof/>
             <w:webHidden/>
           </w:rPr>
-          <w:t>9</w:t>
+          <w:t>23</w:t>
         </w:r>
         <w:r>
           <w:rPr>
@@ -1035,7 +3216,7 @@
           <w:lang w:val="de-DE" w:eastAsia="de-DE"/>
         </w:rPr>
       </w:pPr>
-      <w:hyperlink w:anchor="_Toc451611017" w:history="1">
+      <w:hyperlink w:anchor="_Toc451799011" w:history="1">
         <w:r>
           <w:rPr>
             <w:rStyle w:val="Hyperlink"/>
@@ -1063,7 +3244,7 @@
             <w:noProof/>
             <w:webHidden/>
           </w:rPr>
-          <w:instrText xml:space="preserve"> PAGEREF _Toc451611017 \h </w:instrText>
+          <w:instrText xml:space="preserve"> PAGEREF _Toc451799011 \h </w:instrText>
         </w:r>
         <w:r>
           <w:rPr>
@@ -1083,7 +3264,7 @@
             <w:noProof/>
             <w:webHidden/>
           </w:rPr>
-          <w:t>10</w:t>
+          <w:t>24</w:t>
         </w:r>
         <w:r>
           <w:rPr>
@@ -1106,7 +3287,7 @@
           <w:lang w:val="de-DE" w:eastAsia="de-DE"/>
         </w:rPr>
       </w:pPr>
-      <w:hyperlink w:anchor="_Toc451611018" w:history="1">
+      <w:hyperlink w:anchor="_Toc451799012" w:history="1">
         <w:r>
           <w:rPr>
             <w:rStyle w:val="Hyperlink"/>
@@ -1134,7 +3315,7 @@
             <w:noProof/>
             <w:webHidden/>
           </w:rPr>
-          <w:instrText xml:space="preserve"> PAGEREF _Toc451611018 \h </w:instrText>
+          <w:instrText xml:space="preserve"> PAGEREF _Toc451799012 \h </w:instrText>
         </w:r>
         <w:r>
           <w:rPr>
@@ -1154,7 +3335,7 @@
             <w:noProof/>
             <w:webHidden/>
           </w:rPr>
-          <w:t>11</w:t>
+          <w:t>25</w:t>
         </w:r>
         <w:r>
           <w:rPr>
@@ -1183,7 +3364,7 @@
           <w:lang w:val="en-US"/>
         </w:rPr>
       </w:pPr>
-      <w:bookmarkStart w:id="0" w:name="_Toc451611011"/>
+      <w:bookmarkStart w:id="0" w:name="_Toc451798980"/>
       <w:r>
         <w:rPr>
           <w:lang w:val="en-US"/>
@@ -1218,7 +3399,7 @@
       <w:pPr>
         <w:pStyle w:val="berschriftohneNummerierung"/>
       </w:pPr>
-      <w:bookmarkStart w:id="1" w:name="_Toc451611012"/>
+      <w:bookmarkStart w:id="1" w:name="_Toc451798981"/>
       <w:r>
         <w:lastRenderedPageBreak/>
         <w:t>Kurzfassung</w:t>
@@ -1240,7 +3421,7 @@
         <w:pStyle w:val="berschrift1"/>
       </w:pPr>
       <w:bookmarkStart w:id="2" w:name="_Toc438987629"/>
-      <w:bookmarkStart w:id="3" w:name="_Toc451611013"/>
+      <w:bookmarkStart w:id="3" w:name="_Toc451798982"/>
       <w:proofErr w:type="spellStart"/>
       <w:r>
         <w:lastRenderedPageBreak/>
@@ -1665,6 +3846,7 @@
           <w:lang w:val="en-US"/>
         </w:rPr>
       </w:pPr>
+      <w:bookmarkStart w:id="4" w:name="_Toc451798983"/>
       <w:r>
         <w:rPr>
           <w:lang w:val="en-US"/>
@@ -1696,30 +3878,19 @@
         </w:rPr>
         <w:t xml:space="preserve"> development</w:t>
       </w:r>
-    </w:p>
-    <w:p>
-      <w:pPr>
-        <w:rPr>
-          <w:lang w:val="en-US"/>
-        </w:rPr>
-      </w:pPr>
-      <w:r>
-        <w:rPr>
-          <w:lang w:val="en-US"/>
-        </w:rPr>
-        <w:t xml:space="preserve">Beginning with the introduction of Apple’s iPhone back in 2007, mobile applications have become massively popular. Back then, it was self-evident to implement an app natively </w:t>
-      </w:r>
-      <w:r>
-        <w:rPr>
-          <w:lang w:val="en-US"/>
-        </w:rPr>
-        <w:t>on the one hand</w:t>
-      </w:r>
-      <w:r>
-        <w:rPr>
-          <w:lang w:val="en-US"/>
-        </w:rPr>
-        <w:t>, and on the other hand there were no other options to do so. However, the following years saw a substantially increasing number of popular mobile platforms, such as Android, Windows Phone and the aforementioned iOS. Since all these platforms use different programming languages, there was no possibility to reuse the programming code written for one platform, it had to be rewritten in the exact same way for all platforms that should be supported. Additionally, making changes to an app again meant going through all platforms and implementing the changes separately for each platform (cf. PAPER-1).</w:t>
+      <w:bookmarkEnd w:id="4"/>
+    </w:p>
+    <w:p>
+      <w:pPr>
+        <w:rPr>
+          <w:lang w:val="en-US"/>
+        </w:rPr>
+      </w:pPr>
+      <w:r>
+        <w:rPr>
+          <w:lang w:val="en-US"/>
+        </w:rPr>
+        <w:t>Beginning with the introduction of Apple’s iPhone back in 2007, mobile applications have become massively popular. Back then, it was self-evident to implement an app natively on the one hand, and on the other hand there were no other options to do so. However, the following years saw a substantially increasing number of popular mobile platforms, such as Android, Windows Phone and the aforementioned iOS. Since all these platforms use different programming languages, there was no possibility to reuse the programming code written for one platform, it had to be rewritten in the exact same way for all platforms that should be supported. Additionally, making changes to an app again meant going through all platforms and implementing the changes separately for each platform (cf. PAPER-1).</w:t>
       </w:r>
     </w:p>
     <w:p>
@@ -2150,12 +4321,14 @@
           <w:lang w:val="en-US"/>
         </w:rPr>
       </w:pPr>
+      <w:bookmarkStart w:id="5" w:name="_Toc451798984"/>
       <w:r>
         <w:rPr>
           <w:lang w:val="en-US"/>
         </w:rPr>
         <w:t>Differences to native app development</w:t>
       </w:r>
+      <w:bookmarkEnd w:id="5"/>
     </w:p>
     <w:p>
       <w:pPr>
@@ -2179,7 +4352,15 @@
         <w:rPr>
           <w:lang w:val="en-US"/>
         </w:rPr>
-        <w:t xml:space="preserve"> difference between a native app and a cross-platform developed app is the fact that native apps are usually compiled, which in most cases results in faster </w:t>
+        <w:t xml:space="preserve"> difference between a native app and a cross-platform developed app is the </w:t>
+      </w:r>
+      <w:bookmarkStart w:id="6" w:name="_GoBack"/>
+      <w:bookmarkEnd w:id="6"/>
+      <w:r>
+        <w:rPr>
+          <w:lang w:val="en-US"/>
+        </w:rPr>
+        <w:t xml:space="preserve">fact that native apps are usually compiled, which in most cases results in faster </w:t>
       </w:r>
       <w:r>
         <w:rPr>
@@ -2316,12 +4497,14 @@
           <w:lang w:val="en-US"/>
         </w:rPr>
       </w:pPr>
+      <w:bookmarkStart w:id="7" w:name="_Toc451798985"/>
       <w:r>
         <w:rPr>
           <w:lang w:val="en-US"/>
         </w:rPr>
         <w:t>Motivation</w:t>
       </w:r>
+      <w:bookmarkEnd w:id="7"/>
     </w:p>
     <w:p>
       <w:pPr>
@@ -2356,12 +4539,14 @@
           <w:lang w:val="en-US"/>
         </w:rPr>
       </w:pPr>
+      <w:bookmarkStart w:id="8" w:name="_Toc451798986"/>
       <w:r>
         <w:rPr>
           <w:lang w:val="en-US"/>
         </w:rPr>
         <w:t>Approaches</w:t>
       </w:r>
+      <w:bookmarkEnd w:id="8"/>
     </w:p>
     <w:p>
       <w:pPr>
@@ -2409,12 +4594,14 @@
           <w:lang w:val="en-US"/>
         </w:rPr>
       </w:pPr>
+      <w:bookmarkStart w:id="9" w:name="_Toc451798987"/>
       <w:r>
         <w:rPr>
           <w:lang w:val="en-US"/>
         </w:rPr>
         <w:t>Web apps</w:t>
       </w:r>
+      <w:bookmarkEnd w:id="9"/>
     </w:p>
     <w:p>
       <w:pPr>
@@ -2502,12 +4689,14 @@
           <w:lang w:val="en-US"/>
         </w:rPr>
       </w:pPr>
+      <w:bookmarkStart w:id="10" w:name="_Toc451798988"/>
       <w:r>
         <w:rPr>
           <w:lang w:val="en-US"/>
         </w:rPr>
         <w:t>Hybrid apps</w:t>
       </w:r>
+      <w:bookmarkEnd w:id="10"/>
     </w:p>
     <w:p>
       <w:pPr>
@@ -2541,12 +4730,14 @@
           <w:lang w:val="en-US"/>
         </w:rPr>
       </w:pPr>
+      <w:bookmarkStart w:id="11" w:name="_Toc451798989"/>
       <w:r>
         <w:rPr>
           <w:lang w:val="en-US"/>
         </w:rPr>
         <w:t>Interpreted apps</w:t>
       </w:r>
+      <w:bookmarkEnd w:id="11"/>
     </w:p>
     <w:p>
       <w:pPr>
@@ -2580,12 +4771,14 @@
           <w:lang w:val="en-US"/>
         </w:rPr>
       </w:pPr>
+      <w:bookmarkStart w:id="12" w:name="_Toc451798990"/>
       <w:r>
         <w:rPr>
           <w:lang w:val="en-US"/>
         </w:rPr>
         <w:t>Generated apps</w:t>
       </w:r>
+      <w:bookmarkEnd w:id="12"/>
     </w:p>
     <w:p>
       <w:pPr>
@@ -2607,12 +4800,28 @@
           <w:lang w:val="en-US"/>
         </w:rPr>
       </w:pPr>
-      <w:r>
-        <w:rPr>
-          <w:lang w:val="en-US"/>
-        </w:rPr>
+      <w:bookmarkStart w:id="13" w:name="_Toc451798991"/>
+      <w:r>
+        <w:rPr>
+          <w:lang w:val="en-US"/>
+        </w:rPr>
+        <w:lastRenderedPageBreak/>
         <w:t>Cross-platform development frameworks</w:t>
       </w:r>
+      <w:bookmarkEnd w:id="13"/>
+    </w:p>
+    <w:p>
+      <w:pPr>
+        <w:rPr>
+          <w:lang w:val="en-US"/>
+        </w:rPr>
+      </w:pPr>
+      <w:r>
+        <w:rPr>
+          <w:lang w:val="en-US"/>
+        </w:rPr>
+        <w:t>Over the last years, a multitude of cross-platform development frameworks has emerged. This section will give a brief overview of some of the most popular frameworks and mention their particular characteristics.</w:t>
+      </w:r>
     </w:p>
     <w:p>
       <w:pPr>
@@ -2626,21 +4835,503 @@
         </w:rPr>
         <w:t>PAPER-4</w:t>
       </w:r>
-      <w:bookmarkStart w:id="4" w:name="_GoBack"/>
-      <w:bookmarkEnd w:id="4"/>
-    </w:p>
-    <w:p>
-      <w:pPr>
-        <w:rPr>
-          <w:lang w:val="en-US"/>
-        </w:rPr>
-      </w:pPr>
+    </w:p>
+    <w:p>
+      <w:pPr>
+        <w:rPr>
+          <w:lang w:val="en-US"/>
+        </w:rPr>
+      </w:pPr>
+      <w:r>
+        <w:rPr>
+          <w:lang w:val="en-US"/>
+        </w:rPr>
+        <w:t>Important criteria for choosing a framework</w:t>
+      </w:r>
+    </w:p>
+    <w:p>
+      <w:pPr>
+        <w:pStyle w:val="berschrift3"/>
+        <w:rPr>
+          <w:lang w:val="en-US"/>
+        </w:rPr>
+      </w:pPr>
+      <w:bookmarkStart w:id="14" w:name="_Toc451798992"/>
+      <w:r>
+        <w:rPr>
+          <w:lang w:val="en-US"/>
+        </w:rPr>
+        <w:t>Apache Cordova (</w:t>
+      </w:r>
+      <w:proofErr w:type="spellStart"/>
+      <w:r>
+        <w:rPr>
+          <w:lang w:val="en-US"/>
+        </w:rPr>
+        <w:t>PhoneGap</w:t>
+      </w:r>
+      <w:proofErr w:type="spellEnd"/>
+      <w:r>
+        <w:rPr>
+          <w:lang w:val="en-US"/>
+        </w:rPr>
+        <w:t>)</w:t>
+      </w:r>
+      <w:bookmarkEnd w:id="14"/>
+    </w:p>
+    <w:p>
+      <w:pPr>
+        <w:rPr>
+          <w:lang w:val="en-US"/>
+        </w:rPr>
+      </w:pPr>
+      <w:r>
+        <w:rPr>
+          <w:lang w:val="en-US"/>
+        </w:rPr>
+        <w:t>One of the most popular cross-platform development frameworks is Apache Cordova</w:t>
+      </w:r>
+      <w:r>
+        <w:rPr>
+          <w:rStyle w:val="Funotenzeichen"/>
+          <w:lang w:val="en-US"/>
+        </w:rPr>
+        <w:footnoteReference w:id="1"/>
+      </w:r>
+      <w:r>
+        <w:rPr>
+          <w:lang w:val="en-US"/>
+        </w:rPr>
+        <w:t xml:space="preserve">. Apps built with this framework belong to the category of hybrid apps. </w:t>
+      </w:r>
+      <w:r>
+        <w:rPr>
+          <w:lang w:val="en-US"/>
+        </w:rPr>
+        <w:t xml:space="preserve">Developers can write applications with HTML5, JavaScript and CSS, </w:t>
+      </w:r>
+      <w:r>
+        <w:rPr>
+          <w:lang w:val="en-US"/>
+        </w:rPr>
+        <w:t xml:space="preserve">which will then </w:t>
+      </w:r>
+      <w:r>
+        <w:rPr>
+          <w:lang w:val="en-US"/>
+        </w:rPr>
+        <w:t xml:space="preserve">be executed inside a native application in a </w:t>
+      </w:r>
+      <w:r>
+        <w:rPr>
+          <w:lang w:val="en-US"/>
+        </w:rPr>
+        <w:t>web view.</w:t>
+      </w:r>
+      <w:r>
+        <w:rPr>
+          <w:lang w:val="en-US"/>
+        </w:rPr>
+        <w:t xml:space="preserve"> </w:t>
+      </w:r>
+      <w:r>
+        <w:rPr>
+          <w:lang w:val="en-US"/>
+        </w:rPr>
+        <w:t>Due to the fact that these tools are also used to develop web applications, this framework offers a relatively low entry point into cross-platform mobile development. A</w:t>
+      </w:r>
+      <w:r>
+        <w:rPr>
+          <w:lang w:val="en-US"/>
+        </w:rPr>
+        <w:t xml:space="preserve">ccess to underlying features such as sensors and file system </w:t>
+      </w:r>
+      <w:r>
+        <w:rPr>
+          <w:lang w:val="en-US"/>
+        </w:rPr>
+        <w:t xml:space="preserve">is provided </w:t>
+      </w:r>
+      <w:r>
+        <w:rPr>
+          <w:lang w:val="en-US"/>
+        </w:rPr>
+        <w:t>via an API</w:t>
+      </w:r>
+      <w:r>
+        <w:rPr>
+          <w:lang w:val="en-US"/>
+        </w:rPr>
+        <w:t xml:space="preserve">, the </w:t>
+      </w:r>
+      <w:r>
+        <w:rPr>
+          <w:i/>
+          <w:lang w:val="en-US"/>
+        </w:rPr>
+        <w:t>Cordova Plugins</w:t>
+      </w:r>
+      <w:r>
+        <w:rPr>
+          <w:lang w:val="en-US"/>
+        </w:rPr>
+        <w:t>.</w:t>
+      </w:r>
+      <w:r>
+        <w:rPr>
+          <w:lang w:val="en-US"/>
+        </w:rPr>
+        <w:t xml:space="preserve"> Apache Cordova provides support for numerous platforms, such as Android, iOS, Windows Phone, Blackberry and Ubuntu.</w:t>
+      </w:r>
+    </w:p>
+    <w:p>
+      <w:pPr>
+        <w:rPr>
+          <w:lang w:val="en-US"/>
+        </w:rPr>
+      </w:pPr>
+      <w:r>
+        <w:rPr>
+          <w:lang w:val="en-US"/>
+        </w:rPr>
+        <w:t xml:space="preserve">Apache Cordova is open-source, although its owner, the software company Adobe, also released a different version of it called </w:t>
+      </w:r>
+      <w:proofErr w:type="spellStart"/>
+      <w:r>
+        <w:rPr>
+          <w:i/>
+          <w:lang w:val="en-US"/>
+        </w:rPr>
+        <w:t>PhoneGap</w:t>
+      </w:r>
+      <w:proofErr w:type="spellEnd"/>
+      <w:r>
+        <w:rPr>
+          <w:rStyle w:val="Funotenzeichen"/>
+          <w:i/>
+          <w:lang w:val="en-US"/>
+        </w:rPr>
+        <w:footnoteReference w:id="2"/>
+      </w:r>
+      <w:r>
+        <w:rPr>
+          <w:lang w:val="en-US"/>
+        </w:rPr>
+        <w:t xml:space="preserve">. </w:t>
+      </w:r>
+      <w:proofErr w:type="spellStart"/>
+      <w:r>
+        <w:rPr>
+          <w:lang w:val="en-US"/>
+        </w:rPr>
+        <w:t>PhoneGap</w:t>
+      </w:r>
+      <w:proofErr w:type="spellEnd"/>
+      <w:r>
+        <w:rPr>
+          <w:lang w:val="en-US"/>
+        </w:rPr>
+        <w:t xml:space="preserve"> is built on the same core application as Apache Cordova, but </w:t>
+      </w:r>
+      <w:r>
+        <w:rPr>
+          <w:lang w:val="en-US"/>
+        </w:rPr>
+        <w:t xml:space="preserve">is part of a product package that also offers </w:t>
+      </w:r>
+      <w:r>
+        <w:rPr>
+          <w:lang w:val="en-US"/>
+        </w:rPr>
+        <w:t>various additional tools, for instance a desktop application, a build tool and</w:t>
+      </w:r>
+      <w:r>
+        <w:rPr>
+          <w:lang w:val="en-US"/>
+        </w:rPr>
+        <w:t xml:space="preserve"> a variety of</w:t>
+      </w:r>
+      <w:r>
+        <w:rPr>
+          <w:lang w:val="en-US"/>
+        </w:rPr>
+        <w:t xml:space="preserve"> third-party libraries and plugins.</w:t>
+      </w:r>
+    </w:p>
+    <w:p>
+      <w:pPr>
+        <w:pStyle w:val="berschrift3"/>
+        <w:rPr>
+          <w:lang w:val="en-US"/>
+        </w:rPr>
+      </w:pPr>
+      <w:bookmarkStart w:id="15" w:name="_Toc451798993"/>
+      <w:proofErr w:type="spellStart"/>
+      <w:r>
+        <w:rPr>
+          <w:lang w:val="en-US"/>
+        </w:rPr>
+        <w:t>Xamarin</w:t>
+      </w:r>
+      <w:bookmarkEnd w:id="15"/>
+      <w:proofErr w:type="spellEnd"/>
+    </w:p>
+    <w:p>
+      <w:pPr>
+        <w:rPr>
+          <w:lang w:val="en-US"/>
+        </w:rPr>
+      </w:pPr>
+      <w:proofErr w:type="spellStart"/>
+      <w:r>
+        <w:rPr>
+          <w:lang w:val="en-US"/>
+        </w:rPr>
+        <w:t>Xamarin</w:t>
+      </w:r>
+      <w:proofErr w:type="spellEnd"/>
+      <w:r>
+        <w:rPr>
+          <w:rStyle w:val="Funotenzeichen"/>
+          <w:lang w:val="en-US"/>
+        </w:rPr>
+        <w:footnoteReference w:id="3"/>
+      </w:r>
+      <w:r>
+        <w:rPr>
+          <w:lang w:val="en-US"/>
+        </w:rPr>
+        <w:t xml:space="preserve"> is another popular framework that builds generated native apps. Instead of web technologies it uses the programming languages C# or Ruby. </w:t>
+      </w:r>
+      <w:proofErr w:type="spellStart"/>
+      <w:r>
+        <w:rPr>
+          <w:lang w:val="en-US"/>
+        </w:rPr>
+        <w:t>Xamarin</w:t>
+      </w:r>
+      <w:proofErr w:type="spellEnd"/>
+      <w:r>
+        <w:rPr>
+          <w:lang w:val="en-US"/>
+        </w:rPr>
+        <w:t xml:space="preserve"> apps use native user interface components, thus providing app users with well-known interaction tools. </w:t>
+      </w:r>
+      <w:r>
+        <w:rPr>
+          <w:lang w:val="en-US"/>
+        </w:rPr>
+        <w:t>It supports the most popular operating systems, namely</w:t>
+      </w:r>
+      <w:r>
+        <w:rPr>
+          <w:lang w:val="en-US"/>
+        </w:rPr>
+        <w:t xml:space="preserve"> Android, iOS and Windows Phone and also offers a native API to access device sensors.</w:t>
+      </w:r>
+      <w:r>
+        <w:rPr>
+          <w:lang w:val="en-US"/>
+        </w:rPr>
+        <w:t xml:space="preserve"> </w:t>
+      </w:r>
+      <w:proofErr w:type="spellStart"/>
+      <w:r>
+        <w:rPr>
+          <w:lang w:val="en-US"/>
+        </w:rPr>
+        <w:t>Xamarin</w:t>
+      </w:r>
+      <w:proofErr w:type="spellEnd"/>
+      <w:r>
+        <w:rPr>
+          <w:lang w:val="en-US"/>
+        </w:rPr>
+        <w:t xml:space="preserve"> also offers additional services such as </w:t>
+      </w:r>
+      <w:r>
+        <w:rPr>
+          <w:lang w:val="en-US"/>
+        </w:rPr>
+        <w:t>an automated build tool.</w:t>
+      </w:r>
+    </w:p>
+    <w:p>
+      <w:pPr>
+        <w:pStyle w:val="berschrift3"/>
+        <w:rPr>
+          <w:lang w:val="en-US"/>
+        </w:rPr>
+      </w:pPr>
+      <w:bookmarkStart w:id="16" w:name="_Toc451798994"/>
+      <w:proofErr w:type="spellStart"/>
       <w:r>
         <w:rPr>
           <w:lang w:val="en-US"/>
         </w:rPr>
         <w:lastRenderedPageBreak/>
-        <w:t>Important criteria for choosing a framework</w:t>
+        <w:t>Appcelerator</w:t>
+      </w:r>
+      <w:proofErr w:type="spellEnd"/>
+      <w:r>
+        <w:rPr>
+          <w:lang w:val="en-US"/>
+        </w:rPr>
+        <w:t xml:space="preserve"> </w:t>
+      </w:r>
+      <w:r>
+        <w:rPr>
+          <w:lang w:val="en-US"/>
+        </w:rPr>
+        <w:t>Titanium</w:t>
+      </w:r>
+      <w:bookmarkEnd w:id="16"/>
+    </w:p>
+    <w:p>
+      <w:pPr>
+        <w:rPr>
+          <w:lang w:val="en-US"/>
+        </w:rPr>
+      </w:pPr>
+      <w:proofErr w:type="spellStart"/>
+      <w:r>
+        <w:rPr>
+          <w:lang w:val="en-US"/>
+        </w:rPr>
+        <w:t>Appcelerator</w:t>
+      </w:r>
+      <w:proofErr w:type="spellEnd"/>
+      <w:r>
+        <w:rPr>
+          <w:lang w:val="en-US"/>
+        </w:rPr>
+        <w:t xml:space="preserve"> Titanium</w:t>
+      </w:r>
+      <w:r>
+        <w:rPr>
+          <w:rStyle w:val="Funotenzeichen"/>
+          <w:lang w:val="en-US"/>
+        </w:rPr>
+        <w:footnoteReference w:id="4"/>
+      </w:r>
+      <w:r>
+        <w:rPr>
+          <w:lang w:val="en-US"/>
+        </w:rPr>
+        <w:t xml:space="preserve"> is an example for a framework that creates </w:t>
+      </w:r>
+      <w:r>
+        <w:rPr>
+          <w:lang w:val="en-US"/>
+        </w:rPr>
+        <w:t>interpreted apps, which means that apps created with this framework will use native user interface components. However, it also features some aspects from hybrid apps by providing developers with the possibility to write reusable modules in JavaScript.</w:t>
+      </w:r>
+    </w:p>
+    <w:p>
+      <w:pPr>
+        <w:rPr>
+          <w:lang w:val="en-US"/>
+        </w:rPr>
+      </w:pPr>
+      <w:r>
+        <w:rPr>
+          <w:lang w:val="en-US"/>
+        </w:rPr>
+        <w:t xml:space="preserve">Titanium is one product of the </w:t>
+      </w:r>
+      <w:proofErr w:type="spellStart"/>
+      <w:r>
+        <w:rPr>
+          <w:lang w:val="en-US"/>
+        </w:rPr>
+        <w:t>Appcelerator</w:t>
+      </w:r>
+      <w:proofErr w:type="spellEnd"/>
+      <w:r>
+        <w:rPr>
+          <w:lang w:val="en-US"/>
+        </w:rPr>
+        <w:t xml:space="preserve"> platform, together with tools like </w:t>
+      </w:r>
+      <w:r>
+        <w:rPr>
+          <w:i/>
+          <w:lang w:val="en-US"/>
+        </w:rPr>
+        <w:t>Arrow</w:t>
+      </w:r>
+      <w:r>
+        <w:rPr>
+          <w:lang w:val="en-US"/>
+        </w:rPr>
+        <w:t xml:space="preserve">, which is a framework for easily building APIs or </w:t>
+      </w:r>
+      <w:r>
+        <w:rPr>
+          <w:i/>
+          <w:lang w:val="en-US"/>
+        </w:rPr>
+        <w:t>Push</w:t>
+      </w:r>
+      <w:r>
+        <w:rPr>
+          <w:lang w:val="en-US"/>
+        </w:rPr>
+        <w:t>, which is a pre-built service fo</w:t>
+      </w:r>
+      <w:r>
+        <w:rPr>
+          <w:lang w:val="en-US"/>
+        </w:rPr>
+        <w:t xml:space="preserve">r </w:t>
+      </w:r>
+      <w:proofErr w:type="gramStart"/>
+      <w:r>
+        <w:rPr>
+          <w:lang w:val="en-US"/>
+        </w:rPr>
+        <w:t>push</w:t>
+      </w:r>
+      <w:proofErr w:type="gramEnd"/>
+      <w:r>
+        <w:rPr>
+          <w:lang w:val="en-US"/>
+        </w:rPr>
+        <w:t xml:space="preserve"> notifications that can be integrated into apps. Furthermore, </w:t>
+      </w:r>
+      <w:proofErr w:type="spellStart"/>
+      <w:r>
+        <w:rPr>
+          <w:lang w:val="en-US"/>
+        </w:rPr>
+        <w:t>Appcelerator</w:t>
+      </w:r>
+      <w:proofErr w:type="spellEnd"/>
+      <w:r>
+        <w:rPr>
+          <w:lang w:val="en-US"/>
+        </w:rPr>
+        <w:t xml:space="preserve"> provides a multitude of analytics tools.</w:t>
+      </w:r>
+      <w:r>
+        <w:rPr>
+          <w:lang w:val="en-US"/>
+        </w:rPr>
+        <w:t xml:space="preserve"> It has to be noted that while Titanium itself is open-source and free-to-use, all other previously described tools from </w:t>
+      </w:r>
+      <w:proofErr w:type="spellStart"/>
+      <w:r>
+        <w:rPr>
+          <w:lang w:val="en-US"/>
+        </w:rPr>
+        <w:t>Appcelerator</w:t>
+      </w:r>
+      <w:proofErr w:type="spellEnd"/>
+      <w:r>
+        <w:rPr>
+          <w:lang w:val="en-US"/>
+        </w:rPr>
+        <w:t xml:space="preserve"> are only available in paid plans.</w:t>
       </w:r>
     </w:p>
     <w:p>
@@ -2650,25 +5341,137 @@
           <w:lang w:val="en-US"/>
         </w:rPr>
       </w:pPr>
-      <w:r>
-        <w:rPr>
-          <w:lang w:val="en-US"/>
-        </w:rPr>
-        <w:t>Apache Cordova (</w:t>
+      <w:bookmarkStart w:id="17" w:name="_Toc451798995"/>
+      <w:r>
+        <w:rPr>
+          <w:lang w:val="en-US"/>
+        </w:rPr>
+        <w:t>Ionic</w:t>
+      </w:r>
+      <w:bookmarkEnd w:id="17"/>
+    </w:p>
+    <w:p>
+      <w:pPr>
+        <w:rPr>
+          <w:lang w:val="en-US"/>
+        </w:rPr>
+      </w:pPr>
+      <w:r>
+        <w:rPr>
+          <w:lang w:val="en-US"/>
+        </w:rPr>
+        <w:t>Ionic</w:t>
+      </w:r>
+      <w:r>
+        <w:rPr>
+          <w:rStyle w:val="Funotenzeichen"/>
+          <w:lang w:val="en-US"/>
+        </w:rPr>
+        <w:footnoteReference w:id="5"/>
+      </w:r>
+      <w:r>
+        <w:rPr>
+          <w:lang w:val="en-US"/>
+        </w:rPr>
+        <w:t xml:space="preserve"> is a relatively new cross-platform mobile development framework that </w:t>
+      </w:r>
+      <w:proofErr w:type="gramStart"/>
+      <w:r>
+        <w:rPr>
+          <w:lang w:val="en-US"/>
+        </w:rPr>
+        <w:t>relies</w:t>
+      </w:r>
+      <w:proofErr w:type="gramEnd"/>
+      <w:r>
+        <w:rPr>
+          <w:lang w:val="en-US"/>
+        </w:rPr>
+        <w:t xml:space="preserve"> heavily modern </w:t>
+      </w:r>
+      <w:r>
+        <w:rPr>
+          <w:lang w:val="en-US"/>
+        </w:rPr>
+        <w:t>web technologies like AngularJS</w:t>
+      </w:r>
+      <w:r>
+        <w:rPr>
+          <w:rStyle w:val="Funotenzeichen"/>
+          <w:lang w:val="en-US"/>
+        </w:rPr>
+        <w:footnoteReference w:id="6"/>
+      </w:r>
+      <w:r>
+        <w:rPr>
+          <w:lang w:val="en-US"/>
+        </w:rPr>
+        <w:t xml:space="preserve">, </w:t>
+      </w:r>
+      <w:r>
+        <w:rPr>
+          <w:lang w:val="en-US"/>
+        </w:rPr>
+        <w:t>Sass</w:t>
+      </w:r>
+      <w:r>
+        <w:rPr>
+          <w:rStyle w:val="Funotenzeichen"/>
+          <w:lang w:val="en-US"/>
+        </w:rPr>
+        <w:footnoteReference w:id="7"/>
+      </w:r>
+      <w:r>
+        <w:rPr>
+          <w:lang w:val="en-US"/>
+        </w:rPr>
+        <w:t xml:space="preserve"> and virtual DOM rendering for </w:t>
+      </w:r>
+      <w:r>
+        <w:rPr>
+          <w:lang w:val="en-US"/>
+        </w:rPr>
+        <w:t xml:space="preserve">data-intensive apps with </w:t>
+      </w:r>
+      <w:r>
+        <w:rPr>
+          <w:lang w:val="en-US"/>
+        </w:rPr>
+        <w:t>rapidly changing user interfaces</w:t>
+      </w:r>
+      <w:r>
+        <w:rPr>
+          <w:lang w:val="en-US"/>
+        </w:rPr>
+        <w:t xml:space="preserve">. It is built upon Apache Cordova. Ionic </w:t>
+      </w:r>
+      <w:proofErr w:type="gramStart"/>
+      <w:r>
+        <w:rPr>
+          <w:lang w:val="en-US"/>
+        </w:rPr>
+        <w:t>is</w:t>
+      </w:r>
+      <w:proofErr w:type="gramEnd"/>
+      <w:r>
+        <w:rPr>
+          <w:lang w:val="en-US"/>
+        </w:rPr>
+        <w:t xml:space="preserve"> an open-source project and its entire source code can be found on </w:t>
       </w:r>
       <w:proofErr w:type="spellStart"/>
       <w:r>
         <w:rPr>
           <w:lang w:val="en-US"/>
         </w:rPr>
-        <w:t>PhoneGap</w:t>
+        <w:t>Github</w:t>
       </w:r>
       <w:proofErr w:type="spellEnd"/>
       <w:r>
         <w:rPr>
           <w:lang w:val="en-US"/>
         </w:rPr>
-        <w:t>)</w:t>
+        <w:t>, where users are also able to report bugs or suggest improvements to the code.</w:t>
       </w:r>
     </w:p>
     <w:p>
@@ -2678,14 +5481,52 @@
           <w:lang w:val="en-US"/>
         </w:rPr>
       </w:pPr>
-      <w:proofErr w:type="spellStart"/>
-      <w:r>
-        <w:rPr>
-          <w:lang w:val="en-US"/>
-        </w:rPr>
-        <w:t>Xamarin</w:t>
-      </w:r>
-      <w:proofErr w:type="spellEnd"/>
+      <w:bookmarkStart w:id="18" w:name="_Toc451798996"/>
+      <w:r>
+        <w:rPr>
+          <w:lang w:val="en-US"/>
+        </w:rPr>
+        <w:t>Sencha</w:t>
+      </w:r>
+      <w:r>
+        <w:rPr>
+          <w:lang w:val="en-US"/>
+        </w:rPr>
+        <w:t xml:space="preserve"> Touch</w:t>
+      </w:r>
+      <w:bookmarkEnd w:id="18"/>
+    </w:p>
+    <w:p>
+      <w:pPr>
+        <w:rPr>
+          <w:lang w:val="en-US"/>
+        </w:rPr>
+      </w:pPr>
+      <w:r>
+        <w:rPr>
+          <w:lang w:val="en-US"/>
+        </w:rPr>
+        <w:t>Sencha Touch</w:t>
+      </w:r>
+      <w:r>
+        <w:rPr>
+          <w:rStyle w:val="Funotenzeichen"/>
+          <w:lang w:val="en-US"/>
+        </w:rPr>
+        <w:footnoteReference w:id="8"/>
+      </w:r>
+      <w:r>
+        <w:rPr>
+          <w:lang w:val="en-US"/>
+        </w:rPr>
+        <w:t xml:space="preserve"> focuses primarily on creating user interfaces. It has special features to simulate user interface components from Android and iOS within a web application. </w:t>
+      </w:r>
+      <w:r>
+        <w:rPr>
+          <w:lang w:val="en-US"/>
+        </w:rPr>
+        <w:t>It does not, however, provide tools to build native apps. In order to use the code in a native app, it is either necessary to create a blank native app containing a web view for each platform the app should run on or use another framework like the previously mentioned Apache Cordova to fulfil the task.</w:t>
+      </w:r>
     </w:p>
     <w:p>
       <w:pPr>
@@ -2694,25 +5535,73 @@
           <w:lang w:val="en-US"/>
         </w:rPr>
       </w:pPr>
-      <w:r>
-        <w:rPr>
-          <w:lang w:val="en-US"/>
-        </w:rPr>
-        <w:t>Titanium</w:t>
-      </w:r>
-    </w:p>
-    <w:p>
-      <w:pPr>
-        <w:pStyle w:val="berschrift3"/>
-        <w:rPr>
-          <w:lang w:val="en-US"/>
-        </w:rPr>
-      </w:pPr>
-      <w:r>
-        <w:rPr>
-          <w:lang w:val="en-US"/>
-        </w:rPr>
-        <w:t>Ionic</w:t>
+      <w:bookmarkStart w:id="19" w:name="_Toc451798997"/>
+      <w:r>
+        <w:rPr>
+          <w:lang w:val="en-US"/>
+        </w:rPr>
+        <w:lastRenderedPageBreak/>
+        <w:t>Other frameworks</w:t>
+      </w:r>
+      <w:bookmarkEnd w:id="19"/>
+    </w:p>
+    <w:p>
+      <w:pPr>
+        <w:rPr>
+          <w:lang w:val="en-US"/>
+        </w:rPr>
+      </w:pPr>
+      <w:r>
+        <w:rPr>
+          <w:lang w:val="en-US"/>
+        </w:rPr>
+        <w:t>There are also a number of smaller, lesser known cross-platform mobile development frameworks. These include jQuery Mobile</w:t>
+      </w:r>
+      <w:r>
+        <w:rPr>
+          <w:rStyle w:val="Funotenzeichen"/>
+          <w:lang w:val="en-US"/>
+        </w:rPr>
+        <w:footnoteReference w:id="9"/>
+      </w:r>
+      <w:r>
+        <w:rPr>
+          <w:lang w:val="en-US"/>
+        </w:rPr>
+        <w:t>, Mobile Angular UI</w:t>
+      </w:r>
+      <w:r>
+        <w:rPr>
+          <w:rStyle w:val="Funotenzeichen"/>
+          <w:lang w:val="en-US"/>
+        </w:rPr>
+        <w:footnoteReference w:id="10"/>
+      </w:r>
+      <w:r>
+        <w:rPr>
+          <w:lang w:val="en-US"/>
+        </w:rPr>
+        <w:t>, Kendo UI</w:t>
+      </w:r>
+      <w:r>
+        <w:rPr>
+          <w:rStyle w:val="Funotenzeichen"/>
+          <w:lang w:val="en-US"/>
+        </w:rPr>
+        <w:footnoteReference w:id="11"/>
+      </w:r>
+      <w:r>
+        <w:rPr>
+          <w:lang w:val="en-US"/>
+        </w:rPr>
+        <w:t xml:space="preserve"> or the lightweight app.js</w:t>
+      </w:r>
+      <w:r>
+        <w:rPr>
+          <w:rStyle w:val="Funotenzeichen"/>
+          <w:lang w:val="en-US"/>
+        </w:rPr>
+        <w:footnoteReference w:id="12"/>
       </w:r>
     </w:p>
     <w:p>
@@ -2737,6 +5626,7 @@
           <w:lang w:val="en-US"/>
         </w:rPr>
       </w:pPr>
+      <w:bookmarkStart w:id="20" w:name="_Toc451798998"/>
       <w:proofErr w:type="spellStart"/>
       <w:r>
         <w:rPr>
@@ -2745,6 +5635,7 @@
         <w:lastRenderedPageBreak/>
         <w:t>WebRTC</w:t>
       </w:r>
+      <w:bookmarkEnd w:id="20"/>
       <w:proofErr w:type="spellEnd"/>
     </w:p>
     <w:p>
@@ -2776,6 +5667,7 @@
           <w:lang w:val="en-US"/>
         </w:rPr>
       </w:pPr>
+      <w:bookmarkStart w:id="21" w:name="_Toc451798999"/>
       <w:r>
         <w:rPr>
           <w:lang w:val="en-US"/>
@@ -2783,6 +5675,7 @@
         <w:lastRenderedPageBreak/>
         <w:t>Prototype development</w:t>
       </w:r>
+      <w:bookmarkEnd w:id="21"/>
     </w:p>
     <w:p>
       <w:pPr>
@@ -2813,7 +5706,8 @@
           <w:lang w:val="en-US"/>
         </w:rPr>
       </w:pPr>
-      <w:bookmarkStart w:id="5" w:name="_Ref451694732"/>
+      <w:bookmarkStart w:id="22" w:name="_Ref451694732"/>
+      <w:bookmarkStart w:id="23" w:name="_Toc451799000"/>
       <w:r>
         <w:rPr>
           <w:lang w:val="en-US"/>
@@ -2821,7 +5715,8 @@
         <w:lastRenderedPageBreak/>
         <w:t>Evaluation</w:t>
       </w:r>
-      <w:bookmarkEnd w:id="5"/>
+      <w:bookmarkEnd w:id="22"/>
+      <w:bookmarkEnd w:id="23"/>
     </w:p>
     <w:p>
       <w:pPr>
@@ -2837,12 +5732,14 @@
           <w:lang w:val="en-US"/>
         </w:rPr>
       </w:pPr>
+      <w:bookmarkStart w:id="24" w:name="_Toc451799001"/>
       <w:r>
         <w:rPr>
           <w:lang w:val="en-US"/>
         </w:rPr>
         <w:t>Setup</w:t>
       </w:r>
+      <w:bookmarkEnd w:id="24"/>
     </w:p>
     <w:p>
       <w:pPr>
@@ -2851,12 +5748,14 @@
           <w:lang w:val="en-US"/>
         </w:rPr>
       </w:pPr>
+      <w:bookmarkStart w:id="25" w:name="_Toc451799002"/>
       <w:r>
         <w:rPr>
           <w:lang w:val="en-US"/>
         </w:rPr>
         <w:t>Method</w:t>
       </w:r>
+      <w:bookmarkEnd w:id="25"/>
     </w:p>
     <w:p>
       <w:pPr>
@@ -2865,12 +5764,14 @@
           <w:lang w:val="en-US"/>
         </w:rPr>
       </w:pPr>
+      <w:bookmarkStart w:id="26" w:name="_Toc451799003"/>
       <w:r>
         <w:rPr>
           <w:lang w:val="en-US"/>
         </w:rPr>
         <w:t>Results</w:t>
       </w:r>
+      <w:bookmarkEnd w:id="26"/>
     </w:p>
     <w:p>
       <w:pPr>
@@ -2889,6 +5790,281 @@
     </w:p>
     <w:p>
       <w:pPr>
+        <w:pStyle w:val="berschrift1"/>
+        <w:rPr>
+          <w:lang w:val="en-US"/>
+        </w:rPr>
+      </w:pPr>
+      <w:bookmarkStart w:id="27" w:name="_Toc451799004"/>
+      <w:r>
+        <w:rPr>
+          <w:lang w:val="en-US"/>
+        </w:rPr>
+        <w:lastRenderedPageBreak/>
+        <w:t>Outlook</w:t>
+      </w:r>
+      <w:bookmarkEnd w:id="27"/>
+    </w:p>
+    <w:p>
+      <w:pPr>
+        <w:rPr>
+          <w:lang w:val="en-US"/>
+        </w:rPr>
+      </w:pPr>
+      <w:r>
+        <w:rPr>
+          <w:lang w:val="en-US"/>
+        </w:rPr>
+        <w:t>The underlying work is far from being finished. There are numerous possibilities for further extending the current project. A few possible enhancements are mentioned in this chapter.</w:t>
+      </w:r>
+    </w:p>
+    <w:p>
+      <w:pPr>
+        <w:pStyle w:val="berschrift2"/>
+        <w:rPr>
+          <w:lang w:val="en-US"/>
+        </w:rPr>
+      </w:pPr>
+      <w:bookmarkStart w:id="28" w:name="_Toc451799005"/>
+      <w:r>
+        <w:rPr>
+          <w:lang w:val="en-US"/>
+        </w:rPr>
+        <w:t>User management and authentication</w:t>
+      </w:r>
+      <w:bookmarkEnd w:id="28"/>
+    </w:p>
+    <w:p>
+      <w:pPr>
+        <w:rPr>
+          <w:lang w:val="en-US"/>
+        </w:rPr>
+      </w:pPr>
+      <w:r>
+        <w:rPr>
+          <w:lang w:val="en-US"/>
+        </w:rPr>
+        <w:t xml:space="preserve">The backend server that handles the </w:t>
+      </w:r>
+      <w:proofErr w:type="spellStart"/>
+      <w:r>
+        <w:rPr>
+          <w:lang w:val="en-US"/>
+        </w:rPr>
+        <w:t>WebRTC</w:t>
+      </w:r>
+      <w:proofErr w:type="spellEnd"/>
+      <w:r>
+        <w:rPr>
+          <w:lang w:val="en-US"/>
+        </w:rPr>
+        <w:t xml:space="preserve"> connection setup and distribution of information about available peers is currently not authenticating user requests. This does not mean that communication w</w:t>
+      </w:r>
+      <w:r>
+        <w:rPr>
+          <w:lang w:val="en-US"/>
+        </w:rPr>
+        <w:t xml:space="preserve">ith the server is insecure, all requests to and from the server </w:t>
+      </w:r>
+      <w:r>
+        <w:rPr>
+          <w:lang w:val="en-US"/>
+        </w:rPr>
+        <w:t>use HTTPS and are therefore</w:t>
+      </w:r>
+      <w:r>
+        <w:rPr>
+          <w:lang w:val="en-US"/>
+        </w:rPr>
+        <w:t xml:space="preserve"> encrypted with Transport Layer Security (TLS).</w:t>
+      </w:r>
+      <w:r>
+        <w:rPr>
+          <w:lang w:val="en-US"/>
+        </w:rPr>
+        <w:t xml:space="preserve"> However, there is currently no user management system implemented, which would allow users to log into the application with conventional username and password combinations. For now, anyone who knows the URL of the application is able to use it.</w:t>
+      </w:r>
+    </w:p>
+    <w:p>
+      <w:pPr>
+        <w:rPr>
+          <w:lang w:val="en-US"/>
+        </w:rPr>
+      </w:pPr>
+      <w:r>
+        <w:rPr>
+          <w:lang w:val="en-US"/>
+        </w:rPr>
+        <w:t>To eradicate this problem, it is either possible to design and implement an authentication solution from the ground up or use an existing application like for instance Passport</w:t>
+      </w:r>
+      <w:r>
+        <w:rPr>
+          <w:rStyle w:val="Funotenzeichen"/>
+          <w:lang w:val="en-US"/>
+        </w:rPr>
+        <w:footnoteReference w:id="13"/>
+      </w:r>
+      <w:r>
+        <w:rPr>
+          <w:lang w:val="en-US"/>
+        </w:rPr>
+        <w:t xml:space="preserve">, which </w:t>
+      </w:r>
+      <w:r>
+        <w:rPr>
+          <w:lang w:val="en-US"/>
+        </w:rPr>
+        <w:t>is an authentication middleware for Node. With Passport, it is possible to use local username and password authentication as well as authenticating users with an authorization protocol like OAuth</w:t>
+      </w:r>
+      <w:r>
+        <w:rPr>
+          <w:rStyle w:val="Funotenzeichen"/>
+          <w:lang w:val="en-US"/>
+        </w:rPr>
+        <w:footnoteReference w:id="14"/>
+      </w:r>
+      <w:r>
+        <w:rPr>
+          <w:lang w:val="en-US"/>
+        </w:rPr>
+        <w:t>.</w:t>
+      </w:r>
+    </w:p>
+    <w:p>
+      <w:pPr>
+        <w:pStyle w:val="berschrift2"/>
+        <w:rPr>
+          <w:lang w:val="en-US"/>
+        </w:rPr>
+      </w:pPr>
+      <w:bookmarkStart w:id="29" w:name="_Toc451799006"/>
+      <w:r>
+        <w:rPr>
+          <w:lang w:val="en-US"/>
+        </w:rPr>
+        <w:t>Multi-user sessions</w:t>
+      </w:r>
+      <w:bookmarkEnd w:id="29"/>
+    </w:p>
+    <w:p>
+      <w:pPr>
+        <w:rPr>
+          <w:lang w:val="en-US"/>
+        </w:rPr>
+      </w:pPr>
+      <w:r>
+        <w:rPr>
+          <w:lang w:val="en-US"/>
+        </w:rPr>
+        <w:t>At this time the application allows for any number of parallel peer-to-peer sessions, meaning that one session cannot contain more than two users.</w:t>
+      </w:r>
+      <w:r>
+        <w:rPr>
+          <w:lang w:val="en-US"/>
+        </w:rPr>
+        <w:t xml:space="preserve"> While this entails a number of advantages previously discussed in this thesis, it might sometimes be necessary to invite more than two users to a session. Especially in remote support environments it might be beneficial to get the opinion of another ex</w:t>
+      </w:r>
+      <w:r>
+        <w:rPr>
+          <w:lang w:val="en-US"/>
+        </w:rPr>
+        <w:t xml:space="preserve">pert to solve </w:t>
+      </w:r>
+      <w:r>
+        <w:rPr>
+          <w:lang w:val="en-US"/>
+        </w:rPr>
+        <w:t>certain problem</w:t>
+      </w:r>
+      <w:r>
+        <w:rPr>
+          <w:lang w:val="en-US"/>
+        </w:rPr>
+        <w:t>s</w:t>
+      </w:r>
+      <w:r>
+        <w:rPr>
+          <w:lang w:val="en-US"/>
+        </w:rPr>
+        <w:t>.</w:t>
+      </w:r>
+    </w:p>
+    <w:p>
+      <w:pPr>
+        <w:rPr>
+          <w:lang w:val="en-US"/>
+        </w:rPr>
+      </w:pPr>
+      <w:r>
+        <w:rPr>
+          <w:lang w:val="en-US"/>
+        </w:rPr>
+        <w:t xml:space="preserve">Due to its peer-to-peer design, </w:t>
+      </w:r>
+      <w:proofErr w:type="spellStart"/>
+      <w:r>
+        <w:rPr>
+          <w:lang w:val="en-US"/>
+        </w:rPr>
+        <w:t>WebRTC</w:t>
+      </w:r>
+      <w:proofErr w:type="spellEnd"/>
+      <w:r>
+        <w:rPr>
+          <w:lang w:val="en-US"/>
+        </w:rPr>
+        <w:t xml:space="preserve"> only supports two users in one session. If three or more users want to participate in a session, </w:t>
+      </w:r>
+      <w:r>
+        <w:rPr>
+          <w:lang w:val="en-US"/>
+        </w:rPr>
+        <w:t xml:space="preserve">one solution would be to use a Multipoint Control Unit (MCU) as a central communication point which handles the routing of audio and video streams between all participating parties. There are </w:t>
+      </w:r>
+      <w:r>
+        <w:rPr>
+          <w:lang w:val="en-US"/>
+        </w:rPr>
+        <w:lastRenderedPageBreak/>
+        <w:t xml:space="preserve">publicly available open-source solutions like </w:t>
+      </w:r>
+      <w:proofErr w:type="spellStart"/>
+      <w:r>
+        <w:rPr>
+          <w:lang w:val="en-US"/>
+        </w:rPr>
+        <w:t>Erizo</w:t>
+      </w:r>
+      <w:proofErr w:type="spellEnd"/>
+      <w:r>
+        <w:rPr>
+          <w:rStyle w:val="Funotenzeichen"/>
+          <w:lang w:val="en-US"/>
+        </w:rPr>
+        <w:footnoteReference w:id="15"/>
+      </w:r>
+      <w:r>
+        <w:rPr>
+          <w:lang w:val="en-US"/>
+        </w:rPr>
+        <w:t xml:space="preserve"> or Janus</w:t>
+      </w:r>
+      <w:r>
+        <w:rPr>
+          <w:rStyle w:val="Funotenzeichen"/>
+          <w:lang w:val="en-US"/>
+        </w:rPr>
+        <w:footnoteReference w:id="16"/>
+      </w:r>
+      <w:r>
+        <w:rPr>
+          <w:lang w:val="en-US"/>
+        </w:rPr>
+        <w:t xml:space="preserve"> which could perform this task without requiring considerable development efforts.</w:t>
+      </w:r>
+    </w:p>
+    <w:p>
+      <w:pPr>
         <w:spacing w:line="276" w:lineRule="auto"/>
         <w:jc w:val="left"/>
         <w:rPr>
@@ -2899,7 +6075,6 @@
         <w:rPr>
           <w:lang w:val="en-US"/>
         </w:rPr>
-        <w:lastRenderedPageBreak/>
         <w:br w:type="page"/>
       </w:r>
     </w:p>
@@ -2910,43 +6085,7 @@
           <w:lang w:val="en-US"/>
         </w:rPr>
       </w:pPr>
-      <w:r>
-        <w:rPr>
-          <w:lang w:val="en-US"/>
-        </w:rPr>
-        <w:lastRenderedPageBreak/>
-        <w:t>Outlook</w:t>
-      </w:r>
-    </w:p>
-    <w:p>
-      <w:pPr>
-        <w:rPr>
-          <w:lang w:val="en-US"/>
-        </w:rPr>
-      </w:pPr>
-    </w:p>
-    <w:p>
-      <w:pPr>
-        <w:spacing w:line="276" w:lineRule="auto"/>
-        <w:jc w:val="left"/>
-        <w:rPr>
-          <w:lang w:val="en-US"/>
-        </w:rPr>
-      </w:pPr>
-      <w:r>
-        <w:rPr>
-          <w:lang w:val="en-US"/>
-        </w:rPr>
-        <w:br w:type="page"/>
-      </w:r>
-    </w:p>
-    <w:p>
-      <w:pPr>
-        <w:pStyle w:val="berschrift1"/>
-        <w:rPr>
-          <w:lang w:val="en-US"/>
-        </w:rPr>
-      </w:pPr>
+      <w:bookmarkStart w:id="30" w:name="_Toc451799007"/>
       <w:r>
         <w:rPr>
           <w:lang w:val="en-US"/>
@@ -2954,6 +6093,7 @@
         <w:lastRenderedPageBreak/>
         <w:t>Conclusion</w:t>
       </w:r>
+      <w:bookmarkEnd w:id="30"/>
     </w:p>
     <w:p>
       <w:pPr>
@@ -2979,26 +6119,19 @@
     <w:p>
       <w:pPr>
         <w:pStyle w:val="berschriftohneNummerierung"/>
-      </w:pPr>
-      <w:bookmarkStart w:id="6" w:name="_Toc451611014"/>
-      <w:r>
+        <w:rPr>
+          <w:lang w:val="en-US"/>
+        </w:rPr>
+      </w:pPr>
+      <w:bookmarkStart w:id="31" w:name="_Toc451799008"/>
+      <w:r>
+        <w:rPr>
+          <w:lang w:val="en-US"/>
+        </w:rPr>
         <w:lastRenderedPageBreak/>
-        <w:t xml:space="preserve">List </w:t>
-      </w:r>
-      <w:proofErr w:type="spellStart"/>
-      <w:r>
-        <w:t>of</w:t>
-      </w:r>
-      <w:proofErr w:type="spellEnd"/>
-      <w:r>
-        <w:t xml:space="preserve"> </w:t>
-      </w:r>
-      <w:proofErr w:type="spellStart"/>
-      <w:r>
-        <w:t>tables</w:t>
-      </w:r>
-      <w:bookmarkEnd w:id="6"/>
-      <w:proofErr w:type="spellEnd"/>
+        <w:t>List of tables</w:t>
+      </w:r>
+      <w:bookmarkEnd w:id="31"/>
     </w:p>
     <w:p>
       <w:pPr>
@@ -3012,10 +6145,31 @@
         <w:fldChar w:fldCharType="begin"/>
       </w:r>
       <w:r>
+        <w:rPr>
+          <w:lang w:val="en-US"/>
+        </w:rPr>
         <w:instrText xml:space="preserve"> TOC \h \z \c "Table" </w:instrText>
       </w:r>
       <w:r>
         <w:fldChar w:fldCharType="separate"/>
+      </w:r>
+      <w:r>
+        <w:rPr>
+          <w:b/>
+          <w:bCs/>
+          <w:noProof/>
+          <w:lang w:val="en-US"/>
+        </w:rPr>
+        <w:t>Es konnten keine Einträge f</w:t>
+      </w:r>
+      <w:r>
+        <w:rPr>
+          <w:b/>
+          <w:bCs/>
+          <w:noProof/>
+          <w:lang w:val="en-US"/>
+        </w:rPr>
+        <w:t>ür ein Abbildungsverzeichnis gefunden werden</w:t>
       </w:r>
       <w:r>
         <w:rPr>
@@ -3024,7 +6178,7 @@
           <w:noProof/>
           <w:lang w:val="de-DE"/>
         </w:rPr>
-        <w:t>Es konnten keine Einträge für ein Abbildungsverzeichnis gefunden werden.</w:t>
+        <w:t>.</w:t>
       </w:r>
       <w:r>
         <w:rPr>
@@ -3043,7 +6197,7 @@
       <w:pPr>
         <w:pStyle w:val="berschriftohneNummerierung"/>
       </w:pPr>
-      <w:bookmarkStart w:id="7" w:name="_Toc451611015"/>
+      <w:bookmarkStart w:id="32" w:name="_Toc451799009"/>
       <w:r>
         <w:lastRenderedPageBreak/>
         <w:t xml:space="preserve">List </w:t>
@@ -3060,40 +6214,24 @@
       <w:r>
         <w:t>figures</w:t>
       </w:r>
-      <w:bookmarkEnd w:id="7"/>
+      <w:bookmarkEnd w:id="32"/>
       <w:proofErr w:type="spellEnd"/>
     </w:p>
     <w:p>
       <w:pPr>
         <w:spacing w:line="276" w:lineRule="auto"/>
       </w:pPr>
-      <w:r>
-        <w:fldChar w:fldCharType="begin"/>
-      </w:r>
-      <w:r>
-        <w:instrText xml:space="preserve"> TOC \h \z \c "Figure" </w:instrText>
-      </w:r>
-      <w:r>
-        <w:fldChar w:fldCharType="separate"/>
-      </w:r>
-      <w:r>
-        <w:rPr>
-          <w:b/>
-          <w:bCs/>
-          <w:noProof/>
-          <w:lang w:val="de-DE"/>
-        </w:rPr>
-        <w:t>Es konnten keine Einträge für ein Abbildungsverzeichnis gefunden werden.</w:t>
-      </w:r>
-      <w:r>
-        <w:rPr>
-          <w:b/>
-          <w:bCs/>
-          <w:noProof/>
-          <w:lang w:val="de-DE"/>
-        </w:rPr>
-        <w:fldChar w:fldCharType="end"/>
-      </w:r>
+      <w:fldSimple w:instr=" TOC \h \z \c &quot;Figure&quot; ">
+        <w:r>
+          <w:rPr>
+            <w:b/>
+            <w:bCs/>
+            <w:noProof/>
+            <w:lang w:val="de-DE"/>
+          </w:rPr>
+          <w:t>Es konnten keine Einträge für ein Abbildungsverzeichnis gefunden werden.</w:t>
+        </w:r>
+      </w:fldSimple>
     </w:p>
     <w:p>
       <w:pPr>
@@ -3108,7 +6246,7 @@
       <w:pPr>
         <w:pStyle w:val="berschriftohneNummerierung"/>
       </w:pPr>
-      <w:bookmarkStart w:id="8" w:name="_Toc451611016"/>
+      <w:bookmarkStart w:id="33" w:name="_Toc451799010"/>
       <w:r>
         <w:lastRenderedPageBreak/>
         <w:t xml:space="preserve">List </w:t>
@@ -3125,40 +6263,24 @@
       <w:r>
         <w:t>listings</w:t>
       </w:r>
-      <w:bookmarkEnd w:id="8"/>
+      <w:bookmarkEnd w:id="33"/>
       <w:proofErr w:type="spellEnd"/>
     </w:p>
     <w:p>
       <w:pPr>
         <w:jc w:val="left"/>
       </w:pPr>
-      <w:r>
-        <w:fldChar w:fldCharType="begin"/>
-      </w:r>
-      <w:r>
-        <w:instrText xml:space="preserve"> TOC \h \z \c "Listing" </w:instrText>
-      </w:r>
-      <w:r>
-        <w:fldChar w:fldCharType="separate"/>
-      </w:r>
-      <w:r>
-        <w:rPr>
-          <w:b/>
-          <w:bCs/>
-          <w:noProof/>
-          <w:lang w:val="de-DE"/>
-        </w:rPr>
-        <w:t>Es konnten keine Einträge für ein Abbildungsverzeichnis gefunden werden.</w:t>
-      </w:r>
-      <w:r>
-        <w:rPr>
-          <w:b/>
-          <w:bCs/>
-          <w:noProof/>
-          <w:lang w:val="de-DE"/>
-        </w:rPr>
-        <w:fldChar w:fldCharType="end"/>
-      </w:r>
+      <w:fldSimple w:instr=" TOC \h \z \c &quot;Listing&quot; ">
+        <w:r>
+          <w:rPr>
+            <w:b/>
+            <w:bCs/>
+            <w:noProof/>
+            <w:lang w:val="de-DE"/>
+          </w:rPr>
+          <w:t>Es konnten keine Einträge für ein Abbildungsverzeichnis gefunden werden.</w:t>
+        </w:r>
+      </w:fldSimple>
       <w:r>
         <w:br w:type="page"/>
       </w:r>
@@ -3170,7 +6292,7 @@
           <w:lang w:val="en-US"/>
         </w:rPr>
       </w:pPr>
-      <w:bookmarkStart w:id="9" w:name="_Toc451611017"/>
+      <w:bookmarkStart w:id="34" w:name="_Toc451799011"/>
       <w:r>
         <w:rPr>
           <w:lang w:val="en-US"/>
@@ -3184,7 +6306,7 @@
         </w:rPr>
         <w:t>abbreviations</w:t>
       </w:r>
-      <w:bookmarkEnd w:id="9"/>
+      <w:bookmarkEnd w:id="34"/>
     </w:p>
     <w:p>
       <w:pPr>
@@ -3215,7 +6337,7 @@
           <w:lang w:val="en-US"/>
         </w:rPr>
       </w:pPr>
-      <w:bookmarkStart w:id="10" w:name="_Toc451611018"/>
+      <w:bookmarkStart w:id="35" w:name="_Toc451799012"/>
       <w:r>
         <w:rPr>
           <w:lang w:val="en-US"/>
@@ -3223,7 +6345,7 @@
         <w:lastRenderedPageBreak/>
         <w:t>Bibliography</w:t>
       </w:r>
-      <w:bookmarkEnd w:id="10"/>
+      <w:bookmarkEnd w:id="35"/>
     </w:p>
     <w:p>
       <w:pPr>
@@ -3329,6 +6451,465 @@
       </w:pPr>
       <w:r>
         <w:continuationSeparator/>
+      </w:r>
+    </w:p>
+  </w:footnote>
+  <w:footnote w:id="1">
+    <w:p>
+      <w:pPr>
+        <w:pStyle w:val="Funotentext"/>
+        <w:rPr>
+          <w:lang w:val="de-DE"/>
+        </w:rPr>
+      </w:pPr>
+      <w:r>
+        <w:rPr>
+          <w:rStyle w:val="Funotenzeichen"/>
+        </w:rPr>
+        <w:footnoteRef/>
+      </w:r>
+      <w:r>
+        <w:t xml:space="preserve"> </w:t>
+      </w:r>
+      <w:hyperlink r:id="rId1" w:history="1">
+        <w:r>
+          <w:rPr>
+            <w:rStyle w:val="Hyperlink"/>
+          </w:rPr>
+          <w:t>https://cordova.apache.org/</w:t>
+        </w:r>
+      </w:hyperlink>
+      <w:r>
+        <w:t xml:space="preserve"> </w:t>
+      </w:r>
+    </w:p>
+  </w:footnote>
+  <w:footnote w:id="2">
+    <w:p>
+      <w:pPr>
+        <w:pStyle w:val="Funotentext"/>
+        <w:rPr>
+          <w:lang w:val="de-DE"/>
+        </w:rPr>
+      </w:pPr>
+      <w:r>
+        <w:rPr>
+          <w:rStyle w:val="Funotenzeichen"/>
+        </w:rPr>
+        <w:footnoteRef/>
+      </w:r>
+      <w:r>
+        <w:t xml:space="preserve"> </w:t>
+      </w:r>
+      <w:hyperlink r:id="rId2" w:history="1">
+        <w:r>
+          <w:rPr>
+            <w:rStyle w:val="Hyperlink"/>
+          </w:rPr>
+          <w:t>http://phonegap.com/</w:t>
+        </w:r>
+      </w:hyperlink>
+      <w:r>
+        <w:t xml:space="preserve"> </w:t>
+      </w:r>
+    </w:p>
+  </w:footnote>
+  <w:footnote w:id="3">
+    <w:p>
+      <w:pPr>
+        <w:pStyle w:val="Funotentext"/>
+      </w:pPr>
+      <w:r>
+        <w:rPr>
+          <w:rStyle w:val="Funotenzeichen"/>
+        </w:rPr>
+        <w:footnoteRef/>
+      </w:r>
+      <w:r>
+        <w:t xml:space="preserve"> </w:t>
+      </w:r>
+      <w:hyperlink r:id="rId3" w:history="1">
+        <w:r>
+          <w:rPr>
+            <w:rStyle w:val="Hyperlink"/>
+          </w:rPr>
+          <w:t>https://www.xamarin.com/</w:t>
+        </w:r>
+      </w:hyperlink>
+      <w:r>
+        <w:t xml:space="preserve"> </w:t>
+      </w:r>
+    </w:p>
+  </w:footnote>
+  <w:footnote w:id="4">
+    <w:p>
+      <w:pPr>
+        <w:pStyle w:val="Funotentext"/>
+        <w:rPr>
+          <w:lang w:val="de-DE"/>
+        </w:rPr>
+      </w:pPr>
+      <w:r>
+        <w:rPr>
+          <w:rStyle w:val="Funotenzeichen"/>
+        </w:rPr>
+        <w:footnoteRef/>
+      </w:r>
+      <w:r>
+        <w:t xml:space="preserve"> </w:t>
+      </w:r>
+      <w:hyperlink r:id="rId4" w:history="1">
+        <w:r>
+          <w:rPr>
+            <w:rStyle w:val="Hyperlink"/>
+          </w:rPr>
+          <w:t>http://www.appcelerator.com/titanium/titanium-sdk/</w:t>
+        </w:r>
+      </w:hyperlink>
+      <w:r>
+        <w:t xml:space="preserve"> </w:t>
+      </w:r>
+    </w:p>
+  </w:footnote>
+  <w:footnote w:id="5">
+    <w:p>
+      <w:pPr>
+        <w:pStyle w:val="Funotentext"/>
+        <w:rPr>
+          <w:lang w:val="de-DE"/>
+        </w:rPr>
+      </w:pPr>
+      <w:r>
+        <w:rPr>
+          <w:rStyle w:val="Funotenzeichen"/>
+        </w:rPr>
+        <w:footnoteRef/>
+      </w:r>
+      <w:r>
+        <w:t xml:space="preserve"> </w:t>
+      </w:r>
+      <w:hyperlink r:id="rId5" w:history="1">
+        <w:r>
+          <w:rPr>
+            <w:rStyle w:val="Hyperlink"/>
+          </w:rPr>
+          <w:t>http://ionicframework.com/</w:t>
+        </w:r>
+      </w:hyperlink>
+      <w:r>
+        <w:t xml:space="preserve"> </w:t>
+      </w:r>
+    </w:p>
+  </w:footnote>
+  <w:footnote w:id="6">
+    <w:p>
+      <w:pPr>
+        <w:pStyle w:val="Funotentext"/>
+      </w:pPr>
+      <w:r>
+        <w:rPr>
+          <w:rStyle w:val="Funotenzeichen"/>
+        </w:rPr>
+        <w:footnoteRef/>
+      </w:r>
+      <w:r>
+        <w:t xml:space="preserve"> </w:t>
+      </w:r>
+      <w:hyperlink r:id="rId6" w:history="1">
+        <w:r>
+          <w:rPr>
+            <w:rStyle w:val="Hyperlink"/>
+          </w:rPr>
+          <w:t>https://angularjs.org/</w:t>
+        </w:r>
+      </w:hyperlink>
+      <w:r>
+        <w:t xml:space="preserve"> </w:t>
+      </w:r>
+    </w:p>
+  </w:footnote>
+  <w:footnote w:id="7">
+    <w:p>
+      <w:pPr>
+        <w:pStyle w:val="Funotentext"/>
+      </w:pPr>
+      <w:r>
+        <w:rPr>
+          <w:rStyle w:val="Funotenzeichen"/>
+        </w:rPr>
+        <w:footnoteRef/>
+      </w:r>
+      <w:r>
+        <w:t xml:space="preserve"> </w:t>
+      </w:r>
+      <w:hyperlink r:id="rId7" w:history="1">
+        <w:r>
+          <w:rPr>
+            <w:rStyle w:val="Hyperlink"/>
+          </w:rPr>
+          <w:t>http://sass-lang.com/</w:t>
+        </w:r>
+      </w:hyperlink>
+      <w:r>
+        <w:t xml:space="preserve"> </w:t>
+      </w:r>
+    </w:p>
+  </w:footnote>
+  <w:footnote w:id="8">
+    <w:p>
+      <w:pPr>
+        <w:pStyle w:val="Funotentext"/>
+      </w:pPr>
+      <w:r>
+        <w:rPr>
+          <w:rStyle w:val="Funotenzeichen"/>
+        </w:rPr>
+        <w:footnoteRef/>
+      </w:r>
+      <w:r>
+        <w:t xml:space="preserve"> </w:t>
+      </w:r>
+      <w:hyperlink r:id="rId8" w:history="1">
+        <w:r>
+          <w:rPr>
+            <w:rStyle w:val="Hyperlink"/>
+          </w:rPr>
+          <w:t>https://www.sencha.com/products/touch/#overview</w:t>
+        </w:r>
+      </w:hyperlink>
+      <w:r>
+        <w:t xml:space="preserve"> </w:t>
+      </w:r>
+    </w:p>
+  </w:footnote>
+  <w:footnote w:id="9">
+    <w:p>
+      <w:pPr>
+        <w:pStyle w:val="Funotentext"/>
+      </w:pPr>
+      <w:r>
+        <w:rPr>
+          <w:rStyle w:val="Funotenzeichen"/>
+        </w:rPr>
+        <w:footnoteRef/>
+      </w:r>
+      <w:r>
+        <w:t xml:space="preserve"> </w:t>
+      </w:r>
+      <w:hyperlink r:id="rId9" w:history="1">
+        <w:r>
+          <w:rPr>
+            <w:rStyle w:val="Hyperlink"/>
+          </w:rPr>
+          <w:t>https://jquerymobile.com/</w:t>
+        </w:r>
+      </w:hyperlink>
+      <w:r>
+        <w:t xml:space="preserve"> </w:t>
+      </w:r>
+    </w:p>
+  </w:footnote>
+  <w:footnote w:id="10">
+    <w:p>
+      <w:pPr>
+        <w:pStyle w:val="Funotentext"/>
+      </w:pPr>
+      <w:r>
+        <w:rPr>
+          <w:rStyle w:val="Funotenzeichen"/>
+        </w:rPr>
+        <w:footnoteRef/>
+      </w:r>
+      <w:r>
+        <w:t xml:space="preserve"> </w:t>
+      </w:r>
+      <w:hyperlink r:id="rId10" w:history="1">
+        <w:r>
+          <w:rPr>
+            <w:rStyle w:val="Hyperlink"/>
+          </w:rPr>
+          <w:t>http://mobileangularui.com/</w:t>
+        </w:r>
+      </w:hyperlink>
+      <w:r>
+        <w:t xml:space="preserve"> </w:t>
+      </w:r>
+    </w:p>
+  </w:footnote>
+  <w:footnote w:id="11">
+    <w:p>
+      <w:pPr>
+        <w:pStyle w:val="Funotentext"/>
+      </w:pPr>
+      <w:r>
+        <w:rPr>
+          <w:rStyle w:val="Funotenzeichen"/>
+        </w:rPr>
+        <w:footnoteRef/>
+      </w:r>
+      <w:r>
+        <w:t xml:space="preserve"> </w:t>
+      </w:r>
+      <w:hyperlink r:id="rId11" w:history="1">
+        <w:r>
+          <w:rPr>
+            <w:rStyle w:val="Hyperlink"/>
+          </w:rPr>
+          <w:t>http://www.telerik.com/kendo-ui</w:t>
+        </w:r>
+      </w:hyperlink>
+      <w:r>
+        <w:t xml:space="preserve"> </w:t>
+      </w:r>
+    </w:p>
+  </w:footnote>
+  <w:footnote w:id="12">
+    <w:p>
+      <w:pPr>
+        <w:pStyle w:val="Funotentext"/>
+        <w:rPr>
+          <w:lang w:val="de-DE"/>
+        </w:rPr>
+      </w:pPr>
+      <w:r>
+        <w:rPr>
+          <w:rStyle w:val="Funotenzeichen"/>
+        </w:rPr>
+        <w:footnoteRef/>
+      </w:r>
+      <w:r>
+        <w:t xml:space="preserve"> </w:t>
+      </w:r>
+      <w:hyperlink r:id="rId12" w:history="1">
+        <w:r>
+          <w:rPr>
+            <w:rStyle w:val="Hyperlink"/>
+          </w:rPr>
+          <w:t>http://code.kik.com/app/2/index.html</w:t>
+        </w:r>
+      </w:hyperlink>
+      <w:r>
+        <w:t xml:space="preserve"> </w:t>
+      </w:r>
+    </w:p>
+  </w:footnote>
+  <w:footnote w:id="13">
+    <w:p>
+      <w:pPr>
+        <w:pStyle w:val="Funotentext"/>
+        <w:rPr>
+          <w:lang w:val="de-DE"/>
+        </w:rPr>
+      </w:pPr>
+      <w:r>
+        <w:rPr>
+          <w:rStyle w:val="Funotenzeichen"/>
+        </w:rPr>
+        <w:footnoteRef/>
+      </w:r>
+      <w:r>
+        <w:t xml:space="preserve"> </w:t>
+      </w:r>
+      <w:hyperlink r:id="rId13" w:history="1">
+        <w:r>
+          <w:rPr>
+            <w:rStyle w:val="Hyperlink"/>
+          </w:rPr>
+          <w:t>http://passportjs.org/</w:t>
+        </w:r>
+      </w:hyperlink>
+      <w:r>
+        <w:t xml:space="preserve"> </w:t>
+      </w:r>
+    </w:p>
+  </w:footnote>
+  <w:footnote w:id="14">
+    <w:p>
+      <w:pPr>
+        <w:pStyle w:val="Funotentext"/>
+        <w:rPr>
+          <w:lang w:val="de-DE"/>
+        </w:rPr>
+      </w:pPr>
+      <w:r>
+        <w:rPr>
+          <w:rStyle w:val="Funotenzeichen"/>
+        </w:rPr>
+        <w:footnoteRef/>
+      </w:r>
+      <w:r>
+        <w:t xml:space="preserve"> </w:t>
+      </w:r>
+      <w:hyperlink r:id="rId14" w:history="1">
+        <w:r>
+          <w:rPr>
+            <w:rStyle w:val="Hyperlink"/>
+          </w:rPr>
+          <w:t>http://oauth.net/</w:t>
+        </w:r>
+      </w:hyperlink>
+      <w:r>
+        <w:t xml:space="preserve"> </w:t>
+      </w:r>
+    </w:p>
+  </w:footnote>
+  <w:footnote w:id="15">
+    <w:p>
+      <w:pPr>
+        <w:pStyle w:val="Funotentext"/>
+        <w:rPr>
+          <w:lang w:val="de-DE"/>
+        </w:rPr>
+      </w:pPr>
+      <w:r>
+        <w:rPr>
+          <w:rStyle w:val="Funotenzeichen"/>
+        </w:rPr>
+        <w:footnoteRef/>
+      </w:r>
+      <w:r>
+        <w:t xml:space="preserve"> </w:t>
+      </w:r>
+      <w:hyperlink r:id="rId15" w:history="1">
+        <w:r>
+          <w:rPr>
+            <w:rStyle w:val="Hyperlink"/>
+          </w:rPr>
+          <w:t>https://github.com/ging/licode/tree/master/erizo</w:t>
+        </w:r>
+      </w:hyperlink>
+      <w:r>
+        <w:t xml:space="preserve"> </w:t>
+      </w:r>
+    </w:p>
+  </w:footnote>
+  <w:footnote w:id="16">
+    <w:p>
+      <w:pPr>
+        <w:pStyle w:val="Funotentext"/>
+        <w:rPr>
+          <w:lang w:val="de-DE"/>
+        </w:rPr>
+      </w:pPr>
+      <w:r>
+        <w:rPr>
+          <w:rStyle w:val="Funotenzeichen"/>
+        </w:rPr>
+        <w:footnoteRef/>
+      </w:r>
+      <w:r>
+        <w:t xml:space="preserve"> </w:t>
+      </w:r>
+      <w:hyperlink r:id="rId16" w:history="1">
+        <w:r>
+          <w:rPr>
+            <w:rStyle w:val="Hyperlink"/>
+          </w:rPr>
+          <w:t>https://janus.conf.meetecho.com/</w:t>
+        </w:r>
+      </w:hyperlink>
+      <w:r>
+        <w:t xml:space="preserve"> </w:t>
       </w:r>
     </w:p>
   </w:footnote>
@@ -5968,7 +9549,7 @@
 </file>
 
 <file path=customXml/itemProps1.xml><?xml version="1.0" encoding="utf-8"?>
-<ds:datastoreItem xmlns:ds="http://schemas.openxmlformats.org/officeDocument/2006/customXml" ds:itemID="{C9B31CCF-9C5F-4AAE-B7E9-108EFE44298A}">
+<ds:datastoreItem xmlns:ds="http://schemas.openxmlformats.org/officeDocument/2006/customXml" ds:itemID="{822A43E6-52AA-44F4-97D9-B9B2CFDE9C88}">
   <ds:schemaRefs>
     <ds:schemaRef ds:uri="http://schemas.openxmlformats.org/officeDocument/2006/bibliography"/>
   </ds:schemaRefs>

</xml_diff>

<commit_message>
Started working on WebRTC chapter
</commit_message>
<xml_diff>
--- a/thesis/BA2_Cross_Platform_WebRTC.docx
+++ b/thesis/BA2_Cross_Platform_WebRTC.docx
@@ -3995,7 +3995,86 @@
           <w:lang w:val="en-US"/>
         </w:rPr>
       </w:pPr>
-      <w:bookmarkStart w:id="6" w:name="_GoBack"/>
+    </w:p>
+    <w:p>
+      <w:pPr>
+        <w:rPr>
+          <w:lang w:val="en-US"/>
+        </w:rPr>
+      </w:pPr>
+      <w:r>
+        <w:rPr>
+          <w:lang w:val="en-US"/>
+        </w:rPr>
+        <w:t>PAPER-2</w:t>
+      </w:r>
+    </w:p>
+    <w:p>
+      <w:pPr>
+        <w:rPr>
+          <w:lang w:val="en-US"/>
+        </w:rPr>
+      </w:pPr>
+      <w:r>
+        <w:rPr>
+          <w:lang w:val="en-US"/>
+        </w:rPr>
+        <w:t>Difference native/compiled versus web/interpreted code</w:t>
+      </w:r>
+    </w:p>
+    <w:p>
+      <w:pPr>
+        <w:rPr>
+          <w:lang w:val="en-US"/>
+        </w:rPr>
+      </w:pPr>
+      <w:r>
+        <w:rPr>
+          <w:lang w:val="en-US"/>
+        </w:rPr>
+        <w:t>Sensor/device access</w:t>
+      </w:r>
+    </w:p>
+    <w:p>
+      <w:pPr>
+        <w:rPr>
+          <w:lang w:val="en-US"/>
+        </w:rPr>
+      </w:pPr>
+      <w:r>
+        <w:rPr>
+          <w:lang w:val="en-US"/>
+        </w:rPr>
+        <w:t>User experience (push notifications, access to phonebook, contacts)</w:t>
+      </w:r>
+    </w:p>
+    <w:p>
+      <w:pPr>
+        <w:rPr>
+          <w:lang w:val="en-US"/>
+        </w:rPr>
+      </w:pPr>
+      <w:r>
+        <w:rPr>
+          <w:lang w:val="en-US"/>
+        </w:rPr>
+        <w:t>Ability to use app offline (HTML5 application cache – PAPER-3)</w:t>
+      </w:r>
+    </w:p>
+    <w:p>
+      <w:pPr>
+        <w:pStyle w:val="berschrift2"/>
+        <w:rPr>
+          <w:lang w:val="en-US"/>
+        </w:rPr>
+      </w:pPr>
+      <w:bookmarkStart w:id="6" w:name="_Toc451798985"/>
+      <w:r>
+        <w:rPr>
+          <w:lang w:val="en-US"/>
+        </w:rPr>
+        <w:t>Motivation</w:t>
+      </w:r>
       <w:bookmarkEnd w:id="6"/>
     </w:p>
     <w:p>
@@ -4008,59 +4087,20 @@
         <w:rPr>
           <w:lang w:val="en-US"/>
         </w:rPr>
-        <w:t>PAPER-2</w:t>
-      </w:r>
-    </w:p>
-    <w:p>
-      <w:pPr>
-        <w:rPr>
-          <w:lang w:val="en-US"/>
-        </w:rPr>
-      </w:pPr>
-      <w:r>
-        <w:rPr>
-          <w:lang w:val="en-US"/>
-        </w:rPr>
-        <w:t>Difference native/compiled versus web/interpreted code</w:t>
-      </w:r>
-    </w:p>
-    <w:p>
-      <w:pPr>
-        <w:rPr>
-          <w:lang w:val="en-US"/>
-        </w:rPr>
-      </w:pPr>
-      <w:r>
-        <w:rPr>
-          <w:lang w:val="en-US"/>
-        </w:rPr>
-        <w:t>Sensor/device access</w:t>
-      </w:r>
-    </w:p>
-    <w:p>
-      <w:pPr>
-        <w:rPr>
-          <w:lang w:val="en-US"/>
-        </w:rPr>
-      </w:pPr>
-      <w:r>
-        <w:rPr>
-          <w:lang w:val="en-US"/>
-        </w:rPr>
-        <w:t>User experience (push notifications, access to phonebook, contacts)</w:t>
-      </w:r>
-    </w:p>
-    <w:p>
-      <w:pPr>
-        <w:rPr>
-          <w:lang w:val="en-US"/>
-        </w:rPr>
-      </w:pPr>
-      <w:r>
-        <w:rPr>
-          <w:lang w:val="en-US"/>
-        </w:rPr>
-        <w:t>Ability to use app offline (HTML5 application cache – PAPER-3)</w:t>
+        <w:t xml:space="preserve">Pro / con </w:t>
+      </w:r>
+    </w:p>
+    <w:p>
+      <w:pPr>
+        <w:rPr>
+          <w:lang w:val="en-US"/>
+        </w:rPr>
+      </w:pPr>
+      <w:r>
+        <w:rPr>
+          <w:lang w:val="en-US"/>
+        </w:rPr>
+        <w:t>PAPER-7</w:t>
       </w:r>
     </w:p>
     <w:p>
@@ -4070,49 +4110,7 @@
           <w:lang w:val="en-US"/>
         </w:rPr>
       </w:pPr>
-      <w:bookmarkStart w:id="7" w:name="_Toc451798985"/>
-      <w:r>
-        <w:rPr>
-          <w:lang w:val="en-US"/>
-        </w:rPr>
-        <w:t>Motivation</w:t>
-      </w:r>
-      <w:bookmarkEnd w:id="7"/>
-    </w:p>
-    <w:p>
-      <w:pPr>
-        <w:rPr>
-          <w:lang w:val="en-US"/>
-        </w:rPr>
-      </w:pPr>
-      <w:r>
-        <w:rPr>
-          <w:lang w:val="en-US"/>
-        </w:rPr>
-        <w:t xml:space="preserve">Pro / con </w:t>
-      </w:r>
-    </w:p>
-    <w:p>
-      <w:pPr>
-        <w:rPr>
-          <w:lang w:val="en-US"/>
-        </w:rPr>
-      </w:pPr>
-      <w:r>
-        <w:rPr>
-          <w:lang w:val="en-US"/>
-        </w:rPr>
-        <w:t>PAPER-7</w:t>
-      </w:r>
-    </w:p>
-    <w:p>
-      <w:pPr>
-        <w:pStyle w:val="berschrift2"/>
-        <w:rPr>
-          <w:lang w:val="en-US"/>
-        </w:rPr>
-      </w:pPr>
-      <w:bookmarkStart w:id="8" w:name="_Toc451798986"/>
+      <w:bookmarkStart w:id="7" w:name="_Toc451798986"/>
       <w:r>
         <w:rPr>
           <w:lang w:val="en-US"/>
@@ -4120,6 +4118,61 @@
         <w:lastRenderedPageBreak/>
         <w:t>Approaches</w:t>
       </w:r>
+      <w:bookmarkEnd w:id="7"/>
+    </w:p>
+    <w:p>
+      <w:pPr>
+        <w:rPr>
+          <w:lang w:val="en-US"/>
+        </w:rPr>
+      </w:pPr>
+      <w:r>
+        <w:rPr>
+          <w:lang w:val="en-US"/>
+        </w:rPr>
+        <w:t>PAPER-1 defines four different categories for cross-platform developed apps: Web, hybrid, interpreted and generated apps. All four approaches will be discussed in detail in this section.</w:t>
+      </w:r>
+    </w:p>
+    <w:p>
+      <w:pPr>
+        <w:rPr>
+          <w:lang w:val="en-US"/>
+        </w:rPr>
+      </w:pPr>
+      <w:r>
+        <w:rPr>
+          <w:lang w:val="en-US"/>
+        </w:rPr>
+        <w:t>PAPER-1</w:t>
+      </w:r>
+    </w:p>
+    <w:p>
+      <w:pPr>
+        <w:rPr>
+          <w:lang w:val="en-US"/>
+        </w:rPr>
+      </w:pPr>
+      <w:r>
+        <w:rPr>
+          <w:lang w:val="en-US"/>
+        </w:rPr>
+        <w:t>PAPER-9</w:t>
+      </w:r>
+    </w:p>
+    <w:p>
+      <w:pPr>
+        <w:pStyle w:val="berschrift3"/>
+        <w:rPr>
+          <w:lang w:val="en-US"/>
+        </w:rPr>
+      </w:pPr>
+      <w:bookmarkStart w:id="8" w:name="_Toc451798987"/>
+      <w:r>
+        <w:rPr>
+          <w:lang w:val="en-US"/>
+        </w:rPr>
+        <w:t>Web apps</w:t>
+      </w:r>
       <w:bookmarkEnd w:id="8"/>
     </w:p>
     <w:p>
@@ -4132,33 +4185,44 @@
         <w:rPr>
           <w:lang w:val="en-US"/>
         </w:rPr>
-        <w:t>PAPER-1 defines four different categories for cross-platform developed apps: Web, hybrid, interpreted and generated apps. All four approaches will be discussed in detail in this section.</w:t>
-      </w:r>
-    </w:p>
-    <w:p>
-      <w:pPr>
-        <w:rPr>
-          <w:lang w:val="en-US"/>
-        </w:rPr>
-      </w:pPr>
-      <w:r>
-        <w:rPr>
-          <w:lang w:val="en-US"/>
-        </w:rPr>
-        <w:t>PAPER-1</w:t>
-      </w:r>
-    </w:p>
-    <w:p>
-      <w:pPr>
-        <w:rPr>
-          <w:lang w:val="en-US"/>
-        </w:rPr>
-      </w:pPr>
-      <w:r>
-        <w:rPr>
-          <w:lang w:val="en-US"/>
-        </w:rPr>
-        <w:t>PAPER-9</w:t>
+        <w:t>Web apps are applications that run within a web browser. Typically, they use HTML5 and JavaScript. The advantage of web apps is that nowadays, almost any smart mobile device has a web browser installed, thus providing a broad</w:t>
+      </w:r>
+      <w:r>
+        <w:rPr>
+          <w:lang w:val="en-US"/>
+        </w:rPr>
+        <w:t xml:space="preserve"> range of dissemination</w:t>
+      </w:r>
+      <w:r>
+        <w:rPr>
+          <w:lang w:val="en-US"/>
+        </w:rPr>
+        <w:t>.</w:t>
+      </w:r>
+      <w:r>
+        <w:rPr>
+          <w:lang w:val="en-US"/>
+        </w:rPr>
+        <w:t xml:space="preserve"> One disadvantage of web apps is the limited access to the device’s sensors, file system and features like contact list and calendar. Native apps, on the other hand, can exploit the device’s full potential when it comes to these features.</w:t>
+      </w:r>
+    </w:p>
+    <w:p>
+      <w:pPr>
+        <w:rPr>
+          <w:lang w:val="en-US"/>
+        </w:rPr>
+      </w:pPr>
+      <w:r>
+        <w:rPr>
+          <w:lang w:val="en-US"/>
+        </w:rPr>
+        <w:t xml:space="preserve">Unlike native apps, web apps do not need to be physically installed on the device and, furthermore, also do not have to be upgraded when a new version is available. </w:t>
+      </w:r>
+      <w:r>
+        <w:rPr>
+          <w:lang w:val="en-US"/>
+        </w:rPr>
+        <w:t>At the same time, this becomes a disadvantage when users are not connected to the internet. In this case, the web app is not accessible to the user (cf. PAPER-1). There are modern HTML5 technologies like the Application Cache (AppCache) to eradicate this problem. AppCache allows developers to store programming logic and data on the user’s device. However, this technology requires substantial additional programming effort (cf. PAPER-3).</w:t>
       </w:r>
     </w:p>
     <w:p>
@@ -4168,12 +4232,12 @@
           <w:lang w:val="en-US"/>
         </w:rPr>
       </w:pPr>
-      <w:bookmarkStart w:id="9" w:name="_Toc451798987"/>
-      <w:r>
-        <w:rPr>
-          <w:lang w:val="en-US"/>
-        </w:rPr>
-        <w:t>Web apps</w:t>
+      <w:bookmarkStart w:id="9" w:name="_Toc451798988"/>
+      <w:r>
+        <w:rPr>
+          <w:lang w:val="en-US"/>
+        </w:rPr>
+        <w:t>Hybrid apps</w:t>
       </w:r>
       <w:bookmarkEnd w:id="9"/>
     </w:p>
@@ -4187,44 +4251,19 @@
         <w:rPr>
           <w:lang w:val="en-US"/>
         </w:rPr>
-        <w:t>Web apps are applications that run within a web browser. Typically, they use HTML5 and JavaScript. The advantage of web apps is that nowadays, almost any smart mobile device has a web browser installed, thus providing a broad</w:t>
-      </w:r>
-      <w:r>
-        <w:rPr>
-          <w:lang w:val="en-US"/>
-        </w:rPr>
-        <w:t xml:space="preserve"> range of dissemination</w:t>
-      </w:r>
-      <w:r>
-        <w:rPr>
-          <w:lang w:val="en-US"/>
-        </w:rPr>
-        <w:t>.</w:t>
-      </w:r>
-      <w:r>
-        <w:rPr>
-          <w:lang w:val="en-US"/>
-        </w:rPr>
-        <w:t xml:space="preserve"> One disadvantage of web apps is the limited access to the device’s sensors, file system and features like contact list and calendar. Native apps, on the other hand, can exploit the device’s full potential when it comes to these features.</w:t>
-      </w:r>
-    </w:p>
-    <w:p>
-      <w:pPr>
-        <w:rPr>
-          <w:lang w:val="en-US"/>
-        </w:rPr>
-      </w:pPr>
-      <w:r>
-        <w:rPr>
-          <w:lang w:val="en-US"/>
-        </w:rPr>
-        <w:t xml:space="preserve">Unlike native apps, web apps do not need to be physically installed on the device and, furthermore, also do not have to be upgraded when a new version is available. </w:t>
-      </w:r>
-      <w:r>
-        <w:rPr>
-          <w:lang w:val="en-US"/>
-        </w:rPr>
-        <w:t>At the same time, this becomes a disadvantage when users are not connected to the internet. In this case, the web app is not accessible to the user (cf. PAPER-1). There are modern HTML5 technologies like the Application Cache (AppCache) to eradicate this problem. AppCache allows developers to store programming logic and data on the user’s device. However, this technology requires substantial additional programming effort (cf. PAPER-3).</w:t>
+        <w:t>Hybrid apps are a combination of native apps and web apps. They are “primarily built using HTML5 and JavaScript, and a detailed knowledge of the target platform is not required” (PAPER-1).</w:t>
+      </w:r>
+      <w:r>
+        <w:rPr>
+          <w:lang w:val="en-US"/>
+        </w:rPr>
+        <w:t xml:space="preserve"> The essential difference to web apps is that they are running within a native app container. The code is still executed by a web browser, but can be bundled together with the application, thus removing the necessity of an active internet connection to download the programming logic. With hybrid apps, it is also possible to access the device’s special features through APIs provided by the cross-platform </w:t>
+      </w:r>
+      <w:r>
+        <w:rPr>
+          <w:lang w:val="en-US"/>
+        </w:rPr>
+        <w:t>development framework (cf. PAPER-1).</w:t>
       </w:r>
     </w:p>
     <w:p>
@@ -4234,48 +4273,7 @@
           <w:lang w:val="en-US"/>
         </w:rPr>
       </w:pPr>
-      <w:bookmarkStart w:id="10" w:name="_Toc451798988"/>
-      <w:r>
-        <w:rPr>
-          <w:lang w:val="en-US"/>
-        </w:rPr>
-        <w:t>Hybrid apps</w:t>
-      </w:r>
-      <w:bookmarkEnd w:id="10"/>
-    </w:p>
-    <w:p>
-      <w:pPr>
-        <w:rPr>
-          <w:lang w:val="en-US"/>
-        </w:rPr>
-      </w:pPr>
-      <w:r>
-        <w:rPr>
-          <w:lang w:val="en-US"/>
-        </w:rPr>
-        <w:t>Hybrid apps are a combination of native apps and web apps. They are “primarily built using HTML5 and JavaScript, and a detailed knowledge of the target platform is not required” (PAPER-1).</w:t>
-      </w:r>
-      <w:r>
-        <w:rPr>
-          <w:lang w:val="en-US"/>
-        </w:rPr>
-        <w:t xml:space="preserve"> The essential difference to web apps is that they are running within a native app container. The code is still executed by a web browser, but can be bundled together with the application, thus removing the necessity of an active internet connection to download the programming logic. With hybrid apps, it is also possible to access the device’s special features through APIs provided by the cross-platform </w:t>
-      </w:r>
-      <w:r>
-        <w:rPr>
-          <w:lang w:val="en-US"/>
-        </w:rPr>
-        <w:t>development framework (cf. PAPER-1).</w:t>
-      </w:r>
-    </w:p>
-    <w:p>
-      <w:pPr>
-        <w:pStyle w:val="berschrift3"/>
-        <w:rPr>
-          <w:lang w:val="en-US"/>
-        </w:rPr>
-      </w:pPr>
-      <w:bookmarkStart w:id="11" w:name="_Toc451798989"/>
+      <w:bookmarkStart w:id="10" w:name="_Toc451798989"/>
       <w:r>
         <w:rPr>
           <w:lang w:val="en-US"/>
@@ -4283,6 +4281,47 @@
         <w:lastRenderedPageBreak/>
         <w:t>Interpreted apps</w:t>
       </w:r>
+      <w:bookmarkEnd w:id="10"/>
+    </w:p>
+    <w:p>
+      <w:pPr>
+        <w:rPr>
+          <w:lang w:val="en-US"/>
+        </w:rPr>
+      </w:pPr>
+      <w:r>
+        <w:rPr>
+          <w:lang w:val="en-US"/>
+        </w:rPr>
+        <w:t>Interpreted apps use pre-defined commands during the development process to use native user interface components. This means that on the Android platform users will interact with typical Android-styled buttons, while on iOS users will interact with iOS-styled buttons, without any effort of the developer. Despite this advantage in user experience, the developer is completely dependent on the used framework. This could especially pose a problem when a new version of an operating system is released, because it is not clear if the app will automatically have access to new features or if all previously used components will look and behave the same way</w:t>
+      </w:r>
+      <w:r>
+        <w:rPr>
+          <w:lang w:val="en-US"/>
+        </w:rPr>
+        <w:t xml:space="preserve"> (PAPER-1)</w:t>
+      </w:r>
+      <w:r>
+        <w:rPr>
+          <w:lang w:val="en-US"/>
+        </w:rPr>
+        <w:t>.</w:t>
+      </w:r>
+    </w:p>
+    <w:p>
+      <w:pPr>
+        <w:pStyle w:val="berschrift3"/>
+        <w:rPr>
+          <w:lang w:val="en-US"/>
+        </w:rPr>
+      </w:pPr>
+      <w:bookmarkStart w:id="11" w:name="_Toc451798990"/>
+      <w:r>
+        <w:rPr>
+          <w:lang w:val="en-US"/>
+        </w:rPr>
+        <w:t>Generated apps</w:t>
+      </w:r>
       <w:bookmarkEnd w:id="11"/>
     </w:p>
     <w:p>
@@ -4295,19 +4334,62 @@
         <w:rPr>
           <w:lang w:val="en-US"/>
         </w:rPr>
-        <w:t>Interpreted apps use pre-defined commands during the development process to use native user interface components. This means that on the Android platform users will interact with typical Android-styled buttons, while on iOS users will interact with iOS-styled buttons, without any effort of the developer. Despite this advantage in user experience, the developer is completely dependent on the used framework. This could especially pose a problem when a new version of an operating system is released, because it is not clear if the app will automatically have access to new features or if all previously used components will look and behave the same way</w:t>
-      </w:r>
-      <w:r>
-        <w:rPr>
-          <w:lang w:val="en-US"/>
-        </w:rPr>
-        <w:t xml:space="preserve"> (PAPER-1)</w:t>
-      </w:r>
-      <w:r>
-        <w:rPr>
-          <w:lang w:val="en-US"/>
-        </w:rPr>
-        <w:t>.</w:t>
+        <w:t>This type of cross-platform developed apps use the code to generate native apps from it. They benefit from a high overall performance due to the use of compiled native code. One downside of generate apps is the increased build time that has to be carried out each time a change is made to the app (cf. PAPER-1).</w:t>
+      </w:r>
+    </w:p>
+    <w:p>
+      <w:pPr>
+        <w:pStyle w:val="berschrift2"/>
+        <w:rPr>
+          <w:lang w:val="en-US"/>
+        </w:rPr>
+      </w:pPr>
+      <w:bookmarkStart w:id="12" w:name="_Toc451798991"/>
+      <w:r>
+        <w:rPr>
+          <w:lang w:val="en-US"/>
+        </w:rPr>
+        <w:t>Cross-platform development frameworks</w:t>
+      </w:r>
+      <w:bookmarkEnd w:id="12"/>
+    </w:p>
+    <w:p>
+      <w:pPr>
+        <w:rPr>
+          <w:lang w:val="en-US"/>
+        </w:rPr>
+      </w:pPr>
+      <w:r>
+        <w:rPr>
+          <w:lang w:val="en-US"/>
+        </w:rPr>
+        <w:t>Over the last years, a multitude of cross-platform development frameworks has emerged. This section will give a brief overview of some of the most popular frameworks and mention their particular characteristics.</w:t>
+      </w:r>
+    </w:p>
+    <w:p>
+      <w:pPr>
+        <w:rPr>
+          <w:lang w:val="en-US"/>
+        </w:rPr>
+      </w:pPr>
+      <w:r>
+        <w:rPr>
+          <w:lang w:val="en-US"/>
+        </w:rPr>
+        <w:t>PAPER-4</w:t>
+      </w:r>
+    </w:p>
+    <w:p>
+      <w:pPr>
+        <w:rPr>
+          <w:lang w:val="en-US"/>
+        </w:rPr>
+      </w:pPr>
+      <w:r>
+        <w:rPr>
+          <w:lang w:val="en-US"/>
+        </w:rPr>
+        <w:t>Important criteria for choosing a framework</w:t>
       </w:r>
     </w:p>
     <w:p>
@@ -4317,98 +4399,14 @@
           <w:lang w:val="en-US"/>
         </w:rPr>
       </w:pPr>
-      <w:bookmarkStart w:id="12" w:name="_Toc451798990"/>
-      <w:r>
-        <w:rPr>
-          <w:lang w:val="en-US"/>
-        </w:rPr>
-        <w:t>Generated apps</w:t>
-      </w:r>
-      <w:bookmarkEnd w:id="12"/>
-    </w:p>
-    <w:p>
-      <w:pPr>
-        <w:rPr>
-          <w:lang w:val="en-US"/>
-        </w:rPr>
-      </w:pPr>
-      <w:r>
-        <w:rPr>
-          <w:lang w:val="en-US"/>
-        </w:rPr>
-        <w:t>This type of cross-platform developed apps use the code to generate native apps from it. They benefit from a high overall performance due to the use of compiled native code. One downside of generate apps is the increased build time that has to be carried out each time a change is made to the app (cf. PAPER-1).</w:t>
-      </w:r>
-    </w:p>
-    <w:p>
-      <w:pPr>
-        <w:pStyle w:val="berschrift2"/>
-        <w:rPr>
-          <w:lang w:val="en-US"/>
-        </w:rPr>
-      </w:pPr>
-      <w:bookmarkStart w:id="13" w:name="_Toc451798991"/>
-      <w:r>
-        <w:rPr>
-          <w:lang w:val="en-US"/>
-        </w:rPr>
-        <w:t>Cross-platform development frameworks</w:t>
+      <w:bookmarkStart w:id="13" w:name="_Toc451798992"/>
+      <w:r>
+        <w:rPr>
+          <w:lang w:val="en-US"/>
+        </w:rPr>
+        <w:t>Apache Cordova (PhoneGap)</w:t>
       </w:r>
       <w:bookmarkEnd w:id="13"/>
-    </w:p>
-    <w:p>
-      <w:pPr>
-        <w:rPr>
-          <w:lang w:val="en-US"/>
-        </w:rPr>
-      </w:pPr>
-      <w:r>
-        <w:rPr>
-          <w:lang w:val="en-US"/>
-        </w:rPr>
-        <w:t>Over the last years, a multitude of cross-platform development frameworks has emerged. This section will give a brief overview of some of the most popular frameworks and mention their particular characteristics.</w:t>
-      </w:r>
-    </w:p>
-    <w:p>
-      <w:pPr>
-        <w:rPr>
-          <w:lang w:val="en-US"/>
-        </w:rPr>
-      </w:pPr>
-      <w:r>
-        <w:rPr>
-          <w:lang w:val="en-US"/>
-        </w:rPr>
-        <w:t>PAPER-4</w:t>
-      </w:r>
-    </w:p>
-    <w:p>
-      <w:pPr>
-        <w:rPr>
-          <w:lang w:val="en-US"/>
-        </w:rPr>
-      </w:pPr>
-      <w:r>
-        <w:rPr>
-          <w:lang w:val="en-US"/>
-        </w:rPr>
-        <w:t>Important criteria for choosing a framework</w:t>
-      </w:r>
-    </w:p>
-    <w:p>
-      <w:pPr>
-        <w:pStyle w:val="berschrift3"/>
-        <w:rPr>
-          <w:lang w:val="en-US"/>
-        </w:rPr>
-      </w:pPr>
-      <w:bookmarkStart w:id="14" w:name="_Toc451798992"/>
-      <w:r>
-        <w:rPr>
-          <w:lang w:val="en-US"/>
-        </w:rPr>
-        <w:t>Apache Cordova (PhoneGap)</w:t>
-      </w:r>
-      <w:bookmarkEnd w:id="14"/>
     </w:p>
     <w:p>
       <w:pPr>
@@ -4581,13 +4579,91 @@
           <w:lang w:val="en-US"/>
         </w:rPr>
       </w:pPr>
-      <w:bookmarkStart w:id="15" w:name="_Toc451798993"/>
+      <w:bookmarkStart w:id="14" w:name="_Toc451798993"/>
       <w:r>
         <w:rPr>
           <w:lang w:val="en-US"/>
         </w:rPr>
         <w:t>Xamarin</w:t>
       </w:r>
+      <w:bookmarkEnd w:id="14"/>
+    </w:p>
+    <w:p>
+      <w:pPr>
+        <w:rPr>
+          <w:lang w:val="en-US"/>
+        </w:rPr>
+      </w:pPr>
+      <w:r>
+        <w:rPr>
+          <w:lang w:val="en-US"/>
+        </w:rPr>
+        <w:t>Xamarin</w:t>
+      </w:r>
+      <w:r>
+        <w:rPr>
+          <w:rStyle w:val="Funotenzeichen"/>
+          <w:lang w:val="en-US"/>
+        </w:rPr>
+        <w:footnoteReference w:id="3"/>
+      </w:r>
+      <w:r>
+        <w:rPr>
+          <w:lang w:val="en-US"/>
+        </w:rPr>
+        <w:t xml:space="preserve"> is another popular framework that builds generated native apps. Instead of web technologies it uses the programming languages C# or Ruby. </w:t>
+      </w:r>
+      <w:r>
+        <w:rPr>
+          <w:lang w:val="en-US"/>
+        </w:rPr>
+        <w:t xml:space="preserve">Xamarin apps use native user interface components, thus providing app users with well-known interaction tools. </w:t>
+      </w:r>
+      <w:r>
+        <w:rPr>
+          <w:lang w:val="en-US"/>
+        </w:rPr>
+        <w:t>It supports the most popular operating systems, namely</w:t>
+      </w:r>
+      <w:r>
+        <w:rPr>
+          <w:lang w:val="en-US"/>
+        </w:rPr>
+        <w:t xml:space="preserve"> Android, iOS and Windows Phone and also offers a native API to access device sensors.</w:t>
+      </w:r>
+      <w:r>
+        <w:rPr>
+          <w:lang w:val="en-US"/>
+        </w:rPr>
+        <w:t xml:space="preserve"> Xamarin also offers additional services such as </w:t>
+      </w:r>
+      <w:r>
+        <w:rPr>
+          <w:lang w:val="en-US"/>
+        </w:rPr>
+        <w:t>an automated build tool.</w:t>
+      </w:r>
+    </w:p>
+    <w:p>
+      <w:pPr>
+        <w:pStyle w:val="berschrift3"/>
+        <w:rPr>
+          <w:lang w:val="en-US"/>
+        </w:rPr>
+      </w:pPr>
+      <w:bookmarkStart w:id="15" w:name="_Toc451798994"/>
+      <w:r>
+        <w:rPr>
+          <w:lang w:val="en-US"/>
+        </w:rPr>
+        <w:t xml:space="preserve">Appcelerator </w:t>
+      </w:r>
+      <w:r>
+        <w:rPr>
+          <w:lang w:val="en-US"/>
+        </w:rPr>
+        <w:t>Titanium</w:t>
+      </w:r>
       <w:bookmarkEnd w:id="15"/>
     </w:p>
     <w:p>
@@ -4600,50 +4676,77 @@
         <w:rPr>
           <w:lang w:val="en-US"/>
         </w:rPr>
-        <w:t>Xamarin</w:t>
+        <w:t>Appcelerator Titanium</w:t>
       </w:r>
       <w:r>
         <w:rPr>
           <w:rStyle w:val="Funotenzeichen"/>
           <w:lang w:val="en-US"/>
         </w:rPr>
-        <w:footnoteReference w:id="3"/>
-      </w:r>
-      <w:r>
-        <w:rPr>
-          <w:lang w:val="en-US"/>
-        </w:rPr>
-        <w:t xml:space="preserve"> is another popular framework that builds generated native apps. Instead of web technologies it uses the programming languages C# or Ruby. </w:t>
-      </w:r>
-      <w:r>
-        <w:rPr>
-          <w:lang w:val="en-US"/>
-        </w:rPr>
-        <w:t xml:space="preserve">Xamarin apps use native user interface components, thus providing app users with well-known interaction tools. </w:t>
-      </w:r>
-      <w:r>
-        <w:rPr>
-          <w:lang w:val="en-US"/>
-        </w:rPr>
-        <w:t>It supports the most popular operating systems, namely</w:t>
-      </w:r>
-      <w:r>
-        <w:rPr>
-          <w:lang w:val="en-US"/>
-        </w:rPr>
-        <w:t xml:space="preserve"> Android, iOS and Windows Phone and also offers a native API to access device sensors.</w:t>
-      </w:r>
-      <w:r>
-        <w:rPr>
-          <w:lang w:val="en-US"/>
-        </w:rPr>
-        <w:t xml:space="preserve"> Xamarin also offers additional services such as </w:t>
-      </w:r>
-      <w:r>
-        <w:rPr>
-          <w:lang w:val="en-US"/>
-        </w:rPr>
-        <w:t>an automated build tool.</w:t>
+        <w:footnoteReference w:id="4"/>
+      </w:r>
+      <w:r>
+        <w:rPr>
+          <w:lang w:val="en-US"/>
+        </w:rPr>
+        <w:t xml:space="preserve"> is an example for a framework that creates </w:t>
+      </w:r>
+      <w:r>
+        <w:rPr>
+          <w:lang w:val="en-US"/>
+        </w:rPr>
+        <w:t>interpreted apps, which means that apps created with this framework will use native user interface components. However, it also features some aspects from hybrid apps by providing developers with the possibility to write reusable modules in JavaScript.</w:t>
+      </w:r>
+    </w:p>
+    <w:p>
+      <w:pPr>
+        <w:rPr>
+          <w:lang w:val="en-US"/>
+        </w:rPr>
+      </w:pPr>
+      <w:r>
+        <w:rPr>
+          <w:lang w:val="en-US"/>
+        </w:rPr>
+        <w:t xml:space="preserve">Titanium is one product of the Appcelerator platform, together with tools like </w:t>
+      </w:r>
+      <w:r>
+        <w:rPr>
+          <w:i/>
+          <w:lang w:val="en-US"/>
+        </w:rPr>
+        <w:t>Arrow</w:t>
+      </w:r>
+      <w:r>
+        <w:rPr>
+          <w:lang w:val="en-US"/>
+        </w:rPr>
+        <w:t xml:space="preserve">, which is a framework for easily building APIs or </w:t>
+      </w:r>
+      <w:r>
+        <w:rPr>
+          <w:i/>
+          <w:lang w:val="en-US"/>
+        </w:rPr>
+        <w:t>Push</w:t>
+      </w:r>
+      <w:r>
+        <w:rPr>
+          <w:lang w:val="en-US"/>
+        </w:rPr>
+        <w:t>, which is a pre-built service fo</w:t>
+      </w:r>
+      <w:r>
+        <w:rPr>
+          <w:lang w:val="en-US"/>
+        </w:rPr>
+        <w:t>r push notifications that can be integrated into apps. Furthermore, Appcelerator provides a multitude of analytics tools.</w:t>
+      </w:r>
+      <w:r>
+        <w:rPr>
+          <w:lang w:val="en-US"/>
+        </w:rPr>
+        <w:t xml:space="preserve"> It has to be noted that while Titanium itself is open-source and free-to-use, all other previously described tools from Appcelerator are only available in paid plans.</w:t>
       </w:r>
     </w:p>
     <w:p>
@@ -4653,119 +4756,14 @@
           <w:lang w:val="en-US"/>
         </w:rPr>
       </w:pPr>
-      <w:bookmarkStart w:id="16" w:name="_Toc451798994"/>
-      <w:r>
-        <w:rPr>
-          <w:lang w:val="en-US"/>
-        </w:rPr>
-        <w:t xml:space="preserve">Appcelerator </w:t>
-      </w:r>
-      <w:r>
-        <w:rPr>
-          <w:lang w:val="en-US"/>
-        </w:rPr>
-        <w:t>Titanium</w:t>
+      <w:bookmarkStart w:id="16" w:name="_Toc451798995"/>
+      <w:r>
+        <w:rPr>
+          <w:lang w:val="en-US"/>
+        </w:rPr>
+        <w:t>Ionic</w:t>
       </w:r>
       <w:bookmarkEnd w:id="16"/>
-    </w:p>
-    <w:p>
-      <w:pPr>
-        <w:rPr>
-          <w:lang w:val="en-US"/>
-        </w:rPr>
-      </w:pPr>
-      <w:r>
-        <w:rPr>
-          <w:lang w:val="en-US"/>
-        </w:rPr>
-        <w:t>Appcelerator Titanium</w:t>
-      </w:r>
-      <w:r>
-        <w:rPr>
-          <w:rStyle w:val="Funotenzeichen"/>
-          <w:lang w:val="en-US"/>
-        </w:rPr>
-        <w:footnoteReference w:id="4"/>
-      </w:r>
-      <w:r>
-        <w:rPr>
-          <w:lang w:val="en-US"/>
-        </w:rPr>
-        <w:t xml:space="preserve"> is an example for a framework that creates </w:t>
-      </w:r>
-      <w:r>
-        <w:rPr>
-          <w:lang w:val="en-US"/>
-        </w:rPr>
-        <w:t>interpreted apps, which means that apps created with this framework will use native user interface components. However, it also features some aspects from hybrid apps by providing developers with the possibility to write reusable modules in JavaScript.</w:t>
-      </w:r>
-    </w:p>
-    <w:p>
-      <w:pPr>
-        <w:rPr>
-          <w:lang w:val="en-US"/>
-        </w:rPr>
-      </w:pPr>
-      <w:r>
-        <w:rPr>
-          <w:lang w:val="en-US"/>
-        </w:rPr>
-        <w:t xml:space="preserve">Titanium is one product of the Appcelerator platform, together with tools like </w:t>
-      </w:r>
-      <w:r>
-        <w:rPr>
-          <w:i/>
-          <w:lang w:val="en-US"/>
-        </w:rPr>
-        <w:t>Arrow</w:t>
-      </w:r>
-      <w:r>
-        <w:rPr>
-          <w:lang w:val="en-US"/>
-        </w:rPr>
-        <w:t xml:space="preserve">, which is a framework for easily building APIs or </w:t>
-      </w:r>
-      <w:r>
-        <w:rPr>
-          <w:i/>
-          <w:lang w:val="en-US"/>
-        </w:rPr>
-        <w:t>Push</w:t>
-      </w:r>
-      <w:r>
-        <w:rPr>
-          <w:lang w:val="en-US"/>
-        </w:rPr>
-        <w:t>, which is a pre-built service fo</w:t>
-      </w:r>
-      <w:r>
-        <w:rPr>
-          <w:lang w:val="en-US"/>
-        </w:rPr>
-        <w:t>r push notifications that can be integrated into apps. Furthermore, Appcelerator provides a multitude of analytics tools.</w:t>
-      </w:r>
-      <w:r>
-        <w:rPr>
-          <w:lang w:val="en-US"/>
-        </w:rPr>
-        <w:t xml:space="preserve"> It has to be noted that while Titanium itself is open-source and free-to-use, all other previously described tools from Appcelerator are only available in paid plans.</w:t>
-      </w:r>
-    </w:p>
-    <w:p>
-      <w:pPr>
-        <w:pStyle w:val="berschrift3"/>
-        <w:rPr>
-          <w:lang w:val="en-US"/>
-        </w:rPr>
-      </w:pPr>
-      <w:bookmarkStart w:id="17" w:name="_Toc451798995"/>
-      <w:r>
-        <w:rPr>
-          <w:lang w:val="en-US"/>
-        </w:rPr>
-        <w:t>Ionic</w:t>
-      </w:r>
-      <w:bookmarkEnd w:id="17"/>
     </w:p>
     <w:p>
       <w:pPr>
@@ -4869,7 +4867,7 @@
           <w:lang w:val="en-US"/>
         </w:rPr>
       </w:pPr>
-      <w:bookmarkStart w:id="18" w:name="_Toc451798996"/>
+      <w:bookmarkStart w:id="17" w:name="_Toc451798996"/>
       <w:r>
         <w:rPr>
           <w:lang w:val="en-US"/>
@@ -4882,55 +4880,55 @@
         </w:rPr>
         <w:t xml:space="preserve"> Touch</w:t>
       </w:r>
+      <w:bookmarkEnd w:id="17"/>
+    </w:p>
+    <w:p>
+      <w:pPr>
+        <w:rPr>
+          <w:lang w:val="en-US"/>
+        </w:rPr>
+      </w:pPr>
+      <w:r>
+        <w:rPr>
+          <w:lang w:val="en-US"/>
+        </w:rPr>
+        <w:t>Sencha Touch</w:t>
+      </w:r>
+      <w:r>
+        <w:rPr>
+          <w:rStyle w:val="Funotenzeichen"/>
+          <w:lang w:val="en-US"/>
+        </w:rPr>
+        <w:footnoteReference w:id="8"/>
+      </w:r>
+      <w:r>
+        <w:rPr>
+          <w:lang w:val="en-US"/>
+        </w:rPr>
+        <w:t xml:space="preserve"> focuses primarily on creating user interfaces. It has special features to simulate user interface components from Android and iOS within a web application. </w:t>
+      </w:r>
+      <w:r>
+        <w:rPr>
+          <w:lang w:val="en-US"/>
+        </w:rPr>
+        <w:t>It does not, however, provide tools to build native apps. In order to use the code in a native app, it is either necessary to create a blank native app containing a web view for each platform the app should run on or use another framework like the previously mentioned Apache Cordova to fulfil the task.</w:t>
+      </w:r>
+    </w:p>
+    <w:p>
+      <w:pPr>
+        <w:pStyle w:val="berschrift3"/>
+        <w:rPr>
+          <w:lang w:val="en-US"/>
+        </w:rPr>
+      </w:pPr>
+      <w:bookmarkStart w:id="18" w:name="_Toc451798997"/>
+      <w:r>
+        <w:rPr>
+          <w:lang w:val="en-US"/>
+        </w:rPr>
+        <w:t>Other frameworks</w:t>
+      </w:r>
       <w:bookmarkEnd w:id="18"/>
-    </w:p>
-    <w:p>
-      <w:pPr>
-        <w:rPr>
-          <w:lang w:val="en-US"/>
-        </w:rPr>
-      </w:pPr>
-      <w:r>
-        <w:rPr>
-          <w:lang w:val="en-US"/>
-        </w:rPr>
-        <w:t>Sencha Touch</w:t>
-      </w:r>
-      <w:r>
-        <w:rPr>
-          <w:rStyle w:val="Funotenzeichen"/>
-          <w:lang w:val="en-US"/>
-        </w:rPr>
-        <w:footnoteReference w:id="8"/>
-      </w:r>
-      <w:r>
-        <w:rPr>
-          <w:lang w:val="en-US"/>
-        </w:rPr>
-        <w:t xml:space="preserve"> focuses primarily on creating user interfaces. It has special features to simulate user interface components from Android and iOS within a web application. </w:t>
-      </w:r>
-      <w:r>
-        <w:rPr>
-          <w:lang w:val="en-US"/>
-        </w:rPr>
-        <w:t>It does not, however, provide tools to build native apps. In order to use the code in a native app, it is either necessary to create a blank native app containing a web view for each platform the app should run on or use another framework like the previously mentioned Apache Cordova to fulfil the task.</w:t>
-      </w:r>
-    </w:p>
-    <w:p>
-      <w:pPr>
-        <w:pStyle w:val="berschrift3"/>
-        <w:rPr>
-          <w:lang w:val="en-US"/>
-        </w:rPr>
-      </w:pPr>
-      <w:bookmarkStart w:id="19" w:name="_Toc451798997"/>
-      <w:r>
-        <w:rPr>
-          <w:lang w:val="en-US"/>
-        </w:rPr>
-        <w:t>Other frameworks</w:t>
-      </w:r>
-      <w:bookmarkEnd w:id="19"/>
     </w:p>
     <w:p>
       <w:pPr>
@@ -5013,7 +5011,7 @@
           <w:lang w:val="en-US"/>
         </w:rPr>
       </w:pPr>
-      <w:bookmarkStart w:id="20" w:name="_Toc451798998"/>
+      <w:bookmarkStart w:id="19" w:name="_Toc451798998"/>
       <w:r>
         <w:rPr>
           <w:lang w:val="en-US"/>
@@ -5021,14 +5019,553 @@
         <w:lastRenderedPageBreak/>
         <w:t>WebRTC</w:t>
       </w:r>
+      <w:bookmarkEnd w:id="19"/>
+    </w:p>
+    <w:p>
+      <w:pPr>
+        <w:rPr>
+          <w:lang w:val="en-US"/>
+        </w:rPr>
+      </w:pPr>
+      <w:r>
+        <w:rPr>
+          <w:lang w:val="en-US"/>
+        </w:rPr>
+        <w:t>“Web Real-Time Communication (WebRTC) is a new standard that lets browsers communicate in real time using a peer-to-peer architecture” (BOOK 1</w:t>
+      </w:r>
+      <w:r>
+        <w:rPr>
+          <w:lang w:val="en-US"/>
+        </w:rPr>
+        <w:t>, p. vii</w:t>
+      </w:r>
+      <w:r>
+        <w:rPr>
+          <w:lang w:val="en-US"/>
+        </w:rPr>
+        <w:t xml:space="preserve">). </w:t>
+      </w:r>
+      <w:r>
+        <w:rPr>
+          <w:lang w:val="en-US"/>
+        </w:rPr>
+        <w:t xml:space="preserve">This </w:t>
+      </w:r>
+      <w:r>
+        <w:rPr>
+          <w:lang w:val="en-US"/>
+        </w:rPr>
+        <w:t>technology development is particularly promising since it enables real-time telecommunication applications within web browsers, without the need of third-party extensions or plugins.</w:t>
+      </w:r>
+    </w:p>
+    <w:p>
+      <w:pPr>
+        <w:rPr>
+          <w:lang w:val="en-US"/>
+        </w:rPr>
+      </w:pPr>
+      <w:r>
+        <w:rPr>
+          <w:lang w:val="en-US"/>
+        </w:rPr>
+        <w:t>The following chapter will give an overview of the history and functionality of WebRTC, along with its benefits and limitations. The end of chapter will take a look on the possibilities of using WebRTC outside of web browsers.</w:t>
+      </w:r>
+    </w:p>
+    <w:p>
+      <w:pPr>
+        <w:pStyle w:val="berschrift2"/>
+        <w:rPr>
+          <w:lang w:val="en-US"/>
+        </w:rPr>
+      </w:pPr>
+      <w:r>
+        <w:rPr>
+          <w:lang w:val="en-US"/>
+        </w:rPr>
+        <w:t>History</w:t>
+      </w:r>
+    </w:p>
+    <w:p>
+      <w:pPr>
+        <w:pStyle w:val="berschrift2"/>
+        <w:rPr>
+          <w:lang w:val="en-US"/>
+        </w:rPr>
+      </w:pPr>
+      <w:r>
+        <w:rPr>
+          <w:lang w:val="en-US"/>
+        </w:rPr>
+        <w:t>Architecture</w:t>
+      </w:r>
+    </w:p>
+    <w:p>
+      <w:pPr>
+        <w:pStyle w:val="berschrift2"/>
+        <w:rPr>
+          <w:lang w:val="en-US"/>
+        </w:rPr>
+      </w:pPr>
+      <w:r>
+        <w:rPr>
+          <w:lang w:val="en-US"/>
+        </w:rPr>
+        <w:t>Functionality</w:t>
+      </w:r>
+    </w:p>
+    <w:p>
+      <w:pPr>
+        <w:pStyle w:val="berschrift3"/>
+        <w:rPr>
+          <w:lang w:val="en-US"/>
+        </w:rPr>
+      </w:pPr>
+      <w:r>
+        <w:rPr>
+          <w:lang w:val="en-US"/>
+        </w:rPr>
+        <w:t>MediaStream</w:t>
+      </w:r>
+    </w:p>
+    <w:p>
+      <w:pPr>
+        <w:pStyle w:val="berschrift3"/>
+        <w:rPr>
+          <w:lang w:val="en-US"/>
+        </w:rPr>
+      </w:pPr>
+      <w:r>
+        <w:rPr>
+          <w:lang w:val="en-US"/>
+        </w:rPr>
+        <w:t>PeerConnection</w:t>
+      </w:r>
+    </w:p>
+    <w:p>
+      <w:pPr>
+        <w:pStyle w:val="berschrift3"/>
+        <w:rPr>
+          <w:lang w:val="en-US"/>
+        </w:rPr>
+      </w:pPr>
+      <w:r>
+        <w:rPr>
+          <w:lang w:val="en-US"/>
+        </w:rPr>
+        <w:t>DataChannel</w:t>
+      </w:r>
+    </w:p>
+    <w:p>
+      <w:pPr>
+        <w:pStyle w:val="berschrift2"/>
+        <w:rPr>
+          <w:lang w:val="en-US"/>
+        </w:rPr>
+      </w:pPr>
+      <w:r>
+        <w:rPr>
+          <w:lang w:val="en-US"/>
+        </w:rPr>
+        <w:t>Potential applications</w:t>
+      </w:r>
+    </w:p>
+    <w:p>
+      <w:pPr>
+        <w:pStyle w:val="berschrift3"/>
+        <w:rPr>
+          <w:lang w:val="en-US"/>
+        </w:rPr>
+      </w:pPr>
+      <w:r>
+        <w:rPr>
+          <w:lang w:val="en-US"/>
+        </w:rPr>
+        <w:t>Real-time communication</w:t>
+      </w:r>
+    </w:p>
+    <w:p>
+      <w:pPr>
+        <w:rPr>
+          <w:lang w:val="en-US"/>
+        </w:rPr>
+      </w:pPr>
+    </w:p>
+    <w:p>
+      <w:pPr>
+        <w:pStyle w:val="berschrift3"/>
+        <w:rPr>
+          <w:lang w:val="en-US"/>
+        </w:rPr>
+      </w:pPr>
+      <w:r>
+        <w:rPr>
+          <w:lang w:val="en-US"/>
+        </w:rPr>
+        <w:t>Peer-to-peer file</w:t>
+      </w:r>
+      <w:r>
+        <w:rPr>
+          <w:lang w:val="en-US"/>
+        </w:rPr>
+        <w:t xml:space="preserve"> </w:t>
+      </w:r>
+      <w:r>
+        <w:rPr>
+          <w:lang w:val="en-US"/>
+        </w:rPr>
+        <w:t>sharing</w:t>
+      </w:r>
+    </w:p>
+    <w:p>
+      <w:pPr>
+        <w:rPr>
+          <w:lang w:val="en-US"/>
+        </w:rPr>
+      </w:pPr>
+      <w:r>
+        <w:rPr>
+          <w:lang w:val="en-US"/>
+        </w:rPr>
+        <w:t xml:space="preserve">An interesting application use case for WebRTC is peer-to-peer file sharing. PAPER-16 examined the feasibility of such an application. The idea behind it is that popular video-on-demand platforms, for example You Tube, need to invest heavily in content </w:t>
+      </w:r>
+      <w:r>
+        <w:rPr>
+          <w:lang w:val="en-US"/>
+        </w:rPr>
+        <w:t>delivery</w:t>
+      </w:r>
+      <w:r>
+        <w:rPr>
+          <w:lang w:val="en-US"/>
+        </w:rPr>
+        <w:t xml:space="preserve"> networks (CDN) in order to provide their videos to a constantly increasing number of users. P</w:t>
+      </w:r>
+      <w:r>
+        <w:rPr>
+          <w:lang w:val="en-US"/>
+        </w:rPr>
+        <w:t>APER-16 designed a system</w:t>
+      </w:r>
+      <w:r>
+        <w:rPr>
+          <w:lang w:val="en-US"/>
+        </w:rPr>
+        <w:t xml:space="preserve"> where all users are part of a peer-to-peer network. Theoretically, it is only necessary for one user of the network to download a video from the server. If another user requests the same file, </w:t>
+      </w:r>
+      <w:r>
+        <w:rPr>
+          <w:lang w:val="en-US"/>
+        </w:rPr>
+        <w:t>the web application asks if an active peer already has downloaded the file. If that is the case, it get</w:t>
+      </w:r>
+      <w:r>
+        <w:rPr>
+          <w:lang w:val="en-US"/>
+        </w:rPr>
+        <w:t>s</w:t>
+      </w:r>
+      <w:r>
+        <w:rPr>
+          <w:lang w:val="en-US"/>
+        </w:rPr>
+        <w:t xml:space="preserve"> the file directly from this user, saving a considerable amount of bandwidth for the video platform and its content delivery network.</w:t>
+      </w:r>
+    </w:p>
+    <w:p>
+      <w:pPr>
+        <w:rPr>
+          <w:lang w:val="en-US"/>
+        </w:rPr>
+      </w:pPr>
+      <w:r>
+        <w:rPr>
+          <w:lang w:val="en-US"/>
+        </w:rPr>
+        <w:lastRenderedPageBreak/>
+        <w:t>PAPER-16</w:t>
+      </w:r>
+      <w:r>
+        <w:rPr>
+          <w:lang w:val="en-US"/>
+        </w:rPr>
+        <w:t xml:space="preserve"> concluded that it was not possible due to the fact that web browsers at the time did not support the DataChannel API. Nowadays, </w:t>
+      </w:r>
+      <w:r>
+        <w:rPr>
+          <w:lang w:val="en-US"/>
+        </w:rPr>
+        <w:t xml:space="preserve">however, </w:t>
+      </w:r>
+      <w:r>
+        <w:rPr>
+          <w:lang w:val="en-US"/>
+        </w:rPr>
+        <w:t>a large number of browsers support this API, including Mozilla Firefox, Google Chrome and Opera</w:t>
+      </w:r>
+      <w:r>
+        <w:rPr>
+          <w:lang w:val="en-US"/>
+        </w:rPr>
+        <w:t>, making it a feasible option for platforms dealing with enormous bandwidth traffic.</w:t>
+      </w:r>
+    </w:p>
+    <w:p>
+      <w:pPr>
+        <w:pStyle w:val="berschrift2"/>
+        <w:rPr>
+          <w:lang w:val="en-US"/>
+        </w:rPr>
+      </w:pPr>
+      <w:r>
+        <w:rPr>
+          <w:lang w:val="en-US"/>
+        </w:rPr>
+        <w:t>Advantages</w:t>
+      </w:r>
+    </w:p>
+    <w:p>
+      <w:pPr>
+        <w:rPr>
+          <w:lang w:val="en-US"/>
+        </w:rPr>
+      </w:pPr>
+      <w:r>
+        <w:rPr>
+          <w:lang w:val="en-US"/>
+        </w:rPr>
+        <w:t xml:space="preserve">One significant advantage of WebRTC is the fact that it is platform independent (cf. PAPER-15). With classic desktop applications, developers had to ensure that they are functioning across a number of operating systems, such as Microsoft Windows, Linux or Apple’s Mac OS. </w:t>
+      </w:r>
+      <w:r>
+        <w:rPr>
+          <w:lang w:val="en-US"/>
+        </w:rPr>
+        <w:t xml:space="preserve">On the one hand, this </w:t>
+      </w:r>
+      <w:r>
+        <w:rPr>
+          <w:lang w:val="en-US"/>
+        </w:rPr>
+        <w:t>is a considerable benefit for web applications in general, since th</w:t>
+      </w:r>
+      <w:r>
+        <w:rPr>
+          <w:lang w:val="en-US"/>
+        </w:rPr>
+        <w:t>ey are running in web browsers. On the other hand, however, not all web browsers offer the same range of features.</w:t>
+      </w:r>
+    </w:p>
+    <w:p>
+      <w:pPr>
+        <w:rPr>
+          <w:lang w:val="en-US"/>
+        </w:rPr>
+      </w:pPr>
+      <w:r>
+        <w:rPr>
+          <w:lang w:val="en-US"/>
+        </w:rPr>
+        <w:t>The fact that the main execution environment of WebRTC is a web browser brings the additional advantage that there are several device types that have browsers installed</w:t>
+      </w:r>
+      <w:r>
+        <w:rPr>
+          <w:lang w:val="en-US"/>
+        </w:rPr>
+        <w:t>, which further broadens the number of platforms where web applications can be used on.</w:t>
+      </w:r>
+      <w:r>
+        <w:rPr>
+          <w:lang w:val="en-US"/>
+        </w:rPr>
+        <w:t xml:space="preserve"> This includes desktop computers, laptops, smartphones and </w:t>
+      </w:r>
+      <w:r>
+        <w:rPr>
+          <w:lang w:val="en-US"/>
+        </w:rPr>
+        <w:t xml:space="preserve">lately </w:t>
+      </w:r>
+      <w:r>
+        <w:rPr>
+          <w:lang w:val="en-US"/>
+        </w:rPr>
+        <w:t>also wearable devices like smart glasses and smart watches.</w:t>
+      </w:r>
+    </w:p>
+    <w:p>
+      <w:pPr>
+        <w:rPr>
+          <w:lang w:val="en-US"/>
+        </w:rPr>
+      </w:pPr>
+      <w:r>
+        <w:rPr>
+          <w:lang w:val="en-US"/>
+        </w:rPr>
+        <w:t>In addition, WebRTC brings the advantage that all components of the communication process are securely encrypted. This is of special interest to a large number of users, who are concerned about data privacy on the internet.</w:t>
+      </w:r>
+      <w:r>
+        <w:rPr>
+          <w:lang w:val="en-US"/>
+        </w:rPr>
+        <w:t xml:space="preserve"> WebRTC uses Datagram Transport Layer Security (DTLS) to encrypt the data transfers between two users in a PeerConnection.</w:t>
+      </w:r>
+      <w:r>
+        <w:rPr>
+          <w:lang w:val="en-US"/>
+        </w:rPr>
+        <w:t xml:space="preserve"> On top of that, the Secure Real-Time Transport Protocol (SRTP) is used together with the Stream Control Transmission Protocol (SCTP) to handle the real-time communication functionality, such as reliable delivery, flow control and multiplexing of media streams (PAPER-18).</w:t>
+      </w:r>
+    </w:p>
+    <w:p>
+      <w:pPr>
+        <w:rPr>
+          <w:lang w:val="en-US"/>
+        </w:rPr>
+      </w:pPr>
+      <w:r>
+        <w:rPr>
+          <w:lang w:val="en-US"/>
+        </w:rPr>
+        <w:t>IMAGE: WebRTC Protocol Stack from PAPER-18</w:t>
+      </w:r>
+    </w:p>
+    <w:p>
+      <w:pPr>
+        <w:rPr>
+          <w:lang w:val="en-US"/>
+        </w:rPr>
+      </w:pPr>
+      <w:r>
+        <w:rPr>
+          <w:lang w:val="en-US"/>
+        </w:rPr>
+        <w:t xml:space="preserve">To further improve the security of the whole WebRTC environment, Google Chrome in December 2015 removed the possibility to obtain access to a device’s camera and microphone </w:t>
+      </w:r>
+      <w:r>
+        <w:rPr>
+          <w:lang w:val="en-US"/>
+        </w:rPr>
+        <w:t xml:space="preserve">via the MediaStream API </w:t>
+      </w:r>
+      <w:r>
+        <w:rPr>
+          <w:lang w:val="en-US"/>
+        </w:rPr>
+        <w:t xml:space="preserve">if the web page was not loaded using Hypertext Transfer Protocol Secure (HTTPS) (cf. VIDEO-1). </w:t>
+      </w:r>
+      <w:r>
+        <w:rPr>
+          <w:lang w:val="en-US"/>
+        </w:rPr>
+        <w:t>Consequently, developers who want to use this feature, are encouraged to run their applications in a more secure environment.</w:t>
+      </w:r>
+      <w:r>
+        <w:rPr>
+          <w:lang w:val="en-US"/>
+        </w:rPr>
+        <w:t xml:space="preserve"> </w:t>
+      </w:r>
+      <w:r>
+        <w:rPr>
+          <w:lang w:val="en-US"/>
+        </w:rPr>
+        <w:t xml:space="preserve">If a web page does not use HTTPS, user inputs, for example data submitted in a form, are transferred to the web server in plain text. </w:t>
+      </w:r>
+      <w:r>
+        <w:rPr>
+          <w:lang w:val="en-US"/>
+        </w:rPr>
+        <w:lastRenderedPageBreak/>
+        <w:t>With applications such as Wireshark</w:t>
+      </w:r>
+      <w:r>
+        <w:rPr>
+          <w:rStyle w:val="Funotenzeichen"/>
+          <w:lang w:val="en-US"/>
+        </w:rPr>
+        <w:footnoteReference w:id="13"/>
+      </w:r>
+      <w:r>
+        <w:rPr>
+          <w:lang w:val="en-US"/>
+        </w:rPr>
+        <w:t xml:space="preserve">, it is possible for anyone in the same network to read the submitted data. </w:t>
+      </w:r>
+      <w:r>
+        <w:rPr>
+          <w:lang w:val="en-US"/>
+        </w:rPr>
+        <w:t>When using HTTPS, on the other hand, the entire data transfer is encrypted with Transport Layer Security (TLS).</w:t>
+      </w:r>
+    </w:p>
+    <w:p>
+      <w:pPr>
+        <w:rPr>
+          <w:lang w:val="en-US"/>
+        </w:rPr>
+      </w:pPr>
+      <w:r>
+        <w:rPr>
+          <w:lang w:val="en-US"/>
+        </w:rPr>
+        <w:t>PEER TO PEER</w:t>
+      </w:r>
+      <w:bookmarkStart w:id="20" w:name="_GoBack"/>
       <w:bookmarkEnd w:id="20"/>
     </w:p>
     <w:p>
       <w:pPr>
-        <w:rPr>
-          <w:lang w:val="en-US"/>
-        </w:rPr>
-      </w:pPr>
+        <w:pStyle w:val="berschrift2"/>
+        <w:rPr>
+          <w:lang w:val="en-US"/>
+        </w:rPr>
+      </w:pPr>
+      <w:r>
+        <w:rPr>
+          <w:lang w:val="en-US"/>
+        </w:rPr>
+        <w:t>Limitations</w:t>
+      </w:r>
+    </w:p>
+    <w:p>
+      <w:pPr>
+        <w:rPr>
+          <w:lang w:val="en-US"/>
+        </w:rPr>
+      </w:pPr>
+      <w:r>
+        <w:rPr>
+          <w:lang w:val="en-US"/>
+        </w:rPr>
+        <w:t>BROWSER SUPPORT</w:t>
+      </w:r>
+    </w:p>
+    <w:p>
+      <w:pPr>
+        <w:rPr>
+          <w:lang w:val="en-US"/>
+        </w:rPr>
+      </w:pPr>
+      <w:r>
+        <w:rPr>
+          <w:lang w:val="en-US"/>
+        </w:rPr>
+        <w:t>STILL IN DEVELOPMENT</w:t>
+      </w:r>
+    </w:p>
+    <w:p>
+      <w:pPr>
+        <w:pStyle w:val="berschrift2"/>
+        <w:rPr>
+          <w:lang w:val="en-US"/>
+        </w:rPr>
+      </w:pPr>
+      <w:r>
+        <w:rPr>
+          <w:lang w:val="en-US"/>
+        </w:rPr>
+        <w:t>Usage possibilities</w:t>
+      </w:r>
     </w:p>
     <w:p>
       <w:pPr>
@@ -5273,7 +5810,7 @@
           <w:rStyle w:val="Funotenzeichen"/>
           <w:lang w:val="en-US"/>
         </w:rPr>
-        <w:footnoteReference w:id="13"/>
+        <w:footnoteReference w:id="14"/>
       </w:r>
       <w:r>
         <w:rPr>
@@ -5292,7 +5829,7 @@
           <w:rStyle w:val="Funotenzeichen"/>
           <w:lang w:val="en-US"/>
         </w:rPr>
-        <w:footnoteReference w:id="14"/>
+        <w:footnoteReference w:id="15"/>
       </w:r>
       <w:r>
         <w:rPr>
@@ -5390,7 +5927,7 @@
           <w:rStyle w:val="Funotenzeichen"/>
           <w:lang w:val="en-US"/>
         </w:rPr>
-        <w:footnoteReference w:id="15"/>
+        <w:footnoteReference w:id="16"/>
       </w:r>
       <w:r>
         <w:rPr>
@@ -5403,7 +5940,7 @@
           <w:rStyle w:val="Funotenzeichen"/>
           <w:lang w:val="en-US"/>
         </w:rPr>
-        <w:footnoteReference w:id="16"/>
+        <w:footnoteReference w:id="17"/>
       </w:r>
       <w:r>
         <w:rPr>
@@ -5548,33 +6085,17 @@
       <w:pPr>
         <w:spacing w:line="276" w:lineRule="auto"/>
       </w:pPr>
-      <w:r>
-        <w:fldChar w:fldCharType="begin"/>
-      </w:r>
-      <w:r>
-        <w:instrText xml:space="preserve"> TOC \h \z \c "Figure" </w:instrText>
-      </w:r>
-      <w:r>
-        <w:fldChar w:fldCharType="separate"/>
-      </w:r>
-      <w:r>
-        <w:rPr>
-          <w:b/>
-          <w:bCs/>
-          <w:noProof/>
-          <w:lang w:val="de-DE"/>
-        </w:rPr>
-        <w:t>Es konnten keine Einträge für ein Abbildungsverzeichnis gefunden werden.</w:t>
-      </w:r>
-      <w:r>
-        <w:rPr>
-          <w:b/>
-          <w:bCs/>
-          <w:noProof/>
-          <w:lang w:val="de-DE"/>
-        </w:rPr>
-        <w:fldChar w:fldCharType="end"/>
-      </w:r>
+      <w:fldSimple w:instr=" TOC \h \z \c &quot;Figure&quot; ">
+        <w:r>
+          <w:rPr>
+            <w:b/>
+            <w:bCs/>
+            <w:noProof/>
+            <w:lang w:val="de-DE"/>
+          </w:rPr>
+          <w:t>Es konnten keine Einträge für ein Abbildungsverzeichnis gefunden werden.</w:t>
+        </w:r>
+      </w:fldSimple>
     </w:p>
     <w:p>
       <w:pPr>
@@ -5600,33 +6121,17 @@
       <w:pPr>
         <w:jc w:val="left"/>
       </w:pPr>
-      <w:r>
-        <w:fldChar w:fldCharType="begin"/>
-      </w:r>
-      <w:r>
-        <w:instrText xml:space="preserve"> TOC \h \z \c "Listing" </w:instrText>
-      </w:r>
-      <w:r>
-        <w:fldChar w:fldCharType="separate"/>
-      </w:r>
-      <w:r>
-        <w:rPr>
-          <w:b/>
-          <w:bCs/>
-          <w:noProof/>
-          <w:lang w:val="de-DE"/>
-        </w:rPr>
-        <w:t>Es konnten keine Einträge für ein Abbildungsverzeichnis gefunden werden.</w:t>
-      </w:r>
-      <w:r>
-        <w:rPr>
-          <w:b/>
-          <w:bCs/>
-          <w:noProof/>
-          <w:lang w:val="de-DE"/>
-        </w:rPr>
-        <w:fldChar w:fldCharType="end"/>
-      </w:r>
+      <w:fldSimple w:instr=" TOC \h \z \c &quot;Listing&quot; ">
+        <w:r>
+          <w:rPr>
+            <w:b/>
+            <w:bCs/>
+            <w:noProof/>
+            <w:lang w:val="de-DE"/>
+          </w:rPr>
+          <w:t>Es konnten keine Einträge für ein Abbildungsverzeichnis gefunden werden.</w:t>
+        </w:r>
+      </w:fldSimple>
       <w:r>
         <w:br w:type="page"/>
       </w:r>
@@ -5769,7 +6274,7 @@
         <w:noProof/>
         <w:lang w:val="de-DE"/>
       </w:rPr>
-      <w:t>14</w:t>
+      <w:t>17</w:t>
     </w:r>
     <w:r>
       <w:fldChar w:fldCharType="end"/>
@@ -6161,7 +6666,7 @@
           <w:rPr>
             <w:rStyle w:val="Hyperlink"/>
           </w:rPr>
-          <w:t>http://passportjs.org/</w:t>
+          <w:t>https://www.wireshark.org/</w:t>
         </w:r>
       </w:hyperlink>
       <w:r>
@@ -6191,7 +6696,7 @@
           <w:rPr>
             <w:rStyle w:val="Hyperlink"/>
           </w:rPr>
-          <w:t>http://oauth.net/</w:t>
+          <w:t>http://passportjs.org/</w:t>
         </w:r>
       </w:hyperlink>
       <w:r>
@@ -6221,7 +6726,7 @@
           <w:rPr>
             <w:rStyle w:val="Hyperlink"/>
           </w:rPr>
-          <w:t>https://github.com/ging/licode/tree/master/erizo</w:t>
+          <w:t>http://oauth.net/</w:t>
         </w:r>
       </w:hyperlink>
       <w:r>
@@ -6247,6 +6752,36 @@
         <w:t xml:space="preserve"> </w:t>
       </w:r>
       <w:hyperlink r:id="rId16" w:history="1">
+        <w:r>
+          <w:rPr>
+            <w:rStyle w:val="Hyperlink"/>
+          </w:rPr>
+          <w:t>https://github.com/ging/licode/tree/master/erizo</w:t>
+        </w:r>
+      </w:hyperlink>
+      <w:r>
+        <w:t xml:space="preserve"> </w:t>
+      </w:r>
+    </w:p>
+  </w:footnote>
+  <w:footnote w:id="17">
+    <w:p>
+      <w:pPr>
+        <w:pStyle w:val="Funotentext"/>
+        <w:rPr>
+          <w:lang w:val="de-DE"/>
+        </w:rPr>
+      </w:pPr>
+      <w:r>
+        <w:rPr>
+          <w:rStyle w:val="Funotenzeichen"/>
+        </w:rPr>
+        <w:footnoteRef/>
+      </w:r>
+      <w:r>
+        <w:t xml:space="preserve"> </w:t>
+      </w:r>
+      <w:hyperlink r:id="rId17" w:history="1">
         <w:r>
           <w:rPr>
             <w:rStyle w:val="Hyperlink"/>
@@ -8893,7 +9428,7 @@
 </file>
 
 <file path=customXml/itemProps1.xml><?xml version="1.0" encoding="utf-8"?>
-<ds:datastoreItem xmlns:ds="http://schemas.openxmlformats.org/officeDocument/2006/customXml" ds:itemID="{C60AFAA8-6BC5-44FD-ABAD-880276102A6A}">
+<ds:datastoreItem xmlns:ds="http://schemas.openxmlformats.org/officeDocument/2006/customXml" ds:itemID="{5D5CD475-A706-49F7-A8B1-C36298C2B891}">
   <ds:schemaRefs>
     <ds:schemaRef ds:uri="http://schemas.openxmlformats.org/officeDocument/2006/bibliography"/>
   </ds:schemaRefs>

</xml_diff>

<commit_message>
Added history part to WebRTC chapter
</commit_message>
<xml_diff>
--- a/thesis/BA2_Cross_Platform_WebRTC.docx
+++ b/thesis/BA2_Cross_Platform_WebRTC.docx
@@ -7037,19 +7037,171 @@
     </w:p>
     <w:p>
       <w:pPr>
+        <w:rPr>
+          <w:lang w:val="en-US"/>
+        </w:rPr>
+      </w:pPr>
+      <w:proofErr w:type="spellStart"/>
+      <w:r>
+        <w:rPr>
+          <w:lang w:val="en-US"/>
+        </w:rPr>
+        <w:t>WebRTC</w:t>
+      </w:r>
+      <w:proofErr w:type="spellEnd"/>
+      <w:r>
+        <w:rPr>
+          <w:lang w:val="en-US"/>
+        </w:rPr>
+        <w:t xml:space="preserve"> started as a project conducted by Google. </w:t>
+      </w:r>
+      <w:r>
+        <w:rPr>
+          <w:lang w:val="en-US"/>
+        </w:rPr>
+        <w:t xml:space="preserve">The first time that </w:t>
+      </w:r>
+      <w:r>
+        <w:rPr>
+          <w:lang w:val="en-US"/>
+        </w:rPr>
+        <w:t xml:space="preserve">it </w:t>
+      </w:r>
+      <w:r>
+        <w:rPr>
+          <w:lang w:val="en-US"/>
+        </w:rPr>
+        <w:t xml:space="preserve">was presented to the public was in May 2011. Later that year, the company decided to publish the entire source code </w:t>
+      </w:r>
+      <w:r>
+        <w:rPr>
+          <w:lang w:val="en-US"/>
+        </w:rPr>
+        <w:t>under a permissive Berkeley Software Distribution (BSD)</w:t>
+      </w:r>
+      <w:r>
+        <w:rPr>
+          <w:lang w:val="en-US"/>
+        </w:rPr>
+        <w:t xml:space="preserve"> license</w:t>
+      </w:r>
+      <w:r>
+        <w:rPr>
+          <w:lang w:val="en-US"/>
+        </w:rPr>
+        <w:t>, enabling the internet community to contribute ideas to the project</w:t>
+      </w:r>
+      <w:r>
+        <w:rPr>
+          <w:lang w:val="en-US"/>
+        </w:rPr>
+        <w:t xml:space="preserve">. At the same time, in November 2011, the first rudimentary version of </w:t>
+      </w:r>
+      <w:proofErr w:type="spellStart"/>
+      <w:r>
+        <w:rPr>
+          <w:lang w:val="en-US"/>
+        </w:rPr>
+        <w:t>WebRTC</w:t>
+      </w:r>
+      <w:proofErr w:type="spellEnd"/>
+      <w:r>
+        <w:rPr>
+          <w:lang w:val="en-US"/>
+        </w:rPr>
+        <w:t xml:space="preserve"> was added to the Google Chrome browser.</w:t>
+      </w:r>
+      <w:r>
+        <w:rPr>
+          <w:lang w:val="en-US"/>
+        </w:rPr>
+        <w:t xml:space="preserve"> </w:t>
+      </w:r>
+      <w:r>
+        <w:rPr>
+          <w:lang w:val="en-US"/>
+        </w:rPr>
+        <w:t>The beginning of 2013 the technology passed an important milestone</w:t>
+      </w:r>
+      <w:r>
+        <w:rPr>
+          <w:lang w:val="en-US"/>
+        </w:rPr>
+        <w:t xml:space="preserve">, </w:t>
+      </w:r>
+      <w:r>
+        <w:rPr>
+          <w:lang w:val="en-US"/>
+        </w:rPr>
+        <w:t xml:space="preserve">as Mozilla published its implementation of </w:t>
+      </w:r>
+      <w:proofErr w:type="spellStart"/>
+      <w:r>
+        <w:rPr>
+          <w:lang w:val="en-US"/>
+        </w:rPr>
+        <w:t>WebRTC</w:t>
+      </w:r>
+      <w:proofErr w:type="spellEnd"/>
+      <w:r>
+        <w:rPr>
+          <w:lang w:val="en-US"/>
+        </w:rPr>
+        <w:t xml:space="preserve"> into their Firefox browser and it was possible to start peer-to-peer connections from Chrome to Firefox and vice versa. In that same year, both companies also released the first mobile versions of their browsers supporting </w:t>
+      </w:r>
+      <w:proofErr w:type="spellStart"/>
+      <w:r>
+        <w:rPr>
+          <w:lang w:val="en-US"/>
+        </w:rPr>
+        <w:t>WebRTC</w:t>
+      </w:r>
+      <w:proofErr w:type="spellEnd"/>
+      <w:r>
+        <w:rPr>
+          <w:lang w:val="en-US"/>
+        </w:rPr>
+        <w:t xml:space="preserve"> (cf. </w:t>
+      </w:r>
+      <w:proofErr w:type="spellStart"/>
+      <w:r>
+        <w:rPr>
+          <w:lang w:val="en-US"/>
+        </w:rPr>
+        <w:t>WebRTC</w:t>
+      </w:r>
+      <w:proofErr w:type="spellEnd"/>
+      <w:r>
+        <w:rPr>
+          <w:lang w:val="en-US"/>
+        </w:rPr>
+        <w:t xml:space="preserve"> Tutorial 2014)</w:t>
+      </w:r>
+      <w:r>
+        <w:rPr>
+          <w:lang w:val="en-US"/>
+        </w:rPr>
+        <w:t>.</w:t>
+      </w:r>
+      <w:bookmarkStart w:id="22" w:name="_GoBack"/>
+      <w:bookmarkEnd w:id="22"/>
+    </w:p>
+    <w:p>
+      <w:pPr>
         <w:pStyle w:val="berschrift2"/>
         <w:rPr>
           <w:lang w:val="en-US"/>
         </w:rPr>
       </w:pPr>
-      <w:bookmarkStart w:id="22" w:name="_Toc452107903"/>
-      <w:r>
-        <w:rPr>
-          <w:lang w:val="en-US"/>
-        </w:rPr>
+      <w:bookmarkStart w:id="23" w:name="_Toc452107903"/>
+      <w:r>
+        <w:rPr>
+          <w:lang w:val="en-US"/>
+        </w:rPr>
+        <w:lastRenderedPageBreak/>
         <w:t>Architecture</w:t>
       </w:r>
-      <w:bookmarkEnd w:id="22"/>
+      <w:bookmarkEnd w:id="23"/>
     </w:p>
     <w:p>
       <w:pPr>
@@ -7058,14 +7210,14 @@
           <w:lang w:val="en-US"/>
         </w:rPr>
       </w:pPr>
-      <w:bookmarkStart w:id="23" w:name="_Toc452107904"/>
+      <w:bookmarkStart w:id="24" w:name="_Toc452107904"/>
       <w:r>
         <w:rPr>
           <w:lang w:val="en-US"/>
         </w:rPr>
         <w:t>Functionality</w:t>
       </w:r>
-      <w:bookmarkEnd w:id="23"/>
+      <w:bookmarkEnd w:id="24"/>
     </w:p>
     <w:p>
       <w:pPr>
@@ -7074,31 +7226,13 @@
           <w:lang w:val="en-US"/>
         </w:rPr>
       </w:pPr>
-      <w:bookmarkStart w:id="24" w:name="_Toc452107905"/>
+      <w:bookmarkStart w:id="25" w:name="_Toc452107905"/>
       <w:proofErr w:type="spellStart"/>
       <w:r>
         <w:rPr>
           <w:lang w:val="en-US"/>
         </w:rPr>
         <w:t>MediaStream</w:t>
-      </w:r>
-      <w:bookmarkEnd w:id="24"/>
-      <w:proofErr w:type="spellEnd"/>
-    </w:p>
-    <w:p>
-      <w:pPr>
-        <w:pStyle w:val="berschrift3"/>
-        <w:rPr>
-          <w:lang w:val="en-US"/>
-        </w:rPr>
-      </w:pPr>
-      <w:bookmarkStart w:id="25" w:name="_Toc452107906"/>
-      <w:proofErr w:type="spellStart"/>
-      <w:r>
-        <w:rPr>
-          <w:lang w:val="en-US"/>
-        </w:rPr>
-        <w:t>PeerConnection</w:t>
       </w:r>
       <w:bookmarkEnd w:id="25"/>
       <w:proofErr w:type="spellEnd"/>
@@ -7110,32 +7244,50 @@
           <w:lang w:val="en-US"/>
         </w:rPr>
       </w:pPr>
-      <w:bookmarkStart w:id="26" w:name="_Toc452107907"/>
+      <w:bookmarkStart w:id="26" w:name="_Toc452107906"/>
       <w:proofErr w:type="spellStart"/>
       <w:r>
         <w:rPr>
           <w:lang w:val="en-US"/>
         </w:rPr>
-        <w:t>DataChannel</w:t>
+        <w:t>PeerConnection</w:t>
       </w:r>
       <w:bookmarkEnd w:id="26"/>
       <w:proofErr w:type="spellEnd"/>
     </w:p>
     <w:p>
       <w:pPr>
+        <w:pStyle w:val="berschrift3"/>
+        <w:rPr>
+          <w:lang w:val="en-US"/>
+        </w:rPr>
+      </w:pPr>
+      <w:bookmarkStart w:id="27" w:name="_Toc452107907"/>
+      <w:proofErr w:type="spellStart"/>
+      <w:r>
+        <w:rPr>
+          <w:lang w:val="en-US"/>
+        </w:rPr>
+        <w:t>DataChannel</w:t>
+      </w:r>
+      <w:bookmarkEnd w:id="27"/>
+      <w:proofErr w:type="spellEnd"/>
+    </w:p>
+    <w:p>
+      <w:pPr>
         <w:pStyle w:val="berschrift2"/>
         <w:rPr>
           <w:lang w:val="en-US"/>
         </w:rPr>
       </w:pPr>
-      <w:bookmarkStart w:id="27" w:name="_Toc452107908"/>
+      <w:bookmarkStart w:id="28" w:name="_Toc452107908"/>
       <w:r>
         <w:rPr>
           <w:lang w:val="en-US"/>
         </w:rPr>
         <w:t>Potential applications</w:t>
       </w:r>
-      <w:bookmarkEnd w:id="27"/>
+      <w:bookmarkEnd w:id="28"/>
     </w:p>
     <w:p>
       <w:pPr>
@@ -7201,14 +7353,14 @@
           <w:lang w:val="en-US"/>
         </w:rPr>
       </w:pPr>
-      <w:bookmarkStart w:id="28" w:name="_Toc452107909"/>
+      <w:bookmarkStart w:id="29" w:name="_Toc452107909"/>
       <w:r>
         <w:rPr>
           <w:lang w:val="en-US"/>
         </w:rPr>
         <w:t>Real-time communication</w:t>
       </w:r>
-      <w:bookmarkEnd w:id="28"/>
+      <w:bookmarkEnd w:id="29"/>
     </w:p>
     <w:p>
       <w:pPr>
@@ -7292,33 +7444,361 @@
         <w:rPr>
           <w:lang w:val="en-US"/>
         </w:rPr>
-        <w:t xml:space="preserve">. As a result, </w:t>
+        <w:t>. As a result, web developers can easily build such an application simply by calling the right API methods at the right time, without needing special knowledge about telecommunications.</w:t>
+      </w:r>
+    </w:p>
+    <w:p>
+      <w:pPr>
+        <w:rPr>
+          <w:lang w:val="en-US"/>
+        </w:rPr>
+      </w:pPr>
+      <w:r>
+        <w:rPr>
+          <w:lang w:val="en-US"/>
+        </w:rPr>
+        <w:t xml:space="preserve">Furthermore, due to the fact that </w:t>
+      </w:r>
+      <w:proofErr w:type="spellStart"/>
+      <w:r>
+        <w:rPr>
+          <w:lang w:val="en-US"/>
+        </w:rPr>
+        <w:t>WebRTC</w:t>
+      </w:r>
+      <w:proofErr w:type="spellEnd"/>
+      <w:r>
+        <w:rPr>
+          <w:lang w:val="en-US"/>
+        </w:rPr>
+        <w:t xml:space="preserve"> runs natively within web browsers, it is not necessary for the users to install any kind of software or plugin to use it. This could be an additional encouragement for people to use it, as there is no entry barrier in the form of downloading and install</w:t>
+      </w:r>
+      <w:r>
+        <w:rPr>
+          <w:lang w:val="en-US"/>
+        </w:rPr>
+        <w:t>ing software from the internet.</w:t>
+      </w:r>
+    </w:p>
+    <w:p>
+      <w:pPr>
+        <w:rPr>
+          <w:lang w:val="en-US"/>
+        </w:rPr>
+      </w:pPr>
+      <w:r>
+        <w:rPr>
+          <w:lang w:val="en-US"/>
+        </w:rPr>
+        <w:t>In general, the field of real-time communication ranges from plain text messaging, telephone-like audio connections to video streaming. In its simplest form, there are only two users involved, but especially in a business environment, there can be a large number of people involved in a conference call (cf. PAPER-18).</w:t>
+      </w:r>
+    </w:p>
+    <w:p>
+      <w:pPr>
+        <w:pStyle w:val="berschrift3"/>
+        <w:rPr>
+          <w:lang w:val="en-US"/>
+        </w:rPr>
+      </w:pPr>
+      <w:bookmarkStart w:id="30" w:name="_Toc452107910"/>
+      <w:r>
+        <w:rPr>
+          <w:lang w:val="en-US"/>
+        </w:rPr>
+        <w:t>Peer-to-peer file</w:t>
+      </w:r>
+      <w:r>
+        <w:rPr>
+          <w:lang w:val="en-US"/>
+        </w:rPr>
+        <w:t xml:space="preserve"> </w:t>
+      </w:r>
+      <w:r>
+        <w:rPr>
+          <w:lang w:val="en-US"/>
+        </w:rPr>
+        <w:t>sharing</w:t>
+      </w:r>
+      <w:bookmarkEnd w:id="30"/>
+    </w:p>
+    <w:p>
+      <w:pPr>
+        <w:rPr>
+          <w:lang w:val="en-US"/>
+        </w:rPr>
+      </w:pPr>
+      <w:r>
+        <w:rPr>
+          <w:lang w:val="en-US"/>
+        </w:rPr>
+        <w:t xml:space="preserve">An interesting application use case for </w:t>
+      </w:r>
+      <w:proofErr w:type="spellStart"/>
+      <w:r>
+        <w:rPr>
+          <w:lang w:val="en-US"/>
+        </w:rPr>
+        <w:t>WebRTC</w:t>
+      </w:r>
+      <w:proofErr w:type="spellEnd"/>
+      <w:r>
+        <w:rPr>
+          <w:lang w:val="en-US"/>
+        </w:rPr>
+        <w:t xml:space="preserve"> is peer-to-peer file sharing. PAPER-16 examined the feasibility of such an application. The idea behind it is that </w:t>
       </w:r>
       <w:r>
         <w:rPr>
           <w:lang w:val="en-US"/>
         </w:rPr>
         <w:lastRenderedPageBreak/>
-        <w:t>web developers can easily build such an application simply by calling the right API methods at the right time, without needing special knowledge about telecommunications.</w:t>
-      </w:r>
-    </w:p>
-    <w:p>
-      <w:pPr>
-        <w:rPr>
-          <w:lang w:val="en-US"/>
-        </w:rPr>
-      </w:pPr>
-      <w:r>
-        <w:rPr>
-          <w:lang w:val="en-US"/>
-        </w:rPr>
-        <w:t xml:space="preserve">Furthermore, due to the fact that </w:t>
+        <w:t xml:space="preserve">popular video-on-demand platforms, for example You Tube, need to invest heavily in content </w:t>
+      </w:r>
+      <w:r>
+        <w:rPr>
+          <w:lang w:val="en-US"/>
+        </w:rPr>
+        <w:t>delivery</w:t>
+      </w:r>
+      <w:r>
+        <w:rPr>
+          <w:lang w:val="en-US"/>
+        </w:rPr>
+        <w:t xml:space="preserve"> networks (CDN) in order to provide their videos </w:t>
+      </w:r>
+      <w:r>
+        <w:rPr>
+          <w:lang w:val="en-US"/>
+        </w:rPr>
+        <w:t xml:space="preserve">promptly </w:t>
+      </w:r>
+      <w:r>
+        <w:rPr>
+          <w:lang w:val="en-US"/>
+        </w:rPr>
+        <w:t>to a constantly increasing number of users. P</w:t>
+      </w:r>
+      <w:r>
+        <w:rPr>
+          <w:lang w:val="en-US"/>
+        </w:rPr>
+        <w:t>APER-16 designed a system</w:t>
+      </w:r>
+      <w:r>
+        <w:rPr>
+          <w:lang w:val="en-US"/>
+        </w:rPr>
+        <w:t xml:space="preserve"> where all users are part of a peer-to-peer network. Theoretically, it is only necessary for one user of the network to download a video from the server. If another user requests the same file, </w:t>
+      </w:r>
+      <w:r>
+        <w:rPr>
+          <w:lang w:val="en-US"/>
+        </w:rPr>
+        <w:t>the web application asks if an active peer already has downloaded the file. If that is the case, it get</w:t>
+      </w:r>
+      <w:r>
+        <w:rPr>
+          <w:lang w:val="en-US"/>
+        </w:rPr>
+        <w:t>s</w:t>
+      </w:r>
+      <w:r>
+        <w:rPr>
+          <w:lang w:val="en-US"/>
+        </w:rPr>
+        <w:t xml:space="preserve"> the file directly from this user, saving a considerable amount of bandwidth for the video platform and its content delivery network.</w:t>
+      </w:r>
+    </w:p>
+    <w:p>
+      <w:pPr>
+        <w:rPr>
+          <w:lang w:val="en-US"/>
+        </w:rPr>
+      </w:pPr>
+      <w:r>
+        <w:rPr>
+          <w:lang w:val="en-US"/>
+        </w:rPr>
+        <w:t>PAPER-16</w:t>
+      </w:r>
+      <w:r>
+        <w:rPr>
+          <w:lang w:val="en-US"/>
+        </w:rPr>
+        <w:t xml:space="preserve"> concluded that it was not possible due to the fact that web browsers at the time did not support the </w:t>
       </w:r>
       <w:proofErr w:type="spellStart"/>
       <w:r>
         <w:rPr>
           <w:lang w:val="en-US"/>
         </w:rPr>
+        <w:t>DataChannel</w:t>
+      </w:r>
+      <w:proofErr w:type="spellEnd"/>
+      <w:r>
+        <w:rPr>
+          <w:lang w:val="en-US"/>
+        </w:rPr>
+        <w:t xml:space="preserve"> API. Nowadays, </w:t>
+      </w:r>
+      <w:r>
+        <w:rPr>
+          <w:lang w:val="en-US"/>
+        </w:rPr>
+        <w:t xml:space="preserve">however, </w:t>
+      </w:r>
+      <w:r>
+        <w:rPr>
+          <w:lang w:val="en-US"/>
+        </w:rPr>
+        <w:t xml:space="preserve">a large number of browsers </w:t>
+      </w:r>
+      <w:r>
+        <w:rPr>
+          <w:lang w:val="en-US"/>
+        </w:rPr>
+        <w:t xml:space="preserve">already </w:t>
+      </w:r>
+      <w:r>
+        <w:rPr>
+          <w:lang w:val="en-US"/>
+        </w:rPr>
+        <w:t>support this API, including Mozilla Firefox, Google Chrome and Opera</w:t>
+      </w:r>
+      <w:r>
+        <w:rPr>
+          <w:lang w:val="en-US"/>
+        </w:rPr>
+        <w:t>, making it a feasible option for platforms dealing with enormous bandwidth traffic.</w:t>
+      </w:r>
+    </w:p>
+    <w:p>
+      <w:pPr>
+        <w:pStyle w:val="berschrift3"/>
+        <w:rPr>
+          <w:lang w:val="en-US"/>
+        </w:rPr>
+      </w:pPr>
+      <w:bookmarkStart w:id="31" w:name="_Toc452107911"/>
+      <w:r>
+        <w:rPr>
+          <w:lang w:val="en-US"/>
+        </w:rPr>
+        <w:t>Integrating real-time sensor data</w:t>
+      </w:r>
+      <w:bookmarkEnd w:id="31"/>
+    </w:p>
+    <w:p>
+      <w:pPr>
+        <w:rPr>
+          <w:lang w:val="en-US"/>
+        </w:rPr>
+      </w:pPr>
+      <w:r>
+        <w:rPr>
+          <w:lang w:val="en-US"/>
+        </w:rPr>
+        <w:t xml:space="preserve">PAPER-19 </w:t>
+      </w:r>
+      <w:proofErr w:type="gramStart"/>
+      <w:r>
+        <w:rPr>
+          <w:lang w:val="en-US"/>
+        </w:rPr>
+        <w:t>propose</w:t>
+      </w:r>
+      <w:proofErr w:type="gramEnd"/>
+      <w:r>
+        <w:rPr>
+          <w:lang w:val="en-US"/>
+        </w:rPr>
+        <w:t xml:space="preserve"> a solution for a standardized API for the integration of real-time sensor data into web applications. They describe an example from the field of medicine, where a patient is able to remotely send data from a medical device, for instance a blood pressure sensor, to a doctor. In order for this concept to work, it is necessary to implement a middleware that handles the communication between the sensors and the web browser. This could be realized with a web browser extension (cf. PAPER-19).</w:t>
+      </w:r>
+    </w:p>
+    <w:p>
+      <w:pPr>
+        <w:rPr>
+          <w:lang w:val="en-US"/>
+        </w:rPr>
+      </w:pPr>
+      <w:r>
+        <w:rPr>
+          <w:lang w:val="en-US"/>
+        </w:rPr>
+        <w:t xml:space="preserve">Another field that could benefit greatly from such a solution </w:t>
+      </w:r>
+      <w:proofErr w:type="gramStart"/>
+      <w:r>
+        <w:rPr>
+          <w:lang w:val="en-US"/>
+        </w:rPr>
+        <w:t>are</w:t>
+      </w:r>
+      <w:proofErr w:type="gramEnd"/>
+      <w:r>
+        <w:rPr>
+          <w:lang w:val="en-US"/>
+        </w:rPr>
+        <w:t xml:space="preserve"> large manufactory companies. Especially since the rise of the “Industry 4.0” era, there have been several attempts to create “smart factories”</w:t>
+      </w:r>
+      <w:r>
+        <w:rPr>
+          <w:lang w:val="en-US"/>
+        </w:rPr>
+        <w:t>, which offer increased flexibility in the production process</w:t>
+      </w:r>
+      <w:r>
+        <w:rPr>
+          <w:lang w:val="en-US"/>
+        </w:rPr>
+        <w:t xml:space="preserve">. In such environments, malfunctions can be discovered significantly faster. They could even be detected before they happened, when the devices are able to issue warnings if measurement readings are not within pre-defined </w:t>
+      </w:r>
+      <w:r>
+        <w:rPr>
+          <w:lang w:val="en-US"/>
+        </w:rPr>
+        <w:t>thresholds (cf. PAPER-20)</w:t>
+      </w:r>
+      <w:r>
+        <w:rPr>
+          <w:lang w:val="en-US"/>
+        </w:rPr>
+        <w:t>.</w:t>
+      </w:r>
+    </w:p>
+    <w:p>
+      <w:pPr>
+        <w:pStyle w:val="berschrift2"/>
+        <w:rPr>
+          <w:lang w:val="en-US"/>
+        </w:rPr>
+      </w:pPr>
+      <w:bookmarkStart w:id="32" w:name="_Toc452107912"/>
+      <w:r>
+        <w:rPr>
+          <w:lang w:val="en-US"/>
+        </w:rPr>
+        <w:t>Advantages</w:t>
+      </w:r>
+      <w:bookmarkEnd w:id="32"/>
+    </w:p>
+    <w:p>
+      <w:pPr>
+        <w:rPr>
+          <w:lang w:val="en-US"/>
+        </w:rPr>
+      </w:pPr>
+      <w:r>
+        <w:rPr>
+          <w:lang w:val="en-US"/>
+        </w:rPr>
+        <w:t xml:space="preserve">One significant advantage of </w:t>
+      </w:r>
+      <w:proofErr w:type="spellStart"/>
+      <w:r>
+        <w:rPr>
+          <w:lang w:val="en-US"/>
+        </w:rPr>
         <w:t>WebRTC</w:t>
       </w:r>
       <w:proofErr w:type="spellEnd"/>
@@ -7326,41 +7806,110 @@
         <w:rPr>
           <w:lang w:val="en-US"/>
         </w:rPr>
-        <w:t xml:space="preserve"> runs natively within web browsers, it is not necessary for the users to install any kind of software or plugin to use it. This could be an additional encouragement for people to use it, as there is no entry barrier in the form of downloading and install</w:t>
-      </w:r>
-      <w:r>
-        <w:rPr>
-          <w:lang w:val="en-US"/>
-        </w:rPr>
-        <w:t>ing software from the internet.</w:t>
-      </w:r>
-    </w:p>
-    <w:p>
-      <w:pPr>
-        <w:rPr>
-          <w:lang w:val="en-US"/>
-        </w:rPr>
-      </w:pPr>
-      <w:r>
-        <w:rPr>
-          <w:lang w:val="en-US"/>
-        </w:rPr>
-        <w:t>In general, the field of real-time communication ranges from plain text messaging, telephone-like audio connections to video streaming. In its simplest form, there are only two users involved, but especially in a business environment, there can be a large number of people involved in a conference call (cf. PAPER-18).</w:t>
-      </w:r>
-    </w:p>
-    <w:p>
-      <w:pPr>
-        <w:pStyle w:val="berschrift3"/>
-        <w:rPr>
-          <w:lang w:val="en-US"/>
-        </w:rPr>
-      </w:pPr>
-      <w:bookmarkStart w:id="29" w:name="_Toc452107910"/>
-      <w:r>
-        <w:rPr>
-          <w:lang w:val="en-US"/>
-        </w:rPr>
-        <w:t>Peer-to-peer file</w:t>
+        <w:t xml:space="preserve"> is the fact that it is platform independent (cf. PAPER-15). With classic desktop applications, developers had to ensure that they are functioning across a number of operating systems, such as Microsoft Windows, Linux or Apple’s Mac OS. </w:t>
+      </w:r>
+      <w:r>
+        <w:rPr>
+          <w:lang w:val="en-US"/>
+        </w:rPr>
+        <w:t xml:space="preserve">On the one hand, this </w:t>
+      </w:r>
+      <w:r>
+        <w:rPr>
+          <w:lang w:val="en-US"/>
+        </w:rPr>
+        <w:t xml:space="preserve">is a considerable benefit for web </w:t>
+      </w:r>
+      <w:r>
+        <w:rPr>
+          <w:lang w:val="en-US"/>
+        </w:rPr>
+        <w:lastRenderedPageBreak/>
+        <w:t>applications in general, since th</w:t>
+      </w:r>
+      <w:r>
+        <w:rPr>
+          <w:lang w:val="en-US"/>
+        </w:rPr>
+        <w:t>ey are running in web browsers. On the other hand, however, not all web browsers offer the same range of features.</w:t>
+      </w:r>
+    </w:p>
+    <w:p>
+      <w:pPr>
+        <w:rPr>
+          <w:lang w:val="en-US"/>
+        </w:rPr>
+      </w:pPr>
+      <w:r>
+        <w:rPr>
+          <w:lang w:val="en-US"/>
+        </w:rPr>
+        <w:t xml:space="preserve">The fact that the main execution environment of </w:t>
+      </w:r>
+      <w:proofErr w:type="spellStart"/>
+      <w:r>
+        <w:rPr>
+          <w:lang w:val="en-US"/>
+        </w:rPr>
+        <w:t>WebRTC</w:t>
+      </w:r>
+      <w:proofErr w:type="spellEnd"/>
+      <w:r>
+        <w:rPr>
+          <w:lang w:val="en-US"/>
+        </w:rPr>
+        <w:t xml:space="preserve"> is a web browser brings the additional advantage that there are several device types that have browsers installed</w:t>
+      </w:r>
+      <w:r>
+        <w:rPr>
+          <w:lang w:val="en-US"/>
+        </w:rPr>
+        <w:t>, which further broadens the number of platforms where web applications can be used on.</w:t>
+      </w:r>
+      <w:r>
+        <w:rPr>
+          <w:lang w:val="en-US"/>
+        </w:rPr>
+        <w:t xml:space="preserve"> This includes desktop computers, laptops, smartphones and </w:t>
+      </w:r>
+      <w:r>
+        <w:rPr>
+          <w:lang w:val="en-US"/>
+        </w:rPr>
+        <w:t xml:space="preserve">lately </w:t>
+      </w:r>
+      <w:r>
+        <w:rPr>
+          <w:lang w:val="en-US"/>
+        </w:rPr>
+        <w:t>also wearable devices like smart glasses and smart watches.</w:t>
+      </w:r>
+    </w:p>
+    <w:p>
+      <w:pPr>
+        <w:rPr>
+          <w:lang w:val="en-US"/>
+        </w:rPr>
+      </w:pPr>
+      <w:r>
+        <w:rPr>
+          <w:lang w:val="en-US"/>
+        </w:rPr>
+        <w:t xml:space="preserve">In addition, </w:t>
+      </w:r>
+      <w:proofErr w:type="spellStart"/>
+      <w:r>
+        <w:rPr>
+          <w:lang w:val="en-US"/>
+        </w:rPr>
+        <w:t>WebRTC</w:t>
+      </w:r>
+      <w:proofErr w:type="spellEnd"/>
+      <w:r>
+        <w:rPr>
+          <w:lang w:val="en-US"/>
+        </w:rPr>
+        <w:t xml:space="preserve"> brings the advantage that all components of the communication process are securely encrypted. This is of special interest to a large number of users, who are concerned about data privacy on the internet.</w:t>
       </w:r>
       <w:r>
         <w:rPr>
@@ -7368,26 +7917,6 @@
         </w:rPr>
         <w:t xml:space="preserve"> </w:t>
       </w:r>
-      <w:r>
-        <w:rPr>
-          <w:lang w:val="en-US"/>
-        </w:rPr>
-        <w:t>sharing</w:t>
-      </w:r>
-      <w:bookmarkEnd w:id="29"/>
-    </w:p>
-    <w:p>
-      <w:pPr>
-        <w:rPr>
-          <w:lang w:val="en-US"/>
-        </w:rPr>
-      </w:pPr>
-      <w:r>
-        <w:rPr>
-          <w:lang w:val="en-US"/>
-        </w:rPr>
-        <w:t xml:space="preserve">An interesting application use case for </w:t>
-      </w:r>
       <w:proofErr w:type="spellStart"/>
       <w:r>
         <w:rPr>
@@ -7400,225 +7929,244 @@
         <w:rPr>
           <w:lang w:val="en-US"/>
         </w:rPr>
-        <w:t xml:space="preserve"> is peer-to-peer file sharing. PAPER-16 examined the feasibility of such an application. The idea behind it is that popular video-on-demand platforms, for example You Tube, need to invest heavily in content </w:t>
-      </w:r>
-      <w:r>
-        <w:rPr>
-          <w:lang w:val="en-US"/>
-        </w:rPr>
-        <w:t>delivery</w:t>
-      </w:r>
-      <w:r>
-        <w:rPr>
-          <w:lang w:val="en-US"/>
-        </w:rPr>
-        <w:t xml:space="preserve"> networks (CDN) in order to provide their videos </w:t>
-      </w:r>
-      <w:r>
-        <w:rPr>
-          <w:lang w:val="en-US"/>
-        </w:rPr>
-        <w:t xml:space="preserve">promptly </w:t>
-      </w:r>
-      <w:r>
-        <w:rPr>
-          <w:lang w:val="en-US"/>
-        </w:rPr>
-        <w:t>to a constantly increasing number of users. P</w:t>
-      </w:r>
-      <w:r>
-        <w:rPr>
-          <w:lang w:val="en-US"/>
-        </w:rPr>
-        <w:t>APER-16 designed a system</w:t>
-      </w:r>
-      <w:r>
-        <w:rPr>
-          <w:lang w:val="en-US"/>
-        </w:rPr>
-        <w:t xml:space="preserve"> where all users are part of a peer-to-peer network. Theoretically, it is only necessary for one user of the network to download a video from the server. If another user requests the same file, </w:t>
-      </w:r>
-      <w:r>
-        <w:rPr>
-          <w:lang w:val="en-US"/>
-        </w:rPr>
-        <w:t>the web application asks if an active peer already has downloaded the file. If that is the case, it get</w:t>
-      </w:r>
-      <w:r>
-        <w:rPr>
-          <w:lang w:val="en-US"/>
-        </w:rPr>
-        <w:t>s</w:t>
-      </w:r>
-      <w:r>
-        <w:rPr>
-          <w:lang w:val="en-US"/>
-        </w:rPr>
-        <w:t xml:space="preserve"> the file directly from this user, saving a considerable amount of bandwidth for the video platform and its content delivery network.</w:t>
-      </w:r>
-    </w:p>
-    <w:p>
-      <w:pPr>
-        <w:rPr>
-          <w:lang w:val="en-US"/>
-        </w:rPr>
-      </w:pPr>
-      <w:r>
-        <w:rPr>
-          <w:lang w:val="en-US"/>
-        </w:rPr>
-        <w:t>PAPER-16</w:t>
-      </w:r>
-      <w:r>
-        <w:rPr>
-          <w:lang w:val="en-US"/>
-        </w:rPr>
-        <w:t xml:space="preserve"> concluded that it was not possible due to the fact that web browsers at the time did not support the </w:t>
+        <w:t xml:space="preserve"> uses Datagram Transport Layer Security (DTLS) to encrypt the data transfers between two users in a </w:t>
       </w:r>
       <w:proofErr w:type="spellStart"/>
       <w:r>
         <w:rPr>
           <w:lang w:val="en-US"/>
         </w:rPr>
-        <w:t>DataChannel</w:t>
+        <w:t>PeerConnection</w:t>
       </w:r>
       <w:proofErr w:type="spellEnd"/>
       <w:r>
         <w:rPr>
           <w:lang w:val="en-US"/>
         </w:rPr>
-        <w:t xml:space="preserve"> API. Nowadays, </w:t>
-      </w:r>
-      <w:r>
-        <w:rPr>
-          <w:lang w:val="en-US"/>
-        </w:rPr>
-        <w:t xml:space="preserve">however, </w:t>
-      </w:r>
-      <w:r>
-        <w:rPr>
-          <w:lang w:val="en-US"/>
-        </w:rPr>
-        <w:t xml:space="preserve">a large number of browsers </w:t>
-      </w:r>
-      <w:r>
-        <w:rPr>
-          <w:lang w:val="en-US"/>
-        </w:rPr>
-        <w:t xml:space="preserve">already </w:t>
-      </w:r>
-      <w:r>
-        <w:rPr>
-          <w:lang w:val="en-US"/>
-        </w:rPr>
-        <w:t>support this API, including Mozilla Firefox, Google Chrome and Opera</w:t>
-      </w:r>
-      <w:r>
-        <w:rPr>
-          <w:lang w:val="en-US"/>
-        </w:rPr>
-        <w:t>, making it a feasible option for platforms dealing with enormous bandwidth traffic.</w:t>
-      </w:r>
-    </w:p>
-    <w:p>
-      <w:pPr>
-        <w:pStyle w:val="berschrift3"/>
-        <w:rPr>
-          <w:lang w:val="en-US"/>
-        </w:rPr>
-      </w:pPr>
-      <w:bookmarkStart w:id="30" w:name="_Toc452107911"/>
-      <w:r>
-        <w:rPr>
-          <w:lang w:val="en-US"/>
-        </w:rPr>
-        <w:t>Integrating real-time sensor data</w:t>
-      </w:r>
-      <w:bookmarkEnd w:id="30"/>
-    </w:p>
-    <w:p>
-      <w:pPr>
-        <w:rPr>
-          <w:lang w:val="en-US"/>
-        </w:rPr>
-      </w:pPr>
-      <w:r>
-        <w:rPr>
-          <w:lang w:val="en-US"/>
-        </w:rPr>
-        <w:t xml:space="preserve">PAPER-19 </w:t>
+        <w:t>.</w:t>
+      </w:r>
+      <w:r>
+        <w:rPr>
+          <w:lang w:val="en-US"/>
+        </w:rPr>
+        <w:t xml:space="preserve"> On top of that, the Secure Real-Time Transport Protocol (SRTP) is used together with the Stream Control Transmission Protocol (SCTP) to handle the real-time communication functionality, such as reliable delivery, flow control and multiplexing of media streams (PAPER-18).</w:t>
+      </w:r>
+    </w:p>
+    <w:p>
+      <w:pPr>
+        <w:rPr>
+          <w:lang w:val="en-US"/>
+        </w:rPr>
+      </w:pPr>
+      <w:r>
+        <w:rPr>
+          <w:lang w:val="en-US"/>
+        </w:rPr>
+        <w:t xml:space="preserve">IMAGE: </w:t>
+      </w:r>
+      <w:proofErr w:type="spellStart"/>
+      <w:r>
+        <w:rPr>
+          <w:lang w:val="en-US"/>
+        </w:rPr>
+        <w:t>WebRTC</w:t>
+      </w:r>
+      <w:proofErr w:type="spellEnd"/>
+      <w:r>
+        <w:rPr>
+          <w:lang w:val="en-US"/>
+        </w:rPr>
+        <w:t xml:space="preserve"> Protocol Stack from PAPER-18</w:t>
+      </w:r>
+    </w:p>
+    <w:p>
+      <w:pPr>
+        <w:rPr>
+          <w:lang w:val="en-US"/>
+        </w:rPr>
+      </w:pPr>
+      <w:r>
+        <w:rPr>
+          <w:lang w:val="en-US"/>
+        </w:rPr>
+        <w:t xml:space="preserve">To further improve the security of the whole </w:t>
+      </w:r>
+      <w:proofErr w:type="spellStart"/>
+      <w:r>
+        <w:rPr>
+          <w:lang w:val="en-US"/>
+        </w:rPr>
+        <w:t>WebRTC</w:t>
+      </w:r>
+      <w:proofErr w:type="spellEnd"/>
+      <w:r>
+        <w:rPr>
+          <w:lang w:val="en-US"/>
+        </w:rPr>
+        <w:t xml:space="preserve"> environment, Google Chrome in December 2015 removed the possibility to obtain access to a device’s camera and microphone </w:t>
+      </w:r>
+      <w:r>
+        <w:rPr>
+          <w:lang w:val="en-US"/>
+        </w:rPr>
+        <w:t xml:space="preserve">via the </w:t>
+      </w:r>
+      <w:proofErr w:type="spellStart"/>
+      <w:r>
+        <w:rPr>
+          <w:lang w:val="en-US"/>
+        </w:rPr>
+        <w:t>MediaStream</w:t>
+      </w:r>
+      <w:proofErr w:type="spellEnd"/>
+      <w:r>
+        <w:rPr>
+          <w:lang w:val="en-US"/>
+        </w:rPr>
+        <w:t xml:space="preserve"> API </w:t>
+      </w:r>
+      <w:r>
+        <w:rPr>
+          <w:lang w:val="en-US"/>
+        </w:rPr>
+        <w:t xml:space="preserve">if the web page was not loaded using Hypertext Transfer Protocol Secure (HTTPS) (cf. VIDEO-1). </w:t>
+      </w:r>
+      <w:r>
+        <w:rPr>
+          <w:lang w:val="en-US"/>
+        </w:rPr>
+        <w:t xml:space="preserve">Consequently, developers who want to use this </w:t>
       </w:r>
       <w:proofErr w:type="gramStart"/>
       <w:r>
         <w:rPr>
           <w:lang w:val="en-US"/>
         </w:rPr>
-        <w:t>propose</w:t>
+        <w:t>feature,</w:t>
       </w:r>
       <w:proofErr w:type="gramEnd"/>
       <w:r>
         <w:rPr>
           <w:lang w:val="en-US"/>
         </w:rPr>
-        <w:t xml:space="preserve"> a solution for a standardized API for the integration of real-time sensor data into web applications. They describe an example from the field of medicine, where a patient is able to remotely send data from a medical device, for instance a blood pressure sensor, to a doctor. In order for this concept to work, it is necessary to implement a middleware that handles the communication between the </w:t>
+        <w:t xml:space="preserve"> are encouraged to run their applications in a more secure environment.</w:t>
+      </w:r>
+      <w:r>
+        <w:rPr>
+          <w:lang w:val="en-US"/>
+        </w:rPr>
+        <w:t xml:space="preserve"> </w:t>
+      </w:r>
+      <w:r>
+        <w:rPr>
+          <w:lang w:val="en-US"/>
+        </w:rPr>
+        <w:t>If a web page d</w:t>
+      </w:r>
+      <w:r>
+        <w:rPr>
+          <w:lang w:val="en-US"/>
+        </w:rPr>
+        <w:t xml:space="preserve">oes not use HTTPS, user inputs, such as </w:t>
+      </w:r>
+      <w:r>
+        <w:rPr>
+          <w:lang w:val="en-US"/>
+        </w:rPr>
+        <w:t xml:space="preserve">data submitted in a form, are transferred to the web server in plain text. With applications </w:t>
+      </w:r>
+      <w:r>
+        <w:rPr>
+          <w:lang w:val="en-US"/>
+        </w:rPr>
+        <w:t xml:space="preserve">like </w:t>
+      </w:r>
+      <w:r>
+        <w:rPr>
+          <w:lang w:val="en-US"/>
+        </w:rPr>
+        <w:t>Wireshark</w:t>
+      </w:r>
+      <w:r>
+        <w:rPr>
+          <w:rStyle w:val="Funotenzeichen"/>
+          <w:lang w:val="en-US"/>
+        </w:rPr>
+        <w:footnoteReference w:id="13"/>
+      </w:r>
+      <w:r>
+        <w:rPr>
+          <w:lang w:val="en-US"/>
+        </w:rPr>
+        <w:t xml:space="preserve">, it is possible for anyone in the same network to read the submitted data. </w:t>
+      </w:r>
+      <w:r>
+        <w:rPr>
+          <w:lang w:val="en-US"/>
+        </w:rPr>
+        <w:t>When using HTTPS, on the other hand, the entire data transfer is encrypted with Transport Layer Security (TLS).</w:t>
+      </w:r>
+    </w:p>
+    <w:p>
+      <w:pPr>
+        <w:rPr>
+          <w:lang w:val="en-US"/>
+        </w:rPr>
+      </w:pPr>
+      <w:r>
+        <w:rPr>
+          <w:lang w:val="en-US"/>
+        </w:rPr>
+        <w:t xml:space="preserve">The design of the </w:t>
+      </w:r>
+      <w:proofErr w:type="spellStart"/>
+      <w:r>
+        <w:rPr>
+          <w:lang w:val="en-US"/>
+        </w:rPr>
+        <w:t>WebRTC</w:t>
+      </w:r>
+      <w:proofErr w:type="spellEnd"/>
+      <w:r>
+        <w:rPr>
+          <w:lang w:val="en-US"/>
+        </w:rPr>
+        <w:t xml:space="preserve"> architecture relies on a peer-to-peer model. In reality, this means that once a </w:t>
+      </w:r>
+      <w:proofErr w:type="spellStart"/>
+      <w:r>
+        <w:rPr>
+          <w:lang w:val="en-US"/>
+        </w:rPr>
+        <w:t>PeerConnection</w:t>
+      </w:r>
+      <w:proofErr w:type="spellEnd"/>
+      <w:r>
+        <w:rPr>
+          <w:lang w:val="en-US"/>
+        </w:rPr>
+        <w:t xml:space="preserve"> between two users has been established, there </w:t>
+      </w:r>
+      <w:proofErr w:type="gramStart"/>
+      <w:r>
+        <w:rPr>
+          <w:lang w:val="en-US"/>
+        </w:rPr>
+        <w:t>are</w:t>
+      </w:r>
+      <w:proofErr w:type="gramEnd"/>
+      <w:r>
+        <w:rPr>
+          <w:lang w:val="en-US"/>
+        </w:rPr>
+        <w:t xml:space="preserve"> no third-party servers involved in the data transfer. On the one hand, this reduces network latency because the peers are connected directly, and on the other </w:t>
       </w:r>
       <w:r>
         <w:rPr>
           <w:lang w:val="en-US"/>
         </w:rPr>
         <w:lastRenderedPageBreak/>
-        <w:t>sensors and the web browser. This could be realized with a web browser extension (cf. PAPER-19).</w:t>
-      </w:r>
-    </w:p>
-    <w:p>
-      <w:pPr>
-        <w:rPr>
-          <w:lang w:val="en-US"/>
-        </w:rPr>
-      </w:pPr>
-      <w:r>
-        <w:rPr>
-          <w:lang w:val="en-US"/>
-        </w:rPr>
-        <w:t xml:space="preserve">Another field that could benefit greatly from such a solution </w:t>
-      </w:r>
-      <w:proofErr w:type="gramStart"/>
-      <w:r>
-        <w:rPr>
-          <w:lang w:val="en-US"/>
-        </w:rPr>
-        <w:t>are</w:t>
-      </w:r>
-      <w:proofErr w:type="gramEnd"/>
-      <w:r>
-        <w:rPr>
-          <w:lang w:val="en-US"/>
-        </w:rPr>
-        <w:t xml:space="preserve"> large manufactory companies. Especially since the rise of the “Industry 4.0” era, there have been several attempts to create “smart factories”</w:t>
-      </w:r>
-      <w:r>
-        <w:rPr>
-          <w:lang w:val="en-US"/>
-        </w:rPr>
-        <w:t>, which offer increased flexibility in the production process</w:t>
-      </w:r>
-      <w:r>
-        <w:rPr>
-          <w:lang w:val="en-US"/>
-        </w:rPr>
-        <w:t xml:space="preserve">. In such environments, malfunctions can be discovered significantly faster. They could even be detected before they happened, when the devices are able to issue warnings if measurement readings are not within pre-defined </w:t>
-      </w:r>
-      <w:r>
-        <w:rPr>
-          <w:lang w:val="en-US"/>
-        </w:rPr>
-        <w:t>thresholds (cf. PAPER-20)</w:t>
-      </w:r>
-      <w:r>
-        <w:rPr>
-          <w:lang w:val="en-US"/>
-        </w:rPr>
-        <w:t>.</w:t>
+        <w:t>hand it increases security by removing one component in the transfer that could be a potential target for attacks (cf. PAPER-19).</w:t>
       </w:r>
     </w:p>
     <w:p>
@@ -7628,410 +8176,14 @@
           <w:lang w:val="en-US"/>
         </w:rPr>
       </w:pPr>
-      <w:bookmarkStart w:id="31" w:name="_Toc452107912"/>
-      <w:r>
-        <w:rPr>
-          <w:lang w:val="en-US"/>
-        </w:rPr>
-        <w:t>Advantages</w:t>
-      </w:r>
-      <w:bookmarkEnd w:id="31"/>
-    </w:p>
-    <w:p>
-      <w:pPr>
-        <w:rPr>
-          <w:lang w:val="en-US"/>
-        </w:rPr>
-      </w:pPr>
-      <w:r>
-        <w:rPr>
-          <w:lang w:val="en-US"/>
-        </w:rPr>
-        <w:t xml:space="preserve">One significant advantage of </w:t>
-      </w:r>
-      <w:proofErr w:type="spellStart"/>
-      <w:r>
-        <w:rPr>
-          <w:lang w:val="en-US"/>
-        </w:rPr>
-        <w:t>WebRTC</w:t>
-      </w:r>
-      <w:proofErr w:type="spellEnd"/>
-      <w:r>
-        <w:rPr>
-          <w:lang w:val="en-US"/>
-        </w:rPr>
-        <w:t xml:space="preserve"> is the fact that it is platform independent (cf. PAPER-15). With classic desktop applications, developers had to ensure that they are functioning across a number of operating systems, such as Microsoft Windows, Linux or Apple’s Mac OS. </w:t>
-      </w:r>
-      <w:r>
-        <w:rPr>
-          <w:lang w:val="en-US"/>
-        </w:rPr>
-        <w:t xml:space="preserve">On the one hand, this </w:t>
-      </w:r>
-      <w:r>
-        <w:rPr>
-          <w:lang w:val="en-US"/>
-        </w:rPr>
-        <w:t>is a considerable benefit for web applications in general, since th</w:t>
-      </w:r>
-      <w:r>
-        <w:rPr>
-          <w:lang w:val="en-US"/>
-        </w:rPr>
-        <w:t>ey are running in web browsers. On the other hand, however, not all web browsers offer the same range of features.</w:t>
-      </w:r>
-    </w:p>
-    <w:p>
-      <w:pPr>
-        <w:rPr>
-          <w:lang w:val="en-US"/>
-        </w:rPr>
-      </w:pPr>
-      <w:r>
-        <w:rPr>
-          <w:lang w:val="en-US"/>
-        </w:rPr>
-        <w:t xml:space="preserve">The fact that the main execution environment of </w:t>
-      </w:r>
-      <w:proofErr w:type="spellStart"/>
-      <w:r>
-        <w:rPr>
-          <w:lang w:val="en-US"/>
-        </w:rPr>
-        <w:t>WebRTC</w:t>
-      </w:r>
-      <w:proofErr w:type="spellEnd"/>
-      <w:r>
-        <w:rPr>
-          <w:lang w:val="en-US"/>
-        </w:rPr>
-        <w:t xml:space="preserve"> is a web browser brings the additional advantage that there are several device types that have browsers installed</w:t>
-      </w:r>
-      <w:r>
-        <w:rPr>
-          <w:lang w:val="en-US"/>
-        </w:rPr>
-        <w:t>, which further broadens the number of platforms where web applications can be used on.</w:t>
-      </w:r>
-      <w:r>
-        <w:rPr>
-          <w:lang w:val="en-US"/>
-        </w:rPr>
-        <w:t xml:space="preserve"> This includes desktop computers, laptops, smartphones and </w:t>
-      </w:r>
-      <w:r>
-        <w:rPr>
-          <w:lang w:val="en-US"/>
-        </w:rPr>
-        <w:t xml:space="preserve">lately </w:t>
-      </w:r>
-      <w:r>
-        <w:rPr>
-          <w:lang w:val="en-US"/>
-        </w:rPr>
-        <w:t>also wearable devices like smart glasses and smart watches.</w:t>
-      </w:r>
-    </w:p>
-    <w:p>
-      <w:pPr>
-        <w:rPr>
-          <w:lang w:val="en-US"/>
-        </w:rPr>
-      </w:pPr>
-      <w:r>
-        <w:rPr>
-          <w:lang w:val="en-US"/>
-        </w:rPr>
-        <w:t xml:space="preserve">In addition, </w:t>
-      </w:r>
-      <w:proofErr w:type="spellStart"/>
-      <w:r>
-        <w:rPr>
-          <w:lang w:val="en-US"/>
-        </w:rPr>
-        <w:t>WebRTC</w:t>
-      </w:r>
-      <w:proofErr w:type="spellEnd"/>
-      <w:r>
-        <w:rPr>
-          <w:lang w:val="en-US"/>
-        </w:rPr>
-        <w:t xml:space="preserve"> brings the advantage that all components of the communication process are securely encrypted. This is of special interest to a large number of users, who are concerned about data privacy on the internet.</w:t>
-      </w:r>
-      <w:r>
-        <w:rPr>
-          <w:lang w:val="en-US"/>
-        </w:rPr>
-        <w:t xml:space="preserve"> </w:t>
-      </w:r>
-      <w:proofErr w:type="spellStart"/>
-      <w:r>
-        <w:rPr>
-          <w:lang w:val="en-US"/>
-        </w:rPr>
-        <w:t>WebRTC</w:t>
-      </w:r>
-      <w:proofErr w:type="spellEnd"/>
-      <w:r>
-        <w:rPr>
-          <w:lang w:val="en-US"/>
-        </w:rPr>
-        <w:t xml:space="preserve"> uses Datagram Transport Layer Security (DTLS) to encrypt the data transfers between two users in a </w:t>
-      </w:r>
-      <w:proofErr w:type="spellStart"/>
-      <w:r>
-        <w:rPr>
-          <w:lang w:val="en-US"/>
-        </w:rPr>
-        <w:t>PeerConnection</w:t>
-      </w:r>
-      <w:proofErr w:type="spellEnd"/>
-      <w:r>
-        <w:rPr>
-          <w:lang w:val="en-US"/>
-        </w:rPr>
-        <w:t>.</w:t>
-      </w:r>
-      <w:r>
-        <w:rPr>
-          <w:lang w:val="en-US"/>
-        </w:rPr>
-        <w:t xml:space="preserve"> On top of that, the Secure Real-Time Transport Protocol (SRTP) is used together with the Stream Control Transmission Protocol (SCTP) to handle the real-time communication functionality, such as reliable delivery, flow control and multiplexing of media streams (PAPER-18).</w:t>
-      </w:r>
-    </w:p>
-    <w:p>
-      <w:pPr>
-        <w:rPr>
-          <w:lang w:val="en-US"/>
-        </w:rPr>
-      </w:pPr>
-      <w:r>
-        <w:rPr>
-          <w:lang w:val="en-US"/>
-        </w:rPr>
-        <w:t xml:space="preserve">IMAGE: </w:t>
-      </w:r>
-      <w:proofErr w:type="spellStart"/>
-      <w:r>
-        <w:rPr>
-          <w:lang w:val="en-US"/>
-        </w:rPr>
-        <w:t>WebRTC</w:t>
-      </w:r>
-      <w:proofErr w:type="spellEnd"/>
-      <w:r>
-        <w:rPr>
-          <w:lang w:val="en-US"/>
-        </w:rPr>
-        <w:t xml:space="preserve"> Protocol Stack from PAPER-18</w:t>
-      </w:r>
-    </w:p>
-    <w:p>
-      <w:pPr>
-        <w:rPr>
-          <w:lang w:val="en-US"/>
-        </w:rPr>
-      </w:pPr>
-      <w:r>
-        <w:rPr>
-          <w:lang w:val="en-US"/>
-        </w:rPr>
-        <w:t xml:space="preserve">To further improve the security of the whole </w:t>
-      </w:r>
-      <w:proofErr w:type="spellStart"/>
-      <w:r>
-        <w:rPr>
-          <w:lang w:val="en-US"/>
-        </w:rPr>
-        <w:t>WebRTC</w:t>
-      </w:r>
-      <w:proofErr w:type="spellEnd"/>
-      <w:r>
-        <w:rPr>
-          <w:lang w:val="en-US"/>
-        </w:rPr>
-        <w:t xml:space="preserve"> environment, Google Chrome in December 2015 removed the possibility to obtain access to a device’s camera </w:t>
-      </w:r>
-      <w:r>
-        <w:rPr>
-          <w:lang w:val="en-US"/>
-        </w:rPr>
-        <w:lastRenderedPageBreak/>
-        <w:t xml:space="preserve">and microphone </w:t>
-      </w:r>
-      <w:r>
-        <w:rPr>
-          <w:lang w:val="en-US"/>
-        </w:rPr>
-        <w:t xml:space="preserve">via the </w:t>
-      </w:r>
-      <w:proofErr w:type="spellStart"/>
-      <w:r>
-        <w:rPr>
-          <w:lang w:val="en-US"/>
-        </w:rPr>
-        <w:t>MediaStream</w:t>
-      </w:r>
-      <w:proofErr w:type="spellEnd"/>
-      <w:r>
-        <w:rPr>
-          <w:lang w:val="en-US"/>
-        </w:rPr>
-        <w:t xml:space="preserve"> API </w:t>
-      </w:r>
-      <w:r>
-        <w:rPr>
-          <w:lang w:val="en-US"/>
-        </w:rPr>
-        <w:t xml:space="preserve">if the web page was not loaded using Hypertext Transfer Protocol Secure (HTTPS) (cf. VIDEO-1). </w:t>
-      </w:r>
-      <w:r>
-        <w:rPr>
-          <w:lang w:val="en-US"/>
-        </w:rPr>
-        <w:t xml:space="preserve">Consequently, developers who want to use this </w:t>
-      </w:r>
-      <w:proofErr w:type="gramStart"/>
-      <w:r>
-        <w:rPr>
-          <w:lang w:val="en-US"/>
-        </w:rPr>
-        <w:t>feature,</w:t>
-      </w:r>
-      <w:proofErr w:type="gramEnd"/>
-      <w:r>
-        <w:rPr>
-          <w:lang w:val="en-US"/>
-        </w:rPr>
-        <w:t xml:space="preserve"> are encouraged to run their applications in a more secure environment.</w:t>
-      </w:r>
-      <w:r>
-        <w:rPr>
-          <w:lang w:val="en-US"/>
-        </w:rPr>
-        <w:t xml:space="preserve"> </w:t>
-      </w:r>
-      <w:r>
-        <w:rPr>
-          <w:lang w:val="en-US"/>
-        </w:rPr>
-        <w:t>If a web page d</w:t>
-      </w:r>
-      <w:r>
-        <w:rPr>
-          <w:lang w:val="en-US"/>
-        </w:rPr>
-        <w:t xml:space="preserve">oes not use HTTPS, user inputs, such as </w:t>
-      </w:r>
-      <w:r>
-        <w:rPr>
-          <w:lang w:val="en-US"/>
-        </w:rPr>
-        <w:t xml:space="preserve">data submitted in a form, are transferred to the web server in plain text. With applications </w:t>
-      </w:r>
-      <w:r>
-        <w:rPr>
-          <w:lang w:val="en-US"/>
-        </w:rPr>
-        <w:t xml:space="preserve">like </w:t>
-      </w:r>
-      <w:r>
-        <w:rPr>
-          <w:lang w:val="en-US"/>
-        </w:rPr>
-        <w:t>Wireshark</w:t>
-      </w:r>
-      <w:r>
-        <w:rPr>
-          <w:rStyle w:val="Funotenzeichen"/>
-          <w:lang w:val="en-US"/>
-        </w:rPr>
-        <w:footnoteReference w:id="13"/>
-      </w:r>
-      <w:r>
-        <w:rPr>
-          <w:lang w:val="en-US"/>
-        </w:rPr>
-        <w:t xml:space="preserve">, it is possible for anyone in the same network to read the submitted data. </w:t>
-      </w:r>
-      <w:r>
-        <w:rPr>
-          <w:lang w:val="en-US"/>
-        </w:rPr>
-        <w:t>When using HTTPS, on the other hand, the entire data transfer is encrypted with Transport Layer Security (TLS).</w:t>
-      </w:r>
-    </w:p>
-    <w:p>
-      <w:pPr>
-        <w:rPr>
-          <w:lang w:val="en-US"/>
-        </w:rPr>
-      </w:pPr>
-      <w:r>
-        <w:rPr>
-          <w:lang w:val="en-US"/>
-        </w:rPr>
-        <w:t xml:space="preserve">The design of the </w:t>
-      </w:r>
-      <w:proofErr w:type="spellStart"/>
-      <w:r>
-        <w:rPr>
-          <w:lang w:val="en-US"/>
-        </w:rPr>
-        <w:t>WebRTC</w:t>
-      </w:r>
-      <w:proofErr w:type="spellEnd"/>
-      <w:r>
-        <w:rPr>
-          <w:lang w:val="en-US"/>
-        </w:rPr>
-        <w:t xml:space="preserve"> architecture relies on a peer-to-peer model. In reality, this means that once a </w:t>
-      </w:r>
-      <w:proofErr w:type="spellStart"/>
-      <w:r>
-        <w:rPr>
-          <w:lang w:val="en-US"/>
-        </w:rPr>
-        <w:t>PeerConnection</w:t>
-      </w:r>
-      <w:proofErr w:type="spellEnd"/>
-      <w:r>
-        <w:rPr>
-          <w:lang w:val="en-US"/>
-        </w:rPr>
-        <w:t xml:space="preserve"> between two users has been established, there </w:t>
-      </w:r>
-      <w:proofErr w:type="gramStart"/>
-      <w:r>
-        <w:rPr>
-          <w:lang w:val="en-US"/>
-        </w:rPr>
-        <w:t>are</w:t>
-      </w:r>
-      <w:proofErr w:type="gramEnd"/>
-      <w:r>
-        <w:rPr>
-          <w:lang w:val="en-US"/>
-        </w:rPr>
-        <w:t xml:space="preserve"> no third-party servers involved in the data transfer. On the one hand, this reduces network latency because the peers are connected directly, and on the other hand it increases security by removing one component in the transfer that could be a potential target for attacks (cf. PAPER-19).</w:t>
-      </w:r>
-    </w:p>
-    <w:p>
-      <w:pPr>
-        <w:pStyle w:val="berschrift2"/>
-        <w:rPr>
-          <w:lang w:val="en-US"/>
-        </w:rPr>
-      </w:pPr>
-      <w:bookmarkStart w:id="32" w:name="_Toc452107913"/>
+      <w:bookmarkStart w:id="33" w:name="_Toc452107913"/>
       <w:r>
         <w:rPr>
           <w:lang w:val="en-US"/>
         </w:rPr>
         <w:t>Limitations</w:t>
       </w:r>
-      <w:bookmarkEnd w:id="32"/>
+      <w:bookmarkEnd w:id="33"/>
     </w:p>
     <w:p>
       <w:pPr>
@@ -8188,8 +8340,8 @@
           <w:lang w:val="en-US"/>
         </w:rPr>
       </w:pPr>
-      <w:bookmarkStart w:id="33" w:name="_Ref452107729"/>
-      <w:bookmarkStart w:id="34" w:name="_Toc452107929"/>
+      <w:bookmarkStart w:id="34" w:name="_Ref452107729"/>
+      <w:bookmarkStart w:id="35" w:name="_Toc452107929"/>
       <w:r>
         <w:rPr>
           <w:lang w:val="en-US"/>
@@ -8218,7 +8370,7 @@
       <w:r>
         <w:fldChar w:fldCharType="end"/>
       </w:r>
-      <w:bookmarkEnd w:id="33"/>
+      <w:bookmarkEnd w:id="34"/>
       <w:r>
         <w:rPr>
           <w:lang w:val="en-US"/>
@@ -8260,7 +8412,7 @@
         </w:rPr>
         <w:footnoteReference w:id="14"/>
       </w:r>
-      <w:bookmarkEnd w:id="34"/>
+      <w:bookmarkEnd w:id="35"/>
     </w:p>
     <w:p>
       <w:pPr>
@@ -8276,8 +8428,6 @@
         </w:rPr>
         <w:br w:type="page"/>
       </w:r>
-      <w:bookmarkStart w:id="35" w:name="_GoBack"/>
-      <w:bookmarkEnd w:id="35"/>
     </w:p>
     <w:p>
       <w:pPr>
@@ -8721,8 +8871,8 @@
           <w:lang w:val="en-US"/>
         </w:rPr>
       </w:pPr>
-      <w:bookmarkStart w:id="38" w:name="_Ref452106319"/>
-      <w:bookmarkStart w:id="39" w:name="_Ref452106333"/>
+      <w:bookmarkStart w:id="38" w:name="_Ref452106333"/>
+      <w:bookmarkStart w:id="39" w:name="_Ref452106319"/>
       <w:bookmarkStart w:id="40" w:name="_Toc452107931"/>
       <w:r>
         <w:rPr>
@@ -8752,14 +8902,14 @@
       <w:r>
         <w:fldChar w:fldCharType="end"/>
       </w:r>
+      <w:bookmarkEnd w:id="38"/>
+      <w:r>
+        <w:rPr>
+          <w:lang w:val="en-US"/>
+        </w:rPr>
+        <w:t>: Necessary variable assignment to deal with vendor prefixes</w:t>
+      </w:r>
       <w:bookmarkEnd w:id="39"/>
-      <w:r>
-        <w:rPr>
-          <w:lang w:val="en-US"/>
-        </w:rPr>
-        <w:t>: Necessary variable assignment to deal with vendor prefixes</w:t>
-      </w:r>
-      <w:bookmarkEnd w:id="38"/>
       <w:bookmarkEnd w:id="40"/>
     </w:p>
     <w:p>
@@ -9919,11 +10069,75 @@
       <w:pPr>
         <w:ind w:left="340" w:hanging="340"/>
         <w:jc w:val="left"/>
-      </w:pPr>
+        <w:rPr>
+          <w:lang w:val="en-US"/>
+        </w:rPr>
+      </w:pPr>
+      <w:proofErr w:type="spellStart"/>
+      <w:proofErr w:type="gramStart"/>
+      <w:r>
+        <w:rPr>
+          <w:lang w:val="en-US"/>
+        </w:rPr>
+        <w:t>WebRTC</w:t>
+      </w:r>
+      <w:proofErr w:type="spellEnd"/>
+      <w:r>
+        <w:rPr>
+          <w:lang w:val="en-US"/>
+        </w:rPr>
+        <w:t xml:space="preserve"> Tutorial, 2014 (video file).</w:t>
+      </w:r>
+      <w:proofErr w:type="gramEnd"/>
+      <w:r>
+        <w:rPr>
+          <w:lang w:val="en-US"/>
+        </w:rPr>
+        <w:t xml:space="preserve"> Available from: </w:t>
+      </w:r>
+      <w:hyperlink r:id="rId12" w:history="1">
+        <w:r>
+          <w:rPr>
+            <w:rStyle w:val="Hyperlink"/>
+            <w:lang w:val="en-US"/>
+          </w:rPr>
+          <w:t>https://www.youtube.com/watch?v=5ci91dfKCyc</w:t>
+        </w:r>
+      </w:hyperlink>
+      <w:r>
+        <w:rPr>
+          <w:lang w:val="en-US"/>
+        </w:rPr>
+        <w:t>.</w:t>
+      </w:r>
+      <w:r>
+        <w:rPr>
+          <w:lang w:val="en-US"/>
+        </w:rPr>
+        <w:t xml:space="preserve"> </w:t>
+      </w:r>
+      <w:r>
+        <w:rPr>
+          <w:lang w:val="en-US"/>
+        </w:rPr>
+        <w:t>[</w:t>
+      </w:r>
+      <w:r>
+        <w:rPr>
+          <w:lang w:val="en-US"/>
+        </w:rPr>
+        <w:t>27 May</w:t>
+      </w:r>
+      <w:r>
+        <w:rPr>
+          <w:lang w:val="en-US"/>
+        </w:rPr>
+        <w:t xml:space="preserve"> 2016]</w:t>
+      </w:r>
     </w:p>
     <w:sectPr>
-      <w:headerReference w:type="default" r:id="rId12"/>
-      <w:footerReference w:type="default" r:id="rId13"/>
+      <w:headerReference w:type="default" r:id="rId13"/>
+      <w:footerReference w:type="default" r:id="rId14"/>
       <w:pgSz w:w="11906" w:h="16838"/>
       <w:pgMar w:top="1701" w:right="1701" w:bottom="1701" w:left="1985" w:header="708" w:footer="708" w:gutter="0"/>
       <w:cols w:space="708"/>
@@ -9991,7 +10205,7 @@
         <w:noProof/>
         <w:lang w:val="de-DE"/>
       </w:rPr>
-      <w:t>18</w:t>
+      <w:t>15</w:t>
     </w:r>
     <w:r>
       <w:fldChar w:fldCharType="end"/>
@@ -10366,7 +10580,7 @@
       <w:pPr>
         <w:pStyle w:val="Funotentext"/>
         <w:rPr>
-          <w:lang w:val="de-DE"/>
+          <w:lang w:val="en-US"/>
         </w:rPr>
       </w:pPr>
       <w:r>
@@ -10376,17 +10590,24 @@
         <w:footnoteRef/>
       </w:r>
       <w:r>
+        <w:rPr>
+          <w:lang w:val="en-US"/>
+        </w:rPr>
         <w:t xml:space="preserve"> </w:t>
       </w:r>
       <w:hyperlink r:id="rId13" w:history="1">
         <w:r>
           <w:rPr>
             <w:rStyle w:val="Hyperlink"/>
+            <w:lang w:val="en-US"/>
           </w:rPr>
           <w:t>https://www.wireshark.org/</w:t>
         </w:r>
       </w:hyperlink>
       <w:r>
+        <w:rPr>
+          <w:lang w:val="en-US"/>
+        </w:rPr>
         <w:t xml:space="preserve"> </w:t>
       </w:r>
     </w:p>
@@ -10411,7 +10632,7 @@
         </w:rPr>
         <w:t xml:space="preserve"> </w:t>
       </w:r>
-      <w:hyperlink r:id="rId14" w:history="1">
+      <w:hyperlink r:id="rId14" w:anchor="search=webrtc" w:history="1">
         <w:r>
           <w:rPr>
             <w:rStyle w:val="Hyperlink"/>
@@ -10448,24 +10669,192 @@
         </w:rPr>
         <w:t xml:space="preserve"> </w:t>
       </w:r>
+      <w:r>
+        <w:fldChar w:fldCharType="begin"/>
+      </w:r>
+      <w:r>
+        <w:rPr>
+          <w:lang w:val="en-US"/>
+        </w:rPr>
+        <w:instrText xml:space="preserve"> HYPERLINK "http://www.statista.com/statistics/421152/wbe-browser-market-share</w:instrText>
+      </w:r>
+      <w:r>
+        <w:rPr>
+          <w:lang w:val="en-US"/>
+        </w:rPr>
+        <w:instrText xml:space="preserve">-in-austria/" </w:instrText>
+      </w:r>
+      <w:r>
+        <w:fldChar w:fldCharType="separate"/>
+      </w:r>
+      <w:r>
+        <w:rPr>
+          <w:rStyle w:val="Hyperlink"/>
+          <w:lang w:val="en-US"/>
+        </w:rPr>
+        <w:t>http://www.statista.com/statistics/421152/wbe-browser-market-share-in-austria/</w:t>
+      </w:r>
+      <w:r>
+        <w:rPr>
+          <w:rStyle w:val="Hyperlink"/>
+          <w:lang w:val="en-US"/>
+        </w:rPr>
+        <w:fldChar w:fldCharType="end"/>
+      </w:r>
+      <w:r>
+        <w:rPr>
+          <w:lang w:val="en-US"/>
+        </w:rPr>
+        <w:t xml:space="preserve"> [27 May, 2016]</w:t>
+      </w:r>
+    </w:p>
+  </w:footnote>
+  <w:footnote w:id="16">
+    <w:p>
+      <w:pPr>
+        <w:pStyle w:val="Funotentext"/>
+        <w:rPr>
+          <w:lang w:val="en-US"/>
+        </w:rPr>
+      </w:pPr>
+      <w:r>
+        <w:rPr>
+          <w:rStyle w:val="Funotenzeichen"/>
+        </w:rPr>
+        <w:footnoteRef/>
+      </w:r>
+      <w:r>
+        <w:rPr>
+          <w:lang w:val="en-US"/>
+        </w:rPr>
+        <w:t xml:space="preserve"> </w:t>
+      </w:r>
+      <w:r>
+        <w:fldChar w:fldCharType="begin"/>
+      </w:r>
+      <w:r>
+        <w:rPr>
+          <w:lang w:val="en-US"/>
+        </w:rPr>
+        <w:instrText xml:space="preserve"> HYPERLINK "https://blogs.windows.com/msedgedev/2015/09/18/ortc-api-is-now-available-in-microsoft-edge/" </w:instrText>
+      </w:r>
+      <w:r>
+        <w:fldChar w:fldCharType="separate"/>
+      </w:r>
+      <w:r>
+        <w:rPr>
+          <w:rStyle w:val="Hyperlink"/>
+          <w:lang w:val="en-US"/>
+        </w:rPr>
+        <w:t>https://blogs.windows.com/msedgedev/2015/09/18/ortc-api-is-now-available-in-microsoft-edge/</w:t>
+      </w:r>
+      <w:r>
+        <w:rPr>
+          <w:rStyle w:val="Hyperlink"/>
+          <w:lang w:val="en-US"/>
+        </w:rPr>
+        <w:fldChar w:fldCharType="end"/>
+      </w:r>
+      <w:r>
+        <w:rPr>
+          <w:lang w:val="en-US"/>
+        </w:rPr>
+        <w:t xml:space="preserve"> [27 May 2016]</w:t>
+      </w:r>
+    </w:p>
+  </w:footnote>
+  <w:footnote w:id="17">
+    <w:p>
+      <w:pPr>
+        <w:pStyle w:val="Funotentext"/>
+        <w:rPr>
+          <w:lang w:val="en-US"/>
+        </w:rPr>
+      </w:pPr>
+      <w:r>
+        <w:rPr>
+          <w:rStyle w:val="Funotenzeichen"/>
+        </w:rPr>
+        <w:footnoteRef/>
+      </w:r>
+      <w:r>
+        <w:rPr>
+          <w:lang w:val="en-US"/>
+        </w:rPr>
+        <w:t xml:space="preserve"> </w:t>
+      </w:r>
+      <w:r>
+        <w:fldChar w:fldCharType="begin"/>
+      </w:r>
+      <w:r>
+        <w:rPr>
+          <w:lang w:val="en-US"/>
+        </w:rPr>
+        <w:instrText xml:space="preserve"> HYPERLINK "https://www.w3.org/TR/webrtc/" </w:instrText>
+      </w:r>
+      <w:r>
+        <w:fldChar w:fldCharType="separate"/>
+      </w:r>
+      <w:r>
+        <w:rPr>
+          <w:rStyle w:val="Hyperlink"/>
+          <w:lang w:val="en-US"/>
+        </w:rPr>
+        <w:t>https://www.w3.org/TR/webrtc/</w:t>
+      </w:r>
+      <w:r>
+        <w:rPr>
+          <w:rStyle w:val="Hyperlink"/>
+          <w:lang w:val="en-US"/>
+        </w:rPr>
+        <w:fldChar w:fldCharType="end"/>
+      </w:r>
+      <w:r>
+        <w:rPr>
+          <w:lang w:val="en-US"/>
+        </w:rPr>
+        <w:t xml:space="preserve"> </w:t>
+      </w:r>
+    </w:p>
+  </w:footnote>
+  <w:footnote w:id="18">
+    <w:p>
+      <w:pPr>
+        <w:pStyle w:val="Funotentext"/>
+        <w:rPr>
+          <w:lang w:val="en-US"/>
+        </w:rPr>
+      </w:pPr>
+      <w:r>
+        <w:rPr>
+          <w:rStyle w:val="Funotenzeichen"/>
+        </w:rPr>
+        <w:footnoteRef/>
+      </w:r>
+      <w:r>
+        <w:rPr>
+          <w:lang w:val="en-US"/>
+        </w:rPr>
+        <w:t xml:space="preserve"> </w:t>
+      </w:r>
       <w:hyperlink r:id="rId15" w:history="1">
         <w:r>
           <w:rPr>
             <w:rStyle w:val="Hyperlink"/>
             <w:lang w:val="en-US"/>
           </w:rPr>
-          <w:t>http://www.statista.com/statistics/421152/wbe-browser-market-share-in-austria/</w:t>
+          <w:t>http://passportjs.org/</w:t>
         </w:r>
       </w:hyperlink>
       <w:r>
         <w:rPr>
           <w:lang w:val="en-US"/>
         </w:rPr>
-        <w:t xml:space="preserve"> [27 May, 2016]</w:t>
+        <w:t xml:space="preserve"> </w:t>
       </w:r>
     </w:p>
   </w:footnote>
-  <w:footnote w:id="16">
+  <w:footnote w:id="19">
     <w:p>
       <w:pPr>
         <w:pStyle w:val="Funotentext"/>
@@ -10491,18 +10880,18 @@
             <w:rStyle w:val="Hyperlink"/>
             <w:lang w:val="en-US"/>
           </w:rPr>
-          <w:t>https://blogs.windows.com/msedgedev/2015/09/18/ortc-api-is-now-available-in-microsoft-edge/</w:t>
+          <w:t>http://oauth.net/</w:t>
         </w:r>
       </w:hyperlink>
       <w:r>
         <w:rPr>
           <w:lang w:val="en-US"/>
         </w:rPr>
-        <w:t xml:space="preserve"> [27 May 2016]</w:t>
+        <w:t xml:space="preserve"> </w:t>
       </w:r>
     </w:p>
   </w:footnote>
-  <w:footnote w:id="17">
+  <w:footnote w:id="20">
     <w:p>
       <w:pPr>
         <w:pStyle w:val="Funotentext"/>
@@ -10528,103 +10917,13 @@
             <w:rStyle w:val="Hyperlink"/>
             <w:lang w:val="en-US"/>
           </w:rPr>
-          <w:t>https://www.w3.org/TR/webrtc/</w:t>
+          <w:t>https://github.com/ging/licode/tree/master/erizo</w:t>
         </w:r>
       </w:hyperlink>
       <w:r>
         <w:rPr>
           <w:lang w:val="en-US"/>
         </w:rPr>
-        <w:t xml:space="preserve"> </w:t>
-      </w:r>
-    </w:p>
-  </w:footnote>
-  <w:footnote w:id="18">
-    <w:p>
-      <w:pPr>
-        <w:pStyle w:val="Funotentext"/>
-        <w:rPr>
-          <w:lang w:val="de-DE"/>
-        </w:rPr>
-      </w:pPr>
-      <w:r>
-        <w:rPr>
-          <w:rStyle w:val="Funotenzeichen"/>
-        </w:rPr>
-        <w:footnoteRef/>
-      </w:r>
-      <w:r>
-        <w:t xml:space="preserve"> </w:t>
-      </w:r>
-      <w:hyperlink r:id="rId18" w:history="1">
-        <w:r>
-          <w:rPr>
-            <w:rStyle w:val="Hyperlink"/>
-          </w:rPr>
-          <w:t>http://passportjs.org/</w:t>
-        </w:r>
-      </w:hyperlink>
-      <w:r>
-        <w:t xml:space="preserve"> </w:t>
-      </w:r>
-    </w:p>
-  </w:footnote>
-  <w:footnote w:id="19">
-    <w:p>
-      <w:pPr>
-        <w:pStyle w:val="Funotentext"/>
-        <w:rPr>
-          <w:lang w:val="de-DE"/>
-        </w:rPr>
-      </w:pPr>
-      <w:r>
-        <w:rPr>
-          <w:rStyle w:val="Funotenzeichen"/>
-        </w:rPr>
-        <w:footnoteRef/>
-      </w:r>
-      <w:r>
-        <w:t xml:space="preserve"> </w:t>
-      </w:r>
-      <w:hyperlink r:id="rId19" w:history="1">
-        <w:r>
-          <w:rPr>
-            <w:rStyle w:val="Hyperlink"/>
-          </w:rPr>
-          <w:t>http://oauth.net/</w:t>
-        </w:r>
-      </w:hyperlink>
-      <w:r>
-        <w:t xml:space="preserve"> </w:t>
-      </w:r>
-    </w:p>
-  </w:footnote>
-  <w:footnote w:id="20">
-    <w:p>
-      <w:pPr>
-        <w:pStyle w:val="Funotentext"/>
-        <w:rPr>
-          <w:lang w:val="de-DE"/>
-        </w:rPr>
-      </w:pPr>
-      <w:r>
-        <w:rPr>
-          <w:rStyle w:val="Funotenzeichen"/>
-        </w:rPr>
-        <w:footnoteRef/>
-      </w:r>
-      <w:r>
-        <w:t xml:space="preserve"> </w:t>
-      </w:r>
-      <w:hyperlink r:id="rId20" w:history="1">
-        <w:r>
-          <w:rPr>
-            <w:rStyle w:val="Hyperlink"/>
-          </w:rPr>
-          <w:t>https://github.com/ging/licode/tree/master/erizo</w:t>
-        </w:r>
-      </w:hyperlink>
-      <w:r>
         <w:t xml:space="preserve"> </w:t>
       </w:r>
     </w:p>
@@ -10634,7 +10933,7 @@
       <w:pPr>
         <w:pStyle w:val="Funotentext"/>
         <w:rPr>
-          <w:lang w:val="de-DE"/>
+          <w:lang w:val="en-US"/>
         </w:rPr>
       </w:pPr>
       <w:r>
@@ -10644,17 +10943,24 @@
         <w:footnoteRef/>
       </w:r>
       <w:r>
+        <w:rPr>
+          <w:lang w:val="en-US"/>
+        </w:rPr>
         <w:t xml:space="preserve"> </w:t>
       </w:r>
-      <w:hyperlink r:id="rId21" w:history="1">
+      <w:hyperlink r:id="rId18" w:history="1">
         <w:r>
           <w:rPr>
             <w:rStyle w:val="Hyperlink"/>
+            <w:lang w:val="en-US"/>
           </w:rPr>
           <w:t>https://janus.conf.meetecho.com/</w:t>
         </w:r>
       </w:hyperlink>
       <w:r>
+        <w:rPr>
+          <w:lang w:val="en-US"/>
+        </w:rPr>
         <w:t xml:space="preserve"> </w:t>
       </w:r>
     </w:p>
@@ -13271,7 +13577,7 @@
 </file>
 
 <file path=customXml/itemProps1.xml><?xml version="1.0" encoding="utf-8"?>
-<ds:datastoreItem xmlns:ds="http://schemas.openxmlformats.org/officeDocument/2006/customXml" ds:itemID="{3CE81E9A-A922-4455-9638-A9F2A5FE285D}">
+<ds:datastoreItem xmlns:ds="http://schemas.openxmlformats.org/officeDocument/2006/customXml" ds:itemID="{AD44E2D3-B27E-4714-B1E0-B2383814642E}">
   <ds:schemaRefs>
     <ds:schemaRef ds:uri="http://schemas.openxmlformats.org/officeDocument/2006/bibliography"/>
   </ds:schemaRefs>

</xml_diff>

<commit_message>
Added conclusion to WebRTC chapter
</commit_message>
<xml_diff>
--- a/thesis/BA2_Cross_Platform_WebRTC.docx
+++ b/thesis/BA2_Cross_Platform_WebRTC.docx
@@ -7183,8 +7183,6 @@
         </w:rPr>
         <w:t>.</w:t>
       </w:r>
-      <w:bookmarkStart w:id="22" w:name="_GoBack"/>
-      <w:bookmarkEnd w:id="22"/>
     </w:p>
     <w:p>
       <w:pPr>
@@ -7193,7 +7191,7 @@
           <w:lang w:val="en-US"/>
         </w:rPr>
       </w:pPr>
-      <w:bookmarkStart w:id="23" w:name="_Toc452107903"/>
+      <w:bookmarkStart w:id="22" w:name="_Toc452107903"/>
       <w:r>
         <w:rPr>
           <w:lang w:val="en-US"/>
@@ -7201,23 +7199,41 @@
         <w:lastRenderedPageBreak/>
         <w:t>Architecture</w:t>
       </w:r>
+      <w:bookmarkEnd w:id="22"/>
+    </w:p>
+    <w:p>
+      <w:pPr>
+        <w:pStyle w:val="berschrift2"/>
+        <w:rPr>
+          <w:lang w:val="en-US"/>
+        </w:rPr>
+      </w:pPr>
+      <w:bookmarkStart w:id="23" w:name="_Toc452107904"/>
+      <w:r>
+        <w:rPr>
+          <w:lang w:val="en-US"/>
+        </w:rPr>
+        <w:t>Functionality</w:t>
+      </w:r>
       <w:bookmarkEnd w:id="23"/>
     </w:p>
     <w:p>
       <w:pPr>
-        <w:pStyle w:val="berschrift2"/>
-        <w:rPr>
-          <w:lang w:val="en-US"/>
-        </w:rPr>
-      </w:pPr>
-      <w:bookmarkStart w:id="24" w:name="_Toc452107904"/>
-      <w:r>
-        <w:rPr>
-          <w:lang w:val="en-US"/>
-        </w:rPr>
-        <w:t>Functionality</w:t>
+        <w:pStyle w:val="berschrift3"/>
+        <w:rPr>
+          <w:lang w:val="en-US"/>
+        </w:rPr>
+      </w:pPr>
+      <w:bookmarkStart w:id="24" w:name="_Toc452107905"/>
+      <w:proofErr w:type="spellStart"/>
+      <w:r>
+        <w:rPr>
+          <w:lang w:val="en-US"/>
+        </w:rPr>
+        <w:t>MediaStream</w:t>
       </w:r>
       <w:bookmarkEnd w:id="24"/>
+      <w:proofErr w:type="spellEnd"/>
     </w:p>
     <w:p>
       <w:pPr>
@@ -7226,13 +7242,13 @@
           <w:lang w:val="en-US"/>
         </w:rPr>
       </w:pPr>
-      <w:bookmarkStart w:id="25" w:name="_Toc452107905"/>
+      <w:bookmarkStart w:id="25" w:name="_Toc452107906"/>
       <w:proofErr w:type="spellStart"/>
       <w:r>
         <w:rPr>
           <w:lang w:val="en-US"/>
         </w:rPr>
-        <w:t>MediaStream</w:t>
+        <w:t>PeerConnection</w:t>
       </w:r>
       <w:bookmarkEnd w:id="25"/>
       <w:proofErr w:type="spellEnd"/>
@@ -7244,62 +7260,137 @@
           <w:lang w:val="en-US"/>
         </w:rPr>
       </w:pPr>
-      <w:bookmarkStart w:id="26" w:name="_Toc452107906"/>
+      <w:bookmarkStart w:id="26" w:name="_Toc452107907"/>
       <w:proofErr w:type="spellStart"/>
       <w:r>
         <w:rPr>
           <w:lang w:val="en-US"/>
         </w:rPr>
-        <w:t>PeerConnection</w:t>
+        <w:t>DataChannel</w:t>
       </w:r>
       <w:bookmarkEnd w:id="26"/>
       <w:proofErr w:type="spellEnd"/>
     </w:p>
     <w:p>
       <w:pPr>
+        <w:pStyle w:val="berschrift2"/>
+        <w:rPr>
+          <w:lang w:val="en-US"/>
+        </w:rPr>
+      </w:pPr>
+      <w:bookmarkStart w:id="27" w:name="_Toc452107908"/>
+      <w:r>
+        <w:rPr>
+          <w:lang w:val="en-US"/>
+        </w:rPr>
+        <w:t>Potential applications</w:t>
+      </w:r>
+      <w:bookmarkEnd w:id="27"/>
+    </w:p>
+    <w:p>
+      <w:pPr>
+        <w:rPr>
+          <w:lang w:val="en-US"/>
+        </w:rPr>
+      </w:pPr>
+      <w:r>
+        <w:rPr>
+          <w:lang w:val="en-US"/>
+        </w:rPr>
+        <w:t xml:space="preserve">Due to its technical design, </w:t>
+      </w:r>
+      <w:proofErr w:type="spellStart"/>
+      <w:r>
+        <w:rPr>
+          <w:lang w:val="en-US"/>
+        </w:rPr>
+        <w:t>WebRTC</w:t>
+      </w:r>
+      <w:proofErr w:type="spellEnd"/>
+      <w:r>
+        <w:rPr>
+          <w:lang w:val="en-US"/>
+        </w:rPr>
+        <w:t xml:space="preserve"> excels when it comes to providing real-time peer-to-peer communication. </w:t>
+      </w:r>
+      <w:r>
+        <w:rPr>
+          <w:lang w:val="en-US"/>
+        </w:rPr>
+        <w:t xml:space="preserve">In the near future, this will most likely open up a number of new potential use cases, especially for web applications. </w:t>
+      </w:r>
+      <w:r>
+        <w:rPr>
+          <w:lang w:val="en-US"/>
+        </w:rPr>
+        <w:t>Three</w:t>
+      </w:r>
+      <w:r>
+        <w:rPr>
+          <w:lang w:val="en-US"/>
+        </w:rPr>
+        <w:t xml:space="preserve"> possible use cases are </w:t>
+      </w:r>
+      <w:r>
+        <w:rPr>
+          <w:lang w:val="en-US"/>
+        </w:rPr>
+        <w:t xml:space="preserve">briefly </w:t>
+      </w:r>
+      <w:r>
+        <w:rPr>
+          <w:lang w:val="en-US"/>
+        </w:rPr>
+        <w:t>outlined in the following.</w:t>
+      </w:r>
+    </w:p>
+    <w:p>
+      <w:pPr>
         <w:pStyle w:val="berschrift3"/>
         <w:rPr>
           <w:lang w:val="en-US"/>
         </w:rPr>
       </w:pPr>
-      <w:bookmarkStart w:id="27" w:name="_Toc452107907"/>
+      <w:bookmarkStart w:id="28" w:name="_Toc452107909"/>
+      <w:r>
+        <w:rPr>
+          <w:lang w:val="en-US"/>
+        </w:rPr>
+        <w:t>Real-time communication</w:t>
+      </w:r>
+      <w:bookmarkEnd w:id="28"/>
+    </w:p>
+    <w:p>
+      <w:pPr>
+        <w:rPr>
+          <w:lang w:val="en-US"/>
+        </w:rPr>
+      </w:pPr>
+      <w:r>
+        <w:rPr>
+          <w:lang w:val="en-US"/>
+        </w:rPr>
+        <w:t xml:space="preserve">An evident use case for </w:t>
+      </w:r>
       <w:proofErr w:type="spellStart"/>
       <w:r>
         <w:rPr>
           <w:lang w:val="en-US"/>
         </w:rPr>
-        <w:t>DataChannel</w:t>
-      </w:r>
-      <w:bookmarkEnd w:id="27"/>
+        <w:t>WebRTC</w:t>
+      </w:r>
       <w:proofErr w:type="spellEnd"/>
-    </w:p>
-    <w:p>
-      <w:pPr>
-        <w:pStyle w:val="berschrift2"/>
-        <w:rPr>
-          <w:lang w:val="en-US"/>
-        </w:rPr>
-      </w:pPr>
-      <w:bookmarkStart w:id="28" w:name="_Toc452107908"/>
-      <w:r>
-        <w:rPr>
-          <w:lang w:val="en-US"/>
-        </w:rPr>
-        <w:t>Potential applications</w:t>
-      </w:r>
-      <w:bookmarkEnd w:id="28"/>
-    </w:p>
-    <w:p>
-      <w:pPr>
-        <w:rPr>
-          <w:lang w:val="en-US"/>
-        </w:rPr>
-      </w:pPr>
-      <w:r>
-        <w:rPr>
-          <w:lang w:val="en-US"/>
-        </w:rPr>
-        <w:t xml:space="preserve">Due to its technical design, </w:t>
+      <w:r>
+        <w:rPr>
+          <w:lang w:val="en-US"/>
+        </w:rPr>
+        <w:t xml:space="preserve"> is the field of real-time communication. </w:t>
+      </w:r>
+      <w:r>
+        <w:rPr>
+          <w:lang w:val="en-US"/>
+        </w:rPr>
+        <w:t xml:space="preserve">Before the introduction of </w:t>
       </w:r>
       <w:proofErr w:type="spellStart"/>
       <w:r>
@@ -7313,37 +7404,91 @@
         <w:rPr>
           <w:lang w:val="en-US"/>
         </w:rPr>
-        <w:t xml:space="preserve"> excels when it comes to providing real-time peer-to-peer communication. </w:t>
-      </w:r>
-      <w:r>
-        <w:rPr>
-          <w:lang w:val="en-US"/>
-        </w:rPr>
-        <w:t xml:space="preserve">In the near future, this will most likely open up a number of new potential use cases, especially for web applications. </w:t>
-      </w:r>
-      <w:r>
-        <w:rPr>
-          <w:lang w:val="en-US"/>
-        </w:rPr>
-        <w:t>Three</w:t>
-      </w:r>
-      <w:r>
-        <w:rPr>
-          <w:lang w:val="en-US"/>
-        </w:rPr>
-        <w:t xml:space="preserve"> possible use cases are </w:t>
-      </w:r>
-      <w:r>
-        <w:rPr>
-          <w:lang w:val="en-US"/>
-        </w:rPr>
-        <w:t xml:space="preserve">briefly </w:t>
-      </w:r>
-      <w:r>
-        <w:rPr>
-          <w:lang w:val="en-US"/>
-        </w:rPr>
-        <w:t>outlined in the following.</w:t>
+        <w:t xml:space="preserve">, developing a real-time communication application meant that programmers had to </w:t>
+      </w:r>
+      <w:r>
+        <w:rPr>
+          <w:lang w:val="en-US"/>
+        </w:rPr>
+        <w:t>obtain</w:t>
+      </w:r>
+      <w:r>
+        <w:rPr>
+          <w:lang w:val="en-US"/>
+        </w:rPr>
+        <w:t xml:space="preserve"> vast knowledge about audio and video codecs, communication protocols, data transfer and encryption. </w:t>
+      </w:r>
+      <w:proofErr w:type="spellStart"/>
+      <w:r>
+        <w:rPr>
+          <w:lang w:val="en-US"/>
+        </w:rPr>
+        <w:t>WebRTC</w:t>
+      </w:r>
+      <w:proofErr w:type="spellEnd"/>
+      <w:r>
+        <w:rPr>
+          <w:lang w:val="en-US"/>
+        </w:rPr>
+        <w:t xml:space="preserve"> simplifies this process significantly by providing a plain JavaScript API</w:t>
+      </w:r>
+      <w:r>
+        <w:rPr>
+          <w:lang w:val="en-US"/>
+        </w:rPr>
+        <w:t xml:space="preserve"> (cf. PAPER-18)</w:t>
+      </w:r>
+      <w:r>
+        <w:rPr>
+          <w:lang w:val="en-US"/>
+        </w:rPr>
+        <w:t>. As a result, web developers can easily build such an application simply by calling the right API methods at the right time, without needing special knowledge about telecommunications.</w:t>
+      </w:r>
+    </w:p>
+    <w:p>
+      <w:pPr>
+        <w:rPr>
+          <w:lang w:val="en-US"/>
+        </w:rPr>
+      </w:pPr>
+      <w:r>
+        <w:rPr>
+          <w:lang w:val="en-US"/>
+        </w:rPr>
+        <w:t xml:space="preserve">Furthermore, due to the fact that </w:t>
+      </w:r>
+      <w:proofErr w:type="spellStart"/>
+      <w:r>
+        <w:rPr>
+          <w:lang w:val="en-US"/>
+        </w:rPr>
+        <w:t>WebRTC</w:t>
+      </w:r>
+      <w:proofErr w:type="spellEnd"/>
+      <w:r>
+        <w:rPr>
+          <w:lang w:val="en-US"/>
+        </w:rPr>
+        <w:t xml:space="preserve"> runs natively within web browsers, it is not necessary for the users to install any kind of software or plugin to use it. This could be an additional encouragement for people to use it, as there is no entry barrier in the form of downloading and install</w:t>
+      </w:r>
+      <w:r>
+        <w:rPr>
+          <w:lang w:val="en-US"/>
+        </w:rPr>
+        <w:t>ing software from the internet.</w:t>
+      </w:r>
+    </w:p>
+    <w:p>
+      <w:pPr>
+        <w:rPr>
+          <w:lang w:val="en-US"/>
+        </w:rPr>
+      </w:pPr>
+      <w:r>
+        <w:rPr>
+          <w:lang w:val="en-US"/>
+        </w:rPr>
+        <w:t>In general, the field of real-time communication ranges from plain text messaging, telephone-like audio connections to video streaming. In its simplest form, there are only two users involved, but especially in a business environment, there can be a large number of people involved in a conference call (cf. PAPER-18).</w:t>
       </w:r>
     </w:p>
     <w:p>
@@ -7353,173 +7498,26 @@
           <w:lang w:val="en-US"/>
         </w:rPr>
       </w:pPr>
-      <w:bookmarkStart w:id="29" w:name="_Toc452107909"/>
-      <w:r>
-        <w:rPr>
-          <w:lang w:val="en-US"/>
-        </w:rPr>
-        <w:t>Real-time communication</w:t>
+      <w:bookmarkStart w:id="29" w:name="_Toc452107910"/>
+      <w:r>
+        <w:rPr>
+          <w:lang w:val="en-US"/>
+        </w:rPr>
+        <w:t>Peer-to-peer file</w:t>
+      </w:r>
+      <w:r>
+        <w:rPr>
+          <w:lang w:val="en-US"/>
+        </w:rPr>
+        <w:t xml:space="preserve"> </w:t>
+      </w:r>
+      <w:r>
+        <w:rPr>
+          <w:lang w:val="en-US"/>
+        </w:rPr>
+        <w:t>sharing</w:t>
       </w:r>
       <w:bookmarkEnd w:id="29"/>
-    </w:p>
-    <w:p>
-      <w:pPr>
-        <w:rPr>
-          <w:lang w:val="en-US"/>
-        </w:rPr>
-      </w:pPr>
-      <w:r>
-        <w:rPr>
-          <w:lang w:val="en-US"/>
-        </w:rPr>
-        <w:t xml:space="preserve">An evident use case for </w:t>
-      </w:r>
-      <w:proofErr w:type="spellStart"/>
-      <w:r>
-        <w:rPr>
-          <w:lang w:val="en-US"/>
-        </w:rPr>
-        <w:t>WebRTC</w:t>
-      </w:r>
-      <w:proofErr w:type="spellEnd"/>
-      <w:r>
-        <w:rPr>
-          <w:lang w:val="en-US"/>
-        </w:rPr>
-        <w:t xml:space="preserve"> is the field of real-time communication. </w:t>
-      </w:r>
-      <w:r>
-        <w:rPr>
-          <w:lang w:val="en-US"/>
-        </w:rPr>
-        <w:t xml:space="preserve">Before the introduction of </w:t>
-      </w:r>
-      <w:proofErr w:type="spellStart"/>
-      <w:r>
-        <w:rPr>
-          <w:lang w:val="en-US"/>
-        </w:rPr>
-        <w:t>WebRTC</w:t>
-      </w:r>
-      <w:proofErr w:type="spellEnd"/>
-      <w:r>
-        <w:rPr>
-          <w:lang w:val="en-US"/>
-        </w:rPr>
-        <w:t xml:space="preserve">, developing a real-time communication application meant that programmers had to </w:t>
-      </w:r>
-      <w:r>
-        <w:rPr>
-          <w:lang w:val="en-US"/>
-        </w:rPr>
-        <w:t>obtain</w:t>
-      </w:r>
-      <w:r>
-        <w:rPr>
-          <w:lang w:val="en-US"/>
-        </w:rPr>
-        <w:t xml:space="preserve"> vast knowledge about audio and video codecs, communication protocols, data transfer and encryption. </w:t>
-      </w:r>
-      <w:proofErr w:type="spellStart"/>
-      <w:r>
-        <w:rPr>
-          <w:lang w:val="en-US"/>
-        </w:rPr>
-        <w:t>WebRTC</w:t>
-      </w:r>
-      <w:proofErr w:type="spellEnd"/>
-      <w:r>
-        <w:rPr>
-          <w:lang w:val="en-US"/>
-        </w:rPr>
-        <w:t xml:space="preserve"> simplifies this process significantly by providing a plain JavaScript API</w:t>
-      </w:r>
-      <w:r>
-        <w:rPr>
-          <w:lang w:val="en-US"/>
-        </w:rPr>
-        <w:t xml:space="preserve"> (cf. PAPER-18)</w:t>
-      </w:r>
-      <w:r>
-        <w:rPr>
-          <w:lang w:val="en-US"/>
-        </w:rPr>
-        <w:t>. As a result, web developers can easily build such an application simply by calling the right API methods at the right time, without needing special knowledge about telecommunications.</w:t>
-      </w:r>
-    </w:p>
-    <w:p>
-      <w:pPr>
-        <w:rPr>
-          <w:lang w:val="en-US"/>
-        </w:rPr>
-      </w:pPr>
-      <w:r>
-        <w:rPr>
-          <w:lang w:val="en-US"/>
-        </w:rPr>
-        <w:t xml:space="preserve">Furthermore, due to the fact that </w:t>
-      </w:r>
-      <w:proofErr w:type="spellStart"/>
-      <w:r>
-        <w:rPr>
-          <w:lang w:val="en-US"/>
-        </w:rPr>
-        <w:t>WebRTC</w:t>
-      </w:r>
-      <w:proofErr w:type="spellEnd"/>
-      <w:r>
-        <w:rPr>
-          <w:lang w:val="en-US"/>
-        </w:rPr>
-        <w:t xml:space="preserve"> runs natively within web browsers, it is not necessary for the users to install any kind of software or plugin to use it. This could be an additional encouragement for people to use it, as there is no entry barrier in the form of downloading and install</w:t>
-      </w:r>
-      <w:r>
-        <w:rPr>
-          <w:lang w:val="en-US"/>
-        </w:rPr>
-        <w:t>ing software from the internet.</w:t>
-      </w:r>
-    </w:p>
-    <w:p>
-      <w:pPr>
-        <w:rPr>
-          <w:lang w:val="en-US"/>
-        </w:rPr>
-      </w:pPr>
-      <w:r>
-        <w:rPr>
-          <w:lang w:val="en-US"/>
-        </w:rPr>
-        <w:t>In general, the field of real-time communication ranges from plain text messaging, telephone-like audio connections to video streaming. In its simplest form, there are only two users involved, but especially in a business environment, there can be a large number of people involved in a conference call (cf. PAPER-18).</w:t>
-      </w:r>
-    </w:p>
-    <w:p>
-      <w:pPr>
-        <w:pStyle w:val="berschrift3"/>
-        <w:rPr>
-          <w:lang w:val="en-US"/>
-        </w:rPr>
-      </w:pPr>
-      <w:bookmarkStart w:id="30" w:name="_Toc452107910"/>
-      <w:r>
-        <w:rPr>
-          <w:lang w:val="en-US"/>
-        </w:rPr>
-        <w:t>Peer-to-peer file</w:t>
-      </w:r>
-      <w:r>
-        <w:rPr>
-          <w:lang w:val="en-US"/>
-        </w:rPr>
-        <w:t xml:space="preserve"> </w:t>
-      </w:r>
-      <w:r>
-        <w:rPr>
-          <w:lang w:val="en-US"/>
-        </w:rPr>
-        <w:t>sharing</w:t>
-      </w:r>
-      <w:bookmarkEnd w:id="30"/>
     </w:p>
     <w:p>
       <w:pPr>
@@ -7679,108 +7677,108 @@
           <w:lang w:val="en-US"/>
         </w:rPr>
       </w:pPr>
-      <w:bookmarkStart w:id="31" w:name="_Toc452107911"/>
+      <w:bookmarkStart w:id="30" w:name="_Toc452107911"/>
       <w:r>
         <w:rPr>
           <w:lang w:val="en-US"/>
         </w:rPr>
         <w:t>Integrating real-time sensor data</w:t>
       </w:r>
+      <w:bookmarkEnd w:id="30"/>
+    </w:p>
+    <w:p>
+      <w:pPr>
+        <w:rPr>
+          <w:lang w:val="en-US"/>
+        </w:rPr>
+      </w:pPr>
+      <w:r>
+        <w:rPr>
+          <w:lang w:val="en-US"/>
+        </w:rPr>
+        <w:t xml:space="preserve">PAPER-19 </w:t>
+      </w:r>
+      <w:proofErr w:type="gramStart"/>
+      <w:r>
+        <w:rPr>
+          <w:lang w:val="en-US"/>
+        </w:rPr>
+        <w:t>propose</w:t>
+      </w:r>
+      <w:proofErr w:type="gramEnd"/>
+      <w:r>
+        <w:rPr>
+          <w:lang w:val="en-US"/>
+        </w:rPr>
+        <w:t xml:space="preserve"> a solution for a standardized API for the integration of real-time sensor data into web applications. They describe an example from the field of medicine, where a patient is able to remotely send data from a medical device, for instance a blood pressure sensor, to a doctor. In order for this concept to work, it is necessary to implement a middleware that handles the communication between the sensors and the web browser. This could be realized with a web browser extension (cf. PAPER-19).</w:t>
+      </w:r>
+    </w:p>
+    <w:p>
+      <w:pPr>
+        <w:rPr>
+          <w:lang w:val="en-US"/>
+        </w:rPr>
+      </w:pPr>
+      <w:r>
+        <w:rPr>
+          <w:lang w:val="en-US"/>
+        </w:rPr>
+        <w:t xml:space="preserve">Another field that could benefit greatly from such a solution </w:t>
+      </w:r>
+      <w:proofErr w:type="gramStart"/>
+      <w:r>
+        <w:rPr>
+          <w:lang w:val="en-US"/>
+        </w:rPr>
+        <w:t>are</w:t>
+      </w:r>
+      <w:proofErr w:type="gramEnd"/>
+      <w:r>
+        <w:rPr>
+          <w:lang w:val="en-US"/>
+        </w:rPr>
+        <w:t xml:space="preserve"> large manufactory companies. Especially since the rise of the “Industry 4.0” era, there have been several attempts to create “smart factories”</w:t>
+      </w:r>
+      <w:r>
+        <w:rPr>
+          <w:lang w:val="en-US"/>
+        </w:rPr>
+        <w:t>, which offer increased flexibility in the production process</w:t>
+      </w:r>
+      <w:r>
+        <w:rPr>
+          <w:lang w:val="en-US"/>
+        </w:rPr>
+        <w:t xml:space="preserve">. In such environments, malfunctions can be discovered significantly faster. They could even be detected before they happened, when the devices are able to issue warnings if measurement readings are not within pre-defined </w:t>
+      </w:r>
+      <w:r>
+        <w:rPr>
+          <w:lang w:val="en-US"/>
+        </w:rPr>
+        <w:t>thresholds (cf. PAPER-20)</w:t>
+      </w:r>
+      <w:r>
+        <w:rPr>
+          <w:lang w:val="en-US"/>
+        </w:rPr>
+        <w:t>.</w:t>
+      </w:r>
+    </w:p>
+    <w:p>
+      <w:pPr>
+        <w:pStyle w:val="berschrift2"/>
+        <w:rPr>
+          <w:lang w:val="en-US"/>
+        </w:rPr>
+      </w:pPr>
+      <w:bookmarkStart w:id="31" w:name="_Toc452107912"/>
+      <w:r>
+        <w:rPr>
+          <w:lang w:val="en-US"/>
+        </w:rPr>
+        <w:t>Advantages</w:t>
+      </w:r>
       <w:bookmarkEnd w:id="31"/>
-    </w:p>
-    <w:p>
-      <w:pPr>
-        <w:rPr>
-          <w:lang w:val="en-US"/>
-        </w:rPr>
-      </w:pPr>
-      <w:r>
-        <w:rPr>
-          <w:lang w:val="en-US"/>
-        </w:rPr>
-        <w:t xml:space="preserve">PAPER-19 </w:t>
-      </w:r>
-      <w:proofErr w:type="gramStart"/>
-      <w:r>
-        <w:rPr>
-          <w:lang w:val="en-US"/>
-        </w:rPr>
-        <w:t>propose</w:t>
-      </w:r>
-      <w:proofErr w:type="gramEnd"/>
-      <w:r>
-        <w:rPr>
-          <w:lang w:val="en-US"/>
-        </w:rPr>
-        <w:t xml:space="preserve"> a solution for a standardized API for the integration of real-time sensor data into web applications. They describe an example from the field of medicine, where a patient is able to remotely send data from a medical device, for instance a blood pressure sensor, to a doctor. In order for this concept to work, it is necessary to implement a middleware that handles the communication between the sensors and the web browser. This could be realized with a web browser extension (cf. PAPER-19).</w:t>
-      </w:r>
-    </w:p>
-    <w:p>
-      <w:pPr>
-        <w:rPr>
-          <w:lang w:val="en-US"/>
-        </w:rPr>
-      </w:pPr>
-      <w:r>
-        <w:rPr>
-          <w:lang w:val="en-US"/>
-        </w:rPr>
-        <w:t xml:space="preserve">Another field that could benefit greatly from such a solution </w:t>
-      </w:r>
-      <w:proofErr w:type="gramStart"/>
-      <w:r>
-        <w:rPr>
-          <w:lang w:val="en-US"/>
-        </w:rPr>
-        <w:t>are</w:t>
-      </w:r>
-      <w:proofErr w:type="gramEnd"/>
-      <w:r>
-        <w:rPr>
-          <w:lang w:val="en-US"/>
-        </w:rPr>
-        <w:t xml:space="preserve"> large manufactory companies. Especially since the rise of the “Industry 4.0” era, there have been several attempts to create “smart factories”</w:t>
-      </w:r>
-      <w:r>
-        <w:rPr>
-          <w:lang w:val="en-US"/>
-        </w:rPr>
-        <w:t>, which offer increased flexibility in the production process</w:t>
-      </w:r>
-      <w:r>
-        <w:rPr>
-          <w:lang w:val="en-US"/>
-        </w:rPr>
-        <w:t xml:space="preserve">. In such environments, malfunctions can be discovered significantly faster. They could even be detected before they happened, when the devices are able to issue warnings if measurement readings are not within pre-defined </w:t>
-      </w:r>
-      <w:r>
-        <w:rPr>
-          <w:lang w:val="en-US"/>
-        </w:rPr>
-        <w:t>thresholds (cf. PAPER-20)</w:t>
-      </w:r>
-      <w:r>
-        <w:rPr>
-          <w:lang w:val="en-US"/>
-        </w:rPr>
-        <w:t>.</w:t>
-      </w:r>
-    </w:p>
-    <w:p>
-      <w:pPr>
-        <w:pStyle w:val="berschrift2"/>
-        <w:rPr>
-          <w:lang w:val="en-US"/>
-        </w:rPr>
-      </w:pPr>
-      <w:bookmarkStart w:id="32" w:name="_Toc452107912"/>
-      <w:r>
-        <w:rPr>
-          <w:lang w:val="en-US"/>
-        </w:rPr>
-        <w:t>Advantages</w:t>
-      </w:r>
-      <w:bookmarkEnd w:id="32"/>
     </w:p>
     <w:p>
       <w:pPr>
@@ -8176,14 +8174,14 @@
           <w:lang w:val="en-US"/>
         </w:rPr>
       </w:pPr>
-      <w:bookmarkStart w:id="33" w:name="_Toc452107913"/>
+      <w:bookmarkStart w:id="32" w:name="_Toc452107913"/>
       <w:r>
         <w:rPr>
           <w:lang w:val="en-US"/>
         </w:rPr>
         <w:t>Limitations</w:t>
       </w:r>
-      <w:bookmarkEnd w:id="33"/>
+      <w:bookmarkEnd w:id="32"/>
     </w:p>
     <w:p>
       <w:pPr>
@@ -8340,8 +8338,8 @@
           <w:lang w:val="en-US"/>
         </w:rPr>
       </w:pPr>
-      <w:bookmarkStart w:id="34" w:name="_Ref452107729"/>
-      <w:bookmarkStart w:id="35" w:name="_Toc452107929"/>
+      <w:bookmarkStart w:id="33" w:name="_Ref452107729"/>
+      <w:bookmarkStart w:id="34" w:name="_Toc452107929"/>
       <w:r>
         <w:rPr>
           <w:lang w:val="en-US"/>
@@ -8370,49 +8368,49 @@
       <w:r>
         <w:fldChar w:fldCharType="end"/>
       </w:r>
+      <w:bookmarkEnd w:id="33"/>
+      <w:r>
+        <w:rPr>
+          <w:lang w:val="en-US"/>
+        </w:rPr>
+        <w:t>: Overview of browsers that have a working implementa</w:t>
+      </w:r>
+      <w:r>
+        <w:rPr>
+          <w:lang w:val="en-US"/>
+        </w:rPr>
+        <w:t xml:space="preserve">tion of </w:t>
+      </w:r>
+      <w:proofErr w:type="spellStart"/>
+      <w:r>
+        <w:rPr>
+          <w:lang w:val="en-US"/>
+        </w:rPr>
+        <w:t>WebRTC</w:t>
+      </w:r>
+      <w:proofErr w:type="spellEnd"/>
+      <w:r>
+        <w:rPr>
+          <w:lang w:val="en-US"/>
+        </w:rPr>
+        <w:t xml:space="preserve"> </w:t>
+      </w:r>
+      <w:proofErr w:type="spellStart"/>
+      <w:r>
+        <w:rPr>
+          <w:lang w:val="en-US"/>
+        </w:rPr>
+        <w:t>PeerConnections</w:t>
+      </w:r>
+      <w:proofErr w:type="spellEnd"/>
+      <w:r>
+        <w:rPr>
+          <w:rStyle w:val="Funotenzeichen"/>
+          <w:lang w:val="en-US"/>
+        </w:rPr>
+        <w:footnoteReference w:id="14"/>
+      </w:r>
       <w:bookmarkEnd w:id="34"/>
-      <w:r>
-        <w:rPr>
-          <w:lang w:val="en-US"/>
-        </w:rPr>
-        <w:t>: Overview of browsers that have a working implementa</w:t>
-      </w:r>
-      <w:r>
-        <w:rPr>
-          <w:lang w:val="en-US"/>
-        </w:rPr>
-        <w:t xml:space="preserve">tion of </w:t>
-      </w:r>
-      <w:proofErr w:type="spellStart"/>
-      <w:r>
-        <w:rPr>
-          <w:lang w:val="en-US"/>
-        </w:rPr>
-        <w:t>WebRTC</w:t>
-      </w:r>
-      <w:proofErr w:type="spellEnd"/>
-      <w:r>
-        <w:rPr>
-          <w:lang w:val="en-US"/>
-        </w:rPr>
-        <w:t xml:space="preserve"> </w:t>
-      </w:r>
-      <w:proofErr w:type="spellStart"/>
-      <w:r>
-        <w:rPr>
-          <w:lang w:val="en-US"/>
-        </w:rPr>
-        <w:t>PeerConnections</w:t>
-      </w:r>
-      <w:proofErr w:type="spellEnd"/>
-      <w:r>
-        <w:rPr>
-          <w:rStyle w:val="Funotenzeichen"/>
-          <w:lang w:val="en-US"/>
-        </w:rPr>
-        <w:footnoteReference w:id="14"/>
-      </w:r>
-      <w:bookmarkEnd w:id="35"/>
     </w:p>
     <w:p>
       <w:pPr>
@@ -8589,8 +8587,8 @@
           <w:lang w:val="en-US"/>
         </w:rPr>
       </w:pPr>
-      <w:bookmarkStart w:id="36" w:name="_Ref452107000"/>
-      <w:bookmarkStart w:id="37" w:name="_Toc452107930"/>
+      <w:bookmarkStart w:id="35" w:name="_Ref452107000"/>
+      <w:bookmarkStart w:id="36" w:name="_Toc452107930"/>
       <w:r>
         <w:rPr>
           <w:lang w:val="en-US"/>
@@ -8619,14 +8617,14 @@
       <w:r>
         <w:fldChar w:fldCharType="end"/>
       </w:r>
+      <w:bookmarkEnd w:id="35"/>
+      <w:r>
+        <w:rPr>
+          <w:lang w:val="en-US"/>
+        </w:rPr>
+        <w:t>: Web browser market share in Austria in 2015</w:t>
+      </w:r>
       <w:bookmarkEnd w:id="36"/>
-      <w:r>
-        <w:rPr>
-          <w:lang w:val="en-US"/>
-        </w:rPr>
-        <w:t>: Web browser market share in Austria in 2015</w:t>
-      </w:r>
-      <w:bookmarkEnd w:id="37"/>
     </w:p>
     <w:p>
       <w:pPr>
@@ -8871,9 +8869,9 @@
           <w:lang w:val="en-US"/>
         </w:rPr>
       </w:pPr>
-      <w:bookmarkStart w:id="38" w:name="_Ref452106333"/>
-      <w:bookmarkStart w:id="39" w:name="_Ref452106319"/>
-      <w:bookmarkStart w:id="40" w:name="_Toc452107931"/>
+      <w:bookmarkStart w:id="37" w:name="_Ref452106333"/>
+      <w:bookmarkStart w:id="38" w:name="_Ref452106319"/>
+      <w:bookmarkStart w:id="39" w:name="_Toc452107931"/>
       <w:r>
         <w:rPr>
           <w:lang w:val="en-US"/>
@@ -8902,39 +8900,204 @@
       <w:r>
         <w:fldChar w:fldCharType="end"/>
       </w:r>
+      <w:bookmarkEnd w:id="37"/>
+      <w:r>
+        <w:rPr>
+          <w:lang w:val="en-US"/>
+        </w:rPr>
+        <w:t>: Necessary variable assignment to deal with vendor prefixes</w:t>
+      </w:r>
       <w:bookmarkEnd w:id="38"/>
-      <w:r>
-        <w:rPr>
-          <w:lang w:val="en-US"/>
-        </w:rPr>
-        <w:t>: Necessary variable assignment to deal with vendor prefixes</w:t>
-      </w:r>
       <w:bookmarkEnd w:id="39"/>
+    </w:p>
+    <w:p>
+      <w:pPr>
+        <w:rPr>
+          <w:lang w:val="en-US"/>
+        </w:rPr>
+      </w:pPr>
+      <w:r>
+        <w:rPr>
+          <w:lang w:val="en-US"/>
+        </w:rPr>
+        <w:t>There are a number of other methods that</w:t>
+      </w:r>
+      <w:r>
+        <w:rPr>
+          <w:lang w:val="en-US"/>
+        </w:rPr>
+        <w:t xml:space="preserve"> suffer from</w:t>
+      </w:r>
+      <w:r>
+        <w:rPr>
+          <w:lang w:val="en-US"/>
+        </w:rPr>
+        <w:t xml:space="preserve"> the same issue, especially when it comes to </w:t>
+      </w:r>
+      <w:proofErr w:type="spellStart"/>
+      <w:r>
+        <w:rPr>
+          <w:lang w:val="en-US"/>
+        </w:rPr>
+        <w:t>WebRTC</w:t>
+      </w:r>
+      <w:proofErr w:type="spellEnd"/>
+      <w:r>
+        <w:rPr>
+          <w:lang w:val="en-US"/>
+        </w:rPr>
+        <w:t>-specific functions</w:t>
+      </w:r>
+      <w:r>
+        <w:rPr>
+          <w:lang w:val="en-US"/>
+        </w:rPr>
+        <w:t xml:space="preserve">, for instance </w:t>
+      </w:r>
+      <w:proofErr w:type="spellStart"/>
+      <w:r>
+        <w:rPr>
+          <w:lang w:val="en-US"/>
+        </w:rPr>
+        <w:t>RTCPeerConnection</w:t>
+      </w:r>
+      <w:proofErr w:type="spellEnd"/>
+      <w:r>
+        <w:rPr>
+          <w:lang w:val="en-US"/>
+        </w:rPr>
+        <w:t xml:space="preserve"> or </w:t>
+      </w:r>
+      <w:proofErr w:type="spellStart"/>
+      <w:r>
+        <w:rPr>
+          <w:lang w:val="en-US"/>
+        </w:rPr>
+        <w:t>RTCSessionDescription</w:t>
+      </w:r>
+      <w:proofErr w:type="spellEnd"/>
+      <w:r>
+        <w:rPr>
+          <w:lang w:val="en-US"/>
+        </w:rPr>
+        <w:t xml:space="preserve">, which both must be assigned </w:t>
+      </w:r>
+      <w:r>
+        <w:rPr>
+          <w:lang w:val="en-US"/>
+        </w:rPr>
+        <w:t>in the same way as</w:t>
+      </w:r>
+      <w:r>
+        <w:rPr>
+          <w:lang w:val="en-US"/>
+        </w:rPr>
+        <w:t xml:space="preserve"> described in </w:t>
+      </w:r>
+      <w:r>
+        <w:rPr>
+          <w:lang w:val="en-US"/>
+        </w:rPr>
+        <w:fldChar w:fldCharType="begin"/>
+      </w:r>
+      <w:r>
+        <w:rPr>
+          <w:lang w:val="en-US"/>
+        </w:rPr>
+        <w:instrText xml:space="preserve"> REF _Ref452106333 \h </w:instrText>
+      </w:r>
+      <w:r>
+        <w:rPr>
+          <w:lang w:val="en-US"/>
+        </w:rPr>
+      </w:r>
+      <w:r>
+        <w:rPr>
+          <w:lang w:val="en-US"/>
+        </w:rPr>
+        <w:fldChar w:fldCharType="separate"/>
+      </w:r>
+      <w:r>
+        <w:rPr>
+          <w:lang w:val="en-US"/>
+        </w:rPr>
+        <w:t xml:space="preserve">Listing </w:t>
+      </w:r>
+      <w:r>
+        <w:rPr>
+          <w:noProof/>
+          <w:lang w:val="en-US"/>
+        </w:rPr>
+        <w:t>1</w:t>
+      </w:r>
+      <w:r>
+        <w:rPr>
+          <w:lang w:val="en-US"/>
+        </w:rPr>
+        <w:fldChar w:fldCharType="end"/>
+      </w:r>
+      <w:r>
+        <w:rPr>
+          <w:lang w:val="en-US"/>
+        </w:rPr>
+        <w:t xml:space="preserve"> for </w:t>
+      </w:r>
+      <w:proofErr w:type="spellStart"/>
+      <w:r>
+        <w:rPr>
+          <w:lang w:val="en-US"/>
+        </w:rPr>
+        <w:t>navigator.getUserMedia</w:t>
+      </w:r>
+      <w:proofErr w:type="spellEnd"/>
+      <w:r>
+        <w:rPr>
+          <w:lang w:val="en-US"/>
+        </w:rPr>
+        <w:t>.</w:t>
+      </w:r>
+    </w:p>
+    <w:p>
+      <w:pPr>
+        <w:pStyle w:val="berschrift2"/>
+        <w:rPr>
+          <w:lang w:val="en-US"/>
+        </w:rPr>
+      </w:pPr>
+      <w:bookmarkStart w:id="40" w:name="_Toc452107914"/>
+      <w:r>
+        <w:rPr>
+          <w:lang w:val="en-US"/>
+        </w:rPr>
+        <w:t>Usage possibilities</w:t>
+      </w:r>
       <w:bookmarkEnd w:id="40"/>
     </w:p>
     <w:p>
       <w:pPr>
-        <w:rPr>
-          <w:lang w:val="en-US"/>
-        </w:rPr>
-      </w:pPr>
-      <w:r>
-        <w:rPr>
-          <w:lang w:val="en-US"/>
-        </w:rPr>
-        <w:t>There are a number of other methods that</w:t>
-      </w:r>
-      <w:r>
-        <w:rPr>
-          <w:lang w:val="en-US"/>
-        </w:rPr>
-        <w:t xml:space="preserve"> suffer from</w:t>
-      </w:r>
-      <w:r>
-        <w:rPr>
-          <w:lang w:val="en-US"/>
-        </w:rPr>
-        <w:t xml:space="preserve"> the same issue, especially when it comes to </w:t>
+        <w:pStyle w:val="berschrift2"/>
+        <w:rPr>
+          <w:lang w:val="en-US"/>
+        </w:rPr>
+      </w:pPr>
+      <w:r>
+        <w:rPr>
+          <w:lang w:val="en-US"/>
+        </w:rPr>
+        <w:t>Conclusion</w:t>
+      </w:r>
+    </w:p>
+    <w:p>
+      <w:pPr>
+        <w:rPr>
+          <w:lang w:val="en-US"/>
+        </w:rPr>
+      </w:pPr>
+      <w:r>
+        <w:rPr>
+          <w:lang w:val="en-US"/>
+        </w:rPr>
+        <w:t xml:space="preserve">It has been established that the </w:t>
       </w:r>
       <w:proofErr w:type="spellStart"/>
       <w:r>
@@ -8948,171 +9111,34 @@
         <w:rPr>
           <w:lang w:val="en-US"/>
         </w:rPr>
-        <w:t>-specific functions</w:t>
-      </w:r>
-      <w:r>
-        <w:rPr>
-          <w:lang w:val="en-US"/>
-        </w:rPr>
-        <w:t xml:space="preserve">, for instance </w:t>
-      </w:r>
-      <w:proofErr w:type="spellStart"/>
-      <w:r>
-        <w:rPr>
-          <w:lang w:val="en-US"/>
-        </w:rPr>
-        <w:t>RTCPeerConnection</w:t>
-      </w:r>
-      <w:proofErr w:type="spellEnd"/>
-      <w:r>
-        <w:rPr>
-          <w:lang w:val="en-US"/>
-        </w:rPr>
-        <w:t xml:space="preserve"> or </w:t>
-      </w:r>
-      <w:proofErr w:type="spellStart"/>
-      <w:r>
-        <w:rPr>
-          <w:lang w:val="en-US"/>
-        </w:rPr>
-        <w:t>RTCSessionDescription</w:t>
-      </w:r>
-      <w:proofErr w:type="spellEnd"/>
-      <w:r>
-        <w:rPr>
-          <w:lang w:val="en-US"/>
-        </w:rPr>
-        <w:t xml:space="preserve">, which both must be assigned </w:t>
-      </w:r>
-      <w:r>
-        <w:rPr>
-          <w:lang w:val="en-US"/>
-        </w:rPr>
-        <w:t>in the same way as</w:t>
-      </w:r>
-      <w:r>
-        <w:rPr>
-          <w:lang w:val="en-US"/>
-        </w:rPr>
-        <w:t xml:space="preserve"> described in </w:t>
-      </w:r>
-      <w:r>
-        <w:rPr>
-          <w:lang w:val="en-US"/>
-        </w:rPr>
-        <w:fldChar w:fldCharType="begin"/>
-      </w:r>
-      <w:r>
-        <w:rPr>
-          <w:lang w:val="en-US"/>
-        </w:rPr>
-        <w:instrText xml:space="preserve"> REF _Ref452106333 \h </w:instrText>
-      </w:r>
-      <w:r>
-        <w:rPr>
-          <w:lang w:val="en-US"/>
-        </w:rPr>
-      </w:r>
-      <w:r>
-        <w:rPr>
-          <w:lang w:val="en-US"/>
-        </w:rPr>
-        <w:fldChar w:fldCharType="separate"/>
-      </w:r>
-      <w:r>
-        <w:rPr>
-          <w:lang w:val="en-US"/>
-        </w:rPr>
-        <w:t xml:space="preserve">Listing </w:t>
-      </w:r>
-      <w:r>
-        <w:rPr>
-          <w:noProof/>
-          <w:lang w:val="en-US"/>
-        </w:rPr>
-        <w:t>1</w:t>
-      </w:r>
-      <w:r>
-        <w:rPr>
-          <w:lang w:val="en-US"/>
-        </w:rPr>
-        <w:fldChar w:fldCharType="end"/>
-      </w:r>
-      <w:r>
-        <w:rPr>
-          <w:lang w:val="en-US"/>
-        </w:rPr>
-        <w:t xml:space="preserve"> for </w:t>
-      </w:r>
-      <w:proofErr w:type="spellStart"/>
-      <w:r>
-        <w:rPr>
-          <w:lang w:val="en-US"/>
-        </w:rPr>
-        <w:t>navigator.getUserMedia</w:t>
-      </w:r>
-      <w:proofErr w:type="spellEnd"/>
-      <w:r>
-        <w:rPr>
-          <w:lang w:val="en-US"/>
-        </w:rPr>
-        <w:t>.</w:t>
-      </w:r>
-    </w:p>
-    <w:p>
-      <w:pPr>
-        <w:pStyle w:val="berschrift2"/>
-        <w:rPr>
-          <w:lang w:val="en-US"/>
-        </w:rPr>
-      </w:pPr>
-      <w:bookmarkStart w:id="41" w:name="_Toc452107914"/>
-      <w:r>
-        <w:rPr>
-          <w:lang w:val="en-US"/>
-        </w:rPr>
-        <w:t>Usage possibilities</w:t>
-      </w:r>
+        <w:t xml:space="preserve"> technology can be used in a telecommunications environment and due to the fact that it is independent of specific operating systems is a considerable benefit. Furthermore, 100% of the data transfer is securely encrypted, which is particularly </w:t>
+      </w:r>
+      <w:bookmarkStart w:id="41" w:name="_GoBack"/>
       <w:bookmarkEnd w:id="41"/>
-    </w:p>
-    <w:p>
-      <w:pPr>
-        <w:pStyle w:val="berschrift2"/>
-        <w:rPr>
-          <w:lang w:val="en-US"/>
-        </w:rPr>
-      </w:pPr>
-      <w:r>
-        <w:rPr>
-          <w:lang w:val="en-US"/>
-        </w:rPr>
-        <w:t>Conclusion</w:t>
-      </w:r>
-    </w:p>
-    <w:p>
-      <w:pPr>
-        <w:rPr>
-          <w:lang w:val="en-US"/>
-        </w:rPr>
-      </w:pPr>
-      <w:r>
-        <w:rPr>
-          <w:lang w:val="en-US"/>
-        </w:rPr>
-        <w:t>SOMETHING POSITIVE</w:t>
-      </w:r>
-    </w:p>
-    <w:p>
-      <w:pPr>
-        <w:rPr>
-          <w:lang w:val="en-US"/>
-        </w:rPr>
-      </w:pPr>
-      <w:r>
-        <w:rPr>
-          <w:lang w:val="en-US"/>
-        </w:rPr>
-        <w:t>The limitations described in this chapter still remain of serious nature, especially in a consumer environment. It is hardly feasible to coerce an end customer to switch to a certain web browser in order to use a web application. The same applies to a business context.</w:t>
+      <w:r>
+        <w:rPr>
+          <w:lang w:val="en-US"/>
+        </w:rPr>
+        <w:t>compelling to companies concerned about the privacy of their data.</w:t>
+      </w:r>
+    </w:p>
+    <w:p>
+      <w:pPr>
+        <w:rPr>
+          <w:lang w:val="en-US"/>
+        </w:rPr>
+      </w:pPr>
+      <w:r>
+        <w:rPr>
+          <w:lang w:val="en-US"/>
+        </w:rPr>
+        <w:t>However, t</w:t>
+      </w:r>
+      <w:r>
+        <w:rPr>
+          <w:lang w:val="en-US"/>
+        </w:rPr>
+        <w:t>he limitations described in this chapter still remain of serious nature, especially in a consumer environment. It is hardly feasible to coerce an end customer to switch to a certain web browser in order to use a web application. The same applies to a business context.</w:t>
       </w:r>
       <w:r>
         <w:rPr>
@@ -10205,7 +10231,7 @@
         <w:noProof/>
         <w:lang w:val="de-DE"/>
       </w:rPr>
-      <w:t>15</w:t>
+      <w:t>21</w:t>
     </w:r>
     <w:r>
       <w:fldChar w:fldCharType="end"/>
@@ -10595,166 +10621,160 @@
         </w:rPr>
         <w:t xml:space="preserve"> </w:t>
       </w:r>
+      <w:r>
+        <w:fldChar w:fldCharType="begin"/>
+      </w:r>
+      <w:r>
+        <w:rPr>
+          <w:lang w:val="en-US"/>
+        </w:rPr>
+        <w:instrText xml:space="preserve"> HYPERLINK "https://www.wireshark.org/" </w:instrText>
+      </w:r>
+      <w:r>
+        <w:fldChar w:fldCharType="separate"/>
+      </w:r>
+      <w:r>
+        <w:rPr>
+          <w:rStyle w:val="Hyperlink"/>
+          <w:lang w:val="en-US"/>
+        </w:rPr>
+        <w:t>https://www.wireshark.org/</w:t>
+      </w:r>
+      <w:r>
+        <w:rPr>
+          <w:rStyle w:val="Hyperlink"/>
+          <w:lang w:val="en-US"/>
+        </w:rPr>
+        <w:fldChar w:fldCharType="end"/>
+      </w:r>
+      <w:r>
+        <w:rPr>
+          <w:lang w:val="en-US"/>
+        </w:rPr>
+        <w:t xml:space="preserve"> </w:t>
+      </w:r>
+    </w:p>
+  </w:footnote>
+  <w:footnote w:id="14">
+    <w:p>
+      <w:pPr>
+        <w:pStyle w:val="Funotentext"/>
+        <w:rPr>
+          <w:lang w:val="en-US"/>
+        </w:rPr>
+      </w:pPr>
+      <w:r>
+        <w:rPr>
+          <w:rStyle w:val="Funotenzeichen"/>
+        </w:rPr>
+        <w:footnoteRef/>
+      </w:r>
+      <w:r>
+        <w:rPr>
+          <w:lang w:val="en-US"/>
+        </w:rPr>
+        <w:t xml:space="preserve"> </w:t>
+      </w:r>
+      <w:r>
+        <w:fldChar w:fldCharType="begin"/>
+      </w:r>
+      <w:r>
+        <w:rPr>
+          <w:lang w:val="en-US"/>
+        </w:rPr>
+        <w:instrText xml:space="preserve"> HYPERLINK "http://caniuse.com/" \l "search=webrtc" </w:instrText>
+      </w:r>
+      <w:r>
+        <w:fldChar w:fldCharType="separate"/>
+      </w:r>
+      <w:r>
+        <w:rPr>
+          <w:rStyle w:val="Hyperlink"/>
+          <w:lang w:val="en-US"/>
+        </w:rPr>
+        <w:t>http://caniuse.com/#search=webrtc</w:t>
+      </w:r>
+      <w:r>
+        <w:rPr>
+          <w:rStyle w:val="Hyperlink"/>
+          <w:lang w:val="en-US"/>
+        </w:rPr>
+        <w:fldChar w:fldCharType="end"/>
+      </w:r>
+      <w:r>
+        <w:rPr>
+          <w:lang w:val="en-US"/>
+        </w:rPr>
+        <w:t xml:space="preserve"> [27 May 2016]</w:t>
+      </w:r>
+    </w:p>
+  </w:footnote>
+  <w:footnote w:id="15">
+    <w:p>
+      <w:pPr>
+        <w:pStyle w:val="Funotentext"/>
+        <w:rPr>
+          <w:lang w:val="en-US"/>
+        </w:rPr>
+      </w:pPr>
+      <w:r>
+        <w:rPr>
+          <w:rStyle w:val="Funotenzeichen"/>
+        </w:rPr>
+        <w:footnoteRef/>
+      </w:r>
+      <w:r>
+        <w:rPr>
+          <w:lang w:val="en-US"/>
+        </w:rPr>
+        <w:t xml:space="preserve"> </w:t>
+      </w:r>
       <w:hyperlink r:id="rId13" w:history="1">
         <w:r>
           <w:rPr>
             <w:rStyle w:val="Hyperlink"/>
             <w:lang w:val="en-US"/>
           </w:rPr>
-          <w:t>https://www.wireshark.org/</w:t>
+          <w:t>http://www.statista.com/statistics/421152/wbe-browser-market-share-in-austria/</w:t>
         </w:r>
       </w:hyperlink>
       <w:r>
         <w:rPr>
           <w:lang w:val="en-US"/>
         </w:rPr>
+        <w:t xml:space="preserve"> [27 May, 2016]</w:t>
+      </w:r>
+    </w:p>
+  </w:footnote>
+  <w:footnote w:id="16">
+    <w:p>
+      <w:pPr>
+        <w:pStyle w:val="Funotentext"/>
+        <w:rPr>
+          <w:lang w:val="en-US"/>
+        </w:rPr>
+      </w:pPr>
+      <w:r>
+        <w:rPr>
+          <w:rStyle w:val="Funotenzeichen"/>
+        </w:rPr>
+        <w:footnoteRef/>
+      </w:r>
+      <w:r>
+        <w:rPr>
+          <w:lang w:val="en-US"/>
+        </w:rPr>
         <w:t xml:space="preserve"> </w:t>
       </w:r>
-    </w:p>
-  </w:footnote>
-  <w:footnote w:id="14">
-    <w:p>
-      <w:pPr>
-        <w:pStyle w:val="Funotentext"/>
-        <w:rPr>
-          <w:lang w:val="en-US"/>
-        </w:rPr>
-      </w:pPr>
-      <w:r>
-        <w:rPr>
-          <w:rStyle w:val="Funotenzeichen"/>
-        </w:rPr>
-        <w:footnoteRef/>
-      </w:r>
-      <w:r>
-        <w:rPr>
-          <w:lang w:val="en-US"/>
-        </w:rPr>
-        <w:t xml:space="preserve"> </w:t>
-      </w:r>
-      <w:hyperlink r:id="rId14" w:anchor="search=webrtc" w:history="1">
+      <w:hyperlink r:id="rId14" w:history="1">
         <w:r>
           <w:rPr>
             <w:rStyle w:val="Hyperlink"/>
             <w:lang w:val="en-US"/>
           </w:rPr>
-          <w:t>http://caniuse.com/#search=webrtc</w:t>
+          <w:t>https://blogs.windows.com/msedgedev/2015/09/18/ortc-api-is-now-available-in-microsoft-edge/</w:t>
         </w:r>
       </w:hyperlink>
-      <w:r>
-        <w:rPr>
-          <w:lang w:val="en-US"/>
-        </w:rPr>
-        <w:t xml:space="preserve"> [27 May 2016]</w:t>
-      </w:r>
-    </w:p>
-  </w:footnote>
-  <w:footnote w:id="15">
-    <w:p>
-      <w:pPr>
-        <w:pStyle w:val="Funotentext"/>
-        <w:rPr>
-          <w:lang w:val="en-US"/>
-        </w:rPr>
-      </w:pPr>
-      <w:r>
-        <w:rPr>
-          <w:rStyle w:val="Funotenzeichen"/>
-        </w:rPr>
-        <w:footnoteRef/>
-      </w:r>
-      <w:r>
-        <w:rPr>
-          <w:lang w:val="en-US"/>
-        </w:rPr>
-        <w:t xml:space="preserve"> </w:t>
-      </w:r>
-      <w:r>
-        <w:fldChar w:fldCharType="begin"/>
-      </w:r>
-      <w:r>
-        <w:rPr>
-          <w:lang w:val="en-US"/>
-        </w:rPr>
-        <w:instrText xml:space="preserve"> HYPERLINK "http://www.statista.com/statistics/421152/wbe-browser-market-share</w:instrText>
-      </w:r>
-      <w:r>
-        <w:rPr>
-          <w:lang w:val="en-US"/>
-        </w:rPr>
-        <w:instrText xml:space="preserve">-in-austria/" </w:instrText>
-      </w:r>
-      <w:r>
-        <w:fldChar w:fldCharType="separate"/>
-      </w:r>
-      <w:r>
-        <w:rPr>
-          <w:rStyle w:val="Hyperlink"/>
-          <w:lang w:val="en-US"/>
-        </w:rPr>
-        <w:t>http://www.statista.com/statistics/421152/wbe-browser-market-share-in-austria/</w:t>
-      </w:r>
-      <w:r>
-        <w:rPr>
-          <w:rStyle w:val="Hyperlink"/>
-          <w:lang w:val="en-US"/>
-        </w:rPr>
-        <w:fldChar w:fldCharType="end"/>
-      </w:r>
-      <w:r>
-        <w:rPr>
-          <w:lang w:val="en-US"/>
-        </w:rPr>
-        <w:t xml:space="preserve"> [27 May, 2016]</w:t>
-      </w:r>
-    </w:p>
-  </w:footnote>
-  <w:footnote w:id="16">
-    <w:p>
-      <w:pPr>
-        <w:pStyle w:val="Funotentext"/>
-        <w:rPr>
-          <w:lang w:val="en-US"/>
-        </w:rPr>
-      </w:pPr>
-      <w:r>
-        <w:rPr>
-          <w:rStyle w:val="Funotenzeichen"/>
-        </w:rPr>
-        <w:footnoteRef/>
-      </w:r>
-      <w:r>
-        <w:rPr>
-          <w:lang w:val="en-US"/>
-        </w:rPr>
-        <w:t xml:space="preserve"> </w:t>
-      </w:r>
-      <w:r>
-        <w:fldChar w:fldCharType="begin"/>
-      </w:r>
-      <w:r>
-        <w:rPr>
-          <w:lang w:val="en-US"/>
-        </w:rPr>
-        <w:instrText xml:space="preserve"> HYPERLINK "https://blogs.windows.com/msedgedev/2015/09/18/ortc-api-is-now-available-in-microsoft-edge/" </w:instrText>
-      </w:r>
-      <w:r>
-        <w:fldChar w:fldCharType="separate"/>
-      </w:r>
-      <w:r>
-        <w:rPr>
-          <w:rStyle w:val="Hyperlink"/>
-          <w:lang w:val="en-US"/>
-        </w:rPr>
-        <w:t>https://blogs.windows.com/msedgedev/2015/09/18/ortc-api-is-now-available-in-microsoft-edge/</w:t>
-      </w:r>
-      <w:r>
-        <w:rPr>
-          <w:rStyle w:val="Hyperlink"/>
-          <w:lang w:val="en-US"/>
-        </w:rPr>
-        <w:fldChar w:fldCharType="end"/>
-      </w:r>
       <w:r>
         <w:rPr>
           <w:lang w:val="en-US"/>
@@ -10783,32 +10803,15 @@
         </w:rPr>
         <w:t xml:space="preserve"> </w:t>
       </w:r>
-      <w:r>
-        <w:fldChar w:fldCharType="begin"/>
-      </w:r>
-      <w:r>
-        <w:rPr>
-          <w:lang w:val="en-US"/>
-        </w:rPr>
-        <w:instrText xml:space="preserve"> HYPERLINK "https://www.w3.org/TR/webrtc/" </w:instrText>
-      </w:r>
-      <w:r>
-        <w:fldChar w:fldCharType="separate"/>
-      </w:r>
-      <w:r>
-        <w:rPr>
-          <w:rStyle w:val="Hyperlink"/>
-          <w:lang w:val="en-US"/>
-        </w:rPr>
-        <w:t>https://www.w3.org/TR/webrtc/</w:t>
-      </w:r>
-      <w:r>
-        <w:rPr>
-          <w:rStyle w:val="Hyperlink"/>
-          <w:lang w:val="en-US"/>
-        </w:rPr>
-        <w:fldChar w:fldCharType="end"/>
-      </w:r>
+      <w:hyperlink r:id="rId15" w:history="1">
+        <w:r>
+          <w:rPr>
+            <w:rStyle w:val="Hyperlink"/>
+            <w:lang w:val="en-US"/>
+          </w:rPr>
+          <w:t>https://www.w3.org/TR/webrtc/</w:t>
+        </w:r>
+      </w:hyperlink>
       <w:r>
         <w:rPr>
           <w:lang w:val="en-US"/>
@@ -10837,15 +10840,32 @@
         </w:rPr>
         <w:t xml:space="preserve"> </w:t>
       </w:r>
-      <w:hyperlink r:id="rId15" w:history="1">
-        <w:r>
-          <w:rPr>
-            <w:rStyle w:val="Hyperlink"/>
-            <w:lang w:val="en-US"/>
-          </w:rPr>
-          <w:t>http://passportjs.org/</w:t>
-        </w:r>
-      </w:hyperlink>
+      <w:r>
+        <w:fldChar w:fldCharType="begin"/>
+      </w:r>
+      <w:r>
+        <w:rPr>
+          <w:lang w:val="en-US"/>
+        </w:rPr>
+        <w:instrText xml:space="preserve"> HYPERLINK "http://passportjs.org/" </w:instrText>
+      </w:r>
+      <w:r>
+        <w:fldChar w:fldCharType="separate"/>
+      </w:r>
+      <w:r>
+        <w:rPr>
+          <w:rStyle w:val="Hyperlink"/>
+          <w:lang w:val="en-US"/>
+        </w:rPr>
+        <w:t>http://passportjs.org/</w:t>
+      </w:r>
+      <w:r>
+        <w:rPr>
+          <w:rStyle w:val="Hyperlink"/>
+          <w:lang w:val="en-US"/>
+        </w:rPr>
+        <w:fldChar w:fldCharType="end"/>
+      </w:r>
       <w:r>
         <w:rPr>
           <w:lang w:val="en-US"/>
@@ -10874,15 +10894,32 @@
         </w:rPr>
         <w:t xml:space="preserve"> </w:t>
       </w:r>
-      <w:hyperlink r:id="rId16" w:history="1">
-        <w:r>
-          <w:rPr>
-            <w:rStyle w:val="Hyperlink"/>
-            <w:lang w:val="en-US"/>
-          </w:rPr>
-          <w:t>http://oauth.net/</w:t>
-        </w:r>
-      </w:hyperlink>
+      <w:r>
+        <w:fldChar w:fldCharType="begin"/>
+      </w:r>
+      <w:r>
+        <w:rPr>
+          <w:lang w:val="en-US"/>
+        </w:rPr>
+        <w:instrText xml:space="preserve"> HYPERLINK "http://oauth.net/" </w:instrText>
+      </w:r>
+      <w:r>
+        <w:fldChar w:fldCharType="separate"/>
+      </w:r>
+      <w:r>
+        <w:rPr>
+          <w:rStyle w:val="Hyperlink"/>
+          <w:lang w:val="en-US"/>
+        </w:rPr>
+        <w:t>http://oauth.net/</w:t>
+      </w:r>
+      <w:r>
+        <w:rPr>
+          <w:rStyle w:val="Hyperlink"/>
+          <w:lang w:val="en-US"/>
+        </w:rPr>
+        <w:fldChar w:fldCharType="end"/>
+      </w:r>
       <w:r>
         <w:rPr>
           <w:lang w:val="en-US"/>
@@ -10911,15 +10948,32 @@
         </w:rPr>
         <w:t xml:space="preserve"> </w:t>
       </w:r>
-      <w:hyperlink r:id="rId17" w:history="1">
-        <w:r>
-          <w:rPr>
-            <w:rStyle w:val="Hyperlink"/>
-            <w:lang w:val="en-US"/>
-          </w:rPr>
-          <w:t>https://github.com/ging/licode/tree/master/erizo</w:t>
-        </w:r>
-      </w:hyperlink>
+      <w:r>
+        <w:fldChar w:fldCharType="begin"/>
+      </w:r>
+      <w:r>
+        <w:rPr>
+          <w:lang w:val="en-US"/>
+        </w:rPr>
+        <w:instrText xml:space="preserve"> HYPERLINK "https://github.com/ging/licode/tree/master/erizo" </w:instrText>
+      </w:r>
+      <w:r>
+        <w:fldChar w:fldCharType="separate"/>
+      </w:r>
+      <w:r>
+        <w:rPr>
+          <w:rStyle w:val="Hyperlink"/>
+          <w:lang w:val="en-US"/>
+        </w:rPr>
+        <w:t>https://github.com/ging/licode/tree/master/erizo</w:t>
+      </w:r>
+      <w:r>
+        <w:rPr>
+          <w:rStyle w:val="Hyperlink"/>
+          <w:lang w:val="en-US"/>
+        </w:rPr>
+        <w:fldChar w:fldCharType="end"/>
+      </w:r>
       <w:r>
         <w:rPr>
           <w:lang w:val="en-US"/>
@@ -10948,15 +11002,32 @@
         </w:rPr>
         <w:t xml:space="preserve"> </w:t>
       </w:r>
-      <w:hyperlink r:id="rId18" w:history="1">
-        <w:r>
-          <w:rPr>
-            <w:rStyle w:val="Hyperlink"/>
-            <w:lang w:val="en-US"/>
-          </w:rPr>
-          <w:t>https://janus.conf.meetecho.com/</w:t>
-        </w:r>
-      </w:hyperlink>
+      <w:r>
+        <w:fldChar w:fldCharType="begin"/>
+      </w:r>
+      <w:r>
+        <w:rPr>
+          <w:lang w:val="en-US"/>
+        </w:rPr>
+        <w:instrText xml:space="preserve"> HYPERLINK "https://janus.conf.meetecho.com/" </w:instrText>
+      </w:r>
+      <w:r>
+        <w:fldChar w:fldCharType="separate"/>
+      </w:r>
+      <w:r>
+        <w:rPr>
+          <w:rStyle w:val="Hyperlink"/>
+          <w:lang w:val="en-US"/>
+        </w:rPr>
+        <w:t>https://janus.conf.meetecho.com/</w:t>
+      </w:r>
+      <w:r>
+        <w:rPr>
+          <w:rStyle w:val="Hyperlink"/>
+          <w:lang w:val="en-US"/>
+        </w:rPr>
+        <w:fldChar w:fldCharType="end"/>
+      </w:r>
       <w:r>
         <w:rPr>
           <w:lang w:val="en-US"/>
@@ -13577,7 +13648,7 @@
 </file>
 
 <file path=customXml/itemProps1.xml><?xml version="1.0" encoding="utf-8"?>
-<ds:datastoreItem xmlns:ds="http://schemas.openxmlformats.org/officeDocument/2006/customXml" ds:itemID="{AD44E2D3-B27E-4714-B1E0-B2383814642E}">
+<ds:datastoreItem xmlns:ds="http://schemas.openxmlformats.org/officeDocument/2006/customXml" ds:itemID="{490E46C0-92EC-4C32-B7FD-32CB9E812FCA}">
   <ds:schemaRefs>
     <ds:schemaRef ds:uri="http://schemas.openxmlformats.org/officeDocument/2006/bibliography"/>
   </ds:schemaRefs>

</xml_diff>

<commit_message>
Added functionality and signaling part to WebRTC chapter
</commit_message>
<xml_diff>
--- a/thesis/BA2_Cross_Platform_WebRTC.docx
+++ b/thesis/BA2_Cross_Platform_WebRTC.docx
@@ -77,53 +77,53 @@
           <w:b/>
           <w:lang w:val="en-US"/>
         </w:rPr>
-        <w:t xml:space="preserve">of </w:t>
-      </w:r>
-      <w:proofErr w:type="spellStart"/>
-      <w:r>
+        <w:t>of WebRTC in a cross-platform developed hybrid app</w:t>
+      </w:r>
+    </w:p>
+    <w:p>
+      <w:pPr>
+        <w:jc w:val="center"/>
+        <w:rPr>
+          <w:lang w:val="en-US"/>
+        </w:rPr>
+      </w:pPr>
+    </w:p>
+    <w:p>
+      <w:pPr>
+        <w:jc w:val="center"/>
+        <w:rPr>
+          <w:lang w:val="en-US"/>
+        </w:rPr>
+      </w:pPr>
+    </w:p>
+    <w:p>
+      <w:pPr>
+        <w:jc w:val="center"/>
+        <w:rPr>
+          <w:lang w:val="en-US"/>
+        </w:rPr>
+      </w:pPr>
+    </w:p>
+    <w:p>
+      <w:pPr>
+        <w:jc w:val="center"/>
         <w:rPr>
           <w:b/>
           <w:lang w:val="en-US"/>
         </w:rPr>
-        <w:t>WebRTC</w:t>
-      </w:r>
-      <w:proofErr w:type="spellEnd"/>
+      </w:pPr>
       <w:r>
         <w:rPr>
           <w:b/>
           <w:lang w:val="en-US"/>
         </w:rPr>
-        <w:t xml:space="preserve"> in a cross-platform developed hybrid app</w:t>
+        <w:t>Bachelor Thesis</w:t>
       </w:r>
     </w:p>
     <w:p>
       <w:pPr>
         <w:jc w:val="center"/>
         <w:rPr>
-          <w:lang w:val="en-US"/>
-        </w:rPr>
-      </w:pPr>
-    </w:p>
-    <w:p>
-      <w:pPr>
-        <w:jc w:val="center"/>
-        <w:rPr>
-          <w:lang w:val="en-US"/>
-        </w:rPr>
-      </w:pPr>
-    </w:p>
-    <w:p>
-      <w:pPr>
-        <w:jc w:val="center"/>
-        <w:rPr>
-          <w:lang w:val="en-US"/>
-        </w:rPr>
-      </w:pPr>
-    </w:p>
-    <w:p>
-      <w:pPr>
-        <w:jc w:val="center"/>
-        <w:rPr>
           <w:b/>
           <w:lang w:val="en-US"/>
         </w:rPr>
@@ -133,32 +133,7 @@
           <w:b/>
           <w:lang w:val="en-US"/>
         </w:rPr>
-        <w:t>Bachelor Thesis</w:t>
-      </w:r>
-    </w:p>
-    <w:p>
-      <w:pPr>
-        <w:jc w:val="center"/>
-        <w:rPr>
-          <w:b/>
-          <w:lang w:val="en-US"/>
-        </w:rPr>
-      </w:pPr>
-      <w:proofErr w:type="gramStart"/>
-      <w:r>
-        <w:rPr>
-          <w:b/>
-          <w:lang w:val="en-US"/>
-        </w:rPr>
-        <w:t>submitted</w:t>
-      </w:r>
-      <w:proofErr w:type="gramEnd"/>
-      <w:r>
-        <w:rPr>
-          <w:b/>
-          <w:lang w:val="en-US"/>
-        </w:rPr>
-        <w:t xml:space="preserve"> in conformity with the requirements</w:t>
+        <w:t>submitted in conformity with the requirements</w:t>
       </w:r>
       <w:r>
         <w:rPr>
@@ -190,7 +165,6 @@
         </w:rPr>
         <w:t xml:space="preserve">Bachelor’s degree program </w:t>
       </w:r>
-      <w:proofErr w:type="spellStart"/>
       <w:r>
         <w:rPr>
           <w:b/>
@@ -198,7 +172,6 @@
         </w:rPr>
         <w:t>Internettechnik</w:t>
       </w:r>
-      <w:proofErr w:type="spellEnd"/>
       <w:r>
         <w:rPr>
           <w:b/>
@@ -210,16 +183,8 @@
         <w:rPr>
           <w:lang w:val="en-US"/>
         </w:rPr>
-        <w:t xml:space="preserve">FH JOANNEUM (University of Applied Sciences), </w:t>
-      </w:r>
-      <w:proofErr w:type="spellStart"/>
-      <w:r>
-        <w:rPr>
-          <w:lang w:val="en-US"/>
-        </w:rPr>
-        <w:t>Kapfenberg</w:t>
-      </w:r>
-      <w:proofErr w:type="spellEnd"/>
+        <w:t>FH JOANNEUM (University of Applied Sciences), Kapfenberg</w:t>
+      </w:r>
     </w:p>
     <w:p>
       <w:pPr>
@@ -244,102 +209,54 @@
           <w:lang w:val="en-US"/>
         </w:rPr>
       </w:pPr>
-      <w:proofErr w:type="gramStart"/>
       <w:r>
         <w:rPr>
           <w:b/>
           <w:lang w:val="en-US"/>
         </w:rPr>
-        <w:t>supervisor</w:t>
-      </w:r>
-      <w:proofErr w:type="gramEnd"/>
+        <w:t xml:space="preserve">supervisor: </w:t>
+      </w:r>
+      <w:r>
+        <w:rPr>
+          <w:lang w:val="en-US"/>
+        </w:rPr>
+        <w:t xml:space="preserve">Dipl. Ing. </w:t>
+      </w:r>
+      <w:r>
+        <w:rPr>
+          <w:lang w:val="en-US"/>
+        </w:rPr>
+        <w:t>Johannes Feiner</w:t>
+      </w:r>
+    </w:p>
+    <w:p>
+      <w:pPr>
+        <w:jc w:val="center"/>
+        <w:rPr>
+          <w:lang w:val="en-US"/>
+        </w:rPr>
+      </w:pPr>
+    </w:p>
+    <w:p>
+      <w:pPr>
+        <w:jc w:val="center"/>
+        <w:rPr>
+          <w:lang w:val="en-US"/>
+        </w:rPr>
+      </w:pPr>
       <w:r>
         <w:rPr>
           <w:b/>
           <w:lang w:val="en-US"/>
         </w:rPr>
-        <w:t xml:space="preserve">: </w:t>
-      </w:r>
-      <w:r>
-        <w:rPr>
-          <w:lang w:val="en-US"/>
-        </w:rPr>
-        <w:t xml:space="preserve">Dipl. </w:t>
-      </w:r>
-      <w:proofErr w:type="spellStart"/>
-      <w:r>
-        <w:rPr>
-          <w:lang w:val="en-US"/>
-        </w:rPr>
-        <w:t>Ing</w:t>
-      </w:r>
-      <w:proofErr w:type="spellEnd"/>
-      <w:r>
-        <w:rPr>
-          <w:lang w:val="en-US"/>
-        </w:rPr>
-        <w:t xml:space="preserve">. </w:t>
-      </w:r>
-      <w:r>
-        <w:rPr>
-          <w:lang w:val="en-US"/>
-        </w:rPr>
-        <w:t xml:space="preserve">Johannes </w:t>
-      </w:r>
-      <w:proofErr w:type="spellStart"/>
-      <w:r>
-        <w:rPr>
-          <w:lang w:val="en-US"/>
-        </w:rPr>
-        <w:t>Feiner</w:t>
-      </w:r>
-      <w:proofErr w:type="spellEnd"/>
-    </w:p>
-    <w:p>
-      <w:pPr>
-        <w:jc w:val="center"/>
-        <w:rPr>
-          <w:lang w:val="en-US"/>
-        </w:rPr>
-      </w:pPr>
-    </w:p>
-    <w:p>
-      <w:pPr>
-        <w:jc w:val="center"/>
-        <w:rPr>
-          <w:lang w:val="en-US"/>
-        </w:rPr>
-      </w:pPr>
-      <w:proofErr w:type="gramStart"/>
-      <w:r>
-        <w:rPr>
-          <w:b/>
-          <w:lang w:val="en-US"/>
-        </w:rPr>
-        <w:t>submitted</w:t>
-      </w:r>
-      <w:proofErr w:type="gramEnd"/>
-      <w:r>
-        <w:rPr>
-          <w:b/>
-          <w:lang w:val="en-US"/>
-        </w:rPr>
-        <w:t xml:space="preserve"> by: </w:t>
-      </w:r>
-      <w:r>
-        <w:rPr>
-          <w:lang w:val="en-US"/>
-        </w:rPr>
-        <w:t xml:space="preserve">Michael </w:t>
-      </w:r>
-      <w:proofErr w:type="spellStart"/>
-      <w:r>
-        <w:rPr>
-          <w:lang w:val="en-US"/>
-        </w:rPr>
-        <w:t>Stifter</w:t>
-      </w:r>
-      <w:proofErr w:type="spellEnd"/>
+        <w:t xml:space="preserve">submitted by: </w:t>
+      </w:r>
+      <w:r>
+        <w:rPr>
+          <w:lang w:val="en-US"/>
+        </w:rPr>
+        <w:t>Michael Stifter</w:t>
+      </w:r>
       <w:r>
         <w:rPr>
           <w:lang w:val="en-US"/>
@@ -442,21 +359,7 @@
         <w:rPr>
           <w:lang w:val="en-US"/>
         </w:rPr>
-        <w:t xml:space="preserve">achelor’s thesis was composed by </w:t>
-      </w:r>
-      <w:proofErr w:type="gramStart"/>
-      <w:r>
-        <w:rPr>
-          <w:lang w:val="en-US"/>
-        </w:rPr>
-        <w:t>myself</w:t>
-      </w:r>
-      <w:proofErr w:type="gramEnd"/>
-      <w:r>
-        <w:rPr>
-          <w:lang w:val="en-US"/>
-        </w:rPr>
-        <w:t xml:space="preserve"> and that the work contained herein is my own. I also confirm that I have only used the specified resources. All formulations and concepts taken verbatim or in substance from printed or unprinted material or from the Internet have been cited according to the rules of good scientific practice and indicated by footnotes or other exact references to the original source.</w:t>
+        <w:t>achelor’s thesis was composed by myself and that the work contained herein is my own. I also confirm that I have only used the specified resources. All formulations and concepts taken verbatim or in substance from printed or unprinted material or from the Internet have been cited according to the rules of good scientific practice and indicated by footnotes or other exact references to the original source.</w:t>
       </w:r>
     </w:p>
     <w:p>
@@ -512,16 +415,8 @@
         <w:rPr>
           <w:lang w:val="en-US"/>
         </w:rPr>
-        <w:t xml:space="preserve">Michael </w:t>
-      </w:r>
-      <w:proofErr w:type="spellStart"/>
-      <w:r>
-        <w:rPr>
-          <w:lang w:val="en-US"/>
-        </w:rPr>
-        <w:t>Stifter</w:t>
-      </w:r>
-      <w:proofErr w:type="spellEnd"/>
+        <w:t>Michael Stifter</w:t>
+      </w:r>
       <w:r>
         <w:rPr>
           <w:lang w:val="en-US"/>
@@ -4646,40 +4541,24 @@
       </w:pPr>
       <w:bookmarkStart w:id="2" w:name="_Toc438987629"/>
       <w:bookmarkStart w:id="3" w:name="_Toc452107884"/>
-      <w:proofErr w:type="spellStart"/>
       <w:r>
         <w:lastRenderedPageBreak/>
         <w:t>Introduction</w:t>
       </w:r>
       <w:bookmarkEnd w:id="2"/>
       <w:bookmarkEnd w:id="3"/>
-      <w:proofErr w:type="spellEnd"/>
-    </w:p>
-    <w:p>
-      <w:pPr>
-        <w:rPr>
-          <w:lang w:val="en-US"/>
-        </w:rPr>
-      </w:pPr>
-      <w:r>
-        <w:rPr>
-          <w:lang w:val="en-US"/>
-        </w:rPr>
-        <w:t>Over the last years, Web Real Time Communication (</w:t>
-      </w:r>
-      <w:proofErr w:type="spellStart"/>
-      <w:r>
-        <w:rPr>
-          <w:lang w:val="en-US"/>
-        </w:rPr>
-        <w:t>WebRTC</w:t>
-      </w:r>
-      <w:proofErr w:type="spellEnd"/>
-      <w:r>
-        <w:rPr>
-          <w:lang w:val="en-US"/>
-        </w:rPr>
-        <w:t>) has seen a significant rise in popularity, especially in browser-based web applications. Its biggest disadvantage to date is the fact that not all web browser</w:t>
+    </w:p>
+    <w:p>
+      <w:pPr>
+        <w:rPr>
+          <w:lang w:val="en-US"/>
+        </w:rPr>
+      </w:pPr>
+      <w:r>
+        <w:rPr>
+          <w:lang w:val="en-US"/>
+        </w:rPr>
+        <w:t>Over the last years, Web Real Time Communication (WebRTC) has seen a significant rise in popularity, especially in browser-based web applications. Its biggest disadvantage to date is the fact that not all web browser</w:t>
       </w:r>
       <w:r>
         <w:rPr>
@@ -4691,21 +4570,7 @@
         <w:rPr>
           <w:lang w:val="en-US"/>
         </w:rPr>
-        <w:t xml:space="preserve"> support </w:t>
-      </w:r>
-      <w:proofErr w:type="spellStart"/>
-      <w:r>
-        <w:rPr>
-          <w:lang w:val="en-US"/>
-        </w:rPr>
-        <w:t>WebRTC</w:t>
-      </w:r>
-      <w:proofErr w:type="spellEnd"/>
-      <w:r>
-        <w:rPr>
-          <w:lang w:val="en-US"/>
-        </w:rPr>
-        <w:t xml:space="preserve">, although the number of </w:t>
+        <w:t xml:space="preserve"> support WebRTC, although the number of </w:t>
       </w:r>
       <w:r>
         <w:rPr>
@@ -4730,21 +4595,7 @@
         <w:rPr>
           <w:lang w:val="en-US"/>
         </w:rPr>
-        <w:t xml:space="preserve">This poses a problem for developers who want to use </w:t>
-      </w:r>
-      <w:proofErr w:type="spellStart"/>
-      <w:r>
-        <w:rPr>
-          <w:lang w:val="en-US"/>
-        </w:rPr>
-        <w:t>WebRTC</w:t>
-      </w:r>
-      <w:proofErr w:type="spellEnd"/>
-      <w:r>
-        <w:rPr>
-          <w:lang w:val="en-US"/>
-        </w:rPr>
-        <w:t xml:space="preserve"> in applications today. While </w:t>
+        <w:t xml:space="preserve">This poses a problem for developers who want to use WebRTC in applications today. While </w:t>
       </w:r>
       <w:r>
         <w:rPr>
@@ -4792,109 +4643,39 @@
         <w:rPr>
           <w:lang w:val="en-US"/>
         </w:rPr>
-        <w:t xml:space="preserve"> While it is possible to develop a native app that uses </w:t>
-      </w:r>
-      <w:proofErr w:type="spellStart"/>
-      <w:r>
-        <w:rPr>
-          <w:lang w:val="en-US"/>
-        </w:rPr>
-        <w:t>WebRTC</w:t>
-      </w:r>
-      <w:proofErr w:type="spellEnd"/>
-      <w:r>
-        <w:rPr>
-          <w:lang w:val="en-US"/>
-        </w:rPr>
-        <w:t>, it also increases the development effort considerably, since it is necessary to implement the same functionality on multiple platforms, such as Android, iOS and Windows Phone.</w:t>
-      </w:r>
-    </w:p>
-    <w:p>
-      <w:pPr>
-        <w:rPr>
-          <w:lang w:val="en-US"/>
-        </w:rPr>
-      </w:pPr>
-      <w:r>
-        <w:rPr>
-          <w:lang w:val="en-US"/>
-        </w:rPr>
-        <w:t xml:space="preserve">A solution to this problem could be the use of a suitable cross-platform development framework that facilitates the use of </w:t>
-      </w:r>
-      <w:proofErr w:type="spellStart"/>
-      <w:r>
-        <w:rPr>
-          <w:lang w:val="en-US"/>
-        </w:rPr>
-        <w:t>WebRTC</w:t>
-      </w:r>
-      <w:proofErr w:type="spellEnd"/>
-      <w:r>
-        <w:rPr>
-          <w:lang w:val="en-US"/>
-        </w:rPr>
-        <w:t xml:space="preserve">. For a cross-platform developed mobile app, it is not necessary to develop the same application once for each platform it should support, but rather only </w:t>
-      </w:r>
-      <w:r>
-        <w:rPr>
-          <w:lang w:val="en-US"/>
-        </w:rPr>
-        <w:t xml:space="preserve">once. The framework then generates a native app from the shared code base. However, since </w:t>
-      </w:r>
-      <w:proofErr w:type="spellStart"/>
-      <w:r>
-        <w:rPr>
-          <w:lang w:val="en-US"/>
-        </w:rPr>
-        <w:t>WebRTC</w:t>
-      </w:r>
-      <w:proofErr w:type="spellEnd"/>
-      <w:r>
-        <w:rPr>
-          <w:lang w:val="en-US"/>
-        </w:rPr>
-        <w:t xml:space="preserve"> is a technology that can be considered relatively new and is still under development, it is not guaranteed that cross-platform development frameworks fully support the latest version of </w:t>
-      </w:r>
-      <w:proofErr w:type="spellStart"/>
-      <w:r>
-        <w:rPr>
-          <w:lang w:val="en-US"/>
-        </w:rPr>
-        <w:t>WebRTC</w:t>
-      </w:r>
-      <w:proofErr w:type="spellEnd"/>
-      <w:r>
-        <w:rPr>
-          <w:lang w:val="en-US"/>
-        </w:rPr>
-        <w:t>.</w:t>
-      </w:r>
-    </w:p>
-    <w:p>
-      <w:pPr>
-        <w:rPr>
-          <w:lang w:val="en-US"/>
-        </w:rPr>
-      </w:pPr>
-      <w:r>
-        <w:rPr>
-          <w:lang w:val="en-US"/>
-        </w:rPr>
-        <w:t xml:space="preserve">This thesis takes a deeper look into popular cross-platform mobile development frameworks and examines them on their ability to support current versions of </w:t>
-      </w:r>
-      <w:proofErr w:type="spellStart"/>
-      <w:r>
-        <w:rPr>
-          <w:lang w:val="en-US"/>
-        </w:rPr>
-        <w:t>WebRTC</w:t>
-      </w:r>
-      <w:proofErr w:type="spellEnd"/>
-      <w:r>
-        <w:rPr>
-          <w:lang w:val="en-US"/>
-        </w:rPr>
-        <w:t>. To analyze this examination, a set of crit</w:t>
+        <w:t xml:space="preserve"> While it is possible to develop a native app that uses WebRTC, it also increases the development effort considerably, since it is necessary to implement the same functionality on multiple platforms, such as Android, iOS and Windows Phone.</w:t>
+      </w:r>
+    </w:p>
+    <w:p>
+      <w:pPr>
+        <w:rPr>
+          <w:lang w:val="en-US"/>
+        </w:rPr>
+      </w:pPr>
+      <w:r>
+        <w:rPr>
+          <w:lang w:val="en-US"/>
+        </w:rPr>
+        <w:t xml:space="preserve">A solution to this problem could be the use of a suitable cross-platform development framework that facilitates the use of WebRTC. For a cross-platform developed mobile app, it is not necessary to develop the same application once for each platform it should support, but rather only </w:t>
+      </w:r>
+      <w:r>
+        <w:rPr>
+          <w:lang w:val="en-US"/>
+        </w:rPr>
+        <w:t>once. The framework then generates a native app from the shared code base. However, since WebRTC is a technology that can be considered relatively new and is still under development, it is not guaranteed that cross-platform development frameworks fully support the latest version of WebRTC.</w:t>
+      </w:r>
+    </w:p>
+    <w:p>
+      <w:pPr>
+        <w:rPr>
+          <w:lang w:val="en-US"/>
+        </w:rPr>
+      </w:pPr>
+      <w:r>
+        <w:rPr>
+          <w:lang w:val="en-US"/>
+        </w:rPr>
+        <w:t>This thesis takes a deeper look into popular cross-platform mobile development frameworks and examines them on their ability to support current versions of WebRTC. To analyze this examination, a set of crit</w:t>
       </w:r>
       <w:r>
         <w:rPr>
@@ -4930,68 +4711,26 @@
         <w:rPr>
           <w:lang w:val="en-US"/>
         </w:rPr>
-        <w:t xml:space="preserve"> </w:t>
-      </w:r>
-      <w:proofErr w:type="spellStart"/>
-      <w:r>
-        <w:rPr>
-          <w:lang w:val="en-US"/>
-        </w:rPr>
-        <w:t>WebRTC</w:t>
-      </w:r>
-      <w:proofErr w:type="spellEnd"/>
-      <w:r>
-        <w:rPr>
-          <w:lang w:val="en-US"/>
-        </w:rPr>
-        <w:t>.</w:t>
-      </w:r>
-    </w:p>
-    <w:p>
-      <w:pPr>
-        <w:rPr>
-          <w:lang w:val="en-US"/>
-        </w:rPr>
-      </w:pPr>
-      <w:r>
-        <w:rPr>
-          <w:lang w:val="en-US"/>
-        </w:rPr>
-        <w:t xml:space="preserve">The thesis is structured as follows: The first part describes various ways of implementing a mobile app and highlights the advantages and disadvantages of each method in detail. The second part discusses the history and functionality of </w:t>
-      </w:r>
-      <w:proofErr w:type="spellStart"/>
-      <w:r>
-        <w:rPr>
-          <w:lang w:val="en-US"/>
-        </w:rPr>
-        <w:t>WebRTC</w:t>
-      </w:r>
-      <w:proofErr w:type="spellEnd"/>
-      <w:r>
-        <w:rPr>
-          <w:lang w:val="en-US"/>
-        </w:rPr>
-        <w:t xml:space="preserve">, together with its benefits and shortcomings. In a third step, </w:t>
-      </w:r>
-      <w:r>
-        <w:rPr>
-          <w:lang w:val="en-US"/>
-        </w:rPr>
-        <w:t xml:space="preserve">the possibilities of using </w:t>
-      </w:r>
-      <w:proofErr w:type="spellStart"/>
-      <w:r>
-        <w:rPr>
-          <w:lang w:val="en-US"/>
-        </w:rPr>
-        <w:t>WebRTC</w:t>
-      </w:r>
-      <w:proofErr w:type="spellEnd"/>
-      <w:r>
-        <w:rPr>
-          <w:lang w:val="en-US"/>
-        </w:rPr>
-        <w:t xml:space="preserve"> on mobile devices are addressed. Following that, the </w:t>
+        <w:t xml:space="preserve"> WebRTC.</w:t>
+      </w:r>
+    </w:p>
+    <w:p>
+      <w:pPr>
+        <w:rPr>
+          <w:lang w:val="en-US"/>
+        </w:rPr>
+      </w:pPr>
+      <w:r>
+        <w:rPr>
+          <w:lang w:val="en-US"/>
+        </w:rPr>
+        <w:t xml:space="preserve">The thesis is structured as follows: The first part describes various ways of implementing a mobile app and highlights the advantages and disadvantages of each method in detail. The second part discusses the history and functionality of WebRTC, together with its benefits and shortcomings. In a third step, </w:t>
+      </w:r>
+      <w:r>
+        <w:rPr>
+          <w:lang w:val="en-US"/>
+        </w:rPr>
+        <w:t xml:space="preserve">the possibilities of using WebRTC on mobile devices are addressed. Following that, the </w:t>
       </w:r>
       <w:r>
         <w:rPr>
@@ -5202,27 +4941,7 @@
           <w:szCs w:val="18"/>
           <w:lang w:val="en-US"/>
         </w:rPr>
-        <w:t xml:space="preserve">In this context, the challenge for web </w:t>
-      </w:r>
-      <w:proofErr w:type="gramStart"/>
-      <w:r>
-        <w:rPr>
-          <w:rFonts w:ascii="CMR9" w:hAnsi="CMR9" w:cs="CMR9"/>
-          <w:sz w:val="18"/>
-          <w:szCs w:val="18"/>
-          <w:lang w:val="en-US"/>
-        </w:rPr>
-        <w:t>developers is</w:t>
-      </w:r>
-      <w:proofErr w:type="gramEnd"/>
-      <w:r>
-        <w:rPr>
-          <w:rFonts w:ascii="CMR9" w:hAnsi="CMR9" w:cs="CMR9"/>
-          <w:sz w:val="18"/>
-          <w:szCs w:val="18"/>
-          <w:lang w:val="en-US"/>
-        </w:rPr>
-        <w:t xml:space="preserve"> to de-</w:t>
+        <w:t>In this context, the challenge for web developers is to de-</w:t>
       </w:r>
     </w:p>
     <w:p>
@@ -5239,8 +4958,6 @@
           <w:lang w:val="en-US"/>
         </w:rPr>
       </w:pPr>
-      <w:proofErr w:type="spellStart"/>
-      <w:proofErr w:type="gramStart"/>
       <w:r>
         <w:rPr>
           <w:rFonts w:ascii="CMR9" w:hAnsi="CMR9" w:cs="CMR9"/>
@@ -5248,58 +4965,7 @@
           <w:szCs w:val="18"/>
           <w:lang w:val="en-US"/>
         </w:rPr>
-        <w:t>velop</w:t>
-      </w:r>
-      <w:proofErr w:type="spellEnd"/>
-      <w:proofErr w:type="gramEnd"/>
-      <w:r>
-        <w:rPr>
-          <w:rFonts w:ascii="CMR9" w:hAnsi="CMR9" w:cs="CMR9"/>
-          <w:sz w:val="18"/>
-          <w:szCs w:val="18"/>
-          <w:lang w:val="en-US"/>
-        </w:rPr>
-        <w:t xml:space="preserve"> </w:t>
-      </w:r>
-      <w:proofErr w:type="spellStart"/>
-      <w:r>
-        <w:rPr>
-          <w:rFonts w:ascii="CMR9" w:hAnsi="CMR9" w:cs="CMR9"/>
-          <w:sz w:val="18"/>
-          <w:szCs w:val="18"/>
-          <w:lang w:val="en-US"/>
-        </w:rPr>
-        <w:t>di_erent</w:t>
-      </w:r>
-      <w:proofErr w:type="spellEnd"/>
-      <w:r>
-        <w:rPr>
-          <w:rFonts w:ascii="CMR9" w:hAnsi="CMR9" w:cs="CMR9"/>
-          <w:sz w:val="18"/>
-          <w:szCs w:val="18"/>
-          <w:lang w:val="en-US"/>
-        </w:rPr>
-        <w:t xml:space="preserve"> versions of their applications that are </w:t>
-      </w:r>
-      <w:proofErr w:type="spellStart"/>
-      <w:r>
-        <w:rPr>
-          <w:rFonts w:ascii="CMR9" w:hAnsi="CMR9" w:cs="CMR9"/>
-          <w:sz w:val="18"/>
-          <w:szCs w:val="18"/>
-          <w:lang w:val="en-US"/>
-        </w:rPr>
-        <w:t>cus</w:t>
-      </w:r>
-      <w:proofErr w:type="spellEnd"/>
-      <w:r>
-        <w:rPr>
-          <w:rFonts w:ascii="CMR9" w:hAnsi="CMR9" w:cs="CMR9"/>
-          <w:sz w:val="18"/>
-          <w:szCs w:val="18"/>
-          <w:lang w:val="en-US"/>
-        </w:rPr>
-        <w:t>-</w:t>
+        <w:t>velop di_erent versions of their applications that are cus-</w:t>
       </w:r>
     </w:p>
     <w:p>
@@ -5316,8 +4982,6 @@
           <w:lang w:val="en-US"/>
         </w:rPr>
       </w:pPr>
-      <w:proofErr w:type="spellStart"/>
-      <w:proofErr w:type="gramStart"/>
       <w:r>
         <w:rPr>
           <w:rFonts w:ascii="CMR9" w:hAnsi="CMR9" w:cs="CMR9"/>
@@ -5325,50 +4989,8 @@
           <w:szCs w:val="18"/>
           <w:lang w:val="en-US"/>
         </w:rPr>
-        <w:t>tomized</w:t>
-      </w:r>
-      <w:proofErr w:type="spellEnd"/>
-      <w:proofErr w:type="gramEnd"/>
-      <w:r>
-        <w:rPr>
-          <w:rFonts w:ascii="CMR9" w:hAnsi="CMR9" w:cs="CMR9"/>
-          <w:sz w:val="18"/>
-          <w:szCs w:val="18"/>
-          <w:lang w:val="en-US"/>
-        </w:rPr>
-        <w:t xml:space="preserve"> to suit the </w:t>
-      </w:r>
-      <w:proofErr w:type="spellStart"/>
-      <w:r>
-        <w:rPr>
-          <w:rFonts w:ascii="CMR9" w:hAnsi="CMR9" w:cs="CMR9"/>
-          <w:sz w:val="18"/>
-          <w:szCs w:val="18"/>
-          <w:lang w:val="en-US"/>
-        </w:rPr>
-        <w:t>speci_c</w:t>
-      </w:r>
-      <w:proofErr w:type="spellEnd"/>
-      <w:r>
-        <w:rPr>
-          <w:rFonts w:ascii="CMR9" w:hAnsi="CMR9" w:cs="CMR9"/>
-          <w:sz w:val="18"/>
-          <w:szCs w:val="18"/>
-          <w:lang w:val="en-US"/>
-        </w:rPr>
-        <w:t xml:space="preserve"> characteristics of the </w:t>
-      </w:r>
-      <w:proofErr w:type="spellStart"/>
-      <w:r>
-        <w:rPr>
-          <w:rFonts w:ascii="CMR9" w:hAnsi="CMR9" w:cs="CMR9"/>
-          <w:sz w:val="18"/>
-          <w:szCs w:val="18"/>
-          <w:lang w:val="en-US"/>
-        </w:rPr>
-        <w:t>di_erent</w:t>
-      </w:r>
-      <w:proofErr w:type="spellEnd"/>
+        <w:t>tomized to suit the speci_c characteristics of the di_erent</w:t>
+      </w:r>
     </w:p>
     <w:p>
       <w:pPr>
@@ -5384,7 +5006,6 @@
           <w:lang w:val="en-US"/>
         </w:rPr>
       </w:pPr>
-      <w:proofErr w:type="gramStart"/>
       <w:r>
         <w:rPr>
           <w:rFonts w:ascii="CMR9" w:hAnsi="CMR9" w:cs="CMR9"/>
@@ -5392,37 +5013,7 @@
           <w:szCs w:val="18"/>
           <w:lang w:val="en-US"/>
         </w:rPr>
-        <w:t>platforms</w:t>
-      </w:r>
-      <w:proofErr w:type="gramEnd"/>
-      <w:r>
-        <w:rPr>
-          <w:rFonts w:ascii="CMR9" w:hAnsi="CMR9" w:cs="CMR9"/>
-          <w:sz w:val="18"/>
-          <w:szCs w:val="18"/>
-          <w:lang w:val="en-US"/>
-        </w:rPr>
-        <w:t xml:space="preserve">, yet provide a consistent set of features and </w:t>
-      </w:r>
-      <w:proofErr w:type="spellStart"/>
-      <w:r>
-        <w:rPr>
-          <w:rFonts w:ascii="CMR9" w:hAnsi="CMR9" w:cs="CMR9"/>
-          <w:sz w:val="18"/>
-          <w:szCs w:val="18"/>
-          <w:lang w:val="en-US"/>
-        </w:rPr>
-        <w:t>ser</w:t>
-      </w:r>
-      <w:proofErr w:type="spellEnd"/>
-      <w:r>
-        <w:rPr>
-          <w:rFonts w:ascii="CMR9" w:hAnsi="CMR9" w:cs="CMR9"/>
-          <w:sz w:val="18"/>
-          <w:szCs w:val="18"/>
-          <w:lang w:val="en-US"/>
-        </w:rPr>
-        <w:t>-</w:t>
+        <w:t>platforms, yet provide a consistent set of features and ser-</w:t>
       </w:r>
     </w:p>
     <w:p>
@@ -5434,7 +5025,6 @@
           <w:lang w:val="de-DE"/>
         </w:rPr>
       </w:pPr>
-      <w:proofErr w:type="spellStart"/>
       <w:r>
         <w:rPr>
           <w:rFonts w:ascii="CMR9" w:hAnsi="CMR9" w:cs="CMR9"/>
@@ -5442,57 +5032,7 @@
           <w:szCs w:val="18"/>
           <w:lang w:val="de-DE"/>
         </w:rPr>
-        <w:t>vices</w:t>
-      </w:r>
-      <w:proofErr w:type="spellEnd"/>
-      <w:r>
-        <w:rPr>
-          <w:rFonts w:ascii="CMR9" w:hAnsi="CMR9" w:cs="CMR9"/>
-          <w:sz w:val="18"/>
-          <w:szCs w:val="18"/>
-          <w:lang w:val="de-DE"/>
-        </w:rPr>
-        <w:t xml:space="preserve"> </w:t>
-      </w:r>
-      <w:proofErr w:type="spellStart"/>
-      <w:r>
-        <w:rPr>
-          <w:rFonts w:ascii="CMR9" w:hAnsi="CMR9" w:cs="CMR9"/>
-          <w:sz w:val="18"/>
-          <w:szCs w:val="18"/>
-          <w:lang w:val="de-DE"/>
-        </w:rPr>
-        <w:t>across</w:t>
-      </w:r>
-      <w:proofErr w:type="spellEnd"/>
-      <w:r>
-        <w:rPr>
-          <w:rFonts w:ascii="CMR9" w:hAnsi="CMR9" w:cs="CMR9"/>
-          <w:sz w:val="18"/>
-          <w:szCs w:val="18"/>
-          <w:lang w:val="de-DE"/>
-        </w:rPr>
-        <w:t xml:space="preserve"> all </w:t>
-      </w:r>
-      <w:proofErr w:type="spellStart"/>
-      <w:r>
-        <w:rPr>
-          <w:rFonts w:ascii="CMR9" w:hAnsi="CMR9" w:cs="CMR9"/>
-          <w:sz w:val="18"/>
-          <w:szCs w:val="18"/>
-          <w:lang w:val="de-DE"/>
-        </w:rPr>
-        <w:t>versions</w:t>
-      </w:r>
-      <w:proofErr w:type="spellEnd"/>
-      <w:r>
-        <w:rPr>
-          <w:rFonts w:ascii="CMR9" w:hAnsi="CMR9" w:cs="CMR9"/>
-          <w:sz w:val="18"/>
-          <w:szCs w:val="18"/>
-          <w:lang w:val="de-DE"/>
-        </w:rPr>
-        <w:t>.]</w:t>
+        <w:t>vices across all versions.]</w:t>
       </w:r>
     </w:p>
     <w:p>
@@ -5908,35 +5448,7 @@
         <w:rPr>
           <w:lang w:val="en-US"/>
         </w:rPr>
-        <w:t>At the same time, this becomes a disadvantage when users are not connected to the internet. In this case, the web app is not accessible to the user (cf. PAPER-1). There are modern HTML5 technologies like the Application Cache (</w:t>
-      </w:r>
-      <w:proofErr w:type="spellStart"/>
-      <w:r>
-        <w:rPr>
-          <w:lang w:val="en-US"/>
-        </w:rPr>
-        <w:t>AppCache</w:t>
-      </w:r>
-      <w:proofErr w:type="spellEnd"/>
-      <w:r>
-        <w:rPr>
-          <w:lang w:val="en-US"/>
-        </w:rPr>
-        <w:t xml:space="preserve">) to eradicate this problem. </w:t>
-      </w:r>
-      <w:proofErr w:type="spellStart"/>
-      <w:r>
-        <w:rPr>
-          <w:lang w:val="en-US"/>
-        </w:rPr>
-        <w:t>AppCache</w:t>
-      </w:r>
-      <w:proofErr w:type="spellEnd"/>
-      <w:r>
-        <w:rPr>
-          <w:lang w:val="en-US"/>
-        </w:rPr>
-        <w:t xml:space="preserve"> allows developers to store programming logic and data on the user’s device. However, this technology requires substantial additional programming effort (cf. PAPER-3).</w:t>
+        <w:t>At the same time, this becomes a disadvantage when users are not connected to the internet. In this case, the web app is not accessible to the user (cf. PAPER-1). There are modern HTML5 technologies like the Application Cache (AppCache) to eradicate this problem. AppCache allows developers to store programming logic and data on the user’s device. However, this technology requires substantial additional programming effort (cf. PAPER-3).</w:t>
       </w:r>
     </w:p>
     <w:p>
@@ -6118,21 +5630,7 @@
         <w:rPr>
           <w:lang w:val="en-US"/>
         </w:rPr>
-        <w:t>Apache Cordova (</w:t>
-      </w:r>
-      <w:proofErr w:type="spellStart"/>
-      <w:r>
-        <w:rPr>
-          <w:lang w:val="en-US"/>
-        </w:rPr>
-        <w:t>PhoneGap</w:t>
-      </w:r>
-      <w:proofErr w:type="spellEnd"/>
-      <w:r>
-        <w:rPr>
-          <w:lang w:val="en-US"/>
-        </w:rPr>
-        <w:t>)</w:t>
+        <w:t>Apache Cordova (PhoneGap)</w:t>
       </w:r>
       <w:bookmarkEnd w:id="14"/>
     </w:p>
@@ -6238,21 +5736,7 @@
         <w:rPr>
           <w:lang w:val="en-US"/>
         </w:rPr>
-        <w:t xml:space="preserve"> Apache Cordova provides support for numerous platforms, such as </w:t>
-      </w:r>
-      <w:proofErr w:type="gramStart"/>
-      <w:r>
-        <w:rPr>
-          <w:lang w:val="en-US"/>
-        </w:rPr>
-        <w:t>Android</w:t>
-      </w:r>
-      <w:proofErr w:type="gramEnd"/>
-      <w:r>
-        <w:rPr>
-          <w:lang w:val="en-US"/>
-        </w:rPr>
-        <w:t>, iOS, Windows Phone, Blackberry and Ubuntu.</w:t>
+        <w:t xml:space="preserve"> Apache Cordova provides support for numerous platforms, such as Android, iOS, Windows Phone, Blackberry and Ubuntu.</w:t>
       </w:r>
     </w:p>
     <w:p>
@@ -6268,7 +5752,6 @@
         <w:lastRenderedPageBreak/>
         <w:t xml:space="preserve">Apache Cordova is open-source, although its owner, the software company Adobe, also released a different version of it called </w:t>
       </w:r>
-      <w:proofErr w:type="spellStart"/>
       <w:r>
         <w:rPr>
           <w:i/>
@@ -6276,7 +5759,6 @@
         </w:rPr>
         <w:t>PhoneGap</w:t>
       </w:r>
-      <w:proofErr w:type="spellEnd"/>
       <w:r>
         <w:rPr>
           <w:rStyle w:val="Funotenzeichen"/>
@@ -6289,21 +5771,7 @@
         <w:rPr>
           <w:lang w:val="en-US"/>
         </w:rPr>
-        <w:t xml:space="preserve">. </w:t>
-      </w:r>
-      <w:proofErr w:type="spellStart"/>
-      <w:r>
-        <w:rPr>
-          <w:lang w:val="en-US"/>
-        </w:rPr>
-        <w:t>PhoneGap</w:t>
-      </w:r>
-      <w:proofErr w:type="spellEnd"/>
-      <w:r>
-        <w:rPr>
-          <w:lang w:val="en-US"/>
-        </w:rPr>
-        <w:t xml:space="preserve"> is built on the same core application as Apache Cordova, but </w:t>
+        <w:t xml:space="preserve">. PhoneGap is built on the same core application as Apache Cordova, but </w:t>
       </w:r>
       <w:r>
         <w:rPr>
@@ -6338,7 +5806,6 @@
         </w:rPr>
       </w:pPr>
       <w:bookmarkStart w:id="15" w:name="_Toc452107896"/>
-      <w:proofErr w:type="spellStart"/>
       <w:r>
         <w:rPr>
           <w:lang w:val="en-US"/>
@@ -6346,22 +5813,19 @@
         <w:t>Xamarin</w:t>
       </w:r>
       <w:bookmarkEnd w:id="15"/>
-      <w:proofErr w:type="spellEnd"/>
-    </w:p>
-    <w:p>
-      <w:pPr>
-        <w:rPr>
-          <w:lang w:val="en-US"/>
-        </w:rPr>
-      </w:pPr>
-      <w:proofErr w:type="spellStart"/>
+    </w:p>
+    <w:p>
+      <w:pPr>
+        <w:rPr>
+          <w:lang w:val="en-US"/>
+        </w:rPr>
+      </w:pPr>
       <w:r>
         <w:rPr>
           <w:lang w:val="en-US"/>
         </w:rPr>
         <w:t>Xamarin</w:t>
       </w:r>
-      <w:proofErr w:type="spellEnd"/>
       <w:r>
         <w:rPr>
           <w:rStyle w:val="Funotenzeichen"/>
@@ -6375,19 +5839,11 @@
         </w:rPr>
         <w:t xml:space="preserve"> is another popular framework that builds generated native apps. Instead of web technologies it uses the programming languages C# or Ruby. </w:t>
       </w:r>
-      <w:proofErr w:type="spellStart"/>
-      <w:r>
-        <w:rPr>
-          <w:lang w:val="en-US"/>
-        </w:rPr>
-        <w:t>Xamarin</w:t>
-      </w:r>
-      <w:proofErr w:type="spellEnd"/>
-      <w:r>
-        <w:rPr>
-          <w:lang w:val="en-US"/>
-        </w:rPr>
-        <w:t xml:space="preserve"> apps use native user interface components, thus providing app users with well-known interaction tools. </w:t>
+      <w:r>
+        <w:rPr>
+          <w:lang w:val="en-US"/>
+        </w:rPr>
+        <w:t xml:space="preserve">Xamarin apps use native user interface components, thus providing app users with well-known interaction tools. </w:t>
       </w:r>
       <w:r>
         <w:rPr>
@@ -6405,21 +5861,7 @@
         <w:rPr>
           <w:lang w:val="en-US"/>
         </w:rPr>
-        <w:t xml:space="preserve"> </w:t>
-      </w:r>
-      <w:proofErr w:type="spellStart"/>
-      <w:r>
-        <w:rPr>
-          <w:lang w:val="en-US"/>
-        </w:rPr>
-        <w:t>Xamarin</w:t>
-      </w:r>
-      <w:proofErr w:type="spellEnd"/>
-      <w:r>
-        <w:rPr>
-          <w:lang w:val="en-US"/>
-        </w:rPr>
-        <w:t xml:space="preserve"> also offers additional services such as </w:t>
+        <w:t xml:space="preserve"> Xamarin also offers additional services such as </w:t>
       </w:r>
       <w:r>
         <w:rPr>
@@ -6436,19 +5878,11 @@
         </w:rPr>
       </w:pPr>
       <w:bookmarkStart w:id="16" w:name="_Toc452107897"/>
-      <w:proofErr w:type="spellStart"/>
-      <w:r>
-        <w:rPr>
-          <w:lang w:val="en-US"/>
-        </w:rPr>
-        <w:t>Appcelerator</w:t>
-      </w:r>
-      <w:proofErr w:type="spellEnd"/>
-      <w:r>
-        <w:rPr>
-          <w:lang w:val="en-US"/>
-        </w:rPr>
-        <w:t xml:space="preserve"> </w:t>
+      <w:r>
+        <w:rPr>
+          <w:lang w:val="en-US"/>
+        </w:rPr>
+        <w:t xml:space="preserve">Appcelerator </w:t>
       </w:r>
       <w:r>
         <w:rPr>
@@ -6464,19 +5898,11 @@
           <w:lang w:val="en-US"/>
         </w:rPr>
       </w:pPr>
-      <w:proofErr w:type="spellStart"/>
-      <w:r>
-        <w:rPr>
-          <w:lang w:val="en-US"/>
-        </w:rPr>
-        <w:t>Appcelerator</w:t>
-      </w:r>
-      <w:proofErr w:type="spellEnd"/>
-      <w:r>
-        <w:rPr>
-          <w:lang w:val="en-US"/>
-        </w:rPr>
-        <w:t xml:space="preserve"> Titanium</w:t>
+      <w:r>
+        <w:rPr>
+          <w:lang w:val="en-US"/>
+        </w:rPr>
+        <w:t>Appcelerator Titanium</w:t>
       </w:r>
       <w:r>
         <w:rPr>
@@ -6508,21 +5934,7 @@
         <w:rPr>
           <w:lang w:val="en-US"/>
         </w:rPr>
-        <w:t xml:space="preserve">Titanium is one product of the </w:t>
-      </w:r>
-      <w:proofErr w:type="spellStart"/>
-      <w:r>
-        <w:rPr>
-          <w:lang w:val="en-US"/>
-        </w:rPr>
-        <w:t>Appcelerator</w:t>
-      </w:r>
-      <w:proofErr w:type="spellEnd"/>
-      <w:r>
-        <w:rPr>
-          <w:lang w:val="en-US"/>
-        </w:rPr>
-        <w:t xml:space="preserve"> platform, together with tools like </w:t>
+        <w:t xml:space="preserve">Titanium is one product of the Appcelerator platform, together with tools like </w:t>
       </w:r>
       <w:r>
         <w:rPr>
@@ -6554,41 +5966,13 @@
         <w:rPr>
           <w:lang w:val="en-US"/>
         </w:rPr>
-        <w:t xml:space="preserve">r push notifications that can be integrated into apps. Furthermore, </w:t>
-      </w:r>
-      <w:proofErr w:type="spellStart"/>
-      <w:r>
-        <w:rPr>
-          <w:lang w:val="en-US"/>
-        </w:rPr>
-        <w:t>Appcelerator</w:t>
-      </w:r>
-      <w:proofErr w:type="spellEnd"/>
-      <w:r>
-        <w:rPr>
-          <w:lang w:val="en-US"/>
-        </w:rPr>
-        <w:t xml:space="preserve"> provides a multitude of analytics tools.</w:t>
-      </w:r>
-      <w:r>
-        <w:rPr>
-          <w:lang w:val="en-US"/>
-        </w:rPr>
-        <w:t xml:space="preserve"> It has to be noted that while Titanium itself is open-source and free-to-use, all other previously described tools from </w:t>
-      </w:r>
-      <w:proofErr w:type="spellStart"/>
-      <w:r>
-        <w:rPr>
-          <w:lang w:val="en-US"/>
-        </w:rPr>
-        <w:t>Appcelerator</w:t>
-      </w:r>
-      <w:proofErr w:type="spellEnd"/>
-      <w:r>
-        <w:rPr>
-          <w:lang w:val="en-US"/>
-        </w:rPr>
-        <w:t xml:space="preserve"> are only available in paid plans.</w:t>
+        <w:t>r push notifications that can be integrated into apps. Furthermore, Appcelerator provides a multitude of analytics tools.</w:t>
+      </w:r>
+      <w:r>
+        <w:rPr>
+          <w:lang w:val="en-US"/>
+        </w:rPr>
+        <w:t xml:space="preserve"> It has to be noted that while Titanium itself is open-source and free-to-use, all other previously described tools from Appcelerator are only available in paid plans.</w:t>
       </w:r>
     </w:p>
     <w:p>
@@ -6630,21 +6014,7 @@
         <w:rPr>
           <w:lang w:val="en-US"/>
         </w:rPr>
-        <w:t xml:space="preserve"> is a relatively new cross-platform mobile development framework that </w:t>
-      </w:r>
-      <w:proofErr w:type="gramStart"/>
-      <w:r>
-        <w:rPr>
-          <w:lang w:val="en-US"/>
-        </w:rPr>
-        <w:t>relies</w:t>
-      </w:r>
-      <w:proofErr w:type="gramEnd"/>
-      <w:r>
-        <w:rPr>
-          <w:lang w:val="en-US"/>
-        </w:rPr>
-        <w:t xml:space="preserve"> heavily modern </w:t>
+        <w:t xml:space="preserve"> is a relatively new cross-platform mobile development framework that relies heavily modern </w:t>
       </w:r>
       <w:r>
         <w:rPr>
@@ -6700,23 +6070,8 @@
         <w:rPr>
           <w:lang w:val="en-US"/>
         </w:rPr>
-        <w:t xml:space="preserve">. It is built upon Apache Cordova. Ionic </w:t>
-      </w:r>
-      <w:proofErr w:type="gramStart"/>
-      <w:r>
-        <w:rPr>
-          <w:lang w:val="en-US"/>
-        </w:rPr>
-        <w:t>is</w:t>
-      </w:r>
-      <w:proofErr w:type="gramEnd"/>
-      <w:r>
-        <w:rPr>
-          <w:lang w:val="en-US"/>
-        </w:rPr>
-        <w:t xml:space="preserve"> an open-source project and its entire source code can be found on </w:t>
-      </w:r>
-      <w:proofErr w:type="spellStart"/>
+        <w:t xml:space="preserve">. It is built upon Apache Cordova. Ionic is an open-source project and its entire source code can be found on </w:t>
+      </w:r>
       <w:r>
         <w:rPr>
           <w:lang w:val="en-US"/>
@@ -6724,7 +6079,6 @@
         <w:lastRenderedPageBreak/>
         <w:t>Github</w:t>
       </w:r>
-      <w:proofErr w:type="spellEnd"/>
       <w:r>
         <w:rPr>
           <w:lang w:val="en-US"/>
@@ -6884,7 +6238,6 @@
         </w:rPr>
       </w:pPr>
       <w:bookmarkStart w:id="20" w:name="_Toc452107901"/>
-      <w:proofErr w:type="spellStart"/>
       <w:r>
         <w:rPr>
           <w:lang w:val="en-US"/>
@@ -6893,33 +6246,18 @@
         <w:t>WebRTC</w:t>
       </w:r>
       <w:bookmarkEnd w:id="20"/>
-      <w:proofErr w:type="spellEnd"/>
-    </w:p>
-    <w:p>
-      <w:pPr>
-        <w:rPr>
-          <w:lang w:val="en-US"/>
-        </w:rPr>
-      </w:pPr>
-      <w:r>
-        <w:rPr>
-          <w:lang w:val="en-US"/>
-        </w:rPr>
-        <w:t>“Web Real-Time Communication (</w:t>
-      </w:r>
-      <w:proofErr w:type="spellStart"/>
-      <w:r>
-        <w:rPr>
-          <w:lang w:val="en-US"/>
-        </w:rPr>
-        <w:t>WebRTC</w:t>
-      </w:r>
-      <w:proofErr w:type="spellEnd"/>
-      <w:r>
-        <w:rPr>
-          <w:lang w:val="en-US"/>
-        </w:rPr>
-        <w:t>) is a new standard that lets browsers communicate in real time using a peer-to-peer architecture” (BOOK 1</w:t>
+    </w:p>
+    <w:p>
+      <w:pPr>
+        <w:rPr>
+          <w:lang w:val="en-US"/>
+        </w:rPr>
+      </w:pPr>
+      <w:r>
+        <w:rPr>
+          <w:lang w:val="en-US"/>
+        </w:rPr>
+        <w:t>“Web Real-Time Communication (WebRTC) is a new standard that lets browsers communicate in real time using a peer-to-peer architecture” (BOOK 1</w:t>
       </w:r>
       <w:r>
         <w:rPr>
@@ -6949,21 +6287,7 @@
         <w:rPr>
           <w:lang w:val="en-US"/>
         </w:rPr>
-        <w:t xml:space="preserve"> Furthermore, </w:t>
-      </w:r>
-      <w:proofErr w:type="spellStart"/>
-      <w:r>
-        <w:rPr>
-          <w:lang w:val="en-US"/>
-        </w:rPr>
-        <w:t>WebRTC</w:t>
-      </w:r>
-      <w:proofErr w:type="spellEnd"/>
-      <w:r>
-        <w:rPr>
-          <w:lang w:val="en-US"/>
-        </w:rPr>
-        <w:t xml:space="preserve"> is open source software, which means that the entire source code is publicly available. This is beneficial for developers because they </w:t>
+        <w:t xml:space="preserve"> Furthermore, WebRTC is open source software, which means that the entire source code is publicly available. This is beneficial for developers because they </w:t>
       </w:r>
       <w:r>
         <w:rPr>
@@ -6988,35 +6312,7 @@
         <w:rPr>
           <w:lang w:val="en-US"/>
         </w:rPr>
-        <w:t xml:space="preserve">The following chapter will give an overview of the history and functionality of </w:t>
-      </w:r>
-      <w:proofErr w:type="spellStart"/>
-      <w:r>
-        <w:rPr>
-          <w:lang w:val="en-US"/>
-        </w:rPr>
-        <w:t>WebRTC</w:t>
-      </w:r>
-      <w:proofErr w:type="spellEnd"/>
-      <w:r>
-        <w:rPr>
-          <w:lang w:val="en-US"/>
-        </w:rPr>
-        <w:t xml:space="preserve">, along with its benefits and limitations. The end of chapter will take a look on the possibilities of using </w:t>
-      </w:r>
-      <w:proofErr w:type="spellStart"/>
-      <w:r>
-        <w:rPr>
-          <w:lang w:val="en-US"/>
-        </w:rPr>
-        <w:t>WebRTC</w:t>
-      </w:r>
-      <w:proofErr w:type="spellEnd"/>
-      <w:r>
-        <w:rPr>
-          <w:lang w:val="en-US"/>
-        </w:rPr>
-        <w:t xml:space="preserve"> outside of web browsers.</w:t>
+        <w:t>The following chapter will give an overview of the history and functionality of WebRTC, along with its benefits and limitations. The end of chapter will take a look on the possibilities of using WebRTC outside of web browsers.</w:t>
       </w:r>
     </w:p>
     <w:p>
@@ -7041,19 +6337,11 @@
           <w:lang w:val="en-US"/>
         </w:rPr>
       </w:pPr>
-      <w:proofErr w:type="spellStart"/>
-      <w:r>
-        <w:rPr>
-          <w:lang w:val="en-US"/>
-        </w:rPr>
-        <w:t>WebRTC</w:t>
-      </w:r>
-      <w:proofErr w:type="spellEnd"/>
-      <w:r>
-        <w:rPr>
-          <w:lang w:val="en-US"/>
-        </w:rPr>
-        <w:t xml:space="preserve"> started as a project conducted by Google. </w:t>
+      <w:r>
+        <w:rPr>
+          <w:lang w:val="en-US"/>
+        </w:rPr>
+        <w:t xml:space="preserve">WebRTC started as a project conducted by Google. </w:t>
       </w:r>
       <w:r>
         <w:rPr>
@@ -7095,21 +6383,7 @@
         <w:rPr>
           <w:lang w:val="en-US"/>
         </w:rPr>
-        <w:t xml:space="preserve">. At the same time, in November 2011, the first rudimentary version of </w:t>
-      </w:r>
-      <w:proofErr w:type="spellStart"/>
-      <w:r>
-        <w:rPr>
-          <w:lang w:val="en-US"/>
-        </w:rPr>
-        <w:t>WebRTC</w:t>
-      </w:r>
-      <w:proofErr w:type="spellEnd"/>
-      <w:r>
-        <w:rPr>
-          <w:lang w:val="en-US"/>
-        </w:rPr>
-        <w:t xml:space="preserve"> was added to the Google Chrome browser.</w:t>
+        <w:t>. At the same time, in November 2011, the first rudimentary version of WebRTC was added to the Google Chrome browser.</w:t>
       </w:r>
       <w:r>
         <w:rPr>
@@ -7133,49 +6407,13 @@
         <w:rPr>
           <w:lang w:val="en-US"/>
         </w:rPr>
-        <w:t xml:space="preserve">as Mozilla published its implementation of </w:t>
-      </w:r>
-      <w:proofErr w:type="spellStart"/>
-      <w:r>
-        <w:rPr>
-          <w:lang w:val="en-US"/>
-        </w:rPr>
-        <w:t>WebRTC</w:t>
-      </w:r>
-      <w:proofErr w:type="spellEnd"/>
-      <w:r>
-        <w:rPr>
-          <w:lang w:val="en-US"/>
-        </w:rPr>
-        <w:t xml:space="preserve"> into their Firefox browser and it was possible to start peer-to-peer connections from Chrome to Firefox and vice versa. In that same year, both companies also released the first mobile versions of their browsers supporting </w:t>
-      </w:r>
-      <w:proofErr w:type="spellStart"/>
-      <w:r>
-        <w:rPr>
-          <w:lang w:val="en-US"/>
-        </w:rPr>
-        <w:t>WebRTC</w:t>
-      </w:r>
-      <w:proofErr w:type="spellEnd"/>
-      <w:r>
-        <w:rPr>
-          <w:lang w:val="en-US"/>
-        </w:rPr>
-        <w:t xml:space="preserve"> (cf. </w:t>
-      </w:r>
-      <w:proofErr w:type="spellStart"/>
-      <w:r>
-        <w:rPr>
-          <w:lang w:val="en-US"/>
-        </w:rPr>
-        <w:t>WebRTC</w:t>
-      </w:r>
-      <w:proofErr w:type="spellEnd"/>
-      <w:r>
-        <w:rPr>
-          <w:lang w:val="en-US"/>
-        </w:rPr>
-        <w:t xml:space="preserve"> Tutorial 2014)</w:t>
+        <w:t>as Mozilla published its implementation of WebRTC into their Firefox browser and it was possible to start peer-to-peer connections from Chrome to Firefox and vice versa. In that same year, both companies also released the first mobile versions of their browsers supporting WebRTC</w:t>
+      </w:r>
+      <w:r>
+        <w:rPr>
+          <w:lang w:val="en-US"/>
+        </w:rPr>
+        <w:t xml:space="preserve"> (cf. WebRTC Tutorial 2014)</w:t>
       </w:r>
       <w:r>
         <w:rPr>
@@ -7208,14 +6446,570 @@
           <w:lang w:val="en-US"/>
         </w:rPr>
       </w:pPr>
-      <w:bookmarkStart w:id="23" w:name="_Toc452107904"/>
+      <w:bookmarkStart w:id="23" w:name="_Toc452107905"/>
+      <w:r>
+        <w:rPr>
+          <w:lang w:val="en-US"/>
+        </w:rPr>
+        <w:t>Components</w:t>
+      </w:r>
+    </w:p>
+    <w:p>
+      <w:pPr>
+        <w:pStyle w:val="berschrift3"/>
+        <w:rPr>
+          <w:lang w:val="en-US"/>
+        </w:rPr>
+      </w:pPr>
+      <w:r>
+        <w:rPr>
+          <w:lang w:val="en-US"/>
+        </w:rPr>
+        <w:t>MediaStream</w:t>
+      </w:r>
+      <w:bookmarkEnd w:id="23"/>
+    </w:p>
+    <w:p>
+      <w:pPr>
+        <w:pStyle w:val="berschrift3"/>
+        <w:rPr>
+          <w:lang w:val="en-US"/>
+        </w:rPr>
+      </w:pPr>
+      <w:bookmarkStart w:id="24" w:name="_Toc452107906"/>
+      <w:r>
+        <w:rPr>
+          <w:lang w:val="en-US"/>
+        </w:rPr>
+        <w:t>PeerConnection</w:t>
+      </w:r>
+      <w:bookmarkEnd w:id="24"/>
+    </w:p>
+    <w:p>
+      <w:pPr>
+        <w:pStyle w:val="berschrift3"/>
+        <w:rPr>
+          <w:lang w:val="en-US"/>
+        </w:rPr>
+      </w:pPr>
+      <w:bookmarkStart w:id="25" w:name="_Toc452107907"/>
+      <w:r>
+        <w:rPr>
+          <w:lang w:val="en-US"/>
+        </w:rPr>
+        <w:t>DataChannel</w:t>
+      </w:r>
+      <w:bookmarkEnd w:id="25"/>
+    </w:p>
+    <w:p>
+      <w:pPr>
+        <w:pStyle w:val="berschrift2"/>
+        <w:rPr>
+          <w:lang w:val="en-US"/>
+        </w:rPr>
+      </w:pPr>
+      <w:bookmarkStart w:id="26" w:name="_Toc452107904"/>
       <w:r>
         <w:rPr>
           <w:lang w:val="en-US"/>
         </w:rPr>
         <w:t>Functionality</w:t>
       </w:r>
-      <w:bookmarkEnd w:id="23"/>
+      <w:bookmarkEnd w:id="26"/>
+    </w:p>
+    <w:p>
+      <w:pPr>
+        <w:rPr>
+          <w:lang w:val="en-US"/>
+        </w:rPr>
+      </w:pPr>
+      <w:r>
+        <w:rPr>
+          <w:lang w:val="en-US"/>
+        </w:rPr>
+        <w:t xml:space="preserve">The majority of web applications is based upon a client-server principle, which means that the client (i.e. the web browser) requests a web page from the server, who in turn fulfils the request by delivering the HTML source code of the page. In WebRTC, this model is extended by introducing a peer-to-peer communication layer (cf. BOOK-1 p. 2). As depicted in </w:t>
+      </w:r>
+      <w:r>
+        <w:rPr>
+          <w:lang w:val="en-US"/>
+        </w:rPr>
+        <w:fldChar w:fldCharType="begin"/>
+      </w:r>
+      <w:r>
+        <w:rPr>
+          <w:lang w:val="en-US"/>
+        </w:rPr>
+        <w:instrText xml:space="preserve"> REF _Ref452190050 \h </w:instrText>
+      </w:r>
+      <w:r>
+        <w:rPr>
+          <w:lang w:val="en-US"/>
+        </w:rPr>
+      </w:r>
+      <w:r>
+        <w:rPr>
+          <w:lang w:val="en-US"/>
+        </w:rPr>
+        <w:fldChar w:fldCharType="separate"/>
+      </w:r>
+      <w:r>
+        <w:rPr>
+          <w:lang w:val="en-US"/>
+        </w:rPr>
+        <w:t xml:space="preserve">Figure </w:t>
+      </w:r>
+      <w:r>
+        <w:rPr>
+          <w:noProof/>
+          <w:lang w:val="en-US"/>
+        </w:rPr>
+        <w:t>1</w:t>
+      </w:r>
+      <w:r>
+        <w:rPr>
+          <w:lang w:val="en-US"/>
+        </w:rPr>
+        <w:fldChar w:fldCharType="end"/>
+      </w:r>
+      <w:r>
+        <w:rPr>
+          <w:lang w:val="en-US"/>
+        </w:rPr>
+        <w:t xml:space="preserve">, both peers (Alice and Bob) request a web page from a server, which also acts as signaling server. </w:t>
+      </w:r>
+      <w:r>
+        <w:rPr>
+          <w:lang w:val="en-US"/>
+        </w:rPr>
+        <w:t xml:space="preserve">The signaling server is responsible for various tasks, such as determining the best possible option for a direct network path between the peers and finding suitable audio and video stream encodings and resolutions. After </w:t>
+      </w:r>
+      <w:r>
+        <w:rPr>
+          <w:lang w:val="en-US"/>
+        </w:rPr>
+        <w:t>this</w:t>
+      </w:r>
+      <w:r>
+        <w:rPr>
+          <w:lang w:val="en-US"/>
+        </w:rPr>
+        <w:t xml:space="preserve"> initial signaling stage, Alice and Bob now share a peer-to-peer connection, where all media data is exchanged directly between them, without the server being involved. The media data cons</w:t>
+      </w:r>
+      <w:r>
+        <w:rPr>
+          <w:lang w:val="en-US"/>
+        </w:rPr>
+        <w:t>ist</w:t>
+      </w:r>
+      <w:r>
+        <w:rPr>
+          <w:lang w:val="en-US"/>
+        </w:rPr>
+        <w:t xml:space="preserve"> of audio and video streams and, optionally, arbitrary data transferred over a DataChannel.</w:t>
+      </w:r>
+    </w:p>
+    <w:p>
+      <w:pPr>
+        <w:keepNext/>
+        <w:jc w:val="center"/>
+      </w:pPr>
+      <w:r>
+        <w:rPr>
+          <w:noProof/>
+          <w:lang w:val="de-DE" w:eastAsia="de-DE"/>
+        </w:rPr>
+        <w:drawing>
+          <wp:inline distT="0" distB="0" distL="0" distR="0" wp14:anchorId="7C72CFAC" wp14:editId="5B95F2CB">
+            <wp:extent cx="2667000" cy="2186940"/>
+            <wp:effectExtent l="0" t="0" r="0" b="3810"/>
+            <wp:docPr id="4" name="Grafik 4" descr="C:\xampp\htdocs\cross-platform-webrtc\research\pdf\PAPER-18-Dateien\diagram_1_en.png"/>
+            <wp:cNvGraphicFramePr>
+              <a:graphicFrameLocks xmlns:a="http://schemas.openxmlformats.org/drawingml/2006/main" noChangeAspect="1"/>
+            </wp:cNvGraphicFramePr>
+            <a:graphic xmlns:a="http://schemas.openxmlformats.org/drawingml/2006/main">
+              <a:graphicData uri="http://schemas.openxmlformats.org/drawingml/2006/picture">
+                <pic:pic xmlns:pic="http://schemas.openxmlformats.org/drawingml/2006/picture">
+                  <pic:nvPicPr>
+                    <pic:cNvPr id="0" name="Picture 1" descr="C:\xampp\htdocs\cross-platform-webrtc\research\pdf\PAPER-18-Dateien\diagram_1_en.png"/>
+                    <pic:cNvPicPr>
+                      <a:picLocks noChangeAspect="1" noChangeArrowheads="1"/>
+                    </pic:cNvPicPr>
+                  </pic:nvPicPr>
+                  <pic:blipFill>
+                    <a:blip r:embed="rId9">
+                      <a:extLst>
+                        <a:ext uri="{28A0092B-C50C-407E-A947-70E740481C1C}">
+                          <a14:useLocalDpi xmlns:a14="http://schemas.microsoft.com/office/drawing/2010/main" val="0"/>
+                        </a:ext>
+                      </a:extLst>
+                    </a:blip>
+                    <a:srcRect/>
+                    <a:stretch>
+                      <a:fillRect/>
+                    </a:stretch>
+                  </pic:blipFill>
+                  <pic:spPr bwMode="auto">
+                    <a:xfrm>
+                      <a:off x="0" y="0"/>
+                      <a:ext cx="2667000" cy="2186940"/>
+                    </a:xfrm>
+                    <a:prstGeom prst="rect">
+                      <a:avLst/>
+                    </a:prstGeom>
+                    <a:noFill/>
+                    <a:ln>
+                      <a:noFill/>
+                    </a:ln>
+                  </pic:spPr>
+                </pic:pic>
+              </a:graphicData>
+            </a:graphic>
+          </wp:inline>
+        </w:drawing>
+      </w:r>
+    </w:p>
+    <w:p>
+      <w:pPr>
+        <w:pStyle w:val="Beschriftung"/>
+        <w:jc w:val="center"/>
+        <w:rPr>
+          <w:lang w:val="en-US"/>
+        </w:rPr>
+      </w:pPr>
+      <w:bookmarkStart w:id="27" w:name="_Ref452190050"/>
+      <w:r>
+        <w:rPr>
+          <w:lang w:val="en-US"/>
+        </w:rPr>
+        <w:t xml:space="preserve">Figure </w:t>
+      </w:r>
+      <w:r>
+        <w:fldChar w:fldCharType="begin"/>
+      </w:r>
+      <w:r>
+        <w:rPr>
+          <w:lang w:val="en-US"/>
+        </w:rPr>
+        <w:instrText xml:space="preserve"> SEQ Figure \* ARABIC </w:instrText>
+      </w:r>
+      <w:r>
+        <w:fldChar w:fldCharType="separate"/>
+      </w:r>
+      <w:r>
+        <w:rPr>
+          <w:noProof/>
+          <w:lang w:val="en-US"/>
+        </w:rPr>
+        <w:t>1</w:t>
+      </w:r>
+      <w:r>
+        <w:fldChar w:fldCharType="end"/>
+      </w:r>
+      <w:bookmarkEnd w:id="27"/>
+      <w:r>
+        <w:rPr>
+          <w:lang w:val="en-US"/>
+        </w:rPr>
+        <w:t>: WebRTC call topology (PAPER-18)</w:t>
+      </w:r>
+    </w:p>
+    <w:p>
+      <w:pPr>
+        <w:pStyle w:val="berschrift2"/>
+        <w:rPr>
+          <w:lang w:val="en-US"/>
+        </w:rPr>
+      </w:pPr>
+      <w:r>
+        <w:rPr>
+          <w:lang w:val="en-US"/>
+        </w:rPr>
+        <w:lastRenderedPageBreak/>
+        <w:t>Signaling</w:t>
+      </w:r>
+    </w:p>
+    <w:p>
+      <w:pPr>
+        <w:rPr>
+          <w:lang w:val="en-US"/>
+        </w:rPr>
+      </w:pPr>
+      <w:r>
+        <w:rPr>
+          <w:lang w:val="en-US"/>
+        </w:rPr>
+        <w:t xml:space="preserve">An example of the signaling process is described in </w:t>
+      </w:r>
+      <w:r>
+        <w:rPr>
+          <w:lang w:val="en-US"/>
+        </w:rPr>
+        <w:fldChar w:fldCharType="begin"/>
+      </w:r>
+      <w:r>
+        <w:rPr>
+          <w:lang w:val="en-US"/>
+        </w:rPr>
+        <w:instrText xml:space="preserve"> REF _Ref452191743 \h </w:instrText>
+      </w:r>
+      <w:r>
+        <w:rPr>
+          <w:lang w:val="en-US"/>
+        </w:rPr>
+      </w:r>
+      <w:r>
+        <w:rPr>
+          <w:lang w:val="en-US"/>
+        </w:rPr>
+        <w:fldChar w:fldCharType="separate"/>
+      </w:r>
+      <w:r>
+        <w:rPr>
+          <w:lang w:val="en-US"/>
+        </w:rPr>
+        <w:t xml:space="preserve">Figure </w:t>
+      </w:r>
+      <w:r>
+        <w:rPr>
+          <w:noProof/>
+          <w:lang w:val="en-US"/>
+        </w:rPr>
+        <w:t>2</w:t>
+      </w:r>
+      <w:r>
+        <w:rPr>
+          <w:lang w:val="en-US"/>
+        </w:rPr>
+        <w:fldChar w:fldCharType="end"/>
+      </w:r>
+      <w:r>
+        <w:rPr>
+          <w:lang w:val="en-US"/>
+        </w:rPr>
+        <w:t xml:space="preserve">. Sticking to the call setup from above, Alice is trying to call Bob. </w:t>
+      </w:r>
+      <w:r>
+        <w:rPr>
+          <w:lang w:val="en-US"/>
+        </w:rPr>
+        <w:t xml:space="preserve">To start a peer-to-peer connection, Alice’s web application first creates a new PeerConnection object and, upon success, adds her own media stream tracks to it. This could either be audio or video tracks, or both. </w:t>
+      </w:r>
+      <w:r>
+        <w:rPr>
+          <w:lang w:val="en-US"/>
+        </w:rPr>
+        <w:t>Afterwards, a signaling offer message is sent to the remote peer, in this case Bob. This offer message includes meta data about Alice’s media streams, such as codecs and media types, information about the network Alice is in as well as key data used to create secure connections</w:t>
+      </w:r>
+      <w:r>
+        <w:rPr>
+          <w:lang w:val="en-US"/>
+        </w:rPr>
+        <w:t xml:space="preserve"> (cf. BOOK-1, p. </w:t>
+      </w:r>
+      <w:r>
+        <w:rPr>
+          <w:lang w:val="en-US"/>
+        </w:rPr>
+        <w:t>9).</w:t>
+      </w:r>
+    </w:p>
+    <w:p>
+      <w:pPr>
+        <w:keepNext/>
+        <w:jc w:val="center"/>
+      </w:pPr>
+      <w:r>
+        <w:rPr>
+          <w:noProof/>
+          <w:lang w:val="de-DE" w:eastAsia="de-DE"/>
+        </w:rPr>
+        <w:drawing>
+          <wp:inline distT="0" distB="0" distL="0" distR="0" wp14:anchorId="5A162B96" wp14:editId="1F92ED0A">
+            <wp:extent cx="4410075" cy="4069266"/>
+            <wp:effectExtent l="0" t="0" r="0" b="7620"/>
+            <wp:docPr id="5" name="Grafik 5" descr="C:\xampp\htdocs\cross-platform-webrtc\thesis\images\Signaling.PNG"/>
+            <wp:cNvGraphicFramePr>
+              <a:graphicFrameLocks xmlns:a="http://schemas.openxmlformats.org/drawingml/2006/main" noChangeAspect="1"/>
+            </wp:cNvGraphicFramePr>
+            <a:graphic xmlns:a="http://schemas.openxmlformats.org/drawingml/2006/main">
+              <a:graphicData uri="http://schemas.openxmlformats.org/drawingml/2006/picture">
+                <pic:pic xmlns:pic="http://schemas.openxmlformats.org/drawingml/2006/picture">
+                  <pic:nvPicPr>
+                    <pic:cNvPr id="0" name="Picture 2" descr="C:\xampp\htdocs\cross-platform-webrtc\thesis\images\Signaling.PNG"/>
+                    <pic:cNvPicPr>
+                      <a:picLocks noChangeAspect="1" noChangeArrowheads="1"/>
+                    </pic:cNvPicPr>
+                  </pic:nvPicPr>
+                  <pic:blipFill>
+                    <a:blip r:embed="rId10">
+                      <a:extLst>
+                        <a:ext uri="{28A0092B-C50C-407E-A947-70E740481C1C}">
+                          <a14:useLocalDpi xmlns:a14="http://schemas.microsoft.com/office/drawing/2010/main" val="0"/>
+                        </a:ext>
+                      </a:extLst>
+                    </a:blip>
+                    <a:srcRect/>
+                    <a:stretch>
+                      <a:fillRect/>
+                    </a:stretch>
+                  </pic:blipFill>
+                  <pic:spPr bwMode="auto">
+                    <a:xfrm>
+                      <a:off x="0" y="0"/>
+                      <a:ext cx="4410075" cy="4069266"/>
+                    </a:xfrm>
+                    <a:prstGeom prst="rect">
+                      <a:avLst/>
+                    </a:prstGeom>
+                    <a:noFill/>
+                    <a:ln>
+                      <a:noFill/>
+                    </a:ln>
+                  </pic:spPr>
+                </pic:pic>
+              </a:graphicData>
+            </a:graphic>
+          </wp:inline>
+        </w:drawing>
+      </w:r>
+    </w:p>
+    <w:p>
+      <w:pPr>
+        <w:pStyle w:val="Beschriftung"/>
+        <w:jc w:val="center"/>
+        <w:rPr>
+          <w:lang w:val="en-US"/>
+        </w:rPr>
+      </w:pPr>
+      <w:bookmarkStart w:id="28" w:name="_Ref452191743"/>
+      <w:r>
+        <w:rPr>
+          <w:lang w:val="en-US"/>
+        </w:rPr>
+        <w:t xml:space="preserve">Figure </w:t>
+      </w:r>
+      <w:r>
+        <w:fldChar w:fldCharType="begin"/>
+      </w:r>
+      <w:r>
+        <w:rPr>
+          <w:lang w:val="en-US"/>
+        </w:rPr>
+        <w:instrText xml:space="preserve"> SEQ Figure \* ARABIC </w:instrText>
+      </w:r>
+      <w:r>
+        <w:fldChar w:fldCharType="separate"/>
+      </w:r>
+      <w:r>
+        <w:rPr>
+          <w:noProof/>
+          <w:lang w:val="en-US"/>
+        </w:rPr>
+        <w:t>2</w:t>
+      </w:r>
+      <w:r>
+        <w:fldChar w:fldCharType="end"/>
+      </w:r>
+      <w:bookmarkEnd w:id="28"/>
+      <w:r>
+        <w:rPr>
+          <w:lang w:val="en-US"/>
+        </w:rPr>
+        <w:t>: Signaling process to start a PeerConnection with another user</w:t>
+      </w:r>
+    </w:p>
+    <w:p>
+      <w:pPr>
+        <w:rPr>
+          <w:lang w:val="en-US"/>
+        </w:rPr>
+      </w:pPr>
+      <w:r>
+        <w:rPr>
+          <w:lang w:val="en-US"/>
+        </w:rPr>
+        <w:t>Bob’s application receives this offer and starts a similar process, where the same information about Bob’s endpoint is added to the PeerConnection object, which is then sent back to Alice</w:t>
+      </w:r>
+      <w:r>
+        <w:rPr>
+          <w:lang w:val="en-US"/>
+        </w:rPr>
+        <w:t xml:space="preserve"> as a signaling answer message. This process can be repeated several times, until both peers have found a suitable network path for their peer-to-peer connection. To determine this path, WebRTC uses Interactive Connectivity Management (ICE), which is responsible for locating the public Internet Protocol (IP) address of both peers. Since this might be problematic if one or both </w:t>
+      </w:r>
+      <w:r>
+        <w:rPr>
+          <w:lang w:val="en-US"/>
+        </w:rPr>
+        <w:lastRenderedPageBreak/>
+        <w:t xml:space="preserve">users are part of a network that uses Network Address Translation (NAT), this is accomplished by using Session Traversal Utilities for NAT (STUN) and Traversal Using Relays around NAT </w:t>
+      </w:r>
+      <w:r>
+        <w:rPr>
+          <w:lang w:val="en-US"/>
+        </w:rPr>
+        <w:t>(TURN) servers (cf. BOOK-1 p. 8, p. 37).</w:t>
+      </w:r>
+      <w:bookmarkStart w:id="29" w:name="_GoBack"/>
+      <w:bookmarkEnd w:id="29"/>
+    </w:p>
+    <w:p>
+      <w:pPr>
+        <w:pStyle w:val="berschrift2"/>
+        <w:rPr>
+          <w:lang w:val="en-US"/>
+        </w:rPr>
+      </w:pPr>
+      <w:bookmarkStart w:id="30" w:name="_Toc452107908"/>
+      <w:r>
+        <w:rPr>
+          <w:lang w:val="en-US"/>
+        </w:rPr>
+        <w:t>Potential applications</w:t>
+      </w:r>
+      <w:bookmarkEnd w:id="30"/>
+    </w:p>
+    <w:p>
+      <w:pPr>
+        <w:rPr>
+          <w:lang w:val="en-US"/>
+        </w:rPr>
+      </w:pPr>
+      <w:r>
+        <w:rPr>
+          <w:lang w:val="en-US"/>
+        </w:rPr>
+        <w:t xml:space="preserve">Due to its technical design, WebRTC excels when it comes to providing real-time peer-to-peer communication. </w:t>
+      </w:r>
+      <w:r>
+        <w:rPr>
+          <w:lang w:val="en-US"/>
+        </w:rPr>
+        <w:t xml:space="preserve">In the near future, this will most likely open up a number of new potential use cases, especially for web applications. </w:t>
+      </w:r>
+      <w:r>
+        <w:rPr>
+          <w:lang w:val="en-US"/>
+        </w:rPr>
+        <w:t>Three</w:t>
+      </w:r>
+      <w:r>
+        <w:rPr>
+          <w:lang w:val="en-US"/>
+        </w:rPr>
+        <w:t xml:space="preserve"> possible use cases are </w:t>
+      </w:r>
+      <w:r>
+        <w:rPr>
+          <w:lang w:val="en-US"/>
+        </w:rPr>
+        <w:t xml:space="preserve">briefly </w:t>
+      </w:r>
+      <w:r>
+        <w:rPr>
+          <w:lang w:val="en-US"/>
+        </w:rPr>
+        <w:t>outlined in the following.</w:t>
+      </w:r>
     </w:p>
     <w:p>
       <w:pPr>
@@ -7224,16 +7018,125 @@
           <w:lang w:val="en-US"/>
         </w:rPr>
       </w:pPr>
-      <w:bookmarkStart w:id="24" w:name="_Toc452107905"/>
-      <w:proofErr w:type="spellStart"/>
-      <w:r>
-        <w:rPr>
-          <w:lang w:val="en-US"/>
-        </w:rPr>
-        <w:t>MediaStream</w:t>
-      </w:r>
-      <w:bookmarkEnd w:id="24"/>
-      <w:proofErr w:type="spellEnd"/>
+      <w:bookmarkStart w:id="31" w:name="_Toc452107909"/>
+      <w:r>
+        <w:rPr>
+          <w:lang w:val="en-US"/>
+        </w:rPr>
+        <w:t>Real-time communication</w:t>
+      </w:r>
+      <w:bookmarkEnd w:id="31"/>
+    </w:p>
+    <w:p>
+      <w:pPr>
+        <w:rPr>
+          <w:lang w:val="en-US"/>
+        </w:rPr>
+      </w:pPr>
+      <w:r>
+        <w:rPr>
+          <w:lang w:val="en-US"/>
+        </w:rPr>
+        <w:t xml:space="preserve">An evident use case for WebRTC is the field of real-time communication. </w:t>
+      </w:r>
+      <w:r>
+        <w:rPr>
+          <w:lang w:val="en-US"/>
+        </w:rPr>
+        <w:t xml:space="preserve">Before the introduction of WebRTC, developing a real-time communication application meant that programmers had to </w:t>
+      </w:r>
+      <w:r>
+        <w:rPr>
+          <w:lang w:val="en-US"/>
+        </w:rPr>
+        <w:t>obtain</w:t>
+      </w:r>
+      <w:r>
+        <w:rPr>
+          <w:lang w:val="en-US"/>
+        </w:rPr>
+        <w:t xml:space="preserve"> vast knowledge about audio and video codecs, communication protocols, data transfer and encryption. WebRTC simplifies this process significantly by providing a plain JavaScript API</w:t>
+      </w:r>
+      <w:r>
+        <w:rPr>
+          <w:lang w:val="en-US"/>
+        </w:rPr>
+        <w:t xml:space="preserve"> (cf. PAPER-18)</w:t>
+      </w:r>
+      <w:r>
+        <w:rPr>
+          <w:lang w:val="en-US"/>
+        </w:rPr>
+        <w:t>. As a result, web developers can easily build such an application simply by calling the right API methods at the right time, without needing special knowledge about telecommunications</w:t>
+      </w:r>
+      <w:r>
+        <w:rPr>
+          <w:lang w:val="en-US"/>
+        </w:rPr>
+        <w:t xml:space="preserve"> technology</w:t>
+      </w:r>
+      <w:r>
+        <w:rPr>
+          <w:lang w:val="en-US"/>
+        </w:rPr>
+        <w:t>.</w:t>
+      </w:r>
+    </w:p>
+    <w:p>
+      <w:pPr>
+        <w:rPr>
+          <w:lang w:val="en-US"/>
+        </w:rPr>
+      </w:pPr>
+      <w:r>
+        <w:rPr>
+          <w:lang w:val="en-US"/>
+        </w:rPr>
+        <w:t>Furthermore, due to the fact that WebRTC runs natively within web browsers, it is not necessary for the users to install any kind of software or plugin to use it. This could be an additional encouragement for people to use it, as there is no entry barrier in the form of downloading and install</w:t>
+      </w:r>
+      <w:r>
+        <w:rPr>
+          <w:lang w:val="en-US"/>
+        </w:rPr>
+        <w:t>ing software from the internet.</w:t>
+      </w:r>
+      <w:r>
+        <w:rPr>
+          <w:lang w:val="en-US"/>
+        </w:rPr>
+        <w:t xml:space="preserve"> This opens up new</w:t>
+      </w:r>
+      <w:r>
+        <w:rPr>
+          <w:lang w:val="en-US"/>
+        </w:rPr>
+        <w:t xml:space="preserve"> opportunities</w:t>
+      </w:r>
+      <w:r>
+        <w:rPr>
+          <w:lang w:val="en-US"/>
+        </w:rPr>
+        <w:t xml:space="preserve"> for e-commerce businesses to communicate with their customers personally and face-to-face, directly on their web page. </w:t>
+      </w:r>
+      <w:r>
+        <w:rPr>
+          <w:lang w:val="en-US"/>
+        </w:rPr>
+        <w:t>For instance, these communication opportunities could include customer support or personal consulting.</w:t>
+      </w:r>
+    </w:p>
+    <w:p>
+      <w:pPr>
+        <w:rPr>
+          <w:lang w:val="en-US"/>
+        </w:rPr>
+      </w:pPr>
+      <w:r>
+        <w:rPr>
+          <w:lang w:val="en-US"/>
+        </w:rPr>
+        <w:t>In general, the field of real-time communication ranges from plain text messaging, telephone-like audio connections to video streaming. In its simplest form, there are only two users involved, but especially in a business environment, there can be a large number of people involved in a conference call (cf. PAPER-18).</w:t>
+      </w:r>
     </w:p>
     <w:p>
       <w:pPr>
@@ -7242,263 +7145,7 @@
           <w:lang w:val="en-US"/>
         </w:rPr>
       </w:pPr>
-      <w:bookmarkStart w:id="25" w:name="_Toc452107906"/>
-      <w:proofErr w:type="spellStart"/>
-      <w:r>
-        <w:rPr>
-          <w:lang w:val="en-US"/>
-        </w:rPr>
-        <w:t>PeerConnection</w:t>
-      </w:r>
-      <w:bookmarkEnd w:id="25"/>
-      <w:proofErr w:type="spellEnd"/>
-    </w:p>
-    <w:p>
-      <w:pPr>
-        <w:pStyle w:val="berschrift3"/>
-        <w:rPr>
-          <w:lang w:val="en-US"/>
-        </w:rPr>
-      </w:pPr>
-      <w:bookmarkStart w:id="26" w:name="_Toc452107907"/>
-      <w:proofErr w:type="spellStart"/>
-      <w:r>
-        <w:rPr>
-          <w:lang w:val="en-US"/>
-        </w:rPr>
-        <w:t>DataChannel</w:t>
-      </w:r>
-      <w:bookmarkEnd w:id="26"/>
-      <w:proofErr w:type="spellEnd"/>
-    </w:p>
-    <w:p>
-      <w:pPr>
-        <w:pStyle w:val="berschrift2"/>
-        <w:rPr>
-          <w:lang w:val="en-US"/>
-        </w:rPr>
-      </w:pPr>
-      <w:bookmarkStart w:id="27" w:name="_Toc452107908"/>
-      <w:r>
-        <w:rPr>
-          <w:lang w:val="en-US"/>
-        </w:rPr>
-        <w:t>Potential applications</w:t>
-      </w:r>
-      <w:bookmarkEnd w:id="27"/>
-    </w:p>
-    <w:p>
-      <w:pPr>
-        <w:rPr>
-          <w:lang w:val="en-US"/>
-        </w:rPr>
-      </w:pPr>
-      <w:r>
-        <w:rPr>
-          <w:lang w:val="en-US"/>
-        </w:rPr>
-        <w:t xml:space="preserve">Due to its technical design, </w:t>
-      </w:r>
-      <w:proofErr w:type="spellStart"/>
-      <w:r>
-        <w:rPr>
-          <w:lang w:val="en-US"/>
-        </w:rPr>
-        <w:t>WebRTC</w:t>
-      </w:r>
-      <w:proofErr w:type="spellEnd"/>
-      <w:r>
-        <w:rPr>
-          <w:lang w:val="en-US"/>
-        </w:rPr>
-        <w:t xml:space="preserve"> excels when it comes to providing real-time peer-to-peer communication. </w:t>
-      </w:r>
-      <w:r>
-        <w:rPr>
-          <w:lang w:val="en-US"/>
-        </w:rPr>
-        <w:t xml:space="preserve">In the near future, this will most likely open up a number of new potential use cases, especially for web applications. </w:t>
-      </w:r>
-      <w:r>
-        <w:rPr>
-          <w:lang w:val="en-US"/>
-        </w:rPr>
-        <w:t>Three</w:t>
-      </w:r>
-      <w:r>
-        <w:rPr>
-          <w:lang w:val="en-US"/>
-        </w:rPr>
-        <w:t xml:space="preserve"> possible use cases are </w:t>
-      </w:r>
-      <w:r>
-        <w:rPr>
-          <w:lang w:val="en-US"/>
-        </w:rPr>
-        <w:t xml:space="preserve">briefly </w:t>
-      </w:r>
-      <w:r>
-        <w:rPr>
-          <w:lang w:val="en-US"/>
-        </w:rPr>
-        <w:t>outlined in the following.</w:t>
-      </w:r>
-    </w:p>
-    <w:p>
-      <w:pPr>
-        <w:pStyle w:val="berschrift3"/>
-        <w:rPr>
-          <w:lang w:val="en-US"/>
-        </w:rPr>
-      </w:pPr>
-      <w:bookmarkStart w:id="28" w:name="_Toc452107909"/>
-      <w:r>
-        <w:rPr>
-          <w:lang w:val="en-US"/>
-        </w:rPr>
-        <w:t>Real-time communication</w:t>
-      </w:r>
-      <w:bookmarkEnd w:id="28"/>
-    </w:p>
-    <w:p>
-      <w:pPr>
-        <w:rPr>
-          <w:lang w:val="en-US"/>
-        </w:rPr>
-      </w:pPr>
-      <w:r>
-        <w:rPr>
-          <w:lang w:val="en-US"/>
-        </w:rPr>
-        <w:t xml:space="preserve">An evident use case for </w:t>
-      </w:r>
-      <w:proofErr w:type="spellStart"/>
-      <w:r>
-        <w:rPr>
-          <w:lang w:val="en-US"/>
-        </w:rPr>
-        <w:t>WebRTC</w:t>
-      </w:r>
-      <w:proofErr w:type="spellEnd"/>
-      <w:r>
-        <w:rPr>
-          <w:lang w:val="en-US"/>
-        </w:rPr>
-        <w:t xml:space="preserve"> is the field of real-time communication. </w:t>
-      </w:r>
-      <w:r>
-        <w:rPr>
-          <w:lang w:val="en-US"/>
-        </w:rPr>
-        <w:t xml:space="preserve">Before the introduction of </w:t>
-      </w:r>
-      <w:proofErr w:type="spellStart"/>
-      <w:r>
-        <w:rPr>
-          <w:lang w:val="en-US"/>
-        </w:rPr>
-        <w:t>WebRTC</w:t>
-      </w:r>
-      <w:proofErr w:type="spellEnd"/>
-      <w:r>
-        <w:rPr>
-          <w:lang w:val="en-US"/>
-        </w:rPr>
-        <w:t xml:space="preserve">, developing a real-time communication application meant that programmers had to </w:t>
-      </w:r>
-      <w:r>
-        <w:rPr>
-          <w:lang w:val="en-US"/>
-        </w:rPr>
-        <w:t>obtain</w:t>
-      </w:r>
-      <w:r>
-        <w:rPr>
-          <w:lang w:val="en-US"/>
-        </w:rPr>
-        <w:t xml:space="preserve"> vast knowledge about audio and video codecs, communication protocols, data transfer and encryption. </w:t>
-      </w:r>
-      <w:proofErr w:type="spellStart"/>
-      <w:r>
-        <w:rPr>
-          <w:lang w:val="en-US"/>
-        </w:rPr>
-        <w:t>WebRTC</w:t>
-      </w:r>
-      <w:proofErr w:type="spellEnd"/>
-      <w:r>
-        <w:rPr>
-          <w:lang w:val="en-US"/>
-        </w:rPr>
-        <w:t xml:space="preserve"> simplifies this process significantly by providing a plain JavaScript API</w:t>
-      </w:r>
-      <w:r>
-        <w:rPr>
-          <w:lang w:val="en-US"/>
-        </w:rPr>
-        <w:t xml:space="preserve"> (cf. PAPER-18)</w:t>
-      </w:r>
-      <w:r>
-        <w:rPr>
-          <w:lang w:val="en-US"/>
-        </w:rPr>
-        <w:t>. As a result, web developers can easily build such an application simply by calling the right API methods at the right time, without needing special knowledge about telecommunications.</w:t>
-      </w:r>
-    </w:p>
-    <w:p>
-      <w:pPr>
-        <w:rPr>
-          <w:lang w:val="en-US"/>
-        </w:rPr>
-      </w:pPr>
-      <w:r>
-        <w:rPr>
-          <w:lang w:val="en-US"/>
-        </w:rPr>
-        <w:t xml:space="preserve">Furthermore, due to the fact that </w:t>
-      </w:r>
-      <w:proofErr w:type="spellStart"/>
-      <w:r>
-        <w:rPr>
-          <w:lang w:val="en-US"/>
-        </w:rPr>
-        <w:t>WebRTC</w:t>
-      </w:r>
-      <w:proofErr w:type="spellEnd"/>
-      <w:r>
-        <w:rPr>
-          <w:lang w:val="en-US"/>
-        </w:rPr>
-        <w:t xml:space="preserve"> runs natively within web browsers, it is not necessary for the users to install any kind of software or plugin to use it. This could be an additional encouragement for people to use it, as there is no entry barrier in the form of downloading and install</w:t>
-      </w:r>
-      <w:r>
-        <w:rPr>
-          <w:lang w:val="en-US"/>
-        </w:rPr>
-        <w:t>ing software from the internet.</w:t>
-      </w:r>
-    </w:p>
-    <w:p>
-      <w:pPr>
-        <w:rPr>
-          <w:lang w:val="en-US"/>
-        </w:rPr>
-      </w:pPr>
-      <w:r>
-        <w:rPr>
-          <w:lang w:val="en-US"/>
-        </w:rPr>
-        <w:t>In general, the field of real-time communication ranges from plain text messaging, telephone-like audio connections to video streaming. In its simplest form, there are only two users involved, but especially in a business environment, there can be a large number of people involved in a conference call (cf. PAPER-18).</w:t>
-      </w:r>
-    </w:p>
-    <w:p>
-      <w:pPr>
-        <w:pStyle w:val="berschrift3"/>
-        <w:rPr>
-          <w:lang w:val="en-US"/>
-        </w:rPr>
-      </w:pPr>
-      <w:bookmarkStart w:id="29" w:name="_Toc452107910"/>
+      <w:bookmarkStart w:id="32" w:name="_Toc452107910"/>
       <w:r>
         <w:rPr>
           <w:lang w:val="en-US"/>
@@ -7517,33 +7164,19 @@
         </w:rPr>
         <w:t>sharing</w:t>
       </w:r>
-      <w:bookmarkEnd w:id="29"/>
-    </w:p>
-    <w:p>
-      <w:pPr>
-        <w:rPr>
-          <w:lang w:val="en-US"/>
-        </w:rPr>
-      </w:pPr>
-      <w:r>
-        <w:rPr>
-          <w:lang w:val="en-US"/>
-        </w:rPr>
-        <w:t xml:space="preserve">An interesting application use case for </w:t>
-      </w:r>
-      <w:proofErr w:type="spellStart"/>
-      <w:r>
-        <w:rPr>
-          <w:lang w:val="en-US"/>
-        </w:rPr>
-        <w:t>WebRTC</w:t>
-      </w:r>
-      <w:proofErr w:type="spellEnd"/>
-      <w:r>
-        <w:rPr>
-          <w:lang w:val="en-US"/>
-        </w:rPr>
-        <w:t xml:space="preserve"> is peer-to-peer file sharing. PAPER-16 examined the feasibility of such an application. The idea behind it is that </w:t>
+      <w:bookmarkEnd w:id="32"/>
+    </w:p>
+    <w:p>
+      <w:pPr>
+        <w:rPr>
+          <w:lang w:val="en-US"/>
+        </w:rPr>
+      </w:pPr>
+      <w:r>
+        <w:rPr>
+          <w:lang w:val="en-US"/>
+        </w:rPr>
+        <w:t xml:space="preserve">An interesting application use case for WebRTC is peer-to-peer file sharing. PAPER-16 examined the feasibility of such an application. The idea behind it is that </w:t>
       </w:r>
       <w:r>
         <w:rPr>
@@ -7623,21 +7256,7 @@
         <w:rPr>
           <w:lang w:val="en-US"/>
         </w:rPr>
-        <w:t xml:space="preserve"> concluded that it was not possible due to the fact that web browsers at the time did not support the </w:t>
-      </w:r>
-      <w:proofErr w:type="spellStart"/>
-      <w:r>
-        <w:rPr>
-          <w:lang w:val="en-US"/>
-        </w:rPr>
-        <w:t>DataChannel</w:t>
-      </w:r>
-      <w:proofErr w:type="spellEnd"/>
-      <w:r>
-        <w:rPr>
-          <w:lang w:val="en-US"/>
-        </w:rPr>
-        <w:t xml:space="preserve"> API. Nowadays, </w:t>
+        <w:t xml:space="preserve"> concluded that it was not possible due to the fact that web browsers at the time did not support the DataChannel API. Nowadays, </w:t>
       </w:r>
       <w:r>
         <w:rPr>
@@ -7677,67 +7296,39 @@
           <w:lang w:val="en-US"/>
         </w:rPr>
       </w:pPr>
-      <w:bookmarkStart w:id="30" w:name="_Toc452107911"/>
+      <w:bookmarkStart w:id="33" w:name="_Toc452107911"/>
       <w:r>
         <w:rPr>
           <w:lang w:val="en-US"/>
         </w:rPr>
         <w:t>Integrating real-time sensor data</w:t>
       </w:r>
-      <w:bookmarkEnd w:id="30"/>
-    </w:p>
-    <w:p>
-      <w:pPr>
-        <w:rPr>
-          <w:lang w:val="en-US"/>
-        </w:rPr>
-      </w:pPr>
-      <w:r>
-        <w:rPr>
-          <w:lang w:val="en-US"/>
-        </w:rPr>
-        <w:t xml:space="preserve">PAPER-19 </w:t>
-      </w:r>
-      <w:proofErr w:type="gramStart"/>
-      <w:r>
-        <w:rPr>
-          <w:lang w:val="en-US"/>
-        </w:rPr>
-        <w:t>propose</w:t>
-      </w:r>
-      <w:proofErr w:type="gramEnd"/>
-      <w:r>
-        <w:rPr>
-          <w:lang w:val="en-US"/>
-        </w:rPr>
-        <w:t xml:space="preserve"> a solution for a standardized API for the integration of real-time sensor data into web applications. They describe an example from the field of medicine, where a patient is able to remotely send data from a medical device, for instance a blood pressure sensor, to a doctor. In order for this concept to work, it is necessary to implement a middleware that handles the communication between the sensors and the web browser. This could be realized with a web browser extension (cf. PAPER-19).</w:t>
-      </w:r>
-    </w:p>
-    <w:p>
-      <w:pPr>
-        <w:rPr>
-          <w:lang w:val="en-US"/>
-        </w:rPr>
-      </w:pPr>
-      <w:r>
-        <w:rPr>
-          <w:lang w:val="en-US"/>
-        </w:rPr>
-        <w:t xml:space="preserve">Another field that could benefit greatly from such a solution </w:t>
-      </w:r>
-      <w:proofErr w:type="gramStart"/>
-      <w:r>
-        <w:rPr>
-          <w:lang w:val="en-US"/>
-        </w:rPr>
-        <w:t>are</w:t>
-      </w:r>
-      <w:proofErr w:type="gramEnd"/>
-      <w:r>
-        <w:rPr>
-          <w:lang w:val="en-US"/>
-        </w:rPr>
-        <w:t xml:space="preserve"> large manufactory companies. Especially since the rise of the “Industry 4.0” era, there have been several attempts to create “smart factories”</w:t>
+      <w:bookmarkEnd w:id="33"/>
+    </w:p>
+    <w:p>
+      <w:pPr>
+        <w:rPr>
+          <w:lang w:val="en-US"/>
+        </w:rPr>
+      </w:pPr>
+      <w:r>
+        <w:rPr>
+          <w:lang w:val="en-US"/>
+        </w:rPr>
+        <w:t>PAPER-19 propose a solution for a standardized API for the integration of real-time sensor data into web applications. They describe an example from the field of medicine, where a patient is able to remotely send data from a medical device, for instance a blood pressure sensor, to a doctor. In order for this concept to work, it is necessary to implement a middleware that handles the communication between the sensors and the web browser. This could be realized with a web browser extension (cf. PAPER-19).</w:t>
+      </w:r>
+    </w:p>
+    <w:p>
+      <w:pPr>
+        <w:rPr>
+          <w:lang w:val="en-US"/>
+        </w:rPr>
+      </w:pPr>
+      <w:r>
+        <w:rPr>
+          <w:lang w:val="en-US"/>
+        </w:rPr>
+        <w:t>Another field that could benefit greatly from such a solution are large manufactory companies. Especially since the rise of the “Industry 4.0” era, there have been several attempts to create “smart factories”</w:t>
       </w:r>
       <w:r>
         <w:rPr>
@@ -7771,40 +7362,26 @@
           <w:lang w:val="en-US"/>
         </w:rPr>
       </w:pPr>
-      <w:bookmarkStart w:id="31" w:name="_Toc452107912"/>
+      <w:bookmarkStart w:id="34" w:name="_Toc452107912"/>
       <w:r>
         <w:rPr>
           <w:lang w:val="en-US"/>
         </w:rPr>
         <w:t>Advantages</w:t>
       </w:r>
-      <w:bookmarkEnd w:id="31"/>
-    </w:p>
-    <w:p>
-      <w:pPr>
-        <w:rPr>
-          <w:lang w:val="en-US"/>
-        </w:rPr>
-      </w:pPr>
-      <w:r>
-        <w:rPr>
-          <w:lang w:val="en-US"/>
-        </w:rPr>
-        <w:t xml:space="preserve">One significant advantage of </w:t>
-      </w:r>
-      <w:proofErr w:type="spellStart"/>
-      <w:r>
-        <w:rPr>
-          <w:lang w:val="en-US"/>
-        </w:rPr>
-        <w:t>WebRTC</w:t>
-      </w:r>
-      <w:proofErr w:type="spellEnd"/>
-      <w:r>
-        <w:rPr>
-          <w:lang w:val="en-US"/>
-        </w:rPr>
-        <w:t xml:space="preserve"> is the fact that it is platform independent (cf. PAPER-15). With classic desktop applications, developers had to ensure that they are functioning across a number of operating systems, such as Microsoft Windows, Linux or Apple’s Mac OS. </w:t>
+      <w:bookmarkEnd w:id="34"/>
+    </w:p>
+    <w:p>
+      <w:pPr>
+        <w:rPr>
+          <w:lang w:val="en-US"/>
+        </w:rPr>
+      </w:pPr>
+      <w:r>
+        <w:rPr>
+          <w:lang w:val="en-US"/>
+        </w:rPr>
+        <w:t xml:space="preserve">One significant advantage of WebRTC is the fact that it is platform independent (cf. PAPER-15). With classic desktop applications, developers had to ensure that they are functioning across a number of operating systems, such as Microsoft Windows, Linux or Apple’s Mac OS. </w:t>
       </w:r>
       <w:r>
         <w:rPr>
@@ -7842,21 +7419,7 @@
         <w:rPr>
           <w:lang w:val="en-US"/>
         </w:rPr>
-        <w:t xml:space="preserve">The fact that the main execution environment of </w:t>
-      </w:r>
-      <w:proofErr w:type="spellStart"/>
-      <w:r>
-        <w:rPr>
-          <w:lang w:val="en-US"/>
-        </w:rPr>
-        <w:t>WebRTC</w:t>
-      </w:r>
-      <w:proofErr w:type="spellEnd"/>
-      <w:r>
-        <w:rPr>
-          <w:lang w:val="en-US"/>
-        </w:rPr>
-        <w:t xml:space="preserve"> is a web browser brings the additional advantage that there are several device types that have browsers installed</w:t>
+        <w:t>The fact that the main execution environment of WebRTC is a web browser brings the additional advantage that there are several device types that have browsers installed</w:t>
       </w:r>
       <w:r>
         <w:rPr>
@@ -7893,21 +7456,63 @@
         <w:rPr>
           <w:lang w:val="en-US"/>
         </w:rPr>
-        <w:t xml:space="preserve">In addition, </w:t>
-      </w:r>
-      <w:proofErr w:type="spellStart"/>
-      <w:r>
-        <w:rPr>
-          <w:lang w:val="en-US"/>
-        </w:rPr>
-        <w:t>WebRTC</w:t>
-      </w:r>
-      <w:proofErr w:type="spellEnd"/>
-      <w:r>
-        <w:rPr>
-          <w:lang w:val="en-US"/>
-        </w:rPr>
-        <w:t xml:space="preserve"> brings the advantage that all components of the communication process are securely encrypted. This is of special interest to a large number of users, who are concerned about data privacy on the internet.</w:t>
+        <w:t>In addition, WebRTC brings the advantage that all components of the communication process are securely encrypted. This is of special interest to a large number of users, who are concerned about data privacy on the internet.</w:t>
+      </w:r>
+      <w:r>
+        <w:rPr>
+          <w:lang w:val="en-US"/>
+        </w:rPr>
+        <w:t xml:space="preserve"> WebRTC uses Datagram Transport Layer Security (DTLS) to encrypt the data transfers between two users in a PeerConnection.</w:t>
+      </w:r>
+      <w:r>
+        <w:rPr>
+          <w:lang w:val="en-US"/>
+        </w:rPr>
+        <w:t xml:space="preserve"> On top of that, the Secure Real-Time Transport Protocol (SRTP) is used together with the Stream Control Transmission Protocol (SCTP) to handle the real-time communication functionality, such as reliable delivery, flow control and multiplexing of media streams (PAPER-18).</w:t>
+      </w:r>
+    </w:p>
+    <w:p>
+      <w:pPr>
+        <w:rPr>
+          <w:lang w:val="en-US"/>
+        </w:rPr>
+      </w:pPr>
+      <w:r>
+        <w:rPr>
+          <w:lang w:val="en-US"/>
+        </w:rPr>
+        <w:t>IMAGE: WebRTC Protocol Stack from PAPER-18</w:t>
+      </w:r>
+    </w:p>
+    <w:p>
+      <w:pPr>
+        <w:rPr>
+          <w:lang w:val="en-US"/>
+        </w:rPr>
+      </w:pPr>
+      <w:r>
+        <w:rPr>
+          <w:lang w:val="en-US"/>
+        </w:rPr>
+        <w:t xml:space="preserve">To further improve the security of the whole WebRTC environment, Google Chrome in December 2015 removed the possibility to obtain access to a device’s camera and microphone </w:t>
+      </w:r>
+      <w:r>
+        <w:rPr>
+          <w:lang w:val="en-US"/>
+        </w:rPr>
+        <w:t xml:space="preserve">via the MediaStream API </w:t>
+      </w:r>
+      <w:r>
+        <w:rPr>
+          <w:lang w:val="en-US"/>
+        </w:rPr>
+        <w:t xml:space="preserve">if the web page was not loaded using Hypertext Transfer Protocol Secure (HTTPS) (cf. VIDEO-1). </w:t>
+      </w:r>
+      <w:r>
+        <w:rPr>
+          <w:lang w:val="en-US"/>
+        </w:rPr>
+        <w:t>Consequently, developers who want to use this feature, are encouraged to run their applications in a more secure environment.</w:t>
       </w:r>
       <w:r>
         <w:rPr>
@@ -7915,146 +7520,6 @@
         </w:rPr>
         <w:t xml:space="preserve"> </w:t>
       </w:r>
-      <w:proofErr w:type="spellStart"/>
-      <w:r>
-        <w:rPr>
-          <w:lang w:val="en-US"/>
-        </w:rPr>
-        <w:t>WebRTC</w:t>
-      </w:r>
-      <w:proofErr w:type="spellEnd"/>
-      <w:r>
-        <w:rPr>
-          <w:lang w:val="en-US"/>
-        </w:rPr>
-        <w:t xml:space="preserve"> uses Datagram Transport Layer Security (DTLS) to encrypt the data transfers between two users in a </w:t>
-      </w:r>
-      <w:proofErr w:type="spellStart"/>
-      <w:r>
-        <w:rPr>
-          <w:lang w:val="en-US"/>
-        </w:rPr>
-        <w:t>PeerConnection</w:t>
-      </w:r>
-      <w:proofErr w:type="spellEnd"/>
-      <w:r>
-        <w:rPr>
-          <w:lang w:val="en-US"/>
-        </w:rPr>
-        <w:t>.</w:t>
-      </w:r>
-      <w:r>
-        <w:rPr>
-          <w:lang w:val="en-US"/>
-        </w:rPr>
-        <w:t xml:space="preserve"> On top of that, the Secure Real-Time Transport Protocol (SRTP) is used together with the Stream Control Transmission Protocol (SCTP) to handle the real-time communication functionality, such as reliable delivery, flow control and multiplexing of media streams (PAPER-18).</w:t>
-      </w:r>
-    </w:p>
-    <w:p>
-      <w:pPr>
-        <w:rPr>
-          <w:lang w:val="en-US"/>
-        </w:rPr>
-      </w:pPr>
-      <w:r>
-        <w:rPr>
-          <w:lang w:val="en-US"/>
-        </w:rPr>
-        <w:t xml:space="preserve">IMAGE: </w:t>
-      </w:r>
-      <w:proofErr w:type="spellStart"/>
-      <w:r>
-        <w:rPr>
-          <w:lang w:val="en-US"/>
-        </w:rPr>
-        <w:t>WebRTC</w:t>
-      </w:r>
-      <w:proofErr w:type="spellEnd"/>
-      <w:r>
-        <w:rPr>
-          <w:lang w:val="en-US"/>
-        </w:rPr>
-        <w:t xml:space="preserve"> Protocol Stack from PAPER-18</w:t>
-      </w:r>
-    </w:p>
-    <w:p>
-      <w:pPr>
-        <w:rPr>
-          <w:lang w:val="en-US"/>
-        </w:rPr>
-      </w:pPr>
-      <w:r>
-        <w:rPr>
-          <w:lang w:val="en-US"/>
-        </w:rPr>
-        <w:t xml:space="preserve">To further improve the security of the whole </w:t>
-      </w:r>
-      <w:proofErr w:type="spellStart"/>
-      <w:r>
-        <w:rPr>
-          <w:lang w:val="en-US"/>
-        </w:rPr>
-        <w:t>WebRTC</w:t>
-      </w:r>
-      <w:proofErr w:type="spellEnd"/>
-      <w:r>
-        <w:rPr>
-          <w:lang w:val="en-US"/>
-        </w:rPr>
-        <w:t xml:space="preserve"> environment, Google Chrome in December 2015 removed the possibility to obtain access to a device’s camera and microphone </w:t>
-      </w:r>
-      <w:r>
-        <w:rPr>
-          <w:lang w:val="en-US"/>
-        </w:rPr>
-        <w:t xml:space="preserve">via the </w:t>
-      </w:r>
-      <w:proofErr w:type="spellStart"/>
-      <w:r>
-        <w:rPr>
-          <w:lang w:val="en-US"/>
-        </w:rPr>
-        <w:t>MediaStream</w:t>
-      </w:r>
-      <w:proofErr w:type="spellEnd"/>
-      <w:r>
-        <w:rPr>
-          <w:lang w:val="en-US"/>
-        </w:rPr>
-        <w:t xml:space="preserve"> API </w:t>
-      </w:r>
-      <w:r>
-        <w:rPr>
-          <w:lang w:val="en-US"/>
-        </w:rPr>
-        <w:t xml:space="preserve">if the web page was not loaded using Hypertext Transfer Protocol Secure (HTTPS) (cf. VIDEO-1). </w:t>
-      </w:r>
-      <w:r>
-        <w:rPr>
-          <w:lang w:val="en-US"/>
-        </w:rPr>
-        <w:t xml:space="preserve">Consequently, developers who want to use this </w:t>
-      </w:r>
-      <w:proofErr w:type="gramStart"/>
-      <w:r>
-        <w:rPr>
-          <w:lang w:val="en-US"/>
-        </w:rPr>
-        <w:t>feature,</w:t>
-      </w:r>
-      <w:proofErr w:type="gramEnd"/>
-      <w:r>
-        <w:rPr>
-          <w:lang w:val="en-US"/>
-        </w:rPr>
-        <w:t xml:space="preserve"> are encouraged to run their applications in a more secure environment.</w:t>
-      </w:r>
-      <w:r>
-        <w:rPr>
-          <w:lang w:val="en-US"/>
-        </w:rPr>
-        <w:t xml:space="preserve"> </w:t>
-      </w:r>
       <w:r>
         <w:rPr>
           <w:lang w:val="en-US"/>
@@ -8115,49 +7580,7 @@
         <w:rPr>
           <w:lang w:val="en-US"/>
         </w:rPr>
-        <w:t xml:space="preserve">The design of the </w:t>
-      </w:r>
-      <w:proofErr w:type="spellStart"/>
-      <w:r>
-        <w:rPr>
-          <w:lang w:val="en-US"/>
-        </w:rPr>
-        <w:t>WebRTC</w:t>
-      </w:r>
-      <w:proofErr w:type="spellEnd"/>
-      <w:r>
-        <w:rPr>
-          <w:lang w:val="en-US"/>
-        </w:rPr>
-        <w:t xml:space="preserve"> architecture relies on a peer-to-peer model. In reality, this means that once a </w:t>
-      </w:r>
-      <w:proofErr w:type="spellStart"/>
-      <w:r>
-        <w:rPr>
-          <w:lang w:val="en-US"/>
-        </w:rPr>
-        <w:t>PeerConnection</w:t>
-      </w:r>
-      <w:proofErr w:type="spellEnd"/>
-      <w:r>
-        <w:rPr>
-          <w:lang w:val="en-US"/>
-        </w:rPr>
-        <w:t xml:space="preserve"> between two users has been established, there </w:t>
-      </w:r>
-      <w:proofErr w:type="gramStart"/>
-      <w:r>
-        <w:rPr>
-          <w:lang w:val="en-US"/>
-        </w:rPr>
-        <w:t>are</w:t>
-      </w:r>
-      <w:proofErr w:type="gramEnd"/>
-      <w:r>
-        <w:rPr>
-          <w:lang w:val="en-US"/>
-        </w:rPr>
-        <w:t xml:space="preserve"> no third-party servers involved in the data transfer. On the one hand, this reduces network latency because the peers are connected directly, and on the other </w:t>
+        <w:t xml:space="preserve">The design of the WebRTC architecture relies on a peer-to-peer model. In reality, this means that once a PeerConnection between two users has been established, there are no third-party servers involved in the data transfer. On the one hand, this reduces network latency because the peers are connected directly, and on the other </w:t>
       </w:r>
       <w:r>
         <w:rPr>
@@ -8174,40 +7597,26 @@
           <w:lang w:val="en-US"/>
         </w:rPr>
       </w:pPr>
-      <w:bookmarkStart w:id="32" w:name="_Toc452107913"/>
+      <w:bookmarkStart w:id="35" w:name="_Toc452107913"/>
       <w:r>
         <w:rPr>
           <w:lang w:val="en-US"/>
         </w:rPr>
         <w:t>Limitations</w:t>
       </w:r>
-      <w:bookmarkEnd w:id="32"/>
-    </w:p>
-    <w:p>
-      <w:pPr>
-        <w:rPr>
-          <w:lang w:val="en-US"/>
-        </w:rPr>
-      </w:pPr>
-      <w:r>
-        <w:rPr>
-          <w:lang w:val="en-US"/>
-        </w:rPr>
-        <w:t xml:space="preserve">A significant limitation to </w:t>
-      </w:r>
-      <w:proofErr w:type="spellStart"/>
-      <w:r>
-        <w:rPr>
-          <w:lang w:val="en-US"/>
-        </w:rPr>
-        <w:t>WebRTC</w:t>
-      </w:r>
-      <w:proofErr w:type="spellEnd"/>
-      <w:r>
-        <w:rPr>
-          <w:lang w:val="en-US"/>
-        </w:rPr>
-        <w:t xml:space="preserve"> is its browser compatibility.</w:t>
+      <w:bookmarkEnd w:id="35"/>
+    </w:p>
+    <w:p>
+      <w:pPr>
+        <w:rPr>
+          <w:lang w:val="en-US"/>
+        </w:rPr>
+      </w:pPr>
+      <w:r>
+        <w:rPr>
+          <w:lang w:val="en-US"/>
+        </w:rPr>
+        <w:t>A significant limitation to WebRTC is its browser compatibility.</w:t>
       </w:r>
       <w:r>
         <w:rPr>
@@ -8261,21 +7670,7 @@
         <w:rPr>
           <w:lang w:val="en-US"/>
         </w:rPr>
-        <w:t xml:space="preserve">, the web browsers that fully support </w:t>
-      </w:r>
-      <w:proofErr w:type="spellStart"/>
-      <w:r>
-        <w:rPr>
-          <w:lang w:val="en-US"/>
-        </w:rPr>
-        <w:t>WebRTC</w:t>
-      </w:r>
-      <w:proofErr w:type="spellEnd"/>
-      <w:r>
-        <w:rPr>
-          <w:lang w:val="en-US"/>
-        </w:rPr>
-        <w:t xml:space="preserve"> are Google Chrome, Mozilla Firefox, both together with its mobile counterparts, and Opera</w:t>
+        <w:t>, the web browsers that fully support WebRTC are Google Chrome, Mozilla Firefox, both together with its mobile counterparts, and Opera</w:t>
       </w:r>
       <w:r>
         <w:rPr>
@@ -8294,7 +7689,7 @@
           <w:lang w:val="de-DE" w:eastAsia="de-DE"/>
         </w:rPr>
         <w:drawing>
-          <wp:inline distT="0" distB="0" distL="0" distR="0" wp14:anchorId="0DC3E07D" wp14:editId="2E87CEBD">
+          <wp:inline distT="0" distB="0" distL="0" distR="0" wp14:anchorId="49C195D9" wp14:editId="229E7269">
             <wp:extent cx="5219700" cy="1286335"/>
             <wp:effectExtent l="0" t="0" r="0" b="9525"/>
             <wp:docPr id="3" name="Grafik 3"/>
@@ -8309,7 +7704,7 @@
                     <pic:cNvPicPr/>
                   </pic:nvPicPr>
                   <pic:blipFill>
-                    <a:blip r:embed="rId9"/>
+                    <a:blip r:embed="rId11"/>
                     <a:stretch>
                       <a:fillRect/>
                     </a:stretch>
@@ -8338,8 +7733,8 @@
           <w:lang w:val="en-US"/>
         </w:rPr>
       </w:pPr>
-      <w:bookmarkStart w:id="33" w:name="_Ref452107729"/>
-      <w:bookmarkStart w:id="34" w:name="_Toc452107929"/>
+      <w:bookmarkStart w:id="36" w:name="_Ref452107729"/>
+      <w:bookmarkStart w:id="37" w:name="_Toc452107929"/>
       <w:r>
         <w:rPr>
           <w:lang w:val="en-US"/>
@@ -8363,12 +7758,12 @@
           <w:noProof/>
           <w:lang w:val="en-US"/>
         </w:rPr>
-        <w:t>1</w:t>
+        <w:t>3</w:t>
       </w:r>
       <w:r>
         <w:fldChar w:fldCharType="end"/>
       </w:r>
-      <w:bookmarkEnd w:id="33"/>
+      <w:bookmarkEnd w:id="36"/>
       <w:r>
         <w:rPr>
           <w:lang w:val="en-US"/>
@@ -8379,30 +7774,8 @@
         <w:rPr>
           <w:lang w:val="en-US"/>
         </w:rPr>
-        <w:t xml:space="preserve">tion of </w:t>
-      </w:r>
-      <w:proofErr w:type="spellStart"/>
-      <w:r>
-        <w:rPr>
-          <w:lang w:val="en-US"/>
-        </w:rPr>
-        <w:t>WebRTC</w:t>
-      </w:r>
-      <w:proofErr w:type="spellEnd"/>
-      <w:r>
-        <w:rPr>
-          <w:lang w:val="en-US"/>
-        </w:rPr>
-        <w:t xml:space="preserve"> </w:t>
-      </w:r>
-      <w:proofErr w:type="spellStart"/>
-      <w:r>
-        <w:rPr>
-          <w:lang w:val="en-US"/>
-        </w:rPr>
-        <w:t>PeerConnections</w:t>
-      </w:r>
-      <w:proofErr w:type="spellEnd"/>
+        <w:t>tion of WebRTC PeerConnections</w:t>
+      </w:r>
       <w:r>
         <w:rPr>
           <w:rStyle w:val="Funotenzeichen"/>
@@ -8410,7 +7783,7 @@
         </w:rPr>
         <w:footnoteReference w:id="14"/>
       </w:r>
-      <w:bookmarkEnd w:id="34"/>
+      <w:bookmarkEnd w:id="37"/>
     </w:p>
     <w:p>
       <w:pPr>
@@ -8530,7 +7903,7 @@
           <w:lang w:val="de-DE" w:eastAsia="de-DE"/>
         </w:rPr>
         <w:drawing>
-          <wp:inline distT="0" distB="0" distL="0" distR="0" wp14:anchorId="395F2876" wp14:editId="129FF9C8">
+          <wp:inline distT="0" distB="0" distL="0" distR="0" wp14:anchorId="3397F20C" wp14:editId="672D9045">
             <wp:extent cx="5219700" cy="1941699"/>
             <wp:effectExtent l="0" t="0" r="0" b="1905"/>
             <wp:docPr id="2" name="Grafik 2" descr="C:\xampp\htdocs\cross-platform-webrtc\thesis\images\Web_browser_market_share_austria_2015.PNG"/>
@@ -8547,7 +7920,7 @@
                     </pic:cNvPicPr>
                   </pic:nvPicPr>
                   <pic:blipFill>
-                    <a:blip r:embed="rId10">
+                    <a:blip r:embed="rId12">
                       <a:extLst>
                         <a:ext uri="{28A0092B-C50C-407E-A947-70E740481C1C}">
                           <a14:useLocalDpi xmlns:a14="http://schemas.microsoft.com/office/drawing/2010/main" val="0"/>
@@ -8587,8 +7960,8 @@
           <w:lang w:val="en-US"/>
         </w:rPr>
       </w:pPr>
-      <w:bookmarkStart w:id="35" w:name="_Ref452107000"/>
-      <w:bookmarkStart w:id="36" w:name="_Toc452107930"/>
+      <w:bookmarkStart w:id="38" w:name="_Ref452107000"/>
+      <w:bookmarkStart w:id="39" w:name="_Toc452107930"/>
       <w:r>
         <w:rPr>
           <w:lang w:val="en-US"/>
@@ -8612,19 +7985,19 @@
           <w:noProof/>
           <w:lang w:val="en-US"/>
         </w:rPr>
-        <w:t>2</w:t>
+        <w:t>4</w:t>
       </w:r>
       <w:r>
         <w:fldChar w:fldCharType="end"/>
       </w:r>
-      <w:bookmarkEnd w:id="35"/>
+      <w:bookmarkEnd w:id="38"/>
       <w:r>
         <w:rPr>
           <w:lang w:val="en-US"/>
         </w:rPr>
         <w:t>: Web browser market share in Austria in 2015</w:t>
       </w:r>
-      <w:bookmarkEnd w:id="36"/>
+      <w:bookmarkEnd w:id="39"/>
     </w:p>
     <w:p>
       <w:pPr>
@@ -8648,21 +8021,7 @@
         <w:rPr>
           <w:lang w:val="en-US"/>
         </w:rPr>
-        <w:t xml:space="preserve">. Its successor, Microsoft Edge, has started to implement Object Real-Time Communication (ORTC), which is compatible to </w:t>
-      </w:r>
-      <w:proofErr w:type="spellStart"/>
-      <w:r>
-        <w:rPr>
-          <w:lang w:val="en-US"/>
-        </w:rPr>
-        <w:t>WebRTC</w:t>
-      </w:r>
-      <w:proofErr w:type="spellEnd"/>
-      <w:r>
-        <w:rPr>
-          <w:lang w:val="en-US"/>
-        </w:rPr>
-        <w:t xml:space="preserve"> in its current state. In September 2015, the first features of ORTC were integrated into Edge</w:t>
+        <w:t>. Its successor, Microsoft Edge, has started to implement Object Real-Time Communication (ORTC), which is compatible to WebRTC in its current state. In September 2015, the first features of ORTC were integrated into Edge</w:t>
       </w:r>
       <w:r>
         <w:rPr>
@@ -8681,21 +8040,7 @@
         <w:rPr>
           <w:lang w:val="en-US"/>
         </w:rPr>
-        <w:t xml:space="preserve"> Apple, on the other hand, has not yet revealed any plans on integrating </w:t>
-      </w:r>
-      <w:proofErr w:type="spellStart"/>
-      <w:r>
-        <w:rPr>
-          <w:lang w:val="en-US"/>
-        </w:rPr>
-        <w:t>WebRTC</w:t>
-      </w:r>
-      <w:proofErr w:type="spellEnd"/>
-      <w:r>
-        <w:rPr>
-          <w:lang w:val="en-US"/>
-        </w:rPr>
-        <w:t xml:space="preserve"> into their Safari browser.</w:t>
+        <w:t xml:space="preserve"> Apple, on the other hand, has not yet revealed any plans on integrating WebRTC into their Safari browser.</w:t>
       </w:r>
     </w:p>
     <w:p>
@@ -8710,19 +8055,11 @@
         </w:rPr>
         <w:t xml:space="preserve">One reason for the incomplete browser compatibility is that </w:t>
       </w:r>
-      <w:proofErr w:type="spellStart"/>
-      <w:r>
-        <w:rPr>
-          <w:lang w:val="en-US"/>
-        </w:rPr>
-        <w:t>WebRTC</w:t>
-      </w:r>
-      <w:proofErr w:type="spellEnd"/>
-      <w:r>
-        <w:rPr>
-          <w:lang w:val="en-US"/>
-        </w:rPr>
-        <w:t xml:space="preserve"> is still under development. It has a working draft API definition</w:t>
+      <w:r>
+        <w:rPr>
+          <w:lang w:val="en-US"/>
+        </w:rPr>
+        <w:t>WebRTC is still under development. It has a working draft API definition</w:t>
       </w:r>
       <w:r>
         <w:rPr>
@@ -8753,29 +8090,7 @@
         <w:rPr>
           <w:lang w:val="en-US"/>
         </w:rPr>
-        <w:t xml:space="preserve">Additionally, some web browsers still use vendor prefixes for certain methods, which makes development difficult. For instance, the method for obtaining camera access is called </w:t>
-      </w:r>
-      <w:proofErr w:type="spellStart"/>
-      <w:proofErr w:type="gramStart"/>
-      <w:r>
-        <w:rPr>
-          <w:lang w:val="en-US"/>
-        </w:rPr>
-        <w:t>navigator.getUserMedia</w:t>
-      </w:r>
-      <w:proofErr w:type="spellEnd"/>
-      <w:r>
-        <w:rPr>
-          <w:lang w:val="en-US"/>
-        </w:rPr>
-        <w:t>(</w:t>
-      </w:r>
-      <w:proofErr w:type="gramEnd"/>
-      <w:r>
-        <w:rPr>
-          <w:lang w:val="en-US"/>
-        </w:rPr>
-        <w:t xml:space="preserve">) in the W3C specification, however, if developers </w:t>
+        <w:t xml:space="preserve">Additionally, some web browsers still use vendor prefixes for certain methods, which makes development difficult. For instance, the method for obtaining camera access is called navigator.getUserMedia() in the W3C specification, however, if developers </w:t>
       </w:r>
       <w:r>
         <w:rPr>
@@ -8830,7 +8145,7 @@
                     </pic:cNvPicPr>
                   </pic:nvPicPr>
                   <pic:blipFill>
-                    <a:blip r:embed="rId11">
+                    <a:blip r:embed="rId13">
                       <a:extLst>
                         <a:ext uri="{28A0092B-C50C-407E-A947-70E740481C1C}">
                           <a14:useLocalDpi xmlns:a14="http://schemas.microsoft.com/office/drawing/2010/main" val="0"/>
@@ -8869,9 +8184,9 @@
           <w:lang w:val="en-US"/>
         </w:rPr>
       </w:pPr>
-      <w:bookmarkStart w:id="37" w:name="_Ref452106333"/>
-      <w:bookmarkStart w:id="38" w:name="_Ref452106319"/>
-      <w:bookmarkStart w:id="39" w:name="_Toc452107931"/>
+      <w:bookmarkStart w:id="40" w:name="_Ref452106333"/>
+      <w:bookmarkStart w:id="41" w:name="_Ref452106319"/>
+      <w:bookmarkStart w:id="42" w:name="_Toc452107931"/>
       <w:r>
         <w:rPr>
           <w:lang w:val="en-US"/>
@@ -8900,15 +8215,15 @@
       <w:r>
         <w:fldChar w:fldCharType="end"/>
       </w:r>
-      <w:bookmarkEnd w:id="37"/>
+      <w:bookmarkEnd w:id="40"/>
       <w:r>
         <w:rPr>
           <w:lang w:val="en-US"/>
         </w:rPr>
         <w:t>: Necessary variable assignment to deal with vendor prefixes</w:t>
       </w:r>
-      <w:bookmarkEnd w:id="38"/>
-      <w:bookmarkEnd w:id="39"/>
+      <w:bookmarkEnd w:id="41"/>
+      <w:bookmarkEnd w:id="42"/>
     </w:p>
     <w:p>
       <w:pPr>
@@ -8932,16 +8247,8 @@
         <w:rPr>
           <w:lang w:val="en-US"/>
         </w:rPr>
-        <w:t xml:space="preserve"> the same issue, especially when it comes to </w:t>
-      </w:r>
-      <w:proofErr w:type="spellStart"/>
-      <w:r>
-        <w:rPr>
-          <w:lang w:val="en-US"/>
-        </w:rPr>
-        <w:t>WebRTC</w:t>
-      </w:r>
-      <w:proofErr w:type="spellEnd"/>
+        <w:t xml:space="preserve"> the same issue, especially when it comes to WebRTC</w:t>
+      </w:r>
       <w:r>
         <w:rPr>
           <w:lang w:val="en-US"/>
@@ -8952,35 +8259,7 @@
         <w:rPr>
           <w:lang w:val="en-US"/>
         </w:rPr>
-        <w:t xml:space="preserve">, for instance </w:t>
-      </w:r>
-      <w:proofErr w:type="spellStart"/>
-      <w:r>
-        <w:rPr>
-          <w:lang w:val="en-US"/>
-        </w:rPr>
-        <w:t>RTCPeerConnection</w:t>
-      </w:r>
-      <w:proofErr w:type="spellEnd"/>
-      <w:r>
-        <w:rPr>
-          <w:lang w:val="en-US"/>
-        </w:rPr>
-        <w:t xml:space="preserve"> or </w:t>
-      </w:r>
-      <w:proofErr w:type="spellStart"/>
-      <w:r>
-        <w:rPr>
-          <w:lang w:val="en-US"/>
-        </w:rPr>
-        <w:t>RTCSessionDescription</w:t>
-      </w:r>
-      <w:proofErr w:type="spellEnd"/>
-      <w:r>
-        <w:rPr>
-          <w:lang w:val="en-US"/>
-        </w:rPr>
-        <w:t xml:space="preserve">, which both must be assigned </w:t>
+        <w:t xml:space="preserve">, for instance RTCPeerConnection or RTCSessionDescription, which both must be assigned </w:t>
       </w:r>
       <w:r>
         <w:rPr>
@@ -9040,16 +8319,8 @@
         <w:rPr>
           <w:lang w:val="en-US"/>
         </w:rPr>
-        <w:t xml:space="preserve"> for </w:t>
-      </w:r>
-      <w:proofErr w:type="spellStart"/>
-      <w:r>
-        <w:rPr>
-          <w:lang w:val="en-US"/>
-        </w:rPr>
-        <w:t>navigator.getUserMedia</w:t>
-      </w:r>
-      <w:proofErr w:type="spellEnd"/>
+        <w:t xml:space="preserve"> for navigator.getUserMedia</w:t>
+      </w:r>
       <w:r>
         <w:rPr>
           <w:lang w:val="en-US"/>
@@ -9064,14 +8335,14 @@
           <w:lang w:val="en-US"/>
         </w:rPr>
       </w:pPr>
-      <w:bookmarkStart w:id="40" w:name="_Toc452107914"/>
+      <w:bookmarkStart w:id="43" w:name="_Toc452107914"/>
       <w:r>
         <w:rPr>
           <w:lang w:val="en-US"/>
         </w:rPr>
         <w:t>Usage possibilities</w:t>
       </w:r>
-      <w:bookmarkEnd w:id="40"/>
+      <w:bookmarkEnd w:id="43"/>
     </w:p>
     <w:p>
       <w:pPr>
@@ -9097,29 +8368,7 @@
         <w:rPr>
           <w:lang w:val="en-US"/>
         </w:rPr>
-        <w:t xml:space="preserve">It has been established that the </w:t>
-      </w:r>
-      <w:proofErr w:type="spellStart"/>
-      <w:r>
-        <w:rPr>
-          <w:lang w:val="en-US"/>
-        </w:rPr>
-        <w:t>WebRTC</w:t>
-      </w:r>
-      <w:proofErr w:type="spellEnd"/>
-      <w:r>
-        <w:rPr>
-          <w:lang w:val="en-US"/>
-        </w:rPr>
-        <w:t xml:space="preserve"> technology can be used in a telecommunications environment and due to the fact that it is independent of specific operating systems is a considerable benefit. Furthermore, 100% of the data transfer is securely encrypted, which is particularly </w:t>
-      </w:r>
-      <w:bookmarkStart w:id="41" w:name="_GoBack"/>
-      <w:bookmarkEnd w:id="41"/>
-      <w:r>
-        <w:rPr>
-          <w:lang w:val="en-US"/>
-        </w:rPr>
-        <w:t>compelling to companies concerned about the privacy of their data.</w:t>
+        <w:t>It has been established that the WebRTC technology can be used in a telecommunications environment and due to the fact that it is independent of specific operating systems is a considerable benefit. Furthermore, 100% of the data transfer is securely encrypted, which is particularly compelling to companies concerned about the privacy of their data.</w:t>
       </w:r>
     </w:p>
     <w:p>
@@ -9163,21 +8412,7 @@
         <w:rPr>
           <w:lang w:val="en-US"/>
         </w:rPr>
-        <w:t>On the whole, one potential compromise that can be considered both economic and user-</w:t>
-      </w:r>
-      <w:proofErr w:type="gramStart"/>
-      <w:r>
-        <w:rPr>
-          <w:lang w:val="en-US"/>
-        </w:rPr>
-        <w:t>friendly,</w:t>
-      </w:r>
-      <w:proofErr w:type="gramEnd"/>
-      <w:r>
-        <w:rPr>
-          <w:lang w:val="en-US"/>
-        </w:rPr>
-        <w:t xml:space="preserve"> is the use of cross-platform apps. While they suffer from certain detriments regarding user experience, the development effort is minimized and it is guaranteed that users will be able to use the app, on condition that they have a smartphone or tablet that is not older than five years.</w:t>
+        <w:t>On the whole, one potential compromise that can be considered both economic and user-friendly, is the use of cross-platform apps. While they suffer from certain detriments regarding user experience, the development effort is minimized and it is guaranteed that users will be able to use the app, on condition that they have a smartphone or tablet that is not older than five years.</w:t>
       </w:r>
     </w:p>
     <w:p>
@@ -9202,7 +8437,7 @@
           <w:lang w:val="en-US"/>
         </w:rPr>
       </w:pPr>
-      <w:bookmarkStart w:id="42" w:name="_Toc452107915"/>
+      <w:bookmarkStart w:id="44" w:name="_Toc452107915"/>
       <w:r>
         <w:rPr>
           <w:lang w:val="en-US"/>
@@ -9210,7 +8445,7 @@
         <w:lastRenderedPageBreak/>
         <w:t>Prototype development</w:t>
       </w:r>
-      <w:bookmarkEnd w:id="42"/>
+      <w:bookmarkEnd w:id="44"/>
     </w:p>
     <w:p>
       <w:pPr>
@@ -9241,8 +8476,8 @@
           <w:lang w:val="en-US"/>
         </w:rPr>
       </w:pPr>
-      <w:bookmarkStart w:id="43" w:name="_Ref451694732"/>
-      <w:bookmarkStart w:id="44" w:name="_Toc452107916"/>
+      <w:bookmarkStart w:id="45" w:name="_Ref451694732"/>
+      <w:bookmarkStart w:id="46" w:name="_Toc452107916"/>
       <w:r>
         <w:rPr>
           <w:lang w:val="en-US"/>
@@ -9250,8 +8485,8 @@
         <w:lastRenderedPageBreak/>
         <w:t>Evaluation</w:t>
       </w:r>
-      <w:bookmarkEnd w:id="43"/>
-      <w:bookmarkEnd w:id="44"/>
+      <w:bookmarkEnd w:id="45"/>
+      <w:bookmarkEnd w:id="46"/>
     </w:p>
     <w:p>
       <w:pPr>
@@ -9267,14 +8502,14 @@
           <w:lang w:val="en-US"/>
         </w:rPr>
       </w:pPr>
-      <w:bookmarkStart w:id="45" w:name="_Toc452107917"/>
+      <w:bookmarkStart w:id="47" w:name="_Toc452107917"/>
       <w:r>
         <w:rPr>
           <w:lang w:val="en-US"/>
         </w:rPr>
         <w:t>Setup</w:t>
       </w:r>
-      <w:bookmarkEnd w:id="45"/>
+      <w:bookmarkEnd w:id="47"/>
     </w:p>
     <w:p>
       <w:pPr>
@@ -9283,14 +8518,14 @@
           <w:lang w:val="en-US"/>
         </w:rPr>
       </w:pPr>
-      <w:bookmarkStart w:id="46" w:name="_Toc452107918"/>
+      <w:bookmarkStart w:id="48" w:name="_Toc452107918"/>
       <w:r>
         <w:rPr>
           <w:lang w:val="en-US"/>
         </w:rPr>
         <w:t>Method</w:t>
       </w:r>
-      <w:bookmarkEnd w:id="46"/>
+      <w:bookmarkEnd w:id="48"/>
     </w:p>
     <w:p>
       <w:pPr>
@@ -9299,14 +8534,14 @@
           <w:lang w:val="en-US"/>
         </w:rPr>
       </w:pPr>
-      <w:bookmarkStart w:id="47" w:name="_Toc452107919"/>
+      <w:bookmarkStart w:id="49" w:name="_Toc452107919"/>
       <w:r>
         <w:rPr>
           <w:lang w:val="en-US"/>
         </w:rPr>
         <w:t>Results</w:t>
       </w:r>
-      <w:bookmarkEnd w:id="47"/>
+      <w:bookmarkEnd w:id="49"/>
     </w:p>
     <w:p>
       <w:pPr>
@@ -9330,7 +8565,7 @@
           <w:lang w:val="en-US"/>
         </w:rPr>
       </w:pPr>
-      <w:bookmarkStart w:id="48" w:name="_Toc452107920"/>
+      <w:bookmarkStart w:id="50" w:name="_Toc452107920"/>
       <w:r>
         <w:rPr>
           <w:lang w:val="en-US"/>
@@ -9338,7 +8573,7 @@
         <w:lastRenderedPageBreak/>
         <w:t>Outlook</w:t>
       </w:r>
-      <w:bookmarkEnd w:id="48"/>
+      <w:bookmarkEnd w:id="50"/>
     </w:p>
     <w:p>
       <w:pPr>
@@ -9360,40 +8595,26 @@
           <w:lang w:val="en-US"/>
         </w:rPr>
       </w:pPr>
-      <w:bookmarkStart w:id="49" w:name="_Toc452107921"/>
+      <w:bookmarkStart w:id="51" w:name="_Toc452107921"/>
       <w:r>
         <w:rPr>
           <w:lang w:val="en-US"/>
         </w:rPr>
         <w:t>User management and authentication</w:t>
       </w:r>
-      <w:bookmarkEnd w:id="49"/>
-    </w:p>
-    <w:p>
-      <w:pPr>
-        <w:rPr>
-          <w:lang w:val="en-US"/>
-        </w:rPr>
-      </w:pPr>
-      <w:r>
-        <w:rPr>
-          <w:lang w:val="en-US"/>
-        </w:rPr>
-        <w:t xml:space="preserve">The backend server that handles the </w:t>
-      </w:r>
-      <w:proofErr w:type="spellStart"/>
-      <w:r>
-        <w:rPr>
-          <w:lang w:val="en-US"/>
-        </w:rPr>
-        <w:t>WebRTC</w:t>
-      </w:r>
-      <w:proofErr w:type="spellEnd"/>
-      <w:r>
-        <w:rPr>
-          <w:lang w:val="en-US"/>
-        </w:rPr>
-        <w:t xml:space="preserve"> connection setup and distribution of information about available peers is currently not authenticating user requests. This does not mean that communication w</w:t>
+      <w:bookmarkEnd w:id="51"/>
+    </w:p>
+    <w:p>
+      <w:pPr>
+        <w:rPr>
+          <w:lang w:val="en-US"/>
+        </w:rPr>
+      </w:pPr>
+      <w:r>
+        <w:rPr>
+          <w:lang w:val="en-US"/>
+        </w:rPr>
+        <w:t>The backend server that handles the WebRTC connection setup and distribution of information about available peers is currently not authenticating user requests. This does not mean that communication w</w:t>
       </w:r>
       <w:r>
         <w:rPr>
@@ -9472,14 +8693,14 @@
           <w:lang w:val="en-US"/>
         </w:rPr>
       </w:pPr>
-      <w:bookmarkStart w:id="50" w:name="_Toc452107922"/>
+      <w:bookmarkStart w:id="52" w:name="_Toc452107922"/>
       <w:r>
         <w:rPr>
           <w:lang w:val="en-US"/>
         </w:rPr>
         <w:t>Multi-user sessions</w:t>
       </w:r>
-      <w:bookmarkEnd w:id="50"/>
+      <w:bookmarkEnd w:id="52"/>
     </w:p>
     <w:p>
       <w:pPr>
@@ -9534,21 +8755,7 @@
         <w:rPr>
           <w:lang w:val="en-US"/>
         </w:rPr>
-        <w:t xml:space="preserve">Due to its peer-to-peer design, </w:t>
-      </w:r>
-      <w:proofErr w:type="spellStart"/>
-      <w:r>
-        <w:rPr>
-          <w:lang w:val="en-US"/>
-        </w:rPr>
-        <w:t>WebRTC</w:t>
-      </w:r>
-      <w:proofErr w:type="spellEnd"/>
-      <w:r>
-        <w:rPr>
-          <w:lang w:val="en-US"/>
-        </w:rPr>
-        <w:t xml:space="preserve"> only supports two users in one session. If three or more users want to participate in a session, </w:t>
+        <w:t xml:space="preserve">Due to its peer-to-peer design, WebRTC only supports two users in one session. If three or more users want to participate in a session, </w:t>
       </w:r>
       <w:r>
         <w:rPr>
@@ -9561,16 +8768,8 @@
           <w:lang w:val="en-US"/>
         </w:rPr>
         <w:lastRenderedPageBreak/>
-        <w:t xml:space="preserve">publicly available open-source solutions like </w:t>
-      </w:r>
-      <w:proofErr w:type="spellStart"/>
-      <w:r>
-        <w:rPr>
-          <w:lang w:val="en-US"/>
-        </w:rPr>
-        <w:t>Erizo</w:t>
-      </w:r>
-      <w:proofErr w:type="spellEnd"/>
+        <w:t>publicly available open-source solutions like Erizo</w:t>
+      </w:r>
       <w:r>
         <w:rPr>
           <w:rStyle w:val="Funotenzeichen"/>
@@ -9620,7 +8819,7 @@
           <w:lang w:val="en-US"/>
         </w:rPr>
       </w:pPr>
-      <w:bookmarkStart w:id="51" w:name="_Toc452107923"/>
+      <w:bookmarkStart w:id="53" w:name="_Toc452107923"/>
       <w:r>
         <w:rPr>
           <w:lang w:val="en-US"/>
@@ -9628,7 +8827,7 @@
         <w:lastRenderedPageBreak/>
         <w:t>Conclusion</w:t>
       </w:r>
-      <w:bookmarkEnd w:id="51"/>
+      <w:bookmarkEnd w:id="53"/>
     </w:p>
     <w:p>
       <w:pPr>
@@ -9658,7 +8857,7 @@
           <w:lang w:val="en-US"/>
         </w:rPr>
       </w:pPr>
-      <w:bookmarkStart w:id="52" w:name="_Toc452107924"/>
+      <w:bookmarkStart w:id="54" w:name="_Toc452107924"/>
       <w:r>
         <w:rPr>
           <w:lang w:val="en-US"/>
@@ -9666,7 +8865,7 @@
         <w:lastRenderedPageBreak/>
         <w:t>List of tables</w:t>
       </w:r>
-      <w:bookmarkEnd w:id="52"/>
+      <w:bookmarkEnd w:id="54"/>
     </w:p>
     <w:p>
       <w:pPr>
@@ -9714,25 +8913,12 @@
       <w:pPr>
         <w:pStyle w:val="berschriftohneNummerierung"/>
       </w:pPr>
-      <w:bookmarkStart w:id="53" w:name="_Toc452107925"/>
+      <w:bookmarkStart w:id="55" w:name="_Toc452107925"/>
       <w:r>
         <w:lastRenderedPageBreak/>
-        <w:t xml:space="preserve">List </w:t>
-      </w:r>
-      <w:proofErr w:type="spellStart"/>
-      <w:r>
-        <w:t>of</w:t>
-      </w:r>
-      <w:proofErr w:type="spellEnd"/>
-      <w:r>
-        <w:t xml:space="preserve"> </w:t>
-      </w:r>
-      <w:proofErr w:type="spellStart"/>
-      <w:r>
-        <w:t>figures</w:t>
-      </w:r>
-      <w:bookmarkEnd w:id="53"/>
-      <w:proofErr w:type="spellEnd"/>
+        <w:t>List of figures</w:t>
+      </w:r>
+      <w:bookmarkEnd w:id="55"/>
     </w:p>
     <w:p>
       <w:pPr>
@@ -9912,25 +9098,12 @@
       <w:pPr>
         <w:pStyle w:val="berschriftohneNummerierung"/>
       </w:pPr>
-      <w:bookmarkStart w:id="54" w:name="_Toc452107926"/>
+      <w:bookmarkStart w:id="56" w:name="_Toc452107926"/>
       <w:r>
         <w:lastRenderedPageBreak/>
-        <w:t xml:space="preserve">List </w:t>
-      </w:r>
-      <w:proofErr w:type="spellStart"/>
-      <w:r>
-        <w:t>of</w:t>
-      </w:r>
-      <w:proofErr w:type="spellEnd"/>
-      <w:r>
-        <w:t xml:space="preserve"> </w:t>
-      </w:r>
-      <w:proofErr w:type="spellStart"/>
-      <w:r>
-        <w:t>listings</w:t>
-      </w:r>
-      <w:bookmarkEnd w:id="54"/>
-      <w:proofErr w:type="spellEnd"/>
+        <w:t>List of listings</w:t>
+      </w:r>
+      <w:bookmarkEnd w:id="56"/>
     </w:p>
     <w:p>
       <w:pPr>
@@ -10036,7 +9209,7 @@
           <w:lang w:val="en-US"/>
         </w:rPr>
       </w:pPr>
-      <w:bookmarkStart w:id="55" w:name="_Toc452107927"/>
+      <w:bookmarkStart w:id="57" w:name="_Toc452107927"/>
       <w:r>
         <w:rPr>
           <w:lang w:val="en-US"/>
@@ -10050,7 +9223,7 @@
         </w:rPr>
         <w:t>abbreviations</w:t>
       </w:r>
-      <w:bookmarkEnd w:id="55"/>
+      <w:bookmarkEnd w:id="57"/>
     </w:p>
     <w:p>
       <w:pPr>
@@ -10081,7 +9254,7 @@
           <w:lang w:val="en-US"/>
         </w:rPr>
       </w:pPr>
-      <w:bookmarkStart w:id="56" w:name="_Toc452107928"/>
+      <w:bookmarkStart w:id="58" w:name="_Toc452107928"/>
       <w:r>
         <w:rPr>
           <w:lang w:val="en-US"/>
@@ -10089,7 +9262,7 @@
         <w:lastRenderedPageBreak/>
         <w:t>Bibliography</w:t>
       </w:r>
-      <w:bookmarkEnd w:id="56"/>
+      <w:bookmarkEnd w:id="58"/>
     </w:p>
     <w:p>
       <w:pPr>
@@ -10099,29 +9272,13 @@
           <w:lang w:val="en-US"/>
         </w:rPr>
       </w:pPr>
-      <w:proofErr w:type="spellStart"/>
-      <w:proofErr w:type="gramStart"/>
-      <w:r>
-        <w:rPr>
-          <w:lang w:val="en-US"/>
-        </w:rPr>
-        <w:t>WebRTC</w:t>
-      </w:r>
-      <w:proofErr w:type="spellEnd"/>
-      <w:r>
-        <w:rPr>
-          <w:lang w:val="en-US"/>
-        </w:rPr>
-        <w:t xml:space="preserve"> Tutorial, 2014 (video file).</w:t>
-      </w:r>
-      <w:proofErr w:type="gramEnd"/>
-      <w:r>
-        <w:rPr>
-          <w:lang w:val="en-US"/>
-        </w:rPr>
-        <w:t xml:space="preserve"> Available from: </w:t>
-      </w:r>
-      <w:hyperlink r:id="rId12" w:history="1">
+      <w:r>
+        <w:rPr>
+          <w:lang w:val="en-US"/>
+        </w:rPr>
+        <w:t xml:space="preserve">WebRTC Tutorial, 2014 (video file). Available from: </w:t>
+      </w:r>
+      <w:hyperlink r:id="rId14" w:history="1">
         <w:r>
           <w:rPr>
             <w:rStyle w:val="Hyperlink"/>
@@ -10162,8 +9319,8 @@
       </w:r>
     </w:p>
     <w:sectPr>
-      <w:headerReference w:type="default" r:id="rId13"/>
-      <w:footerReference w:type="default" r:id="rId14"/>
+      <w:headerReference w:type="default" r:id="rId15"/>
+      <w:footerReference w:type="default" r:id="rId16"/>
       <w:pgSz w:w="11906" w:h="16838"/>
       <w:pgMar w:top="1701" w:right="1701" w:bottom="1701" w:left="1985" w:header="708" w:footer="708" w:gutter="0"/>
       <w:cols w:space="708"/>
@@ -10231,7 +9388,7 @@
         <w:noProof/>
         <w:lang w:val="de-DE"/>
       </w:rPr>
-      <w:t>21</w:t>
+      <w:t>18</w:t>
     </w:r>
     <w:r>
       <w:fldChar w:fldCharType="end"/>
@@ -10621,32 +9778,15 @@
         </w:rPr>
         <w:t xml:space="preserve"> </w:t>
       </w:r>
-      <w:r>
-        <w:fldChar w:fldCharType="begin"/>
-      </w:r>
-      <w:r>
-        <w:rPr>
-          <w:lang w:val="en-US"/>
-        </w:rPr>
-        <w:instrText xml:space="preserve"> HYPERLINK "https://www.wireshark.org/" </w:instrText>
-      </w:r>
-      <w:r>
-        <w:fldChar w:fldCharType="separate"/>
-      </w:r>
-      <w:r>
-        <w:rPr>
-          <w:rStyle w:val="Hyperlink"/>
-          <w:lang w:val="en-US"/>
-        </w:rPr>
-        <w:t>https://www.wireshark.org/</w:t>
-      </w:r>
-      <w:r>
-        <w:rPr>
-          <w:rStyle w:val="Hyperlink"/>
-          <w:lang w:val="en-US"/>
-        </w:rPr>
-        <w:fldChar w:fldCharType="end"/>
-      </w:r>
+      <w:hyperlink r:id="rId13" w:history="1">
+        <w:r>
+          <w:rPr>
+            <w:rStyle w:val="Hyperlink"/>
+            <w:lang w:val="en-US"/>
+          </w:rPr>
+          <w:t>https://www.wireshark.org/</w:t>
+        </w:r>
+      </w:hyperlink>
       <w:r>
         <w:rPr>
           <w:lang w:val="en-US"/>
@@ -10675,32 +9815,15 @@
         </w:rPr>
         <w:t xml:space="preserve"> </w:t>
       </w:r>
-      <w:r>
-        <w:fldChar w:fldCharType="begin"/>
-      </w:r>
-      <w:r>
-        <w:rPr>
-          <w:lang w:val="en-US"/>
-        </w:rPr>
-        <w:instrText xml:space="preserve"> HYPERLINK "http://caniuse.com/" \l "search=webrtc" </w:instrText>
-      </w:r>
-      <w:r>
-        <w:fldChar w:fldCharType="separate"/>
-      </w:r>
-      <w:r>
-        <w:rPr>
-          <w:rStyle w:val="Hyperlink"/>
-          <w:lang w:val="en-US"/>
-        </w:rPr>
-        <w:t>http://caniuse.com/#search=webrtc</w:t>
-      </w:r>
-      <w:r>
-        <w:rPr>
-          <w:rStyle w:val="Hyperlink"/>
-          <w:lang w:val="en-US"/>
-        </w:rPr>
-        <w:fldChar w:fldCharType="end"/>
-      </w:r>
+      <w:hyperlink r:id="rId14" w:anchor="search=webrtc" w:history="1">
+        <w:r>
+          <w:rPr>
+            <w:rStyle w:val="Hyperlink"/>
+            <w:lang w:val="en-US"/>
+          </w:rPr>
+          <w:t>http://caniuse.com/#search=webrtc</w:t>
+        </w:r>
+      </w:hyperlink>
       <w:r>
         <w:rPr>
           <w:lang w:val="en-US"/>
@@ -10729,7 +9852,7 @@
         </w:rPr>
         <w:t xml:space="preserve"> </w:t>
       </w:r>
-      <w:hyperlink r:id="rId13" w:history="1">
+      <w:hyperlink r:id="rId15" w:history="1">
         <w:r>
           <w:rPr>
             <w:rStyle w:val="Hyperlink"/>
@@ -10766,7 +9889,7 @@
         </w:rPr>
         <w:t xml:space="preserve"> </w:t>
       </w:r>
-      <w:hyperlink r:id="rId14" w:history="1">
+      <w:hyperlink r:id="rId16" w:history="1">
         <w:r>
           <w:rPr>
             <w:rStyle w:val="Hyperlink"/>
@@ -10803,7 +9926,7 @@
         </w:rPr>
         <w:t xml:space="preserve"> </w:t>
       </w:r>
-      <w:hyperlink r:id="rId15" w:history="1">
+      <w:hyperlink r:id="rId17" w:history="1">
         <w:r>
           <w:rPr>
             <w:rStyle w:val="Hyperlink"/>
@@ -10840,32 +9963,15 @@
         </w:rPr>
         <w:t xml:space="preserve"> </w:t>
       </w:r>
-      <w:r>
-        <w:fldChar w:fldCharType="begin"/>
-      </w:r>
-      <w:r>
-        <w:rPr>
-          <w:lang w:val="en-US"/>
-        </w:rPr>
-        <w:instrText xml:space="preserve"> HYPERLINK "http://passportjs.org/" </w:instrText>
-      </w:r>
-      <w:r>
-        <w:fldChar w:fldCharType="separate"/>
-      </w:r>
-      <w:r>
-        <w:rPr>
-          <w:rStyle w:val="Hyperlink"/>
-          <w:lang w:val="en-US"/>
-        </w:rPr>
-        <w:t>http://passportjs.org/</w:t>
-      </w:r>
-      <w:r>
-        <w:rPr>
-          <w:rStyle w:val="Hyperlink"/>
-          <w:lang w:val="en-US"/>
-        </w:rPr>
-        <w:fldChar w:fldCharType="end"/>
-      </w:r>
+      <w:hyperlink r:id="rId18" w:history="1">
+        <w:r>
+          <w:rPr>
+            <w:rStyle w:val="Hyperlink"/>
+            <w:lang w:val="en-US"/>
+          </w:rPr>
+          <w:t>http://passportjs.org/</w:t>
+        </w:r>
+      </w:hyperlink>
       <w:r>
         <w:rPr>
           <w:lang w:val="en-US"/>
@@ -10894,32 +10000,15 @@
         </w:rPr>
         <w:t xml:space="preserve"> </w:t>
       </w:r>
-      <w:r>
-        <w:fldChar w:fldCharType="begin"/>
-      </w:r>
-      <w:r>
-        <w:rPr>
-          <w:lang w:val="en-US"/>
-        </w:rPr>
-        <w:instrText xml:space="preserve"> HYPERLINK "http://oauth.net/" </w:instrText>
-      </w:r>
-      <w:r>
-        <w:fldChar w:fldCharType="separate"/>
-      </w:r>
-      <w:r>
-        <w:rPr>
-          <w:rStyle w:val="Hyperlink"/>
-          <w:lang w:val="en-US"/>
-        </w:rPr>
-        <w:t>http://oauth.net/</w:t>
-      </w:r>
-      <w:r>
-        <w:rPr>
-          <w:rStyle w:val="Hyperlink"/>
-          <w:lang w:val="en-US"/>
-        </w:rPr>
-        <w:fldChar w:fldCharType="end"/>
-      </w:r>
+      <w:hyperlink r:id="rId19" w:history="1">
+        <w:r>
+          <w:rPr>
+            <w:rStyle w:val="Hyperlink"/>
+            <w:lang w:val="en-US"/>
+          </w:rPr>
+          <w:t>http://oauth.net/</w:t>
+        </w:r>
+      </w:hyperlink>
       <w:r>
         <w:rPr>
           <w:lang w:val="en-US"/>
@@ -10948,32 +10037,15 @@
         </w:rPr>
         <w:t xml:space="preserve"> </w:t>
       </w:r>
-      <w:r>
-        <w:fldChar w:fldCharType="begin"/>
-      </w:r>
-      <w:r>
-        <w:rPr>
-          <w:lang w:val="en-US"/>
-        </w:rPr>
-        <w:instrText xml:space="preserve"> HYPERLINK "https://github.com/ging/licode/tree/master/erizo" </w:instrText>
-      </w:r>
-      <w:r>
-        <w:fldChar w:fldCharType="separate"/>
-      </w:r>
-      <w:r>
-        <w:rPr>
-          <w:rStyle w:val="Hyperlink"/>
-          <w:lang w:val="en-US"/>
-        </w:rPr>
-        <w:t>https://github.com/ging/licode/tree/master/erizo</w:t>
-      </w:r>
-      <w:r>
-        <w:rPr>
-          <w:rStyle w:val="Hyperlink"/>
-          <w:lang w:val="en-US"/>
-        </w:rPr>
-        <w:fldChar w:fldCharType="end"/>
-      </w:r>
+      <w:hyperlink r:id="rId20" w:history="1">
+        <w:r>
+          <w:rPr>
+            <w:rStyle w:val="Hyperlink"/>
+            <w:lang w:val="en-US"/>
+          </w:rPr>
+          <w:t>https://github.com/ging/licode/tree/master/erizo</w:t>
+        </w:r>
+      </w:hyperlink>
       <w:r>
         <w:rPr>
           <w:lang w:val="en-US"/>
@@ -11002,32 +10074,15 @@
         </w:rPr>
         <w:t xml:space="preserve"> </w:t>
       </w:r>
-      <w:r>
-        <w:fldChar w:fldCharType="begin"/>
-      </w:r>
-      <w:r>
-        <w:rPr>
-          <w:lang w:val="en-US"/>
-        </w:rPr>
-        <w:instrText xml:space="preserve"> HYPERLINK "https://janus.conf.meetecho.com/" </w:instrText>
-      </w:r>
-      <w:r>
-        <w:fldChar w:fldCharType="separate"/>
-      </w:r>
-      <w:r>
-        <w:rPr>
-          <w:rStyle w:val="Hyperlink"/>
-          <w:lang w:val="en-US"/>
-        </w:rPr>
-        <w:t>https://janus.conf.meetecho.com/</w:t>
-      </w:r>
-      <w:r>
-        <w:rPr>
-          <w:rStyle w:val="Hyperlink"/>
-          <w:lang w:val="en-US"/>
-        </w:rPr>
-        <w:fldChar w:fldCharType="end"/>
-      </w:r>
+      <w:hyperlink r:id="rId21" w:history="1">
+        <w:r>
+          <w:rPr>
+            <w:rStyle w:val="Hyperlink"/>
+            <w:lang w:val="en-US"/>
+          </w:rPr>
+          <w:t>https://janus.conf.meetecho.com/</w:t>
+        </w:r>
+      </w:hyperlink>
       <w:r>
         <w:rPr>
           <w:lang w:val="en-US"/>
@@ -11049,14 +10104,12 @@
         <w:lang w:val="en-US"/>
       </w:rPr>
     </w:pPr>
-    <w:proofErr w:type="spellStart"/>
     <w:r>
       <w:rPr>
         <w:lang w:val="en-US"/>
       </w:rPr>
       <w:t>WebRTC</w:t>
     </w:r>
-    <w:proofErr w:type="spellEnd"/>
     <w:r>
       <w:rPr>
         <w:lang w:val="en-US"/>
@@ -13648,7 +12701,7 @@
 </file>
 
 <file path=customXml/itemProps1.xml><?xml version="1.0" encoding="utf-8"?>
-<ds:datastoreItem xmlns:ds="http://schemas.openxmlformats.org/officeDocument/2006/customXml" ds:itemID="{490E46C0-92EC-4C32-B7FD-32CB9E812FCA}">
+<ds:datastoreItem xmlns:ds="http://schemas.openxmlformats.org/officeDocument/2006/customXml" ds:itemID="{2F4A6B9C-D3C3-4C4B-9B1A-7EDDB2B61709}">
   <ds:schemaRefs>
     <ds:schemaRef ds:uri="http://schemas.openxmlformats.org/officeDocument/2006/bibliography"/>
   </ds:schemaRefs>

</xml_diff>

<commit_message>
Added MediaStream part to WebRTC chapter
</commit_message>
<xml_diff>
--- a/thesis/BA2_Cross_Platform_WebRTC.docx
+++ b/thesis/BA2_Cross_Platform_WebRTC.docx
@@ -499,7 +499,7 @@
       <w:r>
         <w:fldChar w:fldCharType="separate"/>
       </w:r>
-      <w:hyperlink w:anchor="_Toc452107882" w:history="1">
+      <w:hyperlink w:anchor="_Toc452200867" w:history="1">
         <w:r>
           <w:rPr>
             <w:rStyle w:val="Hyperlink"/>
@@ -527,7 +527,7 @@
             <w:noProof/>
             <w:webHidden/>
           </w:rPr>
-          <w:instrText xml:space="preserve"> PAGEREF _Toc452107882 \h </w:instrText>
+          <w:instrText xml:space="preserve"> PAGEREF _Toc452200867 \h </w:instrText>
         </w:r>
         <w:r>
           <w:rPr>
@@ -570,7 +570,7 @@
           <w:lang w:val="de-DE" w:eastAsia="de-DE"/>
         </w:rPr>
       </w:pPr>
-      <w:hyperlink w:anchor="_Toc452107883" w:history="1">
+      <w:hyperlink w:anchor="_Toc452200868" w:history="1">
         <w:r>
           <w:rPr>
             <w:rStyle w:val="Hyperlink"/>
@@ -597,7 +597,7 @@
             <w:noProof/>
             <w:webHidden/>
           </w:rPr>
-          <w:instrText xml:space="preserve"> PAGEREF _Toc452107883 \h </w:instrText>
+          <w:instrText xml:space="preserve"> PAGEREF _Toc452200868 \h </w:instrText>
         </w:r>
         <w:r>
           <w:rPr>
@@ -641,7 +641,7 @@
           <w:lang w:val="de-DE" w:eastAsia="de-DE"/>
         </w:rPr>
       </w:pPr>
-      <w:hyperlink w:anchor="_Toc452107884" w:history="1">
+      <w:hyperlink w:anchor="_Toc452200869" w:history="1">
         <w:r>
           <w:rPr>
             <w:rStyle w:val="Hyperlink"/>
@@ -683,7 +683,7 @@
             <w:noProof/>
             <w:webHidden/>
           </w:rPr>
-          <w:instrText xml:space="preserve"> PAGEREF _Toc452107884 \h </w:instrText>
+          <w:instrText xml:space="preserve"> PAGEREF _Toc452200869 \h </w:instrText>
         </w:r>
         <w:r>
           <w:rPr>
@@ -727,7 +727,7 @@
           <w:lang w:val="de-DE" w:eastAsia="de-DE"/>
         </w:rPr>
       </w:pPr>
-      <w:hyperlink w:anchor="_Toc452107885" w:history="1">
+      <w:hyperlink w:anchor="_Toc452200870" w:history="1">
         <w:r>
           <w:rPr>
             <w:rStyle w:val="Hyperlink"/>
@@ -771,7 +771,7 @@
             <w:noProof/>
             <w:webHidden/>
           </w:rPr>
-          <w:instrText xml:space="preserve"> PAGEREF _Toc452107885 \h </w:instrText>
+          <w:instrText xml:space="preserve"> PAGEREF _Toc452200870 \h </w:instrText>
         </w:r>
         <w:r>
           <w:rPr>
@@ -815,7 +815,7 @@
           <w:lang w:val="de-DE" w:eastAsia="de-DE"/>
         </w:rPr>
       </w:pPr>
-      <w:hyperlink w:anchor="_Toc452107886" w:history="1">
+      <w:hyperlink w:anchor="_Toc452200871" w:history="1">
         <w:r>
           <w:rPr>
             <w:rStyle w:val="Hyperlink"/>
@@ -859,7 +859,7 @@
             <w:noProof/>
             <w:webHidden/>
           </w:rPr>
-          <w:instrText xml:space="preserve"> PAGEREF _Toc452107886 \h </w:instrText>
+          <w:instrText xml:space="preserve"> PAGEREF _Toc452200871 \h </w:instrText>
         </w:r>
         <w:r>
           <w:rPr>
@@ -902,7 +902,7 @@
           <w:lang w:val="de-DE" w:eastAsia="de-DE"/>
         </w:rPr>
       </w:pPr>
-      <w:hyperlink w:anchor="_Toc452107887" w:history="1">
+      <w:hyperlink w:anchor="_Toc452200872" w:history="1">
         <w:r>
           <w:rPr>
             <w:rStyle w:val="Hyperlink"/>
@@ -945,7 +945,7 @@
             <w:noProof/>
             <w:webHidden/>
           </w:rPr>
-          <w:instrText xml:space="preserve"> PAGEREF _Toc452107887 \h </w:instrText>
+          <w:instrText xml:space="preserve"> PAGEREF _Toc452200872 \h </w:instrText>
         </w:r>
         <w:r>
           <w:rPr>
@@ -989,7 +989,7 @@
           <w:lang w:val="de-DE" w:eastAsia="de-DE"/>
         </w:rPr>
       </w:pPr>
-      <w:hyperlink w:anchor="_Toc452107888" w:history="1">
+      <w:hyperlink w:anchor="_Toc452200873" w:history="1">
         <w:r>
           <w:rPr>
             <w:rStyle w:val="Hyperlink"/>
@@ -1033,7 +1033,7 @@
             <w:noProof/>
             <w:webHidden/>
           </w:rPr>
-          <w:instrText xml:space="preserve"> PAGEREF _Toc452107888 \h </w:instrText>
+          <w:instrText xml:space="preserve"> PAGEREF _Toc452200873 \h </w:instrText>
         </w:r>
         <w:r>
           <w:rPr>
@@ -1077,7 +1077,7 @@
           <w:lang w:val="de-DE" w:eastAsia="de-DE"/>
         </w:rPr>
       </w:pPr>
-      <w:hyperlink w:anchor="_Toc452107889" w:history="1">
+      <w:hyperlink w:anchor="_Toc452200874" w:history="1">
         <w:r>
           <w:rPr>
             <w:rStyle w:val="Hyperlink"/>
@@ -1121,7 +1121,7 @@
             <w:noProof/>
             <w:webHidden/>
           </w:rPr>
-          <w:instrText xml:space="preserve"> PAGEREF _Toc452107889 \h </w:instrText>
+          <w:instrText xml:space="preserve"> PAGEREF _Toc452200874 \h </w:instrText>
         </w:r>
         <w:r>
           <w:rPr>
@@ -1164,7 +1164,7 @@
           <w:lang w:val="de-DE" w:eastAsia="de-DE"/>
         </w:rPr>
       </w:pPr>
-      <w:hyperlink w:anchor="_Toc452107890" w:history="1">
+      <w:hyperlink w:anchor="_Toc452200875" w:history="1">
         <w:r>
           <w:rPr>
             <w:rStyle w:val="Hyperlink"/>
@@ -1207,7 +1207,7 @@
             <w:noProof/>
             <w:webHidden/>
           </w:rPr>
-          <w:instrText xml:space="preserve"> PAGEREF _Toc452107890 \h </w:instrText>
+          <w:instrText xml:space="preserve"> PAGEREF _Toc452200875 \h </w:instrText>
         </w:r>
         <w:r>
           <w:rPr>
@@ -1250,7 +1250,7 @@
           <w:lang w:val="de-DE" w:eastAsia="de-DE"/>
         </w:rPr>
       </w:pPr>
-      <w:hyperlink w:anchor="_Toc452107891" w:history="1">
+      <w:hyperlink w:anchor="_Toc452200876" w:history="1">
         <w:r>
           <w:rPr>
             <w:rStyle w:val="Hyperlink"/>
@@ -1293,7 +1293,7 @@
             <w:noProof/>
             <w:webHidden/>
           </w:rPr>
-          <w:instrText xml:space="preserve"> PAGEREF _Toc452107891 \h </w:instrText>
+          <w:instrText xml:space="preserve"> PAGEREF _Toc452200876 \h </w:instrText>
         </w:r>
         <w:r>
           <w:rPr>
@@ -1336,7 +1336,7 @@
           <w:lang w:val="de-DE" w:eastAsia="de-DE"/>
         </w:rPr>
       </w:pPr>
-      <w:hyperlink w:anchor="_Toc452107892" w:history="1">
+      <w:hyperlink w:anchor="_Toc452200877" w:history="1">
         <w:r>
           <w:rPr>
             <w:rStyle w:val="Hyperlink"/>
@@ -1379,7 +1379,7 @@
             <w:noProof/>
             <w:webHidden/>
           </w:rPr>
-          <w:instrText xml:space="preserve"> PAGEREF _Toc452107892 \h </w:instrText>
+          <w:instrText xml:space="preserve"> PAGEREF _Toc452200877 \h </w:instrText>
         </w:r>
         <w:r>
           <w:rPr>
@@ -1422,7 +1422,7 @@
           <w:lang w:val="de-DE" w:eastAsia="de-DE"/>
         </w:rPr>
       </w:pPr>
-      <w:hyperlink w:anchor="_Toc452107893" w:history="1">
+      <w:hyperlink w:anchor="_Toc452200878" w:history="1">
         <w:r>
           <w:rPr>
             <w:rStyle w:val="Hyperlink"/>
@@ -1465,7 +1465,7 @@
             <w:noProof/>
             <w:webHidden/>
           </w:rPr>
-          <w:instrText xml:space="preserve"> PAGEREF _Toc452107893 \h </w:instrText>
+          <w:instrText xml:space="preserve"> PAGEREF _Toc452200878 \h </w:instrText>
         </w:r>
         <w:r>
           <w:rPr>
@@ -1509,7 +1509,7 @@
           <w:lang w:val="de-DE" w:eastAsia="de-DE"/>
         </w:rPr>
       </w:pPr>
-      <w:hyperlink w:anchor="_Toc452107894" w:history="1">
+      <w:hyperlink w:anchor="_Toc452200879" w:history="1">
         <w:r>
           <w:rPr>
             <w:rStyle w:val="Hyperlink"/>
@@ -1553,7 +1553,7 @@
             <w:noProof/>
             <w:webHidden/>
           </w:rPr>
-          <w:instrText xml:space="preserve"> PAGEREF _Toc452107894 \h </w:instrText>
+          <w:instrText xml:space="preserve"> PAGEREF _Toc452200879 \h </w:instrText>
         </w:r>
         <w:r>
           <w:rPr>
@@ -1596,7 +1596,7 @@
           <w:lang w:val="de-DE" w:eastAsia="de-DE"/>
         </w:rPr>
       </w:pPr>
-      <w:hyperlink w:anchor="_Toc452107895" w:history="1">
+      <w:hyperlink w:anchor="_Toc452200880" w:history="1">
         <w:r>
           <w:rPr>
             <w:rStyle w:val="Hyperlink"/>
@@ -1639,7 +1639,7 @@
             <w:noProof/>
             <w:webHidden/>
           </w:rPr>
-          <w:instrText xml:space="preserve"> PAGEREF _Toc452107895 \h </w:instrText>
+          <w:instrText xml:space="preserve"> PAGEREF _Toc452200880 \h </w:instrText>
         </w:r>
         <w:r>
           <w:rPr>
@@ -1682,7 +1682,7 @@
           <w:lang w:val="de-DE" w:eastAsia="de-DE"/>
         </w:rPr>
       </w:pPr>
-      <w:hyperlink w:anchor="_Toc452107896" w:history="1">
+      <w:hyperlink w:anchor="_Toc452200881" w:history="1">
         <w:r>
           <w:rPr>
             <w:rStyle w:val="Hyperlink"/>
@@ -1725,7 +1725,7 @@
             <w:noProof/>
             <w:webHidden/>
           </w:rPr>
-          <w:instrText xml:space="preserve"> PAGEREF _Toc452107896 \h </w:instrText>
+          <w:instrText xml:space="preserve"> PAGEREF _Toc452200881 \h </w:instrText>
         </w:r>
         <w:r>
           <w:rPr>
@@ -1768,7 +1768,7 @@
           <w:lang w:val="de-DE" w:eastAsia="de-DE"/>
         </w:rPr>
       </w:pPr>
-      <w:hyperlink w:anchor="_Toc452107897" w:history="1">
+      <w:hyperlink w:anchor="_Toc452200882" w:history="1">
         <w:r>
           <w:rPr>
             <w:rStyle w:val="Hyperlink"/>
@@ -1811,7 +1811,7 @@
             <w:noProof/>
             <w:webHidden/>
           </w:rPr>
-          <w:instrText xml:space="preserve"> PAGEREF _Toc452107897 \h </w:instrText>
+          <w:instrText xml:space="preserve"> PAGEREF _Toc452200882 \h </w:instrText>
         </w:r>
         <w:r>
           <w:rPr>
@@ -1854,7 +1854,7 @@
           <w:lang w:val="de-DE" w:eastAsia="de-DE"/>
         </w:rPr>
       </w:pPr>
-      <w:hyperlink w:anchor="_Toc452107898" w:history="1">
+      <w:hyperlink w:anchor="_Toc452200883" w:history="1">
         <w:r>
           <w:rPr>
             <w:rStyle w:val="Hyperlink"/>
@@ -1897,7 +1897,7 @@
             <w:noProof/>
             <w:webHidden/>
           </w:rPr>
-          <w:instrText xml:space="preserve"> PAGEREF _Toc452107898 \h </w:instrText>
+          <w:instrText xml:space="preserve"> PAGEREF _Toc452200883 \h </w:instrText>
         </w:r>
         <w:r>
           <w:rPr>
@@ -1940,7 +1940,7 @@
           <w:lang w:val="de-DE" w:eastAsia="de-DE"/>
         </w:rPr>
       </w:pPr>
-      <w:hyperlink w:anchor="_Toc452107899" w:history="1">
+      <w:hyperlink w:anchor="_Toc452200884" w:history="1">
         <w:r>
           <w:rPr>
             <w:rStyle w:val="Hyperlink"/>
@@ -1983,7 +1983,7 @@
             <w:noProof/>
             <w:webHidden/>
           </w:rPr>
-          <w:instrText xml:space="preserve"> PAGEREF _Toc452107899 \h </w:instrText>
+          <w:instrText xml:space="preserve"> PAGEREF _Toc452200884 \h </w:instrText>
         </w:r>
         <w:r>
           <w:rPr>
@@ -2026,7 +2026,7 @@
           <w:lang w:val="de-DE" w:eastAsia="de-DE"/>
         </w:rPr>
       </w:pPr>
-      <w:hyperlink w:anchor="_Toc452107900" w:history="1">
+      <w:hyperlink w:anchor="_Toc452200885" w:history="1">
         <w:r>
           <w:rPr>
             <w:rStyle w:val="Hyperlink"/>
@@ -2069,7 +2069,7 @@
             <w:noProof/>
             <w:webHidden/>
           </w:rPr>
-          <w:instrText xml:space="preserve"> PAGEREF _Toc452107900 \h </w:instrText>
+          <w:instrText xml:space="preserve"> PAGEREF _Toc452200885 \h </w:instrText>
         </w:r>
         <w:r>
           <w:rPr>
@@ -2113,7 +2113,7 @@
           <w:lang w:val="de-DE" w:eastAsia="de-DE"/>
         </w:rPr>
       </w:pPr>
-      <w:hyperlink w:anchor="_Toc452107901" w:history="1">
+      <w:hyperlink w:anchor="_Toc452200886" w:history="1">
         <w:r>
           <w:rPr>
             <w:rStyle w:val="Hyperlink"/>
@@ -2157,7 +2157,7 @@
             <w:noProof/>
             <w:webHidden/>
           </w:rPr>
-          <w:instrText xml:space="preserve"> PAGEREF _Toc452107901 \h </w:instrText>
+          <w:instrText xml:space="preserve"> PAGEREF _Toc452200886 \h </w:instrText>
         </w:r>
         <w:r>
           <w:rPr>
@@ -2201,7 +2201,7 @@
           <w:lang w:val="de-DE" w:eastAsia="de-DE"/>
         </w:rPr>
       </w:pPr>
-      <w:hyperlink w:anchor="_Toc452107902" w:history="1">
+      <w:hyperlink w:anchor="_Toc452200887" w:history="1">
         <w:r>
           <w:rPr>
             <w:rStyle w:val="Hyperlink"/>
@@ -2245,7 +2245,7 @@
             <w:noProof/>
             <w:webHidden/>
           </w:rPr>
-          <w:instrText xml:space="preserve"> PAGEREF _Toc452107902 \h </w:instrText>
+          <w:instrText xml:space="preserve"> PAGEREF _Toc452200887 \h </w:instrText>
         </w:r>
         <w:r>
           <w:rPr>
@@ -2289,7 +2289,7 @@
           <w:lang w:val="de-DE" w:eastAsia="de-DE"/>
         </w:rPr>
       </w:pPr>
-      <w:hyperlink w:anchor="_Toc452107903" w:history="1">
+      <w:hyperlink w:anchor="_Toc452200888" w:history="1">
         <w:r>
           <w:rPr>
             <w:rStyle w:val="Hyperlink"/>
@@ -2333,7 +2333,7 @@
             <w:noProof/>
             <w:webHidden/>
           </w:rPr>
-          <w:instrText xml:space="preserve"> PAGEREF _Toc452107903 \h </w:instrText>
+          <w:instrText xml:space="preserve"> PAGEREF _Toc452200888 \h </w:instrText>
         </w:r>
         <w:r>
           <w:rPr>
@@ -2377,7 +2377,7 @@
           <w:lang w:val="de-DE" w:eastAsia="de-DE"/>
         </w:rPr>
       </w:pPr>
-      <w:hyperlink w:anchor="_Toc452107904" w:history="1">
+      <w:hyperlink w:anchor="_Toc452200889" w:history="1">
         <w:r>
           <w:rPr>
             <w:rStyle w:val="Hyperlink"/>
@@ -2400,7 +2400,7 @@
             <w:noProof/>
             <w:lang w:val="en-US"/>
           </w:rPr>
-          <w:t>Functionality</w:t>
+          <w:t>Components</w:t>
         </w:r>
         <w:r>
           <w:rPr>
@@ -2421,7 +2421,7 @@
             <w:noProof/>
             <w:webHidden/>
           </w:rPr>
-          <w:instrText xml:space="preserve"> PAGEREF _Toc452107904 \h </w:instrText>
+          <w:instrText xml:space="preserve"> PAGEREF _Toc452200889 \h </w:instrText>
         </w:r>
         <w:r>
           <w:rPr>
@@ -2464,7 +2464,7 @@
           <w:lang w:val="de-DE" w:eastAsia="de-DE"/>
         </w:rPr>
       </w:pPr>
-      <w:hyperlink w:anchor="_Toc452107905" w:history="1">
+      <w:hyperlink w:anchor="_Toc452200890" w:history="1">
         <w:r>
           <w:rPr>
             <w:rStyle w:val="Hyperlink"/>
@@ -2507,7 +2507,7 @@
             <w:noProof/>
             <w:webHidden/>
           </w:rPr>
-          <w:instrText xml:space="preserve"> PAGEREF _Toc452107905 \h </w:instrText>
+          <w:instrText xml:space="preserve"> PAGEREF _Toc452200890 \h </w:instrText>
         </w:r>
         <w:r>
           <w:rPr>
@@ -2527,7 +2527,7 @@
             <w:noProof/>
             <w:webHidden/>
           </w:rPr>
-          <w:t>15</w:t>
+          <w:t>16</w:t>
         </w:r>
         <w:r>
           <w:rPr>
@@ -2550,7 +2550,7 @@
           <w:lang w:val="de-DE" w:eastAsia="de-DE"/>
         </w:rPr>
       </w:pPr>
-      <w:hyperlink w:anchor="_Toc452107906" w:history="1">
+      <w:hyperlink w:anchor="_Toc452200891" w:history="1">
         <w:r>
           <w:rPr>
             <w:rStyle w:val="Hyperlink"/>
@@ -2593,7 +2593,7 @@
             <w:noProof/>
             <w:webHidden/>
           </w:rPr>
-          <w:instrText xml:space="preserve"> PAGEREF _Toc452107906 \h </w:instrText>
+          <w:instrText xml:space="preserve"> PAGEREF _Toc452200891 \h </w:instrText>
         </w:r>
         <w:r>
           <w:rPr>
@@ -2613,7 +2613,7 @@
             <w:noProof/>
             <w:webHidden/>
           </w:rPr>
-          <w:t>15</w:t>
+          <w:t>16</w:t>
         </w:r>
         <w:r>
           <w:rPr>
@@ -2636,7 +2636,7 @@
           <w:lang w:val="de-DE" w:eastAsia="de-DE"/>
         </w:rPr>
       </w:pPr>
-      <w:hyperlink w:anchor="_Toc452107907" w:history="1">
+      <w:hyperlink w:anchor="_Toc452200892" w:history="1">
         <w:r>
           <w:rPr>
             <w:rStyle w:val="Hyperlink"/>
@@ -2679,7 +2679,7 @@
             <w:noProof/>
             <w:webHidden/>
           </w:rPr>
-          <w:instrText xml:space="preserve"> PAGEREF _Toc452107907 \h </w:instrText>
+          <w:instrText xml:space="preserve"> PAGEREF _Toc452200892 \h </w:instrText>
         </w:r>
         <w:r>
           <w:rPr>
@@ -2699,7 +2699,7 @@
             <w:noProof/>
             <w:webHidden/>
           </w:rPr>
-          <w:t>15</w:t>
+          <w:t>16</w:t>
         </w:r>
         <w:r>
           <w:rPr>
@@ -2723,7 +2723,7 @@
           <w:lang w:val="de-DE" w:eastAsia="de-DE"/>
         </w:rPr>
       </w:pPr>
-      <w:hyperlink w:anchor="_Toc452107908" w:history="1">
+      <w:hyperlink w:anchor="_Toc452200893" w:history="1">
         <w:r>
           <w:rPr>
             <w:rStyle w:val="Hyperlink"/>
@@ -2746,6 +2746,182 @@
             <w:noProof/>
             <w:lang w:val="en-US"/>
           </w:rPr>
+          <w:t>Functionality</w:t>
+        </w:r>
+        <w:r>
+          <w:rPr>
+            <w:noProof/>
+            <w:webHidden/>
+          </w:rPr>
+          <w:tab/>
+        </w:r>
+        <w:r>
+          <w:rPr>
+            <w:noProof/>
+            <w:webHidden/>
+          </w:rPr>
+          <w:fldChar w:fldCharType="begin"/>
+        </w:r>
+        <w:r>
+          <w:rPr>
+            <w:noProof/>
+            <w:webHidden/>
+          </w:rPr>
+          <w:instrText xml:space="preserve"> PAGEREF _Toc452200893 \h </w:instrText>
+        </w:r>
+        <w:r>
+          <w:rPr>
+            <w:noProof/>
+            <w:webHidden/>
+          </w:rPr>
+        </w:r>
+        <w:r>
+          <w:rPr>
+            <w:noProof/>
+            <w:webHidden/>
+          </w:rPr>
+          <w:fldChar w:fldCharType="separate"/>
+        </w:r>
+        <w:r>
+          <w:rPr>
+            <w:noProof/>
+            <w:webHidden/>
+          </w:rPr>
+          <w:t>16</w:t>
+        </w:r>
+        <w:r>
+          <w:rPr>
+            <w:noProof/>
+            <w:webHidden/>
+          </w:rPr>
+          <w:fldChar w:fldCharType="end"/>
+        </w:r>
+      </w:hyperlink>
+    </w:p>
+    <w:p>
+      <w:pPr>
+        <w:pStyle w:val="Verzeichnis2"/>
+        <w:tabs>
+          <w:tab w:val="left" w:pos="880"/>
+          <w:tab w:val="right" w:leader="dot" w:pos="8210"/>
+        </w:tabs>
+        <w:rPr>
+          <w:rFonts w:asciiTheme="minorHAnsi" w:eastAsiaTheme="minorEastAsia" w:hAnsiTheme="minorHAnsi"/>
+          <w:noProof/>
+          <w:lang w:val="de-DE" w:eastAsia="de-DE"/>
+        </w:rPr>
+      </w:pPr>
+      <w:hyperlink w:anchor="_Toc452200894" w:history="1">
+        <w:r>
+          <w:rPr>
+            <w:rStyle w:val="Hyperlink"/>
+            <w:noProof/>
+            <w:lang w:val="en-US"/>
+          </w:rPr>
+          <w:t>3.5</w:t>
+        </w:r>
+        <w:r>
+          <w:rPr>
+            <w:rFonts w:asciiTheme="minorHAnsi" w:eastAsiaTheme="minorEastAsia" w:hAnsiTheme="minorHAnsi"/>
+            <w:noProof/>
+            <w:lang w:val="de-DE" w:eastAsia="de-DE"/>
+          </w:rPr>
+          <w:tab/>
+        </w:r>
+        <w:r>
+          <w:rPr>
+            <w:rStyle w:val="Hyperlink"/>
+            <w:noProof/>
+            <w:lang w:val="en-US"/>
+          </w:rPr>
+          <w:t>Signalling</w:t>
+        </w:r>
+        <w:r>
+          <w:rPr>
+            <w:noProof/>
+            <w:webHidden/>
+          </w:rPr>
+          <w:tab/>
+        </w:r>
+        <w:r>
+          <w:rPr>
+            <w:noProof/>
+            <w:webHidden/>
+          </w:rPr>
+          <w:fldChar w:fldCharType="begin"/>
+        </w:r>
+        <w:r>
+          <w:rPr>
+            <w:noProof/>
+            <w:webHidden/>
+          </w:rPr>
+          <w:instrText xml:space="preserve"> PAGEREF _Toc452200894 \h </w:instrText>
+        </w:r>
+        <w:r>
+          <w:rPr>
+            <w:noProof/>
+            <w:webHidden/>
+          </w:rPr>
+        </w:r>
+        <w:r>
+          <w:rPr>
+            <w:noProof/>
+            <w:webHidden/>
+          </w:rPr>
+          <w:fldChar w:fldCharType="separate"/>
+        </w:r>
+        <w:r>
+          <w:rPr>
+            <w:noProof/>
+            <w:webHidden/>
+          </w:rPr>
+          <w:t>17</w:t>
+        </w:r>
+        <w:r>
+          <w:rPr>
+            <w:noProof/>
+            <w:webHidden/>
+          </w:rPr>
+          <w:fldChar w:fldCharType="end"/>
+        </w:r>
+      </w:hyperlink>
+    </w:p>
+    <w:p>
+      <w:pPr>
+        <w:pStyle w:val="Verzeichnis2"/>
+        <w:tabs>
+          <w:tab w:val="left" w:pos="880"/>
+          <w:tab w:val="right" w:leader="dot" w:pos="8210"/>
+        </w:tabs>
+        <w:rPr>
+          <w:rFonts w:asciiTheme="minorHAnsi" w:eastAsiaTheme="minorEastAsia" w:hAnsiTheme="minorHAnsi"/>
+          <w:noProof/>
+          <w:lang w:val="de-DE" w:eastAsia="de-DE"/>
+        </w:rPr>
+      </w:pPr>
+      <w:hyperlink w:anchor="_Toc452200895" w:history="1">
+        <w:r>
+          <w:rPr>
+            <w:rStyle w:val="Hyperlink"/>
+            <w:noProof/>
+            <w:lang w:val="en-US"/>
+          </w:rPr>
+          <w:t>3.6</w:t>
+        </w:r>
+        <w:r>
+          <w:rPr>
+            <w:rFonts w:asciiTheme="minorHAnsi" w:eastAsiaTheme="minorEastAsia" w:hAnsiTheme="minorHAnsi"/>
+            <w:noProof/>
+            <w:lang w:val="de-DE" w:eastAsia="de-DE"/>
+          </w:rPr>
+          <w:tab/>
+        </w:r>
+        <w:r>
+          <w:rPr>
+            <w:rStyle w:val="Hyperlink"/>
+            <w:noProof/>
+            <w:lang w:val="en-US"/>
+          </w:rPr>
           <w:t>Potential applications</w:t>
         </w:r>
         <w:r>
@@ -2767,7 +2943,7 @@
             <w:noProof/>
             <w:webHidden/>
           </w:rPr>
-          <w:instrText xml:space="preserve"> PAGEREF _Toc452107908 \h </w:instrText>
+          <w:instrText xml:space="preserve"> PAGEREF _Toc452200895 \h </w:instrText>
         </w:r>
         <w:r>
           <w:rPr>
@@ -2787,7 +2963,7 @@
             <w:noProof/>
             <w:webHidden/>
           </w:rPr>
-          <w:t>15</w:t>
+          <w:t>19</w:t>
         </w:r>
         <w:r>
           <w:rPr>
@@ -2810,14 +2986,14 @@
           <w:lang w:val="de-DE" w:eastAsia="de-DE"/>
         </w:rPr>
       </w:pPr>
-      <w:hyperlink w:anchor="_Toc452107909" w:history="1">
+      <w:hyperlink w:anchor="_Toc452200896" w:history="1">
         <w:r>
           <w:rPr>
             <w:rStyle w:val="Hyperlink"/>
             <w:noProof/>
             <w:lang w:val="en-US"/>
           </w:rPr>
-          <w:t>3.4.1</w:t>
+          <w:t>3.6.1</w:t>
         </w:r>
         <w:r>
           <w:rPr>
@@ -2853,7 +3029,7 @@
             <w:noProof/>
             <w:webHidden/>
           </w:rPr>
-          <w:instrText xml:space="preserve"> PAGEREF _Toc452107909 \h </w:instrText>
+          <w:instrText xml:space="preserve"> PAGEREF _Toc452200896 \h </w:instrText>
         </w:r>
         <w:r>
           <w:rPr>
@@ -2873,7 +3049,7 @@
             <w:noProof/>
             <w:webHidden/>
           </w:rPr>
-          <w:t>15</w:t>
+          <w:t>19</w:t>
         </w:r>
         <w:r>
           <w:rPr>
@@ -2896,14 +3072,14 @@
           <w:lang w:val="de-DE" w:eastAsia="de-DE"/>
         </w:rPr>
       </w:pPr>
-      <w:hyperlink w:anchor="_Toc452107910" w:history="1">
+      <w:hyperlink w:anchor="_Toc452200897" w:history="1">
         <w:r>
           <w:rPr>
             <w:rStyle w:val="Hyperlink"/>
             <w:noProof/>
             <w:lang w:val="en-US"/>
           </w:rPr>
-          <w:t>3.4.2</w:t>
+          <w:t>3.6.2</w:t>
         </w:r>
         <w:r>
           <w:rPr>
@@ -2939,7 +3115,7 @@
             <w:noProof/>
             <w:webHidden/>
           </w:rPr>
-          <w:instrText xml:space="preserve"> PAGEREF _Toc452107910 \h </w:instrText>
+          <w:instrText xml:space="preserve"> PAGEREF _Toc452200897 \h </w:instrText>
         </w:r>
         <w:r>
           <w:rPr>
@@ -2959,7 +3135,7 @@
             <w:noProof/>
             <w:webHidden/>
           </w:rPr>
-          <w:t>16</w:t>
+          <w:t>20</w:t>
         </w:r>
         <w:r>
           <w:rPr>
@@ -2982,14 +3158,14 @@
           <w:lang w:val="de-DE" w:eastAsia="de-DE"/>
         </w:rPr>
       </w:pPr>
-      <w:hyperlink w:anchor="_Toc452107911" w:history="1">
+      <w:hyperlink w:anchor="_Toc452200898" w:history="1">
         <w:r>
           <w:rPr>
             <w:rStyle w:val="Hyperlink"/>
             <w:noProof/>
             <w:lang w:val="en-US"/>
           </w:rPr>
-          <w:t>3.4.3</w:t>
+          <w:t>3.6.3</w:t>
         </w:r>
         <w:r>
           <w:rPr>
@@ -3025,7 +3201,7 @@
             <w:noProof/>
             <w:webHidden/>
           </w:rPr>
-          <w:instrText xml:space="preserve"> PAGEREF _Toc452107911 \h </w:instrText>
+          <w:instrText xml:space="preserve"> PAGEREF _Toc452200898 \h </w:instrText>
         </w:r>
         <w:r>
           <w:rPr>
@@ -3045,7 +3221,7 @@
             <w:noProof/>
             <w:webHidden/>
           </w:rPr>
-          <w:t>16</w:t>
+          <w:t>20</w:t>
         </w:r>
         <w:r>
           <w:rPr>
@@ -3069,14 +3245,14 @@
           <w:lang w:val="de-DE" w:eastAsia="de-DE"/>
         </w:rPr>
       </w:pPr>
-      <w:hyperlink w:anchor="_Toc452107912" w:history="1">
+      <w:hyperlink w:anchor="_Toc452200899" w:history="1">
         <w:r>
           <w:rPr>
             <w:rStyle w:val="Hyperlink"/>
             <w:noProof/>
             <w:lang w:val="en-US"/>
           </w:rPr>
-          <w:t>3.5</w:t>
+          <w:t>3.7</w:t>
         </w:r>
         <w:r>
           <w:rPr>
@@ -3113,7 +3289,7 @@
             <w:noProof/>
             <w:webHidden/>
           </w:rPr>
-          <w:instrText xml:space="preserve"> PAGEREF _Toc452107912 \h </w:instrText>
+          <w:instrText xml:space="preserve"> PAGEREF _Toc452200899 \h </w:instrText>
         </w:r>
         <w:r>
           <w:rPr>
@@ -3133,7 +3309,7 @@
             <w:noProof/>
             <w:webHidden/>
           </w:rPr>
-          <w:t>17</w:t>
+          <w:t>21</w:t>
         </w:r>
         <w:r>
           <w:rPr>
@@ -3157,14 +3333,14 @@
           <w:lang w:val="de-DE" w:eastAsia="de-DE"/>
         </w:rPr>
       </w:pPr>
-      <w:hyperlink w:anchor="_Toc452107913" w:history="1">
+      <w:hyperlink w:anchor="_Toc452200900" w:history="1">
         <w:r>
           <w:rPr>
             <w:rStyle w:val="Hyperlink"/>
             <w:noProof/>
             <w:lang w:val="en-US"/>
           </w:rPr>
-          <w:t>3.6</w:t>
+          <w:t>3.8</w:t>
         </w:r>
         <w:r>
           <w:rPr>
@@ -3201,7 +3377,7 @@
             <w:noProof/>
             <w:webHidden/>
           </w:rPr>
-          <w:instrText xml:space="preserve"> PAGEREF _Toc452107913 \h </w:instrText>
+          <w:instrText xml:space="preserve"> PAGEREF _Toc452200900 \h </w:instrText>
         </w:r>
         <w:r>
           <w:rPr>
@@ -3221,7 +3397,7 @@
             <w:noProof/>
             <w:webHidden/>
           </w:rPr>
-          <w:t>18</w:t>
+          <w:t>22</w:t>
         </w:r>
         <w:r>
           <w:rPr>
@@ -3245,14 +3421,14 @@
           <w:lang w:val="de-DE" w:eastAsia="de-DE"/>
         </w:rPr>
       </w:pPr>
-      <w:hyperlink w:anchor="_Toc452107914" w:history="1">
+      <w:hyperlink w:anchor="_Toc452200901" w:history="1">
         <w:r>
           <w:rPr>
             <w:rStyle w:val="Hyperlink"/>
             <w:noProof/>
             <w:lang w:val="en-US"/>
           </w:rPr>
-          <w:t>3.7</w:t>
+          <w:t>3.9</w:t>
         </w:r>
         <w:r>
           <w:rPr>
@@ -3289,7 +3465,7 @@
             <w:noProof/>
             <w:webHidden/>
           </w:rPr>
-          <w:instrText xml:space="preserve"> PAGEREF _Toc452107914 \h </w:instrText>
+          <w:instrText xml:space="preserve"> PAGEREF _Toc452200901 \h </w:instrText>
         </w:r>
         <w:r>
           <w:rPr>
@@ -3309,7 +3485,95 @@
             <w:noProof/>
             <w:webHidden/>
           </w:rPr>
-          <w:t>20</w:t>
+          <w:t>24</w:t>
+        </w:r>
+        <w:r>
+          <w:rPr>
+            <w:noProof/>
+            <w:webHidden/>
+          </w:rPr>
+          <w:fldChar w:fldCharType="end"/>
+        </w:r>
+      </w:hyperlink>
+    </w:p>
+    <w:p>
+      <w:pPr>
+        <w:pStyle w:val="Verzeichnis2"/>
+        <w:tabs>
+          <w:tab w:val="left" w:pos="880"/>
+          <w:tab w:val="right" w:leader="dot" w:pos="8210"/>
+        </w:tabs>
+        <w:rPr>
+          <w:rFonts w:asciiTheme="minorHAnsi" w:eastAsiaTheme="minorEastAsia" w:hAnsiTheme="minorHAnsi"/>
+          <w:noProof/>
+          <w:lang w:val="de-DE" w:eastAsia="de-DE"/>
+        </w:rPr>
+      </w:pPr>
+      <w:hyperlink w:anchor="_Toc452200902" w:history="1">
+        <w:r>
+          <w:rPr>
+            <w:rStyle w:val="Hyperlink"/>
+            <w:noProof/>
+            <w:lang w:val="en-US"/>
+          </w:rPr>
+          <w:t>3.10</w:t>
+        </w:r>
+        <w:r>
+          <w:rPr>
+            <w:rFonts w:asciiTheme="minorHAnsi" w:eastAsiaTheme="minorEastAsia" w:hAnsiTheme="minorHAnsi"/>
+            <w:noProof/>
+            <w:lang w:val="de-DE" w:eastAsia="de-DE"/>
+          </w:rPr>
+          <w:tab/>
+        </w:r>
+        <w:r>
+          <w:rPr>
+            <w:rStyle w:val="Hyperlink"/>
+            <w:noProof/>
+            <w:lang w:val="en-US"/>
+          </w:rPr>
+          <w:t>Conclusion</w:t>
+        </w:r>
+        <w:r>
+          <w:rPr>
+            <w:noProof/>
+            <w:webHidden/>
+          </w:rPr>
+          <w:tab/>
+        </w:r>
+        <w:r>
+          <w:rPr>
+            <w:noProof/>
+            <w:webHidden/>
+          </w:rPr>
+          <w:fldChar w:fldCharType="begin"/>
+        </w:r>
+        <w:r>
+          <w:rPr>
+            <w:noProof/>
+            <w:webHidden/>
+          </w:rPr>
+          <w:instrText xml:space="preserve"> PAGEREF _Toc452200902 \h </w:instrText>
+        </w:r>
+        <w:r>
+          <w:rPr>
+            <w:noProof/>
+            <w:webHidden/>
+          </w:rPr>
+        </w:r>
+        <w:r>
+          <w:rPr>
+            <w:noProof/>
+            <w:webHidden/>
+          </w:rPr>
+          <w:fldChar w:fldCharType="separate"/>
+        </w:r>
+        <w:r>
+          <w:rPr>
+            <w:noProof/>
+            <w:webHidden/>
+          </w:rPr>
+          <w:t>24</w:t>
         </w:r>
         <w:r>
           <w:rPr>
@@ -3333,7 +3597,7 @@
           <w:lang w:val="de-DE" w:eastAsia="de-DE"/>
         </w:rPr>
       </w:pPr>
-      <w:hyperlink w:anchor="_Toc452107915" w:history="1">
+      <w:hyperlink w:anchor="_Toc452200903" w:history="1">
         <w:r>
           <w:rPr>
             <w:rStyle w:val="Hyperlink"/>
@@ -3377,7 +3641,7 @@
             <w:noProof/>
             <w:webHidden/>
           </w:rPr>
-          <w:instrText xml:space="preserve"> PAGEREF _Toc452107915 \h </w:instrText>
+          <w:instrText xml:space="preserve"> PAGEREF _Toc452200903 \h </w:instrText>
         </w:r>
         <w:r>
           <w:rPr>
@@ -3397,7 +3661,7 @@
             <w:noProof/>
             <w:webHidden/>
           </w:rPr>
-          <w:t>21</w:t>
+          <w:t>25</w:t>
         </w:r>
         <w:r>
           <w:rPr>
@@ -3421,7 +3685,7 @@
           <w:lang w:val="de-DE" w:eastAsia="de-DE"/>
         </w:rPr>
       </w:pPr>
-      <w:hyperlink w:anchor="_Toc452107916" w:history="1">
+      <w:hyperlink w:anchor="_Toc452200904" w:history="1">
         <w:r>
           <w:rPr>
             <w:rStyle w:val="Hyperlink"/>
@@ -3465,7 +3729,7 @@
             <w:noProof/>
             <w:webHidden/>
           </w:rPr>
-          <w:instrText xml:space="preserve"> PAGEREF _Toc452107916 \h </w:instrText>
+          <w:instrText xml:space="preserve"> PAGEREF _Toc452200904 \h </w:instrText>
         </w:r>
         <w:r>
           <w:rPr>
@@ -3485,7 +3749,7 @@
             <w:noProof/>
             <w:webHidden/>
           </w:rPr>
-          <w:t>22</w:t>
+          <w:t>26</w:t>
         </w:r>
         <w:r>
           <w:rPr>
@@ -3509,7 +3773,7 @@
           <w:lang w:val="de-DE" w:eastAsia="de-DE"/>
         </w:rPr>
       </w:pPr>
-      <w:hyperlink w:anchor="_Toc452107917" w:history="1">
+      <w:hyperlink w:anchor="_Toc452200905" w:history="1">
         <w:r>
           <w:rPr>
             <w:rStyle w:val="Hyperlink"/>
@@ -3553,7 +3817,7 @@
             <w:noProof/>
             <w:webHidden/>
           </w:rPr>
-          <w:instrText xml:space="preserve"> PAGEREF _Toc452107917 \h </w:instrText>
+          <w:instrText xml:space="preserve"> PAGEREF _Toc452200905 \h </w:instrText>
         </w:r>
         <w:r>
           <w:rPr>
@@ -3573,7 +3837,7 @@
             <w:noProof/>
             <w:webHidden/>
           </w:rPr>
-          <w:t>22</w:t>
+          <w:t>26</w:t>
         </w:r>
         <w:r>
           <w:rPr>
@@ -3597,7 +3861,7 @@
           <w:lang w:val="de-DE" w:eastAsia="de-DE"/>
         </w:rPr>
       </w:pPr>
-      <w:hyperlink w:anchor="_Toc452107918" w:history="1">
+      <w:hyperlink w:anchor="_Toc452200906" w:history="1">
         <w:r>
           <w:rPr>
             <w:rStyle w:val="Hyperlink"/>
@@ -3641,7 +3905,7 @@
             <w:noProof/>
             <w:webHidden/>
           </w:rPr>
-          <w:instrText xml:space="preserve"> PAGEREF _Toc452107918 \h </w:instrText>
+          <w:instrText xml:space="preserve"> PAGEREF _Toc452200906 \h </w:instrText>
         </w:r>
         <w:r>
           <w:rPr>
@@ -3661,7 +3925,7 @@
             <w:noProof/>
             <w:webHidden/>
           </w:rPr>
-          <w:t>22</w:t>
+          <w:t>26</w:t>
         </w:r>
         <w:r>
           <w:rPr>
@@ -3685,7 +3949,7 @@
           <w:lang w:val="de-DE" w:eastAsia="de-DE"/>
         </w:rPr>
       </w:pPr>
-      <w:hyperlink w:anchor="_Toc452107919" w:history="1">
+      <w:hyperlink w:anchor="_Toc452200907" w:history="1">
         <w:r>
           <w:rPr>
             <w:rStyle w:val="Hyperlink"/>
@@ -3729,7 +3993,7 @@
             <w:noProof/>
             <w:webHidden/>
           </w:rPr>
-          <w:instrText xml:space="preserve"> PAGEREF _Toc452107919 \h </w:instrText>
+          <w:instrText xml:space="preserve"> PAGEREF _Toc452200907 \h </w:instrText>
         </w:r>
         <w:r>
           <w:rPr>
@@ -3749,7 +4013,7 @@
             <w:noProof/>
             <w:webHidden/>
           </w:rPr>
-          <w:t>22</w:t>
+          <w:t>26</w:t>
         </w:r>
         <w:r>
           <w:rPr>
@@ -3773,7 +4037,7 @@
           <w:lang w:val="de-DE" w:eastAsia="de-DE"/>
         </w:rPr>
       </w:pPr>
-      <w:hyperlink w:anchor="_Toc452107920" w:history="1">
+      <w:hyperlink w:anchor="_Toc452200908" w:history="1">
         <w:r>
           <w:rPr>
             <w:rStyle w:val="Hyperlink"/>
@@ -3817,7 +4081,7 @@
             <w:noProof/>
             <w:webHidden/>
           </w:rPr>
-          <w:instrText xml:space="preserve"> PAGEREF _Toc452107920 \h </w:instrText>
+          <w:instrText xml:space="preserve"> PAGEREF _Toc452200908 \h </w:instrText>
         </w:r>
         <w:r>
           <w:rPr>
@@ -3837,7 +4101,7 @@
             <w:noProof/>
             <w:webHidden/>
           </w:rPr>
-          <w:t>23</w:t>
+          <w:t>27</w:t>
         </w:r>
         <w:r>
           <w:rPr>
@@ -3861,7 +4125,7 @@
           <w:lang w:val="de-DE" w:eastAsia="de-DE"/>
         </w:rPr>
       </w:pPr>
-      <w:hyperlink w:anchor="_Toc452107921" w:history="1">
+      <w:hyperlink w:anchor="_Toc452200909" w:history="1">
         <w:r>
           <w:rPr>
             <w:rStyle w:val="Hyperlink"/>
@@ -3905,7 +4169,7 @@
             <w:noProof/>
             <w:webHidden/>
           </w:rPr>
-          <w:instrText xml:space="preserve"> PAGEREF _Toc452107921 \h </w:instrText>
+          <w:instrText xml:space="preserve"> PAGEREF _Toc452200909 \h </w:instrText>
         </w:r>
         <w:r>
           <w:rPr>
@@ -3925,7 +4189,7 @@
             <w:noProof/>
             <w:webHidden/>
           </w:rPr>
-          <w:t>23</w:t>
+          <w:t>27</w:t>
         </w:r>
         <w:r>
           <w:rPr>
@@ -3949,7 +4213,7 @@
           <w:lang w:val="de-DE" w:eastAsia="de-DE"/>
         </w:rPr>
       </w:pPr>
-      <w:hyperlink w:anchor="_Toc452107922" w:history="1">
+      <w:hyperlink w:anchor="_Toc452200910" w:history="1">
         <w:r>
           <w:rPr>
             <w:rStyle w:val="Hyperlink"/>
@@ -3993,7 +4257,7 @@
             <w:noProof/>
             <w:webHidden/>
           </w:rPr>
-          <w:instrText xml:space="preserve"> PAGEREF _Toc452107922 \h </w:instrText>
+          <w:instrText xml:space="preserve"> PAGEREF _Toc452200910 \h </w:instrText>
         </w:r>
         <w:r>
           <w:rPr>
@@ -4013,7 +4277,7 @@
             <w:noProof/>
             <w:webHidden/>
           </w:rPr>
-          <w:t>23</w:t>
+          <w:t>27</w:t>
         </w:r>
         <w:r>
           <w:rPr>
@@ -4037,7 +4301,7 @@
           <w:lang w:val="de-DE" w:eastAsia="de-DE"/>
         </w:rPr>
       </w:pPr>
-      <w:hyperlink w:anchor="_Toc452107923" w:history="1">
+      <w:hyperlink w:anchor="_Toc452200911" w:history="1">
         <w:r>
           <w:rPr>
             <w:rStyle w:val="Hyperlink"/>
@@ -4081,7 +4345,7 @@
             <w:noProof/>
             <w:webHidden/>
           </w:rPr>
-          <w:instrText xml:space="preserve"> PAGEREF _Toc452107923 \h </w:instrText>
+          <w:instrText xml:space="preserve"> PAGEREF _Toc452200911 \h </w:instrText>
         </w:r>
         <w:r>
           <w:rPr>
@@ -4101,7 +4365,7 @@
             <w:noProof/>
             <w:webHidden/>
           </w:rPr>
-          <w:t>25</w:t>
+          <w:t>29</w:t>
         </w:r>
         <w:r>
           <w:rPr>
@@ -4124,7 +4388,7 @@
           <w:lang w:val="de-DE" w:eastAsia="de-DE"/>
         </w:rPr>
       </w:pPr>
-      <w:hyperlink w:anchor="_Toc452107924" w:history="1">
+      <w:hyperlink w:anchor="_Toc452200912" w:history="1">
         <w:r>
           <w:rPr>
             <w:rStyle w:val="Hyperlink"/>
@@ -4152,7 +4416,7 @@
             <w:noProof/>
             <w:webHidden/>
           </w:rPr>
-          <w:instrText xml:space="preserve"> PAGEREF _Toc452107924 \h </w:instrText>
+          <w:instrText xml:space="preserve"> PAGEREF _Toc452200912 \h </w:instrText>
         </w:r>
         <w:r>
           <w:rPr>
@@ -4172,7 +4436,7 @@
             <w:noProof/>
             <w:webHidden/>
           </w:rPr>
-          <w:t>26</w:t>
+          <w:t>30</w:t>
         </w:r>
         <w:r>
           <w:rPr>
@@ -4195,7 +4459,7 @@
           <w:lang w:val="de-DE" w:eastAsia="de-DE"/>
         </w:rPr>
       </w:pPr>
-      <w:hyperlink w:anchor="_Toc452107925" w:history="1">
+      <w:hyperlink w:anchor="_Toc452200913" w:history="1">
         <w:r>
           <w:rPr>
             <w:rStyle w:val="Hyperlink"/>
@@ -4222,7 +4486,7 @@
             <w:noProof/>
             <w:webHidden/>
           </w:rPr>
-          <w:instrText xml:space="preserve"> PAGEREF _Toc452107925 \h </w:instrText>
+          <w:instrText xml:space="preserve"> PAGEREF _Toc452200913 \h </w:instrText>
         </w:r>
         <w:r>
           <w:rPr>
@@ -4242,7 +4506,7 @@
             <w:noProof/>
             <w:webHidden/>
           </w:rPr>
-          <w:t>27</w:t>
+          <w:t>31</w:t>
         </w:r>
         <w:r>
           <w:rPr>
@@ -4265,7 +4529,7 @@
           <w:lang w:val="de-DE" w:eastAsia="de-DE"/>
         </w:rPr>
       </w:pPr>
-      <w:hyperlink w:anchor="_Toc452107926" w:history="1">
+      <w:hyperlink w:anchor="_Toc452200914" w:history="1">
         <w:r>
           <w:rPr>
             <w:rStyle w:val="Hyperlink"/>
@@ -4292,7 +4556,7 @@
             <w:noProof/>
             <w:webHidden/>
           </w:rPr>
-          <w:instrText xml:space="preserve"> PAGEREF _Toc452107926 \h </w:instrText>
+          <w:instrText xml:space="preserve"> PAGEREF _Toc452200914 \h </w:instrText>
         </w:r>
         <w:r>
           <w:rPr>
@@ -4312,7 +4576,7 @@
             <w:noProof/>
             <w:webHidden/>
           </w:rPr>
-          <w:t>28</w:t>
+          <w:t>32</w:t>
         </w:r>
         <w:r>
           <w:rPr>
@@ -4335,7 +4599,7 @@
           <w:lang w:val="de-DE" w:eastAsia="de-DE"/>
         </w:rPr>
       </w:pPr>
-      <w:hyperlink w:anchor="_Toc452107927" w:history="1">
+      <w:hyperlink w:anchor="_Toc452200915" w:history="1">
         <w:r>
           <w:rPr>
             <w:rStyle w:val="Hyperlink"/>
@@ -4363,7 +4627,7 @@
             <w:noProof/>
             <w:webHidden/>
           </w:rPr>
-          <w:instrText xml:space="preserve"> PAGEREF _Toc452107927 \h </w:instrText>
+          <w:instrText xml:space="preserve"> PAGEREF _Toc452200915 \h </w:instrText>
         </w:r>
         <w:r>
           <w:rPr>
@@ -4383,7 +4647,7 @@
             <w:noProof/>
             <w:webHidden/>
           </w:rPr>
-          <w:t>29</w:t>
+          <w:t>33</w:t>
         </w:r>
         <w:r>
           <w:rPr>
@@ -4406,7 +4670,7 @@
           <w:lang w:val="de-DE" w:eastAsia="de-DE"/>
         </w:rPr>
       </w:pPr>
-      <w:hyperlink w:anchor="_Toc452107928" w:history="1">
+      <w:hyperlink w:anchor="_Toc452200916" w:history="1">
         <w:r>
           <w:rPr>
             <w:rStyle w:val="Hyperlink"/>
@@ -4434,7 +4698,7 @@
             <w:noProof/>
             <w:webHidden/>
           </w:rPr>
-          <w:instrText xml:space="preserve"> PAGEREF _Toc452107928 \h </w:instrText>
+          <w:instrText xml:space="preserve"> PAGEREF _Toc452200916 \h </w:instrText>
         </w:r>
         <w:r>
           <w:rPr>
@@ -4454,7 +4718,7 @@
             <w:noProof/>
             <w:webHidden/>
           </w:rPr>
-          <w:t>30</w:t>
+          <w:t>34</w:t>
         </w:r>
         <w:r>
           <w:rPr>
@@ -4483,7 +4747,7 @@
           <w:lang w:val="en-US"/>
         </w:rPr>
       </w:pPr>
-      <w:bookmarkStart w:id="0" w:name="_Toc452107882"/>
+      <w:bookmarkStart w:id="0" w:name="_Toc452200867"/>
       <w:r>
         <w:rPr>
           <w:lang w:val="en-US"/>
@@ -4518,7 +4782,7 @@
       <w:pPr>
         <w:pStyle w:val="berschriftohneNummerierung"/>
       </w:pPr>
-      <w:bookmarkStart w:id="1" w:name="_Toc452107883"/>
+      <w:bookmarkStart w:id="1" w:name="_Toc452200868"/>
       <w:r>
         <w:lastRenderedPageBreak/>
         <w:t>Kurzfassung</w:t>
@@ -4540,7 +4804,7 @@
         <w:pStyle w:val="berschrift1"/>
       </w:pPr>
       <w:bookmarkStart w:id="2" w:name="_Toc438987629"/>
-      <w:bookmarkStart w:id="3" w:name="_Toc452107884"/>
+      <w:bookmarkStart w:id="3" w:name="_Toc452200869"/>
       <w:r>
         <w:lastRenderedPageBreak/>
         <w:t>Introduction</w:t>
@@ -4809,7 +5073,7 @@
           <w:lang w:val="en-US"/>
         </w:rPr>
       </w:pPr>
-      <w:bookmarkStart w:id="4" w:name="_Toc452107885"/>
+      <w:bookmarkStart w:id="4" w:name="_Toc452200870"/>
       <w:r>
         <w:rPr>
           <w:lang w:val="en-US"/>
@@ -5085,7 +5349,7 @@
           <w:lang w:val="en-US"/>
         </w:rPr>
       </w:pPr>
-      <w:bookmarkStart w:id="5" w:name="_Toc452107886"/>
+      <w:bookmarkStart w:id="5" w:name="_Toc452200871"/>
       <w:r>
         <w:rPr>
           <w:lang w:val="en-US"/>
@@ -5187,7 +5451,7 @@
           <w:lang w:val="en-US"/>
         </w:rPr>
       </w:pPr>
-      <w:bookmarkStart w:id="6" w:name="_Toc452107887"/>
+      <w:bookmarkStart w:id="6" w:name="_Toc452200872"/>
       <w:r>
         <w:rPr>
           <w:lang w:val="en-US"/>
@@ -5294,7 +5558,7 @@
           <w:lang w:val="en-US"/>
         </w:rPr>
       </w:pPr>
-      <w:bookmarkStart w:id="7" w:name="_Toc452107888"/>
+      <w:bookmarkStart w:id="7" w:name="_Toc452200873"/>
       <w:r>
         <w:rPr>
           <w:lang w:val="en-US"/>
@@ -5336,7 +5600,7 @@
           <w:lang w:val="en-US"/>
         </w:rPr>
       </w:pPr>
-      <w:bookmarkStart w:id="8" w:name="_Toc452107889"/>
+      <w:bookmarkStart w:id="8" w:name="_Toc452200874"/>
       <w:r>
         <w:rPr>
           <w:lang w:val="en-US"/>
@@ -5392,7 +5656,7 @@
           <w:lang w:val="en-US"/>
         </w:rPr>
       </w:pPr>
-      <w:bookmarkStart w:id="9" w:name="_Toc452107890"/>
+      <w:bookmarkStart w:id="9" w:name="_Toc452200875"/>
       <w:r>
         <w:rPr>
           <w:lang w:val="en-US"/>
@@ -5458,7 +5722,7 @@
           <w:lang w:val="en-US"/>
         </w:rPr>
       </w:pPr>
-      <w:bookmarkStart w:id="10" w:name="_Toc452107891"/>
+      <w:bookmarkStart w:id="10" w:name="_Toc452200876"/>
       <w:r>
         <w:rPr>
           <w:lang w:val="en-US"/>
@@ -5499,7 +5763,7 @@
           <w:lang w:val="en-US"/>
         </w:rPr>
       </w:pPr>
-      <w:bookmarkStart w:id="11" w:name="_Toc452107892"/>
+      <w:bookmarkStart w:id="11" w:name="_Toc452200877"/>
       <w:r>
         <w:rPr>
           <w:lang w:val="en-US"/>
@@ -5541,7 +5805,7 @@
           <w:lang w:val="en-US"/>
         </w:rPr>
       </w:pPr>
-      <w:bookmarkStart w:id="12" w:name="_Toc452107893"/>
+      <w:bookmarkStart w:id="12" w:name="_Toc452200878"/>
       <w:r>
         <w:rPr>
           <w:lang w:val="en-US"/>
@@ -5570,7 +5834,7 @@
           <w:lang w:val="en-US"/>
         </w:rPr>
       </w:pPr>
-      <w:bookmarkStart w:id="13" w:name="_Toc452107894"/>
+      <w:bookmarkStart w:id="13" w:name="_Toc452200879"/>
       <w:r>
         <w:rPr>
           <w:lang w:val="en-US"/>
@@ -5625,7 +5889,7 @@
           <w:lang w:val="en-US"/>
         </w:rPr>
       </w:pPr>
-      <w:bookmarkStart w:id="14" w:name="_Toc452107895"/>
+      <w:bookmarkStart w:id="14" w:name="_Toc452200880"/>
       <w:r>
         <w:rPr>
           <w:lang w:val="en-US"/>
@@ -5805,7 +6069,7 @@
           <w:lang w:val="en-US"/>
         </w:rPr>
       </w:pPr>
-      <w:bookmarkStart w:id="15" w:name="_Toc452107896"/>
+      <w:bookmarkStart w:id="15" w:name="_Toc452200881"/>
       <w:r>
         <w:rPr>
           <w:lang w:val="en-US"/>
@@ -5877,7 +6141,7 @@
           <w:lang w:val="en-US"/>
         </w:rPr>
       </w:pPr>
-      <w:bookmarkStart w:id="16" w:name="_Toc452107897"/>
+      <w:bookmarkStart w:id="16" w:name="_Toc452200882"/>
       <w:r>
         <w:rPr>
           <w:lang w:val="en-US"/>
@@ -5982,7 +6246,7 @@
           <w:lang w:val="en-US"/>
         </w:rPr>
       </w:pPr>
-      <w:bookmarkStart w:id="17" w:name="_Toc452107898"/>
+      <w:bookmarkStart w:id="17" w:name="_Toc452200883"/>
       <w:r>
         <w:rPr>
           <w:lang w:val="en-US"/>
@@ -6093,7 +6357,7 @@
           <w:lang w:val="en-US"/>
         </w:rPr>
       </w:pPr>
-      <w:bookmarkStart w:id="18" w:name="_Toc452107899"/>
+      <w:bookmarkStart w:id="18" w:name="_Toc452200884"/>
       <w:r>
         <w:rPr>
           <w:lang w:val="en-US"/>
@@ -6147,7 +6411,7 @@
           <w:lang w:val="en-US"/>
         </w:rPr>
       </w:pPr>
-      <w:bookmarkStart w:id="19" w:name="_Toc452107900"/>
+      <w:bookmarkStart w:id="19" w:name="_Toc452200885"/>
       <w:r>
         <w:rPr>
           <w:lang w:val="en-US"/>
@@ -6237,7 +6501,7 @@
           <w:lang w:val="en-US"/>
         </w:rPr>
       </w:pPr>
-      <w:bookmarkStart w:id="20" w:name="_Toc452107901"/>
+      <w:bookmarkStart w:id="20" w:name="_Toc452200886"/>
       <w:r>
         <w:rPr>
           <w:lang w:val="en-US"/>
@@ -6322,7 +6586,7 @@
           <w:lang w:val="en-US"/>
         </w:rPr>
       </w:pPr>
-      <w:bookmarkStart w:id="21" w:name="_Toc452107902"/>
+      <w:bookmarkStart w:id="21" w:name="_Toc452200887"/>
       <w:r>
         <w:rPr>
           <w:lang w:val="en-US"/>
@@ -6429,189 +6693,161 @@
           <w:lang w:val="en-US"/>
         </w:rPr>
       </w:pPr>
-      <w:bookmarkStart w:id="22" w:name="_Toc452107903"/>
+      <w:bookmarkStart w:id="22" w:name="_Toc452200888"/>
+      <w:r>
+        <w:rPr>
+          <w:lang w:val="en-US"/>
+        </w:rPr>
+        <w:t>Architecture</w:t>
+      </w:r>
+      <w:bookmarkEnd w:id="22"/>
+    </w:p>
+    <w:p>
+      <w:pPr>
+        <w:pStyle w:val="berschrift2"/>
+        <w:rPr>
+          <w:lang w:val="en-US"/>
+        </w:rPr>
+      </w:pPr>
+      <w:bookmarkStart w:id="23" w:name="_Toc452200889"/>
+      <w:r>
+        <w:rPr>
+          <w:lang w:val="en-US"/>
+        </w:rPr>
+        <w:t>Components</w:t>
+      </w:r>
+      <w:bookmarkEnd w:id="23"/>
+    </w:p>
+    <w:p>
+      <w:pPr>
+        <w:rPr>
+          <w:lang w:val="en-US"/>
+        </w:rPr>
+      </w:pPr>
+      <w:r>
+        <w:rPr>
+          <w:lang w:val="en-US"/>
+        </w:rPr>
+        <w:t>WebRTC is based upon three different components, namely MediaStream, PeerConnection and DataChannel. While the first two are mandatory, DataChannel is an additional optional component.</w:t>
+      </w:r>
+      <w:r>
+        <w:rPr>
+          <w:lang w:val="en-US"/>
+        </w:rPr>
+        <w:t xml:space="preserve"> The components are described in more detail in the following part.</w:t>
+      </w:r>
+    </w:p>
+    <w:p>
+      <w:pPr>
+        <w:pStyle w:val="berschrift3"/>
+        <w:rPr>
+          <w:lang w:val="en-US"/>
+        </w:rPr>
+      </w:pPr>
+      <w:bookmarkStart w:id="24" w:name="_Toc452200890"/>
       <w:r>
         <w:rPr>
           <w:lang w:val="en-US"/>
         </w:rPr>
         <w:lastRenderedPageBreak/>
-        <w:t>Architecture</w:t>
-      </w:r>
-      <w:bookmarkEnd w:id="22"/>
-    </w:p>
-    <w:p>
-      <w:pPr>
-        <w:pStyle w:val="berschrift2"/>
-        <w:rPr>
-          <w:lang w:val="en-US"/>
-        </w:rPr>
-      </w:pPr>
-      <w:bookmarkStart w:id="23" w:name="_Toc452107905"/>
-      <w:r>
-        <w:rPr>
-          <w:lang w:val="en-US"/>
-        </w:rPr>
-        <w:t>Components</w:t>
-      </w:r>
-    </w:p>
-    <w:p>
-      <w:pPr>
-        <w:pStyle w:val="berschrift3"/>
-        <w:rPr>
-          <w:lang w:val="en-US"/>
-        </w:rPr>
-      </w:pPr>
-      <w:r>
-        <w:rPr>
-          <w:lang w:val="en-US"/>
-        </w:rPr>
         <w:t>MediaStream</w:t>
       </w:r>
-      <w:bookmarkEnd w:id="23"/>
-    </w:p>
-    <w:p>
-      <w:pPr>
-        <w:pStyle w:val="berschrift3"/>
-        <w:rPr>
-          <w:lang w:val="en-US"/>
-        </w:rPr>
-      </w:pPr>
-      <w:bookmarkStart w:id="24" w:name="_Toc452107906"/>
-      <w:r>
-        <w:rPr>
-          <w:lang w:val="en-US"/>
-        </w:rPr>
-        <w:t>PeerConnection</w:t>
-      </w:r>
       <w:bookmarkEnd w:id="24"/>
     </w:p>
     <w:p>
       <w:pPr>
-        <w:pStyle w:val="berschrift3"/>
-        <w:rPr>
-          <w:lang w:val="en-US"/>
-        </w:rPr>
-      </w:pPr>
-      <w:bookmarkStart w:id="25" w:name="_Toc452107907"/>
-      <w:r>
-        <w:rPr>
-          <w:lang w:val="en-US"/>
-        </w:rPr>
-        <w:t>DataChannel</w:t>
-      </w:r>
+        <w:rPr>
+          <w:lang w:val="en-US"/>
+        </w:rPr>
+      </w:pPr>
+      <w:r>
+        <w:rPr>
+          <w:lang w:val="en-US"/>
+        </w:rPr>
+        <w:t>The MediaStream interface is responsible for everything related to streaming of audio and video</w:t>
+      </w:r>
+      <w:r>
+        <w:rPr>
+          <w:lang w:val="en-US"/>
+        </w:rPr>
+        <w:t xml:space="preserve">. It </w:t>
+      </w:r>
+      <w:r>
+        <w:rPr>
+          <w:lang w:val="en-US"/>
+        </w:rPr>
+        <w:t xml:space="preserve">can hold any number of MediaStreamTracks. In a traditional video conferencing scenario, this would be one video track and two audio tracks, a left and a right channel (see </w:t>
+      </w:r>
+      <w:r>
+        <w:rPr>
+          <w:lang w:val="en-US"/>
+        </w:rPr>
+        <w:fldChar w:fldCharType="begin"/>
+      </w:r>
+      <w:r>
+        <w:rPr>
+          <w:lang w:val="en-US"/>
+        </w:rPr>
+        <w:instrText xml:space="preserve"> REF _Ref452200852 \h </w:instrText>
+      </w:r>
+      <w:r>
+        <w:rPr>
+          <w:lang w:val="en-US"/>
+        </w:rPr>
+      </w:r>
+      <w:r>
+        <w:rPr>
+          <w:lang w:val="en-US"/>
+        </w:rPr>
+        <w:fldChar w:fldCharType="separate"/>
+      </w:r>
+      <w:r>
+        <w:rPr>
+          <w:lang w:val="en-US"/>
+        </w:rPr>
+        <w:t xml:space="preserve">Figure </w:t>
+      </w:r>
+      <w:r>
+        <w:rPr>
+          <w:noProof/>
+          <w:lang w:val="en-US"/>
+        </w:rPr>
+        <w:t>1</w:t>
+      </w:r>
+      <w:r>
+        <w:rPr>
+          <w:lang w:val="en-US"/>
+        </w:rPr>
+        <w:fldChar w:fldCharType="end"/>
+      </w:r>
+      <w:r>
+        <w:rPr>
+          <w:lang w:val="en-US"/>
+        </w:rPr>
+        <w:t>).</w:t>
+      </w:r>
+      <w:r>
+        <w:rPr>
+          <w:lang w:val="en-US"/>
+        </w:rPr>
+        <w:t xml:space="preserve"> However, developers have the</w:t>
+      </w:r>
+      <w:r>
+        <w:rPr>
+          <w:lang w:val="en-US"/>
+        </w:rPr>
+        <w:t xml:space="preserve"> option to add or remove tracks (cf. BOOK-1, p. 12).</w:t>
+      </w:r>
+      <w:bookmarkStart w:id="25" w:name="_GoBack"/>
       <w:bookmarkEnd w:id="25"/>
-    </w:p>
-    <w:p>
-      <w:pPr>
-        <w:pStyle w:val="berschrift2"/>
-        <w:rPr>
-          <w:lang w:val="en-US"/>
-        </w:rPr>
-      </w:pPr>
-      <w:bookmarkStart w:id="26" w:name="_Toc452107904"/>
-      <w:r>
-        <w:rPr>
-          <w:lang w:val="en-US"/>
-        </w:rPr>
-        <w:t>Functionality</w:t>
-      </w:r>
-      <w:bookmarkEnd w:id="26"/>
-    </w:p>
-    <w:p>
-      <w:pPr>
-        <w:rPr>
-          <w:lang w:val="en-US"/>
-        </w:rPr>
-      </w:pPr>
-      <w:r>
-        <w:rPr>
-          <w:lang w:val="en-US"/>
-        </w:rPr>
-        <w:t xml:space="preserve">The majority of web applications is based upon a client-server principle, which means that the client (i.e. the web browser) requests a web page from the server, who in turn fulfils the request by delivering the HTML source code of the page. In WebRTC, this model is extended by introducing a peer-to-peer communication layer (cf. BOOK-1 p. 2). As depicted in </w:t>
-      </w:r>
-      <w:r>
-        <w:rPr>
-          <w:lang w:val="en-US"/>
-        </w:rPr>
-        <w:fldChar w:fldCharType="begin"/>
-      </w:r>
-      <w:r>
-        <w:rPr>
-          <w:lang w:val="en-US"/>
-        </w:rPr>
-        <w:instrText xml:space="preserve"> REF _Ref452190050 \h </w:instrText>
-      </w:r>
-      <w:r>
-        <w:rPr>
-          <w:lang w:val="en-US"/>
-        </w:rPr>
-      </w:r>
-      <w:r>
-        <w:rPr>
-          <w:lang w:val="en-US"/>
-        </w:rPr>
-        <w:fldChar w:fldCharType="separate"/>
-      </w:r>
-      <w:r>
-        <w:rPr>
-          <w:lang w:val="en-US"/>
-        </w:rPr>
-        <w:t xml:space="preserve">Figure </w:t>
-      </w:r>
-      <w:r>
-        <w:rPr>
-          <w:noProof/>
-          <w:lang w:val="en-US"/>
-        </w:rPr>
-        <w:t>1</w:t>
-      </w:r>
-      <w:r>
-        <w:rPr>
-          <w:lang w:val="en-US"/>
-        </w:rPr>
-        <w:fldChar w:fldCharType="end"/>
-      </w:r>
-      <w:r>
-        <w:rPr>
-          <w:lang w:val="en-US"/>
-        </w:rPr>
-        <w:t xml:space="preserve">, both peers (Alice and Bob) request a web page from a server, which also acts as signaling server. </w:t>
-      </w:r>
-      <w:r>
-        <w:rPr>
-          <w:lang w:val="en-US"/>
-        </w:rPr>
-        <w:t xml:space="preserve">The signaling server is responsible for various tasks, such as determining the best possible option for a direct network path between the peers and finding suitable audio and video stream encodings and resolutions. After </w:t>
-      </w:r>
-      <w:r>
-        <w:rPr>
-          <w:lang w:val="en-US"/>
-        </w:rPr>
-        <w:t>this</w:t>
-      </w:r>
-      <w:r>
-        <w:rPr>
-          <w:lang w:val="en-US"/>
-        </w:rPr>
-        <w:t xml:space="preserve"> initial signaling stage, Alice and Bob now share a peer-to-peer connection, where all media data is exchanged directly between them, without the server being involved. The media data cons</w:t>
-      </w:r>
-      <w:r>
-        <w:rPr>
-          <w:lang w:val="en-US"/>
-        </w:rPr>
-        <w:t>ist</w:t>
-      </w:r>
-      <w:r>
-        <w:rPr>
-          <w:lang w:val="en-US"/>
-        </w:rPr>
-        <w:t xml:space="preserve"> of audio and video streams and, optionally, arbitrary data transferred over a DataChannel.</w:t>
-      </w:r>
     </w:p>
     <w:p>
       <w:pPr>
         <w:keepNext/>
         <w:jc w:val="center"/>
+        <w:rPr>
+          <w:lang w:val="en-US"/>
+        </w:rPr>
       </w:pPr>
       <w:r>
         <w:rPr>
@@ -6619,7 +6855,559 @@
           <w:lang w:val="de-DE" w:eastAsia="de-DE"/>
         </w:rPr>
         <w:drawing>
-          <wp:inline distT="0" distB="0" distL="0" distR="0" wp14:anchorId="7C72CFAC" wp14:editId="5B95F2CB">
+          <wp:inline distT="0" distB="0" distL="0" distR="0" wp14:anchorId="680913FD" wp14:editId="3F50B7DD">
+            <wp:extent cx="4486275" cy="1931788"/>
+            <wp:effectExtent l="0" t="0" r="0" b="0"/>
+            <wp:docPr id="6" name="Grafik 6" descr="C:\xampp\htdocs\cross-platform-webrtc\thesis\images\MediaStream.PNG"/>
+            <wp:cNvGraphicFramePr>
+              <a:graphicFrameLocks xmlns:a="http://schemas.openxmlformats.org/drawingml/2006/main" noChangeAspect="1"/>
+            </wp:cNvGraphicFramePr>
+            <a:graphic xmlns:a="http://schemas.openxmlformats.org/drawingml/2006/main">
+              <a:graphicData uri="http://schemas.openxmlformats.org/drawingml/2006/picture">
+                <pic:pic xmlns:pic="http://schemas.openxmlformats.org/drawingml/2006/picture">
+                  <pic:nvPicPr>
+                    <pic:cNvPr id="0" name="Picture 1" descr="C:\xampp\htdocs\cross-platform-webrtc\thesis\images\MediaStream.PNG"/>
+                    <pic:cNvPicPr>
+                      <a:picLocks noChangeAspect="1" noChangeArrowheads="1"/>
+                    </pic:cNvPicPr>
+                  </pic:nvPicPr>
+                  <pic:blipFill>
+                    <a:blip r:embed="rId9">
+                      <a:extLst>
+                        <a:ext uri="{28A0092B-C50C-407E-A947-70E740481C1C}">
+                          <a14:useLocalDpi xmlns:a14="http://schemas.microsoft.com/office/drawing/2010/main" val="0"/>
+                        </a:ext>
+                      </a:extLst>
+                    </a:blip>
+                    <a:srcRect/>
+                    <a:stretch>
+                      <a:fillRect/>
+                    </a:stretch>
+                  </pic:blipFill>
+                  <pic:spPr bwMode="auto">
+                    <a:xfrm>
+                      <a:off x="0" y="0"/>
+                      <a:ext cx="4486275" cy="1931788"/>
+                    </a:xfrm>
+                    <a:prstGeom prst="rect">
+                      <a:avLst/>
+                    </a:prstGeom>
+                    <a:noFill/>
+                    <a:ln>
+                      <a:noFill/>
+                    </a:ln>
+                  </pic:spPr>
+                </pic:pic>
+              </a:graphicData>
+            </a:graphic>
+          </wp:inline>
+        </w:drawing>
+      </w:r>
+    </w:p>
+    <w:p>
+      <w:pPr>
+        <w:pStyle w:val="Beschriftung"/>
+        <w:jc w:val="center"/>
+        <w:rPr>
+          <w:lang w:val="en-US"/>
+        </w:rPr>
+      </w:pPr>
+      <w:bookmarkStart w:id="26" w:name="_Ref452200852"/>
+      <w:bookmarkStart w:id="27" w:name="_Toc452200917"/>
+      <w:r>
+        <w:rPr>
+          <w:lang w:val="en-US"/>
+        </w:rPr>
+        <w:t xml:space="preserve">Figure </w:t>
+      </w:r>
+      <w:r>
+        <w:fldChar w:fldCharType="begin"/>
+      </w:r>
+      <w:r>
+        <w:rPr>
+          <w:lang w:val="en-US"/>
+        </w:rPr>
+        <w:instrText xml:space="preserve"> SEQ Figure \* ARABIC </w:instrText>
+      </w:r>
+      <w:r>
+        <w:fldChar w:fldCharType="separate"/>
+      </w:r>
+      <w:r>
+        <w:rPr>
+          <w:noProof/>
+          <w:lang w:val="en-US"/>
+        </w:rPr>
+        <w:t>1</w:t>
+      </w:r>
+      <w:r>
+        <w:fldChar w:fldCharType="end"/>
+      </w:r>
+      <w:bookmarkEnd w:id="26"/>
+      <w:r>
+        <w:rPr>
+          <w:lang w:val="en-US"/>
+        </w:rPr>
+        <w:t>: A WebRTC MediaStream object that contains one video and two audio tracks</w:t>
+      </w:r>
+      <w:bookmarkEnd w:id="27"/>
+      <w:r>
+        <w:rPr>
+          <w:lang w:val="en-US"/>
+        </w:rPr>
+        <w:t xml:space="preserve"> (BOOK-1, p. 13)</w:t>
+      </w:r>
+    </w:p>
+    <w:p>
+      <w:pPr>
+        <w:rPr>
+          <w:lang w:val="en-US"/>
+        </w:rPr>
+      </w:pPr>
+      <w:r>
+        <w:rPr>
+          <w:lang w:val="en-US"/>
+        </w:rPr>
+        <w:t>To create</w:t>
+      </w:r>
+      <w:r>
+        <w:rPr>
+          <w:lang w:val="en-US"/>
+        </w:rPr>
+        <w:t xml:space="preserve"> a MediaStream object</w:t>
+      </w:r>
+      <w:r>
+        <w:rPr>
+          <w:lang w:val="en-US"/>
+        </w:rPr>
+        <w:t>, developers can use navigator.getUserMedia() API, which</w:t>
+      </w:r>
+      <w:r>
+        <w:rPr>
+          <w:lang w:val="en-US"/>
+        </w:rPr>
+        <w:t xml:space="preserve"> obtains access to media equipment attached to the user’s device. This typically includes cameras and microphones</w:t>
+      </w:r>
+      <w:r>
+        <w:rPr>
+          <w:lang w:val="en-US"/>
+        </w:rPr>
+        <w:t>.</w:t>
+      </w:r>
+      <w:r>
+        <w:rPr>
+          <w:lang w:val="en-US"/>
+        </w:rPr>
+        <w:t xml:space="preserve"> </w:t>
+      </w:r>
+      <w:r>
+        <w:rPr>
+          <w:lang w:val="en-US"/>
+        </w:rPr>
+        <w:fldChar w:fldCharType="begin"/>
+      </w:r>
+      <w:r>
+        <w:rPr>
+          <w:lang w:val="en-US"/>
+        </w:rPr>
+        <w:instrText xml:space="preserve"> REF _Ref452201808 \h </w:instrText>
+      </w:r>
+      <w:r>
+        <w:rPr>
+          <w:lang w:val="en-US"/>
+        </w:rPr>
+      </w:r>
+      <w:r>
+        <w:rPr>
+          <w:lang w:val="en-US"/>
+        </w:rPr>
+        <w:fldChar w:fldCharType="separate"/>
+      </w:r>
+      <w:r>
+        <w:rPr>
+          <w:lang w:val="en-US"/>
+        </w:rPr>
+        <w:t xml:space="preserve">Listing </w:t>
+      </w:r>
+      <w:r>
+        <w:rPr>
+          <w:noProof/>
+          <w:lang w:val="en-US"/>
+        </w:rPr>
+        <w:t>1</w:t>
+      </w:r>
+      <w:r>
+        <w:rPr>
+          <w:lang w:val="en-US"/>
+        </w:rPr>
+        <w:fldChar w:fldCharType="end"/>
+      </w:r>
+      <w:r>
+        <w:rPr>
+          <w:lang w:val="en-US"/>
+        </w:rPr>
+        <w:t xml:space="preserve"> </w:t>
+      </w:r>
+      <w:r>
+        <w:rPr>
+          <w:lang w:val="en-US"/>
+        </w:rPr>
+        <w:t>describes a simple example on how to request access to an audio and video stream.</w:t>
+      </w:r>
+    </w:p>
+    <w:p>
+      <w:pPr>
+        <w:rPr>
+          <w:lang w:val="en-US"/>
+        </w:rPr>
+      </w:pPr>
+      <w:r>
+        <w:rPr>
+          <w:lang w:val="en-US"/>
+        </w:rPr>
+        <w:t xml:space="preserve">When this </w:t>
+      </w:r>
+      <w:r>
+        <w:rPr>
+          <w:lang w:val="en-US"/>
+        </w:rPr>
+        <w:t>request is issued in li</w:t>
+      </w:r>
+      <w:r>
+        <w:rPr>
+          <w:lang w:val="en-US"/>
+        </w:rPr>
+        <w:t>ne 21, the web browser informs the user about the request from the web page. The user can then grant access to the requested media sources or deny it. In other words it is necessary to explicitly get the user’s approval for using the device’s media components and cannot be done without consent from the user.</w:t>
+      </w:r>
+      <w:r>
+        <w:rPr>
+          <w:lang w:val="en-US"/>
+        </w:rPr>
+        <w:t xml:space="preserve"> </w:t>
+      </w:r>
+      <w:r>
+        <w:rPr>
+          <w:lang w:val="en-US"/>
+        </w:rPr>
+        <w:t xml:space="preserve">If the request was </w:t>
+      </w:r>
+      <w:r>
+        <w:rPr>
+          <w:lang w:val="en-US"/>
+        </w:rPr>
+        <w:t xml:space="preserve">approved, the browser tries to </w:t>
+      </w:r>
+      <w:r>
+        <w:rPr>
+          <w:lang w:val="en-US"/>
+        </w:rPr>
+        <w:t>access the requested resources and subsequently calls the success callback function described in line 8. In case the user denied the request or if an error occurred during the initialization stage, the error callback function in line 16 will be called.</w:t>
+      </w:r>
+    </w:p>
+    <w:p>
+      <w:pPr>
+        <w:keepNext/>
+      </w:pPr>
+      <w:r>
+        <w:rPr>
+          <w:noProof/>
+          <w:lang w:val="de-DE" w:eastAsia="de-DE"/>
+        </w:rPr>
+        <w:lastRenderedPageBreak/>
+        <w:drawing>
+          <wp:inline distT="0" distB="0" distL="0" distR="0" wp14:anchorId="7F52EA63" wp14:editId="2AF6D266">
+            <wp:extent cx="5219700" cy="4181178"/>
+            <wp:effectExtent l="0" t="0" r="0" b="0"/>
+            <wp:docPr id="7" name="Grafik 7" descr="C:\xampp\htdocs\cross-platform-webrtc\thesis\images\code_media_stream.PNG"/>
+            <wp:cNvGraphicFramePr>
+              <a:graphicFrameLocks xmlns:a="http://schemas.openxmlformats.org/drawingml/2006/main" noChangeAspect="1"/>
+            </wp:cNvGraphicFramePr>
+            <a:graphic xmlns:a="http://schemas.openxmlformats.org/drawingml/2006/main">
+              <a:graphicData uri="http://schemas.openxmlformats.org/drawingml/2006/picture">
+                <pic:pic xmlns:pic="http://schemas.openxmlformats.org/drawingml/2006/picture">
+                  <pic:nvPicPr>
+                    <pic:cNvPr id="0" name="Picture 2" descr="C:\xampp\htdocs\cross-platform-webrtc\thesis\images\code_media_stream.PNG"/>
+                    <pic:cNvPicPr>
+                      <a:picLocks noChangeAspect="1" noChangeArrowheads="1"/>
+                    </pic:cNvPicPr>
+                  </pic:nvPicPr>
+                  <pic:blipFill>
+                    <a:blip r:embed="rId10">
+                      <a:extLst>
+                        <a:ext uri="{28A0092B-C50C-407E-A947-70E740481C1C}">
+                          <a14:useLocalDpi xmlns:a14="http://schemas.microsoft.com/office/drawing/2010/main" val="0"/>
+                        </a:ext>
+                      </a:extLst>
+                    </a:blip>
+                    <a:srcRect/>
+                    <a:stretch>
+                      <a:fillRect/>
+                    </a:stretch>
+                  </pic:blipFill>
+                  <pic:spPr bwMode="auto">
+                    <a:xfrm>
+                      <a:off x="0" y="0"/>
+                      <a:ext cx="5219700" cy="4181178"/>
+                    </a:xfrm>
+                    <a:prstGeom prst="rect">
+                      <a:avLst/>
+                    </a:prstGeom>
+                    <a:noFill/>
+                    <a:ln>
+                      <a:noFill/>
+                    </a:ln>
+                  </pic:spPr>
+                </pic:pic>
+              </a:graphicData>
+            </a:graphic>
+          </wp:inline>
+        </w:drawing>
+      </w:r>
+    </w:p>
+    <w:p>
+      <w:pPr>
+        <w:pStyle w:val="Beschriftung"/>
+        <w:rPr>
+          <w:lang w:val="en-US"/>
+        </w:rPr>
+      </w:pPr>
+      <w:bookmarkStart w:id="28" w:name="_Ref452201808"/>
+      <w:r>
+        <w:rPr>
+          <w:lang w:val="en-US"/>
+        </w:rPr>
+        <w:t xml:space="preserve">Listing </w:t>
+      </w:r>
+      <w:r>
+        <w:fldChar w:fldCharType="begin"/>
+      </w:r>
+      <w:r>
+        <w:rPr>
+          <w:lang w:val="en-US"/>
+        </w:rPr>
+        <w:instrText xml:space="preserve"> SEQ Listing \* ARABIC </w:instrText>
+      </w:r>
+      <w:r>
+        <w:fldChar w:fldCharType="separate"/>
+      </w:r>
+      <w:r>
+        <w:rPr>
+          <w:noProof/>
+          <w:lang w:val="en-US"/>
+        </w:rPr>
+        <w:t>1</w:t>
+      </w:r>
+      <w:r>
+        <w:fldChar w:fldCharType="end"/>
+      </w:r>
+      <w:bookmarkEnd w:id="28"/>
+      <w:r>
+        <w:rPr>
+          <w:lang w:val="en-US"/>
+        </w:rPr>
+        <w:t>: Simple example for requesting access to camera and microphone of user device</w:t>
+      </w:r>
+    </w:p>
+    <w:p>
+      <w:pPr>
+        <w:rPr>
+          <w:lang w:val="en-US"/>
+        </w:rPr>
+      </w:pPr>
+    </w:p>
+    <w:p>
+      <w:pPr>
+        <w:pStyle w:val="berschrift3"/>
+        <w:rPr>
+          <w:lang w:val="en-US"/>
+        </w:rPr>
+      </w:pPr>
+      <w:bookmarkStart w:id="29" w:name="_Toc452200891"/>
+      <w:r>
+        <w:rPr>
+          <w:lang w:val="en-US"/>
+        </w:rPr>
+        <w:t>PeerConnection</w:t>
+      </w:r>
+      <w:bookmarkEnd w:id="29"/>
+    </w:p>
+    <w:p>
+      <w:pPr>
+        <w:pStyle w:val="berschrift3"/>
+        <w:rPr>
+          <w:lang w:val="en-US"/>
+        </w:rPr>
+      </w:pPr>
+      <w:bookmarkStart w:id="30" w:name="_Toc452200892"/>
+      <w:r>
+        <w:rPr>
+          <w:lang w:val="en-US"/>
+        </w:rPr>
+        <w:t>DataChannel</w:t>
+      </w:r>
+      <w:bookmarkEnd w:id="30"/>
+    </w:p>
+    <w:p>
+      <w:pPr>
+        <w:pStyle w:val="berschrift2"/>
+        <w:rPr>
+          <w:lang w:val="en-US"/>
+        </w:rPr>
+      </w:pPr>
+      <w:bookmarkStart w:id="31" w:name="_Toc452200893"/>
+      <w:r>
+        <w:rPr>
+          <w:lang w:val="en-US"/>
+        </w:rPr>
+        <w:t>Functionality</w:t>
+      </w:r>
+      <w:bookmarkEnd w:id="31"/>
+    </w:p>
+    <w:p>
+      <w:pPr>
+        <w:rPr>
+          <w:lang w:val="en-US"/>
+        </w:rPr>
+      </w:pPr>
+      <w:r>
+        <w:rPr>
+          <w:lang w:val="en-US"/>
+        </w:rPr>
+        <w:t xml:space="preserve">The majority of web applications is based upon a client-server principle, which means that the client (i.e. the web browser) requests a web page from the server, who in turn fulfils the request by delivering the HTML source code of the page. In WebRTC, this model is extended by introducing a peer-to-peer communication layer (cf. BOOK-1 p. 2). As depicted in </w:t>
+      </w:r>
+      <w:r>
+        <w:rPr>
+          <w:lang w:val="en-US"/>
+        </w:rPr>
+        <w:fldChar w:fldCharType="begin"/>
+      </w:r>
+      <w:r>
+        <w:rPr>
+          <w:lang w:val="en-US"/>
+        </w:rPr>
+        <w:instrText xml:space="preserve"> REF _Ref452190050 \h </w:instrText>
+      </w:r>
+      <w:r>
+        <w:rPr>
+          <w:lang w:val="en-US"/>
+        </w:rPr>
+      </w:r>
+      <w:r>
+        <w:rPr>
+          <w:lang w:val="en-US"/>
+        </w:rPr>
+        <w:fldChar w:fldCharType="separate"/>
+      </w:r>
+      <w:r>
+        <w:rPr>
+          <w:lang w:val="en-US"/>
+        </w:rPr>
+        <w:t xml:space="preserve">Figure </w:t>
+      </w:r>
+      <w:r>
+        <w:rPr>
+          <w:noProof/>
+          <w:lang w:val="en-US"/>
+        </w:rPr>
+        <w:t>2</w:t>
+      </w:r>
+      <w:r>
+        <w:rPr>
+          <w:lang w:val="en-US"/>
+        </w:rPr>
+        <w:fldChar w:fldCharType="end"/>
+      </w:r>
+      <w:r>
+        <w:rPr>
+          <w:lang w:val="en-US"/>
+        </w:rPr>
+        <w:t xml:space="preserve">, both peers (Alice and Bob) request a web page from a server, which also acts as </w:t>
+      </w:r>
+      <w:r>
+        <w:rPr>
+          <w:lang w:val="en-US"/>
+        </w:rPr>
+        <w:t>signalling</w:t>
+      </w:r>
+      <w:r>
+        <w:rPr>
+          <w:lang w:val="en-US"/>
+        </w:rPr>
+        <w:t xml:space="preserve"> server. </w:t>
+      </w:r>
+      <w:r>
+        <w:rPr>
+          <w:lang w:val="en-US"/>
+        </w:rPr>
+        <w:t xml:space="preserve">The </w:t>
+      </w:r>
+      <w:r>
+        <w:rPr>
+          <w:lang w:val="en-US"/>
+        </w:rPr>
+        <w:t>signalling</w:t>
+      </w:r>
+      <w:r>
+        <w:rPr>
+          <w:lang w:val="en-US"/>
+        </w:rPr>
+        <w:t xml:space="preserve"> server is responsible for various tasks, such as determining the best possible option for a direct network path between the peers and finding suitable audio and video stream encodings and resolutions. After </w:t>
+      </w:r>
+      <w:r>
+        <w:rPr>
+          <w:lang w:val="en-US"/>
+        </w:rPr>
+        <w:t>this</w:t>
+      </w:r>
+      <w:r>
+        <w:rPr>
+          <w:lang w:val="en-US"/>
+        </w:rPr>
+        <w:t xml:space="preserve"> initial </w:t>
+      </w:r>
+      <w:r>
+        <w:rPr>
+          <w:lang w:val="en-US"/>
+        </w:rPr>
+        <w:t>signalling</w:t>
+      </w:r>
+      <w:r>
+        <w:rPr>
+          <w:lang w:val="en-US"/>
+        </w:rPr>
+        <w:t xml:space="preserve"> stage, Alice and Bob now share a peer-to-peer connection, where all media data is exchanged directly </w:t>
+      </w:r>
+      <w:r>
+        <w:rPr>
+          <w:lang w:val="en-US"/>
+        </w:rPr>
+        <w:lastRenderedPageBreak/>
+        <w:t>between them, without the server being involved. The media data cons</w:t>
+      </w:r>
+      <w:r>
+        <w:rPr>
+          <w:lang w:val="en-US"/>
+        </w:rPr>
+        <w:t>ist</w:t>
+      </w:r>
+      <w:r>
+        <w:rPr>
+          <w:lang w:val="en-US"/>
+        </w:rPr>
+        <w:t xml:space="preserve"> of audio and video streams and, optionally, arbitrary data transferred over a DataChannel.</w:t>
+      </w:r>
+    </w:p>
+    <w:p>
+      <w:pPr>
+        <w:keepNext/>
+        <w:jc w:val="center"/>
+      </w:pPr>
+      <w:r>
+        <w:rPr>
+          <w:noProof/>
+          <w:lang w:val="de-DE" w:eastAsia="de-DE"/>
+        </w:rPr>
+        <w:drawing>
+          <wp:inline distT="0" distB="0" distL="0" distR="0" wp14:anchorId="0D66F033" wp14:editId="41199677">
             <wp:extent cx="2667000" cy="2186940"/>
             <wp:effectExtent l="0" t="0" r="0" b="3810"/>
             <wp:docPr id="4" name="Grafik 4" descr="C:\xampp\htdocs\cross-platform-webrtc\research\pdf\PAPER-18-Dateien\diagram_1_en.png"/>
@@ -6636,7 +7424,7 @@
                     </pic:cNvPicPr>
                   </pic:nvPicPr>
                   <pic:blipFill>
-                    <a:blip r:embed="rId9">
+                    <a:blip r:embed="rId11">
                       <a:extLst>
                         <a:ext uri="{28A0092B-C50C-407E-A947-70E740481C1C}">
                           <a14:useLocalDpi xmlns:a14="http://schemas.microsoft.com/office/drawing/2010/main" val="0"/>
@@ -6676,7 +7464,8 @@
           <w:lang w:val="en-US"/>
         </w:rPr>
       </w:pPr>
-      <w:bookmarkStart w:id="27" w:name="_Ref452190050"/>
+      <w:bookmarkStart w:id="32" w:name="_Ref452190050"/>
+      <w:bookmarkStart w:id="33" w:name="_Toc452200918"/>
       <w:r>
         <w:rPr>
           <w:lang w:val="en-US"/>
@@ -6700,18 +7489,19 @@
           <w:noProof/>
           <w:lang w:val="en-US"/>
         </w:rPr>
-        <w:t>1</w:t>
+        <w:t>2</w:t>
       </w:r>
       <w:r>
         <w:fldChar w:fldCharType="end"/>
       </w:r>
-      <w:bookmarkEnd w:id="27"/>
+      <w:bookmarkEnd w:id="32"/>
       <w:r>
         <w:rPr>
           <w:lang w:val="en-US"/>
         </w:rPr>
         <w:t>: WebRTC call topology (PAPER-18)</w:t>
       </w:r>
+      <w:bookmarkEnd w:id="33"/>
     </w:p>
     <w:p>
       <w:pPr>
@@ -6720,25 +7510,50 @@
           <w:lang w:val="en-US"/>
         </w:rPr>
       </w:pPr>
-      <w:r>
-        <w:rPr>
-          <w:lang w:val="en-US"/>
-        </w:rPr>
-        <w:lastRenderedPageBreak/>
-        <w:t>Signaling</w:t>
-      </w:r>
-    </w:p>
-    <w:p>
-      <w:pPr>
-        <w:rPr>
-          <w:lang w:val="en-US"/>
-        </w:rPr>
-      </w:pPr>
-      <w:r>
-        <w:rPr>
-          <w:lang w:val="en-US"/>
-        </w:rPr>
-        <w:t xml:space="preserve">An example of the signaling process is described in </w:t>
+      <w:bookmarkStart w:id="34" w:name="_Toc452200894"/>
+      <w:r>
+        <w:rPr>
+          <w:lang w:val="en-US"/>
+        </w:rPr>
+        <w:t>Signal</w:t>
+      </w:r>
+      <w:r>
+        <w:rPr>
+          <w:lang w:val="en-US"/>
+        </w:rPr>
+        <w:t>l</w:t>
+      </w:r>
+      <w:r>
+        <w:rPr>
+          <w:lang w:val="en-US"/>
+        </w:rPr>
+        <w:t>ing</w:t>
+      </w:r>
+      <w:bookmarkEnd w:id="34"/>
+    </w:p>
+    <w:p>
+      <w:pPr>
+        <w:rPr>
+          <w:lang w:val="en-US"/>
+        </w:rPr>
+      </w:pPr>
+      <w:r>
+        <w:rPr>
+          <w:lang w:val="en-US"/>
+        </w:rPr>
+        <w:t xml:space="preserve">An example of the </w:t>
+      </w:r>
+      <w:r>
+        <w:rPr>
+          <w:lang w:val="en-US"/>
+        </w:rPr>
+        <w:t>signalling</w:t>
+      </w:r>
+      <w:r>
+        <w:rPr>
+          <w:lang w:val="en-US"/>
+        </w:rPr>
+        <w:t xml:space="preserve"> process is described in </w:t>
       </w:r>
       <w:r>
         <w:rPr>
@@ -6774,7 +7589,7 @@
           <w:noProof/>
           <w:lang w:val="en-US"/>
         </w:rPr>
-        <w:t>2</w:t>
+        <w:t>3</w:t>
       </w:r>
       <w:r>
         <w:rPr>
@@ -6798,7 +7613,19 @@
         <w:rPr>
           <w:lang w:val="en-US"/>
         </w:rPr>
-        <w:t>Afterwards, a signaling offer message is sent to the remote peer, in this case Bob. This offer message includes meta data about Alice’s media streams, such as codecs and media types, information about the network Alice is in as well as key data used to create secure connections</w:t>
+        <w:t xml:space="preserve">Afterwards, a </w:t>
+      </w:r>
+      <w:r>
+        <w:rPr>
+          <w:lang w:val="en-US"/>
+        </w:rPr>
+        <w:t>signalling</w:t>
+      </w:r>
+      <w:r>
+        <w:rPr>
+          <w:lang w:val="en-US"/>
+        </w:rPr>
+        <w:t xml:space="preserve"> offer message is sent to the remote peer, in this case Bob. This offer message includes meta data about Alice’s media streams, such as codecs and media types, information about the network Alice is in as well as key data used to create secure connections</w:t>
       </w:r>
       <w:r>
         <w:rPr>
@@ -6823,8 +7650,9 @@
           <w:noProof/>
           <w:lang w:val="de-DE" w:eastAsia="de-DE"/>
         </w:rPr>
+        <w:lastRenderedPageBreak/>
         <w:drawing>
-          <wp:inline distT="0" distB="0" distL="0" distR="0" wp14:anchorId="5A162B96" wp14:editId="1F92ED0A">
+          <wp:inline distT="0" distB="0" distL="0" distR="0" wp14:anchorId="0DAE2714" wp14:editId="6D1DE78E">
             <wp:extent cx="4410075" cy="4069266"/>
             <wp:effectExtent l="0" t="0" r="0" b="7620"/>
             <wp:docPr id="5" name="Grafik 5" descr="C:\xampp\htdocs\cross-platform-webrtc\thesis\images\Signaling.PNG"/>
@@ -6841,7 +7669,7 @@
                     </pic:cNvPicPr>
                   </pic:nvPicPr>
                   <pic:blipFill>
-                    <a:blip r:embed="rId10">
+                    <a:blip r:embed="rId12">
                       <a:extLst>
                         <a:ext uri="{28A0092B-C50C-407E-A947-70E740481C1C}">
                           <a14:useLocalDpi xmlns:a14="http://schemas.microsoft.com/office/drawing/2010/main" val="0"/>
@@ -6881,7 +7709,8 @@
           <w:lang w:val="en-US"/>
         </w:rPr>
       </w:pPr>
-      <w:bookmarkStart w:id="28" w:name="_Ref452191743"/>
+      <w:bookmarkStart w:id="35" w:name="_Ref452191743"/>
+      <w:bookmarkStart w:id="36" w:name="_Toc452200919"/>
       <w:r>
         <w:rPr>
           <w:lang w:val="en-US"/>
@@ -6905,18 +7734,31 @@
           <w:noProof/>
           <w:lang w:val="en-US"/>
         </w:rPr>
-        <w:t>2</w:t>
+        <w:t>3</w:t>
       </w:r>
       <w:r>
         <w:fldChar w:fldCharType="end"/>
       </w:r>
-      <w:bookmarkEnd w:id="28"/>
-      <w:r>
-        <w:rPr>
-          <w:lang w:val="en-US"/>
-        </w:rPr>
-        <w:t>: Signaling process to start a PeerConnection with another user</w:t>
-      </w:r>
+      <w:bookmarkEnd w:id="35"/>
+      <w:r>
+        <w:rPr>
+          <w:lang w:val="en-US"/>
+        </w:rPr>
+        <w:t xml:space="preserve">: </w:t>
+      </w:r>
+      <w:r>
+        <w:rPr>
+          <w:lang w:val="en-US"/>
+        </w:rPr>
+        <w:t>Signalling</w:t>
+      </w:r>
+      <w:r>
+        <w:rPr>
+          <w:lang w:val="en-US"/>
+        </w:rPr>
+        <w:t xml:space="preserve"> process to start a PeerConnection with another user</w:t>
+      </w:r>
+      <w:bookmarkEnd w:id="36"/>
     </w:p>
     <w:p>
       <w:pPr>
@@ -6934,23 +7776,136 @@
         <w:rPr>
           <w:lang w:val="en-US"/>
         </w:rPr>
-        <w:t xml:space="preserve"> as a signaling answer message. This process can be repeated several times, until both peers have found a suitable network path for their peer-to-peer connection. To determine this path, WebRTC uses Interactive Connectivity Management (ICE), which is responsible for locating the public Internet Protocol (IP) address of both peers. Since this might be problematic if one or both </w:t>
+        <w:t xml:space="preserve"> as a </w:t>
+      </w:r>
+      <w:r>
+        <w:rPr>
+          <w:lang w:val="en-US"/>
+        </w:rPr>
+        <w:t>signalling</w:t>
+      </w:r>
+      <w:r>
+        <w:rPr>
+          <w:lang w:val="en-US"/>
+        </w:rPr>
+        <w:t xml:space="preserve"> answer message. This process can be repeated several times, until both peers have found a suitable network path for their peer-to-peer connection. To determine this path, WebRTC uses Interactive Connectivity Management (ICE), which is responsible for locating the public Internet Protocol (IP) address of both peers. Since this might be problematic if one or both users are part of a network that uses Network Address Translation (NAT), this is accomplished by using Session Traversal Utilities for NAT (STUN) and Traversal Using Relays around NAT </w:t>
+      </w:r>
+      <w:r>
+        <w:rPr>
+          <w:lang w:val="en-US"/>
+        </w:rPr>
+        <w:t>(TURN) servers (cf. BOOK-1 p. 8, p. 37).</w:t>
+      </w:r>
+    </w:p>
+    <w:p>
+      <w:pPr>
+        <w:rPr>
+          <w:lang w:val="en-US"/>
+        </w:rPr>
+      </w:pPr>
+      <w:r>
+        <w:rPr>
+          <w:lang w:val="en-US"/>
+        </w:rPr>
+        <w:t xml:space="preserve">The technical implementation of the signalling process can be achieved by a variety of options. One popular approach is to use WebSockets. </w:t>
+      </w:r>
+      <w:r>
+        <w:rPr>
+          <w:lang w:val="en-US"/>
+        </w:rPr>
+        <w:t>This offers the advantage that the client and the signalling server share a persistent full-duplex connection, on which both pa</w:t>
+      </w:r>
+      <w:r>
+        <w:rPr>
+          <w:lang w:val="en-US"/>
+        </w:rPr>
+        <w:t xml:space="preserve">rties can send data at any time. This is beneficial since the whole signalling process is of an asynchronous nature and requires the sending and receiving of multiple session description offers and answers. A different approach </w:t>
+      </w:r>
+      <w:r>
+        <w:rPr>
+          <w:lang w:val="en-US"/>
+        </w:rPr>
+        <w:t>is</w:t>
+      </w:r>
+      <w:r>
+        <w:rPr>
+          <w:lang w:val="en-US"/>
+        </w:rPr>
+        <w:t xml:space="preserve"> </w:t>
       </w:r>
       <w:r>
         <w:rPr>
           <w:lang w:val="en-US"/>
         </w:rPr>
         <w:lastRenderedPageBreak/>
-        <w:t xml:space="preserve">users are part of a network that uses Network Address Translation (NAT), this is accomplished by using Session Traversal Utilities for NAT (STUN) and Traversal Using Relays around NAT </w:t>
-      </w:r>
-      <w:r>
-        <w:rPr>
-          <w:lang w:val="en-US"/>
-        </w:rPr>
-        <w:t>(TURN) servers (cf. BOOK-1 p. 8, p. 37).</w:t>
-      </w:r>
-      <w:bookmarkStart w:id="29" w:name="_GoBack"/>
-      <w:bookmarkEnd w:id="29"/>
+        <w:t>to use XMLHttpRequest (XHR)</w:t>
+      </w:r>
+      <w:r>
+        <w:rPr>
+          <w:lang w:val="en-US"/>
+        </w:rPr>
+        <w:t xml:space="preserve">, which is as viable as the WebSockets approach from a technical point of view. </w:t>
+      </w:r>
+      <w:r>
+        <w:rPr>
+          <w:lang w:val="en-US"/>
+        </w:rPr>
+        <w:t>For a developer, h</w:t>
+      </w:r>
+      <w:r>
+        <w:rPr>
+          <w:lang w:val="en-US"/>
+        </w:rPr>
+        <w:t xml:space="preserve">owever, the use of XHR requires a </w:t>
+      </w:r>
+      <w:r>
+        <w:rPr>
+          <w:lang w:val="en-US"/>
+        </w:rPr>
+        <w:t xml:space="preserve">more </w:t>
+      </w:r>
+      <w:r>
+        <w:rPr>
+          <w:lang w:val="en-US"/>
+        </w:rPr>
+        <w:t xml:space="preserve">complex application </w:t>
+      </w:r>
+      <w:r>
+        <w:rPr>
+          <w:lang w:val="en-US"/>
+        </w:rPr>
+        <w:t>architecture</w:t>
+      </w:r>
+      <w:r>
+        <w:rPr>
+          <w:lang w:val="en-US"/>
+        </w:rPr>
+        <w:t xml:space="preserve"> </w:t>
+      </w:r>
+      <w:r>
+        <w:rPr>
+          <w:lang w:val="en-US"/>
+        </w:rPr>
+        <w:t>since it is buil</w:t>
+      </w:r>
+      <w:r>
+        <w:rPr>
+          <w:lang w:val="en-US"/>
+        </w:rPr>
+        <w:t>t upon stateless, unidirectional HTTP requests</w:t>
+      </w:r>
+      <w:r>
+        <w:rPr>
+          <w:lang w:val="en-US"/>
+        </w:rPr>
+        <w:t xml:space="preserve"> (cf. Khan 2015)</w:t>
+      </w:r>
+      <w:r>
+        <w:rPr>
+          <w:lang w:val="en-US"/>
+        </w:rPr>
+        <w:t>.</w:t>
+      </w:r>
     </w:p>
     <w:p>
       <w:pPr>
@@ -6959,14 +7914,14 @@
           <w:lang w:val="en-US"/>
         </w:rPr>
       </w:pPr>
-      <w:bookmarkStart w:id="30" w:name="_Toc452107908"/>
+      <w:bookmarkStart w:id="37" w:name="_Toc452200895"/>
       <w:r>
         <w:rPr>
           <w:lang w:val="en-US"/>
         </w:rPr>
         <w:t>Potential applications</w:t>
       </w:r>
-      <w:bookmarkEnd w:id="30"/>
+      <w:bookmarkEnd w:id="37"/>
     </w:p>
     <w:p>
       <w:pPr>
@@ -7018,14 +7973,14 @@
           <w:lang w:val="en-US"/>
         </w:rPr>
       </w:pPr>
-      <w:bookmarkStart w:id="31" w:name="_Toc452107909"/>
+      <w:bookmarkStart w:id="38" w:name="_Toc452200896"/>
       <w:r>
         <w:rPr>
           <w:lang w:val="en-US"/>
         </w:rPr>
         <w:t>Real-time communication</w:t>
       </w:r>
-      <w:bookmarkEnd w:id="31"/>
+      <w:bookmarkEnd w:id="38"/>
     </w:p>
     <w:p>
       <w:pPr>
@@ -7145,11 +8100,12 @@
           <w:lang w:val="en-US"/>
         </w:rPr>
       </w:pPr>
-      <w:bookmarkStart w:id="32" w:name="_Toc452107910"/>
-      <w:r>
-        <w:rPr>
-          <w:lang w:val="en-US"/>
-        </w:rPr>
+      <w:bookmarkStart w:id="39" w:name="_Toc452200897"/>
+      <w:r>
+        <w:rPr>
+          <w:lang w:val="en-US"/>
+        </w:rPr>
+        <w:lastRenderedPageBreak/>
         <w:t>Peer-to-peer file</w:t>
       </w:r>
       <w:r>
@@ -7164,195 +8120,411 @@
         </w:rPr>
         <w:t>sharing</w:t>
       </w:r>
-      <w:bookmarkEnd w:id="32"/>
-    </w:p>
-    <w:p>
-      <w:pPr>
-        <w:rPr>
-          <w:lang w:val="en-US"/>
-        </w:rPr>
-      </w:pPr>
-      <w:r>
-        <w:rPr>
-          <w:lang w:val="en-US"/>
-        </w:rPr>
-        <w:t xml:space="preserve">An interesting application use case for WebRTC is peer-to-peer file sharing. PAPER-16 examined the feasibility of such an application. The idea behind it is that </w:t>
-      </w:r>
+      <w:bookmarkEnd w:id="39"/>
+    </w:p>
+    <w:p>
+      <w:pPr>
+        <w:rPr>
+          <w:lang w:val="en-US"/>
+        </w:rPr>
+      </w:pPr>
+      <w:r>
+        <w:rPr>
+          <w:lang w:val="en-US"/>
+        </w:rPr>
+        <w:t xml:space="preserve">An interesting application use case for WebRTC is peer-to-peer file sharing. PAPER-16 examined the feasibility of such an application. The idea behind it is that popular video-on-demand platforms, for example You Tube, need to invest heavily in content </w:t>
+      </w:r>
+      <w:r>
+        <w:rPr>
+          <w:lang w:val="en-US"/>
+        </w:rPr>
+        <w:t>delivery</w:t>
+      </w:r>
+      <w:r>
+        <w:rPr>
+          <w:lang w:val="en-US"/>
+        </w:rPr>
+        <w:t xml:space="preserve"> networks (CDN) in order to provide their videos </w:t>
+      </w:r>
+      <w:r>
+        <w:rPr>
+          <w:lang w:val="en-US"/>
+        </w:rPr>
+        <w:t xml:space="preserve">promptly </w:t>
+      </w:r>
+      <w:r>
+        <w:rPr>
+          <w:lang w:val="en-US"/>
+        </w:rPr>
+        <w:t>to a constantly increasing number of users. P</w:t>
+      </w:r>
+      <w:r>
+        <w:rPr>
+          <w:lang w:val="en-US"/>
+        </w:rPr>
+        <w:t>APER-16 designed a system</w:t>
+      </w:r>
+      <w:r>
+        <w:rPr>
+          <w:lang w:val="en-US"/>
+        </w:rPr>
+        <w:t xml:space="preserve"> where all users are part of a peer-to-peer network. Theoretically, it is only necessary for one user of the network to download a video from the server. If another user requests the same file, </w:t>
+      </w:r>
+      <w:r>
+        <w:rPr>
+          <w:lang w:val="en-US"/>
+        </w:rPr>
+        <w:t>the web application asks if an active peer already has downloaded the file. If that is the case, it get</w:t>
+      </w:r>
+      <w:r>
+        <w:rPr>
+          <w:lang w:val="en-US"/>
+        </w:rPr>
+        <w:t>s</w:t>
+      </w:r>
+      <w:r>
+        <w:rPr>
+          <w:lang w:val="en-US"/>
+        </w:rPr>
+        <w:t xml:space="preserve"> the file directly from this user, saving a considerable amount of bandwidth for the video platform and its content delivery network.</w:t>
+      </w:r>
+    </w:p>
+    <w:p>
+      <w:pPr>
+        <w:rPr>
+          <w:lang w:val="en-US"/>
+        </w:rPr>
+      </w:pPr>
+      <w:r>
+        <w:rPr>
+          <w:lang w:val="en-US"/>
+        </w:rPr>
+        <w:t>PAPER-16</w:t>
+      </w:r>
+      <w:r>
+        <w:rPr>
+          <w:lang w:val="en-US"/>
+        </w:rPr>
+        <w:t xml:space="preserve"> concluded that it was not possible due to the fact that web browsers at the time did not support the DataChannel API. Nowadays, </w:t>
+      </w:r>
+      <w:r>
+        <w:rPr>
+          <w:lang w:val="en-US"/>
+        </w:rPr>
+        <w:t xml:space="preserve">however, </w:t>
+      </w:r>
+      <w:r>
+        <w:rPr>
+          <w:lang w:val="en-US"/>
+        </w:rPr>
+        <w:t xml:space="preserve">a large number of browsers </w:t>
+      </w:r>
+      <w:r>
+        <w:rPr>
+          <w:lang w:val="en-US"/>
+        </w:rPr>
+        <w:t xml:space="preserve">already </w:t>
+      </w:r>
+      <w:r>
+        <w:rPr>
+          <w:lang w:val="en-US"/>
+        </w:rPr>
+        <w:t>support this API, including Mozilla Firefox, Google Chrome and Opera</w:t>
+      </w:r>
+      <w:r>
+        <w:rPr>
+          <w:lang w:val="en-US"/>
+        </w:rPr>
+        <w:t>, making it a feasible option for platforms dealing with enormous bandwidth traffic.</w:t>
+      </w:r>
+    </w:p>
+    <w:p>
+      <w:pPr>
+        <w:pStyle w:val="berschrift3"/>
+        <w:rPr>
+          <w:lang w:val="en-US"/>
+        </w:rPr>
+      </w:pPr>
+      <w:bookmarkStart w:id="40" w:name="_Toc452200898"/>
+      <w:r>
+        <w:rPr>
+          <w:lang w:val="en-US"/>
+        </w:rPr>
+        <w:t>Integrating real-time sensor data</w:t>
+      </w:r>
+      <w:bookmarkEnd w:id="40"/>
+    </w:p>
+    <w:p>
+      <w:pPr>
+        <w:rPr>
+          <w:lang w:val="en-US"/>
+        </w:rPr>
+      </w:pPr>
+      <w:r>
+        <w:rPr>
+          <w:lang w:val="en-US"/>
+        </w:rPr>
+        <w:t>PAPER-19 propose a solution for a standardized API for the integration of real-time sensor data into web applications. They describe an example from the field of medicine, where a patient is able to remotely send data from a medical device, for instance a blood pressure sensor, to a doctor. In order for this concept to work, it is necessary to implement a middleware that handles the communication between the sensors and the web browser. This could be realized with a web browser extension (cf. PAPER-19).</w:t>
+      </w:r>
+    </w:p>
+    <w:p>
+      <w:pPr>
+        <w:rPr>
+          <w:lang w:val="en-US"/>
+        </w:rPr>
+      </w:pPr>
+      <w:r>
+        <w:rPr>
+          <w:lang w:val="en-US"/>
+        </w:rPr>
+        <w:t>Another field that could benefit greatly from such a solution are large manufactory companies. Especially since the rise of the “Industry 4.0” era, there have been several attempts to create “smart factories”</w:t>
+      </w:r>
+      <w:r>
+        <w:rPr>
+          <w:lang w:val="en-US"/>
+        </w:rPr>
+        <w:t>, which offer increased flexibility in the production process</w:t>
+      </w:r>
+      <w:r>
+        <w:rPr>
+          <w:lang w:val="en-US"/>
+        </w:rPr>
+        <w:t xml:space="preserve">. In such environments, malfunctions can be discovered significantly faster. They could even be detected before they happened, when the devices are able to issue warnings if measurement readings are not within pre-defined </w:t>
+      </w:r>
+      <w:r>
+        <w:rPr>
+          <w:lang w:val="en-US"/>
+        </w:rPr>
+        <w:t>thresholds (cf. PAPER-20)</w:t>
+      </w:r>
+      <w:r>
+        <w:rPr>
+          <w:lang w:val="en-US"/>
+        </w:rPr>
+        <w:t>.</w:t>
+      </w:r>
+    </w:p>
+    <w:p>
+      <w:pPr>
+        <w:pStyle w:val="berschrift2"/>
+        <w:rPr>
+          <w:lang w:val="en-US"/>
+        </w:rPr>
+      </w:pPr>
+      <w:bookmarkStart w:id="41" w:name="_Toc452200899"/>
       <w:r>
         <w:rPr>
           <w:lang w:val="en-US"/>
         </w:rPr>
         <w:lastRenderedPageBreak/>
-        <w:t xml:space="preserve">popular video-on-demand platforms, for example You Tube, need to invest heavily in content </w:t>
-      </w:r>
-      <w:r>
-        <w:rPr>
-          <w:lang w:val="en-US"/>
-        </w:rPr>
-        <w:t>delivery</w:t>
-      </w:r>
-      <w:r>
-        <w:rPr>
-          <w:lang w:val="en-US"/>
-        </w:rPr>
-        <w:t xml:space="preserve"> networks (CDN) in order to provide their videos </w:t>
-      </w:r>
-      <w:r>
-        <w:rPr>
-          <w:lang w:val="en-US"/>
-        </w:rPr>
-        <w:t xml:space="preserve">promptly </w:t>
-      </w:r>
-      <w:r>
-        <w:rPr>
-          <w:lang w:val="en-US"/>
-        </w:rPr>
-        <w:t>to a constantly increasing number of users. P</w:t>
-      </w:r>
-      <w:r>
-        <w:rPr>
-          <w:lang w:val="en-US"/>
-        </w:rPr>
-        <w:t>APER-16 designed a system</w:t>
-      </w:r>
-      <w:r>
-        <w:rPr>
-          <w:lang w:val="en-US"/>
-        </w:rPr>
-        <w:t xml:space="preserve"> where all users are part of a peer-to-peer network. Theoretically, it is only necessary for one user of the network to download a video from the server. If another user requests the same file, </w:t>
-      </w:r>
-      <w:r>
-        <w:rPr>
-          <w:lang w:val="en-US"/>
-        </w:rPr>
-        <w:t>the web application asks if an active peer already has downloaded the file. If that is the case, it get</w:t>
-      </w:r>
-      <w:r>
-        <w:rPr>
-          <w:lang w:val="en-US"/>
-        </w:rPr>
-        <w:t>s</w:t>
-      </w:r>
-      <w:r>
-        <w:rPr>
-          <w:lang w:val="en-US"/>
-        </w:rPr>
-        <w:t xml:space="preserve"> the file directly from this user, saving a considerable amount of bandwidth for the video platform and its content delivery network.</w:t>
-      </w:r>
-    </w:p>
-    <w:p>
-      <w:pPr>
-        <w:rPr>
-          <w:lang w:val="en-US"/>
-        </w:rPr>
-      </w:pPr>
-      <w:r>
-        <w:rPr>
-          <w:lang w:val="en-US"/>
-        </w:rPr>
-        <w:t>PAPER-16</w:t>
-      </w:r>
-      <w:r>
-        <w:rPr>
-          <w:lang w:val="en-US"/>
-        </w:rPr>
-        <w:t xml:space="preserve"> concluded that it was not possible due to the fact that web browsers at the time did not support the DataChannel API. Nowadays, </w:t>
-      </w:r>
-      <w:r>
-        <w:rPr>
-          <w:lang w:val="en-US"/>
-        </w:rPr>
-        <w:t xml:space="preserve">however, </w:t>
-      </w:r>
-      <w:r>
-        <w:rPr>
-          <w:lang w:val="en-US"/>
-        </w:rPr>
-        <w:t xml:space="preserve">a large number of browsers </w:t>
-      </w:r>
-      <w:r>
-        <w:rPr>
-          <w:lang w:val="en-US"/>
-        </w:rPr>
-        <w:t xml:space="preserve">already </w:t>
-      </w:r>
-      <w:r>
-        <w:rPr>
-          <w:lang w:val="en-US"/>
-        </w:rPr>
-        <w:t>support this API, including Mozilla Firefox, Google Chrome and Opera</w:t>
-      </w:r>
-      <w:r>
-        <w:rPr>
-          <w:lang w:val="en-US"/>
-        </w:rPr>
-        <w:t>, making it a feasible option for platforms dealing with enormous bandwidth traffic.</w:t>
-      </w:r>
-    </w:p>
-    <w:p>
-      <w:pPr>
-        <w:pStyle w:val="berschrift3"/>
-        <w:rPr>
-          <w:lang w:val="en-US"/>
-        </w:rPr>
-      </w:pPr>
-      <w:bookmarkStart w:id="33" w:name="_Toc452107911"/>
-      <w:r>
-        <w:rPr>
-          <w:lang w:val="en-US"/>
-        </w:rPr>
-        <w:t>Integrating real-time sensor data</w:t>
-      </w:r>
-      <w:bookmarkEnd w:id="33"/>
-    </w:p>
-    <w:p>
-      <w:pPr>
-        <w:rPr>
-          <w:lang w:val="en-US"/>
-        </w:rPr>
-      </w:pPr>
-      <w:r>
-        <w:rPr>
-          <w:lang w:val="en-US"/>
-        </w:rPr>
-        <w:t>PAPER-19 propose a solution for a standardized API for the integration of real-time sensor data into web applications. They describe an example from the field of medicine, where a patient is able to remotely send data from a medical device, for instance a blood pressure sensor, to a doctor. In order for this concept to work, it is necessary to implement a middleware that handles the communication between the sensors and the web browser. This could be realized with a web browser extension (cf. PAPER-19).</w:t>
-      </w:r>
-    </w:p>
-    <w:p>
-      <w:pPr>
-        <w:rPr>
-          <w:lang w:val="en-US"/>
-        </w:rPr>
-      </w:pPr>
-      <w:r>
-        <w:rPr>
-          <w:lang w:val="en-US"/>
-        </w:rPr>
-        <w:t>Another field that could benefit greatly from such a solution are large manufactory companies. Especially since the rise of the “Industry 4.0” era, there have been several attempts to create “smart factories”</w:t>
-      </w:r>
-      <w:r>
-        <w:rPr>
-          <w:lang w:val="en-US"/>
-        </w:rPr>
-        <w:t>, which offer increased flexibility in the production process</w:t>
-      </w:r>
-      <w:r>
-        <w:rPr>
-          <w:lang w:val="en-US"/>
-        </w:rPr>
-        <w:t xml:space="preserve">. In such environments, malfunctions can be discovered significantly faster. They could even be detected before they happened, when the devices are able to issue warnings if measurement readings are not within pre-defined </w:t>
-      </w:r>
-      <w:r>
-        <w:rPr>
-          <w:lang w:val="en-US"/>
-        </w:rPr>
-        <w:t>thresholds (cf. PAPER-20)</w:t>
-      </w:r>
-      <w:r>
-        <w:rPr>
-          <w:lang w:val="en-US"/>
-        </w:rPr>
-        <w:t>.</w:t>
+        <w:t>Advantages</w:t>
+      </w:r>
+      <w:bookmarkEnd w:id="41"/>
+    </w:p>
+    <w:p>
+      <w:pPr>
+        <w:rPr>
+          <w:lang w:val="en-US"/>
+        </w:rPr>
+      </w:pPr>
+      <w:r>
+        <w:rPr>
+          <w:lang w:val="en-US"/>
+        </w:rPr>
+        <w:t xml:space="preserve">One significant advantage of WebRTC is the fact that it is platform independent (cf. PAPER-15). With classic desktop applications, developers had to ensure that they are functioning across a number of operating systems, such as Microsoft Windows, Linux or Apple’s Mac OS. </w:t>
+      </w:r>
+      <w:r>
+        <w:rPr>
+          <w:lang w:val="en-US"/>
+        </w:rPr>
+        <w:t xml:space="preserve">On the one hand, this </w:t>
+      </w:r>
+      <w:r>
+        <w:rPr>
+          <w:lang w:val="en-US"/>
+        </w:rPr>
+        <w:t>is a considerable benefit for web applications in general, since th</w:t>
+      </w:r>
+      <w:r>
+        <w:rPr>
+          <w:lang w:val="en-US"/>
+        </w:rPr>
+        <w:t>ey are running in web browsers. On the other hand, however, not all web browsers offer the same range of features.</w:t>
+      </w:r>
+    </w:p>
+    <w:p>
+      <w:pPr>
+        <w:rPr>
+          <w:lang w:val="en-US"/>
+        </w:rPr>
+      </w:pPr>
+      <w:r>
+        <w:rPr>
+          <w:lang w:val="en-US"/>
+        </w:rPr>
+        <w:t>The fact that the main execution environment of WebRTC is a web browser brings the additional advantage that there are several device types that have browsers installed</w:t>
+      </w:r>
+      <w:r>
+        <w:rPr>
+          <w:lang w:val="en-US"/>
+        </w:rPr>
+        <w:t>, which further broadens the number of platforms where web applications can be used on.</w:t>
+      </w:r>
+      <w:r>
+        <w:rPr>
+          <w:lang w:val="en-US"/>
+        </w:rPr>
+        <w:t xml:space="preserve"> This includes desktop computers, laptops, smartphones and </w:t>
+      </w:r>
+      <w:r>
+        <w:rPr>
+          <w:lang w:val="en-US"/>
+        </w:rPr>
+        <w:t xml:space="preserve">lately </w:t>
+      </w:r>
+      <w:r>
+        <w:rPr>
+          <w:lang w:val="en-US"/>
+        </w:rPr>
+        <w:t>also wearable devices like smart glasses and smart watches.</w:t>
+      </w:r>
+    </w:p>
+    <w:p>
+      <w:pPr>
+        <w:rPr>
+          <w:lang w:val="en-US"/>
+        </w:rPr>
+      </w:pPr>
+      <w:r>
+        <w:rPr>
+          <w:lang w:val="en-US"/>
+        </w:rPr>
+        <w:t>In addition, WebRTC brings the advantage that all components of the communication process are securely encrypted. This is of special interest to a large number of users, who are concerned about data privacy on the internet.</w:t>
+      </w:r>
+      <w:r>
+        <w:rPr>
+          <w:lang w:val="en-US"/>
+        </w:rPr>
+        <w:t xml:space="preserve"> WebRTC uses Datagram Transport Layer Security (DTLS) to encrypt the data transfers between two users in a PeerConnection.</w:t>
+      </w:r>
+      <w:r>
+        <w:rPr>
+          <w:lang w:val="en-US"/>
+        </w:rPr>
+        <w:t xml:space="preserve"> On top of that, the Secure Real-Time Transport Protocol (SRTP) is used together with the Stream Control Transmission Protocol (SCTP) to handle the real-time communication functionality, such as reliable delivery, flow control and multiplexing of media streams (PAPER-18).</w:t>
+      </w:r>
+    </w:p>
+    <w:p>
+      <w:pPr>
+        <w:rPr>
+          <w:lang w:val="en-US"/>
+        </w:rPr>
+      </w:pPr>
+      <w:r>
+        <w:rPr>
+          <w:lang w:val="en-US"/>
+        </w:rPr>
+        <w:t>IMAGE: WebRTC Protocol Stack from PAPER-18</w:t>
+      </w:r>
+    </w:p>
+    <w:p>
+      <w:pPr>
+        <w:rPr>
+          <w:lang w:val="en-US"/>
+        </w:rPr>
+      </w:pPr>
+      <w:r>
+        <w:rPr>
+          <w:lang w:val="en-US"/>
+        </w:rPr>
+        <w:t xml:space="preserve">To further improve the security of the whole WebRTC environment, Google Chrome in December 2015 removed the possibility to obtain access to a device’s camera and microphone </w:t>
+      </w:r>
+      <w:r>
+        <w:rPr>
+          <w:lang w:val="en-US"/>
+        </w:rPr>
+        <w:t xml:space="preserve">via the MediaStream API </w:t>
+      </w:r>
+      <w:r>
+        <w:rPr>
+          <w:lang w:val="en-US"/>
+        </w:rPr>
+        <w:t xml:space="preserve">if the web page was not loaded using Hypertext Transfer Protocol Secure (HTTPS) (cf. VIDEO-1). </w:t>
+      </w:r>
+      <w:r>
+        <w:rPr>
+          <w:lang w:val="en-US"/>
+        </w:rPr>
+        <w:t>Consequently, developers who want to use this feature, are encouraged to run their applications in a more secure environment.</w:t>
+      </w:r>
+      <w:r>
+        <w:rPr>
+          <w:lang w:val="en-US"/>
+        </w:rPr>
+        <w:t xml:space="preserve"> </w:t>
+      </w:r>
+      <w:r>
+        <w:rPr>
+          <w:lang w:val="en-US"/>
+        </w:rPr>
+        <w:t>If a web page d</w:t>
+      </w:r>
+      <w:r>
+        <w:rPr>
+          <w:lang w:val="en-US"/>
+        </w:rPr>
+        <w:t xml:space="preserve">oes not use HTTPS, user inputs, such as </w:t>
+      </w:r>
+      <w:r>
+        <w:rPr>
+          <w:lang w:val="en-US"/>
+        </w:rPr>
+        <w:t xml:space="preserve">data submitted in a form, are transferred to the web server in plain text. With applications </w:t>
+      </w:r>
+      <w:r>
+        <w:rPr>
+          <w:lang w:val="en-US"/>
+        </w:rPr>
+        <w:t xml:space="preserve">like </w:t>
+      </w:r>
+      <w:r>
+        <w:rPr>
+          <w:lang w:val="en-US"/>
+        </w:rPr>
+        <w:t>Wireshark</w:t>
+      </w:r>
+      <w:r>
+        <w:rPr>
+          <w:rStyle w:val="Funotenzeichen"/>
+          <w:lang w:val="en-US"/>
+        </w:rPr>
+        <w:footnoteReference w:id="13"/>
+      </w:r>
+      <w:r>
+        <w:rPr>
+          <w:lang w:val="en-US"/>
+        </w:rPr>
+        <w:t xml:space="preserve">, it is possible for anyone in the same network to read the submitted data. </w:t>
+      </w:r>
+      <w:r>
+        <w:rPr>
+          <w:lang w:val="en-US"/>
+        </w:rPr>
+        <w:t>When using HTTPS, on the other hand, the entire data transfer is encrypted with Transport Layer Security (TLS).</w:t>
+      </w:r>
+    </w:p>
+    <w:p>
+      <w:pPr>
+        <w:rPr>
+          <w:lang w:val="en-US"/>
+        </w:rPr>
+      </w:pPr>
+      <w:r>
+        <w:rPr>
+          <w:lang w:val="en-US"/>
+        </w:rPr>
+        <w:lastRenderedPageBreak/>
+        <w:t>The design of the WebRTC architecture relies on a peer-to-peer model. In reality, this means that once a PeerConnection between two users has been established, there are no third-party servers involved in the data transfer. On the one hand, this reduces network latency because the peers are connected directly, and on the other hand it increases security by removing one component in the transfer that could be a potential target for attacks (cf. PAPER-19).</w:t>
       </w:r>
     </w:p>
     <w:p>
@@ -7362,249 +8534,14 @@
           <w:lang w:val="en-US"/>
         </w:rPr>
       </w:pPr>
-      <w:bookmarkStart w:id="34" w:name="_Toc452107912"/>
-      <w:r>
-        <w:rPr>
-          <w:lang w:val="en-US"/>
-        </w:rPr>
-        <w:t>Advantages</w:t>
-      </w:r>
-      <w:bookmarkEnd w:id="34"/>
-    </w:p>
-    <w:p>
-      <w:pPr>
-        <w:rPr>
-          <w:lang w:val="en-US"/>
-        </w:rPr>
-      </w:pPr>
-      <w:r>
-        <w:rPr>
-          <w:lang w:val="en-US"/>
-        </w:rPr>
-        <w:t xml:space="preserve">One significant advantage of WebRTC is the fact that it is platform independent (cf. PAPER-15). With classic desktop applications, developers had to ensure that they are functioning across a number of operating systems, such as Microsoft Windows, Linux or Apple’s Mac OS. </w:t>
-      </w:r>
-      <w:r>
-        <w:rPr>
-          <w:lang w:val="en-US"/>
-        </w:rPr>
-        <w:t xml:space="preserve">On the one hand, this </w:t>
-      </w:r>
-      <w:r>
-        <w:rPr>
-          <w:lang w:val="en-US"/>
-        </w:rPr>
-        <w:t xml:space="preserve">is a considerable benefit for web </w:t>
-      </w:r>
-      <w:r>
-        <w:rPr>
-          <w:lang w:val="en-US"/>
-        </w:rPr>
-        <w:lastRenderedPageBreak/>
-        <w:t>applications in general, since th</w:t>
-      </w:r>
-      <w:r>
-        <w:rPr>
-          <w:lang w:val="en-US"/>
-        </w:rPr>
-        <w:t>ey are running in web browsers. On the other hand, however, not all web browsers offer the same range of features.</w:t>
-      </w:r>
-    </w:p>
-    <w:p>
-      <w:pPr>
-        <w:rPr>
-          <w:lang w:val="en-US"/>
-        </w:rPr>
-      </w:pPr>
-      <w:r>
-        <w:rPr>
-          <w:lang w:val="en-US"/>
-        </w:rPr>
-        <w:t>The fact that the main execution environment of WebRTC is a web browser brings the additional advantage that there are several device types that have browsers installed</w:t>
-      </w:r>
-      <w:r>
-        <w:rPr>
-          <w:lang w:val="en-US"/>
-        </w:rPr>
-        <w:t>, which further broadens the number of platforms where web applications can be used on.</w:t>
-      </w:r>
-      <w:r>
-        <w:rPr>
-          <w:lang w:val="en-US"/>
-        </w:rPr>
-        <w:t xml:space="preserve"> This includes desktop computers, laptops, smartphones and </w:t>
-      </w:r>
-      <w:r>
-        <w:rPr>
-          <w:lang w:val="en-US"/>
-        </w:rPr>
-        <w:t xml:space="preserve">lately </w:t>
-      </w:r>
-      <w:r>
-        <w:rPr>
-          <w:lang w:val="en-US"/>
-        </w:rPr>
-        <w:t>also wearable devices like smart glasses and smart watches.</w:t>
-      </w:r>
-    </w:p>
-    <w:p>
-      <w:pPr>
-        <w:rPr>
-          <w:lang w:val="en-US"/>
-        </w:rPr>
-      </w:pPr>
-      <w:r>
-        <w:rPr>
-          <w:lang w:val="en-US"/>
-        </w:rPr>
-        <w:t>In addition, WebRTC brings the advantage that all components of the communication process are securely encrypted. This is of special interest to a large number of users, who are concerned about data privacy on the internet.</w:t>
-      </w:r>
-      <w:r>
-        <w:rPr>
-          <w:lang w:val="en-US"/>
-        </w:rPr>
-        <w:t xml:space="preserve"> WebRTC uses Datagram Transport Layer Security (DTLS) to encrypt the data transfers between two users in a PeerConnection.</w:t>
-      </w:r>
-      <w:r>
-        <w:rPr>
-          <w:lang w:val="en-US"/>
-        </w:rPr>
-        <w:t xml:space="preserve"> On top of that, the Secure Real-Time Transport Protocol (SRTP) is used together with the Stream Control Transmission Protocol (SCTP) to handle the real-time communication functionality, such as reliable delivery, flow control and multiplexing of media streams (PAPER-18).</w:t>
-      </w:r>
-    </w:p>
-    <w:p>
-      <w:pPr>
-        <w:rPr>
-          <w:lang w:val="en-US"/>
-        </w:rPr>
-      </w:pPr>
-      <w:r>
-        <w:rPr>
-          <w:lang w:val="en-US"/>
-        </w:rPr>
-        <w:t>IMAGE: WebRTC Protocol Stack from PAPER-18</w:t>
-      </w:r>
-    </w:p>
-    <w:p>
-      <w:pPr>
-        <w:rPr>
-          <w:lang w:val="en-US"/>
-        </w:rPr>
-      </w:pPr>
-      <w:r>
-        <w:rPr>
-          <w:lang w:val="en-US"/>
-        </w:rPr>
-        <w:t xml:space="preserve">To further improve the security of the whole WebRTC environment, Google Chrome in December 2015 removed the possibility to obtain access to a device’s camera and microphone </w:t>
-      </w:r>
-      <w:r>
-        <w:rPr>
-          <w:lang w:val="en-US"/>
-        </w:rPr>
-        <w:t xml:space="preserve">via the MediaStream API </w:t>
-      </w:r>
-      <w:r>
-        <w:rPr>
-          <w:lang w:val="en-US"/>
-        </w:rPr>
-        <w:t xml:space="preserve">if the web page was not loaded using Hypertext Transfer Protocol Secure (HTTPS) (cf. VIDEO-1). </w:t>
-      </w:r>
-      <w:r>
-        <w:rPr>
-          <w:lang w:val="en-US"/>
-        </w:rPr>
-        <w:t>Consequently, developers who want to use this feature, are encouraged to run their applications in a more secure environment.</w:t>
-      </w:r>
-      <w:r>
-        <w:rPr>
-          <w:lang w:val="en-US"/>
-        </w:rPr>
-        <w:t xml:space="preserve"> </w:t>
-      </w:r>
-      <w:r>
-        <w:rPr>
-          <w:lang w:val="en-US"/>
-        </w:rPr>
-        <w:t>If a web page d</w:t>
-      </w:r>
-      <w:r>
-        <w:rPr>
-          <w:lang w:val="en-US"/>
-        </w:rPr>
-        <w:t xml:space="preserve">oes not use HTTPS, user inputs, such as </w:t>
-      </w:r>
-      <w:r>
-        <w:rPr>
-          <w:lang w:val="en-US"/>
-        </w:rPr>
-        <w:t xml:space="preserve">data submitted in a form, are transferred to the web server in plain text. With applications </w:t>
-      </w:r>
-      <w:r>
-        <w:rPr>
-          <w:lang w:val="en-US"/>
-        </w:rPr>
-        <w:t xml:space="preserve">like </w:t>
-      </w:r>
-      <w:r>
-        <w:rPr>
-          <w:lang w:val="en-US"/>
-        </w:rPr>
-        <w:t>Wireshark</w:t>
-      </w:r>
-      <w:r>
-        <w:rPr>
-          <w:rStyle w:val="Funotenzeichen"/>
-          <w:lang w:val="en-US"/>
-        </w:rPr>
-        <w:footnoteReference w:id="13"/>
-      </w:r>
-      <w:r>
-        <w:rPr>
-          <w:lang w:val="en-US"/>
-        </w:rPr>
-        <w:t xml:space="preserve">, it is possible for anyone in the same network to read the submitted data. </w:t>
-      </w:r>
-      <w:r>
-        <w:rPr>
-          <w:lang w:val="en-US"/>
-        </w:rPr>
-        <w:t>When using HTTPS, on the other hand, the entire data transfer is encrypted with Transport Layer Security (TLS).</w:t>
-      </w:r>
-    </w:p>
-    <w:p>
-      <w:pPr>
-        <w:rPr>
-          <w:lang w:val="en-US"/>
-        </w:rPr>
-      </w:pPr>
-      <w:r>
-        <w:rPr>
-          <w:lang w:val="en-US"/>
-        </w:rPr>
-        <w:t xml:space="preserve">The design of the WebRTC architecture relies on a peer-to-peer model. In reality, this means that once a PeerConnection between two users has been established, there are no third-party servers involved in the data transfer. On the one hand, this reduces network latency because the peers are connected directly, and on the other </w:t>
-      </w:r>
-      <w:r>
-        <w:rPr>
-          <w:lang w:val="en-US"/>
-        </w:rPr>
-        <w:lastRenderedPageBreak/>
-        <w:t>hand it increases security by removing one component in the transfer that could be a potential target for attacks (cf. PAPER-19).</w:t>
-      </w:r>
-    </w:p>
-    <w:p>
-      <w:pPr>
-        <w:pStyle w:val="berschrift2"/>
-        <w:rPr>
-          <w:lang w:val="en-US"/>
-        </w:rPr>
-      </w:pPr>
-      <w:bookmarkStart w:id="35" w:name="_Toc452107913"/>
+      <w:bookmarkStart w:id="42" w:name="_Toc452200900"/>
       <w:r>
         <w:rPr>
           <w:lang w:val="en-US"/>
         </w:rPr>
         <w:t>Limitations</w:t>
       </w:r>
-      <w:bookmarkEnd w:id="35"/>
+      <w:bookmarkEnd w:id="42"/>
     </w:p>
     <w:p>
       <w:pPr>
@@ -7658,7 +8595,7 @@
           <w:noProof/>
           <w:lang w:val="en-US"/>
         </w:rPr>
-        <w:t>1</w:t>
+        <w:t>4</w:t>
       </w:r>
       <w:r>
         <w:rPr>
@@ -7689,7 +8626,7 @@
           <w:lang w:val="de-DE" w:eastAsia="de-DE"/>
         </w:rPr>
         <w:drawing>
-          <wp:inline distT="0" distB="0" distL="0" distR="0" wp14:anchorId="49C195D9" wp14:editId="229E7269">
+          <wp:inline distT="0" distB="0" distL="0" distR="0" wp14:anchorId="2F4922C1" wp14:editId="23C71CCF">
             <wp:extent cx="5219700" cy="1286335"/>
             <wp:effectExtent l="0" t="0" r="0" b="9525"/>
             <wp:docPr id="3" name="Grafik 3"/>
@@ -7704,7 +8641,7 @@
                     <pic:cNvPicPr/>
                   </pic:nvPicPr>
                   <pic:blipFill>
-                    <a:blip r:embed="rId11"/>
+                    <a:blip r:embed="rId13"/>
                     <a:stretch>
                       <a:fillRect/>
                     </a:stretch>
@@ -7733,8 +8670,8 @@
           <w:lang w:val="en-US"/>
         </w:rPr>
       </w:pPr>
-      <w:bookmarkStart w:id="36" w:name="_Ref452107729"/>
-      <w:bookmarkStart w:id="37" w:name="_Toc452107929"/>
+      <w:bookmarkStart w:id="43" w:name="_Ref452107729"/>
+      <w:bookmarkStart w:id="44" w:name="_Toc452200920"/>
       <w:r>
         <w:rPr>
           <w:lang w:val="en-US"/>
@@ -7758,12 +8695,12 @@
           <w:noProof/>
           <w:lang w:val="en-US"/>
         </w:rPr>
-        <w:t>3</w:t>
+        <w:t>4</w:t>
       </w:r>
       <w:r>
         <w:fldChar w:fldCharType="end"/>
       </w:r>
-      <w:bookmarkEnd w:id="36"/>
+      <w:bookmarkEnd w:id="43"/>
       <w:r>
         <w:rPr>
           <w:lang w:val="en-US"/>
@@ -7783,7 +8720,7 @@
         </w:rPr>
         <w:footnoteReference w:id="14"/>
       </w:r>
-      <w:bookmarkEnd w:id="37"/>
+      <w:bookmarkEnd w:id="44"/>
     </w:p>
     <w:p>
       <w:pPr>
@@ -7847,7 +8784,7 @@
           <w:noProof/>
           <w:lang w:val="en-US"/>
         </w:rPr>
-        <w:t>2</w:t>
+        <w:t>5</w:t>
       </w:r>
       <w:r>
         <w:rPr>
@@ -7903,7 +8840,7 @@
           <w:lang w:val="de-DE" w:eastAsia="de-DE"/>
         </w:rPr>
         <w:drawing>
-          <wp:inline distT="0" distB="0" distL="0" distR="0" wp14:anchorId="3397F20C" wp14:editId="672D9045">
+          <wp:inline distT="0" distB="0" distL="0" distR="0" wp14:anchorId="28A8EABF" wp14:editId="7342680B">
             <wp:extent cx="5219700" cy="1941699"/>
             <wp:effectExtent l="0" t="0" r="0" b="1905"/>
             <wp:docPr id="2" name="Grafik 2" descr="C:\xampp\htdocs\cross-platform-webrtc\thesis\images\Web_browser_market_share_austria_2015.PNG"/>
@@ -7920,7 +8857,7 @@
                     </pic:cNvPicPr>
                   </pic:nvPicPr>
                   <pic:blipFill>
-                    <a:blip r:embed="rId12">
+                    <a:blip r:embed="rId14">
                       <a:extLst>
                         <a:ext uri="{28A0092B-C50C-407E-A947-70E740481C1C}">
                           <a14:useLocalDpi xmlns:a14="http://schemas.microsoft.com/office/drawing/2010/main" val="0"/>
@@ -7960,8 +8897,8 @@
           <w:lang w:val="en-US"/>
         </w:rPr>
       </w:pPr>
-      <w:bookmarkStart w:id="38" w:name="_Ref452107000"/>
-      <w:bookmarkStart w:id="39" w:name="_Toc452107930"/>
+      <w:bookmarkStart w:id="45" w:name="_Ref452107000"/>
+      <w:bookmarkStart w:id="46" w:name="_Toc452200921"/>
       <w:r>
         <w:rPr>
           <w:lang w:val="en-US"/>
@@ -7985,19 +8922,19 @@
           <w:noProof/>
           <w:lang w:val="en-US"/>
         </w:rPr>
-        <w:t>4</w:t>
+        <w:t>5</w:t>
       </w:r>
       <w:r>
         <w:fldChar w:fldCharType="end"/>
       </w:r>
-      <w:bookmarkEnd w:id="38"/>
+      <w:bookmarkEnd w:id="45"/>
       <w:r>
         <w:rPr>
           <w:lang w:val="en-US"/>
         </w:rPr>
         <w:t>: Web browser market share in Austria in 2015</w:t>
       </w:r>
-      <w:bookmarkEnd w:id="39"/>
+      <w:bookmarkEnd w:id="46"/>
     </w:p>
     <w:p>
       <w:pPr>
@@ -8128,7 +9065,7 @@
           <w:lang w:val="de-DE" w:eastAsia="de-DE"/>
         </w:rPr>
         <w:drawing>
-          <wp:inline distT="0" distB="0" distL="0" distR="0" wp14:anchorId="44FAFF99" wp14:editId="6C2C658C">
+          <wp:inline distT="0" distB="0" distL="0" distR="0" wp14:anchorId="559E52D9" wp14:editId="35DD3B8E">
             <wp:extent cx="4562475" cy="714375"/>
             <wp:effectExtent l="0" t="0" r="9525" b="9525"/>
             <wp:docPr id="1" name="Grafik 1" descr="C:\xampp\htdocs\cross-platform-webrtc\thesis\images\code_prefixes_navigator.PNG"/>
@@ -8145,7 +9082,7 @@
                     </pic:cNvPicPr>
                   </pic:nvPicPr>
                   <pic:blipFill>
-                    <a:blip r:embed="rId13">
+                    <a:blip r:embed="rId15">
                       <a:extLst>
                         <a:ext uri="{28A0092B-C50C-407E-A947-70E740481C1C}">
                           <a14:useLocalDpi xmlns:a14="http://schemas.microsoft.com/office/drawing/2010/main" val="0"/>
@@ -8184,9 +9121,9 @@
           <w:lang w:val="en-US"/>
         </w:rPr>
       </w:pPr>
-      <w:bookmarkStart w:id="40" w:name="_Ref452106333"/>
-      <w:bookmarkStart w:id="41" w:name="_Ref452106319"/>
-      <w:bookmarkStart w:id="42" w:name="_Toc452107931"/>
+      <w:bookmarkStart w:id="47" w:name="_Ref452106333"/>
+      <w:bookmarkStart w:id="48" w:name="_Ref452106319"/>
+      <w:bookmarkStart w:id="49" w:name="_Toc452200922"/>
       <w:r>
         <w:rPr>
           <w:lang w:val="en-US"/>
@@ -8210,111 +9147,111 @@
           <w:noProof/>
           <w:lang w:val="en-US"/>
         </w:rPr>
+        <w:t>2</w:t>
+      </w:r>
+      <w:r>
+        <w:fldChar w:fldCharType="end"/>
+      </w:r>
+      <w:bookmarkEnd w:id="47"/>
+      <w:r>
+        <w:rPr>
+          <w:lang w:val="en-US"/>
+        </w:rPr>
+        <w:t>: Necessary variable assignment to deal with vendor prefixes</w:t>
+      </w:r>
+      <w:bookmarkEnd w:id="48"/>
+      <w:bookmarkEnd w:id="49"/>
+    </w:p>
+    <w:p>
+      <w:pPr>
+        <w:rPr>
+          <w:lang w:val="en-US"/>
+        </w:rPr>
+      </w:pPr>
+      <w:r>
+        <w:rPr>
+          <w:lang w:val="en-US"/>
+        </w:rPr>
+        <w:t>There are a number of other methods that</w:t>
+      </w:r>
+      <w:r>
+        <w:rPr>
+          <w:lang w:val="en-US"/>
+        </w:rPr>
+        <w:t xml:space="preserve"> suffer from</w:t>
+      </w:r>
+      <w:r>
+        <w:rPr>
+          <w:lang w:val="en-US"/>
+        </w:rPr>
+        <w:t xml:space="preserve"> the same issue, especially when it comes to WebRTC</w:t>
+      </w:r>
+      <w:r>
+        <w:rPr>
+          <w:lang w:val="en-US"/>
+        </w:rPr>
+        <w:t>-specific functions</w:t>
+      </w:r>
+      <w:r>
+        <w:rPr>
+          <w:lang w:val="en-US"/>
+        </w:rPr>
+        <w:t xml:space="preserve">, for instance RTCPeerConnection or RTCSessionDescription, which both must be assigned </w:t>
+      </w:r>
+      <w:r>
+        <w:rPr>
+          <w:lang w:val="en-US"/>
+        </w:rPr>
+        <w:t>in the same way as</w:t>
+      </w:r>
+      <w:r>
+        <w:rPr>
+          <w:lang w:val="en-US"/>
+        </w:rPr>
+        <w:t xml:space="preserve"> described in </w:t>
+      </w:r>
+      <w:r>
+        <w:rPr>
+          <w:lang w:val="en-US"/>
+        </w:rPr>
+        <w:fldChar w:fldCharType="begin"/>
+      </w:r>
+      <w:r>
+        <w:rPr>
+          <w:lang w:val="en-US"/>
+        </w:rPr>
+        <w:instrText xml:space="preserve"> REF _Ref452106333 \h </w:instrText>
+      </w:r>
+      <w:r>
+        <w:rPr>
+          <w:lang w:val="en-US"/>
+        </w:rPr>
+      </w:r>
+      <w:r>
+        <w:rPr>
+          <w:lang w:val="en-US"/>
+        </w:rPr>
+        <w:fldChar w:fldCharType="separate"/>
+      </w:r>
+      <w:r>
+        <w:rPr>
+          <w:lang w:val="en-US"/>
+        </w:rPr>
+        <w:t xml:space="preserve">Listing </w:t>
+      </w:r>
+      <w:r>
+        <w:rPr>
+          <w:noProof/>
+          <w:lang w:val="en-US"/>
+        </w:rPr>
         <w:t>1</w:t>
       </w:r>
       <w:r>
+        <w:rPr>
+          <w:lang w:val="en-US"/>
+        </w:rPr>
         <w:fldChar w:fldCharType="end"/>
       </w:r>
-      <w:bookmarkEnd w:id="40"/>
-      <w:r>
-        <w:rPr>
-          <w:lang w:val="en-US"/>
-        </w:rPr>
-        <w:t>: Necessary variable assignment to deal with vendor prefixes</w:t>
-      </w:r>
-      <w:bookmarkEnd w:id="41"/>
-      <w:bookmarkEnd w:id="42"/>
-    </w:p>
-    <w:p>
-      <w:pPr>
-        <w:rPr>
-          <w:lang w:val="en-US"/>
-        </w:rPr>
-      </w:pPr>
-      <w:r>
-        <w:rPr>
-          <w:lang w:val="en-US"/>
-        </w:rPr>
-        <w:t>There are a number of other methods that</w:t>
-      </w:r>
-      <w:r>
-        <w:rPr>
-          <w:lang w:val="en-US"/>
-        </w:rPr>
-        <w:t xml:space="preserve"> suffer from</w:t>
-      </w:r>
-      <w:r>
-        <w:rPr>
-          <w:lang w:val="en-US"/>
-        </w:rPr>
-        <w:t xml:space="preserve"> the same issue, especially when it comes to WebRTC</w:t>
-      </w:r>
-      <w:r>
-        <w:rPr>
-          <w:lang w:val="en-US"/>
-        </w:rPr>
-        <w:t>-specific functions</w:t>
-      </w:r>
-      <w:r>
-        <w:rPr>
-          <w:lang w:val="en-US"/>
-        </w:rPr>
-        <w:t xml:space="preserve">, for instance RTCPeerConnection or RTCSessionDescription, which both must be assigned </w:t>
-      </w:r>
-      <w:r>
-        <w:rPr>
-          <w:lang w:val="en-US"/>
-        </w:rPr>
-        <w:t>in the same way as</w:t>
-      </w:r>
-      <w:r>
-        <w:rPr>
-          <w:lang w:val="en-US"/>
-        </w:rPr>
-        <w:t xml:space="preserve"> described in </w:t>
-      </w:r>
-      <w:r>
-        <w:rPr>
-          <w:lang w:val="en-US"/>
-        </w:rPr>
-        <w:fldChar w:fldCharType="begin"/>
-      </w:r>
-      <w:r>
-        <w:rPr>
-          <w:lang w:val="en-US"/>
-        </w:rPr>
-        <w:instrText xml:space="preserve"> REF _Ref452106333 \h </w:instrText>
-      </w:r>
-      <w:r>
-        <w:rPr>
-          <w:lang w:val="en-US"/>
-        </w:rPr>
-      </w:r>
-      <w:r>
-        <w:rPr>
-          <w:lang w:val="en-US"/>
-        </w:rPr>
-        <w:fldChar w:fldCharType="separate"/>
-      </w:r>
-      <w:r>
-        <w:rPr>
-          <w:lang w:val="en-US"/>
-        </w:rPr>
-        <w:t xml:space="preserve">Listing </w:t>
-      </w:r>
-      <w:r>
-        <w:rPr>
-          <w:noProof/>
-          <w:lang w:val="en-US"/>
-        </w:rPr>
-        <w:t>1</w:t>
-      </w:r>
-      <w:r>
-        <w:rPr>
-          <w:lang w:val="en-US"/>
-        </w:rPr>
-        <w:fldChar w:fldCharType="end"/>
-      </w:r>
       <w:r>
         <w:rPr>
           <w:lang w:val="en-US"/>
@@ -8335,14 +9272,14 @@
           <w:lang w:val="en-US"/>
         </w:rPr>
       </w:pPr>
-      <w:bookmarkStart w:id="43" w:name="_Toc452107914"/>
+      <w:bookmarkStart w:id="50" w:name="_Toc452200901"/>
       <w:r>
         <w:rPr>
           <w:lang w:val="en-US"/>
         </w:rPr>
         <w:t>Usage possibilities</w:t>
       </w:r>
-      <w:bookmarkEnd w:id="43"/>
+      <w:bookmarkEnd w:id="50"/>
     </w:p>
     <w:p>
       <w:pPr>
@@ -8351,12 +9288,14 @@
           <w:lang w:val="en-US"/>
         </w:rPr>
       </w:pPr>
+      <w:bookmarkStart w:id="51" w:name="_Toc452200902"/>
       <w:r>
         <w:rPr>
           <w:lang w:val="en-US"/>
         </w:rPr>
         <w:t>Conclusion</w:t>
       </w:r>
+      <w:bookmarkEnd w:id="51"/>
     </w:p>
     <w:p>
       <w:pPr>
@@ -8437,7 +9376,7 @@
           <w:lang w:val="en-US"/>
         </w:rPr>
       </w:pPr>
-      <w:bookmarkStart w:id="44" w:name="_Toc452107915"/>
+      <w:bookmarkStart w:id="52" w:name="_Toc452200903"/>
       <w:r>
         <w:rPr>
           <w:lang w:val="en-US"/>
@@ -8445,7 +9384,7 @@
         <w:lastRenderedPageBreak/>
         <w:t>Prototype development</w:t>
       </w:r>
-      <w:bookmarkEnd w:id="44"/>
+      <w:bookmarkEnd w:id="52"/>
     </w:p>
     <w:p>
       <w:pPr>
@@ -8476,8 +9415,8 @@
           <w:lang w:val="en-US"/>
         </w:rPr>
       </w:pPr>
-      <w:bookmarkStart w:id="45" w:name="_Ref451694732"/>
-      <w:bookmarkStart w:id="46" w:name="_Toc452107916"/>
+      <w:bookmarkStart w:id="53" w:name="_Ref451694732"/>
+      <w:bookmarkStart w:id="54" w:name="_Toc452200904"/>
       <w:r>
         <w:rPr>
           <w:lang w:val="en-US"/>
@@ -8485,8 +9424,8 @@
         <w:lastRenderedPageBreak/>
         <w:t>Evaluation</w:t>
       </w:r>
-      <w:bookmarkEnd w:id="45"/>
-      <w:bookmarkEnd w:id="46"/>
+      <w:bookmarkEnd w:id="53"/>
+      <w:bookmarkEnd w:id="54"/>
     </w:p>
     <w:p>
       <w:pPr>
@@ -8502,14 +9441,14 @@
           <w:lang w:val="en-US"/>
         </w:rPr>
       </w:pPr>
-      <w:bookmarkStart w:id="47" w:name="_Toc452107917"/>
+      <w:bookmarkStart w:id="55" w:name="_Toc452200905"/>
       <w:r>
         <w:rPr>
           <w:lang w:val="en-US"/>
         </w:rPr>
         <w:t>Setup</w:t>
       </w:r>
-      <w:bookmarkEnd w:id="47"/>
+      <w:bookmarkEnd w:id="55"/>
     </w:p>
     <w:p>
       <w:pPr>
@@ -8518,14 +9457,14 @@
           <w:lang w:val="en-US"/>
         </w:rPr>
       </w:pPr>
-      <w:bookmarkStart w:id="48" w:name="_Toc452107918"/>
+      <w:bookmarkStart w:id="56" w:name="_Toc452200906"/>
       <w:r>
         <w:rPr>
           <w:lang w:val="en-US"/>
         </w:rPr>
         <w:t>Method</w:t>
       </w:r>
-      <w:bookmarkEnd w:id="48"/>
+      <w:bookmarkEnd w:id="56"/>
     </w:p>
     <w:p>
       <w:pPr>
@@ -8534,14 +9473,14 @@
           <w:lang w:val="en-US"/>
         </w:rPr>
       </w:pPr>
-      <w:bookmarkStart w:id="49" w:name="_Toc452107919"/>
+      <w:bookmarkStart w:id="57" w:name="_Toc452200907"/>
       <w:r>
         <w:rPr>
           <w:lang w:val="en-US"/>
         </w:rPr>
         <w:t>Results</w:t>
       </w:r>
-      <w:bookmarkEnd w:id="49"/>
+      <w:bookmarkEnd w:id="57"/>
     </w:p>
     <w:p>
       <w:pPr>
@@ -8565,7 +9504,7 @@
           <w:lang w:val="en-US"/>
         </w:rPr>
       </w:pPr>
-      <w:bookmarkStart w:id="50" w:name="_Toc452107920"/>
+      <w:bookmarkStart w:id="58" w:name="_Toc452200908"/>
       <w:r>
         <w:rPr>
           <w:lang w:val="en-US"/>
@@ -8573,7 +9512,7 @@
         <w:lastRenderedPageBreak/>
         <w:t>Outlook</w:t>
       </w:r>
-      <w:bookmarkEnd w:id="50"/>
+      <w:bookmarkEnd w:id="58"/>
     </w:p>
     <w:p>
       <w:pPr>
@@ -8595,14 +9534,14 @@
           <w:lang w:val="en-US"/>
         </w:rPr>
       </w:pPr>
-      <w:bookmarkStart w:id="51" w:name="_Toc452107921"/>
+      <w:bookmarkStart w:id="59" w:name="_Toc452200909"/>
       <w:r>
         <w:rPr>
           <w:lang w:val="en-US"/>
         </w:rPr>
         <w:t>User management and authentication</w:t>
       </w:r>
-      <w:bookmarkEnd w:id="51"/>
+      <w:bookmarkEnd w:id="59"/>
     </w:p>
     <w:p>
       <w:pPr>
@@ -8693,14 +9632,14 @@
           <w:lang w:val="en-US"/>
         </w:rPr>
       </w:pPr>
-      <w:bookmarkStart w:id="52" w:name="_Toc452107922"/>
+      <w:bookmarkStart w:id="60" w:name="_Toc452200910"/>
       <w:r>
         <w:rPr>
           <w:lang w:val="en-US"/>
         </w:rPr>
         <w:t>Multi-user sessions</w:t>
       </w:r>
-      <w:bookmarkEnd w:id="52"/>
+      <w:bookmarkEnd w:id="60"/>
     </w:p>
     <w:p>
       <w:pPr>
@@ -8819,7 +9758,7 @@
           <w:lang w:val="en-US"/>
         </w:rPr>
       </w:pPr>
-      <w:bookmarkStart w:id="53" w:name="_Toc452107923"/>
+      <w:bookmarkStart w:id="61" w:name="_Toc452200911"/>
       <w:r>
         <w:rPr>
           <w:lang w:val="en-US"/>
@@ -8827,7 +9766,7 @@
         <w:lastRenderedPageBreak/>
         <w:t>Conclusion</w:t>
       </w:r>
-      <w:bookmarkEnd w:id="53"/>
+      <w:bookmarkEnd w:id="61"/>
     </w:p>
     <w:p>
       <w:pPr>
@@ -8857,7 +9796,7 @@
           <w:lang w:val="en-US"/>
         </w:rPr>
       </w:pPr>
-      <w:bookmarkStart w:id="54" w:name="_Toc452107924"/>
+      <w:bookmarkStart w:id="62" w:name="_Toc452200912"/>
       <w:r>
         <w:rPr>
           <w:lang w:val="en-US"/>
@@ -8865,7 +9804,7 @@
         <w:lastRenderedPageBreak/>
         <w:t>List of tables</w:t>
       </w:r>
-      <w:bookmarkEnd w:id="54"/>
+      <w:bookmarkEnd w:id="62"/>
     </w:p>
     <w:p>
       <w:pPr>
@@ -8913,12 +9852,12 @@
       <w:pPr>
         <w:pStyle w:val="berschriftohneNummerierung"/>
       </w:pPr>
-      <w:bookmarkStart w:id="55" w:name="_Toc452107925"/>
+      <w:bookmarkStart w:id="63" w:name="_Toc452200913"/>
       <w:r>
         <w:lastRenderedPageBreak/>
         <w:t>List of figures</w:t>
       </w:r>
-      <w:bookmarkEnd w:id="55"/>
+      <w:bookmarkEnd w:id="63"/>
     </w:p>
     <w:p>
       <w:pPr>
@@ -8941,14 +9880,14 @@
       <w:r>
         <w:fldChar w:fldCharType="separate"/>
       </w:r>
-      <w:hyperlink w:anchor="_Toc452107929" w:history="1">
+      <w:hyperlink w:anchor="_Toc452200917" w:history="1">
         <w:r>
           <w:rPr>
             <w:rStyle w:val="Hyperlink"/>
             <w:noProof/>
             <w:lang w:val="en-US"/>
           </w:rPr>
-          <w:t>Figure 1: Overview of browsers that have a working implementation of WebRTC PeerConnections</w:t>
+          <w:t>Figure 1: A WebRTC MediaStream object that contains one video and two audio tracks</w:t>
         </w:r>
         <w:r>
           <w:rPr>
@@ -8969,7 +9908,7 @@
             <w:noProof/>
             <w:webHidden/>
           </w:rPr>
-          <w:instrText xml:space="preserve"> PAGEREF _Toc452107929 \h </w:instrText>
+          <w:instrText xml:space="preserve"> PAGEREF _Toc452200917 \h </w:instrText>
         </w:r>
         <w:r>
           <w:rPr>
@@ -8989,7 +9928,7 @@
             <w:noProof/>
             <w:webHidden/>
           </w:rPr>
-          <w:t>18</w:t>
+          <w:t>16</w:t>
         </w:r>
         <w:r>
           <w:rPr>
@@ -9012,14 +9951,14 @@
           <w:lang w:val="de-DE" w:eastAsia="de-DE"/>
         </w:rPr>
       </w:pPr>
-      <w:hyperlink w:anchor="_Toc452107930" w:history="1">
+      <w:hyperlink w:anchor="_Toc452200918" w:history="1">
         <w:r>
           <w:rPr>
             <w:rStyle w:val="Hyperlink"/>
             <w:noProof/>
             <w:lang w:val="en-US"/>
           </w:rPr>
-          <w:t>Figure 2: Web browser market share in Austria in 2015</w:t>
+          <w:t>Figure 2: WebRTC call topology (PAPER-18)</w:t>
         </w:r>
         <w:r>
           <w:rPr>
@@ -9040,7 +9979,7 @@
             <w:noProof/>
             <w:webHidden/>
           </w:rPr>
-          <w:instrText xml:space="preserve"> PAGEREF _Toc452107930 \h </w:instrText>
+          <w:instrText xml:space="preserve"> PAGEREF _Toc452200918 \h </w:instrText>
         </w:r>
         <w:r>
           <w:rPr>
@@ -9060,7 +9999,220 @@
             <w:noProof/>
             <w:webHidden/>
           </w:rPr>
-          <w:t>19</w:t>
+          <w:t>17</w:t>
+        </w:r>
+        <w:r>
+          <w:rPr>
+            <w:noProof/>
+            <w:webHidden/>
+          </w:rPr>
+          <w:fldChar w:fldCharType="end"/>
+        </w:r>
+      </w:hyperlink>
+    </w:p>
+    <w:p>
+      <w:pPr>
+        <w:pStyle w:val="Abbildungsverzeichnis"/>
+        <w:tabs>
+          <w:tab w:val="right" w:leader="dot" w:pos="8210"/>
+        </w:tabs>
+        <w:rPr>
+          <w:rFonts w:asciiTheme="minorHAnsi" w:eastAsiaTheme="minorEastAsia" w:hAnsiTheme="minorHAnsi"/>
+          <w:noProof/>
+          <w:lang w:val="de-DE" w:eastAsia="de-DE"/>
+        </w:rPr>
+      </w:pPr>
+      <w:hyperlink w:anchor="_Toc452200919" w:history="1">
+        <w:r>
+          <w:rPr>
+            <w:rStyle w:val="Hyperlink"/>
+            <w:noProof/>
+            <w:lang w:val="en-US"/>
+          </w:rPr>
+          <w:t>Figure 3: Signalling process to start a PeerConnection with another user</w:t>
+        </w:r>
+        <w:r>
+          <w:rPr>
+            <w:noProof/>
+            <w:webHidden/>
+          </w:rPr>
+          <w:tab/>
+        </w:r>
+        <w:r>
+          <w:rPr>
+            <w:noProof/>
+            <w:webHidden/>
+          </w:rPr>
+          <w:fldChar w:fldCharType="begin"/>
+        </w:r>
+        <w:r>
+          <w:rPr>
+            <w:noProof/>
+            <w:webHidden/>
+          </w:rPr>
+          <w:instrText xml:space="preserve"> PAGEREF _Toc452200919 \h </w:instrText>
+        </w:r>
+        <w:r>
+          <w:rPr>
+            <w:noProof/>
+            <w:webHidden/>
+          </w:rPr>
+        </w:r>
+        <w:r>
+          <w:rPr>
+            <w:noProof/>
+            <w:webHidden/>
+          </w:rPr>
+          <w:fldChar w:fldCharType="separate"/>
+        </w:r>
+        <w:r>
+          <w:rPr>
+            <w:noProof/>
+            <w:webHidden/>
+          </w:rPr>
+          <w:t>18</w:t>
+        </w:r>
+        <w:r>
+          <w:rPr>
+            <w:noProof/>
+            <w:webHidden/>
+          </w:rPr>
+          <w:fldChar w:fldCharType="end"/>
+        </w:r>
+      </w:hyperlink>
+    </w:p>
+    <w:p>
+      <w:pPr>
+        <w:pStyle w:val="Abbildungsverzeichnis"/>
+        <w:tabs>
+          <w:tab w:val="right" w:leader="dot" w:pos="8210"/>
+        </w:tabs>
+        <w:rPr>
+          <w:rFonts w:asciiTheme="minorHAnsi" w:eastAsiaTheme="minorEastAsia" w:hAnsiTheme="minorHAnsi"/>
+          <w:noProof/>
+          <w:lang w:val="de-DE" w:eastAsia="de-DE"/>
+        </w:rPr>
+      </w:pPr>
+      <w:hyperlink w:anchor="_Toc452200920" w:history="1">
+        <w:r>
+          <w:rPr>
+            <w:rStyle w:val="Hyperlink"/>
+            <w:noProof/>
+            <w:lang w:val="en-US"/>
+          </w:rPr>
+          <w:t>Figure 4: Overview of browsers that have a working implementation of WebRTC PeerConnections</w:t>
+        </w:r>
+        <w:r>
+          <w:rPr>
+            <w:noProof/>
+            <w:webHidden/>
+          </w:rPr>
+          <w:tab/>
+        </w:r>
+        <w:r>
+          <w:rPr>
+            <w:noProof/>
+            <w:webHidden/>
+          </w:rPr>
+          <w:fldChar w:fldCharType="begin"/>
+        </w:r>
+        <w:r>
+          <w:rPr>
+            <w:noProof/>
+            <w:webHidden/>
+          </w:rPr>
+          <w:instrText xml:space="preserve"> PAGEREF _Toc452200920 \h </w:instrText>
+        </w:r>
+        <w:r>
+          <w:rPr>
+            <w:noProof/>
+            <w:webHidden/>
+          </w:rPr>
+        </w:r>
+        <w:r>
+          <w:rPr>
+            <w:noProof/>
+            <w:webHidden/>
+          </w:rPr>
+          <w:fldChar w:fldCharType="separate"/>
+        </w:r>
+        <w:r>
+          <w:rPr>
+            <w:noProof/>
+            <w:webHidden/>
+          </w:rPr>
+          <w:t>22</w:t>
+        </w:r>
+        <w:r>
+          <w:rPr>
+            <w:noProof/>
+            <w:webHidden/>
+          </w:rPr>
+          <w:fldChar w:fldCharType="end"/>
+        </w:r>
+      </w:hyperlink>
+    </w:p>
+    <w:p>
+      <w:pPr>
+        <w:pStyle w:val="Abbildungsverzeichnis"/>
+        <w:tabs>
+          <w:tab w:val="right" w:leader="dot" w:pos="8210"/>
+        </w:tabs>
+        <w:rPr>
+          <w:rFonts w:asciiTheme="minorHAnsi" w:eastAsiaTheme="minorEastAsia" w:hAnsiTheme="minorHAnsi"/>
+          <w:noProof/>
+          <w:lang w:val="de-DE" w:eastAsia="de-DE"/>
+        </w:rPr>
+      </w:pPr>
+      <w:hyperlink w:anchor="_Toc452200921" w:history="1">
+        <w:r>
+          <w:rPr>
+            <w:rStyle w:val="Hyperlink"/>
+            <w:noProof/>
+            <w:lang w:val="en-US"/>
+          </w:rPr>
+          <w:t>Figure 5: Web browser market share in Austria in 2015</w:t>
+        </w:r>
+        <w:r>
+          <w:rPr>
+            <w:noProof/>
+            <w:webHidden/>
+          </w:rPr>
+          <w:tab/>
+        </w:r>
+        <w:r>
+          <w:rPr>
+            <w:noProof/>
+            <w:webHidden/>
+          </w:rPr>
+          <w:fldChar w:fldCharType="begin"/>
+        </w:r>
+        <w:r>
+          <w:rPr>
+            <w:noProof/>
+            <w:webHidden/>
+          </w:rPr>
+          <w:instrText xml:space="preserve"> PAGEREF _Toc452200921 \h </w:instrText>
+        </w:r>
+        <w:r>
+          <w:rPr>
+            <w:noProof/>
+            <w:webHidden/>
+          </w:rPr>
+        </w:r>
+        <w:r>
+          <w:rPr>
+            <w:noProof/>
+            <w:webHidden/>
+          </w:rPr>
+          <w:fldChar w:fldCharType="separate"/>
+        </w:r>
+        <w:r>
+          <w:rPr>
+            <w:noProof/>
+            <w:webHidden/>
+          </w:rPr>
+          <w:t>23</w:t>
         </w:r>
         <w:r>
           <w:rPr>
@@ -9098,12 +10250,12 @@
       <w:pPr>
         <w:pStyle w:val="berschriftohneNummerierung"/>
       </w:pPr>
-      <w:bookmarkStart w:id="56" w:name="_Toc452107926"/>
+      <w:bookmarkStart w:id="64" w:name="_Toc452200914"/>
       <w:r>
         <w:lastRenderedPageBreak/>
         <w:t>List of listings</w:t>
       </w:r>
-      <w:bookmarkEnd w:id="56"/>
+      <w:bookmarkEnd w:id="64"/>
     </w:p>
     <w:p>
       <w:pPr>
@@ -9126,7 +10278,7 @@
       <w:r>
         <w:fldChar w:fldCharType="separate"/>
       </w:r>
-      <w:hyperlink w:anchor="_Toc452107931" w:history="1">
+      <w:hyperlink w:anchor="_Toc452200922" w:history="1">
         <w:r>
           <w:rPr>
             <w:rStyle w:val="Hyperlink"/>
@@ -9154,7 +10306,7 @@
             <w:noProof/>
             <w:webHidden/>
           </w:rPr>
-          <w:instrText xml:space="preserve"> PAGEREF _Toc452107931 \h </w:instrText>
+          <w:instrText xml:space="preserve"> PAGEREF _Toc452200922 \h </w:instrText>
         </w:r>
         <w:r>
           <w:rPr>
@@ -9174,7 +10326,7 @@
             <w:noProof/>
             <w:webHidden/>
           </w:rPr>
-          <w:t>19</w:t>
+          <w:t>24</w:t>
         </w:r>
         <w:r>
           <w:rPr>
@@ -9209,7 +10361,7 @@
           <w:lang w:val="en-US"/>
         </w:rPr>
       </w:pPr>
-      <w:bookmarkStart w:id="57" w:name="_Toc452107927"/>
+      <w:bookmarkStart w:id="65" w:name="_Toc452200915"/>
       <w:r>
         <w:rPr>
           <w:lang w:val="en-US"/>
@@ -9223,7 +10375,7 @@
         </w:rPr>
         <w:t>abbreviations</w:t>
       </w:r>
-      <w:bookmarkEnd w:id="57"/>
+      <w:bookmarkEnd w:id="65"/>
     </w:p>
     <w:p>
       <w:pPr>
@@ -9254,7 +10406,7 @@
           <w:lang w:val="en-US"/>
         </w:rPr>
       </w:pPr>
-      <w:bookmarkStart w:id="58" w:name="_Toc452107928"/>
+      <w:bookmarkStart w:id="66" w:name="_Toc452200916"/>
       <w:r>
         <w:rPr>
           <w:lang w:val="en-US"/>
@@ -9262,7 +10414,7 @@
         <w:lastRenderedPageBreak/>
         <w:t>Bibliography</w:t>
       </w:r>
-      <w:bookmarkEnd w:id="58"/>
+      <w:bookmarkEnd w:id="66"/>
     </w:p>
     <w:p>
       <w:pPr>
@@ -9276,14 +10428,85 @@
         <w:rPr>
           <w:lang w:val="en-US"/>
         </w:rPr>
-        <w:t xml:space="preserve">WebRTC Tutorial, 2014 (video file). Available from: </w:t>
-      </w:r>
-      <w:hyperlink r:id="rId14" w:history="1">
+        <w:t xml:space="preserve">Khan M, 2015. </w:t>
+      </w:r>
+      <w:r>
+        <w:rPr>
+          <w:i/>
+          <w:lang w:val="en-US"/>
+        </w:rPr>
+        <w:t xml:space="preserve">WebRTC </w:t>
+      </w:r>
+      <w:r>
+        <w:rPr>
+          <w:i/>
+          <w:lang w:val="en-US"/>
+        </w:rPr>
+        <w:t>Signalling</w:t>
+      </w:r>
+      <w:r>
+        <w:rPr>
+          <w:i/>
+          <w:lang w:val="en-US"/>
+        </w:rPr>
+        <w:t xml:space="preserve"> Concepts</w:t>
+      </w:r>
+      <w:r>
+        <w:rPr>
+          <w:lang w:val="en-US"/>
+        </w:rPr>
+        <w:t xml:space="preserve">. Available from: </w:t>
+      </w:r>
+      <w:hyperlink r:id="rId16" w:history="1">
         <w:r>
           <w:rPr>
             <w:rStyle w:val="Hyperlink"/>
             <w:lang w:val="en-US"/>
           </w:rPr>
+          <w:t>https://www.webrtc-experiment.com/docs/WebRTC-</w:t>
+        </w:r>
+        <w:r>
+          <w:rPr>
+            <w:rStyle w:val="Hyperlink"/>
+            <w:lang w:val="en-US"/>
+          </w:rPr>
+          <w:t>Signalling</w:t>
+        </w:r>
+        <w:r>
+          <w:rPr>
+            <w:rStyle w:val="Hyperlink"/>
+            <w:lang w:val="en-US"/>
+          </w:rPr>
+          <w:t>-Concepts.html</w:t>
+        </w:r>
+      </w:hyperlink>
+      <w:r>
+        <w:rPr>
+          <w:lang w:val="en-US"/>
+        </w:rPr>
+        <w:t xml:space="preserve"> [28 May 2016]</w:t>
+      </w:r>
+    </w:p>
+    <w:p>
+      <w:pPr>
+        <w:ind w:left="340" w:hanging="340"/>
+        <w:jc w:val="left"/>
+        <w:rPr>
+          <w:lang w:val="en-US"/>
+        </w:rPr>
+      </w:pPr>
+      <w:r>
+        <w:rPr>
+          <w:lang w:val="en-US"/>
+        </w:rPr>
+        <w:t xml:space="preserve">WebRTC Tutorial, 2014 (video file). Available from: </w:t>
+      </w:r>
+      <w:hyperlink r:id="rId17" w:history="1">
+        <w:r>
+          <w:rPr>
+            <w:rStyle w:val="Hyperlink"/>
+            <w:lang w:val="en-US"/>
+          </w:rPr>
           <w:t>https://www.youtube.com/watch?v=5ci91dfKCyc</w:t>
         </w:r>
       </w:hyperlink>
@@ -9319,8 +10542,8 @@
       </w:r>
     </w:p>
     <w:sectPr>
-      <w:headerReference w:type="default" r:id="rId15"/>
-      <w:footerReference w:type="default" r:id="rId16"/>
+      <w:headerReference w:type="default" r:id="rId18"/>
+      <w:footerReference w:type="default" r:id="rId19"/>
       <w:pgSz w:w="11906" w:h="16838"/>
       <w:pgMar w:top="1701" w:right="1701" w:bottom="1701" w:left="1985" w:header="708" w:footer="708" w:gutter="0"/>
       <w:cols w:space="708"/>
@@ -9388,7 +10611,7 @@
         <w:noProof/>
         <w:lang w:val="de-DE"/>
       </w:rPr>
-      <w:t>18</w:t>
+      <w:t>16</w:t>
     </w:r>
     <w:r>
       <w:fldChar w:fldCharType="end"/>
@@ -12701,7 +13924,7 @@
 </file>
 
 <file path=customXml/itemProps1.xml><?xml version="1.0" encoding="utf-8"?>
-<ds:datastoreItem xmlns:ds="http://schemas.openxmlformats.org/officeDocument/2006/customXml" ds:itemID="{2F4A6B9C-D3C3-4C4B-9B1A-7EDDB2B61709}">
+<ds:datastoreItem xmlns:ds="http://schemas.openxmlformats.org/officeDocument/2006/customXml" ds:itemID="{B419D2A5-EE3E-4CBD-9C61-7B8E62DDD76A}">
   <ds:schemaRefs>
     <ds:schemaRef ds:uri="http://schemas.openxmlformats.org/officeDocument/2006/bibliography"/>
   </ds:schemaRefs>

</xml_diff>

<commit_message>
Added WebRTC architecture and components part
</commit_message>
<xml_diff>
--- a/thesis/BA2_Cross_Platform_WebRTC.docx
+++ b/thesis/BA2_Cross_Platform_WebRTC.docx
@@ -6704,19 +6704,304 @@
     </w:p>
     <w:p>
       <w:pPr>
+        <w:rPr>
+          <w:lang w:val="en-US"/>
+        </w:rPr>
+      </w:pPr>
+      <w:r>
+        <w:rPr>
+          <w:lang w:val="en-US"/>
+        </w:rPr>
+        <w:t>WebRTC is built upon a rather complex architecture, which can be interacted with through a</w:t>
+      </w:r>
+      <w:r>
+        <w:rPr>
+          <w:lang w:val="en-US"/>
+        </w:rPr>
+        <w:t>n</w:t>
+      </w:r>
+      <w:r>
+        <w:rPr>
+          <w:lang w:val="en-US"/>
+        </w:rPr>
+        <w:t xml:space="preserve"> API with a simple set of functions. </w:t>
+      </w:r>
+      <w:r>
+        <w:rPr>
+          <w:lang w:val="en-US"/>
+        </w:rPr>
+        <w:t xml:space="preserve">An outline of the whole architecture is illustrated in </w:t>
+      </w:r>
+      <w:r>
+        <w:rPr>
+          <w:lang w:val="en-US"/>
+        </w:rPr>
+        <w:fldChar w:fldCharType="begin"/>
+      </w:r>
+      <w:r>
+        <w:rPr>
+          <w:lang w:val="en-US"/>
+        </w:rPr>
+        <w:instrText xml:space="preserve"> REF _Ref452222625 \h </w:instrText>
+      </w:r>
+      <w:r>
+        <w:rPr>
+          <w:lang w:val="en-US"/>
+        </w:rPr>
+      </w:r>
+      <w:r>
+        <w:rPr>
+          <w:lang w:val="en-US"/>
+        </w:rPr>
+        <w:fldChar w:fldCharType="separate"/>
+      </w:r>
+      <w:r>
+        <w:rPr>
+          <w:lang w:val="en-US"/>
+        </w:rPr>
+        <w:t xml:space="preserve">Figure </w:t>
+      </w:r>
+      <w:r>
+        <w:rPr>
+          <w:noProof/>
+          <w:lang w:val="en-US"/>
+        </w:rPr>
+        <w:t>1</w:t>
+      </w:r>
+      <w:r>
+        <w:rPr>
+          <w:lang w:val="en-US"/>
+        </w:rPr>
+        <w:fldChar w:fldCharType="end"/>
+      </w:r>
+      <w:r>
+        <w:rPr>
+          <w:lang w:val="en-US"/>
+        </w:rPr>
+        <w:t xml:space="preserve">. </w:t>
+      </w:r>
+      <w:r>
+        <w:rPr>
+          <w:lang w:val="en-US"/>
+        </w:rPr>
+        <w:t xml:space="preserve">On the top of it all stands the Web Application API, which is written in JavaScript and can be accessed in a standard web page in a browser. </w:t>
+      </w:r>
+      <w:r>
+        <w:rPr>
+          <w:lang w:val="en-US"/>
+        </w:rPr>
+        <w:t xml:space="preserve">This is the only layer that developers have to </w:t>
+      </w:r>
+      <w:r>
+        <w:rPr>
+          <w:lang w:val="en-US"/>
+        </w:rPr>
+        <w:t>work with, while a</w:t>
+      </w:r>
+      <w:r>
+        <w:rPr>
+          <w:lang w:val="en-US"/>
+        </w:rPr>
+        <w:t xml:space="preserve">ll other architecture layers </w:t>
+      </w:r>
+      <w:r>
+        <w:rPr>
+          <w:lang w:val="en-US"/>
+        </w:rPr>
+        <w:t>fulfil</w:t>
+      </w:r>
+      <w:r>
+        <w:rPr>
+          <w:lang w:val="en-US"/>
+        </w:rPr>
+        <w:t xml:space="preserve"> their tasks independently upon requests on this top layer.</w:t>
+      </w:r>
+      <w:r>
+        <w:rPr>
+          <w:lang w:val="en-US"/>
+        </w:rPr>
+        <w:t xml:space="preserve"> The Web Application API interacts with the internal WebRTC API, which is written in C++. The </w:t>
+      </w:r>
+      <w:r>
+        <w:rPr>
+          <w:lang w:val="en-US"/>
+        </w:rPr>
+        <w:lastRenderedPageBreak/>
+        <w:t>internal API is responsible for the handling of PeerConnections and their session management.</w:t>
+      </w:r>
+    </w:p>
+    <w:p>
+      <w:pPr>
+        <w:rPr>
+          <w:lang w:val="en-US"/>
+        </w:rPr>
+      </w:pPr>
+      <w:r>
+        <w:rPr>
+          <w:lang w:val="en-US"/>
+        </w:rPr>
+        <w:t>The concern of the following layer is the management of media-related components. This includes the codecs of audio and video engines, echo cancellation and, most importantly, the correct synchronization of media tracks in order to provide a valuable user experience.</w:t>
+      </w:r>
+      <w:r>
+        <w:rPr>
+          <w:lang w:val="en-US"/>
+        </w:rPr>
+        <w:t xml:space="preserve"> In the layer below handles the capturing of audio and video streams, and is therefore directly communicating with the lowest level of the architecture, which</w:t>
+      </w:r>
+      <w:r>
+        <w:rPr>
+          <w:lang w:val="en-US"/>
+        </w:rPr>
+        <w:t xml:space="preserve"> is the physical device hardware, e.g. cameras and microphones that are built-into or attached to the device.</w:t>
+      </w:r>
+    </w:p>
+    <w:p>
+      <w:pPr>
+        <w:keepNext/>
+        <w:jc w:val="center"/>
+      </w:pPr>
+      <w:r>
+        <w:rPr>
+          <w:noProof/>
+          <w:lang w:val="de-DE" w:eastAsia="de-DE"/>
+        </w:rPr>
+        <w:drawing>
+          <wp:inline distT="0" distB="0" distL="0" distR="0" wp14:anchorId="1A52B604" wp14:editId="721D7F3B">
+            <wp:extent cx="4381500" cy="3254971"/>
+            <wp:effectExtent l="0" t="0" r="0" b="3175"/>
+            <wp:docPr id="10" name="Grafik 10" descr="C:\xampp\htdocs\cross-platform-webrtc\thesis\images\Architecture.PNG"/>
+            <wp:cNvGraphicFramePr>
+              <a:graphicFrameLocks xmlns:a="http://schemas.openxmlformats.org/drawingml/2006/main" noChangeAspect="1"/>
+            </wp:cNvGraphicFramePr>
+            <a:graphic xmlns:a="http://schemas.openxmlformats.org/drawingml/2006/main">
+              <a:graphicData uri="http://schemas.openxmlformats.org/drawingml/2006/picture">
+                <pic:pic xmlns:pic="http://schemas.openxmlformats.org/drawingml/2006/picture">
+                  <pic:nvPicPr>
+                    <pic:cNvPr id="0" name="Picture 3" descr="C:\xampp\htdocs\cross-platform-webrtc\thesis\images\Architecture.PNG"/>
+                    <pic:cNvPicPr>
+                      <a:picLocks noChangeAspect="1" noChangeArrowheads="1"/>
+                    </pic:cNvPicPr>
+                  </pic:nvPicPr>
+                  <pic:blipFill>
+                    <a:blip r:embed="rId9">
+                      <a:extLst>
+                        <a:ext uri="{28A0092B-C50C-407E-A947-70E740481C1C}">
+                          <a14:useLocalDpi xmlns:a14="http://schemas.microsoft.com/office/drawing/2010/main" val="0"/>
+                        </a:ext>
+                      </a:extLst>
+                    </a:blip>
+                    <a:srcRect/>
+                    <a:stretch>
+                      <a:fillRect/>
+                    </a:stretch>
+                  </pic:blipFill>
+                  <pic:spPr bwMode="auto">
+                    <a:xfrm>
+                      <a:off x="0" y="0"/>
+                      <a:ext cx="4382614" cy="3255799"/>
+                    </a:xfrm>
+                    <a:prstGeom prst="rect">
+                      <a:avLst/>
+                    </a:prstGeom>
+                    <a:noFill/>
+                    <a:ln>
+                      <a:noFill/>
+                    </a:ln>
+                  </pic:spPr>
+                </pic:pic>
+              </a:graphicData>
+            </a:graphic>
+          </wp:inline>
+        </w:drawing>
+      </w:r>
+    </w:p>
+    <w:p>
+      <w:pPr>
+        <w:pStyle w:val="Beschriftung"/>
+        <w:jc w:val="center"/>
+        <w:rPr>
+          <w:lang w:val="en-US"/>
+        </w:rPr>
+      </w:pPr>
+      <w:bookmarkStart w:id="23" w:name="_Ref452222625"/>
+      <w:r>
+        <w:rPr>
+          <w:lang w:val="en-US"/>
+        </w:rPr>
+        <w:t xml:space="preserve">Figure </w:t>
+      </w:r>
+      <w:r>
+        <w:fldChar w:fldCharType="begin"/>
+      </w:r>
+      <w:r>
+        <w:rPr>
+          <w:lang w:val="en-US"/>
+        </w:rPr>
+        <w:instrText xml:space="preserve"> SEQ Figure \* ARABIC </w:instrText>
+      </w:r>
+      <w:r>
+        <w:fldChar w:fldCharType="separate"/>
+      </w:r>
+      <w:r>
+        <w:rPr>
+          <w:noProof/>
+          <w:lang w:val="en-US"/>
+        </w:rPr>
+        <w:t>1</w:t>
+      </w:r>
+      <w:r>
+        <w:fldChar w:fldCharType="end"/>
+      </w:r>
+      <w:bookmarkEnd w:id="23"/>
+      <w:r>
+        <w:rPr>
+          <w:lang w:val="en-US"/>
+        </w:rPr>
+        <w:t>: WebRTC architecture (Grigorik 2013</w:t>
+      </w:r>
+      <w:r>
+        <w:rPr>
+          <w:lang w:val="en-US"/>
+        </w:rPr>
+        <w:t xml:space="preserve">, p. </w:t>
+      </w:r>
+      <w:r>
+        <w:rPr>
+          <w:lang w:val="en-US"/>
+        </w:rPr>
+        <w:t>311</w:t>
+      </w:r>
+      <w:r>
+        <w:rPr>
+          <w:lang w:val="en-US"/>
+        </w:rPr>
+        <w:t>)</w:t>
+      </w:r>
+    </w:p>
+    <w:p>
+      <w:pPr>
+        <w:rPr>
+          <w:lang w:val="en-US"/>
+        </w:rPr>
+      </w:pPr>
+      <w:bookmarkStart w:id="24" w:name="_GoBack"/>
+      <w:bookmarkEnd w:id="24"/>
+    </w:p>
+    <w:p>
+      <w:pPr>
         <w:pStyle w:val="berschrift2"/>
         <w:rPr>
           <w:lang w:val="en-US"/>
         </w:rPr>
       </w:pPr>
-      <w:bookmarkStart w:id="23" w:name="_Toc452200889"/>
+      <w:bookmarkStart w:id="25" w:name="_Toc452200889"/>
       <w:r>
         <w:rPr>
           <w:lang w:val="en-US"/>
         </w:rPr>
         <w:t>Components</w:t>
       </w:r>
-      <w:bookmarkEnd w:id="23"/>
+      <w:bookmarkEnd w:id="25"/>
     </w:p>
     <w:p>
       <w:pPr>
@@ -6744,7 +7029,7 @@
           <w:lang w:val="en-US"/>
         </w:rPr>
       </w:pPr>
-      <w:bookmarkStart w:id="24" w:name="_Toc452200890"/>
+      <w:bookmarkStart w:id="26" w:name="_Toc452200890"/>
       <w:r>
         <w:rPr>
           <w:lang w:val="en-US"/>
@@ -6752,7 +7037,7 @@
         <w:lastRenderedPageBreak/>
         <w:t>MediaStream</w:t>
       </w:r>
-      <w:bookmarkEnd w:id="24"/>
+      <w:bookmarkEnd w:id="26"/>
     </w:p>
     <w:p>
       <w:pPr>
@@ -6838,8 +7123,6 @@
         </w:rPr>
         <w:t xml:space="preserve"> option to add or remove tracks (cf. BOOK-1, p. 12).</w:t>
       </w:r>
-      <w:bookmarkStart w:id="25" w:name="_GoBack"/>
-      <w:bookmarkEnd w:id="25"/>
     </w:p>
     <w:p>
       <w:pPr>
@@ -6855,7 +7138,7 @@
           <w:lang w:val="de-DE" w:eastAsia="de-DE"/>
         </w:rPr>
         <w:drawing>
-          <wp:inline distT="0" distB="0" distL="0" distR="0" wp14:anchorId="680913FD" wp14:editId="3F50B7DD">
+          <wp:inline distT="0" distB="0" distL="0" distR="0" wp14:anchorId="7C656334" wp14:editId="589BB701">
             <wp:extent cx="4486275" cy="1931788"/>
             <wp:effectExtent l="0" t="0" r="0" b="0"/>
             <wp:docPr id="6" name="Grafik 6" descr="C:\xampp\htdocs\cross-platform-webrtc\thesis\images\MediaStream.PNG"/>
@@ -6872,7 +7155,7 @@
                     </pic:cNvPicPr>
                   </pic:nvPicPr>
                   <pic:blipFill>
-                    <a:blip r:embed="rId9">
+                    <a:blip r:embed="rId10">
                       <a:extLst>
                         <a:ext uri="{28A0092B-C50C-407E-A947-70E740481C1C}">
                           <a14:useLocalDpi xmlns:a14="http://schemas.microsoft.com/office/drawing/2010/main" val="0"/>
@@ -6912,8 +7195,8 @@
           <w:lang w:val="en-US"/>
         </w:rPr>
       </w:pPr>
-      <w:bookmarkStart w:id="26" w:name="_Ref452200852"/>
-      <w:bookmarkStart w:id="27" w:name="_Toc452200917"/>
+      <w:bookmarkStart w:id="27" w:name="_Ref452200852"/>
+      <w:bookmarkStart w:id="28" w:name="_Toc452200917"/>
       <w:r>
         <w:rPr>
           <w:lang w:val="en-US"/>
@@ -6937,62 +7220,110 @@
           <w:noProof/>
           <w:lang w:val="en-US"/>
         </w:rPr>
+        <w:t>2</w:t>
+      </w:r>
+      <w:r>
+        <w:fldChar w:fldCharType="end"/>
+      </w:r>
+      <w:bookmarkEnd w:id="27"/>
+      <w:r>
+        <w:rPr>
+          <w:lang w:val="en-US"/>
+        </w:rPr>
+        <w:t>: A WebRTC MediaStream object that contains one video and two audio tracks</w:t>
+      </w:r>
+      <w:bookmarkEnd w:id="28"/>
+      <w:r>
+        <w:rPr>
+          <w:lang w:val="en-US"/>
+        </w:rPr>
+        <w:t xml:space="preserve"> (BOOK-1, p. 13)</w:t>
+      </w:r>
+    </w:p>
+    <w:p>
+      <w:pPr>
+        <w:rPr>
+          <w:lang w:val="en-US"/>
+        </w:rPr>
+      </w:pPr>
+      <w:r>
+        <w:rPr>
+          <w:lang w:val="en-US"/>
+        </w:rPr>
+        <w:t>To create</w:t>
+      </w:r>
+      <w:r>
+        <w:rPr>
+          <w:lang w:val="en-US"/>
+        </w:rPr>
+        <w:t xml:space="preserve"> a MediaStream object</w:t>
+      </w:r>
+      <w:r>
+        <w:rPr>
+          <w:lang w:val="en-US"/>
+        </w:rPr>
+        <w:t>, developers can use navigator.getUserMedia() API, which</w:t>
+      </w:r>
+      <w:r>
+        <w:rPr>
+          <w:lang w:val="en-US"/>
+        </w:rPr>
+        <w:t xml:space="preserve"> obtains access to media equipment attached to the user’s device. This typically includes cameras and microphones</w:t>
+      </w:r>
+      <w:r>
+        <w:rPr>
+          <w:lang w:val="en-US"/>
+        </w:rPr>
+        <w:t>.</w:t>
+      </w:r>
+      <w:r>
+        <w:rPr>
+          <w:lang w:val="en-US"/>
+        </w:rPr>
+        <w:t xml:space="preserve"> </w:t>
+      </w:r>
+      <w:r>
+        <w:rPr>
+          <w:lang w:val="en-US"/>
+        </w:rPr>
+        <w:fldChar w:fldCharType="begin"/>
+      </w:r>
+      <w:r>
+        <w:rPr>
+          <w:lang w:val="en-US"/>
+        </w:rPr>
+        <w:instrText xml:space="preserve"> REF _Ref452201808 \h </w:instrText>
+      </w:r>
+      <w:r>
+        <w:rPr>
+          <w:lang w:val="en-US"/>
+        </w:rPr>
+      </w:r>
+      <w:r>
+        <w:rPr>
+          <w:lang w:val="en-US"/>
+        </w:rPr>
+        <w:fldChar w:fldCharType="separate"/>
+      </w:r>
+      <w:r>
+        <w:rPr>
+          <w:lang w:val="en-US"/>
+        </w:rPr>
+        <w:t xml:space="preserve">Listing </w:t>
+      </w:r>
+      <w:r>
+        <w:rPr>
+          <w:noProof/>
+          <w:lang w:val="en-US"/>
+        </w:rPr>
         <w:t>1</w:t>
       </w:r>
       <w:r>
+        <w:rPr>
+          <w:lang w:val="en-US"/>
+        </w:rPr>
         <w:fldChar w:fldCharType="end"/>
       </w:r>
-      <w:bookmarkEnd w:id="26"/>
-      <w:r>
-        <w:rPr>
-          <w:lang w:val="en-US"/>
-        </w:rPr>
-        <w:t>: A WebRTC MediaStream object that contains one video and two audio tracks</w:t>
-      </w:r>
-      <w:bookmarkEnd w:id="27"/>
-      <w:r>
-        <w:rPr>
-          <w:lang w:val="en-US"/>
-        </w:rPr>
-        <w:t xml:space="preserve"> (BOOK-1, p. 13)</w:t>
-      </w:r>
-    </w:p>
-    <w:p>
-      <w:pPr>
-        <w:rPr>
-          <w:lang w:val="en-US"/>
-        </w:rPr>
-      </w:pPr>
-      <w:r>
-        <w:rPr>
-          <w:lang w:val="en-US"/>
-        </w:rPr>
-        <w:t>To create</w:t>
-      </w:r>
-      <w:r>
-        <w:rPr>
-          <w:lang w:val="en-US"/>
-        </w:rPr>
-        <w:t xml:space="preserve"> a MediaStream object</w:t>
-      </w:r>
-      <w:r>
-        <w:rPr>
-          <w:lang w:val="en-US"/>
-        </w:rPr>
-        <w:t>, developers can use navigator.getUserMedia() API, which</w:t>
-      </w:r>
-      <w:r>
-        <w:rPr>
-          <w:lang w:val="en-US"/>
-        </w:rPr>
-        <w:t xml:space="preserve"> obtains access to media equipment attached to the user’s device. This typically includes cameras and microphones</w:t>
-      </w:r>
-      <w:r>
-        <w:rPr>
-          <w:lang w:val="en-US"/>
-        </w:rPr>
-        <w:t>.</w:t>
-      </w:r>
       <w:r>
         <w:rPr>
           <w:lang w:val="en-US"/>
@@ -7003,54 +7334,6 @@
         <w:rPr>
           <w:lang w:val="en-US"/>
         </w:rPr>
-        <w:fldChar w:fldCharType="begin"/>
-      </w:r>
-      <w:r>
-        <w:rPr>
-          <w:lang w:val="en-US"/>
-        </w:rPr>
-        <w:instrText xml:space="preserve"> REF _Ref452201808 \h </w:instrText>
-      </w:r>
-      <w:r>
-        <w:rPr>
-          <w:lang w:val="en-US"/>
-        </w:rPr>
-      </w:r>
-      <w:r>
-        <w:rPr>
-          <w:lang w:val="en-US"/>
-        </w:rPr>
-        <w:fldChar w:fldCharType="separate"/>
-      </w:r>
-      <w:r>
-        <w:rPr>
-          <w:lang w:val="en-US"/>
-        </w:rPr>
-        <w:t xml:space="preserve">Listing </w:t>
-      </w:r>
-      <w:r>
-        <w:rPr>
-          <w:noProof/>
-          <w:lang w:val="en-US"/>
-        </w:rPr>
-        <w:t>1</w:t>
-      </w:r>
-      <w:r>
-        <w:rPr>
-          <w:lang w:val="en-US"/>
-        </w:rPr>
-        <w:fldChar w:fldCharType="end"/>
-      </w:r>
-      <w:r>
-        <w:rPr>
-          <w:lang w:val="en-US"/>
-        </w:rPr>
-        <w:t xml:space="preserve"> </w:t>
-      </w:r>
-      <w:r>
-        <w:rPr>
-          <w:lang w:val="en-US"/>
-        </w:rPr>
         <w:t>describes a simple example on how to request access to an audio and video stream.</w:t>
       </w:r>
     </w:p>
@@ -7076,14 +7359,45 @@
         <w:rPr>
           <w:lang w:val="en-US"/>
         </w:rPr>
-        <w:t>ne 21, the web browser informs the user about the request from the web page. The user can then grant access to the requested media sources or deny it. In other words it is necessary to explicitly get the user’s approval for using the device’s media components and cannot be done without consent from the user.</w:t>
-      </w:r>
-      <w:r>
-        <w:rPr>
-          <w:lang w:val="en-US"/>
-        </w:rPr>
-        <w:t xml:space="preserve"> </w:t>
-      </w:r>
+        <w:t>ne 21, the web browser informs the user about the request from the web page. The user can then grant access to the requested media sources or deny it. In other words</w:t>
+      </w:r>
+      <w:r>
+        <w:rPr>
+          <w:lang w:val="en-US"/>
+        </w:rPr>
+        <w:t>,</w:t>
+      </w:r>
+      <w:r>
+        <w:rPr>
+          <w:lang w:val="en-US"/>
+        </w:rPr>
+        <w:t xml:space="preserve"> it is necessary to explicitly get the user’s approval for using the device’s media components</w:t>
+      </w:r>
+      <w:r>
+        <w:rPr>
+          <w:lang w:val="en-US"/>
+        </w:rPr>
+        <w:t xml:space="preserve">. </w:t>
+      </w:r>
+      <w:r>
+        <w:rPr>
+          <w:lang w:val="en-US"/>
+        </w:rPr>
+        <w:t>Furthermore, browsers display a red recording icon on top of the web page’s tab to indicate that it has currently access media resources.</w:t>
+      </w:r>
+      <w:r>
+        <w:rPr>
+          <w:lang w:val="en-US"/>
+        </w:rPr>
+        <w:t xml:space="preserve"> This adds an additional security layer on behalf of the user, since it is not possible to use the media devices without knowledge and consent from the user.</w:t>
+      </w:r>
+    </w:p>
+    <w:p>
+      <w:pPr>
+        <w:rPr>
+          <w:lang w:val="en-US"/>
+        </w:rPr>
+      </w:pPr>
       <w:r>
         <w:rPr>
           <w:lang w:val="en-US"/>
@@ -7114,10 +7428,10 @@
         </w:rPr>
         <w:lastRenderedPageBreak/>
         <w:drawing>
-          <wp:inline distT="0" distB="0" distL="0" distR="0" wp14:anchorId="7F52EA63" wp14:editId="2AF6D266">
-            <wp:extent cx="5219700" cy="4181178"/>
-            <wp:effectExtent l="0" t="0" r="0" b="0"/>
-            <wp:docPr id="7" name="Grafik 7" descr="C:\xampp\htdocs\cross-platform-webrtc\thesis\images\code_media_stream.PNG"/>
+          <wp:inline distT="0" distB="0" distL="0" distR="0" wp14:anchorId="68C8779B" wp14:editId="6DA151C5">
+            <wp:extent cx="5219700" cy="4150089"/>
+            <wp:effectExtent l="0" t="0" r="0" b="3175"/>
+            <wp:docPr id="9" name="Grafik 9" descr="C:\xampp\htdocs\cross-platform-webrtc\thesis\images\code_media_stream.PNG"/>
             <wp:cNvGraphicFramePr>
               <a:graphicFrameLocks xmlns:a="http://schemas.openxmlformats.org/drawingml/2006/main" noChangeAspect="1"/>
             </wp:cNvGraphicFramePr>
@@ -7131,7 +7445,7 @@
                     </pic:cNvPicPr>
                   </pic:nvPicPr>
                   <pic:blipFill>
-                    <a:blip r:embed="rId10">
+                    <a:blip r:embed="rId11">
                       <a:extLst>
                         <a:ext uri="{28A0092B-C50C-407E-A947-70E740481C1C}">
                           <a14:useLocalDpi xmlns:a14="http://schemas.microsoft.com/office/drawing/2010/main" val="0"/>
@@ -7146,7 +7460,7 @@
                   <pic:spPr bwMode="auto">
                     <a:xfrm>
                       <a:off x="0" y="0"/>
-                      <a:ext cx="5219700" cy="4181178"/>
+                      <a:ext cx="5219700" cy="4150089"/>
                     </a:xfrm>
                     <a:prstGeom prst="rect">
                       <a:avLst/>
@@ -7170,7 +7484,7 @@
           <w:lang w:val="en-US"/>
         </w:rPr>
       </w:pPr>
-      <w:bookmarkStart w:id="28" w:name="_Ref452201808"/>
+      <w:bookmarkStart w:id="29" w:name="_Ref452201808"/>
       <w:r>
         <w:rPr>
           <w:lang w:val="en-US"/>
@@ -7199,7 +7513,7 @@
       <w:r>
         <w:fldChar w:fldCharType="end"/>
       </w:r>
-      <w:bookmarkEnd w:id="28"/>
+      <w:bookmarkEnd w:id="29"/>
       <w:r>
         <w:rPr>
           <w:lang w:val="en-US"/>
@@ -7209,26 +7523,206 @@
     </w:p>
     <w:p>
       <w:pPr>
-        <w:rPr>
-          <w:lang w:val="en-US"/>
-        </w:rPr>
-      </w:pPr>
-    </w:p>
-    <w:p>
-      <w:pPr>
         <w:pStyle w:val="berschrift3"/>
         <w:rPr>
           <w:lang w:val="en-US"/>
         </w:rPr>
       </w:pPr>
-      <w:bookmarkStart w:id="29" w:name="_Toc452200891"/>
+      <w:bookmarkStart w:id="30" w:name="_Toc452200891"/>
       <w:r>
         <w:rPr>
           <w:lang w:val="en-US"/>
         </w:rPr>
         <w:t>PeerConnection</w:t>
       </w:r>
-      <w:bookmarkEnd w:id="29"/>
+      <w:bookmarkEnd w:id="30"/>
+    </w:p>
+    <w:p>
+      <w:pPr>
+        <w:rPr>
+          <w:lang w:val="en-US"/>
+        </w:rPr>
+      </w:pPr>
+      <w:r>
+        <w:rPr>
+          <w:lang w:val="en-US"/>
+        </w:rPr>
+        <w:t xml:space="preserve">A </w:t>
+      </w:r>
+      <w:r>
+        <w:rPr>
+          <w:lang w:val="en-US"/>
+        </w:rPr>
+        <w:t xml:space="preserve">PeerConnection object in WebRTC “represents an association with a remote peer, which is usually another instance of the same JavaScript application running at the remote end” (BOOK-1, p. 7). </w:t>
+      </w:r>
+      <w:r>
+        <w:rPr>
+          <w:lang w:val="en-US"/>
+        </w:rPr>
+        <w:t xml:space="preserve">In other words, it holds the actual </w:t>
+      </w:r>
+      <w:r>
+        <w:rPr>
+          <w:lang w:val="en-US"/>
+        </w:rPr>
+        <w:t xml:space="preserve">WebRTC </w:t>
+      </w:r>
+      <w:r>
+        <w:rPr>
+          <w:lang w:val="en-US"/>
+        </w:rPr>
+        <w:t>peer-to-peer connection betwee</w:t>
+      </w:r>
+      <w:r>
+        <w:rPr>
+          <w:lang w:val="en-US"/>
+        </w:rPr>
+        <w:t xml:space="preserve">n two users. </w:t>
+      </w:r>
+      <w:r>
+        <w:rPr>
+          <w:lang w:val="en-US"/>
+        </w:rPr>
+        <w:t>It is responsible for managing every aspect of the connecti</w:t>
+      </w:r>
+      <w:r>
+        <w:rPr>
+          <w:lang w:val="en-US"/>
+        </w:rPr>
+        <w:t>on, from initialization to tear</w:t>
+      </w:r>
+      <w:r>
+        <w:rPr>
+          <w:lang w:val="en-US"/>
+        </w:rPr>
+        <w:t xml:space="preserve">down. </w:t>
+      </w:r>
+      <w:r>
+        <w:rPr>
+          <w:lang w:val="en-US"/>
+        </w:rPr>
+        <w:t>The developer is only required to implement the initial startup and the termination of a connection, the management part in between is automatically handled by the WebRTC API</w:t>
+      </w:r>
+      <w:r>
+        <w:rPr>
+          <w:lang w:val="en-US"/>
+        </w:rPr>
+        <w:t xml:space="preserve"> (cf. PAPER-18)</w:t>
+      </w:r>
+      <w:r>
+        <w:rPr>
+          <w:lang w:val="en-US"/>
+        </w:rPr>
+        <w:t>.</w:t>
+      </w:r>
+    </w:p>
+    <w:p>
+      <w:pPr>
+        <w:rPr>
+          <w:lang w:val="en-US"/>
+        </w:rPr>
+      </w:pPr>
+      <w:r>
+        <w:rPr>
+          <w:lang w:val="en-US"/>
+        </w:rPr>
+        <w:t xml:space="preserve">The initialization of a PeerConnection is accomplished over a signalling channel, which is usually JavaScript code inside the web page. The </w:t>
+      </w:r>
+      <w:r>
+        <w:rPr>
+          <w:lang w:val="en-US"/>
+        </w:rPr>
+        <w:t xml:space="preserve">data transfer at this stage is handled by the web server. The whole signalling process is described in more detail in Chapter </w:t>
+      </w:r>
+      <w:r>
+        <w:rPr>
+          <w:lang w:val="en-US"/>
+        </w:rPr>
+        <w:fldChar w:fldCharType="begin"/>
+      </w:r>
+      <w:r>
+        <w:rPr>
+          <w:lang w:val="en-US"/>
+        </w:rPr>
+        <w:instrText xml:space="preserve"> REF _Ref452216098 \r \h </w:instrText>
+      </w:r>
+      <w:r>
+        <w:rPr>
+          <w:lang w:val="en-US"/>
+        </w:rPr>
+      </w:r>
+      <w:r>
+        <w:rPr>
+          <w:lang w:val="en-US"/>
+        </w:rPr>
+        <w:fldChar w:fldCharType="separate"/>
+      </w:r>
+      <w:r>
+        <w:rPr>
+          <w:lang w:val="en-US"/>
+        </w:rPr>
+        <w:t>3.5</w:t>
+      </w:r>
+      <w:r>
+        <w:rPr>
+          <w:lang w:val="en-US"/>
+        </w:rPr>
+        <w:fldChar w:fldCharType="end"/>
+      </w:r>
+      <w:r>
+        <w:rPr>
+          <w:lang w:val="en-US"/>
+        </w:rPr>
+        <w:t xml:space="preserve">. </w:t>
+      </w:r>
+      <w:r>
+        <w:rPr>
+          <w:lang w:val="en-US"/>
+        </w:rPr>
+        <w:t xml:space="preserve">When the PeerConnection between two users has been successfully established, it is for both parties </w:t>
+      </w:r>
+      <w:r>
+        <w:rPr>
+          <w:lang w:val="en-US"/>
+        </w:rPr>
+        <w:t xml:space="preserve">possible </w:t>
+      </w:r>
+      <w:r>
+        <w:rPr>
+          <w:lang w:val="en-US"/>
+        </w:rPr>
+        <w:t>to excha</w:t>
+      </w:r>
+      <w:r>
+        <w:rPr>
+          <w:lang w:val="en-US"/>
+        </w:rPr>
+        <w:t xml:space="preserve">nge MediaStream objects. </w:t>
+      </w:r>
+      <w:r>
+        <w:rPr>
+          <w:lang w:val="en-US"/>
+        </w:rPr>
+        <w:t xml:space="preserve">This could mean, for instance, </w:t>
+      </w:r>
+      <w:r>
+        <w:rPr>
+          <w:lang w:val="en-US"/>
+        </w:rPr>
+        <w:t xml:space="preserve">that they can now see and talk to each other </w:t>
+      </w:r>
+      <w:r>
+        <w:rPr>
+          <w:lang w:val="en-US"/>
+        </w:rPr>
+        <w:t xml:space="preserve">in a video chat </w:t>
+      </w:r>
+      <w:r>
+        <w:rPr>
+          <w:lang w:val="en-US"/>
+        </w:rPr>
+        <w:t>directly from browser to browser (cf. BOOK-1, p. 7f).</w:t>
+      </w:r>
     </w:p>
     <w:p>
       <w:pPr>
@@ -7237,14 +7731,77 @@
           <w:lang w:val="en-US"/>
         </w:rPr>
       </w:pPr>
-      <w:bookmarkStart w:id="30" w:name="_Toc452200892"/>
-      <w:r>
-        <w:rPr>
-          <w:lang w:val="en-US"/>
-        </w:rPr>
+      <w:bookmarkStart w:id="31" w:name="_Toc452200892"/>
+      <w:r>
+        <w:rPr>
+          <w:lang w:val="en-US"/>
+        </w:rPr>
+        <w:lastRenderedPageBreak/>
         <w:t>DataChannel</w:t>
       </w:r>
-      <w:bookmarkEnd w:id="30"/>
+      <w:bookmarkEnd w:id="31"/>
+    </w:p>
+    <w:p>
+      <w:pPr>
+        <w:rPr>
+          <w:lang w:val="en-US"/>
+        </w:rPr>
+      </w:pPr>
+      <w:r>
+        <w:rPr>
+          <w:lang w:val="en-US"/>
+        </w:rPr>
+        <w:t xml:space="preserve">The DataChannel API is </w:t>
+      </w:r>
+      <w:r>
+        <w:rPr>
+          <w:lang w:val="en-US"/>
+        </w:rPr>
+        <w:t xml:space="preserve">the only </w:t>
+      </w:r>
+      <w:r>
+        <w:rPr>
+          <w:lang w:val="en-US"/>
+        </w:rPr>
+        <w:t xml:space="preserve">optional </w:t>
+      </w:r>
+      <w:r>
+        <w:rPr>
+          <w:lang w:val="en-US"/>
+        </w:rPr>
+        <w:t xml:space="preserve">component and is therefore not required to be implemented by the developer. Its purpose is to provide an additional communications layer, in which developers can send arbitrary data between the two users. </w:t>
+      </w:r>
+      <w:r>
+        <w:rPr>
+          <w:lang w:val="en-US"/>
+        </w:rPr>
+        <w:t>One PeerConnection object can hold any number of DataChannels</w:t>
+      </w:r>
+      <w:r>
+        <w:rPr>
+          <w:lang w:val="en-US"/>
+        </w:rPr>
+        <w:t>. The API functions of DataChannels were modelled after the ones from WebSockets and resemble them closely (cf. PAPER-18).</w:t>
+      </w:r>
+    </w:p>
+    <w:p>
+      <w:pPr>
+        <w:rPr>
+          <w:lang w:val="en-US"/>
+        </w:rPr>
+      </w:pPr>
+      <w:r>
+        <w:rPr>
+          <w:lang w:val="en-US"/>
+        </w:rPr>
+        <w:t xml:space="preserve">The main configuration options for a DataChannel is its priority inside the PeerConnection and if the messages should be delivered in reliable or unreliable mode. In reliable mode, messages sent over the DataChannel are guaranteed to be delivered in the order they were sent, adding some administration overhead to the data transfer, which might result in slower transmission times. On the other hand, in unreliable mode this overhead is not included, thus resulting in faster transmission without guaranteeing </w:t>
+      </w:r>
+      <w:r>
+        <w:rPr>
+          <w:lang w:val="en-US"/>
+        </w:rPr>
+        <w:t>successful delivery (cf. Ristic 2014).</w:t>
+      </w:r>
     </w:p>
     <w:p>
       <w:pPr>
@@ -7253,14 +7810,14 @@
           <w:lang w:val="en-US"/>
         </w:rPr>
       </w:pPr>
-      <w:bookmarkStart w:id="31" w:name="_Toc452200893"/>
+      <w:bookmarkStart w:id="32" w:name="_Toc452200893"/>
       <w:r>
         <w:rPr>
           <w:lang w:val="en-US"/>
         </w:rPr>
         <w:t>Functionality</w:t>
       </w:r>
-      <w:bookmarkEnd w:id="31"/>
+      <w:bookmarkEnd w:id="32"/>
     </w:p>
     <w:p>
       <w:pPr>
@@ -7374,14 +7931,7 @@
         <w:rPr>
           <w:lang w:val="en-US"/>
         </w:rPr>
-        <w:t xml:space="preserve"> stage, Alice and Bob now share a peer-to-peer connection, where all media data is exchanged directly </w:t>
-      </w:r>
-      <w:r>
-        <w:rPr>
-          <w:lang w:val="en-US"/>
-        </w:rPr>
-        <w:lastRenderedPageBreak/>
-        <w:t>between them, without the server being involved. The media data cons</w:t>
+        <w:t xml:space="preserve"> stage, Alice and Bob now share a peer-to-peer connection, where all media data is exchanged directly between them, without the server being involved. The media data cons</w:t>
       </w:r>
       <w:r>
         <w:rPr>
@@ -7406,8 +7956,9 @@
           <w:noProof/>
           <w:lang w:val="de-DE" w:eastAsia="de-DE"/>
         </w:rPr>
+        <w:lastRenderedPageBreak/>
         <w:drawing>
-          <wp:inline distT="0" distB="0" distL="0" distR="0" wp14:anchorId="0D66F033" wp14:editId="41199677">
+          <wp:inline distT="0" distB="0" distL="0" distR="0" wp14:anchorId="60CAD1F3" wp14:editId="5FE539F5">
             <wp:extent cx="2667000" cy="2186940"/>
             <wp:effectExtent l="0" t="0" r="0" b="3810"/>
             <wp:docPr id="4" name="Grafik 4" descr="C:\xampp\htdocs\cross-platform-webrtc\research\pdf\PAPER-18-Dateien\diagram_1_en.png"/>
@@ -7424,7 +7975,7 @@
                     </pic:cNvPicPr>
                   </pic:nvPicPr>
                   <pic:blipFill>
-                    <a:blip r:embed="rId11">
+                    <a:blip r:embed="rId12">
                       <a:extLst>
                         <a:ext uri="{28A0092B-C50C-407E-A947-70E740481C1C}">
                           <a14:useLocalDpi xmlns:a14="http://schemas.microsoft.com/office/drawing/2010/main" val="0"/>
@@ -7464,8 +8015,8 @@
           <w:lang w:val="en-US"/>
         </w:rPr>
       </w:pPr>
-      <w:bookmarkStart w:id="32" w:name="_Ref452190050"/>
-      <w:bookmarkStart w:id="33" w:name="_Toc452200918"/>
+      <w:bookmarkStart w:id="33" w:name="_Ref452190050"/>
+      <w:bookmarkStart w:id="34" w:name="_Toc452200918"/>
       <w:r>
         <w:rPr>
           <w:lang w:val="en-US"/>
@@ -7489,19 +8040,19 @@
           <w:noProof/>
           <w:lang w:val="en-US"/>
         </w:rPr>
-        <w:t>2</w:t>
+        <w:t>3</w:t>
       </w:r>
       <w:r>
         <w:fldChar w:fldCharType="end"/>
       </w:r>
-      <w:bookmarkEnd w:id="32"/>
+      <w:bookmarkEnd w:id="33"/>
       <w:r>
         <w:rPr>
           <w:lang w:val="en-US"/>
         </w:rPr>
         <w:t>: WebRTC call topology (PAPER-18)</w:t>
       </w:r>
-      <w:bookmarkEnd w:id="33"/>
+      <w:bookmarkEnd w:id="34"/>
     </w:p>
     <w:p>
       <w:pPr>
@@ -7510,7 +8061,8 @@
           <w:lang w:val="en-US"/>
         </w:rPr>
       </w:pPr>
-      <w:bookmarkStart w:id="34" w:name="_Toc452200894"/>
+      <w:bookmarkStart w:id="35" w:name="_Toc452200894"/>
+      <w:bookmarkStart w:id="36" w:name="_Ref452216098"/>
       <w:r>
         <w:rPr>
           <w:lang w:val="en-US"/>
@@ -7529,7 +8081,8 @@
         </w:rPr>
         <w:t>ing</w:t>
       </w:r>
-      <w:bookmarkEnd w:id="34"/>
+      <w:bookmarkEnd w:id="35"/>
+      <w:bookmarkEnd w:id="36"/>
     </w:p>
     <w:p>
       <w:pPr>
@@ -7652,7 +8205,7 @@
         </w:rPr>
         <w:lastRenderedPageBreak/>
         <w:drawing>
-          <wp:inline distT="0" distB="0" distL="0" distR="0" wp14:anchorId="0DAE2714" wp14:editId="6D1DE78E">
+          <wp:inline distT="0" distB="0" distL="0" distR="0" wp14:anchorId="77ED4E4F" wp14:editId="65E21286">
             <wp:extent cx="4410075" cy="4069266"/>
             <wp:effectExtent l="0" t="0" r="0" b="7620"/>
             <wp:docPr id="5" name="Grafik 5" descr="C:\xampp\htdocs\cross-platform-webrtc\thesis\images\Signaling.PNG"/>
@@ -7669,7 +8222,7 @@
                     </pic:cNvPicPr>
                   </pic:nvPicPr>
                   <pic:blipFill>
-                    <a:blip r:embed="rId12">
+                    <a:blip r:embed="rId13">
                       <a:extLst>
                         <a:ext uri="{28A0092B-C50C-407E-A947-70E740481C1C}">
                           <a14:useLocalDpi xmlns:a14="http://schemas.microsoft.com/office/drawing/2010/main" val="0"/>
@@ -7709,8 +8262,8 @@
           <w:lang w:val="en-US"/>
         </w:rPr>
       </w:pPr>
-      <w:bookmarkStart w:id="35" w:name="_Ref452191743"/>
-      <w:bookmarkStart w:id="36" w:name="_Toc452200919"/>
+      <w:bookmarkStart w:id="37" w:name="_Ref452191743"/>
+      <w:bookmarkStart w:id="38" w:name="_Toc452200919"/>
       <w:r>
         <w:rPr>
           <w:lang w:val="en-US"/>
@@ -7734,12 +8287,12 @@
           <w:noProof/>
           <w:lang w:val="en-US"/>
         </w:rPr>
-        <w:t>3</w:t>
+        <w:t>4</w:t>
       </w:r>
       <w:r>
         <w:fldChar w:fldCharType="end"/>
       </w:r>
-      <w:bookmarkEnd w:id="35"/>
+      <w:bookmarkEnd w:id="37"/>
       <w:r>
         <w:rPr>
           <w:lang w:val="en-US"/>
@@ -7758,7 +8311,7 @@
         </w:rPr>
         <w:t xml:space="preserve"> process to start a PeerConnection with another user</w:t>
       </w:r>
-      <w:bookmarkEnd w:id="36"/>
+      <w:bookmarkEnd w:id="38"/>
     </w:p>
     <w:p>
       <w:pPr>
@@ -7914,14 +8467,14 @@
           <w:lang w:val="en-US"/>
         </w:rPr>
       </w:pPr>
-      <w:bookmarkStart w:id="37" w:name="_Toc452200895"/>
+      <w:bookmarkStart w:id="39" w:name="_Toc452200895"/>
       <w:r>
         <w:rPr>
           <w:lang w:val="en-US"/>
         </w:rPr>
         <w:t>Potential applications</w:t>
       </w:r>
-      <w:bookmarkEnd w:id="37"/>
+      <w:bookmarkEnd w:id="39"/>
     </w:p>
     <w:p>
       <w:pPr>
@@ -7973,14 +8526,14 @@
           <w:lang w:val="en-US"/>
         </w:rPr>
       </w:pPr>
-      <w:bookmarkStart w:id="38" w:name="_Toc452200896"/>
+      <w:bookmarkStart w:id="40" w:name="_Toc452200896"/>
       <w:r>
         <w:rPr>
           <w:lang w:val="en-US"/>
         </w:rPr>
         <w:t>Real-time communication</w:t>
       </w:r>
-      <w:bookmarkEnd w:id="38"/>
+      <w:bookmarkEnd w:id="40"/>
     </w:p>
     <w:p>
       <w:pPr>
@@ -8100,7 +8653,7 @@
           <w:lang w:val="en-US"/>
         </w:rPr>
       </w:pPr>
-      <w:bookmarkStart w:id="39" w:name="_Toc452200897"/>
+      <w:bookmarkStart w:id="41" w:name="_Toc452200897"/>
       <w:r>
         <w:rPr>
           <w:lang w:val="en-US"/>
@@ -8120,7 +8673,7 @@
         </w:rPr>
         <w:t>sharing</w:t>
       </w:r>
-      <w:bookmarkEnd w:id="39"/>
+      <w:bookmarkEnd w:id="41"/>
     </w:p>
     <w:p>
       <w:pPr>
@@ -8245,14 +8798,14 @@
           <w:lang w:val="en-US"/>
         </w:rPr>
       </w:pPr>
-      <w:bookmarkStart w:id="40" w:name="_Toc452200898"/>
+      <w:bookmarkStart w:id="42" w:name="_Toc452200898"/>
       <w:r>
         <w:rPr>
           <w:lang w:val="en-US"/>
         </w:rPr>
         <w:t>Integrating real-time sensor data</w:t>
       </w:r>
-      <w:bookmarkEnd w:id="40"/>
+      <w:bookmarkEnd w:id="42"/>
     </w:p>
     <w:p>
       <w:pPr>
@@ -8311,7 +8864,7 @@
           <w:lang w:val="en-US"/>
         </w:rPr>
       </w:pPr>
-      <w:bookmarkStart w:id="41" w:name="_Toc452200899"/>
+      <w:bookmarkStart w:id="43" w:name="_Toc452200899"/>
       <w:r>
         <w:rPr>
           <w:lang w:val="en-US"/>
@@ -8319,7 +8872,7 @@
         <w:lastRenderedPageBreak/>
         <w:t>Advantages</w:t>
       </w:r>
-      <w:bookmarkEnd w:id="41"/>
+      <w:bookmarkEnd w:id="43"/>
     </w:p>
     <w:p>
       <w:pPr>
@@ -8534,14 +9087,14 @@
           <w:lang w:val="en-US"/>
         </w:rPr>
       </w:pPr>
-      <w:bookmarkStart w:id="42" w:name="_Toc452200900"/>
+      <w:bookmarkStart w:id="44" w:name="_Toc452200900"/>
       <w:r>
         <w:rPr>
           <w:lang w:val="en-US"/>
         </w:rPr>
         <w:t>Limitations</w:t>
       </w:r>
-      <w:bookmarkEnd w:id="42"/>
+      <w:bookmarkEnd w:id="44"/>
     </w:p>
     <w:p>
       <w:pPr>
@@ -8626,7 +9179,7 @@
           <w:lang w:val="de-DE" w:eastAsia="de-DE"/>
         </w:rPr>
         <w:drawing>
-          <wp:inline distT="0" distB="0" distL="0" distR="0" wp14:anchorId="2F4922C1" wp14:editId="23C71CCF">
+          <wp:inline distT="0" distB="0" distL="0" distR="0" wp14:anchorId="2CED9930" wp14:editId="321A9F9A">
             <wp:extent cx="5219700" cy="1286335"/>
             <wp:effectExtent l="0" t="0" r="0" b="9525"/>
             <wp:docPr id="3" name="Grafik 3"/>
@@ -8641,7 +9194,7 @@
                     <pic:cNvPicPr/>
                   </pic:nvPicPr>
                   <pic:blipFill>
-                    <a:blip r:embed="rId13"/>
+                    <a:blip r:embed="rId14"/>
                     <a:stretch>
                       <a:fillRect/>
                     </a:stretch>
@@ -8670,8 +9223,8 @@
           <w:lang w:val="en-US"/>
         </w:rPr>
       </w:pPr>
-      <w:bookmarkStart w:id="43" w:name="_Ref452107729"/>
-      <w:bookmarkStart w:id="44" w:name="_Toc452200920"/>
+      <w:bookmarkStart w:id="45" w:name="_Ref452107729"/>
+      <w:bookmarkStart w:id="46" w:name="_Toc452200920"/>
       <w:r>
         <w:rPr>
           <w:lang w:val="en-US"/>
@@ -8695,12 +9248,12 @@
           <w:noProof/>
           <w:lang w:val="en-US"/>
         </w:rPr>
-        <w:t>4</w:t>
+        <w:t>5</w:t>
       </w:r>
       <w:r>
         <w:fldChar w:fldCharType="end"/>
       </w:r>
-      <w:bookmarkEnd w:id="43"/>
+      <w:bookmarkEnd w:id="45"/>
       <w:r>
         <w:rPr>
           <w:lang w:val="en-US"/>
@@ -8720,7 +9273,7 @@
         </w:rPr>
         <w:footnoteReference w:id="14"/>
       </w:r>
-      <w:bookmarkEnd w:id="44"/>
+      <w:bookmarkEnd w:id="46"/>
     </w:p>
     <w:p>
       <w:pPr>
@@ -8840,7 +9393,7 @@
           <w:lang w:val="de-DE" w:eastAsia="de-DE"/>
         </w:rPr>
         <w:drawing>
-          <wp:inline distT="0" distB="0" distL="0" distR="0" wp14:anchorId="28A8EABF" wp14:editId="7342680B">
+          <wp:inline distT="0" distB="0" distL="0" distR="0" wp14:anchorId="4269B6A1" wp14:editId="6C90169A">
             <wp:extent cx="5219700" cy="1941699"/>
             <wp:effectExtent l="0" t="0" r="0" b="1905"/>
             <wp:docPr id="2" name="Grafik 2" descr="C:\xampp\htdocs\cross-platform-webrtc\thesis\images\Web_browser_market_share_austria_2015.PNG"/>
@@ -8857,7 +9410,7 @@
                     </pic:cNvPicPr>
                   </pic:nvPicPr>
                   <pic:blipFill>
-                    <a:blip r:embed="rId14">
+                    <a:blip r:embed="rId15">
                       <a:extLst>
                         <a:ext uri="{28A0092B-C50C-407E-A947-70E740481C1C}">
                           <a14:useLocalDpi xmlns:a14="http://schemas.microsoft.com/office/drawing/2010/main" val="0"/>
@@ -8897,8 +9450,8 @@
           <w:lang w:val="en-US"/>
         </w:rPr>
       </w:pPr>
-      <w:bookmarkStart w:id="45" w:name="_Ref452107000"/>
-      <w:bookmarkStart w:id="46" w:name="_Toc452200921"/>
+      <w:bookmarkStart w:id="47" w:name="_Ref452107000"/>
+      <w:bookmarkStart w:id="48" w:name="_Toc452200921"/>
       <w:r>
         <w:rPr>
           <w:lang w:val="en-US"/>
@@ -8922,19 +9475,19 @@
           <w:noProof/>
           <w:lang w:val="en-US"/>
         </w:rPr>
-        <w:t>5</w:t>
+        <w:t>6</w:t>
       </w:r>
       <w:r>
         <w:fldChar w:fldCharType="end"/>
       </w:r>
-      <w:bookmarkEnd w:id="45"/>
+      <w:bookmarkEnd w:id="47"/>
       <w:r>
         <w:rPr>
           <w:lang w:val="en-US"/>
         </w:rPr>
         <w:t>: Web browser market share in Austria in 2015</w:t>
       </w:r>
-      <w:bookmarkEnd w:id="46"/>
+      <w:bookmarkEnd w:id="48"/>
     </w:p>
     <w:p>
       <w:pPr>
@@ -9082,7 +9635,7 @@
                     </pic:cNvPicPr>
                   </pic:nvPicPr>
                   <pic:blipFill>
-                    <a:blip r:embed="rId15">
+                    <a:blip r:embed="rId16">
                       <a:extLst>
                         <a:ext uri="{28A0092B-C50C-407E-A947-70E740481C1C}">
                           <a14:useLocalDpi xmlns:a14="http://schemas.microsoft.com/office/drawing/2010/main" val="0"/>
@@ -9121,9 +9674,9 @@
           <w:lang w:val="en-US"/>
         </w:rPr>
       </w:pPr>
-      <w:bookmarkStart w:id="47" w:name="_Ref452106333"/>
-      <w:bookmarkStart w:id="48" w:name="_Ref452106319"/>
-      <w:bookmarkStart w:id="49" w:name="_Toc452200922"/>
+      <w:bookmarkStart w:id="49" w:name="_Ref452106333"/>
+      <w:bookmarkStart w:id="50" w:name="_Ref452106319"/>
+      <w:bookmarkStart w:id="51" w:name="_Toc452200922"/>
       <w:r>
         <w:rPr>
           <w:lang w:val="en-US"/>
@@ -9152,15 +9705,15 @@
       <w:r>
         <w:fldChar w:fldCharType="end"/>
       </w:r>
-      <w:bookmarkEnd w:id="47"/>
+      <w:bookmarkEnd w:id="49"/>
       <w:r>
         <w:rPr>
           <w:lang w:val="en-US"/>
         </w:rPr>
         <w:t>: Necessary variable assignment to deal with vendor prefixes</w:t>
       </w:r>
-      <w:bookmarkEnd w:id="48"/>
-      <w:bookmarkEnd w:id="49"/>
+      <w:bookmarkEnd w:id="50"/>
+      <w:bookmarkEnd w:id="51"/>
     </w:p>
     <w:p>
       <w:pPr>
@@ -9272,14 +9825,20 @@
           <w:lang w:val="en-US"/>
         </w:rPr>
       </w:pPr>
-      <w:bookmarkStart w:id="50" w:name="_Toc452200901"/>
+      <w:bookmarkStart w:id="52" w:name="_Toc452200901"/>
       <w:r>
         <w:rPr>
           <w:lang w:val="en-US"/>
         </w:rPr>
         <w:t>Usage possibilities</w:t>
       </w:r>
-      <w:bookmarkEnd w:id="50"/>
+      <w:bookmarkEnd w:id="52"/>
+      <w:r>
+        <w:rPr>
+          <w:lang w:val="en-US"/>
+        </w:rPr>
+        <w:t xml:space="preserve"> outside of the browser</w:t>
+      </w:r>
     </w:p>
     <w:p>
       <w:pPr>
@@ -9288,14 +9847,14 @@
           <w:lang w:val="en-US"/>
         </w:rPr>
       </w:pPr>
-      <w:bookmarkStart w:id="51" w:name="_Toc452200902"/>
+      <w:bookmarkStart w:id="53" w:name="_Toc452200902"/>
       <w:r>
         <w:rPr>
           <w:lang w:val="en-US"/>
         </w:rPr>
         <w:t>Conclusion</w:t>
       </w:r>
-      <w:bookmarkEnd w:id="51"/>
+      <w:bookmarkEnd w:id="53"/>
     </w:p>
     <w:p>
       <w:pPr>
@@ -9376,7 +9935,7 @@
           <w:lang w:val="en-US"/>
         </w:rPr>
       </w:pPr>
-      <w:bookmarkStart w:id="52" w:name="_Toc452200903"/>
+      <w:bookmarkStart w:id="54" w:name="_Toc452200903"/>
       <w:r>
         <w:rPr>
           <w:lang w:val="en-US"/>
@@ -9384,7 +9943,7 @@
         <w:lastRenderedPageBreak/>
         <w:t>Prototype development</w:t>
       </w:r>
-      <w:bookmarkEnd w:id="52"/>
+      <w:bookmarkEnd w:id="54"/>
     </w:p>
     <w:p>
       <w:pPr>
@@ -9415,8 +9974,8 @@
           <w:lang w:val="en-US"/>
         </w:rPr>
       </w:pPr>
-      <w:bookmarkStart w:id="53" w:name="_Ref451694732"/>
-      <w:bookmarkStart w:id="54" w:name="_Toc452200904"/>
+      <w:bookmarkStart w:id="55" w:name="_Ref451694732"/>
+      <w:bookmarkStart w:id="56" w:name="_Toc452200904"/>
       <w:r>
         <w:rPr>
           <w:lang w:val="en-US"/>
@@ -9424,8 +9983,8 @@
         <w:lastRenderedPageBreak/>
         <w:t>Evaluation</w:t>
       </w:r>
-      <w:bookmarkEnd w:id="53"/>
-      <w:bookmarkEnd w:id="54"/>
+      <w:bookmarkEnd w:id="55"/>
+      <w:bookmarkEnd w:id="56"/>
     </w:p>
     <w:p>
       <w:pPr>
@@ -9441,14 +10000,14 @@
           <w:lang w:val="en-US"/>
         </w:rPr>
       </w:pPr>
-      <w:bookmarkStart w:id="55" w:name="_Toc452200905"/>
+      <w:bookmarkStart w:id="57" w:name="_Toc452200905"/>
       <w:r>
         <w:rPr>
           <w:lang w:val="en-US"/>
         </w:rPr>
         <w:t>Setup</w:t>
       </w:r>
-      <w:bookmarkEnd w:id="55"/>
+      <w:bookmarkEnd w:id="57"/>
     </w:p>
     <w:p>
       <w:pPr>
@@ -9457,14 +10016,14 @@
           <w:lang w:val="en-US"/>
         </w:rPr>
       </w:pPr>
-      <w:bookmarkStart w:id="56" w:name="_Toc452200906"/>
+      <w:bookmarkStart w:id="58" w:name="_Toc452200906"/>
       <w:r>
         <w:rPr>
           <w:lang w:val="en-US"/>
         </w:rPr>
         <w:t>Method</w:t>
       </w:r>
-      <w:bookmarkEnd w:id="56"/>
+      <w:bookmarkEnd w:id="58"/>
     </w:p>
     <w:p>
       <w:pPr>
@@ -9473,14 +10032,14 @@
           <w:lang w:val="en-US"/>
         </w:rPr>
       </w:pPr>
-      <w:bookmarkStart w:id="57" w:name="_Toc452200907"/>
+      <w:bookmarkStart w:id="59" w:name="_Toc452200907"/>
       <w:r>
         <w:rPr>
           <w:lang w:val="en-US"/>
         </w:rPr>
         <w:t>Results</w:t>
       </w:r>
-      <w:bookmarkEnd w:id="57"/>
+      <w:bookmarkEnd w:id="59"/>
     </w:p>
     <w:p>
       <w:pPr>
@@ -9504,7 +10063,7 @@
           <w:lang w:val="en-US"/>
         </w:rPr>
       </w:pPr>
-      <w:bookmarkStart w:id="58" w:name="_Toc452200908"/>
+      <w:bookmarkStart w:id="60" w:name="_Toc452200908"/>
       <w:r>
         <w:rPr>
           <w:lang w:val="en-US"/>
@@ -9512,7 +10071,7 @@
         <w:lastRenderedPageBreak/>
         <w:t>Outlook</w:t>
       </w:r>
-      <w:bookmarkEnd w:id="58"/>
+      <w:bookmarkEnd w:id="60"/>
     </w:p>
     <w:p>
       <w:pPr>
@@ -9534,14 +10093,14 @@
           <w:lang w:val="en-US"/>
         </w:rPr>
       </w:pPr>
-      <w:bookmarkStart w:id="59" w:name="_Toc452200909"/>
+      <w:bookmarkStart w:id="61" w:name="_Toc452200909"/>
       <w:r>
         <w:rPr>
           <w:lang w:val="en-US"/>
         </w:rPr>
         <w:t>User management and authentication</w:t>
       </w:r>
-      <w:bookmarkEnd w:id="59"/>
+      <w:bookmarkEnd w:id="61"/>
     </w:p>
     <w:p>
       <w:pPr>
@@ -9632,14 +10191,14 @@
           <w:lang w:val="en-US"/>
         </w:rPr>
       </w:pPr>
-      <w:bookmarkStart w:id="60" w:name="_Toc452200910"/>
+      <w:bookmarkStart w:id="62" w:name="_Toc452200910"/>
       <w:r>
         <w:rPr>
           <w:lang w:val="en-US"/>
         </w:rPr>
         <w:t>Multi-user sessions</w:t>
       </w:r>
-      <w:bookmarkEnd w:id="60"/>
+      <w:bookmarkEnd w:id="62"/>
     </w:p>
     <w:p>
       <w:pPr>
@@ -9758,7 +10317,7 @@
           <w:lang w:val="en-US"/>
         </w:rPr>
       </w:pPr>
-      <w:bookmarkStart w:id="61" w:name="_Toc452200911"/>
+      <w:bookmarkStart w:id="63" w:name="_Toc452200911"/>
       <w:r>
         <w:rPr>
           <w:lang w:val="en-US"/>
@@ -9766,7 +10325,7 @@
         <w:lastRenderedPageBreak/>
         <w:t>Conclusion</w:t>
       </w:r>
-      <w:bookmarkEnd w:id="61"/>
+      <w:bookmarkEnd w:id="63"/>
     </w:p>
     <w:p>
       <w:pPr>
@@ -9796,7 +10355,7 @@
           <w:lang w:val="en-US"/>
         </w:rPr>
       </w:pPr>
-      <w:bookmarkStart w:id="62" w:name="_Toc452200912"/>
+      <w:bookmarkStart w:id="64" w:name="_Toc452200912"/>
       <w:r>
         <w:rPr>
           <w:lang w:val="en-US"/>
@@ -9804,7 +10363,7 @@
         <w:lastRenderedPageBreak/>
         <w:t>List of tables</w:t>
       </w:r>
-      <w:bookmarkEnd w:id="62"/>
+      <w:bookmarkEnd w:id="64"/>
     </w:p>
     <w:p>
       <w:pPr>
@@ -9852,12 +10411,12 @@
       <w:pPr>
         <w:pStyle w:val="berschriftohneNummerierung"/>
       </w:pPr>
-      <w:bookmarkStart w:id="63" w:name="_Toc452200913"/>
+      <w:bookmarkStart w:id="65" w:name="_Toc452200913"/>
       <w:r>
         <w:lastRenderedPageBreak/>
         <w:t>List of figures</w:t>
       </w:r>
-      <w:bookmarkEnd w:id="63"/>
+      <w:bookmarkEnd w:id="65"/>
     </w:p>
     <w:p>
       <w:pPr>
@@ -10250,12 +10809,12 @@
       <w:pPr>
         <w:pStyle w:val="berschriftohneNummerierung"/>
       </w:pPr>
-      <w:bookmarkStart w:id="64" w:name="_Toc452200914"/>
+      <w:bookmarkStart w:id="66" w:name="_Toc452200914"/>
       <w:r>
         <w:lastRenderedPageBreak/>
         <w:t>List of listings</w:t>
       </w:r>
-      <w:bookmarkEnd w:id="64"/>
+      <w:bookmarkEnd w:id="66"/>
     </w:p>
     <w:p>
       <w:pPr>
@@ -10361,7 +10920,7 @@
           <w:lang w:val="en-US"/>
         </w:rPr>
       </w:pPr>
-      <w:bookmarkStart w:id="65" w:name="_Toc452200915"/>
+      <w:bookmarkStart w:id="67" w:name="_Toc452200915"/>
       <w:r>
         <w:rPr>
           <w:lang w:val="en-US"/>
@@ -10375,7 +10934,7 @@
         </w:rPr>
         <w:t>abbreviations</w:t>
       </w:r>
-      <w:bookmarkEnd w:id="65"/>
+      <w:bookmarkEnd w:id="67"/>
     </w:p>
     <w:p>
       <w:pPr>
@@ -10406,7 +10965,7 @@
           <w:lang w:val="en-US"/>
         </w:rPr>
       </w:pPr>
-      <w:bookmarkStart w:id="66" w:name="_Toc452200916"/>
+      <w:bookmarkStart w:id="68" w:name="_Toc452200916"/>
       <w:r>
         <w:rPr>
           <w:lang w:val="en-US"/>
@@ -10414,7 +10973,7 @@
         <w:lastRenderedPageBreak/>
         <w:t>Bibliography</w:t>
       </w:r>
-      <w:bookmarkEnd w:id="66"/>
+      <w:bookmarkEnd w:id="68"/>
     </w:p>
     <w:p>
       <w:pPr>
@@ -10428,6 +10987,40 @@
         <w:rPr>
           <w:lang w:val="en-US"/>
         </w:rPr>
+        <w:t xml:space="preserve">Grigorik I, 2013, </w:t>
+      </w:r>
+      <w:r>
+        <w:rPr>
+          <w:i/>
+          <w:lang w:val="en-US"/>
+        </w:rPr>
+        <w:t>High Performance Browser Networking</w:t>
+      </w:r>
+      <w:r>
+        <w:rPr>
+          <w:lang w:val="en-US"/>
+        </w:rPr>
+        <w:t>, 1st edn., O’Reilly Media, Sebastopol. ISBN: 978-1-449-34476-4</w:t>
+      </w:r>
+      <w:r>
+        <w:rPr>
+          <w:lang w:val="en-US"/>
+        </w:rPr>
+        <w:t>.</w:t>
+      </w:r>
+    </w:p>
+    <w:p>
+      <w:pPr>
+        <w:ind w:left="340" w:hanging="340"/>
+        <w:jc w:val="left"/>
+        <w:rPr>
+          <w:lang w:val="en-US"/>
+        </w:rPr>
+      </w:pPr>
+      <w:r>
+        <w:rPr>
+          <w:lang w:val="en-US"/>
+        </w:rPr>
         <w:t xml:space="preserve">Khan M, 2015. </w:t>
       </w:r>
       <w:r>
@@ -10457,7 +11050,7 @@
         </w:rPr>
         <w:t xml:space="preserve">. Available from: </w:t>
       </w:r>
-      <w:hyperlink r:id="rId16" w:history="1">
+      <w:hyperlink r:id="rId17" w:history="1">
         <w:r>
           <w:rPr>
             <w:rStyle w:val="Hyperlink"/>
@@ -10499,14 +11092,57 @@
         <w:rPr>
           <w:lang w:val="en-US"/>
         </w:rPr>
-        <w:t xml:space="preserve">WebRTC Tutorial, 2014 (video file). Available from: </w:t>
-      </w:r>
-      <w:hyperlink r:id="rId17" w:history="1">
+        <w:t xml:space="preserve">Ristic D, 2014. </w:t>
+      </w:r>
+      <w:r>
+        <w:rPr>
+          <w:i/>
+          <w:lang w:val="en-US"/>
+        </w:rPr>
+        <w:t>WebRTC data channels</w:t>
+      </w:r>
+      <w:r>
+        <w:rPr>
+          <w:lang w:val="en-US"/>
+        </w:rPr>
+        <w:t xml:space="preserve">. Available from: </w:t>
+      </w:r>
+      <w:hyperlink r:id="rId18" w:history="1">
         <w:r>
           <w:rPr>
             <w:rStyle w:val="Hyperlink"/>
             <w:lang w:val="en-US"/>
           </w:rPr>
+          <w:t>http://www.html5rocks.com/en/tutorials/webrtc/datachannels/</w:t>
+        </w:r>
+      </w:hyperlink>
+      <w:r>
+        <w:rPr>
+          <w:lang w:val="en-US"/>
+        </w:rPr>
+        <w:t xml:space="preserve"> [28 May 2016]</w:t>
+      </w:r>
+    </w:p>
+    <w:p>
+      <w:pPr>
+        <w:ind w:left="340" w:hanging="340"/>
+        <w:jc w:val="left"/>
+        <w:rPr>
+          <w:lang w:val="en-US"/>
+        </w:rPr>
+      </w:pPr>
+      <w:r>
+        <w:rPr>
+          <w:lang w:val="en-US"/>
+        </w:rPr>
+        <w:t xml:space="preserve">WebRTC Tutorial, 2014 (video file). Available from: </w:t>
+      </w:r>
+      <w:hyperlink r:id="rId19" w:history="1">
+        <w:r>
+          <w:rPr>
+            <w:rStyle w:val="Hyperlink"/>
+            <w:lang w:val="en-US"/>
+          </w:rPr>
           <w:t>https://www.youtube.com/watch?v=5ci91dfKCyc</w:t>
         </w:r>
       </w:hyperlink>
@@ -10542,8 +11178,8 @@
       </w:r>
     </w:p>
     <w:sectPr>
-      <w:headerReference w:type="default" r:id="rId18"/>
-      <w:footerReference w:type="default" r:id="rId19"/>
+      <w:headerReference w:type="default" r:id="rId20"/>
+      <w:footerReference w:type="default" r:id="rId21"/>
       <w:pgSz w:w="11906" w:h="16838"/>
       <w:pgMar w:top="1701" w:right="1701" w:bottom="1701" w:left="1985" w:header="708" w:footer="708" w:gutter="0"/>
       <w:cols w:space="708"/>
@@ -10611,7 +11247,7 @@
         <w:noProof/>
         <w:lang w:val="de-DE"/>
       </w:rPr>
-      <w:t>16</w:t>
+      <w:t>17</w:t>
     </w:r>
     <w:r>
       <w:fldChar w:fldCharType="end"/>
@@ -13924,7 +14560,7 @@
 </file>
 
 <file path=customXml/itemProps1.xml><?xml version="1.0" encoding="utf-8"?>
-<ds:datastoreItem xmlns:ds="http://schemas.openxmlformats.org/officeDocument/2006/customXml" ds:itemID="{B419D2A5-EE3E-4CBD-9C61-7B8E62DDD76A}">
+<ds:datastoreItem xmlns:ds="http://schemas.openxmlformats.org/officeDocument/2006/customXml" ds:itemID="{FE59CF81-A2F6-445F-A6E4-6522DC0C8144}">
   <ds:schemaRefs>
     <ds:schemaRef ds:uri="http://schemas.openxmlformats.org/officeDocument/2006/bibliography"/>
   </ds:schemaRefs>

</xml_diff>

<commit_message>
Added usage possibilities outside of web browser to WebRTC chapter
</commit_message>
<xml_diff>
--- a/thesis/BA2_Cross_Platform_WebRTC.docx
+++ b/thesis/BA2_Cross_Platform_WebRTC.docx
@@ -6,8 +6,6 @@
       <w:pPr>
         <w:jc w:val="center"/>
       </w:pPr>
-      <w:bookmarkStart w:id="0" w:name="_GoBack"/>
-      <w:bookmarkEnd w:id="0"/>
     </w:p>
     <w:p>
       <w:pPr>
@@ -4926,7 +4924,7 @@
           <w:lang w:val="en-US"/>
         </w:rPr>
       </w:pPr>
-      <w:bookmarkStart w:id="1" w:name="_Toc452231371"/>
+      <w:bookmarkStart w:id="0" w:name="_Toc452231371"/>
       <w:r>
         <w:rPr>
           <w:lang w:val="en-US"/>
@@ -4934,7 +4932,7 @@
         <w:lastRenderedPageBreak/>
         <w:t>Abstract</w:t>
       </w:r>
-      <w:bookmarkEnd w:id="1"/>
+      <w:bookmarkEnd w:id="0"/>
     </w:p>
     <w:p>
       <w:pPr>
@@ -4961,12 +4959,12 @@
       <w:pPr>
         <w:pStyle w:val="berschriftohneNummerierung"/>
       </w:pPr>
-      <w:bookmarkStart w:id="2" w:name="_Toc452231372"/>
+      <w:bookmarkStart w:id="1" w:name="_Toc452231372"/>
       <w:r>
         <w:lastRenderedPageBreak/>
         <w:t>Kurzfassung</w:t>
       </w:r>
-      <w:bookmarkEnd w:id="2"/>
+      <w:bookmarkEnd w:id="1"/>
     </w:p>
     <w:p/>
     <w:p>
@@ -4982,15 +4980,15 @@
       <w:pPr>
         <w:pStyle w:val="berschrift1"/>
       </w:pPr>
-      <w:bookmarkStart w:id="3" w:name="_Toc438987629"/>
-      <w:bookmarkStart w:id="4" w:name="_Toc452231373"/>
+      <w:bookmarkStart w:id="2" w:name="_Toc438987629"/>
+      <w:bookmarkStart w:id="3" w:name="_Toc452231373"/>
       <w:proofErr w:type="spellStart"/>
       <w:r>
         <w:lastRenderedPageBreak/>
         <w:t>Introduction</w:t>
       </w:r>
+      <w:bookmarkEnd w:id="2"/>
       <w:bookmarkEnd w:id="3"/>
-      <w:bookmarkEnd w:id="4"/>
       <w:proofErr w:type="spellEnd"/>
     </w:p>
     <w:p>
@@ -5254,7 +5252,7 @@
           <w:lang w:val="en-US"/>
         </w:rPr>
       </w:pPr>
-      <w:bookmarkStart w:id="5" w:name="_Toc452231374"/>
+      <w:bookmarkStart w:id="4" w:name="_Toc452231374"/>
       <w:r>
         <w:rPr>
           <w:lang w:val="en-US"/>
@@ -5286,7 +5284,7 @@
         </w:rPr>
         <w:t xml:space="preserve"> development</w:t>
       </w:r>
-      <w:bookmarkEnd w:id="5"/>
+      <w:bookmarkEnd w:id="4"/>
     </w:p>
     <w:p>
       <w:pPr>
@@ -5729,14 +5727,14 @@
           <w:lang w:val="en-US"/>
         </w:rPr>
       </w:pPr>
-      <w:bookmarkStart w:id="6" w:name="_Toc452231375"/>
+      <w:bookmarkStart w:id="5" w:name="_Toc452231375"/>
       <w:r>
         <w:rPr>
           <w:lang w:val="en-US"/>
         </w:rPr>
         <w:t>Differences to native app development</w:t>
       </w:r>
-      <w:bookmarkEnd w:id="6"/>
+      <w:bookmarkEnd w:id="5"/>
     </w:p>
     <w:p>
       <w:pPr>
@@ -5831,13 +5829,120 @@
           <w:lang w:val="en-US"/>
         </w:rPr>
       </w:pPr>
-      <w:bookmarkStart w:id="7" w:name="_Toc452231376"/>
+      <w:bookmarkStart w:id="6" w:name="_Toc452231376"/>
       <w:r>
         <w:rPr>
           <w:lang w:val="en-US"/>
         </w:rPr>
         <w:t>User experience</w:t>
       </w:r>
+      <w:bookmarkEnd w:id="6"/>
+    </w:p>
+    <w:p>
+      <w:pPr>
+        <w:rPr>
+          <w:lang w:val="en-US"/>
+        </w:rPr>
+      </w:pPr>
+      <w:r>
+        <w:rPr>
+          <w:lang w:val="en-US"/>
+        </w:rPr>
+        <w:t xml:space="preserve">One area that was heavily influenced by the spread of smartphones over the last years is user experience, a term which refers to a person’s overall experience when using a software application or system. </w:t>
+      </w:r>
+      <w:r>
+        <w:rPr>
+          <w:lang w:val="en-US"/>
+        </w:rPr>
+        <w:t>With smartphones, for instance, it is possible that a certain part of an application is triggered when the user enters a certain location. PAPER-2 defines two primary categories for user experience: First, the context of the application or system. It consists of components which need to be understood by the user, such as platform-specific user interface conventions. Second, the implementation, which involves all elements “that can be controlled in an application” (PAPER-2). This includes the use of push notifications, the handling of input errors or the graphical layout of an application. This second part is solely the responsibility of the developer.</w:t>
+      </w:r>
+    </w:p>
+    <w:p>
+      <w:pPr>
+        <w:rPr>
+          <w:lang w:val="en-US"/>
+        </w:rPr>
+      </w:pPr>
+    </w:p>
+    <w:p>
+      <w:pPr>
+        <w:rPr>
+          <w:lang w:val="en-US"/>
+        </w:rPr>
+      </w:pPr>
+      <w:r>
+        <w:rPr>
+          <w:lang w:val="en-US"/>
+        </w:rPr>
+        <w:t>PAPER-2</w:t>
+      </w:r>
+    </w:p>
+    <w:p>
+      <w:pPr>
+        <w:rPr>
+          <w:lang w:val="en-US"/>
+        </w:rPr>
+      </w:pPr>
+      <w:r>
+        <w:rPr>
+          <w:lang w:val="en-US"/>
+        </w:rPr>
+        <w:t>Difference native/compiled versus web/interpreted code</w:t>
+      </w:r>
+    </w:p>
+    <w:p>
+      <w:pPr>
+        <w:rPr>
+          <w:lang w:val="en-US"/>
+        </w:rPr>
+      </w:pPr>
+      <w:r>
+        <w:rPr>
+          <w:lang w:val="en-US"/>
+        </w:rPr>
+        <w:t>Sensor/device access</w:t>
+      </w:r>
+    </w:p>
+    <w:p>
+      <w:pPr>
+        <w:rPr>
+          <w:lang w:val="en-US"/>
+        </w:rPr>
+      </w:pPr>
+      <w:r>
+        <w:rPr>
+          <w:lang w:val="en-US"/>
+        </w:rPr>
+        <w:t>User experience (push notifications, access to phonebook, contacts)</w:t>
+      </w:r>
+    </w:p>
+    <w:p>
+      <w:pPr>
+        <w:rPr>
+          <w:lang w:val="en-US"/>
+        </w:rPr>
+      </w:pPr>
+      <w:r>
+        <w:rPr>
+          <w:lang w:val="en-US"/>
+        </w:rPr>
+        <w:t>Ability to use app offline (HTML5 application cache – PAPER-3)</w:t>
+      </w:r>
+    </w:p>
+    <w:p>
+      <w:pPr>
+        <w:pStyle w:val="berschrift2"/>
+        <w:rPr>
+          <w:lang w:val="en-US"/>
+        </w:rPr>
+      </w:pPr>
+      <w:bookmarkStart w:id="7" w:name="_Toc452231377"/>
+      <w:r>
+        <w:rPr>
+          <w:lang w:val="en-US"/>
+        </w:rPr>
+        <w:t>Motivation</w:t>
+      </w:r>
       <w:bookmarkEnd w:id="7"/>
     </w:p>
     <w:p>
@@ -5850,85 +5955,20 @@
         <w:rPr>
           <w:lang w:val="en-US"/>
         </w:rPr>
-        <w:t xml:space="preserve">One area that was heavily influenced by the spread of smartphones over the last years is user experience, a term which refers to a person’s overall experience when using a software application or system. </w:t>
-      </w:r>
-      <w:r>
-        <w:rPr>
-          <w:lang w:val="en-US"/>
-        </w:rPr>
-        <w:t>With smartphones, for instance, it is possible that a certain part of an application is triggered when the user enters a certain location. PAPER-2 defines two primary categories for user experience: First, the context of the application or system. It consists of components which need to be understood by the user, such as platform-specific user interface conventions. Second, the implementation, which involves all elements “that can be controlled in an application” (PAPER-2). This includes the use of push notifications, the handling of input errors or the graphical layout of an application. This second part is solely the responsibility of the developer.</w:t>
-      </w:r>
-    </w:p>
-    <w:p>
-      <w:pPr>
-        <w:rPr>
-          <w:lang w:val="en-US"/>
-        </w:rPr>
-      </w:pPr>
-    </w:p>
-    <w:p>
-      <w:pPr>
-        <w:rPr>
-          <w:lang w:val="en-US"/>
-        </w:rPr>
-      </w:pPr>
-      <w:r>
-        <w:rPr>
-          <w:lang w:val="en-US"/>
-        </w:rPr>
-        <w:t>PAPER-2</w:t>
-      </w:r>
-    </w:p>
-    <w:p>
-      <w:pPr>
-        <w:rPr>
-          <w:lang w:val="en-US"/>
-        </w:rPr>
-      </w:pPr>
-      <w:r>
-        <w:rPr>
-          <w:lang w:val="en-US"/>
-        </w:rPr>
-        <w:t>Difference native/compiled versus web/interpreted code</w:t>
-      </w:r>
-    </w:p>
-    <w:p>
-      <w:pPr>
-        <w:rPr>
-          <w:lang w:val="en-US"/>
-        </w:rPr>
-      </w:pPr>
-      <w:r>
-        <w:rPr>
-          <w:lang w:val="en-US"/>
-        </w:rPr>
-        <w:t>Sensor/device access</w:t>
-      </w:r>
-    </w:p>
-    <w:p>
-      <w:pPr>
-        <w:rPr>
-          <w:lang w:val="en-US"/>
-        </w:rPr>
-      </w:pPr>
-      <w:r>
-        <w:rPr>
-          <w:lang w:val="en-US"/>
-        </w:rPr>
-        <w:t>User experience (push notifications, access to phonebook, contacts)</w:t>
-      </w:r>
-    </w:p>
-    <w:p>
-      <w:pPr>
-        <w:rPr>
-          <w:lang w:val="en-US"/>
-        </w:rPr>
-      </w:pPr>
-      <w:r>
-        <w:rPr>
-          <w:lang w:val="en-US"/>
-        </w:rPr>
-        <w:t>Ability to use app offline (HTML5 application cache – PAPER-3)</w:t>
+        <w:t xml:space="preserve">Pro / con </w:t>
+      </w:r>
+    </w:p>
+    <w:p>
+      <w:pPr>
+        <w:rPr>
+          <w:lang w:val="en-US"/>
+        </w:rPr>
+      </w:pPr>
+      <w:r>
+        <w:rPr>
+          <w:lang w:val="en-US"/>
+        </w:rPr>
+        <w:t>PAPER-7</w:t>
       </w:r>
     </w:p>
     <w:p>
@@ -5938,49 +5978,7 @@
           <w:lang w:val="en-US"/>
         </w:rPr>
       </w:pPr>
-      <w:bookmarkStart w:id="8" w:name="_Toc452231377"/>
-      <w:r>
-        <w:rPr>
-          <w:lang w:val="en-US"/>
-        </w:rPr>
-        <w:t>Motivation</w:t>
-      </w:r>
-      <w:bookmarkEnd w:id="8"/>
-    </w:p>
-    <w:p>
-      <w:pPr>
-        <w:rPr>
-          <w:lang w:val="en-US"/>
-        </w:rPr>
-      </w:pPr>
-      <w:r>
-        <w:rPr>
-          <w:lang w:val="en-US"/>
-        </w:rPr>
-        <w:t xml:space="preserve">Pro / con </w:t>
-      </w:r>
-    </w:p>
-    <w:p>
-      <w:pPr>
-        <w:rPr>
-          <w:lang w:val="en-US"/>
-        </w:rPr>
-      </w:pPr>
-      <w:r>
-        <w:rPr>
-          <w:lang w:val="en-US"/>
-        </w:rPr>
-        <w:t>PAPER-7</w:t>
-      </w:r>
-    </w:p>
-    <w:p>
-      <w:pPr>
-        <w:pStyle w:val="berschrift2"/>
-        <w:rPr>
-          <w:lang w:val="en-US"/>
-        </w:rPr>
-      </w:pPr>
-      <w:bookmarkStart w:id="9" w:name="_Toc452231378"/>
+      <w:bookmarkStart w:id="8" w:name="_Toc452231378"/>
       <w:r>
         <w:rPr>
           <w:lang w:val="en-US"/>
@@ -5988,6 +5986,61 @@
         <w:lastRenderedPageBreak/>
         <w:t>Approaches</w:t>
       </w:r>
+      <w:bookmarkEnd w:id="8"/>
+    </w:p>
+    <w:p>
+      <w:pPr>
+        <w:rPr>
+          <w:lang w:val="en-US"/>
+        </w:rPr>
+      </w:pPr>
+      <w:r>
+        <w:rPr>
+          <w:lang w:val="en-US"/>
+        </w:rPr>
+        <w:t>PAPER-1 defines four different categories for cross-platform developed apps: Web, hybrid, interpreted and generated apps. All four approaches will be discussed in detail in this section.</w:t>
+      </w:r>
+    </w:p>
+    <w:p>
+      <w:pPr>
+        <w:rPr>
+          <w:lang w:val="en-US"/>
+        </w:rPr>
+      </w:pPr>
+      <w:r>
+        <w:rPr>
+          <w:lang w:val="en-US"/>
+        </w:rPr>
+        <w:t>PAPER-1</w:t>
+      </w:r>
+    </w:p>
+    <w:p>
+      <w:pPr>
+        <w:rPr>
+          <w:lang w:val="en-US"/>
+        </w:rPr>
+      </w:pPr>
+      <w:r>
+        <w:rPr>
+          <w:lang w:val="en-US"/>
+        </w:rPr>
+        <w:t>PAPER-9</w:t>
+      </w:r>
+    </w:p>
+    <w:p>
+      <w:pPr>
+        <w:pStyle w:val="berschrift3"/>
+        <w:rPr>
+          <w:lang w:val="en-US"/>
+        </w:rPr>
+      </w:pPr>
+      <w:bookmarkStart w:id="9" w:name="_Toc452231379"/>
+      <w:r>
+        <w:rPr>
+          <w:lang w:val="en-US"/>
+        </w:rPr>
+        <w:t>Web apps</w:t>
+      </w:r>
       <w:bookmarkEnd w:id="9"/>
     </w:p>
     <w:p>
@@ -6000,33 +6053,72 @@
         <w:rPr>
           <w:lang w:val="en-US"/>
         </w:rPr>
-        <w:t>PAPER-1 defines four different categories for cross-platform developed apps: Web, hybrid, interpreted and generated apps. All four approaches will be discussed in detail in this section.</w:t>
-      </w:r>
-    </w:p>
-    <w:p>
-      <w:pPr>
-        <w:rPr>
-          <w:lang w:val="en-US"/>
-        </w:rPr>
-      </w:pPr>
-      <w:r>
-        <w:rPr>
-          <w:lang w:val="en-US"/>
-        </w:rPr>
-        <w:t>PAPER-1</w:t>
-      </w:r>
-    </w:p>
-    <w:p>
-      <w:pPr>
-        <w:rPr>
-          <w:lang w:val="en-US"/>
-        </w:rPr>
-      </w:pPr>
-      <w:r>
-        <w:rPr>
-          <w:lang w:val="en-US"/>
-        </w:rPr>
-        <w:t>PAPER-9</w:t>
+        <w:t>Web apps are applications that run within a web browser. Typically, they use HTML5 and JavaScript. The advantage of web apps is that nowadays, almost any smart mobile device has a web browser installed, thus providing a broad</w:t>
+      </w:r>
+      <w:r>
+        <w:rPr>
+          <w:lang w:val="en-US"/>
+        </w:rPr>
+        <w:t xml:space="preserve"> range of dissemination</w:t>
+      </w:r>
+      <w:r>
+        <w:rPr>
+          <w:lang w:val="en-US"/>
+        </w:rPr>
+        <w:t>.</w:t>
+      </w:r>
+      <w:r>
+        <w:rPr>
+          <w:lang w:val="en-US"/>
+        </w:rPr>
+        <w:t xml:space="preserve"> One disadvantage of web apps is the limited access to the device’s sensors, file system and features like contact list and calendar. Native apps, on the other hand, can exploit the device’s full potential when it comes to these features.</w:t>
+      </w:r>
+    </w:p>
+    <w:p>
+      <w:pPr>
+        <w:rPr>
+          <w:lang w:val="en-US"/>
+        </w:rPr>
+      </w:pPr>
+      <w:r>
+        <w:rPr>
+          <w:lang w:val="en-US"/>
+        </w:rPr>
+        <w:t xml:space="preserve">Unlike native apps, web apps do not need to be physically installed on the device and, furthermore, also do not have to be upgraded when a new version is available. </w:t>
+      </w:r>
+      <w:r>
+        <w:rPr>
+          <w:lang w:val="en-US"/>
+        </w:rPr>
+        <w:t>At the same time, this becomes a disadvantage when users are not connected to the internet. In this case, the web app is not accessible to the user (cf. PAPER-1). There are modern HTML5 technologies like the Application Cache (</w:t>
+      </w:r>
+      <w:proofErr w:type="spellStart"/>
+      <w:r>
+        <w:rPr>
+          <w:lang w:val="en-US"/>
+        </w:rPr>
+        <w:t>AppCache</w:t>
+      </w:r>
+      <w:proofErr w:type="spellEnd"/>
+      <w:r>
+        <w:rPr>
+          <w:lang w:val="en-US"/>
+        </w:rPr>
+        <w:t xml:space="preserve">) to eradicate this problem. </w:t>
+      </w:r>
+      <w:proofErr w:type="spellStart"/>
+      <w:r>
+        <w:rPr>
+          <w:lang w:val="en-US"/>
+        </w:rPr>
+        <w:t>AppCache</w:t>
+      </w:r>
+      <w:proofErr w:type="spellEnd"/>
+      <w:r>
+        <w:rPr>
+          <w:lang w:val="en-US"/>
+        </w:rPr>
+        <w:t xml:space="preserve"> allows developers to store programming logic and data on the user’s device. However, this technology requires substantial additional programming effort (cf. PAPER-3).</w:t>
       </w:r>
     </w:p>
     <w:p>
@@ -6036,12 +6128,12 @@
           <w:lang w:val="en-US"/>
         </w:rPr>
       </w:pPr>
-      <w:bookmarkStart w:id="10" w:name="_Toc452231379"/>
-      <w:r>
-        <w:rPr>
-          <w:lang w:val="en-US"/>
-        </w:rPr>
-        <w:t>Web apps</w:t>
+      <w:bookmarkStart w:id="10" w:name="_Toc452231380"/>
+      <w:r>
+        <w:rPr>
+          <w:lang w:val="en-US"/>
+        </w:rPr>
+        <w:t>Hybrid apps</w:t>
       </w:r>
       <w:bookmarkEnd w:id="10"/>
     </w:p>
@@ -6055,72 +6147,19 @@
         <w:rPr>
           <w:lang w:val="en-US"/>
         </w:rPr>
-        <w:t>Web apps are applications that run within a web browser. Typically, they use HTML5 and JavaScript. The advantage of web apps is that nowadays, almost any smart mobile device has a web browser installed, thus providing a broad</w:t>
-      </w:r>
-      <w:r>
-        <w:rPr>
-          <w:lang w:val="en-US"/>
-        </w:rPr>
-        <w:t xml:space="preserve"> range of dissemination</w:t>
-      </w:r>
-      <w:r>
-        <w:rPr>
-          <w:lang w:val="en-US"/>
-        </w:rPr>
-        <w:t>.</w:t>
-      </w:r>
-      <w:r>
-        <w:rPr>
-          <w:lang w:val="en-US"/>
-        </w:rPr>
-        <w:t xml:space="preserve"> One disadvantage of web apps is the limited access to the device’s sensors, file system and features like contact list and calendar. Native apps, on the other hand, can exploit the device’s full potential when it comes to these features.</w:t>
-      </w:r>
-    </w:p>
-    <w:p>
-      <w:pPr>
-        <w:rPr>
-          <w:lang w:val="en-US"/>
-        </w:rPr>
-      </w:pPr>
-      <w:r>
-        <w:rPr>
-          <w:lang w:val="en-US"/>
-        </w:rPr>
-        <w:t xml:space="preserve">Unlike native apps, web apps do not need to be physically installed on the device and, furthermore, also do not have to be upgraded when a new version is available. </w:t>
-      </w:r>
-      <w:r>
-        <w:rPr>
-          <w:lang w:val="en-US"/>
-        </w:rPr>
-        <w:t>At the same time, this becomes a disadvantage when users are not connected to the internet. In this case, the web app is not accessible to the user (cf. PAPER-1). There are modern HTML5 technologies like the Application Cache (</w:t>
-      </w:r>
-      <w:proofErr w:type="spellStart"/>
-      <w:r>
-        <w:rPr>
-          <w:lang w:val="en-US"/>
-        </w:rPr>
-        <w:t>AppCache</w:t>
-      </w:r>
-      <w:proofErr w:type="spellEnd"/>
-      <w:r>
-        <w:rPr>
-          <w:lang w:val="en-US"/>
-        </w:rPr>
-        <w:t xml:space="preserve">) to eradicate this problem. </w:t>
-      </w:r>
-      <w:proofErr w:type="spellStart"/>
-      <w:r>
-        <w:rPr>
-          <w:lang w:val="en-US"/>
-        </w:rPr>
-        <w:t>AppCache</w:t>
-      </w:r>
-      <w:proofErr w:type="spellEnd"/>
-      <w:r>
-        <w:rPr>
-          <w:lang w:val="en-US"/>
-        </w:rPr>
-        <w:t xml:space="preserve"> allows developers to store programming logic and data on the user’s device. However, this technology requires substantial additional programming effort (cf. PAPER-3).</w:t>
+        <w:t>Hybrid apps are a combination of native apps and web apps. They are “primarily built using HTML5 and JavaScript, and a detailed knowledge of the target platform is not required” (PAPER-1).</w:t>
+      </w:r>
+      <w:r>
+        <w:rPr>
+          <w:lang w:val="en-US"/>
+        </w:rPr>
+        <w:t xml:space="preserve"> The essential difference to web apps is that they are running within a native app container. The code is still executed by a web browser, but can be bundled together with the application, thus removing the necessity of an active internet connection to download the programming logic. With hybrid apps, it is also possible to access the device’s special features through APIs provided by the cross-platform </w:t>
+      </w:r>
+      <w:r>
+        <w:rPr>
+          <w:lang w:val="en-US"/>
+        </w:rPr>
+        <w:t>development framework (cf. PAPER-1).</w:t>
       </w:r>
     </w:p>
     <w:p>
@@ -6130,48 +6169,7 @@
           <w:lang w:val="en-US"/>
         </w:rPr>
       </w:pPr>
-      <w:bookmarkStart w:id="11" w:name="_Toc452231380"/>
-      <w:r>
-        <w:rPr>
-          <w:lang w:val="en-US"/>
-        </w:rPr>
-        <w:t>Hybrid apps</w:t>
-      </w:r>
-      <w:bookmarkEnd w:id="11"/>
-    </w:p>
-    <w:p>
-      <w:pPr>
-        <w:rPr>
-          <w:lang w:val="en-US"/>
-        </w:rPr>
-      </w:pPr>
-      <w:r>
-        <w:rPr>
-          <w:lang w:val="en-US"/>
-        </w:rPr>
-        <w:t>Hybrid apps are a combination of native apps and web apps. They are “primarily built using HTML5 and JavaScript, and a detailed knowledge of the target platform is not required” (PAPER-1).</w:t>
-      </w:r>
-      <w:r>
-        <w:rPr>
-          <w:lang w:val="en-US"/>
-        </w:rPr>
-        <w:t xml:space="preserve"> The essential difference to web apps is that they are running within a native app container. The code is still executed by a web browser, but can be bundled together with the application, thus removing the necessity of an active internet connection to download the programming logic. With hybrid apps, it is also possible to access the device’s special features through APIs provided by the cross-platform </w:t>
-      </w:r>
-      <w:r>
-        <w:rPr>
-          <w:lang w:val="en-US"/>
-        </w:rPr>
-        <w:t>development framework (cf. PAPER-1).</w:t>
-      </w:r>
-    </w:p>
-    <w:p>
-      <w:pPr>
-        <w:pStyle w:val="berschrift3"/>
-        <w:rPr>
-          <w:lang w:val="en-US"/>
-        </w:rPr>
-      </w:pPr>
-      <w:bookmarkStart w:id="12" w:name="_Toc452231381"/>
+      <w:bookmarkStart w:id="11" w:name="_Toc452231381"/>
       <w:r>
         <w:rPr>
           <w:lang w:val="en-US"/>
@@ -6179,6 +6177,47 @@
         <w:lastRenderedPageBreak/>
         <w:t>Interpreted apps</w:t>
       </w:r>
+      <w:bookmarkEnd w:id="11"/>
+    </w:p>
+    <w:p>
+      <w:pPr>
+        <w:rPr>
+          <w:lang w:val="en-US"/>
+        </w:rPr>
+      </w:pPr>
+      <w:r>
+        <w:rPr>
+          <w:lang w:val="en-US"/>
+        </w:rPr>
+        <w:t>Interpreted apps use pre-defined commands during the development process to use native user interface components. This means that on the Android platform users will interact with typical Android-styled buttons, while on iOS users will interact with iOS-styled buttons, without any effort of the developer. Despite this advantage in user experience, the developer is completely dependent on the used framework. This could especially pose a problem when a new version of an operating system is released, because it is not clear if the app will automatically have access to new features or if all previously used components will look and behave the same way</w:t>
+      </w:r>
+      <w:r>
+        <w:rPr>
+          <w:lang w:val="en-US"/>
+        </w:rPr>
+        <w:t xml:space="preserve"> (PAPER-1)</w:t>
+      </w:r>
+      <w:r>
+        <w:rPr>
+          <w:lang w:val="en-US"/>
+        </w:rPr>
+        <w:t>.</w:t>
+      </w:r>
+    </w:p>
+    <w:p>
+      <w:pPr>
+        <w:pStyle w:val="berschrift3"/>
+        <w:rPr>
+          <w:lang w:val="en-US"/>
+        </w:rPr>
+      </w:pPr>
+      <w:bookmarkStart w:id="12" w:name="_Toc452231382"/>
+      <w:r>
+        <w:rPr>
+          <w:lang w:val="en-US"/>
+        </w:rPr>
+        <w:t>Generated apps</w:t>
+      </w:r>
       <w:bookmarkEnd w:id="12"/>
     </w:p>
     <w:p>
@@ -6191,19 +6230,62 @@
         <w:rPr>
           <w:lang w:val="en-US"/>
         </w:rPr>
-        <w:t>Interpreted apps use pre-defined commands during the development process to use native user interface components. This means that on the Android platform users will interact with typical Android-styled buttons, while on iOS users will interact with iOS-styled buttons, without any effort of the developer. Despite this advantage in user experience, the developer is completely dependent on the used framework. This could especially pose a problem when a new version of an operating system is released, because it is not clear if the app will automatically have access to new features or if all previously used components will look and behave the same way</w:t>
-      </w:r>
-      <w:r>
-        <w:rPr>
-          <w:lang w:val="en-US"/>
-        </w:rPr>
-        <w:t xml:space="preserve"> (PAPER-1)</w:t>
-      </w:r>
-      <w:r>
-        <w:rPr>
-          <w:lang w:val="en-US"/>
-        </w:rPr>
-        <w:t>.</w:t>
+        <w:t>This type of cross-platform developed apps use the code to generate native apps from it. They benefit from a high overall performance due to the use of compiled native code. One downside of generate apps is the increased build time that has to be carried out each time a change is made to the app (cf. PAPER-1).</w:t>
+      </w:r>
+    </w:p>
+    <w:p>
+      <w:pPr>
+        <w:pStyle w:val="berschrift2"/>
+        <w:rPr>
+          <w:lang w:val="en-US"/>
+        </w:rPr>
+      </w:pPr>
+      <w:bookmarkStart w:id="13" w:name="_Toc452231383"/>
+      <w:r>
+        <w:rPr>
+          <w:lang w:val="en-US"/>
+        </w:rPr>
+        <w:t>Cross-platform development frameworks</w:t>
+      </w:r>
+      <w:bookmarkEnd w:id="13"/>
+    </w:p>
+    <w:p>
+      <w:pPr>
+        <w:rPr>
+          <w:lang w:val="en-US"/>
+        </w:rPr>
+      </w:pPr>
+      <w:r>
+        <w:rPr>
+          <w:lang w:val="en-US"/>
+        </w:rPr>
+        <w:t>Over the last years, a multitude of cross-platform development frameworks has emerged. This section will give a brief overview of some of the most popular frameworks and mention their particular characteristics.</w:t>
+      </w:r>
+    </w:p>
+    <w:p>
+      <w:pPr>
+        <w:rPr>
+          <w:lang w:val="en-US"/>
+        </w:rPr>
+      </w:pPr>
+      <w:r>
+        <w:rPr>
+          <w:lang w:val="en-US"/>
+        </w:rPr>
+        <w:t>PAPER-4</w:t>
+      </w:r>
+    </w:p>
+    <w:p>
+      <w:pPr>
+        <w:rPr>
+          <w:lang w:val="en-US"/>
+        </w:rPr>
+      </w:pPr>
+      <w:r>
+        <w:rPr>
+          <w:lang w:val="en-US"/>
+        </w:rPr>
+        <w:t>Important criteria for choosing a framework</w:t>
       </w:r>
     </w:p>
     <w:p>
@@ -6213,112 +6295,28 @@
           <w:lang w:val="en-US"/>
         </w:rPr>
       </w:pPr>
-      <w:bookmarkStart w:id="13" w:name="_Toc452231382"/>
-      <w:r>
-        <w:rPr>
-          <w:lang w:val="en-US"/>
-        </w:rPr>
-        <w:t>Generated apps</w:t>
-      </w:r>
-      <w:bookmarkEnd w:id="13"/>
-    </w:p>
-    <w:p>
-      <w:pPr>
-        <w:rPr>
-          <w:lang w:val="en-US"/>
-        </w:rPr>
-      </w:pPr>
-      <w:r>
-        <w:rPr>
-          <w:lang w:val="en-US"/>
-        </w:rPr>
-        <w:t>This type of cross-platform developed apps use the code to generate native apps from it. They benefit from a high overall performance due to the use of compiled native code. One downside of generate apps is the increased build time that has to be carried out each time a change is made to the app (cf. PAPER-1).</w:t>
-      </w:r>
-    </w:p>
-    <w:p>
-      <w:pPr>
-        <w:pStyle w:val="berschrift2"/>
-        <w:rPr>
-          <w:lang w:val="en-US"/>
-        </w:rPr>
-      </w:pPr>
-      <w:bookmarkStart w:id="14" w:name="_Toc452231383"/>
-      <w:r>
-        <w:rPr>
-          <w:lang w:val="en-US"/>
-        </w:rPr>
-        <w:t>Cross-platform development frameworks</w:t>
+      <w:bookmarkStart w:id="14" w:name="_Toc452231384"/>
+      <w:r>
+        <w:rPr>
+          <w:lang w:val="en-US"/>
+        </w:rPr>
+        <w:t>Apache Cordova (</w:t>
+      </w:r>
+      <w:proofErr w:type="spellStart"/>
+      <w:r>
+        <w:rPr>
+          <w:lang w:val="en-US"/>
+        </w:rPr>
+        <w:t>PhoneGap</w:t>
+      </w:r>
+      <w:proofErr w:type="spellEnd"/>
+      <w:r>
+        <w:rPr>
+          <w:lang w:val="en-US"/>
+        </w:rPr>
+        <w:t>)</w:t>
       </w:r>
       <w:bookmarkEnd w:id="14"/>
-    </w:p>
-    <w:p>
-      <w:pPr>
-        <w:rPr>
-          <w:lang w:val="en-US"/>
-        </w:rPr>
-      </w:pPr>
-      <w:r>
-        <w:rPr>
-          <w:lang w:val="en-US"/>
-        </w:rPr>
-        <w:t>Over the last years, a multitude of cross-platform development frameworks has emerged. This section will give a brief overview of some of the most popular frameworks and mention their particular characteristics.</w:t>
-      </w:r>
-    </w:p>
-    <w:p>
-      <w:pPr>
-        <w:rPr>
-          <w:lang w:val="en-US"/>
-        </w:rPr>
-      </w:pPr>
-      <w:r>
-        <w:rPr>
-          <w:lang w:val="en-US"/>
-        </w:rPr>
-        <w:t>PAPER-4</w:t>
-      </w:r>
-    </w:p>
-    <w:p>
-      <w:pPr>
-        <w:rPr>
-          <w:lang w:val="en-US"/>
-        </w:rPr>
-      </w:pPr>
-      <w:r>
-        <w:rPr>
-          <w:lang w:val="en-US"/>
-        </w:rPr>
-        <w:t>Important criteria for choosing a framework</w:t>
-      </w:r>
-    </w:p>
-    <w:p>
-      <w:pPr>
-        <w:pStyle w:val="berschrift3"/>
-        <w:rPr>
-          <w:lang w:val="en-US"/>
-        </w:rPr>
-      </w:pPr>
-      <w:bookmarkStart w:id="15" w:name="_Toc452231384"/>
-      <w:r>
-        <w:rPr>
-          <w:lang w:val="en-US"/>
-        </w:rPr>
-        <w:t>Apache Cordova (</w:t>
-      </w:r>
-      <w:proofErr w:type="spellStart"/>
-      <w:r>
-        <w:rPr>
-          <w:lang w:val="en-US"/>
-        </w:rPr>
-        <w:t>PhoneGap</w:t>
-      </w:r>
-      <w:proofErr w:type="spellEnd"/>
-      <w:r>
-        <w:rPr>
-          <w:lang w:val="en-US"/>
-        </w:rPr>
-        <w:t>)</w:t>
-      </w:r>
-      <w:bookmarkEnd w:id="15"/>
     </w:p>
     <w:p>
       <w:pPr>
@@ -6521,7 +6519,7 @@
           <w:lang w:val="en-US"/>
         </w:rPr>
       </w:pPr>
-      <w:bookmarkStart w:id="16" w:name="_Toc452231385"/>
+      <w:bookmarkStart w:id="15" w:name="_Toc452231385"/>
       <w:proofErr w:type="spellStart"/>
       <w:r>
         <w:rPr>
@@ -6529,87 +6527,250 @@
         </w:rPr>
         <w:t>Xamarin</w:t>
       </w:r>
+      <w:bookmarkEnd w:id="15"/>
+      <w:proofErr w:type="spellEnd"/>
+    </w:p>
+    <w:p>
+      <w:pPr>
+        <w:rPr>
+          <w:lang w:val="en-US"/>
+        </w:rPr>
+      </w:pPr>
+      <w:proofErr w:type="spellStart"/>
+      <w:r>
+        <w:rPr>
+          <w:lang w:val="en-US"/>
+        </w:rPr>
+        <w:t>Xamarin</w:t>
+      </w:r>
+      <w:proofErr w:type="spellEnd"/>
+      <w:r>
+        <w:rPr>
+          <w:rStyle w:val="Funotenzeichen"/>
+          <w:lang w:val="en-US"/>
+        </w:rPr>
+        <w:footnoteReference w:id="3"/>
+      </w:r>
+      <w:r>
+        <w:rPr>
+          <w:lang w:val="en-US"/>
+        </w:rPr>
+        <w:t xml:space="preserve"> is another popular framework that builds generated native apps. Instead of web technologies it uses the programming languages C# or Ruby. </w:t>
+      </w:r>
+      <w:proofErr w:type="spellStart"/>
+      <w:r>
+        <w:rPr>
+          <w:lang w:val="en-US"/>
+        </w:rPr>
+        <w:t>Xamarin</w:t>
+      </w:r>
+      <w:proofErr w:type="spellEnd"/>
+      <w:r>
+        <w:rPr>
+          <w:lang w:val="en-US"/>
+        </w:rPr>
+        <w:t xml:space="preserve"> apps use native user interface components, thus providing app users with well-known interaction tools. </w:t>
+      </w:r>
+      <w:r>
+        <w:rPr>
+          <w:lang w:val="en-US"/>
+        </w:rPr>
+        <w:t>It supports the most popular operating systems, namely</w:t>
+      </w:r>
+      <w:r>
+        <w:rPr>
+          <w:lang w:val="en-US"/>
+        </w:rPr>
+        <w:t xml:space="preserve"> Android, iOS and Windows Phone and also offers a native API to access device sensors.</w:t>
+      </w:r>
+      <w:r>
+        <w:rPr>
+          <w:lang w:val="en-US"/>
+        </w:rPr>
+        <w:t xml:space="preserve"> </w:t>
+      </w:r>
+      <w:proofErr w:type="spellStart"/>
+      <w:r>
+        <w:rPr>
+          <w:lang w:val="en-US"/>
+        </w:rPr>
+        <w:t>Xamarin</w:t>
+      </w:r>
+      <w:proofErr w:type="spellEnd"/>
+      <w:r>
+        <w:rPr>
+          <w:lang w:val="en-US"/>
+        </w:rPr>
+        <w:t xml:space="preserve"> also offers additional services such as </w:t>
+      </w:r>
+      <w:r>
+        <w:rPr>
+          <w:lang w:val="en-US"/>
+        </w:rPr>
+        <w:t>an automated build tool.</w:t>
+      </w:r>
+    </w:p>
+    <w:p>
+      <w:pPr>
+        <w:pStyle w:val="berschrift3"/>
+        <w:rPr>
+          <w:lang w:val="en-US"/>
+        </w:rPr>
+      </w:pPr>
+      <w:bookmarkStart w:id="16" w:name="_Toc452231386"/>
+      <w:proofErr w:type="spellStart"/>
+      <w:r>
+        <w:rPr>
+          <w:lang w:val="en-US"/>
+        </w:rPr>
+        <w:t>Appcelerator</w:t>
+      </w:r>
+      <w:proofErr w:type="spellEnd"/>
+      <w:r>
+        <w:rPr>
+          <w:lang w:val="en-US"/>
+        </w:rPr>
+        <w:t xml:space="preserve"> </w:t>
+      </w:r>
+      <w:r>
+        <w:rPr>
+          <w:lang w:val="en-US"/>
+        </w:rPr>
+        <w:t>Titanium</w:t>
+      </w:r>
       <w:bookmarkEnd w:id="16"/>
+    </w:p>
+    <w:p>
+      <w:pPr>
+        <w:rPr>
+          <w:lang w:val="en-US"/>
+        </w:rPr>
+      </w:pPr>
+      <w:proofErr w:type="spellStart"/>
+      <w:r>
+        <w:rPr>
+          <w:lang w:val="en-US"/>
+        </w:rPr>
+        <w:t>Appcelerator</w:t>
+      </w:r>
       <w:proofErr w:type="spellEnd"/>
-    </w:p>
-    <w:p>
-      <w:pPr>
-        <w:rPr>
-          <w:lang w:val="en-US"/>
-        </w:rPr>
-      </w:pPr>
+      <w:r>
+        <w:rPr>
+          <w:lang w:val="en-US"/>
+        </w:rPr>
+        <w:t xml:space="preserve"> Titanium</w:t>
+      </w:r>
+      <w:r>
+        <w:rPr>
+          <w:rStyle w:val="Funotenzeichen"/>
+          <w:lang w:val="en-US"/>
+        </w:rPr>
+        <w:footnoteReference w:id="4"/>
+      </w:r>
+      <w:r>
+        <w:rPr>
+          <w:lang w:val="en-US"/>
+        </w:rPr>
+        <w:t xml:space="preserve"> is an example for a framework that creates </w:t>
+      </w:r>
+      <w:r>
+        <w:rPr>
+          <w:lang w:val="en-US"/>
+        </w:rPr>
+        <w:t>interpreted apps, which means that apps created with this framework will use native user interface components. However, it also features some aspects from hybrid apps by providing developers with the possibility to write reusable modules in JavaScript.</w:t>
+      </w:r>
+    </w:p>
+    <w:p>
+      <w:pPr>
+        <w:rPr>
+          <w:lang w:val="en-US"/>
+        </w:rPr>
+      </w:pPr>
+      <w:r>
+        <w:rPr>
+          <w:lang w:val="en-US"/>
+        </w:rPr>
+        <w:t xml:space="preserve">Titanium is one product of the </w:t>
+      </w:r>
       <w:proofErr w:type="spellStart"/>
       <w:r>
         <w:rPr>
           <w:lang w:val="en-US"/>
         </w:rPr>
-        <w:t>Xamarin</w:t>
+        <w:t>Appcelerator</w:t>
       </w:r>
       <w:proofErr w:type="spellEnd"/>
       <w:r>
         <w:rPr>
-          <w:rStyle w:val="Funotenzeichen"/>
-          <w:lang w:val="en-US"/>
-        </w:rPr>
-        <w:footnoteReference w:id="3"/>
-      </w:r>
-      <w:r>
-        <w:rPr>
-          <w:lang w:val="en-US"/>
-        </w:rPr>
-        <w:t xml:space="preserve"> is another popular framework that builds generated native apps. Instead of web technologies it uses the programming languages C# or Ruby. </w:t>
+          <w:lang w:val="en-US"/>
+        </w:rPr>
+        <w:t xml:space="preserve"> platform, together with tools like </w:t>
+      </w:r>
+      <w:r>
+        <w:rPr>
+          <w:i/>
+          <w:lang w:val="en-US"/>
+        </w:rPr>
+        <w:t>Arrow</w:t>
+      </w:r>
+      <w:r>
+        <w:rPr>
+          <w:lang w:val="en-US"/>
+        </w:rPr>
+        <w:t xml:space="preserve">, which is a framework for easily building APIs or </w:t>
+      </w:r>
+      <w:r>
+        <w:rPr>
+          <w:i/>
+          <w:lang w:val="en-US"/>
+        </w:rPr>
+        <w:t>Push</w:t>
+      </w:r>
+      <w:r>
+        <w:rPr>
+          <w:lang w:val="en-US"/>
+        </w:rPr>
+        <w:t>, which is a pre-built service fo</w:t>
+      </w:r>
+      <w:r>
+        <w:rPr>
+          <w:lang w:val="en-US"/>
+        </w:rPr>
+        <w:t xml:space="preserve">r push notifications that can be integrated into apps. Furthermore, </w:t>
       </w:r>
       <w:proofErr w:type="spellStart"/>
       <w:r>
         <w:rPr>
           <w:lang w:val="en-US"/>
         </w:rPr>
-        <w:t>Xamarin</w:t>
+        <w:t>Appcelerator</w:t>
       </w:r>
       <w:proofErr w:type="spellEnd"/>
       <w:r>
         <w:rPr>
           <w:lang w:val="en-US"/>
         </w:rPr>
-        <w:t xml:space="preserve"> apps use native user interface components, thus providing app users with well-known interaction tools. </w:t>
-      </w:r>
-      <w:r>
-        <w:rPr>
-          <w:lang w:val="en-US"/>
-        </w:rPr>
-        <w:t>It supports the most popular operating systems, namely</w:t>
-      </w:r>
-      <w:r>
-        <w:rPr>
-          <w:lang w:val="en-US"/>
-        </w:rPr>
-        <w:t xml:space="preserve"> Android, iOS and Windows Phone and also offers a native API to access device sensors.</w:t>
-      </w:r>
-      <w:r>
-        <w:rPr>
-          <w:lang w:val="en-US"/>
-        </w:rPr>
-        <w:t xml:space="preserve"> </w:t>
+        <w:t xml:space="preserve"> provides a multitude of analytics tools.</w:t>
+      </w:r>
+      <w:r>
+        <w:rPr>
+          <w:lang w:val="en-US"/>
+        </w:rPr>
+        <w:t xml:space="preserve"> It has to be noted that while Titanium itself is open-source and free-to-use, all other previously described tools from </w:t>
       </w:r>
       <w:proofErr w:type="spellStart"/>
       <w:r>
         <w:rPr>
           <w:lang w:val="en-US"/>
         </w:rPr>
-        <w:t>Xamarin</w:t>
+        <w:t>Appcelerator</w:t>
       </w:r>
       <w:proofErr w:type="spellEnd"/>
       <w:r>
         <w:rPr>
           <w:lang w:val="en-US"/>
         </w:rPr>
-        <w:t xml:space="preserve"> also offers additional services such as </w:t>
-      </w:r>
-      <w:r>
-        <w:rPr>
-          <w:lang w:val="en-US"/>
-        </w:rPr>
-        <w:t>an automated build tool.</w:t>
+        <w:t xml:space="preserve"> are only available in paid plans.</w:t>
       </w:r>
     </w:p>
     <w:p>
@@ -6619,177 +6780,14 @@
           <w:lang w:val="en-US"/>
         </w:rPr>
       </w:pPr>
-      <w:bookmarkStart w:id="17" w:name="_Toc452231386"/>
-      <w:proofErr w:type="spellStart"/>
-      <w:r>
-        <w:rPr>
-          <w:lang w:val="en-US"/>
-        </w:rPr>
-        <w:t>Appcelerator</w:t>
-      </w:r>
-      <w:proofErr w:type="spellEnd"/>
-      <w:r>
-        <w:rPr>
-          <w:lang w:val="en-US"/>
-        </w:rPr>
-        <w:t xml:space="preserve"> </w:t>
-      </w:r>
-      <w:r>
-        <w:rPr>
-          <w:lang w:val="en-US"/>
-        </w:rPr>
-        <w:t>Titanium</w:t>
+      <w:bookmarkStart w:id="17" w:name="_Toc452231387"/>
+      <w:r>
+        <w:rPr>
+          <w:lang w:val="en-US"/>
+        </w:rPr>
+        <w:t>Ionic</w:t>
       </w:r>
       <w:bookmarkEnd w:id="17"/>
-    </w:p>
-    <w:p>
-      <w:pPr>
-        <w:rPr>
-          <w:lang w:val="en-US"/>
-        </w:rPr>
-      </w:pPr>
-      <w:proofErr w:type="spellStart"/>
-      <w:r>
-        <w:rPr>
-          <w:lang w:val="en-US"/>
-        </w:rPr>
-        <w:t>Appcelerator</w:t>
-      </w:r>
-      <w:proofErr w:type="spellEnd"/>
-      <w:r>
-        <w:rPr>
-          <w:lang w:val="en-US"/>
-        </w:rPr>
-        <w:t xml:space="preserve"> Titanium</w:t>
-      </w:r>
-      <w:r>
-        <w:rPr>
-          <w:rStyle w:val="Funotenzeichen"/>
-          <w:lang w:val="en-US"/>
-        </w:rPr>
-        <w:footnoteReference w:id="4"/>
-      </w:r>
-      <w:r>
-        <w:rPr>
-          <w:lang w:val="en-US"/>
-        </w:rPr>
-        <w:t xml:space="preserve"> is an example for a framework that creates </w:t>
-      </w:r>
-      <w:r>
-        <w:rPr>
-          <w:lang w:val="en-US"/>
-        </w:rPr>
-        <w:t>interpreted apps, which means that apps created with this framework will use native user interface components. However, it also features some aspects from hybrid apps by providing developers with the possibility to write reusable modules in JavaScript.</w:t>
-      </w:r>
-    </w:p>
-    <w:p>
-      <w:pPr>
-        <w:rPr>
-          <w:lang w:val="en-US"/>
-        </w:rPr>
-      </w:pPr>
-      <w:r>
-        <w:rPr>
-          <w:lang w:val="en-US"/>
-        </w:rPr>
-        <w:t xml:space="preserve">Titanium is one product of the </w:t>
-      </w:r>
-      <w:proofErr w:type="spellStart"/>
-      <w:r>
-        <w:rPr>
-          <w:lang w:val="en-US"/>
-        </w:rPr>
-        <w:t>Appcelerator</w:t>
-      </w:r>
-      <w:proofErr w:type="spellEnd"/>
-      <w:r>
-        <w:rPr>
-          <w:lang w:val="en-US"/>
-        </w:rPr>
-        <w:t xml:space="preserve"> platform, together with tools like </w:t>
-      </w:r>
-      <w:r>
-        <w:rPr>
-          <w:i/>
-          <w:lang w:val="en-US"/>
-        </w:rPr>
-        <w:t>Arrow</w:t>
-      </w:r>
-      <w:r>
-        <w:rPr>
-          <w:lang w:val="en-US"/>
-        </w:rPr>
-        <w:t xml:space="preserve">, which is a framework for easily building APIs or </w:t>
-      </w:r>
-      <w:r>
-        <w:rPr>
-          <w:i/>
-          <w:lang w:val="en-US"/>
-        </w:rPr>
-        <w:t>Push</w:t>
-      </w:r>
-      <w:r>
-        <w:rPr>
-          <w:lang w:val="en-US"/>
-        </w:rPr>
-        <w:t>, which is a pre-built service fo</w:t>
-      </w:r>
-      <w:r>
-        <w:rPr>
-          <w:lang w:val="en-US"/>
-        </w:rPr>
-        <w:t xml:space="preserve">r push notifications that can be integrated into apps. Furthermore, </w:t>
-      </w:r>
-      <w:proofErr w:type="spellStart"/>
-      <w:r>
-        <w:rPr>
-          <w:lang w:val="en-US"/>
-        </w:rPr>
-        <w:t>Appcelerator</w:t>
-      </w:r>
-      <w:proofErr w:type="spellEnd"/>
-      <w:r>
-        <w:rPr>
-          <w:lang w:val="en-US"/>
-        </w:rPr>
-        <w:t xml:space="preserve"> provides a multitude of analytics tools.</w:t>
-      </w:r>
-      <w:r>
-        <w:rPr>
-          <w:lang w:val="en-US"/>
-        </w:rPr>
-        <w:t xml:space="preserve"> It has to be noted that while Titanium itself is open-source and free-to-use, all other previously described tools from </w:t>
-      </w:r>
-      <w:proofErr w:type="spellStart"/>
-      <w:r>
-        <w:rPr>
-          <w:lang w:val="en-US"/>
-        </w:rPr>
-        <w:t>Appcelerator</w:t>
-      </w:r>
-      <w:proofErr w:type="spellEnd"/>
-      <w:r>
-        <w:rPr>
-          <w:lang w:val="en-US"/>
-        </w:rPr>
-        <w:t xml:space="preserve"> are only available in paid plans.</w:t>
-      </w:r>
-    </w:p>
-    <w:p>
-      <w:pPr>
-        <w:pStyle w:val="berschrift3"/>
-        <w:rPr>
-          <w:lang w:val="en-US"/>
-        </w:rPr>
-      </w:pPr>
-      <w:bookmarkStart w:id="18" w:name="_Toc452231387"/>
-      <w:r>
-        <w:rPr>
-          <w:lang w:val="en-US"/>
-        </w:rPr>
-        <w:t>Ionic</w:t>
-      </w:r>
-      <w:bookmarkEnd w:id="18"/>
     </w:p>
     <w:p>
       <w:pPr>
@@ -6923,7 +6921,7 @@
           <w:lang w:val="en-US"/>
         </w:rPr>
       </w:pPr>
-      <w:bookmarkStart w:id="19" w:name="_Toc452231388"/>
+      <w:bookmarkStart w:id="18" w:name="_Toc452231388"/>
       <w:r>
         <w:rPr>
           <w:lang w:val="en-US"/>
@@ -6936,55 +6934,55 @@
         </w:rPr>
         <w:t xml:space="preserve"> Touch</w:t>
       </w:r>
+      <w:bookmarkEnd w:id="18"/>
+    </w:p>
+    <w:p>
+      <w:pPr>
+        <w:rPr>
+          <w:lang w:val="en-US"/>
+        </w:rPr>
+      </w:pPr>
+      <w:r>
+        <w:rPr>
+          <w:lang w:val="en-US"/>
+        </w:rPr>
+        <w:t>Sencha Touch</w:t>
+      </w:r>
+      <w:r>
+        <w:rPr>
+          <w:rStyle w:val="Funotenzeichen"/>
+          <w:lang w:val="en-US"/>
+        </w:rPr>
+        <w:footnoteReference w:id="8"/>
+      </w:r>
+      <w:r>
+        <w:rPr>
+          <w:lang w:val="en-US"/>
+        </w:rPr>
+        <w:t xml:space="preserve"> focuses primarily on creating user interfaces. It has special features to simulate user interface components from Android and iOS within a web application. </w:t>
+      </w:r>
+      <w:r>
+        <w:rPr>
+          <w:lang w:val="en-US"/>
+        </w:rPr>
+        <w:t>It does not, however, provide tools to build native apps. In order to use the code in a native app, it is either necessary to create a blank native app containing a web view for each platform the app should run on or use another framework like the previously mentioned Apache Cordova to fulfil the task.</w:t>
+      </w:r>
+    </w:p>
+    <w:p>
+      <w:pPr>
+        <w:pStyle w:val="berschrift3"/>
+        <w:rPr>
+          <w:lang w:val="en-US"/>
+        </w:rPr>
+      </w:pPr>
+      <w:bookmarkStart w:id="19" w:name="_Toc452231389"/>
+      <w:r>
+        <w:rPr>
+          <w:lang w:val="en-US"/>
+        </w:rPr>
+        <w:t>Other frameworks</w:t>
+      </w:r>
       <w:bookmarkEnd w:id="19"/>
-    </w:p>
-    <w:p>
-      <w:pPr>
-        <w:rPr>
-          <w:lang w:val="en-US"/>
-        </w:rPr>
-      </w:pPr>
-      <w:r>
-        <w:rPr>
-          <w:lang w:val="en-US"/>
-        </w:rPr>
-        <w:t>Sencha Touch</w:t>
-      </w:r>
-      <w:r>
-        <w:rPr>
-          <w:rStyle w:val="Funotenzeichen"/>
-          <w:lang w:val="en-US"/>
-        </w:rPr>
-        <w:footnoteReference w:id="8"/>
-      </w:r>
-      <w:r>
-        <w:rPr>
-          <w:lang w:val="en-US"/>
-        </w:rPr>
-        <w:t xml:space="preserve"> focuses primarily on creating user interfaces. It has special features to simulate user interface components from Android and iOS within a web application. </w:t>
-      </w:r>
-      <w:r>
-        <w:rPr>
-          <w:lang w:val="en-US"/>
-        </w:rPr>
-        <w:t>It does not, however, provide tools to build native apps. In order to use the code in a native app, it is either necessary to create a blank native app containing a web view for each platform the app should run on or use another framework like the previously mentioned Apache Cordova to fulfil the task.</w:t>
-      </w:r>
-    </w:p>
-    <w:p>
-      <w:pPr>
-        <w:pStyle w:val="berschrift3"/>
-        <w:rPr>
-          <w:lang w:val="en-US"/>
-        </w:rPr>
-      </w:pPr>
-      <w:bookmarkStart w:id="20" w:name="_Toc452231389"/>
-      <w:r>
-        <w:rPr>
-          <w:lang w:val="en-US"/>
-        </w:rPr>
-        <w:t>Other frameworks</w:t>
-      </w:r>
-      <w:bookmarkEnd w:id="20"/>
     </w:p>
     <w:p>
       <w:pPr>
@@ -7067,7 +7065,7 @@
           <w:lang w:val="en-US"/>
         </w:rPr>
       </w:pPr>
-      <w:bookmarkStart w:id="21" w:name="_Toc452231390"/>
+      <w:bookmarkStart w:id="20" w:name="_Toc452231390"/>
       <w:r>
         <w:rPr>
           <w:lang w:val="en-US"/>
@@ -7075,6 +7073,90 @@
         <w:lastRenderedPageBreak/>
         <w:t>WebRTC</w:t>
       </w:r>
+      <w:bookmarkEnd w:id="20"/>
+    </w:p>
+    <w:p>
+      <w:pPr>
+        <w:rPr>
+          <w:lang w:val="en-US"/>
+        </w:rPr>
+      </w:pPr>
+      <w:r>
+        <w:rPr>
+          <w:lang w:val="en-US"/>
+        </w:rPr>
+        <w:t>“Web Real-Time Communication (WebRTC) is a new standard that lets browsers communicate in real time using a peer-to-peer architecture” (BOOK 1</w:t>
+      </w:r>
+      <w:r>
+        <w:rPr>
+          <w:lang w:val="en-US"/>
+        </w:rPr>
+        <w:t>, p. vii</w:t>
+      </w:r>
+      <w:r>
+        <w:rPr>
+          <w:lang w:val="en-US"/>
+        </w:rPr>
+        <w:t xml:space="preserve">). </w:t>
+      </w:r>
+      <w:r>
+        <w:rPr>
+          <w:lang w:val="en-US"/>
+        </w:rPr>
+        <w:t xml:space="preserve">This </w:t>
+      </w:r>
+      <w:r>
+        <w:rPr>
+          <w:lang w:val="en-US"/>
+        </w:rPr>
+        <w:t>technology development is particularly promising since it enables real-time telecommunication applications within web browsers, without the need of third-party extensions or plugins.</w:t>
+      </w:r>
+      <w:r>
+        <w:rPr>
+          <w:lang w:val="en-US"/>
+        </w:rPr>
+        <w:t xml:space="preserve"> Furthermore, WebRTC is open source software, which means that the entire source code is publicly available. This is beneficial for developers because they </w:t>
+      </w:r>
+      <w:r>
+        <w:rPr>
+          <w:lang w:val="en-US"/>
+        </w:rPr>
+        <w:t xml:space="preserve">can get </w:t>
+      </w:r>
+      <w:r>
+        <w:rPr>
+          <w:lang w:val="en-US"/>
+        </w:rPr>
+        <w:t>a full understanding of the inner functionality and, additionally, the code can be extended and improved by the community.</w:t>
+      </w:r>
+    </w:p>
+    <w:p>
+      <w:pPr>
+        <w:rPr>
+          <w:lang w:val="en-US"/>
+        </w:rPr>
+      </w:pPr>
+      <w:r>
+        <w:rPr>
+          <w:lang w:val="en-US"/>
+        </w:rPr>
+        <w:t>The following chapter will give an overview of the history and functionality of WebRTC, along with its benefits and limitations. The end of chapter will take a look on the possibilities of using WebRTC outside of web browsers.</w:t>
+      </w:r>
+    </w:p>
+    <w:p>
+      <w:pPr>
+        <w:pStyle w:val="berschrift2"/>
+        <w:rPr>
+          <w:lang w:val="en-US"/>
+        </w:rPr>
+      </w:pPr>
+      <w:bookmarkStart w:id="21" w:name="_Toc452231391"/>
+      <w:r>
+        <w:rPr>
+          <w:lang w:val="en-US"/>
+        </w:rPr>
+        <w:t>History</w:t>
+      </w:r>
       <w:bookmarkEnd w:id="21"/>
     </w:p>
     <w:p>
@@ -7087,62 +7169,85 @@
         <w:rPr>
           <w:lang w:val="en-US"/>
         </w:rPr>
-        <w:t>“Web Real-Time Communication (WebRTC) is a new standard that lets browsers communicate in real time using a peer-to-peer architecture” (BOOK 1</w:t>
-      </w:r>
-      <w:r>
-        <w:rPr>
-          <w:lang w:val="en-US"/>
-        </w:rPr>
-        <w:t>, p. vii</w:t>
-      </w:r>
-      <w:r>
-        <w:rPr>
-          <w:lang w:val="en-US"/>
-        </w:rPr>
-        <w:t xml:space="preserve">). </w:t>
-      </w:r>
-      <w:r>
-        <w:rPr>
-          <w:lang w:val="en-US"/>
-        </w:rPr>
-        <w:t xml:space="preserve">This </w:t>
-      </w:r>
-      <w:r>
-        <w:rPr>
-          <w:lang w:val="en-US"/>
-        </w:rPr>
-        <w:t>technology development is particularly promising since it enables real-time telecommunication applications within web browsers, without the need of third-party extensions or plugins.</w:t>
-      </w:r>
-      <w:r>
-        <w:rPr>
-          <w:lang w:val="en-US"/>
-        </w:rPr>
-        <w:t xml:space="preserve"> Furthermore, WebRTC is open source software, which means that the entire source code is publicly available. This is beneficial for developers because they </w:t>
-      </w:r>
-      <w:r>
-        <w:rPr>
-          <w:lang w:val="en-US"/>
-        </w:rPr>
-        <w:t xml:space="preserve">can get </w:t>
-      </w:r>
-      <w:r>
-        <w:rPr>
-          <w:lang w:val="en-US"/>
-        </w:rPr>
-        <w:t>a full understanding of the inner functionality and, additionally, the code can be extended and improved by the community.</w:t>
-      </w:r>
-    </w:p>
-    <w:p>
-      <w:pPr>
-        <w:rPr>
-          <w:lang w:val="en-US"/>
-        </w:rPr>
-      </w:pPr>
-      <w:r>
-        <w:rPr>
-          <w:lang w:val="en-US"/>
-        </w:rPr>
-        <w:t>The following chapter will give an overview of the history and functionality of WebRTC, along with its benefits and limitations. The end of chapter will take a look on the possibilities of using WebRTC outside of web browsers.</w:t>
+        <w:t xml:space="preserve">WebRTC started as a project conducted by Google. </w:t>
+      </w:r>
+      <w:r>
+        <w:rPr>
+          <w:lang w:val="en-US"/>
+        </w:rPr>
+        <w:t xml:space="preserve">The first time that </w:t>
+      </w:r>
+      <w:r>
+        <w:rPr>
+          <w:lang w:val="en-US"/>
+        </w:rPr>
+        <w:t xml:space="preserve">it </w:t>
+      </w:r>
+      <w:r>
+        <w:rPr>
+          <w:lang w:val="en-US"/>
+        </w:rPr>
+        <w:t xml:space="preserve">was presented to the public was in May 2011. Later that year, the company decided to publish the entire source code </w:t>
+      </w:r>
+      <w:r>
+        <w:rPr>
+          <w:lang w:val="en-US"/>
+        </w:rPr>
+        <w:t>under a permissive Berkeley Software Distribution (BSD)</w:t>
+      </w:r>
+      <w:r>
+        <w:rPr>
+          <w:lang w:val="en-US"/>
+        </w:rPr>
+        <w:t xml:space="preserve"> license</w:t>
+      </w:r>
+      <w:r>
+        <w:rPr>
+          <w:lang w:val="en-US"/>
+        </w:rPr>
+        <w:t>, enabling the internet community to contribute ideas to the project</w:t>
+      </w:r>
+      <w:r>
+        <w:rPr>
+          <w:lang w:val="en-US"/>
+        </w:rPr>
+        <w:t>. At the same time, in November 2011, the first rudimentary version of WebRTC was added to the Google Chrome browser.</w:t>
+      </w:r>
+      <w:r>
+        <w:rPr>
+          <w:lang w:val="en-US"/>
+        </w:rPr>
+        <w:t xml:space="preserve"> </w:t>
+      </w:r>
+      <w:r>
+        <w:rPr>
+          <w:lang w:val="en-US"/>
+        </w:rPr>
+        <w:t>The beginning of 2013 the technology passed an important milestone</w:t>
+      </w:r>
+      <w:r>
+        <w:rPr>
+          <w:lang w:val="en-US"/>
+        </w:rPr>
+        <w:t xml:space="preserve">, </w:t>
+      </w:r>
+      <w:r>
+        <w:rPr>
+          <w:lang w:val="en-US"/>
+        </w:rPr>
+        <w:t>as Mozilla published its implementation of WebRTC into their Firefox browser and it was possible to start peer-to-peer connections from Chrome to Firefox and vice versa. In that same year, both companies also released the first mobile versions of their browsers supporting WebRTC</w:t>
+      </w:r>
+      <w:r>
+        <w:rPr>
+          <w:lang w:val="en-US"/>
+        </w:rPr>
+        <w:t xml:space="preserve"> (cf. WebRTC Tutorial 2014)</w:t>
+      </w:r>
+      <w:r>
+        <w:rPr>
+          <w:lang w:val="en-US"/>
+        </w:rPr>
+        <w:t>.</w:t>
       </w:r>
     </w:p>
     <w:p>
@@ -7152,120 +7257,15 @@
           <w:lang w:val="en-US"/>
         </w:rPr>
       </w:pPr>
-      <w:bookmarkStart w:id="22" w:name="_Toc452231391"/>
-      <w:r>
-        <w:rPr>
-          <w:lang w:val="en-US"/>
-        </w:rPr>
-        <w:t>History</w:t>
+      <w:bookmarkStart w:id="22" w:name="_Toc452231392"/>
+      <w:bookmarkStart w:id="23" w:name="_Ref452305871"/>
+      <w:r>
+        <w:rPr>
+          <w:lang w:val="en-US"/>
+        </w:rPr>
+        <w:t>Architecture</w:t>
       </w:r>
       <w:bookmarkEnd w:id="22"/>
-    </w:p>
-    <w:p>
-      <w:pPr>
-        <w:rPr>
-          <w:lang w:val="en-US"/>
-        </w:rPr>
-      </w:pPr>
-      <w:r>
-        <w:rPr>
-          <w:lang w:val="en-US"/>
-        </w:rPr>
-        <w:t xml:space="preserve">WebRTC started as a project conducted by Google. </w:t>
-      </w:r>
-      <w:r>
-        <w:rPr>
-          <w:lang w:val="en-US"/>
-        </w:rPr>
-        <w:t xml:space="preserve">The first time that </w:t>
-      </w:r>
-      <w:r>
-        <w:rPr>
-          <w:lang w:val="en-US"/>
-        </w:rPr>
-        <w:t xml:space="preserve">it </w:t>
-      </w:r>
-      <w:r>
-        <w:rPr>
-          <w:lang w:val="en-US"/>
-        </w:rPr>
-        <w:t xml:space="preserve">was presented to the public was in May 2011. Later that year, the company decided to publish the entire source code </w:t>
-      </w:r>
-      <w:r>
-        <w:rPr>
-          <w:lang w:val="en-US"/>
-        </w:rPr>
-        <w:t>under a permissive Berkeley Software Distribution (BSD)</w:t>
-      </w:r>
-      <w:r>
-        <w:rPr>
-          <w:lang w:val="en-US"/>
-        </w:rPr>
-        <w:t xml:space="preserve"> license</w:t>
-      </w:r>
-      <w:r>
-        <w:rPr>
-          <w:lang w:val="en-US"/>
-        </w:rPr>
-        <w:t>, enabling the internet community to contribute ideas to the project</w:t>
-      </w:r>
-      <w:r>
-        <w:rPr>
-          <w:lang w:val="en-US"/>
-        </w:rPr>
-        <w:t>. At the same time, in November 2011, the first rudimentary version of WebRTC was added to the Google Chrome browser.</w:t>
-      </w:r>
-      <w:r>
-        <w:rPr>
-          <w:lang w:val="en-US"/>
-        </w:rPr>
-        <w:t xml:space="preserve"> </w:t>
-      </w:r>
-      <w:r>
-        <w:rPr>
-          <w:lang w:val="en-US"/>
-        </w:rPr>
-        <w:t>The beginning of 2013 the technology passed an important milestone</w:t>
-      </w:r>
-      <w:r>
-        <w:rPr>
-          <w:lang w:val="en-US"/>
-        </w:rPr>
-        <w:t xml:space="preserve">, </w:t>
-      </w:r>
-      <w:r>
-        <w:rPr>
-          <w:lang w:val="en-US"/>
-        </w:rPr>
-        <w:t>as Mozilla published its implementation of WebRTC into their Firefox browser and it was possible to start peer-to-peer connections from Chrome to Firefox and vice versa. In that same year, both companies also released the first mobile versions of their browsers supporting WebRTC</w:t>
-      </w:r>
-      <w:r>
-        <w:rPr>
-          <w:lang w:val="en-US"/>
-        </w:rPr>
-        <w:t xml:space="preserve"> (cf. WebRTC Tutorial 2014)</w:t>
-      </w:r>
-      <w:r>
-        <w:rPr>
-          <w:lang w:val="en-US"/>
-        </w:rPr>
-        <w:t>.</w:t>
-      </w:r>
-    </w:p>
-    <w:p>
-      <w:pPr>
-        <w:pStyle w:val="berschrift2"/>
-        <w:rPr>
-          <w:lang w:val="en-US"/>
-        </w:rPr>
-      </w:pPr>
-      <w:bookmarkStart w:id="23" w:name="_Toc452231392"/>
-      <w:r>
-        <w:rPr>
-          <w:lang w:val="en-US"/>
-        </w:rPr>
-        <w:t>Architecture</w:t>
-      </w:r>
       <w:bookmarkEnd w:id="23"/>
     </w:p>
     <w:p>
@@ -7458,7 +7458,7 @@
           <w:lang w:val="de-DE" w:eastAsia="de-DE"/>
         </w:rPr>
         <w:drawing>
-          <wp:inline distT="0" distB="0" distL="0" distR="0" wp14:anchorId="1A52B604" wp14:editId="721D7F3B">
+          <wp:inline distT="0" distB="0" distL="0" distR="0" wp14:anchorId="7F818943" wp14:editId="277BBE16">
             <wp:extent cx="4381500" cy="3254971"/>
             <wp:effectExtent l="0" t="0" r="0" b="3175"/>
             <wp:docPr id="10" name="Grafik 10" descr="C:\xampp\htdocs\cross-platform-webrtc\thesis\images\Architecture.PNG"/>
@@ -7823,7 +7823,7 @@
         </w:rPr>
         <w:lastRenderedPageBreak/>
         <w:drawing>
-          <wp:inline distT="0" distB="0" distL="0" distR="0" wp14:anchorId="7C656334" wp14:editId="589BB701">
+          <wp:inline distT="0" distB="0" distL="0" distR="0" wp14:anchorId="51381773" wp14:editId="6FE87F3A">
             <wp:extent cx="4486275" cy="1931788"/>
             <wp:effectExtent l="0" t="0" r="0" b="0"/>
             <wp:docPr id="6" name="Grafik 6" descr="C:\xampp\htdocs\cross-platform-webrtc\thesis\images\MediaStream.PNG"/>
@@ -8163,7 +8163,7 @@
         </w:rPr>
         <w:lastRenderedPageBreak/>
         <w:drawing>
-          <wp:inline distT="0" distB="0" distL="0" distR="0" wp14:anchorId="68C8779B" wp14:editId="6DA151C5">
+          <wp:inline distT="0" distB="0" distL="0" distR="0" wp14:anchorId="4565B5DA" wp14:editId="69FE47AE">
             <wp:extent cx="5219700" cy="4150089"/>
             <wp:effectExtent l="0" t="0" r="0" b="3175"/>
             <wp:docPr id="9" name="Grafik 9" descr="C:\xampp\htdocs\cross-platform-webrtc\thesis\images\code_media_stream.PNG"/>
@@ -8979,7 +8979,7 @@
         </w:rPr>
         <w:lastRenderedPageBreak/>
         <w:drawing>
-          <wp:inline distT="0" distB="0" distL="0" distR="0" wp14:anchorId="1BD2560A" wp14:editId="6F3B70CE">
+          <wp:inline distT="0" distB="0" distL="0" distR="0" wp14:anchorId="5B10D618" wp14:editId="2FF24889">
             <wp:extent cx="4181475" cy="2280804"/>
             <wp:effectExtent l="0" t="0" r="0" b="5715"/>
             <wp:docPr id="7" name="Grafik 7" descr="C:\xampp\htdocs\cross-platform-webrtc\research\pdf\PAPER-18-Dateien\diagram_2_en.png"/>
@@ -9284,7 +9284,7 @@
         </w:rPr>
         <w:lastRenderedPageBreak/>
         <w:drawing>
-          <wp:inline distT="0" distB="0" distL="0" distR="0" wp14:anchorId="45A5242C" wp14:editId="6B697C61">
+          <wp:inline distT="0" distB="0" distL="0" distR="0" wp14:anchorId="7CD5863C" wp14:editId="268B9D2A">
             <wp:extent cx="2667000" cy="2186940"/>
             <wp:effectExtent l="0" t="0" r="0" b="3810"/>
             <wp:docPr id="4" name="Grafik 4" descr="C:\xampp\htdocs\cross-platform-webrtc\research\pdf\PAPER-18-Dateien\diagram_1_en.png"/>
@@ -9545,7 +9545,7 @@
         </w:rPr>
         <w:lastRenderedPageBreak/>
         <w:drawing>
-          <wp:inline distT="0" distB="0" distL="0" distR="0" wp14:anchorId="48D5919E" wp14:editId="44404851">
+          <wp:inline distT="0" distB="0" distL="0" distR="0" wp14:anchorId="5519275A" wp14:editId="41079265">
             <wp:extent cx="4410075" cy="4069266"/>
             <wp:effectExtent l="0" t="0" r="0" b="7620"/>
             <wp:docPr id="5" name="Grafik 5" descr="C:\xampp\htdocs\cross-platform-webrtc\thesis\images\Signaling.PNG"/>
@@ -10610,6 +10610,7 @@
         </w:rPr>
       </w:pPr>
       <w:bookmarkStart w:id="49" w:name="_Toc452231405"/>
+      <w:bookmarkStart w:id="50" w:name="_Ref452308529"/>
       <w:r>
         <w:rPr>
           <w:lang w:val="en-US"/>
@@ -10617,6 +10618,7 @@
         <w:t>Limitations</w:t>
       </w:r>
       <w:bookmarkEnd w:id="49"/>
+      <w:bookmarkEnd w:id="50"/>
     </w:p>
     <w:p>
       <w:pPr>
@@ -10701,7 +10703,7 @@
           <w:lang w:val="de-DE" w:eastAsia="de-DE"/>
         </w:rPr>
         <w:drawing>
-          <wp:inline distT="0" distB="0" distL="0" distR="0" wp14:anchorId="7123372C" wp14:editId="6F087477">
+          <wp:inline distT="0" distB="0" distL="0" distR="0" wp14:anchorId="702C5560" wp14:editId="6FD42787">
             <wp:extent cx="5219700" cy="1286335"/>
             <wp:effectExtent l="0" t="0" r="0" b="9525"/>
             <wp:docPr id="3" name="Grafik 3"/>
@@ -10745,8 +10747,8 @@
           <w:lang w:val="en-US"/>
         </w:rPr>
       </w:pPr>
-      <w:bookmarkStart w:id="50" w:name="_Ref452107729"/>
-      <w:bookmarkStart w:id="51" w:name="_Toc452231427"/>
+      <w:bookmarkStart w:id="51" w:name="_Ref452107729"/>
+      <w:bookmarkStart w:id="52" w:name="_Toc452231427"/>
       <w:r>
         <w:rPr>
           <w:lang w:val="en-US"/>
@@ -10775,7 +10777,7 @@
       <w:r>
         <w:fldChar w:fldCharType="end"/>
       </w:r>
-      <w:bookmarkEnd w:id="50"/>
+      <w:bookmarkEnd w:id="51"/>
       <w:r>
         <w:rPr>
           <w:lang w:val="en-US"/>
@@ -10803,7 +10805,7 @@
         </w:rPr>
         <w:footnoteReference w:id="14"/>
       </w:r>
-      <w:bookmarkEnd w:id="51"/>
+      <w:bookmarkEnd w:id="52"/>
     </w:p>
     <w:p>
       <w:pPr>
@@ -10923,7 +10925,7 @@
           <w:lang w:val="de-DE" w:eastAsia="de-DE"/>
         </w:rPr>
         <w:drawing>
-          <wp:inline distT="0" distB="0" distL="0" distR="0" wp14:anchorId="3268DF36" wp14:editId="7C47D655">
+          <wp:inline distT="0" distB="0" distL="0" distR="0" wp14:anchorId="38FD565C" wp14:editId="69E6EC0C">
             <wp:extent cx="5219700" cy="1941699"/>
             <wp:effectExtent l="0" t="0" r="0" b="1905"/>
             <wp:docPr id="2" name="Grafik 2" descr="C:\xampp\htdocs\cross-platform-webrtc\thesis\images\Web_browser_market_share_austria_2015.PNG"/>
@@ -10980,8 +10982,8 @@
           <w:lang w:val="en-US"/>
         </w:rPr>
       </w:pPr>
-      <w:bookmarkStart w:id="52" w:name="_Ref452107000"/>
-      <w:bookmarkStart w:id="53" w:name="_Toc452231428"/>
+      <w:bookmarkStart w:id="53" w:name="_Ref452107000"/>
+      <w:bookmarkStart w:id="54" w:name="_Toc452231428"/>
       <w:r>
         <w:rPr>
           <w:lang w:val="en-US"/>
@@ -11010,14 +11012,14 @@
       <w:r>
         <w:fldChar w:fldCharType="end"/>
       </w:r>
-      <w:bookmarkEnd w:id="52"/>
+      <w:bookmarkEnd w:id="53"/>
       <w:r>
         <w:rPr>
           <w:lang w:val="en-US"/>
         </w:rPr>
         <w:t>: Web browser market share in Austria in 2015</w:t>
       </w:r>
-      <w:bookmarkEnd w:id="53"/>
+      <w:bookmarkEnd w:id="54"/>
     </w:p>
     <w:p>
       <w:pPr>
@@ -11170,7 +11172,7 @@
           <w:lang w:val="de-DE" w:eastAsia="de-DE"/>
         </w:rPr>
         <w:drawing>
-          <wp:inline distT="0" distB="0" distL="0" distR="0" wp14:anchorId="559E52D9" wp14:editId="35DD3B8E">
+          <wp:inline distT="0" distB="0" distL="0" distR="0" wp14:anchorId="5AFA8663" wp14:editId="580271BC">
             <wp:extent cx="4562475" cy="714375"/>
             <wp:effectExtent l="0" t="0" r="9525" b="9525"/>
             <wp:docPr id="1" name="Grafik 1" descr="C:\xampp\htdocs\cross-platform-webrtc\thesis\images\code_prefixes_navigator.PNG"/>
@@ -11226,9 +11228,9 @@
           <w:lang w:val="en-US"/>
         </w:rPr>
       </w:pPr>
-      <w:bookmarkStart w:id="54" w:name="_Ref452106333"/>
-      <w:bookmarkStart w:id="55" w:name="_Ref452106319"/>
-      <w:bookmarkStart w:id="56" w:name="_Toc452231430"/>
+      <w:bookmarkStart w:id="55" w:name="_Ref452106333"/>
+      <w:bookmarkStart w:id="56" w:name="_Ref452106319"/>
+      <w:bookmarkStart w:id="57" w:name="_Toc452231430"/>
       <w:r>
         <w:rPr>
           <w:lang w:val="en-US"/>
@@ -11257,15 +11259,21 @@
       <w:r>
         <w:fldChar w:fldCharType="end"/>
       </w:r>
-      <w:bookmarkEnd w:id="54"/>
+      <w:bookmarkEnd w:id="55"/>
       <w:r>
         <w:rPr>
           <w:lang w:val="en-US"/>
         </w:rPr>
         <w:t>: Necessary variable assignment to deal with vendor prefixes</w:t>
       </w:r>
-      <w:bookmarkEnd w:id="55"/>
       <w:bookmarkEnd w:id="56"/>
+      <w:bookmarkEnd w:id="57"/>
+      <w:r>
+        <w:rPr>
+          <w:lang w:val="en-US"/>
+        </w:rPr>
+        <w:t xml:space="preserve"> in web browsers</w:t>
+      </w:r>
     </w:p>
     <w:p>
       <w:pPr>
@@ -11413,7 +11421,7 @@
           <w:lang w:val="en-US"/>
         </w:rPr>
       </w:pPr>
-      <w:bookmarkStart w:id="57" w:name="_Toc452231406"/>
+      <w:bookmarkStart w:id="58" w:name="_Toc452231406"/>
       <w:r>
         <w:rPr>
           <w:lang w:val="en-US"/>
@@ -11424,9 +11432,671 @@
         <w:rPr>
           <w:lang w:val="en-US"/>
         </w:rPr>
-        <w:t xml:space="preserve"> outside of the browser</w:t>
-      </w:r>
-      <w:bookmarkEnd w:id="57"/>
+        <w:t xml:space="preserve"> </w:t>
+      </w:r>
+      <w:bookmarkEnd w:id="58"/>
+      <w:r>
+        <w:rPr>
+          <w:lang w:val="en-US"/>
+        </w:rPr>
+        <w:t>on mobile devices</w:t>
+      </w:r>
+    </w:p>
+    <w:p>
+      <w:pPr>
+        <w:rPr>
+          <w:lang w:val="en-US"/>
+        </w:rPr>
+      </w:pPr>
+      <w:r>
+        <w:rPr>
+          <w:lang w:val="en-US"/>
+        </w:rPr>
+        <w:t>The main goal of WebRTC is to bring real-time communications to the web browser (cf. BOOK-1, p. 1). That raises the question if</w:t>
+      </w:r>
+      <w:r>
+        <w:rPr>
+          <w:lang w:val="en-US"/>
+        </w:rPr>
+        <w:t xml:space="preserve"> there</w:t>
+      </w:r>
+      <w:r>
+        <w:rPr>
+          <w:lang w:val="en-US"/>
+        </w:rPr>
+        <w:t xml:space="preserve"> </w:t>
+      </w:r>
+      <w:r>
+        <w:rPr>
+          <w:lang w:val="en-US"/>
+        </w:rPr>
+        <w:t xml:space="preserve">are other ways to use </w:t>
+      </w:r>
+      <w:r>
+        <w:rPr>
+          <w:lang w:val="en-US"/>
+        </w:rPr>
+        <w:t xml:space="preserve">WebRTC </w:t>
+      </w:r>
+      <w:r>
+        <w:rPr>
+          <w:lang w:val="en-US"/>
+        </w:rPr>
+        <w:t>on mobile devices.</w:t>
+      </w:r>
+    </w:p>
+    <w:p>
+      <w:pPr>
+        <w:pStyle w:val="berschrift3"/>
+        <w:rPr>
+          <w:lang w:val="en-US"/>
+        </w:rPr>
+      </w:pPr>
+      <w:r>
+        <w:rPr>
+          <w:lang w:val="en-US"/>
+        </w:rPr>
+        <w:t>Web applications</w:t>
+      </w:r>
+    </w:p>
+    <w:p>
+      <w:pPr>
+        <w:pStyle w:val="berschrift3"/>
+        <w:rPr>
+          <w:lang w:val="en-US"/>
+        </w:rPr>
+      </w:pPr>
+      <w:r>
+        <w:rPr>
+          <w:lang w:val="en-US"/>
+        </w:rPr>
+        <w:t>Native app</w:t>
+      </w:r>
+    </w:p>
+    <w:p>
+      <w:pPr>
+        <w:rPr>
+          <w:lang w:val="en-US"/>
+        </w:rPr>
+      </w:pPr>
+      <w:r>
+        <w:rPr>
+          <w:lang w:val="en-US"/>
+        </w:rPr>
+        <w:t xml:space="preserve">WebRTC offers the possibility to </w:t>
+      </w:r>
+      <w:r>
+        <w:rPr>
+          <w:lang w:val="en-US"/>
+        </w:rPr>
+        <w:t xml:space="preserve">be </w:t>
+      </w:r>
+      <w:r>
+        <w:rPr>
+          <w:lang w:val="en-US"/>
+        </w:rPr>
+        <w:t>use</w:t>
+      </w:r>
+      <w:r>
+        <w:rPr>
+          <w:lang w:val="en-US"/>
+        </w:rPr>
+        <w:t xml:space="preserve">d </w:t>
+      </w:r>
+      <w:r>
+        <w:rPr>
+          <w:lang w:val="en-US"/>
+        </w:rPr>
+        <w:t xml:space="preserve">in native mobile apps. As described in Chapter </w:t>
+      </w:r>
+      <w:r>
+        <w:rPr>
+          <w:lang w:val="en-US"/>
+        </w:rPr>
+        <w:fldChar w:fldCharType="begin"/>
+      </w:r>
+      <w:r>
+        <w:rPr>
+          <w:lang w:val="en-US"/>
+        </w:rPr>
+        <w:instrText xml:space="preserve"> REF _Ref452305871 \r \h </w:instrText>
+      </w:r>
+      <w:r>
+        <w:rPr>
+          <w:lang w:val="en-US"/>
+        </w:rPr>
+      </w:r>
+      <w:r>
+        <w:rPr>
+          <w:lang w:val="en-US"/>
+        </w:rPr>
+        <w:fldChar w:fldCharType="separate"/>
+      </w:r>
+      <w:r>
+        <w:rPr>
+          <w:lang w:val="en-US"/>
+        </w:rPr>
+        <w:t>3.2</w:t>
+      </w:r>
+      <w:r>
+        <w:rPr>
+          <w:lang w:val="en-US"/>
+        </w:rPr>
+        <w:fldChar w:fldCharType="end"/>
+      </w:r>
+      <w:r>
+        <w:rPr>
+          <w:lang w:val="en-US"/>
+        </w:rPr>
+        <w:t xml:space="preserve">, the internal WebRTC API is written C++, </w:t>
+      </w:r>
+      <w:r>
+        <w:rPr>
+          <w:lang w:val="en-US"/>
+        </w:rPr>
+        <w:t xml:space="preserve">and offers an API for </w:t>
+      </w:r>
+      <w:r>
+        <w:rPr>
+          <w:lang w:val="en-US"/>
+        </w:rPr>
+        <w:t xml:space="preserve">web applications. </w:t>
+      </w:r>
+      <w:r>
+        <w:rPr>
+          <w:lang w:val="en-US"/>
+        </w:rPr>
+        <w:t xml:space="preserve">For native apps, however, there </w:t>
+      </w:r>
+      <w:proofErr w:type="gramStart"/>
+      <w:r>
+        <w:rPr>
+          <w:lang w:val="en-US"/>
+        </w:rPr>
+        <w:t>are</w:t>
+      </w:r>
+      <w:proofErr w:type="gramEnd"/>
+      <w:r>
+        <w:rPr>
+          <w:lang w:val="en-US"/>
+        </w:rPr>
+        <w:t xml:space="preserve"> no native WebRTC APIs yet. Google offers a WebRTC library for both the Android and iOS operating system. In order to use this library,</w:t>
+      </w:r>
+      <w:r>
+        <w:rPr>
+          <w:lang w:val="en-US"/>
+        </w:rPr>
+        <w:t xml:space="preserve"> the source code first must be compiled on the development system. </w:t>
+      </w:r>
+      <w:r>
+        <w:rPr>
+          <w:lang w:val="en-US"/>
+        </w:rPr>
+        <w:t>The official WebRTC page offers step-by-step guidelines</w:t>
+      </w:r>
+      <w:r>
+        <w:rPr>
+          <w:rStyle w:val="Funotenzeichen"/>
+          <w:lang w:val="en-US"/>
+        </w:rPr>
+        <w:footnoteReference w:id="18"/>
+      </w:r>
+      <w:r>
+        <w:rPr>
+          <w:lang w:val="en-US"/>
+        </w:rPr>
+        <w:t xml:space="preserve"> for the compilation process. </w:t>
+      </w:r>
+      <w:r>
+        <w:rPr>
+          <w:lang w:val="en-US"/>
+        </w:rPr>
+        <w:t xml:space="preserve">It must be noted that for compiling </w:t>
+      </w:r>
+      <w:r>
+        <w:rPr>
+          <w:lang w:val="en-US"/>
+        </w:rPr>
+        <w:t>the native Android code, it is necessary to use a machine which is running the Linux operating system. For the iOS code, a machine with Mac OS X is required, respectively.</w:t>
+      </w:r>
+    </w:p>
+    <w:p>
+      <w:pPr>
+        <w:pStyle w:val="berschrift3"/>
+        <w:rPr>
+          <w:lang w:val="en-US"/>
+        </w:rPr>
+      </w:pPr>
+      <w:r>
+        <w:rPr>
+          <w:lang w:val="en-US"/>
+        </w:rPr>
+        <w:t>Native app with web views</w:t>
+      </w:r>
+    </w:p>
+    <w:p>
+      <w:pPr>
+        <w:rPr>
+          <w:lang w:val="en-US"/>
+        </w:rPr>
+      </w:pPr>
+      <w:r>
+        <w:rPr>
+          <w:lang w:val="en-US"/>
+        </w:rPr>
+        <w:t xml:space="preserve">Another option would be to use a standard native app that contains only one web view, which loads and displays a web application like a browser does. </w:t>
+      </w:r>
+      <w:r>
+        <w:rPr>
+          <w:lang w:val="en-US"/>
+        </w:rPr>
+        <w:t>As a result, it is possible to provide users with a native app, without having to implement the application logic for the a</w:t>
+      </w:r>
+      <w:r>
+        <w:rPr>
+          <w:lang w:val="en-US"/>
+        </w:rPr>
+        <w:t>ppropriate operating system.</w:t>
+      </w:r>
+    </w:p>
+    <w:p>
+      <w:pPr>
+        <w:rPr>
+          <w:lang w:val="en-US"/>
+        </w:rPr>
+      </w:pPr>
+      <w:r>
+        <w:rPr>
+          <w:lang w:val="en-US"/>
+        </w:rPr>
+        <w:lastRenderedPageBreak/>
+        <w:t xml:space="preserve">Android features an implementation of WebRTC </w:t>
+      </w:r>
+      <w:r>
+        <w:rPr>
+          <w:lang w:val="en-US"/>
+        </w:rPr>
+        <w:t xml:space="preserve">since version 4.4 of its operating system. </w:t>
+      </w:r>
+      <w:r>
+        <w:rPr>
+          <w:lang w:val="en-US"/>
+        </w:rPr>
+        <w:t>How</w:t>
+      </w:r>
+      <w:r>
+        <w:rPr>
+          <w:lang w:val="en-US"/>
+        </w:rPr>
+        <w:t xml:space="preserve">ever, as Hart (2015) points out, it is based on Chromium 36 and it is not guaranteed that it is up to date with the latest WebRTC version in web browsers. </w:t>
+      </w:r>
+      <w:r>
+        <w:rPr>
+          <w:lang w:val="en-US"/>
+        </w:rPr>
+        <w:t xml:space="preserve">On iOS, on the other hand, there is no possibility to use WebRTC inside a </w:t>
+      </w:r>
+      <w:proofErr w:type="spellStart"/>
+      <w:r>
+        <w:rPr>
+          <w:lang w:val="en-US"/>
+        </w:rPr>
+        <w:t>UIWebView</w:t>
+      </w:r>
+      <w:proofErr w:type="spellEnd"/>
+      <w:r>
+        <w:rPr>
+          <w:lang w:val="en-US"/>
+        </w:rPr>
+        <w:t xml:space="preserve"> </w:t>
+      </w:r>
+      <w:r>
+        <w:rPr>
+          <w:lang w:val="en-US"/>
+        </w:rPr>
+        <w:t xml:space="preserve">in a native app. This is due to the fact that it uses the Safari browser as an underlying foundation, which does not feature any implementation of WebRTC at all, as described in Chapter </w:t>
+      </w:r>
+      <w:r>
+        <w:rPr>
+          <w:lang w:val="en-US"/>
+        </w:rPr>
+        <w:fldChar w:fldCharType="begin"/>
+      </w:r>
+      <w:r>
+        <w:rPr>
+          <w:lang w:val="en-US"/>
+        </w:rPr>
+        <w:instrText xml:space="preserve"> REF _Ref452308529 \r \h </w:instrText>
+      </w:r>
+      <w:r>
+        <w:rPr>
+          <w:lang w:val="en-US"/>
+        </w:rPr>
+      </w:r>
+      <w:r>
+        <w:rPr>
+          <w:lang w:val="en-US"/>
+        </w:rPr>
+        <w:fldChar w:fldCharType="separate"/>
+      </w:r>
+      <w:r>
+        <w:rPr>
+          <w:lang w:val="en-US"/>
+        </w:rPr>
+        <w:t>3.9</w:t>
+      </w:r>
+      <w:r>
+        <w:rPr>
+          <w:lang w:val="en-US"/>
+        </w:rPr>
+        <w:fldChar w:fldCharType="end"/>
+      </w:r>
+      <w:r>
+        <w:rPr>
+          <w:lang w:val="en-US"/>
+        </w:rPr>
+        <w:t>.</w:t>
+      </w:r>
+    </w:p>
+    <w:p>
+      <w:pPr>
+        <w:pStyle w:val="berschrift3"/>
+        <w:rPr>
+          <w:lang w:val="en-US"/>
+        </w:rPr>
+      </w:pPr>
+      <w:r>
+        <w:rPr>
+          <w:lang w:val="en-US"/>
+        </w:rPr>
+        <w:t>Cross-platform developed mobile app</w:t>
+      </w:r>
+    </w:p>
+    <w:p>
+      <w:pPr>
+        <w:rPr>
+          <w:lang w:val="en-US"/>
+        </w:rPr>
+      </w:pPr>
+      <w:r>
+        <w:rPr>
+          <w:lang w:val="en-US"/>
+        </w:rPr>
+        <w:t>When it comes to using WebRTC inside a cross-platform developed mobile app, developers currently have two options.</w:t>
+      </w:r>
+    </w:p>
+    <w:p>
+      <w:pPr>
+        <w:rPr>
+          <w:lang w:val="en-US"/>
+        </w:rPr>
+      </w:pPr>
+      <w:r>
+        <w:rPr>
+          <w:lang w:val="en-US"/>
+        </w:rPr>
+        <w:t>First</w:t>
+      </w:r>
+      <w:r>
+        <w:rPr>
+          <w:lang w:val="en-US"/>
+        </w:rPr>
+        <w:t>, there is Crosswalk</w:t>
+      </w:r>
+      <w:r>
+        <w:rPr>
+          <w:rStyle w:val="Funotenzeichen"/>
+          <w:lang w:val="en-US"/>
+        </w:rPr>
+        <w:footnoteReference w:id="19"/>
+      </w:r>
+      <w:r>
+        <w:rPr>
+          <w:lang w:val="en-US"/>
+        </w:rPr>
+        <w:t xml:space="preserve">, which is an open source web application runtime. The Crosswalk Project is backed by </w:t>
+      </w:r>
+      <w:r>
+        <w:rPr>
+          <w:lang w:val="en-US"/>
+        </w:rPr>
+        <w:t xml:space="preserve">technology company Intel and is built upon Apache Cordova. </w:t>
+      </w:r>
+      <w:r>
+        <w:rPr>
+          <w:lang w:val="en-US"/>
+        </w:rPr>
+        <w:t>The substantial advantage of using Crosswalk is the fact it always uses the latest version of the Google Chrome browser for its web view</w:t>
+      </w:r>
+      <w:r>
+        <w:rPr>
+          <w:lang w:val="en-US"/>
+        </w:rPr>
+        <w:t>. This is a considerable benefit when developing a WebRTC application, since Google Chrome is generally the first web browser to implement new WebRTC features (cf. Hart 2015).</w:t>
+      </w:r>
+      <w:r>
+        <w:rPr>
+          <w:lang w:val="en-US"/>
+        </w:rPr>
+        <w:t xml:space="preserve"> Due to the fact that Crosswalk uses Apache Cordova internally, applications for it are written using HTML5, JavaScript and CSS.</w:t>
+      </w:r>
+    </w:p>
+    <w:p>
+      <w:pPr>
+        <w:rPr>
+          <w:lang w:val="en-US"/>
+        </w:rPr>
+      </w:pPr>
+      <w:r>
+        <w:rPr>
+          <w:lang w:val="en-US"/>
+        </w:rPr>
+        <w:t xml:space="preserve">The second option is </w:t>
+      </w:r>
+      <w:proofErr w:type="spellStart"/>
+      <w:r>
+        <w:rPr>
+          <w:lang w:val="en-US"/>
+        </w:rPr>
+        <w:t>OpenWebRTC</w:t>
+      </w:r>
+      <w:proofErr w:type="spellEnd"/>
+      <w:r>
+        <w:rPr>
+          <w:lang w:val="en-US"/>
+        </w:rPr>
+        <w:t xml:space="preserve">, which </w:t>
+      </w:r>
+      <w:r>
+        <w:rPr>
+          <w:lang w:val="en-US"/>
+        </w:rPr>
+        <w:t xml:space="preserve">is a project by Swedish company Ericsson Research and </w:t>
+      </w:r>
+      <w:r>
+        <w:rPr>
+          <w:lang w:val="en-US"/>
+        </w:rPr>
+        <w:t>describes itself as a “mobile-first WebRTC client framework for building native apps”</w:t>
+      </w:r>
+      <w:r>
+        <w:rPr>
+          <w:rStyle w:val="Funotenzeichen"/>
+          <w:lang w:val="en-US"/>
+        </w:rPr>
+        <w:t xml:space="preserve"> </w:t>
+      </w:r>
+      <w:r>
+        <w:rPr>
+          <w:rStyle w:val="Funotenzeichen"/>
+          <w:lang w:val="en-US"/>
+        </w:rPr>
+        <w:footnoteReference w:id="20"/>
+      </w:r>
+      <w:r>
+        <w:rPr>
+          <w:lang w:val="en-US"/>
+        </w:rPr>
+        <w:t>.</w:t>
+      </w:r>
+      <w:r>
+        <w:rPr>
+          <w:lang w:val="en-US"/>
+        </w:rPr>
+        <w:t xml:space="preserve"> </w:t>
+      </w:r>
+      <w:r>
+        <w:rPr>
+          <w:lang w:val="en-US"/>
+        </w:rPr>
+        <w:t xml:space="preserve">It is built on top of the </w:t>
+      </w:r>
+      <w:proofErr w:type="spellStart"/>
+      <w:r>
+        <w:rPr>
+          <w:lang w:val="en-US"/>
+        </w:rPr>
+        <w:t>GStreamer</w:t>
+      </w:r>
+      <w:proofErr w:type="spellEnd"/>
+      <w:r>
+        <w:rPr>
+          <w:lang w:val="en-US"/>
+        </w:rPr>
+        <w:t xml:space="preserve"> multimedia framework. </w:t>
+      </w:r>
+      <w:r>
+        <w:rPr>
+          <w:lang w:val="en-US"/>
+        </w:rPr>
+        <w:t xml:space="preserve">Like Crosswalk, the source code is open source and publicly available on the internet. </w:t>
+      </w:r>
+      <w:proofErr w:type="spellStart"/>
+      <w:r>
+        <w:rPr>
+          <w:lang w:val="en-US"/>
+        </w:rPr>
+        <w:t>OpenWebRTC</w:t>
+      </w:r>
+      <w:proofErr w:type="spellEnd"/>
+      <w:r>
+        <w:rPr>
+          <w:lang w:val="en-US"/>
+        </w:rPr>
+        <w:t xml:space="preserve"> cannot be considered a traditional cross-platform mobile development framework</w:t>
+      </w:r>
+      <w:r>
+        <w:rPr>
+          <w:lang w:val="en-US"/>
+        </w:rPr>
+        <w:t>. It rather offers natively compiled libraries that provide the WebRTC functionality with API methods similar to the ones used in web applications in the browser</w:t>
+      </w:r>
+      <w:r>
+        <w:rPr>
+          <w:lang w:val="en-US"/>
+        </w:rPr>
+        <w:t xml:space="preserve">. </w:t>
+      </w:r>
+      <w:r>
+        <w:rPr>
+          <w:lang w:val="en-US"/>
+        </w:rPr>
+        <w:t xml:space="preserve">Using </w:t>
+      </w:r>
+      <w:proofErr w:type="spellStart"/>
+      <w:r>
+        <w:rPr>
+          <w:lang w:val="en-US"/>
+        </w:rPr>
+        <w:t>OpenWebRTC</w:t>
+      </w:r>
+      <w:proofErr w:type="spellEnd"/>
+      <w:r>
+        <w:rPr>
+          <w:lang w:val="en-US"/>
+        </w:rPr>
+        <w:t xml:space="preserve">, developers can decide </w:t>
+      </w:r>
+      <w:r>
+        <w:rPr>
+          <w:lang w:val="en-US"/>
+        </w:rPr>
+        <w:t xml:space="preserve">to </w:t>
+      </w:r>
+      <w:r>
+        <w:rPr>
+          <w:lang w:val="en-US"/>
+        </w:rPr>
+        <w:t>either</w:t>
+      </w:r>
+      <w:r>
+        <w:rPr>
+          <w:lang w:val="en-US"/>
+        </w:rPr>
+        <w:t xml:space="preserve"> use it in a native or a hybrid app.</w:t>
+      </w:r>
+      <w:r>
+        <w:rPr>
+          <w:lang w:val="en-US"/>
+        </w:rPr>
+        <w:t xml:space="preserve"> When used in native apps, it offers the advantage of a </w:t>
+      </w:r>
+      <w:r>
+        <w:rPr>
+          <w:lang w:val="en-US"/>
+        </w:rPr>
+        <w:t xml:space="preserve">compiled library, without the need to build the Google WebRTC library. In hybrid apps, the </w:t>
+      </w:r>
+      <w:proofErr w:type="spellStart"/>
+      <w:r>
+        <w:rPr>
+          <w:lang w:val="en-US"/>
+        </w:rPr>
+        <w:t>OpenWebRTC</w:t>
+      </w:r>
+      <w:proofErr w:type="spellEnd"/>
+      <w:r>
+        <w:rPr>
+          <w:lang w:val="en-US"/>
+        </w:rPr>
+        <w:t xml:space="preserve"> helper library provides custom web views for Android and iOS, which are derived from their parent classes, </w:t>
+      </w:r>
+      <w:proofErr w:type="spellStart"/>
+      <w:r>
+        <w:rPr>
+          <w:lang w:val="en-US"/>
+        </w:rPr>
+        <w:t>WebView</w:t>
+      </w:r>
+      <w:proofErr w:type="spellEnd"/>
+      <w:r>
+        <w:rPr>
+          <w:lang w:val="en-US"/>
+        </w:rPr>
+        <w:t xml:space="preserve"> in Android and </w:t>
+      </w:r>
+      <w:proofErr w:type="spellStart"/>
+      <w:r>
+        <w:rPr>
+          <w:lang w:val="en-US"/>
+        </w:rPr>
+        <w:t>WKWebView</w:t>
+      </w:r>
+      <w:proofErr w:type="spellEnd"/>
+      <w:r>
+        <w:rPr>
+          <w:lang w:val="en-US"/>
+        </w:rPr>
+        <w:t xml:space="preserve"> in iOS. As a result, it is possible to use WebRTC inside a we</w:t>
+      </w:r>
+      <w:r>
+        <w:rPr>
+          <w:lang w:val="en-US"/>
+        </w:rPr>
+        <w:t>b view on an iOS device.</w:t>
+      </w:r>
+      <w:bookmarkStart w:id="59" w:name="_GoBack"/>
+      <w:bookmarkEnd w:id="59"/>
     </w:p>
     <w:p>
       <w:pPr>
@@ -11435,26 +12105,41 @@
           <w:lang w:val="en-US"/>
         </w:rPr>
       </w:pPr>
-      <w:bookmarkStart w:id="58" w:name="_Toc452231407"/>
-      <w:r>
-        <w:rPr>
-          <w:lang w:val="en-US"/>
-        </w:rPr>
+      <w:bookmarkStart w:id="60" w:name="_Toc452231407"/>
+      <w:r>
+        <w:rPr>
+          <w:lang w:val="en-US"/>
+        </w:rPr>
+        <w:lastRenderedPageBreak/>
         <w:t>Conclusion</w:t>
       </w:r>
-      <w:bookmarkEnd w:id="58"/>
-    </w:p>
-    <w:p>
-      <w:pPr>
-        <w:rPr>
-          <w:lang w:val="en-US"/>
-        </w:rPr>
-      </w:pPr>
-      <w:r>
-        <w:rPr>
-          <w:lang w:val="en-US"/>
-        </w:rPr>
-        <w:t>It has been established that the WebRTC technology can be used in a telecommunications environment and due to the fact that it is independent of specific operating systems is a considerable benefit. Furthermore, 100% of the data transfer is securely encrypted, which is particularly compelling to companies concerned about the privacy of their data.</w:t>
+      <w:bookmarkEnd w:id="60"/>
+    </w:p>
+    <w:p>
+      <w:pPr>
+        <w:rPr>
+          <w:lang w:val="en-US"/>
+        </w:rPr>
+      </w:pPr>
+      <w:r>
+        <w:rPr>
+          <w:lang w:val="en-US"/>
+        </w:rPr>
+        <w:t xml:space="preserve">It has been established that the WebRTC technology can be used in a </w:t>
+      </w:r>
+      <w:proofErr w:type="gramStart"/>
+      <w:r>
+        <w:rPr>
+          <w:lang w:val="en-US"/>
+        </w:rPr>
+        <w:t>telecommunications</w:t>
+      </w:r>
+      <w:proofErr w:type="gramEnd"/>
+      <w:r>
+        <w:rPr>
+          <w:lang w:val="en-US"/>
+        </w:rPr>
+        <w:t xml:space="preserve"> environment and due to the fact that it is independent of specific operating systems is a considerable benefit. Furthermore, 100% of the data transfer is securely encrypted, which is particularly compelling to companies concerned about the privacy of their data.</w:t>
       </w:r>
     </w:p>
     <w:p>
@@ -11537,7 +12222,7 @@
           <w:lang w:val="en-US"/>
         </w:rPr>
       </w:pPr>
-      <w:bookmarkStart w:id="59" w:name="_Toc452231408"/>
+      <w:bookmarkStart w:id="61" w:name="_Toc452231408"/>
       <w:r>
         <w:rPr>
           <w:lang w:val="en-US"/>
@@ -11545,7 +12230,7 @@
         <w:lastRenderedPageBreak/>
         <w:t>Prototype development</w:t>
       </w:r>
-      <w:bookmarkEnd w:id="59"/>
+      <w:bookmarkEnd w:id="61"/>
     </w:p>
     <w:p>
       <w:pPr>
@@ -11576,8 +12261,8 @@
           <w:lang w:val="en-US"/>
         </w:rPr>
       </w:pPr>
-      <w:bookmarkStart w:id="60" w:name="_Ref451694732"/>
-      <w:bookmarkStart w:id="61" w:name="_Toc452231409"/>
+      <w:bookmarkStart w:id="62" w:name="_Ref451694732"/>
+      <w:bookmarkStart w:id="63" w:name="_Toc452231409"/>
       <w:r>
         <w:rPr>
           <w:lang w:val="en-US"/>
@@ -11585,8 +12270,8 @@
         <w:lastRenderedPageBreak/>
         <w:t>Evaluation</w:t>
       </w:r>
-      <w:bookmarkEnd w:id="60"/>
-      <w:bookmarkEnd w:id="61"/>
+      <w:bookmarkEnd w:id="62"/>
+      <w:bookmarkEnd w:id="63"/>
     </w:p>
     <w:p>
       <w:pPr>
@@ -11602,14 +12287,14 @@
           <w:lang w:val="en-US"/>
         </w:rPr>
       </w:pPr>
-      <w:bookmarkStart w:id="62" w:name="_Toc452231410"/>
+      <w:bookmarkStart w:id="64" w:name="_Toc452231410"/>
       <w:r>
         <w:rPr>
           <w:lang w:val="en-US"/>
         </w:rPr>
         <w:t>Setup</w:t>
       </w:r>
-      <w:bookmarkEnd w:id="62"/>
+      <w:bookmarkEnd w:id="64"/>
     </w:p>
     <w:p>
       <w:pPr>
@@ -11618,14 +12303,14 @@
           <w:lang w:val="en-US"/>
         </w:rPr>
       </w:pPr>
-      <w:bookmarkStart w:id="63" w:name="_Toc452231411"/>
+      <w:bookmarkStart w:id="65" w:name="_Toc452231411"/>
       <w:r>
         <w:rPr>
           <w:lang w:val="en-US"/>
         </w:rPr>
         <w:t>Method</w:t>
       </w:r>
-      <w:bookmarkEnd w:id="63"/>
+      <w:bookmarkEnd w:id="65"/>
     </w:p>
     <w:p>
       <w:pPr>
@@ -11634,14 +12319,14 @@
           <w:lang w:val="en-US"/>
         </w:rPr>
       </w:pPr>
-      <w:bookmarkStart w:id="64" w:name="_Toc452231412"/>
+      <w:bookmarkStart w:id="66" w:name="_Toc452231412"/>
       <w:r>
         <w:rPr>
           <w:lang w:val="en-US"/>
         </w:rPr>
         <w:t>Results</w:t>
       </w:r>
-      <w:bookmarkEnd w:id="64"/>
+      <w:bookmarkEnd w:id="66"/>
     </w:p>
     <w:p>
       <w:pPr>
@@ -11665,7 +12350,7 @@
           <w:lang w:val="en-US"/>
         </w:rPr>
       </w:pPr>
-      <w:bookmarkStart w:id="65" w:name="_Toc452231413"/>
+      <w:bookmarkStart w:id="67" w:name="_Toc452231413"/>
       <w:r>
         <w:rPr>
           <w:lang w:val="en-US"/>
@@ -11673,7 +12358,7 @@
         <w:lastRenderedPageBreak/>
         <w:t>Outlook</w:t>
       </w:r>
-      <w:bookmarkEnd w:id="65"/>
+      <w:bookmarkEnd w:id="67"/>
     </w:p>
     <w:p>
       <w:pPr>
@@ -11695,14 +12380,14 @@
           <w:lang w:val="en-US"/>
         </w:rPr>
       </w:pPr>
-      <w:bookmarkStart w:id="66" w:name="_Toc452231414"/>
+      <w:bookmarkStart w:id="68" w:name="_Toc452231414"/>
       <w:r>
         <w:rPr>
           <w:lang w:val="en-US"/>
         </w:rPr>
         <w:t>User management and authentication</w:t>
       </w:r>
-      <w:bookmarkEnd w:id="66"/>
+      <w:bookmarkEnd w:id="68"/>
     </w:p>
     <w:p>
       <w:pPr>
@@ -11758,7 +12443,7 @@
           <w:rStyle w:val="Funotenzeichen"/>
           <w:lang w:val="en-US"/>
         </w:rPr>
-        <w:footnoteReference w:id="18"/>
+        <w:footnoteReference w:id="21"/>
       </w:r>
       <w:r>
         <w:rPr>
@@ -11777,7 +12462,7 @@
           <w:rStyle w:val="Funotenzeichen"/>
           <w:lang w:val="en-US"/>
         </w:rPr>
-        <w:footnoteReference w:id="19"/>
+        <w:footnoteReference w:id="22"/>
       </w:r>
       <w:r>
         <w:rPr>
@@ -11793,14 +12478,14 @@
           <w:lang w:val="en-US"/>
         </w:rPr>
       </w:pPr>
-      <w:bookmarkStart w:id="67" w:name="_Toc452231415"/>
+      <w:bookmarkStart w:id="69" w:name="_Toc452231415"/>
       <w:r>
         <w:rPr>
           <w:lang w:val="en-US"/>
         </w:rPr>
         <w:t>Multi-user sessions</w:t>
       </w:r>
-      <w:bookmarkEnd w:id="67"/>
+      <w:bookmarkEnd w:id="69"/>
     </w:p>
     <w:p>
       <w:pPr>
@@ -11883,7 +12568,7 @@
           <w:rStyle w:val="Funotenzeichen"/>
           <w:lang w:val="en-US"/>
         </w:rPr>
-        <w:footnoteReference w:id="20"/>
+        <w:footnoteReference w:id="23"/>
       </w:r>
       <w:r>
         <w:rPr>
@@ -11896,7 +12581,7 @@
           <w:rStyle w:val="Funotenzeichen"/>
           <w:lang w:val="en-US"/>
         </w:rPr>
-        <w:footnoteReference w:id="21"/>
+        <w:footnoteReference w:id="24"/>
       </w:r>
       <w:r>
         <w:rPr>
@@ -11927,7 +12612,7 @@
           <w:lang w:val="en-US"/>
         </w:rPr>
       </w:pPr>
-      <w:bookmarkStart w:id="68" w:name="_Toc452231416"/>
+      <w:bookmarkStart w:id="70" w:name="_Toc452231416"/>
       <w:r>
         <w:rPr>
           <w:lang w:val="en-US"/>
@@ -11935,7 +12620,7 @@
         <w:lastRenderedPageBreak/>
         <w:t>Conclusion</w:t>
       </w:r>
-      <w:bookmarkEnd w:id="68"/>
+      <w:bookmarkEnd w:id="70"/>
     </w:p>
     <w:p>
       <w:pPr>
@@ -11965,7 +12650,7 @@
           <w:lang w:val="en-US"/>
         </w:rPr>
       </w:pPr>
-      <w:bookmarkStart w:id="69" w:name="_Toc452231417"/>
+      <w:bookmarkStart w:id="71" w:name="_Toc452231417"/>
       <w:r>
         <w:rPr>
           <w:lang w:val="en-US"/>
@@ -11973,7 +12658,7 @@
         <w:lastRenderedPageBreak/>
         <w:t>List of tables</w:t>
       </w:r>
-      <w:bookmarkEnd w:id="69"/>
+      <w:bookmarkEnd w:id="71"/>
     </w:p>
     <w:p>
       <w:pPr>
@@ -12021,7 +12706,7 @@
       <w:pPr>
         <w:pStyle w:val="berschriftohneNummerierung"/>
       </w:pPr>
-      <w:bookmarkStart w:id="70" w:name="_Toc452231418"/>
+      <w:bookmarkStart w:id="72" w:name="_Toc452231418"/>
       <w:r>
         <w:lastRenderedPageBreak/>
         <w:t xml:space="preserve">List </w:t>
@@ -12038,7 +12723,7 @@
       <w:r>
         <w:t>figures</w:t>
       </w:r>
-      <w:bookmarkEnd w:id="70"/>
+      <w:bookmarkEnd w:id="72"/>
       <w:proofErr w:type="spellEnd"/>
     </w:p>
     <w:p>
@@ -12574,7 +13259,7 @@
       <w:pPr>
         <w:pStyle w:val="berschriftohneNummerierung"/>
       </w:pPr>
-      <w:bookmarkStart w:id="71" w:name="_Toc452231419"/>
+      <w:bookmarkStart w:id="73" w:name="_Toc452231419"/>
       <w:r>
         <w:lastRenderedPageBreak/>
         <w:t xml:space="preserve">List </w:t>
@@ -12591,7 +13276,7 @@
       <w:r>
         <w:t>listings</w:t>
       </w:r>
-      <w:bookmarkEnd w:id="71"/>
+      <w:bookmarkEnd w:id="73"/>
       <w:proofErr w:type="spellEnd"/>
     </w:p>
     <w:p>
@@ -12769,7 +13454,7 @@
           <w:lang w:val="en-US"/>
         </w:rPr>
       </w:pPr>
-      <w:bookmarkStart w:id="72" w:name="_Toc452231420"/>
+      <w:bookmarkStart w:id="74" w:name="_Toc452231420"/>
       <w:r>
         <w:rPr>
           <w:lang w:val="en-US"/>
@@ -12783,7 +13468,7 @@
         </w:rPr>
         <w:t>abbreviations</w:t>
       </w:r>
-      <w:bookmarkEnd w:id="72"/>
+      <w:bookmarkEnd w:id="74"/>
     </w:p>
     <w:p>
       <w:pPr>
@@ -12814,7 +13499,7 @@
           <w:lang w:val="en-US"/>
         </w:rPr>
       </w:pPr>
-      <w:bookmarkStart w:id="73" w:name="_Toc452231421"/>
+      <w:bookmarkStart w:id="75" w:name="_Toc452231421"/>
       <w:r>
         <w:rPr>
           <w:lang w:val="en-US"/>
@@ -12822,7 +13507,7 @@
         <w:lastRenderedPageBreak/>
         <w:t>Bibliography</w:t>
       </w:r>
-      <w:bookmarkEnd w:id="73"/>
+      <w:bookmarkEnd w:id="75"/>
     </w:p>
     <w:p>
       <w:pPr>
@@ -12896,54 +13581,33 @@
           <w:lang w:val="en-US"/>
         </w:rPr>
       </w:pPr>
+      <w:r>
+        <w:rPr>
+          <w:lang w:val="en-US"/>
+        </w:rPr>
+        <w:t xml:space="preserve">Hart C, 2015, </w:t>
+      </w:r>
       <w:proofErr w:type="gramStart"/>
       <w:r>
         <w:rPr>
-          <w:lang w:val="en-US"/>
-        </w:rPr>
-        <w:t>Khan M, 2015.</w:t>
+          <w:i/>
+          <w:lang w:val="en-US"/>
+        </w:rPr>
+        <w:t>Developing</w:t>
       </w:r>
       <w:proofErr w:type="gramEnd"/>
       <w:r>
         <w:rPr>
-          <w:lang w:val="en-US"/>
-        </w:rPr>
-        <w:t xml:space="preserve"> </w:t>
-      </w:r>
-      <w:proofErr w:type="gramStart"/>
-      <w:r>
-        <w:rPr>
           <w:i/>
           <w:lang w:val="en-US"/>
         </w:rPr>
-        <w:t xml:space="preserve">WebRTC </w:t>
-      </w:r>
-      <w:r>
-        <w:rPr>
-          <w:i/>
-          <w:lang w:val="en-US"/>
-        </w:rPr>
-        <w:t>Signalling</w:t>
-      </w:r>
-      <w:r>
-        <w:rPr>
-          <w:i/>
-          <w:lang w:val="en-US"/>
-        </w:rPr>
-        <w:t xml:space="preserve"> Concepts</w:t>
-      </w:r>
-      <w:r>
-        <w:rPr>
-          <w:lang w:val="en-US"/>
-        </w:rPr>
-        <w:t>.</w:t>
-      </w:r>
-      <w:proofErr w:type="gramEnd"/>
-      <w:r>
-        <w:rPr>
-          <w:lang w:val="en-US"/>
-        </w:rPr>
-        <w:t xml:space="preserve"> Available from: </w:t>
+        <w:t xml:space="preserve"> mobile WebRTC hybrid applications</w:t>
+      </w:r>
+      <w:r>
+        <w:rPr>
+          <w:lang w:val="en-US"/>
+        </w:rPr>
+        <w:t xml:space="preserve">. Available from: </w:t>
       </w:r>
       <w:hyperlink r:id="rId18" w:history="1">
         <w:r>
@@ -12951,23 +13615,111 @@
             <w:rStyle w:val="Hyperlink"/>
             <w:lang w:val="en-US"/>
           </w:rPr>
-          <w:t>https://www.webrtc-experiment.com/docs/WebRTC-</w:t>
-        </w:r>
+          <w:t>https://webrtchacks.com/webrtc-hybrid-applications/</w:t>
+        </w:r>
+      </w:hyperlink>
+      <w:r>
+        <w:rPr>
+          <w:lang w:val="en-US"/>
+        </w:rPr>
+        <w:t>.</w:t>
+      </w:r>
+      <w:r>
+        <w:rPr>
+          <w:lang w:val="en-US"/>
+        </w:rPr>
+        <w:t xml:space="preserve"> </w:t>
+      </w:r>
+      <w:r>
+        <w:rPr>
+          <w:lang w:val="en-US"/>
+        </w:rPr>
+        <w:t>[29 May 2016]</w:t>
+      </w:r>
+    </w:p>
+    <w:p>
+      <w:pPr>
+        <w:ind w:left="340" w:hanging="340"/>
+        <w:jc w:val="left"/>
+        <w:rPr>
+          <w:lang w:val="en-US"/>
+        </w:rPr>
+      </w:pPr>
+      <w:proofErr w:type="gramStart"/>
+      <w:r>
+        <w:rPr>
+          <w:lang w:val="en-US"/>
+        </w:rPr>
+        <w:t>Khan M, 2015.</w:t>
+      </w:r>
+      <w:proofErr w:type="gramEnd"/>
+      <w:r>
+        <w:rPr>
+          <w:lang w:val="en-US"/>
+        </w:rPr>
+        <w:t xml:space="preserve"> </w:t>
+      </w:r>
+      <w:proofErr w:type="gramStart"/>
+      <w:r>
+        <w:rPr>
+          <w:i/>
+          <w:lang w:val="en-US"/>
+        </w:rPr>
+        <w:t xml:space="preserve">WebRTC </w:t>
+      </w:r>
+      <w:r>
+        <w:rPr>
+          <w:i/>
+          <w:lang w:val="en-US"/>
+        </w:rPr>
+        <w:t>Signalling</w:t>
+      </w:r>
+      <w:r>
+        <w:rPr>
+          <w:i/>
+          <w:lang w:val="en-US"/>
+        </w:rPr>
+        <w:t xml:space="preserve"> Concepts</w:t>
+      </w:r>
+      <w:r>
+        <w:rPr>
+          <w:lang w:val="en-US"/>
+        </w:rPr>
+        <w:t>.</w:t>
+      </w:r>
+      <w:proofErr w:type="gramEnd"/>
+      <w:r>
+        <w:rPr>
+          <w:lang w:val="en-US"/>
+        </w:rPr>
+        <w:t xml:space="preserve"> Available from: </w:t>
+      </w:r>
+      <w:hyperlink r:id="rId19" w:history="1">
         <w:r>
           <w:rPr>
             <w:rStyle w:val="Hyperlink"/>
             <w:lang w:val="en-US"/>
           </w:rPr>
-          <w:t>Signalling</w:t>
+          <w:t>https://www.webrtc-experiment.com/docs/WebRTC-</w:t>
         </w:r>
         <w:r>
           <w:rPr>
             <w:rStyle w:val="Hyperlink"/>
             <w:lang w:val="en-US"/>
           </w:rPr>
+          <w:t>Signalling</w:t>
+        </w:r>
+        <w:r>
+          <w:rPr>
+            <w:rStyle w:val="Hyperlink"/>
+            <w:lang w:val="en-US"/>
+          </w:rPr>
           <w:t>-Concepts.html</w:t>
         </w:r>
       </w:hyperlink>
+      <w:r>
+        <w:t>.</w:t>
+      </w:r>
       <w:r>
         <w:rPr>
           <w:lang w:val="en-US"/>
@@ -12988,14 +13740,37 @@
         <w:rPr>
           <w:lang w:val="en-US"/>
         </w:rPr>
-        <w:t>Ristic</w:t>
+        <w:t>Levent</w:t>
       </w:r>
       <w:proofErr w:type="spellEnd"/>
       <w:r>
         <w:rPr>
           <w:lang w:val="en-US"/>
         </w:rPr>
-        <w:t xml:space="preserve"> D, 2014. </w:t>
+        <w:t xml:space="preserve">-Levi T, 2014. </w:t>
+      </w:r>
+      <w:r>
+        <w:rPr>
+          <w:i/>
+          <w:lang w:val="en-US"/>
+        </w:rPr>
+        <w:t xml:space="preserve">What’s Behind Ericsson’s </w:t>
+      </w:r>
+      <w:proofErr w:type="spellStart"/>
+      <w:r>
+        <w:rPr>
+          <w:i/>
+          <w:lang w:val="en-US"/>
+        </w:rPr>
+        <w:t>OpenWebRTC</w:t>
+      </w:r>
+      <w:proofErr w:type="spellEnd"/>
+      <w:r>
+        <w:rPr>
+          <w:i/>
+          <w:lang w:val="en-US"/>
+        </w:rPr>
+        <w:t xml:space="preserve"> Project</w:t>
       </w:r>
       <w:proofErr w:type="gramStart"/>
       <w:r>
@@ -13003,7 +13778,7 @@
           <w:i/>
           <w:lang w:val="en-US"/>
         </w:rPr>
-        <w:t>WebRTC data channels</w:t>
+        <w:t>?</w:t>
       </w:r>
       <w:r>
         <w:rPr>
@@ -13018,20 +13793,20 @@
         </w:rPr>
         <w:t xml:space="preserve"> Available from: </w:t>
       </w:r>
-      <w:hyperlink r:id="rId19" w:history="1">
+      <w:hyperlink r:id="rId20" w:history="1">
         <w:r>
           <w:rPr>
             <w:rStyle w:val="Hyperlink"/>
             <w:lang w:val="en-US"/>
           </w:rPr>
-          <w:t>http://www.html5rocks.com/en/tutorials/webrtc/datachannels/</w:t>
+          <w:t>https://bloggeek.me/ericssons-openwebrtc-project/</w:t>
         </w:r>
       </w:hyperlink>
       <w:r>
         <w:rPr>
           <w:lang w:val="en-US"/>
         </w:rPr>
-        <w:t xml:space="preserve"> [28 May 2016]</w:t>
+        <w:t>. [29 May 2016]</w:t>
       </w:r>
     </w:p>
     <w:p>
@@ -13042,12 +13817,33 @@
           <w:lang w:val="en-US"/>
         </w:rPr>
       </w:pPr>
+      <w:proofErr w:type="spellStart"/>
+      <w:r>
+        <w:rPr>
+          <w:lang w:val="en-US"/>
+        </w:rPr>
+        <w:t>Ristic</w:t>
+      </w:r>
+      <w:proofErr w:type="spellEnd"/>
+      <w:r>
+        <w:rPr>
+          <w:lang w:val="en-US"/>
+        </w:rPr>
+        <w:t xml:space="preserve"> D, 2014. </w:t>
+      </w:r>
       <w:proofErr w:type="gramStart"/>
       <w:r>
         <w:rPr>
-          <w:lang w:val="en-US"/>
-        </w:rPr>
-        <w:t>WebRTC Tutorial, 2014 (video file).</w:t>
+          <w:i/>
+          <w:lang w:val="en-US"/>
+        </w:rPr>
+        <w:t>WebRTC data channels</w:t>
+      </w:r>
+      <w:r>
+        <w:rPr>
+          <w:lang w:val="en-US"/>
+        </w:rPr>
+        <w:t>.</w:t>
       </w:r>
       <w:proofErr w:type="gramEnd"/>
       <w:r>
@@ -13056,12 +13852,56 @@
         </w:rPr>
         <w:t xml:space="preserve"> Available from: </w:t>
       </w:r>
-      <w:hyperlink r:id="rId20" w:history="1">
+      <w:hyperlink r:id="rId21" w:history="1">
         <w:r>
           <w:rPr>
             <w:rStyle w:val="Hyperlink"/>
             <w:lang w:val="en-US"/>
           </w:rPr>
+          <w:t>http://www.html5rocks.com/en/tutorials/webrtc/datachannels/</w:t>
+        </w:r>
+      </w:hyperlink>
+      <w:r>
+        <w:rPr>
+          <w:lang w:val="en-US"/>
+        </w:rPr>
+        <w:t xml:space="preserve">. </w:t>
+      </w:r>
+      <w:r>
+        <w:rPr>
+          <w:lang w:val="en-US"/>
+        </w:rPr>
+        <w:t>[28 May 2016]</w:t>
+      </w:r>
+    </w:p>
+    <w:p>
+      <w:pPr>
+        <w:ind w:left="340" w:hanging="340"/>
+        <w:jc w:val="left"/>
+        <w:rPr>
+          <w:lang w:val="en-US"/>
+        </w:rPr>
+      </w:pPr>
+      <w:proofErr w:type="gramStart"/>
+      <w:r>
+        <w:rPr>
+          <w:lang w:val="en-US"/>
+        </w:rPr>
+        <w:t>WebRTC Tutorial, 2014 (video file).</w:t>
+      </w:r>
+      <w:proofErr w:type="gramEnd"/>
+      <w:r>
+        <w:rPr>
+          <w:lang w:val="en-US"/>
+        </w:rPr>
+        <w:t xml:space="preserve"> Available from: </w:t>
+      </w:r>
+      <w:hyperlink r:id="rId22" w:history="1">
+        <w:r>
+          <w:rPr>
+            <w:rStyle w:val="Hyperlink"/>
+            <w:lang w:val="en-US"/>
+          </w:rPr>
           <w:t>https://www.youtube.com/watch?v=5ci91dfKCyc</w:t>
         </w:r>
       </w:hyperlink>
@@ -13097,8 +13937,8 @@
       </w:r>
     </w:p>
     <w:sectPr>
-      <w:headerReference w:type="default" r:id="rId21"/>
-      <w:footerReference w:type="default" r:id="rId22"/>
+      <w:headerReference w:type="default" r:id="rId23"/>
+      <w:footerReference w:type="default" r:id="rId24"/>
       <w:pgSz w:w="11906" w:h="16838"/>
       <w:pgMar w:top="1701" w:right="1701" w:bottom="1701" w:left="1985" w:header="708" w:footer="708" w:gutter="0"/>
       <w:cols w:space="708"/>
@@ -13166,7 +14006,7 @@
         <w:noProof/>
         <w:lang w:val="de-DE"/>
       </w:rPr>
-      <w:t>27</w:t>
+      <w:t>29</w:t>
     </w:r>
     <w:r>
       <w:fldChar w:fldCharType="end"/>
@@ -13556,32 +14396,15 @@
         </w:rPr>
         <w:t xml:space="preserve"> </w:t>
       </w:r>
-      <w:r>
-        <w:fldChar w:fldCharType="begin"/>
-      </w:r>
-      <w:r>
-        <w:rPr>
-          <w:lang w:val="en-US"/>
-        </w:rPr>
-        <w:instrText xml:space="preserve"> HYPERLINK "https://www.wireshark.org/" </w:instrText>
-      </w:r>
-      <w:r>
-        <w:fldChar w:fldCharType="separate"/>
-      </w:r>
-      <w:r>
-        <w:rPr>
-          <w:rStyle w:val="Hyperlink"/>
-          <w:lang w:val="en-US"/>
-        </w:rPr>
-        <w:t>https://www.wireshark.org/</w:t>
-      </w:r>
-      <w:r>
-        <w:rPr>
-          <w:rStyle w:val="Hyperlink"/>
-          <w:lang w:val="en-US"/>
-        </w:rPr>
-        <w:fldChar w:fldCharType="end"/>
-      </w:r>
+      <w:hyperlink r:id="rId13" w:history="1">
+        <w:r>
+          <w:rPr>
+            <w:rStyle w:val="Hyperlink"/>
+            <w:lang w:val="en-US"/>
+          </w:rPr>
+          <w:t>https://www.wireshark.org/</w:t>
+        </w:r>
+      </w:hyperlink>
       <w:r>
         <w:rPr>
           <w:lang w:val="en-US"/>
@@ -13610,7 +14433,7 @@
         </w:rPr>
         <w:t xml:space="preserve"> </w:t>
       </w:r>
-      <w:hyperlink r:id="rId13" w:anchor="search=webrtc" w:history="1">
+      <w:hyperlink r:id="rId14" w:anchor="search=webrtc" w:history="1">
         <w:r>
           <w:rPr>
             <w:rStyle w:val="Hyperlink"/>
@@ -13647,7 +14470,7 @@
         </w:rPr>
         <w:t xml:space="preserve"> </w:t>
       </w:r>
-      <w:hyperlink r:id="rId14" w:history="1">
+      <w:hyperlink r:id="rId15" w:history="1">
         <w:r>
           <w:rPr>
             <w:rStyle w:val="Hyperlink"/>
@@ -13684,7 +14507,7 @@
         </w:rPr>
         <w:t xml:space="preserve"> </w:t>
       </w:r>
-      <w:hyperlink r:id="rId15" w:history="1">
+      <w:hyperlink r:id="rId16" w:history="1">
         <w:r>
           <w:rPr>
             <w:rStyle w:val="Hyperlink"/>
@@ -13721,7 +14544,7 @@
         </w:rPr>
         <w:t xml:space="preserve"> </w:t>
       </w:r>
-      <w:hyperlink r:id="rId16" w:history="1">
+      <w:hyperlink r:id="rId17" w:history="1">
         <w:r>
           <w:rPr>
             <w:rStyle w:val="Hyperlink"/>
@@ -13758,32 +14581,15 @@
         </w:rPr>
         <w:t xml:space="preserve"> </w:t>
       </w:r>
-      <w:r>
-        <w:fldChar w:fldCharType="begin"/>
-      </w:r>
-      <w:r>
-        <w:rPr>
-          <w:lang w:val="en-US"/>
-        </w:rPr>
-        <w:instrText xml:space="preserve"> HYPERLINK "http://passportjs.org/" </w:instrText>
-      </w:r>
-      <w:r>
-        <w:fldChar w:fldCharType="separate"/>
-      </w:r>
-      <w:r>
-        <w:rPr>
-          <w:rStyle w:val="Hyperlink"/>
-          <w:lang w:val="en-US"/>
-        </w:rPr>
-        <w:t>http://passportjs.org/</w:t>
-      </w:r>
-      <w:r>
-        <w:rPr>
-          <w:rStyle w:val="Hyperlink"/>
-          <w:lang w:val="en-US"/>
-        </w:rPr>
-        <w:fldChar w:fldCharType="end"/>
-      </w:r>
+      <w:hyperlink r:id="rId18" w:history="1">
+        <w:r>
+          <w:rPr>
+            <w:rStyle w:val="Hyperlink"/>
+            <w:lang w:val="en-US"/>
+          </w:rPr>
+          <w:t>https://webrtc.org/native-code/</w:t>
+        </w:r>
+      </w:hyperlink>
       <w:r>
         <w:rPr>
           <w:lang w:val="en-US"/>
@@ -13812,13 +14618,13 @@
         </w:rPr>
         <w:t xml:space="preserve"> </w:t>
       </w:r>
-      <w:hyperlink r:id="rId17" w:history="1">
+      <w:hyperlink r:id="rId19" w:history="1">
         <w:r>
           <w:rPr>
             <w:rStyle w:val="Hyperlink"/>
             <w:lang w:val="en-US"/>
           </w:rPr>
-          <w:t>http://oauth.net/</w:t>
+          <w:t>https://crosswalk-project.org/</w:t>
         </w:r>
       </w:hyperlink>
       <w:r>
@@ -13849,13 +14655,13 @@
         </w:rPr>
         <w:t xml:space="preserve"> </w:t>
       </w:r>
-      <w:hyperlink r:id="rId18" w:history="1">
+      <w:hyperlink r:id="rId20" w:history="1">
         <w:r>
           <w:rPr>
             <w:rStyle w:val="Hyperlink"/>
             <w:lang w:val="en-US"/>
           </w:rPr>
-          <w:t>https://github.com/ging/licode/tree/master/erizo</w:t>
+          <w:t>http://www.openwebrtc.org/</w:t>
         </w:r>
       </w:hyperlink>
       <w:r>
@@ -13886,7 +14692,118 @@
         </w:rPr>
         <w:t xml:space="preserve"> </w:t>
       </w:r>
-      <w:hyperlink r:id="rId19" w:history="1">
+      <w:hyperlink r:id="rId21" w:history="1">
+        <w:r>
+          <w:rPr>
+            <w:rStyle w:val="Hyperlink"/>
+            <w:lang w:val="en-US"/>
+          </w:rPr>
+          <w:t>http://passportjs.org/</w:t>
+        </w:r>
+      </w:hyperlink>
+      <w:r>
+        <w:rPr>
+          <w:lang w:val="en-US"/>
+        </w:rPr>
+        <w:t xml:space="preserve"> </w:t>
+      </w:r>
+    </w:p>
+  </w:footnote>
+  <w:footnote w:id="22">
+    <w:p>
+      <w:pPr>
+        <w:pStyle w:val="Funotentext"/>
+        <w:rPr>
+          <w:lang w:val="en-US"/>
+        </w:rPr>
+      </w:pPr>
+      <w:r>
+        <w:rPr>
+          <w:rStyle w:val="Funotenzeichen"/>
+        </w:rPr>
+        <w:footnoteRef/>
+      </w:r>
+      <w:r>
+        <w:rPr>
+          <w:lang w:val="en-US"/>
+        </w:rPr>
+        <w:t xml:space="preserve"> </w:t>
+      </w:r>
+      <w:hyperlink r:id="rId22" w:history="1">
+        <w:r>
+          <w:rPr>
+            <w:rStyle w:val="Hyperlink"/>
+            <w:lang w:val="en-US"/>
+          </w:rPr>
+          <w:t>http://oauth.net/</w:t>
+        </w:r>
+      </w:hyperlink>
+      <w:r>
+        <w:rPr>
+          <w:lang w:val="en-US"/>
+        </w:rPr>
+        <w:t xml:space="preserve"> </w:t>
+      </w:r>
+    </w:p>
+  </w:footnote>
+  <w:footnote w:id="23">
+    <w:p>
+      <w:pPr>
+        <w:pStyle w:val="Funotentext"/>
+        <w:rPr>
+          <w:lang w:val="en-US"/>
+        </w:rPr>
+      </w:pPr>
+      <w:r>
+        <w:rPr>
+          <w:rStyle w:val="Funotenzeichen"/>
+        </w:rPr>
+        <w:footnoteRef/>
+      </w:r>
+      <w:r>
+        <w:rPr>
+          <w:lang w:val="en-US"/>
+        </w:rPr>
+        <w:t xml:space="preserve"> </w:t>
+      </w:r>
+      <w:hyperlink r:id="rId23" w:history="1">
+        <w:r>
+          <w:rPr>
+            <w:rStyle w:val="Hyperlink"/>
+            <w:lang w:val="en-US"/>
+          </w:rPr>
+          <w:t>https://github.com/ging/licode/tree/master/erizo</w:t>
+        </w:r>
+      </w:hyperlink>
+      <w:r>
+        <w:rPr>
+          <w:lang w:val="en-US"/>
+        </w:rPr>
+        <w:t xml:space="preserve"> </w:t>
+      </w:r>
+    </w:p>
+  </w:footnote>
+  <w:footnote w:id="24">
+    <w:p>
+      <w:pPr>
+        <w:pStyle w:val="Funotentext"/>
+        <w:rPr>
+          <w:lang w:val="en-US"/>
+        </w:rPr>
+      </w:pPr>
+      <w:r>
+        <w:rPr>
+          <w:rStyle w:val="Funotenzeichen"/>
+        </w:rPr>
+        <w:footnoteRef/>
+      </w:r>
+      <w:r>
+        <w:rPr>
+          <w:lang w:val="en-US"/>
+        </w:rPr>
+        <w:t xml:space="preserve"> </w:t>
+      </w:r>
+      <w:hyperlink r:id="rId24" w:history="1">
         <w:r>
           <w:rPr>
             <w:rStyle w:val="Hyperlink"/>
@@ -14795,7 +15712,6 @@
   <w:style w:type="character" w:default="1" w:styleId="Absatz-Standardschriftart">
     <w:name w:val="Default Paragraph Font"/>
     <w:uiPriority w:val="1"/>
-    <w:semiHidden/>
     <w:unhideWhenUsed/>
   </w:style>
   <w:style w:type="table" w:default="1" w:styleId="NormaleTabelle">
@@ -15715,7 +16631,6 @@
   <w:style w:type="character" w:default="1" w:styleId="Absatz-Standardschriftart">
     <w:name w:val="Default Paragraph Font"/>
     <w:uiPriority w:val="1"/>
-    <w:semiHidden/>
     <w:unhideWhenUsed/>
   </w:style>
   <w:style w:type="table" w:default="1" w:styleId="NormaleTabelle">
@@ -16513,7 +17428,7 @@
 </file>
 
 <file path=customXml/itemProps1.xml><?xml version="1.0" encoding="utf-8"?>
-<ds:datastoreItem xmlns:ds="http://schemas.openxmlformats.org/officeDocument/2006/customXml" ds:itemID="{7C1F4DC2-E311-410A-BD5B-179DA19D03A6}">
+<ds:datastoreItem xmlns:ds="http://schemas.openxmlformats.org/officeDocument/2006/customXml" ds:itemID="{ACBADBDF-D96C-47FB-BB8A-58D049738EE3}">
   <ds:schemaRefs>
     <ds:schemaRef ds:uri="http://schemas.openxmlformats.org/officeDocument/2006/bibliography"/>
   </ds:schemaRefs>

</xml_diff>

<commit_message>
Added advantages part to cross-platform mobile development chapter
</commit_message>
<xml_diff>
--- a/thesis/BA2_Cross_Platform_WebRTC.docx
+++ b/thesis/BA2_Cross_Platform_WebRTC.docx
@@ -7097,19 +7097,685 @@
         <w:rPr>
           <w:lang w:val="en-US"/>
         </w:rPr>
+        <w:t>A significant advantage of cross-platform mobile development is that it comes with reduced development time and costs. This is due to the fact that it takes an approach of “write once, run anywhere”</w:t>
+      </w:r>
+      <w:r>
+        <w:rPr>
+          <w:lang w:val="en-US"/>
+        </w:rPr>
+        <w:t xml:space="preserve"> (cf. </w:t>
+      </w:r>
+      <w:r>
+        <w:rPr>
+          <w:lang w:val="en-US"/>
+        </w:rPr>
+        <w:t>PAPER-1</w:t>
+      </w:r>
+      <w:r>
+        <w:rPr>
+          <w:lang w:val="en-US"/>
+        </w:rPr>
+        <w:t>).</w:t>
+      </w:r>
+      <w:r>
+        <w:rPr>
+          <w:lang w:val="en-US"/>
+        </w:rPr>
+        <w:t xml:space="preserve"> PAPER-4 identifies several further implications of this circumstance, </w:t>
+      </w:r>
+      <w:r>
+        <w:rPr>
+          <w:lang w:val="en-US"/>
+        </w:rPr>
+        <w:t>for instance</w:t>
+      </w:r>
+      <w:r>
+        <w:rPr>
+          <w:lang w:val="en-US"/>
+        </w:rPr>
+        <w:t xml:space="preserve"> the </w:t>
+      </w:r>
+      <w:r>
+        <w:rPr>
+          <w:lang w:val="en-US"/>
+        </w:rPr>
+        <w:t>reusability of developer skills and</w:t>
+      </w:r>
+      <w:r>
+        <w:rPr>
+          <w:lang w:val="en-US"/>
+        </w:rPr>
+        <w:t xml:space="preserve"> one common shared codebase</w:t>
+      </w:r>
+      <w:r>
+        <w:rPr>
+          <w:lang w:val="en-US"/>
+        </w:rPr>
+        <w:t xml:space="preserve"> to work on. With cross-platform mobile development, it is also considerably simpler to synchronize app releases. Furthermore, the advantage of diminished development effort lasts through all stages in the product life-cycle, for all subsequent app updates or maintenance work.</w:t>
+      </w:r>
+    </w:p>
+    <w:p>
+      <w:pPr>
+        <w:rPr>
+          <w:lang w:val="en-US"/>
+        </w:rPr>
+      </w:pPr>
+      <w:bookmarkStart w:id="12" w:name="_GoBack"/>
+      <w:bookmarkEnd w:id="12"/>
+      <w:r>
+        <w:rPr>
+          <w:lang w:val="en-US"/>
+        </w:rPr>
+        <w:t>Additionally, cross-platform mobile development provides developers with a simple possibility to achieve a uniform app “look and feel” easily across all supported operating systems. Although users generally “seek apps that resemble native apps” (PAPER-7) in terms of user interface, it can be an advantage to have an app that looks and behaves the same way on all platforms, especially if the users are already thoroughly familiar with the functionality, for instance from an existing web app. For example, Facebook deliberately decided to ignore certain platform-specific interaction conventions when they developed the mobile apps for the</w:t>
+      </w:r>
+      <w:r>
+        <w:rPr>
+          <w:lang w:val="en-US"/>
+        </w:rPr>
+        <w:t>ir</w:t>
+      </w:r>
+      <w:r>
+        <w:rPr>
+          <w:lang w:val="en-US"/>
+        </w:rPr>
+        <w:t xml:space="preserve"> web</w:t>
+      </w:r>
+      <w:r>
+        <w:rPr>
+          <w:lang w:val="en-US"/>
+        </w:rPr>
+        <w:t xml:space="preserve"> application </w:t>
+      </w:r>
+      <w:r>
+        <w:rPr>
+          <w:lang w:val="en-US"/>
+        </w:rPr>
+        <w:t xml:space="preserve">in order to provide users with interaction paradigms they were familiar with </w:t>
+      </w:r>
+      <w:r>
+        <w:rPr>
+          <w:lang w:val="en-US"/>
+        </w:rPr>
+        <w:t>(cf. PAPER-4).</w:t>
+      </w:r>
+    </w:p>
+    <w:p>
+      <w:pPr>
+        <w:rPr>
+          <w:lang w:val="en-US"/>
+        </w:rPr>
+      </w:pPr>
+      <w:r>
+        <w:rPr>
+          <w:lang w:val="en-US"/>
+        </w:rPr>
+        <w:t>Another benefit of cross-platform mobile development stems from t</w:t>
+      </w:r>
+      <w:r>
+        <w:rPr>
+          <w:lang w:val="en-US"/>
+        </w:rPr>
+        <w:t xml:space="preserve">he fact that there is less platform-specific special knowledge necessary when developing an app with HTML5 technologies (cf. PAPER-1). </w:t>
+      </w:r>
+      <w:r>
+        <w:rPr>
+          <w:lang w:val="en-US"/>
+        </w:rPr>
+        <w:t xml:space="preserve">In general, HTML5 can be considered as easier to learn than native app development, </w:t>
+      </w:r>
+      <w:r>
+        <w:rPr>
+          <w:lang w:val="en-US"/>
+        </w:rPr>
+        <w:t xml:space="preserve">since in most cases it is not necessary to study specific platform development practices, </w:t>
+      </w:r>
+      <w:r>
+        <w:rPr>
+          <w:lang w:val="en-US"/>
+        </w:rPr>
+        <w:t xml:space="preserve">which </w:t>
+      </w:r>
+      <w:r>
+        <w:rPr>
+          <w:lang w:val="en-US"/>
+        </w:rPr>
+        <w:t xml:space="preserve">for instance </w:t>
+      </w:r>
+      <w:r>
+        <w:rPr>
+          <w:lang w:val="en-US"/>
+        </w:rPr>
+        <w:t>include proper memory management</w:t>
+      </w:r>
+      <w:r>
+        <w:rPr>
+          <w:lang w:val="en-US"/>
+        </w:rPr>
+        <w:t xml:space="preserve">, </w:t>
+      </w:r>
+      <w:r>
+        <w:rPr>
+          <w:lang w:val="en-US"/>
+        </w:rPr>
+        <w:t>user interface conventions</w:t>
+      </w:r>
+      <w:r>
+        <w:rPr>
+          <w:lang w:val="en-US"/>
+        </w:rPr>
+        <w:t xml:space="preserve"> and a multitude of devices that might behave differently under certain scenarios, especially in the Android environment.</w:t>
+      </w:r>
+    </w:p>
+    <w:p>
+      <w:pPr>
+        <w:rPr>
+          <w:lang w:val="en-US"/>
+        </w:rPr>
+      </w:pPr>
+      <w:r>
+        <w:rPr>
+          <w:lang w:val="en-US"/>
+        </w:rPr>
+        <w:t>Furthermore, as PAPER-9 points out,</w:t>
+      </w:r>
+      <w:r>
+        <w:rPr>
+          <w:lang w:val="en-US"/>
+        </w:rPr>
+        <w:t xml:space="preserve"> cross-platform developed apps can be downloaded from its respective platform’s app market place, such as the Android </w:t>
+      </w:r>
+      <w:r>
+        <w:rPr>
+          <w:lang w:val="en-US"/>
+        </w:rPr>
+        <w:lastRenderedPageBreak/>
+        <w:t xml:space="preserve">Play Store or the iOS </w:t>
+      </w:r>
+      <w:proofErr w:type="spellStart"/>
+      <w:r>
+        <w:rPr>
+          <w:lang w:val="en-US"/>
+        </w:rPr>
+        <w:t>AppStore</w:t>
+      </w:r>
+      <w:proofErr w:type="spellEnd"/>
+      <w:r>
+        <w:rPr>
+          <w:lang w:val="en-US"/>
+        </w:rPr>
+        <w:t xml:space="preserve">. </w:t>
+      </w:r>
+      <w:r>
+        <w:rPr>
+          <w:lang w:val="en-US"/>
+        </w:rPr>
+        <w:t>This is a considerable advantage since it provides a single point for the users of the platform where they can obtain the applications, one that traditional web apps, which run solely in a browser, do not share.</w:t>
+      </w:r>
+    </w:p>
+    <w:p>
+      <w:pPr>
+        <w:pStyle w:val="berschrift2"/>
+        <w:rPr>
+          <w:lang w:val="en-US"/>
+        </w:rPr>
+      </w:pPr>
+      <w:bookmarkStart w:id="13" w:name="_Toc452383199"/>
+      <w:r>
+        <w:rPr>
+          <w:lang w:val="en-US"/>
+        </w:rPr>
+        <w:t>Limitations</w:t>
+      </w:r>
+      <w:bookmarkEnd w:id="13"/>
+    </w:p>
+    <w:p>
+      <w:pPr>
+        <w:rPr>
+          <w:lang w:val="en-US"/>
+        </w:rPr>
+      </w:pPr>
+      <w:r>
+        <w:rPr>
+          <w:lang w:val="en-US"/>
+        </w:rPr>
         <w:t xml:space="preserve"># </w:t>
       </w:r>
       <w:r>
         <w:rPr>
           <w:lang w:val="en-US"/>
         </w:rPr>
-        <w:t>REDUCED DEVELOPMENT</w:t>
-      </w:r>
-      <w:r>
-        <w:rPr>
-          <w:lang w:val="en-US"/>
-        </w:rPr>
-        <w:t>/MAINTENANCE</w:t>
+        <w:t>USER EXPERIENCE / INTERACTION</w:t>
+      </w:r>
+    </w:p>
+    <w:p>
+      <w:pPr>
+        <w:rPr>
+          <w:lang w:val="en-US"/>
+        </w:rPr>
+      </w:pPr>
+      <w:r>
+        <w:rPr>
+          <w:lang w:val="en-US"/>
+        </w:rPr>
+        <w:t># LOSS OF FLEXIBILITY</w:t>
+      </w:r>
+    </w:p>
+    <w:p>
+      <w:pPr>
+        <w:rPr>
+          <w:lang w:val="en-US"/>
+        </w:rPr>
+      </w:pPr>
+      <w:r>
+        <w:rPr>
+          <w:lang w:val="en-US"/>
+        </w:rPr>
+        <w:t># USUALLY SLOWER THAN NATIVE APP</w:t>
+      </w:r>
+      <w:r>
+        <w:rPr>
+          <w:lang w:val="en-US"/>
+        </w:rPr>
+        <w:t xml:space="preserve"> (PAPER-1)</w:t>
+      </w:r>
+    </w:p>
+    <w:p>
+      <w:pPr>
+        <w:rPr>
+          <w:lang w:val="en-US"/>
+        </w:rPr>
+      </w:pPr>
+      <w:r>
+        <w:rPr>
+          <w:lang w:val="en-US"/>
+        </w:rPr>
+        <w:t># APPLE MIGHT REJECT APP IF IT IS JUST THE WEB PAGE INSIDE A WEB VIEW (PAPER-1)</w:t>
+      </w:r>
+    </w:p>
+    <w:p>
+      <w:pPr>
+        <w:rPr>
+          <w:lang w:val="en-US"/>
+        </w:rPr>
+      </w:pPr>
+      <w:r>
+        <w:rPr>
+          <w:lang w:val="en-US"/>
+        </w:rPr>
+        <w:t># ACCESS TO DEVICE-SPECIFIC FEATURES THROUGH API, DEPENDENT ON FRAMEWORK</w:t>
+      </w:r>
+      <w:r>
+        <w:rPr>
+          <w:lang w:val="en-US"/>
+        </w:rPr>
+        <w:t xml:space="preserve"> (PAPER-2)</w:t>
+      </w:r>
+    </w:p>
+    <w:p>
+      <w:pPr>
+        <w:rPr>
+          <w:lang w:val="en-US"/>
+        </w:rPr>
+      </w:pPr>
+      <w:r>
+        <w:rPr>
+          <w:lang w:val="en-US"/>
+        </w:rPr>
+        <w:t>PAPER-7</w:t>
+      </w:r>
+    </w:p>
+    <w:p>
+      <w:pPr>
+        <w:pStyle w:val="berschrift2"/>
+        <w:rPr>
+          <w:lang w:val="en-US"/>
+        </w:rPr>
+      </w:pPr>
+      <w:bookmarkStart w:id="14" w:name="_Toc452383200"/>
+      <w:r>
+        <w:rPr>
+          <w:lang w:val="en-US"/>
+        </w:rPr>
+        <w:t>Differences to native app development</w:t>
+      </w:r>
+      <w:bookmarkEnd w:id="14"/>
+    </w:p>
+    <w:p>
+      <w:pPr>
+        <w:rPr>
+          <w:lang w:val="en-US"/>
+        </w:rPr>
+      </w:pPr>
+      <w:r>
+        <w:rPr>
+          <w:lang w:val="en-US"/>
+        </w:rPr>
+        <w:t># INTRODUCTION TO SECTION</w:t>
+      </w:r>
+    </w:p>
+    <w:p>
+      <w:pPr>
+        <w:pStyle w:val="berschrift3"/>
+        <w:rPr>
+          <w:lang w:val="en-US"/>
+        </w:rPr>
+      </w:pPr>
+      <w:bookmarkStart w:id="15" w:name="_Toc452383201"/>
+      <w:r>
+        <w:rPr>
+          <w:lang w:val="en-US"/>
+        </w:rPr>
+        <w:t>Compiled vs. interpreted apps</w:t>
+      </w:r>
+      <w:bookmarkEnd w:id="15"/>
+    </w:p>
+    <w:p>
+      <w:pPr>
+        <w:rPr>
+          <w:lang w:val="en-US"/>
+        </w:rPr>
+      </w:pPr>
+      <w:r>
+        <w:rPr>
+          <w:lang w:val="en-US"/>
+        </w:rPr>
+        <w:t xml:space="preserve">A large difference between a native app and a cross-platform developed app is the fact that native apps are usually compiled, which in most cases results in faster execution times because the programming code is translated into machine code before the execution of the program. Cross-platform developed apps, on the other hand, mostly use interpreted languages such as JavaScript, which execute its code instructions step-by-step without compiling them first (cf. PAPER-2). Generated cross-platform apps, as discussed in Chapter </w:t>
+      </w:r>
+      <w:r>
+        <w:rPr>
+          <w:lang w:val="en-US"/>
+        </w:rPr>
+        <w:fldChar w:fldCharType="begin"/>
+      </w:r>
+      <w:r>
+        <w:rPr>
+          <w:lang w:val="en-US"/>
+        </w:rPr>
+        <w:instrText xml:space="preserve"> REF _Ref452377901 \r \h </w:instrText>
+      </w:r>
+      <w:r>
+        <w:rPr>
+          <w:lang w:val="en-US"/>
+        </w:rPr>
+      </w:r>
+      <w:r>
+        <w:rPr>
+          <w:lang w:val="en-US"/>
+        </w:rPr>
+        <w:fldChar w:fldCharType="separate"/>
+      </w:r>
+      <w:r>
+        <w:rPr>
+          <w:lang w:val="en-US"/>
+        </w:rPr>
+        <w:t>2.1.4</w:t>
+      </w:r>
+      <w:r>
+        <w:rPr>
+          <w:lang w:val="en-US"/>
+        </w:rPr>
+        <w:fldChar w:fldCharType="end"/>
+      </w:r>
+      <w:r>
+        <w:rPr>
+          <w:lang w:val="en-US"/>
+        </w:rPr>
+        <w:t>, constitute an exception to this circumstance.</w:t>
+      </w:r>
+    </w:p>
+    <w:p>
+      <w:pPr>
+        <w:pStyle w:val="berschrift2"/>
+        <w:rPr>
+          <w:lang w:val="en-US"/>
+        </w:rPr>
+      </w:pPr>
+      <w:bookmarkStart w:id="16" w:name="_Toc452383202"/>
+      <w:r>
+        <w:rPr>
+          <w:lang w:val="en-US"/>
+        </w:rPr>
+        <w:t>Motivation</w:t>
+      </w:r>
+      <w:bookmarkEnd w:id="16"/>
+    </w:p>
+    <w:p>
+      <w:pPr>
+        <w:rPr>
+          <w:lang w:val="en-US"/>
+        </w:rPr>
+      </w:pPr>
+      <w:r>
+        <w:rPr>
+          <w:lang w:val="en-US"/>
+        </w:rPr>
+        <w:t># REASONS TO USE CROSS-PLATFORM APP INSTEAD OF WEB APP</w:t>
+      </w:r>
+    </w:p>
+    <w:p>
+      <w:pPr>
+        <w:rPr>
+          <w:lang w:val="en-US"/>
+        </w:rPr>
+      </w:pPr>
+      <w:r>
+        <w:rPr>
+          <w:lang w:val="en-US"/>
+        </w:rPr>
+        <w:t># DISTINCTION TO NATIVE APPS</w:t>
+      </w:r>
+    </w:p>
+    <w:p>
+      <w:pPr>
+        <w:pStyle w:val="berschrift3"/>
+        <w:rPr>
+          <w:lang w:val="en-US"/>
+        </w:rPr>
+      </w:pPr>
+      <w:bookmarkStart w:id="17" w:name="_Toc452383203"/>
+      <w:r>
+        <w:rPr>
+          <w:lang w:val="en-US"/>
+        </w:rPr>
+        <w:t>User experience</w:t>
+      </w:r>
+      <w:bookmarkEnd w:id="17"/>
+    </w:p>
+    <w:p>
+      <w:pPr>
+        <w:rPr>
+          <w:lang w:val="en-US"/>
+        </w:rPr>
+      </w:pPr>
+      <w:r>
+        <w:rPr>
+          <w:lang w:val="en-US"/>
+        </w:rPr>
+        <w:t xml:space="preserve">One area that was heavily influenced by the spread of smartphones over the last years is user experience, a term which refers to a person’s overall experience when </w:t>
+      </w:r>
+      <w:r>
+        <w:rPr>
+          <w:lang w:val="en-US"/>
+        </w:rPr>
+        <w:lastRenderedPageBreak/>
+        <w:t>using a software application or system. With smartphones it is possible, for instance, that an application is triggered when the user enters a certain location, and subsequently performs a pre-defined action.</w:t>
+      </w:r>
+    </w:p>
+    <w:p>
+      <w:pPr>
+        <w:rPr>
+          <w:lang w:val="en-US"/>
+        </w:rPr>
+      </w:pPr>
+      <w:r>
+        <w:rPr>
+          <w:lang w:val="en-US"/>
+        </w:rPr>
+        <w:t>PAPER-2 defines two primary categories for user experience: First, the context of the application or system. It consists of components which need to be understood by the user, such as platform-specific user interface conventions. Second, the implementation, which involves all elements “that can be controlled in an application” (PAPER-2). This includes the use of push notifications, the handling of input errors or the graphical layout of an application. This second part is solely the responsibility of the developer.</w:t>
+      </w:r>
+    </w:p>
+    <w:p>
+      <w:pPr>
+        <w:rPr>
+          <w:lang w:val="en-US"/>
+        </w:rPr>
+      </w:pPr>
+      <w:r>
+        <w:rPr>
+          <w:lang w:val="en-US"/>
+        </w:rPr>
+        <w:t># PUSH NOTIFICATIONS, ACCESS TO CALENDAR, CONTACTS</w:t>
+      </w:r>
+    </w:p>
+    <w:p>
+      <w:pPr>
+        <w:rPr>
+          <w:lang w:val="en-US"/>
+        </w:rPr>
+      </w:pPr>
+      <w:r>
+        <w:rPr>
+          <w:lang w:val="en-US"/>
+        </w:rPr>
+        <w:t># EXAMPLE: BACK NAVIGATION (PAPER-2)</w:t>
+      </w:r>
+    </w:p>
+    <w:p>
+      <w:pPr>
+        <w:pStyle w:val="berschrift3"/>
+        <w:rPr>
+          <w:lang w:val="en-US"/>
+        </w:rPr>
+      </w:pPr>
+      <w:bookmarkStart w:id="18" w:name="_Toc452383204"/>
+      <w:r>
+        <w:rPr>
+          <w:lang w:val="en-US"/>
+        </w:rPr>
+        <w:t>Access to device hardware</w:t>
+      </w:r>
+      <w:bookmarkEnd w:id="18"/>
+    </w:p>
+    <w:p>
+      <w:pPr>
+        <w:rPr>
+          <w:lang w:val="en-US"/>
+        </w:rPr>
+      </w:pPr>
+      <w:r>
+        <w:rPr>
+          <w:lang w:val="en-US"/>
+        </w:rPr>
+        <w:t># SENSORS, FILE SYSTEM</w:t>
+      </w:r>
+    </w:p>
+    <w:p>
+      <w:pPr>
+        <w:pStyle w:val="berschrift2"/>
+        <w:rPr>
+          <w:lang w:val="en-US"/>
+        </w:rPr>
+      </w:pPr>
+      <w:bookmarkStart w:id="19" w:name="_Toc452383205"/>
+      <w:r>
+        <w:rPr>
+          <w:lang w:val="en-US"/>
+        </w:rPr>
+        <w:t>Cross-platform development frameworks</w:t>
+      </w:r>
+      <w:bookmarkEnd w:id="19"/>
+    </w:p>
+    <w:p>
+      <w:pPr>
+        <w:rPr>
+          <w:lang w:val="en-US"/>
+        </w:rPr>
+      </w:pPr>
+      <w:r>
+        <w:rPr>
+          <w:lang w:val="en-US"/>
+        </w:rPr>
+        <w:t>Over the last years, a multitude of cross-platform development frameworks has emerged. This section will give a brief overview of some of the most popular frameworks and mention their particular characteristics.</w:t>
+      </w:r>
+    </w:p>
+    <w:p>
+      <w:pPr>
+        <w:pStyle w:val="berschrift3"/>
+        <w:rPr>
+          <w:lang w:val="en-US"/>
+        </w:rPr>
+      </w:pPr>
+      <w:bookmarkStart w:id="20" w:name="_Toc452383206"/>
+      <w:r>
+        <w:rPr>
+          <w:lang w:val="en-US"/>
+        </w:rPr>
+        <w:t>Apache Cordova (</w:t>
+      </w:r>
+      <w:proofErr w:type="spellStart"/>
+      <w:r>
+        <w:rPr>
+          <w:lang w:val="en-US"/>
+        </w:rPr>
+        <w:t>PhoneGap</w:t>
+      </w:r>
+      <w:proofErr w:type="spellEnd"/>
+      <w:r>
+        <w:rPr>
+          <w:lang w:val="en-US"/>
+        </w:rPr>
+        <w:t>)</w:t>
+      </w:r>
+      <w:bookmarkEnd w:id="20"/>
+    </w:p>
+    <w:p>
+      <w:pPr>
+        <w:rPr>
+          <w:lang w:val="en-US"/>
+        </w:rPr>
+      </w:pPr>
+      <w:r>
+        <w:rPr>
+          <w:lang w:val="en-US"/>
+        </w:rPr>
+        <w:t>One of the most popular cross-platform development frameworks is Apache Cordova</w:t>
+      </w:r>
+      <w:r>
+        <w:rPr>
+          <w:rStyle w:val="Funotenzeichen"/>
+          <w:lang w:val="en-US"/>
+        </w:rPr>
+        <w:footnoteReference w:id="1"/>
+      </w:r>
+      <w:r>
+        <w:rPr>
+          <w:lang w:val="en-US"/>
+        </w:rPr>
+        <w:t xml:space="preserve">. Apps built with this framework belong to the category of hybrid apps. </w:t>
+      </w:r>
+      <w:r>
+        <w:rPr>
+          <w:lang w:val="en-US"/>
+        </w:rPr>
+        <w:t xml:space="preserve">Developers can write applications with HTML5, JavaScript and CSS, </w:t>
+      </w:r>
+      <w:r>
+        <w:rPr>
+          <w:lang w:val="en-US"/>
+        </w:rPr>
+        <w:t xml:space="preserve">which will then </w:t>
+      </w:r>
+      <w:r>
+        <w:rPr>
+          <w:lang w:val="en-US"/>
+        </w:rPr>
+        <w:t xml:space="preserve">be executed inside a native application in a </w:t>
+      </w:r>
+      <w:r>
+        <w:rPr>
+          <w:lang w:val="en-US"/>
+        </w:rPr>
+        <w:t>web view.</w:t>
       </w:r>
       <w:r>
         <w:rPr>
@@ -7121,631 +7787,77 @@
         <w:rPr>
           <w:lang w:val="en-US"/>
         </w:rPr>
-        <w:t>TIME AND COSTS</w:t>
-      </w:r>
-      <w:r>
-        <w:rPr>
-          <w:lang w:val="en-US"/>
-        </w:rPr>
-        <w:t xml:space="preserve"> (PAPER-1</w:t>
-      </w:r>
-      <w:r>
-        <w:rPr>
-          <w:lang w:val="en-US"/>
-        </w:rPr>
-        <w:t>, PAPER-4</w:t>
-      </w:r>
-      <w:r>
-        <w:rPr>
-          <w:lang w:val="en-US"/>
-        </w:rPr>
-        <w:t>)</w:t>
-      </w:r>
-    </w:p>
-    <w:p>
-      <w:pPr>
-        <w:rPr>
-          <w:lang w:val="en-US"/>
-        </w:rPr>
-      </w:pPr>
-      <w:r>
-        <w:rPr>
-          <w:lang w:val="en-US"/>
-        </w:rPr>
-        <w:t># UNIFORM APP LOOK &amp; FEEL ACROSS OPERATING SYSTEMS</w:t>
-      </w:r>
-    </w:p>
-    <w:p>
-      <w:pPr>
-        <w:rPr>
-          <w:lang w:val="en-US"/>
-        </w:rPr>
-      </w:pPr>
-      <w:r>
-        <w:rPr>
-          <w:lang w:val="en-US"/>
-        </w:rPr>
-        <w:t># MORE HTML5 DEVELOPERS THAN NATIVE DEVELOPERS</w:t>
-      </w:r>
-      <w:r>
-        <w:rPr>
-          <w:lang w:val="en-US"/>
-        </w:rPr>
-        <w:t xml:space="preserve"> / LESS KNOWLEDGE ABOUT TARGET PLATFORM NEEDED (PAPER-1)</w:t>
-      </w:r>
-    </w:p>
-    <w:p>
-      <w:pPr>
-        <w:rPr>
-          <w:lang w:val="en-US"/>
-        </w:rPr>
-      </w:pPr>
-      <w:r>
-        <w:rPr>
-          <w:lang w:val="en-US"/>
-        </w:rPr>
-        <w:t># AS NATIVE APPS, THEY CAN BE DOWNLOADED FROM THE APP STORE (PAPER-9)</w:t>
-      </w:r>
-    </w:p>
-    <w:p>
-      <w:pPr>
-        <w:rPr>
-          <w:lang w:val="en-US"/>
-        </w:rPr>
-      </w:pPr>
-      <w:r>
-        <w:rPr>
-          <w:lang w:val="en-US"/>
-        </w:rPr>
-        <w:t>PAPER-7</w:t>
-      </w:r>
-    </w:p>
-    <w:p>
-      <w:pPr>
-        <w:pStyle w:val="berschrift2"/>
-        <w:rPr>
-          <w:lang w:val="en-US"/>
-        </w:rPr>
-      </w:pPr>
-      <w:bookmarkStart w:id="12" w:name="_Toc452383199"/>
-      <w:r>
-        <w:rPr>
-          <w:lang w:val="en-US"/>
-        </w:rPr>
-        <w:t>Limitations</w:t>
-      </w:r>
-      <w:bookmarkEnd w:id="12"/>
-    </w:p>
-    <w:p>
-      <w:pPr>
-        <w:rPr>
-          <w:lang w:val="en-US"/>
-        </w:rPr>
-      </w:pPr>
-      <w:r>
-        <w:rPr>
-          <w:lang w:val="en-US"/>
-        </w:rPr>
-        <w:t xml:space="preserve"># </w:t>
-      </w:r>
-      <w:r>
-        <w:rPr>
-          <w:lang w:val="en-US"/>
-        </w:rPr>
-        <w:t>USER EXPERIENCE / INTERACTION</w:t>
-      </w:r>
-    </w:p>
-    <w:p>
-      <w:pPr>
-        <w:rPr>
-          <w:lang w:val="en-US"/>
-        </w:rPr>
-      </w:pPr>
-      <w:r>
-        <w:rPr>
-          <w:lang w:val="en-US"/>
-        </w:rPr>
-        <w:t># LOSS OF FLEXIBILITY</w:t>
-      </w:r>
-    </w:p>
-    <w:p>
-      <w:pPr>
-        <w:rPr>
-          <w:lang w:val="en-US"/>
-        </w:rPr>
-      </w:pPr>
-      <w:r>
-        <w:rPr>
-          <w:lang w:val="en-US"/>
-        </w:rPr>
-        <w:t># USUALLY SLOWER THAN NATIVE APP</w:t>
-      </w:r>
-      <w:r>
-        <w:rPr>
-          <w:lang w:val="en-US"/>
-        </w:rPr>
-        <w:t xml:space="preserve"> (PAPER-1)</w:t>
-      </w:r>
-    </w:p>
-    <w:p>
-      <w:pPr>
-        <w:rPr>
-          <w:lang w:val="en-US"/>
-        </w:rPr>
-      </w:pPr>
-      <w:r>
-        <w:rPr>
-          <w:lang w:val="en-US"/>
-        </w:rPr>
-        <w:t># APPLE MIGHT REJECT APP IF IT IS JUST THE WEB PAGE INSIDE A WEB VIEW (PAPER-1)</w:t>
-      </w:r>
-    </w:p>
-    <w:p>
-      <w:pPr>
-        <w:rPr>
-          <w:lang w:val="en-US"/>
-        </w:rPr>
-      </w:pPr>
-      <w:r>
-        <w:rPr>
-          <w:lang w:val="en-US"/>
-        </w:rPr>
-        <w:t># ACCESS TO DEVICE-SPECIFIC FEATURES THROUGH API, DEPENDENT ON FRAMEWORK</w:t>
-      </w:r>
-      <w:r>
-        <w:rPr>
-          <w:lang w:val="en-US"/>
-        </w:rPr>
-        <w:t xml:space="preserve"> (PAPER-2)</w:t>
-      </w:r>
-    </w:p>
-    <w:p>
-      <w:pPr>
-        <w:rPr>
-          <w:lang w:val="en-US"/>
-        </w:rPr>
-      </w:pPr>
-      <w:r>
-        <w:rPr>
-          <w:lang w:val="en-US"/>
-        </w:rPr>
-        <w:t>PAPER-7</w:t>
-      </w:r>
-    </w:p>
-    <w:p>
-      <w:pPr>
-        <w:pStyle w:val="berschrift2"/>
-        <w:rPr>
-          <w:lang w:val="en-US"/>
-        </w:rPr>
-      </w:pPr>
-      <w:bookmarkStart w:id="13" w:name="_Toc452383200"/>
-      <w:r>
-        <w:rPr>
-          <w:lang w:val="en-US"/>
-        </w:rPr>
-        <w:t>Differences to native app development</w:t>
-      </w:r>
-      <w:bookmarkEnd w:id="13"/>
-    </w:p>
-    <w:p>
-      <w:pPr>
-        <w:rPr>
-          <w:lang w:val="en-US"/>
-        </w:rPr>
-      </w:pPr>
-      <w:r>
-        <w:rPr>
-          <w:lang w:val="en-US"/>
-        </w:rPr>
-        <w:t># INTRODUCTION TO SECTION</w:t>
-      </w:r>
-    </w:p>
-    <w:p>
-      <w:pPr>
-        <w:pStyle w:val="berschrift3"/>
-        <w:rPr>
-          <w:lang w:val="en-US"/>
-        </w:rPr>
-      </w:pPr>
-      <w:bookmarkStart w:id="14" w:name="_Toc452383201"/>
-      <w:r>
-        <w:rPr>
-          <w:lang w:val="en-US"/>
-        </w:rPr>
-        <w:t>Compiled vs. interpreted apps</w:t>
-      </w:r>
-      <w:bookmarkEnd w:id="14"/>
-    </w:p>
-    <w:p>
-      <w:pPr>
-        <w:rPr>
-          <w:lang w:val="en-US"/>
-        </w:rPr>
-      </w:pPr>
-      <w:r>
-        <w:rPr>
-          <w:lang w:val="en-US"/>
-        </w:rPr>
-        <w:t xml:space="preserve">A large difference between a native app and a cross-platform developed app is the fact that native apps are usually compiled, which in most cases results in faster execution times because the programming code is translated into machine code before the execution of the program. Cross-platform developed apps, on the other </w:t>
-      </w:r>
+        <w:t>Due to the fact that these tools are also used to develop web applications, this framework offers a relatively low entry point into cross-platform mobile development. A</w:t>
+      </w:r>
+      <w:r>
+        <w:rPr>
+          <w:lang w:val="en-US"/>
+        </w:rPr>
+        <w:t xml:space="preserve">ccess to underlying features such as sensors and file system </w:t>
+      </w:r>
+      <w:r>
+        <w:rPr>
+          <w:lang w:val="en-US"/>
+        </w:rPr>
+        <w:t xml:space="preserve">is provided </w:t>
+      </w:r>
+      <w:r>
+        <w:rPr>
+          <w:lang w:val="en-US"/>
+        </w:rPr>
+        <w:t>via an API</w:t>
+      </w:r>
+      <w:r>
+        <w:rPr>
+          <w:lang w:val="en-US"/>
+        </w:rPr>
+        <w:t xml:space="preserve">, the </w:t>
+      </w:r>
+      <w:r>
+        <w:rPr>
+          <w:i/>
+          <w:lang w:val="en-US"/>
+        </w:rPr>
+        <w:t>Cordova Plugins</w:t>
+      </w:r>
+      <w:r>
+        <w:rPr>
+          <w:lang w:val="en-US"/>
+        </w:rPr>
+        <w:t>.</w:t>
+      </w:r>
+      <w:r>
+        <w:rPr>
+          <w:lang w:val="en-US"/>
+        </w:rPr>
+        <w:t xml:space="preserve"> Apache Cordova provides support for numerous platforms, such as </w:t>
+      </w:r>
+      <w:proofErr w:type="gramStart"/>
+      <w:r>
+        <w:rPr>
+          <w:lang w:val="en-US"/>
+        </w:rPr>
+        <w:t>Android</w:t>
+      </w:r>
+      <w:proofErr w:type="gramEnd"/>
+      <w:r>
+        <w:rPr>
+          <w:lang w:val="en-US"/>
+        </w:rPr>
+        <w:t>, iOS, Windows Phone, Blackberry and Ubuntu.</w:t>
+      </w:r>
+    </w:p>
+    <w:p>
+      <w:pPr>
+        <w:rPr>
+          <w:lang w:val="en-US"/>
+        </w:rPr>
+      </w:pPr>
       <w:r>
         <w:rPr>
           <w:lang w:val="en-US"/>
         </w:rPr>
         <w:lastRenderedPageBreak/>
-        <w:t xml:space="preserve">hand, mostly use interpreted languages such as JavaScript, which execute its code instructions step-by-step without compiling them first (cf. PAPER-2). Generated cross-platform apps, as discussed in Chapter </w:t>
-      </w:r>
-      <w:r>
-        <w:rPr>
-          <w:lang w:val="en-US"/>
-        </w:rPr>
-        <w:fldChar w:fldCharType="begin"/>
-      </w:r>
-      <w:r>
-        <w:rPr>
-          <w:lang w:val="en-US"/>
-        </w:rPr>
-        <w:instrText xml:space="preserve"> REF _Ref452377901 \r \h </w:instrText>
-      </w:r>
-      <w:r>
-        <w:rPr>
-          <w:lang w:val="en-US"/>
-        </w:rPr>
-      </w:r>
-      <w:r>
-        <w:rPr>
-          <w:lang w:val="en-US"/>
-        </w:rPr>
-        <w:fldChar w:fldCharType="separate"/>
-      </w:r>
-      <w:r>
-        <w:rPr>
-          <w:lang w:val="en-US"/>
-        </w:rPr>
-        <w:t>2.1.4</w:t>
-      </w:r>
-      <w:r>
-        <w:rPr>
-          <w:lang w:val="en-US"/>
-        </w:rPr>
-        <w:fldChar w:fldCharType="end"/>
-      </w:r>
-      <w:r>
-        <w:rPr>
-          <w:lang w:val="en-US"/>
-        </w:rPr>
-        <w:t>, constitute an exception to this circumstance.</w:t>
-      </w:r>
-    </w:p>
-    <w:p>
-      <w:pPr>
-        <w:pStyle w:val="berschrift2"/>
-        <w:rPr>
-          <w:lang w:val="en-US"/>
-        </w:rPr>
-      </w:pPr>
-      <w:bookmarkStart w:id="15" w:name="_Toc452383202"/>
-      <w:r>
-        <w:rPr>
-          <w:lang w:val="en-US"/>
-        </w:rPr>
-        <w:t>Motivation</w:t>
-      </w:r>
-      <w:bookmarkEnd w:id="15"/>
-    </w:p>
-    <w:p>
-      <w:pPr>
-        <w:rPr>
-          <w:lang w:val="en-US"/>
-        </w:rPr>
-      </w:pPr>
-      <w:r>
-        <w:rPr>
-          <w:lang w:val="en-US"/>
-        </w:rPr>
-        <w:t># REASONS TO USE CROSS-PLATFORM APP INSTEAD OF WEB APP</w:t>
-      </w:r>
-    </w:p>
-    <w:p>
-      <w:pPr>
-        <w:rPr>
-          <w:lang w:val="en-US"/>
-        </w:rPr>
-      </w:pPr>
-      <w:r>
-        <w:rPr>
-          <w:lang w:val="en-US"/>
-        </w:rPr>
-        <w:t># DISTINCTION TO NATIVE APPS</w:t>
-      </w:r>
-    </w:p>
-    <w:p>
-      <w:pPr>
-        <w:pStyle w:val="berschrift3"/>
-        <w:rPr>
-          <w:lang w:val="en-US"/>
-        </w:rPr>
-      </w:pPr>
-      <w:bookmarkStart w:id="16" w:name="_Toc452383203"/>
-      <w:r>
-        <w:rPr>
-          <w:lang w:val="en-US"/>
-        </w:rPr>
-        <w:t>User experience</w:t>
-      </w:r>
-      <w:bookmarkEnd w:id="16"/>
-    </w:p>
-    <w:p>
-      <w:pPr>
-        <w:rPr>
-          <w:lang w:val="en-US"/>
-        </w:rPr>
-      </w:pPr>
-      <w:r>
-        <w:rPr>
-          <w:lang w:val="en-US"/>
-        </w:rPr>
-        <w:t>One area that was heavily influenced by the spread of smartphones over the last years is user experience, a term which refers to a person’s overall experience when using a software application or system. With smartphones it is possible, for instance, that an application is triggered when the user enters a certain location, and subsequently performs a pre-defined action.</w:t>
-      </w:r>
-    </w:p>
-    <w:p>
-      <w:pPr>
-        <w:rPr>
-          <w:lang w:val="en-US"/>
-        </w:rPr>
-      </w:pPr>
-      <w:r>
-        <w:rPr>
-          <w:lang w:val="en-US"/>
-        </w:rPr>
-        <w:t>PAPER-2 defines two primary categories for user experience: First, the context of the application or system. It consists of components which need to be understood by the user, such as platform-specific user interface conventions. Second, the implementation, which involves all elements “that can be controlled in an application” (PAPER-2). This includes the use of push notifications, the handling of input errors or the graphical layout of an application. This second part is solely the responsibility of the developer.</w:t>
-      </w:r>
-    </w:p>
-    <w:p>
-      <w:pPr>
-        <w:rPr>
-          <w:lang w:val="en-US"/>
-        </w:rPr>
-      </w:pPr>
-      <w:r>
-        <w:rPr>
-          <w:lang w:val="en-US"/>
-        </w:rPr>
-        <w:t># PUSH NOTIFICATIONS, ACCESS TO CALENDAR, CONTACTS</w:t>
-      </w:r>
-    </w:p>
-    <w:p>
-      <w:pPr>
-        <w:rPr>
-          <w:lang w:val="en-US"/>
-        </w:rPr>
-      </w:pPr>
-      <w:r>
-        <w:rPr>
-          <w:lang w:val="en-US"/>
-        </w:rPr>
-        <w:t># EXAMPLE: BACK NAVIGATION (PAPER-2)</w:t>
-      </w:r>
-    </w:p>
-    <w:p>
-      <w:pPr>
-        <w:pStyle w:val="berschrift3"/>
-        <w:rPr>
-          <w:lang w:val="en-US"/>
-        </w:rPr>
-      </w:pPr>
-      <w:bookmarkStart w:id="17" w:name="_Toc452383204"/>
-      <w:r>
-        <w:rPr>
-          <w:lang w:val="en-US"/>
-        </w:rPr>
-        <w:t>Access to device hardware</w:t>
-      </w:r>
-      <w:bookmarkEnd w:id="17"/>
-    </w:p>
-    <w:p>
-      <w:pPr>
-        <w:rPr>
-          <w:lang w:val="en-US"/>
-        </w:rPr>
-      </w:pPr>
-      <w:r>
-        <w:rPr>
-          <w:lang w:val="en-US"/>
-        </w:rPr>
-        <w:t># SENSORS, FILE SYSTEM</w:t>
-      </w:r>
-    </w:p>
-    <w:p>
-      <w:pPr>
-        <w:pStyle w:val="berschrift2"/>
-        <w:rPr>
-          <w:lang w:val="en-US"/>
-        </w:rPr>
-      </w:pPr>
-      <w:bookmarkStart w:id="18" w:name="_Toc452383205"/>
-      <w:r>
-        <w:rPr>
-          <w:lang w:val="en-US"/>
-        </w:rPr>
-        <w:t>Cross-platform development frameworks</w:t>
-      </w:r>
-      <w:bookmarkEnd w:id="18"/>
-    </w:p>
-    <w:p>
-      <w:pPr>
-        <w:rPr>
-          <w:lang w:val="en-US"/>
-        </w:rPr>
-      </w:pPr>
-      <w:r>
-        <w:rPr>
-          <w:lang w:val="en-US"/>
-        </w:rPr>
-        <w:t>Over the last years, a multitude of cross-platform development frameworks has emerged. This section will give a brief overview of some of the most popular frameworks and mention their particular characteristics.</w:t>
-      </w:r>
-    </w:p>
-    <w:p>
-      <w:pPr>
-        <w:pStyle w:val="berschrift3"/>
-        <w:rPr>
-          <w:lang w:val="en-US"/>
-        </w:rPr>
-      </w:pPr>
-      <w:bookmarkStart w:id="19" w:name="_Toc452383206"/>
-      <w:r>
-        <w:rPr>
-          <w:lang w:val="en-US"/>
-        </w:rPr>
-        <w:lastRenderedPageBreak/>
-        <w:t>Apache Cordova (</w:t>
-      </w:r>
-      <w:proofErr w:type="spellStart"/>
-      <w:r>
-        <w:rPr>
-          <w:lang w:val="en-US"/>
-        </w:rPr>
-        <w:t>PhoneGap</w:t>
-      </w:r>
-      <w:proofErr w:type="spellEnd"/>
-      <w:r>
-        <w:rPr>
-          <w:lang w:val="en-US"/>
-        </w:rPr>
-        <w:t>)</w:t>
-      </w:r>
-      <w:bookmarkEnd w:id="19"/>
-    </w:p>
-    <w:p>
-      <w:pPr>
-        <w:rPr>
-          <w:lang w:val="en-US"/>
-        </w:rPr>
-      </w:pPr>
-      <w:r>
-        <w:rPr>
-          <w:lang w:val="en-US"/>
-        </w:rPr>
-        <w:t>One of the most popular cross-platform development frameworks is Apache Cordova</w:t>
-      </w:r>
-      <w:r>
-        <w:rPr>
-          <w:rStyle w:val="Funotenzeichen"/>
-          <w:lang w:val="en-US"/>
-        </w:rPr>
-        <w:footnoteReference w:id="1"/>
-      </w:r>
-      <w:r>
-        <w:rPr>
-          <w:lang w:val="en-US"/>
-        </w:rPr>
-        <w:t xml:space="preserve">. Apps built with this framework belong to the category of hybrid apps. </w:t>
-      </w:r>
-      <w:r>
-        <w:rPr>
-          <w:lang w:val="en-US"/>
-        </w:rPr>
-        <w:t xml:space="preserve">Developers can write applications with HTML5, JavaScript and CSS, </w:t>
-      </w:r>
-      <w:r>
-        <w:rPr>
-          <w:lang w:val="en-US"/>
-        </w:rPr>
-        <w:t xml:space="preserve">which will then </w:t>
-      </w:r>
-      <w:r>
-        <w:rPr>
-          <w:lang w:val="en-US"/>
-        </w:rPr>
-        <w:t xml:space="preserve">be executed inside a native application in a </w:t>
-      </w:r>
-      <w:r>
-        <w:rPr>
-          <w:lang w:val="en-US"/>
-        </w:rPr>
-        <w:t>web view.</w:t>
-      </w:r>
-      <w:r>
-        <w:rPr>
-          <w:lang w:val="en-US"/>
-        </w:rPr>
-        <w:t xml:space="preserve"> </w:t>
-      </w:r>
-      <w:r>
-        <w:rPr>
-          <w:lang w:val="en-US"/>
-        </w:rPr>
-        <w:t>Due to the fact that these tools are also used to develop web applications, this framework offers a relatively low entry point into cross-platform mobile development. A</w:t>
-      </w:r>
-      <w:r>
-        <w:rPr>
-          <w:lang w:val="en-US"/>
-        </w:rPr>
-        <w:t xml:space="preserve">ccess to underlying features such as sensors and file system </w:t>
-      </w:r>
-      <w:r>
-        <w:rPr>
-          <w:lang w:val="en-US"/>
-        </w:rPr>
-        <w:t xml:space="preserve">is provided </w:t>
-      </w:r>
-      <w:r>
-        <w:rPr>
-          <w:lang w:val="en-US"/>
-        </w:rPr>
-        <w:t>via an API</w:t>
-      </w:r>
-      <w:r>
-        <w:rPr>
-          <w:lang w:val="en-US"/>
-        </w:rPr>
-        <w:t xml:space="preserve">, the </w:t>
-      </w:r>
-      <w:r>
-        <w:rPr>
-          <w:i/>
-          <w:lang w:val="en-US"/>
-        </w:rPr>
-        <w:t>Cordova Plugins</w:t>
-      </w:r>
-      <w:r>
-        <w:rPr>
-          <w:lang w:val="en-US"/>
-        </w:rPr>
-        <w:t>.</w:t>
-      </w:r>
-      <w:r>
-        <w:rPr>
-          <w:lang w:val="en-US"/>
-        </w:rPr>
-        <w:t xml:space="preserve"> Apache Cordova provides support for numerous platforms, such as </w:t>
-      </w:r>
-      <w:proofErr w:type="gramStart"/>
-      <w:r>
-        <w:rPr>
-          <w:lang w:val="en-US"/>
-        </w:rPr>
-        <w:t>Android</w:t>
-      </w:r>
-      <w:proofErr w:type="gramEnd"/>
-      <w:r>
-        <w:rPr>
-          <w:lang w:val="en-US"/>
-        </w:rPr>
-        <w:t>, iOS, Windows Phone, Blackberry and Ubuntu.</w:t>
-      </w:r>
-    </w:p>
-    <w:p>
-      <w:pPr>
-        <w:rPr>
-          <w:lang w:val="en-US"/>
-        </w:rPr>
-      </w:pPr>
-      <w:r>
-        <w:rPr>
-          <w:lang w:val="en-US"/>
-        </w:rPr>
         <w:t xml:space="preserve">Apache Cordova is open-source, although its owner, the software company Adobe, also released a different version of it called </w:t>
       </w:r>
       <w:proofErr w:type="spellStart"/>
@@ -7816,7 +7928,7 @@
           <w:lang w:val="en-US"/>
         </w:rPr>
       </w:pPr>
-      <w:bookmarkStart w:id="20" w:name="_Toc452383207"/>
+      <w:bookmarkStart w:id="21" w:name="_Toc452383207"/>
       <w:proofErr w:type="spellStart"/>
       <w:r>
         <w:rPr>
@@ -7824,7 +7936,7 @@
         </w:rPr>
         <w:t>Xamarin</w:t>
       </w:r>
-      <w:bookmarkEnd w:id="20"/>
+      <w:bookmarkEnd w:id="21"/>
       <w:proofErr w:type="spellEnd"/>
     </w:p>
     <w:p>
@@ -7914,7 +8026,7 @@
           <w:lang w:val="en-US"/>
         </w:rPr>
       </w:pPr>
-      <w:bookmarkStart w:id="21" w:name="_Toc452383208"/>
+      <w:bookmarkStart w:id="22" w:name="_Toc452383208"/>
       <w:proofErr w:type="spellStart"/>
       <w:r>
         <w:rPr>
@@ -7935,7 +8047,7 @@
         </w:rPr>
         <w:t>Titanium</w:t>
       </w:r>
-      <w:bookmarkEnd w:id="21"/>
+      <w:bookmarkEnd w:id="22"/>
     </w:p>
     <w:p>
       <w:pPr>
@@ -8047,34 +8159,168 @@
         <w:rPr>
           <w:lang w:val="en-US"/>
         </w:rPr>
-        <w:t xml:space="preserve"> </w:t>
-      </w:r>
+        <w:t xml:space="preserve"> provides a multitude of analytics tools.</w:t>
+      </w:r>
+      <w:r>
+        <w:rPr>
+          <w:lang w:val="en-US"/>
+        </w:rPr>
+        <w:t xml:space="preserve"> It has to be noted that while Titanium itself is open-source and free-to-use, all other previously described tools from </w:t>
+      </w:r>
+      <w:proofErr w:type="spellStart"/>
+      <w:r>
+        <w:rPr>
+          <w:lang w:val="en-US"/>
+        </w:rPr>
+        <w:t>Appcelerator</w:t>
+      </w:r>
+      <w:proofErr w:type="spellEnd"/>
+      <w:r>
+        <w:rPr>
+          <w:lang w:val="en-US"/>
+        </w:rPr>
+        <w:t xml:space="preserve"> are only available in paid plans.</w:t>
+      </w:r>
+    </w:p>
+    <w:p>
+      <w:pPr>
+        <w:pStyle w:val="berschrift3"/>
+        <w:rPr>
+          <w:lang w:val="en-US"/>
+        </w:rPr>
+      </w:pPr>
+      <w:bookmarkStart w:id="23" w:name="_Toc452383209"/>
+      <w:r>
+        <w:rPr>
+          <w:lang w:val="en-US"/>
+        </w:rPr>
+        <w:t>Ionic</w:t>
+      </w:r>
+      <w:bookmarkEnd w:id="23"/>
+    </w:p>
+    <w:p>
+      <w:pPr>
+        <w:rPr>
+          <w:lang w:val="en-US"/>
+        </w:rPr>
+      </w:pPr>
+      <w:r>
+        <w:rPr>
+          <w:lang w:val="en-US"/>
+        </w:rPr>
+        <w:t>Ionic</w:t>
+      </w:r>
+      <w:r>
+        <w:rPr>
+          <w:rStyle w:val="Funotenzeichen"/>
+          <w:lang w:val="en-US"/>
+        </w:rPr>
+        <w:footnoteReference w:id="5"/>
+      </w:r>
+      <w:r>
+        <w:rPr>
+          <w:lang w:val="en-US"/>
+        </w:rPr>
+        <w:t xml:space="preserve"> is a relatively new cross-platform mobile development framework that </w:t>
+      </w:r>
+      <w:proofErr w:type="gramStart"/>
+      <w:r>
+        <w:rPr>
+          <w:lang w:val="en-US"/>
+        </w:rPr>
+        <w:t>relies</w:t>
+      </w:r>
+      <w:proofErr w:type="gramEnd"/>
+      <w:r>
+        <w:rPr>
+          <w:lang w:val="en-US"/>
+        </w:rPr>
+        <w:t xml:space="preserve"> heavily modern </w:t>
+      </w:r>
+      <w:r>
+        <w:rPr>
+          <w:lang w:val="en-US"/>
+        </w:rPr>
+        <w:t>web technologies like AngularJS</w:t>
+      </w:r>
+      <w:r>
+        <w:rPr>
+          <w:rStyle w:val="Funotenzeichen"/>
+          <w:lang w:val="en-US"/>
+        </w:rPr>
+        <w:footnoteReference w:id="6"/>
+      </w:r>
+      <w:r>
+        <w:rPr>
+          <w:lang w:val="en-US"/>
+        </w:rPr>
+        <w:t xml:space="preserve">, </w:t>
+      </w:r>
+      <w:r>
+        <w:rPr>
+          <w:lang w:val="en-US"/>
+        </w:rPr>
+        <w:t>Sass</w:t>
+      </w:r>
+      <w:r>
+        <w:rPr>
+          <w:rStyle w:val="Funotenzeichen"/>
+          <w:lang w:val="en-US"/>
+        </w:rPr>
+        <w:footnoteReference w:id="7"/>
+      </w:r>
+      <w:r>
+        <w:rPr>
+          <w:lang w:val="en-US"/>
+        </w:rPr>
+        <w:t xml:space="preserve"> and virtual DOM rendering for </w:t>
+      </w:r>
+      <w:r>
+        <w:rPr>
+          <w:lang w:val="en-US"/>
+        </w:rPr>
+        <w:t xml:space="preserve">data-intensive apps with </w:t>
+      </w:r>
+      <w:r>
+        <w:rPr>
+          <w:lang w:val="en-US"/>
+        </w:rPr>
+        <w:t>rapidly changing user interfaces</w:t>
+      </w:r>
+      <w:r>
+        <w:rPr>
+          <w:lang w:val="en-US"/>
+        </w:rPr>
+        <w:t xml:space="preserve">. It is built upon Apache Cordova. Ionic </w:t>
+      </w:r>
+      <w:proofErr w:type="gramStart"/>
+      <w:r>
+        <w:rPr>
+          <w:lang w:val="en-US"/>
+        </w:rPr>
+        <w:t>is</w:t>
+      </w:r>
+      <w:proofErr w:type="gramEnd"/>
+      <w:r>
+        <w:rPr>
+          <w:lang w:val="en-US"/>
+        </w:rPr>
+        <w:t xml:space="preserve"> an open-source project and its entire source code can be found on </w:t>
+      </w:r>
+      <w:proofErr w:type="spellStart"/>
       <w:r>
         <w:rPr>
           <w:lang w:val="en-US"/>
         </w:rPr>
         <w:lastRenderedPageBreak/>
-        <w:t>provides a multitude of analytics tools.</w:t>
-      </w:r>
-      <w:r>
-        <w:rPr>
-          <w:lang w:val="en-US"/>
-        </w:rPr>
-        <w:t xml:space="preserve"> It has to be noted that while Titanium itself is open-source and free-to-use, all other previously described tools from </w:t>
-      </w:r>
-      <w:proofErr w:type="spellStart"/>
-      <w:r>
-        <w:rPr>
-          <w:lang w:val="en-US"/>
-        </w:rPr>
-        <w:t>Appcelerator</w:t>
+        <w:t>Github</w:t>
       </w:r>
       <w:proofErr w:type="spellEnd"/>
       <w:r>
         <w:rPr>
           <w:lang w:val="en-US"/>
         </w:rPr>
-        <w:t xml:space="preserve"> are only available in paid plans.</w:t>
+        <w:t>, where users are also able to report bugs or suggest improvements to the code.</w:t>
       </w:r>
     </w:p>
     <w:p>
@@ -8084,265 +8330,125 @@
           <w:lang w:val="en-US"/>
         </w:rPr>
       </w:pPr>
-      <w:bookmarkStart w:id="22" w:name="_Toc452383209"/>
-      <w:r>
-        <w:rPr>
-          <w:lang w:val="en-US"/>
-        </w:rPr>
-        <w:t>Ionic</w:t>
-      </w:r>
-      <w:bookmarkEnd w:id="22"/>
-    </w:p>
-    <w:p>
-      <w:pPr>
-        <w:rPr>
-          <w:lang w:val="en-US"/>
-        </w:rPr>
-      </w:pPr>
-      <w:r>
-        <w:rPr>
-          <w:lang w:val="en-US"/>
-        </w:rPr>
-        <w:t>Ionic</w:t>
+      <w:bookmarkStart w:id="24" w:name="_Toc452383210"/>
+      <w:r>
+        <w:rPr>
+          <w:lang w:val="en-US"/>
+        </w:rPr>
+        <w:t>Sencha</w:t>
+      </w:r>
+      <w:r>
+        <w:rPr>
+          <w:lang w:val="en-US"/>
+        </w:rPr>
+        <w:t xml:space="preserve"> Touch</w:t>
+      </w:r>
+      <w:bookmarkEnd w:id="24"/>
+    </w:p>
+    <w:p>
+      <w:pPr>
+        <w:rPr>
+          <w:lang w:val="en-US"/>
+        </w:rPr>
+      </w:pPr>
+      <w:r>
+        <w:rPr>
+          <w:lang w:val="en-US"/>
+        </w:rPr>
+        <w:t>Sencha Touch</w:t>
       </w:r>
       <w:r>
         <w:rPr>
           <w:rStyle w:val="Funotenzeichen"/>
           <w:lang w:val="en-US"/>
         </w:rPr>
-        <w:footnoteReference w:id="5"/>
-      </w:r>
-      <w:r>
-        <w:rPr>
-          <w:lang w:val="en-US"/>
-        </w:rPr>
-        <w:t xml:space="preserve"> is a relatively new cross-platform mobile development framework that </w:t>
-      </w:r>
-      <w:proofErr w:type="gramStart"/>
-      <w:r>
-        <w:rPr>
-          <w:lang w:val="en-US"/>
-        </w:rPr>
-        <w:t>relies</w:t>
-      </w:r>
-      <w:proofErr w:type="gramEnd"/>
-      <w:r>
-        <w:rPr>
-          <w:lang w:val="en-US"/>
-        </w:rPr>
-        <w:t xml:space="preserve"> heavily modern </w:t>
-      </w:r>
-      <w:r>
-        <w:rPr>
-          <w:lang w:val="en-US"/>
-        </w:rPr>
-        <w:t>web technologies like AngularJS</w:t>
+        <w:footnoteReference w:id="8"/>
+      </w:r>
+      <w:r>
+        <w:rPr>
+          <w:lang w:val="en-US"/>
+        </w:rPr>
+        <w:t xml:space="preserve"> focuses primarily on creating user interfaces. It has special features to simulate user interface components from Android and iOS within a web application. </w:t>
+      </w:r>
+      <w:r>
+        <w:rPr>
+          <w:lang w:val="en-US"/>
+        </w:rPr>
+        <w:t>It does not, however, provide tools to build native apps. In order to use the code in a native app, it is either necessary to create a blank native app containing a web view for each platform the app should run on or use another framework like the previously mentioned Apache Cordova to fulfil the task.</w:t>
+      </w:r>
+    </w:p>
+    <w:p>
+      <w:pPr>
+        <w:pStyle w:val="berschrift3"/>
+        <w:rPr>
+          <w:lang w:val="en-US"/>
+        </w:rPr>
+      </w:pPr>
+      <w:bookmarkStart w:id="25" w:name="_Toc452383211"/>
+      <w:r>
+        <w:rPr>
+          <w:lang w:val="en-US"/>
+        </w:rPr>
+        <w:t>Other frameworks</w:t>
+      </w:r>
+      <w:bookmarkEnd w:id="25"/>
+    </w:p>
+    <w:p>
+      <w:pPr>
+        <w:rPr>
+          <w:lang w:val="en-US"/>
+        </w:rPr>
+      </w:pPr>
+      <w:r>
+        <w:rPr>
+          <w:lang w:val="en-US"/>
+        </w:rPr>
+        <w:t>There are also a number of smaller, lesser known cross-platform mobile development frameworks. These include jQuery Mobile</w:t>
       </w:r>
       <w:r>
         <w:rPr>
           <w:rStyle w:val="Funotenzeichen"/>
           <w:lang w:val="en-US"/>
         </w:rPr>
-        <w:footnoteReference w:id="6"/>
-      </w:r>
-      <w:r>
-        <w:rPr>
-          <w:lang w:val="en-US"/>
-        </w:rPr>
-        <w:t xml:space="preserve">, </w:t>
-      </w:r>
-      <w:r>
-        <w:rPr>
-          <w:lang w:val="en-US"/>
-        </w:rPr>
-        <w:t>Sass</w:t>
+        <w:footnoteReference w:id="9"/>
+      </w:r>
+      <w:r>
+        <w:rPr>
+          <w:lang w:val="en-US"/>
+        </w:rPr>
+        <w:t>, Mobile Angular UI</w:t>
       </w:r>
       <w:r>
         <w:rPr>
           <w:rStyle w:val="Funotenzeichen"/>
           <w:lang w:val="en-US"/>
         </w:rPr>
-        <w:footnoteReference w:id="7"/>
-      </w:r>
-      <w:r>
-        <w:rPr>
-          <w:lang w:val="en-US"/>
-        </w:rPr>
-        <w:t xml:space="preserve"> and virtual DOM rendering for </w:t>
-      </w:r>
-      <w:r>
-        <w:rPr>
-          <w:lang w:val="en-US"/>
-        </w:rPr>
-        <w:t xml:space="preserve">data-intensive apps with </w:t>
-      </w:r>
-      <w:r>
-        <w:rPr>
-          <w:lang w:val="en-US"/>
-        </w:rPr>
-        <w:t>rapidly changing user interfaces</w:t>
-      </w:r>
-      <w:r>
-        <w:rPr>
-          <w:lang w:val="en-US"/>
-        </w:rPr>
-        <w:t xml:space="preserve">. It is built upon Apache Cordova. Ionic </w:t>
-      </w:r>
-      <w:proofErr w:type="gramStart"/>
-      <w:r>
-        <w:rPr>
-          <w:lang w:val="en-US"/>
-        </w:rPr>
-        <w:t>is</w:t>
-      </w:r>
-      <w:proofErr w:type="gramEnd"/>
-      <w:r>
-        <w:rPr>
-          <w:lang w:val="en-US"/>
-        </w:rPr>
-        <w:t xml:space="preserve"> an open-source project and its entire source code can be found on </w:t>
-      </w:r>
-      <w:proofErr w:type="spellStart"/>
-      <w:r>
-        <w:rPr>
-          <w:lang w:val="en-US"/>
-        </w:rPr>
-        <w:t>Github</w:t>
-      </w:r>
-      <w:proofErr w:type="spellEnd"/>
-      <w:r>
-        <w:rPr>
-          <w:lang w:val="en-US"/>
-        </w:rPr>
-        <w:t>, where users are also able to report bugs or suggest improvements to the code.</w:t>
-      </w:r>
-    </w:p>
-    <w:p>
-      <w:pPr>
-        <w:pStyle w:val="berschrift3"/>
-        <w:rPr>
-          <w:lang w:val="en-US"/>
-        </w:rPr>
-      </w:pPr>
-      <w:bookmarkStart w:id="23" w:name="_Toc452383210"/>
-      <w:r>
-        <w:rPr>
-          <w:lang w:val="en-US"/>
-        </w:rPr>
-        <w:t>Sencha</w:t>
-      </w:r>
-      <w:r>
-        <w:rPr>
-          <w:lang w:val="en-US"/>
-        </w:rPr>
-        <w:t xml:space="preserve"> Touch</w:t>
-      </w:r>
-      <w:bookmarkEnd w:id="23"/>
-    </w:p>
-    <w:p>
-      <w:pPr>
-        <w:rPr>
-          <w:lang w:val="en-US"/>
-        </w:rPr>
-      </w:pPr>
-      <w:r>
-        <w:rPr>
-          <w:lang w:val="en-US"/>
-        </w:rPr>
-        <w:t>Sencha Touch</w:t>
+        <w:footnoteReference w:id="10"/>
+      </w:r>
+      <w:r>
+        <w:rPr>
+          <w:lang w:val="en-US"/>
+        </w:rPr>
+        <w:t>, Kendo UI</w:t>
       </w:r>
       <w:r>
         <w:rPr>
           <w:rStyle w:val="Funotenzeichen"/>
           <w:lang w:val="en-US"/>
         </w:rPr>
-        <w:footnoteReference w:id="8"/>
-      </w:r>
-      <w:r>
-        <w:rPr>
-          <w:lang w:val="en-US"/>
-        </w:rPr>
-        <w:t xml:space="preserve"> focuses primarily on creating user interfaces. It has special features to simulate user interface components from Android and iOS within a web application. </w:t>
-      </w:r>
-      <w:r>
-        <w:rPr>
-          <w:lang w:val="en-US"/>
-        </w:rPr>
-        <w:t>It does not, however, provide tools to build native apps. In order to use the code in a native app, it is either necessary to create a blank native app containing a web view for each platform the app should run on or use another framework like the previously mentioned Apache Cordova to fulfil the task.</w:t>
-      </w:r>
-    </w:p>
-    <w:p>
-      <w:pPr>
-        <w:pStyle w:val="berschrift3"/>
-        <w:rPr>
-          <w:lang w:val="en-US"/>
-        </w:rPr>
-      </w:pPr>
-      <w:bookmarkStart w:id="24" w:name="_Toc452383211"/>
-      <w:r>
-        <w:rPr>
-          <w:lang w:val="en-US"/>
-        </w:rPr>
-        <w:t>Other frameworks</w:t>
-      </w:r>
-      <w:bookmarkEnd w:id="24"/>
-    </w:p>
-    <w:p>
-      <w:pPr>
-        <w:rPr>
-          <w:lang w:val="en-US"/>
-        </w:rPr>
-      </w:pPr>
-      <w:r>
-        <w:rPr>
-          <w:lang w:val="en-US"/>
-        </w:rPr>
-        <w:t>There are also a number of smaller, lesser known cross-platform mobile development frameworks. These include jQuery Mobile</w:t>
+        <w:footnoteReference w:id="11"/>
+      </w:r>
+      <w:r>
+        <w:rPr>
+          <w:lang w:val="en-US"/>
+        </w:rPr>
+        <w:t xml:space="preserve"> or the lightweight app.js</w:t>
       </w:r>
       <w:r>
         <w:rPr>
           <w:rStyle w:val="Funotenzeichen"/>
           <w:lang w:val="en-US"/>
         </w:rPr>
-        <w:footnoteReference w:id="9"/>
-      </w:r>
-      <w:r>
-        <w:rPr>
-          <w:lang w:val="en-US"/>
-        </w:rPr>
-        <w:t>, Mobile Angular UI</w:t>
-      </w:r>
-      <w:r>
-        <w:rPr>
-          <w:rStyle w:val="Funotenzeichen"/>
-          <w:lang w:val="en-US"/>
-        </w:rPr>
-        <w:footnoteReference w:id="10"/>
-      </w:r>
-      <w:r>
-        <w:rPr>
-          <w:lang w:val="en-US"/>
-        </w:rPr>
-        <w:t>, Kendo UI</w:t>
-      </w:r>
-      <w:r>
-        <w:rPr>
-          <w:rStyle w:val="Funotenzeichen"/>
-          <w:lang w:val="en-US"/>
-        </w:rPr>
-        <w:footnoteReference w:id="11"/>
-      </w:r>
-      <w:r>
-        <w:rPr>
-          <w:lang w:val="en-US"/>
-        </w:rPr>
-        <w:t xml:space="preserve"> or the lightweight app.js</w:t>
-      </w:r>
-      <w:r>
-        <w:rPr>
-          <w:rStyle w:val="Funotenzeichen"/>
-          <w:lang w:val="en-US"/>
-        </w:rPr>
         <w:footnoteReference w:id="12"/>
       </w:r>
     </w:p>
@@ -8353,14 +8459,14 @@
           <w:lang w:val="en-US"/>
         </w:rPr>
       </w:pPr>
-      <w:bookmarkStart w:id="25" w:name="_Toc452383212"/>
+      <w:bookmarkStart w:id="26" w:name="_Toc452383212"/>
       <w:r>
         <w:rPr>
           <w:lang w:val="en-US"/>
         </w:rPr>
         <w:t>Criteria for choosing a framework</w:t>
       </w:r>
-      <w:bookmarkEnd w:id="25"/>
+      <w:bookmarkEnd w:id="26"/>
     </w:p>
     <w:p>
       <w:pPr>
@@ -8423,7 +8529,7 @@
           <w:lang w:val="en-US"/>
         </w:rPr>
       </w:pPr>
-      <w:bookmarkStart w:id="26" w:name="_Toc452383213"/>
+      <w:bookmarkStart w:id="27" w:name="_Toc452383213"/>
       <w:r>
         <w:rPr>
           <w:lang w:val="en-US"/>
@@ -8431,7 +8537,7 @@
         <w:lastRenderedPageBreak/>
         <w:t>WebRTC</w:t>
       </w:r>
-      <w:bookmarkEnd w:id="26"/>
+      <w:bookmarkEnd w:id="27"/>
     </w:p>
     <w:p>
       <w:pPr>
@@ -8508,14 +8614,14 @@
           <w:lang w:val="en-US"/>
         </w:rPr>
       </w:pPr>
-      <w:bookmarkStart w:id="27" w:name="_Toc452383214"/>
+      <w:bookmarkStart w:id="28" w:name="_Toc452383214"/>
       <w:r>
         <w:rPr>
           <w:lang w:val="en-US"/>
         </w:rPr>
         <w:t>History</w:t>
       </w:r>
-      <w:bookmarkEnd w:id="27"/>
+      <w:bookmarkEnd w:id="28"/>
     </w:p>
     <w:p>
       <w:pPr>
@@ -8615,16 +8721,16 @@
           <w:lang w:val="en-US"/>
         </w:rPr>
       </w:pPr>
-      <w:bookmarkStart w:id="28" w:name="_Ref452305871"/>
-      <w:bookmarkStart w:id="29" w:name="_Toc452383215"/>
+      <w:bookmarkStart w:id="29" w:name="_Ref452305871"/>
+      <w:bookmarkStart w:id="30" w:name="_Toc452383215"/>
       <w:r>
         <w:rPr>
           <w:lang w:val="en-US"/>
         </w:rPr>
         <w:t>Architecture</w:t>
       </w:r>
-      <w:bookmarkEnd w:id="28"/>
       <w:bookmarkEnd w:id="29"/>
+      <w:bookmarkEnd w:id="30"/>
     </w:p>
     <w:p>
       <w:pPr>
@@ -8873,8 +8979,8 @@
           <w:lang w:val="en-US"/>
         </w:rPr>
       </w:pPr>
-      <w:bookmarkStart w:id="30" w:name="_Ref452222625"/>
-      <w:bookmarkStart w:id="31" w:name="_Toc452383256"/>
+      <w:bookmarkStart w:id="31" w:name="_Ref452222625"/>
+      <w:bookmarkStart w:id="32" w:name="_Toc452383256"/>
       <w:r>
         <w:rPr>
           <w:lang w:val="en-US"/>
@@ -8903,7 +9009,7 @@
       <w:r>
         <w:fldChar w:fldCharType="end"/>
       </w:r>
-      <w:bookmarkEnd w:id="30"/>
+      <w:bookmarkEnd w:id="31"/>
       <w:r>
         <w:rPr>
           <w:lang w:val="en-US"/>
@@ -8942,7 +9048,7 @@
         </w:rPr>
         <w:t>)</w:t>
       </w:r>
-      <w:bookmarkEnd w:id="31"/>
+      <w:bookmarkEnd w:id="32"/>
     </w:p>
     <w:p>
       <w:pPr>
@@ -8951,14 +9057,14 @@
           <w:lang w:val="en-US"/>
         </w:rPr>
       </w:pPr>
-      <w:bookmarkStart w:id="32" w:name="_Toc452383216"/>
+      <w:bookmarkStart w:id="33" w:name="_Toc452383216"/>
       <w:r>
         <w:rPr>
           <w:lang w:val="en-US"/>
         </w:rPr>
         <w:t>Components</w:t>
       </w:r>
-      <w:bookmarkEnd w:id="32"/>
+      <w:bookmarkEnd w:id="33"/>
     </w:p>
     <w:p>
       <w:pPr>
@@ -9042,7 +9148,7 @@
           <w:lang w:val="en-US"/>
         </w:rPr>
       </w:pPr>
-      <w:bookmarkStart w:id="33" w:name="_Toc452383217"/>
+      <w:bookmarkStart w:id="34" w:name="_Toc452383217"/>
       <w:proofErr w:type="spellStart"/>
       <w:r>
         <w:rPr>
@@ -9050,7 +9156,7 @@
         </w:rPr>
         <w:t>MediaStream</w:t>
       </w:r>
-      <w:bookmarkEnd w:id="33"/>
+      <w:bookmarkEnd w:id="34"/>
       <w:proofErr w:type="spellEnd"/>
     </w:p>
     <w:p>
@@ -9238,8 +9344,8 @@
           <w:lang w:val="en-US"/>
         </w:rPr>
       </w:pPr>
-      <w:bookmarkStart w:id="34" w:name="_Ref452200852"/>
-      <w:bookmarkStart w:id="35" w:name="_Toc452383257"/>
+      <w:bookmarkStart w:id="35" w:name="_Ref452200852"/>
+      <w:bookmarkStart w:id="36" w:name="_Toc452383257"/>
       <w:r>
         <w:rPr>
           <w:lang w:val="en-US"/>
@@ -9268,7 +9374,7 @@
       <w:r>
         <w:fldChar w:fldCharType="end"/>
       </w:r>
-      <w:bookmarkEnd w:id="34"/>
+      <w:bookmarkEnd w:id="35"/>
       <w:r>
         <w:rPr>
           <w:lang w:val="en-US"/>
@@ -9295,7 +9401,7 @@
         </w:rPr>
         <w:t xml:space="preserve"> (BOOK-1, p. 13)</w:t>
       </w:r>
-      <w:bookmarkEnd w:id="35"/>
+      <w:bookmarkEnd w:id="36"/>
     </w:p>
     <w:p>
       <w:pPr>
@@ -9577,8 +9683,8 @@
           <w:lang w:val="en-US"/>
         </w:rPr>
       </w:pPr>
-      <w:bookmarkStart w:id="36" w:name="_Ref452201808"/>
-      <w:bookmarkStart w:id="37" w:name="_Toc452383263"/>
+      <w:bookmarkStart w:id="37" w:name="_Ref452201808"/>
+      <w:bookmarkStart w:id="38" w:name="_Toc452383263"/>
       <w:r>
         <w:rPr>
           <w:lang w:val="en-US"/>
@@ -9607,14 +9713,14 @@
       <w:r>
         <w:fldChar w:fldCharType="end"/>
       </w:r>
-      <w:bookmarkEnd w:id="36"/>
+      <w:bookmarkEnd w:id="37"/>
       <w:r>
         <w:rPr>
           <w:lang w:val="en-US"/>
         </w:rPr>
         <w:t>: Simple example for requesting access to camera and microphone of user device</w:t>
       </w:r>
-      <w:bookmarkEnd w:id="37"/>
+      <w:bookmarkEnd w:id="38"/>
     </w:p>
     <w:p>
       <w:pPr>
@@ -9623,7 +9729,7 @@
           <w:lang w:val="en-US"/>
         </w:rPr>
       </w:pPr>
-      <w:bookmarkStart w:id="38" w:name="_Toc452383218"/>
+      <w:bookmarkStart w:id="39" w:name="_Toc452383218"/>
       <w:proofErr w:type="spellStart"/>
       <w:r>
         <w:rPr>
@@ -9631,7 +9737,7 @@
         </w:rPr>
         <w:t>PeerConnection</w:t>
       </w:r>
-      <w:bookmarkEnd w:id="38"/>
+      <w:bookmarkEnd w:id="39"/>
       <w:proofErr w:type="spellEnd"/>
     </w:p>
     <w:p>
@@ -9886,7 +9992,7 @@
           <w:lang w:val="en-US"/>
         </w:rPr>
       </w:pPr>
-      <w:bookmarkStart w:id="39" w:name="_Toc452383219"/>
+      <w:bookmarkStart w:id="40" w:name="_Toc452383219"/>
       <w:proofErr w:type="spellStart"/>
       <w:r>
         <w:rPr>
@@ -9895,7 +10001,7 @@
         <w:lastRenderedPageBreak/>
         <w:t>DataChannel</w:t>
       </w:r>
-      <w:bookmarkEnd w:id="39"/>
+      <w:bookmarkEnd w:id="40"/>
       <w:proofErr w:type="spellEnd"/>
     </w:p>
     <w:p>
@@ -10087,14 +10193,14 @@
           <w:lang w:val="en-US"/>
         </w:rPr>
       </w:pPr>
-      <w:bookmarkStart w:id="40" w:name="_Toc452383220"/>
+      <w:bookmarkStart w:id="41" w:name="_Toc452383220"/>
       <w:r>
         <w:rPr>
           <w:lang w:val="en-US"/>
         </w:rPr>
         <w:t>Protocols</w:t>
       </w:r>
-      <w:bookmarkEnd w:id="40"/>
+      <w:bookmarkEnd w:id="41"/>
     </w:p>
     <w:p>
       <w:pPr>
@@ -10394,8 +10500,8 @@
           <w:lang w:val="en-US"/>
         </w:rPr>
       </w:pPr>
-      <w:bookmarkStart w:id="41" w:name="_Ref452229363"/>
-      <w:bookmarkStart w:id="42" w:name="_Toc452383258"/>
+      <w:bookmarkStart w:id="42" w:name="_Ref452229363"/>
+      <w:bookmarkStart w:id="43" w:name="_Toc452383258"/>
       <w:r>
         <w:rPr>
           <w:lang w:val="en-US"/>
@@ -10424,14 +10530,14 @@
       <w:r>
         <w:fldChar w:fldCharType="end"/>
       </w:r>
-      <w:bookmarkEnd w:id="41"/>
+      <w:bookmarkEnd w:id="42"/>
       <w:r>
         <w:rPr>
           <w:lang w:val="en-US"/>
         </w:rPr>
         <w:t>: WebRTC protocol stack (PAPER-18)</w:t>
       </w:r>
-      <w:bookmarkEnd w:id="42"/>
+      <w:bookmarkEnd w:id="43"/>
     </w:p>
     <w:p>
       <w:pPr>
@@ -10440,14 +10546,14 @@
           <w:lang w:val="en-US"/>
         </w:rPr>
       </w:pPr>
-      <w:bookmarkStart w:id="43" w:name="_Toc452383221"/>
+      <w:bookmarkStart w:id="44" w:name="_Toc452383221"/>
       <w:r>
         <w:rPr>
           <w:lang w:val="en-US"/>
         </w:rPr>
         <w:t>Functionality</w:t>
       </w:r>
-      <w:bookmarkEnd w:id="43"/>
+      <w:bookmarkEnd w:id="44"/>
     </w:p>
     <w:p>
       <w:pPr>
@@ -10699,8 +10805,8 @@
           <w:lang w:val="en-US"/>
         </w:rPr>
       </w:pPr>
-      <w:bookmarkStart w:id="44" w:name="_Ref452190050"/>
-      <w:bookmarkStart w:id="45" w:name="_Toc452383259"/>
+      <w:bookmarkStart w:id="45" w:name="_Ref452190050"/>
+      <w:bookmarkStart w:id="46" w:name="_Toc452383259"/>
       <w:r>
         <w:rPr>
           <w:lang w:val="en-US"/>
@@ -10729,14 +10835,14 @@
       <w:r>
         <w:fldChar w:fldCharType="end"/>
       </w:r>
-      <w:bookmarkEnd w:id="44"/>
+      <w:bookmarkEnd w:id="45"/>
       <w:r>
         <w:rPr>
           <w:lang w:val="en-US"/>
         </w:rPr>
         <w:t>: WebRTC call topology (PAPER-18)</w:t>
       </w:r>
-      <w:bookmarkEnd w:id="45"/>
+      <w:bookmarkEnd w:id="46"/>
     </w:p>
     <w:p>
       <w:pPr>
@@ -10745,8 +10851,8 @@
           <w:lang w:val="en-US"/>
         </w:rPr>
       </w:pPr>
-      <w:bookmarkStart w:id="46" w:name="_Ref452216098"/>
-      <w:bookmarkStart w:id="47" w:name="_Toc452383222"/>
+      <w:bookmarkStart w:id="47" w:name="_Ref452216098"/>
+      <w:bookmarkStart w:id="48" w:name="_Toc452383222"/>
       <w:r>
         <w:rPr>
           <w:lang w:val="en-US"/>
@@ -10765,8 +10871,8 @@
         </w:rPr>
         <w:t>ing</w:t>
       </w:r>
-      <w:bookmarkEnd w:id="46"/>
       <w:bookmarkEnd w:id="47"/>
+      <w:bookmarkEnd w:id="48"/>
     </w:p>
     <w:p>
       <w:pPr>
@@ -10960,8 +11066,8 @@
           <w:lang w:val="en-US"/>
         </w:rPr>
       </w:pPr>
-      <w:bookmarkStart w:id="48" w:name="_Ref452191743"/>
-      <w:bookmarkStart w:id="49" w:name="_Toc452383260"/>
+      <w:bookmarkStart w:id="49" w:name="_Ref452191743"/>
+      <w:bookmarkStart w:id="50" w:name="_Toc452383260"/>
       <w:r>
         <w:rPr>
           <w:lang w:val="en-US"/>
@@ -10990,7 +11096,7 @@
       <w:r>
         <w:fldChar w:fldCharType="end"/>
       </w:r>
-      <w:bookmarkEnd w:id="48"/>
+      <w:bookmarkEnd w:id="49"/>
       <w:r>
         <w:rPr>
           <w:lang w:val="en-US"/>
@@ -11023,7 +11129,7 @@
         </w:rPr>
         <w:t xml:space="preserve"> with another user</w:t>
       </w:r>
-      <w:bookmarkEnd w:id="49"/>
+      <w:bookmarkEnd w:id="50"/>
     </w:p>
     <w:p>
       <w:pPr>
@@ -11235,14 +11341,14 @@
           <w:lang w:val="en-US"/>
         </w:rPr>
       </w:pPr>
-      <w:bookmarkStart w:id="50" w:name="_Toc452383223"/>
+      <w:bookmarkStart w:id="51" w:name="_Toc452383223"/>
       <w:r>
         <w:rPr>
           <w:lang w:val="en-US"/>
         </w:rPr>
         <w:t>Potential applications</w:t>
       </w:r>
-      <w:bookmarkEnd w:id="50"/>
+      <w:bookmarkEnd w:id="51"/>
     </w:p>
     <w:p>
       <w:pPr>
@@ -11294,14 +11400,14 @@
           <w:lang w:val="en-US"/>
         </w:rPr>
       </w:pPr>
-      <w:bookmarkStart w:id="51" w:name="_Toc452383224"/>
+      <w:bookmarkStart w:id="52" w:name="_Toc452383224"/>
       <w:r>
         <w:rPr>
           <w:lang w:val="en-US"/>
         </w:rPr>
         <w:t>Real-time communication</w:t>
       </w:r>
-      <w:bookmarkEnd w:id="51"/>
+      <w:bookmarkEnd w:id="52"/>
     </w:p>
     <w:p>
       <w:pPr>
@@ -11421,7 +11527,7 @@
           <w:lang w:val="en-US"/>
         </w:rPr>
       </w:pPr>
-      <w:bookmarkStart w:id="52" w:name="_Toc452383225"/>
+      <w:bookmarkStart w:id="53" w:name="_Toc452383225"/>
       <w:r>
         <w:rPr>
           <w:lang w:val="en-US"/>
@@ -11441,7 +11547,7 @@
         </w:rPr>
         <w:t>sharing</w:t>
       </w:r>
-      <w:bookmarkEnd w:id="52"/>
+      <w:bookmarkEnd w:id="53"/>
     </w:p>
     <w:p>
       <w:pPr>
@@ -11580,14 +11686,14 @@
           <w:lang w:val="en-US"/>
         </w:rPr>
       </w:pPr>
-      <w:bookmarkStart w:id="53" w:name="_Toc452383226"/>
+      <w:bookmarkStart w:id="54" w:name="_Toc452383226"/>
       <w:r>
         <w:rPr>
           <w:lang w:val="en-US"/>
         </w:rPr>
         <w:t>Integrating real-time sensor data</w:t>
       </w:r>
-      <w:bookmarkEnd w:id="53"/>
+      <w:bookmarkEnd w:id="54"/>
     </w:p>
     <w:p>
       <w:pPr>
@@ -11674,7 +11780,7 @@
           <w:lang w:val="en-US"/>
         </w:rPr>
       </w:pPr>
-      <w:bookmarkStart w:id="54" w:name="_Toc452383227"/>
+      <w:bookmarkStart w:id="55" w:name="_Toc452383227"/>
       <w:r>
         <w:rPr>
           <w:lang w:val="en-US"/>
@@ -11682,7 +11788,7 @@
         <w:lastRenderedPageBreak/>
         <w:t>Advantages</w:t>
       </w:r>
-      <w:bookmarkEnd w:id="54"/>
+      <w:bookmarkEnd w:id="55"/>
     </w:p>
     <w:p>
       <w:pPr>
@@ -11960,16 +12066,16 @@
           <w:lang w:val="en-US"/>
         </w:rPr>
       </w:pPr>
-      <w:bookmarkStart w:id="55" w:name="_Ref452308529"/>
-      <w:bookmarkStart w:id="56" w:name="_Toc452383228"/>
+      <w:bookmarkStart w:id="56" w:name="_Ref452308529"/>
+      <w:bookmarkStart w:id="57" w:name="_Toc452383228"/>
       <w:r>
         <w:rPr>
           <w:lang w:val="en-US"/>
         </w:rPr>
         <w:t>Limitations</w:t>
       </w:r>
-      <w:bookmarkEnd w:id="55"/>
       <w:bookmarkEnd w:id="56"/>
+      <w:bookmarkEnd w:id="57"/>
     </w:p>
     <w:p>
       <w:pPr>
@@ -12098,8 +12204,8 @@
           <w:lang w:val="en-US"/>
         </w:rPr>
       </w:pPr>
-      <w:bookmarkStart w:id="57" w:name="_Ref452107729"/>
-      <w:bookmarkStart w:id="58" w:name="_Toc452383261"/>
+      <w:bookmarkStart w:id="58" w:name="_Ref452107729"/>
+      <w:bookmarkStart w:id="59" w:name="_Toc452383261"/>
       <w:r>
         <w:rPr>
           <w:lang w:val="en-US"/>
@@ -12128,7 +12234,7 @@
       <w:r>
         <w:fldChar w:fldCharType="end"/>
       </w:r>
-      <w:bookmarkEnd w:id="57"/>
+      <w:bookmarkEnd w:id="58"/>
       <w:r>
         <w:rPr>
           <w:lang w:val="en-US"/>
@@ -12156,7 +12262,7 @@
         </w:rPr>
         <w:footnoteReference w:id="14"/>
       </w:r>
-      <w:bookmarkEnd w:id="58"/>
+      <w:bookmarkEnd w:id="59"/>
     </w:p>
     <w:p>
       <w:pPr>
@@ -12333,8 +12439,8 @@
           <w:lang w:val="en-US"/>
         </w:rPr>
       </w:pPr>
-      <w:bookmarkStart w:id="59" w:name="_Ref452107000"/>
-      <w:bookmarkStart w:id="60" w:name="_Toc452383262"/>
+      <w:bookmarkStart w:id="60" w:name="_Ref452107000"/>
+      <w:bookmarkStart w:id="61" w:name="_Toc452383262"/>
       <w:r>
         <w:rPr>
           <w:lang w:val="en-US"/>
@@ -12363,14 +12469,14 @@
       <w:r>
         <w:fldChar w:fldCharType="end"/>
       </w:r>
-      <w:bookmarkEnd w:id="59"/>
+      <w:bookmarkEnd w:id="60"/>
       <w:r>
         <w:rPr>
           <w:lang w:val="en-US"/>
         </w:rPr>
         <w:t>: Web browser market share in Austria in 2015</w:t>
       </w:r>
-      <w:bookmarkEnd w:id="60"/>
+      <w:bookmarkEnd w:id="61"/>
     </w:p>
     <w:p>
       <w:pPr>
@@ -12579,9 +12685,9 @@
           <w:lang w:val="en-US"/>
         </w:rPr>
       </w:pPr>
-      <w:bookmarkStart w:id="61" w:name="_Ref452106333"/>
-      <w:bookmarkStart w:id="62" w:name="_Ref452106319"/>
-      <w:bookmarkStart w:id="63" w:name="_Toc452383264"/>
+      <w:bookmarkStart w:id="62" w:name="_Ref452106333"/>
+      <w:bookmarkStart w:id="63" w:name="_Ref452106319"/>
+      <w:bookmarkStart w:id="64" w:name="_Toc452383264"/>
       <w:r>
         <w:rPr>
           <w:lang w:val="en-US"/>
@@ -12610,21 +12716,21 @@
       <w:r>
         <w:fldChar w:fldCharType="end"/>
       </w:r>
-      <w:bookmarkEnd w:id="61"/>
+      <w:bookmarkEnd w:id="62"/>
       <w:r>
         <w:rPr>
           <w:lang w:val="en-US"/>
         </w:rPr>
         <w:t>: Necessary variable assignment to deal with vendor prefixes</w:t>
       </w:r>
-      <w:bookmarkEnd w:id="62"/>
+      <w:bookmarkEnd w:id="63"/>
       <w:r>
         <w:rPr>
           <w:lang w:val="en-US"/>
         </w:rPr>
         <w:t xml:space="preserve"> in web browsers</w:t>
       </w:r>
-      <w:bookmarkEnd w:id="63"/>
+      <w:bookmarkEnd w:id="64"/>
     </w:p>
     <w:p>
       <w:pPr>
@@ -12772,7 +12878,7 @@
           <w:lang w:val="en-US"/>
         </w:rPr>
       </w:pPr>
-      <w:bookmarkStart w:id="64" w:name="_Toc452383229"/>
+      <w:bookmarkStart w:id="65" w:name="_Toc452383229"/>
       <w:r>
         <w:rPr>
           <w:lang w:val="en-US"/>
@@ -12791,7 +12897,7 @@
         </w:rPr>
         <w:t>on mobile devices</w:t>
       </w:r>
-      <w:bookmarkEnd w:id="64"/>
+      <w:bookmarkEnd w:id="65"/>
     </w:p>
     <w:p>
       <w:pPr>
@@ -12843,14 +12949,14 @@
           <w:lang w:val="en-US"/>
         </w:rPr>
       </w:pPr>
-      <w:bookmarkStart w:id="65" w:name="_Toc452383230"/>
+      <w:bookmarkStart w:id="66" w:name="_Toc452383230"/>
       <w:r>
         <w:rPr>
           <w:lang w:val="en-US"/>
         </w:rPr>
         <w:t>Web applications</w:t>
       </w:r>
-      <w:bookmarkEnd w:id="65"/>
+      <w:bookmarkEnd w:id="66"/>
     </w:p>
     <w:p>
       <w:pPr>
@@ -12878,14 +12984,14 @@
           <w:lang w:val="en-US"/>
         </w:rPr>
       </w:pPr>
-      <w:bookmarkStart w:id="66" w:name="_Toc452383231"/>
+      <w:bookmarkStart w:id="67" w:name="_Toc452383231"/>
       <w:r>
         <w:rPr>
           <w:lang w:val="en-US"/>
         </w:rPr>
         <w:t>Native app</w:t>
       </w:r>
-      <w:bookmarkEnd w:id="66"/>
+      <w:bookmarkEnd w:id="67"/>
     </w:p>
     <w:p>
       <w:pPr>
@@ -13041,14 +13147,14 @@
           <w:lang w:val="en-US"/>
         </w:rPr>
       </w:pPr>
-      <w:bookmarkStart w:id="67" w:name="_Toc452383232"/>
+      <w:bookmarkStart w:id="68" w:name="_Toc452383232"/>
       <w:r>
         <w:rPr>
           <w:lang w:val="en-US"/>
         </w:rPr>
         <w:t>Native app with web views</w:t>
       </w:r>
-      <w:bookmarkEnd w:id="67"/>
+      <w:bookmarkEnd w:id="68"/>
     </w:p>
     <w:p>
       <w:pPr>
@@ -13187,14 +13293,14 @@
           <w:lang w:val="en-US"/>
         </w:rPr>
       </w:pPr>
-      <w:bookmarkStart w:id="68" w:name="_Toc452383233"/>
+      <w:bookmarkStart w:id="69" w:name="_Toc452383233"/>
       <w:r>
         <w:rPr>
           <w:lang w:val="en-US"/>
         </w:rPr>
         <w:t>Cross-platform developed mobile app</w:t>
       </w:r>
-      <w:bookmarkEnd w:id="68"/>
+      <w:bookmarkEnd w:id="69"/>
     </w:p>
     <w:p>
       <w:pPr>
@@ -13494,14 +13600,14 @@
           <w:lang w:val="en-US"/>
         </w:rPr>
       </w:pPr>
-      <w:bookmarkStart w:id="69" w:name="_Toc452383234"/>
+      <w:bookmarkStart w:id="70" w:name="_Toc452383234"/>
       <w:r>
         <w:rPr>
           <w:lang w:val="en-US"/>
         </w:rPr>
         <w:t>Conclusion</w:t>
       </w:r>
-      <w:bookmarkEnd w:id="69"/>
+      <w:bookmarkEnd w:id="70"/>
     </w:p>
     <w:p>
       <w:pPr>
@@ -13609,7 +13715,7 @@
           <w:lang w:val="en-US"/>
         </w:rPr>
       </w:pPr>
-      <w:bookmarkStart w:id="70" w:name="_Toc452383235"/>
+      <w:bookmarkStart w:id="71" w:name="_Toc452383235"/>
       <w:r>
         <w:rPr>
           <w:lang w:val="en-US"/>
@@ -13617,7 +13723,7 @@
         <w:lastRenderedPageBreak/>
         <w:t>Prototype development</w:t>
       </w:r>
-      <w:bookmarkEnd w:id="70"/>
+      <w:bookmarkEnd w:id="71"/>
     </w:p>
     <w:p>
       <w:pPr>
@@ -13639,14 +13745,14 @@
           <w:lang w:val="en-US"/>
         </w:rPr>
       </w:pPr>
-      <w:bookmarkStart w:id="71" w:name="_Toc452383236"/>
+      <w:bookmarkStart w:id="72" w:name="_Toc452383236"/>
       <w:r>
         <w:rPr>
           <w:lang w:val="en-US"/>
         </w:rPr>
         <w:t>Introduction</w:t>
       </w:r>
-      <w:bookmarkEnd w:id="71"/>
+      <w:bookmarkEnd w:id="72"/>
     </w:p>
     <w:p>
       <w:pPr>
@@ -13655,14 +13761,14 @@
           <w:lang w:val="en-US"/>
         </w:rPr>
       </w:pPr>
-      <w:bookmarkStart w:id="72" w:name="_Toc452383237"/>
+      <w:bookmarkStart w:id="73" w:name="_Toc452383237"/>
       <w:r>
         <w:rPr>
           <w:lang w:val="en-US"/>
         </w:rPr>
         <w:t>Original state of the prototype server</w:t>
       </w:r>
-      <w:bookmarkEnd w:id="72"/>
+      <w:bookmarkEnd w:id="73"/>
     </w:p>
     <w:p>
       <w:pPr>
@@ -13746,7 +13852,7 @@
           <w:lang w:val="en-US"/>
         </w:rPr>
       </w:pPr>
-      <w:bookmarkStart w:id="73" w:name="_Toc452383238"/>
+      <w:bookmarkStart w:id="74" w:name="_Toc452383238"/>
       <w:r>
         <w:rPr>
           <w:lang w:val="en-US"/>
@@ -13759,7 +13865,7 @@
         </w:rPr>
         <w:t xml:space="preserve"> to communicate with the prototype server</w:t>
       </w:r>
-      <w:bookmarkEnd w:id="73"/>
+      <w:bookmarkEnd w:id="74"/>
     </w:p>
     <w:p>
       <w:pPr>
@@ -13883,14 +13989,14 @@
           <w:lang w:val="en-US"/>
         </w:rPr>
       </w:pPr>
-      <w:bookmarkStart w:id="74" w:name="_Toc452383239"/>
+      <w:bookmarkStart w:id="75" w:name="_Toc452383239"/>
       <w:r>
         <w:rPr>
           <w:lang w:val="en-US"/>
         </w:rPr>
         <w:t>Implementation of web app in web view</w:t>
       </w:r>
-      <w:bookmarkEnd w:id="74"/>
+      <w:bookmarkEnd w:id="75"/>
     </w:p>
     <w:p>
       <w:pPr>
@@ -13912,14 +14018,14 @@
           <w:lang w:val="en-US"/>
         </w:rPr>
       </w:pPr>
-      <w:bookmarkStart w:id="75" w:name="_Toc452383240"/>
+      <w:bookmarkStart w:id="76" w:name="_Toc452383240"/>
       <w:r>
         <w:rPr>
           <w:lang w:val="en-US"/>
         </w:rPr>
         <w:t>Implementation of cross-platform mobile apps</w:t>
       </w:r>
-      <w:bookmarkEnd w:id="75"/>
+      <w:bookmarkEnd w:id="76"/>
     </w:p>
     <w:p>
       <w:pPr>
@@ -13967,7 +14073,7 @@
           <w:lang w:val="en-US"/>
         </w:rPr>
       </w:pPr>
-      <w:bookmarkStart w:id="76" w:name="_Toc452383241"/>
+      <w:bookmarkStart w:id="77" w:name="_Toc452383241"/>
       <w:r>
         <w:rPr>
           <w:lang w:val="en-US"/>
@@ -13975,7 +14081,7 @@
         <w:lastRenderedPageBreak/>
         <w:t>Crosswalk</w:t>
       </w:r>
-      <w:bookmarkEnd w:id="76"/>
+      <w:bookmarkEnd w:id="77"/>
     </w:p>
     <w:p>
       <w:pPr>
@@ -13984,7 +14090,7 @@
           <w:lang w:val="en-US"/>
         </w:rPr>
       </w:pPr>
-      <w:bookmarkStart w:id="77" w:name="_Toc452383242"/>
+      <w:bookmarkStart w:id="78" w:name="_Toc452383242"/>
       <w:proofErr w:type="spellStart"/>
       <w:r>
         <w:rPr>
@@ -13992,7 +14098,7 @@
         </w:rPr>
         <w:t>OpenWebRTC</w:t>
       </w:r>
-      <w:bookmarkEnd w:id="77"/>
+      <w:bookmarkEnd w:id="78"/>
       <w:proofErr w:type="spellEnd"/>
     </w:p>
     <w:p>
@@ -14047,8 +14153,6 @@
           <w:lang w:val="en-US"/>
         </w:rPr>
       </w:pPr>
-      <w:bookmarkStart w:id="78" w:name="_GoBack"/>
-      <w:bookmarkEnd w:id="78"/>
     </w:p>
     <w:p>
       <w:pPr>
@@ -15934,7 +16038,7 @@
         <w:noProof/>
         <w:lang w:val="de-DE"/>
       </w:rPr>
-      <w:t>33</w:t>
+      <w:t>14</w:t>
     </w:r>
     <w:r>
       <w:fldChar w:fldCharType="end"/>
@@ -16324,32 +16428,15 @@
         </w:rPr>
         <w:t xml:space="preserve"> </w:t>
       </w:r>
-      <w:r>
-        <w:fldChar w:fldCharType="begin"/>
-      </w:r>
-      <w:r>
-        <w:rPr>
-          <w:lang w:val="en-US"/>
-        </w:rPr>
-        <w:instrText xml:space="preserve"> HYPERLINK "https://www.wireshark.org/" </w:instrText>
-      </w:r>
-      <w:r>
-        <w:fldChar w:fldCharType="separate"/>
-      </w:r>
-      <w:r>
-        <w:rPr>
-          <w:rStyle w:val="Hyperlink"/>
-          <w:lang w:val="en-US"/>
-        </w:rPr>
-        <w:t>https://www.wireshark.org/</w:t>
-      </w:r>
-      <w:r>
-        <w:rPr>
-          <w:rStyle w:val="Hyperlink"/>
-          <w:lang w:val="en-US"/>
-        </w:rPr>
-        <w:fldChar w:fldCharType="end"/>
-      </w:r>
+      <w:hyperlink r:id="rId13" w:history="1">
+        <w:r>
+          <w:rPr>
+            <w:rStyle w:val="Hyperlink"/>
+            <w:lang w:val="en-US"/>
+          </w:rPr>
+          <w:t>https://www.wireshark.org/</w:t>
+        </w:r>
+      </w:hyperlink>
       <w:r>
         <w:rPr>
           <w:lang w:val="en-US"/>
@@ -16378,24 +16465,294 @@
         </w:rPr>
         <w:t xml:space="preserve"> </w:t>
       </w:r>
-      <w:hyperlink r:id="rId13" w:anchor="search=webrtc" w:history="1">
+      <w:r>
+        <w:fldChar w:fldCharType="begin"/>
+      </w:r>
+      <w:r>
+        <w:rPr>
+          <w:lang w:val="en-US"/>
+        </w:rPr>
+        <w:instrText xml:space="preserve"> HYPERLINK "http://caniuse.com/" \l "search=webrtc" </w:instrText>
+      </w:r>
+      <w:r>
+        <w:fldChar w:fldCharType="separate"/>
+      </w:r>
+      <w:r>
+        <w:rPr>
+          <w:rStyle w:val="Hyperlink"/>
+          <w:lang w:val="en-US"/>
+        </w:rPr>
+        <w:t>http://caniuse.com/#search=webrtc</w:t>
+      </w:r>
+      <w:r>
+        <w:rPr>
+          <w:rStyle w:val="Hyperlink"/>
+          <w:lang w:val="en-US"/>
+        </w:rPr>
+        <w:fldChar w:fldCharType="end"/>
+      </w:r>
+      <w:r>
+        <w:rPr>
+          <w:lang w:val="en-US"/>
+        </w:rPr>
+        <w:t xml:space="preserve"> [27 May 2016]</w:t>
+      </w:r>
+    </w:p>
+  </w:footnote>
+  <w:footnote w:id="15">
+    <w:p>
+      <w:pPr>
+        <w:pStyle w:val="Funotentext"/>
+        <w:rPr>
+          <w:lang w:val="en-US"/>
+        </w:rPr>
+      </w:pPr>
+      <w:r>
+        <w:rPr>
+          <w:rStyle w:val="Funotenzeichen"/>
+        </w:rPr>
+        <w:footnoteRef/>
+      </w:r>
+      <w:r>
+        <w:rPr>
+          <w:lang w:val="en-US"/>
+        </w:rPr>
+        <w:t xml:space="preserve"> </w:t>
+      </w:r>
+      <w:r>
+        <w:fldChar w:fldCharType="begin"/>
+      </w:r>
+      <w:r>
+        <w:rPr>
+          <w:lang w:val="en-US"/>
+        </w:rPr>
+        <w:instrText xml:space="preserve"> HYPERLINK "http://www.statista.com/statistics/421152/wbe-browser-market-share-in-austria/" </w:instrText>
+      </w:r>
+      <w:r>
+        <w:fldChar w:fldCharType="separate"/>
+      </w:r>
+      <w:r>
+        <w:rPr>
+          <w:rStyle w:val="Hyperlink"/>
+          <w:lang w:val="en-US"/>
+        </w:rPr>
+        <w:t>http://www.statista.com/statistics/421152/wbe-browser-market-share-in-austria/</w:t>
+      </w:r>
+      <w:r>
+        <w:rPr>
+          <w:rStyle w:val="Hyperlink"/>
+          <w:lang w:val="en-US"/>
+        </w:rPr>
+        <w:fldChar w:fldCharType="end"/>
+      </w:r>
+      <w:r>
+        <w:rPr>
+          <w:lang w:val="en-US"/>
+        </w:rPr>
+        <w:t xml:space="preserve"> [27 May, 2016]</w:t>
+      </w:r>
+    </w:p>
+  </w:footnote>
+  <w:footnote w:id="16">
+    <w:p>
+      <w:pPr>
+        <w:pStyle w:val="Funotentext"/>
+        <w:rPr>
+          <w:lang w:val="en-US"/>
+        </w:rPr>
+      </w:pPr>
+      <w:r>
+        <w:rPr>
+          <w:rStyle w:val="Funotenzeichen"/>
+        </w:rPr>
+        <w:footnoteRef/>
+      </w:r>
+      <w:r>
+        <w:rPr>
+          <w:lang w:val="en-US"/>
+        </w:rPr>
+        <w:t xml:space="preserve"> </w:t>
+      </w:r>
+      <w:r>
+        <w:fldChar w:fldCharType="begin"/>
+      </w:r>
+      <w:r>
+        <w:rPr>
+          <w:lang w:val="en-US"/>
+        </w:rPr>
+        <w:instrText xml:space="preserve"> HYPERLINK "https://blogs.windows.com/msedgedev/2015/09/18/ortc-api-is-now-available-in-microsoft-edge/" </w:instrText>
+      </w:r>
+      <w:r>
+        <w:fldChar w:fldCharType="separate"/>
+      </w:r>
+      <w:r>
+        <w:rPr>
+          <w:rStyle w:val="Hyperlink"/>
+          <w:lang w:val="en-US"/>
+        </w:rPr>
+        <w:t>https://blogs.windows.com/msedgedev/2015/09/18/ortc-api-is-now-available-in-microsoft-edge/</w:t>
+      </w:r>
+      <w:r>
+        <w:rPr>
+          <w:rStyle w:val="Hyperlink"/>
+          <w:lang w:val="en-US"/>
+        </w:rPr>
+        <w:fldChar w:fldCharType="end"/>
+      </w:r>
+      <w:r>
+        <w:rPr>
+          <w:lang w:val="en-US"/>
+        </w:rPr>
+        <w:t xml:space="preserve"> [27 May 2016]</w:t>
+      </w:r>
+    </w:p>
+  </w:footnote>
+  <w:footnote w:id="17">
+    <w:p>
+      <w:pPr>
+        <w:pStyle w:val="Funotentext"/>
+        <w:rPr>
+          <w:lang w:val="en-US"/>
+        </w:rPr>
+      </w:pPr>
+      <w:r>
+        <w:rPr>
+          <w:rStyle w:val="Funotenzeichen"/>
+        </w:rPr>
+        <w:footnoteRef/>
+      </w:r>
+      <w:r>
+        <w:rPr>
+          <w:lang w:val="en-US"/>
+        </w:rPr>
+        <w:t xml:space="preserve"> </w:t>
+      </w:r>
+      <w:r>
+        <w:fldChar w:fldCharType="begin"/>
+      </w:r>
+      <w:r>
+        <w:rPr>
+          <w:lang w:val="en-US"/>
+        </w:rPr>
+        <w:instrText xml:space="preserve"> HYPERLINK "https://www.w3.org/TR/webrtc/" </w:instrText>
+      </w:r>
+      <w:r>
+        <w:fldChar w:fldCharType="separate"/>
+      </w:r>
+      <w:r>
+        <w:rPr>
+          <w:rStyle w:val="Hyperlink"/>
+          <w:lang w:val="en-US"/>
+        </w:rPr>
+        <w:t>https://www.w3.org/TR/webrtc/</w:t>
+      </w:r>
+      <w:r>
+        <w:rPr>
+          <w:rStyle w:val="Hyperlink"/>
+          <w:lang w:val="en-US"/>
+        </w:rPr>
+        <w:fldChar w:fldCharType="end"/>
+      </w:r>
+      <w:r>
+        <w:rPr>
+          <w:lang w:val="en-US"/>
+        </w:rPr>
+        <w:t xml:space="preserve"> </w:t>
+      </w:r>
+    </w:p>
+  </w:footnote>
+  <w:footnote w:id="18">
+    <w:p>
+      <w:pPr>
+        <w:pStyle w:val="Funotentext"/>
+        <w:rPr>
+          <w:lang w:val="en-US"/>
+        </w:rPr>
+      </w:pPr>
+      <w:r>
+        <w:rPr>
+          <w:rStyle w:val="Funotenzeichen"/>
+        </w:rPr>
+        <w:footnoteRef/>
+      </w:r>
+      <w:r>
+        <w:rPr>
+          <w:lang w:val="en-US"/>
+        </w:rPr>
+        <w:t xml:space="preserve"> </w:t>
+      </w:r>
+      <w:r>
+        <w:fldChar w:fldCharType="begin"/>
+      </w:r>
+      <w:r>
+        <w:rPr>
+          <w:lang w:val="en-US"/>
+        </w:rPr>
+        <w:instrText xml:space="preserve"> HYPERLINK "https://webrtc.org/native-code/" </w:instrText>
+      </w:r>
+      <w:r>
+        <w:fldChar w:fldCharType="separate"/>
+      </w:r>
+      <w:r>
+        <w:rPr>
+          <w:rStyle w:val="Hyperlink"/>
+          <w:lang w:val="en-US"/>
+        </w:rPr>
+        <w:t>https://webrtc.org/native-code/</w:t>
+      </w:r>
+      <w:r>
+        <w:rPr>
+          <w:rStyle w:val="Hyperlink"/>
+          <w:lang w:val="en-US"/>
+        </w:rPr>
+        <w:fldChar w:fldCharType="end"/>
+      </w:r>
+      <w:r>
+        <w:rPr>
+          <w:lang w:val="en-US"/>
+        </w:rPr>
+        <w:t xml:space="preserve"> </w:t>
+      </w:r>
+    </w:p>
+  </w:footnote>
+  <w:footnote w:id="19">
+    <w:p>
+      <w:pPr>
+        <w:pStyle w:val="Funotentext"/>
+        <w:rPr>
+          <w:lang w:val="en-US"/>
+        </w:rPr>
+      </w:pPr>
+      <w:r>
+        <w:rPr>
+          <w:rStyle w:val="Funotenzeichen"/>
+        </w:rPr>
+        <w:footnoteRef/>
+      </w:r>
+      <w:r>
+        <w:rPr>
+          <w:lang w:val="en-US"/>
+        </w:rPr>
+        <w:t xml:space="preserve"> </w:t>
+      </w:r>
+      <w:hyperlink r:id="rId14" w:history="1">
         <w:r>
           <w:rPr>
             <w:rStyle w:val="Hyperlink"/>
             <w:lang w:val="en-US"/>
           </w:rPr>
-          <w:t>http://caniuse.com/#search=webrtc</w:t>
+          <w:t>https://crosswalk-project.org/</w:t>
         </w:r>
       </w:hyperlink>
       <w:r>
         <w:rPr>
           <w:lang w:val="en-US"/>
         </w:rPr>
-        <w:t xml:space="preserve"> [27 May 2016]</w:t>
+        <w:t xml:space="preserve"> </w:t>
       </w:r>
     </w:p>
   </w:footnote>
-  <w:footnote w:id="15">
+  <w:footnote w:id="20">
     <w:p>
       <w:pPr>
         <w:pStyle w:val="Funotentext"/>
@@ -16415,271 +16772,69 @@
         </w:rPr>
         <w:t xml:space="preserve"> </w:t>
       </w:r>
-      <w:hyperlink r:id="rId14" w:history="1">
+      <w:r>
+        <w:fldChar w:fldCharType="begin"/>
+      </w:r>
+      <w:r>
+        <w:rPr>
+          <w:lang w:val="en-US"/>
+        </w:rPr>
+        <w:instrText xml:space="preserve"> HYPERLINK "http://www.openwebrtc.org/" </w:instrText>
+      </w:r>
+      <w:r>
+        <w:fldChar w:fldCharType="separate"/>
+      </w:r>
+      <w:r>
+        <w:rPr>
+          <w:rStyle w:val="Hyperlink"/>
+          <w:lang w:val="en-US"/>
+        </w:rPr>
+        <w:t>http://www.openwebrtc.org/</w:t>
+      </w:r>
+      <w:r>
+        <w:rPr>
+          <w:rStyle w:val="Hyperlink"/>
+          <w:lang w:val="en-US"/>
+        </w:rPr>
+        <w:fldChar w:fldCharType="end"/>
+      </w:r>
+      <w:r>
+        <w:rPr>
+          <w:lang w:val="en-US"/>
+        </w:rPr>
+        <w:t xml:space="preserve"> </w:t>
+      </w:r>
+    </w:p>
+  </w:footnote>
+  <w:footnote w:id="21">
+    <w:p>
+      <w:pPr>
+        <w:pStyle w:val="Funotentext"/>
+        <w:rPr>
+          <w:lang w:val="en-US"/>
+        </w:rPr>
+      </w:pPr>
+      <w:r>
+        <w:rPr>
+          <w:rStyle w:val="Funotenzeichen"/>
+        </w:rPr>
+        <w:footnoteRef/>
+      </w:r>
+      <w:r>
+        <w:rPr>
+          <w:lang w:val="en-US"/>
+        </w:rPr>
+        <w:t xml:space="preserve"> </w:t>
+      </w:r>
+      <w:hyperlink r:id="rId15" w:history="1">
         <w:r>
           <w:rPr>
             <w:rStyle w:val="Hyperlink"/>
             <w:lang w:val="en-US"/>
           </w:rPr>
-          <w:t>http://www.statista.com/statistics/421152/wbe-browser-market-share-in-austria/</w:t>
+          <w:t>http://passportjs.org/</w:t>
         </w:r>
       </w:hyperlink>
-      <w:r>
-        <w:rPr>
-          <w:lang w:val="en-US"/>
-        </w:rPr>
-        <w:t xml:space="preserve"> [27 May, 2016]</w:t>
-      </w:r>
-    </w:p>
-  </w:footnote>
-  <w:footnote w:id="16">
-    <w:p>
-      <w:pPr>
-        <w:pStyle w:val="Funotentext"/>
-        <w:rPr>
-          <w:lang w:val="en-US"/>
-        </w:rPr>
-      </w:pPr>
-      <w:r>
-        <w:rPr>
-          <w:rStyle w:val="Funotenzeichen"/>
-        </w:rPr>
-        <w:footnoteRef/>
-      </w:r>
-      <w:r>
-        <w:rPr>
-          <w:lang w:val="en-US"/>
-        </w:rPr>
-        <w:t xml:space="preserve"> </w:t>
-      </w:r>
-      <w:hyperlink r:id="rId15" w:history="1">
-        <w:r>
-          <w:rPr>
-            <w:rStyle w:val="Hyperlink"/>
-            <w:lang w:val="en-US"/>
-          </w:rPr>
-          <w:t>https://blogs.windows.com/msedgedev/2015/09/18/ortc-api-is-now-available-in-microsoft-edge/</w:t>
-        </w:r>
-      </w:hyperlink>
-      <w:r>
-        <w:rPr>
-          <w:lang w:val="en-US"/>
-        </w:rPr>
-        <w:t xml:space="preserve"> [27 May 2016]</w:t>
-      </w:r>
-    </w:p>
-  </w:footnote>
-  <w:footnote w:id="17">
-    <w:p>
-      <w:pPr>
-        <w:pStyle w:val="Funotentext"/>
-        <w:rPr>
-          <w:lang w:val="en-US"/>
-        </w:rPr>
-      </w:pPr>
-      <w:r>
-        <w:rPr>
-          <w:rStyle w:val="Funotenzeichen"/>
-        </w:rPr>
-        <w:footnoteRef/>
-      </w:r>
-      <w:r>
-        <w:rPr>
-          <w:lang w:val="en-US"/>
-        </w:rPr>
-        <w:t xml:space="preserve"> </w:t>
-      </w:r>
-      <w:hyperlink r:id="rId16" w:history="1">
-        <w:r>
-          <w:rPr>
-            <w:rStyle w:val="Hyperlink"/>
-            <w:lang w:val="en-US"/>
-          </w:rPr>
-          <w:t>https://www.w3.org/TR/webrtc/</w:t>
-        </w:r>
-      </w:hyperlink>
-      <w:r>
-        <w:rPr>
-          <w:lang w:val="en-US"/>
-        </w:rPr>
-        <w:t xml:space="preserve"> </w:t>
-      </w:r>
-    </w:p>
-  </w:footnote>
-  <w:footnote w:id="18">
-    <w:p>
-      <w:pPr>
-        <w:pStyle w:val="Funotentext"/>
-        <w:rPr>
-          <w:lang w:val="en-US"/>
-        </w:rPr>
-      </w:pPr>
-      <w:r>
-        <w:rPr>
-          <w:rStyle w:val="Funotenzeichen"/>
-        </w:rPr>
-        <w:footnoteRef/>
-      </w:r>
-      <w:r>
-        <w:rPr>
-          <w:lang w:val="en-US"/>
-        </w:rPr>
-        <w:t xml:space="preserve"> </w:t>
-      </w:r>
-      <w:hyperlink r:id="rId17" w:history="1">
-        <w:r>
-          <w:rPr>
-            <w:rStyle w:val="Hyperlink"/>
-            <w:lang w:val="en-US"/>
-          </w:rPr>
-          <w:t>https://webrtc.org/native-code/</w:t>
-        </w:r>
-      </w:hyperlink>
-      <w:r>
-        <w:rPr>
-          <w:lang w:val="en-US"/>
-        </w:rPr>
-        <w:t xml:space="preserve"> </w:t>
-      </w:r>
-    </w:p>
-  </w:footnote>
-  <w:footnote w:id="19">
-    <w:p>
-      <w:pPr>
-        <w:pStyle w:val="Funotentext"/>
-        <w:rPr>
-          <w:lang w:val="en-US"/>
-        </w:rPr>
-      </w:pPr>
-      <w:r>
-        <w:rPr>
-          <w:rStyle w:val="Funotenzeichen"/>
-        </w:rPr>
-        <w:footnoteRef/>
-      </w:r>
-      <w:r>
-        <w:rPr>
-          <w:lang w:val="en-US"/>
-        </w:rPr>
-        <w:t xml:space="preserve"> </w:t>
-      </w:r>
-      <w:r>
-        <w:fldChar w:fldCharType="begin"/>
-      </w:r>
-      <w:r>
-        <w:rPr>
-          <w:lang w:val="en-US"/>
-        </w:rPr>
-        <w:instrText xml:space="preserve"> HYPERLINK "https://crosswalk-project.org/" </w:instrText>
-      </w:r>
-      <w:r>
-        <w:fldChar w:fldCharType="separate"/>
-      </w:r>
-      <w:r>
-        <w:rPr>
-          <w:rStyle w:val="Hyperlink"/>
-          <w:lang w:val="en-US"/>
-        </w:rPr>
-        <w:t>https://crosswalk-project.org/</w:t>
-      </w:r>
-      <w:r>
-        <w:rPr>
-          <w:rStyle w:val="Hyperlink"/>
-          <w:lang w:val="en-US"/>
-        </w:rPr>
-        <w:fldChar w:fldCharType="end"/>
-      </w:r>
-      <w:r>
-        <w:rPr>
-          <w:lang w:val="en-US"/>
-        </w:rPr>
-        <w:t xml:space="preserve"> </w:t>
-      </w:r>
-    </w:p>
-  </w:footnote>
-  <w:footnote w:id="20">
-    <w:p>
-      <w:pPr>
-        <w:pStyle w:val="Funotentext"/>
-        <w:rPr>
-          <w:lang w:val="en-US"/>
-        </w:rPr>
-      </w:pPr>
-      <w:r>
-        <w:rPr>
-          <w:rStyle w:val="Funotenzeichen"/>
-        </w:rPr>
-        <w:footnoteRef/>
-      </w:r>
-      <w:r>
-        <w:rPr>
-          <w:lang w:val="en-US"/>
-        </w:rPr>
-        <w:t xml:space="preserve"> </w:t>
-      </w:r>
-      <w:hyperlink r:id="rId18" w:history="1">
-        <w:r>
-          <w:rPr>
-            <w:rStyle w:val="Hyperlink"/>
-            <w:lang w:val="en-US"/>
-          </w:rPr>
-          <w:t>http://www.openwebrtc.org/</w:t>
-        </w:r>
-      </w:hyperlink>
-      <w:r>
-        <w:rPr>
-          <w:lang w:val="en-US"/>
-        </w:rPr>
-        <w:t xml:space="preserve"> </w:t>
-      </w:r>
-    </w:p>
-  </w:footnote>
-  <w:footnote w:id="21">
-    <w:p>
-      <w:pPr>
-        <w:pStyle w:val="Funotentext"/>
-        <w:rPr>
-          <w:lang w:val="en-US"/>
-        </w:rPr>
-      </w:pPr>
-      <w:r>
-        <w:rPr>
-          <w:rStyle w:val="Funotenzeichen"/>
-        </w:rPr>
-        <w:footnoteRef/>
-      </w:r>
-      <w:r>
-        <w:rPr>
-          <w:lang w:val="en-US"/>
-        </w:rPr>
-        <w:t xml:space="preserve"> </w:t>
-      </w:r>
-      <w:r>
-        <w:fldChar w:fldCharType="begin"/>
-      </w:r>
-      <w:r>
-        <w:rPr>
-          <w:lang w:val="en-US"/>
-        </w:rPr>
-        <w:instrText xml:space="preserve"> HYPERLINK "http://passportjs.org/" </w:instrText>
-      </w:r>
-      <w:r>
-        <w:fldChar w:fldCharType="separate"/>
-      </w:r>
-      <w:r>
-        <w:rPr>
-          <w:rStyle w:val="Hyperlink"/>
-          <w:lang w:val="en-US"/>
-        </w:rPr>
-        <w:t>http://passportjs.org/</w:t>
-      </w:r>
-      <w:r>
-        <w:rPr>
-          <w:rStyle w:val="Hyperlink"/>
-          <w:lang w:val="en-US"/>
-        </w:rPr>
-        <w:fldChar w:fldCharType="end"/>
-      </w:r>
       <w:r>
         <w:rPr>
           <w:lang w:val="en-US"/>
@@ -16708,15 +16863,32 @@
         </w:rPr>
         <w:t xml:space="preserve"> </w:t>
       </w:r>
-      <w:hyperlink r:id="rId19" w:history="1">
-        <w:r>
-          <w:rPr>
-            <w:rStyle w:val="Hyperlink"/>
-            <w:lang w:val="en-US"/>
-          </w:rPr>
-          <w:t>http://oauth.net/</w:t>
-        </w:r>
-      </w:hyperlink>
+      <w:r>
+        <w:fldChar w:fldCharType="begin"/>
+      </w:r>
+      <w:r>
+        <w:rPr>
+          <w:lang w:val="en-US"/>
+        </w:rPr>
+        <w:instrText xml:space="preserve"> HYPERLINK "http://oauth.net/" </w:instrText>
+      </w:r>
+      <w:r>
+        <w:fldChar w:fldCharType="separate"/>
+      </w:r>
+      <w:r>
+        <w:rPr>
+          <w:rStyle w:val="Hyperlink"/>
+          <w:lang w:val="en-US"/>
+        </w:rPr>
+        <w:t>http://oauth.net/</w:t>
+      </w:r>
+      <w:r>
+        <w:rPr>
+          <w:rStyle w:val="Hyperlink"/>
+          <w:lang w:val="en-US"/>
+        </w:rPr>
+        <w:fldChar w:fldCharType="end"/>
+      </w:r>
       <w:r>
         <w:rPr>
           <w:lang w:val="en-US"/>
@@ -16745,15 +16917,32 @@
         </w:rPr>
         <w:t xml:space="preserve"> </w:t>
       </w:r>
-      <w:hyperlink r:id="rId20" w:history="1">
-        <w:r>
-          <w:rPr>
-            <w:rStyle w:val="Hyperlink"/>
-            <w:lang w:val="en-US"/>
-          </w:rPr>
-          <w:t>https://github.com/ging/licode/tree/master/erizo</w:t>
-        </w:r>
-      </w:hyperlink>
+      <w:r>
+        <w:fldChar w:fldCharType="begin"/>
+      </w:r>
+      <w:r>
+        <w:rPr>
+          <w:lang w:val="en-US"/>
+        </w:rPr>
+        <w:instrText xml:space="preserve"> HYPERLINK "https://github.com/ging/licode/tree/master/erizo" </w:instrText>
+      </w:r>
+      <w:r>
+        <w:fldChar w:fldCharType="separate"/>
+      </w:r>
+      <w:r>
+        <w:rPr>
+          <w:rStyle w:val="Hyperlink"/>
+          <w:lang w:val="en-US"/>
+        </w:rPr>
+        <w:t>https://github.com/ging/licode/tree/master/erizo</w:t>
+      </w:r>
+      <w:r>
+        <w:rPr>
+          <w:rStyle w:val="Hyperlink"/>
+          <w:lang w:val="en-US"/>
+        </w:rPr>
+        <w:fldChar w:fldCharType="end"/>
+      </w:r>
       <w:r>
         <w:rPr>
           <w:lang w:val="en-US"/>
@@ -16782,15 +16971,32 @@
         </w:rPr>
         <w:t xml:space="preserve"> </w:t>
       </w:r>
-      <w:hyperlink r:id="rId21" w:history="1">
-        <w:r>
-          <w:rPr>
-            <w:rStyle w:val="Hyperlink"/>
-            <w:lang w:val="en-US"/>
-          </w:rPr>
-          <w:t>https://janus.conf.meetecho.com/</w:t>
-        </w:r>
-      </w:hyperlink>
+      <w:r>
+        <w:fldChar w:fldCharType="begin"/>
+      </w:r>
+      <w:r>
+        <w:rPr>
+          <w:lang w:val="en-US"/>
+        </w:rPr>
+        <w:instrText xml:space="preserve"> HYPERLINK "https://janus.conf.meetecho.com/" </w:instrText>
+      </w:r>
+      <w:r>
+        <w:fldChar w:fldCharType="separate"/>
+      </w:r>
+      <w:r>
+        <w:rPr>
+          <w:rStyle w:val="Hyperlink"/>
+          <w:lang w:val="en-US"/>
+        </w:rPr>
+        <w:t>https://janus.conf.meetecho.com/</w:t>
+      </w:r>
+      <w:r>
+        <w:rPr>
+          <w:rStyle w:val="Hyperlink"/>
+          <w:lang w:val="en-US"/>
+        </w:rPr>
+        <w:fldChar w:fldCharType="end"/>
+      </w:r>
       <w:r>
         <w:rPr>
           <w:lang w:val="en-US"/>
@@ -19524,7 +19730,7 @@
 </file>
 
 <file path=customXml/itemProps1.xml><?xml version="1.0" encoding="utf-8"?>
-<ds:datastoreItem xmlns:ds="http://schemas.openxmlformats.org/officeDocument/2006/customXml" ds:itemID="{15432529-0C0C-4FAC-9415-056ED2BEA4D6}">
+<ds:datastoreItem xmlns:ds="http://schemas.openxmlformats.org/officeDocument/2006/customXml" ds:itemID="{CFC146BC-C4E0-4A04-8541-5D779F3273BB}">
   <ds:schemaRefs>
     <ds:schemaRef ds:uri="http://schemas.openxmlformats.org/officeDocument/2006/bibliography"/>
   </ds:schemaRefs>

</xml_diff>

<commit_message>
Added responsive web design section
</commit_message>
<xml_diff>
--- a/thesis/BA2_Cross_Platform_WebRTC.docx
+++ b/thesis/BA2_Cross_Platform_WebRTC.docx
@@ -7160,8 +7160,6 @@
           <w:lang w:val="en-US"/>
         </w:rPr>
       </w:pPr>
-      <w:bookmarkStart w:id="12" w:name="_GoBack"/>
-      <w:bookmarkEnd w:id="12"/>
       <w:r>
         <w:rPr>
           <w:lang w:val="en-US"/>
@@ -7319,77 +7317,131 @@
           <w:lang w:val="en-US"/>
         </w:rPr>
       </w:pPr>
-      <w:bookmarkStart w:id="13" w:name="_Toc452383199"/>
+      <w:bookmarkStart w:id="12" w:name="_Toc452383199"/>
       <w:r>
         <w:rPr>
           <w:lang w:val="en-US"/>
         </w:rPr>
         <w:t>Limitations</w:t>
       </w:r>
+      <w:bookmarkEnd w:id="12"/>
+    </w:p>
+    <w:p>
+      <w:pPr>
+        <w:rPr>
+          <w:lang w:val="en-US"/>
+        </w:rPr>
+      </w:pPr>
+      <w:r>
+        <w:rPr>
+          <w:lang w:val="en-US"/>
+        </w:rPr>
+        <w:t xml:space="preserve"># </w:t>
+      </w:r>
+      <w:r>
+        <w:rPr>
+          <w:lang w:val="en-US"/>
+        </w:rPr>
+        <w:t>USER EXPERIENCE / INTERACTION</w:t>
+      </w:r>
+    </w:p>
+    <w:p>
+      <w:pPr>
+        <w:rPr>
+          <w:lang w:val="en-US"/>
+        </w:rPr>
+      </w:pPr>
+      <w:r>
+        <w:rPr>
+          <w:lang w:val="en-US"/>
+        </w:rPr>
+        <w:t># LOSS OF FLEXIBILITY</w:t>
+      </w:r>
+    </w:p>
+    <w:p>
+      <w:pPr>
+        <w:rPr>
+          <w:lang w:val="en-US"/>
+        </w:rPr>
+      </w:pPr>
+      <w:r>
+        <w:rPr>
+          <w:lang w:val="en-US"/>
+        </w:rPr>
+        <w:t># USUALLY SLOWER THAN NATIVE APP</w:t>
+      </w:r>
+      <w:r>
+        <w:rPr>
+          <w:lang w:val="en-US"/>
+        </w:rPr>
+        <w:t xml:space="preserve"> (PAPER-1)</w:t>
+      </w:r>
+    </w:p>
+    <w:p>
+      <w:pPr>
+        <w:rPr>
+          <w:lang w:val="en-US"/>
+        </w:rPr>
+      </w:pPr>
+      <w:r>
+        <w:rPr>
+          <w:lang w:val="en-US"/>
+        </w:rPr>
+        <w:t># APPLE MIGHT REJECT APP IF IT IS JUST THE WEB PAGE INSIDE A WEB VIEW (PAPER-1)</w:t>
+      </w:r>
+    </w:p>
+    <w:p>
+      <w:pPr>
+        <w:rPr>
+          <w:lang w:val="en-US"/>
+        </w:rPr>
+      </w:pPr>
+      <w:r>
+        <w:rPr>
+          <w:lang w:val="en-US"/>
+        </w:rPr>
+        <w:t xml:space="preserve"># PUT SOMEWHERE ELSE? # </w:t>
+      </w:r>
+      <w:proofErr w:type="gramStart"/>
+      <w:r>
+        <w:rPr>
+          <w:lang w:val="en-US"/>
+        </w:rPr>
+        <w:t>One</w:t>
+      </w:r>
+      <w:proofErr w:type="gramEnd"/>
+      <w:r>
+        <w:rPr>
+          <w:lang w:val="en-US"/>
+        </w:rPr>
+        <w:t xml:space="preserve"> thing to consider when the aim of cross-platform mobile development in</w:t>
+      </w:r>
+      <w:bookmarkStart w:id="13" w:name="_GoBack"/>
       <w:bookmarkEnd w:id="13"/>
-    </w:p>
-    <w:p>
-      <w:pPr>
-        <w:rPr>
-          <w:lang w:val="en-US"/>
-        </w:rPr>
-      </w:pPr>
-      <w:r>
-        <w:rPr>
-          <w:lang w:val="en-US"/>
-        </w:rPr>
-        <w:t xml:space="preserve"># </w:t>
-      </w:r>
-      <w:r>
-        <w:rPr>
-          <w:lang w:val="en-US"/>
-        </w:rPr>
-        <w:t>USER EXPERIENCE / INTERACTION</w:t>
-      </w:r>
-    </w:p>
-    <w:p>
-      <w:pPr>
-        <w:rPr>
-          <w:lang w:val="en-US"/>
-        </w:rPr>
-      </w:pPr>
-      <w:r>
-        <w:rPr>
-          <w:lang w:val="en-US"/>
-        </w:rPr>
-        <w:t># LOSS OF FLEXIBILITY</w:t>
-      </w:r>
-    </w:p>
-    <w:p>
-      <w:pPr>
-        <w:rPr>
-          <w:lang w:val="en-US"/>
-        </w:rPr>
-      </w:pPr>
-      <w:r>
-        <w:rPr>
-          <w:lang w:val="en-US"/>
-        </w:rPr>
-        <w:t># USUALLY SLOWER THAN NATIVE APP</w:t>
-      </w:r>
-      <w:r>
-        <w:rPr>
-          <w:lang w:val="en-US"/>
-        </w:rPr>
-        <w:t xml:space="preserve"> (PAPER-1)</w:t>
-      </w:r>
-    </w:p>
-    <w:p>
-      <w:pPr>
-        <w:rPr>
-          <w:lang w:val="en-US"/>
-        </w:rPr>
-      </w:pPr>
-      <w:r>
-        <w:rPr>
-          <w:lang w:val="en-US"/>
-        </w:rPr>
-        <w:t># APPLE MIGHT REJECT APP IF IT IS JUST THE WEB PAGE INSIDE A WEB VIEW (PAPER-1)</w:t>
+      <w:r>
+        <w:rPr>
+          <w:lang w:val="en-US"/>
+        </w:rPr>
+        <w:t>volves the deployment in Apple’s App Store is that it might not be enough to simply wrap an existing web page inside the web view of a native app. According to PAPER-1, it is possible that such an app will be rejected by Apple’s reviewing team. In its official review guidelines, Apple clearly states that apps will be rejected if they are “simply web sites bundles as apps”</w:t>
+      </w:r>
+      <w:r>
+        <w:rPr>
+          <w:rStyle w:val="Funotenzeichen"/>
+          <w:lang w:val="en-US"/>
+        </w:rPr>
+        <w:footnoteReference w:id="1"/>
+      </w:r>
+      <w:r>
+        <w:rPr>
+          <w:lang w:val="en-US"/>
+        </w:rPr>
+        <w:t xml:space="preserve">. </w:t>
+      </w:r>
+      <w:r>
+        <w:rPr>
+          <w:lang w:val="en-US"/>
+        </w:rPr>
+        <w:t>Consequently, it is necessary that an app provides some sort of additional value in comparison to a simple web page.</w:t>
       </w:r>
     </w:p>
     <w:p>
@@ -7479,7 +7531,14 @@
         <w:rPr>
           <w:lang w:val="en-US"/>
         </w:rPr>
-        <w:t xml:space="preserve">A large difference between a native app and a cross-platform developed app is the fact that native apps are usually compiled, which in most cases results in faster execution times because the programming code is translated into machine code before the execution of the program. Cross-platform developed apps, on the other hand, mostly use interpreted languages such as JavaScript, which execute its code instructions step-by-step without compiling them first (cf. PAPER-2). Generated cross-platform apps, as discussed in Chapter </w:t>
+        <w:t xml:space="preserve">A large difference between a native app and a cross-platform developed app is the fact that native apps are usually compiled, which in most cases results in faster execution times because the programming code is translated into machine code before the execution of the program. Cross-platform developed apps, on the other hand, mostly use interpreted languages such as JavaScript, which execute its code instructions step-by-step without compiling them first (cf. PAPER-2). Generated </w:t>
+      </w:r>
+      <w:r>
+        <w:rPr>
+          <w:lang w:val="en-US"/>
+        </w:rPr>
+        <w:lastRenderedPageBreak/>
+        <w:t xml:space="preserve">cross-platform apps, as discussed in Chapter </w:t>
       </w:r>
       <w:r>
         <w:rPr>
@@ -7591,172 +7650,166 @@
         <w:rPr>
           <w:lang w:val="en-US"/>
         </w:rPr>
-        <w:t xml:space="preserve">One area that was heavily influenced by the spread of smartphones over the last years is user experience, a term which refers to a person’s overall experience when </w:t>
+        <w:t>One area that was heavily influenced by the spread of smartphones over the last years is user experience, a term which refers to a person’s overall experience when using a software application or system. With smartphones it is possible, for instance, that an application is triggered when the user enters a certain location, and subsequently performs a pre-defined action.</w:t>
+      </w:r>
+    </w:p>
+    <w:p>
+      <w:pPr>
+        <w:rPr>
+          <w:lang w:val="en-US"/>
+        </w:rPr>
+      </w:pPr>
+      <w:r>
+        <w:rPr>
+          <w:lang w:val="en-US"/>
+        </w:rPr>
+        <w:t>PAPER-2 defines two primary categories for user experience: First, the context of the application or system. It consists of components which need to be understood by the user, such as platform-specific user interface conventions. Second, the implementation, which involves all elements “that can be controlled in an application” (PAPER-2). This includes the use of push notifications, the handling of input errors or the graphical layout of an application. This second part is solely the responsibility of the developer.</w:t>
+      </w:r>
+    </w:p>
+    <w:p>
+      <w:pPr>
+        <w:rPr>
+          <w:lang w:val="en-US"/>
+        </w:rPr>
+      </w:pPr>
+      <w:r>
+        <w:rPr>
+          <w:lang w:val="en-US"/>
+        </w:rPr>
+        <w:t># PUSH NOTIFICATIONS, ACCESS TO CALENDAR, CONTACTS</w:t>
+      </w:r>
+    </w:p>
+    <w:p>
+      <w:pPr>
+        <w:rPr>
+          <w:lang w:val="en-US"/>
+        </w:rPr>
+      </w:pPr>
+      <w:r>
+        <w:rPr>
+          <w:lang w:val="en-US"/>
+        </w:rPr>
+        <w:t># EXAMPLE: BACK NAVIGATION (PAPER-2)</w:t>
+      </w:r>
+    </w:p>
+    <w:p>
+      <w:pPr>
+        <w:pStyle w:val="berschrift3"/>
+        <w:rPr>
+          <w:lang w:val="en-US"/>
+        </w:rPr>
+      </w:pPr>
+      <w:bookmarkStart w:id="18" w:name="_Toc452383204"/>
+      <w:r>
+        <w:rPr>
+          <w:lang w:val="en-US"/>
+        </w:rPr>
+        <w:t>Access to device hardware</w:t>
+      </w:r>
+      <w:bookmarkEnd w:id="18"/>
+    </w:p>
+    <w:p>
+      <w:pPr>
+        <w:rPr>
+          <w:lang w:val="en-US"/>
+        </w:rPr>
+      </w:pPr>
+      <w:r>
+        <w:rPr>
+          <w:lang w:val="en-US"/>
+        </w:rPr>
+        <w:t># SENSORS, FILE SYSTEM</w:t>
+      </w:r>
+    </w:p>
+    <w:p>
+      <w:pPr>
+        <w:pStyle w:val="berschrift2"/>
+        <w:rPr>
+          <w:lang w:val="en-US"/>
+        </w:rPr>
+      </w:pPr>
+      <w:bookmarkStart w:id="19" w:name="_Toc452383205"/>
+      <w:r>
+        <w:rPr>
+          <w:lang w:val="en-US"/>
+        </w:rPr>
+        <w:t>Cross-platform development frameworks</w:t>
+      </w:r>
+      <w:bookmarkEnd w:id="19"/>
+    </w:p>
+    <w:p>
+      <w:pPr>
+        <w:rPr>
+          <w:lang w:val="en-US"/>
+        </w:rPr>
+      </w:pPr>
+      <w:r>
+        <w:rPr>
+          <w:lang w:val="en-US"/>
+        </w:rPr>
+        <w:t>Over the last years, a multitude of cross-platform development frameworks has emerged. This section will give a brief overview of some of the most popular frameworks and mention their particular characteristics.</w:t>
+      </w:r>
+    </w:p>
+    <w:p>
+      <w:pPr>
+        <w:pStyle w:val="berschrift3"/>
+        <w:rPr>
+          <w:lang w:val="en-US"/>
+        </w:rPr>
+      </w:pPr>
+      <w:bookmarkStart w:id="20" w:name="_Toc452383206"/>
+      <w:r>
+        <w:rPr>
+          <w:lang w:val="en-US"/>
+        </w:rPr>
+        <w:t>Apache Cordova (</w:t>
+      </w:r>
+      <w:proofErr w:type="spellStart"/>
+      <w:r>
+        <w:rPr>
+          <w:lang w:val="en-US"/>
+        </w:rPr>
+        <w:t>PhoneGap</w:t>
+      </w:r>
+      <w:proofErr w:type="spellEnd"/>
+      <w:r>
+        <w:rPr>
+          <w:lang w:val="en-US"/>
+        </w:rPr>
+        <w:t>)</w:t>
+      </w:r>
+      <w:bookmarkEnd w:id="20"/>
+    </w:p>
+    <w:p>
+      <w:pPr>
+        <w:rPr>
+          <w:lang w:val="en-US"/>
+        </w:rPr>
+      </w:pPr>
+      <w:r>
+        <w:rPr>
+          <w:lang w:val="en-US"/>
+        </w:rPr>
+        <w:t>One of the most popular cross-platform development frameworks is Apache Cordova</w:t>
+      </w:r>
+      <w:r>
+        <w:rPr>
+          <w:rStyle w:val="Funotenzeichen"/>
+          <w:lang w:val="en-US"/>
+        </w:rPr>
+        <w:footnoteReference w:id="2"/>
+      </w:r>
+      <w:r>
+        <w:rPr>
+          <w:lang w:val="en-US"/>
+        </w:rPr>
+        <w:t xml:space="preserve">. Apps built with this framework belong to the category of hybrid apps. </w:t>
       </w:r>
       <w:r>
         <w:rPr>
           <w:lang w:val="en-US"/>
         </w:rPr>
         <w:lastRenderedPageBreak/>
-        <w:t>using a software application or system. With smartphones it is possible, for instance, that an application is triggered when the user enters a certain location, and subsequently performs a pre-defined action.</w:t>
-      </w:r>
-    </w:p>
-    <w:p>
-      <w:pPr>
-        <w:rPr>
-          <w:lang w:val="en-US"/>
-        </w:rPr>
-      </w:pPr>
-      <w:r>
-        <w:rPr>
-          <w:lang w:val="en-US"/>
-        </w:rPr>
-        <w:t>PAPER-2 defines two primary categories for user experience: First, the context of the application or system. It consists of components which need to be understood by the user, such as platform-specific user interface conventions. Second, the implementation, which involves all elements “that can be controlled in an application” (PAPER-2). This includes the use of push notifications, the handling of input errors or the graphical layout of an application. This second part is solely the responsibility of the developer.</w:t>
-      </w:r>
-    </w:p>
-    <w:p>
-      <w:pPr>
-        <w:rPr>
-          <w:lang w:val="en-US"/>
-        </w:rPr>
-      </w:pPr>
-      <w:r>
-        <w:rPr>
-          <w:lang w:val="en-US"/>
-        </w:rPr>
-        <w:t># PUSH NOTIFICATIONS, ACCESS TO CALENDAR, CONTACTS</w:t>
-      </w:r>
-    </w:p>
-    <w:p>
-      <w:pPr>
-        <w:rPr>
-          <w:lang w:val="en-US"/>
-        </w:rPr>
-      </w:pPr>
-      <w:r>
-        <w:rPr>
-          <w:lang w:val="en-US"/>
-        </w:rPr>
-        <w:t># EXAMPLE: BACK NAVIGATION (PAPER-2)</w:t>
-      </w:r>
-    </w:p>
-    <w:p>
-      <w:pPr>
-        <w:pStyle w:val="berschrift3"/>
-        <w:rPr>
-          <w:lang w:val="en-US"/>
-        </w:rPr>
-      </w:pPr>
-      <w:bookmarkStart w:id="18" w:name="_Toc452383204"/>
-      <w:r>
-        <w:rPr>
-          <w:lang w:val="en-US"/>
-        </w:rPr>
-        <w:t>Access to device hardware</w:t>
-      </w:r>
-      <w:bookmarkEnd w:id="18"/>
-    </w:p>
-    <w:p>
-      <w:pPr>
-        <w:rPr>
-          <w:lang w:val="en-US"/>
-        </w:rPr>
-      </w:pPr>
-      <w:r>
-        <w:rPr>
-          <w:lang w:val="en-US"/>
-        </w:rPr>
-        <w:t># SENSORS, FILE SYSTEM</w:t>
-      </w:r>
-    </w:p>
-    <w:p>
-      <w:pPr>
-        <w:pStyle w:val="berschrift2"/>
-        <w:rPr>
-          <w:lang w:val="en-US"/>
-        </w:rPr>
-      </w:pPr>
-      <w:bookmarkStart w:id="19" w:name="_Toc452383205"/>
-      <w:r>
-        <w:rPr>
-          <w:lang w:val="en-US"/>
-        </w:rPr>
-        <w:t>Cross-platform development frameworks</w:t>
-      </w:r>
-      <w:bookmarkEnd w:id="19"/>
-    </w:p>
-    <w:p>
-      <w:pPr>
-        <w:rPr>
-          <w:lang w:val="en-US"/>
-        </w:rPr>
-      </w:pPr>
-      <w:r>
-        <w:rPr>
-          <w:lang w:val="en-US"/>
-        </w:rPr>
-        <w:t>Over the last years, a multitude of cross-platform development frameworks has emerged. This section will give a brief overview of some of the most popular frameworks and mention their particular characteristics.</w:t>
-      </w:r>
-    </w:p>
-    <w:p>
-      <w:pPr>
-        <w:pStyle w:val="berschrift3"/>
-        <w:rPr>
-          <w:lang w:val="en-US"/>
-        </w:rPr>
-      </w:pPr>
-      <w:bookmarkStart w:id="20" w:name="_Toc452383206"/>
-      <w:r>
-        <w:rPr>
-          <w:lang w:val="en-US"/>
-        </w:rPr>
-        <w:t>Apache Cordova (</w:t>
-      </w:r>
-      <w:proofErr w:type="spellStart"/>
-      <w:r>
-        <w:rPr>
-          <w:lang w:val="en-US"/>
-        </w:rPr>
-        <w:t>PhoneGap</w:t>
-      </w:r>
-      <w:proofErr w:type="spellEnd"/>
-      <w:r>
-        <w:rPr>
-          <w:lang w:val="en-US"/>
-        </w:rPr>
-        <w:t>)</w:t>
-      </w:r>
-      <w:bookmarkEnd w:id="20"/>
-    </w:p>
-    <w:p>
-      <w:pPr>
-        <w:rPr>
-          <w:lang w:val="en-US"/>
-        </w:rPr>
-      </w:pPr>
-      <w:r>
-        <w:rPr>
-          <w:lang w:val="en-US"/>
-        </w:rPr>
-        <w:t>One of the most popular cross-platform development frameworks is Apache Cordova</w:t>
-      </w:r>
-      <w:r>
-        <w:rPr>
-          <w:rStyle w:val="Funotenzeichen"/>
-          <w:lang w:val="en-US"/>
-        </w:rPr>
-        <w:footnoteReference w:id="1"/>
-      </w:r>
-      <w:r>
-        <w:rPr>
-          <w:lang w:val="en-US"/>
-        </w:rPr>
-        <w:t xml:space="preserve">. Apps built with this framework belong to the category of hybrid apps. </w:t>
-      </w:r>
-      <w:r>
-        <w:rPr>
-          <w:lang w:val="en-US"/>
-        </w:rPr>
         <w:t xml:space="preserve">Developers can write applications with HTML5, JavaScript and CSS, </w:t>
       </w:r>
       <w:r>
@@ -7857,7 +7910,6 @@
         <w:rPr>
           <w:lang w:val="en-US"/>
         </w:rPr>
-        <w:lastRenderedPageBreak/>
         <w:t xml:space="preserve">Apache Cordova is open-source, although its owner, the software company Adobe, also released a different version of it called </w:t>
       </w:r>
       <w:proofErr w:type="spellStart"/>
@@ -7874,7 +7926,7 @@
           <w:i/>
           <w:lang w:val="en-US"/>
         </w:rPr>
-        <w:footnoteReference w:id="2"/>
+        <w:footnoteReference w:id="3"/>
       </w:r>
       <w:r>
         <w:rPr>
@@ -7958,7 +8010,7 @@
           <w:rStyle w:val="Funotenzeichen"/>
           <w:lang w:val="en-US"/>
         </w:rPr>
-        <w:footnoteReference w:id="3"/>
+        <w:footnoteReference w:id="4"/>
       </w:r>
       <w:r>
         <w:rPr>
@@ -8074,7 +8126,7 @@
           <w:rStyle w:val="Funotenzeichen"/>
           <w:lang w:val="en-US"/>
         </w:rPr>
-        <w:footnoteReference w:id="4"/>
+        <w:footnoteReference w:id="5"/>
       </w:r>
       <w:r>
         <w:rPr>
@@ -8194,6 +8246,7 @@
         <w:rPr>
           <w:lang w:val="en-US"/>
         </w:rPr>
+        <w:lastRenderedPageBreak/>
         <w:t>Ionic</w:t>
       </w:r>
       <w:bookmarkEnd w:id="23"/>
@@ -8215,7 +8268,7 @@
           <w:rStyle w:val="Funotenzeichen"/>
           <w:lang w:val="en-US"/>
         </w:rPr>
-        <w:footnoteReference w:id="5"/>
+        <w:footnoteReference w:id="6"/>
       </w:r>
       <w:r>
         <w:rPr>
@@ -8248,7 +8301,7 @@
           <w:rStyle w:val="Funotenzeichen"/>
           <w:lang w:val="en-US"/>
         </w:rPr>
-        <w:footnoteReference w:id="6"/>
+        <w:footnoteReference w:id="7"/>
       </w:r>
       <w:r>
         <w:rPr>
@@ -8267,7 +8320,7 @@
           <w:rStyle w:val="Funotenzeichen"/>
           <w:lang w:val="en-US"/>
         </w:rPr>
-        <w:footnoteReference w:id="7"/>
+        <w:footnoteReference w:id="8"/>
       </w:r>
       <w:r>
         <w:rPr>
@@ -8312,7 +8365,6 @@
         <w:rPr>
           <w:lang w:val="en-US"/>
         </w:rPr>
-        <w:lastRenderedPageBreak/>
         <w:t>Github</w:t>
       </w:r>
       <w:proofErr w:type="spellEnd"/>
@@ -8362,7 +8414,7 @@
           <w:rStyle w:val="Funotenzeichen"/>
           <w:lang w:val="en-US"/>
         </w:rPr>
-        <w:footnoteReference w:id="8"/>
+        <w:footnoteReference w:id="9"/>
       </w:r>
       <w:r>
         <w:rPr>
@@ -8410,7 +8462,7 @@
           <w:rStyle w:val="Funotenzeichen"/>
           <w:lang w:val="en-US"/>
         </w:rPr>
-        <w:footnoteReference w:id="9"/>
+        <w:footnoteReference w:id="10"/>
       </w:r>
       <w:r>
         <w:rPr>
@@ -8423,7 +8475,7 @@
           <w:rStyle w:val="Funotenzeichen"/>
           <w:lang w:val="en-US"/>
         </w:rPr>
-        <w:footnoteReference w:id="10"/>
+        <w:footnoteReference w:id="11"/>
       </w:r>
       <w:r>
         <w:rPr>
@@ -8436,7 +8488,7 @@
           <w:rStyle w:val="Funotenzeichen"/>
           <w:lang w:val="en-US"/>
         </w:rPr>
-        <w:footnoteReference w:id="11"/>
+        <w:footnoteReference w:id="12"/>
       </w:r>
       <w:r>
         <w:rPr>
@@ -8449,7 +8501,7 @@
           <w:rStyle w:val="Funotenzeichen"/>
           <w:lang w:val="en-US"/>
         </w:rPr>
-        <w:footnoteReference w:id="12"/>
+        <w:footnoteReference w:id="13"/>
       </w:r>
     </w:p>
     <w:p>
@@ -11996,7 +12048,7 @@
           <w:rStyle w:val="Funotenzeichen"/>
           <w:lang w:val="en-US"/>
         </w:rPr>
-        <w:footnoteReference w:id="13"/>
+        <w:footnoteReference w:id="14"/>
       </w:r>
       <w:r>
         <w:rPr>
@@ -12260,7 +12312,7 @@
           <w:rStyle w:val="Funotenzeichen"/>
           <w:lang w:val="en-US"/>
         </w:rPr>
-        <w:footnoteReference w:id="14"/>
+        <w:footnoteReference w:id="15"/>
       </w:r>
       <w:bookmarkEnd w:id="59"/>
     </w:p>
@@ -12357,7 +12409,7 @@
           <w:rStyle w:val="Funotenzeichen"/>
           <w:lang w:val="en-US"/>
         </w:rPr>
-        <w:footnoteReference w:id="15"/>
+        <w:footnoteReference w:id="16"/>
       </w:r>
       <w:r>
         <w:rPr>
@@ -12507,7 +12559,7 @@
           <w:rStyle w:val="Funotenzeichen"/>
           <w:lang w:val="en-US"/>
         </w:rPr>
-        <w:footnoteReference w:id="16"/>
+        <w:footnoteReference w:id="17"/>
       </w:r>
       <w:r>
         <w:rPr>
@@ -12545,7 +12597,7 @@
           <w:rStyle w:val="Funotenzeichen"/>
           <w:lang w:val="en-US"/>
         </w:rPr>
-        <w:footnoteReference w:id="17"/>
+        <w:footnoteReference w:id="18"/>
       </w:r>
       <w:r>
         <w:rPr>
@@ -12968,13 +13020,287 @@
         <w:rPr>
           <w:lang w:val="en-US"/>
         </w:rPr>
-        <w:t xml:space="preserve"># </w:t>
-      </w:r>
-      <w:r>
-        <w:rPr>
-          <w:lang w:val="en-US"/>
-        </w:rPr>
-        <w:t>RESPONSIVE WEB PAGE</w:t>
+        <w:t xml:space="preserve">One option that requires little effort is a browser-based web application that uses responsive web design. </w:t>
+      </w:r>
+      <w:r>
+        <w:rPr>
+          <w:lang w:val="en-US"/>
+        </w:rPr>
+        <w:t>Responsive web design aims at the “creation of web sites that take into account different types of devices, usually ranging from mobile phones to desktop, and optimize viewing experience for the device at hand” (</w:t>
+      </w:r>
+      <w:proofErr w:type="spellStart"/>
+      <w:r>
+        <w:rPr>
+          <w:lang w:val="en-US"/>
+        </w:rPr>
+        <w:t>Voutilainen</w:t>
+      </w:r>
+      <w:proofErr w:type="spellEnd"/>
+      <w:r>
+        <w:rPr>
+          <w:lang w:val="en-US"/>
+        </w:rPr>
+        <w:t xml:space="preserve">, </w:t>
+      </w:r>
+      <w:proofErr w:type="spellStart"/>
+      <w:r>
+        <w:rPr>
+          <w:lang w:val="en-US"/>
+        </w:rPr>
+        <w:t>Salonen</w:t>
+      </w:r>
+      <w:proofErr w:type="spellEnd"/>
+      <w:r>
+        <w:rPr>
+          <w:lang w:val="en-US"/>
+        </w:rPr>
+        <w:t xml:space="preserve"> &amp; </w:t>
+      </w:r>
+      <w:proofErr w:type="spellStart"/>
+      <w:r>
+        <w:rPr>
+          <w:lang w:val="en-US"/>
+        </w:rPr>
+        <w:t>Mikkonen</w:t>
+      </w:r>
+      <w:proofErr w:type="spellEnd"/>
+      <w:r>
+        <w:rPr>
+          <w:lang w:val="en-US"/>
+        </w:rPr>
+        <w:t xml:space="preserve"> 2015).</w:t>
+      </w:r>
+      <w:r>
+        <w:rPr>
+          <w:lang w:val="en-US"/>
+        </w:rPr>
+        <w:t xml:space="preserve"> It makes use of the CSS3 media query feature. Media queries enable developers to </w:t>
+      </w:r>
+      <w:r>
+        <w:rPr>
+          <w:lang w:val="en-US"/>
+        </w:rPr>
+        <w:t xml:space="preserve">define </w:t>
+      </w:r>
+      <w:r>
+        <w:rPr>
+          <w:lang w:val="en-US"/>
+        </w:rPr>
+        <w:t>CSS rules based on c</w:t>
+      </w:r>
+      <w:r>
+        <w:rPr>
+          <w:lang w:val="en-US"/>
+        </w:rPr>
+        <w:t>ustom criteria which have to apply in order to be used by</w:t>
+      </w:r>
+      <w:r>
+        <w:rPr>
+          <w:lang w:val="en-US"/>
+        </w:rPr>
+        <w:t xml:space="preserve"> the web browser. These criteria include the screen size, the orientation of a device or the pixel density of the screen (cf. </w:t>
+      </w:r>
+      <w:r>
+        <w:rPr>
+          <w:lang w:val="en-US"/>
+        </w:rPr>
+        <w:t xml:space="preserve">Johansen, </w:t>
+      </w:r>
+      <w:proofErr w:type="spellStart"/>
+      <w:r>
+        <w:rPr>
+          <w:lang w:val="en-US"/>
+        </w:rPr>
+        <w:t>Pagani</w:t>
+      </w:r>
+      <w:proofErr w:type="spellEnd"/>
+      <w:r>
+        <w:rPr>
+          <w:lang w:val="en-US"/>
+        </w:rPr>
+        <w:t xml:space="preserve"> </w:t>
+      </w:r>
+      <w:proofErr w:type="spellStart"/>
+      <w:r>
+        <w:rPr>
+          <w:lang w:val="en-US"/>
+        </w:rPr>
+        <w:t>Britto</w:t>
+      </w:r>
+      <w:proofErr w:type="spellEnd"/>
+      <w:r>
+        <w:rPr>
+          <w:lang w:val="en-US"/>
+        </w:rPr>
+        <w:t xml:space="preserve"> &amp; </w:t>
+      </w:r>
+      <w:proofErr w:type="spellStart"/>
+      <w:r>
+        <w:rPr>
+          <w:lang w:val="en-US"/>
+        </w:rPr>
+        <w:t>Cusin</w:t>
+      </w:r>
+      <w:proofErr w:type="spellEnd"/>
+      <w:r>
+        <w:rPr>
+          <w:lang w:val="en-US"/>
+        </w:rPr>
+        <w:t xml:space="preserve"> 2013</w:t>
+      </w:r>
+      <w:r>
+        <w:rPr>
+          <w:lang w:val="en-US"/>
+        </w:rPr>
+        <w:t>).</w:t>
+      </w:r>
+    </w:p>
+    <w:p>
+      <w:pPr>
+        <w:rPr>
+          <w:lang w:val="en-US"/>
+        </w:rPr>
+      </w:pPr>
+      <w:r>
+        <w:rPr>
+          <w:lang w:val="en-US"/>
+        </w:rPr>
+        <w:t xml:space="preserve">Broadly speaking, responsive web design can be achieved by two </w:t>
+      </w:r>
+      <w:r>
+        <w:rPr>
+          <w:lang w:val="en-US"/>
+        </w:rPr>
+        <w:t xml:space="preserve">different approaches: First, </w:t>
+      </w:r>
+      <w:r>
+        <w:rPr>
+          <w:lang w:val="en-US"/>
+        </w:rPr>
+        <w:t xml:space="preserve">it can be implemented from the ground up using media queries. This allows the developer a maximum of flexibility, since it is possible to define the query breakpoints and the responsive behavior of components as detailed as desired. Second, it is possible to use a responsive web design framework. </w:t>
+      </w:r>
+      <w:r>
+        <w:rPr>
+          <w:lang w:val="en-US"/>
+        </w:rPr>
+        <w:t>The advantage of such a framework is that it can be used without additional effort for setup. On the other hand, it can be laborious to add custom behavior compared to the first approach.</w:t>
+      </w:r>
+    </w:p>
+    <w:p>
+      <w:pPr>
+        <w:rPr>
+          <w:lang w:val="en-US"/>
+        </w:rPr>
+      </w:pPr>
+      <w:r>
+        <w:rPr>
+          <w:lang w:val="en-US"/>
+        </w:rPr>
+        <w:lastRenderedPageBreak/>
+        <w:t>A popular example of such a framework is Bootstrap</w:t>
+      </w:r>
+      <w:r>
+        <w:rPr>
+          <w:rStyle w:val="Funotenzeichen"/>
+          <w:lang w:val="en-US"/>
+        </w:rPr>
+        <w:footnoteReference w:id="19"/>
+      </w:r>
+      <w:r>
+        <w:rPr>
+          <w:lang w:val="en-US"/>
+        </w:rPr>
+        <w:t>.</w:t>
+      </w:r>
+      <w:r>
+        <w:rPr>
+          <w:lang w:val="en-US"/>
+        </w:rPr>
+        <w:t xml:space="preserve"> Bootstrap focuses heavily on a “mobile-first” approach, and has a considerabl</w:t>
+      </w:r>
+      <w:r>
+        <w:rPr>
+          <w:lang w:val="en-US"/>
+        </w:rPr>
+        <w:t xml:space="preserve">e amount of functionality built </w:t>
+      </w:r>
+      <w:r>
+        <w:rPr>
+          <w:lang w:val="en-US"/>
+        </w:rPr>
+        <w:t xml:space="preserve">in. </w:t>
+      </w:r>
+      <w:r>
+        <w:rPr>
+          <w:lang w:val="en-US"/>
+        </w:rPr>
+        <w:t xml:space="preserve">It makes use of a grid system, which by default contains twelve columns per row (cf. </w:t>
+      </w:r>
+      <w:proofErr w:type="spellStart"/>
+      <w:r>
+        <w:rPr>
+          <w:lang w:val="en-US"/>
+        </w:rPr>
+        <w:t>Voutilainen</w:t>
+      </w:r>
+      <w:proofErr w:type="spellEnd"/>
+      <w:r>
+        <w:rPr>
+          <w:lang w:val="en-US"/>
+        </w:rPr>
+        <w:t xml:space="preserve">, </w:t>
+      </w:r>
+      <w:proofErr w:type="spellStart"/>
+      <w:r>
+        <w:rPr>
+          <w:lang w:val="en-US"/>
+        </w:rPr>
+        <w:t>Salonen</w:t>
+      </w:r>
+      <w:proofErr w:type="spellEnd"/>
+      <w:r>
+        <w:rPr>
+          <w:lang w:val="en-US"/>
+        </w:rPr>
+        <w:t xml:space="preserve"> &amp; </w:t>
+      </w:r>
+      <w:proofErr w:type="spellStart"/>
+      <w:r>
+        <w:rPr>
+          <w:lang w:val="en-US"/>
+        </w:rPr>
+        <w:t>Mikkonen</w:t>
+      </w:r>
+      <w:proofErr w:type="spellEnd"/>
+      <w:r>
+        <w:rPr>
+          <w:lang w:val="en-US"/>
+        </w:rPr>
+        <w:t xml:space="preserve"> 2015</w:t>
+      </w:r>
+      <w:r>
+        <w:rPr>
+          <w:lang w:val="en-US"/>
+        </w:rPr>
+        <w:t>).</w:t>
+      </w:r>
+      <w:r>
+        <w:rPr>
+          <w:lang w:val="en-US"/>
+        </w:rPr>
+        <w:t xml:space="preserve"> The behavior of the columns can be adapted according to the size of the display the web page is viewed on. Bootstrap classifies</w:t>
+      </w:r>
+      <w:r>
+        <w:rPr>
+          <w:lang w:val="en-US"/>
+        </w:rPr>
+        <w:t xml:space="preserve"> device types into four categories</w:t>
+      </w:r>
+      <w:r>
+        <w:rPr>
+          <w:lang w:val="en-US"/>
+        </w:rPr>
+        <w:t>, namely extra small devices, small devices, medium devices and large devices.</w:t>
       </w:r>
     </w:p>
     <w:p>
@@ -13068,7 +13394,19 @@
         <w:rPr>
           <w:lang w:val="en-US"/>
         </w:rPr>
-        <w:t xml:space="preserve">, the internal WebRTC API is written C++, </w:t>
+        <w:t xml:space="preserve">, the internal WebRTC API is written </w:t>
+      </w:r>
+      <w:r>
+        <w:rPr>
+          <w:lang w:val="en-US"/>
+        </w:rPr>
+        <w:t xml:space="preserve">in </w:t>
+      </w:r>
+      <w:r>
+        <w:rPr>
+          <w:lang w:val="en-US"/>
+        </w:rPr>
+        <w:t xml:space="preserve">C++, </w:t>
       </w:r>
       <w:r>
         <w:rPr>
@@ -13119,7 +13457,7 @@
           <w:rStyle w:val="Funotenzeichen"/>
           <w:lang w:val="en-US"/>
         </w:rPr>
-        <w:footnoteReference w:id="18"/>
+        <w:footnoteReference w:id="20"/>
       </w:r>
       <w:r>
         <w:rPr>
@@ -13172,112 +13510,250 @@
         <w:rPr>
           <w:lang w:val="en-US"/>
         </w:rPr>
-        <w:t xml:space="preserve">As a result, it </w:t>
-      </w:r>
+        <w:t>As a result, it is possible to provide users with a native app, without having to implement the application logic for the a</w:t>
+      </w:r>
+      <w:r>
+        <w:rPr>
+          <w:lang w:val="en-US"/>
+        </w:rPr>
+        <w:t>ppropriate operating system.</w:t>
+      </w:r>
+    </w:p>
+    <w:p>
+      <w:pPr>
+        <w:rPr>
+          <w:lang w:val="en-US"/>
+        </w:rPr>
+      </w:pPr>
+      <w:r>
+        <w:rPr>
+          <w:lang w:val="en-US"/>
+        </w:rPr>
+        <w:t xml:space="preserve">Android features an implementation of WebRTC </w:t>
+      </w:r>
+      <w:r>
+        <w:rPr>
+          <w:lang w:val="en-US"/>
+        </w:rPr>
+        <w:t xml:space="preserve">since version 4.4 of its operating system. </w:t>
+      </w:r>
+      <w:r>
+        <w:rPr>
+          <w:lang w:val="en-US"/>
+        </w:rPr>
+        <w:t>How</w:t>
+      </w:r>
+      <w:r>
+        <w:rPr>
+          <w:lang w:val="en-US"/>
+        </w:rPr>
+        <w:t xml:space="preserve">ever, as Hart (2015) points out, it is based on Chromium 36 and it is not guaranteed that it is up to date with the latest WebRTC version in web browsers. </w:t>
+      </w:r>
+      <w:r>
+        <w:rPr>
+          <w:lang w:val="en-US"/>
+        </w:rPr>
+        <w:t xml:space="preserve">On iOS, on the other hand, there is no possibility to use WebRTC inside a </w:t>
+      </w:r>
+      <w:proofErr w:type="spellStart"/>
+      <w:r>
+        <w:rPr>
+          <w:lang w:val="en-US"/>
+        </w:rPr>
+        <w:t>UIWebView</w:t>
+      </w:r>
+      <w:proofErr w:type="spellEnd"/>
+      <w:r>
+        <w:rPr>
+          <w:lang w:val="en-US"/>
+        </w:rPr>
+        <w:t xml:space="preserve"> </w:t>
+      </w:r>
+      <w:r>
+        <w:rPr>
+          <w:lang w:val="en-US"/>
+        </w:rPr>
+        <w:t xml:space="preserve">in a native app. This is due to the fact that it uses the Safari browser as an underlying foundation, which does not feature any implementation of WebRTC at all, as described in Chapter </w:t>
+      </w:r>
+      <w:r>
+        <w:rPr>
+          <w:lang w:val="en-US"/>
+        </w:rPr>
+        <w:fldChar w:fldCharType="begin"/>
+      </w:r>
+      <w:r>
+        <w:rPr>
+          <w:lang w:val="en-US"/>
+        </w:rPr>
+        <w:instrText xml:space="preserve"> REF _Ref452308529 \r \h </w:instrText>
+      </w:r>
+      <w:r>
+        <w:rPr>
+          <w:lang w:val="en-US"/>
+        </w:rPr>
+      </w:r>
+      <w:r>
+        <w:rPr>
+          <w:lang w:val="en-US"/>
+        </w:rPr>
+        <w:fldChar w:fldCharType="separate"/>
+      </w:r>
+      <w:r>
+        <w:rPr>
+          <w:lang w:val="en-US"/>
+        </w:rPr>
+        <w:t>3.9</w:t>
+      </w:r>
+      <w:r>
+        <w:rPr>
+          <w:lang w:val="en-US"/>
+        </w:rPr>
+        <w:fldChar w:fldCharType="end"/>
+      </w:r>
+      <w:r>
+        <w:rPr>
+          <w:lang w:val="en-US"/>
+        </w:rPr>
+        <w:t>.</w:t>
+      </w:r>
+    </w:p>
+    <w:p>
+      <w:pPr>
+        <w:pStyle w:val="berschrift3"/>
+        <w:rPr>
+          <w:lang w:val="en-US"/>
+        </w:rPr>
+      </w:pPr>
+      <w:bookmarkStart w:id="69" w:name="_Toc452383233"/>
       <w:r>
         <w:rPr>
           <w:lang w:val="en-US"/>
         </w:rPr>
         <w:lastRenderedPageBreak/>
-        <w:t>is possible to provide users with a native app, without having to implement the application logic for the a</w:t>
-      </w:r>
-      <w:r>
-        <w:rPr>
-          <w:lang w:val="en-US"/>
-        </w:rPr>
-        <w:t>ppropriate operating system.</w:t>
-      </w:r>
-    </w:p>
-    <w:p>
-      <w:pPr>
-        <w:rPr>
-          <w:lang w:val="en-US"/>
-        </w:rPr>
-      </w:pPr>
-      <w:r>
-        <w:rPr>
-          <w:lang w:val="en-US"/>
-        </w:rPr>
-        <w:t xml:space="preserve">Android features an implementation of WebRTC </w:t>
-      </w:r>
-      <w:r>
-        <w:rPr>
-          <w:lang w:val="en-US"/>
-        </w:rPr>
-        <w:t xml:space="preserve">since version 4.4 of its operating system. </w:t>
-      </w:r>
-      <w:r>
-        <w:rPr>
-          <w:lang w:val="en-US"/>
-        </w:rPr>
-        <w:t>How</w:t>
-      </w:r>
-      <w:r>
-        <w:rPr>
-          <w:lang w:val="en-US"/>
-        </w:rPr>
-        <w:t xml:space="preserve">ever, as Hart (2015) points out, it is based on Chromium 36 and it is not guaranteed that it is up to date with the latest WebRTC version in web browsers. </w:t>
-      </w:r>
-      <w:r>
-        <w:rPr>
-          <w:lang w:val="en-US"/>
-        </w:rPr>
-        <w:t xml:space="preserve">On iOS, on the other hand, there is no possibility to use WebRTC inside a </w:t>
+        <w:t>Cross-platform developed mobile app</w:t>
+      </w:r>
+      <w:bookmarkEnd w:id="69"/>
+    </w:p>
+    <w:p>
+      <w:pPr>
+        <w:rPr>
+          <w:lang w:val="en-US"/>
+        </w:rPr>
+      </w:pPr>
+      <w:r>
+        <w:rPr>
+          <w:lang w:val="en-US"/>
+        </w:rPr>
+        <w:t>When it comes to using WebRTC inside a cross-platform developed mobile app, developers currently have two options.</w:t>
+      </w:r>
+    </w:p>
+    <w:p>
+      <w:pPr>
+        <w:rPr>
+          <w:lang w:val="en-US"/>
+        </w:rPr>
+      </w:pPr>
+      <w:r>
+        <w:rPr>
+          <w:lang w:val="en-US"/>
+        </w:rPr>
+        <w:t>First</w:t>
+      </w:r>
+      <w:r>
+        <w:rPr>
+          <w:lang w:val="en-US"/>
+        </w:rPr>
+        <w:t>, there is Crosswalk</w:t>
+      </w:r>
+      <w:r>
+        <w:rPr>
+          <w:rStyle w:val="Funotenzeichen"/>
+          <w:lang w:val="en-US"/>
+        </w:rPr>
+        <w:footnoteReference w:id="21"/>
+      </w:r>
+      <w:r>
+        <w:rPr>
+          <w:lang w:val="en-US"/>
+        </w:rPr>
+        <w:t xml:space="preserve">, which is an open source web application runtime. The Crosswalk Project is backed by </w:t>
+      </w:r>
+      <w:r>
+        <w:rPr>
+          <w:lang w:val="en-US"/>
+        </w:rPr>
+        <w:t xml:space="preserve">technology company Intel and is built upon Apache Cordova. </w:t>
+      </w:r>
+      <w:r>
+        <w:rPr>
+          <w:lang w:val="en-US"/>
+        </w:rPr>
+        <w:t>The substantial advantage of using Crosswalk is the fact it always uses the latest version of the Google Chrome browser for its web view</w:t>
+      </w:r>
+      <w:r>
+        <w:rPr>
+          <w:lang w:val="en-US"/>
+        </w:rPr>
+        <w:t>. This is a considerable benefit when developing a WebRTC application, since Google Chrome is generally the first web browser to implement new WebRTC features (cf. Hart 2015).</w:t>
+      </w:r>
+      <w:r>
+        <w:rPr>
+          <w:lang w:val="en-US"/>
+        </w:rPr>
+        <w:t xml:space="preserve"> Due to the fact that Crosswalk uses Apache Cordova internally, applications for it are written using HTML5, JavaScript and CSS.</w:t>
+      </w:r>
+    </w:p>
+    <w:p>
+      <w:pPr>
+        <w:rPr>
+          <w:lang w:val="en-US"/>
+        </w:rPr>
+      </w:pPr>
+      <w:r>
+        <w:rPr>
+          <w:lang w:val="en-US"/>
+        </w:rPr>
+        <w:t xml:space="preserve">The second option is </w:t>
       </w:r>
       <w:proofErr w:type="spellStart"/>
       <w:r>
         <w:rPr>
           <w:lang w:val="en-US"/>
         </w:rPr>
-        <w:t>UIWebView</w:t>
+        <w:t>OpenWebRTC</w:t>
       </w:r>
       <w:proofErr w:type="spellEnd"/>
       <w:r>
         <w:rPr>
           <w:lang w:val="en-US"/>
         </w:rPr>
+        <w:t xml:space="preserve">, which </w:t>
+      </w:r>
+      <w:r>
+        <w:rPr>
+          <w:lang w:val="en-US"/>
+        </w:rPr>
+        <w:t xml:space="preserve">is a project by Swedish company Ericsson Research and </w:t>
+      </w:r>
+      <w:r>
+        <w:rPr>
+          <w:lang w:val="en-US"/>
+        </w:rPr>
+        <w:t>describes itself as a “mobile-first WebRTC client framework for building native apps”</w:t>
+      </w:r>
+      <w:r>
+        <w:rPr>
+          <w:rStyle w:val="Funotenzeichen"/>
+          <w:lang w:val="en-US"/>
+        </w:rPr>
         <w:t xml:space="preserve"> </w:t>
       </w:r>
       <w:r>
         <w:rPr>
-          <w:lang w:val="en-US"/>
-        </w:rPr>
-        <w:t xml:space="preserve">in a native app. This is due to the fact that it uses the Safari browser as an underlying foundation, which does not feature any implementation of WebRTC at all, as described in Chapter </w:t>
-      </w:r>
-      <w:r>
-        <w:rPr>
-          <w:lang w:val="en-US"/>
-        </w:rPr>
-        <w:fldChar w:fldCharType="begin"/>
-      </w:r>
-      <w:r>
-        <w:rPr>
-          <w:lang w:val="en-US"/>
-        </w:rPr>
-        <w:instrText xml:space="preserve"> REF _Ref452308529 \r \h </w:instrText>
-      </w:r>
-      <w:r>
-        <w:rPr>
-          <w:lang w:val="en-US"/>
-        </w:rPr>
-      </w:r>
-      <w:r>
-        <w:rPr>
-          <w:lang w:val="en-US"/>
-        </w:rPr>
-        <w:fldChar w:fldCharType="separate"/>
-      </w:r>
-      <w:r>
-        <w:rPr>
-          <w:lang w:val="en-US"/>
-        </w:rPr>
-        <w:t>3.9</w:t>
-      </w:r>
-      <w:r>
-        <w:rPr>
-          <w:lang w:val="en-US"/>
-        </w:rPr>
-        <w:fldChar w:fldCharType="end"/>
+          <w:rStyle w:val="Funotenzeichen"/>
+          <w:lang w:val="en-US"/>
+        </w:rPr>
+        <w:footnoteReference w:id="22"/>
       </w:r>
       <w:r>
         <w:rPr>
@@ -13285,109 +13761,43 @@
         </w:rPr>
         <w:t>.</w:t>
       </w:r>
-    </w:p>
-    <w:p>
-      <w:pPr>
-        <w:pStyle w:val="berschrift3"/>
-        <w:rPr>
-          <w:lang w:val="en-US"/>
-        </w:rPr>
-      </w:pPr>
-      <w:bookmarkStart w:id="69" w:name="_Toc452383233"/>
-      <w:r>
-        <w:rPr>
-          <w:lang w:val="en-US"/>
-        </w:rPr>
-        <w:t>Cross-platform developed mobile app</w:t>
-      </w:r>
-      <w:bookmarkEnd w:id="69"/>
-    </w:p>
-    <w:p>
-      <w:pPr>
-        <w:rPr>
-          <w:lang w:val="en-US"/>
-        </w:rPr>
-      </w:pPr>
-      <w:r>
-        <w:rPr>
-          <w:lang w:val="en-US"/>
-        </w:rPr>
-        <w:t>When it comes to using WebRTC inside a cross-platform developed mobile app, developers currently have two options.</w:t>
-      </w:r>
-    </w:p>
-    <w:p>
-      <w:pPr>
-        <w:rPr>
-          <w:lang w:val="en-US"/>
-        </w:rPr>
-      </w:pPr>
-      <w:r>
-        <w:rPr>
-          <w:lang w:val="en-US"/>
-        </w:rPr>
-        <w:t>First</w:t>
-      </w:r>
-      <w:r>
-        <w:rPr>
-          <w:lang w:val="en-US"/>
-        </w:rPr>
-        <w:t>, there is Crosswalk</w:t>
-      </w:r>
-      <w:r>
-        <w:rPr>
-          <w:rStyle w:val="Funotenzeichen"/>
-          <w:lang w:val="en-US"/>
-        </w:rPr>
-        <w:footnoteReference w:id="19"/>
-      </w:r>
-      <w:r>
-        <w:rPr>
-          <w:lang w:val="en-US"/>
-        </w:rPr>
-        <w:t xml:space="preserve">, which is an open source web application runtime. The Crosswalk Project is backed by </w:t>
-      </w:r>
-      <w:r>
-        <w:rPr>
-          <w:lang w:val="en-US"/>
-        </w:rPr>
-        <w:t xml:space="preserve">technology company Intel and is built upon Apache Cordova. </w:t>
-      </w:r>
-      <w:r>
-        <w:rPr>
-          <w:lang w:val="en-US"/>
-        </w:rPr>
-        <w:t>The substantial advantage of using Crosswalk is the fact it always uses the latest version of the Google Chrome browser for its web view</w:t>
-      </w:r>
-      <w:r>
-        <w:rPr>
-          <w:lang w:val="en-US"/>
-        </w:rPr>
-        <w:t>. This is a considerable benefit when developing a WebRTC application, since Google Chrome is generally the first web browser to implement new WebRTC features (cf. Hart 2015).</w:t>
-      </w:r>
-      <w:r>
-        <w:rPr>
-          <w:lang w:val="en-US"/>
-        </w:rPr>
-        <w:t xml:space="preserve"> Due to the fact that Crosswalk uses Apache Cordova internally, applications for it are written using HTML5, JavaScript and CSS.</w:t>
-      </w:r>
-    </w:p>
-    <w:p>
-      <w:pPr>
-        <w:rPr>
-          <w:lang w:val="en-US"/>
-        </w:rPr>
-      </w:pPr>
-      <w:r>
-        <w:rPr>
-          <w:lang w:val="en-US"/>
-        </w:rPr>
-        <w:t xml:space="preserve">The second option is </w:t>
+      <w:r>
+        <w:rPr>
+          <w:lang w:val="en-US"/>
+        </w:rPr>
+        <w:t xml:space="preserve"> </w:t>
+      </w:r>
+      <w:r>
+        <w:rPr>
+          <w:lang w:val="en-US"/>
+        </w:rPr>
+        <w:t xml:space="preserve">It is built on top of the </w:t>
       </w:r>
       <w:proofErr w:type="spellStart"/>
       <w:r>
         <w:rPr>
           <w:lang w:val="en-US"/>
         </w:rPr>
+        <w:t>GStreamer</w:t>
+      </w:r>
+      <w:proofErr w:type="spellEnd"/>
+      <w:r>
+        <w:rPr>
+          <w:lang w:val="en-US"/>
+        </w:rPr>
+        <w:t xml:space="preserve"> multimedia framework. </w:t>
+      </w:r>
+      <w:r>
+        <w:rPr>
+          <w:lang w:val="en-US"/>
+        </w:rPr>
+        <w:t xml:space="preserve">Like Crosswalk, the source code is open source and publicly available on the internet. </w:t>
+      </w:r>
+      <w:proofErr w:type="spellStart"/>
+      <w:r>
+        <w:rPr>
+          <w:lang w:val="en-US"/>
+        </w:rPr>
         <w:t>OpenWebRTC</w:t>
       </w:r>
       <w:proofErr w:type="spellEnd"/>
@@ -13395,71 +13805,69 @@
         <w:rPr>
           <w:lang w:val="en-US"/>
         </w:rPr>
-        <w:t xml:space="preserve">, which </w:t>
-      </w:r>
-      <w:r>
-        <w:rPr>
-          <w:lang w:val="en-US"/>
-        </w:rPr>
-        <w:t xml:space="preserve">is a project by Swedish company Ericsson Research and </w:t>
-      </w:r>
-      <w:r>
-        <w:rPr>
-          <w:lang w:val="en-US"/>
-        </w:rPr>
-        <w:t>describes itself as a “mobile-first WebRTC client framework for building native apps”</w:t>
-      </w:r>
-      <w:r>
-        <w:rPr>
-          <w:rStyle w:val="Funotenzeichen"/>
-          <w:lang w:val="en-US"/>
-        </w:rPr>
-        <w:t xml:space="preserve"> </w:t>
-      </w:r>
-      <w:r>
-        <w:rPr>
-          <w:rStyle w:val="Funotenzeichen"/>
-          <w:lang w:val="en-US"/>
-        </w:rPr>
-        <w:footnoteReference w:id="20"/>
-      </w:r>
-      <w:r>
-        <w:rPr>
-          <w:lang w:val="en-US"/>
-        </w:rPr>
-        <w:t>.</w:t>
-      </w:r>
-      <w:r>
-        <w:rPr>
-          <w:lang w:val="en-US"/>
-        </w:rPr>
-        <w:t xml:space="preserve"> </w:t>
-      </w:r>
-      <w:r>
-        <w:rPr>
-          <w:lang w:val="en-US"/>
-        </w:rPr>
-        <w:t xml:space="preserve">It is built on top of the </w:t>
+        <w:t xml:space="preserve"> cannot be considered a traditional cross-platform mobile development framework</w:t>
+      </w:r>
+      <w:r>
+        <w:rPr>
+          <w:lang w:val="en-US"/>
+        </w:rPr>
+        <w:t>. It rather offers natively compiled libraries that provide the WebRTC functionality with API methods similar to the ones used in web applications in the browser</w:t>
+      </w:r>
+      <w:r>
+        <w:rPr>
+          <w:lang w:val="en-US"/>
+        </w:rPr>
+        <w:t xml:space="preserve">. </w:t>
+      </w:r>
+      <w:r>
+        <w:rPr>
+          <w:lang w:val="en-US"/>
+        </w:rPr>
+        <w:t xml:space="preserve">Using </w:t>
       </w:r>
       <w:proofErr w:type="spellStart"/>
       <w:r>
         <w:rPr>
           <w:lang w:val="en-US"/>
         </w:rPr>
-        <w:t>GStreamer</w:t>
+        <w:t>OpenWebRTC</w:t>
       </w:r>
       <w:proofErr w:type="spellEnd"/>
       <w:r>
         <w:rPr>
           <w:lang w:val="en-US"/>
         </w:rPr>
-        <w:t xml:space="preserve"> multimedia framework. </w:t>
-      </w:r>
-      <w:r>
-        <w:rPr>
-          <w:lang w:val="en-US"/>
-        </w:rPr>
-        <w:t xml:space="preserve">Like Crosswalk, the source code is open source and publicly available on the internet. </w:t>
+        <w:t xml:space="preserve">, developers can decide </w:t>
+      </w:r>
+      <w:r>
+        <w:rPr>
+          <w:lang w:val="en-US"/>
+        </w:rPr>
+        <w:t xml:space="preserve">to </w:t>
+      </w:r>
+      <w:r>
+        <w:rPr>
+          <w:lang w:val="en-US"/>
+        </w:rPr>
+        <w:t>either</w:t>
+      </w:r>
+      <w:r>
+        <w:rPr>
+          <w:lang w:val="en-US"/>
+        </w:rPr>
+        <w:t xml:space="preserve"> use it in a native or a hybrid app.</w:t>
+      </w:r>
+      <w:r>
+        <w:rPr>
+          <w:lang w:val="en-US"/>
+        </w:rPr>
+        <w:t xml:space="preserve"> When used in native apps, it offers the advantage of a </w:t>
+      </w:r>
+      <w:r>
+        <w:rPr>
+          <w:lang w:val="en-US"/>
+        </w:rPr>
+        <w:t xml:space="preserve">compiled library, without the need to build the Google WebRTC library. In hybrid apps, the </w:t>
       </w:r>
       <w:proofErr w:type="spellStart"/>
       <w:r>
@@ -13473,165 +13881,83 @@
         <w:rPr>
           <w:lang w:val="en-US"/>
         </w:rPr>
-        <w:t xml:space="preserve"> cannot be considered a traditional cross-platform mobile development framework</w:t>
-      </w:r>
-      <w:r>
-        <w:rPr>
-          <w:lang w:val="en-US"/>
-        </w:rPr>
-        <w:t>. It rather offers natively compiled libraries that provide the WebRTC functionality with API methods similar to the ones used in web applications in the browser</w:t>
-      </w:r>
-      <w:r>
-        <w:rPr>
-          <w:lang w:val="en-US"/>
-        </w:rPr>
-        <w:t xml:space="preserve">. </w:t>
-      </w:r>
-      <w:r>
-        <w:rPr>
-          <w:lang w:val="en-US"/>
-        </w:rPr>
-        <w:t xml:space="preserve">Using </w:t>
+        <w:t xml:space="preserve"> helper library provides custom web views for Android and iOS, which are derived from their parent classes, </w:t>
       </w:r>
       <w:proofErr w:type="spellStart"/>
       <w:r>
         <w:rPr>
           <w:lang w:val="en-US"/>
         </w:rPr>
-        <w:t>OpenWebRTC</w:t>
+        <w:t>WebView</w:t>
       </w:r>
       <w:proofErr w:type="spellEnd"/>
       <w:r>
         <w:rPr>
           <w:lang w:val="en-US"/>
         </w:rPr>
-        <w:t xml:space="preserve">, developers can decide </w:t>
-      </w:r>
-      <w:r>
-        <w:rPr>
-          <w:lang w:val="en-US"/>
-        </w:rPr>
-        <w:t xml:space="preserve">to </w:t>
-      </w:r>
-      <w:r>
-        <w:rPr>
-          <w:lang w:val="en-US"/>
-        </w:rPr>
-        <w:t>either</w:t>
-      </w:r>
-      <w:r>
-        <w:rPr>
-          <w:lang w:val="en-US"/>
-        </w:rPr>
-        <w:t xml:space="preserve"> use it in a native or a hybrid app.</w:t>
-      </w:r>
-      <w:r>
-        <w:rPr>
-          <w:lang w:val="en-US"/>
-        </w:rPr>
-        <w:t xml:space="preserve"> When used in native apps, it offers the advantage of a </w:t>
-      </w:r>
-      <w:r>
-        <w:rPr>
-          <w:lang w:val="en-US"/>
-        </w:rPr>
-        <w:t xml:space="preserve">compiled library, without the need to build the Google WebRTC library. In hybrid apps, the </w:t>
+        <w:t xml:space="preserve"> in Android and </w:t>
       </w:r>
       <w:proofErr w:type="spellStart"/>
       <w:r>
         <w:rPr>
           <w:lang w:val="en-US"/>
         </w:rPr>
-        <w:t>OpenWebRTC</w:t>
+        <w:t>WKWebView</w:t>
       </w:r>
       <w:proofErr w:type="spellEnd"/>
       <w:r>
         <w:rPr>
           <w:lang w:val="en-US"/>
         </w:rPr>
-        <w:t xml:space="preserve"> helper library provides custom web views for Android and </w:t>
-      </w:r>
+        <w:t xml:space="preserve"> in iOS. As a result, it is possible to use WebRTC inside a we</w:t>
+      </w:r>
+      <w:r>
+        <w:rPr>
+          <w:lang w:val="en-US"/>
+        </w:rPr>
+        <w:t>b view on an iOS device.</w:t>
+      </w:r>
+    </w:p>
+    <w:p>
+      <w:pPr>
+        <w:pStyle w:val="berschrift2"/>
+        <w:rPr>
+          <w:lang w:val="en-US"/>
+        </w:rPr>
+      </w:pPr>
+      <w:bookmarkStart w:id="70" w:name="_Toc452383234"/>
+      <w:r>
+        <w:rPr>
+          <w:lang w:val="en-US"/>
+        </w:rPr>
+        <w:t>Conclusion</w:t>
+      </w:r>
+      <w:bookmarkEnd w:id="70"/>
+    </w:p>
+    <w:p>
+      <w:pPr>
+        <w:rPr>
+          <w:lang w:val="en-US"/>
+        </w:rPr>
+      </w:pPr>
+      <w:r>
+        <w:rPr>
+          <w:lang w:val="en-US"/>
+        </w:rPr>
+        <w:t>It has been established that the WebRTC technology can be used in a telecommunications environment and due to the fact that it is independent of specific operating systems is a considerable benefit. Furthermore, 100% of the data transfer is securely encrypted, which is particularly compelling to companies concerned about the privacy of their data.</w:t>
+      </w:r>
+    </w:p>
+    <w:p>
+      <w:pPr>
+        <w:rPr>
+          <w:lang w:val="en-US"/>
+        </w:rPr>
+      </w:pPr>
       <w:r>
         <w:rPr>
           <w:lang w:val="en-US"/>
         </w:rPr>
         <w:lastRenderedPageBreak/>
-        <w:t xml:space="preserve">iOS, which are derived from their parent classes, </w:t>
-      </w:r>
-      <w:proofErr w:type="spellStart"/>
-      <w:r>
-        <w:rPr>
-          <w:lang w:val="en-US"/>
-        </w:rPr>
-        <w:t>WebView</w:t>
-      </w:r>
-      <w:proofErr w:type="spellEnd"/>
-      <w:r>
-        <w:rPr>
-          <w:lang w:val="en-US"/>
-        </w:rPr>
-        <w:t xml:space="preserve"> in Android and </w:t>
-      </w:r>
-      <w:proofErr w:type="spellStart"/>
-      <w:r>
-        <w:rPr>
-          <w:lang w:val="en-US"/>
-        </w:rPr>
-        <w:t>WKWebView</w:t>
-      </w:r>
-      <w:proofErr w:type="spellEnd"/>
-      <w:r>
-        <w:rPr>
-          <w:lang w:val="en-US"/>
-        </w:rPr>
-        <w:t xml:space="preserve"> in iOS. As a result, it is possible to use WebRTC inside a we</w:t>
-      </w:r>
-      <w:r>
-        <w:rPr>
-          <w:lang w:val="en-US"/>
-        </w:rPr>
-        <w:t>b view on an iOS device.</w:t>
-      </w:r>
-    </w:p>
-    <w:p>
-      <w:pPr>
-        <w:pStyle w:val="berschrift2"/>
-        <w:rPr>
-          <w:lang w:val="en-US"/>
-        </w:rPr>
-      </w:pPr>
-      <w:bookmarkStart w:id="70" w:name="_Toc452383234"/>
-      <w:r>
-        <w:rPr>
-          <w:lang w:val="en-US"/>
-        </w:rPr>
-        <w:t>Conclusion</w:t>
-      </w:r>
-      <w:bookmarkEnd w:id="70"/>
-    </w:p>
-    <w:p>
-      <w:pPr>
-        <w:rPr>
-          <w:lang w:val="en-US"/>
-        </w:rPr>
-      </w:pPr>
-      <w:r>
-        <w:rPr>
-          <w:lang w:val="en-US"/>
-        </w:rPr>
-        <w:t>It has been established that the WebRTC technology can be used in a telecommunications environment and due to the fact that it is independent of specific operating systems is a considerable benefit. Furthermore, 100% of the data transfer is securely encrypted, which is particularly compelling to companies concerned about the privacy of their data.</w:t>
-      </w:r>
-    </w:p>
-    <w:p>
-      <w:pPr>
-        <w:rPr>
-          <w:lang w:val="en-US"/>
-        </w:rPr>
-      </w:pPr>
-      <w:r>
-        <w:rPr>
-          <w:lang w:val="en-US"/>
-        </w:rPr>
         <w:t>However, t</w:t>
       </w:r>
       <w:r>
@@ -14472,7 +14798,7 @@
           <w:rStyle w:val="Funotenzeichen"/>
           <w:lang w:val="en-US"/>
         </w:rPr>
-        <w:footnoteReference w:id="21"/>
+        <w:footnoteReference w:id="23"/>
       </w:r>
       <w:r>
         <w:rPr>
@@ -14491,7 +14817,7 @@
           <w:rStyle w:val="Funotenzeichen"/>
           <w:lang w:val="en-US"/>
         </w:rPr>
-        <w:footnoteReference w:id="22"/>
+        <w:footnoteReference w:id="24"/>
       </w:r>
       <w:r>
         <w:rPr>
@@ -14597,7 +14923,7 @@
           <w:rStyle w:val="Funotenzeichen"/>
           <w:lang w:val="en-US"/>
         </w:rPr>
-        <w:footnoteReference w:id="23"/>
+        <w:footnoteReference w:id="25"/>
       </w:r>
       <w:r>
         <w:rPr>
@@ -14610,7 +14936,7 @@
           <w:rStyle w:val="Funotenzeichen"/>
           <w:lang w:val="en-US"/>
         </w:rPr>
-        <w:footnoteReference w:id="24"/>
+        <w:footnoteReference w:id="26"/>
       </w:r>
       <w:r>
         <w:rPr>
@@ -15674,6 +16000,94 @@
           <w:lang w:val="en-US"/>
         </w:rPr>
       </w:pPr>
+      <w:r>
+        <w:rPr>
+          <w:lang w:val="en-US"/>
+        </w:rPr>
+        <w:t xml:space="preserve">Johansen RD, </w:t>
+      </w:r>
+      <w:proofErr w:type="spellStart"/>
+      <w:r>
+        <w:rPr>
+          <w:lang w:val="en-US"/>
+        </w:rPr>
+        <w:t>Pagani</w:t>
+      </w:r>
+      <w:proofErr w:type="spellEnd"/>
+      <w:r>
+        <w:rPr>
+          <w:lang w:val="en-US"/>
+        </w:rPr>
+        <w:t xml:space="preserve"> </w:t>
+      </w:r>
+      <w:proofErr w:type="spellStart"/>
+      <w:r>
+        <w:rPr>
+          <w:lang w:val="en-US"/>
+        </w:rPr>
+        <w:t>Britto</w:t>
+      </w:r>
+      <w:proofErr w:type="spellEnd"/>
+      <w:r>
+        <w:rPr>
+          <w:lang w:val="en-US"/>
+        </w:rPr>
+        <w:t xml:space="preserve"> TC, </w:t>
+      </w:r>
+      <w:proofErr w:type="spellStart"/>
+      <w:r>
+        <w:rPr>
+          <w:lang w:val="en-US"/>
+        </w:rPr>
+        <w:t>Cusin</w:t>
+      </w:r>
+      <w:proofErr w:type="spellEnd"/>
+      <w:r>
+        <w:rPr>
+          <w:lang w:val="en-US"/>
+        </w:rPr>
+        <w:t xml:space="preserve"> CA 2013, ‘CSS Browser Selector Plus: A JavaScript Library to Support Cross-browser Responsive Design‘. </w:t>
+      </w:r>
+      <w:proofErr w:type="gramStart"/>
+      <w:r>
+        <w:rPr>
+          <w:lang w:val="en-US"/>
+        </w:rPr>
+        <w:t xml:space="preserve">In </w:t>
+      </w:r>
+      <w:r>
+        <w:rPr>
+          <w:i/>
+          <w:iCs/>
+          <w:lang w:val="en-US"/>
+        </w:rPr>
+        <w:t xml:space="preserve">Proceedings of the 22nd International Conference on World Wide Web </w:t>
+      </w:r>
+      <w:r>
+        <w:rPr>
+          <w:lang w:val="en-US"/>
+        </w:rPr>
+        <w:t>(WWW '13 Companion).</w:t>
+      </w:r>
+      <w:proofErr w:type="gramEnd"/>
+      <w:r>
+        <w:rPr>
+          <w:lang w:val="en-US"/>
+        </w:rPr>
+        <w:t xml:space="preserve"> International World Wide Web Conferences Steering Committee, Republic and Canton of Geneva, Switzerland, 27-30. </w:t>
+      </w:r>
+      <w:r>
+        <w:t>ISBN: 978-1-4503-2038-2.</w:t>
+      </w:r>
+    </w:p>
+    <w:p>
+      <w:pPr>
+        <w:ind w:left="340" w:hanging="340"/>
+        <w:jc w:val="left"/>
+        <w:rPr>
+          <w:lang w:val="en-US"/>
+        </w:rPr>
+      </w:pPr>
       <w:proofErr w:type="gramStart"/>
       <w:r>
         <w:rPr>
@@ -15802,23 +16216,8 @@
           <w:i/>
           <w:lang w:val="en-US"/>
         </w:rPr>
-        <w:t xml:space="preserve"> Project</w:t>
-      </w:r>
-      <w:proofErr w:type="gramStart"/>
-      <w:r>
-        <w:rPr>
-          <w:i/>
-          <w:lang w:val="en-US"/>
-        </w:rPr>
-        <w:t>?</w:t>
-      </w:r>
-      <w:r>
-        <w:rPr>
-          <w:lang w:val="en-US"/>
-        </w:rPr>
-        <w:t>.</w:t>
-      </w:r>
-      <w:proofErr w:type="gramEnd"/>
+        <w:t xml:space="preserve"> Project?</w:t>
+      </w:r>
       <w:r>
         <w:rPr>
           <w:lang w:val="en-US"/>
@@ -16038,7 +16437,7 @@
         <w:noProof/>
         <w:lang w:val="de-DE"/>
       </w:rPr>
-      <w:t>14</w:t>
+      <w:t>13</w:t>
     </w:r>
     <w:r>
       <w:fldChar w:fldCharType="end"/>
@@ -16074,7 +16473,7 @@
       <w:pPr>
         <w:pStyle w:val="Funotentext"/>
         <w:rPr>
-          <w:lang w:val="de-DE"/>
+          <w:lang w:val="en-US"/>
         </w:rPr>
       </w:pPr>
       <w:r>
@@ -16084,18 +16483,25 @@
         <w:footnoteRef/>
       </w:r>
       <w:r>
+        <w:rPr>
+          <w:lang w:val="en-US"/>
+        </w:rPr>
         <w:t xml:space="preserve"> </w:t>
       </w:r>
       <w:hyperlink r:id="rId1" w:history="1">
         <w:r>
           <w:rPr>
             <w:rStyle w:val="Hyperlink"/>
-          </w:rPr>
-          <w:t>https://cordova.apache.org/</w:t>
+            <w:lang w:val="en-US"/>
+          </w:rPr>
+          <w:t>https://developer.apple.com/app-store/review/guidelines/</w:t>
         </w:r>
       </w:hyperlink>
       <w:r>
-        <w:t xml:space="preserve"> </w:t>
+        <w:rPr>
+          <w:lang w:val="en-US"/>
+        </w:rPr>
+        <w:t xml:space="preserve"> [1 June 2016]</w:t>
       </w:r>
     </w:p>
   </w:footnote>
@@ -16121,7 +16527,7 @@
           <w:rPr>
             <w:rStyle w:val="Hyperlink"/>
           </w:rPr>
-          <w:t>http://phonegap.com/</w:t>
+          <w:t>https://cordova.apache.org/</w:t>
         </w:r>
       </w:hyperlink>
       <w:r>
@@ -16133,6 +16539,9 @@
     <w:p>
       <w:pPr>
         <w:pStyle w:val="Funotentext"/>
+        <w:rPr>
+          <w:lang w:val="de-DE"/>
+        </w:rPr>
       </w:pPr>
       <w:r>
         <w:rPr>
@@ -16148,7 +16557,7 @@
           <w:rPr>
             <w:rStyle w:val="Hyperlink"/>
           </w:rPr>
-          <w:t>https://www.xamarin.com/</w:t>
+          <w:t>http://phonegap.com/</w:t>
         </w:r>
       </w:hyperlink>
       <w:r>
@@ -16160,9 +16569,6 @@
     <w:p>
       <w:pPr>
         <w:pStyle w:val="Funotentext"/>
-        <w:rPr>
-          <w:lang w:val="de-DE"/>
-        </w:rPr>
       </w:pPr>
       <w:r>
         <w:rPr>
@@ -16178,7 +16584,7 @@
           <w:rPr>
             <w:rStyle w:val="Hyperlink"/>
           </w:rPr>
-          <w:t>http://www.appcelerator.com/titanium/titanium-sdk/</w:t>
+          <w:t>https://www.xamarin.com/</w:t>
         </w:r>
       </w:hyperlink>
       <w:r>
@@ -16208,7 +16614,7 @@
           <w:rPr>
             <w:rStyle w:val="Hyperlink"/>
           </w:rPr>
-          <w:t>http://ionicframework.com/</w:t>
+          <w:t>http://www.appcelerator.com/titanium/titanium-sdk/</w:t>
         </w:r>
       </w:hyperlink>
       <w:r>
@@ -16220,6 +16626,9 @@
     <w:p>
       <w:pPr>
         <w:pStyle w:val="Funotentext"/>
+        <w:rPr>
+          <w:lang w:val="de-DE"/>
+        </w:rPr>
       </w:pPr>
       <w:r>
         <w:rPr>
@@ -16235,7 +16644,7 @@
           <w:rPr>
             <w:rStyle w:val="Hyperlink"/>
           </w:rPr>
-          <w:t>https://angularjs.org/</w:t>
+          <w:t>http://ionicframework.com/</w:t>
         </w:r>
       </w:hyperlink>
       <w:r>
@@ -16262,7 +16671,7 @@
           <w:rPr>
             <w:rStyle w:val="Hyperlink"/>
           </w:rPr>
-          <w:t>http://sass-lang.com/</w:t>
+          <w:t>https://angularjs.org/</w:t>
         </w:r>
       </w:hyperlink>
       <w:r>
@@ -16284,12 +16693,12 @@
       <w:r>
         <w:t xml:space="preserve"> </w:t>
       </w:r>
-      <w:hyperlink r:id="rId8" w:anchor="overview" w:history="1">
+      <w:hyperlink r:id="rId8" w:history="1">
         <w:r>
           <w:rPr>
             <w:rStyle w:val="Hyperlink"/>
           </w:rPr>
-          <w:t>https://www.sencha.com/products/touch/#overview</w:t>
+          <w:t>http://sass-lang.com/</w:t>
         </w:r>
       </w:hyperlink>
       <w:r>
@@ -16311,12 +16720,12 @@
       <w:r>
         <w:t xml:space="preserve"> </w:t>
       </w:r>
-      <w:hyperlink r:id="rId9" w:history="1">
+      <w:hyperlink r:id="rId9" w:anchor="overview" w:history="1">
         <w:r>
           <w:rPr>
             <w:rStyle w:val="Hyperlink"/>
           </w:rPr>
-          <w:t>https://jquerymobile.com/</w:t>
+          <w:t>https://www.sencha.com/products/touch/#overview</w:t>
         </w:r>
       </w:hyperlink>
       <w:r>
@@ -16343,7 +16752,7 @@
           <w:rPr>
             <w:rStyle w:val="Hyperlink"/>
           </w:rPr>
-          <w:t>http://mobileangularui.com/</w:t>
+          <w:t>https://jquerymobile.com/</w:t>
         </w:r>
       </w:hyperlink>
       <w:r>
@@ -16370,7 +16779,7 @@
           <w:rPr>
             <w:rStyle w:val="Hyperlink"/>
           </w:rPr>
-          <w:t>http://www.telerik.com/kendo-ui</w:t>
+          <w:t>http://mobileangularui.com/</w:t>
         </w:r>
       </w:hyperlink>
       <w:r>
@@ -16382,9 +16791,6 @@
     <w:p>
       <w:pPr>
         <w:pStyle w:val="Funotentext"/>
-        <w:rPr>
-          <w:lang w:val="de-DE"/>
-        </w:rPr>
       </w:pPr>
       <w:r>
         <w:rPr>
@@ -16400,7 +16806,7 @@
           <w:rPr>
             <w:rStyle w:val="Hyperlink"/>
           </w:rPr>
-          <w:t>http://code.kik.com/app/2/index.html</w:t>
+          <w:t>http://www.telerik.com/kendo-ui</w:t>
         </w:r>
       </w:hyperlink>
       <w:r>
@@ -16413,7 +16819,7 @@
       <w:pPr>
         <w:pStyle w:val="Funotentext"/>
         <w:rPr>
-          <w:lang w:val="en-US"/>
+          <w:lang w:val="de-DE"/>
         </w:rPr>
       </w:pPr>
       <w:r>
@@ -16423,12 +16829,42 @@
         <w:footnoteRef/>
       </w:r>
       <w:r>
-        <w:rPr>
-          <w:lang w:val="en-US"/>
-        </w:rPr>
         <w:t xml:space="preserve"> </w:t>
       </w:r>
       <w:hyperlink r:id="rId13" w:history="1">
+        <w:r>
+          <w:rPr>
+            <w:rStyle w:val="Hyperlink"/>
+          </w:rPr>
+          <w:t>http://code.kik.com/app/2/index.html</w:t>
+        </w:r>
+      </w:hyperlink>
+      <w:r>
+        <w:t xml:space="preserve"> </w:t>
+      </w:r>
+    </w:p>
+  </w:footnote>
+  <w:footnote w:id="14">
+    <w:p>
+      <w:pPr>
+        <w:pStyle w:val="Funotentext"/>
+        <w:rPr>
+          <w:lang w:val="en-US"/>
+        </w:rPr>
+      </w:pPr>
+      <w:r>
+        <w:rPr>
+          <w:rStyle w:val="Funotenzeichen"/>
+        </w:rPr>
+        <w:footnoteRef/>
+      </w:r>
+      <w:r>
+        <w:rPr>
+          <w:lang w:val="en-US"/>
+        </w:rPr>
+        <w:t xml:space="preserve"> </w:t>
+      </w:r>
+      <w:hyperlink r:id="rId14" w:history="1">
         <w:r>
           <w:rPr>
             <w:rStyle w:val="Hyperlink"/>
@@ -16445,7 +16881,7 @@
       </w:r>
     </w:p>
   </w:footnote>
-  <w:footnote w:id="14">
+  <w:footnote w:id="15">
     <w:p>
       <w:pPr>
         <w:pStyle w:val="Funotentext"/>
@@ -16465,91 +16901,20 @@
         </w:rPr>
         <w:t xml:space="preserve"> </w:t>
       </w:r>
-      <w:r>
-        <w:fldChar w:fldCharType="begin"/>
-      </w:r>
-      <w:r>
-        <w:rPr>
-          <w:lang w:val="en-US"/>
-        </w:rPr>
-        <w:instrText xml:space="preserve"> HYPERLINK "http://caniuse.com/" \l "search=webrtc" </w:instrText>
-      </w:r>
-      <w:r>
-        <w:fldChar w:fldCharType="separate"/>
-      </w:r>
-      <w:r>
-        <w:rPr>
-          <w:rStyle w:val="Hyperlink"/>
-          <w:lang w:val="en-US"/>
-        </w:rPr>
-        <w:t>http://caniuse.com/#search=webrtc</w:t>
-      </w:r>
-      <w:r>
-        <w:rPr>
-          <w:rStyle w:val="Hyperlink"/>
-          <w:lang w:val="en-US"/>
-        </w:rPr>
-        <w:fldChar w:fldCharType="end"/>
-      </w:r>
+      <w:hyperlink r:id="rId15" w:anchor="search=webrtc" w:history="1">
+        <w:r>
+          <w:rPr>
+            <w:rStyle w:val="Hyperlink"/>
+            <w:lang w:val="en-US"/>
+          </w:rPr>
+          <w:t>http://caniuse.com/#search=webrtc</w:t>
+        </w:r>
+      </w:hyperlink>
       <w:r>
         <w:rPr>
           <w:lang w:val="en-US"/>
         </w:rPr>
         <w:t xml:space="preserve"> [27 May 2016]</w:t>
-      </w:r>
-    </w:p>
-  </w:footnote>
-  <w:footnote w:id="15">
-    <w:p>
-      <w:pPr>
-        <w:pStyle w:val="Funotentext"/>
-        <w:rPr>
-          <w:lang w:val="en-US"/>
-        </w:rPr>
-      </w:pPr>
-      <w:r>
-        <w:rPr>
-          <w:rStyle w:val="Funotenzeichen"/>
-        </w:rPr>
-        <w:footnoteRef/>
-      </w:r>
-      <w:r>
-        <w:rPr>
-          <w:lang w:val="en-US"/>
-        </w:rPr>
-        <w:t xml:space="preserve"> </w:t>
-      </w:r>
-      <w:r>
-        <w:fldChar w:fldCharType="begin"/>
-      </w:r>
-      <w:r>
-        <w:rPr>
-          <w:lang w:val="en-US"/>
-        </w:rPr>
-        <w:instrText xml:space="preserve"> HYPERLINK "http://www.statista.com/statistics/421152/wbe-browser-market-share-in-austria/" </w:instrText>
-      </w:r>
-      <w:r>
-        <w:fldChar w:fldCharType="separate"/>
-      </w:r>
-      <w:r>
-        <w:rPr>
-          <w:rStyle w:val="Hyperlink"/>
-          <w:lang w:val="en-US"/>
-        </w:rPr>
-        <w:t>http://www.statista.com/statistics/421152/wbe-browser-market-share-in-austria/</w:t>
-      </w:r>
-      <w:r>
-        <w:rPr>
-          <w:rStyle w:val="Hyperlink"/>
-          <w:lang w:val="en-US"/>
-        </w:rPr>
-        <w:fldChar w:fldCharType="end"/>
-      </w:r>
-      <w:r>
-        <w:rPr>
-          <w:lang w:val="en-US"/>
-        </w:rPr>
-        <w:t xml:space="preserve"> [27 May, 2016]</w:t>
       </w:r>
     </w:p>
   </w:footnote>
@@ -16573,37 +16938,20 @@
         </w:rPr>
         <w:t xml:space="preserve"> </w:t>
       </w:r>
-      <w:r>
-        <w:fldChar w:fldCharType="begin"/>
-      </w:r>
-      <w:r>
-        <w:rPr>
-          <w:lang w:val="en-US"/>
-        </w:rPr>
-        <w:instrText xml:space="preserve"> HYPERLINK "https://blogs.windows.com/msedgedev/2015/09/18/ortc-api-is-now-available-in-microsoft-edge/" </w:instrText>
-      </w:r>
-      <w:r>
-        <w:fldChar w:fldCharType="separate"/>
-      </w:r>
-      <w:r>
-        <w:rPr>
-          <w:rStyle w:val="Hyperlink"/>
-          <w:lang w:val="en-US"/>
-        </w:rPr>
-        <w:t>https://blogs.windows.com/msedgedev/2015/09/18/ortc-api-is-now-available-in-microsoft-edge/</w:t>
-      </w:r>
-      <w:r>
-        <w:rPr>
-          <w:rStyle w:val="Hyperlink"/>
-          <w:lang w:val="en-US"/>
-        </w:rPr>
-        <w:fldChar w:fldCharType="end"/>
-      </w:r>
-      <w:r>
-        <w:rPr>
-          <w:lang w:val="en-US"/>
-        </w:rPr>
-        <w:t xml:space="preserve"> [27 May 2016]</w:t>
+      <w:hyperlink r:id="rId16" w:history="1">
+        <w:r>
+          <w:rPr>
+            <w:rStyle w:val="Hyperlink"/>
+            <w:lang w:val="en-US"/>
+          </w:rPr>
+          <w:t>http://www.statista.com/statistics/421152/wbe-browser-market-share-in-austria/</w:t>
+        </w:r>
+      </w:hyperlink>
+      <w:r>
+        <w:rPr>
+          <w:lang w:val="en-US"/>
+        </w:rPr>
+        <w:t xml:space="preserve"> [27 May, 2016]</w:t>
       </w:r>
     </w:p>
   </w:footnote>
@@ -16627,37 +16975,20 @@
         </w:rPr>
         <w:t xml:space="preserve"> </w:t>
       </w:r>
-      <w:r>
-        <w:fldChar w:fldCharType="begin"/>
-      </w:r>
-      <w:r>
-        <w:rPr>
-          <w:lang w:val="en-US"/>
-        </w:rPr>
-        <w:instrText xml:space="preserve"> HYPERLINK "https://www.w3.org/TR/webrtc/" </w:instrText>
-      </w:r>
-      <w:r>
-        <w:fldChar w:fldCharType="separate"/>
-      </w:r>
-      <w:r>
-        <w:rPr>
-          <w:rStyle w:val="Hyperlink"/>
-          <w:lang w:val="en-US"/>
-        </w:rPr>
-        <w:t>https://www.w3.org/TR/webrtc/</w:t>
-      </w:r>
-      <w:r>
-        <w:rPr>
-          <w:rStyle w:val="Hyperlink"/>
-          <w:lang w:val="en-US"/>
-        </w:rPr>
-        <w:fldChar w:fldCharType="end"/>
-      </w:r>
-      <w:r>
-        <w:rPr>
-          <w:lang w:val="en-US"/>
-        </w:rPr>
-        <w:t xml:space="preserve"> </w:t>
+      <w:hyperlink r:id="rId17" w:history="1">
+        <w:r>
+          <w:rPr>
+            <w:rStyle w:val="Hyperlink"/>
+            <w:lang w:val="en-US"/>
+          </w:rPr>
+          <w:t>https://blogs.windows.com/msedgedev/2015/09/18/ortc-api-is-now-available-in-microsoft-edge/</w:t>
+        </w:r>
+      </w:hyperlink>
+      <w:r>
+        <w:rPr>
+          <w:lang w:val="en-US"/>
+        </w:rPr>
+        <w:t xml:space="preserve"> [27 May 2016]</w:t>
       </w:r>
     </w:p>
   </w:footnote>
@@ -16681,32 +17012,15 @@
         </w:rPr>
         <w:t xml:space="preserve"> </w:t>
       </w:r>
-      <w:r>
-        <w:fldChar w:fldCharType="begin"/>
-      </w:r>
-      <w:r>
-        <w:rPr>
-          <w:lang w:val="en-US"/>
-        </w:rPr>
-        <w:instrText xml:space="preserve"> HYPERLINK "https://webrtc.org/native-code/" </w:instrText>
-      </w:r>
-      <w:r>
-        <w:fldChar w:fldCharType="separate"/>
-      </w:r>
-      <w:r>
-        <w:rPr>
-          <w:rStyle w:val="Hyperlink"/>
-          <w:lang w:val="en-US"/>
-        </w:rPr>
-        <w:t>https://webrtc.org/native-code/</w:t>
-      </w:r>
-      <w:r>
-        <w:rPr>
-          <w:rStyle w:val="Hyperlink"/>
-          <w:lang w:val="en-US"/>
-        </w:rPr>
-        <w:fldChar w:fldCharType="end"/>
-      </w:r>
+      <w:hyperlink r:id="rId18" w:history="1">
+        <w:r>
+          <w:rPr>
+            <w:rStyle w:val="Hyperlink"/>
+            <w:lang w:val="en-US"/>
+          </w:rPr>
+          <w:t>https://www.w3.org/TR/webrtc/</w:t>
+        </w:r>
+      </w:hyperlink>
       <w:r>
         <w:rPr>
           <w:lang w:val="en-US"/>
@@ -16735,13 +17049,13 @@
         </w:rPr>
         <w:t xml:space="preserve"> </w:t>
       </w:r>
-      <w:hyperlink r:id="rId14" w:history="1">
+      <w:hyperlink r:id="rId19" w:history="1">
         <w:r>
           <w:rPr>
             <w:rStyle w:val="Hyperlink"/>
             <w:lang w:val="en-US"/>
           </w:rPr>
-          <w:t>https://crosswalk-project.org/</w:t>
+          <w:t>http://getbootstrap.com/</w:t>
         </w:r>
       </w:hyperlink>
       <w:r>
@@ -16772,32 +17086,15 @@
         </w:rPr>
         <w:t xml:space="preserve"> </w:t>
       </w:r>
-      <w:r>
-        <w:fldChar w:fldCharType="begin"/>
-      </w:r>
-      <w:r>
-        <w:rPr>
-          <w:lang w:val="en-US"/>
-        </w:rPr>
-        <w:instrText xml:space="preserve"> HYPERLINK "http://www.openwebrtc.org/" </w:instrText>
-      </w:r>
-      <w:r>
-        <w:fldChar w:fldCharType="separate"/>
-      </w:r>
-      <w:r>
-        <w:rPr>
-          <w:rStyle w:val="Hyperlink"/>
-          <w:lang w:val="en-US"/>
-        </w:rPr>
-        <w:t>http://www.openwebrtc.org/</w:t>
-      </w:r>
-      <w:r>
-        <w:rPr>
-          <w:rStyle w:val="Hyperlink"/>
-          <w:lang w:val="en-US"/>
-        </w:rPr>
-        <w:fldChar w:fldCharType="end"/>
-      </w:r>
+      <w:hyperlink r:id="rId20" w:history="1">
+        <w:r>
+          <w:rPr>
+            <w:rStyle w:val="Hyperlink"/>
+            <w:lang w:val="en-US"/>
+          </w:rPr>
+          <w:t>https://webrtc.org/native-code/</w:t>
+        </w:r>
+      </w:hyperlink>
       <w:r>
         <w:rPr>
           <w:lang w:val="en-US"/>
@@ -16826,13 +17123,13 @@
         </w:rPr>
         <w:t xml:space="preserve"> </w:t>
       </w:r>
-      <w:hyperlink r:id="rId15" w:history="1">
+      <w:hyperlink r:id="rId21" w:history="1">
         <w:r>
           <w:rPr>
             <w:rStyle w:val="Hyperlink"/>
             <w:lang w:val="en-US"/>
           </w:rPr>
-          <w:t>http://passportjs.org/</w:t>
+          <w:t>https://crosswalk-project.org/</w:t>
         </w:r>
       </w:hyperlink>
       <w:r>
@@ -16863,32 +17160,15 @@
         </w:rPr>
         <w:t xml:space="preserve"> </w:t>
       </w:r>
-      <w:r>
-        <w:fldChar w:fldCharType="begin"/>
-      </w:r>
-      <w:r>
-        <w:rPr>
-          <w:lang w:val="en-US"/>
-        </w:rPr>
-        <w:instrText xml:space="preserve"> HYPERLINK "http://oauth.net/" </w:instrText>
-      </w:r>
-      <w:r>
-        <w:fldChar w:fldCharType="separate"/>
-      </w:r>
-      <w:r>
-        <w:rPr>
-          <w:rStyle w:val="Hyperlink"/>
-          <w:lang w:val="en-US"/>
-        </w:rPr>
-        <w:t>http://oauth.net/</w:t>
-      </w:r>
-      <w:r>
-        <w:rPr>
-          <w:rStyle w:val="Hyperlink"/>
-          <w:lang w:val="en-US"/>
-        </w:rPr>
-        <w:fldChar w:fldCharType="end"/>
-      </w:r>
+      <w:hyperlink r:id="rId22" w:history="1">
+        <w:r>
+          <w:rPr>
+            <w:rStyle w:val="Hyperlink"/>
+            <w:lang w:val="en-US"/>
+          </w:rPr>
+          <w:t>http://www.openwebrtc.org/</w:t>
+        </w:r>
+      </w:hyperlink>
       <w:r>
         <w:rPr>
           <w:lang w:val="en-US"/>
@@ -16917,32 +17197,15 @@
         </w:rPr>
         <w:t xml:space="preserve"> </w:t>
       </w:r>
-      <w:r>
-        <w:fldChar w:fldCharType="begin"/>
-      </w:r>
-      <w:r>
-        <w:rPr>
-          <w:lang w:val="en-US"/>
-        </w:rPr>
-        <w:instrText xml:space="preserve"> HYPERLINK "https://github.com/ging/licode/tree/master/erizo" </w:instrText>
-      </w:r>
-      <w:r>
-        <w:fldChar w:fldCharType="separate"/>
-      </w:r>
-      <w:r>
-        <w:rPr>
-          <w:rStyle w:val="Hyperlink"/>
-          <w:lang w:val="en-US"/>
-        </w:rPr>
-        <w:t>https://github.com/ging/licode/tree/master/erizo</w:t>
-      </w:r>
-      <w:r>
-        <w:rPr>
-          <w:rStyle w:val="Hyperlink"/>
-          <w:lang w:val="en-US"/>
-        </w:rPr>
-        <w:fldChar w:fldCharType="end"/>
-      </w:r>
+      <w:hyperlink r:id="rId23" w:history="1">
+        <w:r>
+          <w:rPr>
+            <w:rStyle w:val="Hyperlink"/>
+            <w:lang w:val="en-US"/>
+          </w:rPr>
+          <w:t>http://passportjs.org/</w:t>
+        </w:r>
+      </w:hyperlink>
       <w:r>
         <w:rPr>
           <w:lang w:val="en-US"/>
@@ -16971,32 +17234,89 @@
         </w:rPr>
         <w:t xml:space="preserve"> </w:t>
       </w:r>
-      <w:r>
-        <w:fldChar w:fldCharType="begin"/>
-      </w:r>
-      <w:r>
-        <w:rPr>
-          <w:lang w:val="en-US"/>
-        </w:rPr>
-        <w:instrText xml:space="preserve"> HYPERLINK "https://janus.conf.meetecho.com/" </w:instrText>
-      </w:r>
-      <w:r>
-        <w:fldChar w:fldCharType="separate"/>
-      </w:r>
-      <w:r>
-        <w:rPr>
-          <w:rStyle w:val="Hyperlink"/>
-          <w:lang w:val="en-US"/>
-        </w:rPr>
-        <w:t>https://janus.conf.meetecho.com/</w:t>
-      </w:r>
-      <w:r>
-        <w:rPr>
-          <w:rStyle w:val="Hyperlink"/>
-          <w:lang w:val="en-US"/>
-        </w:rPr>
-        <w:fldChar w:fldCharType="end"/>
-      </w:r>
+      <w:hyperlink r:id="rId24" w:history="1">
+        <w:r>
+          <w:rPr>
+            <w:rStyle w:val="Hyperlink"/>
+            <w:lang w:val="en-US"/>
+          </w:rPr>
+          <w:t>http://oauth.net/</w:t>
+        </w:r>
+      </w:hyperlink>
+      <w:r>
+        <w:rPr>
+          <w:lang w:val="en-US"/>
+        </w:rPr>
+        <w:t xml:space="preserve"> </w:t>
+      </w:r>
+    </w:p>
+  </w:footnote>
+  <w:footnote w:id="25">
+    <w:p>
+      <w:pPr>
+        <w:pStyle w:val="Funotentext"/>
+        <w:rPr>
+          <w:lang w:val="en-US"/>
+        </w:rPr>
+      </w:pPr>
+      <w:r>
+        <w:rPr>
+          <w:rStyle w:val="Funotenzeichen"/>
+        </w:rPr>
+        <w:footnoteRef/>
+      </w:r>
+      <w:r>
+        <w:rPr>
+          <w:lang w:val="en-US"/>
+        </w:rPr>
+        <w:t xml:space="preserve"> </w:t>
+      </w:r>
+      <w:hyperlink r:id="rId25" w:history="1">
+        <w:r>
+          <w:rPr>
+            <w:rStyle w:val="Hyperlink"/>
+            <w:lang w:val="en-US"/>
+          </w:rPr>
+          <w:t>https://github.com/ging/licode/tree/master/erizo</w:t>
+        </w:r>
+      </w:hyperlink>
+      <w:r>
+        <w:rPr>
+          <w:lang w:val="en-US"/>
+        </w:rPr>
+        <w:t xml:space="preserve"> </w:t>
+      </w:r>
+    </w:p>
+  </w:footnote>
+  <w:footnote w:id="26">
+    <w:p>
+      <w:pPr>
+        <w:pStyle w:val="Funotentext"/>
+        <w:rPr>
+          <w:lang w:val="en-US"/>
+        </w:rPr>
+      </w:pPr>
+      <w:r>
+        <w:rPr>
+          <w:rStyle w:val="Funotenzeichen"/>
+        </w:rPr>
+        <w:footnoteRef/>
+      </w:r>
+      <w:r>
+        <w:rPr>
+          <w:lang w:val="en-US"/>
+        </w:rPr>
+        <w:t xml:space="preserve"> </w:t>
+      </w:r>
+      <w:hyperlink r:id="rId26" w:history="1">
+        <w:r>
+          <w:rPr>
+            <w:rStyle w:val="Hyperlink"/>
+            <w:lang w:val="en-US"/>
+          </w:rPr>
+          <w:t>https://janus.conf.meetecho.com/</w:t>
+        </w:r>
+      </w:hyperlink>
       <w:r>
         <w:rPr>
           <w:lang w:val="en-US"/>
@@ -19730,7 +20050,7 @@
 </file>
 
 <file path=customXml/itemProps1.xml><?xml version="1.0" encoding="utf-8"?>
-<ds:datastoreItem xmlns:ds="http://schemas.openxmlformats.org/officeDocument/2006/customXml" ds:itemID="{CFC146BC-C4E0-4A04-8541-5D779F3273BB}">
+<ds:datastoreItem xmlns:ds="http://schemas.openxmlformats.org/officeDocument/2006/customXml" ds:itemID="{EC637129-EBC5-4416-A66C-6492C2B24FA2}">
   <ds:schemaRefs>
     <ds:schemaRef ds:uri="http://schemas.openxmlformats.org/officeDocument/2006/bibliography"/>
   </ds:schemaRefs>

</xml_diff>

<commit_message>
Extended cross-platform mobile development chapter
</commit_message>
<xml_diff>
--- a/thesis/BA2_Cross_Platform_WebRTC.docx
+++ b/thesis/BA2_Cross_Platform_WebRTC.docx
@@ -128,21 +128,12 @@
           <w:lang w:val="en-US"/>
         </w:rPr>
       </w:pPr>
-      <w:proofErr w:type="gramStart"/>
       <w:r>
         <w:rPr>
           <w:b/>
           <w:lang w:val="en-US"/>
         </w:rPr>
-        <w:t>submitted</w:t>
-      </w:r>
-      <w:proofErr w:type="gramEnd"/>
-      <w:r>
-        <w:rPr>
-          <w:b/>
-          <w:lang w:val="en-US"/>
-        </w:rPr>
-        <w:t xml:space="preserve"> in conformity with the requirements</w:t>
+        <w:t>submitted in conformity with the requirements</w:t>
       </w:r>
       <w:r>
         <w:rPr>
@@ -174,7 +165,6 @@
         </w:rPr>
         <w:t xml:space="preserve">Bachelor’s degree program </w:t>
       </w:r>
-      <w:proofErr w:type="spellStart"/>
       <w:r>
         <w:rPr>
           <w:b/>
@@ -182,7 +172,6 @@
         </w:rPr>
         <w:t>Internettechnik</w:t>
       </w:r>
-      <w:proofErr w:type="spellEnd"/>
       <w:r>
         <w:rPr>
           <w:b/>
@@ -194,16 +183,8 @@
         <w:rPr>
           <w:lang w:val="en-US"/>
         </w:rPr>
-        <w:t xml:space="preserve">FH JOANNEUM (University of Applied Sciences), </w:t>
-      </w:r>
-      <w:proofErr w:type="spellStart"/>
-      <w:r>
-        <w:rPr>
-          <w:lang w:val="en-US"/>
-        </w:rPr>
-        <w:t>Kapfenberg</w:t>
-      </w:r>
-      <w:proofErr w:type="spellEnd"/>
+        <w:t>FH JOANNEUM (University of Applied Sciences), Kapfenberg</w:t>
+      </w:r>
     </w:p>
     <w:p>
       <w:pPr>
@@ -228,102 +209,54 @@
           <w:lang w:val="en-US"/>
         </w:rPr>
       </w:pPr>
-      <w:proofErr w:type="gramStart"/>
       <w:r>
         <w:rPr>
           <w:b/>
           <w:lang w:val="en-US"/>
         </w:rPr>
-        <w:t>supervisor</w:t>
-      </w:r>
-      <w:proofErr w:type="gramEnd"/>
+        <w:t xml:space="preserve">supervisor: </w:t>
+      </w:r>
+      <w:r>
+        <w:rPr>
+          <w:lang w:val="en-US"/>
+        </w:rPr>
+        <w:t xml:space="preserve">Dipl. Ing. </w:t>
+      </w:r>
+      <w:r>
+        <w:rPr>
+          <w:lang w:val="en-US"/>
+        </w:rPr>
+        <w:t>Johannes Feiner</w:t>
+      </w:r>
+    </w:p>
+    <w:p>
+      <w:pPr>
+        <w:jc w:val="center"/>
+        <w:rPr>
+          <w:lang w:val="en-US"/>
+        </w:rPr>
+      </w:pPr>
+    </w:p>
+    <w:p>
+      <w:pPr>
+        <w:jc w:val="center"/>
+        <w:rPr>
+          <w:lang w:val="en-US"/>
+        </w:rPr>
+      </w:pPr>
       <w:r>
         <w:rPr>
           <w:b/>
           <w:lang w:val="en-US"/>
         </w:rPr>
-        <w:t xml:space="preserve">: </w:t>
-      </w:r>
-      <w:r>
-        <w:rPr>
-          <w:lang w:val="en-US"/>
-        </w:rPr>
-        <w:t xml:space="preserve">Dipl. </w:t>
-      </w:r>
-      <w:proofErr w:type="spellStart"/>
-      <w:r>
-        <w:rPr>
-          <w:lang w:val="en-US"/>
-        </w:rPr>
-        <w:t>Ing</w:t>
-      </w:r>
-      <w:proofErr w:type="spellEnd"/>
-      <w:r>
-        <w:rPr>
-          <w:lang w:val="en-US"/>
-        </w:rPr>
-        <w:t xml:space="preserve">. </w:t>
-      </w:r>
-      <w:r>
-        <w:rPr>
-          <w:lang w:val="en-US"/>
-        </w:rPr>
-        <w:t xml:space="preserve">Johannes </w:t>
-      </w:r>
-      <w:proofErr w:type="spellStart"/>
-      <w:r>
-        <w:rPr>
-          <w:lang w:val="en-US"/>
-        </w:rPr>
-        <w:t>Feiner</w:t>
-      </w:r>
-      <w:proofErr w:type="spellEnd"/>
-    </w:p>
-    <w:p>
-      <w:pPr>
-        <w:jc w:val="center"/>
-        <w:rPr>
-          <w:lang w:val="en-US"/>
-        </w:rPr>
-      </w:pPr>
-    </w:p>
-    <w:p>
-      <w:pPr>
-        <w:jc w:val="center"/>
-        <w:rPr>
-          <w:lang w:val="en-US"/>
-        </w:rPr>
-      </w:pPr>
-      <w:proofErr w:type="gramStart"/>
-      <w:r>
-        <w:rPr>
-          <w:b/>
-          <w:lang w:val="en-US"/>
-        </w:rPr>
-        <w:t>submitted</w:t>
-      </w:r>
-      <w:proofErr w:type="gramEnd"/>
-      <w:r>
-        <w:rPr>
-          <w:b/>
-          <w:lang w:val="en-US"/>
-        </w:rPr>
-        <w:t xml:space="preserve"> by: </w:t>
-      </w:r>
-      <w:r>
-        <w:rPr>
-          <w:lang w:val="en-US"/>
-        </w:rPr>
-        <w:t xml:space="preserve">Michael </w:t>
-      </w:r>
-      <w:proofErr w:type="spellStart"/>
-      <w:r>
-        <w:rPr>
-          <w:lang w:val="en-US"/>
-        </w:rPr>
-        <w:t>Stifter</w:t>
-      </w:r>
-      <w:proofErr w:type="spellEnd"/>
+        <w:t xml:space="preserve">submitted by: </w:t>
+      </w:r>
+      <w:r>
+        <w:rPr>
+          <w:lang w:val="en-US"/>
+        </w:rPr>
+        <w:t>Michael Stifter</w:t>
+      </w:r>
       <w:r>
         <w:rPr>
           <w:lang w:val="en-US"/>
@@ -426,21 +359,7 @@
         <w:rPr>
           <w:lang w:val="en-US"/>
         </w:rPr>
-        <w:t xml:space="preserve">achelor’s thesis was composed by </w:t>
-      </w:r>
-      <w:proofErr w:type="gramStart"/>
-      <w:r>
-        <w:rPr>
-          <w:lang w:val="en-US"/>
-        </w:rPr>
-        <w:t>myself</w:t>
-      </w:r>
-      <w:proofErr w:type="gramEnd"/>
-      <w:r>
-        <w:rPr>
-          <w:lang w:val="en-US"/>
-        </w:rPr>
-        <w:t xml:space="preserve"> and that the work contained herein is my own. I also confirm that I have only used the specified resources. All formulations and concepts taken verbatim or in substance from printed or unprinted material or from the Internet have been cited according to the rules of good scientific practice and indicated by footnotes or other exact references to the original source.</w:t>
+        <w:t>achelor’s thesis was composed by myself and that the work contained herein is my own. I also confirm that I have only used the specified resources. All formulations and concepts taken verbatim or in substance from printed or unprinted material or from the Internet have been cited according to the rules of good scientific practice and indicated by footnotes or other exact references to the original source.</w:t>
       </w:r>
     </w:p>
     <w:p>
@@ -496,16 +415,8 @@
         <w:rPr>
           <w:lang w:val="en-US"/>
         </w:rPr>
-        <w:t xml:space="preserve">Michael </w:t>
-      </w:r>
-      <w:proofErr w:type="spellStart"/>
-      <w:r>
-        <w:rPr>
-          <w:lang w:val="en-US"/>
-        </w:rPr>
-        <w:t>Stifter</w:t>
-      </w:r>
-      <w:proofErr w:type="spellEnd"/>
+        <w:t>Michael Stifter</w:t>
+      </w:r>
       <w:r>
         <w:rPr>
           <w:lang w:val="en-US"/>
@@ -6370,14 +6281,12 @@
       </w:pPr>
       <w:bookmarkStart w:id="2" w:name="_Toc438987629"/>
       <w:bookmarkStart w:id="3" w:name="_Toc452383191"/>
-      <w:proofErr w:type="spellStart"/>
       <w:r>
         <w:lastRenderedPageBreak/>
         <w:t>Introduction</w:t>
       </w:r>
       <w:bookmarkEnd w:id="2"/>
       <w:bookmarkEnd w:id="3"/>
-      <w:proofErr w:type="spellEnd"/>
     </w:p>
     <w:p>
       <w:pPr>
@@ -6759,7 +6668,6 @@
           <w:lang w:val="en-US"/>
         </w:rPr>
       </w:pPr>
-      <w:proofErr w:type="gramStart"/>
       <w:r>
         <w:rPr>
           <w:lang w:val="en-US"/>
@@ -6776,14 +6684,7 @@
         <w:rPr>
           <w:lang w:val="en-US"/>
         </w:rPr>
-        <w:t xml:space="preserve"> APIs, MDD?</w:t>
-      </w:r>
-      <w:proofErr w:type="gramEnd"/>
-      <w:r>
-        <w:rPr>
-          <w:lang w:val="en-US"/>
-        </w:rPr>
-        <w:t xml:space="preserve"> (PAPER-6</w:t>
+        <w:t xml:space="preserve"> APIs, MDD? (PAPER-6</w:t>
       </w:r>
       <w:r>
         <w:rPr>
@@ -6797,6 +6698,13 @@
         </w:rPr>
         <w:t>)</w:t>
       </w:r>
+      <w:r>
+        <w:rPr>
+          <w:lang w:val="en-US"/>
+        </w:rPr>
+        <w:tab/>
+        <w:t>-&gt; PAPER-1 p. 4</w:t>
+      </w:r>
     </w:p>
     <w:p>
       <w:pPr>
@@ -6889,14 +6797,12 @@
           <w:lang w:val="en-US"/>
         </w:rPr>
       </w:pPr>
-      <w:proofErr w:type="gramStart"/>
       <w:r>
         <w:rPr>
           <w:lang w:val="en-US"/>
         </w:rPr>
         <w:t># PAPER-9?</w:t>
       </w:r>
-      <w:proofErr w:type="gramEnd"/>
     </w:p>
     <w:p>
       <w:pPr>
@@ -6944,35 +6850,7 @@
         <w:rPr>
           <w:lang w:val="en-US"/>
         </w:rPr>
-        <w:t>Unlike native apps, web apps do not need to be physically installed on the device and, furthermore, also do not have to be upgraded when a new version is available. At the same time, this becomes a disadvantage when users are not connected to the internet. In this case, the web app is not accessible to the user (cf. PAPER-1). There are modern HTML5 technologies like the Application Cache (</w:t>
-      </w:r>
-      <w:proofErr w:type="spellStart"/>
-      <w:r>
-        <w:rPr>
-          <w:lang w:val="en-US"/>
-        </w:rPr>
-        <w:t>AppCache</w:t>
-      </w:r>
-      <w:proofErr w:type="spellEnd"/>
-      <w:r>
-        <w:rPr>
-          <w:lang w:val="en-US"/>
-        </w:rPr>
-        <w:t xml:space="preserve">) to eradicate this problem. </w:t>
-      </w:r>
-      <w:proofErr w:type="spellStart"/>
-      <w:r>
-        <w:rPr>
-          <w:lang w:val="en-US"/>
-        </w:rPr>
-        <w:t>AppCache</w:t>
-      </w:r>
-      <w:proofErr w:type="spellEnd"/>
-      <w:r>
-        <w:rPr>
-          <w:lang w:val="en-US"/>
-        </w:rPr>
-        <w:t xml:space="preserve"> allows developers to store programming logic and data on the user’s device. However, this technology requires substantial additional programming effort (cf. PAPER-3).</w:t>
+        <w:t>Unlike native apps, web apps do not need to be physically installed on the device and, furthermore, also do not have to be upgraded when a new version is available. At the same time, this becomes a disadvantage when users are not connected to the internet. In this case, the web app is not accessible to the user (cf. PAPER-1). There are modern HTML5 technologies like the Application Cache (AppCache) to eradicate this problem. AppCache allows developers to store programming logic and data on the user’s device. However, this technology requires substantial additional programming effort (cf. PAPER-3).</w:t>
       </w:r>
     </w:p>
     <w:p>
@@ -7287,16 +7165,175 @@
           <w:lang w:val="en-US"/>
         </w:rPr>
         <w:lastRenderedPageBreak/>
-        <w:t xml:space="preserve">Play Store or the iOS </w:t>
-      </w:r>
-      <w:proofErr w:type="spellStart"/>
-      <w:r>
-        <w:rPr>
-          <w:lang w:val="en-US"/>
-        </w:rPr>
-        <w:t>AppStore</w:t>
-      </w:r>
-      <w:proofErr w:type="spellEnd"/>
+        <w:t xml:space="preserve">Play Store or the iOS AppStore. </w:t>
+      </w:r>
+      <w:r>
+        <w:rPr>
+          <w:lang w:val="en-US"/>
+        </w:rPr>
+        <w:t>This is a considerable advantage since it provides a single point for the users of the platform where they can obtain the applications, one that traditional web apps, which run solely in a browser, do not share.</w:t>
+      </w:r>
+    </w:p>
+    <w:p>
+      <w:pPr>
+        <w:pStyle w:val="berschrift2"/>
+        <w:rPr>
+          <w:lang w:val="en-US"/>
+        </w:rPr>
+      </w:pPr>
+      <w:bookmarkStart w:id="12" w:name="_Toc452383199"/>
+      <w:r>
+        <w:rPr>
+          <w:lang w:val="en-US"/>
+        </w:rPr>
+        <w:t>Limitations</w:t>
+      </w:r>
+      <w:bookmarkEnd w:id="12"/>
+    </w:p>
+    <w:p>
+      <w:pPr>
+        <w:rPr>
+          <w:lang w:val="en-US"/>
+        </w:rPr>
+      </w:pPr>
+      <w:r>
+        <w:rPr>
+          <w:lang w:val="en-US"/>
+        </w:rPr>
+        <w:t xml:space="preserve"># </w:t>
+      </w:r>
+      <w:r>
+        <w:rPr>
+          <w:lang w:val="en-US"/>
+        </w:rPr>
+        <w:t>USER EXPERIENCE / INTERACTION</w:t>
+      </w:r>
+    </w:p>
+    <w:p>
+      <w:pPr>
+        <w:rPr>
+          <w:lang w:val="en-US"/>
+        </w:rPr>
+      </w:pPr>
+    </w:p>
+    <w:p>
+      <w:pPr>
+        <w:rPr>
+          <w:lang w:val="en-US"/>
+        </w:rPr>
+      </w:pPr>
+      <w:r>
+        <w:rPr>
+          <w:lang w:val="en-US"/>
+        </w:rPr>
+        <w:t># LOSS OF FLEXIBILITY</w:t>
+      </w:r>
+    </w:p>
+    <w:p>
+      <w:pPr>
+        <w:rPr>
+          <w:lang w:val="en-US"/>
+        </w:rPr>
+      </w:pPr>
+      <w:r>
+        <w:rPr>
+          <w:lang w:val="en-US"/>
+        </w:rPr>
+        <w:t xml:space="preserve">In addition, cross-platform developed apps </w:t>
+      </w:r>
+      <w:r>
+        <w:rPr>
+          <w:lang w:val="en-US"/>
+        </w:rPr>
+        <w:t>commonly do not exhibit the same performance measures as native apps do. This circumstance particularly affects hybrid apps, since their user interfaces are not utilizing the optimized native components (cf. PAPER-1). Apart from that, communication to underlying device hardware, such as sensors or file system, is achieved by using an API layer, which additionally slows down the execution of the business logic.</w:t>
+      </w:r>
+      <w:r>
+        <w:rPr>
+          <w:lang w:val="en-US"/>
+        </w:rPr>
+        <w:t xml:space="preserve"> Other types of c</w:t>
+      </w:r>
+      <w:r>
+        <w:rPr>
+          <w:lang w:val="en-US"/>
+        </w:rPr>
+        <w:t>ross-platform mobile developed apps</w:t>
+      </w:r>
+      <w:r>
+        <w:rPr>
+          <w:lang w:val="en-US"/>
+        </w:rPr>
+        <w:t>, namely generated apps and to some extent interpreted apps, are not concerned by this circumstance.</w:t>
+      </w:r>
+    </w:p>
+    <w:p>
+      <w:pPr>
+        <w:rPr>
+          <w:lang w:val="en-US"/>
+        </w:rPr>
+      </w:pPr>
+      <w:r>
+        <w:rPr>
+          <w:lang w:val="en-US"/>
+        </w:rPr>
+        <w:t>Furthermore, the fact that there is no standardized interface for the API that bridges the communication between the native operating system and the cross-platform developed app</w:t>
+      </w:r>
+      <w:r>
+        <w:rPr>
+          <w:lang w:val="en-US"/>
+        </w:rPr>
+        <w:t xml:space="preserve"> has led to the situation that each framework has implemented their own version of such an API (cf. PAPER-2). </w:t>
+      </w:r>
+      <w:r>
+        <w:rPr>
+          <w:lang w:val="en-US"/>
+        </w:rPr>
+        <w:t>This can be inconvenient for developers because although there are few differences in terms of the functionality, the programming syntax can vary widely. As a result, switching from one cross-platform development framework to another can be an arduous task.</w:t>
+      </w:r>
+    </w:p>
+    <w:p>
+      <w:pPr>
+        <w:rPr>
+          <w:lang w:val="en-US"/>
+        </w:rPr>
+      </w:pPr>
+      <w:r>
+        <w:rPr>
+          <w:lang w:val="en-US"/>
+        </w:rPr>
+        <w:t xml:space="preserve"># PUT SOMEWHERE ELSE? # </w:t>
+      </w:r>
+      <w:r>
+        <w:rPr>
+          <w:lang w:val="en-US"/>
+        </w:rPr>
+        <w:t>Another</w:t>
+      </w:r>
+      <w:r>
+        <w:rPr>
+          <w:lang w:val="en-US"/>
+        </w:rPr>
+        <w:t xml:space="preserve"> </w:t>
+      </w:r>
+      <w:r>
+        <w:rPr>
+          <w:lang w:val="en-US"/>
+        </w:rPr>
+        <w:t>detail</w:t>
+      </w:r>
+      <w:r>
+        <w:rPr>
+          <w:lang w:val="en-US"/>
+        </w:rPr>
+        <w:t xml:space="preserve"> to consider when the aim of cross-platform mobile development involves the deployment in Apple’s App Store is that it might not be enough to simply wrap an existing web page inside the web view of a native app. According to PAPER-1, it is possible that such an app will be rejected by Apple’s reviewing team. In its official review guidelines, Apple clearly states that apps will be rejected if they are “simply web sites bundles as apps”</w:t>
+      </w:r>
+      <w:r>
+        <w:rPr>
+          <w:rStyle w:val="Funotenzeichen"/>
+          <w:lang w:val="en-US"/>
+        </w:rPr>
+        <w:footnoteReference w:id="1"/>
+      </w:r>
       <w:r>
         <w:rPr>
           <w:lang w:val="en-US"/>
@@ -7307,7 +7344,7 @@
         <w:rPr>
           <w:lang w:val="en-US"/>
         </w:rPr>
-        <w:t>This is a considerable advantage since it provides a single point for the users of the platform where they can obtain the applications, one that traditional web apps, which run solely in a browser, do not share.</w:t>
+        <w:t>Consequently, it is necessary that an app provides some sort of additional value in comparison to a simple web page.</w:t>
       </w:r>
     </w:p>
     <w:p>
@@ -7317,609 +7354,440 @@
           <w:lang w:val="en-US"/>
         </w:rPr>
       </w:pPr>
-      <w:bookmarkStart w:id="12" w:name="_Toc452383199"/>
-      <w:r>
-        <w:rPr>
-          <w:lang w:val="en-US"/>
-        </w:rPr>
-        <w:t>Limitations</w:t>
-      </w:r>
-      <w:bookmarkEnd w:id="12"/>
-    </w:p>
-    <w:p>
-      <w:pPr>
-        <w:rPr>
-          <w:lang w:val="en-US"/>
-        </w:rPr>
-      </w:pPr>
-      <w:r>
-        <w:rPr>
-          <w:lang w:val="en-US"/>
-        </w:rPr>
-        <w:t xml:space="preserve"># </w:t>
-      </w:r>
-      <w:r>
-        <w:rPr>
-          <w:lang w:val="en-US"/>
-        </w:rPr>
-        <w:t>USER EXPERIENCE / INTERACTION</w:t>
-      </w:r>
-    </w:p>
-    <w:p>
-      <w:pPr>
-        <w:rPr>
-          <w:lang w:val="en-US"/>
-        </w:rPr>
-      </w:pPr>
-      <w:r>
-        <w:rPr>
-          <w:lang w:val="en-US"/>
-        </w:rPr>
-        <w:t># LOSS OF FLEXIBILITY</w:t>
-      </w:r>
-    </w:p>
-    <w:p>
-      <w:pPr>
-        <w:rPr>
-          <w:lang w:val="en-US"/>
-        </w:rPr>
-      </w:pPr>
-      <w:r>
-        <w:rPr>
-          <w:lang w:val="en-US"/>
-        </w:rPr>
-        <w:t># USUALLY SLOWER THAN NATIVE APP</w:t>
-      </w:r>
-      <w:r>
-        <w:rPr>
-          <w:lang w:val="en-US"/>
-        </w:rPr>
-        <w:t xml:space="preserve"> (PAPER-1)</w:t>
-      </w:r>
-    </w:p>
-    <w:p>
-      <w:pPr>
-        <w:rPr>
-          <w:lang w:val="en-US"/>
-        </w:rPr>
-      </w:pPr>
-      <w:r>
-        <w:rPr>
-          <w:lang w:val="en-US"/>
-        </w:rPr>
-        <w:t># APPLE MIGHT REJECT APP IF IT IS JUST THE WEB PAGE INSIDE A WEB VIEW (PAPER-1)</w:t>
-      </w:r>
-    </w:p>
-    <w:p>
-      <w:pPr>
-        <w:rPr>
-          <w:lang w:val="en-US"/>
-        </w:rPr>
-      </w:pPr>
-      <w:r>
-        <w:rPr>
-          <w:lang w:val="en-US"/>
-        </w:rPr>
-        <w:t xml:space="preserve"># PUT SOMEWHERE ELSE? # </w:t>
-      </w:r>
-      <w:proofErr w:type="gramStart"/>
-      <w:r>
-        <w:rPr>
-          <w:lang w:val="en-US"/>
-        </w:rPr>
-        <w:t>One</w:t>
-      </w:r>
-      <w:proofErr w:type="gramEnd"/>
-      <w:r>
-        <w:rPr>
-          <w:lang w:val="en-US"/>
-        </w:rPr>
-        <w:t xml:space="preserve"> thing to consider when the aim of cross-platform mobile development in</w:t>
-      </w:r>
-      <w:bookmarkStart w:id="13" w:name="_GoBack"/>
+      <w:bookmarkStart w:id="13" w:name="_Toc452383200"/>
+      <w:r>
+        <w:rPr>
+          <w:lang w:val="en-US"/>
+        </w:rPr>
+        <w:lastRenderedPageBreak/>
+        <w:t>Differences to native app development</w:t>
+      </w:r>
       <w:bookmarkEnd w:id="13"/>
-      <w:r>
-        <w:rPr>
-          <w:lang w:val="en-US"/>
-        </w:rPr>
-        <w:t>volves the deployment in Apple’s App Store is that it might not be enough to simply wrap an existing web page inside the web view of a native app. According to PAPER-1, it is possible that such an app will be rejected by Apple’s reviewing team. In its official review guidelines, Apple clearly states that apps will be rejected if they are “simply web sites bundles as apps”</w:t>
+    </w:p>
+    <w:p>
+      <w:pPr>
+        <w:rPr>
+          <w:lang w:val="en-US"/>
+        </w:rPr>
+      </w:pPr>
+      <w:r>
+        <w:rPr>
+          <w:lang w:val="en-US"/>
+        </w:rPr>
+        <w:t># INTRODUCTION TO SECTION</w:t>
+      </w:r>
+    </w:p>
+    <w:p>
+      <w:pPr>
+        <w:pStyle w:val="berschrift3"/>
+        <w:rPr>
+          <w:lang w:val="en-US"/>
+        </w:rPr>
+      </w:pPr>
+      <w:bookmarkStart w:id="14" w:name="_Toc452383201"/>
+      <w:r>
+        <w:rPr>
+          <w:lang w:val="en-US"/>
+        </w:rPr>
+        <w:t>Compiled vs. interpreted apps</w:t>
+      </w:r>
+      <w:bookmarkEnd w:id="14"/>
+    </w:p>
+    <w:p>
+      <w:pPr>
+        <w:rPr>
+          <w:lang w:val="en-US"/>
+        </w:rPr>
+      </w:pPr>
+      <w:r>
+        <w:rPr>
+          <w:lang w:val="en-US"/>
+        </w:rPr>
+        <w:t xml:space="preserve">A large difference between a native app and a cross-platform developed app is the fact that native apps are usually compiled, which in most cases results in faster execution times because the programming code is translated into machine code before the execution of the program. Cross-platform developed apps, on the other hand, mostly use interpreted languages such as JavaScript, which execute its code instructions step-by-step without compiling them first (cf. PAPER-2). Generated cross-platform apps, as discussed in Chapter </w:t>
+      </w:r>
+      <w:r>
+        <w:rPr>
+          <w:lang w:val="en-US"/>
+        </w:rPr>
+        <w:fldChar w:fldCharType="begin"/>
+      </w:r>
+      <w:r>
+        <w:rPr>
+          <w:lang w:val="en-US"/>
+        </w:rPr>
+        <w:instrText xml:space="preserve"> REF _Ref452377901 \r \h </w:instrText>
+      </w:r>
+      <w:r>
+        <w:rPr>
+          <w:lang w:val="en-US"/>
+        </w:rPr>
+      </w:r>
+      <w:r>
+        <w:rPr>
+          <w:lang w:val="en-US"/>
+        </w:rPr>
+        <w:fldChar w:fldCharType="separate"/>
+      </w:r>
+      <w:r>
+        <w:rPr>
+          <w:lang w:val="en-US"/>
+        </w:rPr>
+        <w:t>2.1.4</w:t>
+      </w:r>
+      <w:r>
+        <w:rPr>
+          <w:lang w:val="en-US"/>
+        </w:rPr>
+        <w:fldChar w:fldCharType="end"/>
+      </w:r>
+      <w:r>
+        <w:rPr>
+          <w:lang w:val="en-US"/>
+        </w:rPr>
+        <w:t>, constitute an exception to this circumstance.</w:t>
+      </w:r>
+    </w:p>
+    <w:p>
+      <w:pPr>
+        <w:pStyle w:val="berschrift2"/>
+        <w:rPr>
+          <w:lang w:val="en-US"/>
+        </w:rPr>
+      </w:pPr>
+      <w:bookmarkStart w:id="15" w:name="_Toc452383202"/>
+      <w:r>
+        <w:rPr>
+          <w:lang w:val="en-US"/>
+        </w:rPr>
+        <w:t>Motivation</w:t>
+      </w:r>
+      <w:bookmarkEnd w:id="15"/>
+    </w:p>
+    <w:p>
+      <w:pPr>
+        <w:rPr>
+          <w:lang w:val="en-US"/>
+        </w:rPr>
+      </w:pPr>
+      <w:r>
+        <w:rPr>
+          <w:lang w:val="en-US"/>
+        </w:rPr>
+        <w:t># REASONS TO USE CROSS-PLATFORM APP INSTEAD OF WEB APP</w:t>
+      </w:r>
+    </w:p>
+    <w:p>
+      <w:pPr>
+        <w:rPr>
+          <w:lang w:val="en-US"/>
+        </w:rPr>
+      </w:pPr>
+      <w:r>
+        <w:rPr>
+          <w:lang w:val="en-US"/>
+        </w:rPr>
+        <w:t># DISTINCTION TO NATIVE APPS</w:t>
+      </w:r>
+    </w:p>
+    <w:p>
+      <w:pPr>
+        <w:pStyle w:val="berschrift3"/>
+        <w:rPr>
+          <w:lang w:val="en-US"/>
+        </w:rPr>
+      </w:pPr>
+      <w:bookmarkStart w:id="16" w:name="_Toc452383203"/>
+      <w:r>
+        <w:rPr>
+          <w:lang w:val="en-US"/>
+        </w:rPr>
+        <w:t>User experience</w:t>
+      </w:r>
+      <w:bookmarkEnd w:id="16"/>
+    </w:p>
+    <w:p>
+      <w:pPr>
+        <w:rPr>
+          <w:lang w:val="en-US"/>
+        </w:rPr>
+      </w:pPr>
+      <w:r>
+        <w:rPr>
+          <w:lang w:val="en-US"/>
+        </w:rPr>
+        <w:t>One area that was heavily influenced by the spread of smartphones over the last years is user experience, a term which refers to a person’s overall experience when using a software application or system. With smartphones it is possible, for instance, that an application is triggered when the user enters a certain location, and subsequently performs a pre-defined action.</w:t>
+      </w:r>
+    </w:p>
+    <w:p>
+      <w:pPr>
+        <w:rPr>
+          <w:lang w:val="en-US"/>
+        </w:rPr>
+      </w:pPr>
+      <w:r>
+        <w:rPr>
+          <w:lang w:val="en-US"/>
+        </w:rPr>
+        <w:t>PAPER-2 defines two primary categories for user experience: First, the context of the application or system. It consists of components which need to be understood by the user, such as platform-specific user interface conventions. Second, the implementation, which involves all elements “that can be controlled in an application” (PAPER-2). This includes the use of push notifications, the handling of input errors or the graphical layout of an application. This second part is solely the responsibility of the developer.</w:t>
+      </w:r>
+    </w:p>
+    <w:p>
+      <w:pPr>
+        <w:rPr>
+          <w:lang w:val="en-US"/>
+        </w:rPr>
+      </w:pPr>
+      <w:r>
+        <w:rPr>
+          <w:lang w:val="en-US"/>
+        </w:rPr>
+        <w:t># PUSH NOTIFICATIONS, ACCESS TO CALENDAR, CONTACTS</w:t>
+      </w:r>
+    </w:p>
+    <w:p>
+      <w:pPr>
+        <w:rPr>
+          <w:lang w:val="en-US"/>
+        </w:rPr>
+      </w:pPr>
+      <w:r>
+        <w:rPr>
+          <w:lang w:val="en-US"/>
+        </w:rPr>
+        <w:t># PLATFORM CONVENTIONS – PUT SOMEWHERE ELSE? #</w:t>
+      </w:r>
+    </w:p>
+    <w:p>
+      <w:pPr>
+        <w:rPr>
+          <w:lang w:val="en-US"/>
+        </w:rPr>
+      </w:pPr>
+      <w:r>
+        <w:rPr>
+          <w:lang w:val="en-US"/>
+        </w:rPr>
+        <w:t>PAPER-2 describes a common functionality that users are expecting</w:t>
+      </w:r>
+      <w:r>
+        <w:rPr>
+          <w:lang w:val="en-US"/>
+        </w:rPr>
+        <w:t xml:space="preserve">: the ability to go back to a previous view inside an app, which might originate from experience </w:t>
+      </w:r>
+      <w:r>
+        <w:rPr>
+          <w:lang w:val="en-US"/>
+        </w:rPr>
+        <w:lastRenderedPageBreak/>
+        <w:t xml:space="preserve">with web browsers, where the back button is a central element. However, this concept is implemented differently on each mobile platform. On Apple devices, for instance, there are virtual buttons that provide this functionality. The majority of Android devices, on the other hand, is equipped with a physical back button in the lower right area of the device. </w:t>
+      </w:r>
+      <w:r>
+        <w:rPr>
+          <w:lang w:val="en-US"/>
+        </w:rPr>
+        <w:t>To sum up, users implicitly expect the functionality to go back inside an application, which makes it a vital requirement (cf. PAPER-2).</w:t>
+      </w:r>
+      <w:bookmarkStart w:id="17" w:name="_GoBack"/>
+      <w:bookmarkEnd w:id="17"/>
+    </w:p>
+    <w:p>
+      <w:pPr>
+        <w:pStyle w:val="berschrift3"/>
+        <w:rPr>
+          <w:lang w:val="en-US"/>
+        </w:rPr>
+      </w:pPr>
+      <w:bookmarkStart w:id="18" w:name="_Toc452383204"/>
+      <w:r>
+        <w:rPr>
+          <w:lang w:val="en-US"/>
+        </w:rPr>
+        <w:t>Access to device hardware</w:t>
+      </w:r>
+      <w:bookmarkEnd w:id="18"/>
+    </w:p>
+    <w:p>
+      <w:pPr>
+        <w:rPr>
+          <w:lang w:val="en-US"/>
+        </w:rPr>
+      </w:pPr>
+      <w:r>
+        <w:rPr>
+          <w:lang w:val="en-US"/>
+        </w:rPr>
+        <w:t># SENSORS, FILE SYSTEM</w:t>
+      </w:r>
+    </w:p>
+    <w:p>
+      <w:pPr>
+        <w:pStyle w:val="berschrift2"/>
+        <w:rPr>
+          <w:lang w:val="en-US"/>
+        </w:rPr>
+      </w:pPr>
+      <w:bookmarkStart w:id="19" w:name="_Toc452383205"/>
+      <w:r>
+        <w:rPr>
+          <w:lang w:val="en-US"/>
+        </w:rPr>
+        <w:t>Cross-platform development frameworks</w:t>
+      </w:r>
+      <w:bookmarkEnd w:id="19"/>
+    </w:p>
+    <w:p>
+      <w:pPr>
+        <w:rPr>
+          <w:lang w:val="en-US"/>
+        </w:rPr>
+      </w:pPr>
+      <w:r>
+        <w:rPr>
+          <w:lang w:val="en-US"/>
+        </w:rPr>
+        <w:t>Over the last years, a multitude of cross-platform development frameworks has emerged. This section will give a brief overview of some of the most popular frameworks and mention their particular characteristics.</w:t>
+      </w:r>
+    </w:p>
+    <w:p>
+      <w:pPr>
+        <w:pStyle w:val="berschrift3"/>
+        <w:rPr>
+          <w:lang w:val="en-US"/>
+        </w:rPr>
+      </w:pPr>
+      <w:bookmarkStart w:id="20" w:name="_Toc452383206"/>
+      <w:r>
+        <w:rPr>
+          <w:lang w:val="en-US"/>
+        </w:rPr>
+        <w:t>Apache Cordova (PhoneGap)</w:t>
+      </w:r>
+      <w:bookmarkEnd w:id="20"/>
+    </w:p>
+    <w:p>
+      <w:pPr>
+        <w:rPr>
+          <w:lang w:val="en-US"/>
+        </w:rPr>
+      </w:pPr>
+      <w:r>
+        <w:rPr>
+          <w:lang w:val="en-US"/>
+        </w:rPr>
+        <w:t>One of the most popular cross-platform development frameworks is Apache Cordova</w:t>
       </w:r>
       <w:r>
         <w:rPr>
           <w:rStyle w:val="Funotenzeichen"/>
           <w:lang w:val="en-US"/>
         </w:rPr>
-        <w:footnoteReference w:id="1"/>
-      </w:r>
-      <w:r>
-        <w:rPr>
-          <w:lang w:val="en-US"/>
-        </w:rPr>
-        <w:t xml:space="preserve">. </w:t>
-      </w:r>
-      <w:r>
-        <w:rPr>
-          <w:lang w:val="en-US"/>
-        </w:rPr>
-        <w:t>Consequently, it is necessary that an app provides some sort of additional value in comparison to a simple web page.</w:t>
-      </w:r>
-    </w:p>
-    <w:p>
-      <w:pPr>
-        <w:rPr>
-          <w:lang w:val="en-US"/>
-        </w:rPr>
-      </w:pPr>
-      <w:r>
-        <w:rPr>
-          <w:lang w:val="en-US"/>
-        </w:rPr>
-        <w:t># ACCESS TO DEVICE-SPECIFIC FEATURES THROUGH API, DEPENDENT ON FRAMEWORK</w:t>
-      </w:r>
-      <w:r>
-        <w:rPr>
-          <w:lang w:val="en-US"/>
-        </w:rPr>
-        <w:t xml:space="preserve"> (PAPER-2)</w:t>
-      </w:r>
-    </w:p>
-    <w:p>
-      <w:pPr>
-        <w:rPr>
-          <w:lang w:val="en-US"/>
-        </w:rPr>
-      </w:pPr>
-      <w:r>
-        <w:rPr>
-          <w:lang w:val="en-US"/>
-        </w:rPr>
-        <w:t>PAPER-7</w:t>
-      </w:r>
-    </w:p>
-    <w:p>
-      <w:pPr>
-        <w:pStyle w:val="berschrift2"/>
-        <w:rPr>
-          <w:lang w:val="en-US"/>
-        </w:rPr>
-      </w:pPr>
-      <w:bookmarkStart w:id="14" w:name="_Toc452383200"/>
-      <w:r>
-        <w:rPr>
-          <w:lang w:val="en-US"/>
-        </w:rPr>
-        <w:t>Differences to native app development</w:t>
-      </w:r>
-      <w:bookmarkEnd w:id="14"/>
-    </w:p>
-    <w:p>
-      <w:pPr>
-        <w:rPr>
-          <w:lang w:val="en-US"/>
-        </w:rPr>
-      </w:pPr>
-      <w:r>
-        <w:rPr>
-          <w:lang w:val="en-US"/>
-        </w:rPr>
-        <w:t># INTRODUCTION TO SECTION</w:t>
-      </w:r>
-    </w:p>
-    <w:p>
-      <w:pPr>
-        <w:pStyle w:val="berschrift3"/>
-        <w:rPr>
-          <w:lang w:val="en-US"/>
-        </w:rPr>
-      </w:pPr>
-      <w:bookmarkStart w:id="15" w:name="_Toc452383201"/>
-      <w:r>
-        <w:rPr>
-          <w:lang w:val="en-US"/>
-        </w:rPr>
-        <w:t>Compiled vs. interpreted apps</w:t>
-      </w:r>
-      <w:bookmarkEnd w:id="15"/>
-    </w:p>
-    <w:p>
-      <w:pPr>
-        <w:rPr>
-          <w:lang w:val="en-US"/>
-        </w:rPr>
-      </w:pPr>
-      <w:r>
-        <w:rPr>
-          <w:lang w:val="en-US"/>
-        </w:rPr>
-        <w:t xml:space="preserve">A large difference between a native app and a cross-platform developed app is the fact that native apps are usually compiled, which in most cases results in faster execution times because the programming code is translated into machine code before the execution of the program. Cross-platform developed apps, on the other hand, mostly use interpreted languages such as JavaScript, which execute its code instructions step-by-step without compiling them first (cf. PAPER-2). Generated </w:t>
-      </w:r>
-      <w:r>
-        <w:rPr>
-          <w:lang w:val="en-US"/>
-        </w:rPr>
-        <w:lastRenderedPageBreak/>
-        <w:t xml:space="preserve">cross-platform apps, as discussed in Chapter </w:t>
-      </w:r>
-      <w:r>
-        <w:rPr>
-          <w:lang w:val="en-US"/>
-        </w:rPr>
-        <w:fldChar w:fldCharType="begin"/>
-      </w:r>
-      <w:r>
-        <w:rPr>
-          <w:lang w:val="en-US"/>
-        </w:rPr>
-        <w:instrText xml:space="preserve"> REF _Ref452377901 \r \h </w:instrText>
-      </w:r>
-      <w:r>
-        <w:rPr>
-          <w:lang w:val="en-US"/>
-        </w:rPr>
-      </w:r>
-      <w:r>
-        <w:rPr>
-          <w:lang w:val="en-US"/>
-        </w:rPr>
-        <w:fldChar w:fldCharType="separate"/>
-      </w:r>
-      <w:r>
-        <w:rPr>
-          <w:lang w:val="en-US"/>
-        </w:rPr>
-        <w:t>2.1.4</w:t>
-      </w:r>
-      <w:r>
-        <w:rPr>
-          <w:lang w:val="en-US"/>
-        </w:rPr>
-        <w:fldChar w:fldCharType="end"/>
-      </w:r>
-      <w:r>
-        <w:rPr>
-          <w:lang w:val="en-US"/>
-        </w:rPr>
-        <w:t>, constitute an exception to this circumstance.</w:t>
-      </w:r>
-    </w:p>
-    <w:p>
-      <w:pPr>
-        <w:pStyle w:val="berschrift2"/>
-        <w:rPr>
-          <w:lang w:val="en-US"/>
-        </w:rPr>
-      </w:pPr>
-      <w:bookmarkStart w:id="16" w:name="_Toc452383202"/>
-      <w:r>
-        <w:rPr>
-          <w:lang w:val="en-US"/>
-        </w:rPr>
-        <w:t>Motivation</w:t>
-      </w:r>
-      <w:bookmarkEnd w:id="16"/>
-    </w:p>
-    <w:p>
-      <w:pPr>
-        <w:rPr>
-          <w:lang w:val="en-US"/>
-        </w:rPr>
-      </w:pPr>
-      <w:r>
-        <w:rPr>
-          <w:lang w:val="en-US"/>
-        </w:rPr>
-        <w:t># REASONS TO USE CROSS-PLATFORM APP INSTEAD OF WEB APP</w:t>
-      </w:r>
-    </w:p>
-    <w:p>
-      <w:pPr>
-        <w:rPr>
-          <w:lang w:val="en-US"/>
-        </w:rPr>
-      </w:pPr>
-      <w:r>
-        <w:rPr>
-          <w:lang w:val="en-US"/>
-        </w:rPr>
-        <w:t># DISTINCTION TO NATIVE APPS</w:t>
-      </w:r>
-    </w:p>
-    <w:p>
-      <w:pPr>
-        <w:pStyle w:val="berschrift3"/>
-        <w:rPr>
-          <w:lang w:val="en-US"/>
-        </w:rPr>
-      </w:pPr>
-      <w:bookmarkStart w:id="17" w:name="_Toc452383203"/>
-      <w:r>
-        <w:rPr>
-          <w:lang w:val="en-US"/>
-        </w:rPr>
-        <w:t>User experience</w:t>
-      </w:r>
-      <w:bookmarkEnd w:id="17"/>
-    </w:p>
-    <w:p>
-      <w:pPr>
-        <w:rPr>
-          <w:lang w:val="en-US"/>
-        </w:rPr>
-      </w:pPr>
-      <w:r>
-        <w:rPr>
-          <w:lang w:val="en-US"/>
-        </w:rPr>
-        <w:t>One area that was heavily influenced by the spread of smartphones over the last years is user experience, a term which refers to a person’s overall experience when using a software application or system. With smartphones it is possible, for instance, that an application is triggered when the user enters a certain location, and subsequently performs a pre-defined action.</w:t>
-      </w:r>
-    </w:p>
-    <w:p>
-      <w:pPr>
-        <w:rPr>
-          <w:lang w:val="en-US"/>
-        </w:rPr>
-      </w:pPr>
-      <w:r>
-        <w:rPr>
-          <w:lang w:val="en-US"/>
-        </w:rPr>
-        <w:t>PAPER-2 defines two primary categories for user experience: First, the context of the application or system. It consists of components which need to be understood by the user, such as platform-specific user interface conventions. Second, the implementation, which involves all elements “that can be controlled in an application” (PAPER-2). This includes the use of push notifications, the handling of input errors or the graphical layout of an application. This second part is solely the responsibility of the developer.</w:t>
-      </w:r>
-    </w:p>
-    <w:p>
-      <w:pPr>
-        <w:rPr>
-          <w:lang w:val="en-US"/>
-        </w:rPr>
-      </w:pPr>
-      <w:r>
-        <w:rPr>
-          <w:lang w:val="en-US"/>
-        </w:rPr>
-        <w:t># PUSH NOTIFICATIONS, ACCESS TO CALENDAR, CONTACTS</w:t>
-      </w:r>
-    </w:p>
-    <w:p>
-      <w:pPr>
-        <w:rPr>
-          <w:lang w:val="en-US"/>
-        </w:rPr>
-      </w:pPr>
-      <w:r>
-        <w:rPr>
-          <w:lang w:val="en-US"/>
-        </w:rPr>
-        <w:t># EXAMPLE: BACK NAVIGATION (PAPER-2)</w:t>
-      </w:r>
-    </w:p>
-    <w:p>
-      <w:pPr>
-        <w:pStyle w:val="berschrift3"/>
-        <w:rPr>
-          <w:lang w:val="en-US"/>
-        </w:rPr>
-      </w:pPr>
-      <w:bookmarkStart w:id="18" w:name="_Toc452383204"/>
-      <w:r>
-        <w:rPr>
-          <w:lang w:val="en-US"/>
-        </w:rPr>
-        <w:t>Access to device hardware</w:t>
-      </w:r>
-      <w:bookmarkEnd w:id="18"/>
-    </w:p>
-    <w:p>
-      <w:pPr>
-        <w:rPr>
-          <w:lang w:val="en-US"/>
-        </w:rPr>
-      </w:pPr>
-      <w:r>
-        <w:rPr>
-          <w:lang w:val="en-US"/>
-        </w:rPr>
-        <w:t># SENSORS, FILE SYSTEM</w:t>
-      </w:r>
-    </w:p>
-    <w:p>
-      <w:pPr>
-        <w:pStyle w:val="berschrift2"/>
-        <w:rPr>
-          <w:lang w:val="en-US"/>
-        </w:rPr>
-      </w:pPr>
-      <w:bookmarkStart w:id="19" w:name="_Toc452383205"/>
-      <w:r>
-        <w:rPr>
-          <w:lang w:val="en-US"/>
-        </w:rPr>
-        <w:t>Cross-platform development frameworks</w:t>
-      </w:r>
-      <w:bookmarkEnd w:id="19"/>
-    </w:p>
-    <w:p>
-      <w:pPr>
-        <w:rPr>
-          <w:lang w:val="en-US"/>
-        </w:rPr>
-      </w:pPr>
-      <w:r>
-        <w:rPr>
-          <w:lang w:val="en-US"/>
-        </w:rPr>
-        <w:t>Over the last years, a multitude of cross-platform development frameworks has emerged. This section will give a brief overview of some of the most popular frameworks and mention their particular characteristics.</w:t>
-      </w:r>
-    </w:p>
-    <w:p>
-      <w:pPr>
-        <w:pStyle w:val="berschrift3"/>
-        <w:rPr>
-          <w:lang w:val="en-US"/>
-        </w:rPr>
-      </w:pPr>
-      <w:bookmarkStart w:id="20" w:name="_Toc452383206"/>
-      <w:r>
-        <w:rPr>
-          <w:lang w:val="en-US"/>
-        </w:rPr>
-        <w:t>Apache Cordova (</w:t>
-      </w:r>
-      <w:proofErr w:type="spellStart"/>
+        <w:footnoteReference w:id="2"/>
+      </w:r>
+      <w:r>
+        <w:rPr>
+          <w:lang w:val="en-US"/>
+        </w:rPr>
+        <w:t xml:space="preserve">. Apps built with this framework belong to the category of hybrid apps. </w:t>
+      </w:r>
+      <w:r>
+        <w:rPr>
+          <w:lang w:val="en-US"/>
+        </w:rPr>
+        <w:t xml:space="preserve">Developers can write applications with HTML5, JavaScript and CSS, </w:t>
+      </w:r>
+      <w:r>
+        <w:rPr>
+          <w:lang w:val="en-US"/>
+        </w:rPr>
+        <w:t xml:space="preserve">which will then </w:t>
+      </w:r>
+      <w:r>
+        <w:rPr>
+          <w:lang w:val="en-US"/>
+        </w:rPr>
+        <w:t xml:space="preserve">be executed inside a native application in a </w:t>
+      </w:r>
+      <w:r>
+        <w:rPr>
+          <w:lang w:val="en-US"/>
+        </w:rPr>
+        <w:t>web view.</w:t>
+      </w:r>
+      <w:r>
+        <w:rPr>
+          <w:lang w:val="en-US"/>
+        </w:rPr>
+        <w:t xml:space="preserve"> </w:t>
+      </w:r>
+      <w:r>
+        <w:rPr>
+          <w:lang w:val="en-US"/>
+        </w:rPr>
+        <w:t>Due to the fact that these tools are also used to develop web applications, this framework offers a relatively low entry point into cross-platform mobile development. A</w:t>
+      </w:r>
+      <w:r>
+        <w:rPr>
+          <w:lang w:val="en-US"/>
+        </w:rPr>
+        <w:t xml:space="preserve">ccess to underlying features such as sensors and file system </w:t>
+      </w:r>
+      <w:r>
+        <w:rPr>
+          <w:lang w:val="en-US"/>
+        </w:rPr>
+        <w:t xml:space="preserve">is provided </w:t>
+      </w:r>
+      <w:r>
+        <w:rPr>
+          <w:lang w:val="en-US"/>
+        </w:rPr>
+        <w:t>via an API</w:t>
+      </w:r>
+      <w:r>
+        <w:rPr>
+          <w:lang w:val="en-US"/>
+        </w:rPr>
+        <w:t xml:space="preserve">, the </w:t>
+      </w:r>
+      <w:r>
+        <w:rPr>
+          <w:i/>
+          <w:lang w:val="en-US"/>
+        </w:rPr>
+        <w:t>Cordova Plugins</w:t>
+      </w:r>
+      <w:r>
+        <w:rPr>
+          <w:lang w:val="en-US"/>
+        </w:rPr>
+        <w:t>.</w:t>
+      </w:r>
+      <w:r>
+        <w:rPr>
+          <w:lang w:val="en-US"/>
+        </w:rPr>
+        <w:t xml:space="preserve"> Apache Cordova provides support for numerous platforms, such as Android, iOS, Windows Phone, Blackberry and Ubuntu.</w:t>
+      </w:r>
+    </w:p>
+    <w:p>
+      <w:pPr>
+        <w:rPr>
+          <w:lang w:val="en-US"/>
+        </w:rPr>
+      </w:pPr>
+      <w:r>
+        <w:rPr>
+          <w:lang w:val="en-US"/>
+        </w:rPr>
+        <w:t xml:space="preserve">Apache Cordova is open-source, although its owner, the software company Adobe, also released a different version of it called </w:t>
+      </w:r>
       <w:r>
         <w:rPr>
           <w:lang w:val="en-US"/>
         </w:rPr>
         <w:t>PhoneGap</w:t>
       </w:r>
-      <w:proofErr w:type="spellEnd"/>
-      <w:r>
-        <w:rPr>
-          <w:lang w:val="en-US"/>
-        </w:rPr>
-        <w:t>)</w:t>
-      </w:r>
-      <w:bookmarkEnd w:id="20"/>
-    </w:p>
-    <w:p>
-      <w:pPr>
-        <w:rPr>
-          <w:lang w:val="en-US"/>
-        </w:rPr>
-      </w:pPr>
-      <w:r>
-        <w:rPr>
-          <w:lang w:val="en-US"/>
-        </w:rPr>
-        <w:t>One of the most popular cross-platform development frameworks is Apache Cordova</w:t>
-      </w:r>
-      <w:r>
-        <w:rPr>
-          <w:rStyle w:val="Funotenzeichen"/>
-          <w:lang w:val="en-US"/>
-        </w:rPr>
-        <w:footnoteReference w:id="2"/>
-      </w:r>
-      <w:r>
-        <w:rPr>
-          <w:lang w:val="en-US"/>
-        </w:rPr>
-        <w:t xml:space="preserve">. Apps built with this framework belong to the category of hybrid apps. </w:t>
-      </w:r>
-      <w:r>
-        <w:rPr>
-          <w:lang w:val="en-US"/>
-        </w:rPr>
-        <w:lastRenderedPageBreak/>
-        <w:t xml:space="preserve">Developers can write applications with HTML5, JavaScript and CSS, </w:t>
-      </w:r>
-      <w:r>
-        <w:rPr>
-          <w:lang w:val="en-US"/>
-        </w:rPr>
-        <w:t xml:space="preserve">which will then </w:t>
-      </w:r>
-      <w:r>
-        <w:rPr>
-          <w:lang w:val="en-US"/>
-        </w:rPr>
-        <w:t xml:space="preserve">be executed inside a native application in a </w:t>
-      </w:r>
-      <w:r>
-        <w:rPr>
-          <w:lang w:val="en-US"/>
-        </w:rPr>
-        <w:t>web view.</w:t>
-      </w:r>
-      <w:r>
-        <w:rPr>
-          <w:lang w:val="en-US"/>
-        </w:rPr>
-        <w:t xml:space="preserve"> </w:t>
-      </w:r>
-      <w:r>
-        <w:rPr>
-          <w:lang w:val="en-US"/>
-        </w:rPr>
-        <w:t>Due to the fact that these tools are also used to develop web applications, this framework offers a relatively low entry point into cross-platform mobile development. A</w:t>
-      </w:r>
-      <w:r>
-        <w:rPr>
-          <w:lang w:val="en-US"/>
-        </w:rPr>
-        <w:t xml:space="preserve">ccess to underlying features such as sensors and file system </w:t>
-      </w:r>
-      <w:r>
-        <w:rPr>
-          <w:lang w:val="en-US"/>
-        </w:rPr>
-        <w:t xml:space="preserve">is provided </w:t>
-      </w:r>
-      <w:r>
-        <w:rPr>
-          <w:lang w:val="en-US"/>
-        </w:rPr>
-        <w:t>via an API</w:t>
-      </w:r>
-      <w:r>
-        <w:rPr>
-          <w:lang w:val="en-US"/>
-        </w:rPr>
-        <w:t xml:space="preserve">, the </w:t>
-      </w:r>
-      <w:r>
-        <w:rPr>
-          <w:i/>
-          <w:lang w:val="en-US"/>
-        </w:rPr>
-        <w:t>Cordova Plugins</w:t>
-      </w:r>
-      <w:r>
-        <w:rPr>
-          <w:lang w:val="en-US"/>
-        </w:rPr>
-        <w:t>.</w:t>
-      </w:r>
-      <w:r>
-        <w:rPr>
-          <w:lang w:val="en-US"/>
-        </w:rPr>
-        <w:t xml:space="preserve"> Apache Cordova provides support for numerous platforms, such as </w:t>
-      </w:r>
-      <w:proofErr w:type="gramStart"/>
-      <w:r>
-        <w:rPr>
-          <w:lang w:val="en-US"/>
-        </w:rPr>
-        <w:t>Android</w:t>
-      </w:r>
-      <w:proofErr w:type="gramEnd"/>
-      <w:r>
-        <w:rPr>
-          <w:lang w:val="en-US"/>
-        </w:rPr>
-        <w:t>, iOS, Windows Phone, Blackberry and Ubuntu.</w:t>
-      </w:r>
-    </w:p>
-    <w:p>
-      <w:pPr>
-        <w:rPr>
-          <w:lang w:val="en-US"/>
-        </w:rPr>
-      </w:pPr>
-      <w:r>
-        <w:rPr>
-          <w:lang w:val="en-US"/>
-        </w:rPr>
-        <w:t xml:space="preserve">Apache Cordova is open-source, although its owner, the software company Adobe, also released a different version of it called </w:t>
-      </w:r>
-      <w:proofErr w:type="spellStart"/>
-      <w:r>
-        <w:rPr>
-          <w:lang w:val="en-US"/>
-        </w:rPr>
-        <w:t>PhoneGap</w:t>
-      </w:r>
-      <w:proofErr w:type="spellEnd"/>
       <w:r>
         <w:rPr>
           <w:rStyle w:val="Funotenzeichen"/>
@@ -7932,21 +7800,7 @@
         <w:rPr>
           <w:lang w:val="en-US"/>
         </w:rPr>
-        <w:t xml:space="preserve">. </w:t>
-      </w:r>
-      <w:proofErr w:type="spellStart"/>
-      <w:r>
-        <w:rPr>
-          <w:lang w:val="en-US"/>
-        </w:rPr>
-        <w:t>PhoneGap</w:t>
-      </w:r>
-      <w:proofErr w:type="spellEnd"/>
-      <w:r>
-        <w:rPr>
-          <w:lang w:val="en-US"/>
-        </w:rPr>
-        <w:t xml:space="preserve"> is built on the same core application as Apache Cordova, but </w:t>
+        <w:t xml:space="preserve">. PhoneGap is built on the same core application as Apache Cordova, but </w:t>
       </w:r>
       <w:r>
         <w:rPr>
@@ -7981,7 +7835,6 @@
         </w:rPr>
       </w:pPr>
       <w:bookmarkStart w:id="21" w:name="_Toc452383207"/>
-      <w:proofErr w:type="spellStart"/>
       <w:r>
         <w:rPr>
           <w:lang w:val="en-US"/>
@@ -7989,22 +7842,19 @@
         <w:t>Xamarin</w:t>
       </w:r>
       <w:bookmarkEnd w:id="21"/>
-      <w:proofErr w:type="spellEnd"/>
-    </w:p>
-    <w:p>
-      <w:pPr>
-        <w:rPr>
-          <w:lang w:val="en-US"/>
-        </w:rPr>
-      </w:pPr>
-      <w:proofErr w:type="spellStart"/>
+    </w:p>
+    <w:p>
+      <w:pPr>
+        <w:rPr>
+          <w:lang w:val="en-US"/>
+        </w:rPr>
+      </w:pPr>
       <w:r>
         <w:rPr>
           <w:lang w:val="en-US"/>
         </w:rPr>
         <w:t>Xamarin</w:t>
       </w:r>
-      <w:proofErr w:type="spellEnd"/>
       <w:r>
         <w:rPr>
           <w:rStyle w:val="Funotenzeichen"/>
@@ -8018,19 +7868,18 @@
         </w:rPr>
         <w:t xml:space="preserve"> is another popular framework that builds generated native apps. Instead of web technologies it uses the programming languages C# or Ruby. </w:t>
       </w:r>
-      <w:proofErr w:type="spellStart"/>
-      <w:r>
-        <w:rPr>
-          <w:lang w:val="en-US"/>
-        </w:rPr>
-        <w:t>Xamarin</w:t>
-      </w:r>
-      <w:proofErr w:type="spellEnd"/>
-      <w:r>
-        <w:rPr>
-          <w:lang w:val="en-US"/>
-        </w:rPr>
-        <w:t xml:space="preserve"> apps use native user interface components, thus providing app users with well-known interaction tools. </w:t>
+      <w:r>
+        <w:rPr>
+          <w:lang w:val="en-US"/>
+        </w:rPr>
+        <w:t xml:space="preserve">Xamarin apps </w:t>
+      </w:r>
+      <w:r>
+        <w:rPr>
+          <w:lang w:val="en-US"/>
+        </w:rPr>
+        <w:lastRenderedPageBreak/>
+        <w:t xml:space="preserve">use native user interface components, thus providing app users with well-known interaction tools. </w:t>
       </w:r>
       <w:r>
         <w:rPr>
@@ -8048,21 +7897,7 @@
         <w:rPr>
           <w:lang w:val="en-US"/>
         </w:rPr>
-        <w:t xml:space="preserve"> </w:t>
-      </w:r>
-      <w:proofErr w:type="spellStart"/>
-      <w:r>
-        <w:rPr>
-          <w:lang w:val="en-US"/>
-        </w:rPr>
-        <w:t>Xamarin</w:t>
-      </w:r>
-      <w:proofErr w:type="spellEnd"/>
-      <w:r>
-        <w:rPr>
-          <w:lang w:val="en-US"/>
-        </w:rPr>
-        <w:t xml:space="preserve"> also offers additional services such as </w:t>
+        <w:t xml:space="preserve"> Xamarin also offers additional services such as </w:t>
       </w:r>
       <w:r>
         <w:rPr>
@@ -8079,19 +7914,11 @@
         </w:rPr>
       </w:pPr>
       <w:bookmarkStart w:id="22" w:name="_Toc452383208"/>
-      <w:proofErr w:type="spellStart"/>
-      <w:r>
-        <w:rPr>
-          <w:lang w:val="en-US"/>
-        </w:rPr>
-        <w:t>Appcelerator</w:t>
-      </w:r>
-      <w:proofErr w:type="spellEnd"/>
-      <w:r>
-        <w:rPr>
-          <w:lang w:val="en-US"/>
-        </w:rPr>
-        <w:t xml:space="preserve"> </w:t>
+      <w:r>
+        <w:rPr>
+          <w:lang w:val="en-US"/>
+        </w:rPr>
+        <w:t xml:space="preserve">Appcelerator </w:t>
       </w:r>
       <w:r>
         <w:rPr>
@@ -8107,19 +7934,11 @@
           <w:lang w:val="en-US"/>
         </w:rPr>
       </w:pPr>
-      <w:proofErr w:type="spellStart"/>
-      <w:r>
-        <w:rPr>
-          <w:lang w:val="en-US"/>
-        </w:rPr>
-        <w:t>Appcelerator</w:t>
-      </w:r>
-      <w:proofErr w:type="spellEnd"/>
-      <w:r>
-        <w:rPr>
-          <w:lang w:val="en-US"/>
-        </w:rPr>
-        <w:t xml:space="preserve"> Titanium</w:t>
+      <w:r>
+        <w:rPr>
+          <w:lang w:val="en-US"/>
+        </w:rPr>
+        <w:t>Appcelerator Titanium</w:t>
       </w:r>
       <w:r>
         <w:rPr>
@@ -8151,21 +7970,7 @@
         <w:rPr>
           <w:lang w:val="en-US"/>
         </w:rPr>
-        <w:t xml:space="preserve">Titanium is one product of the </w:t>
-      </w:r>
-      <w:proofErr w:type="spellStart"/>
-      <w:r>
-        <w:rPr>
-          <w:lang w:val="en-US"/>
-        </w:rPr>
-        <w:t>Appcelerator</w:t>
-      </w:r>
-      <w:proofErr w:type="spellEnd"/>
-      <w:r>
-        <w:rPr>
-          <w:lang w:val="en-US"/>
-        </w:rPr>
-        <w:t xml:space="preserve"> platform, together with tools like </w:t>
+        <w:t xml:space="preserve">Titanium is one product of the Appcelerator platform, together with tools like </w:t>
       </w:r>
       <w:r>
         <w:rPr>
@@ -8197,41 +8002,13 @@
         <w:rPr>
           <w:lang w:val="en-US"/>
         </w:rPr>
-        <w:t xml:space="preserve">r push notifications that can be integrated into apps. Furthermore, </w:t>
-      </w:r>
-      <w:proofErr w:type="spellStart"/>
-      <w:r>
-        <w:rPr>
-          <w:lang w:val="en-US"/>
-        </w:rPr>
-        <w:t>Appcelerator</w:t>
-      </w:r>
-      <w:proofErr w:type="spellEnd"/>
-      <w:r>
-        <w:rPr>
-          <w:lang w:val="en-US"/>
-        </w:rPr>
-        <w:t xml:space="preserve"> provides a multitude of analytics tools.</w:t>
-      </w:r>
-      <w:r>
-        <w:rPr>
-          <w:lang w:val="en-US"/>
-        </w:rPr>
-        <w:t xml:space="preserve"> It has to be noted that while Titanium itself is open-source and free-to-use, all other previously described tools from </w:t>
-      </w:r>
-      <w:proofErr w:type="spellStart"/>
-      <w:r>
-        <w:rPr>
-          <w:lang w:val="en-US"/>
-        </w:rPr>
-        <w:t>Appcelerator</w:t>
-      </w:r>
-      <w:proofErr w:type="spellEnd"/>
-      <w:r>
-        <w:rPr>
-          <w:lang w:val="en-US"/>
-        </w:rPr>
-        <w:t xml:space="preserve"> are only available in paid plans.</w:t>
+        <w:t>r push notifications that can be integrated into apps. Furthermore, Appcelerator provides a multitude of analytics tools.</w:t>
+      </w:r>
+      <w:r>
+        <w:rPr>
+          <w:lang w:val="en-US"/>
+        </w:rPr>
+        <w:t xml:space="preserve"> It has to be noted that while Titanium itself is open-source and free-to-use, all other previously described tools from Appcelerator are only available in paid plans.</w:t>
       </w:r>
     </w:p>
     <w:p>
@@ -8246,201 +8023,165 @@
         <w:rPr>
           <w:lang w:val="en-US"/>
         </w:rPr>
+        <w:t>Ionic</w:t>
+      </w:r>
+      <w:bookmarkEnd w:id="23"/>
+    </w:p>
+    <w:p>
+      <w:pPr>
+        <w:rPr>
+          <w:lang w:val="en-US"/>
+        </w:rPr>
+      </w:pPr>
+      <w:r>
+        <w:rPr>
+          <w:lang w:val="en-US"/>
+        </w:rPr>
+        <w:t>Ionic</w:t>
+      </w:r>
+      <w:r>
+        <w:rPr>
+          <w:rStyle w:val="Funotenzeichen"/>
+          <w:lang w:val="en-US"/>
+        </w:rPr>
+        <w:footnoteReference w:id="6"/>
+      </w:r>
+      <w:r>
+        <w:rPr>
+          <w:lang w:val="en-US"/>
+        </w:rPr>
+        <w:t xml:space="preserve"> is a relatively new cross-platform mobile development framework that relies heavily modern </w:t>
+      </w:r>
+      <w:r>
+        <w:rPr>
+          <w:lang w:val="en-US"/>
+        </w:rPr>
+        <w:t>web technologies like AngularJS</w:t>
+      </w:r>
+      <w:r>
+        <w:rPr>
+          <w:rStyle w:val="Funotenzeichen"/>
+          <w:lang w:val="en-US"/>
+        </w:rPr>
+        <w:footnoteReference w:id="7"/>
+      </w:r>
+      <w:r>
+        <w:rPr>
+          <w:lang w:val="en-US"/>
+        </w:rPr>
+        <w:t xml:space="preserve">, </w:t>
+      </w:r>
+      <w:r>
+        <w:rPr>
+          <w:lang w:val="en-US"/>
+        </w:rPr>
+        <w:t>Sass</w:t>
+      </w:r>
+      <w:r>
+        <w:rPr>
+          <w:rStyle w:val="Funotenzeichen"/>
+          <w:lang w:val="en-US"/>
+        </w:rPr>
+        <w:footnoteReference w:id="8"/>
+      </w:r>
+      <w:r>
+        <w:rPr>
+          <w:lang w:val="en-US"/>
+        </w:rPr>
+        <w:t xml:space="preserve"> and virtual DOM rendering for </w:t>
+      </w:r>
+      <w:r>
+        <w:rPr>
+          <w:lang w:val="en-US"/>
+        </w:rPr>
+        <w:t xml:space="preserve">data-intensive apps with </w:t>
+      </w:r>
+      <w:r>
+        <w:rPr>
+          <w:lang w:val="en-US"/>
+        </w:rPr>
+        <w:t>rapidly changing user interfaces</w:t>
+      </w:r>
+      <w:r>
+        <w:rPr>
+          <w:lang w:val="en-US"/>
+        </w:rPr>
+        <w:t>. It is built upon Apache Cordova. Ionic is an open-source project and its entire source code can be found on Github</w:t>
+      </w:r>
+      <w:r>
+        <w:rPr>
+          <w:lang w:val="en-US"/>
+        </w:rPr>
+        <w:t>, where users are also able to report bugs or suggest improvements to the code.</w:t>
+      </w:r>
+    </w:p>
+    <w:p>
+      <w:pPr>
+        <w:pStyle w:val="berschrift3"/>
+        <w:rPr>
+          <w:lang w:val="en-US"/>
+        </w:rPr>
+      </w:pPr>
+      <w:bookmarkStart w:id="24" w:name="_Toc452383210"/>
+      <w:r>
+        <w:rPr>
+          <w:lang w:val="en-US"/>
+        </w:rPr>
+        <w:t>Sencha</w:t>
+      </w:r>
+      <w:r>
+        <w:rPr>
+          <w:lang w:val="en-US"/>
+        </w:rPr>
+        <w:t xml:space="preserve"> Touch</w:t>
+      </w:r>
+      <w:bookmarkEnd w:id="24"/>
+    </w:p>
+    <w:p>
+      <w:pPr>
+        <w:rPr>
+          <w:lang w:val="en-US"/>
+        </w:rPr>
+      </w:pPr>
+      <w:r>
+        <w:rPr>
+          <w:lang w:val="en-US"/>
+        </w:rPr>
+        <w:t>Sencha Touch</w:t>
+      </w:r>
+      <w:r>
+        <w:rPr>
+          <w:rStyle w:val="Funotenzeichen"/>
+          <w:lang w:val="en-US"/>
+        </w:rPr>
+        <w:footnoteReference w:id="9"/>
+      </w:r>
+      <w:r>
+        <w:rPr>
+          <w:lang w:val="en-US"/>
+        </w:rPr>
+        <w:t xml:space="preserve"> focuses primarily on creating user interfaces. It has special features to simulate user interface components from Android and iOS within a web application. </w:t>
+      </w:r>
+      <w:r>
+        <w:rPr>
+          <w:lang w:val="en-US"/>
+        </w:rPr>
+        <w:t>It does not, however, provide tools to build native apps. In order to use the code in a native app, it is either necessary to create a blank native app containing a web view for each platform the app should run on or use another framework like the previously mentioned Apache Cordova to fulfil the task.</w:t>
+      </w:r>
+    </w:p>
+    <w:p>
+      <w:pPr>
+        <w:pStyle w:val="berschrift3"/>
+        <w:rPr>
+          <w:lang w:val="en-US"/>
+        </w:rPr>
+      </w:pPr>
+      <w:bookmarkStart w:id="25" w:name="_Toc452383211"/>
+      <w:r>
+        <w:rPr>
+          <w:lang w:val="en-US"/>
+        </w:rPr>
         <w:lastRenderedPageBreak/>
-        <w:t>Ionic</w:t>
-      </w:r>
-      <w:bookmarkEnd w:id="23"/>
-    </w:p>
-    <w:p>
-      <w:pPr>
-        <w:rPr>
-          <w:lang w:val="en-US"/>
-        </w:rPr>
-      </w:pPr>
-      <w:r>
-        <w:rPr>
-          <w:lang w:val="en-US"/>
-        </w:rPr>
-        <w:t>Ionic</w:t>
-      </w:r>
-      <w:r>
-        <w:rPr>
-          <w:rStyle w:val="Funotenzeichen"/>
-          <w:lang w:val="en-US"/>
-        </w:rPr>
-        <w:footnoteReference w:id="6"/>
-      </w:r>
-      <w:r>
-        <w:rPr>
-          <w:lang w:val="en-US"/>
-        </w:rPr>
-        <w:t xml:space="preserve"> is a relatively new cross-platform mobile development framework that </w:t>
-      </w:r>
-      <w:proofErr w:type="gramStart"/>
-      <w:r>
-        <w:rPr>
-          <w:lang w:val="en-US"/>
-        </w:rPr>
-        <w:t>relies</w:t>
-      </w:r>
-      <w:proofErr w:type="gramEnd"/>
-      <w:r>
-        <w:rPr>
-          <w:lang w:val="en-US"/>
-        </w:rPr>
-        <w:t xml:space="preserve"> heavily modern </w:t>
-      </w:r>
-      <w:r>
-        <w:rPr>
-          <w:lang w:val="en-US"/>
-        </w:rPr>
-        <w:t>web technologies like AngularJS</w:t>
-      </w:r>
-      <w:r>
-        <w:rPr>
-          <w:rStyle w:val="Funotenzeichen"/>
-          <w:lang w:val="en-US"/>
-        </w:rPr>
-        <w:footnoteReference w:id="7"/>
-      </w:r>
-      <w:r>
-        <w:rPr>
-          <w:lang w:val="en-US"/>
-        </w:rPr>
-        <w:t xml:space="preserve">, </w:t>
-      </w:r>
-      <w:r>
-        <w:rPr>
-          <w:lang w:val="en-US"/>
-        </w:rPr>
-        <w:t>Sass</w:t>
-      </w:r>
-      <w:r>
-        <w:rPr>
-          <w:rStyle w:val="Funotenzeichen"/>
-          <w:lang w:val="en-US"/>
-        </w:rPr>
-        <w:footnoteReference w:id="8"/>
-      </w:r>
-      <w:r>
-        <w:rPr>
-          <w:lang w:val="en-US"/>
-        </w:rPr>
-        <w:t xml:space="preserve"> and virtual DOM rendering for </w:t>
-      </w:r>
-      <w:r>
-        <w:rPr>
-          <w:lang w:val="en-US"/>
-        </w:rPr>
-        <w:t xml:space="preserve">data-intensive apps with </w:t>
-      </w:r>
-      <w:r>
-        <w:rPr>
-          <w:lang w:val="en-US"/>
-        </w:rPr>
-        <w:t>rapidly changing user interfaces</w:t>
-      </w:r>
-      <w:r>
-        <w:rPr>
-          <w:lang w:val="en-US"/>
-        </w:rPr>
-        <w:t xml:space="preserve">. It is built upon Apache Cordova. Ionic </w:t>
-      </w:r>
-      <w:proofErr w:type="gramStart"/>
-      <w:r>
-        <w:rPr>
-          <w:lang w:val="en-US"/>
-        </w:rPr>
-        <w:t>is</w:t>
-      </w:r>
-      <w:proofErr w:type="gramEnd"/>
-      <w:r>
-        <w:rPr>
-          <w:lang w:val="en-US"/>
-        </w:rPr>
-        <w:t xml:space="preserve"> an open-source project and its entire source code can be found on </w:t>
-      </w:r>
-      <w:proofErr w:type="spellStart"/>
-      <w:r>
-        <w:rPr>
-          <w:lang w:val="en-US"/>
-        </w:rPr>
-        <w:t>Github</w:t>
-      </w:r>
-      <w:proofErr w:type="spellEnd"/>
-      <w:r>
-        <w:rPr>
-          <w:lang w:val="en-US"/>
-        </w:rPr>
-        <w:t>, where users are also able to report bugs or suggest improvements to the code.</w:t>
-      </w:r>
-    </w:p>
-    <w:p>
-      <w:pPr>
-        <w:pStyle w:val="berschrift3"/>
-        <w:rPr>
-          <w:lang w:val="en-US"/>
-        </w:rPr>
-      </w:pPr>
-      <w:bookmarkStart w:id="24" w:name="_Toc452383210"/>
-      <w:r>
-        <w:rPr>
-          <w:lang w:val="en-US"/>
-        </w:rPr>
-        <w:t>Sencha</w:t>
-      </w:r>
-      <w:r>
-        <w:rPr>
-          <w:lang w:val="en-US"/>
-        </w:rPr>
-        <w:t xml:space="preserve"> Touch</w:t>
-      </w:r>
-      <w:bookmarkEnd w:id="24"/>
-    </w:p>
-    <w:p>
-      <w:pPr>
-        <w:rPr>
-          <w:lang w:val="en-US"/>
-        </w:rPr>
-      </w:pPr>
-      <w:r>
-        <w:rPr>
-          <w:lang w:val="en-US"/>
-        </w:rPr>
-        <w:t>Sencha Touch</w:t>
-      </w:r>
-      <w:r>
-        <w:rPr>
-          <w:rStyle w:val="Funotenzeichen"/>
-          <w:lang w:val="en-US"/>
-        </w:rPr>
-        <w:footnoteReference w:id="9"/>
-      </w:r>
-      <w:r>
-        <w:rPr>
-          <w:lang w:val="en-US"/>
-        </w:rPr>
-        <w:t xml:space="preserve"> focuses primarily on creating user interfaces. It has special features to simulate user interface components from Android and iOS within a web application. </w:t>
-      </w:r>
-      <w:r>
-        <w:rPr>
-          <w:lang w:val="en-US"/>
-        </w:rPr>
-        <w:t>It does not, however, provide tools to build native apps. In order to use the code in a native app, it is either necessary to create a blank native app containing a web view for each platform the app should run on or use another framework like the previously mentioned Apache Cordova to fulfil the task.</w:t>
-      </w:r>
-    </w:p>
-    <w:p>
-      <w:pPr>
-        <w:pStyle w:val="berschrift3"/>
-        <w:rPr>
-          <w:lang w:val="en-US"/>
-        </w:rPr>
-      </w:pPr>
-      <w:bookmarkStart w:id="25" w:name="_Toc452383211"/>
-      <w:r>
-        <w:rPr>
-          <w:lang w:val="en-US"/>
-        </w:rPr>
         <w:t>Other frameworks</w:t>
       </w:r>
       <w:bookmarkEnd w:id="25"/>
@@ -8902,21 +8643,7 @@
         <w:rPr>
           <w:lang w:val="en-US"/>
         </w:rPr>
-        <w:t xml:space="preserve"> The Web Application API interacts with the internal WebRTC API, which is written in C++. The internal API is responsible for the handling of </w:t>
-      </w:r>
-      <w:proofErr w:type="spellStart"/>
-      <w:r>
-        <w:rPr>
-          <w:lang w:val="en-US"/>
-        </w:rPr>
-        <w:t>PeerConnections</w:t>
-      </w:r>
-      <w:proofErr w:type="spellEnd"/>
-      <w:r>
-        <w:rPr>
-          <w:lang w:val="en-US"/>
-        </w:rPr>
-        <w:t xml:space="preserve"> and their session management.</w:t>
+        <w:t xml:space="preserve"> The Web Application API interacts with the internal WebRTC API, which is written in C++. The internal API is responsible for the handling of PeerConnections and their session management.</w:t>
       </w:r>
     </w:p>
     <w:p>
@@ -9066,21 +8793,7 @@
         <w:rPr>
           <w:lang w:val="en-US"/>
         </w:rPr>
-        <w:t>: WebRTC architecture (</w:t>
-      </w:r>
-      <w:proofErr w:type="spellStart"/>
-      <w:r>
-        <w:rPr>
-          <w:lang w:val="en-US"/>
-        </w:rPr>
-        <w:t>Grigorik</w:t>
-      </w:r>
-      <w:proofErr w:type="spellEnd"/>
-      <w:r>
-        <w:rPr>
-          <w:lang w:val="en-US"/>
-        </w:rPr>
-        <w:t xml:space="preserve"> 2013</w:t>
+        <w:t>: WebRTC architecture (Grigorik 2013</w:t>
       </w:r>
       <w:r>
         <w:rPr>
@@ -9128,114 +8841,42 @@
         <w:rPr>
           <w:lang w:val="en-US"/>
         </w:rPr>
-        <w:t xml:space="preserve">WebRTC is based upon three different components, namely </w:t>
-      </w:r>
-      <w:proofErr w:type="spellStart"/>
+        <w:t>WebRTC is based upon three different components, namely MediaStream, PeerConnection and DataChannel. While the first two are mandatory, DataChannel is an additional optional component.</w:t>
+      </w:r>
+      <w:r>
+        <w:rPr>
+          <w:lang w:val="en-US"/>
+        </w:rPr>
+        <w:t xml:space="preserve"> The components are described in more detail in the following part.</w:t>
+      </w:r>
+    </w:p>
+    <w:p>
+      <w:pPr>
+        <w:pStyle w:val="berschrift3"/>
+        <w:rPr>
+          <w:lang w:val="en-US"/>
+        </w:rPr>
+      </w:pPr>
+      <w:bookmarkStart w:id="34" w:name="_Toc452383217"/>
       <w:r>
         <w:rPr>
           <w:lang w:val="en-US"/>
         </w:rPr>
         <w:t>MediaStream</w:t>
       </w:r>
-      <w:proofErr w:type="spellEnd"/>
-      <w:r>
-        <w:rPr>
-          <w:lang w:val="en-US"/>
-        </w:rPr>
-        <w:t xml:space="preserve">, </w:t>
-      </w:r>
-      <w:proofErr w:type="spellStart"/>
-      <w:r>
-        <w:rPr>
-          <w:lang w:val="en-US"/>
-        </w:rPr>
-        <w:t>PeerConnection</w:t>
-      </w:r>
-      <w:proofErr w:type="spellEnd"/>
-      <w:r>
-        <w:rPr>
-          <w:lang w:val="en-US"/>
-        </w:rPr>
-        <w:t xml:space="preserve"> and </w:t>
-      </w:r>
-      <w:proofErr w:type="spellStart"/>
-      <w:r>
-        <w:rPr>
-          <w:lang w:val="en-US"/>
-        </w:rPr>
-        <w:t>DataChannel</w:t>
-      </w:r>
-      <w:proofErr w:type="spellEnd"/>
-      <w:r>
-        <w:rPr>
-          <w:lang w:val="en-US"/>
-        </w:rPr>
-        <w:t xml:space="preserve">. While the first two are mandatory, </w:t>
-      </w:r>
-      <w:proofErr w:type="spellStart"/>
-      <w:r>
-        <w:rPr>
-          <w:lang w:val="en-US"/>
-        </w:rPr>
-        <w:t>DataChannel</w:t>
-      </w:r>
-      <w:proofErr w:type="spellEnd"/>
-      <w:r>
-        <w:rPr>
-          <w:lang w:val="en-US"/>
-        </w:rPr>
-        <w:t xml:space="preserve"> is an additional optional component.</w:t>
-      </w:r>
-      <w:r>
-        <w:rPr>
-          <w:lang w:val="en-US"/>
-        </w:rPr>
-        <w:t xml:space="preserve"> The components are described in more detail in the following part.</w:t>
-      </w:r>
-    </w:p>
-    <w:p>
-      <w:pPr>
-        <w:pStyle w:val="berschrift3"/>
-        <w:rPr>
-          <w:lang w:val="en-US"/>
-        </w:rPr>
-      </w:pPr>
-      <w:bookmarkStart w:id="34" w:name="_Toc452383217"/>
-      <w:proofErr w:type="spellStart"/>
-      <w:r>
-        <w:rPr>
-          <w:lang w:val="en-US"/>
-        </w:rPr>
-        <w:t>MediaStream</w:t>
-      </w:r>
       <w:bookmarkEnd w:id="34"/>
-      <w:proofErr w:type="spellEnd"/>
-    </w:p>
-    <w:p>
-      <w:pPr>
-        <w:rPr>
-          <w:lang w:val="en-US"/>
-        </w:rPr>
-      </w:pPr>
-      <w:r>
-        <w:rPr>
-          <w:lang w:val="en-US"/>
-        </w:rPr>
-        <w:t xml:space="preserve">The </w:t>
-      </w:r>
-      <w:proofErr w:type="spellStart"/>
-      <w:r>
-        <w:rPr>
-          <w:lang w:val="en-US"/>
-        </w:rPr>
-        <w:t>MediaStream</w:t>
-      </w:r>
-      <w:proofErr w:type="spellEnd"/>
-      <w:r>
-        <w:rPr>
-          <w:lang w:val="en-US"/>
-        </w:rPr>
-        <w:t xml:space="preserve"> interface is responsible for everything related to streaming of audio and video</w:t>
+    </w:p>
+    <w:p>
+      <w:pPr>
+        <w:rPr>
+          <w:lang w:val="en-US"/>
+        </w:rPr>
+      </w:pPr>
+      <w:r>
+        <w:rPr>
+          <w:lang w:val="en-US"/>
+        </w:rPr>
+        <w:t>The MediaStream interface is responsible for everything related to streaming of audio and video</w:t>
       </w:r>
       <w:r>
         <w:rPr>
@@ -9247,21 +8888,7 @@
         <w:rPr>
           <w:lang w:val="en-US"/>
         </w:rPr>
-        <w:t xml:space="preserve">can hold any number of </w:t>
-      </w:r>
-      <w:proofErr w:type="spellStart"/>
-      <w:r>
-        <w:rPr>
-          <w:lang w:val="en-US"/>
-        </w:rPr>
-        <w:t>MediaStreamTracks</w:t>
-      </w:r>
-      <w:proofErr w:type="spellEnd"/>
-      <w:r>
-        <w:rPr>
-          <w:lang w:val="en-US"/>
-        </w:rPr>
-        <w:t xml:space="preserve">. In a traditional video conferencing scenario, this would be one video track and two audio tracks, a left and a right channel (see </w:t>
+        <w:t xml:space="preserve">can hold any number of MediaStreamTracks. In a traditional video conferencing scenario, this would be one video track and two audio tracks, a left and a right channel (see </w:t>
       </w:r>
       <w:r>
         <w:rPr>
@@ -9431,21 +9058,7 @@
         <w:rPr>
           <w:lang w:val="en-US"/>
         </w:rPr>
-        <w:t xml:space="preserve">: A WebRTC </w:t>
-      </w:r>
-      <w:proofErr w:type="spellStart"/>
-      <w:r>
-        <w:rPr>
-          <w:lang w:val="en-US"/>
-        </w:rPr>
-        <w:t>MediaStream</w:t>
-      </w:r>
-      <w:proofErr w:type="spellEnd"/>
-      <w:r>
-        <w:rPr>
-          <w:lang w:val="en-US"/>
-        </w:rPr>
-        <w:t xml:space="preserve"> object that contains one video and two audio tracks</w:t>
+        <w:t>: A WebRTC MediaStream object that contains one video and two audio tracks</w:t>
       </w:r>
       <w:r>
         <w:rPr>
@@ -9471,49 +9084,13 @@
         <w:rPr>
           <w:lang w:val="en-US"/>
         </w:rPr>
-        <w:t xml:space="preserve"> a </w:t>
-      </w:r>
-      <w:proofErr w:type="spellStart"/>
-      <w:r>
-        <w:rPr>
-          <w:lang w:val="en-US"/>
-        </w:rPr>
-        <w:t>MediaStream</w:t>
-      </w:r>
-      <w:proofErr w:type="spellEnd"/>
-      <w:r>
-        <w:rPr>
-          <w:lang w:val="en-US"/>
-        </w:rPr>
-        <w:t xml:space="preserve"> object</w:t>
-      </w:r>
-      <w:r>
-        <w:rPr>
-          <w:lang w:val="en-US"/>
-        </w:rPr>
-        <w:t xml:space="preserve">, developers can use </w:t>
-      </w:r>
-      <w:proofErr w:type="spellStart"/>
-      <w:proofErr w:type="gramStart"/>
-      <w:r>
-        <w:rPr>
-          <w:lang w:val="en-US"/>
-        </w:rPr>
-        <w:t>navigator.getUserMedia</w:t>
-      </w:r>
-      <w:proofErr w:type="spellEnd"/>
-      <w:r>
-        <w:rPr>
-          <w:lang w:val="en-US"/>
-        </w:rPr>
-        <w:t>(</w:t>
-      </w:r>
-      <w:proofErr w:type="gramEnd"/>
-      <w:r>
-        <w:rPr>
-          <w:lang w:val="en-US"/>
-        </w:rPr>
-        <w:t>) API, which</w:t>
+        <w:t xml:space="preserve"> a MediaStream object</w:t>
+      </w:r>
+      <w:r>
+        <w:rPr>
+          <w:lang w:val="en-US"/>
+        </w:rPr>
+        <w:t>, developers can use navigator.getUserMedia() API, which</w:t>
       </w:r>
       <w:r>
         <w:rPr>
@@ -9782,7 +9359,6 @@
         </w:rPr>
       </w:pPr>
       <w:bookmarkStart w:id="39" w:name="_Toc452383218"/>
-      <w:proofErr w:type="spellStart"/>
       <w:r>
         <w:rPr>
           <w:lang w:val="en-US"/>
@@ -9790,41 +9366,24 @@
         <w:t>PeerConnection</w:t>
       </w:r>
       <w:bookmarkEnd w:id="39"/>
-      <w:proofErr w:type="spellEnd"/>
-    </w:p>
-    <w:p>
-      <w:pPr>
-        <w:rPr>
-          <w:lang w:val="en-US"/>
-        </w:rPr>
-      </w:pPr>
-      <w:proofErr w:type="gramStart"/>
+    </w:p>
+    <w:p>
+      <w:pPr>
+        <w:rPr>
+          <w:lang w:val="en-US"/>
+        </w:rPr>
+      </w:pPr>
       <w:r>
         <w:rPr>
           <w:lang w:val="en-US"/>
         </w:rPr>
         <w:t xml:space="preserve">A </w:t>
       </w:r>
-      <w:proofErr w:type="spellStart"/>
-      <w:r>
-        <w:rPr>
-          <w:lang w:val="en-US"/>
-        </w:rPr>
-        <w:t>PeerConnection</w:t>
-      </w:r>
-      <w:proofErr w:type="spellEnd"/>
-      <w:r>
-        <w:rPr>
-          <w:lang w:val="en-US"/>
-        </w:rPr>
-        <w:t xml:space="preserve"> object in WebRTC “represents an association with a remote peer, which is usually another instance of the same JavaScript application running at the remote end” (BOOK-1, p. 7).</w:t>
-      </w:r>
-      <w:proofErr w:type="gramEnd"/>
-      <w:r>
-        <w:rPr>
-          <w:lang w:val="en-US"/>
-        </w:rPr>
-        <w:t xml:space="preserve"> </w:t>
+      <w:r>
+        <w:rPr>
+          <w:lang w:val="en-US"/>
+        </w:rPr>
+        <w:t xml:space="preserve">PeerConnection object in WebRTC “represents an association with a remote peer, which is usually another instance of the same JavaScript application running at the remote end” (BOOK-1, p. 7). </w:t>
       </w:r>
       <w:r>
         <w:rPr>
@@ -9897,21 +9456,7 @@
         <w:rPr>
           <w:lang w:val="en-US"/>
         </w:rPr>
-        <w:t xml:space="preserve">The initialization of a </w:t>
-      </w:r>
-      <w:proofErr w:type="spellStart"/>
-      <w:r>
-        <w:rPr>
-          <w:lang w:val="en-US"/>
-        </w:rPr>
-        <w:t>PeerConnection</w:t>
-      </w:r>
-      <w:proofErr w:type="spellEnd"/>
-      <w:r>
-        <w:rPr>
-          <w:lang w:val="en-US"/>
-        </w:rPr>
-        <w:t xml:space="preserve"> is accomplished over a signalling channel, which is usually JavaScript code inside the web page. The </w:t>
+        <w:t xml:space="preserve">The initialization of a PeerConnection is accomplished over a signalling channel, which is usually JavaScript code inside the web page. The </w:t>
       </w:r>
       <w:r>
         <w:rPr>
@@ -9964,21 +9509,7 @@
         <w:rPr>
           <w:lang w:val="en-US"/>
         </w:rPr>
-        <w:t xml:space="preserve">When the </w:t>
-      </w:r>
-      <w:proofErr w:type="spellStart"/>
-      <w:r>
-        <w:rPr>
-          <w:lang w:val="en-US"/>
-        </w:rPr>
-        <w:t>PeerConnection</w:t>
-      </w:r>
-      <w:proofErr w:type="spellEnd"/>
-      <w:r>
-        <w:rPr>
-          <w:lang w:val="en-US"/>
-        </w:rPr>
-        <w:t xml:space="preserve"> between two users has been successfully established, it is for both parties </w:t>
+        <w:t xml:space="preserve">When the PeerConnection between two users has been successfully established, it is for both parties </w:t>
       </w:r>
       <w:r>
         <w:rPr>
@@ -9996,21 +9527,7 @@
         <w:rPr>
           <w:lang w:val="en-US"/>
         </w:rPr>
-        <w:t xml:space="preserve">nge </w:t>
-      </w:r>
-      <w:proofErr w:type="spellStart"/>
-      <w:r>
-        <w:rPr>
-          <w:lang w:val="en-US"/>
-        </w:rPr>
-        <w:t>MediaStream</w:t>
-      </w:r>
-      <w:proofErr w:type="spellEnd"/>
-      <w:r>
-        <w:rPr>
-          <w:lang w:val="en-US"/>
-        </w:rPr>
-        <w:t xml:space="preserve"> objects. </w:t>
+        <w:t xml:space="preserve">nge MediaStream objects. </w:t>
       </w:r>
       <w:r>
         <w:rPr>
@@ -10045,7 +9562,6 @@
         </w:rPr>
       </w:pPr>
       <w:bookmarkStart w:id="40" w:name="_Toc452383219"/>
-      <w:proofErr w:type="spellStart"/>
       <w:r>
         <w:rPr>
           <w:lang w:val="en-US"/>
@@ -10054,33 +9570,18 @@
         <w:t>DataChannel</w:t>
       </w:r>
       <w:bookmarkEnd w:id="40"/>
-      <w:proofErr w:type="spellEnd"/>
-    </w:p>
-    <w:p>
-      <w:pPr>
-        <w:rPr>
-          <w:lang w:val="en-US"/>
-        </w:rPr>
-      </w:pPr>
-      <w:r>
-        <w:rPr>
-          <w:lang w:val="en-US"/>
-        </w:rPr>
-        <w:t xml:space="preserve">The </w:t>
-      </w:r>
-      <w:proofErr w:type="spellStart"/>
-      <w:r>
-        <w:rPr>
-          <w:lang w:val="en-US"/>
-        </w:rPr>
-        <w:t>DataChannel</w:t>
-      </w:r>
-      <w:proofErr w:type="spellEnd"/>
-      <w:r>
-        <w:rPr>
-          <w:lang w:val="en-US"/>
-        </w:rPr>
-        <w:t xml:space="preserve"> API is </w:t>
+    </w:p>
+    <w:p>
+      <w:pPr>
+        <w:rPr>
+          <w:lang w:val="en-US"/>
+        </w:rPr>
+      </w:pPr>
+      <w:r>
+        <w:rPr>
+          <w:lang w:val="en-US"/>
+        </w:rPr>
+        <w:t xml:space="preserve">The DataChannel API is </w:t>
       </w:r>
       <w:r>
         <w:rPr>
@@ -10104,138 +9605,32 @@
         <w:rPr>
           <w:lang w:val="en-US"/>
         </w:rPr>
-        <w:t xml:space="preserve">One </w:t>
-      </w:r>
-      <w:proofErr w:type="spellStart"/>
-      <w:r>
-        <w:rPr>
-          <w:lang w:val="en-US"/>
-        </w:rPr>
-        <w:t>PeerConnection</w:t>
-      </w:r>
-      <w:proofErr w:type="spellEnd"/>
-      <w:r>
-        <w:rPr>
-          <w:lang w:val="en-US"/>
-        </w:rPr>
-        <w:t xml:space="preserve"> object can hold any number of </w:t>
-      </w:r>
-      <w:proofErr w:type="spellStart"/>
-      <w:r>
-        <w:rPr>
-          <w:lang w:val="en-US"/>
-        </w:rPr>
-        <w:t>DataChannels</w:t>
-      </w:r>
-      <w:proofErr w:type="spellEnd"/>
-      <w:r>
-        <w:rPr>
-          <w:lang w:val="en-US"/>
-        </w:rPr>
-        <w:t xml:space="preserve">. The API functions of </w:t>
-      </w:r>
-      <w:proofErr w:type="spellStart"/>
-      <w:r>
-        <w:rPr>
-          <w:lang w:val="en-US"/>
-        </w:rPr>
-        <w:t>DataChannels</w:t>
-      </w:r>
-      <w:proofErr w:type="spellEnd"/>
-      <w:r>
-        <w:rPr>
-          <w:lang w:val="en-US"/>
-        </w:rPr>
-        <w:t xml:space="preserve"> were modelled after the ones from </w:t>
-      </w:r>
-      <w:proofErr w:type="spellStart"/>
-      <w:r>
-        <w:rPr>
-          <w:lang w:val="en-US"/>
-        </w:rPr>
-        <w:t>WebSockets</w:t>
-      </w:r>
-      <w:proofErr w:type="spellEnd"/>
-      <w:r>
-        <w:rPr>
-          <w:lang w:val="en-US"/>
-        </w:rPr>
-        <w:t xml:space="preserve"> and resemble them closely (cf. PAPER-18).</w:t>
-      </w:r>
-    </w:p>
-    <w:p>
-      <w:pPr>
-        <w:rPr>
-          <w:lang w:val="en-US"/>
-        </w:rPr>
-      </w:pPr>
-      <w:r>
-        <w:rPr>
-          <w:lang w:val="en-US"/>
-        </w:rPr>
-        <w:t xml:space="preserve">The main configuration options for a </w:t>
-      </w:r>
-      <w:proofErr w:type="spellStart"/>
-      <w:r>
-        <w:rPr>
-          <w:lang w:val="en-US"/>
-        </w:rPr>
-        <w:t>DataChannel</w:t>
-      </w:r>
-      <w:proofErr w:type="spellEnd"/>
-      <w:r>
-        <w:rPr>
-          <w:lang w:val="en-US"/>
-        </w:rPr>
-        <w:t xml:space="preserve"> is its priority inside the </w:t>
-      </w:r>
-      <w:proofErr w:type="spellStart"/>
-      <w:r>
-        <w:rPr>
-          <w:lang w:val="en-US"/>
-        </w:rPr>
-        <w:t>PeerConnection</w:t>
-      </w:r>
-      <w:proofErr w:type="spellEnd"/>
-      <w:r>
-        <w:rPr>
-          <w:lang w:val="en-US"/>
-        </w:rPr>
-        <w:t xml:space="preserve"> and if the messages should be delivered in reliable or unreliable mode. In reliable mode, messages sent over the </w:t>
-      </w:r>
-      <w:proofErr w:type="spellStart"/>
-      <w:r>
-        <w:rPr>
-          <w:lang w:val="en-US"/>
-        </w:rPr>
-        <w:t>DataChannel</w:t>
-      </w:r>
-      <w:proofErr w:type="spellEnd"/>
-      <w:r>
-        <w:rPr>
-          <w:lang w:val="en-US"/>
-        </w:rPr>
-        <w:t xml:space="preserve"> are guaranteed to be delivered in the order they were sent, adding some administration overhead to the data transfer, which might result in slower transmission times. On the other hand, in unreliable mode this overhead is not included, thus resulting in faster transmission without guaranteeing </w:t>
-      </w:r>
-      <w:r>
-        <w:rPr>
-          <w:lang w:val="en-US"/>
-        </w:rPr>
-        <w:t xml:space="preserve">successful delivery (cf. </w:t>
-      </w:r>
-      <w:proofErr w:type="spellStart"/>
-      <w:r>
-        <w:rPr>
-          <w:lang w:val="en-US"/>
-        </w:rPr>
-        <w:t>Ristic</w:t>
-      </w:r>
-      <w:proofErr w:type="spellEnd"/>
-      <w:r>
-        <w:rPr>
-          <w:lang w:val="en-US"/>
-        </w:rPr>
-        <w:t xml:space="preserve"> 2014).</w:t>
+        <w:t>One PeerConnection object can hold any number of DataChannels</w:t>
+      </w:r>
+      <w:r>
+        <w:rPr>
+          <w:lang w:val="en-US"/>
+        </w:rPr>
+        <w:t>. The API functions of DataChannels were modelled after the ones from WebSockets and resemble them closely (cf. PAPER-18).</w:t>
+      </w:r>
+    </w:p>
+    <w:p>
+      <w:pPr>
+        <w:rPr>
+          <w:lang w:val="en-US"/>
+        </w:rPr>
+      </w:pPr>
+      <w:r>
+        <w:rPr>
+          <w:lang w:val="en-US"/>
+        </w:rPr>
+        <w:t xml:space="preserve">The main configuration options for a DataChannel is its priority inside the PeerConnection and if the messages should be delivered in reliable or unreliable mode. In reliable mode, messages sent over the DataChannel are guaranteed to be delivered in the order they were sent, adding some administration overhead to the data transfer, which might result in slower transmission times. On the other hand, in unreliable mode this overhead is not included, thus resulting in faster transmission without guaranteeing </w:t>
+      </w:r>
+      <w:r>
+        <w:rPr>
+          <w:lang w:val="en-US"/>
+        </w:rPr>
+        <w:t>successful delivery (cf. Ristic 2014).</w:t>
       </w:r>
     </w:p>
     <w:p>
@@ -10374,19 +9769,11 @@
         </w:rPr>
         <w:t xml:space="preserve">cf. </w:t>
       </w:r>
-      <w:proofErr w:type="spellStart"/>
-      <w:r>
-        <w:rPr>
-          <w:lang w:val="en-US"/>
-        </w:rPr>
-        <w:t>Grigorik</w:t>
-      </w:r>
-      <w:proofErr w:type="spellEnd"/>
-      <w:r>
-        <w:rPr>
-          <w:lang w:val="en-US"/>
-        </w:rPr>
-        <w:t xml:space="preserve"> 2013, p. 316).</w:t>
+      <w:r>
+        <w:rPr>
+          <w:lang w:val="en-US"/>
+        </w:rPr>
+        <w:t>Grigorik 2013, p. 316).</w:t>
       </w:r>
       <w:r>
         <w:rPr>
@@ -10398,21 +9785,7 @@
         <w:rPr>
           <w:lang w:val="en-US"/>
         </w:rPr>
-        <w:t xml:space="preserve">In an audio and video streaming environment, this is a compromise that application designers are willing to accept, since the human brain is able to fill small gaps easily, while it is highly sensitive to transmission delays (cf. </w:t>
-      </w:r>
-      <w:proofErr w:type="spellStart"/>
-      <w:r>
-        <w:rPr>
-          <w:lang w:val="en-US"/>
-        </w:rPr>
-        <w:t>Grigorik</w:t>
-      </w:r>
-      <w:proofErr w:type="spellEnd"/>
-      <w:r>
-        <w:rPr>
-          <w:lang w:val="en-US"/>
-        </w:rPr>
-        <w:t xml:space="preserve"> 2013, p. 315).</w:t>
+        <w:t>In an audio and video streaming environment, this is a compromise that application designers are willing to accept, since the human brain is able to fill small gaps easily, while it is highly sensitive to transmission delays (cf. Grigorik 2013, p. 315).</w:t>
       </w:r>
     </w:p>
     <w:p>
@@ -10449,35 +9822,7 @@
         <w:rPr>
           <w:lang w:val="en-US"/>
         </w:rPr>
-        <w:t xml:space="preserve"> Together, all layers described in this section, provide the functionality of the </w:t>
-      </w:r>
-      <w:proofErr w:type="spellStart"/>
-      <w:r>
-        <w:rPr>
-          <w:lang w:val="en-US"/>
-        </w:rPr>
-        <w:t>PeerConnection</w:t>
-      </w:r>
-      <w:proofErr w:type="spellEnd"/>
-      <w:r>
-        <w:rPr>
-          <w:lang w:val="en-US"/>
-        </w:rPr>
-        <w:t xml:space="preserve"> and </w:t>
-      </w:r>
-      <w:proofErr w:type="spellStart"/>
-      <w:r>
-        <w:rPr>
-          <w:lang w:val="en-US"/>
-        </w:rPr>
-        <w:t>DataChannel</w:t>
-      </w:r>
-      <w:proofErr w:type="spellEnd"/>
-      <w:r>
-        <w:rPr>
-          <w:lang w:val="en-US"/>
-        </w:rPr>
-        <w:t xml:space="preserve"> API.</w:t>
+        <w:t xml:space="preserve"> Together, all layers described in this section, provide the functionality of the PeerConnection and DataChannel API.</w:t>
       </w:r>
     </w:p>
     <w:p>
@@ -10623,21 +9968,7 @@
         <w:rPr>
           <w:lang w:val="en-US"/>
         </w:rPr>
-        <w:t xml:space="preserve">web applications </w:t>
-      </w:r>
-      <w:proofErr w:type="gramStart"/>
-      <w:r>
-        <w:rPr>
-          <w:lang w:val="en-US"/>
-        </w:rPr>
-        <w:t>is</w:t>
-      </w:r>
-      <w:proofErr w:type="gramEnd"/>
-      <w:r>
-        <w:rPr>
-          <w:lang w:val="en-US"/>
-        </w:rPr>
-        <w:t xml:space="preserve"> based upon the</w:t>
+        <w:t>web applications is based upon the</w:t>
       </w:r>
       <w:r>
         <w:rPr>
@@ -10691,14 +10022,7 @@
         <w:rPr>
           <w:lang w:val="en-US"/>
         </w:rPr>
-        <w:t xml:space="preserve">, both peers (Alice and Bob) request a web page from a server, </w:t>
-      </w:r>
-      <w:proofErr w:type="gramStart"/>
-      <w:r>
-        <w:rPr>
-          <w:lang w:val="en-US"/>
-        </w:rPr>
-        <w:t xml:space="preserve">which also acts as </w:t>
+        <w:t xml:space="preserve">, both peers (Alice and Bob) request a web page from a server, which also acts as </w:t>
       </w:r>
       <w:r>
         <w:rPr>
@@ -10710,14 +10034,7 @@
         <w:rPr>
           <w:lang w:val="en-US"/>
         </w:rPr>
-        <w:t xml:space="preserve"> server.</w:t>
-      </w:r>
-      <w:proofErr w:type="gramEnd"/>
-      <w:r>
-        <w:rPr>
-          <w:lang w:val="en-US"/>
-        </w:rPr>
-        <w:t xml:space="preserve"> </w:t>
+        <w:t xml:space="preserve"> server. </w:t>
       </w:r>
       <w:r>
         <w:rPr>
@@ -10771,21 +10088,7 @@
         <w:rPr>
           <w:lang w:val="en-US"/>
         </w:rPr>
-        <w:t xml:space="preserve"> of audio and video streams and, optionally, arbitrary data transferred over a </w:t>
-      </w:r>
-      <w:proofErr w:type="spellStart"/>
-      <w:r>
-        <w:rPr>
-          <w:lang w:val="en-US"/>
-        </w:rPr>
-        <w:t>DataChannel</w:t>
-      </w:r>
-      <w:proofErr w:type="spellEnd"/>
-      <w:r>
-        <w:rPr>
-          <w:lang w:val="en-US"/>
-        </w:rPr>
-        <w:t>.</w:t>
+        <w:t xml:space="preserve"> of audio and video streams and, optionally, arbitrary data transferred over a DataChannel.</w:t>
       </w:r>
     </w:p>
     <w:p>
@@ -11002,21 +10305,7 @@
         <w:rPr>
           <w:lang w:val="en-US"/>
         </w:rPr>
-        <w:t xml:space="preserve">To start a peer-to-peer connection, Alice’s web application first creates a new </w:t>
-      </w:r>
-      <w:proofErr w:type="spellStart"/>
-      <w:r>
-        <w:rPr>
-          <w:lang w:val="en-US"/>
-        </w:rPr>
-        <w:t>PeerConnection</w:t>
-      </w:r>
-      <w:proofErr w:type="spellEnd"/>
-      <w:r>
-        <w:rPr>
-          <w:lang w:val="en-US"/>
-        </w:rPr>
-        <w:t xml:space="preserve"> object and, upon success, adds her own media stream tracks to it. This could either be audio or video tracks, or both. </w:t>
+        <w:t xml:space="preserve">To start a peer-to-peer connection, Alice’s web application first creates a new PeerConnection object and, upon success, adds her own media stream tracks to it. This could either be audio or video tracks, or both. </w:t>
       </w:r>
       <w:r>
         <w:rPr>
@@ -11165,21 +10454,7 @@
         <w:rPr>
           <w:lang w:val="en-US"/>
         </w:rPr>
-        <w:t xml:space="preserve"> process to start a </w:t>
-      </w:r>
-      <w:proofErr w:type="spellStart"/>
-      <w:r>
-        <w:rPr>
-          <w:lang w:val="en-US"/>
-        </w:rPr>
-        <w:t>PeerConnection</w:t>
-      </w:r>
-      <w:proofErr w:type="spellEnd"/>
-      <w:r>
-        <w:rPr>
-          <w:lang w:val="en-US"/>
-        </w:rPr>
-        <w:t xml:space="preserve"> with another user</w:t>
+        <w:t xml:space="preserve"> process to start a PeerConnection with another user</w:t>
       </w:r>
       <w:bookmarkEnd w:id="50"/>
     </w:p>
@@ -11193,21 +10468,7 @@
         <w:rPr>
           <w:lang w:val="en-US"/>
         </w:rPr>
-        <w:t xml:space="preserve">Bob’s application receives this offer and starts a similar process, where the same information about Bob’s endpoint is added to the </w:t>
-      </w:r>
-      <w:proofErr w:type="spellStart"/>
-      <w:r>
-        <w:rPr>
-          <w:lang w:val="en-US"/>
-        </w:rPr>
-        <w:t>PeerConnection</w:t>
-      </w:r>
-      <w:proofErr w:type="spellEnd"/>
-      <w:r>
-        <w:rPr>
-          <w:lang w:val="en-US"/>
-        </w:rPr>
-        <w:t xml:space="preserve"> object, which is then sent back to Alice</w:t>
+        <w:t>Bob’s application receives this offer and starts a similar process, where the same information about Bob’s endpoint is added to the PeerConnection object, which is then sent back to Alice</w:t>
       </w:r>
       <w:r>
         <w:rPr>
@@ -11244,21 +10505,7 @@
         <w:rPr>
           <w:lang w:val="en-US"/>
         </w:rPr>
-        <w:t xml:space="preserve">The technical implementation of the signalling process can be achieved by a variety of options. One popular approach is to use </w:t>
-      </w:r>
-      <w:proofErr w:type="spellStart"/>
-      <w:r>
-        <w:rPr>
-          <w:lang w:val="en-US"/>
-        </w:rPr>
-        <w:t>WebSockets</w:t>
-      </w:r>
-      <w:proofErr w:type="spellEnd"/>
-      <w:r>
-        <w:rPr>
-          <w:lang w:val="en-US"/>
-        </w:rPr>
-        <w:t xml:space="preserve">. </w:t>
+        <w:t xml:space="preserve">The technical implementation of the signalling process can be achieved by a variety of options. One popular approach is to use WebSockets. </w:t>
       </w:r>
       <w:r>
         <w:rPr>
@@ -11289,41 +10536,13 @@
           <w:lang w:val="en-US"/>
         </w:rPr>
         <w:lastRenderedPageBreak/>
-        <w:t xml:space="preserve">to use </w:t>
-      </w:r>
-      <w:proofErr w:type="spellStart"/>
-      <w:r>
-        <w:rPr>
-          <w:lang w:val="en-US"/>
-        </w:rPr>
-        <w:t>XMLHttpRequest</w:t>
-      </w:r>
-      <w:proofErr w:type="spellEnd"/>
-      <w:r>
-        <w:rPr>
-          <w:lang w:val="en-US"/>
-        </w:rPr>
-        <w:t xml:space="preserve"> (XHR)</w:t>
-      </w:r>
-      <w:r>
-        <w:rPr>
-          <w:lang w:val="en-US"/>
-        </w:rPr>
-        <w:t xml:space="preserve">, which is as viable as the </w:t>
-      </w:r>
-      <w:proofErr w:type="spellStart"/>
-      <w:r>
-        <w:rPr>
-          <w:lang w:val="en-US"/>
-        </w:rPr>
-        <w:t>WebSockets</w:t>
-      </w:r>
-      <w:proofErr w:type="spellEnd"/>
-      <w:r>
-        <w:rPr>
-          <w:lang w:val="en-US"/>
-        </w:rPr>
-        <w:t xml:space="preserve"> approach from a technical point of view. </w:t>
+        <w:t>to use XMLHttpRequest (XHR)</w:t>
+      </w:r>
+      <w:r>
+        <w:rPr>
+          <w:lang w:val="en-US"/>
+        </w:rPr>
+        <w:t xml:space="preserve">, which is as viable as the WebSockets approach from a technical point of view. </w:t>
       </w:r>
       <w:r>
         <w:rPr>
@@ -11684,21 +10903,7 @@
         <w:rPr>
           <w:lang w:val="en-US"/>
         </w:rPr>
-        <w:t xml:space="preserve"> concluded that it was not possible due to the fact that web browsers at the time did not support the </w:t>
-      </w:r>
-      <w:proofErr w:type="spellStart"/>
-      <w:r>
-        <w:rPr>
-          <w:lang w:val="en-US"/>
-        </w:rPr>
-        <w:t>DataChannel</w:t>
-      </w:r>
-      <w:proofErr w:type="spellEnd"/>
-      <w:r>
-        <w:rPr>
-          <w:lang w:val="en-US"/>
-        </w:rPr>
-        <w:t xml:space="preserve"> API. Nowadays, </w:t>
+        <w:t xml:space="preserve"> concluded that it was not possible due to the fact that web browsers at the time did not support the DataChannel API. Nowadays, </w:t>
       </w:r>
       <w:r>
         <w:rPr>
@@ -11757,48 +10962,20 @@
         <w:rPr>
           <w:lang w:val="en-US"/>
         </w:rPr>
-        <w:t xml:space="preserve">PAPER-19 </w:t>
-      </w:r>
-      <w:proofErr w:type="gramStart"/>
-      <w:r>
-        <w:rPr>
-          <w:lang w:val="en-US"/>
-        </w:rPr>
-        <w:t>propose</w:t>
-      </w:r>
-      <w:proofErr w:type="gramEnd"/>
-      <w:r>
-        <w:rPr>
-          <w:lang w:val="en-US"/>
-        </w:rPr>
-        <w:t xml:space="preserve"> a solution for a standardized API for the integration of real-time sensor data into web applications. They describe an example from the field of medicine, where a patient is able to remotely send data from a medical device, for instance a blood pressure sensor, to a doctor. In order for this concept to work, it is necessary to implement a middleware that handles the communication between the sensors and the web browser. This could be realized with a web browser extension (cf. PAPER-19).</w:t>
-      </w:r>
-    </w:p>
-    <w:p>
-      <w:pPr>
-        <w:rPr>
-          <w:lang w:val="en-US"/>
-        </w:rPr>
-      </w:pPr>
-      <w:r>
-        <w:rPr>
-          <w:lang w:val="en-US"/>
-        </w:rPr>
-        <w:t xml:space="preserve">Another field that could benefit greatly from such a solution </w:t>
-      </w:r>
-      <w:proofErr w:type="gramStart"/>
-      <w:r>
-        <w:rPr>
-          <w:lang w:val="en-US"/>
-        </w:rPr>
-        <w:t>are</w:t>
-      </w:r>
-      <w:proofErr w:type="gramEnd"/>
-      <w:r>
-        <w:rPr>
-          <w:lang w:val="en-US"/>
-        </w:rPr>
-        <w:t xml:space="preserve"> large manufactory companies. Especially since the rise of the “Industry 4.0” era, there have been several attempts to create “smart factories”</w:t>
+        <w:t>PAPER-19 propose a solution for a standardized API for the integration of real-time sensor data into web applications. They describe an example from the field of medicine, where a patient is able to remotely send data from a medical device, for instance a blood pressure sensor, to a doctor. In order for this concept to work, it is necessary to implement a middleware that handles the communication between the sensors and the web browser. This could be realized with a web browser extension (cf. PAPER-19).</w:t>
+      </w:r>
+    </w:p>
+    <w:p>
+      <w:pPr>
+        <w:rPr>
+          <w:lang w:val="en-US"/>
+        </w:rPr>
+      </w:pPr>
+      <w:r>
+        <w:rPr>
+          <w:lang w:val="en-US"/>
+        </w:rPr>
+        <w:t>Another field that could benefit greatly from such a solution are large manufactory companies. Especially since the rise of the “Industry 4.0” era, there have been several attempts to create “smart factories”</w:t>
       </w:r>
       <w:r>
         <w:rPr>
@@ -11926,21 +11103,7 @@
         <w:rPr>
           <w:lang w:val="en-US"/>
         </w:rPr>
-        <w:t xml:space="preserve"> WebRTC uses Datagram Transport Layer Security (DTLS) to encrypt the data transfers between two users in a </w:t>
-      </w:r>
-      <w:proofErr w:type="spellStart"/>
-      <w:r>
-        <w:rPr>
-          <w:lang w:val="en-US"/>
-        </w:rPr>
-        <w:t>PeerConnection</w:t>
-      </w:r>
-      <w:proofErr w:type="spellEnd"/>
-      <w:r>
-        <w:rPr>
-          <w:lang w:val="en-US"/>
-        </w:rPr>
-        <w:t>.</w:t>
+        <w:t xml:space="preserve"> WebRTC uses Datagram Transport Layer Security (DTLS) to encrypt the data transfers between two users in a PeerConnection.</w:t>
       </w:r>
       <w:r>
         <w:rPr>
@@ -11965,21 +11128,7 @@
         <w:rPr>
           <w:lang w:val="en-US"/>
         </w:rPr>
-        <w:t xml:space="preserve">via the </w:t>
-      </w:r>
-      <w:proofErr w:type="spellStart"/>
-      <w:r>
-        <w:rPr>
-          <w:lang w:val="en-US"/>
-        </w:rPr>
-        <w:t>MediaStream</w:t>
-      </w:r>
-      <w:proofErr w:type="spellEnd"/>
-      <w:r>
-        <w:rPr>
-          <w:lang w:val="en-US"/>
-        </w:rPr>
-        <w:t xml:space="preserve"> API </w:t>
+        <w:t xml:space="preserve">via the MediaStream API </w:t>
       </w:r>
       <w:r>
         <w:rPr>
@@ -11991,21 +11140,7 @@
         <w:rPr>
           <w:lang w:val="en-US"/>
         </w:rPr>
-        <w:t xml:space="preserve">Consequently, developers who want to use this </w:t>
-      </w:r>
-      <w:proofErr w:type="gramStart"/>
-      <w:r>
-        <w:rPr>
-          <w:lang w:val="en-US"/>
-        </w:rPr>
-        <w:t>feature,</w:t>
-      </w:r>
-      <w:proofErr w:type="gramEnd"/>
-      <w:r>
-        <w:rPr>
-          <w:lang w:val="en-US"/>
-        </w:rPr>
-        <w:t xml:space="preserve"> are encouraged to run their applications in a more secure environment.</w:t>
+        <w:t>Consequently, developers who want to use this feature, are encouraged to run their applications in a more secure environment.</w:t>
       </w:r>
       <w:r>
         <w:rPr>
@@ -12073,42 +11208,14 @@
         <w:rPr>
           <w:lang w:val="en-US"/>
         </w:rPr>
-        <w:t xml:space="preserve">The design of the WebRTC architecture relies on a peer-to-peer model. In reality, this means that once a </w:t>
-      </w:r>
-      <w:proofErr w:type="spellStart"/>
-      <w:r>
-        <w:rPr>
-          <w:lang w:val="en-US"/>
-        </w:rPr>
-        <w:t>PeerConnection</w:t>
-      </w:r>
-      <w:proofErr w:type="spellEnd"/>
-      <w:r>
-        <w:rPr>
-          <w:lang w:val="en-US"/>
-        </w:rPr>
-        <w:t xml:space="preserve"> between two users has been established, </w:t>
+        <w:t xml:space="preserve">The design of the WebRTC architecture relies on a peer-to-peer model. In reality, this means that once a PeerConnection between two users has been established, </w:t>
       </w:r>
       <w:r>
         <w:rPr>
           <w:lang w:val="en-US"/>
         </w:rPr>
         <w:lastRenderedPageBreak/>
-        <w:t xml:space="preserve">there </w:t>
-      </w:r>
-      <w:proofErr w:type="gramStart"/>
-      <w:r>
-        <w:rPr>
-          <w:lang w:val="en-US"/>
-        </w:rPr>
-        <w:t>are</w:t>
-      </w:r>
-      <w:proofErr w:type="gramEnd"/>
-      <w:r>
-        <w:rPr>
-          <w:lang w:val="en-US"/>
-        </w:rPr>
-        <w:t xml:space="preserve"> no third-party servers involved in the data transfer. On the one hand, this reduces network latency because the peers are connected directly, and on the other hand it increases security by removing one component in the transfer that could be a potential target for attacks (cf. PAPER-19).</w:t>
+        <w:t>there are no third-party servers involved in the data transfer. On the one hand, this reduces network latency because the peers are connected directly, and on the other hand it increases security by removing one component in the transfer that could be a potential target for attacks (cf. PAPER-19).</w:t>
       </w:r>
     </w:p>
     <w:p>
@@ -12297,16 +11404,8 @@
         <w:rPr>
           <w:lang w:val="en-US"/>
         </w:rPr>
-        <w:t xml:space="preserve">tion of WebRTC </w:t>
-      </w:r>
-      <w:proofErr w:type="spellStart"/>
-      <w:r>
-        <w:rPr>
-          <w:lang w:val="en-US"/>
-        </w:rPr>
-        <w:t>PeerConnections</w:t>
-      </w:r>
-      <w:proofErr w:type="spellEnd"/>
+        <w:t>tion of WebRTC PeerConnections</w:t>
+      </w:r>
       <w:r>
         <w:rPr>
           <w:rStyle w:val="Funotenzeichen"/>
@@ -12621,29 +11720,7 @@
         <w:rPr>
           <w:lang w:val="en-US"/>
         </w:rPr>
-        <w:t xml:space="preserve">Additionally, some web browsers still use vendor prefixes for certain methods, which makes development difficult. For instance, the method for obtaining camera access is called </w:t>
-      </w:r>
-      <w:proofErr w:type="spellStart"/>
-      <w:proofErr w:type="gramStart"/>
-      <w:r>
-        <w:rPr>
-          <w:lang w:val="en-US"/>
-        </w:rPr>
-        <w:t>navigator.getUserMedia</w:t>
-      </w:r>
-      <w:proofErr w:type="spellEnd"/>
-      <w:r>
-        <w:rPr>
-          <w:lang w:val="en-US"/>
-        </w:rPr>
-        <w:t>(</w:t>
-      </w:r>
-      <w:proofErr w:type="gramEnd"/>
-      <w:r>
-        <w:rPr>
-          <w:lang w:val="en-US"/>
-        </w:rPr>
-        <w:t xml:space="preserve">) in the W3C specification, however, if developers </w:t>
+        <w:t xml:space="preserve">Additionally, some web browsers still use vendor prefixes for certain methods, which makes development difficult. For instance, the method for obtaining camera access is called navigator.getUserMedia() in the W3C specification, however, if developers </w:t>
       </w:r>
       <w:r>
         <w:rPr>
@@ -12818,35 +11895,7 @@
         <w:rPr>
           <w:lang w:val="en-US"/>
         </w:rPr>
-        <w:t xml:space="preserve">, for instance </w:t>
-      </w:r>
-      <w:proofErr w:type="spellStart"/>
-      <w:r>
-        <w:rPr>
-          <w:lang w:val="en-US"/>
-        </w:rPr>
-        <w:t>RTCPeerConnection</w:t>
-      </w:r>
-      <w:proofErr w:type="spellEnd"/>
-      <w:r>
-        <w:rPr>
-          <w:lang w:val="en-US"/>
-        </w:rPr>
-        <w:t xml:space="preserve"> or </w:t>
-      </w:r>
-      <w:proofErr w:type="spellStart"/>
-      <w:r>
-        <w:rPr>
-          <w:lang w:val="en-US"/>
-        </w:rPr>
-        <w:t>RTCSessionDescription</w:t>
-      </w:r>
-      <w:proofErr w:type="spellEnd"/>
-      <w:r>
-        <w:rPr>
-          <w:lang w:val="en-US"/>
-        </w:rPr>
-        <w:t xml:space="preserve">, which both must be assigned </w:t>
+        <w:t xml:space="preserve">, for instance RTCPeerConnection or RTCSessionDescription, which both must be assigned </w:t>
       </w:r>
       <w:r>
         <w:rPr>
@@ -12906,16 +11955,8 @@
         <w:rPr>
           <w:lang w:val="en-US"/>
         </w:rPr>
-        <w:t xml:space="preserve"> for </w:t>
-      </w:r>
-      <w:proofErr w:type="spellStart"/>
-      <w:r>
-        <w:rPr>
-          <w:lang w:val="en-US"/>
-        </w:rPr>
-        <w:t>navigator.getUserMedia</w:t>
-      </w:r>
-      <w:proofErr w:type="spellEnd"/>
+        <w:t xml:space="preserve"> for navigator.getUserMedia</w:t>
+      </w:r>
       <w:r>
         <w:rPr>
           <w:lang w:val="en-US"/>
@@ -13026,49 +12067,7 @@
         <w:rPr>
           <w:lang w:val="en-US"/>
         </w:rPr>
-        <w:t>Responsive web design aims at the “creation of web sites that take into account different types of devices, usually ranging from mobile phones to desktop, and optimize viewing experience for the device at hand” (</w:t>
-      </w:r>
-      <w:proofErr w:type="spellStart"/>
-      <w:r>
-        <w:rPr>
-          <w:lang w:val="en-US"/>
-        </w:rPr>
-        <w:t>Voutilainen</w:t>
-      </w:r>
-      <w:proofErr w:type="spellEnd"/>
-      <w:r>
-        <w:rPr>
-          <w:lang w:val="en-US"/>
-        </w:rPr>
-        <w:t xml:space="preserve">, </w:t>
-      </w:r>
-      <w:proofErr w:type="spellStart"/>
-      <w:r>
-        <w:rPr>
-          <w:lang w:val="en-US"/>
-        </w:rPr>
-        <w:t>Salonen</w:t>
-      </w:r>
-      <w:proofErr w:type="spellEnd"/>
-      <w:r>
-        <w:rPr>
-          <w:lang w:val="en-US"/>
-        </w:rPr>
-        <w:t xml:space="preserve"> &amp; </w:t>
-      </w:r>
-      <w:proofErr w:type="spellStart"/>
-      <w:r>
-        <w:rPr>
-          <w:lang w:val="en-US"/>
-        </w:rPr>
-        <w:t>Mikkonen</w:t>
-      </w:r>
-      <w:proofErr w:type="spellEnd"/>
-      <w:r>
-        <w:rPr>
-          <w:lang w:val="en-US"/>
-        </w:rPr>
-        <w:t xml:space="preserve"> 2015).</w:t>
+        <w:t>Responsive web design aims at the “creation of web sites that take into account different types of devices, usually ranging from mobile phones to desktop, and optimize viewing experience for the device at hand” (Voutilainen, Salonen &amp; Mikkonen 2015).</w:t>
       </w:r>
       <w:r>
         <w:rPr>
@@ -13104,49 +12103,7 @@
         <w:rPr>
           <w:lang w:val="en-US"/>
         </w:rPr>
-        <w:t xml:space="preserve">Johansen, </w:t>
-      </w:r>
-      <w:proofErr w:type="spellStart"/>
-      <w:r>
-        <w:rPr>
-          <w:lang w:val="en-US"/>
-        </w:rPr>
-        <w:t>Pagani</w:t>
-      </w:r>
-      <w:proofErr w:type="spellEnd"/>
-      <w:r>
-        <w:rPr>
-          <w:lang w:val="en-US"/>
-        </w:rPr>
-        <w:t xml:space="preserve"> </w:t>
-      </w:r>
-      <w:proofErr w:type="spellStart"/>
-      <w:r>
-        <w:rPr>
-          <w:lang w:val="en-US"/>
-        </w:rPr>
-        <w:t>Britto</w:t>
-      </w:r>
-      <w:proofErr w:type="spellEnd"/>
-      <w:r>
-        <w:rPr>
-          <w:lang w:val="en-US"/>
-        </w:rPr>
-        <w:t xml:space="preserve"> &amp; </w:t>
-      </w:r>
-      <w:proofErr w:type="spellStart"/>
-      <w:r>
-        <w:rPr>
-          <w:lang w:val="en-US"/>
-        </w:rPr>
-        <w:t>Cusin</w:t>
-      </w:r>
-      <w:proofErr w:type="spellEnd"/>
-      <w:r>
-        <w:rPr>
-          <w:lang w:val="en-US"/>
-        </w:rPr>
-        <w:t xml:space="preserve"> 2013</w:t>
+        <w:t>Johansen, Pagani Britto &amp; Cusin 2013</w:t>
       </w:r>
       <w:r>
         <w:rPr>
@@ -13234,55 +12191,7 @@
         <w:rPr>
           <w:lang w:val="en-US"/>
         </w:rPr>
-        <w:t xml:space="preserve">It makes use of a grid system, which by default contains twelve columns per row (cf. </w:t>
-      </w:r>
-      <w:proofErr w:type="spellStart"/>
-      <w:r>
-        <w:rPr>
-          <w:lang w:val="en-US"/>
-        </w:rPr>
-        <w:t>Voutilainen</w:t>
-      </w:r>
-      <w:proofErr w:type="spellEnd"/>
-      <w:r>
-        <w:rPr>
-          <w:lang w:val="en-US"/>
-        </w:rPr>
-        <w:t xml:space="preserve">, </w:t>
-      </w:r>
-      <w:proofErr w:type="spellStart"/>
-      <w:r>
-        <w:rPr>
-          <w:lang w:val="en-US"/>
-        </w:rPr>
-        <w:t>Salonen</w:t>
-      </w:r>
-      <w:proofErr w:type="spellEnd"/>
-      <w:r>
-        <w:rPr>
-          <w:lang w:val="en-US"/>
-        </w:rPr>
-        <w:t xml:space="preserve"> &amp; </w:t>
-      </w:r>
-      <w:proofErr w:type="spellStart"/>
-      <w:r>
-        <w:rPr>
-          <w:lang w:val="en-US"/>
-        </w:rPr>
-        <w:t>Mikkonen</w:t>
-      </w:r>
-      <w:proofErr w:type="spellEnd"/>
-      <w:r>
-        <w:rPr>
-          <w:lang w:val="en-US"/>
-        </w:rPr>
-        <w:t xml:space="preserve"> 2015</w:t>
-      </w:r>
-      <w:r>
-        <w:rPr>
-          <w:lang w:val="en-US"/>
-        </w:rPr>
-        <w:t>).</w:t>
+        <w:t>It makes use of a grid system, which by default contains twelve columns per row (cf. Voutilainen, Salonen &amp; Mikkonen 2015).</w:t>
       </w:r>
       <w:r>
         <w:rPr>
@@ -13424,21 +12333,7 @@
         <w:rPr>
           <w:lang w:val="en-US"/>
         </w:rPr>
-        <w:t xml:space="preserve">For native apps, however, there </w:t>
-      </w:r>
-      <w:proofErr w:type="gramStart"/>
-      <w:r>
-        <w:rPr>
-          <w:lang w:val="en-US"/>
-        </w:rPr>
-        <w:t>are</w:t>
-      </w:r>
-      <w:proofErr w:type="gramEnd"/>
-      <w:r>
-        <w:rPr>
-          <w:lang w:val="en-US"/>
-        </w:rPr>
-        <w:t xml:space="preserve"> no native WebRTC APIs yet. Google offers a WebRTC library for both the Android and iOS operating system. In order to use this library,</w:t>
+        <w:t>For native apps, however, there are no native WebRTC APIs yet. Google offers a WebRTC library for both the Android and iOS operating system. In order to use this library,</w:t>
       </w:r>
       <w:r>
         <w:rPr>
@@ -13553,21 +12448,7 @@
         <w:rPr>
           <w:lang w:val="en-US"/>
         </w:rPr>
-        <w:t xml:space="preserve">On iOS, on the other hand, there is no possibility to use WebRTC inside a </w:t>
-      </w:r>
-      <w:proofErr w:type="spellStart"/>
-      <w:r>
-        <w:rPr>
-          <w:lang w:val="en-US"/>
-        </w:rPr>
-        <w:t>UIWebView</w:t>
-      </w:r>
-      <w:proofErr w:type="spellEnd"/>
-      <w:r>
-        <w:rPr>
-          <w:lang w:val="en-US"/>
-        </w:rPr>
-        <w:t xml:space="preserve"> </w:t>
+        <w:t xml:space="preserve">On iOS, on the other hand, there is no possibility to use WebRTC inside a UIWebView </w:t>
       </w:r>
       <w:r>
         <w:rPr>
@@ -13713,21 +12594,7 @@
         <w:rPr>
           <w:lang w:val="en-US"/>
         </w:rPr>
-        <w:t xml:space="preserve">The second option is </w:t>
-      </w:r>
-      <w:proofErr w:type="spellStart"/>
-      <w:r>
-        <w:rPr>
-          <w:lang w:val="en-US"/>
-        </w:rPr>
-        <w:t>OpenWebRTC</w:t>
-      </w:r>
-      <w:proofErr w:type="spellEnd"/>
-      <w:r>
-        <w:rPr>
-          <w:lang w:val="en-US"/>
-        </w:rPr>
-        <w:t xml:space="preserve">, which </w:t>
+        <w:t xml:space="preserve">The second option is OpenWebRTC, which </w:t>
       </w:r>
       <w:r>
         <w:rPr>
@@ -13771,21 +12638,7 @@
         <w:rPr>
           <w:lang w:val="en-US"/>
         </w:rPr>
-        <w:t xml:space="preserve">It is built on top of the </w:t>
-      </w:r>
-      <w:proofErr w:type="spellStart"/>
-      <w:r>
-        <w:rPr>
-          <w:lang w:val="en-US"/>
-        </w:rPr>
-        <w:t>GStreamer</w:t>
-      </w:r>
-      <w:proofErr w:type="spellEnd"/>
-      <w:r>
-        <w:rPr>
-          <w:lang w:val="en-US"/>
-        </w:rPr>
-        <w:t xml:space="preserve"> multimedia framework. </w:t>
+        <w:t xml:space="preserve">It is built on top of the GStreamer multimedia framework. </w:t>
       </w:r>
       <w:r>
         <w:rPr>
@@ -13793,19 +12646,11 @@
         </w:rPr>
         <w:t xml:space="preserve">Like Crosswalk, the source code is open source and publicly available on the internet. </w:t>
       </w:r>
-      <w:proofErr w:type="spellStart"/>
-      <w:r>
-        <w:rPr>
-          <w:lang w:val="en-US"/>
-        </w:rPr>
-        <w:t>OpenWebRTC</w:t>
-      </w:r>
-      <w:proofErr w:type="spellEnd"/>
-      <w:r>
-        <w:rPr>
-          <w:lang w:val="en-US"/>
-        </w:rPr>
-        <w:t xml:space="preserve"> cannot be considered a traditional cross-platform mobile development framework</w:t>
+      <w:r>
+        <w:rPr>
+          <w:lang w:val="en-US"/>
+        </w:rPr>
+        <w:t>OpenWebRTC cannot be considered a traditional cross-platform mobile development framework</w:t>
       </w:r>
       <w:r>
         <w:rPr>
@@ -13823,21 +12668,7 @@
         <w:rPr>
           <w:lang w:val="en-US"/>
         </w:rPr>
-        <w:t xml:space="preserve">Using </w:t>
-      </w:r>
-      <w:proofErr w:type="spellStart"/>
-      <w:r>
-        <w:rPr>
-          <w:lang w:val="en-US"/>
-        </w:rPr>
-        <w:t>OpenWebRTC</w:t>
-      </w:r>
-      <w:proofErr w:type="spellEnd"/>
-      <w:r>
-        <w:rPr>
-          <w:lang w:val="en-US"/>
-        </w:rPr>
-        <w:t xml:space="preserve">, developers can decide </w:t>
+        <w:t xml:space="preserve">Using OpenWebRTC, developers can decide </w:t>
       </w:r>
       <w:r>
         <w:rPr>
@@ -13867,49 +12698,7 @@
         <w:rPr>
           <w:lang w:val="en-US"/>
         </w:rPr>
-        <w:t xml:space="preserve">compiled library, without the need to build the Google WebRTC library. In hybrid apps, the </w:t>
-      </w:r>
-      <w:proofErr w:type="spellStart"/>
-      <w:r>
-        <w:rPr>
-          <w:lang w:val="en-US"/>
-        </w:rPr>
-        <w:t>OpenWebRTC</w:t>
-      </w:r>
-      <w:proofErr w:type="spellEnd"/>
-      <w:r>
-        <w:rPr>
-          <w:lang w:val="en-US"/>
-        </w:rPr>
-        <w:t xml:space="preserve"> helper library provides custom web views for Android and iOS, which are derived from their parent classes, </w:t>
-      </w:r>
-      <w:proofErr w:type="spellStart"/>
-      <w:r>
-        <w:rPr>
-          <w:lang w:val="en-US"/>
-        </w:rPr>
-        <w:t>WebView</w:t>
-      </w:r>
-      <w:proofErr w:type="spellEnd"/>
-      <w:r>
-        <w:rPr>
-          <w:lang w:val="en-US"/>
-        </w:rPr>
-        <w:t xml:space="preserve"> in Android and </w:t>
-      </w:r>
-      <w:proofErr w:type="spellStart"/>
-      <w:r>
-        <w:rPr>
-          <w:lang w:val="en-US"/>
-        </w:rPr>
-        <w:t>WKWebView</w:t>
-      </w:r>
-      <w:proofErr w:type="spellEnd"/>
-      <w:r>
-        <w:rPr>
-          <w:lang w:val="en-US"/>
-        </w:rPr>
-        <w:t xml:space="preserve"> in iOS. As a result, it is possible to use WebRTC inside a we</w:t>
+        <w:t>compiled library, without the need to build the Google WebRTC library. In hybrid apps, the OpenWebRTC helper library provides custom web views for Android and iOS, which are derived from their parent classes, WebView in Android and WKWebView in iOS. As a result, it is possible to use WebRTC inside a we</w:t>
       </w:r>
       <w:r>
         <w:rPr>
@@ -13989,21 +12778,7 @@
         <w:rPr>
           <w:lang w:val="en-US"/>
         </w:rPr>
-        <w:t>On the whole, one potential compromise that can be considered both economic and user-</w:t>
-      </w:r>
-      <w:proofErr w:type="gramStart"/>
-      <w:r>
-        <w:rPr>
-          <w:lang w:val="en-US"/>
-        </w:rPr>
-        <w:t>friendly,</w:t>
-      </w:r>
-      <w:proofErr w:type="gramEnd"/>
-      <w:r>
-        <w:rPr>
-          <w:lang w:val="en-US"/>
-        </w:rPr>
-        <w:t xml:space="preserve"> is the use of cross-platform apps. While they suffer from certain detriments regarding user experience, the development effort is minimized and it is guaranteed that users will be able to use the app, on condition that they have a smartphone or tablet that is not older than five years.</w:t>
+        <w:t>On the whole, one potential compromise that can be considered both economic and user-friendly, is the use of cross-platform apps. While they suffer from certain detriments regarding user experience, the development effort is minimized and it is guaranteed that users will be able to use the app, on condition that they have a smartphone or tablet that is not older than five years.</w:t>
       </w:r>
     </w:p>
     <w:p>
@@ -14106,56 +12881,20 @@
         <w:rPr>
           <w:lang w:val="en-US"/>
         </w:rPr>
-        <w:t xml:space="preserve"># WHAT WAS DONE IN </w:t>
-      </w:r>
-      <w:proofErr w:type="gramStart"/>
-      <w:r>
-        <w:rPr>
-          <w:lang w:val="en-US"/>
-        </w:rPr>
-        <w:t>BA1</w:t>
-      </w:r>
-      <w:proofErr w:type="gramEnd"/>
-    </w:p>
-    <w:p>
-      <w:pPr>
-        <w:rPr>
-          <w:lang w:val="en-US"/>
-        </w:rPr>
-      </w:pPr>
-      <w:r>
-        <w:rPr>
-          <w:lang w:val="en-US"/>
-        </w:rPr>
-        <w:t xml:space="preserve"># OVERVIEW OF PROTOTYPE WEBRTC SERVER (Functionality, Node.js, Signalling </w:t>
-      </w:r>
-      <w:proofErr w:type="spellStart"/>
-      <w:r>
-        <w:rPr>
-          <w:lang w:val="en-US"/>
-        </w:rPr>
-        <w:t>über</w:t>
-      </w:r>
-      <w:proofErr w:type="spellEnd"/>
-      <w:r>
-        <w:rPr>
-          <w:lang w:val="en-US"/>
-        </w:rPr>
-        <w:t xml:space="preserve"> </w:t>
-      </w:r>
-      <w:proofErr w:type="spellStart"/>
-      <w:r>
-        <w:rPr>
-          <w:lang w:val="en-US"/>
-        </w:rPr>
-        <w:t>WebSockets</w:t>
-      </w:r>
-      <w:proofErr w:type="spellEnd"/>
-      <w:r>
-        <w:rPr>
-          <w:lang w:val="en-US"/>
-        </w:rPr>
-        <w:t>)</w:t>
+        <w:t># WHAT WAS DONE IN BA1</w:t>
+      </w:r>
+    </w:p>
+    <w:p>
+      <w:pPr>
+        <w:rPr>
+          <w:lang w:val="en-US"/>
+        </w:rPr>
+      </w:pPr>
+      <w:r>
+        <w:rPr>
+          <w:lang w:val="en-US"/>
+        </w:rPr>
+        <w:t># OVERVIEW OF PROTOTYPE WEBRTC SERVER (Functionality, Node.js, Signalling über WebSockets)</w:t>
       </w:r>
     </w:p>
     <w:p>
@@ -14216,21 +12955,7 @@
         <w:rPr>
           <w:lang w:val="en-US"/>
         </w:rPr>
-        <w:t xml:space="preserve"># </w:t>
-      </w:r>
-      <w:proofErr w:type="gramStart"/>
-      <w:r>
-        <w:rPr>
-          <w:lang w:val="en-US"/>
-        </w:rPr>
-        <w:t>IMPLEMENT</w:t>
-      </w:r>
-      <w:proofErr w:type="gramEnd"/>
-      <w:r>
-        <w:rPr>
-          <w:lang w:val="en-US"/>
-        </w:rPr>
-        <w:t xml:space="preserve"> THE </w:t>
+        <w:t xml:space="preserve"># IMPLEMENT THE </w:t>
       </w:r>
       <w:r>
         <w:rPr>
@@ -14299,14 +13024,12 @@
           <w:lang w:val="en-US"/>
         </w:rPr>
       </w:pPr>
-      <w:proofErr w:type="gramStart"/>
       <w:r>
         <w:rPr>
           <w:lang w:val="en-US"/>
         </w:rPr>
         <w:t>CONCRETE SOLUTION FOR DEMO IMPLEMENTATION?</w:t>
       </w:r>
-      <w:proofErr w:type="gramEnd"/>
     </w:p>
     <w:p>
       <w:pPr>
@@ -14417,7 +13140,6 @@
         </w:rPr>
       </w:pPr>
       <w:bookmarkStart w:id="78" w:name="_Toc452383242"/>
-      <w:proofErr w:type="spellStart"/>
       <w:r>
         <w:rPr>
           <w:lang w:val="en-US"/>
@@ -14425,7 +13147,6 @@
         <w:t>OpenWebRTC</w:t>
       </w:r>
       <w:bookmarkEnd w:id="78"/>
-      <w:proofErr w:type="spellEnd"/>
     </w:p>
     <w:p>
       <w:pPr>
@@ -14908,16 +13629,8 @@
           <w:lang w:val="en-US"/>
         </w:rPr>
         <w:lastRenderedPageBreak/>
-        <w:t xml:space="preserve">publicly available open-source solutions like </w:t>
-      </w:r>
-      <w:proofErr w:type="spellStart"/>
-      <w:r>
-        <w:rPr>
-          <w:lang w:val="en-US"/>
-        </w:rPr>
-        <w:t>Erizo</w:t>
-      </w:r>
-      <w:proofErr w:type="spellEnd"/>
+        <w:t>publicly available open-source solutions like Erizo</w:t>
+      </w:r>
       <w:r>
         <w:rPr>
           <w:rStyle w:val="Funotenzeichen"/>
@@ -15064,22 +13777,9 @@
       <w:bookmarkStart w:id="89" w:name="_Toc452383252"/>
       <w:r>
         <w:lastRenderedPageBreak/>
-        <w:t xml:space="preserve">List </w:t>
-      </w:r>
-      <w:proofErr w:type="spellStart"/>
-      <w:r>
-        <w:t>of</w:t>
-      </w:r>
-      <w:proofErr w:type="spellEnd"/>
-      <w:r>
-        <w:t xml:space="preserve"> </w:t>
-      </w:r>
-      <w:proofErr w:type="spellStart"/>
-      <w:r>
-        <w:t>figures</w:t>
+        <w:t>List of figures</w:t>
       </w:r>
       <w:bookmarkEnd w:id="89"/>
-      <w:proofErr w:type="spellEnd"/>
     </w:p>
     <w:p>
       <w:pPr>
@@ -15617,22 +14317,9 @@
       <w:bookmarkStart w:id="90" w:name="_Toc452383253"/>
       <w:r>
         <w:lastRenderedPageBreak/>
-        <w:t xml:space="preserve">List </w:t>
-      </w:r>
-      <w:proofErr w:type="spellStart"/>
-      <w:r>
-        <w:t>of</w:t>
-      </w:r>
-      <w:proofErr w:type="spellEnd"/>
-      <w:r>
-        <w:t xml:space="preserve"> </w:t>
-      </w:r>
-      <w:proofErr w:type="spellStart"/>
-      <w:r>
-        <w:t>listings</w:t>
+        <w:t>List of listings</w:t>
       </w:r>
       <w:bookmarkEnd w:id="90"/>
-      <w:proofErr w:type="spellEnd"/>
     </w:p>
     <w:p>
       <w:pPr>
@@ -15872,19 +14559,11 @@
           <w:lang w:val="en-US"/>
         </w:rPr>
       </w:pPr>
-      <w:proofErr w:type="spellStart"/>
-      <w:r>
-        <w:rPr>
-          <w:lang w:val="en-US"/>
-        </w:rPr>
-        <w:t>Grigorik</w:t>
-      </w:r>
-      <w:proofErr w:type="spellEnd"/>
-      <w:r>
-        <w:rPr>
-          <w:lang w:val="en-US"/>
-        </w:rPr>
-        <w:t xml:space="preserve"> I, 2013, </w:t>
+      <w:r>
+        <w:rPr>
+          <w:lang w:val="en-US"/>
+        </w:rPr>
+        <w:t xml:space="preserve">Grigorik I, 2013, </w:t>
       </w:r>
       <w:r>
         <w:rPr>
@@ -15897,29 +14576,7 @@
         <w:rPr>
           <w:lang w:val="en-US"/>
         </w:rPr>
-        <w:t xml:space="preserve">, 1st </w:t>
-      </w:r>
-      <w:proofErr w:type="spellStart"/>
-      <w:proofErr w:type="gramStart"/>
-      <w:r>
-        <w:rPr>
-          <w:lang w:val="en-US"/>
-        </w:rPr>
-        <w:t>edn</w:t>
-      </w:r>
-      <w:proofErr w:type="spellEnd"/>
-      <w:r>
-        <w:rPr>
-          <w:lang w:val="en-US"/>
-        </w:rPr>
-        <w:t>.,</w:t>
-      </w:r>
-      <w:proofErr w:type="gramEnd"/>
-      <w:r>
-        <w:rPr>
-          <w:lang w:val="en-US"/>
-        </w:rPr>
-        <w:t xml:space="preserve"> O’Reilly Media, Sebastopol. ISBN: 978-1-449-34476-4</w:t>
+        <w:t>, 1st edn., O’Reilly Media, Sebastopol. ISBN: 978-1-449-34476-4</w:t>
       </w:r>
       <w:r>
         <w:rPr>
@@ -15942,21 +14599,12 @@
         </w:rPr>
         <w:t xml:space="preserve">Hart C, 2015, </w:t>
       </w:r>
-      <w:proofErr w:type="gramStart"/>
       <w:r>
         <w:rPr>
           <w:i/>
           <w:lang w:val="en-US"/>
         </w:rPr>
-        <w:t>Developing</w:t>
-      </w:r>
-      <w:proofErr w:type="gramEnd"/>
-      <w:r>
-        <w:rPr>
-          <w:i/>
-          <w:lang w:val="en-US"/>
-        </w:rPr>
-        <w:t xml:space="preserve"> mobile WebRTC hybrid applications</w:t>
+        <w:t>Developing mobile WebRTC hybrid applications</w:t>
       </w:r>
       <w:r>
         <w:rPr>
@@ -16004,56 +14652,7 @@
         <w:rPr>
           <w:lang w:val="en-US"/>
         </w:rPr>
-        <w:t xml:space="preserve">Johansen RD, </w:t>
-      </w:r>
-      <w:proofErr w:type="spellStart"/>
-      <w:r>
-        <w:rPr>
-          <w:lang w:val="en-US"/>
-        </w:rPr>
-        <w:t>Pagani</w:t>
-      </w:r>
-      <w:proofErr w:type="spellEnd"/>
-      <w:r>
-        <w:rPr>
-          <w:lang w:val="en-US"/>
-        </w:rPr>
-        <w:t xml:space="preserve"> </w:t>
-      </w:r>
-      <w:proofErr w:type="spellStart"/>
-      <w:r>
-        <w:rPr>
-          <w:lang w:val="en-US"/>
-        </w:rPr>
-        <w:t>Britto</w:t>
-      </w:r>
-      <w:proofErr w:type="spellEnd"/>
-      <w:r>
-        <w:rPr>
-          <w:lang w:val="en-US"/>
-        </w:rPr>
-        <w:t xml:space="preserve"> TC, </w:t>
-      </w:r>
-      <w:proofErr w:type="spellStart"/>
-      <w:r>
-        <w:rPr>
-          <w:lang w:val="en-US"/>
-        </w:rPr>
-        <w:t>Cusin</w:t>
-      </w:r>
-      <w:proofErr w:type="spellEnd"/>
-      <w:r>
-        <w:rPr>
-          <w:lang w:val="en-US"/>
-        </w:rPr>
-        <w:t xml:space="preserve"> CA 2013, ‘CSS Browser Selector Plus: A JavaScript Library to Support Cross-browser Responsive Design‘. </w:t>
-      </w:r>
-      <w:proofErr w:type="gramStart"/>
-      <w:r>
-        <w:rPr>
-          <w:lang w:val="en-US"/>
-        </w:rPr>
-        <w:t xml:space="preserve">In </w:t>
+        <w:t xml:space="preserve">Johansen RD, Pagani Britto TC, Cusin CA 2013, ‘CSS Browser Selector Plus: A JavaScript Library to Support Cross-browser Responsive Design‘. In </w:t>
       </w:r>
       <w:r>
         <w:rPr>
@@ -16067,14 +14666,7 @@
         <w:rPr>
           <w:lang w:val="en-US"/>
         </w:rPr>
-        <w:t>(WWW '13 Companion).</w:t>
-      </w:r>
-      <w:proofErr w:type="gramEnd"/>
-      <w:r>
-        <w:rPr>
-          <w:lang w:val="en-US"/>
-        </w:rPr>
-        <w:t xml:space="preserve"> International World Wide Web Conferences Steering Committee, Republic and Canton of Geneva, Switzerland, 27-30. </w:t>
+        <w:t xml:space="preserve">(WWW '13 Companion). International World Wide Web Conferences Steering Committee, Republic and Canton of Geneva, Switzerland, 27-30. </w:t>
       </w:r>
       <w:r>
         <w:t>ISBN: 978-1-4503-2038-2.</w:t>
@@ -16088,21 +14680,12 @@
           <w:lang w:val="en-US"/>
         </w:rPr>
       </w:pPr>
-      <w:proofErr w:type="gramStart"/>
-      <w:r>
-        <w:rPr>
-          <w:lang w:val="en-US"/>
-        </w:rPr>
-        <w:t>Khan M, 2015.</w:t>
-      </w:r>
-      <w:proofErr w:type="gramEnd"/>
-      <w:r>
-        <w:rPr>
-          <w:lang w:val="en-US"/>
-        </w:rPr>
-        <w:t xml:space="preserve"> </w:t>
-      </w:r>
-      <w:proofErr w:type="gramStart"/>
+      <w:r>
+        <w:rPr>
+          <w:lang w:val="en-US"/>
+        </w:rPr>
+        <w:t xml:space="preserve">Khan M, 2015. </w:t>
+      </w:r>
       <w:r>
         <w:rPr>
           <w:i/>
@@ -16128,14 +14711,7 @@
         <w:rPr>
           <w:lang w:val="en-US"/>
         </w:rPr>
-        <w:t>.</w:t>
-      </w:r>
-      <w:proofErr w:type="gramEnd"/>
-      <w:r>
-        <w:rPr>
-          <w:lang w:val="en-US"/>
-        </w:rPr>
-        <w:t xml:space="preserve"> Available from: </w:t>
+        <w:t xml:space="preserve">. Available from: </w:t>
       </w:r>
       <w:hyperlink r:id="rId19" w:history="1">
         <w:r>
@@ -16181,42 +14757,18 @@
           <w:lang w:val="en-US"/>
         </w:rPr>
       </w:pPr>
-      <w:proofErr w:type="spellStart"/>
-      <w:r>
-        <w:rPr>
-          <w:lang w:val="en-US"/>
-        </w:rPr>
-        <w:t>Levent</w:t>
-      </w:r>
-      <w:proofErr w:type="spellEnd"/>
-      <w:r>
-        <w:rPr>
-          <w:lang w:val="en-US"/>
-        </w:rPr>
-        <w:t xml:space="preserve">-Levi T, 2014. </w:t>
+      <w:r>
+        <w:rPr>
+          <w:lang w:val="en-US"/>
+        </w:rPr>
+        <w:t xml:space="preserve">Levent-Levi T, 2014. </w:t>
       </w:r>
       <w:r>
         <w:rPr>
           <w:i/>
           <w:lang w:val="en-US"/>
         </w:rPr>
-        <w:t xml:space="preserve">What’s Behind Ericsson’s </w:t>
-      </w:r>
-      <w:proofErr w:type="spellStart"/>
-      <w:r>
-        <w:rPr>
-          <w:i/>
-          <w:lang w:val="en-US"/>
-        </w:rPr>
-        <w:t>OpenWebRTC</w:t>
-      </w:r>
-      <w:proofErr w:type="spellEnd"/>
-      <w:r>
-        <w:rPr>
-          <w:i/>
-          <w:lang w:val="en-US"/>
-        </w:rPr>
-        <w:t xml:space="preserve"> Project?</w:t>
+        <w:t>What’s Behind Ericsson’s OpenWebRTC Project?</w:t>
       </w:r>
       <w:r>
         <w:rPr>
@@ -16248,21 +14800,12 @@
           <w:lang w:val="en-US"/>
         </w:rPr>
       </w:pPr>
-      <w:proofErr w:type="spellStart"/>
-      <w:r>
-        <w:rPr>
-          <w:lang w:val="en-US"/>
-        </w:rPr>
-        <w:t>Ristic</w:t>
-      </w:r>
-      <w:proofErr w:type="spellEnd"/>
-      <w:r>
-        <w:rPr>
-          <w:lang w:val="en-US"/>
-        </w:rPr>
-        <w:t xml:space="preserve"> D, 2014. </w:t>
-      </w:r>
-      <w:proofErr w:type="gramStart"/>
+      <w:r>
+        <w:rPr>
+          <w:lang w:val="en-US"/>
+        </w:rPr>
+        <w:t xml:space="preserve">Ristic D, 2014. </w:t>
+      </w:r>
       <w:r>
         <w:rPr>
           <w:i/>
@@ -16274,14 +14817,7 @@
         <w:rPr>
           <w:lang w:val="en-US"/>
         </w:rPr>
-        <w:t>.</w:t>
-      </w:r>
-      <w:proofErr w:type="gramEnd"/>
-      <w:r>
-        <w:rPr>
-          <w:lang w:val="en-US"/>
-        </w:rPr>
-        <w:t xml:space="preserve"> Available from: </w:t>
+        <w:t xml:space="preserve">. Available from: </w:t>
       </w:r>
       <w:hyperlink r:id="rId21" w:history="1">
         <w:r>
@@ -16313,19 +14849,11 @@
           <w:lang w:val="en-US"/>
         </w:rPr>
       </w:pPr>
-      <w:proofErr w:type="gramStart"/>
-      <w:r>
-        <w:rPr>
-          <w:lang w:val="en-US"/>
-        </w:rPr>
-        <w:t>WebRTC Tutorial, 2014 (video file).</w:t>
-      </w:r>
-      <w:proofErr w:type="gramEnd"/>
-      <w:r>
-        <w:rPr>
-          <w:lang w:val="en-US"/>
-        </w:rPr>
-        <w:t xml:space="preserve"> Available from: </w:t>
+      <w:r>
+        <w:rPr>
+          <w:lang w:val="en-US"/>
+        </w:rPr>
+        <w:t xml:space="preserve">WebRTC Tutorial, 2014 (video file). Available from: </w:t>
       </w:r>
       <w:hyperlink r:id="rId22" w:history="1">
         <w:r>
@@ -16437,7 +14965,7 @@
         <w:noProof/>
         <w:lang w:val="de-DE"/>
       </w:rPr>
-      <w:t>13</w:t>
+      <w:t>15</w:t>
     </w:r>
     <w:r>
       <w:fldChar w:fldCharType="end"/>
@@ -16510,7 +15038,7 @@
       <w:pPr>
         <w:pStyle w:val="Funotentext"/>
         <w:rPr>
-          <w:lang w:val="de-DE"/>
+          <w:lang w:val="en-US"/>
         </w:rPr>
       </w:pPr>
       <w:r>
@@ -16520,17 +15048,24 @@
         <w:footnoteRef/>
       </w:r>
       <w:r>
+        <w:rPr>
+          <w:lang w:val="en-US"/>
+        </w:rPr>
         <w:t xml:space="preserve"> </w:t>
       </w:r>
       <w:hyperlink r:id="rId2" w:history="1">
         <w:r>
           <w:rPr>
             <w:rStyle w:val="Hyperlink"/>
+            <w:lang w:val="en-US"/>
           </w:rPr>
           <w:t>https://cordova.apache.org/</w:t>
         </w:r>
       </w:hyperlink>
       <w:r>
+        <w:rPr>
+          <w:lang w:val="en-US"/>
+        </w:rPr>
         <w:t xml:space="preserve"> </w:t>
       </w:r>
     </w:p>
@@ -16540,7 +15075,7 @@
       <w:pPr>
         <w:pStyle w:val="Funotentext"/>
         <w:rPr>
-          <w:lang w:val="de-DE"/>
+          <w:lang w:val="en-US"/>
         </w:rPr>
       </w:pPr>
       <w:r>
@@ -16550,17 +15085,24 @@
         <w:footnoteRef/>
       </w:r>
       <w:r>
+        <w:rPr>
+          <w:lang w:val="en-US"/>
+        </w:rPr>
         <w:t xml:space="preserve"> </w:t>
       </w:r>
       <w:hyperlink r:id="rId3" w:history="1">
         <w:r>
           <w:rPr>
             <w:rStyle w:val="Hyperlink"/>
+            <w:lang w:val="en-US"/>
           </w:rPr>
           <w:t>http://phonegap.com/</w:t>
         </w:r>
       </w:hyperlink>
       <w:r>
+        <w:rPr>
+          <w:lang w:val="en-US"/>
+        </w:rPr>
         <w:t xml:space="preserve"> </w:t>
       </w:r>
     </w:p>
@@ -16569,6 +15111,9 @@
     <w:p>
       <w:pPr>
         <w:pStyle w:val="Funotentext"/>
+        <w:rPr>
+          <w:lang w:val="en-US"/>
+        </w:rPr>
       </w:pPr>
       <w:r>
         <w:rPr>
@@ -16577,17 +15122,24 @@
         <w:footnoteRef/>
       </w:r>
       <w:r>
+        <w:rPr>
+          <w:lang w:val="en-US"/>
+        </w:rPr>
         <w:t xml:space="preserve"> </w:t>
       </w:r>
       <w:hyperlink r:id="rId4" w:history="1">
         <w:r>
           <w:rPr>
             <w:rStyle w:val="Hyperlink"/>
+            <w:lang w:val="en-US"/>
           </w:rPr>
           <w:t>https://www.xamarin.com/</w:t>
         </w:r>
       </w:hyperlink>
       <w:r>
+        <w:rPr>
+          <w:lang w:val="en-US"/>
+        </w:rPr>
         <w:t xml:space="preserve"> </w:t>
       </w:r>
     </w:p>
@@ -16597,7 +15149,7 @@
       <w:pPr>
         <w:pStyle w:val="Funotentext"/>
         <w:rPr>
-          <w:lang w:val="de-DE"/>
+          <w:lang w:val="en-US"/>
         </w:rPr>
       </w:pPr>
       <w:r>
@@ -16607,17 +15159,24 @@
         <w:footnoteRef/>
       </w:r>
       <w:r>
+        <w:rPr>
+          <w:lang w:val="en-US"/>
+        </w:rPr>
         <w:t xml:space="preserve"> </w:t>
       </w:r>
       <w:hyperlink r:id="rId5" w:history="1">
         <w:r>
           <w:rPr>
             <w:rStyle w:val="Hyperlink"/>
+            <w:lang w:val="en-US"/>
           </w:rPr>
           <w:t>http://www.appcelerator.com/titanium/titanium-sdk/</w:t>
         </w:r>
       </w:hyperlink>
       <w:r>
+        <w:rPr>
+          <w:lang w:val="en-US"/>
+        </w:rPr>
         <w:t xml:space="preserve"> </w:t>
       </w:r>
     </w:p>
@@ -16627,7 +15186,7 @@
       <w:pPr>
         <w:pStyle w:val="Funotentext"/>
         <w:rPr>
-          <w:lang w:val="de-DE"/>
+          <w:lang w:val="en-US"/>
         </w:rPr>
       </w:pPr>
       <w:r>
@@ -16637,17 +15196,24 @@
         <w:footnoteRef/>
       </w:r>
       <w:r>
+        <w:rPr>
+          <w:lang w:val="en-US"/>
+        </w:rPr>
         <w:t xml:space="preserve"> </w:t>
       </w:r>
       <w:hyperlink r:id="rId6" w:history="1">
         <w:r>
           <w:rPr>
             <w:rStyle w:val="Hyperlink"/>
+            <w:lang w:val="en-US"/>
           </w:rPr>
           <w:t>http://ionicframework.com/</w:t>
         </w:r>
       </w:hyperlink>
       <w:r>
+        <w:rPr>
+          <w:lang w:val="en-US"/>
+        </w:rPr>
         <w:t xml:space="preserve"> </w:t>
       </w:r>
     </w:p>
@@ -16656,6 +15222,9 @@
     <w:p>
       <w:pPr>
         <w:pStyle w:val="Funotentext"/>
+        <w:rPr>
+          <w:lang w:val="en-US"/>
+        </w:rPr>
       </w:pPr>
       <w:r>
         <w:rPr>
@@ -16664,17 +15233,24 @@
         <w:footnoteRef/>
       </w:r>
       <w:r>
+        <w:rPr>
+          <w:lang w:val="en-US"/>
+        </w:rPr>
         <w:t xml:space="preserve"> </w:t>
       </w:r>
       <w:hyperlink r:id="rId7" w:history="1">
         <w:r>
           <w:rPr>
             <w:rStyle w:val="Hyperlink"/>
+            <w:lang w:val="en-US"/>
           </w:rPr>
           <w:t>https://angularjs.org/</w:t>
         </w:r>
       </w:hyperlink>
       <w:r>
+        <w:rPr>
+          <w:lang w:val="en-US"/>
+        </w:rPr>
         <w:t xml:space="preserve"> </w:t>
       </w:r>
     </w:p>
@@ -16683,6 +15259,9 @@
     <w:p>
       <w:pPr>
         <w:pStyle w:val="Funotentext"/>
+        <w:rPr>
+          <w:lang w:val="en-US"/>
+        </w:rPr>
       </w:pPr>
       <w:r>
         <w:rPr>
@@ -16691,17 +15270,24 @@
         <w:footnoteRef/>
       </w:r>
       <w:r>
+        <w:rPr>
+          <w:lang w:val="en-US"/>
+        </w:rPr>
         <w:t xml:space="preserve"> </w:t>
       </w:r>
       <w:hyperlink r:id="rId8" w:history="1">
         <w:r>
           <w:rPr>
             <w:rStyle w:val="Hyperlink"/>
+            <w:lang w:val="en-US"/>
           </w:rPr>
           <w:t>http://sass-lang.com/</w:t>
         </w:r>
       </w:hyperlink>
       <w:r>
+        <w:rPr>
+          <w:lang w:val="en-US"/>
+        </w:rPr>
         <w:t xml:space="preserve"> </w:t>
       </w:r>
     </w:p>
@@ -16710,6 +15296,9 @@
     <w:p>
       <w:pPr>
         <w:pStyle w:val="Funotentext"/>
+        <w:rPr>
+          <w:lang w:val="en-US"/>
+        </w:rPr>
       </w:pPr>
       <w:r>
         <w:rPr>
@@ -16718,17 +15307,24 @@
         <w:footnoteRef/>
       </w:r>
       <w:r>
+        <w:rPr>
+          <w:lang w:val="en-US"/>
+        </w:rPr>
         <w:t xml:space="preserve"> </w:t>
       </w:r>
       <w:hyperlink r:id="rId9" w:anchor="overview" w:history="1">
         <w:r>
           <w:rPr>
             <w:rStyle w:val="Hyperlink"/>
+            <w:lang w:val="en-US"/>
           </w:rPr>
           <w:t>https://www.sencha.com/products/touch/#overview</w:t>
         </w:r>
       </w:hyperlink>
       <w:r>
+        <w:rPr>
+          <w:lang w:val="en-US"/>
+        </w:rPr>
         <w:t xml:space="preserve"> </w:t>
       </w:r>
     </w:p>
@@ -16737,6 +15333,9 @@
     <w:p>
       <w:pPr>
         <w:pStyle w:val="Funotentext"/>
+        <w:rPr>
+          <w:lang w:val="en-US"/>
+        </w:rPr>
       </w:pPr>
       <w:r>
         <w:rPr>
@@ -16745,17 +15344,24 @@
         <w:footnoteRef/>
       </w:r>
       <w:r>
+        <w:rPr>
+          <w:lang w:val="en-US"/>
+        </w:rPr>
         <w:t xml:space="preserve"> </w:t>
       </w:r>
       <w:hyperlink r:id="rId10" w:history="1">
         <w:r>
           <w:rPr>
             <w:rStyle w:val="Hyperlink"/>
+            <w:lang w:val="en-US"/>
           </w:rPr>
           <w:t>https://jquerymobile.com/</w:t>
         </w:r>
       </w:hyperlink>
       <w:r>
+        <w:rPr>
+          <w:lang w:val="en-US"/>
+        </w:rPr>
         <w:t xml:space="preserve"> </w:t>
       </w:r>
     </w:p>
@@ -16764,6 +15370,9 @@
     <w:p>
       <w:pPr>
         <w:pStyle w:val="Funotentext"/>
+        <w:rPr>
+          <w:lang w:val="en-US"/>
+        </w:rPr>
       </w:pPr>
       <w:r>
         <w:rPr>
@@ -16772,17 +15381,24 @@
         <w:footnoteRef/>
       </w:r>
       <w:r>
+        <w:rPr>
+          <w:lang w:val="en-US"/>
+        </w:rPr>
         <w:t xml:space="preserve"> </w:t>
       </w:r>
       <w:hyperlink r:id="rId11" w:history="1">
         <w:r>
           <w:rPr>
             <w:rStyle w:val="Hyperlink"/>
+            <w:lang w:val="en-US"/>
           </w:rPr>
           <w:t>http://mobileangularui.com/</w:t>
         </w:r>
       </w:hyperlink>
       <w:r>
+        <w:rPr>
+          <w:lang w:val="en-US"/>
+        </w:rPr>
         <w:t xml:space="preserve"> </w:t>
       </w:r>
     </w:p>
@@ -16791,6 +15407,9 @@
     <w:p>
       <w:pPr>
         <w:pStyle w:val="Funotentext"/>
+        <w:rPr>
+          <w:lang w:val="en-US"/>
+        </w:rPr>
       </w:pPr>
       <w:r>
         <w:rPr>
@@ -16799,17 +15418,24 @@
         <w:footnoteRef/>
       </w:r>
       <w:r>
+        <w:rPr>
+          <w:lang w:val="en-US"/>
+        </w:rPr>
         <w:t xml:space="preserve"> </w:t>
       </w:r>
       <w:hyperlink r:id="rId12" w:history="1">
         <w:r>
           <w:rPr>
             <w:rStyle w:val="Hyperlink"/>
+            <w:lang w:val="en-US"/>
           </w:rPr>
           <w:t>http://www.telerik.com/kendo-ui</w:t>
         </w:r>
       </w:hyperlink>
       <w:r>
+        <w:rPr>
+          <w:lang w:val="en-US"/>
+        </w:rPr>
         <w:t xml:space="preserve"> </w:t>
       </w:r>
     </w:p>
@@ -16819,7 +15445,7 @@
       <w:pPr>
         <w:pStyle w:val="Funotentext"/>
         <w:rPr>
-          <w:lang w:val="de-DE"/>
+          <w:lang w:val="en-US"/>
         </w:rPr>
       </w:pPr>
       <w:r>
@@ -16829,17 +15455,24 @@
         <w:footnoteRef/>
       </w:r>
       <w:r>
+        <w:rPr>
+          <w:lang w:val="en-US"/>
+        </w:rPr>
         <w:t xml:space="preserve"> </w:t>
       </w:r>
       <w:hyperlink r:id="rId13" w:history="1">
         <w:r>
           <w:rPr>
             <w:rStyle w:val="Hyperlink"/>
+            <w:lang w:val="en-US"/>
           </w:rPr>
           <w:t>http://code.kik.com/app/2/index.html</w:t>
         </w:r>
       </w:hyperlink>
       <w:r>
+        <w:rPr>
+          <w:lang w:val="en-US"/>
+        </w:rPr>
         <w:t xml:space="preserve"> </w:t>
       </w:r>
     </w:p>
@@ -20050,7 +18683,7 @@
 </file>
 
 <file path=customXml/itemProps1.xml><?xml version="1.0" encoding="utf-8"?>
-<ds:datastoreItem xmlns:ds="http://schemas.openxmlformats.org/officeDocument/2006/customXml" ds:itemID="{EC637129-EBC5-4416-A66C-6492C2B24FA2}">
+<ds:datastoreItem xmlns:ds="http://schemas.openxmlformats.org/officeDocument/2006/customXml" ds:itemID="{C437DDAC-B0BE-444F-BD7A-BF87AAD061E2}">
   <ds:schemaRefs>
     <ds:schemaRef ds:uri="http://schemas.openxmlformats.org/officeDocument/2006/bibliography"/>
   </ds:schemaRefs>

</xml_diff>

<commit_message>
Finished limitations section of cross-platform development chapter
</commit_message>
<xml_diff>
--- a/thesis/BA2_Cross_Platform_WebRTC.docx
+++ b/thesis/BA2_Cross_Platform_WebRTC.docx
@@ -7200,34 +7200,87 @@
         <w:rPr>
           <w:lang w:val="en-US"/>
         </w:rPr>
-        <w:t xml:space="preserve"># </w:t>
-      </w:r>
-      <w:r>
-        <w:rPr>
-          <w:lang w:val="en-US"/>
-        </w:rPr>
-        <w:t>USER EXPERIENCE / INTERACTION</w:t>
-      </w:r>
-    </w:p>
-    <w:p>
-      <w:pPr>
-        <w:rPr>
-          <w:lang w:val="en-US"/>
-        </w:rPr>
-      </w:pPr>
-    </w:p>
-    <w:p>
-      <w:pPr>
-        <w:rPr>
-          <w:lang w:val="en-US"/>
-        </w:rPr>
-      </w:pPr>
-      <w:r>
-        <w:rPr>
-          <w:lang w:val="en-US"/>
-        </w:rPr>
-        <w:t># LOSS OF FLEXIBILITY</w:t>
-      </w:r>
+        <w:t>A complex</w:t>
+      </w:r>
+      <w:r>
+        <w:rPr>
+          <w:lang w:val="en-US"/>
+        </w:rPr>
+        <w:t xml:space="preserve"> topic</w:t>
+      </w:r>
+      <w:r>
+        <w:rPr>
+          <w:lang w:val="en-US"/>
+        </w:rPr>
+        <w:t xml:space="preserve"> </w:t>
+      </w:r>
+      <w:r>
+        <w:rPr>
+          <w:lang w:val="en-US"/>
+        </w:rPr>
+        <w:t xml:space="preserve">in </w:t>
+      </w:r>
+      <w:r>
+        <w:rPr>
+          <w:lang w:val="en-US"/>
+        </w:rPr>
+        <w:t xml:space="preserve">cross-platform mobile development </w:t>
+      </w:r>
+      <w:r>
+        <w:rPr>
+          <w:lang w:val="en-US"/>
+        </w:rPr>
+        <w:t xml:space="preserve">is the handling of user experience. As briefly mentioned in Chapter </w:t>
+      </w:r>
+      <w:r>
+        <w:rPr>
+          <w:lang w:val="en-US"/>
+        </w:rPr>
+        <w:fldChar w:fldCharType="begin"/>
+      </w:r>
+      <w:r>
+        <w:rPr>
+          <w:lang w:val="en-US"/>
+        </w:rPr>
+        <w:instrText xml:space="preserve"> REF _Ref452637256 \r \h </w:instrText>
+      </w:r>
+      <w:r>
+        <w:rPr>
+          <w:lang w:val="en-US"/>
+        </w:rPr>
+      </w:r>
+      <w:r>
+        <w:rPr>
+          <w:lang w:val="en-US"/>
+        </w:rPr>
+        <w:fldChar w:fldCharType="separate"/>
+      </w:r>
+      <w:r>
+        <w:rPr>
+          <w:lang w:val="en-US"/>
+        </w:rPr>
+        <w:t>2.5.1</w:t>
+      </w:r>
+      <w:r>
+        <w:rPr>
+          <w:lang w:val="en-US"/>
+        </w:rPr>
+        <w:fldChar w:fldCharType="end"/>
+      </w:r>
+      <w:r>
+        <w:rPr>
+          <w:lang w:val="en-US"/>
+        </w:rPr>
+        <w:t xml:space="preserve">, each </w:t>
+      </w:r>
+      <w:r>
+        <w:rPr>
+          <w:lang w:val="en-US"/>
+        </w:rPr>
+        <w:t>mobile platform employs their own patterns for the interaction between the user and the application (cf. PAPER-4). These platform conventions are defined in user interface design guidelines and have to be considered when developing a cross-platform app, because an iOS user is likely to expect a similar behavior to native apps.</w:t>
+      </w:r>
+      <w:bookmarkStart w:id="13" w:name="_GoBack"/>
+      <w:bookmarkEnd w:id="13"/>
     </w:p>
     <w:p>
       <w:pPr>
@@ -7344,7 +7397,14 @@
         <w:rPr>
           <w:lang w:val="en-US"/>
         </w:rPr>
-        <w:t>Consequently, it is necessary that an app provides some sort of additional value in comparison to a simple web page.</w:t>
+        <w:t xml:space="preserve">Consequently, </w:t>
+      </w:r>
+      <w:r>
+        <w:rPr>
+          <w:lang w:val="en-US"/>
+        </w:rPr>
+        <w:lastRenderedPageBreak/>
+        <w:t>it is necessary that an app provides some sort of additional value in comparison to a simple web page.</w:t>
       </w:r>
     </w:p>
     <w:p>
@@ -7354,27 +7414,247 @@
           <w:lang w:val="en-US"/>
         </w:rPr>
       </w:pPr>
-      <w:bookmarkStart w:id="13" w:name="_Toc452383200"/>
+      <w:bookmarkStart w:id="14" w:name="_Toc452383200"/>
+      <w:r>
+        <w:rPr>
+          <w:lang w:val="en-US"/>
+        </w:rPr>
+        <w:t>Differences to native app development</w:t>
+      </w:r>
+      <w:bookmarkEnd w:id="14"/>
+    </w:p>
+    <w:p>
+      <w:pPr>
+        <w:rPr>
+          <w:lang w:val="en-US"/>
+        </w:rPr>
+      </w:pPr>
+      <w:r>
+        <w:rPr>
+          <w:lang w:val="en-US"/>
+        </w:rPr>
+        <w:t># INTRODUCTION TO SECTION</w:t>
+      </w:r>
+    </w:p>
+    <w:p>
+      <w:pPr>
+        <w:pStyle w:val="berschrift3"/>
+        <w:rPr>
+          <w:lang w:val="en-US"/>
+        </w:rPr>
+      </w:pPr>
+      <w:bookmarkStart w:id="15" w:name="_Toc452383201"/>
+      <w:r>
+        <w:rPr>
+          <w:lang w:val="en-US"/>
+        </w:rPr>
+        <w:t>Compiled vs. interpreted apps</w:t>
+      </w:r>
+      <w:bookmarkEnd w:id="15"/>
+    </w:p>
+    <w:p>
+      <w:pPr>
+        <w:rPr>
+          <w:lang w:val="en-US"/>
+        </w:rPr>
+      </w:pPr>
+      <w:r>
+        <w:rPr>
+          <w:lang w:val="en-US"/>
+        </w:rPr>
+        <w:t xml:space="preserve">A large difference between a native app and a cross-platform developed app is the fact that native apps are usually compiled, which in most cases results in faster execution times because the programming code is translated into machine code before the execution of the program. Cross-platform developed apps, on the other hand, mostly use interpreted languages such as JavaScript, which execute its code instructions step-by-step without compiling them first (cf. PAPER-2). Generated cross-platform apps, as discussed in Chapter </w:t>
+      </w:r>
+      <w:r>
+        <w:rPr>
+          <w:lang w:val="en-US"/>
+        </w:rPr>
+        <w:fldChar w:fldCharType="begin"/>
+      </w:r>
+      <w:r>
+        <w:rPr>
+          <w:lang w:val="en-US"/>
+        </w:rPr>
+        <w:instrText xml:space="preserve"> REF _Ref452377901 \r \h </w:instrText>
+      </w:r>
+      <w:r>
+        <w:rPr>
+          <w:lang w:val="en-US"/>
+        </w:rPr>
+      </w:r>
+      <w:r>
+        <w:rPr>
+          <w:lang w:val="en-US"/>
+        </w:rPr>
+        <w:fldChar w:fldCharType="separate"/>
+      </w:r>
+      <w:r>
+        <w:rPr>
+          <w:lang w:val="en-US"/>
+        </w:rPr>
+        <w:t>2.1.4</w:t>
+      </w:r>
+      <w:r>
+        <w:rPr>
+          <w:lang w:val="en-US"/>
+        </w:rPr>
+        <w:fldChar w:fldCharType="end"/>
+      </w:r>
+      <w:r>
+        <w:rPr>
+          <w:lang w:val="en-US"/>
+        </w:rPr>
+        <w:t>, constitute an exception to this circumstance.</w:t>
+      </w:r>
+    </w:p>
+    <w:p>
+      <w:pPr>
+        <w:pStyle w:val="berschrift2"/>
+        <w:rPr>
+          <w:lang w:val="en-US"/>
+        </w:rPr>
+      </w:pPr>
+      <w:bookmarkStart w:id="16" w:name="_Toc452383202"/>
+      <w:r>
+        <w:rPr>
+          <w:lang w:val="en-US"/>
+        </w:rPr>
+        <w:t>Motivation</w:t>
+      </w:r>
+      <w:bookmarkEnd w:id="16"/>
+    </w:p>
+    <w:p>
+      <w:pPr>
+        <w:rPr>
+          <w:lang w:val="en-US"/>
+        </w:rPr>
+      </w:pPr>
+      <w:r>
+        <w:rPr>
+          <w:lang w:val="en-US"/>
+        </w:rPr>
+        <w:t># REASONS TO USE CROSS-PLATFORM APP INSTEAD OF WEB APP</w:t>
+      </w:r>
+    </w:p>
+    <w:p>
+      <w:pPr>
+        <w:rPr>
+          <w:lang w:val="en-US"/>
+        </w:rPr>
+      </w:pPr>
+      <w:r>
+        <w:rPr>
+          <w:lang w:val="en-US"/>
+        </w:rPr>
+        <w:t># EXPLANATION WHAT WEB APPS CANNOT OFFER IN THE SAME WAY</w:t>
+      </w:r>
+    </w:p>
+    <w:p>
+      <w:pPr>
+        <w:rPr>
+          <w:lang w:val="en-US"/>
+        </w:rPr>
+      </w:pPr>
+      <w:r>
+        <w:rPr>
+          <w:lang w:val="en-US"/>
+        </w:rPr>
+        <w:t># DISTINCTION TO NATIVE APPS</w:t>
+      </w:r>
+    </w:p>
+    <w:p>
+      <w:pPr>
+        <w:pStyle w:val="berschrift3"/>
+        <w:rPr>
+          <w:lang w:val="en-US"/>
+        </w:rPr>
+      </w:pPr>
+      <w:bookmarkStart w:id="17" w:name="_Toc452383203"/>
+      <w:bookmarkStart w:id="18" w:name="_Ref452637256"/>
+      <w:r>
+        <w:rPr>
+          <w:lang w:val="en-US"/>
+        </w:rPr>
+        <w:t>User experience</w:t>
+      </w:r>
+      <w:bookmarkEnd w:id="17"/>
+      <w:bookmarkEnd w:id="18"/>
+    </w:p>
+    <w:p>
+      <w:pPr>
+        <w:rPr>
+          <w:lang w:val="en-US"/>
+        </w:rPr>
+      </w:pPr>
+      <w:r>
+        <w:rPr>
+          <w:lang w:val="en-US"/>
+        </w:rPr>
+        <w:t>One area that was heavily influenced by the spread of smartphones over the last years is user experience, a term which refers to a person’s overall experience when using a software application or system. With smartphones it is possible, for instance, that an application is triggered when the user enters a certain location, and subsequently performs a pre-defined action.</w:t>
+      </w:r>
+    </w:p>
+    <w:p>
+      <w:pPr>
+        <w:rPr>
+          <w:lang w:val="en-US"/>
+        </w:rPr>
+      </w:pPr>
+      <w:r>
+        <w:rPr>
+          <w:lang w:val="en-US"/>
+        </w:rPr>
+        <w:t>PAPER-2 defines two primary categories for user experience: First, the context of the application or system. It consists of components which need to be understood by the user, such as platform-specific user interface conventions. Second, the implementation, which involves all elements “that can be controlled in an application” (PAPER-2). This includes the use of push notifications, the handling of input errors or the graphical layout of an application. This second part is solely the responsibility of the developer.</w:t>
+      </w:r>
+    </w:p>
+    <w:p>
+      <w:pPr>
+        <w:rPr>
+          <w:lang w:val="en-US"/>
+        </w:rPr>
+      </w:pPr>
+      <w:r>
+        <w:rPr>
+          <w:lang w:val="en-US"/>
+        </w:rPr>
+        <w:t># PUSH NOTIFICATIONS, ACCESS TO CALENDAR, CONTACTS</w:t>
+      </w:r>
+    </w:p>
+    <w:p>
+      <w:pPr>
+        <w:rPr>
+          <w:lang w:val="en-US"/>
+        </w:rPr>
+      </w:pPr>
       <w:r>
         <w:rPr>
           <w:lang w:val="en-US"/>
         </w:rPr>
         <w:lastRenderedPageBreak/>
-        <w:t>Differences to native app development</w:t>
-      </w:r>
-      <w:bookmarkEnd w:id="13"/>
-    </w:p>
-    <w:p>
-      <w:pPr>
-        <w:rPr>
-          <w:lang w:val="en-US"/>
-        </w:rPr>
-      </w:pPr>
-      <w:r>
-        <w:rPr>
-          <w:lang w:val="en-US"/>
-        </w:rPr>
-        <w:t># INTRODUCTION TO SECTION</w:t>
+        <w:t># PLATFORM CONVENTIONS – PUT SOMEWHERE ELSE? #</w:t>
+      </w:r>
+    </w:p>
+    <w:p>
+      <w:pPr>
+        <w:rPr>
+          <w:lang w:val="en-US"/>
+        </w:rPr>
+      </w:pPr>
+      <w:r>
+        <w:rPr>
+          <w:lang w:val="en-US"/>
+        </w:rPr>
+        <w:t>PAPER-2 describes a common functionality that users are expecting</w:t>
+      </w:r>
+      <w:r>
+        <w:rPr>
+          <w:lang w:val="en-US"/>
+        </w:rPr>
+        <w:t xml:space="preserve">: the ability to go back to a previous view inside an app, which might originate from experience with web browsers, where the back button is a central element. However, this concept is implemented differently on each mobile platform. On Apple devices, for instance, there are virtual buttons that provide this functionality. The majority of Android devices, on the other hand, is equipped with a physical back button in the lower right area of the device. </w:t>
+      </w:r>
+      <w:r>
+        <w:rPr>
+          <w:lang w:val="en-US"/>
+        </w:rPr>
+        <w:t>To sum up, users implicitly expect the functionality to go back inside an application, which makes it a vital requirement (cf. PAPER-2).</w:t>
       </w:r>
     </w:p>
     <w:p>
@@ -7384,67 +7664,26 @@
           <w:lang w:val="en-US"/>
         </w:rPr>
       </w:pPr>
-      <w:bookmarkStart w:id="14" w:name="_Toc452383201"/>
-      <w:r>
-        <w:rPr>
-          <w:lang w:val="en-US"/>
-        </w:rPr>
-        <w:t>Compiled vs. interpreted apps</w:t>
-      </w:r>
-      <w:bookmarkEnd w:id="14"/>
-    </w:p>
-    <w:p>
-      <w:pPr>
-        <w:rPr>
-          <w:lang w:val="en-US"/>
-        </w:rPr>
-      </w:pPr>
-      <w:r>
-        <w:rPr>
-          <w:lang w:val="en-US"/>
-        </w:rPr>
-        <w:t xml:space="preserve">A large difference between a native app and a cross-platform developed app is the fact that native apps are usually compiled, which in most cases results in faster execution times because the programming code is translated into machine code before the execution of the program. Cross-platform developed apps, on the other hand, mostly use interpreted languages such as JavaScript, which execute its code instructions step-by-step without compiling them first (cf. PAPER-2). Generated cross-platform apps, as discussed in Chapter </w:t>
-      </w:r>
-      <w:r>
-        <w:rPr>
-          <w:lang w:val="en-US"/>
-        </w:rPr>
-        <w:fldChar w:fldCharType="begin"/>
-      </w:r>
-      <w:r>
-        <w:rPr>
-          <w:lang w:val="en-US"/>
-        </w:rPr>
-        <w:instrText xml:space="preserve"> REF _Ref452377901 \r \h </w:instrText>
-      </w:r>
-      <w:r>
-        <w:rPr>
-          <w:lang w:val="en-US"/>
-        </w:rPr>
-      </w:r>
-      <w:r>
-        <w:rPr>
-          <w:lang w:val="en-US"/>
-        </w:rPr>
-        <w:fldChar w:fldCharType="separate"/>
-      </w:r>
-      <w:r>
-        <w:rPr>
-          <w:lang w:val="en-US"/>
-        </w:rPr>
-        <w:t>2.1.4</w:t>
-      </w:r>
-      <w:r>
-        <w:rPr>
-          <w:lang w:val="en-US"/>
-        </w:rPr>
-        <w:fldChar w:fldCharType="end"/>
-      </w:r>
-      <w:r>
-        <w:rPr>
-          <w:lang w:val="en-US"/>
-        </w:rPr>
-        <w:t>, constitute an exception to this circumstance.</w:t>
+      <w:bookmarkStart w:id="19" w:name="_Toc452383204"/>
+      <w:r>
+        <w:rPr>
+          <w:lang w:val="en-US"/>
+        </w:rPr>
+        <w:t>Access to device hardware</w:t>
+      </w:r>
+      <w:bookmarkEnd w:id="19"/>
+    </w:p>
+    <w:p>
+      <w:pPr>
+        <w:rPr>
+          <w:lang w:val="en-US"/>
+        </w:rPr>
+      </w:pPr>
+      <w:r>
+        <w:rPr>
+          <w:lang w:val="en-US"/>
+        </w:rPr>
+        <w:t># SENSORS, FILE SYSTEM</w:t>
       </w:r>
     </w:p>
     <w:p>
@@ -7454,39 +7693,26 @@
           <w:lang w:val="en-US"/>
         </w:rPr>
       </w:pPr>
-      <w:bookmarkStart w:id="15" w:name="_Toc452383202"/>
-      <w:r>
-        <w:rPr>
-          <w:lang w:val="en-US"/>
-        </w:rPr>
-        <w:t>Motivation</w:t>
-      </w:r>
-      <w:bookmarkEnd w:id="15"/>
-    </w:p>
-    <w:p>
-      <w:pPr>
-        <w:rPr>
-          <w:lang w:val="en-US"/>
-        </w:rPr>
-      </w:pPr>
-      <w:r>
-        <w:rPr>
-          <w:lang w:val="en-US"/>
-        </w:rPr>
-        <w:t># REASONS TO USE CROSS-PLATFORM APP INSTEAD OF WEB APP</w:t>
-      </w:r>
-    </w:p>
-    <w:p>
-      <w:pPr>
-        <w:rPr>
-          <w:lang w:val="en-US"/>
-        </w:rPr>
-      </w:pPr>
-      <w:r>
-        <w:rPr>
-          <w:lang w:val="en-US"/>
-        </w:rPr>
-        <w:t># DISTINCTION TO NATIVE APPS</w:t>
+      <w:bookmarkStart w:id="20" w:name="_Toc452383205"/>
+      <w:r>
+        <w:rPr>
+          <w:lang w:val="en-US"/>
+        </w:rPr>
+        <w:t>Cross-platform development frameworks</w:t>
+      </w:r>
+      <w:bookmarkEnd w:id="20"/>
+    </w:p>
+    <w:p>
+      <w:pPr>
+        <w:rPr>
+          <w:lang w:val="en-US"/>
+        </w:rPr>
+      </w:pPr>
+      <w:r>
+        <w:rPr>
+          <w:lang w:val="en-US"/>
+        </w:rPr>
+        <w:t>Over the last years, a multitude of cross-platform development frameworks has emerged. This section will give a brief overview of some of the most popular frameworks and mention their particular characteristics.</w:t>
       </w:r>
     </w:p>
     <w:p>
@@ -7496,174 +7722,14 @@
           <w:lang w:val="en-US"/>
         </w:rPr>
       </w:pPr>
-      <w:bookmarkStart w:id="16" w:name="_Toc452383203"/>
-      <w:r>
-        <w:rPr>
-          <w:lang w:val="en-US"/>
-        </w:rPr>
-        <w:t>User experience</w:t>
-      </w:r>
-      <w:bookmarkEnd w:id="16"/>
-    </w:p>
-    <w:p>
-      <w:pPr>
-        <w:rPr>
-          <w:lang w:val="en-US"/>
-        </w:rPr>
-      </w:pPr>
-      <w:r>
-        <w:rPr>
-          <w:lang w:val="en-US"/>
-        </w:rPr>
-        <w:t>One area that was heavily influenced by the spread of smartphones over the last years is user experience, a term which refers to a person’s overall experience when using a software application or system. With smartphones it is possible, for instance, that an application is triggered when the user enters a certain location, and subsequently performs a pre-defined action.</w:t>
-      </w:r>
-    </w:p>
-    <w:p>
-      <w:pPr>
-        <w:rPr>
-          <w:lang w:val="en-US"/>
-        </w:rPr>
-      </w:pPr>
-      <w:r>
-        <w:rPr>
-          <w:lang w:val="en-US"/>
-        </w:rPr>
-        <w:t>PAPER-2 defines two primary categories for user experience: First, the context of the application or system. It consists of components which need to be understood by the user, such as platform-specific user interface conventions. Second, the implementation, which involves all elements “that can be controlled in an application” (PAPER-2). This includes the use of push notifications, the handling of input errors or the graphical layout of an application. This second part is solely the responsibility of the developer.</w:t>
-      </w:r>
-    </w:p>
-    <w:p>
-      <w:pPr>
-        <w:rPr>
-          <w:lang w:val="en-US"/>
-        </w:rPr>
-      </w:pPr>
-      <w:r>
-        <w:rPr>
-          <w:lang w:val="en-US"/>
-        </w:rPr>
-        <w:t># PUSH NOTIFICATIONS, ACCESS TO CALENDAR, CONTACTS</w:t>
-      </w:r>
-    </w:p>
-    <w:p>
-      <w:pPr>
-        <w:rPr>
-          <w:lang w:val="en-US"/>
-        </w:rPr>
-      </w:pPr>
-      <w:r>
-        <w:rPr>
-          <w:lang w:val="en-US"/>
-        </w:rPr>
-        <w:t># PLATFORM CONVENTIONS – PUT SOMEWHERE ELSE? #</w:t>
-      </w:r>
-    </w:p>
-    <w:p>
-      <w:pPr>
-        <w:rPr>
-          <w:lang w:val="en-US"/>
-        </w:rPr>
-      </w:pPr>
-      <w:r>
-        <w:rPr>
-          <w:lang w:val="en-US"/>
-        </w:rPr>
-        <w:t>PAPER-2 describes a common functionality that users are expecting</w:t>
-      </w:r>
-      <w:r>
-        <w:rPr>
-          <w:lang w:val="en-US"/>
-        </w:rPr>
-        <w:t xml:space="preserve">: the ability to go back to a previous view inside an app, which might originate from experience </w:t>
-      </w:r>
-      <w:r>
-        <w:rPr>
-          <w:lang w:val="en-US"/>
-        </w:rPr>
-        <w:lastRenderedPageBreak/>
-        <w:t xml:space="preserve">with web browsers, where the back button is a central element. However, this concept is implemented differently on each mobile platform. On Apple devices, for instance, there are virtual buttons that provide this functionality. The majority of Android devices, on the other hand, is equipped with a physical back button in the lower right area of the device. </w:t>
-      </w:r>
-      <w:r>
-        <w:rPr>
-          <w:lang w:val="en-US"/>
-        </w:rPr>
-        <w:t>To sum up, users implicitly expect the functionality to go back inside an application, which makes it a vital requirement (cf. PAPER-2).</w:t>
-      </w:r>
-      <w:bookmarkStart w:id="17" w:name="_GoBack"/>
-      <w:bookmarkEnd w:id="17"/>
-    </w:p>
-    <w:p>
-      <w:pPr>
-        <w:pStyle w:val="berschrift3"/>
-        <w:rPr>
-          <w:lang w:val="en-US"/>
-        </w:rPr>
-      </w:pPr>
-      <w:bookmarkStart w:id="18" w:name="_Toc452383204"/>
-      <w:r>
-        <w:rPr>
-          <w:lang w:val="en-US"/>
-        </w:rPr>
-        <w:t>Access to device hardware</w:t>
-      </w:r>
-      <w:bookmarkEnd w:id="18"/>
-    </w:p>
-    <w:p>
-      <w:pPr>
-        <w:rPr>
-          <w:lang w:val="en-US"/>
-        </w:rPr>
-      </w:pPr>
-      <w:r>
-        <w:rPr>
-          <w:lang w:val="en-US"/>
-        </w:rPr>
-        <w:t># SENSORS, FILE SYSTEM</w:t>
-      </w:r>
-    </w:p>
-    <w:p>
-      <w:pPr>
-        <w:pStyle w:val="berschrift2"/>
-        <w:rPr>
-          <w:lang w:val="en-US"/>
-        </w:rPr>
-      </w:pPr>
-      <w:bookmarkStart w:id="19" w:name="_Toc452383205"/>
-      <w:r>
-        <w:rPr>
-          <w:lang w:val="en-US"/>
-        </w:rPr>
-        <w:t>Cross-platform development frameworks</w:t>
-      </w:r>
-      <w:bookmarkEnd w:id="19"/>
-    </w:p>
-    <w:p>
-      <w:pPr>
-        <w:rPr>
-          <w:lang w:val="en-US"/>
-        </w:rPr>
-      </w:pPr>
-      <w:r>
-        <w:rPr>
-          <w:lang w:val="en-US"/>
-        </w:rPr>
-        <w:t>Over the last years, a multitude of cross-platform development frameworks has emerged. This section will give a brief overview of some of the most popular frameworks and mention their particular characteristics.</w:t>
-      </w:r>
-    </w:p>
-    <w:p>
-      <w:pPr>
-        <w:pStyle w:val="berschrift3"/>
-        <w:rPr>
-          <w:lang w:val="en-US"/>
-        </w:rPr>
-      </w:pPr>
-      <w:bookmarkStart w:id="20" w:name="_Toc452383206"/>
+      <w:bookmarkStart w:id="21" w:name="_Toc452383206"/>
       <w:r>
         <w:rPr>
           <w:lang w:val="en-US"/>
         </w:rPr>
         <w:t>Apache Cordova (PhoneGap)</w:t>
       </w:r>
-      <w:bookmarkEnd w:id="20"/>
+      <w:bookmarkEnd w:id="21"/>
     </w:p>
     <w:p>
       <w:pPr>
@@ -7834,14 +7900,15 @@
           <w:lang w:val="en-US"/>
         </w:rPr>
       </w:pPr>
-      <w:bookmarkStart w:id="21" w:name="_Toc452383207"/>
-      <w:r>
-        <w:rPr>
-          <w:lang w:val="en-US"/>
-        </w:rPr>
+      <w:bookmarkStart w:id="22" w:name="_Toc452383207"/>
+      <w:r>
+        <w:rPr>
+          <w:lang w:val="en-US"/>
+        </w:rPr>
+        <w:lastRenderedPageBreak/>
         <w:t>Xamarin</w:t>
       </w:r>
-      <w:bookmarkEnd w:id="21"/>
+      <w:bookmarkEnd w:id="22"/>
     </w:p>
     <w:p>
       <w:pPr>
@@ -7872,38 +7939,301 @@
         <w:rPr>
           <w:lang w:val="en-US"/>
         </w:rPr>
-        <w:t xml:space="preserve">Xamarin apps </w:t>
+        <w:t xml:space="preserve">Xamarin apps use native user interface components, thus providing app users with well-known interaction tools. </w:t>
+      </w:r>
+      <w:r>
+        <w:rPr>
+          <w:lang w:val="en-US"/>
+        </w:rPr>
+        <w:t>It supports the most popular operating systems, namely</w:t>
+      </w:r>
+      <w:r>
+        <w:rPr>
+          <w:lang w:val="en-US"/>
+        </w:rPr>
+        <w:t xml:space="preserve"> Android, iOS and Windows Phone and also offers a native API to access device sensors.</w:t>
+      </w:r>
+      <w:r>
+        <w:rPr>
+          <w:lang w:val="en-US"/>
+        </w:rPr>
+        <w:t xml:space="preserve"> Xamarin also offers additional services such as </w:t>
+      </w:r>
+      <w:r>
+        <w:rPr>
+          <w:lang w:val="en-US"/>
+        </w:rPr>
+        <w:t>an automated build tool.</w:t>
+      </w:r>
+    </w:p>
+    <w:p>
+      <w:pPr>
+        <w:pStyle w:val="berschrift3"/>
+        <w:rPr>
+          <w:lang w:val="en-US"/>
+        </w:rPr>
+      </w:pPr>
+      <w:bookmarkStart w:id="23" w:name="_Toc452383208"/>
+      <w:r>
+        <w:rPr>
+          <w:lang w:val="en-US"/>
+        </w:rPr>
+        <w:t xml:space="preserve">Appcelerator </w:t>
+      </w:r>
+      <w:r>
+        <w:rPr>
+          <w:lang w:val="en-US"/>
+        </w:rPr>
+        <w:t>Titanium</w:t>
+      </w:r>
+      <w:bookmarkEnd w:id="23"/>
+    </w:p>
+    <w:p>
+      <w:pPr>
+        <w:rPr>
+          <w:lang w:val="en-US"/>
+        </w:rPr>
+      </w:pPr>
+      <w:r>
+        <w:rPr>
+          <w:lang w:val="en-US"/>
+        </w:rPr>
+        <w:t>Appcelerator Titanium</w:t>
+      </w:r>
+      <w:r>
+        <w:rPr>
+          <w:rStyle w:val="Funotenzeichen"/>
+          <w:lang w:val="en-US"/>
+        </w:rPr>
+        <w:footnoteReference w:id="5"/>
+      </w:r>
+      <w:r>
+        <w:rPr>
+          <w:lang w:val="en-US"/>
+        </w:rPr>
+        <w:t xml:space="preserve"> is an example for a framework that creates </w:t>
+      </w:r>
+      <w:r>
+        <w:rPr>
+          <w:lang w:val="en-US"/>
+        </w:rPr>
+        <w:t>interpreted apps, which means that apps created with this framework will use native user interface components. However, it also features some aspects from hybrid apps by providing developers with the possibility to write reusable modules in JavaScript.</w:t>
+      </w:r>
+    </w:p>
+    <w:p>
+      <w:pPr>
+        <w:rPr>
+          <w:lang w:val="en-US"/>
+        </w:rPr>
+      </w:pPr>
+      <w:r>
+        <w:rPr>
+          <w:lang w:val="en-US"/>
+        </w:rPr>
+        <w:t xml:space="preserve">Titanium is one product of the Appcelerator platform, together with tools like </w:t>
+      </w:r>
+      <w:r>
+        <w:rPr>
+          <w:i/>
+          <w:lang w:val="en-US"/>
+        </w:rPr>
+        <w:t>Arrow</w:t>
+      </w:r>
+      <w:r>
+        <w:rPr>
+          <w:lang w:val="en-US"/>
+        </w:rPr>
+        <w:t xml:space="preserve">, which is a framework for easily building APIs or </w:t>
+      </w:r>
+      <w:r>
+        <w:rPr>
+          <w:i/>
+          <w:lang w:val="en-US"/>
+        </w:rPr>
+        <w:t>Push</w:t>
+      </w:r>
+      <w:r>
+        <w:rPr>
+          <w:lang w:val="en-US"/>
+        </w:rPr>
+        <w:t>, which is a pre-built service fo</w:t>
+      </w:r>
+      <w:r>
+        <w:rPr>
+          <w:lang w:val="en-US"/>
+        </w:rPr>
+        <w:t>r push notifications that can be integrated into apps. Furthermore, Appcelerator provides a multitude of analytics tools.</w:t>
+      </w:r>
+      <w:r>
+        <w:rPr>
+          <w:lang w:val="en-US"/>
+        </w:rPr>
+        <w:t xml:space="preserve"> It has to be noted that while Titanium itself is open-source and free-to-use, all other previously described tools from Appcelerator are only available in paid plans.</w:t>
+      </w:r>
+    </w:p>
+    <w:p>
+      <w:pPr>
+        <w:pStyle w:val="berschrift3"/>
+        <w:rPr>
+          <w:lang w:val="en-US"/>
+        </w:rPr>
+      </w:pPr>
+      <w:bookmarkStart w:id="24" w:name="_Toc452383209"/>
+      <w:r>
+        <w:rPr>
+          <w:lang w:val="en-US"/>
+        </w:rPr>
+        <w:t>Ionic</w:t>
+      </w:r>
+      <w:bookmarkEnd w:id="24"/>
+    </w:p>
+    <w:p>
+      <w:pPr>
+        <w:rPr>
+          <w:lang w:val="en-US"/>
+        </w:rPr>
+      </w:pPr>
+      <w:r>
+        <w:rPr>
+          <w:lang w:val="en-US"/>
+        </w:rPr>
+        <w:t>Ionic</w:t>
+      </w:r>
+      <w:r>
+        <w:rPr>
+          <w:rStyle w:val="Funotenzeichen"/>
+          <w:lang w:val="en-US"/>
+        </w:rPr>
+        <w:footnoteReference w:id="6"/>
+      </w:r>
+      <w:r>
+        <w:rPr>
+          <w:lang w:val="en-US"/>
+        </w:rPr>
+        <w:t xml:space="preserve"> is a relatively new cross-platform mobile development framework that relies heavily modern </w:t>
+      </w:r>
+      <w:r>
+        <w:rPr>
+          <w:lang w:val="en-US"/>
+        </w:rPr>
+        <w:t>web technologies like AngularJS</w:t>
+      </w:r>
+      <w:r>
+        <w:rPr>
+          <w:rStyle w:val="Funotenzeichen"/>
+          <w:lang w:val="en-US"/>
+        </w:rPr>
+        <w:footnoteReference w:id="7"/>
+      </w:r>
+      <w:r>
+        <w:rPr>
+          <w:lang w:val="en-US"/>
+        </w:rPr>
+        <w:t xml:space="preserve">, </w:t>
+      </w:r>
+      <w:r>
+        <w:rPr>
+          <w:lang w:val="en-US"/>
+        </w:rPr>
+        <w:t>Sass</w:t>
+      </w:r>
+      <w:r>
+        <w:rPr>
+          <w:rStyle w:val="Funotenzeichen"/>
+          <w:lang w:val="en-US"/>
+        </w:rPr>
+        <w:footnoteReference w:id="8"/>
+      </w:r>
+      <w:r>
+        <w:rPr>
+          <w:lang w:val="en-US"/>
+        </w:rPr>
+        <w:t xml:space="preserve"> and virtual DOM rendering for </w:t>
+      </w:r>
+      <w:r>
+        <w:rPr>
+          <w:lang w:val="en-US"/>
+        </w:rPr>
+        <w:t xml:space="preserve">data-intensive apps with </w:t>
+      </w:r>
+      <w:r>
+        <w:rPr>
+          <w:lang w:val="en-US"/>
+        </w:rPr>
+        <w:t>rapidly changing user interfaces</w:t>
+      </w:r>
+      <w:r>
+        <w:rPr>
+          <w:lang w:val="en-US"/>
+        </w:rPr>
+        <w:t>. It is built upon Apache Cordova. Ionic is an open-source project and its entire source code can be found on Github</w:t>
+      </w:r>
+      <w:r>
+        <w:rPr>
+          <w:lang w:val="en-US"/>
+        </w:rPr>
+        <w:t>, where users are also able to report bugs or suggest improvements to the code.</w:t>
+      </w:r>
+    </w:p>
+    <w:p>
+      <w:pPr>
+        <w:pStyle w:val="berschrift3"/>
+        <w:rPr>
+          <w:lang w:val="en-US"/>
+        </w:rPr>
+      </w:pPr>
+      <w:bookmarkStart w:id="25" w:name="_Toc452383210"/>
+      <w:r>
+        <w:rPr>
+          <w:lang w:val="en-US"/>
+        </w:rPr>
+        <w:t>Sencha</w:t>
+      </w:r>
+      <w:r>
+        <w:rPr>
+          <w:lang w:val="en-US"/>
+        </w:rPr>
+        <w:t xml:space="preserve"> Touch</w:t>
+      </w:r>
+      <w:bookmarkEnd w:id="25"/>
+    </w:p>
+    <w:p>
+      <w:pPr>
+        <w:rPr>
+          <w:lang w:val="en-US"/>
+        </w:rPr>
+      </w:pPr>
+      <w:r>
+        <w:rPr>
+          <w:lang w:val="en-US"/>
+        </w:rPr>
+        <w:t>Sencha Touch</w:t>
+      </w:r>
+      <w:r>
+        <w:rPr>
+          <w:rStyle w:val="Funotenzeichen"/>
+          <w:lang w:val="en-US"/>
+        </w:rPr>
+        <w:footnoteReference w:id="9"/>
+      </w:r>
+      <w:r>
+        <w:rPr>
+          <w:lang w:val="en-US"/>
+        </w:rPr>
+        <w:t xml:space="preserve"> focuses primarily on creating user interfaces. It has special features to simulate user interface components from Android and iOS within a web application. </w:t>
+      </w:r>
+      <w:r>
+        <w:rPr>
+          <w:lang w:val="en-US"/>
+        </w:rPr>
+        <w:t xml:space="preserve">It does not, however, provide tools to build native apps. In order to use </w:t>
       </w:r>
       <w:r>
         <w:rPr>
           <w:lang w:val="en-US"/>
         </w:rPr>
         <w:lastRenderedPageBreak/>
-        <w:t xml:space="preserve">use native user interface components, thus providing app users with well-known interaction tools. </w:t>
-      </w:r>
-      <w:r>
-        <w:rPr>
-          <w:lang w:val="en-US"/>
-        </w:rPr>
-        <w:t>It supports the most popular operating systems, namely</w:t>
-      </w:r>
-      <w:r>
-        <w:rPr>
-          <w:lang w:val="en-US"/>
-        </w:rPr>
-        <w:t xml:space="preserve"> Android, iOS and Windows Phone and also offers a native API to access device sensors.</w:t>
-      </w:r>
-      <w:r>
-        <w:rPr>
-          <w:lang w:val="en-US"/>
-        </w:rPr>
-        <w:t xml:space="preserve"> Xamarin also offers additional services such as </w:t>
-      </w:r>
-      <w:r>
-        <w:rPr>
-          <w:lang w:val="en-US"/>
-        </w:rPr>
-        <w:t>an automated build tool.</w:t>
+        <w:t>the code in a native app, it is either necessary to create a blank native app containing a web view for each platform the app should run on or use another framework like the previously mentioned Apache Cordova to fulfil the task.</w:t>
       </w:r>
     </w:p>
     <w:p>
@@ -7913,335 +8243,71 @@
           <w:lang w:val="en-US"/>
         </w:rPr>
       </w:pPr>
-      <w:bookmarkStart w:id="22" w:name="_Toc452383208"/>
-      <w:r>
-        <w:rPr>
-          <w:lang w:val="en-US"/>
-        </w:rPr>
-        <w:t xml:space="preserve">Appcelerator </w:t>
-      </w:r>
-      <w:r>
-        <w:rPr>
-          <w:lang w:val="en-US"/>
-        </w:rPr>
-        <w:t>Titanium</w:t>
-      </w:r>
-      <w:bookmarkEnd w:id="22"/>
-    </w:p>
-    <w:p>
-      <w:pPr>
-        <w:rPr>
-          <w:lang w:val="en-US"/>
-        </w:rPr>
-      </w:pPr>
-      <w:r>
-        <w:rPr>
-          <w:lang w:val="en-US"/>
-        </w:rPr>
-        <w:t>Appcelerator Titanium</w:t>
+      <w:bookmarkStart w:id="26" w:name="_Toc452383211"/>
+      <w:r>
+        <w:rPr>
+          <w:lang w:val="en-US"/>
+        </w:rPr>
+        <w:t>Other frameworks</w:t>
+      </w:r>
+      <w:bookmarkEnd w:id="26"/>
+    </w:p>
+    <w:p>
+      <w:pPr>
+        <w:rPr>
+          <w:lang w:val="en-US"/>
+        </w:rPr>
+      </w:pPr>
+      <w:r>
+        <w:rPr>
+          <w:lang w:val="en-US"/>
+        </w:rPr>
+        <w:t>There are also a number of smaller, lesser known cross-platform mobile development frameworks. These include jQuery Mobile</w:t>
       </w:r>
       <w:r>
         <w:rPr>
           <w:rStyle w:val="Funotenzeichen"/>
           <w:lang w:val="en-US"/>
         </w:rPr>
-        <w:footnoteReference w:id="5"/>
-      </w:r>
-      <w:r>
-        <w:rPr>
-          <w:lang w:val="en-US"/>
-        </w:rPr>
-        <w:t xml:space="preserve"> is an example for a framework that creates </w:t>
-      </w:r>
-      <w:r>
-        <w:rPr>
-          <w:lang w:val="en-US"/>
-        </w:rPr>
-        <w:t>interpreted apps, which means that apps created with this framework will use native user interface components. However, it also features some aspects from hybrid apps by providing developers with the possibility to write reusable modules in JavaScript.</w:t>
-      </w:r>
-    </w:p>
-    <w:p>
-      <w:pPr>
-        <w:rPr>
-          <w:lang w:val="en-US"/>
-        </w:rPr>
-      </w:pPr>
-      <w:r>
-        <w:rPr>
-          <w:lang w:val="en-US"/>
-        </w:rPr>
-        <w:t xml:space="preserve">Titanium is one product of the Appcelerator platform, together with tools like </w:t>
-      </w:r>
-      <w:r>
-        <w:rPr>
-          <w:i/>
-          <w:lang w:val="en-US"/>
-        </w:rPr>
-        <w:t>Arrow</w:t>
-      </w:r>
-      <w:r>
-        <w:rPr>
-          <w:lang w:val="en-US"/>
-        </w:rPr>
-        <w:t xml:space="preserve">, which is a framework for easily building APIs or </w:t>
-      </w:r>
-      <w:r>
-        <w:rPr>
-          <w:i/>
-          <w:lang w:val="en-US"/>
-        </w:rPr>
-        <w:t>Push</w:t>
-      </w:r>
-      <w:r>
-        <w:rPr>
-          <w:lang w:val="en-US"/>
-        </w:rPr>
-        <w:t>, which is a pre-built service fo</w:t>
-      </w:r>
-      <w:r>
-        <w:rPr>
-          <w:lang w:val="en-US"/>
-        </w:rPr>
-        <w:t>r push notifications that can be integrated into apps. Furthermore, Appcelerator provides a multitude of analytics tools.</w:t>
-      </w:r>
-      <w:r>
-        <w:rPr>
-          <w:lang w:val="en-US"/>
-        </w:rPr>
-        <w:t xml:space="preserve"> It has to be noted that while Titanium itself is open-source and free-to-use, all other previously described tools from Appcelerator are only available in paid plans.</w:t>
-      </w:r>
-    </w:p>
-    <w:p>
-      <w:pPr>
-        <w:pStyle w:val="berschrift3"/>
-        <w:rPr>
-          <w:lang w:val="en-US"/>
-        </w:rPr>
-      </w:pPr>
-      <w:bookmarkStart w:id="23" w:name="_Toc452383209"/>
-      <w:r>
-        <w:rPr>
-          <w:lang w:val="en-US"/>
-        </w:rPr>
-        <w:t>Ionic</w:t>
-      </w:r>
-      <w:bookmarkEnd w:id="23"/>
-    </w:p>
-    <w:p>
-      <w:pPr>
-        <w:rPr>
-          <w:lang w:val="en-US"/>
-        </w:rPr>
-      </w:pPr>
-      <w:r>
-        <w:rPr>
-          <w:lang w:val="en-US"/>
-        </w:rPr>
-        <w:t>Ionic</w:t>
+        <w:footnoteReference w:id="10"/>
+      </w:r>
+      <w:r>
+        <w:rPr>
+          <w:lang w:val="en-US"/>
+        </w:rPr>
+        <w:t>, Mobile Angular UI</w:t>
       </w:r>
       <w:r>
         <w:rPr>
           <w:rStyle w:val="Funotenzeichen"/>
           <w:lang w:val="en-US"/>
         </w:rPr>
-        <w:footnoteReference w:id="6"/>
-      </w:r>
-      <w:r>
-        <w:rPr>
-          <w:lang w:val="en-US"/>
-        </w:rPr>
-        <w:t xml:space="preserve"> is a relatively new cross-platform mobile development framework that relies heavily modern </w:t>
-      </w:r>
-      <w:r>
-        <w:rPr>
-          <w:lang w:val="en-US"/>
-        </w:rPr>
-        <w:t>web technologies like AngularJS</w:t>
+        <w:footnoteReference w:id="11"/>
+      </w:r>
+      <w:r>
+        <w:rPr>
+          <w:lang w:val="en-US"/>
+        </w:rPr>
+        <w:t>, Kendo UI</w:t>
       </w:r>
       <w:r>
         <w:rPr>
           <w:rStyle w:val="Funotenzeichen"/>
           <w:lang w:val="en-US"/>
         </w:rPr>
-        <w:footnoteReference w:id="7"/>
-      </w:r>
-      <w:r>
-        <w:rPr>
-          <w:lang w:val="en-US"/>
-        </w:rPr>
-        <w:t xml:space="preserve">, </w:t>
-      </w:r>
-      <w:r>
-        <w:rPr>
-          <w:lang w:val="en-US"/>
-        </w:rPr>
-        <w:t>Sass</w:t>
+        <w:footnoteReference w:id="12"/>
+      </w:r>
+      <w:r>
+        <w:rPr>
+          <w:lang w:val="en-US"/>
+        </w:rPr>
+        <w:t xml:space="preserve"> or the lightweight app.js</w:t>
       </w:r>
       <w:r>
         <w:rPr>
           <w:rStyle w:val="Funotenzeichen"/>
           <w:lang w:val="en-US"/>
         </w:rPr>
-        <w:footnoteReference w:id="8"/>
-      </w:r>
-      <w:r>
-        <w:rPr>
-          <w:lang w:val="en-US"/>
-        </w:rPr>
-        <w:t xml:space="preserve"> and virtual DOM rendering for </w:t>
-      </w:r>
-      <w:r>
-        <w:rPr>
-          <w:lang w:val="en-US"/>
-        </w:rPr>
-        <w:t xml:space="preserve">data-intensive apps with </w:t>
-      </w:r>
-      <w:r>
-        <w:rPr>
-          <w:lang w:val="en-US"/>
-        </w:rPr>
-        <w:t>rapidly changing user interfaces</w:t>
-      </w:r>
-      <w:r>
-        <w:rPr>
-          <w:lang w:val="en-US"/>
-        </w:rPr>
-        <w:t>. It is built upon Apache Cordova. Ionic is an open-source project and its entire source code can be found on Github</w:t>
-      </w:r>
-      <w:r>
-        <w:rPr>
-          <w:lang w:val="en-US"/>
-        </w:rPr>
-        <w:t>, where users are also able to report bugs or suggest improvements to the code.</w:t>
-      </w:r>
-    </w:p>
-    <w:p>
-      <w:pPr>
-        <w:pStyle w:val="berschrift3"/>
-        <w:rPr>
-          <w:lang w:val="en-US"/>
-        </w:rPr>
-      </w:pPr>
-      <w:bookmarkStart w:id="24" w:name="_Toc452383210"/>
-      <w:r>
-        <w:rPr>
-          <w:lang w:val="en-US"/>
-        </w:rPr>
-        <w:t>Sencha</w:t>
-      </w:r>
-      <w:r>
-        <w:rPr>
-          <w:lang w:val="en-US"/>
-        </w:rPr>
-        <w:t xml:space="preserve"> Touch</w:t>
-      </w:r>
-      <w:bookmarkEnd w:id="24"/>
-    </w:p>
-    <w:p>
-      <w:pPr>
-        <w:rPr>
-          <w:lang w:val="en-US"/>
-        </w:rPr>
-      </w:pPr>
-      <w:r>
-        <w:rPr>
-          <w:lang w:val="en-US"/>
-        </w:rPr>
-        <w:t>Sencha Touch</w:t>
-      </w:r>
-      <w:r>
-        <w:rPr>
-          <w:rStyle w:val="Funotenzeichen"/>
-          <w:lang w:val="en-US"/>
-        </w:rPr>
-        <w:footnoteReference w:id="9"/>
-      </w:r>
-      <w:r>
-        <w:rPr>
-          <w:lang w:val="en-US"/>
-        </w:rPr>
-        <w:t xml:space="preserve"> focuses primarily on creating user interfaces. It has special features to simulate user interface components from Android and iOS within a web application. </w:t>
-      </w:r>
-      <w:r>
-        <w:rPr>
-          <w:lang w:val="en-US"/>
-        </w:rPr>
-        <w:t>It does not, however, provide tools to build native apps. In order to use the code in a native app, it is either necessary to create a blank native app containing a web view for each platform the app should run on or use another framework like the previously mentioned Apache Cordova to fulfil the task.</w:t>
-      </w:r>
-    </w:p>
-    <w:p>
-      <w:pPr>
-        <w:pStyle w:val="berschrift3"/>
-        <w:rPr>
-          <w:lang w:val="en-US"/>
-        </w:rPr>
-      </w:pPr>
-      <w:bookmarkStart w:id="25" w:name="_Toc452383211"/>
-      <w:r>
-        <w:rPr>
-          <w:lang w:val="en-US"/>
-        </w:rPr>
-        <w:lastRenderedPageBreak/>
-        <w:t>Other frameworks</w:t>
-      </w:r>
-      <w:bookmarkEnd w:id="25"/>
-    </w:p>
-    <w:p>
-      <w:pPr>
-        <w:rPr>
-          <w:lang w:val="en-US"/>
-        </w:rPr>
-      </w:pPr>
-      <w:r>
-        <w:rPr>
-          <w:lang w:val="en-US"/>
-        </w:rPr>
-        <w:t>There are also a number of smaller, lesser known cross-platform mobile development frameworks. These include jQuery Mobile</w:t>
-      </w:r>
-      <w:r>
-        <w:rPr>
-          <w:rStyle w:val="Funotenzeichen"/>
-          <w:lang w:val="en-US"/>
-        </w:rPr>
-        <w:footnoteReference w:id="10"/>
-      </w:r>
-      <w:r>
-        <w:rPr>
-          <w:lang w:val="en-US"/>
-        </w:rPr>
-        <w:t>, Mobile Angular UI</w:t>
-      </w:r>
-      <w:r>
-        <w:rPr>
-          <w:rStyle w:val="Funotenzeichen"/>
-          <w:lang w:val="en-US"/>
-        </w:rPr>
-        <w:footnoteReference w:id="11"/>
-      </w:r>
-      <w:r>
-        <w:rPr>
-          <w:lang w:val="en-US"/>
-        </w:rPr>
-        <w:t>, Kendo UI</w:t>
-      </w:r>
-      <w:r>
-        <w:rPr>
-          <w:rStyle w:val="Funotenzeichen"/>
-          <w:lang w:val="en-US"/>
-        </w:rPr>
-        <w:footnoteReference w:id="12"/>
-      </w:r>
-      <w:r>
-        <w:rPr>
-          <w:lang w:val="en-US"/>
-        </w:rPr>
-        <w:t xml:space="preserve"> or the lightweight app.js</w:t>
-      </w:r>
-      <w:r>
-        <w:rPr>
-          <w:rStyle w:val="Funotenzeichen"/>
-          <w:lang w:val="en-US"/>
-        </w:rPr>
         <w:footnoteReference w:id="13"/>
       </w:r>
     </w:p>
@@ -8252,14 +8318,14 @@
           <w:lang w:val="en-US"/>
         </w:rPr>
       </w:pPr>
-      <w:bookmarkStart w:id="26" w:name="_Toc452383212"/>
+      <w:bookmarkStart w:id="27" w:name="_Toc452383212"/>
       <w:r>
         <w:rPr>
           <w:lang w:val="en-US"/>
         </w:rPr>
         <w:t>Criteria for choosing a framework</w:t>
       </w:r>
-      <w:bookmarkEnd w:id="26"/>
+      <w:bookmarkEnd w:id="27"/>
     </w:p>
     <w:p>
       <w:pPr>
@@ -8322,7 +8388,7 @@
           <w:lang w:val="en-US"/>
         </w:rPr>
       </w:pPr>
-      <w:bookmarkStart w:id="27" w:name="_Toc452383213"/>
+      <w:bookmarkStart w:id="28" w:name="_Toc452383213"/>
       <w:r>
         <w:rPr>
           <w:lang w:val="en-US"/>
@@ -8330,7 +8396,7 @@
         <w:lastRenderedPageBreak/>
         <w:t>WebRTC</w:t>
       </w:r>
-      <w:bookmarkEnd w:id="27"/>
+      <w:bookmarkEnd w:id="28"/>
     </w:p>
     <w:p>
       <w:pPr>
@@ -8407,14 +8473,14 @@
           <w:lang w:val="en-US"/>
         </w:rPr>
       </w:pPr>
-      <w:bookmarkStart w:id="28" w:name="_Toc452383214"/>
+      <w:bookmarkStart w:id="29" w:name="_Toc452383214"/>
       <w:r>
         <w:rPr>
           <w:lang w:val="en-US"/>
         </w:rPr>
         <w:t>History</w:t>
       </w:r>
-      <w:bookmarkEnd w:id="28"/>
+      <w:bookmarkEnd w:id="29"/>
     </w:p>
     <w:p>
       <w:pPr>
@@ -8514,16 +8580,16 @@
           <w:lang w:val="en-US"/>
         </w:rPr>
       </w:pPr>
-      <w:bookmarkStart w:id="29" w:name="_Ref452305871"/>
-      <w:bookmarkStart w:id="30" w:name="_Toc452383215"/>
+      <w:bookmarkStart w:id="30" w:name="_Ref452305871"/>
+      <w:bookmarkStart w:id="31" w:name="_Toc452383215"/>
       <w:r>
         <w:rPr>
           <w:lang w:val="en-US"/>
         </w:rPr>
         <w:t>Architecture</w:t>
       </w:r>
-      <w:bookmarkEnd w:id="29"/>
       <w:bookmarkEnd w:id="30"/>
+      <w:bookmarkEnd w:id="31"/>
     </w:p>
     <w:p>
       <w:pPr>
@@ -8758,8 +8824,8 @@
           <w:lang w:val="en-US"/>
         </w:rPr>
       </w:pPr>
-      <w:bookmarkStart w:id="31" w:name="_Ref452222625"/>
-      <w:bookmarkStart w:id="32" w:name="_Toc452383256"/>
+      <w:bookmarkStart w:id="32" w:name="_Ref452222625"/>
+      <w:bookmarkStart w:id="33" w:name="_Toc452383256"/>
       <w:r>
         <w:rPr>
           <w:lang w:val="en-US"/>
@@ -8788,7 +8854,7 @@
       <w:r>
         <w:fldChar w:fldCharType="end"/>
       </w:r>
-      <w:bookmarkEnd w:id="31"/>
+      <w:bookmarkEnd w:id="32"/>
       <w:r>
         <w:rPr>
           <w:lang w:val="en-US"/>
@@ -8813,7 +8879,7 @@
         </w:rPr>
         <w:t>)</w:t>
       </w:r>
-      <w:bookmarkEnd w:id="32"/>
+      <w:bookmarkEnd w:id="33"/>
     </w:p>
     <w:p>
       <w:pPr>
@@ -8822,14 +8888,14 @@
           <w:lang w:val="en-US"/>
         </w:rPr>
       </w:pPr>
-      <w:bookmarkStart w:id="33" w:name="_Toc452383216"/>
+      <w:bookmarkStart w:id="34" w:name="_Toc452383216"/>
       <w:r>
         <w:rPr>
           <w:lang w:val="en-US"/>
         </w:rPr>
         <w:t>Components</w:t>
       </w:r>
-      <w:bookmarkEnd w:id="33"/>
+      <w:bookmarkEnd w:id="34"/>
     </w:p>
     <w:p>
       <w:pPr>
@@ -8857,14 +8923,14 @@
           <w:lang w:val="en-US"/>
         </w:rPr>
       </w:pPr>
-      <w:bookmarkStart w:id="34" w:name="_Toc452383217"/>
+      <w:bookmarkStart w:id="35" w:name="_Toc452383217"/>
       <w:r>
         <w:rPr>
           <w:lang w:val="en-US"/>
         </w:rPr>
         <w:t>MediaStream</w:t>
       </w:r>
-      <w:bookmarkEnd w:id="34"/>
+      <w:bookmarkEnd w:id="35"/>
     </w:p>
     <w:p>
       <w:pPr>
@@ -9023,8 +9089,8 @@
           <w:lang w:val="en-US"/>
         </w:rPr>
       </w:pPr>
-      <w:bookmarkStart w:id="35" w:name="_Ref452200852"/>
-      <w:bookmarkStart w:id="36" w:name="_Toc452383257"/>
+      <w:bookmarkStart w:id="36" w:name="_Ref452200852"/>
+      <w:bookmarkStart w:id="37" w:name="_Toc452383257"/>
       <w:r>
         <w:rPr>
           <w:lang w:val="en-US"/>
@@ -9053,7 +9119,7 @@
       <w:r>
         <w:fldChar w:fldCharType="end"/>
       </w:r>
-      <w:bookmarkEnd w:id="35"/>
+      <w:bookmarkEnd w:id="36"/>
       <w:r>
         <w:rPr>
           <w:lang w:val="en-US"/>
@@ -9066,7 +9132,7 @@
         </w:rPr>
         <w:t xml:space="preserve"> (BOOK-1, p. 13)</w:t>
       </w:r>
-      <w:bookmarkEnd w:id="36"/>
+      <w:bookmarkEnd w:id="37"/>
     </w:p>
     <w:p>
       <w:pPr>
@@ -9312,8 +9378,8 @@
           <w:lang w:val="en-US"/>
         </w:rPr>
       </w:pPr>
-      <w:bookmarkStart w:id="37" w:name="_Ref452201808"/>
-      <w:bookmarkStart w:id="38" w:name="_Toc452383263"/>
+      <w:bookmarkStart w:id="38" w:name="_Ref452201808"/>
+      <w:bookmarkStart w:id="39" w:name="_Toc452383263"/>
       <w:r>
         <w:rPr>
           <w:lang w:val="en-US"/>
@@ -9342,14 +9408,14 @@
       <w:r>
         <w:fldChar w:fldCharType="end"/>
       </w:r>
-      <w:bookmarkEnd w:id="37"/>
+      <w:bookmarkEnd w:id="38"/>
       <w:r>
         <w:rPr>
           <w:lang w:val="en-US"/>
         </w:rPr>
         <w:t>: Simple example for requesting access to camera and microphone of user device</w:t>
       </w:r>
-      <w:bookmarkEnd w:id="38"/>
+      <w:bookmarkEnd w:id="39"/>
     </w:p>
     <w:p>
       <w:pPr>
@@ -9358,14 +9424,14 @@
           <w:lang w:val="en-US"/>
         </w:rPr>
       </w:pPr>
-      <w:bookmarkStart w:id="39" w:name="_Toc452383218"/>
+      <w:bookmarkStart w:id="40" w:name="_Toc452383218"/>
       <w:r>
         <w:rPr>
           <w:lang w:val="en-US"/>
         </w:rPr>
         <w:t>PeerConnection</w:t>
       </w:r>
-      <w:bookmarkEnd w:id="39"/>
+      <w:bookmarkEnd w:id="40"/>
     </w:p>
     <w:p>
       <w:pPr>
@@ -9561,7 +9627,7 @@
           <w:lang w:val="en-US"/>
         </w:rPr>
       </w:pPr>
-      <w:bookmarkStart w:id="40" w:name="_Toc452383219"/>
+      <w:bookmarkStart w:id="41" w:name="_Toc452383219"/>
       <w:r>
         <w:rPr>
           <w:lang w:val="en-US"/>
@@ -9569,7 +9635,7 @@
         <w:lastRenderedPageBreak/>
         <w:t>DataChannel</w:t>
       </w:r>
-      <w:bookmarkEnd w:id="40"/>
+      <w:bookmarkEnd w:id="41"/>
     </w:p>
     <w:p>
       <w:pPr>
@@ -9640,14 +9706,14 @@
           <w:lang w:val="en-US"/>
         </w:rPr>
       </w:pPr>
-      <w:bookmarkStart w:id="41" w:name="_Toc452383220"/>
+      <w:bookmarkStart w:id="42" w:name="_Toc452383220"/>
       <w:r>
         <w:rPr>
           <w:lang w:val="en-US"/>
         </w:rPr>
         <w:t>Protocols</w:t>
       </w:r>
-      <w:bookmarkEnd w:id="41"/>
+      <w:bookmarkEnd w:id="42"/>
     </w:p>
     <w:p>
       <w:pPr>
@@ -9897,8 +9963,8 @@
           <w:lang w:val="en-US"/>
         </w:rPr>
       </w:pPr>
-      <w:bookmarkStart w:id="42" w:name="_Ref452229363"/>
-      <w:bookmarkStart w:id="43" w:name="_Toc452383258"/>
+      <w:bookmarkStart w:id="43" w:name="_Ref452229363"/>
+      <w:bookmarkStart w:id="44" w:name="_Toc452383258"/>
       <w:r>
         <w:rPr>
           <w:lang w:val="en-US"/>
@@ -9927,14 +9993,14 @@
       <w:r>
         <w:fldChar w:fldCharType="end"/>
       </w:r>
-      <w:bookmarkEnd w:id="42"/>
+      <w:bookmarkEnd w:id="43"/>
       <w:r>
         <w:rPr>
           <w:lang w:val="en-US"/>
         </w:rPr>
         <w:t>: WebRTC protocol stack (PAPER-18)</w:t>
       </w:r>
-      <w:bookmarkEnd w:id="43"/>
+      <w:bookmarkEnd w:id="44"/>
     </w:p>
     <w:p>
       <w:pPr>
@@ -9943,14 +10009,14 @@
           <w:lang w:val="en-US"/>
         </w:rPr>
       </w:pPr>
-      <w:bookmarkStart w:id="44" w:name="_Toc452383221"/>
+      <w:bookmarkStart w:id="45" w:name="_Toc452383221"/>
       <w:r>
         <w:rPr>
           <w:lang w:val="en-US"/>
         </w:rPr>
         <w:t>Functionality</w:t>
       </w:r>
-      <w:bookmarkEnd w:id="44"/>
+      <w:bookmarkEnd w:id="45"/>
     </w:p>
     <w:p>
       <w:pPr>
@@ -10160,8 +10226,8 @@
           <w:lang w:val="en-US"/>
         </w:rPr>
       </w:pPr>
-      <w:bookmarkStart w:id="45" w:name="_Ref452190050"/>
-      <w:bookmarkStart w:id="46" w:name="_Toc452383259"/>
+      <w:bookmarkStart w:id="46" w:name="_Ref452190050"/>
+      <w:bookmarkStart w:id="47" w:name="_Toc452383259"/>
       <w:r>
         <w:rPr>
           <w:lang w:val="en-US"/>
@@ -10190,14 +10256,14 @@
       <w:r>
         <w:fldChar w:fldCharType="end"/>
       </w:r>
-      <w:bookmarkEnd w:id="45"/>
+      <w:bookmarkEnd w:id="46"/>
       <w:r>
         <w:rPr>
           <w:lang w:val="en-US"/>
         </w:rPr>
         <w:t>: WebRTC call topology (PAPER-18)</w:t>
       </w:r>
-      <w:bookmarkEnd w:id="46"/>
+      <w:bookmarkEnd w:id="47"/>
     </w:p>
     <w:p>
       <w:pPr>
@@ -10206,8 +10272,8 @@
           <w:lang w:val="en-US"/>
         </w:rPr>
       </w:pPr>
-      <w:bookmarkStart w:id="47" w:name="_Ref452216098"/>
-      <w:bookmarkStart w:id="48" w:name="_Toc452383222"/>
+      <w:bookmarkStart w:id="48" w:name="_Ref452216098"/>
+      <w:bookmarkStart w:id="49" w:name="_Toc452383222"/>
       <w:r>
         <w:rPr>
           <w:lang w:val="en-US"/>
@@ -10226,8 +10292,8 @@
         </w:rPr>
         <w:t>ing</w:t>
       </w:r>
-      <w:bookmarkEnd w:id="47"/>
       <w:bookmarkEnd w:id="48"/>
+      <w:bookmarkEnd w:id="49"/>
     </w:p>
     <w:p>
       <w:pPr>
@@ -10407,8 +10473,8 @@
           <w:lang w:val="en-US"/>
         </w:rPr>
       </w:pPr>
-      <w:bookmarkStart w:id="49" w:name="_Ref452191743"/>
-      <w:bookmarkStart w:id="50" w:name="_Toc452383260"/>
+      <w:bookmarkStart w:id="50" w:name="_Ref452191743"/>
+      <w:bookmarkStart w:id="51" w:name="_Toc452383260"/>
       <w:r>
         <w:rPr>
           <w:lang w:val="en-US"/>
@@ -10437,7 +10503,7 @@
       <w:r>
         <w:fldChar w:fldCharType="end"/>
       </w:r>
-      <w:bookmarkEnd w:id="49"/>
+      <w:bookmarkEnd w:id="50"/>
       <w:r>
         <w:rPr>
           <w:lang w:val="en-US"/>
@@ -10456,7 +10522,7 @@
         </w:rPr>
         <w:t xml:space="preserve"> process to start a PeerConnection with another user</w:t>
       </w:r>
-      <w:bookmarkEnd w:id="50"/>
+      <w:bookmarkEnd w:id="51"/>
     </w:p>
     <w:p>
       <w:pPr>
@@ -10612,14 +10678,14 @@
           <w:lang w:val="en-US"/>
         </w:rPr>
       </w:pPr>
-      <w:bookmarkStart w:id="51" w:name="_Toc452383223"/>
+      <w:bookmarkStart w:id="52" w:name="_Toc452383223"/>
       <w:r>
         <w:rPr>
           <w:lang w:val="en-US"/>
         </w:rPr>
         <w:t>Potential applications</w:t>
       </w:r>
-      <w:bookmarkEnd w:id="51"/>
+      <w:bookmarkEnd w:id="52"/>
     </w:p>
     <w:p>
       <w:pPr>
@@ -10671,14 +10737,14 @@
           <w:lang w:val="en-US"/>
         </w:rPr>
       </w:pPr>
-      <w:bookmarkStart w:id="52" w:name="_Toc452383224"/>
+      <w:bookmarkStart w:id="53" w:name="_Toc452383224"/>
       <w:r>
         <w:rPr>
           <w:lang w:val="en-US"/>
         </w:rPr>
         <w:t>Real-time communication</w:t>
       </w:r>
-      <w:bookmarkEnd w:id="52"/>
+      <w:bookmarkEnd w:id="53"/>
     </w:p>
     <w:p>
       <w:pPr>
@@ -10798,7 +10864,7 @@
           <w:lang w:val="en-US"/>
         </w:rPr>
       </w:pPr>
-      <w:bookmarkStart w:id="53" w:name="_Toc452383225"/>
+      <w:bookmarkStart w:id="54" w:name="_Toc452383225"/>
       <w:r>
         <w:rPr>
           <w:lang w:val="en-US"/>
@@ -10818,7 +10884,7 @@
         </w:rPr>
         <w:t>sharing</w:t>
       </w:r>
-      <w:bookmarkEnd w:id="53"/>
+      <w:bookmarkEnd w:id="54"/>
     </w:p>
     <w:p>
       <w:pPr>
@@ -10943,14 +11009,14 @@
           <w:lang w:val="en-US"/>
         </w:rPr>
       </w:pPr>
-      <w:bookmarkStart w:id="54" w:name="_Toc452383226"/>
+      <w:bookmarkStart w:id="55" w:name="_Toc452383226"/>
       <w:r>
         <w:rPr>
           <w:lang w:val="en-US"/>
         </w:rPr>
         <w:t>Integrating real-time sensor data</w:t>
       </w:r>
-      <w:bookmarkEnd w:id="54"/>
+      <w:bookmarkEnd w:id="55"/>
     </w:p>
     <w:p>
       <w:pPr>
@@ -11009,7 +11075,7 @@
           <w:lang w:val="en-US"/>
         </w:rPr>
       </w:pPr>
-      <w:bookmarkStart w:id="55" w:name="_Toc452383227"/>
+      <w:bookmarkStart w:id="56" w:name="_Toc452383227"/>
       <w:r>
         <w:rPr>
           <w:lang w:val="en-US"/>
@@ -11017,7 +11083,7 @@
         <w:lastRenderedPageBreak/>
         <w:t>Advantages</w:t>
       </w:r>
-      <w:bookmarkEnd w:id="55"/>
+      <w:bookmarkEnd w:id="56"/>
     </w:p>
     <w:p>
       <w:pPr>
@@ -11225,16 +11291,16 @@
           <w:lang w:val="en-US"/>
         </w:rPr>
       </w:pPr>
-      <w:bookmarkStart w:id="56" w:name="_Ref452308529"/>
-      <w:bookmarkStart w:id="57" w:name="_Toc452383228"/>
+      <w:bookmarkStart w:id="57" w:name="_Ref452308529"/>
+      <w:bookmarkStart w:id="58" w:name="_Toc452383228"/>
       <w:r>
         <w:rPr>
           <w:lang w:val="en-US"/>
         </w:rPr>
         <w:t>Limitations</w:t>
       </w:r>
-      <w:bookmarkEnd w:id="56"/>
       <w:bookmarkEnd w:id="57"/>
+      <w:bookmarkEnd w:id="58"/>
     </w:p>
     <w:p>
       <w:pPr>
@@ -11363,8 +11429,8 @@
           <w:lang w:val="en-US"/>
         </w:rPr>
       </w:pPr>
-      <w:bookmarkStart w:id="58" w:name="_Ref452107729"/>
-      <w:bookmarkStart w:id="59" w:name="_Toc452383261"/>
+      <w:bookmarkStart w:id="59" w:name="_Ref452107729"/>
+      <w:bookmarkStart w:id="60" w:name="_Toc452383261"/>
       <w:r>
         <w:rPr>
           <w:lang w:val="en-US"/>
@@ -11393,7 +11459,7 @@
       <w:r>
         <w:fldChar w:fldCharType="end"/>
       </w:r>
-      <w:bookmarkEnd w:id="58"/>
+      <w:bookmarkEnd w:id="59"/>
       <w:r>
         <w:rPr>
           <w:lang w:val="en-US"/>
@@ -11413,7 +11479,7 @@
         </w:rPr>
         <w:footnoteReference w:id="15"/>
       </w:r>
-      <w:bookmarkEnd w:id="59"/>
+      <w:bookmarkEnd w:id="60"/>
     </w:p>
     <w:p>
       <w:pPr>
@@ -11590,8 +11656,8 @@
           <w:lang w:val="en-US"/>
         </w:rPr>
       </w:pPr>
-      <w:bookmarkStart w:id="60" w:name="_Ref452107000"/>
-      <w:bookmarkStart w:id="61" w:name="_Toc452383262"/>
+      <w:bookmarkStart w:id="61" w:name="_Ref452107000"/>
+      <w:bookmarkStart w:id="62" w:name="_Toc452383262"/>
       <w:r>
         <w:rPr>
           <w:lang w:val="en-US"/>
@@ -11620,14 +11686,14 @@
       <w:r>
         <w:fldChar w:fldCharType="end"/>
       </w:r>
-      <w:bookmarkEnd w:id="60"/>
+      <w:bookmarkEnd w:id="61"/>
       <w:r>
         <w:rPr>
           <w:lang w:val="en-US"/>
         </w:rPr>
         <w:t>: Web browser market share in Austria in 2015</w:t>
       </w:r>
-      <w:bookmarkEnd w:id="61"/>
+      <w:bookmarkEnd w:id="62"/>
     </w:p>
     <w:p>
       <w:pPr>
@@ -11814,9 +11880,9 @@
           <w:lang w:val="en-US"/>
         </w:rPr>
       </w:pPr>
-      <w:bookmarkStart w:id="62" w:name="_Ref452106333"/>
-      <w:bookmarkStart w:id="63" w:name="_Ref452106319"/>
-      <w:bookmarkStart w:id="64" w:name="_Toc452383264"/>
+      <w:bookmarkStart w:id="63" w:name="_Ref452106333"/>
+      <w:bookmarkStart w:id="64" w:name="_Ref452106319"/>
+      <w:bookmarkStart w:id="65" w:name="_Toc452383264"/>
       <w:r>
         <w:rPr>
           <w:lang w:val="en-US"/>
@@ -11845,21 +11911,21 @@
       <w:r>
         <w:fldChar w:fldCharType="end"/>
       </w:r>
-      <w:bookmarkEnd w:id="62"/>
+      <w:bookmarkEnd w:id="63"/>
       <w:r>
         <w:rPr>
           <w:lang w:val="en-US"/>
         </w:rPr>
         <w:t>: Necessary variable assignment to deal with vendor prefixes</w:t>
       </w:r>
-      <w:bookmarkEnd w:id="63"/>
+      <w:bookmarkEnd w:id="64"/>
       <w:r>
         <w:rPr>
           <w:lang w:val="en-US"/>
         </w:rPr>
         <w:t xml:space="preserve"> in web browsers</w:t>
       </w:r>
-      <w:bookmarkEnd w:id="64"/>
+      <w:bookmarkEnd w:id="65"/>
     </w:p>
     <w:p>
       <w:pPr>
@@ -11971,7 +12037,7 @@
           <w:lang w:val="en-US"/>
         </w:rPr>
       </w:pPr>
-      <w:bookmarkStart w:id="65" w:name="_Toc452383229"/>
+      <w:bookmarkStart w:id="66" w:name="_Toc452383229"/>
       <w:r>
         <w:rPr>
           <w:lang w:val="en-US"/>
@@ -11990,7 +12056,7 @@
         </w:rPr>
         <w:t>on mobile devices</w:t>
       </w:r>
-      <w:bookmarkEnd w:id="65"/>
+      <w:bookmarkEnd w:id="66"/>
     </w:p>
     <w:p>
       <w:pPr>
@@ -12042,14 +12108,14 @@
           <w:lang w:val="en-US"/>
         </w:rPr>
       </w:pPr>
-      <w:bookmarkStart w:id="66" w:name="_Toc452383230"/>
+      <w:bookmarkStart w:id="67" w:name="_Toc452383230"/>
       <w:r>
         <w:rPr>
           <w:lang w:val="en-US"/>
         </w:rPr>
         <w:t>Web applications</w:t>
       </w:r>
-      <w:bookmarkEnd w:id="66"/>
+      <w:bookmarkEnd w:id="67"/>
     </w:p>
     <w:p>
       <w:pPr>
@@ -12219,14 +12285,14 @@
           <w:lang w:val="en-US"/>
         </w:rPr>
       </w:pPr>
-      <w:bookmarkStart w:id="67" w:name="_Toc452383231"/>
+      <w:bookmarkStart w:id="68" w:name="_Toc452383231"/>
       <w:r>
         <w:rPr>
           <w:lang w:val="en-US"/>
         </w:rPr>
         <w:t>Native app</w:t>
       </w:r>
-      <w:bookmarkEnd w:id="67"/>
+      <w:bookmarkEnd w:id="68"/>
     </w:p>
     <w:p>
       <w:pPr>
@@ -12380,14 +12446,14 @@
           <w:lang w:val="en-US"/>
         </w:rPr>
       </w:pPr>
-      <w:bookmarkStart w:id="68" w:name="_Toc452383232"/>
+      <w:bookmarkStart w:id="69" w:name="_Toc452383232"/>
       <w:r>
         <w:rPr>
           <w:lang w:val="en-US"/>
         </w:rPr>
         <w:t>Native app with web views</w:t>
       </w:r>
-      <w:bookmarkEnd w:id="68"/>
+      <w:bookmarkEnd w:id="69"/>
     </w:p>
     <w:p>
       <w:pPr>
@@ -12505,7 +12571,7 @@
           <w:lang w:val="en-US"/>
         </w:rPr>
       </w:pPr>
-      <w:bookmarkStart w:id="69" w:name="_Toc452383233"/>
+      <w:bookmarkStart w:id="70" w:name="_Toc452383233"/>
       <w:r>
         <w:rPr>
           <w:lang w:val="en-US"/>
@@ -12513,7 +12579,7 @@
         <w:lastRenderedPageBreak/>
         <w:t>Cross-platform developed mobile app</w:t>
       </w:r>
-      <w:bookmarkEnd w:id="69"/>
+      <w:bookmarkEnd w:id="70"/>
     </w:p>
     <w:p>
       <w:pPr>
@@ -12714,14 +12780,14 @@
           <w:lang w:val="en-US"/>
         </w:rPr>
       </w:pPr>
-      <w:bookmarkStart w:id="70" w:name="_Toc452383234"/>
+      <w:bookmarkStart w:id="71" w:name="_Toc452383234"/>
       <w:r>
         <w:rPr>
           <w:lang w:val="en-US"/>
         </w:rPr>
         <w:t>Conclusion</w:t>
       </w:r>
-      <w:bookmarkEnd w:id="70"/>
+      <w:bookmarkEnd w:id="71"/>
     </w:p>
     <w:p>
       <w:pPr>
@@ -12816,7 +12882,7 @@
           <w:lang w:val="en-US"/>
         </w:rPr>
       </w:pPr>
-      <w:bookmarkStart w:id="71" w:name="_Toc452383235"/>
+      <w:bookmarkStart w:id="72" w:name="_Toc452383235"/>
       <w:r>
         <w:rPr>
           <w:lang w:val="en-US"/>
@@ -12824,7 +12890,7 @@
         <w:lastRenderedPageBreak/>
         <w:t>Prototype development</w:t>
       </w:r>
-      <w:bookmarkEnd w:id="71"/>
+      <w:bookmarkEnd w:id="72"/>
     </w:p>
     <w:p>
       <w:pPr>
@@ -12846,14 +12912,14 @@
           <w:lang w:val="en-US"/>
         </w:rPr>
       </w:pPr>
-      <w:bookmarkStart w:id="72" w:name="_Toc452383236"/>
+      <w:bookmarkStart w:id="73" w:name="_Toc452383236"/>
       <w:r>
         <w:rPr>
           <w:lang w:val="en-US"/>
         </w:rPr>
         <w:t>Introduction</w:t>
       </w:r>
-      <w:bookmarkEnd w:id="72"/>
+      <w:bookmarkEnd w:id="73"/>
     </w:p>
     <w:p>
       <w:pPr>
@@ -12862,14 +12928,14 @@
           <w:lang w:val="en-US"/>
         </w:rPr>
       </w:pPr>
-      <w:bookmarkStart w:id="73" w:name="_Toc452383237"/>
+      <w:bookmarkStart w:id="74" w:name="_Toc452383237"/>
       <w:r>
         <w:rPr>
           <w:lang w:val="en-US"/>
         </w:rPr>
         <w:t>Original state of the prototype server</w:t>
       </w:r>
-      <w:bookmarkEnd w:id="73"/>
+      <w:bookmarkEnd w:id="74"/>
     </w:p>
     <w:p>
       <w:pPr>
@@ -12917,7 +12983,7 @@
           <w:lang w:val="en-US"/>
         </w:rPr>
       </w:pPr>
-      <w:bookmarkStart w:id="74" w:name="_Toc452383238"/>
+      <w:bookmarkStart w:id="75" w:name="_Toc452383238"/>
       <w:r>
         <w:rPr>
           <w:lang w:val="en-US"/>
@@ -12930,7 +12996,7 @@
         </w:rPr>
         <w:t xml:space="preserve"> to communicate with the prototype server</w:t>
       </w:r>
-      <w:bookmarkEnd w:id="74"/>
+      <w:bookmarkEnd w:id="75"/>
     </w:p>
     <w:p>
       <w:pPr>
@@ -13038,14 +13104,14 @@
           <w:lang w:val="en-US"/>
         </w:rPr>
       </w:pPr>
-      <w:bookmarkStart w:id="75" w:name="_Toc452383239"/>
+      <w:bookmarkStart w:id="76" w:name="_Toc452383239"/>
       <w:r>
         <w:rPr>
           <w:lang w:val="en-US"/>
         </w:rPr>
         <w:t>Implementation of web app in web view</w:t>
       </w:r>
-      <w:bookmarkEnd w:id="75"/>
+      <w:bookmarkEnd w:id="76"/>
     </w:p>
     <w:p>
       <w:pPr>
@@ -13067,14 +13133,14 @@
           <w:lang w:val="en-US"/>
         </w:rPr>
       </w:pPr>
-      <w:bookmarkStart w:id="76" w:name="_Toc452383240"/>
+      <w:bookmarkStart w:id="77" w:name="_Toc452383240"/>
       <w:r>
         <w:rPr>
           <w:lang w:val="en-US"/>
         </w:rPr>
         <w:t>Implementation of cross-platform mobile apps</w:t>
       </w:r>
-      <w:bookmarkEnd w:id="76"/>
+      <w:bookmarkEnd w:id="77"/>
     </w:p>
     <w:p>
       <w:pPr>
@@ -13122,7 +13188,7 @@
           <w:lang w:val="en-US"/>
         </w:rPr>
       </w:pPr>
-      <w:bookmarkStart w:id="77" w:name="_Toc452383241"/>
+      <w:bookmarkStart w:id="78" w:name="_Toc452383241"/>
       <w:r>
         <w:rPr>
           <w:lang w:val="en-US"/>
@@ -13130,7 +13196,7 @@
         <w:lastRenderedPageBreak/>
         <w:t>Crosswalk</w:t>
       </w:r>
-      <w:bookmarkEnd w:id="77"/>
+      <w:bookmarkEnd w:id="78"/>
     </w:p>
     <w:p>
       <w:pPr>
@@ -13139,14 +13205,14 @@
           <w:lang w:val="en-US"/>
         </w:rPr>
       </w:pPr>
-      <w:bookmarkStart w:id="78" w:name="_Toc452383242"/>
+      <w:bookmarkStart w:id="79" w:name="_Toc452383242"/>
       <w:r>
         <w:rPr>
           <w:lang w:val="en-US"/>
         </w:rPr>
         <w:t>OpenWebRTC</w:t>
       </w:r>
-      <w:bookmarkEnd w:id="78"/>
+      <w:bookmarkEnd w:id="79"/>
     </w:p>
     <w:p>
       <w:pPr>
@@ -13223,8 +13289,8 @@
           <w:lang w:val="en-US"/>
         </w:rPr>
       </w:pPr>
-      <w:bookmarkStart w:id="79" w:name="_Ref451694732"/>
-      <w:bookmarkStart w:id="80" w:name="_Toc452383243"/>
+      <w:bookmarkStart w:id="80" w:name="_Ref451694732"/>
+      <w:bookmarkStart w:id="81" w:name="_Toc452383243"/>
       <w:r>
         <w:rPr>
           <w:lang w:val="en-US"/>
@@ -13232,8 +13298,8 @@
         <w:lastRenderedPageBreak/>
         <w:t>Evaluation</w:t>
       </w:r>
-      <w:bookmarkEnd w:id="79"/>
       <w:bookmarkEnd w:id="80"/>
+      <w:bookmarkEnd w:id="81"/>
     </w:p>
     <w:p>
       <w:pPr>
@@ -13363,14 +13429,14 @@
           <w:lang w:val="en-US"/>
         </w:rPr>
       </w:pPr>
-      <w:bookmarkStart w:id="81" w:name="_Toc452383244"/>
+      <w:bookmarkStart w:id="82" w:name="_Toc452383244"/>
       <w:r>
         <w:rPr>
           <w:lang w:val="en-US"/>
         </w:rPr>
         <w:t>Setup</w:t>
       </w:r>
-      <w:bookmarkEnd w:id="81"/>
+      <w:bookmarkEnd w:id="82"/>
     </w:p>
     <w:p>
       <w:pPr>
@@ -13379,14 +13445,14 @@
           <w:lang w:val="en-US"/>
         </w:rPr>
       </w:pPr>
-      <w:bookmarkStart w:id="82" w:name="_Toc452383245"/>
+      <w:bookmarkStart w:id="83" w:name="_Toc452383245"/>
       <w:r>
         <w:rPr>
           <w:lang w:val="en-US"/>
         </w:rPr>
         <w:t>Method</w:t>
       </w:r>
-      <w:bookmarkEnd w:id="82"/>
+      <w:bookmarkEnd w:id="83"/>
     </w:p>
     <w:p>
       <w:pPr>
@@ -13395,14 +13461,14 @@
           <w:lang w:val="en-US"/>
         </w:rPr>
       </w:pPr>
-      <w:bookmarkStart w:id="83" w:name="_Toc452383246"/>
+      <w:bookmarkStart w:id="84" w:name="_Toc452383246"/>
       <w:r>
         <w:rPr>
           <w:lang w:val="en-US"/>
         </w:rPr>
         <w:t>Results</w:t>
       </w:r>
-      <w:bookmarkEnd w:id="83"/>
+      <w:bookmarkEnd w:id="84"/>
     </w:p>
     <w:p>
       <w:pPr>
@@ -13426,7 +13492,7 @@
           <w:lang w:val="en-US"/>
         </w:rPr>
       </w:pPr>
-      <w:bookmarkStart w:id="84" w:name="_Toc452383247"/>
+      <w:bookmarkStart w:id="85" w:name="_Toc452383247"/>
       <w:r>
         <w:rPr>
           <w:lang w:val="en-US"/>
@@ -13434,7 +13500,7 @@
         <w:lastRenderedPageBreak/>
         <w:t>Outlook</w:t>
       </w:r>
-      <w:bookmarkEnd w:id="84"/>
+      <w:bookmarkEnd w:id="85"/>
     </w:p>
     <w:p>
       <w:pPr>
@@ -13456,14 +13522,14 @@
           <w:lang w:val="en-US"/>
         </w:rPr>
       </w:pPr>
-      <w:bookmarkStart w:id="85" w:name="_Toc452383248"/>
+      <w:bookmarkStart w:id="86" w:name="_Toc452383248"/>
       <w:r>
         <w:rPr>
           <w:lang w:val="en-US"/>
         </w:rPr>
         <w:t>User management and authentication</w:t>
       </w:r>
-      <w:bookmarkEnd w:id="85"/>
+      <w:bookmarkEnd w:id="86"/>
     </w:p>
     <w:p>
       <w:pPr>
@@ -13554,14 +13620,14 @@
           <w:lang w:val="en-US"/>
         </w:rPr>
       </w:pPr>
-      <w:bookmarkStart w:id="86" w:name="_Toc452383249"/>
+      <w:bookmarkStart w:id="87" w:name="_Toc452383249"/>
       <w:r>
         <w:rPr>
           <w:lang w:val="en-US"/>
         </w:rPr>
         <w:t>Multi-user sessions</w:t>
       </w:r>
-      <w:bookmarkEnd w:id="86"/>
+      <w:bookmarkEnd w:id="87"/>
     </w:p>
     <w:p>
       <w:pPr>
@@ -13680,7 +13746,7 @@
           <w:lang w:val="en-US"/>
         </w:rPr>
       </w:pPr>
-      <w:bookmarkStart w:id="87" w:name="_Toc452383250"/>
+      <w:bookmarkStart w:id="88" w:name="_Toc452383250"/>
       <w:r>
         <w:rPr>
           <w:lang w:val="en-US"/>
@@ -13688,7 +13754,7 @@
         <w:lastRenderedPageBreak/>
         <w:t>Conclusion</w:t>
       </w:r>
-      <w:bookmarkEnd w:id="87"/>
+      <w:bookmarkEnd w:id="88"/>
     </w:p>
     <w:p>
       <w:pPr>
@@ -13718,7 +13784,7 @@
           <w:lang w:val="en-US"/>
         </w:rPr>
       </w:pPr>
-      <w:bookmarkStart w:id="88" w:name="_Toc452383251"/>
+      <w:bookmarkStart w:id="89" w:name="_Toc452383251"/>
       <w:r>
         <w:rPr>
           <w:lang w:val="en-US"/>
@@ -13726,7 +13792,7 @@
         <w:lastRenderedPageBreak/>
         <w:t>List of tables</w:t>
       </w:r>
-      <w:bookmarkEnd w:id="88"/>
+      <w:bookmarkEnd w:id="89"/>
     </w:p>
     <w:p>
       <w:pPr>
@@ -13774,12 +13840,12 @@
       <w:pPr>
         <w:pStyle w:val="berschriftohneNummerierung"/>
       </w:pPr>
-      <w:bookmarkStart w:id="89" w:name="_Toc452383252"/>
+      <w:bookmarkStart w:id="90" w:name="_Toc452383252"/>
       <w:r>
         <w:lastRenderedPageBreak/>
         <w:t>List of figures</w:t>
       </w:r>
-      <w:bookmarkEnd w:id="89"/>
+      <w:bookmarkEnd w:id="90"/>
     </w:p>
     <w:p>
       <w:pPr>
@@ -14314,12 +14380,12 @@
       <w:pPr>
         <w:pStyle w:val="berschriftohneNummerierung"/>
       </w:pPr>
-      <w:bookmarkStart w:id="90" w:name="_Toc452383253"/>
+      <w:bookmarkStart w:id="91" w:name="_Toc452383253"/>
       <w:r>
         <w:lastRenderedPageBreak/>
         <w:t>List of listings</w:t>
       </w:r>
-      <w:bookmarkEnd w:id="90"/>
+      <w:bookmarkEnd w:id="91"/>
     </w:p>
     <w:p>
       <w:pPr>
@@ -14496,7 +14562,7 @@
           <w:lang w:val="en-US"/>
         </w:rPr>
       </w:pPr>
-      <w:bookmarkStart w:id="91" w:name="_Toc452383254"/>
+      <w:bookmarkStart w:id="92" w:name="_Toc452383254"/>
       <w:r>
         <w:rPr>
           <w:lang w:val="en-US"/>
@@ -14510,7 +14576,7 @@
         </w:rPr>
         <w:t>abbreviations</w:t>
       </w:r>
-      <w:bookmarkEnd w:id="91"/>
+      <w:bookmarkEnd w:id="92"/>
     </w:p>
     <w:p>
       <w:pPr>
@@ -14541,7 +14607,7 @@
           <w:lang w:val="en-US"/>
         </w:rPr>
       </w:pPr>
-      <w:bookmarkStart w:id="92" w:name="_Toc452383255"/>
+      <w:bookmarkStart w:id="93" w:name="_Toc452383255"/>
       <w:r>
         <w:rPr>
           <w:lang w:val="en-US"/>
@@ -14549,7 +14615,7 @@
         <w:lastRenderedPageBreak/>
         <w:t>Bibliography</w:t>
       </w:r>
-      <w:bookmarkEnd w:id="92"/>
+      <w:bookmarkEnd w:id="93"/>
     </w:p>
     <w:p>
       <w:pPr>
@@ -14669,6 +14735,9 @@
         <w:t xml:space="preserve">(WWW '13 Companion). International World Wide Web Conferences Steering Committee, Republic and Canton of Geneva, Switzerland, 27-30. </w:t>
       </w:r>
       <w:r>
+        <w:rPr>
+          <w:lang w:val="en-US"/>
+        </w:rPr>
         <w:t>ISBN: 978-1-4503-2038-2.</w:t>
       </w:r>
     </w:p>
@@ -14965,7 +15034,7 @@
         <w:noProof/>
         <w:lang w:val="de-DE"/>
       </w:rPr>
-      <w:t>15</w:t>
+      <w:t>13</w:t>
     </w:r>
     <w:r>
       <w:fldChar w:fldCharType="end"/>
@@ -18683,7 +18752,7 @@
 </file>
 
 <file path=customXml/itemProps1.xml><?xml version="1.0" encoding="utf-8"?>
-<ds:datastoreItem xmlns:ds="http://schemas.openxmlformats.org/officeDocument/2006/customXml" ds:itemID="{C437DDAC-B0BE-444F-BD7A-BF87AAD061E2}">
+<ds:datastoreItem xmlns:ds="http://schemas.openxmlformats.org/officeDocument/2006/customXml" ds:itemID="{2AA0AF46-C74F-47E5-A507-D362B3B26983}">
   <ds:schemaRefs>
     <ds:schemaRef ds:uri="http://schemas.openxmlformats.org/officeDocument/2006/bibliography"/>
   </ds:schemaRefs>

</xml_diff>

<commit_message>
Extended cross platform mobile development chapter
</commit_message>
<xml_diff>
--- a/thesis/BA2_Cross_Platform_WebRTC.docx
+++ b/thesis/BA2_Cross_Platform_WebRTC.docx
@@ -7279,8 +7279,6 @@
         </w:rPr>
         <w:t>mobile platform employs their own patterns for the interaction between the user and the application (cf. PAPER-4). These platform conventions are defined in user interface design guidelines and have to be considered when developing a cross-platform app, because an iOS user is likely to expect a similar behavior to native apps.</w:t>
       </w:r>
-      <w:bookmarkStart w:id="13" w:name="_GoBack"/>
-      <w:bookmarkEnd w:id="13"/>
     </w:p>
     <w:p>
       <w:pPr>
@@ -7414,13 +7412,42 @@
           <w:lang w:val="en-US"/>
         </w:rPr>
       </w:pPr>
-      <w:bookmarkStart w:id="14" w:name="_Toc452383200"/>
+      <w:bookmarkStart w:id="13" w:name="_Toc452383200"/>
       <w:r>
         <w:rPr>
           <w:lang w:val="en-US"/>
         </w:rPr>
         <w:t>Differences to native app development</w:t>
       </w:r>
+      <w:bookmarkEnd w:id="13"/>
+    </w:p>
+    <w:p>
+      <w:pPr>
+        <w:rPr>
+          <w:lang w:val="en-US"/>
+        </w:rPr>
+      </w:pPr>
+      <w:r>
+        <w:rPr>
+          <w:lang w:val="en-US"/>
+        </w:rPr>
+        <w:t># INTRODUCTION TO SECTION</w:t>
+      </w:r>
+    </w:p>
+    <w:p>
+      <w:pPr>
+        <w:pStyle w:val="berschrift3"/>
+        <w:rPr>
+          <w:lang w:val="en-US"/>
+        </w:rPr>
+      </w:pPr>
+      <w:bookmarkStart w:id="14" w:name="_Toc452383201"/>
+      <w:r>
+        <w:rPr>
+          <w:lang w:val="en-US"/>
+        </w:rPr>
+        <w:t>Compiled vs. interpreted apps</w:t>
+      </w:r>
       <w:bookmarkEnd w:id="14"/>
     </w:p>
     <w:p>
@@ -7433,7 +7460,103 @@
         <w:rPr>
           <w:lang w:val="en-US"/>
         </w:rPr>
-        <w:t># INTRODUCTION TO SECTION</w:t>
+        <w:t xml:space="preserve">A large difference between a native app and a cross-platform developed app is the fact that native apps are usually compiled, which in most cases results in faster execution times because the programming code is translated into machine code before the execution of the program. Cross-platform developed apps, on the other hand, mostly use interpreted languages such as JavaScript, which execute its code instructions step-by-step without compiling them first (cf. PAPER-2). Generated cross-platform apps, as discussed in Chapter </w:t>
+      </w:r>
+      <w:r>
+        <w:rPr>
+          <w:lang w:val="en-US"/>
+        </w:rPr>
+        <w:fldChar w:fldCharType="begin"/>
+      </w:r>
+      <w:r>
+        <w:rPr>
+          <w:lang w:val="en-US"/>
+        </w:rPr>
+        <w:instrText xml:space="preserve"> REF _Ref452377901 \r \h </w:instrText>
+      </w:r>
+      <w:r>
+        <w:rPr>
+          <w:lang w:val="en-US"/>
+        </w:rPr>
+      </w:r>
+      <w:r>
+        <w:rPr>
+          <w:lang w:val="en-US"/>
+        </w:rPr>
+        <w:fldChar w:fldCharType="separate"/>
+      </w:r>
+      <w:r>
+        <w:rPr>
+          <w:lang w:val="en-US"/>
+        </w:rPr>
+        <w:t>2.1.4</w:t>
+      </w:r>
+      <w:r>
+        <w:rPr>
+          <w:lang w:val="en-US"/>
+        </w:rPr>
+        <w:fldChar w:fldCharType="end"/>
+      </w:r>
+      <w:r>
+        <w:rPr>
+          <w:lang w:val="en-US"/>
+        </w:rPr>
+        <w:t>, constitute an exception to this circumstance.</w:t>
+      </w:r>
+    </w:p>
+    <w:p>
+      <w:pPr>
+        <w:pStyle w:val="berschrift2"/>
+        <w:rPr>
+          <w:lang w:val="en-US"/>
+        </w:rPr>
+      </w:pPr>
+      <w:bookmarkStart w:id="15" w:name="_Toc452383202"/>
+      <w:r>
+        <w:rPr>
+          <w:lang w:val="en-US"/>
+        </w:rPr>
+        <w:t>Motivation</w:t>
+      </w:r>
+      <w:bookmarkEnd w:id="15"/>
+    </w:p>
+    <w:p>
+      <w:pPr>
+        <w:rPr>
+          <w:lang w:val="en-US"/>
+        </w:rPr>
+      </w:pPr>
+      <w:r>
+        <w:rPr>
+          <w:lang w:val="en-US"/>
+        </w:rPr>
+        <w:t># REASONS TO USE CROSS-PLATFORM APP INSTEAD OF WEB APP</w:t>
+      </w:r>
+    </w:p>
+    <w:p>
+      <w:pPr>
+        <w:rPr>
+          <w:lang w:val="en-US"/>
+        </w:rPr>
+      </w:pPr>
+      <w:r>
+        <w:rPr>
+          <w:lang w:val="en-US"/>
+        </w:rPr>
+        <w:t># EXPLANATION WHAT WEB APPS CANNOT OFFER IN THE SAME WAY</w:t>
+      </w:r>
+    </w:p>
+    <w:p>
+      <w:pPr>
+        <w:rPr>
+          <w:lang w:val="en-US"/>
+        </w:rPr>
+      </w:pPr>
+      <w:r>
+        <w:rPr>
+          <w:lang w:val="en-US"/>
+        </w:rPr>
+        <w:t># DISTINCTION TO NATIVE APPS</w:t>
       </w:r>
     </w:p>
     <w:p>
@@ -7443,141 +7566,16 @@
           <w:lang w:val="en-US"/>
         </w:rPr>
       </w:pPr>
-      <w:bookmarkStart w:id="15" w:name="_Toc452383201"/>
-      <w:r>
-        <w:rPr>
-          <w:lang w:val="en-US"/>
-        </w:rPr>
-        <w:t>Compiled vs. interpreted apps</w:t>
-      </w:r>
-      <w:bookmarkEnd w:id="15"/>
-    </w:p>
-    <w:p>
-      <w:pPr>
-        <w:rPr>
-          <w:lang w:val="en-US"/>
-        </w:rPr>
-      </w:pPr>
-      <w:r>
-        <w:rPr>
-          <w:lang w:val="en-US"/>
-        </w:rPr>
-        <w:t xml:space="preserve">A large difference between a native app and a cross-platform developed app is the fact that native apps are usually compiled, which in most cases results in faster execution times because the programming code is translated into machine code before the execution of the program. Cross-platform developed apps, on the other hand, mostly use interpreted languages such as JavaScript, which execute its code instructions step-by-step without compiling them first (cf. PAPER-2). Generated cross-platform apps, as discussed in Chapter </w:t>
-      </w:r>
-      <w:r>
-        <w:rPr>
-          <w:lang w:val="en-US"/>
-        </w:rPr>
-        <w:fldChar w:fldCharType="begin"/>
-      </w:r>
-      <w:r>
-        <w:rPr>
-          <w:lang w:val="en-US"/>
-        </w:rPr>
-        <w:instrText xml:space="preserve"> REF _Ref452377901 \r \h </w:instrText>
-      </w:r>
-      <w:r>
-        <w:rPr>
-          <w:lang w:val="en-US"/>
-        </w:rPr>
-      </w:r>
-      <w:r>
-        <w:rPr>
-          <w:lang w:val="en-US"/>
-        </w:rPr>
-        <w:fldChar w:fldCharType="separate"/>
-      </w:r>
-      <w:r>
-        <w:rPr>
-          <w:lang w:val="en-US"/>
-        </w:rPr>
-        <w:t>2.1.4</w:t>
-      </w:r>
-      <w:r>
-        <w:rPr>
-          <w:lang w:val="en-US"/>
-        </w:rPr>
-        <w:fldChar w:fldCharType="end"/>
-      </w:r>
-      <w:r>
-        <w:rPr>
-          <w:lang w:val="en-US"/>
-        </w:rPr>
-        <w:t>, constitute an exception to this circumstance.</w:t>
-      </w:r>
-    </w:p>
-    <w:p>
-      <w:pPr>
-        <w:pStyle w:val="berschrift2"/>
-        <w:rPr>
-          <w:lang w:val="en-US"/>
-        </w:rPr>
-      </w:pPr>
-      <w:bookmarkStart w:id="16" w:name="_Toc452383202"/>
-      <w:r>
-        <w:rPr>
-          <w:lang w:val="en-US"/>
-        </w:rPr>
-        <w:t>Motivation</w:t>
+      <w:bookmarkStart w:id="16" w:name="_Toc452383203"/>
+      <w:bookmarkStart w:id="17" w:name="_Ref452637256"/>
+      <w:r>
+        <w:rPr>
+          <w:lang w:val="en-US"/>
+        </w:rPr>
+        <w:t>User experience</w:t>
       </w:r>
       <w:bookmarkEnd w:id="16"/>
-    </w:p>
-    <w:p>
-      <w:pPr>
-        <w:rPr>
-          <w:lang w:val="en-US"/>
-        </w:rPr>
-      </w:pPr>
-      <w:r>
-        <w:rPr>
-          <w:lang w:val="en-US"/>
-        </w:rPr>
-        <w:t># REASONS TO USE CROSS-PLATFORM APP INSTEAD OF WEB APP</w:t>
-      </w:r>
-    </w:p>
-    <w:p>
-      <w:pPr>
-        <w:rPr>
-          <w:lang w:val="en-US"/>
-        </w:rPr>
-      </w:pPr>
-      <w:r>
-        <w:rPr>
-          <w:lang w:val="en-US"/>
-        </w:rPr>
-        <w:t># EXPLANATION WHAT WEB APPS CANNOT OFFER IN THE SAME WAY</w:t>
-      </w:r>
-    </w:p>
-    <w:p>
-      <w:pPr>
-        <w:rPr>
-          <w:lang w:val="en-US"/>
-        </w:rPr>
-      </w:pPr>
-      <w:r>
-        <w:rPr>
-          <w:lang w:val="en-US"/>
-        </w:rPr>
-        <w:t># DISTINCTION TO NATIVE APPS</w:t>
-      </w:r>
-    </w:p>
-    <w:p>
-      <w:pPr>
-        <w:pStyle w:val="berschrift3"/>
-        <w:rPr>
-          <w:lang w:val="en-US"/>
-        </w:rPr>
-      </w:pPr>
-      <w:bookmarkStart w:id="17" w:name="_Toc452383203"/>
-      <w:bookmarkStart w:id="18" w:name="_Ref452637256"/>
-      <w:r>
-        <w:rPr>
-          <w:lang w:val="en-US"/>
-        </w:rPr>
-        <w:t>User experience</w:t>
-      </w:r>
       <w:bookmarkEnd w:id="17"/>
-      <w:bookmarkEnd w:id="18"/>
     </w:p>
     <w:p>
       <w:pPr>
@@ -7664,13 +7662,42 @@
           <w:lang w:val="en-US"/>
         </w:rPr>
       </w:pPr>
-      <w:bookmarkStart w:id="19" w:name="_Toc452383204"/>
+      <w:bookmarkStart w:id="18" w:name="_Toc452383204"/>
       <w:r>
         <w:rPr>
           <w:lang w:val="en-US"/>
         </w:rPr>
         <w:t>Access to device hardware</w:t>
       </w:r>
+      <w:bookmarkEnd w:id="18"/>
+    </w:p>
+    <w:p>
+      <w:pPr>
+        <w:rPr>
+          <w:lang w:val="en-US"/>
+        </w:rPr>
+      </w:pPr>
+      <w:r>
+        <w:rPr>
+          <w:lang w:val="en-US"/>
+        </w:rPr>
+        <w:t># SENSORS, FILE SYSTEM</w:t>
+      </w:r>
+    </w:p>
+    <w:p>
+      <w:pPr>
+        <w:pStyle w:val="berschrift2"/>
+        <w:rPr>
+          <w:lang w:val="en-US"/>
+        </w:rPr>
+      </w:pPr>
+      <w:bookmarkStart w:id="19" w:name="_Toc452383205"/>
+      <w:r>
+        <w:rPr>
+          <w:lang w:val="en-US"/>
+        </w:rPr>
+        <w:t>Cross-platform development frameworks</w:t>
+      </w:r>
       <w:bookmarkEnd w:id="19"/>
     </w:p>
     <w:p>
@@ -7683,53 +7710,24 @@
         <w:rPr>
           <w:lang w:val="en-US"/>
         </w:rPr>
-        <w:t># SENSORS, FILE SYSTEM</w:t>
-      </w:r>
-    </w:p>
-    <w:p>
-      <w:pPr>
-        <w:pStyle w:val="berschrift2"/>
-        <w:rPr>
-          <w:lang w:val="en-US"/>
-        </w:rPr>
-      </w:pPr>
-      <w:bookmarkStart w:id="20" w:name="_Toc452383205"/>
-      <w:r>
-        <w:rPr>
-          <w:lang w:val="en-US"/>
-        </w:rPr>
-        <w:t>Cross-platform development frameworks</w:t>
+        <w:t>Over the last years, a multitude of cross-platform development frameworks has emerged. This section will give a brief overview of some of the most popular frameworks and mention their particular characteristics.</w:t>
+      </w:r>
+    </w:p>
+    <w:p>
+      <w:pPr>
+        <w:pStyle w:val="berschrift3"/>
+        <w:rPr>
+          <w:lang w:val="en-US"/>
+        </w:rPr>
+      </w:pPr>
+      <w:bookmarkStart w:id="20" w:name="_Toc452383206"/>
+      <w:r>
+        <w:rPr>
+          <w:lang w:val="en-US"/>
+        </w:rPr>
+        <w:t>Apache Cordova (PhoneGap)</w:t>
       </w:r>
       <w:bookmarkEnd w:id="20"/>
-    </w:p>
-    <w:p>
-      <w:pPr>
-        <w:rPr>
-          <w:lang w:val="en-US"/>
-        </w:rPr>
-      </w:pPr>
-      <w:r>
-        <w:rPr>
-          <w:lang w:val="en-US"/>
-        </w:rPr>
-        <w:t>Over the last years, a multitude of cross-platform development frameworks has emerged. This section will give a brief overview of some of the most popular frameworks and mention their particular characteristics.</w:t>
-      </w:r>
-    </w:p>
-    <w:p>
-      <w:pPr>
-        <w:pStyle w:val="berschrift3"/>
-        <w:rPr>
-          <w:lang w:val="en-US"/>
-        </w:rPr>
-      </w:pPr>
-      <w:bookmarkStart w:id="21" w:name="_Toc452383206"/>
-      <w:r>
-        <w:rPr>
-          <w:lang w:val="en-US"/>
-        </w:rPr>
-        <w:t>Apache Cordova (PhoneGap)</w:t>
-      </w:r>
-      <w:bookmarkEnd w:id="21"/>
     </w:p>
     <w:p>
       <w:pPr>
@@ -7900,7 +7898,7 @@
           <w:lang w:val="en-US"/>
         </w:rPr>
       </w:pPr>
-      <w:bookmarkStart w:id="22" w:name="_Toc452383207"/>
+      <w:bookmarkStart w:id="21" w:name="_Toc452383207"/>
       <w:r>
         <w:rPr>
           <w:lang w:val="en-US"/>
@@ -7908,6 +7906,84 @@
         <w:lastRenderedPageBreak/>
         <w:t>Xamarin</w:t>
       </w:r>
+      <w:bookmarkEnd w:id="21"/>
+    </w:p>
+    <w:p>
+      <w:pPr>
+        <w:rPr>
+          <w:lang w:val="en-US"/>
+        </w:rPr>
+      </w:pPr>
+      <w:r>
+        <w:rPr>
+          <w:lang w:val="en-US"/>
+        </w:rPr>
+        <w:t>Xamarin</w:t>
+      </w:r>
+      <w:r>
+        <w:rPr>
+          <w:rStyle w:val="Funotenzeichen"/>
+          <w:lang w:val="en-US"/>
+        </w:rPr>
+        <w:footnoteReference w:id="4"/>
+      </w:r>
+      <w:r>
+        <w:rPr>
+          <w:lang w:val="en-US"/>
+        </w:rPr>
+        <w:t xml:space="preserve"> is another popular framework that builds generated native apps. Instead of web technologies it uses the programming languages C# or Ruby. </w:t>
+      </w:r>
+      <w:r>
+        <w:rPr>
+          <w:lang w:val="en-US"/>
+        </w:rPr>
+        <w:t xml:space="preserve">Xamarin apps use native user interface components, thus providing app users with well-known interaction tools. </w:t>
+      </w:r>
+      <w:r>
+        <w:rPr>
+          <w:lang w:val="en-US"/>
+        </w:rPr>
+        <w:t>It supports the most popular operating systems, namely</w:t>
+      </w:r>
+      <w:r>
+        <w:rPr>
+          <w:lang w:val="en-US"/>
+        </w:rPr>
+        <w:t xml:space="preserve"> Android, iOS and Windows Phone and also offers a native API to access device sensors.</w:t>
+      </w:r>
+      <w:r>
+        <w:rPr>
+          <w:lang w:val="en-US"/>
+        </w:rPr>
+        <w:t xml:space="preserve"> Xamarin also offers additional services such as </w:t>
+      </w:r>
+      <w:r>
+        <w:rPr>
+          <w:lang w:val="en-US"/>
+        </w:rPr>
+        <w:t>an automated build tool.</w:t>
+      </w:r>
+    </w:p>
+    <w:p>
+      <w:pPr>
+        <w:pStyle w:val="berschrift3"/>
+        <w:rPr>
+          <w:lang w:val="en-US"/>
+        </w:rPr>
+      </w:pPr>
+      <w:bookmarkStart w:id="22" w:name="_Toc452383208"/>
+      <w:r>
+        <w:rPr>
+          <w:lang w:val="en-US"/>
+        </w:rPr>
+        <w:t xml:space="preserve">Appcelerator </w:t>
+      </w:r>
+      <w:r>
+        <w:rPr>
+          <w:lang w:val="en-US"/>
+        </w:rPr>
+        <w:t>Titanium</w:t>
+      </w:r>
       <w:bookmarkEnd w:id="22"/>
     </w:p>
     <w:p>
@@ -7920,50 +7996,77 @@
         <w:rPr>
           <w:lang w:val="en-US"/>
         </w:rPr>
-        <w:t>Xamarin</w:t>
+        <w:t>Appcelerator Titanium</w:t>
       </w:r>
       <w:r>
         <w:rPr>
           <w:rStyle w:val="Funotenzeichen"/>
           <w:lang w:val="en-US"/>
         </w:rPr>
-        <w:footnoteReference w:id="4"/>
-      </w:r>
-      <w:r>
-        <w:rPr>
-          <w:lang w:val="en-US"/>
-        </w:rPr>
-        <w:t xml:space="preserve"> is another popular framework that builds generated native apps. Instead of web technologies it uses the programming languages C# or Ruby. </w:t>
-      </w:r>
-      <w:r>
-        <w:rPr>
-          <w:lang w:val="en-US"/>
-        </w:rPr>
-        <w:t xml:space="preserve">Xamarin apps use native user interface components, thus providing app users with well-known interaction tools. </w:t>
-      </w:r>
-      <w:r>
-        <w:rPr>
-          <w:lang w:val="en-US"/>
-        </w:rPr>
-        <w:t>It supports the most popular operating systems, namely</w:t>
-      </w:r>
-      <w:r>
-        <w:rPr>
-          <w:lang w:val="en-US"/>
-        </w:rPr>
-        <w:t xml:space="preserve"> Android, iOS and Windows Phone and also offers a native API to access device sensors.</w:t>
-      </w:r>
-      <w:r>
-        <w:rPr>
-          <w:lang w:val="en-US"/>
-        </w:rPr>
-        <w:t xml:space="preserve"> Xamarin also offers additional services such as </w:t>
-      </w:r>
-      <w:r>
-        <w:rPr>
-          <w:lang w:val="en-US"/>
-        </w:rPr>
-        <w:t>an automated build tool.</w:t>
+        <w:footnoteReference w:id="5"/>
+      </w:r>
+      <w:r>
+        <w:rPr>
+          <w:lang w:val="en-US"/>
+        </w:rPr>
+        <w:t xml:space="preserve"> is an example for a framework that creates </w:t>
+      </w:r>
+      <w:r>
+        <w:rPr>
+          <w:lang w:val="en-US"/>
+        </w:rPr>
+        <w:t>interpreted apps, which means that apps created with this framework will use native user interface components. However, it also features some aspects from hybrid apps by providing developers with the possibility to write reusable modules in JavaScript.</w:t>
+      </w:r>
+    </w:p>
+    <w:p>
+      <w:pPr>
+        <w:rPr>
+          <w:lang w:val="en-US"/>
+        </w:rPr>
+      </w:pPr>
+      <w:r>
+        <w:rPr>
+          <w:lang w:val="en-US"/>
+        </w:rPr>
+        <w:t xml:space="preserve">Titanium is one product of the Appcelerator platform, together with tools like </w:t>
+      </w:r>
+      <w:r>
+        <w:rPr>
+          <w:i/>
+          <w:lang w:val="en-US"/>
+        </w:rPr>
+        <w:t>Arrow</w:t>
+      </w:r>
+      <w:r>
+        <w:rPr>
+          <w:lang w:val="en-US"/>
+        </w:rPr>
+        <w:t xml:space="preserve">, which is a framework for easily building APIs or </w:t>
+      </w:r>
+      <w:r>
+        <w:rPr>
+          <w:i/>
+          <w:lang w:val="en-US"/>
+        </w:rPr>
+        <w:t>Push</w:t>
+      </w:r>
+      <w:r>
+        <w:rPr>
+          <w:lang w:val="en-US"/>
+        </w:rPr>
+        <w:t>, which is a pre-built service fo</w:t>
+      </w:r>
+      <w:r>
+        <w:rPr>
+          <w:lang w:val="en-US"/>
+        </w:rPr>
+        <w:t>r push notifications that can be integrated into apps. Furthermore, Appcelerator provides a multitude of analytics tools.</w:t>
+      </w:r>
+      <w:r>
+        <w:rPr>
+          <w:lang w:val="en-US"/>
+        </w:rPr>
+        <w:t xml:space="preserve"> It has to be noted that while Titanium itself is open-source and free-to-use, all other previously described tools from Appcelerator are only available in paid plans.</w:t>
       </w:r>
     </w:p>
     <w:p>
@@ -7973,18 +8076,12 @@
           <w:lang w:val="en-US"/>
         </w:rPr>
       </w:pPr>
-      <w:bookmarkStart w:id="23" w:name="_Toc452383208"/>
-      <w:r>
-        <w:rPr>
-          <w:lang w:val="en-US"/>
-        </w:rPr>
-        <w:t xml:space="preserve">Appcelerator </w:t>
-      </w:r>
-      <w:r>
-        <w:rPr>
-          <w:lang w:val="en-US"/>
-        </w:rPr>
-        <w:t>Titanium</w:t>
+      <w:bookmarkStart w:id="23" w:name="_Toc452383209"/>
+      <w:r>
+        <w:rPr>
+          <w:lang w:val="en-US"/>
+        </w:rPr>
+        <w:t>Ionic</w:t>
       </w:r>
       <w:bookmarkEnd w:id="23"/>
     </w:p>
@@ -7998,77 +8095,82 @@
         <w:rPr>
           <w:lang w:val="en-US"/>
         </w:rPr>
-        <w:t>Appcelerator Titanium</w:t>
+        <w:t>Ionic</w:t>
       </w:r>
       <w:r>
         <w:rPr>
           <w:rStyle w:val="Funotenzeichen"/>
           <w:lang w:val="en-US"/>
         </w:rPr>
-        <w:footnoteReference w:id="5"/>
-      </w:r>
-      <w:r>
-        <w:rPr>
-          <w:lang w:val="en-US"/>
-        </w:rPr>
-        <w:t xml:space="preserve"> is an example for a framework that creates </w:t>
-      </w:r>
-      <w:r>
-        <w:rPr>
-          <w:lang w:val="en-US"/>
-        </w:rPr>
-        <w:t>interpreted apps, which means that apps created with this framework will use native user interface components. However, it also features some aspects from hybrid apps by providing developers with the possibility to write reusable modules in JavaScript.</w:t>
-      </w:r>
-    </w:p>
-    <w:p>
-      <w:pPr>
-        <w:rPr>
-          <w:lang w:val="en-US"/>
-        </w:rPr>
-      </w:pPr>
-      <w:r>
-        <w:rPr>
-          <w:lang w:val="en-US"/>
-        </w:rPr>
-        <w:t xml:space="preserve">Titanium is one product of the Appcelerator platform, together with tools like </w:t>
-      </w:r>
-      <w:r>
-        <w:rPr>
-          <w:i/>
-          <w:lang w:val="en-US"/>
-        </w:rPr>
-        <w:t>Arrow</w:t>
-      </w:r>
-      <w:r>
-        <w:rPr>
-          <w:lang w:val="en-US"/>
-        </w:rPr>
-        <w:t xml:space="preserve">, which is a framework for easily building APIs or </w:t>
-      </w:r>
-      <w:r>
-        <w:rPr>
-          <w:i/>
-          <w:lang w:val="en-US"/>
-        </w:rPr>
-        <w:t>Push</w:t>
-      </w:r>
-      <w:r>
-        <w:rPr>
-          <w:lang w:val="en-US"/>
-        </w:rPr>
-        <w:t>, which is a pre-built service fo</w:t>
-      </w:r>
-      <w:r>
-        <w:rPr>
-          <w:lang w:val="en-US"/>
-        </w:rPr>
-        <w:t>r push notifications that can be integrated into apps. Furthermore, Appcelerator provides a multitude of analytics tools.</w:t>
-      </w:r>
-      <w:r>
-        <w:rPr>
-          <w:lang w:val="en-US"/>
-        </w:rPr>
-        <w:t xml:space="preserve"> It has to be noted that while Titanium itself is open-source and free-to-use, all other previously described tools from Appcelerator are only available in paid plans.</w:t>
+        <w:footnoteReference w:id="6"/>
+      </w:r>
+      <w:r>
+        <w:rPr>
+          <w:lang w:val="en-US"/>
+        </w:rPr>
+        <w:t xml:space="preserve"> is a relatively new cross-platform mobile development framework that relies heavily modern </w:t>
+      </w:r>
+      <w:r>
+        <w:rPr>
+          <w:lang w:val="en-US"/>
+        </w:rPr>
+        <w:t>web technologies like AngularJS</w:t>
+      </w:r>
+      <w:r>
+        <w:rPr>
+          <w:rStyle w:val="Funotenzeichen"/>
+          <w:lang w:val="en-US"/>
+        </w:rPr>
+        <w:footnoteReference w:id="7"/>
+      </w:r>
+      <w:r>
+        <w:rPr>
+          <w:lang w:val="en-US"/>
+        </w:rPr>
+        <w:t xml:space="preserve">, </w:t>
+      </w:r>
+      <w:r>
+        <w:rPr>
+          <w:lang w:val="en-US"/>
+        </w:rPr>
+        <w:t>Sass</w:t>
+      </w:r>
+      <w:r>
+        <w:rPr>
+          <w:rStyle w:val="Funotenzeichen"/>
+          <w:lang w:val="en-US"/>
+        </w:rPr>
+        <w:footnoteReference w:id="8"/>
+      </w:r>
+      <w:r>
+        <w:rPr>
+          <w:lang w:val="en-US"/>
+        </w:rPr>
+        <w:t xml:space="preserve"> and virtual DOM rendering for </w:t>
+      </w:r>
+      <w:r>
+        <w:rPr>
+          <w:lang w:val="en-US"/>
+        </w:rPr>
+        <w:t xml:space="preserve">data-intensive apps with </w:t>
+      </w:r>
+      <w:r>
+        <w:rPr>
+          <w:lang w:val="en-US"/>
+        </w:rPr>
+        <w:t>rapidly changing user interfaces</w:t>
+      </w:r>
+      <w:r>
+        <w:rPr>
+          <w:lang w:val="en-US"/>
+        </w:rPr>
+        <w:t>. It is built upon Apache Cordova. Ionic is an open-source project and its entire source code can be found on Github</w:t>
+      </w:r>
+      <w:r>
+        <w:rPr>
+          <w:lang w:val="en-US"/>
+        </w:rPr>
+        <w:t>, where users are also able to report bugs or suggest improvements to the code.</w:t>
       </w:r>
     </w:p>
     <w:p>
@@ -8078,124 +8180,20 @@
           <w:lang w:val="en-US"/>
         </w:rPr>
       </w:pPr>
-      <w:bookmarkStart w:id="24" w:name="_Toc452383209"/>
-      <w:r>
-        <w:rPr>
-          <w:lang w:val="en-US"/>
-        </w:rPr>
-        <w:t>Ionic</w:t>
+      <w:bookmarkStart w:id="24" w:name="_Toc452383210"/>
+      <w:r>
+        <w:rPr>
+          <w:lang w:val="en-US"/>
+        </w:rPr>
+        <w:t>Sencha</w:t>
+      </w:r>
+      <w:r>
+        <w:rPr>
+          <w:lang w:val="en-US"/>
+        </w:rPr>
+        <w:t xml:space="preserve"> Touch</w:t>
       </w:r>
       <w:bookmarkEnd w:id="24"/>
-    </w:p>
-    <w:p>
-      <w:pPr>
-        <w:rPr>
-          <w:lang w:val="en-US"/>
-        </w:rPr>
-      </w:pPr>
-      <w:r>
-        <w:rPr>
-          <w:lang w:val="en-US"/>
-        </w:rPr>
-        <w:t>Ionic</w:t>
-      </w:r>
-      <w:r>
-        <w:rPr>
-          <w:rStyle w:val="Funotenzeichen"/>
-          <w:lang w:val="en-US"/>
-        </w:rPr>
-        <w:footnoteReference w:id="6"/>
-      </w:r>
-      <w:r>
-        <w:rPr>
-          <w:lang w:val="en-US"/>
-        </w:rPr>
-        <w:t xml:space="preserve"> is a relatively new cross-platform mobile development framework that relies heavily modern </w:t>
-      </w:r>
-      <w:r>
-        <w:rPr>
-          <w:lang w:val="en-US"/>
-        </w:rPr>
-        <w:t>web technologies like AngularJS</w:t>
-      </w:r>
-      <w:r>
-        <w:rPr>
-          <w:rStyle w:val="Funotenzeichen"/>
-          <w:lang w:val="en-US"/>
-        </w:rPr>
-        <w:footnoteReference w:id="7"/>
-      </w:r>
-      <w:r>
-        <w:rPr>
-          <w:lang w:val="en-US"/>
-        </w:rPr>
-        <w:t xml:space="preserve">, </w:t>
-      </w:r>
-      <w:r>
-        <w:rPr>
-          <w:lang w:val="en-US"/>
-        </w:rPr>
-        <w:t>Sass</w:t>
-      </w:r>
-      <w:r>
-        <w:rPr>
-          <w:rStyle w:val="Funotenzeichen"/>
-          <w:lang w:val="en-US"/>
-        </w:rPr>
-        <w:footnoteReference w:id="8"/>
-      </w:r>
-      <w:r>
-        <w:rPr>
-          <w:lang w:val="en-US"/>
-        </w:rPr>
-        <w:t xml:space="preserve"> and virtual DOM rendering for </w:t>
-      </w:r>
-      <w:r>
-        <w:rPr>
-          <w:lang w:val="en-US"/>
-        </w:rPr>
-        <w:t xml:space="preserve">data-intensive apps with </w:t>
-      </w:r>
-      <w:r>
-        <w:rPr>
-          <w:lang w:val="en-US"/>
-        </w:rPr>
-        <w:t>rapidly changing user interfaces</w:t>
-      </w:r>
-      <w:r>
-        <w:rPr>
-          <w:lang w:val="en-US"/>
-        </w:rPr>
-        <w:t>. It is built upon Apache Cordova. Ionic is an open-source project and its entire source code can be found on Github</w:t>
-      </w:r>
-      <w:r>
-        <w:rPr>
-          <w:lang w:val="en-US"/>
-        </w:rPr>
-        <w:t>, where users are also able to report bugs or suggest improvements to the code.</w:t>
-      </w:r>
-    </w:p>
-    <w:p>
-      <w:pPr>
-        <w:pStyle w:val="berschrift3"/>
-        <w:rPr>
-          <w:lang w:val="en-US"/>
-        </w:rPr>
-      </w:pPr>
-      <w:bookmarkStart w:id="25" w:name="_Toc452383210"/>
-      <w:r>
-        <w:rPr>
-          <w:lang w:val="en-US"/>
-        </w:rPr>
-        <w:t>Sencha</w:t>
-      </w:r>
-      <w:r>
-        <w:rPr>
-          <w:lang w:val="en-US"/>
-        </w:rPr>
-        <w:t xml:space="preserve"> Touch</w:t>
-      </w:r>
-      <w:bookmarkEnd w:id="25"/>
     </w:p>
     <w:p>
       <w:pPr>
@@ -8243,13 +8241,88 @@
           <w:lang w:val="en-US"/>
         </w:rPr>
       </w:pPr>
-      <w:bookmarkStart w:id="26" w:name="_Toc452383211"/>
+      <w:bookmarkStart w:id="25" w:name="_Toc452383211"/>
       <w:r>
         <w:rPr>
           <w:lang w:val="en-US"/>
         </w:rPr>
         <w:t>Other frameworks</w:t>
       </w:r>
+      <w:bookmarkEnd w:id="25"/>
+    </w:p>
+    <w:p>
+      <w:pPr>
+        <w:rPr>
+          <w:lang w:val="en-US"/>
+        </w:rPr>
+      </w:pPr>
+      <w:r>
+        <w:rPr>
+          <w:lang w:val="en-US"/>
+        </w:rPr>
+        <w:t>There are also a number of smaller, lesser known cross-platform mobile development frameworks. These include jQuery Mobile</w:t>
+      </w:r>
+      <w:r>
+        <w:rPr>
+          <w:rStyle w:val="Funotenzeichen"/>
+          <w:lang w:val="en-US"/>
+        </w:rPr>
+        <w:footnoteReference w:id="10"/>
+      </w:r>
+      <w:r>
+        <w:rPr>
+          <w:lang w:val="en-US"/>
+        </w:rPr>
+        <w:t>, Mobile Angular UI</w:t>
+      </w:r>
+      <w:r>
+        <w:rPr>
+          <w:rStyle w:val="Funotenzeichen"/>
+          <w:lang w:val="en-US"/>
+        </w:rPr>
+        <w:footnoteReference w:id="11"/>
+      </w:r>
+      <w:r>
+        <w:rPr>
+          <w:lang w:val="en-US"/>
+        </w:rPr>
+        <w:t>, Kendo UI</w:t>
+      </w:r>
+      <w:r>
+        <w:rPr>
+          <w:rStyle w:val="Funotenzeichen"/>
+          <w:lang w:val="en-US"/>
+        </w:rPr>
+        <w:footnoteReference w:id="12"/>
+      </w:r>
+      <w:r>
+        <w:rPr>
+          <w:lang w:val="en-US"/>
+        </w:rPr>
+        <w:t xml:space="preserve"> or the lightweight app.js</w:t>
+      </w:r>
+      <w:r>
+        <w:rPr>
+          <w:rStyle w:val="Funotenzeichen"/>
+          <w:lang w:val="en-US"/>
+        </w:rPr>
+        <w:footnoteReference w:id="13"/>
+      </w:r>
+    </w:p>
+    <w:p>
+      <w:pPr>
+        <w:pStyle w:val="berschrift2"/>
+        <w:rPr>
+          <w:lang w:val="en-US"/>
+        </w:rPr>
+      </w:pPr>
+      <w:bookmarkStart w:id="26" w:name="_Toc452383212"/>
+      <w:r>
+        <w:rPr>
+          <w:lang w:val="en-US"/>
+        </w:rPr>
+        <w:t>Criteria for choosing a framework</w:t>
+      </w:r>
       <w:bookmarkEnd w:id="26"/>
     </w:p>
     <w:p>
@@ -8262,69 +8335,9 @@
         <w:rPr>
           <w:lang w:val="en-US"/>
         </w:rPr>
-        <w:t>There are also a number of smaller, lesser known cross-platform mobile development frameworks. These include jQuery Mobile</w:t>
-      </w:r>
-      <w:r>
-        <w:rPr>
-          <w:rStyle w:val="Funotenzeichen"/>
-          <w:lang w:val="en-US"/>
-        </w:rPr>
-        <w:footnoteReference w:id="10"/>
-      </w:r>
-      <w:r>
-        <w:rPr>
-          <w:lang w:val="en-US"/>
-        </w:rPr>
-        <w:t>, Mobile Angular UI</w:t>
-      </w:r>
-      <w:r>
-        <w:rPr>
-          <w:rStyle w:val="Funotenzeichen"/>
-          <w:lang w:val="en-US"/>
-        </w:rPr>
-        <w:footnoteReference w:id="11"/>
-      </w:r>
-      <w:r>
-        <w:rPr>
-          <w:lang w:val="en-US"/>
-        </w:rPr>
-        <w:t>, Kendo UI</w:t>
-      </w:r>
-      <w:r>
-        <w:rPr>
-          <w:rStyle w:val="Funotenzeichen"/>
-          <w:lang w:val="en-US"/>
-        </w:rPr>
-        <w:footnoteReference w:id="12"/>
-      </w:r>
-      <w:r>
-        <w:rPr>
-          <w:lang w:val="en-US"/>
-        </w:rPr>
-        <w:t xml:space="preserve"> or the lightweight app.js</w:t>
-      </w:r>
-      <w:r>
-        <w:rPr>
-          <w:rStyle w:val="Funotenzeichen"/>
-          <w:lang w:val="en-US"/>
-        </w:rPr>
-        <w:footnoteReference w:id="13"/>
-      </w:r>
-    </w:p>
-    <w:p>
-      <w:pPr>
-        <w:pStyle w:val="berschrift2"/>
-        <w:rPr>
-          <w:lang w:val="en-US"/>
-        </w:rPr>
-      </w:pPr>
-      <w:bookmarkStart w:id="27" w:name="_Toc452383212"/>
-      <w:r>
-        <w:rPr>
-          <w:lang w:val="en-US"/>
-        </w:rPr>
-        <w:t>Criteria for choosing a framework</w:t>
-      </w:r>
+        <w:t># INTRODUCTION TO SECTION – MOVE UP</w:t>
+      </w:r>
+      <w:bookmarkStart w:id="27" w:name="_GoBack"/>
       <w:bookmarkEnd w:id="27"/>
     </w:p>
     <w:p>
@@ -8337,20 +8350,170 @@
         <w:rPr>
           <w:lang w:val="en-US"/>
         </w:rPr>
-        <w:t># DESCRIPTION OF CRITERIA</w:t>
-      </w:r>
-    </w:p>
-    <w:p>
-      <w:pPr>
-        <w:rPr>
-          <w:lang w:val="en-US"/>
-        </w:rPr>
-      </w:pPr>
-      <w:r>
-        <w:rPr>
-          <w:lang w:val="en-US"/>
-        </w:rPr>
-        <w:t># PAPER-4</w:t>
+        <w:t>A significant factor for selecting a cross-platform mobile development framework is the support of mobile platforms</w:t>
+      </w:r>
+      <w:r>
+        <w:rPr>
+          <w:lang w:val="en-US"/>
+        </w:rPr>
+        <w:t xml:space="preserve"> (cf. PAPER-4)</w:t>
+      </w:r>
+      <w:r>
+        <w:rPr>
+          <w:lang w:val="en-US"/>
+        </w:rPr>
+        <w:t xml:space="preserve">. Ideally, such a framework should support a variety of platforms, </w:t>
+      </w:r>
+      <w:r>
+        <w:rPr>
+          <w:lang w:val="en-US"/>
+        </w:rPr>
+        <w:t xml:space="preserve">and </w:t>
+      </w:r>
+      <w:r>
+        <w:rPr>
+          <w:lang w:val="en-US"/>
+        </w:rPr>
+        <w:t xml:space="preserve">most importantly </w:t>
+      </w:r>
+      <w:r>
+        <w:rPr>
+          <w:lang w:val="en-US"/>
+        </w:rPr>
+        <w:t xml:space="preserve">include </w:t>
+      </w:r>
+      <w:r>
+        <w:rPr>
+          <w:lang w:val="en-US"/>
+        </w:rPr>
+        <w:t xml:space="preserve">the ones that offer the highest dissemination. The three most popular mobile platforms, namely Android, iOS and Windows Phone, </w:t>
+      </w:r>
+      <w:r>
+        <w:rPr>
+          <w:lang w:val="en-US"/>
+        </w:rPr>
+        <w:t>represent XXXX % of the global smartphone market share, which can be considered satisfactory. STATISTICS FOR GLOBAL SMART PHONE SHARE</w:t>
+      </w:r>
+    </w:p>
+    <w:p>
+      <w:pPr>
+        <w:rPr>
+          <w:lang w:val="en-US"/>
+        </w:rPr>
+      </w:pPr>
+      <w:r>
+        <w:rPr>
+          <w:lang w:val="en-US"/>
+        </w:rPr>
+        <w:t>Based on a well-known programming language</w:t>
+      </w:r>
+      <w:r>
+        <w:rPr>
+          <w:lang w:val="en-US"/>
+        </w:rPr>
+        <w:t xml:space="preserve"> (PAPER-4)</w:t>
+      </w:r>
+    </w:p>
+    <w:p>
+      <w:pPr>
+        <w:rPr>
+          <w:lang w:val="en-US"/>
+        </w:rPr>
+      </w:pPr>
+      <w:r>
+        <w:rPr>
+          <w:lang w:val="en-US"/>
+        </w:rPr>
+        <w:t>Free availability</w:t>
+      </w:r>
+      <w:r>
+        <w:rPr>
+          <w:lang w:val="en-US"/>
+        </w:rPr>
+        <w:t xml:space="preserve"> (PAPER-4), license and costs (PAPER-7)</w:t>
+      </w:r>
+    </w:p>
+    <w:p>
+      <w:pPr>
+        <w:rPr>
+          <w:lang w:val="en-US"/>
+        </w:rPr>
+      </w:pPr>
+      <w:r>
+        <w:rPr>
+          <w:lang w:val="en-US"/>
+        </w:rPr>
+        <w:t>Include own IDE or integrate with widespread IDE</w:t>
+      </w:r>
+      <w:r>
+        <w:rPr>
+          <w:lang w:val="en-US"/>
+        </w:rPr>
+        <w:t xml:space="preserve"> (PAPER-4)</w:t>
+      </w:r>
+    </w:p>
+    <w:p>
+      <w:pPr>
+        <w:rPr>
+          <w:lang w:val="en-US"/>
+        </w:rPr>
+      </w:pPr>
+      <w:r>
+        <w:rPr>
+          <w:lang w:val="en-US"/>
+        </w:rPr>
+        <w:t>Access to device API</w:t>
+      </w:r>
+      <w:r>
+        <w:rPr>
+          <w:lang w:val="en-US"/>
+        </w:rPr>
+        <w:t xml:space="preserve"> (PAPER-4), access to advanced device-specific features (PAPER-7)</w:t>
+      </w:r>
+    </w:p>
+    <w:p>
+      <w:pPr>
+        <w:rPr>
+          <w:lang w:val="en-US"/>
+        </w:rPr>
+      </w:pPr>
+      <w:r>
+        <w:rPr>
+          <w:lang w:val="en-US"/>
+        </w:rPr>
+        <w:t>(high use rate)</w:t>
+      </w:r>
+      <w:r>
+        <w:rPr>
+          <w:lang w:val="en-US"/>
+        </w:rPr>
+        <w:t xml:space="preserve"> (PAPER-4)</w:t>
+      </w:r>
+    </w:p>
+    <w:p>
+      <w:pPr>
+        <w:rPr>
+          <w:lang w:val="en-US"/>
+        </w:rPr>
+      </w:pPr>
+      <w:r>
+        <w:rPr>
+          <w:lang w:val="en-US"/>
+        </w:rPr>
+        <w:t>Application speed measured by subjective user experience (PAPER-7)</w:t>
+      </w:r>
+    </w:p>
+    <w:p>
+      <w:pPr>
+        <w:rPr>
+          <w:lang w:val="en-US"/>
+        </w:rPr>
+      </w:pPr>
+      <w:r>
+        <w:rPr>
+          <w:lang w:val="en-US"/>
+        </w:rPr>
+        <w:t>Distribution (PAPER-7)</w:t>
       </w:r>
     </w:p>
     <w:p>
@@ -10523,6 +10686,12 @@
         <w:t xml:space="preserve"> process to start a PeerConnection with another user</w:t>
       </w:r>
       <w:bookmarkEnd w:id="51"/>
+      <w:r>
+        <w:rPr>
+          <w:lang w:val="en-US"/>
+        </w:rPr>
+        <w:t xml:space="preserve"> (BOOK-1, p. 10)</w:t>
+      </w:r>
     </w:p>
     <w:p>
       <w:pPr>
@@ -15034,7 +15203,7 @@
         <w:noProof/>
         <w:lang w:val="de-DE"/>
       </w:rPr>
-      <w:t>13</w:t>
+      <w:t>17</w:t>
     </w:r>
     <w:r>
       <w:fldChar w:fldCharType="end"/>
@@ -18752,7 +18921,7 @@
 </file>
 
 <file path=customXml/itemProps1.xml><?xml version="1.0" encoding="utf-8"?>
-<ds:datastoreItem xmlns:ds="http://schemas.openxmlformats.org/officeDocument/2006/customXml" ds:itemID="{2AA0AF46-C74F-47E5-A507-D362B3B26983}">
+<ds:datastoreItem xmlns:ds="http://schemas.openxmlformats.org/officeDocument/2006/customXml" ds:itemID="{39C05843-0F48-48F1-89F0-CAC9DD5F2FC7}">
   <ds:schemaRefs>
     <ds:schemaRef ds:uri="http://schemas.openxmlformats.org/officeDocument/2006/bibliography"/>
   </ds:schemaRefs>

</xml_diff>

<commit_message>
Small additions to thesis
</commit_message>
<xml_diff>
--- a/thesis/BA2_Cross_Platform_WebRTC.docx
+++ b/thesis/BA2_Cross_Platform_WebRTC.docx
@@ -6298,7 +6298,38 @@
         <w:rPr>
           <w:lang w:val="en-US"/>
         </w:rPr>
-        <w:t xml:space="preserve">Over the last years, Web Real Time Communication (WebRTC) has seen a significant rise in popularity, especially in browser-based web applications. </w:t>
+        <w:t>Over the last years, Web Real Time Communication (WebRTC) has seen a</w:t>
+      </w:r>
+      <w:r>
+        <w:rPr>
+          <w:lang w:val="en-US"/>
+        </w:rPr>
+        <w:t xml:space="preserve"> significant rise in popularity</w:t>
+      </w:r>
+      <w:r>
+        <w:rPr>
+          <w:lang w:val="en-US"/>
+        </w:rPr>
+        <w:t xml:space="preserve"> especially in browser-based web applications</w:t>
+      </w:r>
+      <w:r>
+        <w:rPr>
+          <w:lang w:val="en-US"/>
+        </w:rPr>
+        <w:t>, and is expected to continuously grow over the following years</w:t>
+      </w:r>
+      <w:r>
+        <w:rPr>
+          <w:rStyle w:val="Funotenzeichen"/>
+          <w:lang w:val="en-US"/>
+        </w:rPr>
+        <w:footnoteReference w:id="1"/>
+      </w:r>
+      <w:r>
+        <w:rPr>
+          <w:lang w:val="en-US"/>
+        </w:rPr>
+        <w:t xml:space="preserve">. </w:t>
       </w:r>
       <w:r>
         <w:rPr>
@@ -6500,20 +6531,20 @@
         <w:rPr>
           <w:lang w:val="en-US"/>
         </w:rPr>
-        <w:t>the possibilities of using WebRTC on mobile devices are addressed. Following that, the essential insights regarding the implementation of a reference app are pointed out.</w:t>
-      </w:r>
-      <w:r>
-        <w:rPr>
-          <w:lang w:val="en-US"/>
-        </w:rPr>
-        <w:t xml:space="preserve"> </w:t>
+        <w:t xml:space="preserve">the </w:t>
       </w:r>
       <w:r>
         <w:rPr>
           <w:lang w:val="en-US"/>
         </w:rPr>
         <w:lastRenderedPageBreak/>
-        <w:t xml:space="preserve">Chapter </w:t>
+        <w:t>possibilities of using WebRTC on mobile devices are addressed. Following that, the essential insights regarding the implementation of a reference app are pointed out.</w:t>
+      </w:r>
+      <w:r>
+        <w:rPr>
+          <w:lang w:val="en-US"/>
+        </w:rPr>
+        <w:t xml:space="preserve"> Chapter </w:t>
       </w:r>
       <w:r>
         <w:rPr>
@@ -7383,7 +7414,7 @@
           <w:rStyle w:val="Funotenzeichen"/>
           <w:lang w:val="en-US"/>
         </w:rPr>
-        <w:footnoteReference w:id="1"/>
+        <w:footnoteReference w:id="2"/>
       </w:r>
       <w:r>
         <w:rPr>
@@ -7746,7 +7777,7 @@
           <w:rStyle w:val="Funotenzeichen"/>
           <w:lang w:val="en-US"/>
         </w:rPr>
-        <w:footnoteReference w:id="2"/>
+        <w:footnoteReference w:id="3"/>
       </w:r>
       <w:r>
         <w:rPr>
@@ -7858,7 +7889,7 @@
           <w:i/>
           <w:lang w:val="en-US"/>
         </w:rPr>
-        <w:footnoteReference w:id="3"/>
+        <w:footnoteReference w:id="4"/>
       </w:r>
       <w:r>
         <w:rPr>
@@ -7925,7 +7956,7 @@
           <w:rStyle w:val="Funotenzeichen"/>
           <w:lang w:val="en-US"/>
         </w:rPr>
-        <w:footnoteReference w:id="4"/>
+        <w:footnoteReference w:id="5"/>
       </w:r>
       <w:r>
         <w:rPr>
@@ -8003,7 +8034,7 @@
           <w:rStyle w:val="Funotenzeichen"/>
           <w:lang w:val="en-US"/>
         </w:rPr>
-        <w:footnoteReference w:id="5"/>
+        <w:footnoteReference w:id="6"/>
       </w:r>
       <w:r>
         <w:rPr>
@@ -8102,7 +8133,7 @@
           <w:rStyle w:val="Funotenzeichen"/>
           <w:lang w:val="en-US"/>
         </w:rPr>
-        <w:footnoteReference w:id="6"/>
+        <w:footnoteReference w:id="7"/>
       </w:r>
       <w:r>
         <w:rPr>
@@ -8121,7 +8152,7 @@
           <w:rStyle w:val="Funotenzeichen"/>
           <w:lang w:val="en-US"/>
         </w:rPr>
-        <w:footnoteReference w:id="7"/>
+        <w:footnoteReference w:id="8"/>
       </w:r>
       <w:r>
         <w:rPr>
@@ -8140,7 +8171,7 @@
           <w:rStyle w:val="Funotenzeichen"/>
           <w:lang w:val="en-US"/>
         </w:rPr>
-        <w:footnoteReference w:id="8"/>
+        <w:footnoteReference w:id="9"/>
       </w:r>
       <w:r>
         <w:rPr>
@@ -8212,7 +8243,7 @@
           <w:rStyle w:val="Funotenzeichen"/>
           <w:lang w:val="en-US"/>
         </w:rPr>
-        <w:footnoteReference w:id="9"/>
+        <w:footnoteReference w:id="10"/>
       </w:r>
       <w:r>
         <w:rPr>
@@ -8267,7 +8298,7 @@
           <w:rStyle w:val="Funotenzeichen"/>
           <w:lang w:val="en-US"/>
         </w:rPr>
-        <w:footnoteReference w:id="10"/>
+        <w:footnoteReference w:id="11"/>
       </w:r>
       <w:r>
         <w:rPr>
@@ -8280,7 +8311,7 @@
           <w:rStyle w:val="Funotenzeichen"/>
           <w:lang w:val="en-US"/>
         </w:rPr>
-        <w:footnoteReference w:id="11"/>
+        <w:footnoteReference w:id="12"/>
       </w:r>
       <w:r>
         <w:rPr>
@@ -8293,7 +8324,7 @@
           <w:rStyle w:val="Funotenzeichen"/>
           <w:lang w:val="en-US"/>
         </w:rPr>
-        <w:footnoteReference w:id="12"/>
+        <w:footnoteReference w:id="13"/>
       </w:r>
       <w:r>
         <w:rPr>
@@ -8306,7 +8337,7 @@
           <w:rStyle w:val="Funotenzeichen"/>
           <w:lang w:val="en-US"/>
         </w:rPr>
-        <w:footnoteReference w:id="13"/>
+        <w:footnoteReference w:id="14"/>
       </w:r>
     </w:p>
     <w:p>
@@ -8337,62 +8368,232 @@
         </w:rPr>
         <w:t># INTRODUCTION TO SECTION – MOVE UP</w:t>
       </w:r>
-      <w:bookmarkStart w:id="27" w:name="_GoBack"/>
+    </w:p>
+    <w:p>
+      <w:pPr>
+        <w:rPr>
+          <w:lang w:val="en-US"/>
+        </w:rPr>
+      </w:pPr>
+      <w:r>
+        <w:rPr>
+          <w:lang w:val="en-US"/>
+        </w:rPr>
+        <w:t>A significant factor for selecting a cross-platform mobile development framework is the support of mobile platforms</w:t>
+      </w:r>
+      <w:r>
+        <w:rPr>
+          <w:lang w:val="en-US"/>
+        </w:rPr>
+        <w:t xml:space="preserve"> (cf. PAPER-4)</w:t>
+      </w:r>
+      <w:r>
+        <w:rPr>
+          <w:lang w:val="en-US"/>
+        </w:rPr>
+        <w:t xml:space="preserve">. Ideally, such a framework should support a variety of platforms, </w:t>
+      </w:r>
+      <w:r>
+        <w:rPr>
+          <w:lang w:val="en-US"/>
+        </w:rPr>
+        <w:t xml:space="preserve">and </w:t>
+      </w:r>
+      <w:r>
+        <w:rPr>
+          <w:lang w:val="en-US"/>
+        </w:rPr>
+        <w:t xml:space="preserve">most importantly </w:t>
+      </w:r>
+      <w:r>
+        <w:rPr>
+          <w:lang w:val="en-US"/>
+        </w:rPr>
+        <w:t xml:space="preserve">include </w:t>
+      </w:r>
+      <w:r>
+        <w:rPr>
+          <w:lang w:val="en-US"/>
+        </w:rPr>
+        <w:t xml:space="preserve">the ones that offer the highest dissemination. The three most popular mobile platforms, namely Android, iOS and Windows Phone, </w:t>
+      </w:r>
+      <w:r>
+        <w:rPr>
+          <w:lang w:val="en-US"/>
+        </w:rPr>
+        <w:t xml:space="preserve">represent </w:t>
+      </w:r>
+      <w:r>
+        <w:rPr>
+          <w:lang w:val="en-US"/>
+        </w:rPr>
+        <w:t xml:space="preserve"> % of the global smartphone market share,</w:t>
+      </w:r>
+      <w:r>
+        <w:rPr>
+          <w:lang w:val="en-US"/>
+        </w:rPr>
+        <w:t xml:space="preserve"> according to recent statistics, illustrated</w:t>
+      </w:r>
+      <w:r>
+        <w:rPr>
+          <w:lang w:val="en-US"/>
+        </w:rPr>
+        <w:t xml:space="preserve"> in </w:t>
+      </w:r>
+      <w:r>
+        <w:rPr>
+          <w:lang w:val="en-US"/>
+        </w:rPr>
+        <w:fldChar w:fldCharType="begin"/>
+      </w:r>
+      <w:r>
+        <w:rPr>
+          <w:lang w:val="en-US"/>
+        </w:rPr>
+        <w:instrText xml:space="preserve"> REF _Ref452823903 \h </w:instrText>
+      </w:r>
+      <w:r>
+        <w:rPr>
+          <w:lang w:val="en-US"/>
+        </w:rPr>
+      </w:r>
+      <w:r>
+        <w:rPr>
+          <w:lang w:val="en-US"/>
+        </w:rPr>
+        <w:fldChar w:fldCharType="separate"/>
+      </w:r>
+      <w:r>
+        <w:rPr>
+          <w:lang w:val="en-US"/>
+        </w:rPr>
+        <w:t xml:space="preserve">Figure </w:t>
+      </w:r>
+      <w:r>
+        <w:rPr>
+          <w:noProof/>
+          <w:lang w:val="en-US"/>
+        </w:rPr>
+        <w:t>1</w:t>
+      </w:r>
+      <w:r>
+        <w:rPr>
+          <w:lang w:val="en-US"/>
+        </w:rPr>
+        <w:fldChar w:fldCharType="end"/>
+      </w:r>
+      <w:r>
+        <w:rPr>
+          <w:lang w:val="en-US"/>
+        </w:rPr>
+        <w:t xml:space="preserve">. </w:t>
+      </w:r>
+    </w:p>
+    <w:p>
+      <w:pPr>
+        <w:keepNext/>
+        <w:jc w:val="center"/>
+      </w:pPr>
+      <w:r>
+        <w:rPr>
+          <w:noProof/>
+          <w:lang w:val="de-DE" w:eastAsia="de-DE"/>
+        </w:rPr>
+        <w:lastRenderedPageBreak/>
+        <w:drawing>
+          <wp:inline distT="0" distB="0" distL="0" distR="0">
+            <wp:extent cx="5219700" cy="3700951"/>
+            <wp:effectExtent l="0" t="0" r="0" b="0"/>
+            <wp:docPr id="13" name="Grafik 13" descr="C:\xampp\htdocs\cross-platform-webrtc\thesis\images\smartphone_os_share_2016_q1.PNG"/>
+            <wp:cNvGraphicFramePr>
+              <a:graphicFrameLocks xmlns:a="http://schemas.openxmlformats.org/drawingml/2006/main" noChangeAspect="1"/>
+            </wp:cNvGraphicFramePr>
+            <a:graphic xmlns:a="http://schemas.openxmlformats.org/drawingml/2006/main">
+              <a:graphicData uri="http://schemas.openxmlformats.org/drawingml/2006/picture">
+                <pic:pic xmlns:pic="http://schemas.openxmlformats.org/drawingml/2006/picture">
+                  <pic:nvPicPr>
+                    <pic:cNvPr id="0" name="Picture 4" descr="C:\xampp\htdocs\cross-platform-webrtc\thesis\images\smartphone_os_share_2016_q1.PNG"/>
+                    <pic:cNvPicPr>
+                      <a:picLocks noChangeAspect="1" noChangeArrowheads="1"/>
+                    </pic:cNvPicPr>
+                  </pic:nvPicPr>
+                  <pic:blipFill>
+                    <a:blip r:embed="rId9">
+                      <a:extLst>
+                        <a:ext uri="{28A0092B-C50C-407E-A947-70E740481C1C}">
+                          <a14:useLocalDpi xmlns:a14="http://schemas.microsoft.com/office/drawing/2010/main" val="0"/>
+                        </a:ext>
+                      </a:extLst>
+                    </a:blip>
+                    <a:srcRect/>
+                    <a:stretch>
+                      <a:fillRect/>
+                    </a:stretch>
+                  </pic:blipFill>
+                  <pic:spPr bwMode="auto">
+                    <a:xfrm>
+                      <a:off x="0" y="0"/>
+                      <a:ext cx="5219700" cy="3700951"/>
+                    </a:xfrm>
+                    <a:prstGeom prst="rect">
+                      <a:avLst/>
+                    </a:prstGeom>
+                    <a:noFill/>
+                    <a:ln>
+                      <a:noFill/>
+                    </a:ln>
+                  </pic:spPr>
+                </pic:pic>
+              </a:graphicData>
+            </a:graphic>
+          </wp:inline>
+        </w:drawing>
+      </w:r>
+    </w:p>
+    <w:p>
+      <w:pPr>
+        <w:pStyle w:val="Beschriftung"/>
+        <w:jc w:val="center"/>
+        <w:rPr>
+          <w:lang w:val="en-US"/>
+        </w:rPr>
+      </w:pPr>
+      <w:bookmarkStart w:id="27" w:name="_Ref452823903"/>
+      <w:r>
+        <w:rPr>
+          <w:lang w:val="en-US"/>
+        </w:rPr>
+        <w:t xml:space="preserve">Figure </w:t>
+      </w:r>
+      <w:r>
+        <w:fldChar w:fldCharType="begin"/>
+      </w:r>
+      <w:r>
+        <w:rPr>
+          <w:lang w:val="en-US"/>
+        </w:rPr>
+        <w:instrText xml:space="preserve"> SEQ Figure \* ARABIC </w:instrText>
+      </w:r>
+      <w:r>
+        <w:fldChar w:fldCharType="separate"/>
+      </w:r>
+      <w:r>
+        <w:rPr>
+          <w:noProof/>
+          <w:lang w:val="en-US"/>
+        </w:rPr>
+        <w:t>1</w:t>
+      </w:r>
+      <w:r>
+        <w:fldChar w:fldCharType="end"/>
+      </w:r>
       <w:bookmarkEnd w:id="27"/>
-    </w:p>
-    <w:p>
-      <w:pPr>
-        <w:rPr>
-          <w:lang w:val="en-US"/>
-        </w:rPr>
-      </w:pPr>
-      <w:r>
-        <w:rPr>
-          <w:lang w:val="en-US"/>
-        </w:rPr>
-        <w:t>A significant factor for selecting a cross-platform mobile development framework is the support of mobile platforms</w:t>
-      </w:r>
-      <w:r>
-        <w:rPr>
-          <w:lang w:val="en-US"/>
-        </w:rPr>
-        <w:t xml:space="preserve"> (cf. PAPER-4)</w:t>
-      </w:r>
-      <w:r>
-        <w:rPr>
-          <w:lang w:val="en-US"/>
-        </w:rPr>
-        <w:t xml:space="preserve">. Ideally, such a framework should support a variety of platforms, </w:t>
-      </w:r>
-      <w:r>
-        <w:rPr>
-          <w:lang w:val="en-US"/>
-        </w:rPr>
-        <w:t xml:space="preserve">and </w:t>
-      </w:r>
-      <w:r>
-        <w:rPr>
-          <w:lang w:val="en-US"/>
-        </w:rPr>
-        <w:t xml:space="preserve">most importantly </w:t>
-      </w:r>
-      <w:r>
-        <w:rPr>
-          <w:lang w:val="en-US"/>
-        </w:rPr>
-        <w:t xml:space="preserve">include </w:t>
-      </w:r>
-      <w:r>
-        <w:rPr>
-          <w:lang w:val="en-US"/>
-        </w:rPr>
-        <w:t xml:space="preserve">the ones that offer the highest dissemination. The three most popular mobile platforms, namely Android, iOS and Windows Phone, </w:t>
-      </w:r>
-      <w:r>
-        <w:rPr>
-          <w:lang w:val="en-US"/>
-        </w:rPr>
-        <w:t>represent XXXX % of the global smartphone market share, which can be considered satisfactory. STATISTICS FOR GLOBAL SMART PHONE SHARE</w:t>
+      <w:r>
+        <w:rPr>
+          <w:lang w:val="en-US"/>
+        </w:rPr>
+        <w:t>: Market share of smartphone operating systems in the first quarter of 2016</w:t>
       </w:r>
     </w:p>
     <w:p>
@@ -8930,7 +9131,7 @@
           <w:lang w:val="de-DE" w:eastAsia="de-DE"/>
         </w:rPr>
         <w:drawing>
-          <wp:inline distT="0" distB="0" distL="0" distR="0" wp14:anchorId="7F818943" wp14:editId="277BBE16">
+          <wp:inline distT="0" distB="0" distL="0" distR="0" wp14:anchorId="0D48C193" wp14:editId="3B36CF30">
             <wp:extent cx="4381500" cy="3254971"/>
             <wp:effectExtent l="0" t="0" r="0" b="3175"/>
             <wp:docPr id="10" name="Grafik 10" descr="C:\xampp\htdocs\cross-platform-webrtc\thesis\images\Architecture.PNG"/>
@@ -8947,7 +9148,7 @@
                     </pic:cNvPicPr>
                   </pic:nvPicPr>
                   <pic:blipFill>
-                    <a:blip r:embed="rId9">
+                    <a:blip r:embed="rId10">
                       <a:extLst>
                         <a:ext uri="{28A0092B-C50C-407E-A947-70E740481C1C}">
                           <a14:useLocalDpi xmlns:a14="http://schemas.microsoft.com/office/drawing/2010/main" val="0"/>
@@ -9012,7 +9213,7 @@
           <w:noProof/>
           <w:lang w:val="en-US"/>
         </w:rPr>
-        <w:t>1</w:t>
+        <w:t>2</w:t>
       </w:r>
       <w:r>
         <w:fldChar w:fldCharType="end"/>
@@ -9195,7 +9396,7 @@
         </w:rPr>
         <w:lastRenderedPageBreak/>
         <w:drawing>
-          <wp:inline distT="0" distB="0" distL="0" distR="0" wp14:anchorId="51381773" wp14:editId="6FE87F3A">
+          <wp:inline distT="0" distB="0" distL="0" distR="0" wp14:anchorId="40B7336A" wp14:editId="4F3C2E37">
             <wp:extent cx="4486275" cy="1931788"/>
             <wp:effectExtent l="0" t="0" r="0" b="0"/>
             <wp:docPr id="6" name="Grafik 6" descr="C:\xampp\htdocs\cross-platform-webrtc\thesis\images\MediaStream.PNG"/>
@@ -9212,7 +9413,7 @@
                     </pic:cNvPicPr>
                   </pic:nvPicPr>
                   <pic:blipFill>
-                    <a:blip r:embed="rId10">
+                    <a:blip r:embed="rId11">
                       <a:extLst>
                         <a:ext uri="{28A0092B-C50C-407E-A947-70E740481C1C}">
                           <a14:useLocalDpi xmlns:a14="http://schemas.microsoft.com/office/drawing/2010/main" val="0"/>
@@ -9277,7 +9478,7 @@
           <w:noProof/>
           <w:lang w:val="en-US"/>
         </w:rPr>
-        <w:t>2</w:t>
+        <w:t>3</w:t>
       </w:r>
       <w:r>
         <w:fldChar w:fldCharType="end"/>
@@ -9485,7 +9686,7 @@
         </w:rPr>
         <w:lastRenderedPageBreak/>
         <w:drawing>
-          <wp:inline distT="0" distB="0" distL="0" distR="0" wp14:anchorId="4565B5DA" wp14:editId="69FE47AE">
+          <wp:inline distT="0" distB="0" distL="0" distR="0" wp14:anchorId="52C5E379" wp14:editId="0CB47D97">
             <wp:extent cx="5219700" cy="4150089"/>
             <wp:effectExtent l="0" t="0" r="0" b="3175"/>
             <wp:docPr id="9" name="Grafik 9" descr="C:\xampp\htdocs\cross-platform-webrtc\thesis\images\code_media_stream.PNG"/>
@@ -9502,7 +9703,7 @@
                     </pic:cNvPicPr>
                   </pic:nvPicPr>
                   <pic:blipFill>
-                    <a:blip r:embed="rId11">
+                    <a:blip r:embed="rId12">
                       <a:extLst>
                         <a:ext uri="{28A0092B-C50C-407E-A947-70E740481C1C}">
                           <a14:useLocalDpi xmlns:a14="http://schemas.microsoft.com/office/drawing/2010/main" val="0"/>
@@ -10069,7 +10270,7 @@
         </w:rPr>
         <w:lastRenderedPageBreak/>
         <w:drawing>
-          <wp:inline distT="0" distB="0" distL="0" distR="0" wp14:anchorId="5B10D618" wp14:editId="2FF24889">
+          <wp:inline distT="0" distB="0" distL="0" distR="0" wp14:anchorId="0342BB2A" wp14:editId="3212DB4D">
             <wp:extent cx="4181475" cy="2280804"/>
             <wp:effectExtent l="0" t="0" r="0" b="5715"/>
             <wp:docPr id="7" name="Grafik 7" descr="C:\xampp\htdocs\cross-platform-webrtc\research\pdf\PAPER-18-Dateien\diagram_2_en.png"/>
@@ -10086,7 +10287,7 @@
                     </pic:cNvPicPr>
                   </pic:nvPicPr>
                   <pic:blipFill>
-                    <a:blip r:embed="rId12">
+                    <a:blip r:embed="rId13">
                       <a:extLst>
                         <a:ext uri="{28A0092B-C50C-407E-A947-70E740481C1C}">
                           <a14:useLocalDpi xmlns:a14="http://schemas.microsoft.com/office/drawing/2010/main" val="0"/>
@@ -10151,7 +10352,7 @@
           <w:noProof/>
           <w:lang w:val="en-US"/>
         </w:rPr>
-        <w:t>3</w:t>
+        <w:t>4</w:t>
       </w:r>
       <w:r>
         <w:fldChar w:fldCharType="end"/>
@@ -10332,7 +10533,7 @@
         </w:rPr>
         <w:lastRenderedPageBreak/>
         <w:drawing>
-          <wp:inline distT="0" distB="0" distL="0" distR="0" wp14:anchorId="7CD5863C" wp14:editId="268B9D2A">
+          <wp:inline distT="0" distB="0" distL="0" distR="0" wp14:anchorId="1873F6CA" wp14:editId="33CF5762">
             <wp:extent cx="2667000" cy="2186940"/>
             <wp:effectExtent l="0" t="0" r="0" b="3810"/>
             <wp:docPr id="4" name="Grafik 4" descr="C:\xampp\htdocs\cross-platform-webrtc\research\pdf\PAPER-18-Dateien\diagram_1_en.png"/>
@@ -10349,7 +10550,7 @@
                     </pic:cNvPicPr>
                   </pic:nvPicPr>
                   <pic:blipFill>
-                    <a:blip r:embed="rId13">
+                    <a:blip r:embed="rId14">
                       <a:extLst>
                         <a:ext uri="{28A0092B-C50C-407E-A947-70E740481C1C}">
                           <a14:useLocalDpi xmlns:a14="http://schemas.microsoft.com/office/drawing/2010/main" val="0"/>
@@ -10414,7 +10615,7 @@
           <w:noProof/>
           <w:lang w:val="en-US"/>
         </w:rPr>
-        <w:t>4</w:t>
+        <w:t>5</w:t>
       </w:r>
       <w:r>
         <w:fldChar w:fldCharType="end"/>
@@ -10579,7 +10780,7 @@
         </w:rPr>
         <w:lastRenderedPageBreak/>
         <w:drawing>
-          <wp:inline distT="0" distB="0" distL="0" distR="0" wp14:anchorId="5519275A" wp14:editId="41079265">
+          <wp:inline distT="0" distB="0" distL="0" distR="0" wp14:anchorId="345826B1" wp14:editId="34D110D8">
             <wp:extent cx="4410075" cy="4069266"/>
             <wp:effectExtent l="0" t="0" r="0" b="7620"/>
             <wp:docPr id="5" name="Grafik 5" descr="C:\xampp\htdocs\cross-platform-webrtc\thesis\images\Signaling.PNG"/>
@@ -10596,7 +10797,7 @@
                     </pic:cNvPicPr>
                   </pic:nvPicPr>
                   <pic:blipFill>
-                    <a:blip r:embed="rId14">
+                    <a:blip r:embed="rId15">
                       <a:extLst>
                         <a:ext uri="{28A0092B-C50C-407E-A947-70E740481C1C}">
                           <a14:useLocalDpi xmlns:a14="http://schemas.microsoft.com/office/drawing/2010/main" val="0"/>
@@ -10661,7 +10862,7 @@
           <w:noProof/>
           <w:lang w:val="en-US"/>
         </w:rPr>
-        <w:t>5</w:t>
+        <w:t>6</w:t>
       </w:r>
       <w:r>
         <w:fldChar w:fldCharType="end"/>
@@ -11284,13 +11485,12 @@
         </w:rPr>
         <w:t>ey are running in web browsers. On the other hand, however, not all web browsers offer the same range of features.</w:t>
       </w:r>
-    </w:p>
-    <w:p>
-      <w:pPr>
-        <w:rPr>
-          <w:lang w:val="en-US"/>
-        </w:rPr>
-      </w:pPr>
+      <w:r>
+        <w:rPr>
+          <w:lang w:val="en-US"/>
+        </w:rPr>
+        <w:t xml:space="preserve"> </w:t>
+      </w:r>
       <w:r>
         <w:rPr>
           <w:lang w:val="en-US"/>
@@ -11332,6 +11532,56 @@
         <w:rPr>
           <w:lang w:val="en-US"/>
         </w:rPr>
+        <w:t xml:space="preserve">Another large benefit of WebRTC is that it can be used free of charge. This is especially interesting for companies who </w:t>
+      </w:r>
+      <w:r>
+        <w:rPr>
+          <w:lang w:val="en-US"/>
+        </w:rPr>
+        <w:t xml:space="preserve">need to use </w:t>
+      </w:r>
+      <w:r>
+        <w:rPr>
+          <w:lang w:val="en-US"/>
+        </w:rPr>
+        <w:t>real-time communication as part of their daily business, for instance for exchanging information with branch offices abroad. Several proprietary business solutions, such as Skype Business</w:t>
+      </w:r>
+      <w:r>
+        <w:rPr>
+          <w:rStyle w:val="Funotenzeichen"/>
+          <w:lang w:val="en-US"/>
+        </w:rPr>
+        <w:footnoteReference w:id="15"/>
+      </w:r>
+      <w:r>
+        <w:rPr>
+          <w:lang w:val="en-US"/>
+        </w:rPr>
+        <w:t xml:space="preserve">, bill use of their service per customer </w:t>
+      </w:r>
+      <w:r>
+        <w:rPr>
+          <w:lang w:val="en-US"/>
+        </w:rPr>
+        <w:t>per month.</w:t>
+      </w:r>
+      <w:r>
+        <w:rPr>
+          <w:lang w:val="en-US"/>
+        </w:rPr>
+        <w:t xml:space="preserve"> WebRTC could offer business an option to easily develop such a real-time communication application themselves and save monthly license charges for a proprietary product.</w:t>
+      </w:r>
+    </w:p>
+    <w:p>
+      <w:pPr>
+        <w:rPr>
+          <w:lang w:val="en-US"/>
+        </w:rPr>
+      </w:pPr>
+      <w:r>
+        <w:rPr>
+          <w:lang w:val="en-US"/>
+        </w:rPr>
         <w:t>In addition, WebRTC brings the advantage that all components of the communication process are securely encrypted. This is of special interest to a large number of users, who are concerned about data privacy on the internet.</w:t>
       </w:r>
       <w:r>
@@ -11375,7 +11625,14 @@
         <w:rPr>
           <w:lang w:val="en-US"/>
         </w:rPr>
-        <w:t>Consequently, developers who want to use this feature, are encouraged to run their applications in a more secure environment.</w:t>
+        <w:t xml:space="preserve">Consequently, developers who want to use this feature, are encouraged to run their applications in </w:t>
+      </w:r>
+      <w:r>
+        <w:rPr>
+          <w:lang w:val="en-US"/>
+        </w:rPr>
+        <w:lastRenderedPageBreak/>
+        <w:t>a more secure environment.</w:t>
       </w:r>
       <w:r>
         <w:rPr>
@@ -11418,7 +11675,7 @@
           <w:rStyle w:val="Funotenzeichen"/>
           <w:lang w:val="en-US"/>
         </w:rPr>
-        <w:footnoteReference w:id="14"/>
+        <w:footnoteReference w:id="16"/>
       </w:r>
       <w:r>
         <w:rPr>
@@ -11443,14 +11700,7 @@
         <w:rPr>
           <w:lang w:val="en-US"/>
         </w:rPr>
-        <w:t xml:space="preserve">The design of the WebRTC architecture relies on a peer-to-peer model. In reality, this means that once a PeerConnection between two users has been established, </w:t>
-      </w:r>
-      <w:r>
-        <w:rPr>
-          <w:lang w:val="en-US"/>
-        </w:rPr>
-        <w:lastRenderedPageBreak/>
-        <w:t>there are no third-party servers involved in the data transfer. On the one hand, this reduces network latency because the peers are connected directly, and on the other hand it increases security by removing one component in the transfer that could be a potential target for attacks (cf. PAPER-19).</w:t>
+        <w:t>The design of the WebRTC architecture relies on a peer-to-peer model. In reality, this means that once a PeerConnection between two users has been established, there are no third-party servers involved in the data transfer. On the one hand, this reduces network latency because the peers are connected directly, and on the other hand it increases security by removing one component in the transfer that could be a potential target for attacks (cf. PAPER-19).</w:t>
       </w:r>
     </w:p>
     <w:p>
@@ -11554,7 +11804,7 @@
           <w:lang w:val="de-DE" w:eastAsia="de-DE"/>
         </w:rPr>
         <w:drawing>
-          <wp:inline distT="0" distB="0" distL="0" distR="0" wp14:anchorId="702C5560" wp14:editId="6FD42787">
+          <wp:inline distT="0" distB="0" distL="0" distR="0" wp14:anchorId="537FFF51" wp14:editId="70729FE3">
             <wp:extent cx="5219700" cy="1286335"/>
             <wp:effectExtent l="0" t="0" r="0" b="9525"/>
             <wp:docPr id="3" name="Grafik 3"/>
@@ -11569,7 +11819,7 @@
                     <pic:cNvPicPr/>
                   </pic:nvPicPr>
                   <pic:blipFill>
-                    <a:blip r:embed="rId15"/>
+                    <a:blip r:embed="rId16"/>
                     <a:stretch>
                       <a:fillRect/>
                     </a:stretch>
@@ -11623,7 +11873,7 @@
           <w:noProof/>
           <w:lang w:val="en-US"/>
         </w:rPr>
-        <w:t>6</w:t>
+        <w:t>7</w:t>
       </w:r>
       <w:r>
         <w:fldChar w:fldCharType="end"/>
@@ -11646,7 +11896,7 @@
           <w:rStyle w:val="Funotenzeichen"/>
           <w:lang w:val="en-US"/>
         </w:rPr>
-        <w:footnoteReference w:id="15"/>
+        <w:footnoteReference w:id="17"/>
       </w:r>
       <w:bookmarkEnd w:id="60"/>
     </w:p>
@@ -11743,7 +11993,7 @@
           <w:rStyle w:val="Funotenzeichen"/>
           <w:lang w:val="en-US"/>
         </w:rPr>
-        <w:footnoteReference w:id="16"/>
+        <w:footnoteReference w:id="18"/>
       </w:r>
       <w:r>
         <w:rPr>
@@ -11768,7 +12018,7 @@
           <w:lang w:val="de-DE" w:eastAsia="de-DE"/>
         </w:rPr>
         <w:drawing>
-          <wp:inline distT="0" distB="0" distL="0" distR="0" wp14:anchorId="38FD565C" wp14:editId="69E6EC0C">
+          <wp:inline distT="0" distB="0" distL="0" distR="0" wp14:anchorId="786CC305" wp14:editId="7F8284E2">
             <wp:extent cx="5219700" cy="1941699"/>
             <wp:effectExtent l="0" t="0" r="0" b="1905"/>
             <wp:docPr id="2" name="Grafik 2" descr="C:\xampp\htdocs\cross-platform-webrtc\thesis\images\Web_browser_market_share_austria_2015.PNG"/>
@@ -11785,7 +12035,7 @@
                     </pic:cNvPicPr>
                   </pic:nvPicPr>
                   <pic:blipFill>
-                    <a:blip r:embed="rId16">
+                    <a:blip r:embed="rId17">
                       <a:extLst>
                         <a:ext uri="{28A0092B-C50C-407E-A947-70E740481C1C}">
                           <a14:useLocalDpi xmlns:a14="http://schemas.microsoft.com/office/drawing/2010/main" val="0"/>
@@ -11850,7 +12100,7 @@
           <w:noProof/>
           <w:lang w:val="en-US"/>
         </w:rPr>
-        <w:t>7</w:t>
+        <w:t>8</w:t>
       </w:r>
       <w:r>
         <w:fldChar w:fldCharType="end"/>
@@ -11886,14 +12136,26 @@
         <w:rPr>
           <w:lang w:val="en-US"/>
         </w:rPr>
-        <w:t>. Its successor, Microsoft Edge, has started to implement Object Real-Time Communication (ORTC), which is compatible to WebRTC in its current state. In September 2015, the first features of ORTC were integrated into Edge</w:t>
+        <w:t>. Its successor, Microsoft Edge, has started to implement Object Real-Time Communication (ORTC), which is compatible to WebRTC in its current state</w:t>
+      </w:r>
+      <w:r>
+        <w:rPr>
+          <w:lang w:val="en-US"/>
+        </w:rPr>
+        <w:t xml:space="preserve"> with some additional workarounds</w:t>
+      </w:r>
+      <w:r>
+        <w:rPr>
+          <w:lang w:val="en-US"/>
+        </w:rPr>
+        <w:t>. In September 2015, the first features of ORTC were integrated into Edge</w:t>
       </w:r>
       <w:r>
         <w:rPr>
           <w:rStyle w:val="Funotenzeichen"/>
           <w:lang w:val="en-US"/>
         </w:rPr>
-        <w:footnoteReference w:id="17"/>
+        <w:footnoteReference w:id="19"/>
       </w:r>
       <w:r>
         <w:rPr>
@@ -11931,7 +12193,7 @@
           <w:rStyle w:val="Funotenzeichen"/>
           <w:lang w:val="en-US"/>
         </w:rPr>
-        <w:footnoteReference w:id="18"/>
+        <w:footnoteReference w:id="20"/>
       </w:r>
       <w:r>
         <w:rPr>
@@ -12010,7 +12272,7 @@
                     </pic:cNvPicPr>
                   </pic:nvPicPr>
                   <pic:blipFill>
-                    <a:blip r:embed="rId17">
+                    <a:blip r:embed="rId18">
                       <a:extLst>
                         <a:ext uri="{28A0092B-C50C-407E-A947-70E740481C1C}">
                           <a14:useLocalDpi xmlns:a14="http://schemas.microsoft.com/office/drawing/2010/main" val="0"/>
@@ -12396,7 +12658,7 @@
           <w:rStyle w:val="Funotenzeichen"/>
           <w:lang w:val="en-US"/>
         </w:rPr>
-        <w:footnoteReference w:id="19"/>
+        <w:footnoteReference w:id="21"/>
       </w:r>
       <w:r>
         <w:rPr>
@@ -12587,7 +12849,7 @@
           <w:rStyle w:val="Funotenzeichen"/>
           <w:lang w:val="en-US"/>
         </w:rPr>
-        <w:footnoteReference w:id="20"/>
+        <w:footnoteReference w:id="22"/>
       </w:r>
       <w:r>
         <w:rPr>
@@ -12786,7 +13048,7 @@
           <w:rStyle w:val="Funotenzeichen"/>
           <w:lang w:val="en-US"/>
         </w:rPr>
-        <w:footnoteReference w:id="21"/>
+        <w:footnoteReference w:id="23"/>
       </w:r>
       <w:r>
         <w:rPr>
@@ -12855,7 +13117,7 @@
           <w:rStyle w:val="Funotenzeichen"/>
           <w:lang w:val="en-US"/>
         </w:rPr>
-        <w:footnoteReference w:id="22"/>
+        <w:footnoteReference w:id="24"/>
       </w:r>
       <w:r>
         <w:rPr>
@@ -13681,8 +13943,124 @@
         <w:rPr>
           <w:lang w:val="en-US"/>
         </w:rPr>
-        <w:t>The underlying work is far from being finished. There are numerous possibilities for further extending the current project. A few possible enhancements are mentioned in this chapter.</w:t>
-      </w:r>
+        <w:t>In May 2016, the WebRTC technology turned five years old. A</w:t>
+      </w:r>
+      <w:r>
+        <w:rPr>
+          <w:lang w:val="en-US"/>
+        </w:rPr>
+        <w:t xml:space="preserve">lthough there have been little </w:t>
+      </w:r>
+      <w:r>
+        <w:rPr>
+          <w:lang w:val="en-US"/>
+        </w:rPr>
+        <w:t xml:space="preserve">new </w:t>
+      </w:r>
+      <w:r>
+        <w:rPr>
+          <w:lang w:val="en-US"/>
+        </w:rPr>
+        <w:t>technical additions to WebRTC</w:t>
+      </w:r>
+      <w:r>
+        <w:rPr>
+          <w:lang w:val="en-US"/>
+        </w:rPr>
+        <w:t xml:space="preserve"> lately, it still is a long way before it can be considered finished. </w:t>
+      </w:r>
+      <w:r>
+        <w:rPr>
+          <w:lang w:val="en-US"/>
+        </w:rPr>
+        <w:t xml:space="preserve">A majority of the processes </w:t>
+      </w:r>
+      <w:r>
+        <w:rPr>
+          <w:lang w:val="en-US"/>
+        </w:rPr>
+        <w:t xml:space="preserve">at the moment focus on </w:t>
+      </w:r>
+      <w:r>
+        <w:rPr>
+          <w:lang w:val="en-US"/>
+        </w:rPr>
+        <w:t xml:space="preserve">raising the number of WebRTC-capable web browsers. </w:t>
+      </w:r>
+      <w:r>
+        <w:rPr>
+          <w:lang w:val="en-US"/>
+        </w:rPr>
+        <w:t>Similarly, t</w:t>
+      </w:r>
+      <w:r>
+        <w:rPr>
+          <w:lang w:val="en-US"/>
+        </w:rPr>
+        <w:t xml:space="preserve">he underlying work </w:t>
+      </w:r>
+      <w:r>
+        <w:rPr>
+          <w:lang w:val="en-US"/>
+        </w:rPr>
+        <w:t xml:space="preserve">on the prototype </w:t>
+      </w:r>
+      <w:r>
+        <w:rPr>
+          <w:lang w:val="en-US"/>
+        </w:rPr>
+        <w:t xml:space="preserve">is </w:t>
+      </w:r>
+      <w:r>
+        <w:rPr>
+          <w:lang w:val="en-US"/>
+        </w:rPr>
+        <w:t xml:space="preserve">also </w:t>
+      </w:r>
+      <w:r>
+        <w:rPr>
+          <w:lang w:val="en-US"/>
+        </w:rPr>
+        <w:t xml:space="preserve">far from being finished. There are numerous possibilities for further extending the current project. </w:t>
+      </w:r>
+      <w:r>
+        <w:rPr>
+          <w:lang w:val="en-US"/>
+        </w:rPr>
+        <w:t xml:space="preserve">Some </w:t>
+      </w:r>
+      <w:r>
+        <w:rPr>
+          <w:lang w:val="en-US"/>
+        </w:rPr>
+        <w:t xml:space="preserve">forecasts on technical </w:t>
+      </w:r>
+      <w:r>
+        <w:rPr>
+          <w:lang w:val="en-US"/>
+        </w:rPr>
+        <w:t xml:space="preserve">extensions are mentioned in this chapter along with </w:t>
+      </w:r>
+      <w:r>
+        <w:rPr>
+          <w:lang w:val="en-US"/>
+        </w:rPr>
+        <w:t xml:space="preserve">possible enhancements </w:t>
+      </w:r>
+      <w:r>
+        <w:rPr>
+          <w:lang w:val="en-US"/>
+        </w:rPr>
+        <w:t xml:space="preserve">for the </w:t>
+      </w:r>
+      <w:r>
+        <w:rPr>
+          <w:lang w:val="en-US"/>
+        </w:rPr>
+        <w:t>prototype.</w:t>
+      </w:r>
+      <w:bookmarkStart w:id="86" w:name="_GoBack"/>
+      <w:bookmarkEnd w:id="86"/>
     </w:p>
     <w:p>
       <w:pPr>
@@ -13691,14 +14069,112 @@
           <w:lang w:val="en-US"/>
         </w:rPr>
       </w:pPr>
-      <w:bookmarkStart w:id="86" w:name="_Toc452383248"/>
+      <w:r>
+        <w:rPr>
+          <w:lang w:val="en-US"/>
+        </w:rPr>
+        <w:t>The future of WebRTC</w:t>
+      </w:r>
+    </w:p>
+    <w:p>
+      <w:pPr>
+        <w:rPr>
+          <w:lang w:val="en-US"/>
+        </w:rPr>
+      </w:pPr>
+      <w:r>
+        <w:rPr>
+          <w:lang w:val="en-US"/>
+        </w:rPr>
+        <w:t>WebRTC evangelist Tsahi Levent-Levi assumes that Apple will introduce the first implementation of WebRTC into their Safari browser within the next year, around the end of 2016. This is based on the fact that WebKit, Safari’s rendering engine, have started adding WebRTC functionality. He further believes that there will be no advance notice from Apple regarding this matter, but rather an official announcement once the functionality is fully implemented into Safari.</w:t>
+      </w:r>
+      <w:r>
+        <w:rPr>
+          <w:lang w:val="en-US"/>
+        </w:rPr>
+        <w:t xml:space="preserve"> The same holds true for Microsoft, who have announced at the BUILD conference in April 2016 that in addition to their implementation of ORTC, wh</w:t>
+      </w:r>
+      <w:r>
+        <w:rPr>
+          <w:lang w:val="en-US"/>
+        </w:rPr>
+        <w:t xml:space="preserve">ich was mentioned in Chapter </w:t>
+      </w:r>
+      <w:r>
+        <w:rPr>
+          <w:lang w:val="en-US"/>
+        </w:rPr>
+        <w:fldChar w:fldCharType="begin"/>
+      </w:r>
+      <w:r>
+        <w:rPr>
+          <w:lang w:val="en-US"/>
+        </w:rPr>
+        <w:instrText xml:space="preserve"> REF _Ref452308529 \r \h </w:instrText>
+      </w:r>
+      <w:r>
+        <w:rPr>
+          <w:lang w:val="en-US"/>
+        </w:rPr>
+      </w:r>
+      <w:r>
+        <w:rPr>
+          <w:lang w:val="en-US"/>
+        </w:rPr>
+        <w:fldChar w:fldCharType="separate"/>
+      </w:r>
+      <w:r>
+        <w:rPr>
+          <w:lang w:val="en-US"/>
+        </w:rPr>
+        <w:t>3.9</w:t>
+      </w:r>
+      <w:r>
+        <w:rPr>
+          <w:lang w:val="en-US"/>
+        </w:rPr>
+        <w:fldChar w:fldCharType="end"/>
+      </w:r>
+      <w:r>
+        <w:rPr>
+          <w:lang w:val="en-US"/>
+        </w:rPr>
+        <w:t xml:space="preserve">, they are also working on adding WebRTC </w:t>
+      </w:r>
+      <w:r>
+        <w:rPr>
+          <w:lang w:val="en-US"/>
+        </w:rPr>
+        <w:t xml:space="preserve">as it is currently specified </w:t>
+      </w:r>
+      <w:r>
+        <w:rPr>
+          <w:lang w:val="en-US"/>
+        </w:rPr>
+        <w:t>(cf. Levent-Levi 2016)</w:t>
+      </w:r>
+      <w:r>
+        <w:rPr>
+          <w:lang w:val="en-US"/>
+        </w:rPr>
+        <w:t>.</w:t>
+      </w:r>
+    </w:p>
+    <w:p>
+      <w:pPr>
+        <w:pStyle w:val="berschrift2"/>
+        <w:rPr>
+          <w:lang w:val="en-US"/>
+        </w:rPr>
+      </w:pPr>
+      <w:bookmarkStart w:id="87" w:name="_Toc452383248"/>
       <w:r>
         <w:rPr>
           <w:lang w:val="en-US"/>
         </w:rPr>
         <w:t>User management and authentication</w:t>
       </w:r>
-      <w:bookmarkEnd w:id="86"/>
+      <w:bookmarkEnd w:id="87"/>
     </w:p>
     <w:p>
       <w:pPr>
@@ -13747,14 +14223,21 @@
         <w:rPr>
           <w:lang w:val="en-US"/>
         </w:rPr>
-        <w:t>To eradicate this problem, it is either possible to design and implement an authentication solution from the ground up or use an existing application like for instance Passport</w:t>
+        <w:t xml:space="preserve">To eradicate this problem, it is either possible to design and implement an authentication solution from the ground up or use an existing application like for </w:t>
+      </w:r>
+      <w:r>
+        <w:rPr>
+          <w:lang w:val="en-US"/>
+        </w:rPr>
+        <w:lastRenderedPageBreak/>
+        <w:t>instance Passport</w:t>
       </w:r>
       <w:r>
         <w:rPr>
           <w:rStyle w:val="Funotenzeichen"/>
           <w:lang w:val="en-US"/>
         </w:rPr>
-        <w:footnoteReference w:id="23"/>
+        <w:footnoteReference w:id="25"/>
       </w:r>
       <w:r>
         <w:rPr>
@@ -13773,7 +14256,7 @@
           <w:rStyle w:val="Funotenzeichen"/>
           <w:lang w:val="en-US"/>
         </w:rPr>
-        <w:footnoteReference w:id="24"/>
+        <w:footnoteReference w:id="26"/>
       </w:r>
       <w:r>
         <w:rPr>
@@ -13789,14 +14272,14 @@
           <w:lang w:val="en-US"/>
         </w:rPr>
       </w:pPr>
-      <w:bookmarkStart w:id="87" w:name="_Toc452383249"/>
+      <w:bookmarkStart w:id="88" w:name="_Toc452383249"/>
       <w:r>
         <w:rPr>
           <w:lang w:val="en-US"/>
         </w:rPr>
         <w:t>Multi-user sessions</w:t>
       </w:r>
-      <w:bookmarkEnd w:id="87"/>
+      <w:bookmarkEnd w:id="88"/>
     </w:p>
     <w:p>
       <w:pPr>
@@ -13857,21 +14340,14 @@
         <w:rPr>
           <w:lang w:val="en-US"/>
         </w:rPr>
-        <w:t xml:space="preserve">one solution would be to use a Multipoint Control Unit (MCU) as a central communication point which handles the routing of audio and video streams between all participating parties. There are </w:t>
-      </w:r>
-      <w:r>
-        <w:rPr>
-          <w:lang w:val="en-US"/>
-        </w:rPr>
-        <w:lastRenderedPageBreak/>
-        <w:t>publicly available open-source solutions like Erizo</w:t>
+        <w:t>one solution would be to use a Multipoint Control Unit (MCU) as a central communication point which handles the routing of audio and video streams between all participating parties. There are publicly available open-source solutions like Erizo</w:t>
       </w:r>
       <w:r>
         <w:rPr>
           <w:rStyle w:val="Funotenzeichen"/>
           <w:lang w:val="en-US"/>
         </w:rPr>
-        <w:footnoteReference w:id="25"/>
+        <w:footnoteReference w:id="27"/>
       </w:r>
       <w:r>
         <w:rPr>
@@ -13884,7 +14360,7 @@
           <w:rStyle w:val="Funotenzeichen"/>
           <w:lang w:val="en-US"/>
         </w:rPr>
-        <w:footnoteReference w:id="26"/>
+        <w:footnoteReference w:id="28"/>
       </w:r>
       <w:r>
         <w:rPr>
@@ -13915,7 +14391,7 @@
           <w:lang w:val="en-US"/>
         </w:rPr>
       </w:pPr>
-      <w:bookmarkStart w:id="88" w:name="_Toc452383250"/>
+      <w:bookmarkStart w:id="89" w:name="_Toc452383250"/>
       <w:r>
         <w:rPr>
           <w:lang w:val="en-US"/>
@@ -13923,7 +14399,7 @@
         <w:lastRenderedPageBreak/>
         <w:t>Conclusion</w:t>
       </w:r>
-      <w:bookmarkEnd w:id="88"/>
+      <w:bookmarkEnd w:id="89"/>
     </w:p>
     <w:p>
       <w:pPr>
@@ -13953,7 +14429,7 @@
           <w:lang w:val="en-US"/>
         </w:rPr>
       </w:pPr>
-      <w:bookmarkStart w:id="89" w:name="_Toc452383251"/>
+      <w:bookmarkStart w:id="90" w:name="_Toc452383251"/>
       <w:r>
         <w:rPr>
           <w:lang w:val="en-US"/>
@@ -13961,7 +14437,7 @@
         <w:lastRenderedPageBreak/>
         <w:t>List of tables</w:t>
       </w:r>
-      <w:bookmarkEnd w:id="89"/>
+      <w:bookmarkEnd w:id="90"/>
     </w:p>
     <w:p>
       <w:pPr>
@@ -14009,12 +14485,12 @@
       <w:pPr>
         <w:pStyle w:val="berschriftohneNummerierung"/>
       </w:pPr>
-      <w:bookmarkStart w:id="90" w:name="_Toc452383252"/>
+      <w:bookmarkStart w:id="91" w:name="_Toc452383252"/>
       <w:r>
         <w:lastRenderedPageBreak/>
         <w:t>List of figures</w:t>
       </w:r>
-      <w:bookmarkEnd w:id="90"/>
+      <w:bookmarkEnd w:id="91"/>
     </w:p>
     <w:p>
       <w:pPr>
@@ -14549,12 +15025,12 @@
       <w:pPr>
         <w:pStyle w:val="berschriftohneNummerierung"/>
       </w:pPr>
-      <w:bookmarkStart w:id="91" w:name="_Toc452383253"/>
+      <w:bookmarkStart w:id="92" w:name="_Toc452383253"/>
       <w:r>
         <w:lastRenderedPageBreak/>
         <w:t>List of listings</w:t>
       </w:r>
-      <w:bookmarkEnd w:id="91"/>
+      <w:bookmarkEnd w:id="92"/>
     </w:p>
     <w:p>
       <w:pPr>
@@ -14731,7 +15207,7 @@
           <w:lang w:val="en-US"/>
         </w:rPr>
       </w:pPr>
-      <w:bookmarkStart w:id="92" w:name="_Toc452383254"/>
+      <w:bookmarkStart w:id="93" w:name="_Toc452383254"/>
       <w:r>
         <w:rPr>
           <w:lang w:val="en-US"/>
@@ -14745,7 +15221,7 @@
         </w:rPr>
         <w:t>abbreviations</w:t>
       </w:r>
-      <w:bookmarkEnd w:id="92"/>
+      <w:bookmarkEnd w:id="93"/>
     </w:p>
     <w:p>
       <w:pPr>
@@ -14776,7 +15252,7 @@
           <w:lang w:val="en-US"/>
         </w:rPr>
       </w:pPr>
-      <w:bookmarkStart w:id="93" w:name="_Toc452383255"/>
+      <w:bookmarkStart w:id="94" w:name="_Toc452383255"/>
       <w:r>
         <w:rPr>
           <w:lang w:val="en-US"/>
@@ -14784,7 +15260,7 @@
         <w:lastRenderedPageBreak/>
         <w:t>Bibliography</w:t>
       </w:r>
-      <w:bookmarkEnd w:id="93"/>
+      <w:bookmarkEnd w:id="94"/>
     </w:p>
     <w:p>
       <w:pPr>
@@ -14847,7 +15323,7 @@
         </w:rPr>
         <w:t xml:space="preserve">. Available from: </w:t>
       </w:r>
-      <w:hyperlink r:id="rId18" w:history="1">
+      <w:hyperlink r:id="rId19" w:history="1">
         <w:r>
           <w:rPr>
             <w:rStyle w:val="Hyperlink"/>
@@ -14951,7 +15427,7 @@
         </w:rPr>
         <w:t xml:space="preserve">. Available from: </w:t>
       </w:r>
-      <w:hyperlink r:id="rId19" w:history="1">
+      <w:hyperlink r:id="rId20" w:history="1">
         <w:r>
           <w:rPr>
             <w:rStyle w:val="Hyperlink"/>
@@ -15014,7 +15490,7 @@
         </w:rPr>
         <w:t xml:space="preserve"> Available from: </w:t>
       </w:r>
-      <w:hyperlink r:id="rId20" w:history="1">
+      <w:hyperlink r:id="rId21" w:history="1">
         <w:r>
           <w:rPr>
             <w:rStyle w:val="Hyperlink"/>
@@ -15042,41 +15518,35 @@
         <w:rPr>
           <w:lang w:val="en-US"/>
         </w:rPr>
-        <w:t xml:space="preserve">Ristic D, 2014. </w:t>
+        <w:t xml:space="preserve">Levent-Levi T, 2016. </w:t>
       </w:r>
       <w:r>
         <w:rPr>
           <w:i/>
           <w:lang w:val="en-US"/>
         </w:rPr>
-        <w:t>WebRTC data channels</w:t>
-      </w:r>
-      <w:r>
-        <w:rPr>
-          <w:lang w:val="en-US"/>
-        </w:rPr>
-        <w:t xml:space="preserve">. Available from: </w:t>
-      </w:r>
-      <w:hyperlink r:id="rId21" w:history="1">
+        <w:t>Microsoft, Apple and WebRTC in 2016.</w:t>
+      </w:r>
+      <w:r>
+        <w:rPr>
+          <w:lang w:val="en-US"/>
+        </w:rPr>
+        <w:t xml:space="preserve"> Available from: </w:t>
+      </w:r>
+      <w:hyperlink r:id="rId22" w:history="1">
         <w:r>
           <w:rPr>
             <w:rStyle w:val="Hyperlink"/>
             <w:lang w:val="en-US"/>
           </w:rPr>
-          <w:t>http://www.html5rocks.com/en/tutorials/webrtc/datachannels/</w:t>
+          <w:t>https://bloggeek.me/microsoft-apple-webrtc/</w:t>
         </w:r>
       </w:hyperlink>
       <w:r>
         <w:rPr>
           <w:lang w:val="en-US"/>
         </w:rPr>
-        <w:t xml:space="preserve">. </w:t>
-      </w:r>
-      <w:r>
-        <w:rPr>
-          <w:lang w:val="en-US"/>
-        </w:rPr>
-        <w:t>[28 May 2016]</w:t>
+        <w:t xml:space="preserve"> [4 June 2016]</w:t>
       </w:r>
     </w:p>
     <w:p>
@@ -15091,14 +15561,63 @@
         <w:rPr>
           <w:lang w:val="en-US"/>
         </w:rPr>
-        <w:t xml:space="preserve">WebRTC Tutorial, 2014 (video file). Available from: </w:t>
-      </w:r>
-      <w:hyperlink r:id="rId22" w:history="1">
+        <w:t xml:space="preserve">Ristic D, 2014. </w:t>
+      </w:r>
+      <w:r>
+        <w:rPr>
+          <w:i/>
+          <w:lang w:val="en-US"/>
+        </w:rPr>
+        <w:t>WebRTC data channels</w:t>
+      </w:r>
+      <w:r>
+        <w:rPr>
+          <w:lang w:val="en-US"/>
+        </w:rPr>
+        <w:t xml:space="preserve">. Available from: </w:t>
+      </w:r>
+      <w:hyperlink r:id="rId23" w:history="1">
         <w:r>
           <w:rPr>
             <w:rStyle w:val="Hyperlink"/>
             <w:lang w:val="en-US"/>
           </w:rPr>
+          <w:t>http://www.html5rocks.com/en/tutorials/webrtc/datachannels/</w:t>
+        </w:r>
+      </w:hyperlink>
+      <w:r>
+        <w:rPr>
+          <w:lang w:val="en-US"/>
+        </w:rPr>
+        <w:t xml:space="preserve">. </w:t>
+      </w:r>
+      <w:r>
+        <w:rPr>
+          <w:lang w:val="en-US"/>
+        </w:rPr>
+        <w:t>[28 May 2016]</w:t>
+      </w:r>
+    </w:p>
+    <w:p>
+      <w:pPr>
+        <w:ind w:left="340" w:hanging="340"/>
+        <w:jc w:val="left"/>
+        <w:rPr>
+          <w:lang w:val="en-US"/>
+        </w:rPr>
+      </w:pPr>
+      <w:r>
+        <w:rPr>
+          <w:lang w:val="en-US"/>
+        </w:rPr>
+        <w:t xml:space="preserve">WebRTC Tutorial, 2014 (video file). Available from: </w:t>
+      </w:r>
+      <w:hyperlink r:id="rId24" w:history="1">
+        <w:r>
+          <w:rPr>
+            <w:rStyle w:val="Hyperlink"/>
+            <w:lang w:val="en-US"/>
+          </w:rPr>
           <w:t>https://www.youtube.com/watch?v=5ci91dfKCyc</w:t>
         </w:r>
       </w:hyperlink>
@@ -15134,8 +15653,8 @@
       </w:r>
     </w:p>
     <w:sectPr>
-      <w:headerReference w:type="default" r:id="rId23"/>
-      <w:footerReference w:type="default" r:id="rId24"/>
+      <w:headerReference w:type="default" r:id="rId25"/>
+      <w:footerReference w:type="default" r:id="rId26"/>
       <w:pgSz w:w="11906" w:h="16838"/>
       <w:pgMar w:top="1701" w:right="1701" w:bottom="1701" w:left="1985" w:header="708" w:footer="708" w:gutter="0"/>
       <w:cols w:space="708"/>
@@ -15203,7 +15722,7 @@
         <w:noProof/>
         <w:lang w:val="de-DE"/>
       </w:rPr>
-      <w:t>17</w:t>
+      <w:t>39</w:t>
     </w:r>
     <w:r>
       <w:fldChar w:fldCharType="end"/>
@@ -15260,14 +15779,14 @@
             <w:rStyle w:val="Hyperlink"/>
             <w:lang w:val="en-US"/>
           </w:rPr>
-          <w:t>https://developer.apple.com/app-store/review/guidelines/</w:t>
+          <w:t>http://webrtcstats.com/are-we-at-the-tipping-point-of-webrtc-adoption/</w:t>
         </w:r>
       </w:hyperlink>
       <w:r>
         <w:rPr>
           <w:lang w:val="en-US"/>
         </w:rPr>
-        <w:t xml:space="preserve"> [1 June 2016]</w:t>
+        <w:t xml:space="preserve"> [4 June 2016]</w:t>
       </w:r>
     </w:p>
   </w:footnote>
@@ -15297,14 +15816,14 @@
             <w:rStyle w:val="Hyperlink"/>
             <w:lang w:val="en-US"/>
           </w:rPr>
-          <w:t>https://cordova.apache.org/</w:t>
+          <w:t>https://developer.apple.com/app-store/review/guidelines/</w:t>
         </w:r>
       </w:hyperlink>
       <w:r>
         <w:rPr>
           <w:lang w:val="en-US"/>
         </w:rPr>
-        <w:t xml:space="preserve"> </w:t>
+        <w:t xml:space="preserve"> [1 June 2016]</w:t>
       </w:r>
     </w:p>
   </w:footnote>
@@ -15334,7 +15853,7 @@
             <w:rStyle w:val="Hyperlink"/>
             <w:lang w:val="en-US"/>
           </w:rPr>
-          <w:t>http://phonegap.com/</w:t>
+          <w:t>https://cordova.apache.org/</w:t>
         </w:r>
       </w:hyperlink>
       <w:r>
@@ -15371,7 +15890,7 @@
             <w:rStyle w:val="Hyperlink"/>
             <w:lang w:val="en-US"/>
           </w:rPr>
-          <w:t>https://www.xamarin.com/</w:t>
+          <w:t>http://phonegap.com/</w:t>
         </w:r>
       </w:hyperlink>
       <w:r>
@@ -15408,7 +15927,7 @@
             <w:rStyle w:val="Hyperlink"/>
             <w:lang w:val="en-US"/>
           </w:rPr>
-          <w:t>http://www.appcelerator.com/titanium/titanium-sdk/</w:t>
+          <w:t>https://www.xamarin.com/</w:t>
         </w:r>
       </w:hyperlink>
       <w:r>
@@ -15445,7 +15964,7 @@
             <w:rStyle w:val="Hyperlink"/>
             <w:lang w:val="en-US"/>
           </w:rPr>
-          <w:t>http://ionicframework.com/</w:t>
+          <w:t>http://www.appcelerator.com/titanium/titanium-sdk/</w:t>
         </w:r>
       </w:hyperlink>
       <w:r>
@@ -15482,7 +16001,7 @@
             <w:rStyle w:val="Hyperlink"/>
             <w:lang w:val="en-US"/>
           </w:rPr>
-          <w:t>https://angularjs.org/</w:t>
+          <w:t>http://ionicframework.com/</w:t>
         </w:r>
       </w:hyperlink>
       <w:r>
@@ -15519,7 +16038,7 @@
             <w:rStyle w:val="Hyperlink"/>
             <w:lang w:val="en-US"/>
           </w:rPr>
-          <w:t>http://sass-lang.com/</w:t>
+          <w:t>https://angularjs.org/</w:t>
         </w:r>
       </w:hyperlink>
       <w:r>
@@ -15550,13 +16069,13 @@
         </w:rPr>
         <w:t xml:space="preserve"> </w:t>
       </w:r>
-      <w:hyperlink r:id="rId9" w:anchor="overview" w:history="1">
+      <w:hyperlink r:id="rId9" w:history="1">
         <w:r>
           <w:rPr>
             <w:rStyle w:val="Hyperlink"/>
             <w:lang w:val="en-US"/>
           </w:rPr>
-          <w:t>https://www.sencha.com/products/touch/#overview</w:t>
+          <w:t>http://sass-lang.com/</w:t>
         </w:r>
       </w:hyperlink>
       <w:r>
@@ -15587,13 +16106,13 @@
         </w:rPr>
         <w:t xml:space="preserve"> </w:t>
       </w:r>
-      <w:hyperlink r:id="rId10" w:history="1">
+      <w:hyperlink r:id="rId10" w:anchor="overview" w:history="1">
         <w:r>
           <w:rPr>
             <w:rStyle w:val="Hyperlink"/>
             <w:lang w:val="en-US"/>
           </w:rPr>
-          <w:t>https://jquerymobile.com/</w:t>
+          <w:t>https://www.sencha.com/products/touch/#overview</w:t>
         </w:r>
       </w:hyperlink>
       <w:r>
@@ -15630,7 +16149,7 @@
             <w:rStyle w:val="Hyperlink"/>
             <w:lang w:val="en-US"/>
           </w:rPr>
-          <w:t>http://mobileangularui.com/</w:t>
+          <w:t>https://jquerymobile.com/</w:t>
         </w:r>
       </w:hyperlink>
       <w:r>
@@ -15667,7 +16186,7 @@
             <w:rStyle w:val="Hyperlink"/>
             <w:lang w:val="en-US"/>
           </w:rPr>
-          <w:t>http://www.telerik.com/kendo-ui</w:t>
+          <w:t>http://mobileangularui.com/</w:t>
         </w:r>
       </w:hyperlink>
       <w:r>
@@ -15704,7 +16223,7 @@
             <w:rStyle w:val="Hyperlink"/>
             <w:lang w:val="en-US"/>
           </w:rPr>
-          <w:t>http://code.kik.com/app/2/index.html</w:t>
+          <w:t>http://www.telerik.com/kendo-ui</w:t>
         </w:r>
       </w:hyperlink>
       <w:r>
@@ -15741,7 +16260,7 @@
             <w:rStyle w:val="Hyperlink"/>
             <w:lang w:val="en-US"/>
           </w:rPr>
-          <w:t>https://www.wireshark.org/</w:t>
+          <w:t>http://code.kik.com/app/2/index.html</w:t>
         </w:r>
       </w:hyperlink>
       <w:r>
@@ -15772,20 +16291,20 @@
         </w:rPr>
         <w:t xml:space="preserve"> </w:t>
       </w:r>
-      <w:hyperlink r:id="rId15" w:anchor="search=webrtc" w:history="1">
+      <w:hyperlink r:id="rId15" w:history="1">
         <w:r>
           <w:rPr>
             <w:rStyle w:val="Hyperlink"/>
             <w:lang w:val="en-US"/>
           </w:rPr>
-          <w:t>http://caniuse.com/#search=webrtc</w:t>
+          <w:t>https://www.skype.com/de/business/</w:t>
         </w:r>
       </w:hyperlink>
       <w:r>
         <w:rPr>
           <w:lang w:val="en-US"/>
         </w:rPr>
-        <w:t xml:space="preserve"> [27 May 2016]</w:t>
+        <w:t xml:space="preserve"> </w:t>
       </w:r>
     </w:p>
   </w:footnote>
@@ -15815,14 +16334,14 @@
             <w:rStyle w:val="Hyperlink"/>
             <w:lang w:val="en-US"/>
           </w:rPr>
-          <w:t>http://www.statista.com/statistics/421152/wbe-browser-market-share-in-austria/</w:t>
+          <w:t>https://www.wireshark.org/</w:t>
         </w:r>
       </w:hyperlink>
       <w:r>
         <w:rPr>
           <w:lang w:val="en-US"/>
         </w:rPr>
-        <w:t xml:space="preserve"> [27 May, 2016]</w:t>
+        <w:t xml:space="preserve"> </w:t>
       </w:r>
     </w:p>
   </w:footnote>
@@ -15846,13 +16365,13 @@
         </w:rPr>
         <w:t xml:space="preserve"> </w:t>
       </w:r>
-      <w:hyperlink r:id="rId17" w:history="1">
+      <w:hyperlink r:id="rId17" w:anchor="search=webrtc" w:history="1">
         <w:r>
           <w:rPr>
             <w:rStyle w:val="Hyperlink"/>
             <w:lang w:val="en-US"/>
           </w:rPr>
-          <w:t>https://blogs.windows.com/msedgedev/2015/09/18/ortc-api-is-now-available-in-microsoft-edge/</w:t>
+          <w:t>http://caniuse.com/#search=webrtc</w:t>
         </w:r>
       </w:hyperlink>
       <w:r>
@@ -15889,14 +16408,14 @@
             <w:rStyle w:val="Hyperlink"/>
             <w:lang w:val="en-US"/>
           </w:rPr>
-          <w:t>https://www.w3.org/TR/webrtc/</w:t>
+          <w:t>http://www.statista.com/statistics/421152/wbe-browser-market-share-in-austria/</w:t>
         </w:r>
       </w:hyperlink>
       <w:r>
         <w:rPr>
           <w:lang w:val="en-US"/>
         </w:rPr>
-        <w:t xml:space="preserve"> </w:t>
+        <w:t xml:space="preserve"> [27 May, 2016]</w:t>
       </w:r>
     </w:p>
   </w:footnote>
@@ -15926,14 +16445,14 @@
             <w:rStyle w:val="Hyperlink"/>
             <w:lang w:val="en-US"/>
           </w:rPr>
-          <w:t>http://getbootstrap.com/</w:t>
+          <w:t>https://blogs.windows.com/msedgedev/2015/09/18/ortc-api-is-now-available-in-microsoft-edge/</w:t>
         </w:r>
       </w:hyperlink>
       <w:r>
         <w:rPr>
           <w:lang w:val="en-US"/>
         </w:rPr>
-        <w:t xml:space="preserve"> </w:t>
+        <w:t xml:space="preserve"> [27 May 2016]</w:t>
       </w:r>
     </w:p>
   </w:footnote>
@@ -15963,7 +16482,7 @@
             <w:rStyle w:val="Hyperlink"/>
             <w:lang w:val="en-US"/>
           </w:rPr>
-          <w:t>https://webrtc.org/native-code/</w:t>
+          <w:t>https://www.w3.org/TR/webrtc/</w:t>
         </w:r>
       </w:hyperlink>
       <w:r>
@@ -16000,7 +16519,7 @@
             <w:rStyle w:val="Hyperlink"/>
             <w:lang w:val="en-US"/>
           </w:rPr>
-          <w:t>https://crosswalk-project.org/</w:t>
+          <w:t>http://getbootstrap.com/</w:t>
         </w:r>
       </w:hyperlink>
       <w:r>
@@ -16037,7 +16556,7 @@
             <w:rStyle w:val="Hyperlink"/>
             <w:lang w:val="en-US"/>
           </w:rPr>
-          <w:t>http://www.openwebrtc.org/</w:t>
+          <w:t>https://webrtc.org/native-code/</w:t>
         </w:r>
       </w:hyperlink>
       <w:r>
@@ -16074,7 +16593,7 @@
             <w:rStyle w:val="Hyperlink"/>
             <w:lang w:val="en-US"/>
           </w:rPr>
-          <w:t>http://passportjs.org/</w:t>
+          <w:t>https://crosswalk-project.org/</w:t>
         </w:r>
       </w:hyperlink>
       <w:r>
@@ -16111,7 +16630,7 @@
             <w:rStyle w:val="Hyperlink"/>
             <w:lang w:val="en-US"/>
           </w:rPr>
-          <w:t>http://oauth.net/</w:t>
+          <w:t>http://www.openwebrtc.org/</w:t>
         </w:r>
       </w:hyperlink>
       <w:r>
@@ -16148,7 +16667,7 @@
             <w:rStyle w:val="Hyperlink"/>
             <w:lang w:val="en-US"/>
           </w:rPr>
-          <w:t>https://github.com/ging/licode/tree/master/erizo</w:t>
+          <w:t>http://passportjs.org/</w:t>
         </w:r>
       </w:hyperlink>
       <w:r>
@@ -16180,6 +16699,80 @@
         <w:t xml:space="preserve"> </w:t>
       </w:r>
       <w:hyperlink r:id="rId26" w:history="1">
+        <w:r>
+          <w:rPr>
+            <w:rStyle w:val="Hyperlink"/>
+            <w:lang w:val="en-US"/>
+          </w:rPr>
+          <w:t>http://oauth.net/</w:t>
+        </w:r>
+      </w:hyperlink>
+      <w:r>
+        <w:rPr>
+          <w:lang w:val="en-US"/>
+        </w:rPr>
+        <w:t xml:space="preserve"> </w:t>
+      </w:r>
+    </w:p>
+  </w:footnote>
+  <w:footnote w:id="27">
+    <w:p>
+      <w:pPr>
+        <w:pStyle w:val="Funotentext"/>
+        <w:rPr>
+          <w:lang w:val="en-US"/>
+        </w:rPr>
+      </w:pPr>
+      <w:r>
+        <w:rPr>
+          <w:rStyle w:val="Funotenzeichen"/>
+        </w:rPr>
+        <w:footnoteRef/>
+      </w:r>
+      <w:r>
+        <w:rPr>
+          <w:lang w:val="en-US"/>
+        </w:rPr>
+        <w:t xml:space="preserve"> </w:t>
+      </w:r>
+      <w:hyperlink r:id="rId27" w:history="1">
+        <w:r>
+          <w:rPr>
+            <w:rStyle w:val="Hyperlink"/>
+            <w:lang w:val="en-US"/>
+          </w:rPr>
+          <w:t>https://github.com/ging/licode/tree/master/erizo</w:t>
+        </w:r>
+      </w:hyperlink>
+      <w:r>
+        <w:rPr>
+          <w:lang w:val="en-US"/>
+        </w:rPr>
+        <w:t xml:space="preserve"> </w:t>
+      </w:r>
+    </w:p>
+  </w:footnote>
+  <w:footnote w:id="28">
+    <w:p>
+      <w:pPr>
+        <w:pStyle w:val="Funotentext"/>
+        <w:rPr>
+          <w:lang w:val="en-US"/>
+        </w:rPr>
+      </w:pPr>
+      <w:r>
+        <w:rPr>
+          <w:rStyle w:val="Funotenzeichen"/>
+        </w:rPr>
+        <w:footnoteRef/>
+      </w:r>
+      <w:r>
+        <w:rPr>
+          <w:lang w:val="en-US"/>
+        </w:rPr>
+        <w:t xml:space="preserve"> </w:t>
+      </w:r>
+      <w:hyperlink r:id="rId28" w:history="1">
         <w:r>
           <w:rPr>
             <w:rStyle w:val="Hyperlink"/>
@@ -18921,7 +19514,7 @@
 </file>
 
 <file path=customXml/itemProps1.xml><?xml version="1.0" encoding="utf-8"?>
-<ds:datastoreItem xmlns:ds="http://schemas.openxmlformats.org/officeDocument/2006/customXml" ds:itemID="{39C05843-0F48-48F1-89F0-CAC9DD5F2FC7}">
+<ds:datastoreItem xmlns:ds="http://schemas.openxmlformats.org/officeDocument/2006/customXml" ds:itemID="{8BE200CB-8FA8-43D8-9608-D315180589ED}">
   <ds:schemaRefs>
     <ds:schemaRef ds:uri="http://schemas.openxmlformats.org/officeDocument/2006/bibliography"/>
   </ds:schemaRefs>

</xml_diff>

<commit_message>
Extended app development chapter of thesis
</commit_message>
<xml_diff>
--- a/thesis/BA2_Cross_Platform_WebRTC.docx
+++ b/thesis/BA2_Cross_Platform_WebRTC.docx
@@ -13441,6 +13441,7 @@
         </w:rPr>
       </w:pPr>
       <w:bookmarkStart w:id="50" w:name="_Toc453231407"/>
+      <w:bookmarkStart w:id="51" w:name="_Ref453256409"/>
       <w:r>
         <w:rPr>
           <w:lang w:val="en-GB"/>
@@ -13448,6 +13449,7 @@
         <w:t>User experience</w:t>
       </w:r>
       <w:bookmarkEnd w:id="50"/>
+      <w:bookmarkEnd w:id="51"/>
     </w:p>
     <w:p>
       <w:pPr>
@@ -13509,14 +13511,14 @@
           <w:lang w:val="en-GB"/>
         </w:rPr>
       </w:pPr>
-      <w:bookmarkStart w:id="51" w:name="_Toc453231408"/>
+      <w:bookmarkStart w:id="52" w:name="_Toc453231408"/>
       <w:r>
         <w:rPr>
           <w:lang w:val="en-GB"/>
         </w:rPr>
         <w:t>Context</w:t>
       </w:r>
-      <w:bookmarkEnd w:id="51"/>
+      <w:bookmarkEnd w:id="52"/>
     </w:p>
     <w:p>
       <w:pPr>
@@ -13742,7 +13744,7 @@
           <w:lang w:val="en-GB"/>
         </w:rPr>
       </w:pPr>
-      <w:bookmarkStart w:id="52" w:name="_Toc453231409"/>
+      <w:bookmarkStart w:id="53" w:name="_Toc453231409"/>
       <w:r>
         <w:rPr>
           <w:lang w:val="en-GB"/>
@@ -13750,7 +13752,7 @@
         <w:lastRenderedPageBreak/>
         <w:t>Implementation</w:t>
       </w:r>
-      <w:bookmarkEnd w:id="52"/>
+      <w:bookmarkEnd w:id="53"/>
     </w:p>
     <w:p>
       <w:pPr>
@@ -13936,14 +13938,14 @@
           <w:lang w:val="en-GB"/>
         </w:rPr>
       </w:pPr>
-      <w:bookmarkStart w:id="53" w:name="_Toc453231410"/>
+      <w:bookmarkStart w:id="54" w:name="_Toc453231410"/>
       <w:r>
         <w:rPr>
           <w:lang w:val="en-GB"/>
         </w:rPr>
         <w:t>Advantages</w:t>
       </w:r>
-      <w:bookmarkEnd w:id="53"/>
+      <w:bookmarkEnd w:id="54"/>
     </w:p>
     <w:p>
       <w:pPr>
@@ -14347,14 +14349,14 @@
           <w:lang w:val="en-GB"/>
         </w:rPr>
       </w:pPr>
-      <w:bookmarkStart w:id="54" w:name="_Toc453231411"/>
+      <w:bookmarkStart w:id="55" w:name="_Toc453231411"/>
       <w:r>
         <w:rPr>
           <w:lang w:val="en-GB"/>
         </w:rPr>
         <w:t>Limitations</w:t>
       </w:r>
-      <w:bookmarkEnd w:id="54"/>
+      <w:bookmarkEnd w:id="55"/>
     </w:p>
     <w:p>
       <w:pPr>
@@ -14662,14 +14664,14 @@
           <w:lang w:val="en-GB"/>
         </w:rPr>
       </w:pPr>
-      <w:bookmarkStart w:id="55" w:name="_Toc453231412"/>
+      <w:bookmarkStart w:id="56" w:name="_Toc453231412"/>
       <w:r>
         <w:rPr>
           <w:lang w:val="en-GB"/>
         </w:rPr>
         <w:t>Approaches</w:t>
       </w:r>
-      <w:bookmarkEnd w:id="55"/>
+      <w:bookmarkEnd w:id="56"/>
     </w:p>
     <w:p>
       <w:pPr>
@@ -14737,14 +14739,14 @@
           <w:lang w:val="en-GB"/>
         </w:rPr>
       </w:pPr>
-      <w:bookmarkStart w:id="56" w:name="_Toc453231413"/>
+      <w:bookmarkStart w:id="57" w:name="_Toc453231413"/>
       <w:r>
         <w:rPr>
           <w:lang w:val="en-GB"/>
         </w:rPr>
         <w:t>Web apps</w:t>
       </w:r>
-      <w:bookmarkEnd w:id="56"/>
+      <w:bookmarkEnd w:id="57"/>
     </w:p>
     <w:p>
       <w:pPr>
@@ -14889,14 +14891,14 @@
           <w:lang w:val="en-GB"/>
         </w:rPr>
       </w:pPr>
-      <w:bookmarkStart w:id="57" w:name="_Toc453231414"/>
+      <w:bookmarkStart w:id="58" w:name="_Toc453231414"/>
       <w:r>
         <w:rPr>
           <w:lang w:val="en-GB"/>
         </w:rPr>
         <w:t>Hybrid apps</w:t>
       </w:r>
-      <w:bookmarkEnd w:id="57"/>
+      <w:bookmarkEnd w:id="58"/>
     </w:p>
     <w:p>
       <w:pPr>
@@ -14986,8 +14988,8 @@
           <w:lang w:val="en-GB"/>
         </w:rPr>
       </w:pPr>
-      <w:bookmarkStart w:id="58" w:name="_Ref453003250"/>
-      <w:bookmarkStart w:id="59" w:name="_Toc453231415"/>
+      <w:bookmarkStart w:id="59" w:name="_Ref453003250"/>
+      <w:bookmarkStart w:id="60" w:name="_Toc453231415"/>
       <w:r>
         <w:rPr>
           <w:lang w:val="en-GB"/>
@@ -14995,8 +14997,8 @@
         <w:lastRenderedPageBreak/>
         <w:t>Interpreted apps</w:t>
       </w:r>
-      <w:bookmarkEnd w:id="58"/>
       <w:bookmarkEnd w:id="59"/>
+      <w:bookmarkEnd w:id="60"/>
     </w:p>
     <w:p>
       <w:pPr>
@@ -15052,16 +15054,16 @@
           <w:lang w:val="en-GB"/>
         </w:rPr>
       </w:pPr>
-      <w:bookmarkStart w:id="60" w:name="_Ref452377901"/>
-      <w:bookmarkStart w:id="61" w:name="_Toc453231416"/>
+      <w:bookmarkStart w:id="61" w:name="_Ref452377901"/>
+      <w:bookmarkStart w:id="62" w:name="_Toc453231416"/>
       <w:r>
         <w:rPr>
           <w:lang w:val="en-GB"/>
         </w:rPr>
         <w:t>Generated apps</w:t>
       </w:r>
-      <w:bookmarkEnd w:id="60"/>
       <w:bookmarkEnd w:id="61"/>
+      <w:bookmarkEnd w:id="62"/>
     </w:p>
     <w:p>
       <w:pPr>
@@ -15129,14 +15131,14 @@
           <w:lang w:val="en-GB"/>
         </w:rPr>
       </w:pPr>
-      <w:bookmarkStart w:id="62" w:name="_Toc453231417"/>
+      <w:bookmarkStart w:id="63" w:name="_Toc453231417"/>
       <w:r>
         <w:rPr>
           <w:lang w:val="en-GB"/>
         </w:rPr>
         <w:t>Criteria for choosing a framework</w:t>
       </w:r>
-      <w:bookmarkEnd w:id="62"/>
+      <w:bookmarkEnd w:id="63"/>
     </w:p>
     <w:p>
       <w:pPr>
@@ -15158,14 +15160,14 @@
           <w:lang w:val="en-GB"/>
         </w:rPr>
       </w:pPr>
-      <w:bookmarkStart w:id="63" w:name="_Toc453231418"/>
+      <w:bookmarkStart w:id="64" w:name="_Toc453231418"/>
       <w:r>
         <w:rPr>
           <w:lang w:val="en-GB"/>
         </w:rPr>
         <w:t>Support for mobile platforms</w:t>
       </w:r>
-      <w:bookmarkEnd w:id="63"/>
+      <w:bookmarkEnd w:id="64"/>
     </w:p>
     <w:p>
       <w:pPr>
@@ -15301,7 +15303,7 @@
         </w:rPr>
         <w:lastRenderedPageBreak/>
         <w:drawing>
-          <wp:inline distT="0" distB="0" distL="0" distR="0" wp14:anchorId="1260E7C8" wp14:editId="2AA8902A">
+          <wp:inline distT="0" distB="0" distL="0" distR="0" wp14:anchorId="7933041A" wp14:editId="35315BBF">
             <wp:extent cx="5219700" cy="3000108"/>
             <wp:effectExtent l="0" t="0" r="0" b="0"/>
             <wp:docPr id="11" name="Grafik 11" descr="C:\xampp\htdocs\cross-platform-webrtc\thesis\images\smartphone_os_share_2016_q1.PNG"/>
@@ -15358,8 +15360,8 @@
           <w:lang w:val="en-GB"/>
         </w:rPr>
       </w:pPr>
-      <w:bookmarkStart w:id="64" w:name="_Ref452823903"/>
-      <w:bookmarkStart w:id="65" w:name="_Toc453231462"/>
+      <w:bookmarkStart w:id="65" w:name="_Ref452823903"/>
+      <w:bookmarkStart w:id="66" w:name="_Toc453231462"/>
       <w:r>
         <w:rPr>
           <w:lang w:val="en-GB"/>
@@ -15397,14 +15399,14 @@
         </w:rPr>
         <w:fldChar w:fldCharType="end"/>
       </w:r>
-      <w:bookmarkEnd w:id="64"/>
+      <w:bookmarkEnd w:id="65"/>
       <w:r>
         <w:rPr>
           <w:lang w:val="en-GB"/>
         </w:rPr>
         <w:t>: Global market share of smartphone operating systems in the first quarter of 2016</w:t>
       </w:r>
-      <w:bookmarkEnd w:id="65"/>
+      <w:bookmarkEnd w:id="66"/>
     </w:p>
     <w:p>
       <w:pPr>
@@ -15413,14 +15415,14 @@
           <w:lang w:val="en-GB"/>
         </w:rPr>
       </w:pPr>
-      <w:bookmarkStart w:id="66" w:name="_Toc453231419"/>
+      <w:bookmarkStart w:id="67" w:name="_Toc453231419"/>
       <w:r>
         <w:rPr>
           <w:lang w:val="en-GB"/>
         </w:rPr>
         <w:t>Access to device-specific features</w:t>
       </w:r>
-      <w:bookmarkEnd w:id="66"/>
+      <w:bookmarkEnd w:id="67"/>
     </w:p>
     <w:p>
       <w:pPr>
@@ -15504,14 +15506,14 @@
           <w:lang w:val="en-GB"/>
         </w:rPr>
       </w:pPr>
-      <w:bookmarkStart w:id="67" w:name="_Toc453231420"/>
+      <w:bookmarkStart w:id="68" w:name="_Toc453231420"/>
       <w:r>
         <w:rPr>
           <w:lang w:val="en-GB"/>
         </w:rPr>
         <w:t>Legal background</w:t>
       </w:r>
-      <w:bookmarkEnd w:id="67"/>
+      <w:bookmarkEnd w:id="68"/>
     </w:p>
     <w:p>
       <w:pPr>
@@ -15617,7 +15619,7 @@
           <w:lang w:val="en-GB"/>
         </w:rPr>
       </w:pPr>
-      <w:bookmarkStart w:id="68" w:name="_Toc453231421"/>
+      <w:bookmarkStart w:id="69" w:name="_Toc453231421"/>
       <w:r>
         <w:rPr>
           <w:lang w:val="en-GB"/>
@@ -15625,7 +15627,7 @@
         <w:lastRenderedPageBreak/>
         <w:t>WebRTC capability</w:t>
       </w:r>
-      <w:bookmarkEnd w:id="68"/>
+      <w:bookmarkEnd w:id="69"/>
     </w:p>
     <w:p>
       <w:pPr>
@@ -15671,14 +15673,14 @@
           <w:lang w:val="en-GB"/>
         </w:rPr>
       </w:pPr>
-      <w:bookmarkStart w:id="69" w:name="_Toc453231422"/>
+      <w:bookmarkStart w:id="70" w:name="_Toc453231422"/>
       <w:r>
         <w:rPr>
           <w:lang w:val="en-GB"/>
         </w:rPr>
         <w:t>Side issues</w:t>
       </w:r>
-      <w:bookmarkEnd w:id="69"/>
+      <w:bookmarkEnd w:id="70"/>
     </w:p>
     <w:p>
       <w:pPr>
@@ -15812,14 +15814,14 @@
           <w:lang w:val="en-GB"/>
         </w:rPr>
       </w:pPr>
-      <w:bookmarkStart w:id="70" w:name="_Toc453231423"/>
+      <w:bookmarkStart w:id="71" w:name="_Toc453231423"/>
       <w:r>
         <w:rPr>
           <w:lang w:val="en-GB"/>
         </w:rPr>
         <w:t>Cross-platform development frameworks</w:t>
       </w:r>
-      <w:bookmarkEnd w:id="70"/>
+      <w:bookmarkEnd w:id="71"/>
     </w:p>
     <w:p>
       <w:pPr>
@@ -15867,7 +15869,7 @@
           <w:lang w:val="en-GB"/>
         </w:rPr>
       </w:pPr>
-      <w:bookmarkStart w:id="71" w:name="_Toc453231424"/>
+      <w:bookmarkStart w:id="72" w:name="_Toc453231424"/>
       <w:r>
         <w:rPr>
           <w:lang w:val="en-GB"/>
@@ -15888,7 +15890,7 @@
         </w:rPr>
         <w:t>)</w:t>
       </w:r>
-      <w:bookmarkEnd w:id="71"/>
+      <w:bookmarkEnd w:id="72"/>
     </w:p>
     <w:p>
       <w:pPr>
@@ -16138,7 +16140,7 @@
           <w:lang w:val="en-GB"/>
         </w:rPr>
       </w:pPr>
-      <w:bookmarkStart w:id="72" w:name="_Toc453231425"/>
+      <w:bookmarkStart w:id="73" w:name="_Toc453231425"/>
       <w:proofErr w:type="spellStart"/>
       <w:r>
         <w:rPr>
@@ -16146,7 +16148,7 @@
         </w:rPr>
         <w:t>Xamarin</w:t>
       </w:r>
-      <w:bookmarkEnd w:id="72"/>
+      <w:bookmarkEnd w:id="73"/>
       <w:proofErr w:type="spellEnd"/>
     </w:p>
     <w:p>
@@ -16236,7 +16238,7 @@
           <w:lang w:val="en-GB"/>
         </w:rPr>
       </w:pPr>
-      <w:bookmarkStart w:id="73" w:name="_Toc453231426"/>
+      <w:bookmarkStart w:id="74" w:name="_Toc453231426"/>
       <w:proofErr w:type="spellStart"/>
       <w:r>
         <w:rPr>
@@ -16257,7 +16259,7 @@
         </w:rPr>
         <w:t>Titanium</w:t>
       </w:r>
-      <w:bookmarkEnd w:id="73"/>
+      <w:bookmarkEnd w:id="74"/>
     </w:p>
     <w:p>
       <w:pPr>
@@ -16399,14 +16401,14 @@
           <w:lang w:val="en-GB"/>
         </w:rPr>
       </w:pPr>
-      <w:bookmarkStart w:id="74" w:name="_Toc453231427"/>
+      <w:bookmarkStart w:id="75" w:name="_Toc453231427"/>
       <w:r>
         <w:rPr>
           <w:lang w:val="en-GB"/>
         </w:rPr>
         <w:t>Ionic</w:t>
       </w:r>
-      <w:bookmarkEnd w:id="74"/>
+      <w:bookmarkEnd w:id="75"/>
     </w:p>
     <w:p>
       <w:pPr>
@@ -16570,7 +16572,7 @@
           <w:lang w:val="en-GB"/>
         </w:rPr>
       </w:pPr>
-      <w:bookmarkStart w:id="75" w:name="_Toc453231428"/>
+      <w:bookmarkStart w:id="76" w:name="_Toc453231428"/>
       <w:r>
         <w:rPr>
           <w:lang w:val="en-GB"/>
@@ -16583,7 +16585,7 @@
         </w:rPr>
         <w:t xml:space="preserve"> Touch</w:t>
       </w:r>
-      <w:bookmarkEnd w:id="75"/>
+      <w:bookmarkEnd w:id="76"/>
     </w:p>
     <w:p>
       <w:pPr>
@@ -16624,14 +16626,14 @@
           <w:lang w:val="en-GB"/>
         </w:rPr>
       </w:pPr>
-      <w:bookmarkStart w:id="76" w:name="_Toc453231429"/>
+      <w:bookmarkStart w:id="77" w:name="_Toc453231429"/>
       <w:r>
         <w:rPr>
           <w:lang w:val="en-GB"/>
         </w:rPr>
         <w:t>Other frameworks</w:t>
       </w:r>
-      <w:bookmarkEnd w:id="76"/>
+      <w:bookmarkEnd w:id="77"/>
     </w:p>
     <w:p>
       <w:pPr>
@@ -16739,7 +16741,7 @@
           <w:lang w:val="en-GB"/>
         </w:rPr>
       </w:pPr>
-      <w:bookmarkStart w:id="77" w:name="_Toc453231430"/>
+      <w:bookmarkStart w:id="78" w:name="_Toc453231430"/>
       <w:r>
         <w:rPr>
           <w:lang w:val="en-GB"/>
@@ -16753,7 +16755,7 @@
         </w:rPr>
         <w:t xml:space="preserve"> development</w:t>
       </w:r>
-      <w:bookmarkEnd w:id="77"/>
+      <w:bookmarkEnd w:id="78"/>
     </w:p>
     <w:p>
       <w:pPr>
@@ -16848,10 +16850,32 @@
         <w:rPr>
           <w:lang w:val="en-GB"/>
         </w:rPr>
-        <w:t xml:space="preserve"> Additionally, the same application logic was integrated in a native Android app containing a web view, in order to enable the possibility to compare the results to those of the cross-platform apps.</w:t>
-      </w:r>
-      <w:bookmarkStart w:id="78" w:name="_GoBack"/>
-      <w:bookmarkEnd w:id="78"/>
+        <w:t xml:space="preserve"> Additionally, the same application logic was integrated in</w:t>
+      </w:r>
+      <w:r>
+        <w:rPr>
+          <w:lang w:val="en-GB"/>
+        </w:rPr>
+        <w:t>to</w:t>
+      </w:r>
+      <w:r>
+        <w:rPr>
+          <w:lang w:val="en-GB"/>
+        </w:rPr>
+        <w:t xml:space="preserve"> a native Android app containing a web view, in order to enable the possibility to compare the results to those of the </w:t>
+      </w:r>
+      <w:r>
+        <w:rPr>
+          <w:lang w:val="en-GB"/>
+        </w:rPr>
+        <w:t xml:space="preserve">two </w:t>
+      </w:r>
+      <w:r>
+        <w:rPr>
+          <w:lang w:val="en-GB"/>
+        </w:rPr>
+        <w:t>cross-platform apps.</w:t>
+      </w:r>
     </w:p>
     <w:p>
       <w:pPr>
@@ -16860,14 +16884,616 @@
           <w:lang w:val="en-GB"/>
         </w:rPr>
       </w:pPr>
-      <w:bookmarkStart w:id="79" w:name="_Toc453231431"/>
       <w:r>
         <w:rPr>
           <w:lang w:val="en-GB"/>
         </w:rPr>
         <w:t>Introduction</w:t>
       </w:r>
-      <w:bookmarkEnd w:id="79"/>
+    </w:p>
+    <w:p>
+      <w:pPr>
+        <w:rPr>
+          <w:lang w:val="en-GB"/>
+        </w:rPr>
+      </w:pPr>
+      <w:r>
+        <w:rPr>
+          <w:lang w:val="en-GB"/>
+        </w:rPr>
+        <w:t xml:space="preserve">A WebRTC application commonly consists of two parts: First, </w:t>
+      </w:r>
+      <w:r>
+        <w:rPr>
+          <w:lang w:val="en-GB"/>
+        </w:rPr>
+        <w:t>a</w:t>
+      </w:r>
+      <w:r>
+        <w:rPr>
+          <w:lang w:val="en-GB"/>
+        </w:rPr>
+        <w:t xml:space="preserve"> management server that is responsible users </w:t>
+      </w:r>
+      <w:r>
+        <w:rPr>
+          <w:lang w:val="en-GB"/>
+        </w:rPr>
+        <w:t xml:space="preserve">to </w:t>
+      </w:r>
+      <w:r>
+        <w:rPr>
+          <w:lang w:val="en-GB"/>
+        </w:rPr>
+        <w:t>discover each other and assist in the creation of peer connections between them. Second, a user interface that displays local and remote video streams and enables users to interact with each other, for instance start a call or send text messages.</w:t>
+      </w:r>
+      <w:r>
+        <w:rPr>
+          <w:lang w:val="en-GB"/>
+        </w:rPr>
+        <w:t xml:space="preserve"> This user interface can either be a web application runnin</w:t>
+      </w:r>
+      <w:r>
+        <w:rPr>
+          <w:lang w:val="en-GB"/>
+        </w:rPr>
+        <w:t>g in a browser, or a mobile app, which is in this case a cross-platform developed app.</w:t>
+      </w:r>
+    </w:p>
+    <w:p>
+      <w:pPr>
+        <w:pStyle w:val="berschrift2"/>
+        <w:rPr>
+          <w:lang w:val="en-GB"/>
+        </w:rPr>
+      </w:pPr>
+      <w:r>
+        <w:rPr>
+          <w:lang w:val="en-GB"/>
+        </w:rPr>
+        <w:t>Previous work</w:t>
+      </w:r>
+    </w:p>
+    <w:p>
+      <w:pPr>
+        <w:rPr>
+          <w:lang w:val="en-GB"/>
+        </w:rPr>
+      </w:pPr>
+      <w:proofErr w:type="spellStart"/>
+      <w:r>
+        <w:rPr>
+          <w:lang w:val="en-GB"/>
+        </w:rPr>
+        <w:t>Stifter</w:t>
+      </w:r>
+      <w:proofErr w:type="spellEnd"/>
+      <w:r>
+        <w:rPr>
+          <w:lang w:val="en-GB"/>
+        </w:rPr>
+        <w:t xml:space="preserve"> (2016) implemented a browser-based </w:t>
+      </w:r>
+      <w:r>
+        <w:rPr>
+          <w:lang w:val="en-GB"/>
+        </w:rPr>
+        <w:t xml:space="preserve">real-time </w:t>
+      </w:r>
+      <w:r>
+        <w:rPr>
+          <w:lang w:val="en-GB"/>
+        </w:rPr>
+        <w:t xml:space="preserve">remote support application that </w:t>
+      </w:r>
+      <w:r>
+        <w:rPr>
+          <w:lang w:val="en-GB"/>
+        </w:rPr>
+        <w:t xml:space="preserve">uses </w:t>
+      </w:r>
+      <w:r>
+        <w:rPr>
+          <w:lang w:val="en-GB"/>
+        </w:rPr>
+        <w:t>WebRTC for</w:t>
+      </w:r>
+      <w:r>
+        <w:rPr>
+          <w:lang w:val="en-GB"/>
+        </w:rPr>
+        <w:t xml:space="preserve"> </w:t>
+      </w:r>
+      <w:r>
+        <w:rPr>
+          <w:lang w:val="en-GB"/>
+        </w:rPr>
+        <w:t>peer-to-peer communica</w:t>
+      </w:r>
+      <w:r>
+        <w:rPr>
+          <w:lang w:val="en-GB"/>
+        </w:rPr>
+        <w:t>tion. This application consists</w:t>
+      </w:r>
+      <w:r>
+        <w:rPr>
+          <w:lang w:val="en-GB"/>
+        </w:rPr>
+        <w:t xml:space="preserve"> of a management server written in Node.js</w:t>
+      </w:r>
+      <w:r>
+        <w:rPr>
+          <w:lang w:val="en-GB"/>
+        </w:rPr>
+        <w:t xml:space="preserve"> and a</w:t>
+      </w:r>
+      <w:r>
+        <w:rPr>
+          <w:lang w:val="en-GB"/>
+        </w:rPr>
+        <w:t xml:space="preserve"> </w:t>
+      </w:r>
+      <w:r>
+        <w:rPr>
+          <w:lang w:val="en-GB"/>
+        </w:rPr>
+        <w:t xml:space="preserve">web application using </w:t>
+      </w:r>
+      <w:r>
+        <w:rPr>
+          <w:lang w:val="en-GB"/>
+        </w:rPr>
+        <w:t>HTML5 web page</w:t>
+      </w:r>
+      <w:r>
+        <w:rPr>
+          <w:lang w:val="en-GB"/>
+        </w:rPr>
+        <w:t>s</w:t>
+      </w:r>
+      <w:r>
+        <w:rPr>
+          <w:lang w:val="en-GB"/>
+        </w:rPr>
+        <w:t xml:space="preserve"> for the user interface.</w:t>
+      </w:r>
+      <w:r>
+        <w:rPr>
+          <w:lang w:val="en-GB"/>
+        </w:rPr>
+        <w:t xml:space="preserve"> </w:t>
+      </w:r>
+      <w:r>
+        <w:rPr>
+          <w:lang w:val="en-GB"/>
+        </w:rPr>
+        <w:t xml:space="preserve">A significant advantage of this technical setup is the fact that there is only one programming language, JavaScript, involved, which simplifies development and facilitates reuse of </w:t>
+      </w:r>
+      <w:r>
+        <w:rPr>
+          <w:lang w:val="en-GB"/>
+        </w:rPr>
+        <w:t xml:space="preserve">code components between frontend and backend (cf. </w:t>
+      </w:r>
+      <w:proofErr w:type="spellStart"/>
+      <w:r>
+        <w:rPr>
+          <w:lang w:val="en-GB"/>
+        </w:rPr>
+        <w:t>Stifter</w:t>
+      </w:r>
+      <w:proofErr w:type="spellEnd"/>
+      <w:r>
+        <w:rPr>
+          <w:lang w:val="en-GB"/>
+        </w:rPr>
+        <w:t xml:space="preserve"> 2016, p. 35).</w:t>
+      </w:r>
+    </w:p>
+    <w:p>
+      <w:pPr>
+        <w:rPr>
+          <w:lang w:val="en-GB"/>
+        </w:rPr>
+      </w:pPr>
+      <w:r>
+        <w:rPr>
+          <w:lang w:val="en-GB"/>
+        </w:rPr>
+        <w:t xml:space="preserve">With this application, users can start peer-to-peer audio and video conferences with each other. </w:t>
+      </w:r>
+      <w:r>
+        <w:rPr>
+          <w:lang w:val="en-GB"/>
+        </w:rPr>
+        <w:t xml:space="preserve">The video feed can be paused if one user wants to take a closer look at the video image, which might be difficult with a moving video feed. </w:t>
+      </w:r>
+      <w:r>
+        <w:rPr>
+          <w:lang w:val="en-GB"/>
+        </w:rPr>
+        <w:t xml:space="preserve">Additionally, they are able to exchange plain text messages, which can be useful </w:t>
+      </w:r>
+      <w:r>
+        <w:rPr>
+          <w:lang w:val="en-GB"/>
+        </w:rPr>
+        <w:t xml:space="preserve">in case one person is </w:t>
+      </w:r>
+      <w:r>
+        <w:rPr>
+          <w:lang w:val="en-GB"/>
+        </w:rPr>
+        <w:t xml:space="preserve">located in a loud environment where it is difficult </w:t>
+      </w:r>
+      <w:r>
+        <w:rPr>
+          <w:lang w:val="en-GB"/>
+        </w:rPr>
+        <w:t xml:space="preserve">to understand the other person. </w:t>
+      </w:r>
+      <w:r>
+        <w:rPr>
+          <w:lang w:val="en-GB"/>
+        </w:rPr>
+        <w:t xml:space="preserve">A special feature of </w:t>
+      </w:r>
+      <w:r>
+        <w:rPr>
+          <w:lang w:val="en-GB"/>
+        </w:rPr>
+        <w:t xml:space="preserve">the </w:t>
+      </w:r>
+      <w:r>
+        <w:rPr>
+          <w:lang w:val="en-GB"/>
+        </w:rPr>
+        <w:t>remote support application is that users are able to assist each other by drawing coloured indicators on top of the video feed. This is especially helpful when one person has more experience with the matter at hand than the other pers</w:t>
+      </w:r>
+      <w:r>
+        <w:rPr>
+          <w:lang w:val="en-GB"/>
+        </w:rPr>
+        <w:t>on.</w:t>
+      </w:r>
+    </w:p>
+    <w:p>
+      <w:pPr>
+        <w:rPr>
+          <w:lang w:val="en-GB"/>
+        </w:rPr>
+      </w:pPr>
+      <w:r>
+        <w:rPr>
+          <w:lang w:val="en-GB"/>
+        </w:rPr>
+        <w:lastRenderedPageBreak/>
+        <w:t xml:space="preserve">Since the aim of this thesis is to evaluate possibilities of using WebRTC in cross-platform mobile apps, the previously described existing management server from </w:t>
+      </w:r>
+      <w:proofErr w:type="spellStart"/>
+      <w:r>
+        <w:rPr>
+          <w:lang w:val="en-GB"/>
+        </w:rPr>
+        <w:t>Stifter</w:t>
+      </w:r>
+      <w:proofErr w:type="spellEnd"/>
+      <w:r>
+        <w:rPr>
+          <w:lang w:val="en-GB"/>
+        </w:rPr>
+        <w:t xml:space="preserve"> will be used for the signalling part. The user interface will be realised with cross-platform apps. In the end, it should be possible to start video calls from the existing web application to the cross-platform apps and vice versa. Furthermore, the same should be possible for the apps among themselves.</w:t>
+      </w:r>
+    </w:p>
+    <w:p>
+      <w:pPr>
+        <w:pStyle w:val="berschrift2"/>
+        <w:rPr>
+          <w:lang w:val="en-GB"/>
+        </w:rPr>
+      </w:pPr>
+      <w:r>
+        <w:rPr>
+          <w:lang w:val="en-GB"/>
+        </w:rPr>
+        <w:t>Necessary adjustments</w:t>
+      </w:r>
+    </w:p>
+    <w:p>
+      <w:pPr>
+        <w:rPr>
+          <w:lang w:val="en-GB"/>
+        </w:rPr>
+      </w:pPr>
+      <w:r>
+        <w:rPr>
+          <w:lang w:val="en-GB"/>
+        </w:rPr>
+        <w:t>In order to successfully communicate with the management server, it is first necessary to open a secure WebSocket connection. This is achieved by calling the URL of the server with the “</w:t>
+      </w:r>
+      <w:proofErr w:type="spellStart"/>
+      <w:r>
+        <w:rPr>
+          <w:lang w:val="en-GB"/>
+        </w:rPr>
+        <w:t>wss</w:t>
+      </w:r>
+      <w:proofErr w:type="spellEnd"/>
+      <w:proofErr w:type="gramStart"/>
+      <w:r>
+        <w:rPr>
+          <w:lang w:val="en-GB"/>
+        </w:rPr>
+        <w:t>:/</w:t>
+      </w:r>
+      <w:proofErr w:type="gramEnd"/>
+      <w:r>
+        <w:rPr>
+          <w:lang w:val="en-GB"/>
+        </w:rPr>
+        <w:t>/” protocol prefix instead of the “https://” used when requesting a web page. When the WebSocket connection has been successfully established, the management server responds with a welcome message that contains the new client’s unique ID. This ID will further be used to start peer connections between users.</w:t>
+      </w:r>
+    </w:p>
+    <w:p>
+      <w:pPr>
+        <w:rPr>
+          <w:lang w:val="en-GB"/>
+        </w:rPr>
+      </w:pPr>
+      <w:r>
+        <w:rPr>
+          <w:lang w:val="en-GB"/>
+        </w:rPr>
+        <w:t xml:space="preserve">Each time a new user connects to the management server, a message is broadcast to all connected clients in order to inform them about the available peers. This process is repeated when a user disconnects from the server, for instance by closing the application. The application is then responsible for providing a user interface that enables users to start calls with connected peers. When one user decides to call another, this is achieved by sending a call message with containing the ID of the collocutor to the management server. The server then relays this message to the peer with the matching ID (cf. </w:t>
+      </w:r>
+      <w:proofErr w:type="spellStart"/>
+      <w:r>
+        <w:rPr>
+          <w:lang w:val="en-GB"/>
+        </w:rPr>
+        <w:t>Stifter</w:t>
+      </w:r>
+      <w:proofErr w:type="spellEnd"/>
+      <w:r>
+        <w:rPr>
+          <w:lang w:val="en-GB"/>
+        </w:rPr>
+        <w:t xml:space="preserve"> 2016, p. 36). After that, the two peers start the signalling process that was described in Chapter </w:t>
+      </w:r>
+      <w:r>
+        <w:rPr>
+          <w:lang w:val="en-GB"/>
+        </w:rPr>
+        <w:fldChar w:fldCharType="begin"/>
+      </w:r>
+      <w:r>
+        <w:rPr>
+          <w:lang w:val="en-GB"/>
+        </w:rPr>
+        <w:instrText xml:space="preserve"> REF _Ref452216098 \r \h </w:instrText>
+      </w:r>
+      <w:r>
+        <w:rPr>
+          <w:lang w:val="en-GB"/>
+        </w:rPr>
+      </w:r>
+      <w:r>
+        <w:rPr>
+          <w:lang w:val="en-GB"/>
+        </w:rPr>
+        <w:fldChar w:fldCharType="separate"/>
+      </w:r>
+      <w:r>
+        <w:rPr>
+          <w:lang w:val="en-GB"/>
+        </w:rPr>
+        <w:t>2.6</w:t>
+      </w:r>
+      <w:r>
+        <w:rPr>
+          <w:lang w:val="en-GB"/>
+        </w:rPr>
+        <w:fldChar w:fldCharType="end"/>
+      </w:r>
+      <w:r>
+        <w:rPr>
+          <w:lang w:val="en-GB"/>
+        </w:rPr>
+        <w:t xml:space="preserve"> by exchanging their respective session description offers and answers, which results in the creation of a shared peer connection. Additionally, a data channel is opened to enable the two users to send text messages to each other. This data channel is also used for exchanging the drawing path information for the overlay indicator feature.</w:t>
+      </w:r>
+    </w:p>
+    <w:p>
+      <w:pPr>
+        <w:rPr>
+          <w:lang w:val="en-GB"/>
+        </w:rPr>
+      </w:pPr>
+      <w:r>
+        <w:rPr>
+          <w:lang w:val="en-GB"/>
+        </w:rPr>
+        <w:t xml:space="preserve">Due to the fact that the web application from </w:t>
+      </w:r>
+      <w:proofErr w:type="spellStart"/>
+      <w:r>
+        <w:rPr>
+          <w:lang w:val="en-GB"/>
+        </w:rPr>
+        <w:t>Stifter</w:t>
+      </w:r>
+      <w:proofErr w:type="spellEnd"/>
+      <w:r>
+        <w:rPr>
+          <w:lang w:val="en-GB"/>
+        </w:rPr>
+        <w:t xml:space="preserve"> (2016) was written in JavaScript, large portions of the existing code could be reused inside the</w:t>
+      </w:r>
+      <w:r>
+        <w:rPr>
+          <w:lang w:val="en-GB"/>
+        </w:rPr>
+        <w:t xml:space="preserve"> cross-platform app</w:t>
+      </w:r>
+      <w:r>
+        <w:rPr>
+          <w:lang w:val="en-GB"/>
+        </w:rPr>
+        <w:t xml:space="preserve"> </w:t>
+      </w:r>
+      <w:r>
+        <w:rPr>
+          <w:lang w:val="en-GB"/>
+        </w:rPr>
+        <w:t>with only small adaptations necessary to facilitate a working signalling communication between management server and app</w:t>
+      </w:r>
+      <w:r>
+        <w:rPr>
+          <w:lang w:val="en-GB"/>
+        </w:rPr>
+        <w:t>.</w:t>
+      </w:r>
+      <w:r>
+        <w:rPr>
+          <w:lang w:val="en-GB"/>
+        </w:rPr>
+        <w:t xml:space="preserve"> </w:t>
+      </w:r>
+      <w:r>
+        <w:rPr>
+          <w:lang w:val="en-GB"/>
+        </w:rPr>
+        <w:t xml:space="preserve">As a result, the main task of the </w:t>
+      </w:r>
+      <w:r>
+        <w:rPr>
+          <w:lang w:val="en-GB"/>
+        </w:rPr>
+        <w:t>app</w:t>
+      </w:r>
+      <w:r>
+        <w:rPr>
+          <w:lang w:val="en-GB"/>
+        </w:rPr>
+        <w:t xml:space="preserve"> development was to ensure a functioning integration of the cross-platform development framework and the plugins that enable the WebRTC functionality.</w:t>
+      </w:r>
+    </w:p>
+    <w:p>
+      <w:pPr>
+        <w:pStyle w:val="berschrift2"/>
+        <w:rPr>
+          <w:lang w:val="en-GB"/>
+        </w:rPr>
+      </w:pPr>
+      <w:r>
+        <w:rPr>
+          <w:lang w:val="en-GB"/>
+        </w:rPr>
+        <w:lastRenderedPageBreak/>
+        <w:t>Additional features to enhance user experience</w:t>
+      </w:r>
+    </w:p>
+    <w:p>
+      <w:pPr>
+        <w:rPr>
+          <w:lang w:val="en-GB"/>
+        </w:rPr>
+      </w:pPr>
+      <w:r>
+        <w:rPr>
+          <w:lang w:val="en-GB"/>
+        </w:rPr>
+        <w:t xml:space="preserve">As mentioned in Chapter </w:t>
+      </w:r>
+      <w:r>
+        <w:rPr>
+          <w:lang w:val="en-GB"/>
+        </w:rPr>
+        <w:fldChar w:fldCharType="begin"/>
+      </w:r>
+      <w:r>
+        <w:rPr>
+          <w:lang w:val="en-GB"/>
+        </w:rPr>
+        <w:instrText xml:space="preserve"> REF _Ref453256409 \r \h </w:instrText>
+      </w:r>
+      <w:r>
+        <w:rPr>
+          <w:lang w:val="en-GB"/>
+        </w:rPr>
+      </w:r>
+      <w:r>
+        <w:rPr>
+          <w:lang w:val="en-GB"/>
+        </w:rPr>
+        <w:fldChar w:fldCharType="separate"/>
+      </w:r>
+      <w:r>
+        <w:rPr>
+          <w:lang w:val="en-GB"/>
+        </w:rPr>
+        <w:t>3.2</w:t>
+      </w:r>
+      <w:r>
+        <w:rPr>
+          <w:lang w:val="en-GB"/>
+        </w:rPr>
+        <w:fldChar w:fldCharType="end"/>
+      </w:r>
+      <w:r>
+        <w:rPr>
+          <w:lang w:val="en-GB"/>
+        </w:rPr>
+        <w:t xml:space="preserve">, a substantial advantage of mobile apps is the </w:t>
+      </w:r>
+      <w:r>
+        <w:rPr>
+          <w:lang w:val="en-GB"/>
+        </w:rPr>
+        <w:t>circumstance</w:t>
+      </w:r>
+      <w:r>
+        <w:rPr>
+          <w:lang w:val="en-GB"/>
+        </w:rPr>
+        <w:t xml:space="preserve"> that they can deliver significantly enhanced user </w:t>
+      </w:r>
+      <w:r>
+        <w:rPr>
+          <w:lang w:val="en-GB"/>
+        </w:rPr>
+        <w:t>experienc</w:t>
+      </w:r>
+      <w:r>
+        <w:rPr>
+          <w:lang w:val="en-GB"/>
+        </w:rPr>
+        <w:t>e</w:t>
+      </w:r>
+      <w:r>
+        <w:rPr>
+          <w:lang w:val="en-GB"/>
+        </w:rPr>
+        <w:t xml:space="preserve"> </w:t>
+      </w:r>
+      <w:r>
+        <w:rPr>
+          <w:lang w:val="en-GB"/>
+        </w:rPr>
+        <w:t>compared to web apps</w:t>
+      </w:r>
+      <w:r>
+        <w:rPr>
+          <w:lang w:val="en-GB"/>
+        </w:rPr>
+        <w:t xml:space="preserve">. </w:t>
+      </w:r>
+      <w:r>
+        <w:rPr>
+          <w:lang w:val="en-GB"/>
+        </w:rPr>
+        <w:t>Therefore, it was decided to implement two additional features in order to create an appealing user experience for the cross-platform developed apps.</w:t>
+      </w:r>
     </w:p>
     <w:p>
       <w:pPr>
@@ -16876,217 +17502,38 @@
           <w:lang w:val="en-GB"/>
         </w:rPr>
       </w:pPr>
-      <w:bookmarkStart w:id="80" w:name="_Toc453231432"/>
-      <w:r>
-        <w:rPr>
-          <w:lang w:val="en-GB"/>
-        </w:rPr>
-        <w:t>Original state of the prototype server</w:t>
-      </w:r>
-      <w:bookmarkEnd w:id="80"/>
-    </w:p>
-    <w:p>
-      <w:pPr>
-        <w:rPr>
-          <w:lang w:val="en-GB"/>
-        </w:rPr>
-      </w:pPr>
-    </w:p>
-    <w:p>
-      <w:pPr>
-        <w:rPr>
-          <w:lang w:val="en-GB"/>
-        </w:rPr>
-      </w:pPr>
-    </w:p>
-    <w:p>
-      <w:pPr>
-        <w:rPr>
-          <w:lang w:val="en-GB"/>
-        </w:rPr>
-      </w:pPr>
-      <w:r>
-        <w:rPr>
-          <w:lang w:val="en-GB"/>
-        </w:rPr>
-        <w:t xml:space="preserve"># WHAT WAS DONE IN </w:t>
-      </w:r>
-      <w:proofErr w:type="gramStart"/>
-      <w:r>
-        <w:rPr>
-          <w:lang w:val="en-GB"/>
-        </w:rPr>
-        <w:t>BA1</w:t>
-      </w:r>
-      <w:proofErr w:type="gramEnd"/>
-    </w:p>
-    <w:p>
-      <w:pPr>
-        <w:rPr>
-          <w:lang w:val="en-GB"/>
-        </w:rPr>
-      </w:pPr>
-      <w:r>
-        <w:rPr>
-          <w:lang w:val="en-GB"/>
-        </w:rPr>
-        <w:t xml:space="preserve"># OVERVIEW OF PROTOTYPE WEBRTC SERVER (Functionality, Node.js, Signalling </w:t>
-      </w:r>
-      <w:proofErr w:type="spellStart"/>
-      <w:r>
-        <w:rPr>
-          <w:lang w:val="en-GB"/>
-        </w:rPr>
-        <w:t>über</w:t>
-      </w:r>
-      <w:proofErr w:type="spellEnd"/>
-      <w:r>
-        <w:rPr>
-          <w:lang w:val="en-GB"/>
-        </w:rPr>
-        <w:t xml:space="preserve"> </w:t>
-      </w:r>
-      <w:proofErr w:type="spellStart"/>
-      <w:r>
-        <w:rPr>
-          <w:lang w:val="en-GB"/>
-        </w:rPr>
-        <w:t>WebSockets</w:t>
-      </w:r>
-      <w:proofErr w:type="spellEnd"/>
-      <w:r>
-        <w:rPr>
-          <w:lang w:val="en-GB"/>
-        </w:rPr>
-        <w:t>)</w:t>
-      </w:r>
-    </w:p>
-    <w:p>
-      <w:pPr>
-        <w:rPr>
-          <w:lang w:val="en-GB"/>
-        </w:rPr>
-      </w:pPr>
-      <w:r>
-        <w:rPr>
-          <w:lang w:val="en-GB"/>
-        </w:rPr>
-        <w:t># ADVANTAGES AND LIMITATIONS OF THE PROTOTYPE SERVER</w:t>
-      </w:r>
-    </w:p>
-    <w:p>
-      <w:pPr>
-        <w:pStyle w:val="berschrift3"/>
-        <w:rPr>
-          <w:lang w:val="en-GB"/>
-        </w:rPr>
-      </w:pPr>
-      <w:bookmarkStart w:id="81" w:name="_Toc453231433"/>
-      <w:r>
-        <w:rPr>
-          <w:lang w:val="en-GB"/>
-        </w:rPr>
-        <w:t>Necessary steps</w:t>
-      </w:r>
-      <w:r>
-        <w:rPr>
-          <w:lang w:val="en-GB"/>
-        </w:rPr>
-        <w:t xml:space="preserve"> to communicate with the prototype server</w:t>
-      </w:r>
-      <w:bookmarkEnd w:id="81"/>
-    </w:p>
-    <w:p>
-      <w:pPr>
-        <w:rPr>
-          <w:lang w:val="en-GB"/>
-        </w:rPr>
-      </w:pPr>
-      <w:r>
-        <w:rPr>
-          <w:lang w:val="en-GB"/>
-        </w:rPr>
-        <w:t>In order to successfully communicate with the management server, it is first necessary to open a secure WebSocket connection. This is achieved by calling the URL of the server with the “</w:t>
-      </w:r>
-      <w:proofErr w:type="spellStart"/>
-      <w:r>
-        <w:rPr>
-          <w:lang w:val="en-GB"/>
-        </w:rPr>
-        <w:t>wss</w:t>
-      </w:r>
-      <w:proofErr w:type="spellEnd"/>
-      <w:proofErr w:type="gramStart"/>
-      <w:r>
-        <w:rPr>
-          <w:lang w:val="en-GB"/>
-        </w:rPr>
-        <w:t>:/</w:t>
-      </w:r>
-      <w:proofErr w:type="gramEnd"/>
-      <w:r>
-        <w:rPr>
-          <w:lang w:val="en-GB"/>
-        </w:rPr>
-        <w:t>/” protocol prefix instead of the “https://”</w:t>
-      </w:r>
-      <w:r>
-        <w:rPr>
-          <w:lang w:val="en-GB"/>
-        </w:rPr>
-        <w:t xml:space="preserve"> used when requesting a web page</w:t>
-      </w:r>
-      <w:r>
-        <w:rPr>
-          <w:lang w:val="en-GB"/>
-        </w:rPr>
-        <w:t>. When the WebSocket connection has been successfully established, the management server responds with a welcome message that contains the new client’s unique ID. This ID will further be used to start peer connections between users.</w:t>
-      </w:r>
-    </w:p>
-    <w:p>
-      <w:pPr>
-        <w:rPr>
-          <w:lang w:val="en-GB"/>
-        </w:rPr>
-      </w:pPr>
-      <w:r>
-        <w:rPr>
-          <w:lang w:val="en-GB"/>
-        </w:rPr>
-        <w:t>Each time a new user connects to the management server, a message is broadcast to all connected clients in order to inform them about the available peers. This process is repeated when a user disconnects from the server, for instance by closing the application.</w:t>
-      </w:r>
-      <w:r>
-        <w:rPr>
-          <w:lang w:val="en-GB"/>
-        </w:rPr>
-        <w:t xml:space="preserve"> The application is then responsible for providing a user interface that enables users to start calls with connected peers. When one user decides to call another, this is achieved by sending a call message with containing the ID of the collocutor to the management server. The server then relays this </w:t>
-      </w:r>
-      <w:r>
-        <w:rPr>
-          <w:lang w:val="en-GB"/>
-        </w:rPr>
-        <w:lastRenderedPageBreak/>
-        <w:t xml:space="preserve">message to the peer with the matching ID (cf. </w:t>
-      </w:r>
-      <w:proofErr w:type="spellStart"/>
-      <w:r>
-        <w:rPr>
-          <w:lang w:val="en-GB"/>
-        </w:rPr>
-        <w:t>Stifter</w:t>
-      </w:r>
-      <w:proofErr w:type="spellEnd"/>
-      <w:r>
-        <w:rPr>
-          <w:lang w:val="en-GB"/>
-        </w:rPr>
-        <w:t xml:space="preserve"> 2016, p. 36).</w:t>
-      </w:r>
-      <w:r>
-        <w:rPr>
-          <w:lang w:val="en-GB"/>
-        </w:rPr>
-        <w:t xml:space="preserve"> After that, the two peers start the signalling process that was described in Chapter </w:t>
+      <w:r>
+        <w:rPr>
+          <w:lang w:val="en-GB"/>
+        </w:rPr>
+        <w:t>Contact list</w:t>
+      </w:r>
+    </w:p>
+    <w:p>
+      <w:pPr>
+        <w:rPr>
+          <w:lang w:val="en-GB"/>
+        </w:rPr>
+      </w:pPr>
+      <w:r>
+        <w:rPr>
+          <w:lang w:val="en-GB"/>
+        </w:rPr>
+        <w:t>First, the Apache Cordova contact plugin (“</w:t>
+      </w:r>
+      <w:proofErr w:type="spellStart"/>
+      <w:r>
+        <w:rPr>
+          <w:lang w:val="en-GB"/>
+        </w:rPr>
+        <w:t>cordova</w:t>
+      </w:r>
+      <w:proofErr w:type="spellEnd"/>
+      <w:r>
+        <w:rPr>
+          <w:lang w:val="en-GB"/>
+        </w:rPr>
+        <w:t xml:space="preserve">-plugin-contacts”) was used to enhance the information displayed about available users. The feature retrieves all entries from the device’s contact list and tries to match the first and last names with the usernames provided by the management server. If a match is found, additional information about this contact is displayed in the available user section. This includes this user’s phone numbers and address. Consequently, it is possible that users of the cross-platform app start a phone call directly from the app, for instance when the internet connection has been lost and no WebRTC video streams are possible. Furthermore, app users could start navigation to the address of the other user if there are issues to be discussed in person. The technical implementation of the contact retrieval process is outlined in </w:t>
       </w:r>
       <w:r>
         <w:rPr>
@@ -17098,7 +17545,7 @@
         <w:rPr>
           <w:lang w:val="en-GB"/>
         </w:rPr>
-        <w:instrText xml:space="preserve"> REF _Ref452216098 \r \h </w:instrText>
+        <w:instrText xml:space="preserve"> REF _Ref453265088 \h </w:instrText>
       </w:r>
       <w:r>
         <w:rPr>
@@ -17112,10 +17559,13 @@
         <w:fldChar w:fldCharType="separate"/>
       </w:r>
       <w:r>
-        <w:rPr>
-          <w:lang w:val="en-GB"/>
-        </w:rPr>
-        <w:t>2.6</w:t>
+        <w:t xml:space="preserve">Listing </w:t>
+      </w:r>
+      <w:r>
+        <w:rPr>
+          <w:noProof/>
+        </w:rPr>
+        <w:t>3</w:t>
       </w:r>
       <w:r>
         <w:rPr>
@@ -17127,400 +17577,44 @@
         <w:rPr>
           <w:lang w:val="en-GB"/>
         </w:rPr>
-        <w:t xml:space="preserve"> by exchanging their respective session description offers and answers, which results in the creation of a shared peer connection. Additionally, a data channel is opened to enable the two users to send text messages to each other. This data channel is also used for exchanging the drawing path information for the overlay indicator feature.</w:t>
-      </w:r>
-    </w:p>
-    <w:p>
-      <w:pPr>
-        <w:rPr>
-          <w:lang w:val="en-GB"/>
-        </w:rPr>
-      </w:pPr>
-      <w:r>
-        <w:rPr>
-          <w:lang w:val="en-GB"/>
-        </w:rPr>
-        <w:t xml:space="preserve">As a result, the main task of the prototype development was </w:t>
-      </w:r>
-      <w:r>
-        <w:rPr>
-          <w:lang w:val="en-GB"/>
-        </w:rPr>
-        <w:t>to ensure a functioning integration of the cross-platform development framework and the plugins that enable the WebRTC functionality.</w:t>
-      </w:r>
-    </w:p>
-    <w:p>
-      <w:pPr>
-        <w:pStyle w:val="berschrift2"/>
-        <w:rPr>
-          <w:lang w:val="en-GB"/>
-        </w:rPr>
-      </w:pPr>
-      <w:bookmarkStart w:id="82" w:name="_Toc453231434"/>
-      <w:r>
-        <w:rPr>
-          <w:lang w:val="en-GB"/>
-        </w:rPr>
-        <w:t>Things to consider when developing WebRTC for cross-platform app</w:t>
-      </w:r>
-      <w:bookmarkEnd w:id="82"/>
-    </w:p>
-    <w:p>
-      <w:pPr>
-        <w:rPr>
-          <w:lang w:val="en-GB"/>
-        </w:rPr>
-      </w:pPr>
-      <w:proofErr w:type="spellStart"/>
-      <w:r>
-        <w:rPr>
-          <w:lang w:val="en-GB"/>
-        </w:rPr>
-        <w:t>Xanthopoulos</w:t>
-      </w:r>
-      <w:proofErr w:type="spellEnd"/>
-      <w:r>
-        <w:rPr>
-          <w:lang w:val="en-GB"/>
-        </w:rPr>
-        <w:t xml:space="preserve"> &amp; </w:t>
-      </w:r>
-      <w:proofErr w:type="spellStart"/>
-      <w:r>
-        <w:rPr>
-          <w:lang w:val="en-GB"/>
-        </w:rPr>
-        <w:t>Xinogalos</w:t>
-      </w:r>
-      <w:proofErr w:type="spellEnd"/>
-      <w:r>
-        <w:rPr>
-          <w:lang w:val="en-GB"/>
-        </w:rPr>
-        <w:t xml:space="preserve"> 2013</w:t>
-      </w:r>
-    </w:p>
-    <w:p>
-      <w:pPr>
-        <w:pStyle w:val="berschrift2"/>
-        <w:rPr>
-          <w:lang w:val="en-GB"/>
-        </w:rPr>
-      </w:pPr>
-      <w:bookmarkStart w:id="83" w:name="_Toc453231435"/>
-      <w:proofErr w:type="gramStart"/>
-      <w:r>
-        <w:rPr>
-          <w:lang w:val="en-GB"/>
-        </w:rPr>
-        <w:t>CONCRETE SOLUTION FOR DEMO IMPLEMENTATION?</w:t>
-      </w:r>
-      <w:bookmarkEnd w:id="83"/>
-      <w:proofErr w:type="gramEnd"/>
-    </w:p>
-    <w:p>
-      <w:pPr>
-        <w:pStyle w:val="berschrift2"/>
-        <w:rPr>
-          <w:lang w:val="en-GB"/>
-        </w:rPr>
-      </w:pPr>
-      <w:bookmarkStart w:id="84" w:name="_Toc453231436"/>
-      <w:r>
-        <w:rPr>
-          <w:lang w:val="en-GB"/>
-        </w:rPr>
-        <w:t>Implementation of web app in web view</w:t>
-      </w:r>
-      <w:bookmarkEnd w:id="84"/>
-    </w:p>
-    <w:p>
-      <w:pPr>
-        <w:rPr>
-          <w:lang w:val="en-GB"/>
-        </w:rPr>
-      </w:pPr>
-      <w:r>
-        <w:rPr>
-          <w:lang w:val="en-GB"/>
-        </w:rPr>
-        <w:t># DESCRIPTION/INSIGHTS OF PROCESS</w:t>
-      </w:r>
-    </w:p>
-    <w:p>
-      <w:pPr>
-        <w:pStyle w:val="berschrift2"/>
-        <w:rPr>
-          <w:lang w:val="en-GB"/>
-        </w:rPr>
-      </w:pPr>
-      <w:bookmarkStart w:id="85" w:name="_Toc453231437"/>
-      <w:r>
-        <w:rPr>
-          <w:lang w:val="en-GB"/>
-        </w:rPr>
-        <w:t>Implementation of cross-platform mobile apps</w:t>
-      </w:r>
-      <w:bookmarkEnd w:id="85"/>
-    </w:p>
-    <w:p>
-      <w:pPr>
-        <w:rPr>
-          <w:lang w:val="en-GB"/>
-        </w:rPr>
-      </w:pPr>
-      <w:r>
-        <w:rPr>
-          <w:lang w:val="en-GB"/>
-        </w:rPr>
-        <w:t># DESCRIPTION/INSIGHTS OF PROCESS</w:t>
-      </w:r>
-    </w:p>
-    <w:p>
-      <w:pPr>
-        <w:rPr>
-          <w:lang w:val="en-GB"/>
-        </w:rPr>
-      </w:pPr>
-      <w:r>
-        <w:rPr>
-          <w:lang w:val="en-GB"/>
-        </w:rPr>
-        <w:t># PROBLEMS DURING SETUP</w:t>
-      </w:r>
-    </w:p>
-    <w:p>
-      <w:pPr>
-        <w:rPr>
-          <w:lang w:val="en-GB"/>
-        </w:rPr>
-      </w:pPr>
-      <w:r>
-        <w:rPr>
-          <w:lang w:val="en-GB"/>
-        </w:rPr>
-        <w:t># CODE LISTINGS</w:t>
-      </w:r>
-    </w:p>
-    <w:p>
-      <w:pPr>
-        <w:pStyle w:val="berschrift3"/>
-        <w:rPr>
-          <w:lang w:val="en-GB"/>
-        </w:rPr>
-      </w:pPr>
-      <w:bookmarkStart w:id="86" w:name="_Toc453231438"/>
-      <w:r>
-        <w:rPr>
-          <w:lang w:val="en-GB"/>
-        </w:rPr>
-        <w:t>Crosswalk</w:t>
-      </w:r>
-      <w:bookmarkEnd w:id="86"/>
-    </w:p>
-    <w:p>
-      <w:pPr>
-        <w:pStyle w:val="berschrift3"/>
-        <w:rPr>
-          <w:lang w:val="en-GB"/>
-        </w:rPr>
-      </w:pPr>
-      <w:bookmarkStart w:id="87" w:name="_Toc453231439"/>
-      <w:proofErr w:type="spellStart"/>
-      <w:r>
-        <w:rPr>
-          <w:lang w:val="en-GB"/>
-        </w:rPr>
-        <w:t>OpenWebRTC</w:t>
-      </w:r>
-      <w:bookmarkEnd w:id="87"/>
-      <w:proofErr w:type="spellEnd"/>
-    </w:p>
-    <w:p>
-      <w:pPr>
-        <w:pStyle w:val="berschrift2"/>
-        <w:rPr>
-          <w:lang w:val="en-GB"/>
-        </w:rPr>
-      </w:pPr>
-      <w:bookmarkStart w:id="88" w:name="_Toc453231440"/>
-      <w:r>
-        <w:rPr>
-          <w:lang w:val="en-GB"/>
-        </w:rPr>
-        <w:t>Insights</w:t>
-      </w:r>
-      <w:bookmarkEnd w:id="88"/>
-    </w:p>
-    <w:p>
-      <w:pPr>
-        <w:rPr>
-          <w:lang w:val="en-GB"/>
-        </w:rPr>
-      </w:pPr>
-      <w:r>
-        <w:rPr>
-          <w:lang w:val="en-GB"/>
-        </w:rPr>
-        <w:t xml:space="preserve">A valuable insight during the cross-platform development process was that unlike desktop computers and laptops, smartphones are commonly equipped with multiple media devices, such as cameras and microphones. Thus, it is helpful to provide users with the possibility to select the desired media input. </w:t>
-      </w:r>
-      <w:r>
-        <w:rPr>
-          <w:lang w:val="en-GB"/>
-        </w:rPr>
-        <w:t>Especially for video conferencing, users might want to switch the camera mode between front-facing for face-to-face communication and back-facing for sharing the camera feed with another person.</w:t>
-      </w:r>
-    </w:p>
-    <w:p>
-      <w:pPr>
-        <w:rPr>
-          <w:lang w:val="en-GB"/>
-        </w:rPr>
-      </w:pPr>
-      <w:r>
-        <w:rPr>
-          <w:lang w:val="en-GB"/>
-        </w:rPr>
-        <w:lastRenderedPageBreak/>
-        <w:fldChar w:fldCharType="begin"/>
-      </w:r>
-      <w:r>
-        <w:rPr>
-          <w:lang w:val="en-GB"/>
-        </w:rPr>
-        <w:instrText xml:space="preserve"> REF _Ref453177544 \h </w:instrText>
-      </w:r>
-      <w:r>
-        <w:rPr>
-          <w:lang w:val="en-GB"/>
-        </w:rPr>
-      </w:r>
-      <w:r>
-        <w:rPr>
-          <w:lang w:val="en-GB"/>
-        </w:rPr>
-        <w:fldChar w:fldCharType="separate"/>
-      </w:r>
-      <w:r>
-        <w:t xml:space="preserve">Listing </w:t>
-      </w:r>
-      <w:r>
-        <w:rPr>
-          <w:noProof/>
-        </w:rPr>
-        <w:t>3</w:t>
-      </w:r>
-      <w:r>
-        <w:rPr>
-          <w:lang w:val="en-GB"/>
-        </w:rPr>
-        <w:fldChar w:fldCharType="end"/>
-      </w:r>
-      <w:r>
-        <w:rPr>
-          <w:lang w:val="en-GB"/>
-        </w:rPr>
-        <w:t xml:space="preserve"> describes a simple example of how a list of all attached media devices can be obtained. In order to enable the user to select a specific camera, the content of the </w:t>
-      </w:r>
-      <w:proofErr w:type="spellStart"/>
-      <w:r>
-        <w:rPr>
-          <w:i/>
-          <w:lang w:val="en-GB"/>
-        </w:rPr>
-        <w:t>videoDevices</w:t>
-      </w:r>
-      <w:proofErr w:type="spellEnd"/>
-      <w:r>
-        <w:rPr>
-          <w:i/>
-          <w:lang w:val="en-GB"/>
-        </w:rPr>
-        <w:t xml:space="preserve"> </w:t>
-      </w:r>
-      <w:r>
-        <w:rPr>
-          <w:lang w:val="en-GB"/>
-        </w:rPr>
-        <w:t xml:space="preserve">array could be displayed inside a select box. Upon selection of an option, the device ID from line 10 could be passed inside the constraints object of the </w:t>
-      </w:r>
-      <w:proofErr w:type="spellStart"/>
-      <w:proofErr w:type="gramStart"/>
-      <w:r>
-        <w:rPr>
-          <w:lang w:val="en-GB"/>
-        </w:rPr>
-        <w:t>navigator.getUserMedia</w:t>
-      </w:r>
-      <w:proofErr w:type="spellEnd"/>
-      <w:r>
-        <w:rPr>
-          <w:lang w:val="en-GB"/>
-        </w:rPr>
-        <w:t>(</w:t>
-      </w:r>
-      <w:proofErr w:type="gramEnd"/>
-      <w:r>
-        <w:rPr>
-          <w:lang w:val="en-GB"/>
-        </w:rPr>
-        <w:t xml:space="preserve">) call, resulting </w:t>
-      </w:r>
-      <w:r>
-        <w:rPr>
-          <w:lang w:val="en-GB"/>
-        </w:rPr>
-        <w:t>in the selection of the desired camera.</w:t>
-      </w:r>
-      <w:r>
-        <w:rPr>
-          <w:lang w:val="en-GB"/>
-        </w:rPr>
-        <w:t xml:space="preserve"> </w:t>
-      </w:r>
-      <w:r>
-        <w:rPr>
-          <w:lang w:val="en-GB"/>
-        </w:rPr>
-        <w:fldChar w:fldCharType="begin"/>
-      </w:r>
-      <w:r>
-        <w:rPr>
-          <w:lang w:val="en-GB"/>
-        </w:rPr>
-        <w:instrText xml:space="preserve"> REF _Ref453178773 \h </w:instrText>
-      </w:r>
-      <w:r>
-        <w:rPr>
-          <w:lang w:val="en-GB"/>
-        </w:rPr>
-      </w:r>
-      <w:r>
-        <w:rPr>
-          <w:lang w:val="en-GB"/>
-        </w:rPr>
-        <w:fldChar w:fldCharType="separate"/>
-      </w:r>
-      <w:r>
-        <w:t xml:space="preserve">Listing </w:t>
-      </w:r>
-      <w:r>
-        <w:rPr>
-          <w:noProof/>
-        </w:rPr>
-        <w:t>4</w:t>
-      </w:r>
-      <w:r>
-        <w:rPr>
-          <w:lang w:val="en-GB"/>
-        </w:rPr>
-        <w:fldChar w:fldCharType="end"/>
-      </w:r>
-      <w:r>
-        <w:rPr>
-          <w:lang w:val="en-GB"/>
-        </w:rPr>
-        <w:t xml:space="preserve"> below in line 8 provides insight on how this device ID can be used to request a specific camera.</w:t>
+        <w:t>.</w:t>
+      </w:r>
+    </w:p>
+    <w:p>
+      <w:pPr>
+        <w:rPr>
+          <w:lang w:val="en-GB"/>
+        </w:rPr>
+      </w:pPr>
+      <w:r>
+        <w:rPr>
+          <w:lang w:val="en-GB"/>
+        </w:rPr>
+        <w:t xml:space="preserve">It is important to note that this feature does not pose a threat </w:t>
+      </w:r>
+      <w:r>
+        <w:rPr>
+          <w:lang w:val="en-GB"/>
+        </w:rPr>
+        <w:t>with regard to</w:t>
+      </w:r>
+      <w:r>
+        <w:rPr>
+          <w:lang w:val="en-GB"/>
+        </w:rPr>
+        <w:t xml:space="preserve"> data privacy, since only information can be displayed that has been entered manually into the contact list by the user. It is not possible to access </w:t>
+      </w:r>
+      <w:r>
+        <w:rPr>
+          <w:lang w:val="en-GB"/>
+        </w:rPr>
+        <w:t xml:space="preserve">or retrieve information from </w:t>
+      </w:r>
+      <w:r>
+        <w:rPr>
+          <w:lang w:val="en-GB"/>
+        </w:rPr>
+        <w:t>the other person’s device.</w:t>
       </w:r>
     </w:p>
     <w:p>
@@ -17532,8 +17626,912 @@
           <w:noProof/>
           <w:lang w:val="de-DE" w:eastAsia="de-DE"/>
         </w:rPr>
+        <w:lastRenderedPageBreak/>
         <w:drawing>
-          <wp:inline distT="0" distB="0" distL="0" distR="0" wp14:anchorId="5B9D44C5" wp14:editId="3B643187">
+          <wp:inline distT="0" distB="0" distL="0" distR="0" wp14:anchorId="65B77076" wp14:editId="49623DCD">
+            <wp:extent cx="5219700" cy="4756310"/>
+            <wp:effectExtent l="0" t="0" r="0" b="6350"/>
+            <wp:docPr id="15" name="Grafik 15" descr="C:\xampp\htdocs\cross-platform-webrtc\thesis\images\code_contact_information.PNG"/>
+            <wp:cNvGraphicFramePr>
+              <a:graphicFrameLocks xmlns:a="http://schemas.openxmlformats.org/drawingml/2006/main" noChangeAspect="1"/>
+            </wp:cNvGraphicFramePr>
+            <a:graphic xmlns:a="http://schemas.openxmlformats.org/drawingml/2006/main">
+              <a:graphicData uri="http://schemas.openxmlformats.org/drawingml/2006/picture">
+                <pic:pic xmlns:pic="http://schemas.openxmlformats.org/drawingml/2006/picture">
+                  <pic:nvPicPr>
+                    <pic:cNvPr id="0" name="Picture 3" descr="C:\xampp\htdocs\cross-platform-webrtc\thesis\images\code_contact_information.PNG"/>
+                    <pic:cNvPicPr>
+                      <a:picLocks noChangeAspect="1" noChangeArrowheads="1"/>
+                    </pic:cNvPicPr>
+                  </pic:nvPicPr>
+                  <pic:blipFill>
+                    <a:blip r:embed="rId19">
+                      <a:extLst>
+                        <a:ext uri="{28A0092B-C50C-407E-A947-70E740481C1C}">
+                          <a14:useLocalDpi xmlns:a14="http://schemas.microsoft.com/office/drawing/2010/main" val="0"/>
+                        </a:ext>
+                      </a:extLst>
+                    </a:blip>
+                    <a:srcRect/>
+                    <a:stretch>
+                      <a:fillRect/>
+                    </a:stretch>
+                  </pic:blipFill>
+                  <pic:spPr bwMode="auto">
+                    <a:xfrm>
+                      <a:off x="0" y="0"/>
+                      <a:ext cx="5219700" cy="4756310"/>
+                    </a:xfrm>
+                    <a:prstGeom prst="rect">
+                      <a:avLst/>
+                    </a:prstGeom>
+                    <a:noFill/>
+                    <a:ln>
+                      <a:noFill/>
+                    </a:ln>
+                  </pic:spPr>
+                </pic:pic>
+              </a:graphicData>
+            </a:graphic>
+          </wp:inline>
+        </w:drawing>
+      </w:r>
+    </w:p>
+    <w:p>
+      <w:pPr>
+        <w:pStyle w:val="Beschriftung"/>
+        <w:rPr>
+          <w:lang w:val="en-GB"/>
+        </w:rPr>
+      </w:pPr>
+      <w:bookmarkStart w:id="79" w:name="_Ref453265088"/>
+      <w:r>
+        <w:t xml:space="preserve">Listing </w:t>
+      </w:r>
+      <w:fldSimple w:instr=" SEQ Listing \* ARABIC ">
+        <w:r>
+          <w:rPr>
+            <w:noProof/>
+          </w:rPr>
+          <w:t>3</w:t>
+        </w:r>
+      </w:fldSimple>
+      <w:bookmarkEnd w:id="79"/>
+      <w:r>
+        <w:t xml:space="preserve">: </w:t>
+      </w:r>
+      <w:proofErr w:type="spellStart"/>
+      <w:r>
+        <w:t>Retrieve</w:t>
+      </w:r>
+      <w:proofErr w:type="spellEnd"/>
+      <w:r>
+        <w:t xml:space="preserve"> </w:t>
+      </w:r>
+      <w:proofErr w:type="spellStart"/>
+      <w:r>
+        <w:t>information</w:t>
+      </w:r>
+      <w:proofErr w:type="spellEnd"/>
+      <w:r>
+        <w:t xml:space="preserve"> </w:t>
+      </w:r>
+      <w:proofErr w:type="spellStart"/>
+      <w:r>
+        <w:t>for</w:t>
+      </w:r>
+      <w:proofErr w:type="spellEnd"/>
+      <w:r>
+        <w:t xml:space="preserve"> </w:t>
+      </w:r>
+      <w:proofErr w:type="spellStart"/>
+      <w:r>
+        <w:t>another</w:t>
+      </w:r>
+      <w:proofErr w:type="spellEnd"/>
+      <w:r>
+        <w:t xml:space="preserve"> </w:t>
+      </w:r>
+      <w:proofErr w:type="spellStart"/>
+      <w:r>
+        <w:t>user</w:t>
+      </w:r>
+      <w:proofErr w:type="spellEnd"/>
+      <w:r>
+        <w:t xml:space="preserve"> </w:t>
+      </w:r>
+      <w:proofErr w:type="spellStart"/>
+      <w:r>
+        <w:t>from</w:t>
+      </w:r>
+      <w:proofErr w:type="spellEnd"/>
+      <w:r>
+        <w:t xml:space="preserve"> </w:t>
+      </w:r>
+      <w:proofErr w:type="spellStart"/>
+      <w:r>
+        <w:t>the</w:t>
+      </w:r>
+      <w:proofErr w:type="spellEnd"/>
+      <w:r>
+        <w:t xml:space="preserve"> </w:t>
+      </w:r>
+      <w:proofErr w:type="spellStart"/>
+      <w:r>
+        <w:t>contact</w:t>
+      </w:r>
+      <w:proofErr w:type="spellEnd"/>
+      <w:r>
+        <w:t xml:space="preserve"> </w:t>
+      </w:r>
+      <w:proofErr w:type="spellStart"/>
+      <w:r>
+        <w:t>list</w:t>
+      </w:r>
+      <w:proofErr w:type="spellEnd"/>
+      <w:r>
+        <w:t xml:space="preserve"> </w:t>
+      </w:r>
+      <w:proofErr w:type="spellStart"/>
+      <w:r>
+        <w:t>of</w:t>
+      </w:r>
+      <w:proofErr w:type="spellEnd"/>
+      <w:r>
+        <w:t xml:space="preserve"> </w:t>
+      </w:r>
+      <w:proofErr w:type="spellStart"/>
+      <w:r>
+        <w:t>the</w:t>
+      </w:r>
+      <w:proofErr w:type="spellEnd"/>
+      <w:r>
+        <w:t xml:space="preserve"> </w:t>
+      </w:r>
+      <w:proofErr w:type="spellStart"/>
+      <w:r>
+        <w:t>device</w:t>
+      </w:r>
+      <w:proofErr w:type="spellEnd"/>
+    </w:p>
+    <w:p>
+      <w:pPr>
+        <w:pStyle w:val="berschrift3"/>
+        <w:rPr>
+          <w:lang w:val="en-GB"/>
+        </w:rPr>
+      </w:pPr>
+      <w:r>
+        <w:rPr>
+          <w:lang w:val="en-GB"/>
+        </w:rPr>
+        <w:t>Battery status</w:t>
+      </w:r>
+    </w:p>
+    <w:p>
+      <w:pPr>
+        <w:rPr>
+          <w:lang w:val="en-GB"/>
+        </w:rPr>
+      </w:pPr>
+      <w:r>
+        <w:rPr>
+          <w:lang w:val="en-GB"/>
+        </w:rPr>
+        <w:t xml:space="preserve">Another useful feature in the context of video streaming </w:t>
+      </w:r>
+      <w:proofErr w:type="gramStart"/>
+      <w:r>
+        <w:rPr>
+          <w:lang w:val="en-GB"/>
+        </w:rPr>
+        <w:t>are</w:t>
+      </w:r>
+      <w:proofErr w:type="gramEnd"/>
+      <w:r>
+        <w:rPr>
+          <w:lang w:val="en-GB"/>
+        </w:rPr>
+        <w:t xml:space="preserve"> notifications about the device’s battery status. </w:t>
+      </w:r>
+      <w:r>
+        <w:rPr>
+          <w:lang w:val="en-GB"/>
+        </w:rPr>
+        <w:t>In the implementation of the apps, users are notified if they try to start a video stream when the</w:t>
+      </w:r>
+      <w:r>
+        <w:rPr>
+          <w:lang w:val="en-GB"/>
+        </w:rPr>
+        <w:t xml:space="preserve"> battery status drops beneath</w:t>
+      </w:r>
+      <w:r>
+        <w:rPr>
+          <w:lang w:val="en-GB"/>
+        </w:rPr>
+        <w:t xml:space="preserve"> a threshold that varies across different device types, but typically ranges within fifteen to twenty percent of the total battery charge. As a result, users are informed about the low battery status beforehand, and are less likely to use the app until the battery is completely drained.</w:t>
+      </w:r>
+    </w:p>
+    <w:p>
+      <w:pPr>
+        <w:rPr>
+          <w:lang w:val="en-GB"/>
+        </w:rPr>
+      </w:pPr>
+      <w:r>
+        <w:rPr>
+          <w:lang w:val="en-GB"/>
+        </w:rPr>
+        <w:t>For instance, information about the device’s battery status can be easily obtained using Apache Cordova’s plugin “</w:t>
+      </w:r>
+      <w:proofErr w:type="spellStart"/>
+      <w:r>
+        <w:rPr>
+          <w:lang w:val="en-GB"/>
+        </w:rPr>
+        <w:t>cordova</w:t>
+      </w:r>
+      <w:proofErr w:type="spellEnd"/>
+      <w:r>
+        <w:rPr>
+          <w:lang w:val="en-GB"/>
+        </w:rPr>
+        <w:t xml:space="preserve">-plugin-battery-status”. It adds three events to the app’s </w:t>
+      </w:r>
+      <w:r>
+        <w:rPr>
+          <w:i/>
+          <w:lang w:val="en-GB"/>
+        </w:rPr>
+        <w:t>window</w:t>
+      </w:r>
+      <w:r>
+        <w:rPr>
+          <w:lang w:val="en-GB"/>
+        </w:rPr>
+        <w:t xml:space="preserve"> object. First, </w:t>
+      </w:r>
+      <w:proofErr w:type="spellStart"/>
+      <w:r>
+        <w:rPr>
+          <w:i/>
+          <w:lang w:val="en-GB"/>
+        </w:rPr>
+        <w:t>batterystatus</w:t>
+      </w:r>
+      <w:proofErr w:type="spellEnd"/>
+      <w:r>
+        <w:rPr>
+          <w:lang w:val="en-GB"/>
+        </w:rPr>
+        <w:t xml:space="preserve">, which returns an object containing the remaining percentage of the battery’s charge available as well as information whether the device is plugged in or not. This event is called every time the </w:t>
+      </w:r>
+      <w:r>
+        <w:rPr>
+          <w:lang w:val="en-GB"/>
+        </w:rPr>
+        <w:lastRenderedPageBreak/>
+        <w:t xml:space="preserve">percentage value changes. </w:t>
+      </w:r>
+      <w:proofErr w:type="gramStart"/>
+      <w:r>
+        <w:rPr>
+          <w:lang w:val="en-GB"/>
+        </w:rPr>
+        <w:t xml:space="preserve">Second, </w:t>
+      </w:r>
+      <w:proofErr w:type="spellStart"/>
+      <w:r>
+        <w:rPr>
+          <w:i/>
+          <w:lang w:val="en-GB"/>
+        </w:rPr>
+        <w:t>batterylow</w:t>
+      </w:r>
+      <w:proofErr w:type="spellEnd"/>
+      <w:r>
+        <w:rPr>
+          <w:lang w:val="en-GB"/>
+        </w:rPr>
+        <w:t>, which is called when the battery charge drops beneath a device-specific threshold value.</w:t>
+      </w:r>
+      <w:proofErr w:type="gramEnd"/>
+      <w:r>
+        <w:rPr>
+          <w:lang w:val="en-GB"/>
+        </w:rPr>
+        <w:t xml:space="preserve"> </w:t>
+      </w:r>
+      <w:proofErr w:type="gramStart"/>
+      <w:r>
+        <w:rPr>
+          <w:lang w:val="en-GB"/>
+        </w:rPr>
+        <w:t xml:space="preserve">Third, </w:t>
+      </w:r>
+      <w:proofErr w:type="spellStart"/>
+      <w:r>
+        <w:rPr>
+          <w:i/>
+          <w:lang w:val="en-GB"/>
+        </w:rPr>
+        <w:t>batterycritical</w:t>
+      </w:r>
+      <w:proofErr w:type="spellEnd"/>
+      <w:r>
+        <w:rPr>
+          <w:lang w:val="en-GB"/>
+        </w:rPr>
+        <w:t xml:space="preserve">, which works in the same way as </w:t>
+      </w:r>
+      <w:proofErr w:type="spellStart"/>
+      <w:r>
+        <w:rPr>
+          <w:i/>
+          <w:lang w:val="en-GB"/>
+        </w:rPr>
+        <w:t>batterylow</w:t>
+      </w:r>
+      <w:proofErr w:type="spellEnd"/>
+      <w:r>
+        <w:rPr>
+          <w:lang w:val="en-GB"/>
+        </w:rPr>
+        <w:t>, but means that the device should be charged immediately.</w:t>
+      </w:r>
+      <w:proofErr w:type="gramEnd"/>
+    </w:p>
+    <w:p>
+      <w:pPr>
+        <w:rPr>
+          <w:lang w:val="en-GB"/>
+        </w:rPr>
+      </w:pPr>
+      <w:r>
+        <w:rPr>
+          <w:lang w:val="en-GB"/>
+        </w:rPr>
+        <w:fldChar w:fldCharType="begin"/>
+      </w:r>
+      <w:r>
+        <w:rPr>
+          <w:lang w:val="en-GB"/>
+        </w:rPr>
+        <w:instrText xml:space="preserve"> REF _Ref453258438 \h </w:instrText>
+      </w:r>
+      <w:r>
+        <w:rPr>
+          <w:lang w:val="en-GB"/>
+        </w:rPr>
+      </w:r>
+      <w:r>
+        <w:rPr>
+          <w:lang w:val="en-GB"/>
+        </w:rPr>
+        <w:fldChar w:fldCharType="separate"/>
+      </w:r>
+      <w:r>
+        <w:t xml:space="preserve">Listing </w:t>
+      </w:r>
+      <w:r>
+        <w:rPr>
+          <w:noProof/>
+        </w:rPr>
+        <w:t>3</w:t>
+      </w:r>
+      <w:r>
+        <w:rPr>
+          <w:lang w:val="en-GB"/>
+        </w:rPr>
+        <w:fldChar w:fldCharType="end"/>
+      </w:r>
+      <w:r>
+        <w:rPr>
+          <w:lang w:val="en-GB"/>
+        </w:rPr>
+        <w:t xml:space="preserve"> provides a simple example of how a user can be informed about the device’s low battery status using a built-in notification inside the app. </w:t>
+      </w:r>
+      <w:r>
+        <w:rPr>
+          <w:lang w:val="en-GB"/>
+        </w:rPr>
+        <w:t>Additionally, it would be possible to further enhance the programming logic using this information, for instance by automatically requesting a reduced video resolution and frame rate in order to prolong the battery’s performance if the battery status drops below an adjustable threshold value.</w:t>
+      </w:r>
+    </w:p>
+    <w:p>
+      <w:pPr>
+        <w:keepNext/>
+      </w:pPr>
+      <w:r>
+        <w:rPr>
+          <w:noProof/>
+          <w:lang w:val="de-DE" w:eastAsia="de-DE"/>
+        </w:rPr>
+        <w:drawing>
+          <wp:inline distT="0" distB="0" distL="0" distR="0" wp14:anchorId="70313731" wp14:editId="2B1F4E49">
+            <wp:extent cx="5038725" cy="2752725"/>
+            <wp:effectExtent l="0" t="0" r="9525" b="9525"/>
+            <wp:docPr id="12" name="Grafik 12" descr="C:\xampp\htdocs\cross-platform-webrtc\thesis\images\code_battery_status.PNG"/>
+            <wp:cNvGraphicFramePr>
+              <a:graphicFrameLocks xmlns:a="http://schemas.openxmlformats.org/drawingml/2006/main" noChangeAspect="1"/>
+            </wp:cNvGraphicFramePr>
+            <a:graphic xmlns:a="http://schemas.openxmlformats.org/drawingml/2006/main">
+              <a:graphicData uri="http://schemas.openxmlformats.org/drawingml/2006/picture">
+                <pic:pic xmlns:pic="http://schemas.openxmlformats.org/drawingml/2006/picture">
+                  <pic:nvPicPr>
+                    <pic:cNvPr id="0" name="Picture 1" descr="C:\xampp\htdocs\cross-platform-webrtc\thesis\images\code_battery_status.PNG"/>
+                    <pic:cNvPicPr>
+                      <a:picLocks noChangeAspect="1" noChangeArrowheads="1"/>
+                    </pic:cNvPicPr>
+                  </pic:nvPicPr>
+                  <pic:blipFill>
+                    <a:blip r:embed="rId20">
+                      <a:extLst>
+                        <a:ext uri="{28A0092B-C50C-407E-A947-70E740481C1C}">
+                          <a14:useLocalDpi xmlns:a14="http://schemas.microsoft.com/office/drawing/2010/main" val="0"/>
+                        </a:ext>
+                      </a:extLst>
+                    </a:blip>
+                    <a:srcRect/>
+                    <a:stretch>
+                      <a:fillRect/>
+                    </a:stretch>
+                  </pic:blipFill>
+                  <pic:spPr bwMode="auto">
+                    <a:xfrm>
+                      <a:off x="0" y="0"/>
+                      <a:ext cx="5038725" cy="2752725"/>
+                    </a:xfrm>
+                    <a:prstGeom prst="rect">
+                      <a:avLst/>
+                    </a:prstGeom>
+                    <a:noFill/>
+                    <a:ln>
+                      <a:noFill/>
+                    </a:ln>
+                  </pic:spPr>
+                </pic:pic>
+              </a:graphicData>
+            </a:graphic>
+          </wp:inline>
+        </w:drawing>
+      </w:r>
+    </w:p>
+    <w:p>
+      <w:pPr>
+        <w:pStyle w:val="Beschriftung"/>
+        <w:rPr>
+          <w:lang w:val="en-GB"/>
+        </w:rPr>
+      </w:pPr>
+      <w:bookmarkStart w:id="80" w:name="_Ref453258438"/>
+      <w:r>
+        <w:t xml:space="preserve">Listing </w:t>
+      </w:r>
+      <w:fldSimple w:instr=" SEQ Listing \* ARABIC ">
+        <w:r>
+          <w:rPr>
+            <w:noProof/>
+          </w:rPr>
+          <w:t>4</w:t>
+        </w:r>
+      </w:fldSimple>
+      <w:bookmarkEnd w:id="80"/>
+      <w:r>
+        <w:t xml:space="preserve">: </w:t>
+      </w:r>
+      <w:proofErr w:type="spellStart"/>
+      <w:r>
+        <w:t>Example</w:t>
+      </w:r>
+      <w:proofErr w:type="spellEnd"/>
+      <w:r>
+        <w:t xml:space="preserve"> </w:t>
+      </w:r>
+      <w:proofErr w:type="spellStart"/>
+      <w:r>
+        <w:t>of</w:t>
+      </w:r>
+      <w:proofErr w:type="spellEnd"/>
+      <w:r>
+        <w:t xml:space="preserve"> </w:t>
+      </w:r>
+      <w:proofErr w:type="spellStart"/>
+      <w:r>
+        <w:t>informing</w:t>
+      </w:r>
+      <w:proofErr w:type="spellEnd"/>
+      <w:r>
+        <w:t xml:space="preserve"> </w:t>
+      </w:r>
+      <w:proofErr w:type="spellStart"/>
+      <w:r>
+        <w:t>the</w:t>
+      </w:r>
+      <w:proofErr w:type="spellEnd"/>
+      <w:r>
+        <w:t xml:space="preserve"> </w:t>
+      </w:r>
+      <w:proofErr w:type="spellStart"/>
+      <w:r>
+        <w:t>user</w:t>
+      </w:r>
+      <w:proofErr w:type="spellEnd"/>
+      <w:r>
+        <w:t xml:space="preserve"> </w:t>
+      </w:r>
+      <w:proofErr w:type="spellStart"/>
+      <w:r>
+        <w:t>about</w:t>
+      </w:r>
+      <w:proofErr w:type="spellEnd"/>
+      <w:r>
+        <w:t xml:space="preserve"> a </w:t>
+      </w:r>
+      <w:proofErr w:type="spellStart"/>
+      <w:r>
+        <w:t>low</w:t>
+      </w:r>
+      <w:proofErr w:type="spellEnd"/>
+      <w:r>
+        <w:t xml:space="preserve"> </w:t>
+      </w:r>
+      <w:proofErr w:type="spellStart"/>
+      <w:r>
+        <w:t>battery</w:t>
+      </w:r>
+      <w:proofErr w:type="spellEnd"/>
+      <w:r>
+        <w:t xml:space="preserve"> </w:t>
+      </w:r>
+      <w:proofErr w:type="spellStart"/>
+      <w:r>
+        <w:t>status</w:t>
+      </w:r>
+      <w:proofErr w:type="spellEnd"/>
+      <w:r>
+        <w:t xml:space="preserve"> </w:t>
+      </w:r>
+      <w:proofErr w:type="spellStart"/>
+      <w:r>
+        <w:t>inside</w:t>
+      </w:r>
+      <w:proofErr w:type="spellEnd"/>
+      <w:r>
+        <w:t xml:space="preserve"> </w:t>
+      </w:r>
+      <w:proofErr w:type="spellStart"/>
+      <w:r>
+        <w:t>the</w:t>
+      </w:r>
+      <w:proofErr w:type="spellEnd"/>
+      <w:r>
+        <w:t xml:space="preserve"> </w:t>
+      </w:r>
+      <w:proofErr w:type="spellStart"/>
+      <w:r>
+        <w:t>application</w:t>
+      </w:r>
+      <w:proofErr w:type="spellEnd"/>
+    </w:p>
+    <w:p>
+      <w:pPr>
+        <w:pStyle w:val="berschrift2"/>
+        <w:rPr>
+          <w:lang w:val="en-GB"/>
+        </w:rPr>
+      </w:pPr>
+      <w:bookmarkStart w:id="81" w:name="_Toc453231436"/>
+      <w:r>
+        <w:rPr>
+          <w:lang w:val="en-GB"/>
+        </w:rPr>
+        <w:t>Implementation of web app in web view</w:t>
+      </w:r>
+      <w:bookmarkEnd w:id="81"/>
+    </w:p>
+    <w:p>
+      <w:pPr>
+        <w:rPr>
+          <w:lang w:val="en-GB"/>
+        </w:rPr>
+      </w:pPr>
+      <w:r>
+        <w:rPr>
+          <w:lang w:val="en-GB"/>
+        </w:rPr>
+        <w:t># DESCRIPTION/INSIGHTS OF PROCESS</w:t>
+      </w:r>
+    </w:p>
+    <w:p>
+      <w:pPr>
+        <w:pStyle w:val="berschrift2"/>
+        <w:rPr>
+          <w:lang w:val="en-GB"/>
+        </w:rPr>
+      </w:pPr>
+      <w:bookmarkStart w:id="82" w:name="_Toc453231437"/>
+      <w:r>
+        <w:rPr>
+          <w:lang w:val="en-GB"/>
+        </w:rPr>
+        <w:t>Implementation of cross-platform mobile apps</w:t>
+      </w:r>
+      <w:bookmarkEnd w:id="82"/>
+    </w:p>
+    <w:p>
+      <w:pPr>
+        <w:rPr>
+          <w:lang w:val="en-GB"/>
+        </w:rPr>
+      </w:pPr>
+      <w:r>
+        <w:rPr>
+          <w:lang w:val="en-GB"/>
+        </w:rPr>
+        <w:t># DESCRIPTION/INSIGHTS OF PROCESS</w:t>
+      </w:r>
+    </w:p>
+    <w:p>
+      <w:pPr>
+        <w:rPr>
+          <w:lang w:val="en-GB"/>
+        </w:rPr>
+      </w:pPr>
+      <w:r>
+        <w:rPr>
+          <w:lang w:val="en-GB"/>
+        </w:rPr>
+        <w:t># PROBLEMS DURING SETUP</w:t>
+      </w:r>
+    </w:p>
+    <w:p>
+      <w:pPr>
+        <w:rPr>
+          <w:lang w:val="en-GB"/>
+        </w:rPr>
+      </w:pPr>
+      <w:r>
+        <w:rPr>
+          <w:lang w:val="en-GB"/>
+        </w:rPr>
+        <w:t># CODE LISTINGS</w:t>
+      </w:r>
+    </w:p>
+    <w:p>
+      <w:pPr>
+        <w:pStyle w:val="berschrift3"/>
+        <w:rPr>
+          <w:lang w:val="en-GB"/>
+        </w:rPr>
+      </w:pPr>
+      <w:bookmarkStart w:id="83" w:name="_Toc453231438"/>
+      <w:r>
+        <w:rPr>
+          <w:lang w:val="en-GB"/>
+        </w:rPr>
+        <w:lastRenderedPageBreak/>
+        <w:t>Crosswalk</w:t>
+      </w:r>
+      <w:bookmarkEnd w:id="83"/>
+    </w:p>
+    <w:p>
+      <w:pPr>
+        <w:pStyle w:val="berschrift3"/>
+        <w:rPr>
+          <w:lang w:val="en-GB"/>
+        </w:rPr>
+      </w:pPr>
+      <w:bookmarkStart w:id="84" w:name="_Toc453231439"/>
+      <w:proofErr w:type="spellStart"/>
+      <w:r>
+        <w:rPr>
+          <w:lang w:val="en-GB"/>
+        </w:rPr>
+        <w:t>OpenWebRTC</w:t>
+      </w:r>
+      <w:bookmarkEnd w:id="84"/>
+      <w:proofErr w:type="spellEnd"/>
+    </w:p>
+    <w:p>
+      <w:pPr>
+        <w:pStyle w:val="berschrift2"/>
+        <w:rPr>
+          <w:lang w:val="en-GB"/>
+        </w:rPr>
+      </w:pPr>
+      <w:bookmarkStart w:id="85" w:name="_Toc453231440"/>
+      <w:r>
+        <w:rPr>
+          <w:lang w:val="en-GB"/>
+        </w:rPr>
+        <w:t>Insights</w:t>
+      </w:r>
+      <w:bookmarkEnd w:id="85"/>
+    </w:p>
+    <w:p>
+      <w:pPr>
+        <w:rPr>
+          <w:lang w:val="en-GB"/>
+        </w:rPr>
+      </w:pPr>
+      <w:r>
+        <w:rPr>
+          <w:lang w:val="en-GB"/>
+        </w:rPr>
+        <w:t xml:space="preserve">A valuable insight during the cross-platform development process was that unlike desktop computers and laptops, smartphones are commonly equipped with multiple media devices, such as cameras and microphones. Thus, it is helpful to provide users with the possibility to select the desired media input. </w:t>
+      </w:r>
+      <w:r>
+        <w:rPr>
+          <w:lang w:val="en-GB"/>
+        </w:rPr>
+        <w:t>Especially for video conferencing, users might want to switch the camera mode between front-facing for face-to-face communication and back-facing for sharing the camera feed with another person.</w:t>
+      </w:r>
+    </w:p>
+    <w:p>
+      <w:pPr>
+        <w:rPr>
+          <w:lang w:val="en-GB"/>
+        </w:rPr>
+      </w:pPr>
+      <w:r>
+        <w:rPr>
+          <w:lang w:val="en-GB"/>
+        </w:rPr>
+        <w:fldChar w:fldCharType="begin"/>
+      </w:r>
+      <w:r>
+        <w:rPr>
+          <w:lang w:val="en-GB"/>
+        </w:rPr>
+        <w:instrText xml:space="preserve"> REF _Ref453177544 \h </w:instrText>
+      </w:r>
+      <w:r>
+        <w:rPr>
+          <w:lang w:val="en-GB"/>
+        </w:rPr>
+      </w:r>
+      <w:r>
+        <w:rPr>
+          <w:lang w:val="en-GB"/>
+        </w:rPr>
+        <w:fldChar w:fldCharType="separate"/>
+      </w:r>
+      <w:r>
+        <w:t xml:space="preserve">Listing </w:t>
+      </w:r>
+      <w:r>
+        <w:rPr>
+          <w:noProof/>
+        </w:rPr>
+        <w:t>3</w:t>
+      </w:r>
+      <w:r>
+        <w:rPr>
+          <w:lang w:val="en-GB"/>
+        </w:rPr>
+        <w:fldChar w:fldCharType="end"/>
+      </w:r>
+      <w:r>
+        <w:rPr>
+          <w:lang w:val="en-GB"/>
+        </w:rPr>
+        <w:t xml:space="preserve"> describes a simple example of how a list of all attached media devices can be obtained. In order to enable the user to select a specific camera, the content of the </w:t>
+      </w:r>
+      <w:proofErr w:type="spellStart"/>
+      <w:r>
+        <w:rPr>
+          <w:i/>
+          <w:lang w:val="en-GB"/>
+        </w:rPr>
+        <w:t>videoDevices</w:t>
+      </w:r>
+      <w:proofErr w:type="spellEnd"/>
+      <w:r>
+        <w:rPr>
+          <w:i/>
+          <w:lang w:val="en-GB"/>
+        </w:rPr>
+        <w:t xml:space="preserve"> </w:t>
+      </w:r>
+      <w:r>
+        <w:rPr>
+          <w:lang w:val="en-GB"/>
+        </w:rPr>
+        <w:t xml:space="preserve">array could be displayed inside a select box. Upon selection of an option, the device ID from line 10 could be passed inside the constraints object of the </w:t>
+      </w:r>
+      <w:proofErr w:type="spellStart"/>
+      <w:proofErr w:type="gramStart"/>
+      <w:r>
+        <w:rPr>
+          <w:lang w:val="en-GB"/>
+        </w:rPr>
+        <w:t>navigator.getUserMedia</w:t>
+      </w:r>
+      <w:proofErr w:type="spellEnd"/>
+      <w:r>
+        <w:rPr>
+          <w:lang w:val="en-GB"/>
+        </w:rPr>
+        <w:t>(</w:t>
+      </w:r>
+      <w:proofErr w:type="gramEnd"/>
+      <w:r>
+        <w:rPr>
+          <w:lang w:val="en-GB"/>
+        </w:rPr>
+        <w:t xml:space="preserve">) call, resulting </w:t>
+      </w:r>
+      <w:r>
+        <w:rPr>
+          <w:lang w:val="en-GB"/>
+        </w:rPr>
+        <w:t>in the selection of the desired camera.</w:t>
+      </w:r>
+      <w:r>
+        <w:rPr>
+          <w:lang w:val="en-GB"/>
+        </w:rPr>
+        <w:t xml:space="preserve"> </w:t>
+      </w:r>
+      <w:r>
+        <w:rPr>
+          <w:lang w:val="en-GB"/>
+        </w:rPr>
+        <w:fldChar w:fldCharType="begin"/>
+      </w:r>
+      <w:r>
+        <w:rPr>
+          <w:lang w:val="en-GB"/>
+        </w:rPr>
+        <w:instrText xml:space="preserve"> REF _Ref453178773 \h </w:instrText>
+      </w:r>
+      <w:r>
+        <w:rPr>
+          <w:lang w:val="en-GB"/>
+        </w:rPr>
+      </w:r>
+      <w:r>
+        <w:rPr>
+          <w:lang w:val="en-GB"/>
+        </w:rPr>
+        <w:fldChar w:fldCharType="separate"/>
+      </w:r>
+      <w:r>
+        <w:t xml:space="preserve">Listing </w:t>
+      </w:r>
+      <w:r>
+        <w:rPr>
+          <w:noProof/>
+        </w:rPr>
+        <w:t>4</w:t>
+      </w:r>
+      <w:r>
+        <w:rPr>
+          <w:lang w:val="en-GB"/>
+        </w:rPr>
+        <w:fldChar w:fldCharType="end"/>
+      </w:r>
+      <w:r>
+        <w:rPr>
+          <w:lang w:val="en-GB"/>
+        </w:rPr>
+        <w:t xml:space="preserve"> below in line 8 provides insight on how this device ID can be used to request a specific camera.</w:t>
+      </w:r>
+    </w:p>
+    <w:p>
+      <w:pPr>
+        <w:keepNext/>
+      </w:pPr>
+      <w:r>
+        <w:rPr>
+          <w:noProof/>
+          <w:lang w:val="de-DE" w:eastAsia="de-DE"/>
+        </w:rPr>
+        <w:lastRenderedPageBreak/>
+        <w:drawing>
+          <wp:inline distT="0" distB="0" distL="0" distR="0" wp14:anchorId="6B0B072E" wp14:editId="211F668D">
             <wp:extent cx="5219700" cy="5627755"/>
             <wp:effectExtent l="0" t="0" r="0" b="0"/>
             <wp:docPr id="8" name="Grafik 8" descr="C:\xampp\htdocs\cross-platform-webrtc\thesis\images\code_media_devices.PNG"/>
@@ -17550,7 +18548,7 @@
                     </pic:cNvPicPr>
                   </pic:nvPicPr>
                   <pic:blipFill>
-                    <a:blip r:embed="rId19">
+                    <a:blip r:embed="rId21">
                       <a:extLst>
                         <a:ext uri="{28A0092B-C50C-407E-A947-70E740481C1C}">
                           <a14:useLocalDpi xmlns:a14="http://schemas.microsoft.com/office/drawing/2010/main" val="0"/>
@@ -17589,8 +18587,8 @@
           <w:lang w:val="en-GB"/>
         </w:rPr>
       </w:pPr>
-      <w:bookmarkStart w:id="89" w:name="_Ref453177544"/>
-      <w:bookmarkStart w:id="90" w:name="_Toc453231465"/>
+      <w:bookmarkStart w:id="86" w:name="_Ref453177544"/>
+      <w:bookmarkStart w:id="87" w:name="_Toc453231465"/>
       <w:r>
         <w:t xml:space="preserve">Listing </w:t>
       </w:r>
@@ -17599,10 +18597,10 @@
           <w:rPr>
             <w:noProof/>
           </w:rPr>
-          <w:t>3</w:t>
+          <w:t>5</w:t>
         </w:r>
       </w:fldSimple>
-      <w:bookmarkEnd w:id="89"/>
+      <w:bookmarkEnd w:id="86"/>
       <w:r>
         <w:t xml:space="preserve">: </w:t>
       </w:r>
@@ -17674,150 +18672,150 @@
       <w:r>
         <w:t>device</w:t>
       </w:r>
-      <w:bookmarkEnd w:id="90"/>
-      <w:proofErr w:type="spellEnd"/>
-    </w:p>
-    <w:p>
-      <w:pPr>
-        <w:rPr>
-          <w:lang w:val="en-GB"/>
-        </w:rPr>
-      </w:pPr>
-      <w:r>
-        <w:rPr>
-          <w:lang w:val="en-GB"/>
-        </w:rPr>
-        <w:t xml:space="preserve">Furthermore, developers can provide additional user experience in their apps by considering changing network conditions and react to them in a sensible way. </w:t>
+      <w:bookmarkEnd w:id="87"/>
+      <w:proofErr w:type="spellEnd"/>
+    </w:p>
+    <w:p>
+      <w:pPr>
+        <w:rPr>
+          <w:lang w:val="en-GB"/>
+        </w:rPr>
+      </w:pPr>
+      <w:r>
+        <w:rPr>
+          <w:lang w:val="en-GB"/>
+        </w:rPr>
+        <w:t xml:space="preserve">Furthermore, developers can provide additional user experience in their apps by considering changing network conditions and react to them in a sensible way. During the WebRTC connection setup, for instance, it is possible to request lower video </w:t>
+      </w:r>
+      <w:r>
+        <w:rPr>
+          <w:lang w:val="en-GB"/>
+        </w:rPr>
+        <w:t xml:space="preserve">quality and framerates when a device is located inside a network with low bandwidth. </w:t>
+      </w:r>
+      <w:r>
+        <w:rPr>
+          <w:lang w:val="en-GB"/>
+        </w:rPr>
+        <w:t xml:space="preserve">Additionally, </w:t>
+      </w:r>
+      <w:r>
+        <w:rPr>
+          <w:lang w:val="en-GB"/>
+        </w:rPr>
+        <w:t xml:space="preserve">the app could automatically try to re-establish a </w:t>
+      </w:r>
+      <w:proofErr w:type="spellStart"/>
+      <w:r>
+        <w:rPr>
+          <w:lang w:val="en-GB"/>
+        </w:rPr>
+        <w:t>PeerConnection</w:t>
+      </w:r>
+      <w:proofErr w:type="spellEnd"/>
+      <w:r>
+        <w:rPr>
+          <w:lang w:val="en-GB"/>
+        </w:rPr>
+        <w:t xml:space="preserve"> if it was interrupted due to network loss</w:t>
+      </w:r>
+      <w:r>
+        <w:rPr>
+          <w:lang w:val="en-GB"/>
+        </w:rPr>
+        <w:t xml:space="preserve"> (cf. Singh &amp; Buford 2016)</w:t>
+      </w:r>
+      <w:r>
+        <w:rPr>
+          <w:lang w:val="en-GB"/>
+        </w:rPr>
+        <w:t>.</w:t>
+      </w:r>
+    </w:p>
+    <w:p>
+      <w:pPr>
+        <w:rPr>
+          <w:lang w:val="en-GB"/>
+        </w:rPr>
+      </w:pPr>
+      <w:r>
+        <w:rPr>
+          <w:lang w:val="en-GB"/>
+        </w:rPr>
+        <w:t xml:space="preserve">An example of how lower video quality can be requested using </w:t>
+      </w:r>
+      <w:proofErr w:type="spellStart"/>
+      <w:proofErr w:type="gramStart"/>
+      <w:r>
+        <w:rPr>
+          <w:lang w:val="en-GB"/>
+        </w:rPr>
+        <w:t>navigator.getUserMedia</w:t>
+      </w:r>
+      <w:proofErr w:type="spellEnd"/>
+      <w:r>
+        <w:rPr>
+          <w:lang w:val="en-GB"/>
+        </w:rPr>
+        <w:t>(</w:t>
+      </w:r>
+      <w:proofErr w:type="gramEnd"/>
+      <w:r>
+        <w:rPr>
+          <w:lang w:val="en-GB"/>
+        </w:rPr>
+        <w:t xml:space="preserve">) is outlined in </w:t>
+      </w:r>
+      <w:r>
+        <w:rPr>
+          <w:lang w:val="en-GB"/>
+        </w:rPr>
+        <w:fldChar w:fldCharType="begin"/>
+      </w:r>
+      <w:r>
+        <w:rPr>
+          <w:lang w:val="en-GB"/>
+        </w:rPr>
+        <w:instrText xml:space="preserve"> REF _Ref453178773 \h </w:instrText>
+      </w:r>
+      <w:r>
+        <w:rPr>
+          <w:lang w:val="en-GB"/>
+        </w:rPr>
+      </w:r>
+      <w:r>
+        <w:rPr>
+          <w:lang w:val="en-GB"/>
+        </w:rPr>
+        <w:fldChar w:fldCharType="separate"/>
+      </w:r>
+      <w:r>
+        <w:t xml:space="preserve">Listing </w:t>
+      </w:r>
+      <w:r>
+        <w:rPr>
+          <w:noProof/>
+        </w:rPr>
+        <w:t>4</w:t>
+      </w:r>
+      <w:r>
+        <w:rPr>
+          <w:lang w:val="en-GB"/>
+        </w:rPr>
+        <w:fldChar w:fldCharType="end"/>
+      </w:r>
+      <w:r>
+        <w:rPr>
+          <w:lang w:val="en-GB"/>
+        </w:rPr>
+        <w:t xml:space="preserve">. In line 7, an additional optional parameter array is passed to the video access request, containing special attributes </w:t>
       </w:r>
       <w:r>
         <w:rPr>
           <w:lang w:val="en-GB"/>
         </w:rPr>
         <w:lastRenderedPageBreak/>
-        <w:t xml:space="preserve">During the WebRTC connection setup, for instance, it is possible to request lower video </w:t>
-      </w:r>
-      <w:r>
-        <w:rPr>
-          <w:lang w:val="en-GB"/>
-        </w:rPr>
-        <w:t xml:space="preserve">quality and framerates when a device is located inside a network with low bandwidth. </w:t>
-      </w:r>
-      <w:r>
-        <w:rPr>
-          <w:lang w:val="en-GB"/>
-        </w:rPr>
-        <w:t xml:space="preserve">Additionally, </w:t>
-      </w:r>
-      <w:r>
-        <w:rPr>
-          <w:lang w:val="en-GB"/>
-        </w:rPr>
-        <w:t xml:space="preserve">the app could automatically try to re-establish a </w:t>
-      </w:r>
-      <w:proofErr w:type="spellStart"/>
-      <w:r>
-        <w:rPr>
-          <w:lang w:val="en-GB"/>
-        </w:rPr>
-        <w:t>PeerConnection</w:t>
-      </w:r>
-      <w:proofErr w:type="spellEnd"/>
-      <w:r>
-        <w:rPr>
-          <w:lang w:val="en-GB"/>
-        </w:rPr>
-        <w:t xml:space="preserve"> if it was interrupted due to network loss</w:t>
-      </w:r>
-      <w:r>
-        <w:rPr>
-          <w:lang w:val="en-GB"/>
-        </w:rPr>
-        <w:t xml:space="preserve"> (cf. Singh &amp; Buford 2016)</w:t>
-      </w:r>
-      <w:r>
-        <w:rPr>
-          <w:lang w:val="en-GB"/>
-        </w:rPr>
-        <w:t>.</w:t>
-      </w:r>
-    </w:p>
-    <w:p>
-      <w:pPr>
-        <w:rPr>
-          <w:lang w:val="en-GB"/>
-        </w:rPr>
-      </w:pPr>
-      <w:r>
-        <w:rPr>
-          <w:lang w:val="en-GB"/>
-        </w:rPr>
-        <w:t xml:space="preserve">An example of how lower video quality can be requested using </w:t>
-      </w:r>
-      <w:proofErr w:type="spellStart"/>
-      <w:proofErr w:type="gramStart"/>
-      <w:r>
-        <w:rPr>
-          <w:lang w:val="en-GB"/>
-        </w:rPr>
-        <w:t>navigator.getUserMedia</w:t>
-      </w:r>
-      <w:proofErr w:type="spellEnd"/>
-      <w:r>
-        <w:rPr>
-          <w:lang w:val="en-GB"/>
-        </w:rPr>
-        <w:t>(</w:t>
-      </w:r>
-      <w:proofErr w:type="gramEnd"/>
-      <w:r>
-        <w:rPr>
-          <w:lang w:val="en-GB"/>
-        </w:rPr>
-        <w:t xml:space="preserve">) is outlined in </w:t>
-      </w:r>
-      <w:r>
-        <w:rPr>
-          <w:lang w:val="en-GB"/>
-        </w:rPr>
-        <w:fldChar w:fldCharType="begin"/>
-      </w:r>
-      <w:r>
-        <w:rPr>
-          <w:lang w:val="en-GB"/>
-        </w:rPr>
-        <w:instrText xml:space="preserve"> REF _Ref453178773 \h </w:instrText>
-      </w:r>
-      <w:r>
-        <w:rPr>
-          <w:lang w:val="en-GB"/>
-        </w:rPr>
-      </w:r>
-      <w:r>
-        <w:rPr>
-          <w:lang w:val="en-GB"/>
-        </w:rPr>
-        <w:fldChar w:fldCharType="separate"/>
-      </w:r>
-      <w:r>
-        <w:t xml:space="preserve">Listing </w:t>
-      </w:r>
-      <w:r>
-        <w:rPr>
-          <w:noProof/>
-        </w:rPr>
-        <w:t>4</w:t>
-      </w:r>
-      <w:r>
-        <w:rPr>
-          <w:lang w:val="en-GB"/>
-        </w:rPr>
-        <w:fldChar w:fldCharType="end"/>
-      </w:r>
-      <w:r>
-        <w:rPr>
-          <w:lang w:val="en-GB"/>
-        </w:rPr>
-        <w:t>. In line 7, an additional optional parameter array is passed to the video access request, containing special attributes such as a specific camera and a video resolution of 640 x 480 pixels at most, thus limiting the data transfer for the video stream.</w:t>
+        <w:t>such as a specific camera and a video resolution of 640 x 480 pixels at most, thus limiting the data transfer for the video stream.</w:t>
       </w:r>
     </w:p>
     <w:p>
@@ -17830,7 +18828,7 @@
           <w:lang w:val="de-DE" w:eastAsia="de-DE"/>
         </w:rPr>
         <w:drawing>
-          <wp:inline distT="0" distB="0" distL="0" distR="0" wp14:anchorId="11BF3F58" wp14:editId="70EDDE6B">
+          <wp:inline distT="0" distB="0" distL="0" distR="0" wp14:anchorId="4CADE5FF" wp14:editId="465D3902">
             <wp:extent cx="5219700" cy="3193128"/>
             <wp:effectExtent l="0" t="0" r="0" b="7620"/>
             <wp:docPr id="13" name="Grafik 13" descr="C:\xampp\htdocs\cross-platform-webrtc\thesis\images\code_media_constraints.PNG"/>
@@ -17847,7 +18845,7 @@
                     </pic:cNvPicPr>
                   </pic:nvPicPr>
                   <pic:blipFill>
-                    <a:blip r:embed="rId20">
+                    <a:blip r:embed="rId22">
                       <a:extLst>
                         <a:ext uri="{28A0092B-C50C-407E-A947-70E740481C1C}">
                           <a14:useLocalDpi xmlns:a14="http://schemas.microsoft.com/office/drawing/2010/main" val="0"/>
@@ -17883,8 +18881,8 @@
       <w:pPr>
         <w:pStyle w:val="Beschriftung"/>
       </w:pPr>
-      <w:bookmarkStart w:id="91" w:name="_Ref453178773"/>
-      <w:bookmarkStart w:id="92" w:name="_Toc453231466"/>
+      <w:bookmarkStart w:id="88" w:name="_Ref453178773"/>
+      <w:bookmarkStart w:id="89" w:name="_Toc453231466"/>
       <w:r>
         <w:t xml:space="preserve">Listing </w:t>
       </w:r>
@@ -17893,10 +18891,10 @@
           <w:rPr>
             <w:noProof/>
           </w:rPr>
-          <w:t>4</w:t>
+          <w:t>6</w:t>
         </w:r>
       </w:fldSimple>
-      <w:bookmarkEnd w:id="91"/>
+      <w:bookmarkEnd w:id="88"/>
       <w:r>
         <w:t xml:space="preserve">: </w:t>
       </w:r>
@@ -17960,7 +18958,7 @@
       <w:r>
         <w:t>attributes</w:t>
       </w:r>
-      <w:bookmarkEnd w:id="92"/>
+      <w:bookmarkEnd w:id="89"/>
       <w:proofErr w:type="spellEnd"/>
     </w:p>
     <w:p>
@@ -17985,8 +18983,8 @@
           <w:lang w:val="en-GB"/>
         </w:rPr>
       </w:pPr>
-      <w:bookmarkStart w:id="93" w:name="_Ref451694732"/>
-      <w:bookmarkStart w:id="94" w:name="_Toc453231441"/>
+      <w:bookmarkStart w:id="90" w:name="_Ref451694732"/>
+      <w:bookmarkStart w:id="91" w:name="_Toc453231441"/>
       <w:r>
         <w:rPr>
           <w:lang w:val="en-GB"/>
@@ -17994,8 +18992,8 @@
         <w:lastRenderedPageBreak/>
         <w:t>Evaluation</w:t>
       </w:r>
-      <w:bookmarkEnd w:id="93"/>
-      <w:bookmarkEnd w:id="94"/>
+      <w:bookmarkEnd w:id="90"/>
+      <w:bookmarkEnd w:id="91"/>
     </w:p>
     <w:p>
       <w:pPr>
@@ -18125,14 +19123,14 @@
           <w:lang w:val="en-GB"/>
         </w:rPr>
       </w:pPr>
-      <w:bookmarkStart w:id="95" w:name="_Toc453231442"/>
+      <w:bookmarkStart w:id="92" w:name="_Toc453231442"/>
       <w:r>
         <w:rPr>
           <w:lang w:val="en-GB"/>
         </w:rPr>
         <w:t>Setup</w:t>
       </w:r>
-      <w:bookmarkEnd w:id="95"/>
+      <w:bookmarkEnd w:id="92"/>
     </w:p>
     <w:p>
       <w:pPr>
@@ -18141,14 +19139,14 @@
           <w:lang w:val="en-GB"/>
         </w:rPr>
       </w:pPr>
-      <w:bookmarkStart w:id="96" w:name="_Toc453231443"/>
+      <w:bookmarkStart w:id="93" w:name="_Toc453231443"/>
       <w:r>
         <w:rPr>
           <w:lang w:val="en-GB"/>
         </w:rPr>
         <w:t>Method</w:t>
       </w:r>
-      <w:bookmarkEnd w:id="96"/>
+      <w:bookmarkEnd w:id="93"/>
     </w:p>
     <w:p>
       <w:pPr>
@@ -18157,14 +19155,14 @@
           <w:lang w:val="en-GB"/>
         </w:rPr>
       </w:pPr>
-      <w:bookmarkStart w:id="97" w:name="_Toc453231444"/>
+      <w:bookmarkStart w:id="94" w:name="_Toc453231444"/>
       <w:r>
         <w:rPr>
           <w:lang w:val="en-GB"/>
         </w:rPr>
         <w:t>Results</w:t>
       </w:r>
-      <w:bookmarkEnd w:id="97"/>
+      <w:bookmarkEnd w:id="94"/>
     </w:p>
     <w:p>
       <w:pPr>
@@ -18188,7 +19186,7 @@
           <w:lang w:val="en-GB"/>
         </w:rPr>
       </w:pPr>
-      <w:bookmarkStart w:id="98" w:name="_Toc453231445"/>
+      <w:bookmarkStart w:id="95" w:name="_Toc453231445"/>
       <w:r>
         <w:rPr>
           <w:lang w:val="en-GB"/>
@@ -18196,7 +19194,7 @@
         <w:lastRenderedPageBreak/>
         <w:t>Outlook</w:t>
       </w:r>
-      <w:bookmarkEnd w:id="98"/>
+      <w:bookmarkEnd w:id="95"/>
     </w:p>
     <w:p>
       <w:pPr>
@@ -18332,14 +19330,14 @@
           <w:lang w:val="en-GB"/>
         </w:rPr>
       </w:pPr>
-      <w:bookmarkStart w:id="99" w:name="_Toc453231446"/>
+      <w:bookmarkStart w:id="96" w:name="_Toc453231446"/>
       <w:r>
         <w:rPr>
           <w:lang w:val="en-GB"/>
         </w:rPr>
         <w:t>The future of WebRTC</w:t>
       </w:r>
-      <w:bookmarkEnd w:id="99"/>
+      <w:bookmarkEnd w:id="96"/>
     </w:p>
     <w:p>
       <w:pPr>
@@ -18512,14 +19510,14 @@
           <w:lang w:val="en-GB"/>
         </w:rPr>
       </w:pPr>
-      <w:bookmarkStart w:id="100" w:name="_Toc453231447"/>
+      <w:bookmarkStart w:id="97" w:name="_Toc453231447"/>
       <w:r>
         <w:rPr>
           <w:lang w:val="en-GB"/>
         </w:rPr>
         <w:t>User management and authentication</w:t>
       </w:r>
-      <w:bookmarkEnd w:id="100"/>
+      <w:bookmarkEnd w:id="97"/>
     </w:p>
     <w:p>
       <w:pPr>
@@ -18653,14 +19651,14 @@
           <w:lang w:val="en-GB"/>
         </w:rPr>
       </w:pPr>
-      <w:bookmarkStart w:id="101" w:name="_Toc453231448"/>
+      <w:bookmarkStart w:id="98" w:name="_Toc453231448"/>
       <w:r>
         <w:rPr>
           <w:lang w:val="en-GB"/>
         </w:rPr>
         <w:t>Multi-user sessions</w:t>
       </w:r>
-      <w:bookmarkEnd w:id="101"/>
+      <w:bookmarkEnd w:id="98"/>
     </w:p>
     <w:p>
       <w:pPr>
@@ -18780,7 +19778,9 @@
           <w:lang w:val="en-GB"/>
         </w:rPr>
       </w:pPr>
-      <w:bookmarkStart w:id="102" w:name="_Toc453231449"/>
+      <w:bookmarkStart w:id="99" w:name="_Toc453231449"/>
+      <w:bookmarkStart w:id="100" w:name="_GoBack"/>
+      <w:bookmarkEnd w:id="100"/>
       <w:r>
         <w:rPr>
           <w:lang w:val="en-GB"/>
@@ -18788,7 +19788,7 @@
         <w:lastRenderedPageBreak/>
         <w:t>Conclusion</w:t>
       </w:r>
-      <w:bookmarkEnd w:id="102"/>
+      <w:bookmarkEnd w:id="99"/>
     </w:p>
     <w:p>
       <w:pPr>
@@ -18818,7 +19818,7 @@
           <w:lang w:val="en-GB"/>
         </w:rPr>
       </w:pPr>
-      <w:bookmarkStart w:id="103" w:name="_Toc453231450"/>
+      <w:bookmarkStart w:id="101" w:name="_Toc453231450"/>
       <w:r>
         <w:rPr>
           <w:lang w:val="en-GB"/>
@@ -18826,7 +19826,7 @@
         <w:lastRenderedPageBreak/>
         <w:t>List of tables</w:t>
       </w:r>
-      <w:bookmarkEnd w:id="103"/>
+      <w:bookmarkEnd w:id="101"/>
     </w:p>
     <w:p>
       <w:pPr>
@@ -18887,7 +19887,7 @@
           <w:lang w:val="en-GB"/>
         </w:rPr>
       </w:pPr>
-      <w:bookmarkStart w:id="104" w:name="_Toc453231451"/>
+      <w:bookmarkStart w:id="102" w:name="_Toc453231451"/>
       <w:r>
         <w:rPr>
           <w:lang w:val="en-GB"/>
@@ -18895,7 +19895,7 @@
         <w:lastRenderedPageBreak/>
         <w:t>List of figures</w:t>
       </w:r>
-      <w:bookmarkEnd w:id="104"/>
+      <w:bookmarkEnd w:id="102"/>
     </w:p>
     <w:p>
       <w:pPr>
@@ -19522,7 +20522,7 @@
           <w:lang w:val="en-GB"/>
         </w:rPr>
       </w:pPr>
-      <w:bookmarkStart w:id="105" w:name="_Toc453231452"/>
+      <w:bookmarkStart w:id="103" w:name="_Toc453231452"/>
       <w:r>
         <w:rPr>
           <w:lang w:val="en-GB"/>
@@ -19530,7 +20530,7 @@
         <w:lastRenderedPageBreak/>
         <w:t>List of listings</w:t>
       </w:r>
-      <w:bookmarkEnd w:id="105"/>
+      <w:bookmarkEnd w:id="103"/>
     </w:p>
     <w:p>
       <w:pPr>
@@ -19862,7 +20862,7 @@
           <w:lang w:val="en-GB"/>
         </w:rPr>
       </w:pPr>
-      <w:bookmarkStart w:id="106" w:name="_Toc453231453"/>
+      <w:bookmarkStart w:id="104" w:name="_Toc453231453"/>
       <w:r>
         <w:rPr>
           <w:lang w:val="en-GB"/>
@@ -19876,7 +20876,7 @@
         </w:rPr>
         <w:t>abbreviations</w:t>
       </w:r>
-      <w:bookmarkEnd w:id="106"/>
+      <w:bookmarkEnd w:id="104"/>
     </w:p>
     <w:p>
       <w:pPr>
@@ -20736,7 +21736,7 @@
           <w:lang w:val="en-GB"/>
         </w:rPr>
       </w:pPr>
-      <w:bookmarkStart w:id="107" w:name="_Toc453231454"/>
+      <w:bookmarkStart w:id="105" w:name="_Toc453231454"/>
       <w:r>
         <w:rPr>
           <w:lang w:val="en-GB"/>
@@ -20744,7 +21744,7 @@
         <w:lastRenderedPageBreak/>
         <w:t>Bibliography</w:t>
       </w:r>
-      <w:bookmarkEnd w:id="107"/>
+      <w:bookmarkEnd w:id="105"/>
     </w:p>
     <w:p>
       <w:pPr>
@@ -21032,7 +22032,7 @@
         </w:rPr>
         <w:t xml:space="preserve">. Available from: </w:t>
       </w:r>
-      <w:hyperlink r:id="rId21" w:history="1">
+      <w:hyperlink r:id="rId23" w:history="1">
         <w:r>
           <w:rPr>
             <w:rStyle w:val="Hyperlink"/>
@@ -21547,7 +22547,7 @@
         </w:rPr>
         <w:t xml:space="preserve">. Available from: </w:t>
       </w:r>
-      <w:hyperlink r:id="rId22" w:history="1">
+      <w:hyperlink r:id="rId24" w:history="1">
         <w:r>
           <w:rPr>
             <w:rStyle w:val="Hyperlink"/>
@@ -21634,7 +22634,7 @@
         </w:rPr>
         <w:t xml:space="preserve"> Available from: </w:t>
       </w:r>
-      <w:hyperlink r:id="rId23" w:history="1">
+      <w:hyperlink r:id="rId25" w:history="1">
         <w:r>
           <w:rPr>
             <w:rStyle w:val="Hyperlink"/>
@@ -21778,7 +22778,7 @@
         </w:rPr>
         <w:t xml:space="preserve"> Available from: </w:t>
       </w:r>
-      <w:hyperlink r:id="rId24" w:history="1">
+      <w:hyperlink r:id="rId26" w:history="1">
         <w:r>
           <w:rPr>
             <w:rStyle w:val="Hyperlink"/>
@@ -21850,7 +22850,7 @@
         </w:rPr>
         <w:t xml:space="preserve">. Available from: </w:t>
       </w:r>
-      <w:hyperlink r:id="rId25" w:history="1">
+      <w:hyperlink r:id="rId27" w:history="1">
         <w:r>
           <w:rPr>
             <w:rStyle w:val="Hyperlink"/>
@@ -21917,7 +22917,7 @@
         </w:rPr>
         <w:t xml:space="preserve"> Available from: </w:t>
       </w:r>
-      <w:hyperlink r:id="rId26" w:history="1">
+      <w:hyperlink r:id="rId28" w:history="1">
         <w:r>
           <w:rPr>
             <w:rStyle w:val="Hyperlink"/>
@@ -21970,7 +22970,7 @@
         </w:rPr>
         <w:t xml:space="preserve"> Available from: </w:t>
       </w:r>
-      <w:hyperlink r:id="rId27" w:history="1">
+      <w:hyperlink r:id="rId29" w:history="1">
         <w:r>
           <w:rPr>
             <w:rStyle w:val="Hyperlink"/>
@@ -22035,24 +23035,24 @@
         </w:rPr>
         <w:t xml:space="preserve"> O’Reilly Media, Sebastopol. ISBN: </w:t>
       </w:r>
-      <w:bookmarkStart w:id="108" w:name="OLE_LINK2"/>
-      <w:bookmarkStart w:id="109" w:name="OLE_LINK3"/>
-      <w:bookmarkStart w:id="110" w:name="OLE_LINK1"/>
+      <w:bookmarkStart w:id="106" w:name="OLE_LINK2"/>
+      <w:bookmarkStart w:id="107" w:name="OLE_LINK3"/>
+      <w:bookmarkStart w:id="108" w:name="OLE_LINK1"/>
       <w:r>
         <w:rPr>
           <w:lang w:val="en-GB"/>
         </w:rPr>
         <w:t>978-1-449-37187-6</w:t>
       </w:r>
+      <w:bookmarkEnd w:id="106"/>
+      <w:bookmarkEnd w:id="107"/>
+      <w:r>
+        <w:rPr>
+          <w:lang w:val="en-GB"/>
+        </w:rPr>
+        <w:t>.</w:t>
+      </w:r>
       <w:bookmarkEnd w:id="108"/>
-      <w:bookmarkEnd w:id="109"/>
-      <w:r>
-        <w:rPr>
-          <w:lang w:val="en-GB"/>
-        </w:rPr>
-        <w:t>.</w:t>
-      </w:r>
-      <w:bookmarkEnd w:id="110"/>
     </w:p>
     <w:p>
       <w:pPr>
@@ -22269,7 +23269,7 @@
         </w:rPr>
         <w:t xml:space="preserve"> Available from: </w:t>
       </w:r>
-      <w:hyperlink r:id="rId28" w:history="1">
+      <w:hyperlink r:id="rId30" w:history="1">
         <w:r>
           <w:rPr>
             <w:rStyle w:val="Hyperlink"/>
@@ -22530,7 +23530,7 @@
         </w:rPr>
         <w:t xml:space="preserve"> Available from: </w:t>
       </w:r>
-      <w:hyperlink r:id="rId29" w:history="1">
+      <w:hyperlink r:id="rId31" w:history="1">
         <w:r>
           <w:rPr>
             <w:rStyle w:val="Hyperlink"/>
@@ -22560,7 +23560,7 @@
         </w:rPr>
         <w:t xml:space="preserve">What’s next for WebRTC, 2015 (video file). Available from: </w:t>
       </w:r>
-      <w:hyperlink r:id="rId30" w:history="1">
+      <w:hyperlink r:id="rId32" w:history="1">
         <w:r>
           <w:rPr>
             <w:rStyle w:val="Hyperlink"/>
@@ -22767,12 +23767,12 @@
       </w:r>
     </w:p>
     <w:sectPr>
-      <w:headerReference w:type="even" r:id="rId31"/>
-      <w:headerReference w:type="default" r:id="rId32"/>
-      <w:footerReference w:type="even" r:id="rId33"/>
-      <w:footerReference w:type="default" r:id="rId34"/>
-      <w:headerReference w:type="first" r:id="rId35"/>
-      <w:footerReference w:type="first" r:id="rId36"/>
+      <w:headerReference w:type="even" r:id="rId33"/>
+      <w:headerReference w:type="default" r:id="rId34"/>
+      <w:footerReference w:type="even" r:id="rId35"/>
+      <w:footerReference w:type="default" r:id="rId36"/>
+      <w:headerReference w:type="first" r:id="rId37"/>
+      <w:footerReference w:type="first" r:id="rId38"/>
       <w:pgSz w:w="11906" w:h="16838"/>
       <w:pgMar w:top="1701" w:right="1701" w:bottom="1701" w:left="1985" w:header="708" w:footer="708" w:gutter="0"/>
       <w:cols w:space="708"/>
@@ -22850,7 +23850,7 @@
         <w:noProof/>
         <w:lang w:val="de-DE"/>
       </w:rPr>
-      <w:t>38</w:t>
+      <w:t>49</w:t>
     </w:r>
     <w:r>
       <w:fldChar w:fldCharType="end"/>
@@ -26672,7 +27672,7 @@
 </file>
 
 <file path=customXml/itemProps1.xml><?xml version="1.0" encoding="utf-8"?>
-<ds:datastoreItem xmlns:ds="http://schemas.openxmlformats.org/officeDocument/2006/customXml" ds:itemID="{5480E928-58DB-43AD-A663-16E8A3F2D6CB}">
+<ds:datastoreItem xmlns:ds="http://schemas.openxmlformats.org/officeDocument/2006/customXml" ds:itemID="{7F73208D-CC88-4B74-B320-1785BB9AB08A}">
   <ds:schemaRefs>
     <ds:schemaRef ds:uri="http://schemas.openxmlformats.org/officeDocument/2006/bibliography"/>
   </ds:schemaRefs>

</xml_diff>

<commit_message>
Extended app development and conclusion chapter
</commit_message>
<xml_diff>
--- a/thesis/BA2_Cross_Platform_WebRTC.docx
+++ b/thesis/BA2_Cross_Platform_WebRTC.docx
@@ -12493,6 +12493,7 @@
         </w:rPr>
       </w:pPr>
       <w:bookmarkStart w:id="46" w:name="_Toc453231403"/>
+      <w:bookmarkStart w:id="47" w:name="_Ref453317650"/>
       <w:r>
         <w:rPr>
           <w:lang w:val="en-GB"/>
@@ -12500,6 +12501,7 @@
         <w:t>Cross-platform developed mobile app</w:t>
       </w:r>
       <w:bookmarkEnd w:id="46"/>
+      <w:bookmarkEnd w:id="47"/>
     </w:p>
     <w:p>
       <w:pPr>
@@ -12546,32 +12548,24 @@
         <w:lastRenderedPageBreak/>
         <w:t>considerable benefit when developing a WebRTC application, since Google Chrome is generally the first web browser to implement new WebRTC features (cf. Hart 2015). Due to the fact that Crosswalk uses Apache Cordova internally, applications for it are written using HTML5, JavaScript and CSS.</w:t>
       </w:r>
-    </w:p>
-    <w:p>
-      <w:pPr>
-        <w:rPr>
-          <w:lang w:val="en-GB"/>
-        </w:rPr>
-      </w:pPr>
-      <w:r>
-        <w:rPr>
-          <w:lang w:val="en-GB"/>
-        </w:rPr>
-        <w:t xml:space="preserve">The second option is </w:t>
-      </w:r>
-      <w:proofErr w:type="spellStart"/>
-      <w:r>
-        <w:rPr>
-          <w:lang w:val="en-GB"/>
-        </w:rPr>
-        <w:t>OpenWebRTC</w:t>
-      </w:r>
-      <w:proofErr w:type="spellEnd"/>
-      <w:r>
-        <w:rPr>
-          <w:lang w:val="en-GB"/>
-        </w:rPr>
-        <w:t>, which is a project by Swedish company Ericsson Research and describes itself as a “mobile-first WebRTC client framework for building native apps”</w:t>
+      <w:r>
+        <w:rPr>
+          <w:lang w:val="en-GB"/>
+        </w:rPr>
+        <w:t xml:space="preserve"> Thus, apps created with Crosswalk are hybrid apps.</w:t>
+      </w:r>
+    </w:p>
+    <w:p>
+      <w:pPr>
+        <w:rPr>
+          <w:lang w:val="en-GB"/>
+        </w:rPr>
+      </w:pPr>
+      <w:r>
+        <w:rPr>
+          <w:lang w:val="en-GB"/>
+        </w:rPr>
+        <w:t>The second option is OpenWebRTC, which is a project by Swedish company Ericsson Research and describes itself as a “mobile-first WebRTC client framework for building native apps”</w:t>
       </w:r>
       <w:r>
         <w:rPr>
@@ -12591,63 +12585,7 @@
         <w:rPr>
           <w:lang w:val="en-GB"/>
         </w:rPr>
-        <w:t xml:space="preserve">. It is built on top of the </w:t>
-      </w:r>
-      <w:proofErr w:type="spellStart"/>
-      <w:r>
-        <w:rPr>
-          <w:lang w:val="en-GB"/>
-        </w:rPr>
-        <w:t>GStreamer</w:t>
-      </w:r>
-      <w:proofErr w:type="spellEnd"/>
-      <w:r>
-        <w:rPr>
-          <w:lang w:val="en-GB"/>
-        </w:rPr>
-        <w:t xml:space="preserve"> multimedia framework. Like Crosswalk, the source code is open source and publicly available on the internet. </w:t>
-      </w:r>
-      <w:proofErr w:type="spellStart"/>
-      <w:r>
-        <w:rPr>
-          <w:lang w:val="en-GB"/>
-        </w:rPr>
-        <w:t>OpenWebRTC</w:t>
-      </w:r>
-      <w:proofErr w:type="spellEnd"/>
-      <w:r>
-        <w:rPr>
-          <w:lang w:val="en-GB"/>
-        </w:rPr>
-        <w:t xml:space="preserve"> cannot be considered a traditional cross-platform mobile development framework. It rather offers natively compiled libraries that provide the WebRTC functionality with API methods similar to the ones used in web applications in the browser. Using </w:t>
-      </w:r>
-      <w:proofErr w:type="spellStart"/>
-      <w:r>
-        <w:rPr>
-          <w:lang w:val="en-GB"/>
-        </w:rPr>
-        <w:t>OpenWebRTC</w:t>
-      </w:r>
-      <w:proofErr w:type="spellEnd"/>
-      <w:r>
-        <w:rPr>
-          <w:lang w:val="en-GB"/>
-        </w:rPr>
-        <w:t xml:space="preserve">, developers can decide to either use it in a native or a hybrid app. When used in native apps, it offers the advantage of a compiled library, without the need to build the Google WebRTC library. In hybrid apps, the </w:t>
-      </w:r>
-      <w:proofErr w:type="spellStart"/>
-      <w:r>
-        <w:rPr>
-          <w:lang w:val="en-GB"/>
-        </w:rPr>
-        <w:t>OpenWebRTC</w:t>
-      </w:r>
-      <w:proofErr w:type="spellEnd"/>
-      <w:r>
-        <w:rPr>
-          <w:lang w:val="en-GB"/>
-        </w:rPr>
-        <w:t xml:space="preserve"> helper library provides custom web views for Android and iOS, which are derived from their parent classes, </w:t>
+        <w:t xml:space="preserve">. It is built on top of the GStreamer multimedia framework. Like Crosswalk, the source code is open source and publicly available on the internet. OpenWebRTC cannot be considered a traditional cross-platform mobile development framework. It rather offers natively compiled libraries that provide the WebRTC functionality with API methods similar to the ones used in web applications in the browser. Using OpenWebRTC, developers can decide to either use it in a native or a hybrid app. When used in native apps, it offers the advantage of a compiled library, without the need to build the Google WebRTC library. In hybrid apps, the OpenWebRTC helper library provides custom web views for Android and iOS, which are derived from their parent classes, </w:t>
       </w:r>
       <w:proofErr w:type="spellStart"/>
       <w:r>
@@ -12685,14 +12623,14 @@
           <w:lang w:val="en-GB"/>
         </w:rPr>
       </w:pPr>
-      <w:bookmarkStart w:id="47" w:name="_Toc453231404"/>
+      <w:bookmarkStart w:id="48" w:name="_Toc453231404"/>
       <w:r>
         <w:rPr>
           <w:lang w:val="en-GB"/>
         </w:rPr>
         <w:t>Conclusion</w:t>
       </w:r>
-      <w:bookmarkEnd w:id="47"/>
+      <w:bookmarkEnd w:id="48"/>
     </w:p>
     <w:p>
       <w:pPr>
@@ -12742,6 +12680,7 @@
         <w:rPr>
           <w:lang w:val="en-GB"/>
         </w:rPr>
+        <w:lastRenderedPageBreak/>
         <w:t>On the whole, one potential compromise that can be considered both economic and user-</w:t>
       </w:r>
       <w:proofErr w:type="gramStart"/>
@@ -12756,14 +12695,7 @@
         <w:rPr>
           <w:lang w:val="en-GB"/>
         </w:rPr>
-        <w:t xml:space="preserve"> is the use of cross-platform apps. While they suffer from certain </w:t>
-      </w:r>
-      <w:r>
-        <w:rPr>
-          <w:lang w:val="en-GB"/>
-        </w:rPr>
-        <w:lastRenderedPageBreak/>
-        <w:t xml:space="preserve">detriments </w:t>
+        <w:t xml:space="preserve"> is the use of cross-platform apps. While they suffer from certain detriments </w:t>
       </w:r>
       <w:r>
         <w:rPr>
@@ -12831,7 +12763,7 @@
           <w:lang w:val="en-GB"/>
         </w:rPr>
       </w:pPr>
-      <w:bookmarkStart w:id="48" w:name="_Toc453231405"/>
+      <w:bookmarkStart w:id="49" w:name="_Toc453231405"/>
       <w:r>
         <w:rPr>
           <w:lang w:val="en-GB"/>
@@ -12863,7 +12795,7 @@
         </w:rPr>
         <w:t xml:space="preserve"> development</w:t>
       </w:r>
-      <w:bookmarkEnd w:id="48"/>
+      <w:bookmarkEnd w:id="49"/>
     </w:p>
     <w:p>
       <w:pPr>
@@ -12966,14 +12898,14 @@
           <w:lang w:val="en-GB"/>
         </w:rPr>
       </w:pPr>
-      <w:bookmarkStart w:id="49" w:name="_Toc453231406"/>
+      <w:bookmarkStart w:id="50" w:name="_Toc453231406"/>
       <w:r>
         <w:rPr>
           <w:lang w:val="en-GB"/>
         </w:rPr>
         <w:t>Background</w:t>
       </w:r>
-      <w:bookmarkEnd w:id="49"/>
+      <w:bookmarkEnd w:id="50"/>
     </w:p>
     <w:p>
       <w:pPr>
@@ -13440,16 +13372,16 @@
           <w:lang w:val="en-GB"/>
         </w:rPr>
       </w:pPr>
-      <w:bookmarkStart w:id="50" w:name="_Toc453231407"/>
-      <w:bookmarkStart w:id="51" w:name="_Ref453256409"/>
+      <w:bookmarkStart w:id="51" w:name="_Toc453231407"/>
+      <w:bookmarkStart w:id="52" w:name="_Ref453256409"/>
       <w:r>
         <w:rPr>
           <w:lang w:val="en-GB"/>
         </w:rPr>
         <w:t>User experience</w:t>
       </w:r>
-      <w:bookmarkEnd w:id="50"/>
       <w:bookmarkEnd w:id="51"/>
+      <w:bookmarkEnd w:id="52"/>
     </w:p>
     <w:p>
       <w:pPr>
@@ -13511,14 +13443,14 @@
           <w:lang w:val="en-GB"/>
         </w:rPr>
       </w:pPr>
-      <w:bookmarkStart w:id="52" w:name="_Toc453231408"/>
+      <w:bookmarkStart w:id="53" w:name="_Toc453231408"/>
       <w:r>
         <w:rPr>
           <w:lang w:val="en-GB"/>
         </w:rPr>
         <w:t>Context</w:t>
       </w:r>
-      <w:bookmarkEnd w:id="52"/>
+      <w:bookmarkEnd w:id="53"/>
     </w:p>
     <w:p>
       <w:pPr>
@@ -13744,7 +13676,7 @@
           <w:lang w:val="en-GB"/>
         </w:rPr>
       </w:pPr>
-      <w:bookmarkStart w:id="53" w:name="_Toc453231409"/>
+      <w:bookmarkStart w:id="54" w:name="_Toc453231409"/>
       <w:r>
         <w:rPr>
           <w:lang w:val="en-GB"/>
@@ -13752,7 +13684,7 @@
         <w:lastRenderedPageBreak/>
         <w:t>Implementation</w:t>
       </w:r>
-      <w:bookmarkEnd w:id="53"/>
+      <w:bookmarkEnd w:id="54"/>
     </w:p>
     <w:p>
       <w:pPr>
@@ -13938,14 +13870,14 @@
           <w:lang w:val="en-GB"/>
         </w:rPr>
       </w:pPr>
-      <w:bookmarkStart w:id="54" w:name="_Toc453231410"/>
+      <w:bookmarkStart w:id="55" w:name="_Toc453231410"/>
       <w:r>
         <w:rPr>
           <w:lang w:val="en-GB"/>
         </w:rPr>
         <w:t>Advantages</w:t>
       </w:r>
-      <w:bookmarkEnd w:id="54"/>
+      <w:bookmarkEnd w:id="55"/>
     </w:p>
     <w:p>
       <w:pPr>
@@ -14349,14 +14281,14 @@
           <w:lang w:val="en-GB"/>
         </w:rPr>
       </w:pPr>
-      <w:bookmarkStart w:id="55" w:name="_Toc453231411"/>
+      <w:bookmarkStart w:id="56" w:name="_Toc453231411"/>
       <w:r>
         <w:rPr>
           <w:lang w:val="en-GB"/>
         </w:rPr>
         <w:t>Limitations</w:t>
       </w:r>
-      <w:bookmarkEnd w:id="55"/>
+      <w:bookmarkEnd w:id="56"/>
     </w:p>
     <w:p>
       <w:pPr>
@@ -14664,14 +14596,14 @@
           <w:lang w:val="en-GB"/>
         </w:rPr>
       </w:pPr>
-      <w:bookmarkStart w:id="56" w:name="_Toc453231412"/>
+      <w:bookmarkStart w:id="57" w:name="_Toc453231412"/>
       <w:r>
         <w:rPr>
           <w:lang w:val="en-GB"/>
         </w:rPr>
         <w:t>Approaches</w:t>
       </w:r>
-      <w:bookmarkEnd w:id="56"/>
+      <w:bookmarkEnd w:id="57"/>
     </w:p>
     <w:p>
       <w:pPr>
@@ -14739,14 +14671,14 @@
           <w:lang w:val="en-GB"/>
         </w:rPr>
       </w:pPr>
-      <w:bookmarkStart w:id="57" w:name="_Toc453231413"/>
+      <w:bookmarkStart w:id="58" w:name="_Toc453231413"/>
       <w:r>
         <w:rPr>
           <w:lang w:val="en-GB"/>
         </w:rPr>
         <w:t>Web apps</w:t>
       </w:r>
-      <w:bookmarkEnd w:id="57"/>
+      <w:bookmarkEnd w:id="58"/>
     </w:p>
     <w:p>
       <w:pPr>
@@ -14891,14 +14823,14 @@
           <w:lang w:val="en-GB"/>
         </w:rPr>
       </w:pPr>
-      <w:bookmarkStart w:id="58" w:name="_Toc453231414"/>
+      <w:bookmarkStart w:id="59" w:name="_Toc453231414"/>
       <w:r>
         <w:rPr>
           <w:lang w:val="en-GB"/>
         </w:rPr>
         <w:t>Hybrid apps</w:t>
       </w:r>
-      <w:bookmarkEnd w:id="58"/>
+      <w:bookmarkEnd w:id="59"/>
     </w:p>
     <w:p>
       <w:pPr>
@@ -14988,8 +14920,8 @@
           <w:lang w:val="en-GB"/>
         </w:rPr>
       </w:pPr>
-      <w:bookmarkStart w:id="59" w:name="_Ref453003250"/>
-      <w:bookmarkStart w:id="60" w:name="_Toc453231415"/>
+      <w:bookmarkStart w:id="60" w:name="_Ref453003250"/>
+      <w:bookmarkStart w:id="61" w:name="_Toc453231415"/>
       <w:r>
         <w:rPr>
           <w:lang w:val="en-GB"/>
@@ -14997,8 +14929,8 @@
         <w:lastRenderedPageBreak/>
         <w:t>Interpreted apps</w:t>
       </w:r>
-      <w:bookmarkEnd w:id="59"/>
       <w:bookmarkEnd w:id="60"/>
+      <w:bookmarkEnd w:id="61"/>
     </w:p>
     <w:p>
       <w:pPr>
@@ -15054,16 +14986,16 @@
           <w:lang w:val="en-GB"/>
         </w:rPr>
       </w:pPr>
-      <w:bookmarkStart w:id="61" w:name="_Ref452377901"/>
-      <w:bookmarkStart w:id="62" w:name="_Toc453231416"/>
+      <w:bookmarkStart w:id="62" w:name="_Ref452377901"/>
+      <w:bookmarkStart w:id="63" w:name="_Toc453231416"/>
       <w:r>
         <w:rPr>
           <w:lang w:val="en-GB"/>
         </w:rPr>
         <w:t>Generated apps</w:t>
       </w:r>
-      <w:bookmarkEnd w:id="61"/>
       <w:bookmarkEnd w:id="62"/>
+      <w:bookmarkEnd w:id="63"/>
     </w:p>
     <w:p>
       <w:pPr>
@@ -15131,14 +15063,14 @@
           <w:lang w:val="en-GB"/>
         </w:rPr>
       </w:pPr>
-      <w:bookmarkStart w:id="63" w:name="_Toc453231417"/>
+      <w:bookmarkStart w:id="64" w:name="_Toc453231417"/>
       <w:r>
         <w:rPr>
           <w:lang w:val="en-GB"/>
         </w:rPr>
         <w:t>Criteria for choosing a framework</w:t>
       </w:r>
-      <w:bookmarkEnd w:id="63"/>
+      <w:bookmarkEnd w:id="64"/>
     </w:p>
     <w:p>
       <w:pPr>
@@ -15160,14 +15092,14 @@
           <w:lang w:val="en-GB"/>
         </w:rPr>
       </w:pPr>
-      <w:bookmarkStart w:id="64" w:name="_Toc453231418"/>
+      <w:bookmarkStart w:id="65" w:name="_Toc453231418"/>
       <w:r>
         <w:rPr>
           <w:lang w:val="en-GB"/>
         </w:rPr>
         <w:t>Support for mobile platforms</w:t>
       </w:r>
-      <w:bookmarkEnd w:id="64"/>
+      <w:bookmarkEnd w:id="65"/>
     </w:p>
     <w:p>
       <w:pPr>
@@ -15303,7 +15235,7 @@
         </w:rPr>
         <w:lastRenderedPageBreak/>
         <w:drawing>
-          <wp:inline distT="0" distB="0" distL="0" distR="0" wp14:anchorId="7933041A" wp14:editId="35315BBF">
+          <wp:inline distT="0" distB="0" distL="0" distR="0" wp14:anchorId="5B3554DE" wp14:editId="28059F7E">
             <wp:extent cx="5219700" cy="3000108"/>
             <wp:effectExtent l="0" t="0" r="0" b="0"/>
             <wp:docPr id="11" name="Grafik 11" descr="C:\xampp\htdocs\cross-platform-webrtc\thesis\images\smartphone_os_share_2016_q1.PNG"/>
@@ -15360,8 +15292,8 @@
           <w:lang w:val="en-GB"/>
         </w:rPr>
       </w:pPr>
-      <w:bookmarkStart w:id="65" w:name="_Ref452823903"/>
-      <w:bookmarkStart w:id="66" w:name="_Toc453231462"/>
+      <w:bookmarkStart w:id="66" w:name="_Ref452823903"/>
+      <w:bookmarkStart w:id="67" w:name="_Toc453231462"/>
       <w:r>
         <w:rPr>
           <w:lang w:val="en-GB"/>
@@ -15399,14 +15331,14 @@
         </w:rPr>
         <w:fldChar w:fldCharType="end"/>
       </w:r>
-      <w:bookmarkEnd w:id="65"/>
+      <w:bookmarkEnd w:id="66"/>
       <w:r>
         <w:rPr>
           <w:lang w:val="en-GB"/>
         </w:rPr>
         <w:t>: Global market share of smartphone operating systems in the first quarter of 2016</w:t>
       </w:r>
-      <w:bookmarkEnd w:id="66"/>
+      <w:bookmarkEnd w:id="67"/>
     </w:p>
     <w:p>
       <w:pPr>
@@ -15415,14 +15347,14 @@
           <w:lang w:val="en-GB"/>
         </w:rPr>
       </w:pPr>
-      <w:bookmarkStart w:id="67" w:name="_Toc453231419"/>
+      <w:bookmarkStart w:id="68" w:name="_Toc453231419"/>
       <w:r>
         <w:rPr>
           <w:lang w:val="en-GB"/>
         </w:rPr>
         <w:t>Access to device-specific features</w:t>
       </w:r>
-      <w:bookmarkEnd w:id="67"/>
+      <w:bookmarkEnd w:id="68"/>
     </w:p>
     <w:p>
       <w:pPr>
@@ -15506,14 +15438,14 @@
           <w:lang w:val="en-GB"/>
         </w:rPr>
       </w:pPr>
-      <w:bookmarkStart w:id="68" w:name="_Toc453231420"/>
+      <w:bookmarkStart w:id="69" w:name="_Toc453231420"/>
       <w:r>
         <w:rPr>
           <w:lang w:val="en-GB"/>
         </w:rPr>
         <w:t>Legal background</w:t>
       </w:r>
-      <w:bookmarkEnd w:id="68"/>
+      <w:bookmarkEnd w:id="69"/>
     </w:p>
     <w:p>
       <w:pPr>
@@ -15619,7 +15551,7 @@
           <w:lang w:val="en-GB"/>
         </w:rPr>
       </w:pPr>
-      <w:bookmarkStart w:id="69" w:name="_Toc453231421"/>
+      <w:bookmarkStart w:id="70" w:name="_Toc453231421"/>
       <w:r>
         <w:rPr>
           <w:lang w:val="en-GB"/>
@@ -15627,7 +15559,7 @@
         <w:lastRenderedPageBreak/>
         <w:t>WebRTC capability</w:t>
       </w:r>
-      <w:bookmarkEnd w:id="69"/>
+      <w:bookmarkEnd w:id="70"/>
     </w:p>
     <w:p>
       <w:pPr>
@@ -15673,14 +15605,14 @@
           <w:lang w:val="en-GB"/>
         </w:rPr>
       </w:pPr>
-      <w:bookmarkStart w:id="70" w:name="_Toc453231422"/>
+      <w:bookmarkStart w:id="71" w:name="_Toc453231422"/>
       <w:r>
         <w:rPr>
           <w:lang w:val="en-GB"/>
         </w:rPr>
         <w:t>Side issues</w:t>
       </w:r>
-      <w:bookmarkEnd w:id="70"/>
+      <w:bookmarkEnd w:id="71"/>
     </w:p>
     <w:p>
       <w:pPr>
@@ -15814,14 +15746,14 @@
           <w:lang w:val="en-GB"/>
         </w:rPr>
       </w:pPr>
-      <w:bookmarkStart w:id="71" w:name="_Toc453231423"/>
+      <w:bookmarkStart w:id="72" w:name="_Toc453231423"/>
       <w:r>
         <w:rPr>
           <w:lang w:val="en-GB"/>
         </w:rPr>
         <w:t>Cross-platform development frameworks</w:t>
       </w:r>
-      <w:bookmarkEnd w:id="71"/>
+      <w:bookmarkEnd w:id="72"/>
     </w:p>
     <w:p>
       <w:pPr>
@@ -15869,7 +15801,7 @@
           <w:lang w:val="en-GB"/>
         </w:rPr>
       </w:pPr>
-      <w:bookmarkStart w:id="72" w:name="_Toc453231424"/>
+      <w:bookmarkStart w:id="73" w:name="_Toc453231424"/>
       <w:r>
         <w:rPr>
           <w:lang w:val="en-GB"/>
@@ -15890,7 +15822,7 @@
         </w:rPr>
         <w:t>)</w:t>
       </w:r>
-      <w:bookmarkEnd w:id="72"/>
+      <w:bookmarkEnd w:id="73"/>
     </w:p>
     <w:p>
       <w:pPr>
@@ -16140,7 +16072,7 @@
           <w:lang w:val="en-GB"/>
         </w:rPr>
       </w:pPr>
-      <w:bookmarkStart w:id="73" w:name="_Toc453231425"/>
+      <w:bookmarkStart w:id="74" w:name="_Toc453231425"/>
       <w:proofErr w:type="spellStart"/>
       <w:r>
         <w:rPr>
@@ -16148,7 +16080,7 @@
         </w:rPr>
         <w:t>Xamarin</w:t>
       </w:r>
-      <w:bookmarkEnd w:id="73"/>
+      <w:bookmarkEnd w:id="74"/>
       <w:proofErr w:type="spellEnd"/>
     </w:p>
     <w:p>
@@ -16238,7 +16170,7 @@
           <w:lang w:val="en-GB"/>
         </w:rPr>
       </w:pPr>
-      <w:bookmarkStart w:id="74" w:name="_Toc453231426"/>
+      <w:bookmarkStart w:id="75" w:name="_Toc453231426"/>
       <w:proofErr w:type="spellStart"/>
       <w:r>
         <w:rPr>
@@ -16259,7 +16191,7 @@
         </w:rPr>
         <w:t>Titanium</w:t>
       </w:r>
-      <w:bookmarkEnd w:id="74"/>
+      <w:bookmarkEnd w:id="75"/>
     </w:p>
     <w:p>
       <w:pPr>
@@ -16401,14 +16333,14 @@
           <w:lang w:val="en-GB"/>
         </w:rPr>
       </w:pPr>
-      <w:bookmarkStart w:id="75" w:name="_Toc453231427"/>
+      <w:bookmarkStart w:id="76" w:name="_Toc453231427"/>
       <w:r>
         <w:rPr>
           <w:lang w:val="en-GB"/>
         </w:rPr>
         <w:t>Ionic</w:t>
       </w:r>
-      <w:bookmarkEnd w:id="75"/>
+      <w:bookmarkEnd w:id="76"/>
     </w:p>
     <w:p>
       <w:pPr>
@@ -16572,7 +16504,7 @@
           <w:lang w:val="en-GB"/>
         </w:rPr>
       </w:pPr>
-      <w:bookmarkStart w:id="76" w:name="_Toc453231428"/>
+      <w:bookmarkStart w:id="77" w:name="_Toc453231428"/>
       <w:r>
         <w:rPr>
           <w:lang w:val="en-GB"/>
@@ -16585,7 +16517,7 @@
         </w:rPr>
         <w:t xml:space="preserve"> Touch</w:t>
       </w:r>
-      <w:bookmarkEnd w:id="76"/>
+      <w:bookmarkEnd w:id="77"/>
     </w:p>
     <w:p>
       <w:pPr>
@@ -16626,14 +16558,14 @@
           <w:lang w:val="en-GB"/>
         </w:rPr>
       </w:pPr>
-      <w:bookmarkStart w:id="77" w:name="_Toc453231429"/>
+      <w:bookmarkStart w:id="78" w:name="_Toc453231429"/>
       <w:r>
         <w:rPr>
           <w:lang w:val="en-GB"/>
         </w:rPr>
         <w:t>Other frameworks</w:t>
       </w:r>
-      <w:bookmarkEnd w:id="77"/>
+      <w:bookmarkEnd w:id="78"/>
     </w:p>
     <w:p>
       <w:pPr>
@@ -16741,7 +16673,7 @@
           <w:lang w:val="en-GB"/>
         </w:rPr>
       </w:pPr>
-      <w:bookmarkStart w:id="78" w:name="_Toc453231430"/>
+      <w:bookmarkStart w:id="79" w:name="_Toc453231430"/>
       <w:r>
         <w:rPr>
           <w:lang w:val="en-GB"/>
@@ -16755,7 +16687,7 @@
         </w:rPr>
         <w:t xml:space="preserve"> development</w:t>
       </w:r>
-      <w:bookmarkEnd w:id="78"/>
+      <w:bookmarkEnd w:id="79"/>
     </w:p>
     <w:p>
       <w:pPr>
@@ -17616,7 +17548,7 @@
         </w:rPr>
         <w:lastRenderedPageBreak/>
         <w:drawing>
-          <wp:inline distT="0" distB="0" distL="0" distR="0" wp14:anchorId="65B77076" wp14:editId="49623DCD">
+          <wp:inline distT="0" distB="0" distL="0" distR="0" wp14:anchorId="7AC46C40" wp14:editId="5C79DE64">
             <wp:extent cx="5219700" cy="4756310"/>
             <wp:effectExtent l="0" t="0" r="0" b="6350"/>
             <wp:docPr id="15" name="Grafik 15" descr="C:\xampp\htdocs\cross-platform-webrtc\thesis\images\code_contact_information.PNG"/>
@@ -17672,19 +17604,32 @@
           <w:lang w:val="en-GB"/>
         </w:rPr>
       </w:pPr>
-      <w:bookmarkStart w:id="79" w:name="_Ref453265088"/>
+      <w:bookmarkStart w:id="80" w:name="_Ref453265088"/>
       <w:r>
         <w:t xml:space="preserve">Listing </w:t>
       </w:r>
-      <w:fldSimple w:instr=" SEQ Listing \* ARABIC ">
-        <w:r>
-          <w:rPr>
-            <w:noProof/>
-          </w:rPr>
-          <w:t>3</w:t>
-        </w:r>
-      </w:fldSimple>
-      <w:bookmarkEnd w:id="79"/>
+      <w:r>
+        <w:fldChar w:fldCharType="begin"/>
+      </w:r>
+      <w:r>
+        <w:instrText xml:space="preserve"> SEQ Listing \* ARABIC </w:instrText>
+      </w:r>
+      <w:r>
+        <w:fldChar w:fldCharType="separate"/>
+      </w:r>
+      <w:r>
+        <w:rPr>
+          <w:noProof/>
+        </w:rPr>
+        <w:t>3</w:t>
+      </w:r>
+      <w:r>
+        <w:rPr>
+          <w:noProof/>
+        </w:rPr>
+        <w:fldChar w:fldCharType="end"/>
+      </w:r>
+      <w:bookmarkEnd w:id="80"/>
       <w:r>
         <w:t xml:space="preserve">: </w:t>
       </w:r>
@@ -18031,7 +17976,7 @@
           <w:lang w:val="de-DE" w:eastAsia="de-DE"/>
         </w:rPr>
         <w:drawing>
-          <wp:inline distT="0" distB="0" distL="0" distR="0" wp14:anchorId="70313731" wp14:editId="2B1F4E49">
+          <wp:inline distT="0" distB="0" distL="0" distR="0" wp14:anchorId="4A558801" wp14:editId="4E4F7ADC">
             <wp:extent cx="5038725" cy="2752725"/>
             <wp:effectExtent l="0" t="0" r="9525" b="9525"/>
             <wp:docPr id="12" name="Grafik 12" descr="C:\xampp\htdocs\cross-platform-webrtc\thesis\images\code_battery_status.PNG"/>
@@ -18087,19 +18032,32 @@
           <w:lang w:val="en-GB"/>
         </w:rPr>
       </w:pPr>
-      <w:bookmarkStart w:id="80" w:name="_Ref453258438"/>
+      <w:bookmarkStart w:id="81" w:name="_Ref453258438"/>
       <w:r>
         <w:t xml:space="preserve">Listing </w:t>
       </w:r>
-      <w:fldSimple w:instr=" SEQ Listing \* ARABIC ">
-        <w:r>
-          <w:rPr>
-            <w:noProof/>
-          </w:rPr>
-          <w:t>4</w:t>
-        </w:r>
-      </w:fldSimple>
-      <w:bookmarkEnd w:id="80"/>
+      <w:r>
+        <w:fldChar w:fldCharType="begin"/>
+      </w:r>
+      <w:r>
+        <w:instrText xml:space="preserve"> SEQ Listing \* ARABIC </w:instrText>
+      </w:r>
+      <w:r>
+        <w:fldChar w:fldCharType="separate"/>
+      </w:r>
+      <w:r>
+        <w:rPr>
+          <w:noProof/>
+        </w:rPr>
+        <w:t>4</w:t>
+      </w:r>
+      <w:r>
+        <w:rPr>
+          <w:noProof/>
+        </w:rPr>
+        <w:fldChar w:fldCharType="end"/>
+      </w:r>
+      <w:bookmarkEnd w:id="81"/>
       <w:r>
         <w:t xml:space="preserve">: </w:t>
       </w:r>
@@ -18204,14 +18162,14 @@
           <w:lang w:val="en-GB"/>
         </w:rPr>
       </w:pPr>
-      <w:bookmarkStart w:id="81" w:name="_Toc453231436"/>
+      <w:bookmarkStart w:id="82" w:name="_Toc453231436"/>
       <w:r>
         <w:rPr>
           <w:lang w:val="en-GB"/>
         </w:rPr>
         <w:t>Implementation of web app in web view</w:t>
       </w:r>
-      <w:bookmarkEnd w:id="81"/>
+      <w:bookmarkEnd w:id="82"/>
     </w:p>
     <w:p>
       <w:pPr>
@@ -18233,14 +18191,14 @@
           <w:lang w:val="en-GB"/>
         </w:rPr>
       </w:pPr>
-      <w:bookmarkStart w:id="82" w:name="_Toc453231437"/>
+      <w:bookmarkStart w:id="83" w:name="_Toc453231437"/>
       <w:r>
         <w:rPr>
           <w:lang w:val="en-GB"/>
         </w:rPr>
         <w:t>Implementation of cross-platform mobile apps</w:t>
       </w:r>
-      <w:bookmarkEnd w:id="82"/>
+      <w:bookmarkEnd w:id="83"/>
     </w:p>
     <w:p>
       <w:pPr>
@@ -18283,12 +18241,66 @@
     </w:p>
     <w:p>
       <w:pPr>
+        <w:rPr>
+          <w:lang w:val="en-GB"/>
+        </w:rPr>
+      </w:pPr>
+      <w:r>
+        <w:rPr>
+          <w:lang w:val="en-GB"/>
+        </w:rPr>
+        <w:t xml:space="preserve">Both frameworks, Crosswalk and OpenWebRTC, were mentioned in more detail in Chapter </w:t>
+      </w:r>
+      <w:r>
+        <w:rPr>
+          <w:lang w:val="en-GB"/>
+        </w:rPr>
+        <w:fldChar w:fldCharType="begin"/>
+      </w:r>
+      <w:r>
+        <w:rPr>
+          <w:lang w:val="en-GB"/>
+        </w:rPr>
+        <w:instrText xml:space="preserve"> REF _Ref453317650 \r \h </w:instrText>
+      </w:r>
+      <w:r>
+        <w:rPr>
+          <w:lang w:val="en-GB"/>
+        </w:rPr>
+      </w:r>
+      <w:r>
+        <w:rPr>
+          <w:lang w:val="en-GB"/>
+        </w:rPr>
+        <w:fldChar w:fldCharType="separate"/>
+      </w:r>
+      <w:r>
+        <w:rPr>
+          <w:lang w:val="en-GB"/>
+        </w:rPr>
+        <w:t>2.10.4</w:t>
+      </w:r>
+      <w:r>
+        <w:rPr>
+          <w:lang w:val="en-GB"/>
+        </w:rPr>
+        <w:fldChar w:fldCharType="end"/>
+      </w:r>
+      <w:r>
+        <w:rPr>
+          <w:lang w:val="en-GB"/>
+        </w:rPr>
+        <w:t>, along with their technical backgrounds and histories.</w:t>
+      </w:r>
+    </w:p>
+    <w:p>
+      <w:pPr>
         <w:pStyle w:val="berschrift3"/>
         <w:rPr>
           <w:lang w:val="en-GB"/>
         </w:rPr>
       </w:pPr>
-      <w:bookmarkStart w:id="83" w:name="_Toc453231438"/>
+      <w:bookmarkStart w:id="84" w:name="_Toc453231438"/>
       <w:r>
         <w:rPr>
           <w:lang w:val="en-GB"/>
@@ -18296,7 +18308,60 @@
         <w:lastRenderedPageBreak/>
         <w:t>Crosswalk</w:t>
       </w:r>
-      <w:bookmarkEnd w:id="83"/>
+      <w:bookmarkEnd w:id="84"/>
+    </w:p>
+    <w:p>
+      <w:pPr>
+        <w:rPr>
+          <w:lang w:val="en-GB"/>
+        </w:rPr>
+      </w:pPr>
+      <w:r>
+        <w:rPr>
+          <w:lang w:val="en-GB"/>
+        </w:rPr>
+        <w:t xml:space="preserve">In order to use the existing web application programming logic in a cross-platform developed app with Crosswalk, the first step is to create a blank </w:t>
+      </w:r>
+      <w:r>
+        <w:rPr>
+          <w:lang w:val="en-GB"/>
+        </w:rPr>
+        <w:t>Apache Cordova project and add the Crosswalk plugin, “</w:t>
+      </w:r>
+      <w:proofErr w:type="spellStart"/>
+      <w:r>
+        <w:rPr>
+          <w:lang w:val="en-GB"/>
+        </w:rPr>
+        <w:t>cordova</w:t>
+      </w:r>
+      <w:proofErr w:type="spellEnd"/>
+      <w:r>
+        <w:rPr>
+          <w:lang w:val="en-GB"/>
+        </w:rPr>
+        <w:t>-plugin-crosswalk-</w:t>
+      </w:r>
+      <w:proofErr w:type="spellStart"/>
+      <w:r>
+        <w:rPr>
+          <w:lang w:val="en-GB"/>
+        </w:rPr>
+        <w:t>webview</w:t>
+      </w:r>
+      <w:proofErr w:type="spellEnd"/>
+      <w:r>
+        <w:rPr>
+          <w:lang w:val="en-GB"/>
+        </w:rPr>
+        <w:t>”.</w:t>
+      </w:r>
+      <w:r>
+        <w:rPr>
+          <w:lang w:val="en-GB"/>
+        </w:rPr>
+        <w:t xml:space="preserve"> </w:t>
+      </w:r>
     </w:p>
     <w:p>
       <w:pPr>
@@ -18305,16 +18370,14 @@
           <w:lang w:val="en-GB"/>
         </w:rPr>
       </w:pPr>
-      <w:bookmarkStart w:id="84" w:name="_Toc453231439"/>
-      <w:proofErr w:type="spellStart"/>
+      <w:bookmarkStart w:id="85" w:name="_Toc453231439"/>
       <w:r>
         <w:rPr>
           <w:lang w:val="en-GB"/>
         </w:rPr>
         <w:t>OpenWebRTC</w:t>
       </w:r>
-      <w:bookmarkEnd w:id="84"/>
-      <w:proofErr w:type="spellEnd"/>
+      <w:bookmarkEnd w:id="85"/>
     </w:p>
     <w:p>
       <w:pPr>
@@ -18323,14 +18386,14 @@
           <w:lang w:val="en-GB"/>
         </w:rPr>
       </w:pPr>
-      <w:bookmarkStart w:id="85" w:name="_Toc453231440"/>
+      <w:bookmarkStart w:id="86" w:name="_Toc453231440"/>
       <w:r>
         <w:rPr>
           <w:lang w:val="en-GB"/>
         </w:rPr>
         <w:t>Insights</w:t>
       </w:r>
-      <w:bookmarkEnd w:id="85"/>
+      <w:bookmarkEnd w:id="86"/>
     </w:p>
     <w:p>
       <w:pPr>
@@ -18569,20 +18632,33 @@
           <w:lang w:val="en-GB"/>
         </w:rPr>
       </w:pPr>
-      <w:bookmarkStart w:id="86" w:name="_Ref453177544"/>
-      <w:bookmarkStart w:id="87" w:name="_Toc453231465"/>
+      <w:bookmarkStart w:id="87" w:name="_Ref453177544"/>
+      <w:bookmarkStart w:id="88" w:name="_Toc453231465"/>
       <w:r>
         <w:t xml:space="preserve">Listing </w:t>
       </w:r>
-      <w:fldSimple w:instr=" SEQ Listing \* ARABIC ">
-        <w:r>
-          <w:rPr>
-            <w:noProof/>
-          </w:rPr>
-          <w:t>5</w:t>
-        </w:r>
-      </w:fldSimple>
-      <w:bookmarkEnd w:id="86"/>
+      <w:r>
+        <w:fldChar w:fldCharType="begin"/>
+      </w:r>
+      <w:r>
+        <w:instrText xml:space="preserve"> SEQ Listing \* ARABIC </w:instrText>
+      </w:r>
+      <w:r>
+        <w:fldChar w:fldCharType="separate"/>
+      </w:r>
+      <w:r>
+        <w:rPr>
+          <w:noProof/>
+        </w:rPr>
+        <w:t>5</w:t>
+      </w:r>
+      <w:r>
+        <w:rPr>
+          <w:noProof/>
+        </w:rPr>
+        <w:fldChar w:fldCharType="end"/>
+      </w:r>
+      <w:bookmarkEnd w:id="87"/>
       <w:r>
         <w:t xml:space="preserve">: </w:t>
       </w:r>
@@ -18654,7 +18730,7 @@
       <w:r>
         <w:t>device</w:t>
       </w:r>
-      <w:bookmarkEnd w:id="87"/>
+      <w:bookmarkEnd w:id="88"/>
       <w:proofErr w:type="spellEnd"/>
     </w:p>
     <w:p>
@@ -18863,20 +18939,33 @@
       <w:pPr>
         <w:pStyle w:val="Beschriftung"/>
       </w:pPr>
-      <w:bookmarkStart w:id="88" w:name="_Ref453178773"/>
-      <w:bookmarkStart w:id="89" w:name="_Toc453231466"/>
+      <w:bookmarkStart w:id="89" w:name="_Ref453178773"/>
+      <w:bookmarkStart w:id="90" w:name="_Toc453231466"/>
       <w:r>
         <w:t xml:space="preserve">Listing </w:t>
       </w:r>
-      <w:fldSimple w:instr=" SEQ Listing \* ARABIC ">
-        <w:r>
-          <w:rPr>
-            <w:noProof/>
-          </w:rPr>
-          <w:t>6</w:t>
-        </w:r>
-      </w:fldSimple>
-      <w:bookmarkEnd w:id="88"/>
+      <w:r>
+        <w:fldChar w:fldCharType="begin"/>
+      </w:r>
+      <w:r>
+        <w:instrText xml:space="preserve"> SEQ Listing \* ARABIC </w:instrText>
+      </w:r>
+      <w:r>
+        <w:fldChar w:fldCharType="separate"/>
+      </w:r>
+      <w:r>
+        <w:rPr>
+          <w:noProof/>
+        </w:rPr>
+        <w:t>6</w:t>
+      </w:r>
+      <w:r>
+        <w:rPr>
+          <w:noProof/>
+        </w:rPr>
+        <w:fldChar w:fldCharType="end"/>
+      </w:r>
+      <w:bookmarkEnd w:id="89"/>
       <w:r>
         <w:t xml:space="preserve">: </w:t>
       </w:r>
@@ -18940,7 +19029,7 @@
       <w:r>
         <w:t>attributes</w:t>
       </w:r>
-      <w:bookmarkEnd w:id="89"/>
+      <w:bookmarkEnd w:id="90"/>
       <w:proofErr w:type="spellEnd"/>
     </w:p>
     <w:p>
@@ -18965,8 +19054,8 @@
           <w:lang w:val="en-GB"/>
         </w:rPr>
       </w:pPr>
-      <w:bookmarkStart w:id="90" w:name="_Ref451694732"/>
-      <w:bookmarkStart w:id="91" w:name="_Toc453231441"/>
+      <w:bookmarkStart w:id="91" w:name="_Ref451694732"/>
+      <w:bookmarkStart w:id="92" w:name="_Toc453231441"/>
       <w:r>
         <w:rPr>
           <w:lang w:val="en-GB"/>
@@ -18974,8 +19063,8 @@
         <w:lastRenderedPageBreak/>
         <w:t>Evaluation</w:t>
       </w:r>
-      <w:bookmarkEnd w:id="90"/>
       <w:bookmarkEnd w:id="91"/>
+      <w:bookmarkEnd w:id="92"/>
     </w:p>
     <w:p>
       <w:pPr>
@@ -19105,14 +19194,14 @@
           <w:lang w:val="en-GB"/>
         </w:rPr>
       </w:pPr>
-      <w:bookmarkStart w:id="92" w:name="_Toc453231442"/>
+      <w:bookmarkStart w:id="93" w:name="_Toc453231442"/>
       <w:r>
         <w:rPr>
           <w:lang w:val="en-GB"/>
         </w:rPr>
         <w:t>Setup</w:t>
       </w:r>
-      <w:bookmarkEnd w:id="92"/>
+      <w:bookmarkEnd w:id="93"/>
     </w:p>
     <w:p>
       <w:pPr>
@@ -19121,14 +19210,14 @@
           <w:lang w:val="en-GB"/>
         </w:rPr>
       </w:pPr>
-      <w:bookmarkStart w:id="93" w:name="_Toc453231443"/>
+      <w:bookmarkStart w:id="94" w:name="_Toc453231443"/>
       <w:r>
         <w:rPr>
           <w:lang w:val="en-GB"/>
         </w:rPr>
         <w:t>Method</w:t>
       </w:r>
-      <w:bookmarkEnd w:id="93"/>
+      <w:bookmarkEnd w:id="94"/>
     </w:p>
     <w:p>
       <w:pPr>
@@ -19137,14 +19226,14 @@
           <w:lang w:val="en-GB"/>
         </w:rPr>
       </w:pPr>
-      <w:bookmarkStart w:id="94" w:name="_Toc453231444"/>
+      <w:bookmarkStart w:id="95" w:name="_Toc453231444"/>
       <w:r>
         <w:rPr>
           <w:lang w:val="en-GB"/>
         </w:rPr>
         <w:t>Results</w:t>
       </w:r>
-      <w:bookmarkEnd w:id="94"/>
+      <w:bookmarkEnd w:id="95"/>
     </w:p>
     <w:p>
       <w:pPr>
@@ -19168,7 +19257,7 @@
           <w:lang w:val="en-GB"/>
         </w:rPr>
       </w:pPr>
-      <w:bookmarkStart w:id="95" w:name="_Toc453231445"/>
+      <w:bookmarkStart w:id="96" w:name="_Toc453231445"/>
       <w:r>
         <w:rPr>
           <w:lang w:val="en-GB"/>
@@ -19176,7 +19265,7 @@
         <w:lastRenderedPageBreak/>
         <w:t>Outlook</w:t>
       </w:r>
-      <w:bookmarkEnd w:id="95"/>
+      <w:bookmarkEnd w:id="96"/>
     </w:p>
     <w:p>
       <w:pPr>
@@ -19312,14 +19401,14 @@
           <w:lang w:val="en-GB"/>
         </w:rPr>
       </w:pPr>
-      <w:bookmarkStart w:id="96" w:name="_Toc453231446"/>
+      <w:bookmarkStart w:id="97" w:name="_Toc453231446"/>
       <w:r>
         <w:rPr>
           <w:lang w:val="en-GB"/>
         </w:rPr>
         <w:t>The future of WebRTC</w:t>
       </w:r>
-      <w:bookmarkEnd w:id="96"/>
+      <w:bookmarkEnd w:id="97"/>
     </w:p>
     <w:p>
       <w:pPr>
@@ -19492,14 +19581,14 @@
           <w:lang w:val="en-GB"/>
         </w:rPr>
       </w:pPr>
-      <w:bookmarkStart w:id="97" w:name="_Toc453231447"/>
+      <w:bookmarkStart w:id="98" w:name="_Toc453231447"/>
       <w:r>
         <w:rPr>
           <w:lang w:val="en-GB"/>
         </w:rPr>
         <w:t>User management and authentication</w:t>
       </w:r>
-      <w:bookmarkEnd w:id="97"/>
+      <w:bookmarkEnd w:id="98"/>
     </w:p>
     <w:p>
       <w:pPr>
@@ -19633,14 +19722,14 @@
           <w:lang w:val="en-GB"/>
         </w:rPr>
       </w:pPr>
-      <w:bookmarkStart w:id="98" w:name="_Toc453231448"/>
+      <w:bookmarkStart w:id="99" w:name="_Toc453231448"/>
       <w:r>
         <w:rPr>
           <w:lang w:val="en-GB"/>
         </w:rPr>
         <w:t>Multi-user sessions</w:t>
       </w:r>
-      <w:bookmarkEnd w:id="98"/>
+      <w:bookmarkEnd w:id="99"/>
     </w:p>
     <w:p>
       <w:pPr>
@@ -19760,7 +19849,7 @@
           <w:lang w:val="en-GB"/>
         </w:rPr>
       </w:pPr>
-      <w:bookmarkStart w:id="99" w:name="_Toc453231449"/>
+      <w:bookmarkStart w:id="100" w:name="_Toc453231449"/>
       <w:r>
         <w:rPr>
           <w:lang w:val="en-GB"/>
@@ -19768,7 +19857,7 @@
         <w:lastRenderedPageBreak/>
         <w:t>Conclusion</w:t>
       </w:r>
-      <w:bookmarkEnd w:id="99"/>
+      <w:bookmarkEnd w:id="100"/>
     </w:p>
     <w:p>
       <w:pPr>
@@ -19908,15 +19997,7 @@
         <w:rPr>
           <w:lang w:val="en-GB"/>
         </w:rPr>
-        <w:t>a sig</w:t>
-      </w:r>
-      <w:bookmarkStart w:id="100" w:name="_GoBack"/>
-      <w:bookmarkEnd w:id="100"/>
-      <w:r>
-        <w:rPr>
-          <w:lang w:val="en-GB"/>
-        </w:rPr>
-        <w:t>nificantly</w:t>
+        <w:t>a significantly</w:t>
       </w:r>
       <w:proofErr w:type="gramEnd"/>
       <w:r>
@@ -19962,6 +20043,21 @@
         <w:rPr>
           <w:lang w:val="en-GB"/>
         </w:rPr>
+        <w:t>While this technology offers a simple way of reducing development efforts and costs, special attention must be put towards the topic of user experience. Each mobile platform employs their own interaction conventions, which their users are familiar with. As a result, users have certain expectations with regard to the behaviour of apps, for instance how the navigation between different views inside the app works. These issues have to be addressed by the developer in order to prevent users to switch to a native app that offers similar functionality.</w:t>
+      </w:r>
+      <w:bookmarkStart w:id="101" w:name="_GoBack"/>
+      <w:bookmarkEnd w:id="101"/>
+    </w:p>
+    <w:p>
+      <w:pPr>
+        <w:rPr>
+          <w:lang w:val="en-GB"/>
+        </w:rPr>
+      </w:pPr>
+      <w:r>
+        <w:rPr>
+          <w:lang w:val="en-GB"/>
+        </w:rPr>
         <w:t># IT IS IMPORTANT TO OFFER AN APP-LIKE USER EXPERIENCE IN ORDER TO PREVENT USERS TO SWITCH TO NATIVE APPS</w:t>
       </w:r>
     </w:p>
@@ -19976,6 +20072,7 @@
         <w:rPr>
           <w:lang w:val="en-GB"/>
         </w:rPr>
+        <w:lastRenderedPageBreak/>
         <w:br w:type="page"/>
       </w:r>
     </w:p>
@@ -19986,7 +20083,7 @@
           <w:lang w:val="en-GB"/>
         </w:rPr>
       </w:pPr>
-      <w:bookmarkStart w:id="101" w:name="_Toc453231450"/>
+      <w:bookmarkStart w:id="102" w:name="_Toc453231450"/>
       <w:r>
         <w:rPr>
           <w:lang w:val="en-GB"/>
@@ -19994,7 +20091,7 @@
         <w:lastRenderedPageBreak/>
         <w:t>List of tables</w:t>
       </w:r>
-      <w:bookmarkEnd w:id="101"/>
+      <w:bookmarkEnd w:id="102"/>
     </w:p>
     <w:p>
       <w:pPr>
@@ -20055,7 +20152,7 @@
           <w:lang w:val="en-GB"/>
         </w:rPr>
       </w:pPr>
-      <w:bookmarkStart w:id="102" w:name="_Toc453231451"/>
+      <w:bookmarkStart w:id="103" w:name="_Toc453231451"/>
       <w:r>
         <w:rPr>
           <w:lang w:val="en-GB"/>
@@ -20063,7 +20160,7 @@
         <w:lastRenderedPageBreak/>
         <w:t>List of figures</w:t>
       </w:r>
-      <w:bookmarkEnd w:id="102"/>
+      <w:bookmarkEnd w:id="103"/>
     </w:p>
     <w:p>
       <w:pPr>
@@ -20690,7 +20787,7 @@
           <w:lang w:val="en-GB"/>
         </w:rPr>
       </w:pPr>
-      <w:bookmarkStart w:id="103" w:name="_Toc453231452"/>
+      <w:bookmarkStart w:id="104" w:name="_Toc453231452"/>
       <w:r>
         <w:rPr>
           <w:lang w:val="en-GB"/>
@@ -20698,7 +20795,7 @@
         <w:lastRenderedPageBreak/>
         <w:t>List of listings</w:t>
       </w:r>
-      <w:bookmarkEnd w:id="103"/>
+      <w:bookmarkEnd w:id="104"/>
     </w:p>
     <w:p>
       <w:pPr>
@@ -21030,7 +21127,7 @@
           <w:lang w:val="en-GB"/>
         </w:rPr>
       </w:pPr>
-      <w:bookmarkStart w:id="104" w:name="_Toc453231453"/>
+      <w:bookmarkStart w:id="105" w:name="_Toc453231453"/>
       <w:r>
         <w:rPr>
           <w:lang w:val="en-GB"/>
@@ -21044,7 +21141,7 @@
         </w:rPr>
         <w:t>abbreviations</w:t>
       </w:r>
-      <w:bookmarkEnd w:id="104"/>
+      <w:bookmarkEnd w:id="105"/>
     </w:p>
     <w:p>
       <w:pPr>
@@ -21904,7 +22001,7 @@
           <w:lang w:val="en-GB"/>
         </w:rPr>
       </w:pPr>
-      <w:bookmarkStart w:id="105" w:name="_Toc453231454"/>
+      <w:bookmarkStart w:id="106" w:name="_Toc453231454"/>
       <w:r>
         <w:rPr>
           <w:lang w:val="en-GB"/>
@@ -21912,7 +22009,7 @@
         <w:lastRenderedPageBreak/>
         <w:t>Bibliography</w:t>
       </w:r>
-      <w:bookmarkEnd w:id="105"/>
+      <w:bookmarkEnd w:id="106"/>
     </w:p>
     <w:p>
       <w:pPr>
@@ -23061,23 +23158,7 @@
           <w:i/>
           <w:lang w:val="en-GB"/>
         </w:rPr>
-        <w:t xml:space="preserve">What’s Behind Ericsson’s </w:t>
-      </w:r>
-      <w:proofErr w:type="spellStart"/>
-      <w:r>
-        <w:rPr>
-          <w:i/>
-          <w:lang w:val="en-GB"/>
-        </w:rPr>
-        <w:t>OpenWebRTC</w:t>
-      </w:r>
-      <w:proofErr w:type="spellEnd"/>
-      <w:r>
-        <w:rPr>
-          <w:i/>
-          <w:lang w:val="en-GB"/>
-        </w:rPr>
-        <w:t xml:space="preserve"> Project?</w:t>
+        <w:t>What’s Behind Ericsson’s OpenWebRTC Project?</w:t>
       </w:r>
       <w:r>
         <w:rPr>
@@ -23203,24 +23284,24 @@
         </w:rPr>
         <w:t xml:space="preserve"> O’Reilly Media, Sebastopol. ISBN: </w:t>
       </w:r>
-      <w:bookmarkStart w:id="106" w:name="OLE_LINK2"/>
-      <w:bookmarkStart w:id="107" w:name="OLE_LINK3"/>
-      <w:bookmarkStart w:id="108" w:name="OLE_LINK1"/>
+      <w:bookmarkStart w:id="107" w:name="OLE_LINK2"/>
+      <w:bookmarkStart w:id="108" w:name="OLE_LINK3"/>
+      <w:bookmarkStart w:id="109" w:name="OLE_LINK1"/>
       <w:r>
         <w:rPr>
           <w:lang w:val="en-GB"/>
         </w:rPr>
         <w:t>978-1-449-37187-6</w:t>
       </w:r>
-      <w:bookmarkEnd w:id="106"/>
       <w:bookmarkEnd w:id="107"/>
+      <w:bookmarkEnd w:id="108"/>
       <w:r>
         <w:rPr>
           <w:lang w:val="en-GB"/>
         </w:rPr>
         <w:t>.</w:t>
       </w:r>
-      <w:bookmarkEnd w:id="108"/>
+      <w:bookmarkEnd w:id="109"/>
     </w:p>
     <w:p>
       <w:pPr>
@@ -24018,7 +24099,7 @@
         <w:noProof/>
         <w:lang w:val="de-DE"/>
       </w:rPr>
-      <w:t>49</w:t>
+      <w:t>58</w:t>
     </w:r>
     <w:r>
       <w:fldChar w:fldCharType="end"/>
@@ -27840,7 +27921,7 @@
 </file>
 
 <file path=customXml/itemProps1.xml><?xml version="1.0" encoding="utf-8"?>
-<ds:datastoreItem xmlns:ds="http://schemas.openxmlformats.org/officeDocument/2006/customXml" ds:itemID="{8EB1FD53-FD98-40F6-9E95-0CB5DD9655A8}">
+<ds:datastoreItem xmlns:ds="http://schemas.openxmlformats.org/officeDocument/2006/customXml" ds:itemID="{DE984025-AD65-4936-9CD3-357D475C9D51}">
   <ds:schemaRefs>
     <ds:schemaRef ds:uri="http://schemas.openxmlformats.org/officeDocument/2006/bibliography"/>
   </ds:schemaRefs>

</xml_diff>

<commit_message>
Added English and German abstracts
</commit_message>
<xml_diff>
--- a/thesis/BA2_Cross_Platform_WebRTC.docx
+++ b/thesis/BA2_Cross_Platform_WebRTC.docx
@@ -7060,13 +7060,175 @@
         <w:rPr>
           <w:lang w:val="en-GB"/>
         </w:rPr>
-        <w:t xml:space="preserve">Web Real-Time Communication (WebRTC) enables developers to create peer-to-peer real-time communication applications with audio and video streams directly in web browsers, without additional software. </w:t>
-      </w:r>
-      <w:r>
-        <w:rPr>
-          <w:lang w:val="en-GB"/>
-        </w:rPr>
-        <w:t>However, at the moment only three browsers reliably support this technology</w:t>
+        <w:t>Web Real-Time Communication (WebRTC) enables developers to create peer-to-peer real-time communication applicati</w:t>
+      </w:r>
+      <w:r>
+        <w:rPr>
+          <w:lang w:val="en-GB"/>
+        </w:rPr>
+        <w:t>ons with audio and video streams using web technologies such as</w:t>
+      </w:r>
+      <w:r>
+        <w:rPr>
+          <w:lang w:val="en-GB"/>
+        </w:rPr>
+        <w:t xml:space="preserve"> </w:t>
+      </w:r>
+      <w:r>
+        <w:rPr>
+          <w:lang w:val="en-GB"/>
+        </w:rPr>
+        <w:t>Hypertext Markup Language</w:t>
+      </w:r>
+      <w:r>
+        <w:rPr>
+          <w:lang w:val="en-GB"/>
+        </w:rPr>
+        <w:t xml:space="preserve"> version 5</w:t>
+      </w:r>
+      <w:r>
+        <w:rPr>
+          <w:lang w:val="en-GB"/>
+        </w:rPr>
+        <w:t xml:space="preserve"> </w:t>
+      </w:r>
+      <w:r>
+        <w:rPr>
+          <w:lang w:val="en-GB"/>
+        </w:rPr>
+        <w:t>(</w:t>
+      </w:r>
+      <w:r>
+        <w:rPr>
+          <w:lang w:val="en-GB"/>
+        </w:rPr>
+        <w:t>HTML5</w:t>
+      </w:r>
+      <w:r>
+        <w:rPr>
+          <w:lang w:val="en-GB"/>
+        </w:rPr>
+        <w:t>)</w:t>
+      </w:r>
+      <w:r>
+        <w:rPr>
+          <w:lang w:val="en-GB"/>
+        </w:rPr>
+        <w:t>, JavaScript and</w:t>
+      </w:r>
+      <w:r>
+        <w:rPr>
+          <w:lang w:val="en-GB"/>
+        </w:rPr>
+        <w:t xml:space="preserve"> Cascading Style Sheets</w:t>
+      </w:r>
+      <w:r>
+        <w:rPr>
+          <w:lang w:val="en-GB"/>
+        </w:rPr>
+        <w:t xml:space="preserve"> </w:t>
+      </w:r>
+      <w:r>
+        <w:rPr>
+          <w:lang w:val="en-GB"/>
+        </w:rPr>
+        <w:t>(</w:t>
+      </w:r>
+      <w:r>
+        <w:rPr>
+          <w:lang w:val="en-GB"/>
+        </w:rPr>
+        <w:t>CSS</w:t>
+      </w:r>
+      <w:r>
+        <w:rPr>
+          <w:lang w:val="en-GB"/>
+        </w:rPr>
+        <w:t>)</w:t>
+      </w:r>
+      <w:r>
+        <w:rPr>
+          <w:lang w:val="en-GB"/>
+        </w:rPr>
+        <w:t xml:space="preserve">. </w:t>
+      </w:r>
+      <w:r>
+        <w:rPr>
+          <w:lang w:val="en-GB"/>
+        </w:rPr>
+        <w:t xml:space="preserve">However, </w:t>
+      </w:r>
+      <w:r>
+        <w:rPr>
+          <w:lang w:val="en-GB"/>
+        </w:rPr>
+        <w:t xml:space="preserve">because </w:t>
+      </w:r>
+      <w:r>
+        <w:rPr>
+          <w:lang w:val="en-GB"/>
+        </w:rPr>
+        <w:t xml:space="preserve">not all web browsers and mobile platforms currently support this technology, developers are faced with a problem </w:t>
+      </w:r>
+      <w:r>
+        <w:rPr>
+          <w:lang w:val="en-GB"/>
+        </w:rPr>
+        <w:t xml:space="preserve">when </w:t>
+      </w:r>
+      <w:r>
+        <w:rPr>
+          <w:lang w:val="en-GB"/>
+        </w:rPr>
+        <w:t>they want to ensure that their applications are functioning on a majority of mobile devices.</w:t>
+      </w:r>
+      <w:r>
+        <w:rPr>
+          <w:lang w:val="en-GB"/>
+        </w:rPr>
+        <w:t xml:space="preserve"> </w:t>
+      </w:r>
+      <w:r>
+        <w:rPr>
+          <w:lang w:val="en-GB"/>
+        </w:rPr>
+        <w:t xml:space="preserve">This thesis proposes cross-platform developed apps as a solution for reliably using WebRTC inside mobile applications without the necessity to invest in development </w:t>
+      </w:r>
+      <w:r>
+        <w:rPr>
+          <w:lang w:val="en-GB"/>
+        </w:rPr>
+        <w:t xml:space="preserve">efforts </w:t>
+      </w:r>
+      <w:r>
+        <w:rPr>
+          <w:lang w:val="en-GB"/>
+        </w:rPr>
+        <w:t>for multiple native platforms.</w:t>
+      </w:r>
+      <w:r>
+        <w:rPr>
+          <w:lang w:val="en-GB"/>
+        </w:rPr>
+        <w:t xml:space="preserve"> Since WebRTC is still in development and some parts might change in sporadic intervals, it is essential that the underlying browser engine of the web view is up to date</w:t>
+      </w:r>
+      <w:r>
+        <w:rPr>
+          <w:lang w:val="en-GB"/>
+        </w:rPr>
+        <w:t xml:space="preserve"> and fully compatible to the cur</w:t>
+      </w:r>
+      <w:r>
+        <w:rPr>
+          <w:lang w:val="en-GB"/>
+        </w:rPr>
+        <w:t>r</w:t>
+      </w:r>
+      <w:r>
+        <w:rPr>
+          <w:lang w:val="en-GB"/>
+        </w:rPr>
+        <w:t>ent version of WebRTC</w:t>
       </w:r>
       <w:r>
         <w:rPr>
@@ -7084,81 +7246,25 @@
         <w:rPr>
           <w:lang w:val="en-GB"/>
         </w:rPr>
-        <w:t xml:space="preserve">This is inconvenient for developers since </w:t>
-      </w:r>
-      <w:r>
-        <w:rPr>
-          <w:lang w:val="en-GB"/>
-        </w:rPr>
-        <w:t>real-time communication applications offer significant advantages especially on mobile devices, for instance in remote support scenarios.</w:t>
-      </w:r>
-      <w:r>
-        <w:rPr>
-          <w:lang w:val="en-GB"/>
-        </w:rPr>
-        <w:t xml:space="preserve"> </w:t>
-      </w:r>
-    </w:p>
-    <w:p>
-      <w:pPr>
-        <w:rPr>
-          <w:lang w:val="en-GB"/>
-        </w:rPr>
-      </w:pPr>
-      <w:r>
-        <w:rPr>
-          <w:lang w:val="en-GB"/>
-        </w:rPr>
-        <w:t xml:space="preserve">This thesis proposes cross-platform developed apps as a solution for reliably using WebRTC inside mobile applications without the necessity to invest in development </w:t>
-      </w:r>
-      <w:r>
-        <w:rPr>
-          <w:lang w:val="en-GB"/>
-        </w:rPr>
-        <w:t xml:space="preserve">efforts </w:t>
-      </w:r>
-      <w:r>
-        <w:rPr>
-          <w:lang w:val="en-GB"/>
-        </w:rPr>
-        <w:t>for multiple native platforms.</w:t>
-      </w:r>
-      <w:r>
-        <w:rPr>
-          <w:lang w:val="en-GB"/>
-        </w:rPr>
-        <w:t xml:space="preserve"> Since WebRTC is still in development and some parts might change in sporadic intervals, it is essential that the underlying browser engine of the web view is up to date</w:t>
-      </w:r>
-      <w:r>
-        <w:rPr>
-          <w:lang w:val="en-GB"/>
-        </w:rPr>
-        <w:t xml:space="preserve"> and fully compatible to the current version of WebRTC</w:t>
-      </w:r>
-      <w:r>
-        <w:rPr>
-          <w:lang w:val="en-GB"/>
-        </w:rPr>
-        <w:t>.</w:t>
-      </w:r>
-    </w:p>
-    <w:p>
-      <w:pPr>
-        <w:rPr>
-          <w:lang w:val="en-GB"/>
-        </w:rPr>
-      </w:pPr>
-      <w:r>
-        <w:rPr>
-          <w:lang w:val="en-GB"/>
-        </w:rPr>
         <w:t xml:space="preserve">The first part of the thesis </w:t>
       </w:r>
       <w:r>
         <w:rPr>
           <w:lang w:val="en-GB"/>
         </w:rPr>
-        <w:t xml:space="preserve">discusses WebRTC and its functionality in detail along with the advantages and limitations of using it on mobile devices. In the second part, cross-platform mobile development is presented as a possible solution for ensuring that WebRTC can be used reliably in mobile applications and various framework options for simplifying the development process are compared. In a third step, a reference app is developed using two promising options, Crosswalk and OpenWebRTC. </w:t>
+        <w:t xml:space="preserve">discusses WebRTC and its functionality in detail along with the advantages and limitations of using it on mobile devices. In the second part, cross-platform mobile development is presented as a possible solution for ensuring that WebRTC can be used reliably in mobile applications and various framework options for simplifying the development process are compared. In </w:t>
+      </w:r>
+      <w:r>
+        <w:rPr>
+          <w:lang w:val="en-GB"/>
+        </w:rPr>
+        <w:t>a third step, a reference app was</w:t>
+      </w:r>
+      <w:r>
+        <w:rPr>
+          <w:lang w:val="en-GB"/>
+        </w:rPr>
+        <w:t xml:space="preserve"> developed using two promising options, Crosswalk and OpenWebRTC. </w:t>
       </w:r>
       <w:r>
         <w:rPr>
@@ -7213,9 +7319,161 @@
     <w:p>
       <w:pPr>
         <w:rPr>
-          <w:lang w:val="en-GB"/>
-        </w:rPr>
-      </w:pPr>
+          <w:lang w:val="de-DE"/>
+        </w:rPr>
+      </w:pPr>
+      <w:r>
+        <w:rPr>
+          <w:lang w:val="de-DE"/>
+        </w:rPr>
+        <w:t xml:space="preserve">Web Real-Time Communication (WebRTC) ermöglicht es </w:t>
+      </w:r>
+      <w:r>
+        <w:rPr>
+          <w:lang w:val="de-DE"/>
+        </w:rPr>
+        <w:t>Softwaree</w:t>
+      </w:r>
+      <w:r>
+        <w:rPr>
+          <w:lang w:val="de-DE"/>
+        </w:rPr>
+        <w:t xml:space="preserve">ntwicklern, Echtzeitkommunikationsanwendungen zu erstellen, bei denen Audio- und Videokanäle direkt zwischen den Benutzern übertragen werden, ohne dabei von einem Webserver weitergeleitet zu werden. </w:t>
+      </w:r>
+      <w:r>
+        <w:rPr>
+          <w:lang w:val="de-DE"/>
+        </w:rPr>
+        <w:t>Die</w:t>
+      </w:r>
+      <w:r>
+        <w:rPr>
+          <w:lang w:val="de-DE"/>
+        </w:rPr>
+        <w:t xml:space="preserve">se Anwendungen können mittels Webtechnologien wie zum Beispiel </w:t>
+      </w:r>
+      <w:r>
+        <w:rPr>
+          <w:lang w:val="de-DE"/>
+        </w:rPr>
+        <w:t>Hypertext Markup Language V</w:t>
+      </w:r>
+      <w:r>
+        <w:rPr>
+          <w:lang w:val="de-DE"/>
+        </w:rPr>
+        <w:t xml:space="preserve">ersion 5 (HTML5), JavaScript </w:t>
+      </w:r>
+      <w:r>
+        <w:rPr>
+          <w:lang w:val="de-DE"/>
+        </w:rPr>
+        <w:t>und Cascading Style Sheets (CSS) realisiert werden.</w:t>
+      </w:r>
+      <w:r>
+        <w:rPr>
+          <w:lang w:val="de-DE"/>
+        </w:rPr>
+        <w:t xml:space="preserve"> Zurzeit </w:t>
+      </w:r>
+      <w:r>
+        <w:rPr>
+          <w:lang w:val="de-DE"/>
+        </w:rPr>
+        <w:t>unterstützen allerdings nicht alle Webbrowser und mobile Plattformen diese Technologie, was Entwickler vor ein Problem stellt wenn sie sicherstellen wollen, dass die Anwendungen auf einer Vielzahl von mobilen Geräten funktionieren.</w:t>
+      </w:r>
+      <w:r>
+        <w:rPr>
+          <w:lang w:val="de-DE"/>
+        </w:rPr>
+        <w:t xml:space="preserve"> Diese Arbeit schlägt Cross-Platform Apps als eine Lösung vor, um WebRTC verlässlich in mobilen </w:t>
+      </w:r>
+      <w:r>
+        <w:rPr>
+          <w:lang w:val="de-DE"/>
+        </w:rPr>
+        <w:t xml:space="preserve">Apps </w:t>
+      </w:r>
+      <w:r>
+        <w:rPr>
+          <w:lang w:val="de-DE"/>
+        </w:rPr>
+        <w:t xml:space="preserve">verwenden zu können, ohne </w:t>
+      </w:r>
+      <w:r>
+        <w:rPr>
+          <w:lang w:val="de-DE"/>
+        </w:rPr>
+        <w:t xml:space="preserve">dieselbe Anwendung </w:t>
+      </w:r>
+      <w:r>
+        <w:rPr>
+          <w:lang w:val="de-DE"/>
+        </w:rPr>
+        <w:t xml:space="preserve">für </w:t>
+      </w:r>
+      <w:r>
+        <w:rPr>
+          <w:lang w:val="de-DE"/>
+        </w:rPr>
+        <w:t>mehrere mobile Plattformen neu entwickeln und betreuen zu müssen. Da sich die Technologie hinter WebRTC derzeit noch in Entwicklung befindet und sich Teilkomponenten in unregelmäßigen Abständen ändern können, liegt</w:t>
+      </w:r>
+      <w:r>
+        <w:rPr>
+          <w:lang w:val="de-DE"/>
+        </w:rPr>
+        <w:t xml:space="preserve"> ein wesentliches Augenmerk dieses Ansatzes darauf</w:t>
+      </w:r>
+      <w:r>
+        <w:rPr>
+          <w:lang w:val="de-DE"/>
+        </w:rPr>
+        <w:t>, dass der Web View einer solchen Anwendung auf dem aktuellen Entwicklungsstand von WebRTC ist. Der erste Teil dieser Bachelorarbeit erläutert WebRTC und die dahinterstehende Technologie mitsamt seinen Vor- und Nachteilen</w:t>
+      </w:r>
+      <w:r>
+        <w:rPr>
+          <w:lang w:val="de-DE"/>
+        </w:rPr>
+        <w:t xml:space="preserve"> näher</w:t>
+      </w:r>
+      <w:bookmarkStart w:id="2" w:name="_GoBack"/>
+      <w:bookmarkEnd w:id="2"/>
+      <w:r>
+        <w:rPr>
+          <w:lang w:val="de-DE"/>
+        </w:rPr>
+        <w:t>. Der zweite Teil stellt Cross-Platform Entwicklung als eine mögliche Lösung vor, um WebRTC verlässlich in mobilen Anwendungen verwenden zu können</w:t>
+      </w:r>
+      <w:r>
+        <w:rPr>
+          <w:lang w:val="de-DE"/>
+        </w:rPr>
+        <w:t xml:space="preserve"> und vergleicht mehrere Optionen für Frameworks, die den Entwicklungsaufwand vereinfachen können. </w:t>
+      </w:r>
+      <w:r>
+        <w:rPr>
+          <w:lang w:val="de-DE"/>
+        </w:rPr>
+        <w:t xml:space="preserve">Aufgrund der vorgenommenen Recherche </w:t>
+      </w:r>
+      <w:r>
+        <w:rPr>
+          <w:lang w:val="de-DE"/>
+        </w:rPr>
+        <w:t xml:space="preserve">wurde eine Referenzanwendung mit zwei </w:t>
+      </w:r>
+      <w:r>
+        <w:rPr>
+          <w:lang w:val="de-DE"/>
+        </w:rPr>
+        <w:t>vielversprechenden Frameworks, Crosswalk und OpenWebRTC, entwickelt. Diese beiden Apps wurden anschließend aufgrund einer Zusammenstellung von Kriterien beurteilt, die im Zuge der Recherche erstellt wurden.</w:t>
+      </w:r>
+      <w:r>
+        <w:rPr>
+          <w:lang w:val="de-DE"/>
+        </w:rPr>
+        <w:t xml:space="preserve"> RESULTS. Abschließend werden noch einige Möglichkeiten vorgestellt, um den derzeitigen Entwicklungsstand der Arbeit zu erweitern.</w:t>
+      </w:r>
     </w:p>
     <w:p>
       <w:pPr>
@@ -7239,8 +7497,8 @@
           <w:lang w:val="en-GB"/>
         </w:rPr>
       </w:pPr>
-      <w:bookmarkStart w:id="2" w:name="_Toc438987629"/>
-      <w:bookmarkStart w:id="3" w:name="_Toc453330985"/>
+      <w:bookmarkStart w:id="3" w:name="_Toc438987629"/>
+      <w:bookmarkStart w:id="4" w:name="_Toc453330985"/>
       <w:r>
         <w:rPr>
           <w:lang w:val="en-GB"/>
@@ -7248,8 +7506,8 @@
         <w:lastRenderedPageBreak/>
         <w:t>Introduction</w:t>
       </w:r>
-      <w:bookmarkEnd w:id="2"/>
       <w:bookmarkEnd w:id="3"/>
+      <w:bookmarkEnd w:id="4"/>
     </w:p>
     <w:p>
       <w:pPr>
@@ -7766,7 +8024,7 @@
           <w:lang w:val="en-GB"/>
         </w:rPr>
       </w:pPr>
-      <w:bookmarkStart w:id="4" w:name="_Toc453330986"/>
+      <w:bookmarkStart w:id="5" w:name="_Toc453330986"/>
       <w:r>
         <w:rPr>
           <w:lang w:val="en-GB"/>
@@ -7774,7 +8032,7 @@
         <w:lastRenderedPageBreak/>
         <w:t>WebRTC</w:t>
       </w:r>
-      <w:bookmarkEnd w:id="4"/>
+      <w:bookmarkEnd w:id="5"/>
     </w:p>
     <w:p>
       <w:pPr>
@@ -7845,14 +8103,14 @@
           <w:lang w:val="en-GB"/>
         </w:rPr>
       </w:pPr>
-      <w:bookmarkStart w:id="5" w:name="_Toc453330987"/>
+      <w:bookmarkStart w:id="6" w:name="_Toc453330987"/>
       <w:r>
         <w:rPr>
           <w:lang w:val="en-GB"/>
         </w:rPr>
         <w:t>History</w:t>
       </w:r>
-      <w:bookmarkEnd w:id="5"/>
+      <w:bookmarkEnd w:id="6"/>
     </w:p>
     <w:p>
       <w:pPr>
@@ -7922,16 +8180,16 @@
           <w:lang w:val="en-GB"/>
         </w:rPr>
       </w:pPr>
-      <w:bookmarkStart w:id="6" w:name="_Ref452305871"/>
-      <w:bookmarkStart w:id="7" w:name="_Toc453330988"/>
+      <w:bookmarkStart w:id="7" w:name="_Ref452305871"/>
+      <w:bookmarkStart w:id="8" w:name="_Toc453330988"/>
       <w:r>
         <w:rPr>
           <w:lang w:val="en-GB"/>
         </w:rPr>
         <w:t>Architecture</w:t>
       </w:r>
-      <w:bookmarkEnd w:id="6"/>
       <w:bookmarkEnd w:id="7"/>
+      <w:bookmarkEnd w:id="8"/>
     </w:p>
     <w:p>
       <w:pPr>
@@ -8187,8 +8445,8 @@
           <w:lang w:val="en-GB"/>
         </w:rPr>
       </w:pPr>
-      <w:bookmarkStart w:id="8" w:name="_Ref452222625"/>
-      <w:bookmarkStart w:id="9" w:name="_Toc453231455"/>
+      <w:bookmarkStart w:id="9" w:name="_Ref452222625"/>
+      <w:bookmarkStart w:id="10" w:name="_Toc453231455"/>
       <w:r>
         <w:rPr>
           <w:lang w:val="en-GB"/>
@@ -8226,14 +8484,14 @@
         </w:rPr>
         <w:fldChar w:fldCharType="end"/>
       </w:r>
-      <w:bookmarkEnd w:id="8"/>
+      <w:bookmarkEnd w:id="9"/>
       <w:r>
         <w:rPr>
           <w:lang w:val="en-GB"/>
         </w:rPr>
         <w:t>: WebRTC architecture (Grigorik 2013, p. 311)</w:t>
       </w:r>
-      <w:bookmarkEnd w:id="9"/>
+      <w:bookmarkEnd w:id="10"/>
     </w:p>
     <w:p>
       <w:pPr>
@@ -8242,14 +8500,14 @@
           <w:lang w:val="en-GB"/>
         </w:rPr>
       </w:pPr>
-      <w:bookmarkStart w:id="10" w:name="_Toc453330989"/>
+      <w:bookmarkStart w:id="11" w:name="_Toc453330989"/>
       <w:r>
         <w:rPr>
           <w:lang w:val="en-GB"/>
         </w:rPr>
         <w:t>Components</w:t>
       </w:r>
-      <w:bookmarkEnd w:id="10"/>
+      <w:bookmarkEnd w:id="11"/>
     </w:p>
     <w:p>
       <w:pPr>
@@ -8283,14 +8541,14 @@
           <w:lang w:val="en-GB"/>
         </w:rPr>
       </w:pPr>
-      <w:bookmarkStart w:id="11" w:name="_Toc453330990"/>
+      <w:bookmarkStart w:id="12" w:name="_Toc453330990"/>
       <w:r>
         <w:rPr>
           <w:lang w:val="en-GB"/>
         </w:rPr>
         <w:t>MediaStream</w:t>
       </w:r>
-      <w:bookmarkEnd w:id="11"/>
+      <w:bookmarkEnd w:id="12"/>
     </w:p>
     <w:p>
       <w:pPr>
@@ -8455,8 +8713,8 @@
           <w:lang w:val="en-GB"/>
         </w:rPr>
       </w:pPr>
-      <w:bookmarkStart w:id="12" w:name="_Ref452200852"/>
-      <w:bookmarkStart w:id="13" w:name="_Toc453231456"/>
+      <w:bookmarkStart w:id="13" w:name="_Ref452200852"/>
+      <w:bookmarkStart w:id="14" w:name="_Toc453231456"/>
       <w:r>
         <w:rPr>
           <w:lang w:val="en-GB"/>
@@ -8494,7 +8752,7 @@
         </w:rPr>
         <w:fldChar w:fldCharType="end"/>
       </w:r>
-      <w:bookmarkEnd w:id="12"/>
+      <w:bookmarkEnd w:id="13"/>
       <w:r>
         <w:rPr>
           <w:lang w:val="en-GB"/>
@@ -8513,7 +8771,7 @@
         </w:rPr>
         <w:t>, p. 13)</w:t>
       </w:r>
-      <w:bookmarkEnd w:id="13"/>
+      <w:bookmarkEnd w:id="14"/>
     </w:p>
     <w:p>
       <w:pPr>
@@ -8672,8 +8930,8 @@
           <w:lang w:val="en-GB"/>
         </w:rPr>
       </w:pPr>
-      <w:bookmarkStart w:id="14" w:name="_Ref452201808"/>
-      <w:bookmarkStart w:id="15" w:name="_Toc453231463"/>
+      <w:bookmarkStart w:id="15" w:name="_Ref452201808"/>
+      <w:bookmarkStart w:id="16" w:name="_Toc453231463"/>
       <w:r>
         <w:rPr>
           <w:lang w:val="en-GB"/>
@@ -8711,14 +8969,14 @@
         </w:rPr>
         <w:fldChar w:fldCharType="end"/>
       </w:r>
-      <w:bookmarkEnd w:id="14"/>
+      <w:bookmarkEnd w:id="15"/>
       <w:r>
         <w:rPr>
           <w:lang w:val="en-GB"/>
         </w:rPr>
         <w:t>: Simple example for requesting access to camera and microphone of user device</w:t>
       </w:r>
-      <w:bookmarkEnd w:id="15"/>
+      <w:bookmarkEnd w:id="16"/>
     </w:p>
     <w:p>
       <w:pPr>
@@ -8727,14 +8985,14 @@
           <w:lang w:val="en-GB"/>
         </w:rPr>
       </w:pPr>
-      <w:bookmarkStart w:id="16" w:name="_Toc453330991"/>
+      <w:bookmarkStart w:id="17" w:name="_Toc453330991"/>
       <w:r>
         <w:rPr>
           <w:lang w:val="en-GB"/>
         </w:rPr>
         <w:t>PeerConnection</w:t>
       </w:r>
-      <w:bookmarkEnd w:id="16"/>
+      <w:bookmarkEnd w:id="17"/>
     </w:p>
     <w:p>
       <w:pPr>
@@ -8882,7 +9140,7 @@
           <w:lang w:val="en-GB"/>
         </w:rPr>
       </w:pPr>
-      <w:bookmarkStart w:id="17" w:name="_Toc453330992"/>
+      <w:bookmarkStart w:id="18" w:name="_Toc453330992"/>
       <w:r>
         <w:rPr>
           <w:lang w:val="en-GB"/>
@@ -8890,7 +9148,7 @@
         <w:lastRenderedPageBreak/>
         <w:t>DataChannel</w:t>
       </w:r>
-      <w:bookmarkEnd w:id="17"/>
+      <w:bookmarkEnd w:id="18"/>
     </w:p>
     <w:p>
       <w:pPr>
@@ -8949,14 +9207,14 @@
           <w:lang w:val="en-GB"/>
         </w:rPr>
       </w:pPr>
-      <w:bookmarkStart w:id="18" w:name="_Toc453330993"/>
+      <w:bookmarkStart w:id="19" w:name="_Toc453330993"/>
       <w:r>
         <w:rPr>
           <w:lang w:val="en-GB"/>
         </w:rPr>
         <w:t>Protocols</w:t>
       </w:r>
-      <w:bookmarkEnd w:id="18"/>
+      <w:bookmarkEnd w:id="19"/>
     </w:p>
     <w:p>
       <w:pPr>
@@ -9278,8 +9536,8 @@
           <w:lang w:val="en-GB"/>
         </w:rPr>
       </w:pPr>
-      <w:bookmarkStart w:id="19" w:name="_Ref452229363"/>
-      <w:bookmarkStart w:id="20" w:name="_Toc453231457"/>
+      <w:bookmarkStart w:id="20" w:name="_Ref452229363"/>
+      <w:bookmarkStart w:id="21" w:name="_Toc453231457"/>
       <w:r>
         <w:rPr>
           <w:lang w:val="en-GB"/>
@@ -9317,7 +9575,7 @@
         </w:rPr>
         <w:fldChar w:fldCharType="end"/>
       </w:r>
-      <w:bookmarkEnd w:id="19"/>
+      <w:bookmarkEnd w:id="20"/>
       <w:r>
         <w:rPr>
           <w:lang w:val="en-GB"/>
@@ -9336,7 +9594,7 @@
         </w:rPr>
         <w:t>)</w:t>
       </w:r>
-      <w:bookmarkEnd w:id="20"/>
+      <w:bookmarkEnd w:id="21"/>
     </w:p>
     <w:p>
       <w:pPr>
@@ -9345,14 +9603,14 @@
           <w:lang w:val="en-GB"/>
         </w:rPr>
       </w:pPr>
-      <w:bookmarkStart w:id="21" w:name="_Toc453330994"/>
+      <w:bookmarkStart w:id="22" w:name="_Toc453330994"/>
       <w:r>
         <w:rPr>
           <w:lang w:val="en-GB"/>
         </w:rPr>
         <w:t>Functionality</w:t>
       </w:r>
-      <w:bookmarkEnd w:id="21"/>
+      <w:bookmarkEnd w:id="22"/>
     </w:p>
     <w:p>
       <w:pPr>
@@ -9541,8 +9799,8 @@
           <w:lang w:val="en-GB"/>
         </w:rPr>
       </w:pPr>
-      <w:bookmarkStart w:id="22" w:name="_Ref452190050"/>
-      <w:bookmarkStart w:id="23" w:name="_Toc453231458"/>
+      <w:bookmarkStart w:id="23" w:name="_Ref452190050"/>
+      <w:bookmarkStart w:id="24" w:name="_Toc453231458"/>
       <w:r>
         <w:rPr>
           <w:lang w:val="en-GB"/>
@@ -9580,7 +9838,7 @@
         </w:rPr>
         <w:fldChar w:fldCharType="end"/>
       </w:r>
-      <w:bookmarkEnd w:id="22"/>
+      <w:bookmarkEnd w:id="23"/>
       <w:r>
         <w:rPr>
           <w:lang w:val="en-GB"/>
@@ -9599,7 +9857,7 @@
         </w:rPr>
         <w:t>)</w:t>
       </w:r>
-      <w:bookmarkEnd w:id="23"/>
+      <w:bookmarkEnd w:id="24"/>
     </w:p>
     <w:p>
       <w:pPr>
@@ -9608,16 +9866,16 @@
           <w:lang w:val="en-GB"/>
         </w:rPr>
       </w:pPr>
-      <w:bookmarkStart w:id="24" w:name="_Ref452216098"/>
-      <w:bookmarkStart w:id="25" w:name="_Toc453330995"/>
+      <w:bookmarkStart w:id="25" w:name="_Ref452216098"/>
+      <w:bookmarkStart w:id="26" w:name="_Toc453330995"/>
       <w:r>
         <w:rPr>
           <w:lang w:val="en-GB"/>
         </w:rPr>
         <w:t>Signalling</w:t>
       </w:r>
-      <w:bookmarkEnd w:id="24"/>
       <w:bookmarkEnd w:id="25"/>
+      <w:bookmarkEnd w:id="26"/>
     </w:p>
     <w:p>
       <w:pPr>
@@ -9800,8 +10058,8 @@
           <w:lang w:val="en-GB"/>
         </w:rPr>
       </w:pPr>
-      <w:bookmarkStart w:id="26" w:name="_Ref452191743"/>
-      <w:bookmarkStart w:id="27" w:name="_Toc453231459"/>
+      <w:bookmarkStart w:id="27" w:name="_Ref452191743"/>
+      <w:bookmarkStart w:id="28" w:name="_Toc453231459"/>
       <w:r>
         <w:rPr>
           <w:lang w:val="en-GB"/>
@@ -9839,7 +10097,7 @@
         </w:rPr>
         <w:fldChar w:fldCharType="end"/>
       </w:r>
-      <w:bookmarkEnd w:id="26"/>
+      <w:bookmarkEnd w:id="27"/>
       <w:r>
         <w:rPr>
           <w:lang w:val="en-GB"/>
@@ -9858,7 +10116,7 @@
         </w:rPr>
         <w:t>, p. 10)</w:t>
       </w:r>
-      <w:bookmarkEnd w:id="27"/>
+      <w:bookmarkEnd w:id="28"/>
     </w:p>
     <w:p>
       <w:pPr>
@@ -10008,14 +10266,14 @@
           <w:lang w:val="en-GB"/>
         </w:rPr>
       </w:pPr>
-      <w:bookmarkStart w:id="28" w:name="_Toc453330996"/>
+      <w:bookmarkStart w:id="29" w:name="_Toc453330996"/>
       <w:r>
         <w:rPr>
           <w:lang w:val="en-GB"/>
         </w:rPr>
         <w:t>Advantages</w:t>
       </w:r>
-      <w:bookmarkEnd w:id="28"/>
+      <w:bookmarkEnd w:id="29"/>
     </w:p>
     <w:p>
       <w:pPr>
@@ -10170,16 +10428,16 @@
           <w:lang w:val="en-GB"/>
         </w:rPr>
       </w:pPr>
-      <w:bookmarkStart w:id="29" w:name="_Ref452308529"/>
-      <w:bookmarkStart w:id="30" w:name="_Toc453330997"/>
+      <w:bookmarkStart w:id="30" w:name="_Ref452308529"/>
+      <w:bookmarkStart w:id="31" w:name="_Toc453330997"/>
       <w:r>
         <w:rPr>
           <w:lang w:val="en-GB"/>
         </w:rPr>
         <w:t>Limitations</w:t>
       </w:r>
-      <w:bookmarkEnd w:id="29"/>
       <w:bookmarkEnd w:id="30"/>
+      <w:bookmarkEnd w:id="31"/>
     </w:p>
     <w:p>
       <w:pPr>
@@ -10305,8 +10563,8 @@
           <w:lang w:val="en-GB"/>
         </w:rPr>
       </w:pPr>
-      <w:bookmarkStart w:id="31" w:name="_Ref452107729"/>
-      <w:bookmarkStart w:id="32" w:name="_Toc453231460"/>
+      <w:bookmarkStart w:id="32" w:name="_Ref452107729"/>
+      <w:bookmarkStart w:id="33" w:name="_Toc453231460"/>
       <w:r>
         <w:rPr>
           <w:lang w:val="en-GB"/>
@@ -10344,7 +10602,7 @@
         </w:rPr>
         <w:fldChar w:fldCharType="end"/>
       </w:r>
-      <w:bookmarkEnd w:id="31"/>
+      <w:bookmarkEnd w:id="32"/>
       <w:r>
         <w:rPr>
           <w:lang w:val="en-GB"/>
@@ -10358,7 +10616,7 @@
         </w:rPr>
         <w:footnoteReference w:id="4"/>
       </w:r>
-      <w:bookmarkEnd w:id="32"/>
+      <w:bookmarkEnd w:id="33"/>
     </w:p>
     <w:p>
       <w:pPr>
@@ -10532,8 +10790,8 @@
           <w:lang w:val="en-GB"/>
         </w:rPr>
       </w:pPr>
-      <w:bookmarkStart w:id="33" w:name="_Ref452107000"/>
-      <w:bookmarkStart w:id="34" w:name="_Toc453231461"/>
+      <w:bookmarkStart w:id="34" w:name="_Ref452107000"/>
+      <w:bookmarkStart w:id="35" w:name="_Toc453231461"/>
       <w:r>
         <w:rPr>
           <w:lang w:val="en-GB"/>
@@ -10571,14 +10829,14 @@
         </w:rPr>
         <w:fldChar w:fldCharType="end"/>
       </w:r>
-      <w:bookmarkEnd w:id="33"/>
+      <w:bookmarkEnd w:id="34"/>
       <w:r>
         <w:rPr>
           <w:lang w:val="en-GB"/>
         </w:rPr>
         <w:t>: Web browser market share in Austria in 2015</w:t>
       </w:r>
-      <w:bookmarkEnd w:id="34"/>
+      <w:bookmarkEnd w:id="35"/>
     </w:p>
     <w:p>
       <w:pPr>
@@ -10720,9 +10978,9 @@
           <w:lang w:val="en-GB"/>
         </w:rPr>
       </w:pPr>
-      <w:bookmarkStart w:id="35" w:name="_Ref452106333"/>
-      <w:bookmarkStart w:id="36" w:name="_Ref452106319"/>
-      <w:bookmarkStart w:id="37" w:name="_Toc453231464"/>
+      <w:bookmarkStart w:id="36" w:name="_Ref452106333"/>
+      <w:bookmarkStart w:id="37" w:name="_Ref452106319"/>
+      <w:bookmarkStart w:id="38" w:name="_Toc453231464"/>
       <w:r>
         <w:rPr>
           <w:lang w:val="en-GB"/>
@@ -10760,21 +11018,21 @@
         </w:rPr>
         <w:fldChar w:fldCharType="end"/>
       </w:r>
-      <w:bookmarkEnd w:id="35"/>
+      <w:bookmarkEnd w:id="36"/>
       <w:r>
         <w:rPr>
           <w:lang w:val="en-GB"/>
         </w:rPr>
         <w:t>: Necessary variable assignment to deal with vendor prefixes</w:t>
       </w:r>
-      <w:bookmarkEnd w:id="36"/>
+      <w:bookmarkEnd w:id="37"/>
       <w:r>
         <w:rPr>
           <w:lang w:val="en-GB"/>
         </w:rPr>
         <w:t xml:space="preserve"> in web browsers</w:t>
       </w:r>
-      <w:bookmarkEnd w:id="37"/>
+      <w:bookmarkEnd w:id="38"/>
     </w:p>
     <w:p>
       <w:pPr>
@@ -10844,14 +11102,14 @@
           <w:lang w:val="en-GB"/>
         </w:rPr>
       </w:pPr>
-      <w:bookmarkStart w:id="38" w:name="_Toc453330998"/>
+      <w:bookmarkStart w:id="39" w:name="_Toc453330998"/>
       <w:r>
         <w:rPr>
           <w:lang w:val="en-GB"/>
         </w:rPr>
         <w:t>Potential applications</w:t>
       </w:r>
-      <w:bookmarkEnd w:id="38"/>
+      <w:bookmarkEnd w:id="39"/>
     </w:p>
     <w:p>
       <w:pPr>
@@ -10885,14 +11143,14 @@
           <w:lang w:val="en-GB"/>
         </w:rPr>
       </w:pPr>
-      <w:bookmarkStart w:id="39" w:name="_Toc453330999"/>
+      <w:bookmarkStart w:id="40" w:name="_Toc453330999"/>
       <w:r>
         <w:rPr>
           <w:lang w:val="en-GB"/>
         </w:rPr>
         <w:t>Real-time communication</w:t>
       </w:r>
-      <w:bookmarkEnd w:id="39"/>
+      <w:bookmarkEnd w:id="40"/>
     </w:p>
     <w:p>
       <w:pPr>
@@ -10989,14 +11247,14 @@
           <w:lang w:val="en-GB"/>
         </w:rPr>
       </w:pPr>
-      <w:bookmarkStart w:id="40" w:name="_Toc453331000"/>
+      <w:bookmarkStart w:id="41" w:name="_Toc453331000"/>
       <w:r>
         <w:rPr>
           <w:lang w:val="en-GB"/>
         </w:rPr>
         <w:t>Peer-to-peer file sharing</w:t>
       </w:r>
-      <w:bookmarkEnd w:id="40"/>
+      <w:bookmarkEnd w:id="41"/>
     </w:p>
     <w:p>
       <w:pPr>
@@ -11073,14 +11331,14 @@
           <w:lang w:val="en-GB"/>
         </w:rPr>
       </w:pPr>
-      <w:bookmarkStart w:id="41" w:name="_Toc453331001"/>
+      <w:bookmarkStart w:id="42" w:name="_Toc453331001"/>
       <w:r>
         <w:rPr>
           <w:lang w:val="en-GB"/>
         </w:rPr>
         <w:t>Integrating real-time sensor data</w:t>
       </w:r>
-      <w:bookmarkEnd w:id="41"/>
+      <w:bookmarkEnd w:id="42"/>
     </w:p>
     <w:p>
       <w:pPr>
@@ -11224,14 +11482,14 @@
           <w:lang w:val="en-GB"/>
         </w:rPr>
       </w:pPr>
-      <w:bookmarkStart w:id="42" w:name="_Toc453331002"/>
+      <w:bookmarkStart w:id="43" w:name="_Toc453331002"/>
       <w:r>
         <w:rPr>
           <w:lang w:val="en-GB"/>
         </w:rPr>
         <w:t>Usage possibilities on mobile devices</w:t>
       </w:r>
-      <w:bookmarkEnd w:id="42"/>
+      <w:bookmarkEnd w:id="43"/>
     </w:p>
     <w:p>
       <w:pPr>
@@ -11271,14 +11529,14 @@
           <w:lang w:val="en-GB"/>
         </w:rPr>
       </w:pPr>
-      <w:bookmarkStart w:id="43" w:name="_Toc453331003"/>
+      <w:bookmarkStart w:id="44" w:name="_Toc453331003"/>
       <w:r>
         <w:rPr>
           <w:lang w:val="en-GB"/>
         </w:rPr>
         <w:t>Web applications</w:t>
       </w:r>
-      <w:bookmarkEnd w:id="43"/>
+      <w:bookmarkEnd w:id="44"/>
     </w:p>
     <w:p>
       <w:pPr>
@@ -11478,14 +11736,14 @@
           <w:lang w:val="en-GB"/>
         </w:rPr>
       </w:pPr>
-      <w:bookmarkStart w:id="44" w:name="_Toc453331004"/>
+      <w:bookmarkStart w:id="45" w:name="_Toc453331004"/>
       <w:r>
         <w:rPr>
           <w:lang w:val="en-GB"/>
         </w:rPr>
         <w:t>Native app</w:t>
       </w:r>
-      <w:bookmarkEnd w:id="44"/>
+      <w:bookmarkEnd w:id="45"/>
     </w:p>
     <w:p>
       <w:pPr>
@@ -11573,16 +11831,16 @@
           <w:lang w:val="en-GB"/>
         </w:rPr>
       </w:pPr>
-      <w:bookmarkStart w:id="45" w:name="_Toc453331005"/>
-      <w:bookmarkStart w:id="46" w:name="_Ref453418487"/>
+      <w:bookmarkStart w:id="46" w:name="_Toc453331005"/>
+      <w:bookmarkStart w:id="47" w:name="_Ref453418487"/>
       <w:r>
         <w:rPr>
           <w:lang w:val="en-GB"/>
         </w:rPr>
         <w:t>Native app with web views</w:t>
       </w:r>
-      <w:bookmarkEnd w:id="45"/>
       <w:bookmarkEnd w:id="46"/>
+      <w:bookmarkEnd w:id="47"/>
     </w:p>
     <w:p>
       <w:pPr>
@@ -11712,16 +11970,16 @@
           <w:lang w:val="en-GB"/>
         </w:rPr>
       </w:pPr>
-      <w:bookmarkStart w:id="47" w:name="_Ref453317650"/>
-      <w:bookmarkStart w:id="48" w:name="_Toc453331006"/>
+      <w:bookmarkStart w:id="48" w:name="_Ref453317650"/>
+      <w:bookmarkStart w:id="49" w:name="_Toc453331006"/>
       <w:r>
         <w:rPr>
           <w:lang w:val="en-GB"/>
         </w:rPr>
         <w:t>Cross-platform developed mobile app</w:t>
       </w:r>
-      <w:bookmarkEnd w:id="47"/>
       <w:bookmarkEnd w:id="48"/>
+      <w:bookmarkEnd w:id="49"/>
     </w:p>
     <w:p>
       <w:pPr>
@@ -11863,14 +12121,14 @@
           <w:lang w:val="en-GB"/>
         </w:rPr>
       </w:pPr>
-      <w:bookmarkStart w:id="49" w:name="_Toc453331007"/>
+      <w:bookmarkStart w:id="50" w:name="_Toc453331007"/>
       <w:r>
         <w:rPr>
           <w:lang w:val="en-GB"/>
         </w:rPr>
         <w:t>Conclusion</w:t>
       </w:r>
-      <w:bookmarkEnd w:id="49"/>
+      <w:bookmarkEnd w:id="50"/>
     </w:p>
     <w:p>
       <w:pPr>
@@ -12079,7 +12337,7 @@
           <w:lang w:val="en-GB"/>
         </w:rPr>
       </w:pPr>
-      <w:bookmarkStart w:id="50" w:name="_Toc453331008"/>
+      <w:bookmarkStart w:id="51" w:name="_Toc453331008"/>
       <w:r>
         <w:rPr>
           <w:lang w:val="en-GB"/>
@@ -12111,7 +12369,7 @@
         </w:rPr>
         <w:t xml:space="preserve"> development</w:t>
       </w:r>
-      <w:bookmarkEnd w:id="50"/>
+      <w:bookmarkEnd w:id="51"/>
     </w:p>
     <w:p>
       <w:pPr>
@@ -12200,14 +12458,14 @@
           <w:lang w:val="en-GB"/>
         </w:rPr>
       </w:pPr>
-      <w:bookmarkStart w:id="51" w:name="_Toc453331009"/>
+      <w:bookmarkStart w:id="52" w:name="_Toc453331009"/>
       <w:r>
         <w:rPr>
           <w:lang w:val="en-GB"/>
         </w:rPr>
         <w:t>Background</w:t>
       </w:r>
-      <w:bookmarkEnd w:id="51"/>
+      <w:bookmarkEnd w:id="52"/>
     </w:p>
     <w:p>
       <w:pPr>
@@ -12592,16 +12850,16 @@
           <w:lang w:val="en-GB"/>
         </w:rPr>
       </w:pPr>
-      <w:bookmarkStart w:id="52" w:name="_Ref453256409"/>
-      <w:bookmarkStart w:id="53" w:name="_Toc453331010"/>
+      <w:bookmarkStart w:id="53" w:name="_Ref453256409"/>
+      <w:bookmarkStart w:id="54" w:name="_Toc453331010"/>
       <w:r>
         <w:rPr>
           <w:lang w:val="en-GB"/>
         </w:rPr>
         <w:t>User experience</w:t>
       </w:r>
-      <w:bookmarkEnd w:id="52"/>
       <w:bookmarkEnd w:id="53"/>
+      <w:bookmarkEnd w:id="54"/>
     </w:p>
     <w:p>
       <w:pPr>
@@ -12665,14 +12923,14 @@
           <w:lang w:val="en-GB"/>
         </w:rPr>
       </w:pPr>
-      <w:bookmarkStart w:id="54" w:name="_Toc453331011"/>
+      <w:bookmarkStart w:id="55" w:name="_Toc453331011"/>
       <w:r>
         <w:rPr>
           <w:lang w:val="en-GB"/>
         </w:rPr>
         <w:t>Context</w:t>
       </w:r>
-      <w:bookmarkEnd w:id="54"/>
+      <w:bookmarkEnd w:id="55"/>
     </w:p>
     <w:p>
       <w:pPr>
@@ -12860,7 +13118,7 @@
           <w:lang w:val="en-GB"/>
         </w:rPr>
       </w:pPr>
-      <w:bookmarkStart w:id="55" w:name="_Toc453331012"/>
+      <w:bookmarkStart w:id="56" w:name="_Toc453331012"/>
       <w:r>
         <w:rPr>
           <w:lang w:val="en-GB"/>
@@ -12868,7 +13126,7 @@
         <w:lastRenderedPageBreak/>
         <w:t>Implementation</w:t>
       </w:r>
-      <w:bookmarkEnd w:id="55"/>
+      <w:bookmarkEnd w:id="56"/>
     </w:p>
     <w:p>
       <w:pPr>
@@ -13012,14 +13270,14 @@
           <w:lang w:val="en-GB"/>
         </w:rPr>
       </w:pPr>
-      <w:bookmarkStart w:id="56" w:name="_Toc453331013"/>
+      <w:bookmarkStart w:id="57" w:name="_Toc453331013"/>
       <w:r>
         <w:rPr>
           <w:lang w:val="en-GB"/>
         </w:rPr>
         <w:t>Advantages</w:t>
       </w:r>
-      <w:bookmarkEnd w:id="56"/>
+      <w:bookmarkEnd w:id="57"/>
     </w:p>
     <w:p>
       <w:pPr>
@@ -13267,14 +13525,14 @@
           <w:lang w:val="en-GB"/>
         </w:rPr>
       </w:pPr>
-      <w:bookmarkStart w:id="57" w:name="_Toc453331014"/>
+      <w:bookmarkStart w:id="58" w:name="_Toc453331014"/>
       <w:r>
         <w:rPr>
           <w:lang w:val="en-GB"/>
         </w:rPr>
         <w:t>Limitations</w:t>
       </w:r>
-      <w:bookmarkEnd w:id="57"/>
+      <w:bookmarkEnd w:id="58"/>
     </w:p>
     <w:p>
       <w:pPr>
@@ -13560,14 +13818,14 @@
           <w:lang w:val="en-GB"/>
         </w:rPr>
       </w:pPr>
-      <w:bookmarkStart w:id="58" w:name="_Toc453331015"/>
+      <w:bookmarkStart w:id="59" w:name="_Toc453331015"/>
       <w:r>
         <w:rPr>
           <w:lang w:val="en-GB"/>
         </w:rPr>
         <w:t>Approaches</w:t>
       </w:r>
-      <w:bookmarkEnd w:id="58"/>
+      <w:bookmarkEnd w:id="59"/>
     </w:p>
     <w:p>
       <w:pPr>
@@ -13625,14 +13883,14 @@
           <w:lang w:val="en-GB"/>
         </w:rPr>
       </w:pPr>
-      <w:bookmarkStart w:id="59" w:name="_Toc453331016"/>
+      <w:bookmarkStart w:id="60" w:name="_Toc453331016"/>
       <w:r>
         <w:rPr>
           <w:lang w:val="en-GB"/>
         </w:rPr>
         <w:t>Web apps</w:t>
       </w:r>
-      <w:bookmarkEnd w:id="59"/>
+      <w:bookmarkEnd w:id="60"/>
     </w:p>
     <w:p>
       <w:pPr>
@@ -13691,14 +13949,14 @@
           <w:lang w:val="en-GB"/>
         </w:rPr>
       </w:pPr>
-      <w:bookmarkStart w:id="60" w:name="_Toc453331017"/>
+      <w:bookmarkStart w:id="61" w:name="_Toc453331017"/>
       <w:r>
         <w:rPr>
           <w:lang w:val="en-GB"/>
         </w:rPr>
         <w:t>Hybrid apps</w:t>
       </w:r>
-      <w:bookmarkEnd w:id="60"/>
+      <w:bookmarkEnd w:id="61"/>
     </w:p>
     <w:p>
       <w:pPr>
@@ -13756,8 +14014,8 @@
           <w:lang w:val="en-GB"/>
         </w:rPr>
       </w:pPr>
-      <w:bookmarkStart w:id="61" w:name="_Ref453003250"/>
-      <w:bookmarkStart w:id="62" w:name="_Toc453331018"/>
+      <w:bookmarkStart w:id="62" w:name="_Ref453003250"/>
+      <w:bookmarkStart w:id="63" w:name="_Toc453331018"/>
       <w:r>
         <w:rPr>
           <w:lang w:val="en-GB"/>
@@ -13765,8 +14023,8 @@
         <w:lastRenderedPageBreak/>
         <w:t>Interpreted apps</w:t>
       </w:r>
-      <w:bookmarkEnd w:id="61"/>
       <w:bookmarkEnd w:id="62"/>
+      <w:bookmarkEnd w:id="63"/>
     </w:p>
     <w:p>
       <w:pPr>
@@ -13800,16 +14058,16 @@
           <w:lang w:val="en-GB"/>
         </w:rPr>
       </w:pPr>
-      <w:bookmarkStart w:id="63" w:name="_Ref452377901"/>
-      <w:bookmarkStart w:id="64" w:name="_Toc453331019"/>
+      <w:bookmarkStart w:id="64" w:name="_Ref452377901"/>
+      <w:bookmarkStart w:id="65" w:name="_Toc453331019"/>
       <w:r>
         <w:rPr>
           <w:lang w:val="en-GB"/>
         </w:rPr>
         <w:t>Generated apps</w:t>
       </w:r>
-      <w:bookmarkEnd w:id="63"/>
       <w:bookmarkEnd w:id="64"/>
+      <w:bookmarkEnd w:id="65"/>
     </w:p>
     <w:p>
       <w:pPr>
@@ -13855,14 +14113,14 @@
           <w:lang w:val="en-GB"/>
         </w:rPr>
       </w:pPr>
-      <w:bookmarkStart w:id="65" w:name="_Toc453331020"/>
+      <w:bookmarkStart w:id="66" w:name="_Toc453331020"/>
       <w:r>
         <w:rPr>
           <w:lang w:val="en-GB"/>
         </w:rPr>
         <w:t>Criteria for choosing a framework</w:t>
       </w:r>
-      <w:bookmarkEnd w:id="65"/>
+      <w:bookmarkEnd w:id="66"/>
     </w:p>
     <w:p>
       <w:pPr>
@@ -13884,14 +14142,14 @@
           <w:lang w:val="en-GB"/>
         </w:rPr>
       </w:pPr>
-      <w:bookmarkStart w:id="66" w:name="_Toc453331021"/>
+      <w:bookmarkStart w:id="67" w:name="_Toc453331021"/>
       <w:r>
         <w:rPr>
           <w:lang w:val="en-GB"/>
         </w:rPr>
         <w:t>Support for mobile platforms</w:t>
       </w:r>
-      <w:bookmarkEnd w:id="66"/>
+      <w:bookmarkEnd w:id="67"/>
     </w:p>
     <w:p>
       <w:pPr>
@@ -14092,8 +14350,8 @@
           <w:lang w:val="en-GB"/>
         </w:rPr>
       </w:pPr>
-      <w:bookmarkStart w:id="67" w:name="_Ref452823903"/>
-      <w:bookmarkStart w:id="68" w:name="_Toc453231462"/>
+      <w:bookmarkStart w:id="68" w:name="_Ref452823903"/>
+      <w:bookmarkStart w:id="69" w:name="_Toc453231462"/>
       <w:r>
         <w:rPr>
           <w:lang w:val="en-GB"/>
@@ -14131,14 +14389,14 @@
         </w:rPr>
         <w:fldChar w:fldCharType="end"/>
       </w:r>
-      <w:bookmarkEnd w:id="67"/>
+      <w:bookmarkEnd w:id="68"/>
       <w:r>
         <w:rPr>
           <w:lang w:val="en-GB"/>
         </w:rPr>
         <w:t>: Global market share of smartphone operating systems in the first quarter of 2016</w:t>
       </w:r>
-      <w:bookmarkEnd w:id="68"/>
+      <w:bookmarkEnd w:id="69"/>
     </w:p>
     <w:p>
       <w:pPr>
@@ -14147,14 +14405,14 @@
           <w:lang w:val="en-GB"/>
         </w:rPr>
       </w:pPr>
-      <w:bookmarkStart w:id="69" w:name="_Toc453331022"/>
+      <w:bookmarkStart w:id="70" w:name="_Toc453331022"/>
       <w:r>
         <w:rPr>
           <w:lang w:val="en-GB"/>
         </w:rPr>
         <w:t>Access to device-specific features</w:t>
       </w:r>
-      <w:bookmarkEnd w:id="69"/>
+      <w:bookmarkEnd w:id="70"/>
     </w:p>
     <w:p>
       <w:pPr>
@@ -14224,14 +14482,14 @@
           <w:lang w:val="en-GB"/>
         </w:rPr>
       </w:pPr>
-      <w:bookmarkStart w:id="70" w:name="_Toc453331023"/>
+      <w:bookmarkStart w:id="71" w:name="_Toc453331023"/>
       <w:r>
         <w:rPr>
           <w:lang w:val="en-GB"/>
         </w:rPr>
         <w:t>Legal background</w:t>
       </w:r>
-      <w:bookmarkEnd w:id="70"/>
+      <w:bookmarkEnd w:id="71"/>
     </w:p>
     <w:p>
       <w:pPr>
@@ -14301,7 +14559,7 @@
           <w:lang w:val="en-GB"/>
         </w:rPr>
       </w:pPr>
-      <w:bookmarkStart w:id="71" w:name="_Toc453331024"/>
+      <w:bookmarkStart w:id="72" w:name="_Toc453331024"/>
       <w:r>
         <w:rPr>
           <w:lang w:val="en-GB"/>
@@ -14309,7 +14567,7 @@
         <w:lastRenderedPageBreak/>
         <w:t>WebRTC capability</w:t>
       </w:r>
-      <w:bookmarkEnd w:id="71"/>
+      <w:bookmarkEnd w:id="72"/>
     </w:p>
     <w:p>
       <w:pPr>
@@ -14373,14 +14631,14 @@
           <w:lang w:val="en-GB"/>
         </w:rPr>
       </w:pPr>
-      <w:bookmarkStart w:id="72" w:name="_Toc453331025"/>
+      <w:bookmarkStart w:id="73" w:name="_Toc453331025"/>
       <w:r>
         <w:rPr>
           <w:lang w:val="en-GB"/>
         </w:rPr>
         <w:t>Side issues</w:t>
       </w:r>
-      <w:bookmarkEnd w:id="72"/>
+      <w:bookmarkEnd w:id="73"/>
     </w:p>
     <w:p>
       <w:pPr>
@@ -14474,14 +14732,14 @@
           <w:lang w:val="en-GB"/>
         </w:rPr>
       </w:pPr>
-      <w:bookmarkStart w:id="73" w:name="_Toc453331026"/>
+      <w:bookmarkStart w:id="74" w:name="_Toc453331026"/>
       <w:r>
         <w:rPr>
           <w:lang w:val="en-GB"/>
         </w:rPr>
         <w:t>Cross-platform development frameworks</w:t>
       </w:r>
-      <w:bookmarkEnd w:id="73"/>
+      <w:bookmarkEnd w:id="74"/>
     </w:p>
     <w:p>
       <w:pPr>
@@ -14515,14 +14773,14 @@
           <w:lang w:val="en-GB"/>
         </w:rPr>
       </w:pPr>
-      <w:bookmarkStart w:id="74" w:name="_Toc453331027"/>
+      <w:bookmarkStart w:id="75" w:name="_Toc453331027"/>
       <w:r>
         <w:rPr>
           <w:lang w:val="en-GB"/>
         </w:rPr>
         <w:t>Apache Cordova (PhoneGap)</w:t>
       </w:r>
-      <w:bookmarkEnd w:id="74"/>
+      <w:bookmarkEnd w:id="75"/>
     </w:p>
     <w:p>
       <w:pPr>
@@ -14736,14 +14994,14 @@
           <w:lang w:val="en-GB"/>
         </w:rPr>
       </w:pPr>
-      <w:bookmarkStart w:id="75" w:name="_Toc453331028"/>
+      <w:bookmarkStart w:id="76" w:name="_Toc453331028"/>
       <w:r>
         <w:rPr>
           <w:lang w:val="en-GB"/>
         </w:rPr>
         <w:t>Xamarin</w:t>
       </w:r>
-      <w:bookmarkEnd w:id="75"/>
+      <w:bookmarkEnd w:id="76"/>
     </w:p>
     <w:p>
       <w:pPr>
@@ -14808,7 +15066,7 @@
           <w:lang w:val="en-GB"/>
         </w:rPr>
       </w:pPr>
-      <w:bookmarkStart w:id="76" w:name="_Toc453331029"/>
+      <w:bookmarkStart w:id="77" w:name="_Toc453331029"/>
       <w:r>
         <w:rPr>
           <w:lang w:val="en-GB"/>
@@ -14821,7 +15079,7 @@
         </w:rPr>
         <w:t>Titanium</w:t>
       </w:r>
-      <w:bookmarkEnd w:id="76"/>
+      <w:bookmarkEnd w:id="77"/>
     </w:p>
     <w:p>
       <w:pPr>
@@ -14913,14 +15171,14 @@
           <w:lang w:val="en-GB"/>
         </w:rPr>
       </w:pPr>
-      <w:bookmarkStart w:id="77" w:name="_Toc453331030"/>
+      <w:bookmarkStart w:id="78" w:name="_Toc453331030"/>
       <w:r>
         <w:rPr>
           <w:lang w:val="en-GB"/>
         </w:rPr>
         <w:t>Ionic</w:t>
       </w:r>
-      <w:bookmarkEnd w:id="77"/>
+      <w:bookmarkEnd w:id="78"/>
     </w:p>
     <w:p>
       <w:pPr>
@@ -15048,7 +15306,7 @@
           <w:lang w:val="en-GB"/>
         </w:rPr>
       </w:pPr>
-      <w:bookmarkStart w:id="78" w:name="_Toc453331031"/>
+      <w:bookmarkStart w:id="79" w:name="_Toc453331031"/>
       <w:r>
         <w:rPr>
           <w:lang w:val="en-GB"/>
@@ -15061,7 +15319,7 @@
         </w:rPr>
         <w:t xml:space="preserve"> Touch</w:t>
       </w:r>
-      <w:bookmarkEnd w:id="78"/>
+      <w:bookmarkEnd w:id="79"/>
     </w:p>
     <w:p>
       <w:pPr>
@@ -15102,14 +15360,14 @@
           <w:lang w:val="en-GB"/>
         </w:rPr>
       </w:pPr>
-      <w:bookmarkStart w:id="79" w:name="_Toc453331032"/>
+      <w:bookmarkStart w:id="80" w:name="_Toc453331032"/>
       <w:r>
         <w:rPr>
           <w:lang w:val="en-GB"/>
         </w:rPr>
         <w:t>Other frameworks</w:t>
       </w:r>
-      <w:bookmarkEnd w:id="79"/>
+      <w:bookmarkEnd w:id="80"/>
     </w:p>
     <w:p>
       <w:pPr>
@@ -15229,7 +15487,7 @@
           <w:lang w:val="en-GB"/>
         </w:rPr>
       </w:pPr>
-      <w:bookmarkStart w:id="80" w:name="_Toc453331033"/>
+      <w:bookmarkStart w:id="81" w:name="_Toc453331033"/>
       <w:r>
         <w:rPr>
           <w:lang w:val="en-GB"/>
@@ -15243,7 +15501,7 @@
         </w:rPr>
         <w:t xml:space="preserve"> development</w:t>
       </w:r>
-      <w:bookmarkEnd w:id="80"/>
+      <w:bookmarkEnd w:id="81"/>
     </w:p>
     <w:p>
       <w:pPr>
@@ -15372,14 +15630,14 @@
           <w:lang w:val="en-GB"/>
         </w:rPr>
       </w:pPr>
-      <w:bookmarkStart w:id="81" w:name="_Toc453331034"/>
+      <w:bookmarkStart w:id="82" w:name="_Toc453331034"/>
       <w:r>
         <w:rPr>
           <w:lang w:val="en-GB"/>
         </w:rPr>
         <w:t>Introduction</w:t>
       </w:r>
-      <w:bookmarkEnd w:id="81"/>
+      <w:bookmarkEnd w:id="82"/>
     </w:p>
     <w:p>
       <w:pPr>
@@ -15431,14 +15689,14 @@
           <w:lang w:val="en-GB"/>
         </w:rPr>
       </w:pPr>
-      <w:bookmarkStart w:id="82" w:name="_Toc453331035"/>
+      <w:bookmarkStart w:id="83" w:name="_Toc453331035"/>
       <w:r>
         <w:rPr>
           <w:lang w:val="en-GB"/>
         </w:rPr>
         <w:t>Previous work</w:t>
       </w:r>
-      <w:bookmarkEnd w:id="82"/>
+      <w:bookmarkEnd w:id="83"/>
     </w:p>
     <w:p>
       <w:pPr>
@@ -15655,14 +15913,14 @@
           <w:lang w:val="en-GB"/>
         </w:rPr>
       </w:pPr>
-      <w:bookmarkStart w:id="83" w:name="_Toc453331036"/>
+      <w:bookmarkStart w:id="84" w:name="_Toc453331036"/>
       <w:r>
         <w:rPr>
           <w:lang w:val="en-GB"/>
         </w:rPr>
         <w:t>Necessary adjustments</w:t>
       </w:r>
-      <w:bookmarkEnd w:id="83"/>
+      <w:bookmarkEnd w:id="84"/>
     </w:p>
     <w:p>
       <w:pPr>
@@ -15817,7 +16075,7 @@
           <w:lang w:val="en-GB"/>
         </w:rPr>
       </w:pPr>
-      <w:bookmarkStart w:id="84" w:name="_Toc453331037"/>
+      <w:bookmarkStart w:id="85" w:name="_Toc453331037"/>
       <w:r>
         <w:rPr>
           <w:lang w:val="en-GB"/>
@@ -15825,7 +16083,7 @@
         <w:lastRenderedPageBreak/>
         <w:t>Additional features to enhance user experience</w:t>
       </w:r>
-      <w:bookmarkEnd w:id="84"/>
+      <w:bookmarkEnd w:id="85"/>
     </w:p>
     <w:p>
       <w:pPr>
@@ -15930,14 +16188,14 @@
           <w:lang w:val="en-GB"/>
         </w:rPr>
       </w:pPr>
-      <w:bookmarkStart w:id="85" w:name="_Toc453331038"/>
+      <w:bookmarkStart w:id="86" w:name="_Toc453331038"/>
       <w:r>
         <w:rPr>
           <w:lang w:val="en-GB"/>
         </w:rPr>
         <w:t>Contact list</w:t>
       </w:r>
-      <w:bookmarkEnd w:id="85"/>
+      <w:bookmarkEnd w:id="86"/>
     </w:p>
     <w:p>
       <w:pPr>
@@ -16100,7 +16358,7 @@
           <w:lang w:val="en-GB"/>
         </w:rPr>
       </w:pPr>
-      <w:bookmarkStart w:id="86" w:name="_Ref453265088"/>
+      <w:bookmarkStart w:id="87" w:name="_Ref453265088"/>
       <w:r>
         <w:t xml:space="preserve">Listing </w:t>
       </w:r>
@@ -16112,7 +16370,7 @@
           <w:t>3</w:t>
         </w:r>
       </w:fldSimple>
-      <w:bookmarkEnd w:id="86"/>
+      <w:bookmarkEnd w:id="87"/>
       <w:r>
         <w:t>: Retrieve information for another user from the contact list of the device</w:t>
       </w:r>
@@ -16124,14 +16382,14 @@
           <w:lang w:val="en-GB"/>
         </w:rPr>
       </w:pPr>
-      <w:bookmarkStart w:id="87" w:name="_Toc453331039"/>
+      <w:bookmarkStart w:id="88" w:name="_Toc453331039"/>
       <w:r>
         <w:rPr>
           <w:lang w:val="en-GB"/>
         </w:rPr>
         <w:t>Battery status</w:t>
       </w:r>
-      <w:bookmarkEnd w:id="87"/>
+      <w:bookmarkEnd w:id="88"/>
     </w:p>
     <w:p>
       <w:pPr>
@@ -16402,7 +16660,7 @@
           <w:lang w:val="en-GB"/>
         </w:rPr>
       </w:pPr>
-      <w:bookmarkStart w:id="88" w:name="_Ref453258438"/>
+      <w:bookmarkStart w:id="89" w:name="_Ref453258438"/>
       <w:r>
         <w:t xml:space="preserve">Listing </w:t>
       </w:r>
@@ -16414,7 +16672,7 @@
           <w:t>4</w:t>
         </w:r>
       </w:fldSimple>
-      <w:bookmarkEnd w:id="88"/>
+      <w:bookmarkEnd w:id="89"/>
       <w:r>
         <w:t>: Example of informing the user about a low battery status inside the application</w:t>
       </w:r>
@@ -16426,14 +16684,14 @@
           <w:lang w:val="en-GB"/>
         </w:rPr>
       </w:pPr>
-      <w:bookmarkStart w:id="89" w:name="_Toc453331041"/>
+      <w:bookmarkStart w:id="90" w:name="_Toc453331041"/>
       <w:r>
         <w:rPr>
           <w:lang w:val="en-GB"/>
         </w:rPr>
         <w:t>Implementation of cross-platform mobile apps</w:t>
       </w:r>
-      <w:bookmarkEnd w:id="89"/>
+      <w:bookmarkEnd w:id="90"/>
     </w:p>
     <w:p>
       <w:pPr>
@@ -16547,7 +16805,7 @@
           <w:lang w:val="en-GB"/>
         </w:rPr>
       </w:pPr>
-      <w:bookmarkStart w:id="90" w:name="_Toc453331042"/>
+      <w:bookmarkStart w:id="91" w:name="_Toc453331042"/>
       <w:r>
         <w:rPr>
           <w:lang w:val="en-GB"/>
@@ -16555,7 +16813,7 @@
         <w:lastRenderedPageBreak/>
         <w:t>Crosswalk</w:t>
       </w:r>
-      <w:bookmarkEnd w:id="90"/>
+      <w:bookmarkEnd w:id="91"/>
     </w:p>
     <w:p>
       <w:pPr>
@@ -16651,14 +16909,14 @@
           <w:lang w:val="en-GB"/>
         </w:rPr>
       </w:pPr>
-      <w:bookmarkStart w:id="91" w:name="_Toc453331043"/>
+      <w:bookmarkStart w:id="92" w:name="_Toc453331043"/>
       <w:r>
         <w:rPr>
           <w:lang w:val="en-GB"/>
         </w:rPr>
         <w:t>OpenWebRTC</w:t>
       </w:r>
-      <w:bookmarkEnd w:id="91"/>
+      <w:bookmarkEnd w:id="92"/>
     </w:p>
     <w:p>
       <w:pPr>
@@ -16835,13 +17093,7 @@
         <w:rPr>
           <w:lang w:val="en-GB"/>
         </w:rPr>
-        <w:t xml:space="preserve"> </w:t>
-      </w:r>
-      <w:r>
-        <w:rPr>
-          <w:lang w:val="en-GB"/>
-        </w:rPr>
-        <w:t>(cf. Hart 2015)</w:t>
+        <w:t xml:space="preserve"> (cf. Hart 2015)</w:t>
       </w:r>
       <w:r>
         <w:rPr>
@@ -16849,8 +17101,6 @@
         </w:rPr>
         <w:t>.</w:t>
       </w:r>
-      <w:bookmarkStart w:id="92" w:name="_GoBack"/>
-      <w:bookmarkEnd w:id="92"/>
     </w:p>
     <w:p>
       <w:pPr>
@@ -20757,21 +21007,7 @@
             <w:rStyle w:val="Hyperlink"/>
             <w:lang w:val="en-GB"/>
           </w:rPr>
-          <w:t>https://web</w:t>
-        </w:r>
-        <w:r>
-          <w:rPr>
-            <w:rStyle w:val="Hyperlink"/>
-            <w:lang w:val="en-GB"/>
-          </w:rPr>
-          <w:t>r</w:t>
-        </w:r>
-        <w:r>
-          <w:rPr>
-            <w:rStyle w:val="Hyperlink"/>
-            <w:lang w:val="en-GB"/>
-          </w:rPr>
-          <w:t>tchacks.com/webrtc-hybrid-applications/</w:t>
+          <w:t>https://webrtchacks.com/webrtc-hybrid-applications/</w:t>
         </w:r>
       </w:hyperlink>
       <w:r>
@@ -21501,7 +21737,7 @@
         <w:noProof/>
         <w:lang w:val="de-DE"/>
       </w:rPr>
-      <w:t>44</w:t>
+      <w:t>7</w:t>
     </w:r>
     <w:r>
       <w:fldChar w:fldCharType="end"/>
@@ -25353,7 +25589,7 @@
 </file>
 
 <file path=customXml/itemProps1.xml><?xml version="1.0" encoding="utf-8"?>
-<ds:datastoreItem xmlns:ds="http://schemas.openxmlformats.org/officeDocument/2006/customXml" ds:itemID="{E1B43EFC-D853-44B8-B4A7-CBB233C7DF27}">
+<ds:datastoreItem xmlns:ds="http://schemas.openxmlformats.org/officeDocument/2006/customXml" ds:itemID="{0420CC3E-C1E5-4F9D-A9A0-628EC15C1502}">
   <ds:schemaRefs>
     <ds:schemaRef ds:uri="http://schemas.openxmlformats.org/officeDocument/2006/bibliography"/>
   </ds:schemaRefs>

</xml_diff>

<commit_message>
Extended results chapter of thesis
</commit_message>
<xml_diff>
--- a/thesis/BA2_Cross_Platform_WebRTC.docx
+++ b/thesis/BA2_Cross_Platform_WebRTC.docx
@@ -7436,8 +7436,6 @@
         </w:rPr>
         <w:t xml:space="preserve"> näher</w:t>
       </w:r>
-      <w:bookmarkStart w:id="2" w:name="_GoBack"/>
-      <w:bookmarkEnd w:id="2"/>
       <w:r>
         <w:rPr>
           <w:lang w:val="de-DE"/>
@@ -7497,8 +7495,8 @@
           <w:lang w:val="en-GB"/>
         </w:rPr>
       </w:pPr>
-      <w:bookmarkStart w:id="3" w:name="_Toc438987629"/>
-      <w:bookmarkStart w:id="4" w:name="_Toc453330985"/>
+      <w:bookmarkStart w:id="2" w:name="_Toc438987629"/>
+      <w:bookmarkStart w:id="3" w:name="_Toc453330985"/>
       <w:r>
         <w:rPr>
           <w:lang w:val="en-GB"/>
@@ -7506,8 +7504,8 @@
         <w:lastRenderedPageBreak/>
         <w:t>Introduction</w:t>
       </w:r>
+      <w:bookmarkEnd w:id="2"/>
       <w:bookmarkEnd w:id="3"/>
-      <w:bookmarkEnd w:id="4"/>
     </w:p>
     <w:p>
       <w:pPr>
@@ -8024,7 +8022,7 @@
           <w:lang w:val="en-GB"/>
         </w:rPr>
       </w:pPr>
-      <w:bookmarkStart w:id="5" w:name="_Toc453330986"/>
+      <w:bookmarkStart w:id="4" w:name="_Toc453330986"/>
       <w:r>
         <w:rPr>
           <w:lang w:val="en-GB"/>
@@ -8032,6 +8030,84 @@
         <w:lastRenderedPageBreak/>
         <w:t>WebRTC</w:t>
       </w:r>
+      <w:bookmarkEnd w:id="4"/>
+    </w:p>
+    <w:p>
+      <w:pPr>
+        <w:rPr>
+          <w:lang w:val="en-GB"/>
+        </w:rPr>
+      </w:pPr>
+      <w:r>
+        <w:rPr>
+          <w:lang w:val="en-GB"/>
+        </w:rPr>
+        <w:t>“Web Real-Time Communication (WebRTC) is a new standard that lets browsers communicate in real time using a peer-to-peer architecture” (</w:t>
+      </w:r>
+      <w:r>
+        <w:rPr>
+          <w:lang w:val="en-GB"/>
+        </w:rPr>
+        <w:t>Loreto &amp; Romano 2014</w:t>
+      </w:r>
+      <w:r>
+        <w:rPr>
+          <w:lang w:val="en-GB"/>
+        </w:rPr>
+        <w:t xml:space="preserve">, p. vii). This technology development is particularly promising since it enables real-time telecommunication applications within web browsers, without the need of third-party extensions or plugins. Furthermore, WebRTC is open source software, which means that the entire source code is publicly available. This is beneficial for developers because they can get a full understanding of the inner functionality and, additionally, the code can be extended and improved by </w:t>
+      </w:r>
+      <w:r>
+        <w:rPr>
+          <w:lang w:val="en-GB"/>
+        </w:rPr>
+        <w:t xml:space="preserve">an online </w:t>
+      </w:r>
+      <w:r>
+        <w:rPr>
+          <w:lang w:val="en-GB"/>
+        </w:rPr>
+        <w:t>community.</w:t>
+      </w:r>
+    </w:p>
+    <w:p>
+      <w:pPr>
+        <w:rPr>
+          <w:lang w:val="en-GB"/>
+        </w:rPr>
+      </w:pPr>
+      <w:r>
+        <w:rPr>
+          <w:lang w:val="en-GB"/>
+        </w:rPr>
+        <w:t>The following chapter provides an overview of the history and functionality of WebRTC, along with its benefits and limitations. The end of chapter look</w:t>
+      </w:r>
+      <w:r>
+        <w:rPr>
+          <w:lang w:val="en-GB"/>
+        </w:rPr>
+        <w:t>s at</w:t>
+      </w:r>
+      <w:r>
+        <w:rPr>
+          <w:lang w:val="en-GB"/>
+        </w:rPr>
+        <w:t xml:space="preserve"> the possibilities of using WebRTC outside of web browsers.</w:t>
+      </w:r>
+    </w:p>
+    <w:p>
+      <w:pPr>
+        <w:pStyle w:val="berschrift2"/>
+        <w:rPr>
+          <w:lang w:val="en-GB"/>
+        </w:rPr>
+      </w:pPr>
+      <w:bookmarkStart w:id="5" w:name="_Toc453330987"/>
+      <w:r>
+        <w:rPr>
+          <w:lang w:val="en-GB"/>
+        </w:rPr>
+        <w:t>History</w:t>
+      </w:r>
       <w:bookmarkEnd w:id="5"/>
     </w:p>
     <w:p>
@@ -8044,56 +8120,55 @@
         <w:rPr>
           <w:lang w:val="en-GB"/>
         </w:rPr>
-        <w:t>“Web Real-Time Communication (WebRTC) is a new standard that lets browsers communicate in real time using a peer-to-peer architecture” (</w:t>
-      </w:r>
-      <w:r>
-        <w:rPr>
-          <w:lang w:val="en-GB"/>
-        </w:rPr>
-        <w:t>Loreto &amp; Romano 2014</w:t>
-      </w:r>
-      <w:r>
-        <w:rPr>
-          <w:lang w:val="en-GB"/>
-        </w:rPr>
-        <w:t xml:space="preserve">, p. vii). This technology development is particularly promising since it enables real-time telecommunication applications within web browsers, without the need of third-party extensions or plugins. Furthermore, WebRTC is open source software, which means that the entire source code is publicly available. This is beneficial for developers because they can get a full understanding of the inner functionality and, additionally, the code can be extended and improved by </w:t>
-      </w:r>
-      <w:r>
-        <w:rPr>
-          <w:lang w:val="en-GB"/>
-        </w:rPr>
-        <w:t xml:space="preserve">an online </w:t>
-      </w:r>
-      <w:r>
-        <w:rPr>
-          <w:lang w:val="en-GB"/>
-        </w:rPr>
-        <w:t>community.</w:t>
-      </w:r>
-    </w:p>
-    <w:p>
-      <w:pPr>
-        <w:rPr>
-          <w:lang w:val="en-GB"/>
-        </w:rPr>
-      </w:pPr>
-      <w:r>
-        <w:rPr>
-          <w:lang w:val="en-GB"/>
-        </w:rPr>
-        <w:t>The following chapter provides an overview of the history and functionality of WebRTC, along with its benefits and limitations. The end of chapter look</w:t>
-      </w:r>
-      <w:r>
-        <w:rPr>
-          <w:lang w:val="en-GB"/>
-        </w:rPr>
-        <w:t>s at</w:t>
-      </w:r>
-      <w:r>
-        <w:rPr>
-          <w:lang w:val="en-GB"/>
-        </w:rPr>
-        <w:t xml:space="preserve"> the possibilities of using WebRTC outside of web browsers.</w:t>
+        <w:t>WebRTC started as a project conducted by Google</w:t>
+      </w:r>
+      <w:r>
+        <w:rPr>
+          <w:lang w:val="en-GB"/>
+        </w:rPr>
+        <w:t xml:space="preserve"> and was presented to the public for the first time </w:t>
+      </w:r>
+      <w:r>
+        <w:rPr>
+          <w:lang w:val="en-GB"/>
+        </w:rPr>
+        <w:t>in May 2011</w:t>
+      </w:r>
+      <w:r>
+        <w:rPr>
+          <w:lang w:val="en-GB"/>
+        </w:rPr>
+        <w:t xml:space="preserve"> (cf. Alvestrand 2011)</w:t>
+      </w:r>
+      <w:r>
+        <w:rPr>
+          <w:lang w:val="en-GB"/>
+        </w:rPr>
+        <w:t>. Later that year, the company decided to publish the entire source code under a permissive Berkeley Software Distribution (BSD) license, enabling the internet community to contribute ideas to the project. At the same time, in November 2011, the first rudimentary version of WebRTC was added to the Google Chr</w:t>
+      </w:r>
+      <w:r>
+        <w:rPr>
+          <w:lang w:val="en-GB"/>
+        </w:rPr>
+        <w:t>ome browser.  At t</w:t>
+      </w:r>
+      <w:r>
+        <w:rPr>
+          <w:lang w:val="en-GB"/>
+        </w:rPr>
+        <w:t>he beginning of 2013 the technology passed an important milestone, as Mozilla published i</w:t>
+      </w:r>
+      <w:r>
+        <w:rPr>
+          <w:lang w:val="en-GB"/>
+        </w:rPr>
+        <w:t>ts implementation of WebRTC in</w:t>
+      </w:r>
+      <w:r>
+        <w:rPr>
+          <w:lang w:val="en-GB"/>
+        </w:rPr>
+        <w:t xml:space="preserve"> their Firefox browser and it was possible to start peer-to-peer connections from Chrome to Firefox and vice versa. In that same year, both companies also released the first mobile versions of their browsers supporting WebRTC (cf. WebRTC Tutorial 2014).</w:t>
       </w:r>
     </w:p>
     <w:p>
@@ -8103,93 +8178,16 @@
           <w:lang w:val="en-GB"/>
         </w:rPr>
       </w:pPr>
-      <w:bookmarkStart w:id="6" w:name="_Toc453330987"/>
-      <w:r>
-        <w:rPr>
-          <w:lang w:val="en-GB"/>
-        </w:rPr>
-        <w:t>History</w:t>
+      <w:bookmarkStart w:id="6" w:name="_Ref452305871"/>
+      <w:bookmarkStart w:id="7" w:name="_Toc453330988"/>
+      <w:r>
+        <w:rPr>
+          <w:lang w:val="en-GB"/>
+        </w:rPr>
+        <w:t>Architecture</w:t>
       </w:r>
       <w:bookmarkEnd w:id="6"/>
-    </w:p>
-    <w:p>
-      <w:pPr>
-        <w:rPr>
-          <w:lang w:val="en-GB"/>
-        </w:rPr>
-      </w:pPr>
-      <w:r>
-        <w:rPr>
-          <w:lang w:val="en-GB"/>
-        </w:rPr>
-        <w:t>WebRTC started as a project conducted by Google</w:t>
-      </w:r>
-      <w:r>
-        <w:rPr>
-          <w:lang w:val="en-GB"/>
-        </w:rPr>
-        <w:t xml:space="preserve"> and was presented to the public for the first time </w:t>
-      </w:r>
-      <w:r>
-        <w:rPr>
-          <w:lang w:val="en-GB"/>
-        </w:rPr>
-        <w:t>in May 2011</w:t>
-      </w:r>
-      <w:r>
-        <w:rPr>
-          <w:lang w:val="en-GB"/>
-        </w:rPr>
-        <w:t xml:space="preserve"> (cf. Alvestrand 2011)</w:t>
-      </w:r>
-      <w:r>
-        <w:rPr>
-          <w:lang w:val="en-GB"/>
-        </w:rPr>
-        <w:t>. Later that year, the company decided to publish the entire source code under a permissive Berkeley Software Distribution (BSD) license, enabling the internet community to contribute ideas to the project. At the same time, in November 2011, the first rudimentary version of WebRTC was added to the Google Chr</w:t>
-      </w:r>
-      <w:r>
-        <w:rPr>
-          <w:lang w:val="en-GB"/>
-        </w:rPr>
-        <w:t>ome browser.  At t</w:t>
-      </w:r>
-      <w:r>
-        <w:rPr>
-          <w:lang w:val="en-GB"/>
-        </w:rPr>
-        <w:t>he beginning of 2013 the technology passed an important milestone, as Mozilla published i</w:t>
-      </w:r>
-      <w:r>
-        <w:rPr>
-          <w:lang w:val="en-GB"/>
-        </w:rPr>
-        <w:t>ts implementation of WebRTC in</w:t>
-      </w:r>
-      <w:r>
-        <w:rPr>
-          <w:lang w:val="en-GB"/>
-        </w:rPr>
-        <w:t xml:space="preserve"> their Firefox browser and it was possible to start peer-to-peer connections from Chrome to Firefox and vice versa. In that same year, both companies also released the first mobile versions of their browsers supporting WebRTC (cf. WebRTC Tutorial 2014).</w:t>
-      </w:r>
-    </w:p>
-    <w:p>
-      <w:pPr>
-        <w:pStyle w:val="berschrift2"/>
-        <w:rPr>
-          <w:lang w:val="en-GB"/>
-        </w:rPr>
-      </w:pPr>
-      <w:bookmarkStart w:id="7" w:name="_Ref452305871"/>
-      <w:bookmarkStart w:id="8" w:name="_Toc453330988"/>
-      <w:r>
-        <w:rPr>
-          <w:lang w:val="en-GB"/>
-        </w:rPr>
-        <w:t>Architecture</w:t>
-      </w:r>
       <w:bookmarkEnd w:id="7"/>
-      <w:bookmarkEnd w:id="8"/>
     </w:p>
     <w:p>
       <w:pPr>
@@ -8445,8 +8443,8 @@
           <w:lang w:val="en-GB"/>
         </w:rPr>
       </w:pPr>
-      <w:bookmarkStart w:id="9" w:name="_Ref452222625"/>
-      <w:bookmarkStart w:id="10" w:name="_Toc453231455"/>
+      <w:bookmarkStart w:id="8" w:name="_Ref452222625"/>
+      <w:bookmarkStart w:id="9" w:name="_Toc453231455"/>
       <w:r>
         <w:rPr>
           <w:lang w:val="en-GB"/>
@@ -8484,71 +8482,71 @@
         </w:rPr>
         <w:fldChar w:fldCharType="end"/>
       </w:r>
+      <w:bookmarkEnd w:id="8"/>
+      <w:r>
+        <w:rPr>
+          <w:lang w:val="en-GB"/>
+        </w:rPr>
+        <w:t>: WebRTC architecture (Grigorik 2013, p. 311)</w:t>
+      </w:r>
       <w:bookmarkEnd w:id="9"/>
-      <w:r>
-        <w:rPr>
-          <w:lang w:val="en-GB"/>
-        </w:rPr>
-        <w:t>: WebRTC architecture (Grigorik 2013, p. 311)</w:t>
+    </w:p>
+    <w:p>
+      <w:pPr>
+        <w:pStyle w:val="berschrift2"/>
+        <w:rPr>
+          <w:lang w:val="en-GB"/>
+        </w:rPr>
+      </w:pPr>
+      <w:bookmarkStart w:id="10" w:name="_Toc453330989"/>
+      <w:r>
+        <w:rPr>
+          <w:lang w:val="en-GB"/>
+        </w:rPr>
+        <w:t>Components</w:t>
       </w:r>
       <w:bookmarkEnd w:id="10"/>
     </w:p>
     <w:p>
       <w:pPr>
-        <w:pStyle w:val="berschrift2"/>
-        <w:rPr>
-          <w:lang w:val="en-GB"/>
-        </w:rPr>
-      </w:pPr>
-      <w:bookmarkStart w:id="11" w:name="_Toc453330989"/>
-      <w:r>
-        <w:rPr>
-          <w:lang w:val="en-GB"/>
-        </w:rPr>
-        <w:t>Components</w:t>
+        <w:rPr>
+          <w:lang w:val="en-GB"/>
+        </w:rPr>
+      </w:pPr>
+      <w:r>
+        <w:rPr>
+          <w:lang w:val="en-GB"/>
+        </w:rPr>
+        <w:t xml:space="preserve">WebRTC is based upon three different components, namely MediaStream, PeerConnection and DataChannel. While the first two are mandatory, DataChannel is an additional optional component. The components are described in more detail in the following </w:t>
+      </w:r>
+      <w:r>
+        <w:rPr>
+          <w:lang w:val="en-GB"/>
+        </w:rPr>
+        <w:t>subsections</w:t>
+      </w:r>
+      <w:r>
+        <w:rPr>
+          <w:lang w:val="en-GB"/>
+        </w:rPr>
+        <w:t>.</w:t>
+      </w:r>
+    </w:p>
+    <w:p>
+      <w:pPr>
+        <w:pStyle w:val="berschrift3"/>
+        <w:rPr>
+          <w:lang w:val="en-GB"/>
+        </w:rPr>
+      </w:pPr>
+      <w:bookmarkStart w:id="11" w:name="_Toc453330990"/>
+      <w:r>
+        <w:rPr>
+          <w:lang w:val="en-GB"/>
+        </w:rPr>
+        <w:t>MediaStream</w:t>
       </w:r>
       <w:bookmarkEnd w:id="11"/>
-    </w:p>
-    <w:p>
-      <w:pPr>
-        <w:rPr>
-          <w:lang w:val="en-GB"/>
-        </w:rPr>
-      </w:pPr>
-      <w:r>
-        <w:rPr>
-          <w:lang w:val="en-GB"/>
-        </w:rPr>
-        <w:t xml:space="preserve">WebRTC is based upon three different components, namely MediaStream, PeerConnection and DataChannel. While the first two are mandatory, DataChannel is an additional optional component. The components are described in more detail in the following </w:t>
-      </w:r>
-      <w:r>
-        <w:rPr>
-          <w:lang w:val="en-GB"/>
-        </w:rPr>
-        <w:t>subsections</w:t>
-      </w:r>
-      <w:r>
-        <w:rPr>
-          <w:lang w:val="en-GB"/>
-        </w:rPr>
-        <w:t>.</w:t>
-      </w:r>
-    </w:p>
-    <w:p>
-      <w:pPr>
-        <w:pStyle w:val="berschrift3"/>
-        <w:rPr>
-          <w:lang w:val="en-GB"/>
-        </w:rPr>
-      </w:pPr>
-      <w:bookmarkStart w:id="12" w:name="_Toc453330990"/>
-      <w:r>
-        <w:rPr>
-          <w:lang w:val="en-GB"/>
-        </w:rPr>
-        <w:t>MediaStream</w:t>
-      </w:r>
-      <w:bookmarkEnd w:id="12"/>
     </w:p>
     <w:p>
       <w:pPr>
@@ -8713,8 +8711,8 @@
           <w:lang w:val="en-GB"/>
         </w:rPr>
       </w:pPr>
-      <w:bookmarkStart w:id="13" w:name="_Ref452200852"/>
-      <w:bookmarkStart w:id="14" w:name="_Toc453231456"/>
+      <w:bookmarkStart w:id="12" w:name="_Ref452200852"/>
+      <w:bookmarkStart w:id="13" w:name="_Toc453231456"/>
       <w:r>
         <w:rPr>
           <w:lang w:val="en-GB"/>
@@ -8752,26 +8750,26 @@
         </w:rPr>
         <w:fldChar w:fldCharType="end"/>
       </w:r>
+      <w:bookmarkEnd w:id="12"/>
+      <w:r>
+        <w:rPr>
+          <w:lang w:val="en-GB"/>
+        </w:rPr>
+        <w:t>: A WebRTC MediaStream object that contains one video and two audio tracks (</w:t>
+      </w:r>
+      <w:r>
+        <w:rPr>
+          <w:lang w:val="en-GB"/>
+        </w:rPr>
+        <w:t>Loreto &amp; Romano 2014</w:t>
+      </w:r>
+      <w:r>
+        <w:rPr>
+          <w:lang w:val="en-GB"/>
+        </w:rPr>
+        <w:t>, p. 13)</w:t>
+      </w:r>
       <w:bookmarkEnd w:id="13"/>
-      <w:r>
-        <w:rPr>
-          <w:lang w:val="en-GB"/>
-        </w:rPr>
-        <w:t>: A WebRTC MediaStream object that contains one video and two audio tracks (</w:t>
-      </w:r>
-      <w:r>
-        <w:rPr>
-          <w:lang w:val="en-GB"/>
-        </w:rPr>
-        <w:t>Loreto &amp; Romano 2014</w:t>
-      </w:r>
-      <w:r>
-        <w:rPr>
-          <w:lang w:val="en-GB"/>
-        </w:rPr>
-        <w:t>, p. 13)</w:t>
-      </w:r>
-      <w:bookmarkEnd w:id="14"/>
     </w:p>
     <w:p>
       <w:pPr>
@@ -8930,8 +8928,8 @@
           <w:lang w:val="en-GB"/>
         </w:rPr>
       </w:pPr>
-      <w:bookmarkStart w:id="15" w:name="_Ref452201808"/>
-      <w:bookmarkStart w:id="16" w:name="_Toc453231463"/>
+      <w:bookmarkStart w:id="14" w:name="_Ref452201808"/>
+      <w:bookmarkStart w:id="15" w:name="_Toc453231463"/>
       <w:r>
         <w:rPr>
           <w:lang w:val="en-GB"/>
@@ -8969,178 +8967,178 @@
         </w:rPr>
         <w:fldChar w:fldCharType="end"/>
       </w:r>
+      <w:bookmarkEnd w:id="14"/>
+      <w:r>
+        <w:rPr>
+          <w:lang w:val="en-GB"/>
+        </w:rPr>
+        <w:t>: Simple example for requesting access to camera and microphone of user device</w:t>
+      </w:r>
       <w:bookmarkEnd w:id="15"/>
-      <w:r>
-        <w:rPr>
-          <w:lang w:val="en-GB"/>
-        </w:rPr>
-        <w:t>: Simple example for requesting access to camera and microphone of user device</w:t>
+    </w:p>
+    <w:p>
+      <w:pPr>
+        <w:pStyle w:val="berschrift3"/>
+        <w:rPr>
+          <w:lang w:val="en-GB"/>
+        </w:rPr>
+      </w:pPr>
+      <w:bookmarkStart w:id="16" w:name="_Toc453330991"/>
+      <w:r>
+        <w:rPr>
+          <w:lang w:val="en-GB"/>
+        </w:rPr>
+        <w:t>PeerConnection</w:t>
       </w:r>
       <w:bookmarkEnd w:id="16"/>
     </w:p>
     <w:p>
       <w:pPr>
+        <w:rPr>
+          <w:lang w:val="en-GB"/>
+        </w:rPr>
+      </w:pPr>
+      <w:r>
+        <w:rPr>
+          <w:lang w:val="en-GB"/>
+        </w:rPr>
+        <w:t>A PeerConnection object in WebRTC “represents an association with a remote peer, which is usually another instance of the same JavaScript application running at the remote end” (</w:t>
+      </w:r>
+      <w:r>
+        <w:rPr>
+          <w:lang w:val="en-GB"/>
+        </w:rPr>
+        <w:t>Loreto &amp; Romano 2014</w:t>
+      </w:r>
+      <w:r>
+        <w:rPr>
+          <w:lang w:val="en-GB"/>
+        </w:rPr>
+        <w:t>, p. 7). In other words, it holds the actual WebRTC peer-to-peer connection between two users. It is responsible for managing every aspect of the connection, from initialization to teardown. The developer is only required to implement the initial start</w:t>
+      </w:r>
+      <w:r>
+        <w:rPr>
+          <w:lang w:val="en-GB"/>
+        </w:rPr>
+        <w:t>-</w:t>
+      </w:r>
+      <w:r>
+        <w:rPr>
+          <w:lang w:val="en-GB"/>
+        </w:rPr>
+        <w:t xml:space="preserve">up and the termination of a connection, the management part in between is automatically handled by the WebRTC API (cf. </w:t>
+      </w:r>
+      <w:r>
+        <w:rPr>
+          <w:lang w:val="en-GB"/>
+        </w:rPr>
+        <w:t>Leaver, Iwase &amp; Katsura 2015</w:t>
+      </w:r>
+      <w:r>
+        <w:rPr>
+          <w:lang w:val="en-GB"/>
+        </w:rPr>
+        <w:t>).</w:t>
+      </w:r>
+    </w:p>
+    <w:p>
+      <w:pPr>
+        <w:rPr>
+          <w:lang w:val="en-GB"/>
+        </w:rPr>
+      </w:pPr>
+      <w:r>
+        <w:rPr>
+          <w:lang w:val="en-GB"/>
+        </w:rPr>
+        <w:t xml:space="preserve">The initialization of a PeerConnection is accomplished over a signalling channel, which is usually JavaScript code inside the web page. The data transfer at this stage is handled by the web server. The whole signalling process is </w:t>
+      </w:r>
+      <w:r>
+        <w:rPr>
+          <w:lang w:val="en-GB"/>
+        </w:rPr>
+        <w:t>mentioned</w:t>
+      </w:r>
+      <w:r>
+        <w:rPr>
+          <w:lang w:val="en-GB"/>
+        </w:rPr>
+        <w:t xml:space="preserve"> in more detail in Chapter </w:t>
+      </w:r>
+      <w:r>
+        <w:rPr>
+          <w:lang w:val="en-GB"/>
+        </w:rPr>
+        <w:fldChar w:fldCharType="begin"/>
+      </w:r>
+      <w:r>
+        <w:rPr>
+          <w:lang w:val="en-GB"/>
+        </w:rPr>
+        <w:instrText xml:space="preserve"> REF _Ref452216098 \r \h </w:instrText>
+      </w:r>
+      <w:r>
+        <w:rPr>
+          <w:lang w:val="en-GB"/>
+        </w:rPr>
+      </w:r>
+      <w:r>
+        <w:rPr>
+          <w:lang w:val="en-GB"/>
+        </w:rPr>
+        <w:fldChar w:fldCharType="separate"/>
+      </w:r>
+      <w:r>
+        <w:rPr>
+          <w:lang w:val="en-GB"/>
+        </w:rPr>
+        <w:t>2.6</w:t>
+      </w:r>
+      <w:r>
+        <w:rPr>
+          <w:lang w:val="en-GB"/>
+        </w:rPr>
+        <w:fldChar w:fldCharType="end"/>
+      </w:r>
+      <w:r>
+        <w:rPr>
+          <w:lang w:val="en-GB"/>
+        </w:rPr>
+        <w:t xml:space="preserve">. When the PeerConnection between two users has been successfully established, it is </w:t>
+      </w:r>
+      <w:r>
+        <w:rPr>
+          <w:lang w:val="en-GB"/>
+        </w:rPr>
+        <w:t xml:space="preserve">possible </w:t>
+      </w:r>
+      <w:r>
+        <w:rPr>
+          <w:lang w:val="en-GB"/>
+        </w:rPr>
+        <w:t xml:space="preserve">for both parties to exchange MediaStream objects. This could mean, for instance, that they can now see and talk to each other in a video chat directly from browser to browser (cf. </w:t>
+      </w:r>
+      <w:r>
+        <w:rPr>
+          <w:lang w:val="en-GB"/>
+        </w:rPr>
+        <w:t>Loreto &amp; Romano 2014</w:t>
+      </w:r>
+      <w:r>
+        <w:rPr>
+          <w:lang w:val="en-GB"/>
+        </w:rPr>
+        <w:t>, p. 7f).</w:t>
+      </w:r>
+    </w:p>
+    <w:p>
+      <w:pPr>
         <w:pStyle w:val="berschrift3"/>
         <w:rPr>
           <w:lang w:val="en-GB"/>
         </w:rPr>
       </w:pPr>
-      <w:bookmarkStart w:id="17" w:name="_Toc453330991"/>
-      <w:r>
-        <w:rPr>
-          <w:lang w:val="en-GB"/>
-        </w:rPr>
-        <w:t>PeerConnection</w:t>
-      </w:r>
-      <w:bookmarkEnd w:id="17"/>
-    </w:p>
-    <w:p>
-      <w:pPr>
-        <w:rPr>
-          <w:lang w:val="en-GB"/>
-        </w:rPr>
-      </w:pPr>
-      <w:r>
-        <w:rPr>
-          <w:lang w:val="en-GB"/>
-        </w:rPr>
-        <w:t>A PeerConnection object in WebRTC “represents an association with a remote peer, which is usually another instance of the same JavaScript application running at the remote end” (</w:t>
-      </w:r>
-      <w:r>
-        <w:rPr>
-          <w:lang w:val="en-GB"/>
-        </w:rPr>
-        <w:t>Loreto &amp; Romano 2014</w:t>
-      </w:r>
-      <w:r>
-        <w:rPr>
-          <w:lang w:val="en-GB"/>
-        </w:rPr>
-        <w:t>, p. 7). In other words, it holds the actual WebRTC peer-to-peer connection between two users. It is responsible for managing every aspect of the connection, from initialization to teardown. The developer is only required to implement the initial start</w:t>
-      </w:r>
-      <w:r>
-        <w:rPr>
-          <w:lang w:val="en-GB"/>
-        </w:rPr>
-        <w:t>-</w:t>
-      </w:r>
-      <w:r>
-        <w:rPr>
-          <w:lang w:val="en-GB"/>
-        </w:rPr>
-        <w:t xml:space="preserve">up and the termination of a connection, the management part in between is automatically handled by the WebRTC API (cf. </w:t>
-      </w:r>
-      <w:r>
-        <w:rPr>
-          <w:lang w:val="en-GB"/>
-        </w:rPr>
-        <w:t>Leaver, Iwase &amp; Katsura 2015</w:t>
-      </w:r>
-      <w:r>
-        <w:rPr>
-          <w:lang w:val="en-GB"/>
-        </w:rPr>
-        <w:t>).</w:t>
-      </w:r>
-    </w:p>
-    <w:p>
-      <w:pPr>
-        <w:rPr>
-          <w:lang w:val="en-GB"/>
-        </w:rPr>
-      </w:pPr>
-      <w:r>
-        <w:rPr>
-          <w:lang w:val="en-GB"/>
-        </w:rPr>
-        <w:t xml:space="preserve">The initialization of a PeerConnection is accomplished over a signalling channel, which is usually JavaScript code inside the web page. The data transfer at this stage is handled by the web server. The whole signalling process is </w:t>
-      </w:r>
-      <w:r>
-        <w:rPr>
-          <w:lang w:val="en-GB"/>
-        </w:rPr>
-        <w:t>mentioned</w:t>
-      </w:r>
-      <w:r>
-        <w:rPr>
-          <w:lang w:val="en-GB"/>
-        </w:rPr>
-        <w:t xml:space="preserve"> in more detail in Chapter </w:t>
-      </w:r>
-      <w:r>
-        <w:rPr>
-          <w:lang w:val="en-GB"/>
-        </w:rPr>
-        <w:fldChar w:fldCharType="begin"/>
-      </w:r>
-      <w:r>
-        <w:rPr>
-          <w:lang w:val="en-GB"/>
-        </w:rPr>
-        <w:instrText xml:space="preserve"> REF _Ref452216098 \r \h </w:instrText>
-      </w:r>
-      <w:r>
-        <w:rPr>
-          <w:lang w:val="en-GB"/>
-        </w:rPr>
-      </w:r>
-      <w:r>
-        <w:rPr>
-          <w:lang w:val="en-GB"/>
-        </w:rPr>
-        <w:fldChar w:fldCharType="separate"/>
-      </w:r>
-      <w:r>
-        <w:rPr>
-          <w:lang w:val="en-GB"/>
-        </w:rPr>
-        <w:t>2.6</w:t>
-      </w:r>
-      <w:r>
-        <w:rPr>
-          <w:lang w:val="en-GB"/>
-        </w:rPr>
-        <w:fldChar w:fldCharType="end"/>
-      </w:r>
-      <w:r>
-        <w:rPr>
-          <w:lang w:val="en-GB"/>
-        </w:rPr>
-        <w:t xml:space="preserve">. When the PeerConnection between two users has been successfully established, it is </w:t>
-      </w:r>
-      <w:r>
-        <w:rPr>
-          <w:lang w:val="en-GB"/>
-        </w:rPr>
-        <w:t xml:space="preserve">possible </w:t>
-      </w:r>
-      <w:r>
-        <w:rPr>
-          <w:lang w:val="en-GB"/>
-        </w:rPr>
-        <w:t xml:space="preserve">for both parties to exchange MediaStream objects. This could mean, for instance, that they can now see and talk to each other in a video chat directly from browser to browser (cf. </w:t>
-      </w:r>
-      <w:r>
-        <w:rPr>
-          <w:lang w:val="en-GB"/>
-        </w:rPr>
-        <w:t>Loreto &amp; Romano 2014</w:t>
-      </w:r>
-      <w:r>
-        <w:rPr>
-          <w:lang w:val="en-GB"/>
-        </w:rPr>
-        <w:t>, p. 7f).</w:t>
-      </w:r>
-    </w:p>
-    <w:p>
-      <w:pPr>
-        <w:pStyle w:val="berschrift3"/>
-        <w:rPr>
-          <w:lang w:val="en-GB"/>
-        </w:rPr>
-      </w:pPr>
-      <w:bookmarkStart w:id="18" w:name="_Toc453330992"/>
+      <w:bookmarkStart w:id="17" w:name="_Toc453330992"/>
       <w:r>
         <w:rPr>
           <w:lang w:val="en-GB"/>
@@ -9148,73 +9146,73 @@
         <w:lastRenderedPageBreak/>
         <w:t>DataChannel</w:t>
       </w:r>
+      <w:bookmarkEnd w:id="17"/>
+    </w:p>
+    <w:p>
+      <w:pPr>
+        <w:rPr>
+          <w:lang w:val="en-GB"/>
+        </w:rPr>
+      </w:pPr>
+      <w:r>
+        <w:rPr>
+          <w:lang w:val="en-GB"/>
+        </w:rPr>
+        <w:t xml:space="preserve">The DataChannel API is the only optional component and is therefore not required to be implemented by the developer. Its purpose is to provide an additional communications layer, in which developers can send arbitrary data between the two users. One PeerConnection object can hold any number of DataChannels. The API functions of DataChannels were modelled after the ones from WebSockets and resemble them closely (cf. </w:t>
+      </w:r>
+      <w:r>
+        <w:rPr>
+          <w:lang w:val="en-GB"/>
+        </w:rPr>
+        <w:t>Leaver, Iwase &amp; Katsura 2015</w:t>
+      </w:r>
+      <w:r>
+        <w:rPr>
+          <w:lang w:val="en-GB"/>
+        </w:rPr>
+        <w:t>).</w:t>
+      </w:r>
+    </w:p>
+    <w:p>
+      <w:pPr>
+        <w:rPr>
+          <w:lang w:val="en-GB"/>
+        </w:rPr>
+      </w:pPr>
+      <w:r>
+        <w:rPr>
+          <w:lang w:val="en-GB"/>
+        </w:rPr>
+        <w:t xml:space="preserve">The main configuration options for a DataChannel is its priority inside the PeerConnection and if the messages should be delivered in reliable or unreliable mode. In reliable mode, messages sent over the DataChannel are guaranteed to be delivered in the order they were sent, adding some administration overhead to the data transfer, which might result in slower transmission times. </w:t>
+      </w:r>
+      <w:r>
+        <w:rPr>
+          <w:lang w:val="en-GB"/>
+        </w:rPr>
+        <w:t xml:space="preserve">In unreliable mode, on the other hand, </w:t>
+      </w:r>
+      <w:r>
+        <w:rPr>
+          <w:lang w:val="en-GB"/>
+        </w:rPr>
+        <w:t>this overhead is not included, thus resulting in faster transmission without guaranteeing successful delivery (cf. Ristic 2014).</w:t>
+      </w:r>
+    </w:p>
+    <w:p>
+      <w:pPr>
+        <w:pStyle w:val="berschrift2"/>
+        <w:rPr>
+          <w:lang w:val="en-GB"/>
+        </w:rPr>
+      </w:pPr>
+      <w:bookmarkStart w:id="18" w:name="_Toc453330993"/>
+      <w:r>
+        <w:rPr>
+          <w:lang w:val="en-GB"/>
+        </w:rPr>
+        <w:t>Protocols</w:t>
+      </w:r>
       <w:bookmarkEnd w:id="18"/>
-    </w:p>
-    <w:p>
-      <w:pPr>
-        <w:rPr>
-          <w:lang w:val="en-GB"/>
-        </w:rPr>
-      </w:pPr>
-      <w:r>
-        <w:rPr>
-          <w:lang w:val="en-GB"/>
-        </w:rPr>
-        <w:t xml:space="preserve">The DataChannel API is the only optional component and is therefore not required to be implemented by the developer. Its purpose is to provide an additional communications layer, in which developers can send arbitrary data between the two users. One PeerConnection object can hold any number of DataChannels. The API functions of DataChannels were modelled after the ones from WebSockets and resemble them closely (cf. </w:t>
-      </w:r>
-      <w:r>
-        <w:rPr>
-          <w:lang w:val="en-GB"/>
-        </w:rPr>
-        <w:t>Leaver, Iwase &amp; Katsura 2015</w:t>
-      </w:r>
-      <w:r>
-        <w:rPr>
-          <w:lang w:val="en-GB"/>
-        </w:rPr>
-        <w:t>).</w:t>
-      </w:r>
-    </w:p>
-    <w:p>
-      <w:pPr>
-        <w:rPr>
-          <w:lang w:val="en-GB"/>
-        </w:rPr>
-      </w:pPr>
-      <w:r>
-        <w:rPr>
-          <w:lang w:val="en-GB"/>
-        </w:rPr>
-        <w:t xml:space="preserve">The main configuration options for a DataChannel is its priority inside the PeerConnection and if the messages should be delivered in reliable or unreliable mode. In reliable mode, messages sent over the DataChannel are guaranteed to be delivered in the order they were sent, adding some administration overhead to the data transfer, which might result in slower transmission times. </w:t>
-      </w:r>
-      <w:r>
-        <w:rPr>
-          <w:lang w:val="en-GB"/>
-        </w:rPr>
-        <w:t xml:space="preserve">In unreliable mode, on the other hand, </w:t>
-      </w:r>
-      <w:r>
-        <w:rPr>
-          <w:lang w:val="en-GB"/>
-        </w:rPr>
-        <w:t>this overhead is not included, thus resulting in faster transmission without guaranteeing successful delivery (cf. Ristic 2014).</w:t>
-      </w:r>
-    </w:p>
-    <w:p>
-      <w:pPr>
-        <w:pStyle w:val="berschrift2"/>
-        <w:rPr>
-          <w:lang w:val="en-GB"/>
-        </w:rPr>
-      </w:pPr>
-      <w:bookmarkStart w:id="19" w:name="_Toc453330993"/>
-      <w:r>
-        <w:rPr>
-          <w:lang w:val="en-GB"/>
-        </w:rPr>
-        <w:t>Protocols</w:t>
-      </w:r>
-      <w:bookmarkEnd w:id="19"/>
     </w:p>
     <w:p>
       <w:pPr>
@@ -9536,8 +9534,8 @@
           <w:lang w:val="en-GB"/>
         </w:rPr>
       </w:pPr>
-      <w:bookmarkStart w:id="20" w:name="_Ref452229363"/>
-      <w:bookmarkStart w:id="21" w:name="_Toc453231457"/>
+      <w:bookmarkStart w:id="19" w:name="_Ref452229363"/>
+      <w:bookmarkStart w:id="20" w:name="_Toc453231457"/>
       <w:r>
         <w:rPr>
           <w:lang w:val="en-GB"/>
@@ -9575,42 +9573,42 @@
         </w:rPr>
         <w:fldChar w:fldCharType="end"/>
       </w:r>
+      <w:bookmarkEnd w:id="19"/>
+      <w:r>
+        <w:rPr>
+          <w:lang w:val="en-GB"/>
+        </w:rPr>
+        <w:t>: WebRTC protocol stack (</w:t>
+      </w:r>
+      <w:r>
+        <w:rPr>
+          <w:lang w:val="en-GB"/>
+        </w:rPr>
+        <w:t>Leaver, Iwase &amp; Katsura 2015</w:t>
+      </w:r>
+      <w:r>
+        <w:rPr>
+          <w:lang w:val="en-GB"/>
+        </w:rPr>
+        <w:t>)</w:t>
+      </w:r>
       <w:bookmarkEnd w:id="20"/>
-      <w:r>
-        <w:rPr>
-          <w:lang w:val="en-GB"/>
-        </w:rPr>
-        <w:t>: WebRTC protocol stack (</w:t>
-      </w:r>
-      <w:r>
-        <w:rPr>
-          <w:lang w:val="en-GB"/>
-        </w:rPr>
-        <w:t>Leaver, Iwase &amp; Katsura 2015</w:t>
-      </w:r>
-      <w:r>
-        <w:rPr>
-          <w:lang w:val="en-GB"/>
-        </w:rPr>
-        <w:t>)</w:t>
+    </w:p>
+    <w:p>
+      <w:pPr>
+        <w:pStyle w:val="berschrift2"/>
+        <w:rPr>
+          <w:lang w:val="en-GB"/>
+        </w:rPr>
+      </w:pPr>
+      <w:bookmarkStart w:id="21" w:name="_Toc453330994"/>
+      <w:r>
+        <w:rPr>
+          <w:lang w:val="en-GB"/>
+        </w:rPr>
+        <w:t>Functionality</w:t>
       </w:r>
       <w:bookmarkEnd w:id="21"/>
-    </w:p>
-    <w:p>
-      <w:pPr>
-        <w:pStyle w:val="berschrift2"/>
-        <w:rPr>
-          <w:lang w:val="en-GB"/>
-        </w:rPr>
-      </w:pPr>
-      <w:bookmarkStart w:id="22" w:name="_Toc453330994"/>
-      <w:r>
-        <w:rPr>
-          <w:lang w:val="en-GB"/>
-        </w:rPr>
-        <w:t>Functionality</w:t>
-      </w:r>
-      <w:bookmarkEnd w:id="22"/>
     </w:p>
     <w:p>
       <w:pPr>
@@ -9799,8 +9797,8 @@
           <w:lang w:val="en-GB"/>
         </w:rPr>
       </w:pPr>
-      <w:bookmarkStart w:id="23" w:name="_Ref452190050"/>
-      <w:bookmarkStart w:id="24" w:name="_Toc453231458"/>
+      <w:bookmarkStart w:id="22" w:name="_Ref452190050"/>
+      <w:bookmarkStart w:id="23" w:name="_Toc453231458"/>
       <w:r>
         <w:rPr>
           <w:lang w:val="en-GB"/>
@@ -9838,44 +9836,44 @@
         </w:rPr>
         <w:fldChar w:fldCharType="end"/>
       </w:r>
+      <w:bookmarkEnd w:id="22"/>
+      <w:r>
+        <w:rPr>
+          <w:lang w:val="en-GB"/>
+        </w:rPr>
+        <w:t>: WebRTC call topology (</w:t>
+      </w:r>
+      <w:r>
+        <w:rPr>
+          <w:lang w:val="en-GB"/>
+        </w:rPr>
+        <w:t>Leaver, Iwase &amp; Katsura 2015</w:t>
+      </w:r>
+      <w:r>
+        <w:rPr>
+          <w:lang w:val="en-GB"/>
+        </w:rPr>
+        <w:t>)</w:t>
+      </w:r>
       <w:bookmarkEnd w:id="23"/>
-      <w:r>
-        <w:rPr>
-          <w:lang w:val="en-GB"/>
-        </w:rPr>
-        <w:t>: WebRTC call topology (</w:t>
-      </w:r>
-      <w:r>
-        <w:rPr>
-          <w:lang w:val="en-GB"/>
-        </w:rPr>
-        <w:t>Leaver, Iwase &amp; Katsura 2015</w:t>
-      </w:r>
-      <w:r>
-        <w:rPr>
-          <w:lang w:val="en-GB"/>
-        </w:rPr>
-        <w:t>)</w:t>
+    </w:p>
+    <w:p>
+      <w:pPr>
+        <w:pStyle w:val="berschrift2"/>
+        <w:rPr>
+          <w:lang w:val="en-GB"/>
+        </w:rPr>
+      </w:pPr>
+      <w:bookmarkStart w:id="24" w:name="_Ref452216098"/>
+      <w:bookmarkStart w:id="25" w:name="_Toc453330995"/>
+      <w:r>
+        <w:rPr>
+          <w:lang w:val="en-GB"/>
+        </w:rPr>
+        <w:t>Signalling</w:t>
       </w:r>
       <w:bookmarkEnd w:id="24"/>
-    </w:p>
-    <w:p>
-      <w:pPr>
-        <w:pStyle w:val="berschrift2"/>
-        <w:rPr>
-          <w:lang w:val="en-GB"/>
-        </w:rPr>
-      </w:pPr>
-      <w:bookmarkStart w:id="25" w:name="_Ref452216098"/>
-      <w:bookmarkStart w:id="26" w:name="_Toc453330995"/>
-      <w:r>
-        <w:rPr>
-          <w:lang w:val="en-GB"/>
-        </w:rPr>
-        <w:t>Signalling</w:t>
-      </w:r>
       <w:bookmarkEnd w:id="25"/>
-      <w:bookmarkEnd w:id="26"/>
     </w:p>
     <w:p>
       <w:pPr>
@@ -10058,8 +10056,8 @@
           <w:lang w:val="en-GB"/>
         </w:rPr>
       </w:pPr>
-      <w:bookmarkStart w:id="27" w:name="_Ref452191743"/>
-      <w:bookmarkStart w:id="28" w:name="_Toc453231459"/>
+      <w:bookmarkStart w:id="26" w:name="_Ref452191743"/>
+      <w:bookmarkStart w:id="27" w:name="_Toc453231459"/>
       <w:r>
         <w:rPr>
           <w:lang w:val="en-GB"/>
@@ -10097,26 +10095,26 @@
         </w:rPr>
         <w:fldChar w:fldCharType="end"/>
       </w:r>
+      <w:bookmarkEnd w:id="26"/>
+      <w:r>
+        <w:rPr>
+          <w:lang w:val="en-GB"/>
+        </w:rPr>
+        <w:t>: Signalling process to start a PeerConnection with another user (</w:t>
+      </w:r>
+      <w:r>
+        <w:rPr>
+          <w:lang w:val="en-GB"/>
+        </w:rPr>
+        <w:t>Loreto &amp; Romano 2014</w:t>
+      </w:r>
+      <w:r>
+        <w:rPr>
+          <w:lang w:val="en-GB"/>
+        </w:rPr>
+        <w:t>, p. 10)</w:t>
+      </w:r>
       <w:bookmarkEnd w:id="27"/>
-      <w:r>
-        <w:rPr>
-          <w:lang w:val="en-GB"/>
-        </w:rPr>
-        <w:t>: Signalling process to start a PeerConnection with another user (</w:t>
-      </w:r>
-      <w:r>
-        <w:rPr>
-          <w:lang w:val="en-GB"/>
-        </w:rPr>
-        <w:t>Loreto &amp; Romano 2014</w:t>
-      </w:r>
-      <w:r>
-        <w:rPr>
-          <w:lang w:val="en-GB"/>
-        </w:rPr>
-        <w:t>, p. 10)</w:t>
-      </w:r>
-      <w:bookmarkEnd w:id="28"/>
     </w:p>
     <w:p>
       <w:pPr>
@@ -10266,14 +10264,14 @@
           <w:lang w:val="en-GB"/>
         </w:rPr>
       </w:pPr>
-      <w:bookmarkStart w:id="29" w:name="_Toc453330996"/>
+      <w:bookmarkStart w:id="28" w:name="_Toc453330996"/>
       <w:r>
         <w:rPr>
           <w:lang w:val="en-GB"/>
         </w:rPr>
         <w:t>Advantages</w:t>
       </w:r>
-      <w:bookmarkEnd w:id="29"/>
+      <w:bookmarkEnd w:id="28"/>
     </w:p>
     <w:p>
       <w:pPr>
@@ -10428,16 +10426,16 @@
           <w:lang w:val="en-GB"/>
         </w:rPr>
       </w:pPr>
-      <w:bookmarkStart w:id="30" w:name="_Ref452308529"/>
-      <w:bookmarkStart w:id="31" w:name="_Toc453330997"/>
+      <w:bookmarkStart w:id="29" w:name="_Ref452308529"/>
+      <w:bookmarkStart w:id="30" w:name="_Toc453330997"/>
       <w:r>
         <w:rPr>
           <w:lang w:val="en-GB"/>
         </w:rPr>
         <w:t>Limitations</w:t>
       </w:r>
+      <w:bookmarkEnd w:id="29"/>
       <w:bookmarkEnd w:id="30"/>
-      <w:bookmarkEnd w:id="31"/>
     </w:p>
     <w:p>
       <w:pPr>
@@ -10563,8 +10561,8 @@
           <w:lang w:val="en-GB"/>
         </w:rPr>
       </w:pPr>
-      <w:bookmarkStart w:id="32" w:name="_Ref452107729"/>
-      <w:bookmarkStart w:id="33" w:name="_Toc453231460"/>
+      <w:bookmarkStart w:id="31" w:name="_Ref452107729"/>
+      <w:bookmarkStart w:id="32" w:name="_Toc453231460"/>
       <w:r>
         <w:rPr>
           <w:lang w:val="en-GB"/>
@@ -10602,21 +10600,21 @@
         </w:rPr>
         <w:fldChar w:fldCharType="end"/>
       </w:r>
+      <w:bookmarkEnd w:id="31"/>
+      <w:r>
+        <w:rPr>
+          <w:lang w:val="en-GB"/>
+        </w:rPr>
+        <w:t>: Overview of browsers that have a working implementation of WebRTC PeerConnections</w:t>
+      </w:r>
+      <w:r>
+        <w:rPr>
+          <w:rStyle w:val="Funotenzeichen"/>
+          <w:lang w:val="en-GB"/>
+        </w:rPr>
+        <w:footnoteReference w:id="4"/>
+      </w:r>
       <w:bookmarkEnd w:id="32"/>
-      <w:r>
-        <w:rPr>
-          <w:lang w:val="en-GB"/>
-        </w:rPr>
-        <w:t>: Overview of browsers that have a working implementation of WebRTC PeerConnections</w:t>
-      </w:r>
-      <w:r>
-        <w:rPr>
-          <w:rStyle w:val="Funotenzeichen"/>
-          <w:lang w:val="en-GB"/>
-        </w:rPr>
-        <w:footnoteReference w:id="4"/>
-      </w:r>
-      <w:bookmarkEnd w:id="33"/>
     </w:p>
     <w:p>
       <w:pPr>
@@ -10790,8 +10788,8 @@
           <w:lang w:val="en-GB"/>
         </w:rPr>
       </w:pPr>
-      <w:bookmarkStart w:id="34" w:name="_Ref452107000"/>
-      <w:bookmarkStart w:id="35" w:name="_Toc453231461"/>
+      <w:bookmarkStart w:id="33" w:name="_Ref452107000"/>
+      <w:bookmarkStart w:id="34" w:name="_Toc453231461"/>
       <w:r>
         <w:rPr>
           <w:lang w:val="en-GB"/>
@@ -10829,14 +10827,14 @@
         </w:rPr>
         <w:fldChar w:fldCharType="end"/>
       </w:r>
+      <w:bookmarkEnd w:id="33"/>
+      <w:r>
+        <w:rPr>
+          <w:lang w:val="en-GB"/>
+        </w:rPr>
+        <w:t>: Web browser market share in Austria in 2015</w:t>
+      </w:r>
       <w:bookmarkEnd w:id="34"/>
-      <w:r>
-        <w:rPr>
-          <w:lang w:val="en-GB"/>
-        </w:rPr>
-        <w:t>: Web browser market share in Austria in 2015</w:t>
-      </w:r>
-      <w:bookmarkEnd w:id="35"/>
     </w:p>
     <w:p>
       <w:pPr>
@@ -10978,9 +10976,9 @@
           <w:lang w:val="en-GB"/>
         </w:rPr>
       </w:pPr>
-      <w:bookmarkStart w:id="36" w:name="_Ref452106333"/>
-      <w:bookmarkStart w:id="37" w:name="_Ref452106319"/>
-      <w:bookmarkStart w:id="38" w:name="_Toc453231464"/>
+      <w:bookmarkStart w:id="35" w:name="_Ref452106333"/>
+      <w:bookmarkStart w:id="36" w:name="_Ref452106319"/>
+      <w:bookmarkStart w:id="37" w:name="_Toc453231464"/>
       <w:r>
         <w:rPr>
           <w:lang w:val="en-GB"/>
@@ -11018,19 +11016,96 @@
         </w:rPr>
         <w:fldChar w:fldCharType="end"/>
       </w:r>
+      <w:bookmarkEnd w:id="35"/>
+      <w:r>
+        <w:rPr>
+          <w:lang w:val="en-GB"/>
+        </w:rPr>
+        <w:t>: Necessary variable assignment to deal with vendor prefixes</w:t>
+      </w:r>
       <w:bookmarkEnd w:id="36"/>
       <w:r>
         <w:rPr>
           <w:lang w:val="en-GB"/>
         </w:rPr>
-        <w:t>: Necessary variable assignment to deal with vendor prefixes</w:t>
+        <w:t xml:space="preserve"> in web browsers</w:t>
       </w:r>
       <w:bookmarkEnd w:id="37"/>
-      <w:r>
-        <w:rPr>
-          <w:lang w:val="en-GB"/>
-        </w:rPr>
-        <w:t xml:space="preserve"> in web browsers</w:t>
+    </w:p>
+    <w:p>
+      <w:pPr>
+        <w:rPr>
+          <w:lang w:val="en-GB"/>
+        </w:rPr>
+      </w:pPr>
+      <w:r>
+        <w:rPr>
+          <w:lang w:val="en-GB"/>
+        </w:rPr>
+        <w:t xml:space="preserve">There are a number of other methods that suffer from the same issue, especially when it comes to WebRTC-specific functions, for instance RTCPeerConnection or RTCSessionDescription, which both must be assigned in the same way as described in </w:t>
+      </w:r>
+      <w:r>
+        <w:rPr>
+          <w:lang w:val="en-GB"/>
+        </w:rPr>
+        <w:fldChar w:fldCharType="begin"/>
+      </w:r>
+      <w:r>
+        <w:rPr>
+          <w:lang w:val="en-GB"/>
+        </w:rPr>
+        <w:instrText xml:space="preserve"> REF _Ref452106333 \h </w:instrText>
+      </w:r>
+      <w:r>
+        <w:rPr>
+          <w:lang w:val="en-GB"/>
+        </w:rPr>
+      </w:r>
+      <w:r>
+        <w:rPr>
+          <w:lang w:val="en-GB"/>
+        </w:rPr>
+        <w:fldChar w:fldCharType="separate"/>
+      </w:r>
+      <w:r>
+        <w:rPr>
+          <w:lang w:val="en-GB"/>
+        </w:rPr>
+        <w:t xml:space="preserve">Listing </w:t>
+      </w:r>
+      <w:r>
+        <w:rPr>
+          <w:noProof/>
+          <w:lang w:val="en-GB"/>
+        </w:rPr>
+        <w:t>2</w:t>
+      </w:r>
+      <w:r>
+        <w:rPr>
+          <w:lang w:val="en-GB"/>
+        </w:rPr>
+        <w:fldChar w:fldCharType="end"/>
+      </w:r>
+      <w:r>
+        <w:rPr>
+          <w:lang w:val="en-GB"/>
+        </w:rPr>
+        <w:t xml:space="preserve"> for navigator.getUserMedia.</w:t>
+      </w:r>
+    </w:p>
+    <w:p>
+      <w:pPr>
+        <w:pStyle w:val="berschrift2"/>
+        <w:rPr>
+          <w:lang w:val="en-GB"/>
+        </w:rPr>
+      </w:pPr>
+      <w:bookmarkStart w:id="38" w:name="_Toc453331002"/>
+      <w:r>
+        <w:rPr>
+          <w:lang w:val="en-GB"/>
+        </w:rPr>
+        <w:t>Usage possibilities on mobile devices</w:t>
       </w:r>
       <w:bookmarkEnd w:id="38"/>
     </w:p>
@@ -11044,7 +11119,255 @@
         <w:rPr>
           <w:lang w:val="en-GB"/>
         </w:rPr>
-        <w:t xml:space="preserve">There are a number of other methods that suffer from the same issue, especially when it comes to WebRTC-specific functions, for instance RTCPeerConnection or RTCSessionDescription, which both must be assigned in the same way as described in </w:t>
+        <w:t xml:space="preserve">The main goal of WebRTC is to bring real-time communications to the web browser (cf. </w:t>
+      </w:r>
+      <w:r>
+        <w:rPr>
+          <w:lang w:val="en-GB"/>
+        </w:rPr>
+        <w:t>Loreto &amp; Romano 2014</w:t>
+      </w:r>
+      <w:r>
+        <w:rPr>
+          <w:lang w:val="en-GB"/>
+        </w:rPr>
+        <w:t>, p. 1). This</w:t>
+      </w:r>
+      <w:r>
+        <w:rPr>
+          <w:lang w:val="en-GB"/>
+        </w:rPr>
+        <w:t xml:space="preserve"> raises the question if there are other ways to use WebRTC on mobile devices.</w:t>
+      </w:r>
+    </w:p>
+    <w:p>
+      <w:pPr>
+        <w:pStyle w:val="berschrift3"/>
+        <w:rPr>
+          <w:lang w:val="en-GB"/>
+        </w:rPr>
+      </w:pPr>
+      <w:bookmarkStart w:id="39" w:name="_Toc453331003"/>
+      <w:r>
+        <w:rPr>
+          <w:lang w:val="en-GB"/>
+        </w:rPr>
+        <w:t>Web applications</w:t>
+      </w:r>
+      <w:bookmarkEnd w:id="39"/>
+    </w:p>
+    <w:p>
+      <w:pPr>
+        <w:rPr>
+          <w:lang w:val="en-GB"/>
+        </w:rPr>
+      </w:pPr>
+      <w:r>
+        <w:rPr>
+          <w:lang w:val="en-GB"/>
+        </w:rPr>
+        <w:t xml:space="preserve">One option that requires </w:t>
+      </w:r>
+      <w:r>
+        <w:rPr>
+          <w:lang w:val="en-GB"/>
+        </w:rPr>
+        <w:t>less</w:t>
+      </w:r>
+      <w:r>
+        <w:rPr>
+          <w:lang w:val="en-GB"/>
+        </w:rPr>
+        <w:t xml:space="preserve"> effort is a browser-based web applic</w:t>
+      </w:r>
+      <w:r>
+        <w:rPr>
+          <w:lang w:val="en-GB"/>
+        </w:rPr>
+        <w:t>ation that uses Responsive Web Design. Responsive Web D</w:t>
+      </w:r>
+      <w:r>
+        <w:rPr>
+          <w:lang w:val="en-GB"/>
+        </w:rPr>
+        <w:t>esign aims at the “creation of web sites that take into account different types of devices, usually ranging from mobil</w:t>
+      </w:r>
+      <w:r>
+        <w:rPr>
+          <w:lang w:val="en-GB"/>
+        </w:rPr>
+        <w:t>e phones to desktop, and optimis</w:t>
+      </w:r>
+      <w:r>
+        <w:rPr>
+          <w:lang w:val="en-GB"/>
+        </w:rPr>
+        <w:t xml:space="preserve">e viewing experience for the device at hand” (Voutilainen, Salonen &amp; Mikkonen 2015). It makes use </w:t>
+      </w:r>
+      <w:r>
+        <w:rPr>
+          <w:lang w:val="en-GB"/>
+        </w:rPr>
+        <w:t>of a special Cascading Style Sheets (CSS) version 3 feature, media queries</w:t>
+      </w:r>
+      <w:r>
+        <w:rPr>
+          <w:lang w:val="en-GB"/>
+        </w:rPr>
+        <w:t>. Media queries enable developers to define CSS rules based on custom criteria which have to apply in order to be used by the web browser. These criteria include the screen size, the orientation of a device or the pixel density of the screen (cf. Johansen, Pagani Britto &amp; Cusin 2013).</w:t>
+      </w:r>
+    </w:p>
+    <w:p>
+      <w:pPr>
+        <w:rPr>
+          <w:lang w:val="en-GB"/>
+        </w:rPr>
+      </w:pPr>
+      <w:r>
+        <w:rPr>
+          <w:lang w:val="en-GB"/>
+        </w:rPr>
+        <w:t>Br</w:t>
+      </w:r>
+      <w:r>
+        <w:rPr>
+          <w:lang w:val="en-GB"/>
+        </w:rPr>
+        <w:t>oadly speaking, Responsive Web D</w:t>
+      </w:r>
+      <w:r>
+        <w:rPr>
+          <w:lang w:val="en-GB"/>
+        </w:rPr>
+        <w:t xml:space="preserve">esign can be achieved by two different approaches: First, it can be implemented from the ground up using media queries. This allows the developer a maximum of flexibility, since it is possible to define the query breakpoints and the responsive </w:t>
+      </w:r>
+      <w:r>
+        <w:rPr>
+          <w:lang w:val="en-GB"/>
+        </w:rPr>
+        <w:t>behaviour</w:t>
+      </w:r>
+      <w:r>
+        <w:rPr>
+          <w:lang w:val="en-GB"/>
+        </w:rPr>
+        <w:t xml:space="preserve"> of components as detailed as desired. Second, it is possible to use a responsive web design framework. The advantage of such a framework is that it can be used without additional effort for setup. On the other hand, it can be laborious </w:t>
+      </w:r>
+      <w:r>
+        <w:rPr>
+          <w:lang w:val="en-GB"/>
+        </w:rPr>
+        <w:t xml:space="preserve">compared to the first approach </w:t>
+      </w:r>
+      <w:r>
+        <w:rPr>
+          <w:lang w:val="en-GB"/>
+        </w:rPr>
+        <w:t>to add custom</w:t>
+      </w:r>
+      <w:r>
+        <w:rPr>
+          <w:lang w:val="en-GB"/>
+        </w:rPr>
+        <w:t>is</w:t>
+      </w:r>
+      <w:r>
+        <w:rPr>
+          <w:lang w:val="en-GB"/>
+        </w:rPr>
+        <w:t>ed</w:t>
+      </w:r>
+      <w:r>
+        <w:rPr>
+          <w:lang w:val="en-GB"/>
+        </w:rPr>
+        <w:t xml:space="preserve"> </w:t>
+      </w:r>
+      <w:r>
+        <w:rPr>
+          <w:lang w:val="en-GB"/>
+        </w:rPr>
+        <w:t>behaviour</w:t>
+      </w:r>
+      <w:r>
+        <w:rPr>
+          <w:lang w:val="en-GB"/>
+        </w:rPr>
+        <w:t>.</w:t>
+      </w:r>
+    </w:p>
+    <w:p>
+      <w:pPr>
+        <w:rPr>
+          <w:lang w:val="en-GB"/>
+        </w:rPr>
+      </w:pPr>
+      <w:r>
+        <w:rPr>
+          <w:lang w:val="en-GB"/>
+        </w:rPr>
+        <w:lastRenderedPageBreak/>
+        <w:t>A popular example of such a framework is Bootstrap</w:t>
+      </w:r>
+      <w:r>
+        <w:rPr>
+          <w:rStyle w:val="Funotenzeichen"/>
+          <w:lang w:val="en-GB"/>
+        </w:rPr>
+        <w:footnoteReference w:id="8"/>
+      </w:r>
+      <w:r>
+        <w:rPr>
+          <w:lang w:val="en-GB"/>
+        </w:rPr>
+        <w:t>. Bootstrap’s main focus lies</w:t>
+      </w:r>
+      <w:r>
+        <w:rPr>
+          <w:lang w:val="en-GB"/>
+        </w:rPr>
+        <w:t xml:space="preserve"> on a “mobile-first” approach, and has a considerable amount of functionality built in. It makes use of a grid system, which by default contains twelve columns per row (cf. Voutilainen, Salonen &amp; Mikkonen 2015). The </w:t>
+      </w:r>
+      <w:r>
+        <w:rPr>
+          <w:lang w:val="en-GB"/>
+        </w:rPr>
+        <w:t>behaviour</w:t>
+      </w:r>
+      <w:r>
+        <w:rPr>
+          <w:lang w:val="en-GB"/>
+        </w:rPr>
+        <w:t xml:space="preserve"> of the columns can be adapted according to the size of the display the web page is viewed on. Bootstrap classifies device types into four categories, namely extra small devices, small devices, medium devices and large devices.</w:t>
+      </w:r>
+    </w:p>
+    <w:p>
+      <w:pPr>
+        <w:pStyle w:val="berschrift3"/>
+        <w:rPr>
+          <w:lang w:val="en-GB"/>
+        </w:rPr>
+      </w:pPr>
+      <w:bookmarkStart w:id="40" w:name="_Toc453331004"/>
+      <w:r>
+        <w:rPr>
+          <w:lang w:val="en-GB"/>
+        </w:rPr>
+        <w:t>Native app</w:t>
+      </w:r>
+      <w:bookmarkEnd w:id="40"/>
+    </w:p>
+    <w:p>
+      <w:pPr>
+        <w:rPr>
+          <w:lang w:val="en-GB"/>
+        </w:rPr>
+      </w:pPr>
+      <w:r>
+        <w:rPr>
+          <w:lang w:val="en-GB"/>
+        </w:rPr>
+        <w:t xml:space="preserve">WebRTC offers the possibility to be used in native mobile apps. As described in Chapter </w:t>
       </w:r>
       <w:r>
         <w:rPr>
@@ -11056,7 +11379,7 @@
         <w:rPr>
           <w:lang w:val="en-GB"/>
         </w:rPr>
-        <w:instrText xml:space="preserve"> REF _Ref452106333 \h </w:instrText>
+        <w:instrText xml:space="preserve"> REF _Ref452305871 \r \h </w:instrText>
       </w:r>
       <w:r>
         <w:rPr>
@@ -11073,14 +11396,7 @@
         <w:rPr>
           <w:lang w:val="en-GB"/>
         </w:rPr>
-        <w:t xml:space="preserve">Listing </w:t>
-      </w:r>
-      <w:r>
-        <w:rPr>
-          <w:noProof/>
-          <w:lang w:val="en-GB"/>
-        </w:rPr>
-        <w:t>2</w:t>
+        <w:t>2.2</w:t>
       </w:r>
       <w:r>
         <w:rPr>
@@ -11092,7 +11408,316 @@
         <w:rPr>
           <w:lang w:val="en-GB"/>
         </w:rPr>
-        <w:t xml:space="preserve"> for navigator.getUserMedia.</w:t>
+        <w:t xml:space="preserve">, the internal WebRTC API is written in C++, and offers an API for web applications. For native apps, however, there are no native WebRTC APIs </w:t>
+      </w:r>
+      <w:r>
+        <w:rPr>
+          <w:lang w:val="en-GB"/>
+        </w:rPr>
+        <w:t xml:space="preserve">available </w:t>
+      </w:r>
+      <w:r>
+        <w:rPr>
+          <w:lang w:val="en-GB"/>
+        </w:rPr>
+        <w:t>yet. Google offers a WebRTC library for both the Android and iOS operating system. In order to use this library, the source code first must be compiled on the development system. The official WebRTC page offers step-by-step guidelines</w:t>
+      </w:r>
+      <w:r>
+        <w:rPr>
+          <w:rStyle w:val="Funotenzeichen"/>
+          <w:lang w:val="en-GB"/>
+        </w:rPr>
+        <w:footnoteReference w:id="9"/>
+      </w:r>
+      <w:r>
+        <w:rPr>
+          <w:lang w:val="en-GB"/>
+        </w:rPr>
+        <w:t xml:space="preserve"> for the compilation process. It must be noted that for compiling the native Android code, it is necessary to use a machine which is running the Linux operating system. For the iOS code, a machine with Mac OS X is required, respectively.</w:t>
+      </w:r>
+    </w:p>
+    <w:p>
+      <w:pPr>
+        <w:pStyle w:val="berschrift3"/>
+        <w:rPr>
+          <w:lang w:val="en-GB"/>
+        </w:rPr>
+      </w:pPr>
+      <w:bookmarkStart w:id="41" w:name="_Toc453331005"/>
+      <w:bookmarkStart w:id="42" w:name="_Ref453418487"/>
+      <w:r>
+        <w:rPr>
+          <w:lang w:val="en-GB"/>
+        </w:rPr>
+        <w:t>Native app with web views</w:t>
+      </w:r>
+      <w:bookmarkEnd w:id="41"/>
+      <w:bookmarkEnd w:id="42"/>
+    </w:p>
+    <w:p>
+      <w:pPr>
+        <w:rPr>
+          <w:lang w:val="en-GB"/>
+        </w:rPr>
+      </w:pPr>
+      <w:r>
+        <w:rPr>
+          <w:lang w:val="en-GB"/>
+        </w:rPr>
+        <w:t>Another option would be to use a standard native app that contains only one web view, which loads and displays a web application like a browser does. As a result, it is possible to provide users with a native app, without having to implement the application logic for the appropriate operating system.</w:t>
+      </w:r>
+    </w:p>
+    <w:p>
+      <w:pPr>
+        <w:rPr>
+          <w:lang w:val="en-GB"/>
+        </w:rPr>
+      </w:pPr>
+      <w:r>
+        <w:rPr>
+          <w:lang w:val="en-GB"/>
+        </w:rPr>
+        <w:t xml:space="preserve">Android features an implementation of WebRTC since version 4.4 of its operating system. However, as Hart (2015) points out, it is based on Chromium 36 and </w:t>
+      </w:r>
+      <w:r>
+        <w:rPr>
+          <w:lang w:val="en-GB"/>
+        </w:rPr>
+        <w:t xml:space="preserve">does not guarantee an update </w:t>
+      </w:r>
+      <w:r>
+        <w:rPr>
+          <w:lang w:val="en-GB"/>
+        </w:rPr>
+        <w:t xml:space="preserve">to </w:t>
+      </w:r>
+      <w:r>
+        <w:rPr>
+          <w:lang w:val="en-GB"/>
+        </w:rPr>
+        <w:t xml:space="preserve">the latest WebRTC version. On iOS, on the other hand, there is no possibility to use WebRTC inside a UIWebView in a native app. </w:t>
+      </w:r>
+      <w:r>
+        <w:rPr>
+          <w:lang w:val="en-GB"/>
+        </w:rPr>
+        <w:t xml:space="preserve">The reason for this is </w:t>
+      </w:r>
+      <w:r>
+        <w:rPr>
+          <w:lang w:val="en-GB"/>
+        </w:rPr>
+        <w:t>that the Safari browser</w:t>
+      </w:r>
+      <w:r>
+        <w:rPr>
+          <w:lang w:val="en-GB"/>
+        </w:rPr>
+        <w:t>,</w:t>
+      </w:r>
+      <w:r>
+        <w:rPr>
+          <w:lang w:val="en-GB"/>
+        </w:rPr>
+        <w:t xml:space="preserve"> as an underlying foundation, does not feature any implementation of WebRTC at all, as </w:t>
+      </w:r>
+      <w:r>
+        <w:rPr>
+          <w:lang w:val="en-GB"/>
+        </w:rPr>
+        <w:t xml:space="preserve">mentioned </w:t>
+      </w:r>
+      <w:r>
+        <w:rPr>
+          <w:lang w:val="en-GB"/>
+        </w:rPr>
+        <w:t xml:space="preserve">in Chapter </w:t>
+      </w:r>
+      <w:r>
+        <w:rPr>
+          <w:lang w:val="en-GB"/>
+        </w:rPr>
+        <w:fldChar w:fldCharType="begin"/>
+      </w:r>
+      <w:r>
+        <w:rPr>
+          <w:lang w:val="en-GB"/>
+        </w:rPr>
+        <w:instrText xml:space="preserve"> REF _Ref452308529 \r \h </w:instrText>
+      </w:r>
+      <w:r>
+        <w:rPr>
+          <w:lang w:val="en-GB"/>
+        </w:rPr>
+      </w:r>
+      <w:r>
+        <w:rPr>
+          <w:lang w:val="en-GB"/>
+        </w:rPr>
+        <w:fldChar w:fldCharType="separate"/>
+      </w:r>
+      <w:r>
+        <w:rPr>
+          <w:lang w:val="en-GB"/>
+        </w:rPr>
+        <w:t>2.8</w:t>
+      </w:r>
+      <w:r>
+        <w:rPr>
+          <w:lang w:val="en-GB"/>
+        </w:rPr>
+        <w:fldChar w:fldCharType="end"/>
+      </w:r>
+      <w:r>
+        <w:rPr>
+          <w:lang w:val="en-GB"/>
+        </w:rPr>
+        <w:t>.</w:t>
+      </w:r>
+    </w:p>
+    <w:p>
+      <w:pPr>
+        <w:pStyle w:val="berschrift3"/>
+        <w:rPr>
+          <w:lang w:val="en-GB"/>
+        </w:rPr>
+      </w:pPr>
+      <w:bookmarkStart w:id="43" w:name="_Ref453317650"/>
+      <w:bookmarkStart w:id="44" w:name="_Toc453331006"/>
+      <w:r>
+        <w:rPr>
+          <w:lang w:val="en-GB"/>
+        </w:rPr>
+        <w:t>Cross-platform developed mobile app</w:t>
+      </w:r>
+      <w:bookmarkEnd w:id="43"/>
+      <w:bookmarkEnd w:id="44"/>
+    </w:p>
+    <w:p>
+      <w:pPr>
+        <w:rPr>
+          <w:lang w:val="en-GB"/>
+        </w:rPr>
+      </w:pPr>
+      <w:r>
+        <w:rPr>
+          <w:lang w:val="en-GB"/>
+        </w:rPr>
+        <w:t>When it comes to using WebRTC inside a cross-platform developed mobile app, developers currently have two options.</w:t>
+      </w:r>
+    </w:p>
+    <w:p>
+      <w:pPr>
+        <w:rPr>
+          <w:lang w:val="en-GB"/>
+        </w:rPr>
+      </w:pPr>
+      <w:r>
+        <w:rPr>
+          <w:lang w:val="en-GB"/>
+        </w:rPr>
+        <w:lastRenderedPageBreak/>
+        <w:t>First</w:t>
+      </w:r>
+      <w:r>
+        <w:rPr>
+          <w:lang w:val="en-GB"/>
+        </w:rPr>
+        <w:t>ly</w:t>
+      </w:r>
+      <w:r>
+        <w:rPr>
+          <w:lang w:val="en-GB"/>
+        </w:rPr>
+        <w:t>, there is Crosswalk</w:t>
+      </w:r>
+      <w:r>
+        <w:rPr>
+          <w:rStyle w:val="Funotenzeichen"/>
+          <w:lang w:val="en-GB"/>
+        </w:rPr>
+        <w:footnoteReference w:id="10"/>
+      </w:r>
+      <w:r>
+        <w:rPr>
+          <w:lang w:val="en-GB"/>
+        </w:rPr>
+        <w:t>, which is an open source web application runtime. The Crosswalk Project is backed by technology company Intel and is built upon Apache Cordova. The substantial advantage of using Crosswalk is the fact it always uses the latest version of the Google Chrome browser for its web view. This is a considerable benefit when developing a WebRTC application, since Google Chrome is generally the first web browser to implement new WebRTC features (cf. Hart 2015). Due to the fact that Crosswalk uses Apache Cordova internally, applications for it are written using HTML5, JavaScript and CSS.</w:t>
+      </w:r>
+      <w:r>
+        <w:rPr>
+          <w:lang w:val="en-GB"/>
+        </w:rPr>
+        <w:t xml:space="preserve"> Thus, apps created with Crosswalk are hybrid apps.</w:t>
+      </w:r>
+    </w:p>
+    <w:p>
+      <w:pPr>
+        <w:rPr>
+          <w:lang w:val="en-GB"/>
+        </w:rPr>
+      </w:pPr>
+      <w:r>
+        <w:rPr>
+          <w:lang w:val="en-GB"/>
+        </w:rPr>
+        <w:t>The second option is OpenWebRTC, which is a project by Swedish company Ericsson Research and describes itself as a “mobile-first WebRTC client framework for building native apps”</w:t>
+      </w:r>
+      <w:r>
+        <w:rPr>
+          <w:rStyle w:val="Funotenzeichen"/>
+          <w:lang w:val="en-GB"/>
+        </w:rPr>
+        <w:t xml:space="preserve"> </w:t>
+      </w:r>
+      <w:r>
+        <w:rPr>
+          <w:rStyle w:val="Funotenzeichen"/>
+          <w:lang w:val="en-GB"/>
+        </w:rPr>
+        <w:footnoteReference w:id="11"/>
+      </w:r>
+      <w:r>
+        <w:rPr>
+          <w:lang w:val="en-GB"/>
+        </w:rPr>
+        <w:t xml:space="preserve">. It is built on top of the GStreamer multimedia framework. Like Crosswalk, the source code is open source and publicly available on the internet. OpenWebRTC cannot be considered a traditional cross-platform mobile development framework. It rather offers natively compiled libraries that provide the WebRTC functionality with API methods similar to the ones used in web applications in the browser. Using OpenWebRTC, developers can decide to use it </w:t>
+      </w:r>
+      <w:r>
+        <w:rPr>
+          <w:lang w:val="en-GB"/>
+        </w:rPr>
+        <w:t xml:space="preserve">either </w:t>
+      </w:r>
+      <w:r>
+        <w:rPr>
+          <w:lang w:val="en-GB"/>
+        </w:rPr>
+        <w:t xml:space="preserve">in a native or </w:t>
+      </w:r>
+      <w:r>
+        <w:rPr>
+          <w:lang w:val="en-GB"/>
+        </w:rPr>
+        <w:t xml:space="preserve">in </w:t>
+      </w:r>
+      <w:r>
+        <w:rPr>
+          <w:lang w:val="en-GB"/>
+        </w:rPr>
+        <w:t xml:space="preserve">a hybrid app. When used in native apps, it offers the advantage of a compiled library, without the need to build the Google WebRTC library. In hybrid apps, the OpenWebRTC helper library provides custom web views for Android and iOS, which are derived from their parent classes, WebView in </w:t>
+      </w:r>
+      <w:r>
+        <w:rPr>
+          <w:lang w:val="en-GB"/>
+        </w:rPr>
+        <w:t>Android and WKWebView in iOS. Consequently</w:t>
+      </w:r>
+      <w:r>
+        <w:rPr>
+          <w:lang w:val="en-GB"/>
+        </w:rPr>
+        <w:t>, it is possible to use WebRTC inside a web view on an iOS device.</w:t>
       </w:r>
     </w:p>
     <w:p>
@@ -11102,14 +11727,43 @@
           <w:lang w:val="en-GB"/>
         </w:rPr>
       </w:pPr>
-      <w:bookmarkStart w:id="39" w:name="_Toc453330998"/>
-      <w:r>
-        <w:rPr>
-          <w:lang w:val="en-GB"/>
-        </w:rPr>
-        <w:t>Potential applications</w:t>
-      </w:r>
-      <w:bookmarkEnd w:id="39"/>
+      <w:bookmarkStart w:id="45" w:name="_Ref453513083"/>
+      <w:r>
+        <w:rPr>
+          <w:lang w:val="en-GB"/>
+        </w:rPr>
+        <w:t>Reference use case: Domestic remote support</w:t>
+      </w:r>
+      <w:bookmarkEnd w:id="45"/>
+    </w:p>
+    <w:p>
+      <w:pPr>
+        <w:rPr>
+          <w:lang w:val="en-GB"/>
+        </w:rPr>
+      </w:pPr>
+    </w:p>
+    <w:p>
+      <w:pPr>
+        <w:pStyle w:val="berschrift2"/>
+        <w:rPr>
+          <w:lang w:val="en-GB"/>
+        </w:rPr>
+      </w:pPr>
+      <w:bookmarkStart w:id="46" w:name="_Toc453330998"/>
+      <w:r>
+        <w:rPr>
+          <w:lang w:val="en-GB"/>
+        </w:rPr>
+        <w:t>Further p</w:t>
+      </w:r>
+      <w:r>
+        <w:rPr>
+          <w:lang w:val="en-GB"/>
+        </w:rPr>
+        <w:t>otential applications</w:t>
+      </w:r>
+      <w:bookmarkEnd w:id="46"/>
     </w:p>
     <w:p>
       <w:pPr>
@@ -11143,38 +11797,27 @@
           <w:lang w:val="en-GB"/>
         </w:rPr>
       </w:pPr>
-      <w:bookmarkStart w:id="40" w:name="_Toc453330999"/>
-      <w:r>
-        <w:rPr>
-          <w:lang w:val="en-GB"/>
-        </w:rPr>
+      <w:bookmarkStart w:id="47" w:name="_Toc453330999"/>
+      <w:r>
+        <w:rPr>
+          <w:lang w:val="en-GB"/>
+        </w:rPr>
+        <w:lastRenderedPageBreak/>
         <w:t>Real-time communication</w:t>
       </w:r>
-      <w:bookmarkEnd w:id="40"/>
-    </w:p>
-    <w:p>
-      <w:pPr>
-        <w:rPr>
-          <w:lang w:val="en-GB"/>
-        </w:rPr>
-      </w:pPr>
-      <w:r>
-        <w:rPr>
-          <w:lang w:val="en-GB"/>
-        </w:rPr>
-        <w:t xml:space="preserve">An evident use case for WebRTC is the field of real-time communication. Before the introduction of WebRTC, developing a real-time communication application meant that programmers had to obtain vast knowledge about audio and video codecs, communication protocols, data transfer and encryption. WebRTC simplifies this process significantly by providing a plain JavaScript API (cf. </w:t>
-      </w:r>
-      <w:r>
-        <w:rPr>
-          <w:lang w:val="en-GB"/>
-        </w:rPr>
-        <w:t>Leaver, Iwase &amp; Katsura 2015</w:t>
-      </w:r>
-      <w:r>
-        <w:rPr>
-          <w:lang w:val="en-GB"/>
-        </w:rPr>
-        <w:t>). As a result, web developers can easily build such an application simply by calling the right API methods at the right time, without needing special knowledge about telecommunications technology.</w:t>
+      <w:bookmarkEnd w:id="47"/>
+    </w:p>
+    <w:p>
+      <w:pPr>
+        <w:rPr>
+          <w:lang w:val="en-GB"/>
+        </w:rPr>
+      </w:pPr>
+      <w:r>
+        <w:rPr>
+          <w:lang w:val="en-GB"/>
+        </w:rPr>
+        <w:t>An evident use case for WebRTC is the field of real-time communication. Before the introduction of WebRTC, developing a real-time communication application meant that programmers had to obtain vast knowledge about audio and video codecs, communication protocols, data transfer and encryption. WebRTC simplifies this process significantly by providing a plain JavaScript API (cf. Leaver, Iwase &amp; Katsura 2015). As a result, web developers can easily build such an application simply by calling the right API methods at the right time, without needing special knowledge about telecommunications technology.</w:t>
       </w:r>
     </w:p>
     <w:p>
@@ -11200,44 +11843,50 @@
         <w:rPr>
           <w:lang w:val="en-GB"/>
         </w:rPr>
+        <w:t>In general, the field of real-time communication ranges from plain text messaging, telephone-like audio connections to video streaming. In its simplest form, there are only two users involved, but especially in a business environment, it is likely that there are a larger number of people involved in a conference call (cf. Leaver, Iwase &amp; Katsura 2015).</w:t>
+      </w:r>
+    </w:p>
+    <w:p>
+      <w:pPr>
+        <w:pStyle w:val="berschrift3"/>
+        <w:rPr>
+          <w:lang w:val="en-GB"/>
+        </w:rPr>
+      </w:pPr>
+      <w:bookmarkStart w:id="48" w:name="_Toc453331000"/>
+      <w:r>
+        <w:rPr>
+          <w:lang w:val="en-GB"/>
+        </w:rPr>
+        <w:t>Peer-to-peer file sharing</w:t>
+      </w:r>
+      <w:bookmarkEnd w:id="48"/>
+    </w:p>
+    <w:p>
+      <w:pPr>
+        <w:rPr>
+          <w:lang w:val="en-GB"/>
+        </w:rPr>
+      </w:pPr>
+      <w:r>
+        <w:rPr>
+          <w:lang w:val="en-GB"/>
+        </w:rPr>
+        <w:t>An interesting application use case for WebRTC is peer-to-peer file sharing. Nurminen et al. (2013) examined the feasibility of such an application. The idea behind it was that popular video-on-demand platforms, for example You Tube, need to invest heavily in content delivery networks (CDN) in order to provide their videos promptly to a constantly increasing number of users. They designed a system where all users are part of a peer-to-peer network. Theoretically, it is only necessary for one user of the network to download a video from the server. If another user requests the same file, the web application asks if an active peer already has downloaded the file. If that is the case, it gets the file directly from this user, saving a considerable amount of bandwidth for the video platform and its content delivery network.</w:t>
+      </w:r>
+    </w:p>
+    <w:p>
+      <w:pPr>
+        <w:rPr>
+          <w:lang w:val="en-GB"/>
+        </w:rPr>
+      </w:pPr>
+      <w:r>
+        <w:rPr>
+          <w:lang w:val="en-GB"/>
+        </w:rPr>
         <w:lastRenderedPageBreak/>
-        <w:t xml:space="preserve">In general, the field of real-time communication ranges from plain text messaging, telephone-like audio connections to video streaming. In its simplest form, there are only two users involved, but especially in a business environment, </w:t>
-      </w:r>
-      <w:r>
-        <w:rPr>
-          <w:lang w:val="en-GB"/>
-        </w:rPr>
-        <w:t xml:space="preserve">it is likely that there are a </w:t>
-      </w:r>
-      <w:r>
-        <w:rPr>
-          <w:lang w:val="en-GB"/>
-        </w:rPr>
-        <w:t>large</w:t>
-      </w:r>
-      <w:r>
-        <w:rPr>
-          <w:lang w:val="en-GB"/>
-        </w:rPr>
-        <w:t>r</w:t>
-      </w:r>
-      <w:r>
-        <w:rPr>
-          <w:lang w:val="en-GB"/>
-        </w:rPr>
-        <w:t xml:space="preserve"> number of people involved in a conference call (cf. </w:t>
-      </w:r>
-      <w:r>
-        <w:rPr>
-          <w:lang w:val="en-GB"/>
-        </w:rPr>
-        <w:t>Leaver, Iwase &amp; Katsura 2015</w:t>
-      </w:r>
-      <w:r>
-        <w:rPr>
-          <w:lang w:val="en-GB"/>
-        </w:rPr>
-        <w:t>).</w:t>
+        <w:t>Nurminen et al. (2013) concluded that it was not possible due to the fact that web browsers at the time did not support the DataChannel API. Nowadays, however, a large number of browsers already support this API, including Mozilla Firefox, Google Chrome and Opera, making it a feasible option for platforms dealing with enormous bandwidth traffic.</w:t>
       </w:r>
     </w:p>
     <w:p>
@@ -11247,116 +11896,26 @@
           <w:lang w:val="en-GB"/>
         </w:rPr>
       </w:pPr>
-      <w:bookmarkStart w:id="41" w:name="_Toc453331000"/>
-      <w:r>
-        <w:rPr>
-          <w:lang w:val="en-GB"/>
-        </w:rPr>
-        <w:t>Peer-to-peer file sharing</w:t>
-      </w:r>
-      <w:bookmarkEnd w:id="41"/>
-    </w:p>
-    <w:p>
-      <w:pPr>
-        <w:rPr>
-          <w:lang w:val="en-GB"/>
-        </w:rPr>
-      </w:pPr>
-      <w:r>
-        <w:rPr>
-          <w:lang w:val="en-GB"/>
-        </w:rPr>
-        <w:t xml:space="preserve">An interesting application use case for WebRTC is peer-to-peer file sharing. </w:t>
-      </w:r>
-      <w:r>
-        <w:rPr>
-          <w:lang w:val="en-GB"/>
-        </w:rPr>
-        <w:t>Nurminen et al. (2013)</w:t>
-      </w:r>
-      <w:r>
-        <w:rPr>
-          <w:lang w:val="en-GB"/>
-        </w:rPr>
-        <w:t xml:space="preserve"> examined the feasibility of such an ap</w:t>
-      </w:r>
-      <w:r>
-        <w:rPr>
-          <w:lang w:val="en-GB"/>
-        </w:rPr>
-        <w:t>plication. The idea behind it was</w:t>
-      </w:r>
-      <w:r>
-        <w:rPr>
-          <w:lang w:val="en-GB"/>
-        </w:rPr>
-        <w:t xml:space="preserve"> that popular video-on-demand platforms, for example You Tube, need to invest heavily in content delivery networks (CDN) in order to provide their videos promptly to a constantly increasing number of users. </w:t>
-      </w:r>
-      <w:r>
-        <w:rPr>
-          <w:lang w:val="en-GB"/>
-        </w:rPr>
-        <w:t>They</w:t>
-      </w:r>
-      <w:r>
-        <w:rPr>
-          <w:lang w:val="en-GB"/>
-        </w:rPr>
-        <w:t xml:space="preserve"> designed a system where all users are part of a peer-to-peer network. Theoretically, it is only necessary for one user of the network to download a video from the server. If another user requests the same file, the web application asks if an active peer already has downloaded the file. If that is the case, it gets the file directly from this user, saving a considerable amount of bandwidth for the video platform and its content delivery network.</w:t>
-      </w:r>
-    </w:p>
-    <w:p>
-      <w:pPr>
-        <w:rPr>
-          <w:lang w:val="en-GB"/>
-        </w:rPr>
-      </w:pPr>
-      <w:r>
-        <w:rPr>
-          <w:lang w:val="en-GB"/>
-        </w:rPr>
-        <w:t>Nurminen et al. (2013)</w:t>
-      </w:r>
-      <w:r>
-        <w:rPr>
-          <w:lang w:val="en-GB"/>
-        </w:rPr>
-        <w:t xml:space="preserve"> concluded that it was not possible due to the fact that web browsers at the time did not support the DataChannel API. Nowadays, however, a large number of browsers already support this API, including Mozilla Firefox, Google Chrome and Opera, making it a feasible option for platforms dealing with enormous bandwidth traffic.</w:t>
-      </w:r>
-    </w:p>
-    <w:p>
-      <w:pPr>
-        <w:pStyle w:val="berschrift3"/>
-        <w:rPr>
-          <w:lang w:val="en-GB"/>
-        </w:rPr>
-      </w:pPr>
-      <w:bookmarkStart w:id="42" w:name="_Toc453331001"/>
+      <w:bookmarkStart w:id="49" w:name="_Toc453331001"/>
       <w:r>
         <w:rPr>
           <w:lang w:val="en-GB"/>
         </w:rPr>
         <w:t>Integrating real-time sensor data</w:t>
       </w:r>
-      <w:bookmarkEnd w:id="42"/>
-    </w:p>
-    <w:p>
-      <w:pPr>
-        <w:rPr>
-          <w:lang w:val="en-GB"/>
-        </w:rPr>
-      </w:pPr>
-      <w:r>
-        <w:rPr>
-          <w:lang w:val="en-GB"/>
-        </w:rPr>
-        <w:t>Azevedo, Lopes Pereira &amp; Chainho (2015)</w:t>
-      </w:r>
-      <w:r>
-        <w:rPr>
-          <w:lang w:val="en-GB"/>
-        </w:rPr>
-        <w:t xml:space="preserve"> pro</w:t>
+      <w:bookmarkEnd w:id="49"/>
+    </w:p>
+    <w:p>
+      <w:pPr>
+        <w:rPr>
+          <w:lang w:val="en-GB"/>
+        </w:rPr>
+      </w:pPr>
+      <w:r>
+        <w:rPr>
+          <w:lang w:val="en-GB"/>
+        </w:rPr>
+        <w:t>Azevedo, Lopes Pereira &amp; Chainho (2015) pro</w:t>
       </w:r>
       <w:r>
         <w:rPr>
@@ -11392,836 +11951,124 @@
         <w:rPr>
           <w:lang w:val="en-GB"/>
         </w:rPr>
-        <w:t xml:space="preserve">ed with a web browser extension (cf. </w:t>
-      </w:r>
-      <w:r>
-        <w:rPr>
-          <w:lang w:val="en-GB"/>
-        </w:rPr>
-        <w:t>Azevedo, Lopes Pereira &amp; Chainho 2015</w:t>
-      </w:r>
-      <w:r>
-        <w:rPr>
-          <w:lang w:val="en-GB"/>
-        </w:rPr>
-        <w:t>).</w:t>
-      </w:r>
-    </w:p>
-    <w:p>
-      <w:pPr>
-        <w:rPr>
-          <w:lang w:val="en-GB"/>
-        </w:rPr>
-      </w:pPr>
-      <w:r>
-        <w:rPr>
-          <w:lang w:val="en-GB"/>
-        </w:rPr>
-        <w:t xml:space="preserve">Another field that could benefit greatly from such a solution </w:t>
-      </w:r>
-      <w:r>
-        <w:rPr>
-          <w:lang w:val="en-GB"/>
-        </w:rPr>
-        <w:t>is</w:t>
-      </w:r>
-      <w:r>
-        <w:rPr>
-          <w:lang w:val="en-GB"/>
-        </w:rPr>
-        <w:t xml:space="preserve"> </w:t>
-      </w:r>
-      <w:r>
-        <w:rPr>
-          <w:lang w:val="en-GB"/>
-        </w:rPr>
-        <w:t xml:space="preserve">manufacturing, namely </w:t>
-      </w:r>
-      <w:r>
-        <w:rPr>
-          <w:lang w:val="en-GB"/>
-        </w:rPr>
-        <w:t>large</w:t>
-      </w:r>
-      <w:r>
-        <w:rPr>
-          <w:lang w:val="en-GB"/>
-        </w:rPr>
-        <w:t xml:space="preserve"> factories</w:t>
-      </w:r>
-      <w:r>
-        <w:rPr>
-          <w:lang w:val="en-GB"/>
-        </w:rPr>
-        <w:t xml:space="preserve">. Especially since the rise of the “Industry 4.0” era, there have been several attempts to create “smart factories”, which offer increased flexibility in </w:t>
-      </w:r>
+        <w:t>ed with a web browser extension (cf. Azevedo, Lopes Pereira &amp; Chainho 2015).</w:t>
+      </w:r>
+    </w:p>
+    <w:p>
+      <w:pPr>
+        <w:rPr>
+          <w:lang w:val="en-GB"/>
+        </w:rPr>
+      </w:pPr>
+      <w:r>
+        <w:rPr>
+          <w:lang w:val="en-GB"/>
+        </w:rPr>
+        <w:t>Another field that could benefit greatly from such a solution is manufacturing, namely large factories. Especially since the rise of the “Industry 4.0” era, there have been several attempts to create “smart factories”, which offer increased flexibility in the production process. In such environments, malfunctions can be discovered significantly faster. They could even be detected before they happened, when the devices are able to issue warnings if measurement readings are not within pre-defined thresholds (cf. Dhungana et al. 2015).</w:t>
+      </w:r>
+    </w:p>
+    <w:p>
+      <w:pPr>
+        <w:pStyle w:val="berschrift2"/>
+        <w:rPr>
+          <w:lang w:val="en-GB"/>
+        </w:rPr>
+      </w:pPr>
+      <w:bookmarkStart w:id="50" w:name="_Toc453331007"/>
+      <w:r>
+        <w:rPr>
+          <w:lang w:val="en-GB"/>
+        </w:rPr>
+        <w:t>Conclusion</w:t>
+      </w:r>
+      <w:bookmarkEnd w:id="50"/>
+    </w:p>
+    <w:p>
+      <w:pPr>
+        <w:rPr>
+          <w:lang w:val="en-GB"/>
+        </w:rPr>
+      </w:pPr>
+      <w:r>
+        <w:rPr>
+          <w:lang w:val="en-GB"/>
+        </w:rPr>
+        <w:t xml:space="preserve">It has been established that the WebRTC technology can be used in a telecommunications environment and </w:t>
+      </w:r>
+      <w:r>
+        <w:rPr>
+          <w:lang w:val="en-GB"/>
+        </w:rPr>
+        <w:t xml:space="preserve">because </w:t>
+      </w:r>
+      <w:r>
+        <w:rPr>
+          <w:lang w:val="en-GB"/>
+        </w:rPr>
+        <w:t xml:space="preserve">it is independent of specific operating systems </w:t>
+      </w:r>
+      <w:r>
+        <w:rPr>
+          <w:lang w:val="en-GB"/>
+        </w:rPr>
+        <w:t xml:space="preserve">there </w:t>
+      </w:r>
+      <w:r>
+        <w:rPr>
+          <w:lang w:val="en-GB"/>
+        </w:rPr>
+        <w:t>is a considerable benefit.</w:t>
+      </w:r>
+      <w:r>
+        <w:rPr>
+          <w:lang w:val="en-GB"/>
+        </w:rPr>
+        <w:t xml:space="preserve"> In addition</w:t>
+      </w:r>
+      <w:r>
+        <w:rPr>
+          <w:lang w:val="en-GB"/>
+        </w:rPr>
+        <w:t>, 100% of the data transfer is securely encrypted, which is particularly compelling to companies concerned about the privacy of their data.</w:t>
+      </w:r>
+    </w:p>
+    <w:p>
+      <w:pPr>
+        <w:rPr>
+          <w:lang w:val="en-GB"/>
+        </w:rPr>
+      </w:pPr>
+      <w:r>
+        <w:rPr>
+          <w:lang w:val="en-GB"/>
+        </w:rPr>
+        <w:t xml:space="preserve">However, the limitations </w:t>
+      </w:r>
+      <w:r>
+        <w:rPr>
+          <w:lang w:val="en-GB"/>
+        </w:rPr>
+        <w:t>mentioned</w:t>
+      </w:r>
+      <w:r>
+        <w:rPr>
+          <w:lang w:val="en-GB"/>
+        </w:rPr>
+        <w:t xml:space="preserve"> in this chapter still remain of serious nature, especially in a consumer environment. It is hardly feasible to coerce an end customer to switch to a certain web browser in order to use a web application. The same applies to a business context. While native mobile apps can provide a reliable solution for this problem, they also come with a significantly intensified effort, both in the development and maintenance stage.</w:t>
+      </w:r>
+    </w:p>
+    <w:p>
+      <w:pPr>
+        <w:rPr>
+          <w:lang w:val="en-GB"/>
+        </w:rPr>
+      </w:pPr>
       <w:r>
         <w:rPr>
           <w:lang w:val="en-GB"/>
         </w:rPr>
         <w:lastRenderedPageBreak/>
-        <w:t xml:space="preserve">the production process. In such environments, malfunctions can be discovered significantly faster. They could even be detected before they happened, when the devices are able to issue warnings if measurement readings are not within pre-defined thresholds (cf. </w:t>
-      </w:r>
-      <w:r>
-        <w:rPr>
-          <w:lang w:val="en-GB"/>
-        </w:rPr>
-        <w:t>Dhungana et al. 2015</w:t>
-      </w:r>
-      <w:r>
-        <w:rPr>
-          <w:lang w:val="en-GB"/>
-        </w:rPr>
-        <w:t>).</w:t>
-      </w:r>
-    </w:p>
-    <w:p>
-      <w:pPr>
-        <w:pStyle w:val="berschrift2"/>
-        <w:rPr>
-          <w:lang w:val="en-GB"/>
-        </w:rPr>
-      </w:pPr>
-      <w:bookmarkStart w:id="43" w:name="_Toc453331002"/>
-      <w:r>
-        <w:rPr>
-          <w:lang w:val="en-GB"/>
-        </w:rPr>
-        <w:t>Usage possibilities on mobile devices</w:t>
-      </w:r>
-      <w:bookmarkEnd w:id="43"/>
-    </w:p>
-    <w:p>
-      <w:pPr>
-        <w:rPr>
-          <w:lang w:val="en-GB"/>
-        </w:rPr>
-      </w:pPr>
-      <w:r>
-        <w:rPr>
-          <w:lang w:val="en-GB"/>
-        </w:rPr>
-        <w:t xml:space="preserve">The main goal of WebRTC is to bring real-time communications to the web browser (cf. </w:t>
-      </w:r>
-      <w:r>
-        <w:rPr>
-          <w:lang w:val="en-GB"/>
-        </w:rPr>
-        <w:t>Loreto &amp; Romano 2014</w:t>
-      </w:r>
-      <w:r>
-        <w:rPr>
-          <w:lang w:val="en-GB"/>
-        </w:rPr>
-        <w:t>, p. 1). This</w:t>
-      </w:r>
-      <w:r>
-        <w:rPr>
-          <w:lang w:val="en-GB"/>
-        </w:rPr>
-        <w:t xml:space="preserve"> raises the question if there are other ways to use WebRTC on mobile devices.</w:t>
-      </w:r>
-    </w:p>
-    <w:p>
-      <w:pPr>
-        <w:pStyle w:val="berschrift3"/>
-        <w:rPr>
-          <w:lang w:val="en-GB"/>
-        </w:rPr>
-      </w:pPr>
-      <w:bookmarkStart w:id="44" w:name="_Toc453331003"/>
-      <w:r>
-        <w:rPr>
-          <w:lang w:val="en-GB"/>
-        </w:rPr>
-        <w:t>Web applications</w:t>
-      </w:r>
-      <w:bookmarkEnd w:id="44"/>
-    </w:p>
-    <w:p>
-      <w:pPr>
-        <w:rPr>
-          <w:lang w:val="en-GB"/>
-        </w:rPr>
-      </w:pPr>
-      <w:r>
-        <w:rPr>
-          <w:lang w:val="en-GB"/>
-        </w:rPr>
-        <w:t xml:space="preserve">One option that requires </w:t>
-      </w:r>
-      <w:r>
-        <w:rPr>
-          <w:lang w:val="en-GB"/>
-        </w:rPr>
-        <w:t>less</w:t>
-      </w:r>
-      <w:r>
-        <w:rPr>
-          <w:lang w:val="en-GB"/>
-        </w:rPr>
-        <w:t xml:space="preserve"> effort is a browser-based web applic</w:t>
-      </w:r>
-      <w:r>
-        <w:rPr>
-          <w:lang w:val="en-GB"/>
-        </w:rPr>
-        <w:t>ation that uses Responsive Web Design. Responsive Web D</w:t>
-      </w:r>
-      <w:r>
-        <w:rPr>
-          <w:lang w:val="en-GB"/>
-        </w:rPr>
-        <w:t>esign aims at the “creation of web sites that take into account different types of devices, usually ranging from mobil</w:t>
-      </w:r>
-      <w:r>
-        <w:rPr>
-          <w:lang w:val="en-GB"/>
-        </w:rPr>
-        <w:t>e phones to desktop, and optimis</w:t>
-      </w:r>
-      <w:r>
-        <w:rPr>
-          <w:lang w:val="en-GB"/>
-        </w:rPr>
-        <w:t xml:space="preserve">e viewing experience for the device at hand” (Voutilainen, Salonen &amp; Mikkonen 2015). It makes use </w:t>
-      </w:r>
-      <w:r>
-        <w:rPr>
-          <w:lang w:val="en-GB"/>
-        </w:rPr>
-        <w:t>of a special Cascading Style Sheets (CSS) version 3 feature, media queries</w:t>
-      </w:r>
-      <w:r>
-        <w:rPr>
-          <w:lang w:val="en-GB"/>
-        </w:rPr>
-        <w:t>. Media queries enable developers to define CSS rules based on custom criteria which have to apply in order to be used by the web browser. These criteria include the screen size, the orientation of a device or the pixel density of the screen (cf. Johansen, Pagani Britto &amp; Cusin 2013).</w:t>
-      </w:r>
-    </w:p>
-    <w:p>
-      <w:pPr>
-        <w:rPr>
-          <w:lang w:val="en-GB"/>
-        </w:rPr>
-      </w:pPr>
-      <w:r>
-        <w:rPr>
-          <w:lang w:val="en-GB"/>
-        </w:rPr>
-        <w:t>Br</w:t>
-      </w:r>
-      <w:r>
-        <w:rPr>
-          <w:lang w:val="en-GB"/>
-        </w:rPr>
-        <w:t>oadly speaking, Responsive Web D</w:t>
-      </w:r>
-      <w:r>
-        <w:rPr>
-          <w:lang w:val="en-GB"/>
-        </w:rPr>
-        <w:t xml:space="preserve">esign can be achieved by two different approaches: First, it can be implemented from the ground up using media queries. This allows the developer a maximum of flexibility, since it is possible to define the query breakpoints and the responsive </w:t>
-      </w:r>
-      <w:r>
-        <w:rPr>
-          <w:lang w:val="en-GB"/>
-        </w:rPr>
-        <w:t>behaviour</w:t>
-      </w:r>
-      <w:r>
-        <w:rPr>
-          <w:lang w:val="en-GB"/>
-        </w:rPr>
-        <w:t xml:space="preserve"> of components as detailed as desired. Second, it is possible to use a responsive web design framework. The advantage of such a framework is that it can be used without additional effort for setup. On the other hand, it can be laborious </w:t>
-      </w:r>
-      <w:r>
-        <w:rPr>
-          <w:lang w:val="en-GB"/>
-        </w:rPr>
-        <w:t xml:space="preserve">compared to the first approach </w:t>
-      </w:r>
-      <w:r>
-        <w:rPr>
-          <w:lang w:val="en-GB"/>
-        </w:rPr>
-        <w:t>to add custom</w:t>
-      </w:r>
-      <w:r>
-        <w:rPr>
-          <w:lang w:val="en-GB"/>
-        </w:rPr>
-        <w:t>is</w:t>
-      </w:r>
-      <w:r>
-        <w:rPr>
-          <w:lang w:val="en-GB"/>
-        </w:rPr>
-        <w:t>ed</w:t>
-      </w:r>
-      <w:r>
-        <w:rPr>
-          <w:lang w:val="en-GB"/>
-        </w:rPr>
-        <w:t xml:space="preserve"> </w:t>
-      </w:r>
-      <w:r>
-        <w:rPr>
-          <w:lang w:val="en-GB"/>
-        </w:rPr>
-        <w:t>behaviour</w:t>
-      </w:r>
-      <w:r>
-        <w:rPr>
-          <w:lang w:val="en-GB"/>
-        </w:rPr>
-        <w:t>.</w:t>
-      </w:r>
-    </w:p>
-    <w:p>
-      <w:pPr>
-        <w:rPr>
-          <w:lang w:val="en-GB"/>
-        </w:rPr>
-      </w:pPr>
-      <w:r>
-        <w:rPr>
-          <w:lang w:val="en-GB"/>
-        </w:rPr>
-        <w:t>A popular example of such a framework is Bootstrap</w:t>
-      </w:r>
-      <w:r>
-        <w:rPr>
-          <w:rStyle w:val="Funotenzeichen"/>
-          <w:lang w:val="en-GB"/>
-        </w:rPr>
-        <w:footnoteReference w:id="8"/>
-      </w:r>
-      <w:r>
-        <w:rPr>
-          <w:lang w:val="en-GB"/>
-        </w:rPr>
-        <w:t>. Bootstrap’s main focus lies</w:t>
-      </w:r>
-      <w:r>
-        <w:rPr>
-          <w:lang w:val="en-GB"/>
-        </w:rPr>
-        <w:t xml:space="preserve"> on a “mobile-first” approach, and has a considerable amount of functionality built in. It makes use of a grid system, which by default contains twelve columns per row (cf. Voutilainen, Salonen &amp; Mikkonen 2015). The </w:t>
-      </w:r>
-      <w:r>
-        <w:rPr>
-          <w:lang w:val="en-GB"/>
-        </w:rPr>
-        <w:t>behaviour</w:t>
-      </w:r>
-      <w:r>
-        <w:rPr>
-          <w:lang w:val="en-GB"/>
-        </w:rPr>
-        <w:t xml:space="preserve"> of the columns can be adapted according to the size of the display the web page is viewed on. Bootstrap </w:t>
-      </w:r>
-      <w:r>
-        <w:rPr>
-          <w:lang w:val="en-GB"/>
-        </w:rPr>
-        <w:lastRenderedPageBreak/>
-        <w:t>classifies device types into four categories, namely extra small devices, small devices, medium devices and large devices.</w:t>
-      </w:r>
-    </w:p>
-    <w:p>
-      <w:pPr>
-        <w:pStyle w:val="berschrift3"/>
-        <w:rPr>
-          <w:lang w:val="en-GB"/>
-        </w:rPr>
-      </w:pPr>
-      <w:bookmarkStart w:id="45" w:name="_Toc453331004"/>
-      <w:r>
-        <w:rPr>
-          <w:lang w:val="en-GB"/>
-        </w:rPr>
-        <w:t>Native app</w:t>
-      </w:r>
-      <w:bookmarkEnd w:id="45"/>
-    </w:p>
-    <w:p>
-      <w:pPr>
-        <w:rPr>
-          <w:lang w:val="en-GB"/>
-        </w:rPr>
-      </w:pPr>
-      <w:r>
-        <w:rPr>
-          <w:lang w:val="en-GB"/>
-        </w:rPr>
-        <w:t xml:space="preserve">WebRTC offers the possibility to be used in native mobile apps. As described in Chapter </w:t>
-      </w:r>
-      <w:r>
-        <w:rPr>
-          <w:lang w:val="en-GB"/>
-        </w:rPr>
-        <w:fldChar w:fldCharType="begin"/>
-      </w:r>
-      <w:r>
-        <w:rPr>
-          <w:lang w:val="en-GB"/>
-        </w:rPr>
-        <w:instrText xml:space="preserve"> REF _Ref452305871 \r \h </w:instrText>
-      </w:r>
-      <w:r>
-        <w:rPr>
-          <w:lang w:val="en-GB"/>
-        </w:rPr>
-      </w:r>
-      <w:r>
-        <w:rPr>
-          <w:lang w:val="en-GB"/>
-        </w:rPr>
-        <w:fldChar w:fldCharType="separate"/>
-      </w:r>
-      <w:r>
-        <w:rPr>
-          <w:lang w:val="en-GB"/>
-        </w:rPr>
-        <w:t>2.2</w:t>
-      </w:r>
-      <w:r>
-        <w:rPr>
-          <w:lang w:val="en-GB"/>
-        </w:rPr>
-        <w:fldChar w:fldCharType="end"/>
-      </w:r>
-      <w:r>
-        <w:rPr>
-          <w:lang w:val="en-GB"/>
-        </w:rPr>
-        <w:t xml:space="preserve">, the internal WebRTC API is written in C++, and offers an API for web applications. For native apps, however, there are no native WebRTC APIs </w:t>
-      </w:r>
-      <w:r>
-        <w:rPr>
-          <w:lang w:val="en-GB"/>
-        </w:rPr>
-        <w:t xml:space="preserve">available </w:t>
-      </w:r>
-      <w:r>
-        <w:rPr>
-          <w:lang w:val="en-GB"/>
-        </w:rPr>
-        <w:t>yet. Google offers a WebRTC library for both the Android and iOS operating system. In order to use this library, the source code first must be compiled on the development system. The official WebRTC page offers step-by-step guidelines</w:t>
-      </w:r>
-      <w:r>
-        <w:rPr>
-          <w:rStyle w:val="Funotenzeichen"/>
-          <w:lang w:val="en-GB"/>
-        </w:rPr>
-        <w:footnoteReference w:id="9"/>
-      </w:r>
-      <w:r>
-        <w:rPr>
-          <w:lang w:val="en-GB"/>
-        </w:rPr>
-        <w:t xml:space="preserve"> for the compilation process. It must be noted that for compiling the native Android code, it is necessary to use a machine which is running the Linux operating system. For the iOS code, a machine with Mac OS X is required, respectively.</w:t>
-      </w:r>
-    </w:p>
-    <w:p>
-      <w:pPr>
-        <w:pStyle w:val="berschrift3"/>
-        <w:rPr>
-          <w:lang w:val="en-GB"/>
-        </w:rPr>
-      </w:pPr>
-      <w:bookmarkStart w:id="46" w:name="_Toc453331005"/>
-      <w:bookmarkStart w:id="47" w:name="_Ref453418487"/>
-      <w:r>
-        <w:rPr>
-          <w:lang w:val="en-GB"/>
-        </w:rPr>
-        <w:t>Native app with web views</w:t>
-      </w:r>
-      <w:bookmarkEnd w:id="46"/>
-      <w:bookmarkEnd w:id="47"/>
-    </w:p>
-    <w:p>
-      <w:pPr>
-        <w:rPr>
-          <w:lang w:val="en-GB"/>
-        </w:rPr>
-      </w:pPr>
-      <w:r>
-        <w:rPr>
-          <w:lang w:val="en-GB"/>
-        </w:rPr>
-        <w:t>Another option would be to use a standard native app that contains only one web view, which loads and displays a web application like a browser does. As a result, it is possible to provide users with a native app, without having to implement the application logic for the appropriate operating system.</w:t>
-      </w:r>
-    </w:p>
-    <w:p>
-      <w:pPr>
-        <w:rPr>
-          <w:lang w:val="en-GB"/>
-        </w:rPr>
-      </w:pPr>
-      <w:r>
-        <w:rPr>
-          <w:lang w:val="en-GB"/>
-        </w:rPr>
-        <w:t xml:space="preserve">Android features an implementation of WebRTC since version 4.4 of its operating system. However, as Hart (2015) points out, it is based on Chromium 36 and </w:t>
-      </w:r>
-      <w:r>
-        <w:rPr>
-          <w:lang w:val="en-GB"/>
-        </w:rPr>
-        <w:t xml:space="preserve">does not guarantee an update </w:t>
-      </w:r>
-      <w:r>
-        <w:rPr>
-          <w:lang w:val="en-GB"/>
-        </w:rPr>
-        <w:t xml:space="preserve">to </w:t>
-      </w:r>
-      <w:r>
-        <w:rPr>
-          <w:lang w:val="en-GB"/>
-        </w:rPr>
-        <w:t xml:space="preserve">the latest WebRTC version. On iOS, on the other hand, there is no possibility to use WebRTC inside a UIWebView in a native app. </w:t>
-      </w:r>
-      <w:r>
-        <w:rPr>
-          <w:lang w:val="en-GB"/>
-        </w:rPr>
-        <w:t xml:space="preserve">The reason for this is </w:t>
-      </w:r>
-      <w:r>
-        <w:rPr>
-          <w:lang w:val="en-GB"/>
-        </w:rPr>
-        <w:t>that the Safari browser</w:t>
-      </w:r>
-      <w:r>
-        <w:rPr>
-          <w:lang w:val="en-GB"/>
-        </w:rPr>
-        <w:t>,</w:t>
-      </w:r>
-      <w:r>
-        <w:rPr>
-          <w:lang w:val="en-GB"/>
-        </w:rPr>
-        <w:t xml:space="preserve"> as an underlying foundation, does not feature any implementation of WebRTC at all, as </w:t>
-      </w:r>
-      <w:r>
-        <w:rPr>
-          <w:lang w:val="en-GB"/>
-        </w:rPr>
-        <w:t xml:space="preserve">mentioned </w:t>
-      </w:r>
-      <w:r>
-        <w:rPr>
-          <w:lang w:val="en-GB"/>
-        </w:rPr>
-        <w:t xml:space="preserve">in Chapter </w:t>
-      </w:r>
-      <w:r>
-        <w:rPr>
-          <w:lang w:val="en-GB"/>
-        </w:rPr>
-        <w:fldChar w:fldCharType="begin"/>
-      </w:r>
-      <w:r>
-        <w:rPr>
-          <w:lang w:val="en-GB"/>
-        </w:rPr>
-        <w:instrText xml:space="preserve"> REF _Ref452308529 \r \h </w:instrText>
-      </w:r>
-      <w:r>
-        <w:rPr>
-          <w:lang w:val="en-GB"/>
-        </w:rPr>
-      </w:r>
-      <w:r>
-        <w:rPr>
-          <w:lang w:val="en-GB"/>
-        </w:rPr>
-        <w:fldChar w:fldCharType="separate"/>
-      </w:r>
-      <w:r>
-        <w:rPr>
-          <w:lang w:val="en-GB"/>
-        </w:rPr>
-        <w:t>2.8</w:t>
-      </w:r>
-      <w:r>
-        <w:rPr>
-          <w:lang w:val="en-GB"/>
-        </w:rPr>
-        <w:fldChar w:fldCharType="end"/>
-      </w:r>
-      <w:r>
-        <w:rPr>
-          <w:lang w:val="en-GB"/>
-        </w:rPr>
-        <w:t>.</w:t>
-      </w:r>
-    </w:p>
-    <w:p>
-      <w:pPr>
-        <w:pStyle w:val="berschrift3"/>
-        <w:rPr>
-          <w:lang w:val="en-GB"/>
-        </w:rPr>
-      </w:pPr>
-      <w:bookmarkStart w:id="48" w:name="_Ref453317650"/>
-      <w:bookmarkStart w:id="49" w:name="_Toc453331006"/>
-      <w:r>
-        <w:rPr>
-          <w:lang w:val="en-GB"/>
-        </w:rPr>
-        <w:t>Cross-platform developed mobile app</w:t>
-      </w:r>
-      <w:bookmarkEnd w:id="48"/>
-      <w:bookmarkEnd w:id="49"/>
-    </w:p>
-    <w:p>
-      <w:pPr>
-        <w:rPr>
-          <w:lang w:val="en-GB"/>
-        </w:rPr>
-      </w:pPr>
-      <w:r>
-        <w:rPr>
-          <w:lang w:val="en-GB"/>
-        </w:rPr>
-        <w:t>When it comes to using WebRTC inside a cross-platform developed mobile app, developers currently have two options.</w:t>
-      </w:r>
-    </w:p>
-    <w:p>
-      <w:pPr>
-        <w:rPr>
-          <w:lang w:val="en-GB"/>
-        </w:rPr>
-      </w:pPr>
-      <w:r>
-        <w:rPr>
-          <w:lang w:val="en-GB"/>
-        </w:rPr>
-        <w:t>First</w:t>
-      </w:r>
-      <w:r>
-        <w:rPr>
-          <w:lang w:val="en-GB"/>
-        </w:rPr>
-        <w:t>ly</w:t>
-      </w:r>
-      <w:r>
-        <w:rPr>
-          <w:lang w:val="en-GB"/>
-        </w:rPr>
-        <w:t>, there is Crosswalk</w:t>
-      </w:r>
-      <w:r>
-        <w:rPr>
-          <w:rStyle w:val="Funotenzeichen"/>
-          <w:lang w:val="en-GB"/>
-        </w:rPr>
-        <w:footnoteReference w:id="10"/>
-      </w:r>
-      <w:r>
-        <w:rPr>
-          <w:lang w:val="en-GB"/>
-        </w:rPr>
-        <w:t xml:space="preserve">, which is an open source web application runtime. The Crosswalk Project is backed by technology company Intel and is built upon Apache Cordova. The substantial advantage of using Crosswalk is the fact it always uses the latest version of the Google Chrome browser for its web view. This is a considerable benefit when developing a WebRTC application, since Google Chrome </w:t>
-      </w:r>
-      <w:r>
-        <w:rPr>
-          <w:lang w:val="en-GB"/>
-        </w:rPr>
-        <w:lastRenderedPageBreak/>
-        <w:t>is generally the first web browser to implement new WebRTC features (cf. Hart 2015). Due to the fact that Crosswalk uses Apache Cordova internally, applications for it are written using HTML5, JavaScript and CSS.</w:t>
-      </w:r>
-      <w:r>
-        <w:rPr>
-          <w:lang w:val="en-GB"/>
-        </w:rPr>
-        <w:t xml:space="preserve"> Thus, apps created with Crosswalk are hybrid apps.</w:t>
-      </w:r>
-    </w:p>
-    <w:p>
-      <w:pPr>
-        <w:rPr>
-          <w:lang w:val="en-GB"/>
-        </w:rPr>
-      </w:pPr>
-      <w:r>
-        <w:rPr>
-          <w:lang w:val="en-GB"/>
-        </w:rPr>
-        <w:t>The second option is OpenWebRTC, which is a project by Swedish company Ericsson Research and describes itself as a “mobile-first WebRTC client framework for building native apps”</w:t>
-      </w:r>
-      <w:r>
-        <w:rPr>
-          <w:rStyle w:val="Funotenzeichen"/>
-          <w:lang w:val="en-GB"/>
-        </w:rPr>
-        <w:t xml:space="preserve"> </w:t>
-      </w:r>
-      <w:r>
-        <w:rPr>
-          <w:rStyle w:val="Funotenzeichen"/>
-          <w:lang w:val="en-GB"/>
-        </w:rPr>
-        <w:footnoteReference w:id="11"/>
-      </w:r>
-      <w:r>
-        <w:rPr>
-          <w:lang w:val="en-GB"/>
-        </w:rPr>
-        <w:t xml:space="preserve">. It is built on top of the GStreamer multimedia framework. Like Crosswalk, the source code is open source and publicly available on the internet. OpenWebRTC cannot be considered a traditional cross-platform mobile development framework. It rather offers natively compiled libraries that provide the WebRTC functionality with API methods similar to the ones used in web applications in the browser. Using OpenWebRTC, developers can decide to use it </w:t>
-      </w:r>
-      <w:r>
-        <w:rPr>
-          <w:lang w:val="en-GB"/>
-        </w:rPr>
-        <w:t xml:space="preserve">either </w:t>
-      </w:r>
-      <w:r>
-        <w:rPr>
-          <w:lang w:val="en-GB"/>
-        </w:rPr>
-        <w:t xml:space="preserve">in a native or </w:t>
-      </w:r>
-      <w:r>
-        <w:rPr>
-          <w:lang w:val="en-GB"/>
-        </w:rPr>
-        <w:t xml:space="preserve">in </w:t>
-      </w:r>
-      <w:r>
-        <w:rPr>
-          <w:lang w:val="en-GB"/>
-        </w:rPr>
-        <w:t xml:space="preserve">a hybrid app. When used in native apps, it offers the advantage of a compiled library, without the need to build the Google WebRTC library. In hybrid apps, the OpenWebRTC helper library provides custom web views for Android and iOS, which are derived from their parent classes, WebView in </w:t>
-      </w:r>
-      <w:r>
-        <w:rPr>
-          <w:lang w:val="en-GB"/>
-        </w:rPr>
-        <w:t>Android and WKWebView in iOS. Consequently</w:t>
-      </w:r>
-      <w:r>
-        <w:rPr>
-          <w:lang w:val="en-GB"/>
-        </w:rPr>
-        <w:t>, it is possible to use WebRTC inside a web view on an iOS device.</w:t>
-      </w:r>
-    </w:p>
-    <w:p>
-      <w:pPr>
-        <w:pStyle w:val="berschrift2"/>
-        <w:rPr>
-          <w:lang w:val="en-GB"/>
-        </w:rPr>
-      </w:pPr>
-      <w:bookmarkStart w:id="50" w:name="_Toc453331007"/>
-      <w:r>
-        <w:rPr>
-          <w:lang w:val="en-GB"/>
-        </w:rPr>
-        <w:t>Conclusion</w:t>
-      </w:r>
-      <w:bookmarkEnd w:id="50"/>
-    </w:p>
-    <w:p>
-      <w:pPr>
-        <w:rPr>
-          <w:lang w:val="en-GB"/>
-        </w:rPr>
-      </w:pPr>
-      <w:r>
-        <w:rPr>
-          <w:lang w:val="en-GB"/>
-        </w:rPr>
-        <w:t xml:space="preserve">It has been established that the WebRTC technology can be used in a telecommunications environment and </w:t>
-      </w:r>
-      <w:r>
-        <w:rPr>
-          <w:lang w:val="en-GB"/>
-        </w:rPr>
-        <w:t xml:space="preserve">because </w:t>
-      </w:r>
-      <w:r>
-        <w:rPr>
-          <w:lang w:val="en-GB"/>
-        </w:rPr>
-        <w:t xml:space="preserve">it is independent of specific operating systems </w:t>
-      </w:r>
-      <w:r>
-        <w:rPr>
-          <w:lang w:val="en-GB"/>
-        </w:rPr>
-        <w:t xml:space="preserve">there </w:t>
-      </w:r>
-      <w:r>
-        <w:rPr>
-          <w:lang w:val="en-GB"/>
-        </w:rPr>
-        <w:t>is a considerable benefit.</w:t>
-      </w:r>
-      <w:r>
-        <w:rPr>
-          <w:lang w:val="en-GB"/>
-        </w:rPr>
-        <w:t xml:space="preserve"> In addition</w:t>
-      </w:r>
-      <w:r>
-        <w:rPr>
-          <w:lang w:val="en-GB"/>
-        </w:rPr>
-        <w:t>, 100% of the data transfer is securely encrypted, which is particularly compelling to companies concerned about the privacy of their data.</w:t>
-      </w:r>
-    </w:p>
-    <w:p>
-      <w:pPr>
-        <w:rPr>
-          <w:lang w:val="en-GB"/>
-        </w:rPr>
-      </w:pPr>
-      <w:r>
-        <w:rPr>
-          <w:lang w:val="en-GB"/>
-        </w:rPr>
-        <w:t xml:space="preserve">However, the limitations </w:t>
-      </w:r>
-      <w:r>
-        <w:rPr>
-          <w:lang w:val="en-GB"/>
-        </w:rPr>
-        <w:t>mentioned</w:t>
-      </w:r>
-      <w:r>
-        <w:rPr>
-          <w:lang w:val="en-GB"/>
-        </w:rPr>
-        <w:t xml:space="preserve"> in this chapter still remain of serious nature, especially in a consumer environment. It is hardly feasible to coerce an end customer to switch to a certain web browser in order to use a web application. The same applies to a business context. While native mobile apps can provide a reliable solution for this problem, they also come with a significantly intensified effort, both in the development and maintenance stage.</w:t>
-      </w:r>
-    </w:p>
-    <w:p>
-      <w:pPr>
-        <w:rPr>
-          <w:lang w:val="en-GB"/>
-        </w:rPr>
-      </w:pPr>
-      <w:r>
-        <w:rPr>
-          <w:lang w:val="en-GB"/>
-        </w:rPr>
-        <w:t xml:space="preserve">On the whole, one potential compromise that can be considered both economic and user-friendly, is the use of cross-platform apps. While they suffer from certain </w:t>
-      </w:r>
-      <w:r>
-        <w:rPr>
-          <w:lang w:val="en-GB"/>
-        </w:rPr>
-        <w:lastRenderedPageBreak/>
-        <w:t xml:space="preserve">detriments </w:t>
+        <w:t xml:space="preserve">On the whole, one potential compromise that can be considered both economic and user-friendly, is the use of cross-platform apps. While they suffer from certain detriments </w:t>
       </w:r>
       <w:r>
         <w:rPr>
@@ -14293,7 +14140,7 @@
         </w:rPr>
         <w:lastRenderedPageBreak/>
         <w:drawing>
-          <wp:inline distT="0" distB="0" distL="0" distR="0" wp14:anchorId="6A30F185" wp14:editId="72AE7453">
+          <wp:inline distT="0" distB="0" distL="0" distR="0" wp14:anchorId="493C3368" wp14:editId="258CF1D4">
             <wp:extent cx="5219700" cy="3000108"/>
             <wp:effectExtent l="0" t="0" r="0" b="0"/>
             <wp:docPr id="11" name="Grafik 11" descr="C:\xampp\htdocs\cross-platform-webrtc\thesis\images\smartphone_os_share_2016_q1.PNG"/>
@@ -16302,7 +16149,7 @@
         </w:rPr>
         <w:lastRenderedPageBreak/>
         <w:drawing>
-          <wp:inline distT="0" distB="0" distL="0" distR="0" wp14:anchorId="29B17B68" wp14:editId="18D803F3">
+          <wp:inline distT="0" distB="0" distL="0" distR="0" wp14:anchorId="2B260BB6" wp14:editId="6D9C19B5">
             <wp:extent cx="5219700" cy="4756310"/>
             <wp:effectExtent l="0" t="0" r="0" b="6350"/>
             <wp:docPr id="15" name="Grafik 15" descr="C:\xampp\htdocs\cross-platform-webrtc\thesis\images\code_contact_information.PNG"/>
@@ -16362,14 +16209,27 @@
       <w:r>
         <w:t xml:space="preserve">Listing </w:t>
       </w:r>
-      <w:fldSimple w:instr=" SEQ Listing \* ARABIC ">
-        <w:r>
-          <w:rPr>
-            <w:noProof/>
-          </w:rPr>
-          <w:t>3</w:t>
-        </w:r>
-      </w:fldSimple>
+      <w:r>
+        <w:fldChar w:fldCharType="begin"/>
+      </w:r>
+      <w:r>
+        <w:instrText xml:space="preserve"> SEQ Listing \* ARABIC </w:instrText>
+      </w:r>
+      <w:r>
+        <w:fldChar w:fldCharType="separate"/>
+      </w:r>
+      <w:r>
+        <w:rPr>
+          <w:noProof/>
+        </w:rPr>
+        <w:t>3</w:t>
+      </w:r>
+      <w:r>
+        <w:rPr>
+          <w:noProof/>
+        </w:rPr>
+        <w:fldChar w:fldCharType="end"/>
+      </w:r>
       <w:bookmarkEnd w:id="87"/>
       <w:r>
         <w:t>: Retrieve information for another user from the contact list of the device</w:t>
@@ -16604,7 +16464,7 @@
           <w:lang w:val="de-DE" w:eastAsia="de-DE"/>
         </w:rPr>
         <w:drawing>
-          <wp:inline distT="0" distB="0" distL="0" distR="0" wp14:anchorId="321C397A" wp14:editId="7FD5B9A2">
+          <wp:inline distT="0" distB="0" distL="0" distR="0" wp14:anchorId="189337BB" wp14:editId="62CDC7E4">
             <wp:extent cx="5038725" cy="2752725"/>
             <wp:effectExtent l="0" t="0" r="9525" b="9525"/>
             <wp:docPr id="12" name="Grafik 12" descr="C:\xampp\htdocs\cross-platform-webrtc\thesis\images\code_battery_status.PNG"/>
@@ -16664,14 +16524,27 @@
       <w:r>
         <w:t xml:space="preserve">Listing </w:t>
       </w:r>
-      <w:fldSimple w:instr=" SEQ Listing \* ARABIC ">
-        <w:r>
-          <w:rPr>
-            <w:noProof/>
-          </w:rPr>
-          <w:t>4</w:t>
-        </w:r>
-      </w:fldSimple>
+      <w:r>
+        <w:fldChar w:fldCharType="begin"/>
+      </w:r>
+      <w:r>
+        <w:instrText xml:space="preserve"> SEQ Listing \* ARABIC </w:instrText>
+      </w:r>
+      <w:r>
+        <w:fldChar w:fldCharType="separate"/>
+      </w:r>
+      <w:r>
+        <w:rPr>
+          <w:noProof/>
+        </w:rPr>
+        <w:t>4</w:t>
+      </w:r>
+      <w:r>
+        <w:rPr>
+          <w:noProof/>
+        </w:rPr>
+        <w:fldChar w:fldCharType="end"/>
+      </w:r>
       <w:bookmarkEnd w:id="89"/>
       <w:r>
         <w:t>: Example of informing the user about a low battery status inside the application</w:t>
@@ -17223,7 +17096,7 @@
         </w:rPr>
         <w:lastRenderedPageBreak/>
         <w:drawing>
-          <wp:inline distT="0" distB="0" distL="0" distR="0" wp14:anchorId="3A81ECA6" wp14:editId="256069DB">
+          <wp:inline distT="0" distB="0" distL="0" distR="0" wp14:anchorId="0B7A5032" wp14:editId="6E6343E3">
             <wp:extent cx="5219700" cy="6328776"/>
             <wp:effectExtent l="0" t="0" r="0" b="0"/>
             <wp:docPr id="14" name="Grafik 14" descr="C:\xampp\htdocs\cross-platform-webrtc\thesis\images\code_android_webview_usermedia.PNG"/>
@@ -17283,14 +17156,27 @@
       <w:r>
         <w:t xml:space="preserve">Listing </w:t>
       </w:r>
-      <w:fldSimple w:instr=" SEQ Listing \* ARABIC ">
-        <w:r>
-          <w:rPr>
-            <w:noProof/>
-          </w:rPr>
-          <w:t>5</w:t>
-        </w:r>
-      </w:fldSimple>
+      <w:r>
+        <w:fldChar w:fldCharType="begin"/>
+      </w:r>
+      <w:r>
+        <w:instrText xml:space="preserve"> SEQ Listing \* ARABIC </w:instrText>
+      </w:r>
+      <w:r>
+        <w:fldChar w:fldCharType="separate"/>
+      </w:r>
+      <w:r>
+        <w:rPr>
+          <w:noProof/>
+        </w:rPr>
+        <w:t>5</w:t>
+      </w:r>
+      <w:r>
+        <w:rPr>
+          <w:noProof/>
+        </w:rPr>
+        <w:fldChar w:fldCharType="end"/>
+      </w:r>
       <w:bookmarkEnd w:id="94"/>
       <w:r>
         <w:t>: Handling of camera and microphone access request with navigator.getUserMedia() inside an Android web view</w:t>
@@ -17480,7 +17366,7 @@
           <w:lang w:val="de-DE" w:eastAsia="de-DE"/>
         </w:rPr>
         <w:drawing>
-          <wp:inline distT="0" distB="0" distL="0" distR="0" wp14:anchorId="0649CF64" wp14:editId="58A5DE62">
+          <wp:inline distT="0" distB="0" distL="0" distR="0" wp14:anchorId="71303E5E" wp14:editId="62D5935C">
             <wp:extent cx="5219700" cy="5627755"/>
             <wp:effectExtent l="0" t="0" r="0" b="0"/>
             <wp:docPr id="8" name="Grafik 8" descr="C:\xampp\htdocs\cross-platform-webrtc\thesis\images\code_media_devices.PNG"/>
@@ -17541,14 +17427,27 @@
       <w:r>
         <w:t xml:space="preserve">Listing </w:t>
       </w:r>
-      <w:fldSimple w:instr=" SEQ Listing \* ARABIC ">
-        <w:r>
-          <w:rPr>
-            <w:noProof/>
-          </w:rPr>
-          <w:t>6</w:t>
-        </w:r>
-      </w:fldSimple>
+      <w:r>
+        <w:fldChar w:fldCharType="begin"/>
+      </w:r>
+      <w:r>
+        <w:instrText xml:space="preserve"> SEQ Listing \* ARABIC </w:instrText>
+      </w:r>
+      <w:r>
+        <w:fldChar w:fldCharType="separate"/>
+      </w:r>
+      <w:r>
+        <w:rPr>
+          <w:noProof/>
+        </w:rPr>
+        <w:t>6</w:t>
+      </w:r>
+      <w:r>
+        <w:rPr>
+          <w:noProof/>
+        </w:rPr>
+        <w:fldChar w:fldCharType="end"/>
+      </w:r>
       <w:bookmarkEnd w:id="96"/>
       <w:r>
         <w:t>: Determine all available media devices connected to the physical device</w:t>
@@ -17666,7 +17565,7 @@
           <w:lang w:val="de-DE" w:eastAsia="de-DE"/>
         </w:rPr>
         <w:drawing>
-          <wp:inline distT="0" distB="0" distL="0" distR="0" wp14:anchorId="6E513223" wp14:editId="3BFD4F11">
+          <wp:inline distT="0" distB="0" distL="0" distR="0" wp14:anchorId="368309F6" wp14:editId="5C21FE87">
             <wp:extent cx="5219700" cy="3193128"/>
             <wp:effectExtent l="0" t="0" r="0" b="7620"/>
             <wp:docPr id="13" name="Grafik 13" descr="C:\xampp\htdocs\cross-platform-webrtc\thesis\images\code_media_constraints.PNG"/>
@@ -17724,14 +17623,27 @@
       <w:r>
         <w:t xml:space="preserve">Listing </w:t>
       </w:r>
-      <w:fldSimple w:instr=" SEQ Listing \* ARABIC ">
-        <w:r>
-          <w:rPr>
-            <w:noProof/>
-          </w:rPr>
-          <w:t>7</w:t>
-        </w:r>
-      </w:fldSimple>
+      <w:r>
+        <w:fldChar w:fldCharType="begin"/>
+      </w:r>
+      <w:r>
+        <w:instrText xml:space="preserve"> SEQ Listing \* ARABIC </w:instrText>
+      </w:r>
+      <w:r>
+        <w:fldChar w:fldCharType="separate"/>
+      </w:r>
+      <w:r>
+        <w:rPr>
+          <w:noProof/>
+        </w:rPr>
+        <w:t>7</w:t>
+      </w:r>
+      <w:r>
+        <w:rPr>
+          <w:noProof/>
+        </w:rPr>
+        <w:fldChar w:fldCharType="end"/>
+      </w:r>
       <w:bookmarkEnd w:id="98"/>
       <w:r>
         <w:t xml:space="preserve">: </w:t>
@@ -17740,6 +17652,49 @@
         <w:t>Example of requesting media devices with specific attributes</w:t>
       </w:r>
       <w:bookmarkEnd w:id="99"/>
+    </w:p>
+    <w:p>
+      <w:pPr>
+        <w:rPr>
+          <w:lang w:val="en-GB"/>
+        </w:rPr>
+      </w:pPr>
+      <w:r>
+        <w:rPr>
+          <w:lang w:val="en-GB"/>
+        </w:rPr>
+        <w:t xml:space="preserve">This chapter summarised the development of the two cross-platform apps using a framework along with one implementation of a hybrid Android app without the help of a framework and described the insights and findings </w:t>
+      </w:r>
+      <w:r>
+        <w:rPr>
+          <w:lang w:val="en-GB"/>
+        </w:rPr>
+        <w:t>of this process.</w:t>
+      </w:r>
+      <w:r>
+        <w:rPr>
+          <w:lang w:val="en-GB"/>
+        </w:rPr>
+        <w:t xml:space="preserve"> The following chapter evaluates these three apps </w:t>
+      </w:r>
+      <w:r>
+        <w:rPr>
+          <w:lang w:val="en-GB"/>
+        </w:rPr>
+        <w:t xml:space="preserve">considering a </w:t>
+      </w:r>
+      <w:r>
+        <w:rPr>
+          <w:lang w:val="en-GB"/>
+        </w:rPr>
+        <w:t>list</w:t>
+      </w:r>
+      <w:r>
+        <w:rPr>
+          <w:lang w:val="en-GB"/>
+        </w:rPr>
+        <w:t xml:space="preserve"> of criteria of noteworthy characteristics.</w:t>
+      </w:r>
     </w:p>
     <w:p>
       <w:pPr>
@@ -17785,7 +17740,269 @@
         <w:rPr>
           <w:lang w:val="en-GB"/>
         </w:rPr>
-        <w:t>COMPARISON OF THE THREE DEVELOPED APP</w:t>
+        <w:t xml:space="preserve">Upon completion of the app development phase, the three created apps were evaluated in due consideration of a set of criteria related to the overall app development </w:t>
+      </w:r>
+      <w:r>
+        <w:rPr>
+          <w:lang w:val="en-GB"/>
+        </w:rPr>
+        <w:t>process.</w:t>
+      </w:r>
+    </w:p>
+    <w:p>
+      <w:pPr>
+        <w:rPr>
+          <w:lang w:val="en-GB"/>
+        </w:rPr>
+      </w:pPr>
+      <w:r>
+        <w:rPr>
+          <w:lang w:val="en-GB"/>
+        </w:rPr>
+        <w:t>It has to be noted that th</w:t>
+      </w:r>
+      <w:r>
+        <w:rPr>
+          <w:lang w:val="en-GB"/>
+        </w:rPr>
+        <w:t xml:space="preserve">e used </w:t>
+      </w:r>
+      <w:r>
+        <w:rPr>
+          <w:lang w:val="en-GB"/>
+        </w:rPr>
+        <w:t xml:space="preserve">evaluation criteria </w:t>
+      </w:r>
+      <w:r>
+        <w:rPr>
+          <w:lang w:val="en-GB"/>
+        </w:rPr>
+        <w:t xml:space="preserve">are not applicable to </w:t>
+      </w:r>
+      <w:r>
+        <w:rPr>
+          <w:lang w:val="en-GB"/>
+        </w:rPr>
+        <w:t>cross-platform development in general</w:t>
+      </w:r>
+      <w:r>
+        <w:rPr>
+          <w:lang w:val="en-GB"/>
+        </w:rPr>
+        <w:t xml:space="preserve">, </w:t>
+      </w:r>
+      <w:r>
+        <w:rPr>
+          <w:lang w:val="en-GB"/>
+        </w:rPr>
+        <w:t xml:space="preserve">but </w:t>
+      </w:r>
+      <w:r>
+        <w:rPr>
+          <w:lang w:val="en-GB"/>
+        </w:rPr>
+        <w:t xml:space="preserve">should rather provide guidelines </w:t>
+      </w:r>
+      <w:r>
+        <w:rPr>
+          <w:lang w:val="en-GB"/>
+        </w:rPr>
+        <w:t>in context of using it in combination with WebRTC. In the end, developers need to choose the parameters for their use case with regard to the</w:t>
+      </w:r>
+      <w:r>
+        <w:rPr>
+          <w:lang w:val="en-GB"/>
+        </w:rPr>
+        <w:t>ir respective requirements.</w:t>
+      </w:r>
+    </w:p>
+    <w:p>
+      <w:pPr>
+        <w:pStyle w:val="berschrift2"/>
+        <w:rPr>
+          <w:lang w:val="en-GB"/>
+        </w:rPr>
+      </w:pPr>
+      <w:bookmarkStart w:id="102" w:name="_Toc453331046"/>
+      <w:bookmarkStart w:id="103" w:name="_Toc453331047"/>
+      <w:r>
+        <w:rPr>
+          <w:lang w:val="en-GB"/>
+        </w:rPr>
+        <w:t>Method</w:t>
+      </w:r>
+      <w:bookmarkEnd w:id="103"/>
+    </w:p>
+    <w:p>
+      <w:pPr>
+        <w:rPr>
+          <w:lang w:val="en-GB"/>
+        </w:rPr>
+      </w:pPr>
+      <w:r>
+        <w:rPr>
+          <w:lang w:val="en-GB"/>
+        </w:rPr>
+        <w:t>There were a total of three different methods used during the evaluation process: First, the CPU and memory consumption of the apps were measured. Second, the apps were assessed in accordance with the constructed assumptions. In a third step, a select group of test users was asked to rate the created apps with regard to their level of usefulness, i.e. if they could imagine using the app in their daily lives</w:t>
+      </w:r>
+      <w:r>
+        <w:rPr>
+          <w:lang w:val="en-GB"/>
+        </w:rPr>
+        <w:t xml:space="preserve"> in a simple user test</w:t>
+      </w:r>
+      <w:r>
+        <w:rPr>
+          <w:lang w:val="en-GB"/>
+        </w:rPr>
+        <w:t>. In addition, they were asked to rate the overall “look and feel” of the apps in comparison to other familiar mobile apps that they use regularly.</w:t>
+      </w:r>
+    </w:p>
+    <w:p>
+      <w:pPr>
+        <w:pStyle w:val="berschrift2"/>
+        <w:rPr>
+          <w:lang w:val="en-GB"/>
+        </w:rPr>
+      </w:pPr>
+      <w:r>
+        <w:rPr>
+          <w:lang w:val="en-GB"/>
+        </w:rPr>
+        <w:t>Setup</w:t>
+      </w:r>
+      <w:bookmarkEnd w:id="102"/>
+    </w:p>
+    <w:p>
+      <w:pPr>
+        <w:rPr>
+          <w:lang w:val="en-GB"/>
+        </w:rPr>
+      </w:pPr>
+      <w:r>
+        <w:rPr>
+          <w:lang w:val="en-GB"/>
+        </w:rPr>
+        <w:t>This subsection describes the setup process for the three different methods used to evaluate the created apps.</w:t>
+      </w:r>
+    </w:p>
+    <w:p>
+      <w:pPr>
+        <w:pStyle w:val="berschrift3"/>
+        <w:rPr>
+          <w:lang w:val="en-GB"/>
+        </w:rPr>
+      </w:pPr>
+      <w:r>
+        <w:rPr>
+          <w:lang w:val="en-GB"/>
+        </w:rPr>
+        <w:t>Technical</w:t>
+      </w:r>
+    </w:p>
+    <w:p>
+      <w:pPr>
+        <w:rPr>
+          <w:lang w:val="en-GB"/>
+        </w:rPr>
+      </w:pPr>
+      <w:r>
+        <w:rPr>
+          <w:lang w:val="en-GB"/>
+        </w:rPr>
+        <w:t>The following hardware was used for the technical setup of the evaluation process: One Samsung Galaxy J5 smartphone running the Android 5.1.1 operating system, for measuring the CPU and memory consumption of the app. For the user tests, a Samsung Nexus 10 tablet running Android 5.1 was used in addition to the previously mentioned Samsung Galaxy J5 in order to test the real-time communication capability of the apps.</w:t>
+      </w:r>
+    </w:p>
+    <w:p>
+      <w:pPr>
+        <w:pStyle w:val="berschrift3"/>
+        <w:rPr>
+          <w:lang w:val="en-GB"/>
+        </w:rPr>
+      </w:pPr>
+      <w:r>
+        <w:rPr>
+          <w:lang w:val="en-GB"/>
+        </w:rPr>
+        <w:t>Constructed a</w:t>
+      </w:r>
+      <w:r>
+        <w:rPr>
+          <w:lang w:val="en-GB"/>
+        </w:rPr>
+        <w:t>ssumptions</w:t>
+      </w:r>
+    </w:p>
+    <w:p>
+      <w:pPr>
+        <w:rPr>
+          <w:lang w:val="en-GB"/>
+        </w:rPr>
+      </w:pPr>
+      <w:r>
+        <w:rPr>
+          <w:lang w:val="en-GB"/>
+        </w:rPr>
+        <w:t>The assumptions for the evaluation process were constructed considering the findi</w:t>
+      </w:r>
+      <w:r>
+        <w:rPr>
+          <w:lang w:val="en-GB"/>
+        </w:rPr>
+        <w:t xml:space="preserve">ngs of the research process and, in particular, the </w:t>
+      </w:r>
+      <w:r>
+        <w:rPr>
+          <w:lang w:val="en-GB"/>
+        </w:rPr>
+        <w:t xml:space="preserve">reference use case described in </w:t>
+      </w:r>
+      <w:r>
+        <w:rPr>
+          <w:lang w:val="en-GB"/>
+        </w:rPr>
+        <w:t xml:space="preserve">Chapter </w:t>
+      </w:r>
+      <w:r>
+        <w:rPr>
+          <w:lang w:val="en-GB"/>
+        </w:rPr>
+        <w:fldChar w:fldCharType="begin"/>
+      </w:r>
+      <w:r>
+        <w:rPr>
+          <w:lang w:val="en-GB"/>
+        </w:rPr>
+        <w:instrText xml:space="preserve"> REF _Ref453513083 \r \h </w:instrText>
+      </w:r>
+      <w:r>
+        <w:rPr>
+          <w:lang w:val="en-GB"/>
+        </w:rPr>
+      </w:r>
+      <w:r>
+        <w:rPr>
+          <w:lang w:val="en-GB"/>
+        </w:rPr>
+        <w:fldChar w:fldCharType="separate"/>
+      </w:r>
+      <w:r>
+        <w:rPr>
+          <w:lang w:val="en-GB"/>
+        </w:rPr>
+        <w:t>2.10</w:t>
+      </w:r>
+      <w:r>
+        <w:rPr>
+          <w:lang w:val="en-GB"/>
+        </w:rPr>
+        <w:fldChar w:fldCharType="end"/>
+      </w:r>
+      <w:r>
+        <w:rPr>
+          <w:lang w:val="en-GB"/>
+        </w:rPr>
+        <w:t xml:space="preserve">. </w:t>
       </w:r>
     </w:p>
     <w:p>
@@ -17793,7 +18010,7 @@
         <w:pStyle w:val="Listenabsatz"/>
         <w:numPr>
           <w:ilvl w:val="0"/>
-          <w:numId w:val="5"/>
+          <w:numId w:val="6"/>
         </w:numPr>
         <w:rPr>
           <w:lang w:val="en-GB"/>
@@ -17803,7 +18020,7 @@
         <w:rPr>
           <w:lang w:val="en-GB"/>
         </w:rPr>
-        <w:t>SETUP FRAMEWORK</w:t>
+        <w:t>The app should be functioning on more than 90% today’s smartphones</w:t>
       </w:r>
     </w:p>
     <w:p>
@@ -17811,7 +18028,7 @@
         <w:pStyle w:val="Listenabsatz"/>
         <w:numPr>
           <w:ilvl w:val="0"/>
-          <w:numId w:val="5"/>
+          <w:numId w:val="6"/>
         </w:numPr>
         <w:rPr>
           <w:lang w:val="en-GB"/>
@@ -17821,7 +18038,8 @@
         <w:rPr>
           <w:lang w:val="en-GB"/>
         </w:rPr>
-        <w:t>DEVELOPMENT DURATION</w:t>
+        <w:lastRenderedPageBreak/>
+        <w:t>The development effort should be minimised, i.e. it should not be necessary for the same app functionality to be developed multiple times for multiple platforms. If a framework is used, the setup process should not exceed more than one hour.</w:t>
       </w:r>
     </w:p>
     <w:p>
@@ -17829,7 +18047,7 @@
         <w:pStyle w:val="Listenabsatz"/>
         <w:numPr>
           <w:ilvl w:val="0"/>
-          <w:numId w:val="5"/>
+          <w:numId w:val="6"/>
         </w:numPr>
         <w:rPr>
           <w:lang w:val="en-GB"/>
@@ -17839,7 +18057,7 @@
         <w:rPr>
           <w:lang w:val="en-GB"/>
         </w:rPr>
-        <w:t>UX (UI COMPONENTS, …)</w:t>
+        <w:t>The app should support the latest version of WebRTC.</w:t>
       </w:r>
     </w:p>
     <w:p>
@@ -17847,7 +18065,7 @@
         <w:pStyle w:val="Listenabsatz"/>
         <w:numPr>
           <w:ilvl w:val="0"/>
-          <w:numId w:val="5"/>
+          <w:numId w:val="6"/>
         </w:numPr>
         <w:rPr>
           <w:lang w:val="en-GB"/>
@@ -17857,7 +18075,7 @@
         <w:rPr>
           <w:lang w:val="en-GB"/>
         </w:rPr>
-        <w:t>ADDITIONAL TOOLS OF THE FRAMEWORK (DEPLOYMENT, TESTING, …)</w:t>
+        <w:t>The created apps should have a similar Central Processing Unit (CPU) and memory consumption as a comparable native app, i.e. not exceed the metrics of the native app by more than twenty percent.</w:t>
       </w:r>
     </w:p>
     <w:p>
@@ -17865,7 +18083,7 @@
         <w:pStyle w:val="Listenabsatz"/>
         <w:numPr>
           <w:ilvl w:val="0"/>
-          <w:numId w:val="5"/>
+          <w:numId w:val="6"/>
         </w:numPr>
         <w:rPr>
           <w:lang w:val="en-GB"/>
@@ -17875,7 +18093,7 @@
         <w:rPr>
           <w:lang w:val="en-GB"/>
         </w:rPr>
-        <w:t>SIZE AND MEMORY CONSUMPTION OF APP</w:t>
+        <w:t>There should be a possibility to utilise device-specific features such as GPS sensors, the file system and built-in applications like the contact list or the calendar.</w:t>
       </w:r>
     </w:p>
     <w:p>
@@ -17883,7 +18101,7 @@
         <w:pStyle w:val="Listenabsatz"/>
         <w:numPr>
           <w:ilvl w:val="0"/>
-          <w:numId w:val="5"/>
+          <w:numId w:val="6"/>
         </w:numPr>
         <w:rPr>
           <w:lang w:val="en-GB"/>
@@ -17893,8 +18111,168 @@
         <w:rPr>
           <w:lang w:val="en-GB"/>
         </w:rPr>
-        <w:t>ACCESS TO DEVICE FEATURES (CONTACTS, SENSORS, …)</w:t>
-      </w:r>
+        <w:t>Potential users of the app should be able to navigate the apps without additional help and should perceive the created apps as helpful.</w:t>
+      </w:r>
+    </w:p>
+    <w:p>
+      <w:pPr>
+        <w:pStyle w:val="Listenabsatz"/>
+        <w:numPr>
+          <w:ilvl w:val="0"/>
+          <w:numId w:val="6"/>
+        </w:numPr>
+        <w:rPr>
+          <w:lang w:val="en-GB"/>
+        </w:rPr>
+      </w:pPr>
+      <w:r>
+        <w:rPr>
+          <w:lang w:val="en-GB"/>
+        </w:rPr>
+        <w:t>Bonus points are awarded if a framework provides additional tools to simplify the overall development process. This includes automated deployment and testing tools or supplementary apps that let developers try the current version of an app on a real device and update automatically when new changes are made.</w:t>
+      </w:r>
+    </w:p>
+    <w:p>
+      <w:pPr>
+        <w:pStyle w:val="berschrift3"/>
+        <w:rPr>
+          <w:lang w:val="en-GB"/>
+        </w:rPr>
+      </w:pPr>
+      <w:r>
+        <w:rPr>
+          <w:lang w:val="en-GB"/>
+        </w:rPr>
+        <w:t>User tests</w:t>
+      </w:r>
+    </w:p>
+    <w:p>
+      <w:pPr>
+        <w:rPr>
+          <w:lang w:val="en-GB"/>
+        </w:rPr>
+      </w:pPr>
+      <w:r>
+        <w:rPr>
+          <w:lang w:val="en-GB"/>
+        </w:rPr>
+        <w:t xml:space="preserve">In total, a group of eight users was asked to use the created apps in the context of a domestic remote support scenario as outlined in Chapter </w:t>
+      </w:r>
+      <w:r>
+        <w:rPr>
+          <w:lang w:val="en-GB"/>
+        </w:rPr>
+        <w:fldChar w:fldCharType="begin"/>
+      </w:r>
+      <w:r>
+        <w:rPr>
+          <w:lang w:val="en-GB"/>
+        </w:rPr>
+        <w:instrText xml:space="preserve"> REF _Ref453513083 \r \h </w:instrText>
+      </w:r>
+      <w:r>
+        <w:rPr>
+          <w:lang w:val="en-GB"/>
+        </w:rPr>
+      </w:r>
+      <w:r>
+        <w:rPr>
+          <w:lang w:val="en-GB"/>
+        </w:rPr>
+        <w:fldChar w:fldCharType="separate"/>
+      </w:r>
+      <w:r>
+        <w:rPr>
+          <w:lang w:val="en-GB"/>
+        </w:rPr>
+        <w:t>2.10</w:t>
+      </w:r>
+      <w:r>
+        <w:rPr>
+          <w:lang w:val="en-GB"/>
+        </w:rPr>
+        <w:fldChar w:fldCharType="end"/>
+      </w:r>
+      <w:r>
+        <w:rPr>
+          <w:lang w:val="en-GB"/>
+        </w:rPr>
+        <w:t xml:space="preserve">. Afterwards, they were asked </w:t>
+      </w:r>
+      <w:r>
+        <w:rPr>
+          <w:lang w:val="en-GB"/>
+        </w:rPr>
+        <w:t>to rate their perception of the app’s usefulness in such a scenario on a binary scale (</w:t>
+      </w:r>
+      <w:r>
+        <w:rPr>
+          <w:lang w:val="en-GB"/>
+        </w:rPr>
+        <w:t>“</w:t>
+      </w:r>
+      <w:r>
+        <w:rPr>
+          <w:lang w:val="en-GB"/>
+        </w:rPr>
+        <w:t>I would not use this app in this case</w:t>
+      </w:r>
+      <w:r>
+        <w:rPr>
+          <w:lang w:val="en-GB"/>
+        </w:rPr>
+        <w:t>”</w:t>
+      </w:r>
+      <w:r>
+        <w:rPr>
+          <w:lang w:val="en-GB"/>
+        </w:rPr>
+        <w:t xml:space="preserve"> </w:t>
+      </w:r>
+      <w:r>
+        <w:rPr>
+          <w:lang w:val="en-GB"/>
+        </w:rPr>
+        <w:t>versus</w:t>
+      </w:r>
+      <w:r>
+        <w:rPr>
+          <w:lang w:val="en-GB"/>
+        </w:rPr>
+        <w:t xml:space="preserve"> </w:t>
+      </w:r>
+      <w:r>
+        <w:rPr>
+          <w:lang w:val="en-GB"/>
+        </w:rPr>
+        <w:t>“</w:t>
+      </w:r>
+      <w:r>
+        <w:rPr>
+          <w:lang w:val="en-GB"/>
+        </w:rPr>
+        <w:t>I would use this app in this case</w:t>
+      </w:r>
+      <w:r>
+        <w:rPr>
+          <w:lang w:val="en-GB"/>
+        </w:rPr>
+        <w:t>”</w:t>
+      </w:r>
+      <w:r>
+        <w:rPr>
+          <w:lang w:val="en-GB"/>
+        </w:rPr>
+        <w:t xml:space="preserve">). </w:t>
+      </w:r>
+      <w:r>
+        <w:rPr>
+          <w:lang w:val="en-GB"/>
+        </w:rPr>
+        <w:t>In addition, they were asked to rate app’s overall impression and resemblance in comparison to native apps they use regularly on a scale of 1 (“Usage of this app does not provide any of the experience familiar from native apps”) to 5 (“Usage of this application looks and feels like using a native app”).</w:t>
+      </w:r>
+      <w:bookmarkStart w:id="104" w:name="_GoBack"/>
+      <w:bookmarkEnd w:id="104"/>
     </w:p>
     <w:p>
       <w:pPr>
@@ -17903,46 +18281,14 @@
           <w:lang w:val="en-GB"/>
         </w:rPr>
       </w:pPr>
-      <w:bookmarkStart w:id="102" w:name="_Toc453331046"/>
-      <w:r>
-        <w:rPr>
-          <w:lang w:val="en-GB"/>
-        </w:rPr>
-        <w:t>Setup</w:t>
-      </w:r>
-      <w:bookmarkEnd w:id="102"/>
-    </w:p>
-    <w:p>
-      <w:pPr>
-        <w:pStyle w:val="berschrift2"/>
-        <w:rPr>
-          <w:lang w:val="en-GB"/>
-        </w:rPr>
-      </w:pPr>
-      <w:bookmarkStart w:id="103" w:name="_Toc453331047"/>
-      <w:r>
-        <w:rPr>
-          <w:lang w:val="en-GB"/>
-        </w:rPr>
-        <w:t>Method</w:t>
-      </w:r>
-      <w:bookmarkEnd w:id="103"/>
-    </w:p>
-    <w:p>
-      <w:pPr>
-        <w:pStyle w:val="berschrift2"/>
-        <w:rPr>
-          <w:lang w:val="en-GB"/>
-        </w:rPr>
-      </w:pPr>
-      <w:bookmarkStart w:id="104" w:name="_Toc453331048"/>
+      <w:bookmarkStart w:id="105" w:name="_Toc453331048"/>
       <w:r>
         <w:rPr>
           <w:lang w:val="en-GB"/>
         </w:rPr>
         <w:t>Results</w:t>
       </w:r>
-      <w:bookmarkEnd w:id="104"/>
+      <w:bookmarkEnd w:id="105"/>
     </w:p>
     <w:p>
       <w:pPr>
@@ -17966,7 +18312,7 @@
           <w:lang w:val="en-GB"/>
         </w:rPr>
       </w:pPr>
-      <w:bookmarkStart w:id="105" w:name="_Toc453331049"/>
+      <w:bookmarkStart w:id="106" w:name="_Toc453331049"/>
       <w:r>
         <w:rPr>
           <w:lang w:val="en-GB"/>
@@ -17974,7 +18320,7 @@
         <w:lastRenderedPageBreak/>
         <w:t>Outlook</w:t>
       </w:r>
-      <w:bookmarkEnd w:id="105"/>
+      <w:bookmarkEnd w:id="106"/>
     </w:p>
     <w:p>
       <w:pPr>
@@ -18128,16 +18474,16 @@
           <w:lang w:val="en-GB"/>
         </w:rPr>
       </w:pPr>
-      <w:bookmarkStart w:id="106" w:name="_Ref453330594"/>
-      <w:bookmarkStart w:id="107" w:name="_Toc453331050"/>
+      <w:bookmarkStart w:id="107" w:name="_Ref453330594"/>
+      <w:bookmarkStart w:id="108" w:name="_Toc453331050"/>
       <w:r>
         <w:rPr>
           <w:lang w:val="en-GB"/>
         </w:rPr>
         <w:t>The future of WebRTC</w:t>
       </w:r>
-      <w:bookmarkEnd w:id="106"/>
       <w:bookmarkEnd w:id="107"/>
+      <w:bookmarkEnd w:id="108"/>
     </w:p>
     <w:p>
       <w:pPr>
@@ -18302,14 +18648,14 @@
           <w:lang w:val="en-GB"/>
         </w:rPr>
       </w:pPr>
-      <w:bookmarkStart w:id="108" w:name="_Toc453331051"/>
+      <w:bookmarkStart w:id="109" w:name="_Toc453331051"/>
       <w:r>
         <w:rPr>
           <w:lang w:val="en-GB"/>
         </w:rPr>
         <w:t>User management and authentication</w:t>
       </w:r>
-      <w:bookmarkEnd w:id="108"/>
+      <w:bookmarkEnd w:id="109"/>
     </w:p>
     <w:p>
       <w:pPr>
@@ -18443,14 +18789,14 @@
           <w:lang w:val="en-GB"/>
         </w:rPr>
       </w:pPr>
-      <w:bookmarkStart w:id="109" w:name="_Toc453331052"/>
+      <w:bookmarkStart w:id="110" w:name="_Toc453331052"/>
       <w:r>
         <w:rPr>
           <w:lang w:val="en-GB"/>
         </w:rPr>
         <w:t>Multi-user sessions</w:t>
       </w:r>
-      <w:bookmarkEnd w:id="109"/>
+      <w:bookmarkEnd w:id="110"/>
     </w:p>
     <w:p>
       <w:pPr>
@@ -18562,7 +18908,7 @@
           <w:lang w:val="en-GB"/>
         </w:rPr>
       </w:pPr>
-      <w:bookmarkStart w:id="110" w:name="_Toc453331053"/>
+      <w:bookmarkStart w:id="111" w:name="_Toc453331053"/>
       <w:r>
         <w:rPr>
           <w:lang w:val="en-GB"/>
@@ -18570,7 +18916,7 @@
         <w:lastRenderedPageBreak/>
         <w:t>Conclusion</w:t>
       </w:r>
-      <w:bookmarkEnd w:id="110"/>
+      <w:bookmarkEnd w:id="111"/>
     </w:p>
     <w:p>
       <w:pPr>
@@ -18782,7 +19128,7 @@
           <w:lang w:val="en-GB"/>
         </w:rPr>
       </w:pPr>
-      <w:bookmarkStart w:id="111" w:name="_Toc453331054"/>
+      <w:bookmarkStart w:id="112" w:name="_Toc453331054"/>
       <w:r>
         <w:rPr>
           <w:lang w:val="en-GB"/>
@@ -18790,7 +19136,7 @@
         <w:lastRenderedPageBreak/>
         <w:t>List of tables</w:t>
       </w:r>
-      <w:bookmarkEnd w:id="111"/>
+      <w:bookmarkEnd w:id="112"/>
     </w:p>
     <w:p>
       <w:pPr>
@@ -18851,7 +19197,7 @@
           <w:lang w:val="en-GB"/>
         </w:rPr>
       </w:pPr>
-      <w:bookmarkStart w:id="112" w:name="_Toc453331055"/>
+      <w:bookmarkStart w:id="113" w:name="_Toc453331055"/>
       <w:r>
         <w:rPr>
           <w:lang w:val="en-GB"/>
@@ -18859,7 +19205,7 @@
         <w:lastRenderedPageBreak/>
         <w:t>List of figures</w:t>
       </w:r>
-      <w:bookmarkEnd w:id="112"/>
+      <w:bookmarkEnd w:id="113"/>
     </w:p>
     <w:p>
       <w:pPr>
@@ -19486,7 +19832,7 @@
           <w:lang w:val="en-GB"/>
         </w:rPr>
       </w:pPr>
-      <w:bookmarkStart w:id="113" w:name="_Toc453331056"/>
+      <w:bookmarkStart w:id="114" w:name="_Toc453331056"/>
       <w:r>
         <w:rPr>
           <w:lang w:val="en-GB"/>
@@ -19494,7 +19840,7 @@
         <w:lastRenderedPageBreak/>
         <w:t>List of listings</w:t>
       </w:r>
-      <w:bookmarkEnd w:id="113"/>
+      <w:bookmarkEnd w:id="114"/>
     </w:p>
     <w:p>
       <w:pPr>
@@ -19826,7 +20172,7 @@
           <w:lang w:val="en-GB"/>
         </w:rPr>
       </w:pPr>
-      <w:bookmarkStart w:id="114" w:name="_Toc453331057"/>
+      <w:bookmarkStart w:id="115" w:name="_Toc453331057"/>
       <w:r>
         <w:rPr>
           <w:lang w:val="en-GB"/>
@@ -19840,7 +20186,7 @@
         </w:rPr>
         <w:t>abbreviations</w:t>
       </w:r>
-      <w:bookmarkEnd w:id="114"/>
+      <w:bookmarkEnd w:id="115"/>
     </w:p>
     <w:p>
       <w:pPr>
@@ -19955,6 +20301,33 @@
         <w:rPr>
           <w:lang w:val="en-GB"/>
         </w:rPr>
+        <w:t>CPU</w:t>
+      </w:r>
+      <w:r>
+        <w:rPr>
+          <w:lang w:val="en-GB"/>
+        </w:rPr>
+        <w:tab/>
+      </w:r>
+      <w:r>
+        <w:rPr>
+          <w:lang w:val="en-GB"/>
+        </w:rPr>
+        <w:tab/>
+        <w:t>Central Processing Unit</w:t>
+      </w:r>
+    </w:p>
+    <w:p>
+      <w:pPr>
+        <w:spacing w:line="276" w:lineRule="auto"/>
+        <w:rPr>
+          <w:lang w:val="en-GB"/>
+        </w:rPr>
+      </w:pPr>
+      <w:r>
+        <w:rPr>
+          <w:lang w:val="en-GB"/>
+        </w:rPr>
         <w:t>CSS</w:t>
       </w:r>
       <w:r>
@@ -20516,6 +20889,7 @@
         <w:rPr>
           <w:lang w:val="en-GB"/>
         </w:rPr>
+        <w:lastRenderedPageBreak/>
         <w:t>URL</w:t>
       </w:r>
       <w:r>
@@ -20543,7 +20917,6 @@
         <w:rPr>
           <w:lang w:val="en-GB"/>
         </w:rPr>
-        <w:lastRenderedPageBreak/>
         <w:t>W3C</w:t>
       </w:r>
       <w:r>
@@ -20648,7 +21021,7 @@
           <w:lang w:val="en-GB"/>
         </w:rPr>
       </w:pPr>
-      <w:bookmarkStart w:id="115" w:name="_Toc453331058"/>
+      <w:bookmarkStart w:id="116" w:name="_Toc453331058"/>
       <w:r>
         <w:rPr>
           <w:lang w:val="en-GB"/>
@@ -20656,7 +21029,7 @@
         <w:lastRenderedPageBreak/>
         <w:t>Bibliography</w:t>
       </w:r>
-      <w:bookmarkEnd w:id="115"/>
+      <w:bookmarkEnd w:id="116"/>
     </w:p>
     <w:p>
       <w:pPr>
@@ -21293,24 +21666,24 @@
         </w:rPr>
         <w:t xml:space="preserve">, 1st edn., O’Reilly Media, Sebastopol. ISBN: </w:t>
       </w:r>
-      <w:bookmarkStart w:id="116" w:name="OLE_LINK2"/>
-      <w:bookmarkStart w:id="117" w:name="OLE_LINK3"/>
-      <w:bookmarkStart w:id="118" w:name="OLE_LINK1"/>
+      <w:bookmarkStart w:id="117" w:name="OLE_LINK2"/>
+      <w:bookmarkStart w:id="118" w:name="OLE_LINK3"/>
+      <w:bookmarkStart w:id="119" w:name="OLE_LINK1"/>
       <w:r>
         <w:rPr>
           <w:lang w:val="en-GB"/>
         </w:rPr>
         <w:t>978-1-449-37187-6</w:t>
       </w:r>
-      <w:bookmarkEnd w:id="116"/>
       <w:bookmarkEnd w:id="117"/>
+      <w:bookmarkEnd w:id="118"/>
       <w:r>
         <w:rPr>
           <w:lang w:val="en-GB"/>
         </w:rPr>
         <w:t>.</w:t>
       </w:r>
-      <w:bookmarkEnd w:id="118"/>
+      <w:bookmarkEnd w:id="119"/>
     </w:p>
     <w:p>
       <w:pPr>
@@ -21737,7 +22110,7 @@
         <w:noProof/>
         <w:lang w:val="de-DE"/>
       </w:rPr>
-      <w:t>7</w:t>
+      <w:t>49</w:t>
     </w:r>
     <w:r>
       <w:fldChar w:fldCharType="end"/>
@@ -23441,6 +23814,119 @@
       </w:rPr>
     </w:lvl>
   </w:abstractNum>
+  <w:abstractNum w:abstractNumId="5">
+    <w:nsid w:val="7E502720"/>
+    <w:multiLevelType w:val="hybridMultilevel"/>
+    <w:tmpl w:val="4112B4E6"/>
+    <w:lvl w:ilvl="0" w:tplc="04070001">
+      <w:start w:val="1"/>
+      <w:numFmt w:val="bullet"/>
+      <w:lvlText w:val=""/>
+      <w:lvlJc w:val="left"/>
+      <w:pPr>
+        <w:ind w:left="720" w:hanging="360"/>
+      </w:pPr>
+      <w:rPr>
+        <w:rFonts w:ascii="Symbol" w:hAnsi="Symbol" w:hint="default"/>
+      </w:rPr>
+    </w:lvl>
+    <w:lvl w:ilvl="1" w:tplc="04070003" w:tentative="1">
+      <w:start w:val="1"/>
+      <w:numFmt w:val="bullet"/>
+      <w:lvlText w:val="o"/>
+      <w:lvlJc w:val="left"/>
+      <w:pPr>
+        <w:ind w:left="1440" w:hanging="360"/>
+      </w:pPr>
+      <w:rPr>
+        <w:rFonts w:ascii="Courier New" w:hAnsi="Courier New" w:cs="Courier New" w:hint="default"/>
+      </w:rPr>
+    </w:lvl>
+    <w:lvl w:ilvl="2" w:tplc="04070005" w:tentative="1">
+      <w:start w:val="1"/>
+      <w:numFmt w:val="bullet"/>
+      <w:lvlText w:val=""/>
+      <w:lvlJc w:val="left"/>
+      <w:pPr>
+        <w:ind w:left="2160" w:hanging="360"/>
+      </w:pPr>
+      <w:rPr>
+        <w:rFonts w:ascii="Wingdings" w:hAnsi="Wingdings" w:hint="default"/>
+      </w:rPr>
+    </w:lvl>
+    <w:lvl w:ilvl="3" w:tplc="04070001" w:tentative="1">
+      <w:start w:val="1"/>
+      <w:numFmt w:val="bullet"/>
+      <w:lvlText w:val=""/>
+      <w:lvlJc w:val="left"/>
+      <w:pPr>
+        <w:ind w:left="2880" w:hanging="360"/>
+      </w:pPr>
+      <w:rPr>
+        <w:rFonts w:ascii="Symbol" w:hAnsi="Symbol" w:hint="default"/>
+      </w:rPr>
+    </w:lvl>
+    <w:lvl w:ilvl="4" w:tplc="04070003" w:tentative="1">
+      <w:start w:val="1"/>
+      <w:numFmt w:val="bullet"/>
+      <w:lvlText w:val="o"/>
+      <w:lvlJc w:val="left"/>
+      <w:pPr>
+        <w:ind w:left="3600" w:hanging="360"/>
+      </w:pPr>
+      <w:rPr>
+        <w:rFonts w:ascii="Courier New" w:hAnsi="Courier New" w:cs="Courier New" w:hint="default"/>
+      </w:rPr>
+    </w:lvl>
+    <w:lvl w:ilvl="5" w:tplc="04070005" w:tentative="1">
+      <w:start w:val="1"/>
+      <w:numFmt w:val="bullet"/>
+      <w:lvlText w:val=""/>
+      <w:lvlJc w:val="left"/>
+      <w:pPr>
+        <w:ind w:left="4320" w:hanging="360"/>
+      </w:pPr>
+      <w:rPr>
+        <w:rFonts w:ascii="Wingdings" w:hAnsi="Wingdings" w:hint="default"/>
+      </w:rPr>
+    </w:lvl>
+    <w:lvl w:ilvl="6" w:tplc="04070001" w:tentative="1">
+      <w:start w:val="1"/>
+      <w:numFmt w:val="bullet"/>
+      <w:lvlText w:val=""/>
+      <w:lvlJc w:val="left"/>
+      <w:pPr>
+        <w:ind w:left="5040" w:hanging="360"/>
+      </w:pPr>
+      <w:rPr>
+        <w:rFonts w:ascii="Symbol" w:hAnsi="Symbol" w:hint="default"/>
+      </w:rPr>
+    </w:lvl>
+    <w:lvl w:ilvl="7" w:tplc="04070003" w:tentative="1">
+      <w:start w:val="1"/>
+      <w:numFmt w:val="bullet"/>
+      <w:lvlText w:val="o"/>
+      <w:lvlJc w:val="left"/>
+      <w:pPr>
+        <w:ind w:left="5760" w:hanging="360"/>
+      </w:pPr>
+      <w:rPr>
+        <w:rFonts w:ascii="Courier New" w:hAnsi="Courier New" w:cs="Courier New" w:hint="default"/>
+      </w:rPr>
+    </w:lvl>
+    <w:lvl w:ilvl="8" w:tplc="04070005" w:tentative="1">
+      <w:start w:val="1"/>
+      <w:numFmt w:val="bullet"/>
+      <w:lvlText w:val=""/>
+      <w:lvlJc w:val="left"/>
+      <w:pPr>
+        <w:ind w:left="6480" w:hanging="360"/>
+      </w:pPr>
+      <w:rPr>
+        <w:rFonts w:ascii="Wingdings" w:hAnsi="Wingdings" w:hint="default"/>
+      </w:rPr>
+    </w:lvl>
+  </w:abstractNum>
   <w:num w:numId="1">
     <w:abstractNumId w:val="1"/>
   </w:num>
@@ -23455,6 +23941,9 @@
   </w:num>
   <w:num w:numId="5">
     <w:abstractNumId w:val="2"/>
+  </w:num>
+  <w:num w:numId="6">
+    <w:abstractNumId w:val="5"/>
   </w:num>
 </w:numbering>
 </file>
@@ -25589,7 +26078,7 @@
 </file>
 
 <file path=customXml/itemProps1.xml><?xml version="1.0" encoding="utf-8"?>
-<ds:datastoreItem xmlns:ds="http://schemas.openxmlformats.org/officeDocument/2006/customXml" ds:itemID="{0420CC3E-C1E5-4F9D-A9A0-628EC15C1502}">
+<ds:datastoreItem xmlns:ds="http://schemas.openxmlformats.org/officeDocument/2006/customXml" ds:itemID="{7317C0FA-212F-46A7-82E5-0265583AF1FC}">
   <ds:schemaRefs>
     <ds:schemaRef ds:uri="http://schemas.openxmlformats.org/officeDocument/2006/bibliography"/>
   </ds:schemaRefs>

</xml_diff>